<commit_message>
Actualizar estilos CSS, corregir formato de código y mejorar la documentación del proyecto
</commit_message>
<xml_diff>
--- a/docs/documentacion_completa.docx
+++ b/docs/documentacion_completa.docx
@@ -27,7 +27,7 @@
             <mc:AlternateContent>
               <mc:Choice Requires="wpg">
                 <w:drawing>
-                  <wp:anchor distT="0" distB="0" distL="114300" distR="114300" simplePos="0" relativeHeight="251648000" behindDoc="1" locked="0" layoutInCell="1" allowOverlap="1">
+                  <wp:anchor distT="0" distB="0" distL="114300" distR="114300" simplePos="0" relativeHeight="251642880" behindDoc="1" locked="0" layoutInCell="1" allowOverlap="1">
                     <wp:simplePos x="0" y="0"/>
                     <mc:AlternateContent>
                       <mc:Choice Requires="wp14">
@@ -3432,7 +3432,7 @@
               </mc:Choice>
               <mc:Fallback>
                 <w:pict>
-                  <v:group id="Grupo 2" o:spid="_x0000_s1026" style="position:absolute;margin-left:0;margin-top:0;width:172.8pt;height:718.55pt;z-index:-251668480;mso-width-percent:330;mso-height-percent:950;mso-left-percent:40;mso-position-horizontal-relative:page;mso-position-vertical:center;mso-position-vertical-relative:page;mso-width-percent:330;mso-height-percent:950;mso-left-percent:40" coordsize="21945,91257" o:gfxdata="UEsDBBQABgAIAAAAIQC2gziS/gAAAOEBAAATAAAAW0NvbnRlbnRfVHlwZXNdLnhtbJSRQU7DMBBF&#10;90jcwfIWJU67QAgl6YK0S0CoHGBkTxKLZGx5TGhvj5O2G0SRWNoz/78nu9wcxkFMGNg6quQqL6RA&#10;0s5Y6ir5vt9lD1JwBDIwOMJKHpHlpr69KfdHjyxSmriSfYz+USnWPY7AufNIadK6MEJMx9ApD/oD&#10;OlTrorhX2lFEilmcO2RdNtjC5xDF9pCuTyYBB5bi6bQ4syoJ3g9WQ0ymaiLzg5KdCXlKLjvcW893&#10;SUOqXwnz5DrgnHtJTxOsQfEKIT7DmDSUCaxw7Rqn8787ZsmRM9e2VmPeBN4uqYvTtW7jvijg9N/y&#10;JsXecLq0q+WD6m8AAAD//wMAUEsDBBQABgAIAAAAIQA4/SH/1gAAAJQBAAALAAAAX3JlbHMvLnJl&#10;bHOkkMFqwzAMhu+DvYPRfXGawxijTi+j0GvpHsDYimMaW0Yy2fr2M4PBMnrbUb/Q94l/f/hMi1qR&#10;JVI2sOt6UJgd+ZiDgffL8ekFlFSbvV0oo4EbChzGx4f9GRdb25HMsYhqlCwG5lrLq9biZkxWOiqY&#10;22YiTra2kYMu1l1tQD30/bPm3wwYN0x18gb45AdQl1tp5j/sFB2T0FQ7R0nTNEV3j6o9feQzro1i&#10;OWA14Fm+Q8a1a8+Bvu/d/dMb2JY5uiPbhG/ktn4cqGU/er3pcvwCAAD//wMAUEsDBBQABgAIAAAA&#10;IQD0SK0wZCQAAMkEAQAOAAAAZHJzL2Uyb0RvYy54bWzsXd1uYzeSvl9g30Hw5QKb1vnRkWRMZxDk&#10;DwtkZoKJF3OtlmXLGFnSSuq4M28zzzIvtl9VkUdFscijWEom6T65iNxW+TtkHbLqq2KR/MMfPzyv&#10;Bj8udvunzfrtTfHZ8GawWM8390/rx7c3/3v3zX9Pbgb7w2x9P1tt1ou3Nz8t9jd//Pw//+MPL9vb&#10;RblZblb3i90AIOv97cv27c3ycNjevnmzny8Xz7P9Z5vtYo0vHza759kB/9w9vrnfzV6A/rx6Uw6H&#10;zZuXze5+u9vMF/s9fvuVfHnzOeM/PCzmh788POwXh8Hq7Q3aduD/7/j/7+j/bz7/w+z2cTfbLp/m&#10;rhmzV7Tiefa0xkNbqK9mh9ng/e4pgnp+mu82+83D4bP55vnN5uHhab7gPqA3xfCkN9/uNu+33JfH&#10;25fHbasmqPZET6+Gnf/5x+93g6f7tzflzWA9e8Yr+nb3frsZlKSal+3jLSS+3W1/2H6/c794lH9R&#10;bz887J7pE/0YfGCl/tQqdfHhMJjjl2UxrUcNdD/Hd9OiHI0Lxp7dzpd4N9HfzZdfd/zlG//gN9S+&#10;tjkvWwyh/VFL+8u09MNytl2w8vekA6elymvprxha//rn+vH9ajOoRFcs1ypqf7uHzs7VEimpGkVK&#10;ars6u93u9odvF5vnAf3w9maH5/OIm/343f6AVwNRL0IP3W9WT/ffPK1W/A+aTosvV7vBjzNMhMMH&#10;fgP4i0BqtSbZ9Yb+SgDpN1Cy7wr/dPhptSC51fqviweMHHrF3BCes8eHzObzxfpQyFfL2f1Cnj0a&#10;4j/SFz3dN4v/xYCE/IDnt9gOwEsKiMcWGCdPf7rgKd/+8TDXMPnj9i/4yZv1of3j56f1ZmcBrNAr&#10;92SR90oS1ZCW3m3uf8KI2W3E4Oy382+e8Nq+m+0P3892sDCYD7Ca+Ha52f3jZvACC/T2Zv9/72e7&#10;xc1g9T9rDN5pUddksvgf9Whc4h87/c07/c36/fOXG7zbAvZ2O+cfSf6w8j8+7DbPf4Ox/IKeiq9m&#10;6zme/fZmftj5f3x5EMsIcztffPEFi8FMbWeH79Y/bOcETlqiYXb34W+z3daNxQPm+p83fsLMbk+G&#10;pMjSX643X7w/bB6eeLwe9eT0h8lLJudXmMW1n8XfY4j+65+Pm/VmUL9iEhd100xGzouYBm80Koej&#10;kRsu3lz6eerUt9w8L75fzQ5kbSLl0ZSnX/eT8+Fak/Pw4d0HzN/j+LviPG3naDEpJxP8SyYpfvh4&#10;JqjzuS09cK4R3ksTCB70P5NAjBtwupsBiEJdFsNhNLOGo3FNAkQl6mkxrMoJTS1FJSbDpkZDBKGY&#10;HKmGJxVFNWzKMdw4YVQFHlM2wfQ8JRWJ3jZhbxkj7C21i8nJd5v53/eD9ebL5Wz9uPhiv4XrJltK&#10;PuT0TwJG43lOS7CKukDr4+5501MM6/EYWjvtnFJQCuJIu1IgLRc51dCvYLDJ98ng+oZCgcHq6d1u&#10;McBv3TwGQSPiRSrfb1nfotyWksl0J0Y2ePfyp809eO4MrogtrjfLjsVWzbRxSm7KopmUPJLBLRwt&#10;LaZVM3ZUrZnC/Hs643Hm74WpUWu8K8RQuAdP4zFx77pyh049PK/ABv7rzWA4eBkUpWPGj60I3LkS&#10;WQ6IEvCIP4pgPLQi1dSGwXhvZYpROTCB4BVboUltA6HfrUw1rG0gzI1WCH2ykcZKqC7GNhKix26k&#10;qRKCfmykQit73NhtKrS6YSgSUOdovAhUPkm1Sus81Sit81GVaJPWeWosaZWrBmFit4NztpRoAhbj&#10;w9oNWPwEtoigU+j0drOnoI1GL0zonefCkKLRnRAWo3XHkRKelxeGUgjZ06a8MDpOwmNnxPPCGE8k&#10;PD1LmIYM9/C8LsLXiPh5nSxcL4vzulm4fhZBR0WV7j1RSHia59iBgby9eSc2A0SeXi+9Jvpx8AIv&#10;BJMzWMKbwq7Q7583Py7uNixxOAnN8azjt6u1lqowBaEpWBanWP+1/9wy2ES6DLuRFeM2AQ5W4Tw5&#10;sYlon3+c/5THjkV1mM9ZON8JsDZyHik0ARv5l+wf5T/lkTJyToHmq81+Idikf35I+07oVSrHEUTm&#10;baDcEb/TG3Ux788P/ykq+Wq2X8oz+PmkiNktslDre/5puZjdf+1+PsyeVvIzq8rFcJLzUNT6F4ty&#10;ffx6OI1erxixcu5DYnnXv18vRi3hiwzKw7aI9HtNyoPkwsRTnulwNBFKoyjPpC48razL8bBi2o33&#10;fjnlgV3joXXkM9oHk5cqGzbX5KQ8cYLNamnBhFx5jBK436kNA3PUwlRjG0c73yk5X6M5MAktTpPA&#10;0b63gJAJFNCdgvlA3DNNd9AYGymgO8UwoaSA76SxtLobJhdxq0K+k2xWoPIUVKDzSaKDWumF/e7g&#10;P44vphwlgLTSUy3SOldjEjOgZ04GNfwdMKckUy0cRywCkkjeuSXEryJamDJEtMh8vJ5oSdvapnnS&#10;4T+FfFQY9qBP0zxFaUQKtihLd8i0Epoze+zrhfqFD4WNOUuOVoKIKopRT8JVIjb1jsY/zH9KT+Eq&#10;qGmeQfsv/WfPxZAR6bnYz1ly9YsYjmG51CYFSQYX42jn2lwslaDz6acS/3kuhjXjaXXF/FOcXDol&#10;Y0U5jnJUmh6wA41hNBsj/2nBaGrADj2G0cRgTMzHwtHEoCJiEONoXlCMUkCaGBScxYqRNDGoOItl&#10;NSlgY2WiUQEZq5GisrtHaYaWbUq+L25WwMaaivJ0Zru0zkdMEg2sUOuUPDSxtN4nqT5qzU9r4nYm&#10;VqD6IVNqo2Fa+fA/KY1R8rjVWFGN7DFB8dZRqsRbsttGtuAoh3SjOcJKPeKpiyk0/QaKKvEK4OHU&#10;M8smiabfQTFM9VS/hAIrCqm26bcwTryEUr+EaZ2aS+TPW60hiWkqrdKvYDxN9bLSbyD1Oiv9AtIz&#10;oNL6LxMvkwoz2sanZ2altc+J+HjMEjdrodIGAwH2USxheihf1UKlrRjacBRLdLAOFZ8YD7XWewpJ&#10;q11b+j5UsrPoH1+olIysyA6Drt/B0koSNJ+rJ0PL4j6O6RDHTGZxHw10iGOysrgPfzrEMSFZPIgK&#10;k1114csdLNo5XSWLRugwWmeJu67CLp0l7roK23OWuOsq7Ms54mRfqO2wIWeJu67WQVcvD6+pGQiv&#10;mU28Pr6Wvpzm7cN4ErYS/R177fgv/aeLwVkIVtkpxX/rP138KsqAH8iKEZnAI+F5smJuAQPOLis2&#10;kvcL/5oVm8hDQdKyYsUQHg2NI/6VFyQvSoKgVnlBN6I8MUzmCECXHCJy1zL2vHr9p1Pz0D0aXCcr&#10;OJa+gMZkxbD4I0Mg/1jX4a734cxi19uFt4f2OoeKaKRj3Mkw7xjC9lzo17CuWKn50a9hYaIYeROe&#10;/9fOm1SojZrI/K0nDcIaVyjj8ybjoiZ7QWVfiAGx4uWd50VrWDXFWKg4g/nRC1SaTxMLnozYJmsR&#10;mP6WvSdQoL1WJIGiwxcOheK26OCloVjPaIyOXEpad4phdOBSVBQdGzhQcNvigkqIYhwdtZS8EGbg&#10;BAkTuz1humRY2A0KsyVmg4JcyYhzJVaLtKYTLQo1TaGwBaR1ndBRsHA1GSaUTSsVR21T6iDWNpYK&#10;jjJojd2mMENiIwX5kckooe8gO0IxcNykIDUygQZMNZVa34kWaX0ntYTyzqMGKK9otEiP7YbXLo0X&#10;h1rTIxCFvwaQ1nZyKAW5EEqFxEBBJqRODe4gEcIZSgNJG5HkfAvTILZNC7IgRUXZGUNLQRIEk8ns&#10;XajvBJBWd8pAan0rC9knG/pkg9DXPtkQ1W3+DpINF6cDYAcpG0D2yUoG0NfggT7OT5U1noj5oNJ/&#10;ukhfsJp8ZEleiJlnV+zLYrDT2QBUwOAXslISpcINZaUEC14vK+WqVeFl82Iw2uim8wvpyN2L5TsA&#10;605geHYuundYXS1jrK5uitHoUpkotkv9rh64613S2g6PjI5kguT8OoZZYsT2QXsftBv7yxPFDhhp&#10;RtDOk/DqQXtTYQ+WTM2yKgr8zJG0D9rLuq79Xpsp9tpcsfA0jshPg/YGa5sncb0O2gteAothNOGu&#10;KboxcHRwU3KxQ4wDu3CM7hCUm0A6uGG2XcRAmm2XWEw3gTTblvXZGEiz7ZKLYY2uBaH7mJegY6Qg&#10;eK94d4wFFao7oe8gfseGXLt/5MCUOlNYWukjvBlTV1QSd8SqE+8vCOJHXM9h9VErnrZmYWXc0JdW&#10;fVNQ3YSBFYbxCPZNrCCQB0oCK9C9lDnE7Qpi+dGUSmytdgW6LxJjIihyGHF8aWFp3WMM2l3UQ75u&#10;UurSqpe6baOHWvMV6lrMHgYhfc2lEjFUENSXKWUFQX3JBSEGlDYyyTkdRPVSwWRA6SGPvZ+JDmq1&#10;JyZPUNtA0bh7fX003kfjfTSO+gJrF+W/Ixq/OLwmD0XxNU1wK74Olw5T4bUrfanz4R25K4qP2m36&#10;Pvz2ny4MR4sgBluYDRbd0i3YS1aMOCfQwEyyYrTIRHJgHXk5t8YLRpGXo0Is4IEt5OWw0ZLkwAQ6&#10;5EQrR0PsleY/3QK5W3KHB8/jYbMqtw+jNheSQ7uilnzz3BYEeNUsWg1vjs7CY2bFKD9PYh0jwIUb&#10;8HRZtHAIe3X1gXQfSJ8fSGOyGIE0j+JrB9I4OKV2q99jFNi4TQHHHZyjsppgfvDq93B6xThaStb0&#10;wnYURmejaKwkvwxiEM1veUEu3gSqg4qSYp0YRVPbBIrmtUyRYxQdTGCNHbw26pGOJIgdxyA6jGBu&#10;7POtn/IGwouJCPTMPOQSGkIY5Ev9C/G23n+Ki6T16G4p51zawkyP4T8Fq/ct/oC8/nSAzkNAE0la&#10;2C3DtzBtvLZvQbVUNXbDvxhVlVROHX0LXAvl4Ni3oIrxmjlaomg53yI0XkvotBXvwYhqs7Rrwa7/&#10;5SAG0a7FBtGehY8cikECzyI5r9PuaM/C+dQYRXsWG0R7Ft5/E4MEOVnJ3pw2JcjIkoMSlD53Y4ft&#10;Lna9g9okEOLtAxf7M4qvEFdD968PqzEe4KjaYn/vevynuCARQtiXC+NctNeOBA/hPwUKTcbzOkqm&#10;e5fXu7yzz71OuDxYS8Plcb7n2i5vhHVJSmdjYI+ayRSHKoq99OuSTTlq1yVxhmQzvE41cTXlOGbK&#10;qQnt1U5jqrEknLSIdnxJHO37yMgbONr3VSOqdAXaqbfQ7g+bVk0g7f+qgtyoAaQ9ILaYmkDaBZZ8&#10;MKEBpL1gwRuxjb4FfrCEszTbFLhCvFu7VUT120VAWoKxsbTGS164s9qllY4jJxNYWuslLyhaWFrv&#10;RUWLk4a6gsXJCtvITc0HFcbTVLO06uthaUMFa5OIxc1WBUuTNReHGz0Maoy5MtToYLgyyWG7BaUV&#10;z4XvFpTWe8MrZBZUoPfEPC71eG/GtJpoQekRnxhYwb7rcU2r3gZSsC6ZmMvBsiQwEkh6uHOKI7YK&#10;FEm3U2LMXNRqk9Z5YngGtcZjrqKwkLTKE3oKFiWTGqedIW3LuSDDGAfBhuuGq/KNRlEqvYXidXMD&#10;KthwjZDK1nmw4boh9m9BaaVL+YPVKq30lJeh6jHV9IThq7XWsUkv0Sw90qsqMaqwufD4xKJJzBpw&#10;y6NUiZoSc6zToSht65EOtds10q60RC2CjaVHe4lzKkzV02JS+8QC52fYWFr15YQqPIzXiEPiFRbO&#10;frOxtO4ruBMbS+s+5SdoG2jb+IqLRaxmadVztGwMLjrT6QiVGl2N1rwaW32I+XNCzOSWc5d6vEMq&#10;RkWkaXGMSrDbu4uOn02jY3Axuk+qduyul/CwL9b/PRbrJweBW1S+7GSANLobwHBa54x38lo0IrGY&#10;fJa4G8BtWiM/gMn3EDq8yznobvn+rj1FuAPddbW9SKRD3HV1dF5X3XkAd+2e8Ty6O8DvDuZcdfXi&#10;zBf5Hkp9kXuxcl/8PVTsM1apopJTOZ+r8p+Ss0Jgyy+szVX7r/2nE6Ptk3gozgWQvvqv/aeIIShl&#10;McSdeTkiMoBDTJmXc2cqIF7MyiFSZDzEgnk5ovh4LuK8rBxOWyQxxHBZMayUsVjHJhW3F4Gutcoq&#10;T94E4qqsmNuAAgafFQPzofeF2Z57pjzSMRkMXf86/ae8VpnTiGOyWKJaxChZKWlXV+tdrRNiiyyY&#10;r9aRVeZk+xtQSnqdHcVJNPH4recHJZg+y4HLZxsHFs9y4OlZOTB0kWsZiNe+/3STi2IEtA/8Oo83&#10;AWcnOTmbOKkVsGaW65gzYMQs1pFHT5mbvlCoLxQ6v1AII9LIbPN4/wUz280Uq7mni7m4ntGfLloN&#10;x9N2El90Sgbni9hs6Iz1aTyIOxBphmsRHYZz+ioCCUJwipoNFMzkNjzldEWEEgTffIZh3BY4jRal&#10;4LxVBKPjbt7UYjQG77qF4QMHxZ7qXuuYWzbaGzhBLluqqKL2hJnsCSU7LCStZWRqkFOIkQI9I8S3&#10;kbSmJY0WIwW6bmiLjdWmQNuc+oqRtLoLJIJtJK3wBJBW+CTRoiCBbb/+MH2dwtHatidGkLumTIlT&#10;EHzap1wtlgwF7cX4tLgQhU83U4JxhBjvgluD6JAPxGo0LK1YTYizp5OpSE1IeAdbE87ZceA9mTkw&#10;v45ifVeDD4Oa5ZGuHLCY5OkrqYDYpviJJNt0jL5oo2VPbv2nkFxXaQEjlm2bEPqJj7w9hv90WNyw&#10;9jhG/6X/1LGNf0X+u5619qz1fNYKr2mwVo6Wr81am+F4fCxvnzagqMwUfT1GPS3bEsQhIjwfKl7O&#10;WnmuaXJ2yloRZWdIq6y/RyCaTWFhDyXlEUpApbhIPkLRTCqBomkUk40IRJMo4hrSko+Palzu9PDm&#10;ac/b6AKf5xJxrY694fWfLuWB4QHf0iEVelmP0Jvw3oSfbcKpPCQ24fgtLNq1TbgqqWsm40l7NbM3&#10;4Tj8w5vwpqELdtEGzNmLLTin5HMGHFUWGQNO4XAEoc23XF0bYWjzTTmHCEMb75qKpuJ2aONttkPb&#10;bq7hijF09EsOIGqHjn350osYI0g1mCBBooG8iIB8fF4kGVRCzzDZd36tIL+GZgesF3soDAc4KKj+&#10;4qCMRwna472K/xT/JEFZ+4r9l/5ThCQ+6lhxEh+GfIdMdo/gP/tYZddf4PXZ8+UXeBHvMhwdk+Gr&#10;O7oJjpqGVYU5wA+jEQpz2L94R6cPop6MXQL+Gp5Okgc5V1fIgrIW0dlI8jExSODsOMMeo2hvx3nf&#10;GCbwd5xij2G0w+OUdgyjXR5qwZEbjWG0z0ucHKu9HhBsnMDvoQjV0k7g+dJIWs2FfeYvsZ92ZYDv&#10;eTe6Fh5jRWnoWEWUTGqBmFpYQFrX5NMNHK1rTkOLqnuv/rst2LuYYmCUcOYXI+FiksELOkmS4TKn&#10;HdUXLluLApwcg6BWU7K2Hb+eYPhPIRqo4ThHjCYq0NriLQ/iPwXMJaU7WFIfxH/M++Jwf/zj7eNu&#10;+8OWaFzwI65vd5eLwsoKNfl29367kQCNhCHxLf3p9+CA8Nj043eb+d/3g/XmyyUuXV58sd8u5gcM&#10;ax77p3/SPk/+3sfRm4eHwQdaK2ncpKgnuNrXX+rpOUpRDZsSpVa8qRvXjY4mDXN0hD/Lv0QITT2d&#10;ouqHWc58+fWHw2BOjxjXYypK5n3hzXg8PcnKHpVDLSQW9rLfDj48r9b4abt/e7M8HLa3b97s58vF&#10;82x/DRoIYhCzwF+kzAKmZuwUPCqwgVDOMD7umS+mk/Y6EiKE18t3FL6i4/HedfbuNGVd+/T5UUTz&#10;EznQMobR/KQYUdbaANJMEDdy4njGGEjzk2pIXNAA0vwEGDaSZig13/BuIGk6mETShBAYdpsCQogL&#10;aM3eBYwQZ9omoM7ReEAJCz580uhfwAkp12SoPOCEfA2IBaR1TpzQAtIqV2rqSeGnSwppmHDmCXbl&#10;9azQnX0Hy5LlcrhmjtgX7EZWjNsEOViF8+TEJibpKC5L48didmeZJmwtMc2OI+0wiYhB5lnrL88N&#10;6WXNVtvlbPDjbEVH5+E/1z32uosvV3DN0Ml+s3q6/+ZptaK/WK0HL1SITz8HX7R/I3CHD5KJ/PlP&#10;2O72h69m+6Xg8DOoWbPb3eb9+p5/Wi5m91+7nw+zp5X8zK8PLSY2sWfmRD+929z/BLLVHzb0ysOG&#10;MPRj2vSLrPNX2B+JYx55ckymuOCRn6JokyTMmFPWVYM1JTdcPb2dv98fvl1snnlk/4gSJx4sbdXc&#10;kfBgcrU5EnZ1cRrplDa5ivZU9ow2YxqJFs2aUO+5HBgwmjRhk6WJo0nTlNJwBo7237zH3miP9t/F&#10;ONGggDLxNlMDSVMmNMZuUkCZCpA9s3MBZ0pjac6EylEbSiu8GFOK0NBUwJmq1ADQOsdZrwkorfUU&#10;ktY6n+VvtUlrPQWkla4a1NOv3y39Si4pwiKRIbxrqx95URFv+rLiTZrJxNZoBJKZPNZnWsttx2/D&#10;9Ja0DTWVOTbkjtCZ5jN9bj8ZjFEWjNsNfbiZw67+bkM9CFsGI8N665Kj/ehE1XC0XbYPQsPcfaLJ&#10;p4pUxyHVPaPrGd3h7sPfZjskBJmkCjV1/0D+61dKhJFXjikdfouZQIwZuUefeNxL1pGmSPCNp9iD&#10;dy9/2twv3t7M3h82bFA8F4tSjaNhMaywjRBYR0qHG60RekmWcFoOT5KEMHavZXRimzRbOyV0OLlL&#10;2nKkhZph4BCOl0GMovnFuAQnMGA0oeNNPjFMwC34phkDR1MLpmExjmYWuD/Jbs8ps4hhNK9A0arZ&#10;q4DLEUGJYQIiR/zEdarnJz+Hn1zs4/FieJkOA/z1Lp6uOYKDlLWBpOOjR5EblbmUFHNkxt3wlRQT&#10;MJRr5FyyCJ2yhWtWvpLSfn7aok+M0GBYv3/+coNsEqztx36/PS1vGW6UC34CZ4lE2aVuFDOn8qmR&#10;cljWpytKWKWbUB5WjvjHgYRXzI3I1vucK21qtz6YcKUcrMcw2pfyGXYGTuBL5X40XrLTzQmdKa0o&#10;GUDamfI2V3ekgAbS3rTktRsDSHtTrIMhDRH3LPCnfIG3ARQ4VBzUZSIFLhUZMbtzNBTbhBZoVgIr&#10;ULjcSRe/uSA5gmGXwNJKlzPsrC5qrRdcRGVoKziOcjThC9uMdmnF0wqkrS+t+kbukYuxyFId9YWz&#10;20wsOLWjFHpn6z44kLJAxZWNpXXfDBN9DO69R8ibwAp0L7dMGn3Uusd9c3az9JCvx6lmadVLajEe&#10;88GZlNWUWKQxIoIzKd1dedGEpoLN9vVUfKioBaUHPW4yNDsYnEpZMkO2oLSZ4Qo9Y5gGx1IWcpVm&#10;rHbaGtq2nfN4saqCYymJJ7smgRi1yerZ0uevjwkf/GTdIiaMCAv9Qps4UZTMK0FpIGx3PnWeF4Za&#10;SNgvouWF0XES9tXjeWGMKBL2y3h5YbKUJN0uv3WIuz5iAf0cjZDBY/TzuumI8V173FNHY1xPwzxe&#10;+vW4rraEOo9Oxofa3hbRd4i7rrbLoh3i7pVK1I7R2SHuuio353aKkymgtrd8P4/+O70rDzpBupUm&#10;+AWxGOwhNNVxrpUbC0Wrfp8Z9Z+S4XV718FvsmEWHUmKZ1Yd18zjICUWk7W6ZGQHTiJd6Dh4CXyD&#10;5cAosq0DlxC5NmPkO+k/XR2m6waYQB4PRpr6cTTEHsd/OjxUdLLc0G8y9t/7TyfnIt5Rx8lgjtPD&#10;82ab55Lk8KpZMXdXHjxmVow8NfoKb5gVc5Wu8HRZMZnFfTzeFyr8u9PaMB1GPM6G5NrxOEo2ka4W&#10;U4BzpBGc0xw55rXxG1gmCcdxdl7LRHx2/NV5bbGLOmjVXJm45JhthJaAyWoZ6Rk37o2JuscoMLgt&#10;Ssnna7Nm9YN0XJJA0exYztGKUHRIIkeHRz2Catu2EMeOtaLDwKNWPnGCLZTskqN/MMXAZjA4Xk9m&#10;KCKD95EBliQM7sa9DinKjhBJyS8x9x6qX3j9bSy8woYaHopLEK7toYohDtUVDo9NqDU2dIQeSt/b&#10;h+Tx9TyUnOiq3cKph5KrnLWE9lCS9JLGHvPJMBqtxZd7+zha1yDaQdkg2j9hnwOuuYtAAv8kSbPT&#10;pmj/hLyahaL9E7nKWCfaP8m9fVFTgvywZJJOmxJkh8nNSYc+cTeXTK7YeaSLvSJtr4BXhO5f7xUl&#10;/Ow4b1iEOg53o9bAJ7YjwQem/lMCVAmfO/ZX9o6zd5y/DceJMW04TjaZ13acKEkq3Gnitd7b6HdH&#10;4opbFC252I5WYttk6kXBHd2dhn34krrRbu3Ue47ROI41j85Ru88kjvagHOHFONqDVg0fVBC3B10/&#10;emJajzQapL0ozriwO6b9KLbTmUDakZZTcoKGhrQvRSWKjRR405KXDw2owKHSlVRmq4LlVlooNptF&#10;+bNWU2VZJrC00jH0Elha63QNot0urfdCztCIX2Cw3FrJ5XHxWKAEZtt6Kn+3+6h1X/OSuTEcguXW&#10;VBeD1VZZirSggrGeGFnBEcqjVA+DxdaSNl4YA4KKKlo1NHK1ZKwsVP4epeSEj1jvdIXCEYqX8q0O&#10;ar2nGqW1PuZTtA2kYKk1gRSstALDHle09NK2PDESKKxvZcZ8IKXVpmC02yoP1lnTvdMqT/Uu1Dit&#10;bltt0hqX82vilxde/yc3tMXjIL7+zxhStNWx1dSITy43WkULDa0U7mU0RydWlY5CuJPW7iCtlbRQ&#10;XAlgtUoP9Jr3ZVut0lrHOQGJZmm9V1w4YWFpvRe479Puoh7rJZ/PbmBREXHbxZI3Ghl9DK//4/1Y&#10;FpbWfImzeMx2hdf/wVmaY4vuETm2a5LoIy1StVJFsl1a9xWnYK0+at1zQYfVRa36qkkwD9wJdWyW&#10;XPQbD/ng+j+0x9ZWfP2fIPWRql3SYUeq6cAWQxYx36d7qH1SMy6PfNeS9HyRATlyUuQnW/GQVCRd&#10;kkuaac90zCuyv/6PimWsaq3++r8DlbZRqmw7OyzpNAFyY7yuBKdgpdD4eww+X2SQ2pbo5fJVEohs&#10;eSi3I9lnxvynZMjobEYa8Tj7QarI/Nf+U8QQlbJY1xYIhJwiJ2clpRe+3JoWAsbscxEqMh5dP5hr&#10;H8JAlkOgl5fD4Q/UXQRxWTn32K6KFb/00PFUionwUARW2Ye6UpSmo8pIwBAyZMGcVEtA/Pv0n/Je&#10;RRsIZLJY8g7Oe2LTUatEATDrIv+i/P1/0HDuvePeP36d7dlSvnv+U7qJNDGLdR2o4or1QOazTwWN&#10;ZzwQ9awcKLrIITWQ6wXoN8sV7X4G33z/6Wahux8C5DmLB9rMeB31VqDELNZxQ6i3N6fP7Dcj4Z3O&#10;bvtTWn7FPb2Y7kaGnE3JL5ghH02H9fD0nJYRzmkBW6S9SDgBjW4UlCl+UX6cUg2yPJZLjhdy2oAW&#10;0dE8pVFiEJ1EKSiHYqDoOJ6i+BgliOEp1WSg6AgeexEsGNjPNhXgbhHkl6i7pKN3TljFrdGhe1Hx&#10;UcmxaoKcuFSGuSqB49pCmBHnzTlGx4KMOB9iEzcpyIcDw1ZRsP0ISXNLR7TE2SqpQPrCVDYV6h+l&#10;KFVstEmru+BMsdU7rfAEkFa4u0Uwem9BHpwy/XGDwiw4Lekb7Qm2HNkTI0iBK5g+4WJHZX3CJRWv&#10;2ltMLi6awNCnkI9GtxXyCf32niMV8AnHleqaZEQljBTrWTmiSQYM/qrrFkGh6DCoWTAXch1vIvNk&#10;1X8KaSUV4Jlugifb7/d1gJNme+Diy46IS6Q66Ll0E5FG7oHhK/Jd67kvdNZzXz7P+dc6zwbzyOC+&#10;TGWuzn2xk4jcOAXqZYlakZOyyuAuwnrcRt+Xc18OqDULxCRt6Q15eET8PPSO3E1T33PuIiRKFqNo&#10;6lty4X/UFM3HsFZpoWgyxpQlAsFbNPrz8RGWy10n3jztKbzEc9LCP41hHjNp1yPZkg6p3hH0ZYK/&#10;jTJBxGmGI2Dmd3VHcCwTxP0INaUC2fr6MkF9oyEuWfBp04v9QBygn5hNydBqR6HdAOUuIoggATKG&#10;+Y4xtBMwMbQL4IqPGEO7AMrERO3QHqAmlxZj6Eic3EiEoeNwuRMg2mAWpD1MkCDpcWzIx+eLksu9&#10;0DPcw0XnM1zs5zAc4OYwBl4fIAKCIiweJUkvJ0Iy1pJCEmqeFRK1tQY+JvKfEvb17rJ3l78Ndwlb&#10;abhLXu++urtESaFba2yKijxm6C7HOLQALoTPL7vqQaCSDtHu8DRuciv3WuTUY8YggcvkVLac2KJR&#10;tM/kTHYMo70m3ztjNEa7TanpjgI97Thx7w6SxnFrtOdEohtFjRGM9p1AsHEC7ykXLEZAgf9MI2k1&#10;F3zDYoykFc3XDhldC9YMpBw/BtKq5jOzLCCta2IGsY6C6nlOrIuqe27wu02sX0xUMEo4l42RcDFV&#10;4YGbZCEuF9wuqXpm4T9dYhmTBrQHl+Xk8rfUaiJH7fj1IP5TwFwlT5eYO0ULVU65Z5JhwDM7TsXp&#10;GVLPkLoY0vECQT6bvL1ekX//8khn0cAX72bb5dP8q9lhpv/Nf3G7KDfLzep+sfv8/wUAAAD//wMA&#10;UEsDBBQABgAIAAAAIQBP95Uy3QAAAAYBAAAPAAAAZHJzL2Rvd25yZXYueG1sTI/NTsMwEITvSLyD&#10;tUjcqFNaShXiVKgVINEDIuUB3HjzI+x1ZLtpeHsWLnAZaTWjmW+LzeSsGDHE3pOC+SwDgVR701Or&#10;4OPwdLMGEZMmo60nVPCFETbl5UWhc+PP9I5jlVrBJRRzraBLaciljHWHTseZH5DYa3xwOvEZWmmC&#10;PnO5s/I2y1bS6Z54odMDbjusP6uTU/CyC7vXOKa3bO2ft/vKNs2hGpW6vpoeH0AknNJfGH7wGR1K&#10;Zjr6E5korAJ+JP0qe4vl3QrEkUPLxf0cZFnI//jlNwAAAP//AwBQSwECLQAUAAYACAAAACEAtoM4&#10;kv4AAADhAQAAEwAAAAAAAAAAAAAAAAAAAAAAW0NvbnRlbnRfVHlwZXNdLnhtbFBLAQItABQABgAI&#10;AAAAIQA4/SH/1gAAAJQBAAALAAAAAAAAAAAAAAAAAC8BAABfcmVscy8ucmVsc1BLAQItABQABgAI&#10;AAAAIQD0SK0wZCQAAMkEAQAOAAAAAAAAAAAAAAAAAC4CAABkcnMvZTJvRG9jLnhtbFBLAQItABQA&#10;BgAIAAAAIQBP95Uy3QAAAAYBAAAPAAAAAAAAAAAAAAAAAL4mAABkcnMvZG93bnJldi54bWxQSwUG&#10;AAAAAAQABADzAAAAyCcAAAAA&#10;">
+                  <v:group id="Grupo 2" o:spid="_x0000_s1026" style="position:absolute;margin-left:0;margin-top:0;width:172.8pt;height:718.55pt;z-index:-251673600;mso-width-percent:330;mso-height-percent:950;mso-left-percent:40;mso-position-horizontal-relative:page;mso-position-vertical:center;mso-position-vertical-relative:page;mso-width-percent:330;mso-height-percent:950;mso-left-percent:40" coordsize="21945,91257" o:gfxdata="UEsDBBQABgAIAAAAIQC2gziS/gAAAOEBAAATAAAAW0NvbnRlbnRfVHlwZXNdLnhtbJSRQU7DMBBF&#10;90jcwfIWJU67QAgl6YK0S0CoHGBkTxKLZGx5TGhvj5O2G0SRWNoz/78nu9wcxkFMGNg6quQqL6RA&#10;0s5Y6ir5vt9lD1JwBDIwOMJKHpHlpr69KfdHjyxSmriSfYz+USnWPY7AufNIadK6MEJMx9ApD/oD&#10;OlTrorhX2lFEilmcO2RdNtjC5xDF9pCuTyYBB5bi6bQ4syoJ3g9WQ0ymaiLzg5KdCXlKLjvcW893&#10;SUOqXwnz5DrgnHtJTxOsQfEKIT7DmDSUCaxw7Rqn8787ZsmRM9e2VmPeBN4uqYvTtW7jvijg9N/y&#10;JsXecLq0q+WD6m8AAAD//wMAUEsDBBQABgAIAAAAIQA4/SH/1gAAAJQBAAALAAAAX3JlbHMvLnJl&#10;bHOkkMFqwzAMhu+DvYPRfXGawxijTi+j0GvpHsDYimMaW0Yy2fr2M4PBMnrbUb/Q94l/f/hMi1qR&#10;JVI2sOt6UJgd+ZiDgffL8ekFlFSbvV0oo4EbChzGx4f9GRdb25HMsYhqlCwG5lrLq9biZkxWOiqY&#10;22YiTra2kYMu1l1tQD30/bPm3wwYN0x18gb45AdQl1tp5j/sFB2T0FQ7R0nTNEV3j6o9feQzro1i&#10;OWA14Fm+Q8a1a8+Bvu/d/dMb2JY5uiPbhG/ktn4cqGU/er3pcvwCAAD//wMAUEsDBBQABgAIAAAA&#10;IQD0SK0wZCQAAMkEAQAOAAAAZHJzL2Uyb0RvYy54bWzsXd1uYzeSvl9g30Hw5QKb1vnRkWRMZxDk&#10;DwtkZoKJF3OtlmXLGFnSSuq4M28zzzIvtl9VkUdFscijWEom6T65iNxW+TtkHbLqq2KR/MMfPzyv&#10;Bj8udvunzfrtTfHZ8GawWM8390/rx7c3/3v3zX9Pbgb7w2x9P1tt1ou3Nz8t9jd//Pw//+MPL9vb&#10;RblZblb3i90AIOv97cv27c3ycNjevnmzny8Xz7P9Z5vtYo0vHza759kB/9w9vrnfzV6A/rx6Uw6H&#10;zZuXze5+u9vMF/s9fvuVfHnzOeM/PCzmh788POwXh8Hq7Q3aduD/7/j/7+j/bz7/w+z2cTfbLp/m&#10;rhmzV7Tiefa0xkNbqK9mh9ng/e4pgnp+mu82+83D4bP55vnN5uHhab7gPqA3xfCkN9/uNu+33JfH&#10;25fHbasmqPZET6+Gnf/5x+93g6f7tzflzWA9e8Yr+nb3frsZlKSal+3jLSS+3W1/2H6/c794lH9R&#10;bz887J7pE/0YfGCl/tQqdfHhMJjjl2UxrUcNdD/Hd9OiHI0Lxp7dzpd4N9HfzZdfd/zlG//gN9S+&#10;tjkvWwyh/VFL+8u09MNytl2w8vekA6elymvprxha//rn+vH9ajOoRFcs1ypqf7uHzs7VEimpGkVK&#10;ars6u93u9odvF5vnAf3w9maH5/OIm/343f6AVwNRL0IP3W9WT/ffPK1W/A+aTosvV7vBjzNMhMMH&#10;fgP4i0BqtSbZ9Yb+SgDpN1Cy7wr/dPhptSC51fqviweMHHrF3BCes8eHzObzxfpQyFfL2f1Cnj0a&#10;4j/SFz3dN4v/xYCE/IDnt9gOwEsKiMcWGCdPf7rgKd/+8TDXMPnj9i/4yZv1of3j56f1ZmcBrNAr&#10;92SR90oS1ZCW3m3uf8KI2W3E4Oy382+e8Nq+m+0P3892sDCYD7Ca+Ha52f3jZvACC/T2Zv9/72e7&#10;xc1g9T9rDN5pUddksvgf9Whc4h87/c07/c36/fOXG7zbAvZ2O+cfSf6w8j8+7DbPf4Ox/IKeiq9m&#10;6zme/fZmftj5f3x5EMsIcztffPEFi8FMbWeH79Y/bOcETlqiYXb34W+z3daNxQPm+p83fsLMbk+G&#10;pMjSX643X7w/bB6eeLwe9eT0h8lLJudXmMW1n8XfY4j+65+Pm/VmUL9iEhd100xGzouYBm80Koej&#10;kRsu3lz6eerUt9w8L75fzQ5kbSLl0ZSnX/eT8+Fak/Pw4d0HzN/j+LviPG3naDEpJxP8SyYpfvh4&#10;JqjzuS09cK4R3ksTCB70P5NAjBtwupsBiEJdFsNhNLOGo3FNAkQl6mkxrMoJTS1FJSbDpkZDBKGY&#10;HKmGJxVFNWzKMdw4YVQFHlM2wfQ8JRWJ3jZhbxkj7C21i8nJd5v53/eD9ebL5Wz9uPhiv4XrJltK&#10;PuT0TwJG43lOS7CKukDr4+5501MM6/EYWjvtnFJQCuJIu1IgLRc51dCvYLDJ98ng+oZCgcHq6d1u&#10;McBv3TwGQSPiRSrfb1nfotyWksl0J0Y2ePfyp809eO4MrogtrjfLjsVWzbRxSm7KopmUPJLBLRwt&#10;LaZVM3ZUrZnC/Hs643Hm74WpUWu8K8RQuAdP4zFx77pyh049PK/ABv7rzWA4eBkUpWPGj60I3LkS&#10;WQ6IEvCIP4pgPLQi1dSGwXhvZYpROTCB4BVboUltA6HfrUw1rG0gzI1WCH2ykcZKqC7GNhKix26k&#10;qRKCfmykQit73NhtKrS6YSgSUOdovAhUPkm1Sus81Sit81GVaJPWeWosaZWrBmFit4NztpRoAhbj&#10;w9oNWPwEtoigU+j0drOnoI1GL0zonefCkKLRnRAWo3XHkRKelxeGUgjZ06a8MDpOwmNnxPPCGE8k&#10;PD1LmIYM9/C8LsLXiPh5nSxcL4vzulm4fhZBR0WV7j1RSHia59iBgby9eSc2A0SeXi+9Jvpx8AIv&#10;BJMzWMKbwq7Q7583Py7uNixxOAnN8azjt6u1lqowBaEpWBanWP+1/9wy2ES6DLuRFeM2AQ5W4Tw5&#10;sYlon3+c/5THjkV1mM9ZON8JsDZyHik0ARv5l+wf5T/lkTJyToHmq81+Idikf35I+07oVSrHEUTm&#10;baDcEb/TG3Ux788P/ykq+Wq2X8oz+PmkiNktslDre/5puZjdf+1+PsyeVvIzq8rFcJLzUNT6F4ty&#10;ffx6OI1erxixcu5DYnnXv18vRi3hiwzKw7aI9HtNyoPkwsRTnulwNBFKoyjPpC48razL8bBi2o33&#10;fjnlgV3joXXkM9oHk5cqGzbX5KQ8cYLNamnBhFx5jBK436kNA3PUwlRjG0c73yk5X6M5MAktTpPA&#10;0b63gJAJFNCdgvlA3DNNd9AYGymgO8UwoaSA76SxtLobJhdxq0K+k2xWoPIUVKDzSaKDWumF/e7g&#10;P44vphwlgLTSUy3SOldjEjOgZ04GNfwdMKckUy0cRywCkkjeuSXEryJamDJEtMh8vJ5oSdvapnnS&#10;4T+FfFQY9qBP0zxFaUQKtihLd8i0Epoze+zrhfqFD4WNOUuOVoKIKopRT8JVIjb1jsY/zH9KT+Eq&#10;qGmeQfsv/WfPxZAR6bnYz1ly9YsYjmG51CYFSQYX42jn2lwslaDz6acS/3kuhjXjaXXF/FOcXDol&#10;Y0U5jnJUmh6wA41hNBsj/2nBaGrADj2G0cRgTMzHwtHEoCJiEONoXlCMUkCaGBScxYqRNDGoOItl&#10;NSlgY2WiUQEZq5GisrtHaYaWbUq+L25WwMaaivJ0Zru0zkdMEg2sUOuUPDSxtN4nqT5qzU9r4nYm&#10;VqD6IVNqo2Fa+fA/KY1R8rjVWFGN7DFB8dZRqsRbsttGtuAoh3SjOcJKPeKpiyk0/QaKKvEK4OHU&#10;M8smiabfQTFM9VS/hAIrCqm26bcwTryEUr+EaZ2aS+TPW60hiWkqrdKvYDxN9bLSbyD1Oiv9AtIz&#10;oNL6LxMvkwoz2sanZ2altc+J+HjMEjdrodIGAwH2USxheihf1UKlrRjacBRLdLAOFZ8YD7XWewpJ&#10;q11b+j5UsrPoH1+olIysyA6Drt/B0koSNJ+rJ0PL4j6O6RDHTGZxHw10iGOysrgPfzrEMSFZPIgK&#10;k1114csdLNo5XSWLRugwWmeJu67CLp0l7roK23OWuOsq7Ms54mRfqO2wIWeJu67WQVcvD6+pGQiv&#10;mU28Pr6Wvpzm7cN4ErYS/R177fgv/aeLwVkIVtkpxX/rP138KsqAH8iKEZnAI+F5smJuAQPOLis2&#10;kvcL/5oVm8hDQdKyYsUQHg2NI/6VFyQvSoKgVnlBN6I8MUzmCECXHCJy1zL2vHr9p1Pz0D0aXCcr&#10;OJa+gMZkxbD4I0Mg/1jX4a734cxi19uFt4f2OoeKaKRj3Mkw7xjC9lzo17CuWKn50a9hYaIYeROe&#10;/9fOm1SojZrI/K0nDcIaVyjj8ybjoiZ7QWVfiAGx4uWd50VrWDXFWKg4g/nRC1SaTxMLnozYJmsR&#10;mP6WvSdQoL1WJIGiwxcOheK26OCloVjPaIyOXEpad4phdOBSVBQdGzhQcNvigkqIYhwdtZS8EGbg&#10;BAkTuz1humRY2A0KsyVmg4JcyYhzJVaLtKYTLQo1TaGwBaR1ndBRsHA1GSaUTSsVR21T6iDWNpYK&#10;jjJojd2mMENiIwX5kckooe8gO0IxcNykIDUygQZMNZVa34kWaX0ntYTyzqMGKK9otEiP7YbXLo0X&#10;h1rTIxCFvwaQ1nZyKAW5EEqFxEBBJqRODe4gEcIZSgNJG5HkfAvTILZNC7IgRUXZGUNLQRIEk8ns&#10;XajvBJBWd8pAan0rC9knG/pkg9DXPtkQ1W3+DpINF6cDYAcpG0D2yUoG0NfggT7OT5U1noj5oNJ/&#10;ukhfsJp8ZEleiJlnV+zLYrDT2QBUwOAXslISpcINZaUEC14vK+WqVeFl82Iw2uim8wvpyN2L5TsA&#10;605geHYuundYXS1jrK5uitHoUpkotkv9rh64613S2g6PjI5kguT8OoZZYsT2QXsftBv7yxPFDhhp&#10;RtDOk/DqQXtTYQ+WTM2yKgr8zJG0D9rLuq79Xpsp9tpcsfA0jshPg/YGa5sncb0O2gteAothNOGu&#10;KboxcHRwU3KxQ4wDu3CM7hCUm0A6uGG2XcRAmm2XWEw3gTTblvXZGEiz7ZKLYY2uBaH7mJegY6Qg&#10;eK94d4wFFao7oe8gfseGXLt/5MCUOlNYWukjvBlTV1QSd8SqE+8vCOJHXM9h9VErnrZmYWXc0JdW&#10;fVNQ3YSBFYbxCPZNrCCQB0oCK9C9lDnE7Qpi+dGUSmytdgW6LxJjIihyGHF8aWFp3WMM2l3UQ75u&#10;UurSqpe6baOHWvMV6lrMHgYhfc2lEjFUENSXKWUFQX3JBSEGlDYyyTkdRPVSwWRA6SGPvZ+JDmq1&#10;JyZPUNtA0bh7fX003kfjfTSO+gJrF+W/Ixq/OLwmD0XxNU1wK74Olw5T4bUrfanz4R25K4qP2m36&#10;Pvz2ny4MR4sgBluYDRbd0i3YS1aMOCfQwEyyYrTIRHJgHXk5t8YLRpGXo0Is4IEt5OWw0ZLkwAQ6&#10;5EQrR0PsleY/3QK5W3KHB8/jYbMqtw+jNheSQ7uilnzz3BYEeNUsWg1vjs7CY2bFKD9PYh0jwIUb&#10;8HRZtHAIe3X1gXQfSJ8fSGOyGIE0j+JrB9I4OKV2q99jFNi4TQHHHZyjsppgfvDq93B6xThaStb0&#10;wnYURmejaKwkvwxiEM1veUEu3gSqg4qSYp0YRVPbBIrmtUyRYxQdTGCNHbw26pGOJIgdxyA6jGBu&#10;7POtn/IGwouJCPTMPOQSGkIY5Ev9C/G23n+Ki6T16G4p51zawkyP4T8Fq/ct/oC8/nSAzkNAE0la&#10;2C3DtzBtvLZvQbVUNXbDvxhVlVROHX0LXAvl4Ni3oIrxmjlaomg53yI0XkvotBXvwYhqs7Rrwa7/&#10;5SAG0a7FBtGehY8cikECzyI5r9PuaM/C+dQYRXsWG0R7Ft5/E4MEOVnJ3pw2JcjIkoMSlD53Y4ft&#10;Lna9g9okEOLtAxf7M4qvEFdD968PqzEe4KjaYn/vevynuCARQtiXC+NctNeOBA/hPwUKTcbzOkqm&#10;e5fXu7yzz71OuDxYS8Plcb7n2i5vhHVJSmdjYI+ayRSHKoq99OuSTTlq1yVxhmQzvE41cTXlOGbK&#10;qQnt1U5jqrEknLSIdnxJHO37yMgbONr3VSOqdAXaqbfQ7g+bVk0g7f+qgtyoAaQ9ILaYmkDaBZZ8&#10;MKEBpL1gwRuxjb4FfrCEszTbFLhCvFu7VUT120VAWoKxsbTGS164s9qllY4jJxNYWuslLyhaWFrv&#10;RUWLk4a6gsXJCtvITc0HFcbTVLO06uthaUMFa5OIxc1WBUuTNReHGz0Maoy5MtToYLgyyWG7BaUV&#10;z4XvFpTWe8MrZBZUoPfEPC71eG/GtJpoQekRnxhYwb7rcU2r3gZSsC6ZmMvBsiQwEkh6uHOKI7YK&#10;FEm3U2LMXNRqk9Z5YngGtcZjrqKwkLTKE3oKFiWTGqedIW3LuSDDGAfBhuuGq/KNRlEqvYXidXMD&#10;KthwjZDK1nmw4boh9m9BaaVL+YPVKq30lJeh6jHV9IThq7XWsUkv0Sw90qsqMaqwufD4xKJJzBpw&#10;y6NUiZoSc6zToSht65EOtds10q60RC2CjaVHe4lzKkzV02JS+8QC52fYWFr15YQqPIzXiEPiFRbO&#10;frOxtO4ruBMbS+s+5SdoG2jb+IqLRaxmadVztGwMLjrT6QiVGl2N1rwaW32I+XNCzOSWc5d6vEMq&#10;RkWkaXGMSrDbu4uOn02jY3Axuk+qduyul/CwL9b/PRbrJweBW1S+7GSANLobwHBa54x38lo0IrGY&#10;fJa4G8BtWiM/gMn3EDq8yznobvn+rj1FuAPddbW9SKRD3HV1dF5X3XkAd+2e8Ty6O8DvDuZcdfXi&#10;zBf5Hkp9kXuxcl/8PVTsM1apopJTOZ+r8p+Ss0Jgyy+szVX7r/2nE6Ptk3gozgWQvvqv/aeIIShl&#10;McSdeTkiMoBDTJmXc2cqIF7MyiFSZDzEgnk5ovh4LuK8rBxOWyQxxHBZMayUsVjHJhW3F4Gutcoq&#10;T94E4qqsmNuAAgafFQPzofeF2Z57pjzSMRkMXf86/ae8VpnTiGOyWKJaxChZKWlXV+tdrRNiiyyY&#10;r9aRVeZk+xtQSnqdHcVJNPH4recHJZg+y4HLZxsHFs9y4OlZOTB0kWsZiNe+/3STi2IEtA/8Oo83&#10;AWcnOTmbOKkVsGaW65gzYMQs1pFHT5mbvlCoLxQ6v1AII9LIbPN4/wUz280Uq7mni7m4ntGfLloN&#10;x9N2El90Sgbni9hs6Iz1aTyIOxBphmsRHYZz+ioCCUJwipoNFMzkNjzldEWEEgTffIZh3BY4jRal&#10;4LxVBKPjbt7UYjQG77qF4QMHxZ7qXuuYWzbaGzhBLluqqKL2hJnsCSU7LCStZWRqkFOIkQI9I8S3&#10;kbSmJY0WIwW6bmiLjdWmQNuc+oqRtLoLJIJtJK3wBJBW+CTRoiCBbb/+MH2dwtHatidGkLumTIlT&#10;EHzap1wtlgwF7cX4tLgQhU83U4JxhBjvgluD6JAPxGo0LK1YTYizp5OpSE1IeAdbE87ZceA9mTkw&#10;v45ifVeDD4Oa5ZGuHLCY5OkrqYDYpviJJNt0jL5oo2VPbv2nkFxXaQEjlm2bEPqJj7w9hv90WNyw&#10;9jhG/6X/1LGNf0X+u5619qz1fNYKr2mwVo6Wr81am+F4fCxvnzagqMwUfT1GPS3bEsQhIjwfKl7O&#10;WnmuaXJ2yloRZWdIq6y/RyCaTWFhDyXlEUpApbhIPkLRTCqBomkUk40IRJMo4hrSko+Palzu9PDm&#10;ac/b6AKf5xJxrY694fWfLuWB4QHf0iEVelmP0Jvw3oSfbcKpPCQ24fgtLNq1TbgqqWsm40l7NbM3&#10;4Tj8w5vwpqELdtEGzNmLLTin5HMGHFUWGQNO4XAEoc23XF0bYWjzTTmHCEMb75qKpuJ2aONttkPb&#10;bq7hijF09EsOIGqHjn350osYI0g1mCBBooG8iIB8fF4kGVRCzzDZd36tIL+GZgesF3soDAc4KKj+&#10;4qCMRwna472K/xT/JEFZ+4r9l/5ThCQ+6lhxEh+GfIdMdo/gP/tYZddf4PXZ8+UXeBHvMhwdk+Gr&#10;O7oJjpqGVYU5wA+jEQpz2L94R6cPop6MXQL+Gp5Okgc5V1fIgrIW0dlI8jExSODsOMMeo2hvx3nf&#10;GCbwd5xij2G0w+OUdgyjXR5qwZEbjWG0z0ucHKu9HhBsnMDvoQjV0k7g+dJIWs2FfeYvsZ92ZYDv&#10;eTe6Fh5jRWnoWEWUTGqBmFpYQFrX5NMNHK1rTkOLqnuv/rst2LuYYmCUcOYXI+FiksELOkmS4TKn&#10;HdUXLluLApwcg6BWU7K2Hb+eYPhPIRqo4ThHjCYq0NriLQ/iPwXMJaU7WFIfxH/M++Jwf/zj7eNu&#10;+8OWaFzwI65vd5eLwsoKNfl29367kQCNhCHxLf3p9+CA8Nj043eb+d/3g/XmyyUuXV58sd8u5gcM&#10;ax77p3/SPk/+3sfRm4eHwQdaK2ncpKgnuNrXX+rpOUpRDZsSpVa8qRvXjY4mDXN0hD/Lv0QITT2d&#10;ouqHWc58+fWHw2BOjxjXYypK5n3hzXg8PcnKHpVDLSQW9rLfDj48r9b4abt/e7M8HLa3b97s58vF&#10;82x/DRoIYhCzwF+kzAKmZuwUPCqwgVDOMD7umS+mk/Y6EiKE18t3FL6i4/HedfbuNGVd+/T5UUTz&#10;EznQMobR/KQYUdbaANJMEDdy4njGGEjzk2pIXNAA0vwEGDaSZig13/BuIGk6mETShBAYdpsCQogL&#10;aM3eBYwQZ9omoM7ReEAJCz580uhfwAkp12SoPOCEfA2IBaR1TpzQAtIqV2rqSeGnSwppmHDmCXbl&#10;9azQnX0Hy5LlcrhmjtgX7EZWjNsEOViF8+TEJibpKC5L48didmeZJmwtMc2OI+0wiYhB5lnrL88N&#10;6WXNVtvlbPDjbEVH5+E/1z32uosvV3DN0Ml+s3q6/+ZptaK/WK0HL1SITz8HX7R/I3CHD5KJ/PlP&#10;2O72h69m+6Xg8DOoWbPb3eb9+p5/Wi5m91+7nw+zp5X8zK8PLSY2sWfmRD+929z/BLLVHzb0ysOG&#10;MPRj2vSLrPNX2B+JYx55ckymuOCRn6JokyTMmFPWVYM1JTdcPb2dv98fvl1snnlk/4gSJx4sbdXc&#10;kfBgcrU5EnZ1cRrplDa5ivZU9ow2YxqJFs2aUO+5HBgwmjRhk6WJo0nTlNJwBo7237zH3miP9t/F&#10;ONGggDLxNlMDSVMmNMZuUkCZCpA9s3MBZ0pjac6EylEbSiu8GFOK0NBUwJmq1ADQOsdZrwkorfUU&#10;ktY6n+VvtUlrPQWkla4a1NOv3y39Si4pwiKRIbxrqx95URFv+rLiTZrJxNZoBJKZPNZnWsttx2/D&#10;9Ja0DTWVOTbkjtCZ5jN9bj8ZjFEWjNsNfbiZw67+bkM9CFsGI8N665Kj/ehE1XC0XbYPQsPcfaLJ&#10;p4pUxyHVPaPrGd3h7sPfZjskBJmkCjV1/0D+61dKhJFXjikdfouZQIwZuUefeNxL1pGmSPCNp9iD&#10;dy9/2twv3t7M3h82bFA8F4tSjaNhMaywjRBYR0qHG60RekmWcFoOT5KEMHavZXRimzRbOyV0OLlL&#10;2nKkhZph4BCOl0GMovnFuAQnMGA0oeNNPjFMwC34phkDR1MLpmExjmYWuD/Jbs8ps4hhNK9A0arZ&#10;q4DLEUGJYQIiR/zEdarnJz+Hn1zs4/FieJkOA/z1Lp6uOYKDlLWBpOOjR5EblbmUFHNkxt3wlRQT&#10;MJRr5FyyCJ2yhWtWvpLSfn7aok+M0GBYv3/+coNsEqztx36/PS1vGW6UC34CZ4lE2aVuFDOn8qmR&#10;cljWpytKWKWbUB5WjvjHgYRXzI3I1vucK21qtz6YcKUcrMcw2pfyGXYGTuBL5X40XrLTzQmdKa0o&#10;GUDamfI2V3ekgAbS3rTktRsDSHtTrIMhDRH3LPCnfIG3ARQ4VBzUZSIFLhUZMbtzNBTbhBZoVgIr&#10;ULjcSRe/uSA5gmGXwNJKlzPsrC5qrRdcRGVoKziOcjThC9uMdmnF0wqkrS+t+kbukYuxyFId9YWz&#10;20wsOLWjFHpn6z44kLJAxZWNpXXfDBN9DO69R8ibwAp0L7dMGn3Uusd9c3az9JCvx6lmadVLajEe&#10;88GZlNWUWKQxIoIzKd1dedGEpoLN9vVUfKioBaUHPW4yNDsYnEpZMkO2oLSZ4Qo9Y5gGx1IWcpVm&#10;rHbaGtq2nfN4saqCYymJJ7smgRi1yerZ0uevjwkf/GTdIiaMCAv9Qps4UZTMK0FpIGx3PnWeF4Za&#10;SNgvouWF0XES9tXjeWGMKBL2y3h5YbKUJN0uv3WIuz5iAf0cjZDBY/TzuumI8V173FNHY1xPwzxe&#10;+vW4rraEOo9Oxofa3hbRd4i7rrbLoh3i7pVK1I7R2SHuuio353aKkymgtrd8P4/+O70rDzpBupUm&#10;+AWxGOwhNNVxrpUbC0Wrfp8Z9Z+S4XV718FvsmEWHUmKZ1Yd18zjICUWk7W6ZGQHTiJd6Dh4CXyD&#10;5cAosq0DlxC5NmPkO+k/XR2m6waYQB4PRpr6cTTEHsd/OjxUdLLc0G8y9t/7TyfnIt5Rx8lgjtPD&#10;82ab55Lk8KpZMXdXHjxmVow8NfoKb5gVc5Wu8HRZMZnFfTzeFyr8u9PaMB1GPM6G5NrxOEo2ka4W&#10;U4BzpBGc0xw55rXxG1gmCcdxdl7LRHx2/NV5bbGLOmjVXJm45JhthJaAyWoZ6Rk37o2JuscoMLgt&#10;Ssnna7Nm9YN0XJJA0exYztGKUHRIIkeHRz2Catu2EMeOtaLDwKNWPnGCLZTskqN/MMXAZjA4Xk9m&#10;KCKD95EBliQM7sa9DinKjhBJyS8x9x6qX3j9bSy8woYaHopLEK7toYohDtUVDo9NqDU2dIQeSt/b&#10;h+Tx9TyUnOiq3cKph5KrnLWE9lCS9JLGHvPJMBqtxZd7+zha1yDaQdkg2j9hnwOuuYtAAv8kSbPT&#10;pmj/hLyahaL9E7nKWCfaP8m9fVFTgvywZJJOmxJkh8nNSYc+cTeXTK7YeaSLvSJtr4BXhO5f7xUl&#10;/Ow4b1iEOg53o9bAJ7YjwQem/lMCVAmfO/ZX9o6zd5y/DceJMW04TjaZ13acKEkq3Gnitd7b6HdH&#10;4opbFC252I5WYttk6kXBHd2dhn34krrRbu3Ue47ROI41j85Ru88kjvagHOHFONqDVg0fVBC3B10/&#10;emJajzQapL0ozriwO6b9KLbTmUDakZZTcoKGhrQvRSWKjRR405KXDw2owKHSlVRmq4LlVlooNptF&#10;+bNWU2VZJrC00jH0Elha63QNot0urfdCztCIX2Cw3FrJ5XHxWKAEZtt6Kn+3+6h1X/OSuTEcguXW&#10;VBeD1VZZirSggrGeGFnBEcqjVA+DxdaSNl4YA4KKKlo1NHK1ZKwsVP4epeSEj1jvdIXCEYqX8q0O&#10;ar2nGqW1PuZTtA2kYKk1gRSstALDHle09NK2PDESKKxvZcZ8IKXVpmC02yoP1lnTvdMqT/Uu1Dit&#10;bltt0hqX82vilxde/yc3tMXjIL7+zxhStNWx1dSITy43WkULDa0U7mU0RydWlY5CuJPW7iCtlbRQ&#10;XAlgtUoP9Jr3ZVut0lrHOQGJZmm9V1w4YWFpvRe479Puoh7rJZ/PbmBREXHbxZI3Ghl9DK//4/1Y&#10;FpbWfImzeMx2hdf/wVmaY4vuETm2a5LoIy1StVJFsl1a9xWnYK0+at1zQYfVRa36qkkwD9wJdWyW&#10;XPQbD/ng+j+0x9ZWfP2fIPWRql3SYUeq6cAWQxYx36d7qH1SMy6PfNeS9HyRATlyUuQnW/GQVCRd&#10;kkuaac90zCuyv/6PimWsaq3++r8DlbZRqmw7OyzpNAFyY7yuBKdgpdD4eww+X2SQ2pbo5fJVEohs&#10;eSi3I9lnxvynZMjobEYa8Tj7QarI/Nf+U8QQlbJY1xYIhJwiJ2clpRe+3JoWAsbscxEqMh5dP5hr&#10;H8JAlkOgl5fD4Q/UXQRxWTn32K6KFb/00PFUionwUARW2Ye6UpSmo8pIwBAyZMGcVEtA/Pv0n/Je&#10;RRsIZLJY8g7Oe2LTUatEATDrIv+i/P1/0HDuvePeP36d7dlSvnv+U7qJNDGLdR2o4or1QOazTwWN&#10;ZzwQ9awcKLrIITWQ6wXoN8sV7X4G33z/6Wahux8C5DmLB9rMeB31VqDELNZxQ6i3N6fP7Dcj4Z3O&#10;bvtTWn7FPb2Y7kaGnE3JL5ghH02H9fD0nJYRzmkBW6S9SDgBjW4UlCl+UX6cUg2yPJZLjhdy2oAW&#10;0dE8pVFiEJ1EKSiHYqDoOJ6i+BgliOEp1WSg6AgeexEsGNjPNhXgbhHkl6i7pKN3TljFrdGhe1Hx&#10;UcmxaoKcuFSGuSqB49pCmBHnzTlGx4KMOB9iEzcpyIcDw1ZRsP0ISXNLR7TE2SqpQPrCVDYV6h+l&#10;KFVstEmru+BMsdU7rfAEkFa4u0Uwem9BHpwy/XGDwiw4Lekb7Qm2HNkTI0iBK5g+4WJHZX3CJRWv&#10;2ltMLi6awNCnkI9GtxXyCf32niMV8AnHleqaZEQljBTrWTmiSQYM/qrrFkGh6DCoWTAXch1vIvNk&#10;1X8KaSUV4Jlugifb7/d1gJNme+Diy46IS6Q66Ll0E5FG7oHhK/Jd67kvdNZzXz7P+dc6zwbzyOC+&#10;TGWuzn2xk4jcOAXqZYlakZOyyuAuwnrcRt+Xc18OqDULxCRt6Q15eET8PPSO3E1T33PuIiRKFqNo&#10;6lty4X/UFM3HsFZpoWgyxpQlAsFbNPrz8RGWy10n3jztKbzEc9LCP41hHjNp1yPZkg6p3hH0ZYK/&#10;jTJBxGmGI2Dmd3VHcCwTxP0INaUC2fr6MkF9oyEuWfBp04v9QBygn5hNydBqR6HdAOUuIoggATKG&#10;+Y4xtBMwMbQL4IqPGEO7AMrERO3QHqAmlxZj6Eic3EiEoeNwuRMg2mAWpD1MkCDpcWzIx+eLksu9&#10;0DPcw0XnM1zs5zAc4OYwBl4fIAKCIiweJUkvJ0Iy1pJCEmqeFRK1tQY+JvKfEvb17rJ3l78Ndwlb&#10;abhLXu++urtESaFba2yKijxm6C7HOLQALoTPL7vqQaCSDtHu8DRuciv3WuTUY8YggcvkVLac2KJR&#10;tM/kTHYMo70m3ztjNEa7TanpjgI97Thx7w6SxnFrtOdEohtFjRGM9p1AsHEC7ykXLEZAgf9MI2k1&#10;F3zDYoykFc3XDhldC9YMpBw/BtKq5jOzLCCta2IGsY6C6nlOrIuqe27wu02sX0xUMEo4l42RcDFV&#10;4YGbZCEuF9wuqXpm4T9dYhmTBrQHl+Xk8rfUaiJH7fj1IP5TwFwlT5eYO0ULVU65Z5JhwDM7TsXp&#10;GVLPkLoY0vECQT6bvL1ekX//8khn0cAX72bb5dP8q9lhpv/Nf3G7KDfLzep+sfv8/wUAAAD//wMA&#10;UEsDBBQABgAIAAAAIQBP95Uy3QAAAAYBAAAPAAAAZHJzL2Rvd25yZXYueG1sTI/NTsMwEITvSLyD&#10;tUjcqFNaShXiVKgVINEDIuUB3HjzI+x1ZLtpeHsWLnAZaTWjmW+LzeSsGDHE3pOC+SwDgVR701Or&#10;4OPwdLMGEZMmo60nVPCFETbl5UWhc+PP9I5jlVrBJRRzraBLaciljHWHTseZH5DYa3xwOvEZWmmC&#10;PnO5s/I2y1bS6Z54odMDbjusP6uTU/CyC7vXOKa3bO2ft/vKNs2hGpW6vpoeH0AknNJfGH7wGR1K&#10;Zjr6E5korAJ+JP0qe4vl3QrEkUPLxf0cZFnI//jlNwAAAP//AwBQSwECLQAUAAYACAAAACEAtoM4&#10;kv4AAADhAQAAEwAAAAAAAAAAAAAAAAAAAAAAW0NvbnRlbnRfVHlwZXNdLnhtbFBLAQItABQABgAI&#10;AAAAIQA4/SH/1gAAAJQBAAALAAAAAAAAAAAAAAAAAC8BAABfcmVscy8ucmVsc1BLAQItABQABgAI&#10;AAAAIQD0SK0wZCQAAMkEAQAOAAAAAAAAAAAAAAAAAC4CAABkcnMvZTJvRG9jLnhtbFBLAQItABQA&#10;BgAIAAAAIQBP95Uy3QAAAAYBAAAPAAAAAAAAAAAAAAAAAL4mAABkcnMvZG93bnJldi54bWxQSwUG&#10;AAAAAAQABADzAAAAyCcAAAAA&#10;">
                     <v:rect id="Rectángulo 3" o:spid="_x0000_s1027" style="position:absolute;width:1945;height:91257;visibility:visible;mso-wrap-style:square;v-text-anchor:middle" o:gfxdata="UEsDBBQABgAIAAAAIQDb4fbL7gAAAIUBAAATAAAAW0NvbnRlbnRfVHlwZXNdLnhtbHyQz07DMAyH&#10;70i8Q+QralM4IITa7kDhCAiNB7ASt43WOlEcyvb2pNu4IODoPz9/n1xv9vOkForiPDdwXVagiI23&#10;jocG3rdPxR0oScgWJ8/UwIEENu3lRb09BBKV0ywNjCmFe63FjDSjlD4Q50nv44wpl3HQAc0OB9I3&#10;VXWrjedEnIq03oC27qjHjympx31un0wiTQLq4bS4shrAECZnMGVTvbD9QSnOhDInjzsyuiBXWQP0&#10;r4R18jfgnHvJr4nOknrFmJ5xzhraRtHWf3Kkpfz/yGo5S+H73hkquyhdjr3R8m2lj09svwAAAP//&#10;AwBQSwMEFAAGAAgAAAAhAFr0LFu/AAAAFQEAAAsAAABfcmVscy8ucmVsc2zPwWrDMAwG4Ptg72B0&#10;X5TuUMaI01uh19I+gLGVxCy2jGSy9e1nemrHjpL4P0nD4SetZiPRyNnCruvBUPYcYp4tXC/Htw8w&#10;Wl0ObuVMFm6kcBhfX4Yzra62kC6xqGlKVgtLreUTUf1CyWnHhXKbTCzJ1VbKjMX5LzcTvvf9HuXR&#10;gPHJNKdgQU5hB+ZyK23zHztFL6w81c5zQp6m6P9TMfB3PtPWFCczVQtB9N4U2rp2HOA44NMz4y8A&#10;AAD//wMAUEsDBBQABgAIAAAAIQA/pu+YxQAAANoAAAAPAAAAZHJzL2Rvd25yZXYueG1sRI9Ba8JA&#10;FITvBf/D8oTe6kYLUqOriCC0FCnVIO3tmX3NpmbfhuzWpP56VxA8DjPzDTNbdLYSJ2p86VjBcJCA&#10;IM6dLrlQkO3WTy8gfEDWWDkmBf/kYTHvPcww1a7lTzptQyEihH2KCkwIdSqlzw1Z9ANXE0fvxzUW&#10;Q5RNIXWDbYTbSo6SZCwtlhwXDNa0MpQft39Wgfs9T7L3dnM87Mwk33+Piq+3j1apx363nIII1IV7&#10;+NZ+1Qqe4Xol3gA5vwAAAP//AwBQSwECLQAUAAYACAAAACEA2+H2y+4AAACFAQAAEwAAAAAAAAAA&#10;AAAAAAAAAAAAW0NvbnRlbnRfVHlwZXNdLnhtbFBLAQItABQABgAIAAAAIQBa9CxbvwAAABUBAAAL&#10;AAAAAAAAAAAAAAAAAB8BAABfcmVscy8ucmVsc1BLAQItABQABgAIAAAAIQA/pu+YxQAAANoAAAAP&#10;AAAAAAAAAAAAAAAAAAcCAABkcnMvZG93bnJldi54bWxQSwUGAAAAAAMAAwC3AAAA+QIAAAAA&#10;" fillcolor="#44546a [3215]" stroked="f" strokeweight="1pt"/>
                     <v:shapetype id="_x0000_t15" coordsize="21600,21600" o:spt="15" adj="16200" path="m@0,l,,,21600@0,21600,21600,10800xe">
                       <v:stroke joinstyle="miter"/>
@@ -3604,7 +3604,7 @@
             <mc:AlternateContent>
               <mc:Choice Requires="wps">
                 <w:drawing>
-                  <wp:anchor distT="0" distB="0" distL="114300" distR="114300" simplePos="0" relativeHeight="251650048" behindDoc="0" locked="0" layoutInCell="1" allowOverlap="1">
+                  <wp:anchor distT="0" distB="0" distL="114300" distR="114300" simplePos="0" relativeHeight="251644928" behindDoc="0" locked="0" layoutInCell="1" allowOverlap="1">
                     <wp:simplePos x="0" y="0"/>
                     <mc:AlternateContent>
                       <mc:Choice Requires="wp14">
@@ -3768,7 +3768,7 @@
                     <v:stroke joinstyle="miter"/>
                     <v:path gradientshapeok="t" o:connecttype="rect"/>
                   </v:shapetype>
-                  <v:shape id="Cuadro de texto 32" o:spid="_x0000_s1055" type="#_x0000_t202" style="position:absolute;margin-left:0;margin-top:0;width:4in;height:28.8pt;z-index:251650048;visibility:visible;mso-wrap-style:square;mso-width-percent:450;mso-height-percent:0;mso-left-percent:420;mso-top-percent:880;mso-wrap-distance-left:9pt;mso-wrap-distance-top:0;mso-wrap-distance-right:9pt;mso-wrap-distance-bottom:0;mso-position-horizontal-relative:page;mso-position-vertical-relative:page;mso-width-percent:450;mso-height-percent:0;mso-left-percent:420;mso-top-percent:880;mso-width-relative:page;mso-height-relative:margin;v-text-anchor:bottom" o:gfxdata="UEsDBBQABgAIAAAAIQC2gziS/gAAAOEBAAATAAAAW0NvbnRlbnRfVHlwZXNdLnhtbJSRQU7DMBBF&#10;90jcwfIWJU67QAgl6YK0S0CoHGBkTxKLZGx5TGhvj5O2G0SRWNoz/78nu9wcxkFMGNg6quQqL6RA&#10;0s5Y6ir5vt9lD1JwBDIwOMJKHpHlpr69KfdHjyxSmriSfYz+USnWPY7AufNIadK6MEJMx9ApD/oD&#10;OlTrorhX2lFEilmcO2RdNtjC5xDF9pCuTyYBB5bi6bQ4syoJ3g9WQ0ymaiLzg5KdCXlKLjvcW893&#10;SUOqXwnz5DrgnHtJTxOsQfEKIT7DmDSUCaxw7Rqn8787ZsmRM9e2VmPeBN4uqYvTtW7jvijg9N/y&#10;JsXecLq0q+WD6m8AAAD//wMAUEsDBBQABgAIAAAAIQA4/SH/1gAAAJQBAAALAAAAX3JlbHMvLnJl&#10;bHOkkMFqwzAMhu+DvYPRfXGawxijTi+j0GvpHsDYimMaW0Yy2fr2M4PBMnrbUb/Q94l/f/hMi1qR&#10;JVI2sOt6UJgd+ZiDgffL8ekFlFSbvV0oo4EbChzGx4f9GRdb25HMsYhqlCwG5lrLq9biZkxWOiqY&#10;22YiTra2kYMu1l1tQD30/bPm3wwYN0x18gb45AdQl1tp5j/sFB2T0FQ7R0nTNEV3j6o9feQzro1i&#10;OWA14Fm+Q8a1a8+Bvu/d/dMb2JY5uiPbhG/ktn4cqGU/er3pcvwCAAD//wMAUEsDBBQABgAIAAAA&#10;IQASuwf8eAIAAGIFAAAOAAAAZHJzL2Uyb0RvYy54bWysVE1v2zAMvQ/YfxB0X5ykaDYEdYosRYYB&#10;RVssHXpWZKkxJokapcTOfv0o2U6KbpcOu8i0+Ejx45FX16017KAw1OBKPhmNOVNOQlW755J/f1x/&#10;+MRZiMJVwoBTJT+qwK8X799dNX6uprADUylk5MSFeeNLvovRz4siyJ2yIozAK0dKDWhFpF98LioU&#10;DXm3ppiOx7OiAaw8glQh0O1Np+SL7F9rJeO91kFFZkpOscV8Yj636SwWV2L+jMLvatmHIf4hCitq&#10;R4+eXN2IKNge6z9c2VoiBNBxJMEWoHUtVc6BspmMX2Wz2Qmvci5UnOBPZQr/z628Ozwgq6uSX0w5&#10;c8JSj1Z7USGwSrGo2giMNFSmxoc5oTee8LH9DC21e7gPdJmybzXa9KW8GOmp4MdTkckVk3R5Mbv8&#10;OBuTSpKu+0luirO1xxC/KLAsCSVHamKurTjchthBB0h6zMG6NiY30jjWlHx2cTnOBicNOTcuYVWm&#10;RO8mZdRFnqV4NCphjPumNJUkJ5AuMhnVyiA7CKKRkFK5mHPPfgmdUJqCeIthjz9H9RbjLo/hZXDx&#10;ZGxrB5izfxV29WMIWXd4qvmLvJMY222buXBq7BaqI/UboRuc4OW6pqbcihAfBNKkUB9p+uM9HdoA&#10;FR96ibMd4K+/3Sc8EZi0nDU0eSUPP/cCFWfmqyNqpzEdBByE7SC4vV0BdWFCe8XLLJIBRjOIGsE+&#10;0VJYpldIJZykt0q+HcRV7OaflopUy2UG0TB6EW/dxsvkOjUlUeyxfRLoex6mYbiDYSbF/BUdO2zm&#10;i1/uI5EyczXVtatiX28a5Mz2fumkTfHyP6POq3HxGwAA//8DAFBLAwQUAAYACAAAACEA0UvQbtkA&#10;AAAEAQAADwAAAGRycy9kb3ducmV2LnhtbEyPQUvDQBCF74L/YRnBm90o2JY0m6KiF1FsahF6m2bH&#10;JLg7G7LbNv57x170MszjDW++VyxH79SBhtgFNnA9yUAR18F23BjYvD9dzUHFhGzRBSYD3xRhWZ6f&#10;FZjbcOSKDuvUKAnhmKOBNqU+1zrWLXmMk9ATi/cZBo9J5NBoO+BRwr3TN1k21R47lg8t9vTQUv21&#10;3nsD98/d6+ytQ1fNVy9uWzUb/qgejbm8GO8WoBKN6e8YfvEFHUph2oU926icASmSTlO829lU5O60&#10;gC4L/R++/AEAAP//AwBQSwECLQAUAAYACAAAACEAtoM4kv4AAADhAQAAEwAAAAAAAAAAAAAAAAAA&#10;AAAAW0NvbnRlbnRfVHlwZXNdLnhtbFBLAQItABQABgAIAAAAIQA4/SH/1gAAAJQBAAALAAAAAAAA&#10;AAAAAAAAAC8BAABfcmVscy8ucmVsc1BLAQItABQABgAIAAAAIQASuwf8eAIAAGIFAAAOAAAAAAAA&#10;AAAAAAAAAC4CAABkcnMvZTJvRG9jLnhtbFBLAQItABQABgAIAAAAIQDRS9Bu2QAAAAQBAAAPAAAA&#10;AAAAAAAAAAAAANIEAABkcnMvZG93bnJldi54bWxQSwUGAAAAAAQABADzAAAA2AUAAAAA&#10;" filled="f" stroked="f" strokeweight=".5pt">
+                  <v:shape id="Cuadro de texto 32" o:spid="_x0000_s1055" type="#_x0000_t202" style="position:absolute;margin-left:0;margin-top:0;width:4in;height:28.8pt;z-index:251644928;visibility:visible;mso-wrap-style:square;mso-width-percent:450;mso-height-percent:0;mso-left-percent:420;mso-top-percent:880;mso-wrap-distance-left:9pt;mso-wrap-distance-top:0;mso-wrap-distance-right:9pt;mso-wrap-distance-bottom:0;mso-position-horizontal-relative:page;mso-position-vertical-relative:page;mso-width-percent:450;mso-height-percent:0;mso-left-percent:420;mso-top-percent:880;mso-width-relative:page;mso-height-relative:margin;v-text-anchor:bottom" o:gfxdata="UEsDBBQABgAIAAAAIQC2gziS/gAAAOEBAAATAAAAW0NvbnRlbnRfVHlwZXNdLnhtbJSRQU7DMBBF&#10;90jcwfIWJU67QAgl6YK0S0CoHGBkTxKLZGx5TGhvj5O2G0SRWNoz/78nu9wcxkFMGNg6quQqL6RA&#10;0s5Y6ir5vt9lD1JwBDIwOMJKHpHlpr69KfdHjyxSmriSfYz+USnWPY7AufNIadK6MEJMx9ApD/oD&#10;OlTrorhX2lFEilmcO2RdNtjC5xDF9pCuTyYBB5bi6bQ4syoJ3g9WQ0ymaiLzg5KdCXlKLjvcW893&#10;SUOqXwnz5DrgnHtJTxOsQfEKIT7DmDSUCaxw7Rqn8787ZsmRM9e2VmPeBN4uqYvTtW7jvijg9N/y&#10;JsXecLq0q+WD6m8AAAD//wMAUEsDBBQABgAIAAAAIQA4/SH/1gAAAJQBAAALAAAAX3JlbHMvLnJl&#10;bHOkkMFqwzAMhu+DvYPRfXGawxijTi+j0GvpHsDYimMaW0Yy2fr2M4PBMnrbUb/Q94l/f/hMi1qR&#10;JVI2sOt6UJgd+ZiDgffL8ekFlFSbvV0oo4EbChzGx4f9GRdb25HMsYhqlCwG5lrLq9biZkxWOiqY&#10;22YiTra2kYMu1l1tQD30/bPm3wwYN0x18gb45AdQl1tp5j/sFB2T0FQ7R0nTNEV3j6o9feQzro1i&#10;OWA14Fm+Q8a1a8+Bvu/d/dMb2JY5uiPbhG/ktn4cqGU/er3pcvwCAAD//wMAUEsDBBQABgAIAAAA&#10;IQASuwf8eAIAAGIFAAAOAAAAZHJzL2Uyb0RvYy54bWysVE1v2zAMvQ/YfxB0X5ykaDYEdYosRYYB&#10;RVssHXpWZKkxJokapcTOfv0o2U6KbpcOu8i0+Ejx45FX16017KAw1OBKPhmNOVNOQlW755J/f1x/&#10;+MRZiMJVwoBTJT+qwK8X799dNX6uprADUylk5MSFeeNLvovRz4siyJ2yIozAK0dKDWhFpF98LioU&#10;DXm3ppiOx7OiAaw8glQh0O1Np+SL7F9rJeO91kFFZkpOscV8Yj636SwWV2L+jMLvatmHIf4hCitq&#10;R4+eXN2IKNge6z9c2VoiBNBxJMEWoHUtVc6BspmMX2Wz2Qmvci5UnOBPZQr/z628Ozwgq6uSX0w5&#10;c8JSj1Z7USGwSrGo2giMNFSmxoc5oTee8LH9DC21e7gPdJmybzXa9KW8GOmp4MdTkckVk3R5Mbv8&#10;OBuTSpKu+0luirO1xxC/KLAsCSVHamKurTjchthBB0h6zMG6NiY30jjWlHx2cTnOBicNOTcuYVWm&#10;RO8mZdRFnqV4NCphjPumNJUkJ5AuMhnVyiA7CKKRkFK5mHPPfgmdUJqCeIthjz9H9RbjLo/hZXDx&#10;ZGxrB5izfxV29WMIWXd4qvmLvJMY222buXBq7BaqI/UboRuc4OW6pqbcihAfBNKkUB9p+uM9HdoA&#10;FR96ibMd4K+/3Sc8EZi0nDU0eSUPP/cCFWfmqyNqpzEdBByE7SC4vV0BdWFCe8XLLJIBRjOIGsE+&#10;0VJYpldIJZykt0q+HcRV7OaflopUy2UG0TB6EW/dxsvkOjUlUeyxfRLoex6mYbiDYSbF/BUdO2zm&#10;i1/uI5EyczXVtatiX28a5Mz2fumkTfHyP6POq3HxGwAA//8DAFBLAwQUAAYACAAAACEA0UvQbtkA&#10;AAAEAQAADwAAAGRycy9kb3ducmV2LnhtbEyPQUvDQBCF74L/YRnBm90o2JY0m6KiF1FsahF6m2bH&#10;JLg7G7LbNv57x170MszjDW++VyxH79SBhtgFNnA9yUAR18F23BjYvD9dzUHFhGzRBSYD3xRhWZ6f&#10;FZjbcOSKDuvUKAnhmKOBNqU+1zrWLXmMk9ATi/cZBo9J5NBoO+BRwr3TN1k21R47lg8t9vTQUv21&#10;3nsD98/d6+ytQ1fNVy9uWzUb/qgejbm8GO8WoBKN6e8YfvEFHUph2oU926icASmSTlO829lU5O60&#10;gC4L/R++/AEAAP//AwBQSwECLQAUAAYACAAAACEAtoM4kv4AAADhAQAAEwAAAAAAAAAAAAAAAAAA&#10;AAAAW0NvbnRlbnRfVHlwZXNdLnhtbFBLAQItABQABgAIAAAAIQA4/SH/1gAAAJQBAAALAAAAAAAA&#10;AAAAAAAAAC8BAABfcmVscy8ucmVsc1BLAQItABQABgAIAAAAIQASuwf8eAIAAGIFAAAOAAAAAAAA&#10;AAAAAAAAAC4CAABkcnMvZTJvRG9jLnhtbFBLAQItABQABgAIAAAAIQDRS9Bu2QAAAAQBAAAPAAAA&#10;AAAAAAAAAAAAANIEAABkcnMvZG93bnJldi54bWxQSwUGAAAAAAQABADzAAAA2AUAAAAA&#10;" filled="f" stroked="f" strokeweight=".5pt">
                     <v:textbox style="mso-fit-shape-to-text:t" inset="0,0,0,0">
                       <w:txbxContent>
                         <w:p>
@@ -3859,7 +3859,7 @@
             <mc:AlternateContent>
               <mc:Choice Requires="wps">
                 <w:drawing>
-                  <wp:anchor distT="0" distB="0" distL="114300" distR="114300" simplePos="0" relativeHeight="251649024" behindDoc="0" locked="0" layoutInCell="1" allowOverlap="1">
+                  <wp:anchor distT="0" distB="0" distL="114300" distR="114300" simplePos="0" relativeHeight="251643904" behindDoc="0" locked="0" layoutInCell="1" allowOverlap="1">
                     <wp:simplePos x="0" y="0"/>
                     <mc:AlternateContent>
                       <mc:Choice Requires="wp14">
@@ -4018,7 +4018,7 @@
               </mc:Choice>
               <mc:Fallback>
                 <w:pict>
-                  <v:shape id="Cuadro de texto 1" o:spid="_x0000_s1056" type="#_x0000_t202" style="position:absolute;margin-left:0;margin-top:0;width:4in;height:84.25pt;z-index:251649024;visibility:visible;mso-wrap-style:square;mso-width-percent:450;mso-height-percent:0;mso-left-percent:420;mso-top-percent:175;mso-wrap-distance-left:9pt;mso-wrap-distance-top:0;mso-wrap-distance-right:9pt;mso-wrap-distance-bottom:0;mso-position-horizontal-relative:page;mso-position-vertical-relative:page;mso-width-percent:450;mso-height-percent:0;mso-left-percent:420;mso-top-percent:175;mso-width-relative:page;mso-height-relative:margin;v-text-anchor:top" o:gfxdata="UEsDBBQABgAIAAAAIQC2gziS/gAAAOEBAAATAAAAW0NvbnRlbnRfVHlwZXNdLnhtbJSRQU7DMBBF&#10;90jcwfIWJU67QAgl6YK0S0CoHGBkTxKLZGx5TGhvj5O2G0SRWNoz/78nu9wcxkFMGNg6quQqL6RA&#10;0s5Y6ir5vt9lD1JwBDIwOMJKHpHlpr69KfdHjyxSmriSfYz+USnWPY7AufNIadK6MEJMx9ApD/oD&#10;OlTrorhX2lFEilmcO2RdNtjC5xDF9pCuTyYBB5bi6bQ4syoJ3g9WQ0ymaiLzg5KdCXlKLjvcW893&#10;SUOqXwnz5DrgnHtJTxOsQfEKIT7DmDSUCaxw7Rqn8787ZsmRM9e2VmPeBN4uqYvTtW7jvijg9N/y&#10;JsXecLq0q+WD6m8AAAD//wMAUEsDBBQABgAIAAAAIQA4/SH/1gAAAJQBAAALAAAAX3JlbHMvLnJl&#10;bHOkkMFqwzAMhu+DvYPRfXGawxijTi+j0GvpHsDYimMaW0Yy2fr2M4PBMnrbUb/Q94l/f/hMi1qR&#10;JVI2sOt6UJgd+ZiDgffL8ekFlFSbvV0oo4EbChzGx4f9GRdb25HMsYhqlCwG5lrLq9biZkxWOiqY&#10;22YiTra2kYMu1l1tQD30/bPm3wwYN0x18gb45AdQl1tp5j/sFB2T0FQ7R0nTNEV3j6o9feQzro1i&#10;OWA14Fm+Q8a1a8+Bvu/d/dMb2JY5uiPbhG/ktn4cqGU/er3pcvwCAAD//wMAUEsDBBQABgAIAAAA&#10;IQDBTytUfAIAAGEFAAAOAAAAZHJzL2Uyb0RvYy54bWysVE1v2zAMvQ/YfxB0X+20a9YZdYosRYcB&#10;xVqsHXpWZKkxJokapcTOfv0o2U6LbpcOu8g0+Ujx41HnF701bKcwtOBqPjsqOVNOQtO6x5p/v796&#10;d8ZZiMI1woBTNd+rwC8Wb9+cd75Sx7AB0yhkFMSFqvM138Toq6IIcqOsCEfglSOjBrQi0i8+Fg2K&#10;jqJbUxyX5bzoABuPIFUIpL0cjHyR42utZLzROqjITM0pt5hPzOc6ncXiXFSPKPymlWMa4h+ysKJ1&#10;dOkh1KWIgm2x/SOUbSVCAB2PJNgCtG6lyjVQNbPyRTV3G+FVroWaE/yhTeH/hZVfd7fI2oZmx5kT&#10;lka02ooGgTWKRdVHYLPUpM6HirB3ntCx/wR9chj1gZSp9l6jTV+qipGd2r0/tJgiMUnKk/nph3lJ&#10;Jkm2WTn/ePb+LMUpntw9hvhZgWVJqDnSDHNrxe46xAE6QdJtDq5aY0gvKuNYV/P5yWmZHQ4WCm5c&#10;AqjMiDFMKmlIPUtxb9QQ5JvS1JFcQVJkLqqVQbYTxCIhpXIxF5/jEjqhNCXxGscR/5TVa5yHOqab&#10;wcWDs20dYK7+RdrNjyllPeCp58/qTmLs132mwvE02TU0exo4wrA3wcurloZyLUK8FUiLQoOk5Y83&#10;dGgD1HwYJc42gL/+pk944i9ZOeto8Woefm4FKs7MF0fMTls6CTgJ60lwW7sCmgKxlbLJIjlgNJOo&#10;EewDvQnLdAuZhJN0V83jJK7isP70pki1XGYQ7aIX8drdeZlCp6Ekit33DwL9yMO0DF9hWklRvaDj&#10;gM188cttJFJmrqa+Dl0c+017nNk+vjnpoXj+n1FPL+PiNwAAAP//AwBQSwMEFAAGAAgAAAAhAMjP&#10;qBXYAAAABQEAAA8AAABkcnMvZG93bnJldi54bWxMj8FOwzAQRO9I/QdrK3GjTikJUYhTQaUeOVD4&#10;ADte4oh4HWK3CX/PwgUuK41mNPum3i9+EBecYh9IwXaTgUBqg+2pU/D2erwpQcSkyeohECr4wgj7&#10;ZnVV68qGmV7wckqd4BKKlVbgUhorKWPr0Ou4CSMSe+9h8jqxnDppJz1zuR/kbZYV0uue+IPTIx4c&#10;th+ns1fwbO7srvw02+44P1lrUuly3yp1vV4eH0AkXNJfGH7wGR0aZjLhTDaKQQEPSb+Xvfy+YGk4&#10;VJQ5yKaW/+mbbwAAAP//AwBQSwECLQAUAAYACAAAACEAtoM4kv4AAADhAQAAEwAAAAAAAAAAAAAA&#10;AAAAAAAAW0NvbnRlbnRfVHlwZXNdLnhtbFBLAQItABQABgAIAAAAIQA4/SH/1gAAAJQBAAALAAAA&#10;AAAAAAAAAAAAAC8BAABfcmVscy8ucmVsc1BLAQItABQABgAIAAAAIQDBTytUfAIAAGEFAAAOAAAA&#10;AAAAAAAAAAAAAC4CAABkcnMvZTJvRG9jLnhtbFBLAQItABQABgAIAAAAIQDIz6gV2AAAAAUBAAAP&#10;AAAAAAAAAAAAAAAAANYEAABkcnMvZG93bnJldi54bWxQSwUGAAAAAAQABADzAAAA2wUAAAAA&#10;" filled="f" stroked="f" strokeweight=".5pt">
+                  <v:shape id="Cuadro de texto 1" o:spid="_x0000_s1056" type="#_x0000_t202" style="position:absolute;margin-left:0;margin-top:0;width:4in;height:84.25pt;z-index:251643904;visibility:visible;mso-wrap-style:square;mso-width-percent:450;mso-height-percent:0;mso-left-percent:420;mso-top-percent:175;mso-wrap-distance-left:9pt;mso-wrap-distance-top:0;mso-wrap-distance-right:9pt;mso-wrap-distance-bottom:0;mso-position-horizontal-relative:page;mso-position-vertical-relative:page;mso-width-percent:450;mso-height-percent:0;mso-left-percent:420;mso-top-percent:175;mso-width-relative:page;mso-height-relative:margin;v-text-anchor:top" o:gfxdata="UEsDBBQABgAIAAAAIQC2gziS/gAAAOEBAAATAAAAW0NvbnRlbnRfVHlwZXNdLnhtbJSRQU7DMBBF&#10;90jcwfIWJU67QAgl6YK0S0CoHGBkTxKLZGx5TGhvj5O2G0SRWNoz/78nu9wcxkFMGNg6quQqL6RA&#10;0s5Y6ir5vt9lD1JwBDIwOMJKHpHlpr69KfdHjyxSmriSfYz+USnWPY7AufNIadK6MEJMx9ApD/oD&#10;OlTrorhX2lFEilmcO2RdNtjC5xDF9pCuTyYBB5bi6bQ4syoJ3g9WQ0ymaiLzg5KdCXlKLjvcW893&#10;SUOqXwnz5DrgnHtJTxOsQfEKIT7DmDSUCaxw7Rqn8787ZsmRM9e2VmPeBN4uqYvTtW7jvijg9N/y&#10;JsXecLq0q+WD6m8AAAD//wMAUEsDBBQABgAIAAAAIQA4/SH/1gAAAJQBAAALAAAAX3JlbHMvLnJl&#10;bHOkkMFqwzAMhu+DvYPRfXGawxijTi+j0GvpHsDYimMaW0Yy2fr2M4PBMnrbUb/Q94l/f/hMi1qR&#10;JVI2sOt6UJgd+ZiDgffL8ekFlFSbvV0oo4EbChzGx4f9GRdb25HMsYhqlCwG5lrLq9biZkxWOiqY&#10;22YiTra2kYMu1l1tQD30/bPm3wwYN0x18gb45AdQl1tp5j/sFB2T0FQ7R0nTNEV3j6o9feQzro1i&#10;OWA14Fm+Q8a1a8+Bvu/d/dMb2JY5uiPbhG/ktn4cqGU/er3pcvwCAAD//wMAUEsDBBQABgAIAAAA&#10;IQDBTytUfAIAAGEFAAAOAAAAZHJzL2Uyb0RvYy54bWysVE1v2zAMvQ/YfxB0X+20a9YZdYosRYcB&#10;xVqsHXpWZKkxJokapcTOfv0o2U6LbpcOu8g0+Ujx41HnF701bKcwtOBqPjsqOVNOQtO6x5p/v796&#10;d8ZZiMI1woBTNd+rwC8Wb9+cd75Sx7AB0yhkFMSFqvM138Toq6IIcqOsCEfglSOjBrQi0i8+Fg2K&#10;jqJbUxyX5bzoABuPIFUIpL0cjHyR42utZLzROqjITM0pt5hPzOc6ncXiXFSPKPymlWMa4h+ysKJ1&#10;dOkh1KWIgm2x/SOUbSVCAB2PJNgCtG6lyjVQNbPyRTV3G+FVroWaE/yhTeH/hZVfd7fI2oZmx5kT&#10;lka02ooGgTWKRdVHYLPUpM6HirB3ntCx/wR9chj1gZSp9l6jTV+qipGd2r0/tJgiMUnKk/nph3lJ&#10;Jkm2WTn/ePb+LMUpntw9hvhZgWVJqDnSDHNrxe46xAE6QdJtDq5aY0gvKuNYV/P5yWmZHQ4WCm5c&#10;AqjMiDFMKmlIPUtxb9QQ5JvS1JFcQVJkLqqVQbYTxCIhpXIxF5/jEjqhNCXxGscR/5TVa5yHOqab&#10;wcWDs20dYK7+RdrNjyllPeCp58/qTmLs132mwvE02TU0exo4wrA3wcurloZyLUK8FUiLQoOk5Y83&#10;dGgD1HwYJc42gL/+pk944i9ZOeto8Woefm4FKs7MF0fMTls6CTgJ60lwW7sCmgKxlbLJIjlgNJOo&#10;EewDvQnLdAuZhJN0V83jJK7isP70pki1XGYQ7aIX8drdeZlCp6Ekit33DwL9yMO0DF9hWklRvaDj&#10;gM188cttJFJmrqa+Dl0c+017nNk+vjnpoXj+n1FPL+PiNwAAAP//AwBQSwMEFAAGAAgAAAAhAMjP&#10;qBXYAAAABQEAAA8AAABkcnMvZG93bnJldi54bWxMj8FOwzAQRO9I/QdrK3GjTikJUYhTQaUeOVD4&#10;ADte4oh4HWK3CX/PwgUuK41mNPum3i9+EBecYh9IwXaTgUBqg+2pU/D2erwpQcSkyeohECr4wgj7&#10;ZnVV68qGmV7wckqd4BKKlVbgUhorKWPr0Ou4CSMSe+9h8jqxnDppJz1zuR/kbZYV0uue+IPTIx4c&#10;th+ns1fwbO7srvw02+44P1lrUuly3yp1vV4eH0AkXNJfGH7wGR0aZjLhTDaKQQEPSb+Xvfy+YGk4&#10;VJQ5yKaW/+mbbwAAAP//AwBQSwECLQAUAAYACAAAACEAtoM4kv4AAADhAQAAEwAAAAAAAAAAAAAA&#10;AAAAAAAAW0NvbnRlbnRfVHlwZXNdLnhtbFBLAQItABQABgAIAAAAIQA4/SH/1gAAAJQBAAALAAAA&#10;AAAAAAAAAAAAAC8BAABfcmVscy8ucmVsc1BLAQItABQABgAIAAAAIQDBTytUfAIAAGEFAAAOAAAA&#10;AAAAAAAAAAAAAC4CAABkcnMvZTJvRG9jLnhtbFBLAQItABQABgAIAAAAIQDIz6gV2AAAAAUBAAAP&#10;AAAAAAAAAAAAAAAAANYEAABkcnMvZG93bnJldi54bWxQSwUGAAAAAAQABADzAAAA2wUAAAAA&#10;" filled="f" stroked="f" strokeweight=".5pt">
                     <v:textbox style="mso-fit-shape-to-text:t" inset="0,0,0,0">
                       <w:txbxContent>
                         <w:p>
@@ -4160,7 +4160,7 @@
           <w:r>
             <w:fldChar w:fldCharType="separate"/>
           </w:r>
-          <w:hyperlink w:anchor="_Toc186114044" w:history="1">
+          <w:hyperlink w:anchor="_Toc186809703" w:history="1">
             <w:r>
               <w:rPr>
                 <w:rStyle w:val="Hipervnculo"/>
@@ -4187,7 +4187,7 @@
                 <w:noProof/>
                 <w:webHidden/>
               </w:rPr>
-              <w:instrText xml:space="preserve"> PAGEREF _Toc186114044 \h </w:instrText>
+              <w:instrText xml:space="preserve"> PAGEREF _Toc186809703 \h </w:instrText>
             </w:r>
             <w:r>
               <w:rPr>
@@ -4230,7 +4230,7 @@
               <w:lang w:eastAsia="es-ES"/>
             </w:rPr>
           </w:pPr>
-          <w:hyperlink w:anchor="_Toc186114045" w:history="1">
+          <w:hyperlink w:anchor="_Toc186809704" w:history="1">
             <w:r>
               <w:rPr>
                 <w:rStyle w:val="Hipervnculo"/>
@@ -4257,7 +4257,7 @@
                 <w:noProof/>
                 <w:webHidden/>
               </w:rPr>
-              <w:instrText xml:space="preserve"> PAGEREF _Toc186114045 \h </w:instrText>
+              <w:instrText xml:space="preserve"> PAGEREF _Toc186809704 \h </w:instrText>
             </w:r>
             <w:r>
               <w:rPr>
@@ -4300,7 +4300,7 @@
               <w:lang w:eastAsia="es-ES"/>
             </w:rPr>
           </w:pPr>
-          <w:hyperlink w:anchor="_Toc186114046" w:history="1">
+          <w:hyperlink w:anchor="_Toc186809705" w:history="1">
             <w:r>
               <w:rPr>
                 <w:rStyle w:val="Hipervnculo"/>
@@ -4327,7 +4327,7 @@
                 <w:noProof/>
                 <w:webHidden/>
               </w:rPr>
-              <w:instrText xml:space="preserve"> PAGEREF _Toc186114046 \h </w:instrText>
+              <w:instrText xml:space="preserve"> PAGEREF _Toc186809705 \h </w:instrText>
             </w:r>
             <w:r>
               <w:rPr>
@@ -4370,7 +4370,7 @@
               <w:lang w:eastAsia="es-ES"/>
             </w:rPr>
           </w:pPr>
-          <w:hyperlink w:anchor="_Toc186114047" w:history="1">
+          <w:hyperlink w:anchor="_Toc186809706" w:history="1">
             <w:r>
               <w:rPr>
                 <w:rStyle w:val="Hipervnculo"/>
@@ -4397,7 +4397,7 @@
                 <w:noProof/>
                 <w:webHidden/>
               </w:rPr>
-              <w:instrText xml:space="preserve"> PAGEREF _Toc186114047 \h </w:instrText>
+              <w:instrText xml:space="preserve"> PAGEREF _Toc186809706 \h </w:instrText>
             </w:r>
             <w:r>
               <w:rPr>
@@ -4440,7 +4440,7 @@
               <w:lang w:eastAsia="es-ES"/>
             </w:rPr>
           </w:pPr>
-          <w:hyperlink w:anchor="_Toc186114048" w:history="1">
+          <w:hyperlink w:anchor="_Toc186809707" w:history="1">
             <w:r>
               <w:rPr>
                 <w:rStyle w:val="Hipervnculo"/>
@@ -4467,7 +4467,7 @@
                 <w:noProof/>
                 <w:webHidden/>
               </w:rPr>
-              <w:instrText xml:space="preserve"> PAGEREF _Toc186114048 \h </w:instrText>
+              <w:instrText xml:space="preserve"> PAGEREF _Toc186809707 \h </w:instrText>
             </w:r>
             <w:r>
               <w:rPr>
@@ -4510,7 +4510,7 @@
               <w:lang w:eastAsia="es-ES"/>
             </w:rPr>
           </w:pPr>
-          <w:hyperlink w:anchor="_Toc186114049" w:history="1">
+          <w:hyperlink w:anchor="_Toc186809708" w:history="1">
             <w:r>
               <w:rPr>
                 <w:rStyle w:val="Hipervnculo"/>
@@ -4537,7 +4537,7 @@
                 <w:noProof/>
                 <w:webHidden/>
               </w:rPr>
-              <w:instrText xml:space="preserve"> PAGEREF _Toc186114049 \h </w:instrText>
+              <w:instrText xml:space="preserve"> PAGEREF _Toc186809708 \h </w:instrText>
             </w:r>
             <w:r>
               <w:rPr>
@@ -4580,7 +4580,7 @@
               <w:lang w:eastAsia="es-ES"/>
             </w:rPr>
           </w:pPr>
-          <w:hyperlink w:anchor="_Toc186114050" w:history="1">
+          <w:hyperlink w:anchor="_Toc186809709" w:history="1">
             <w:r>
               <w:rPr>
                 <w:rStyle w:val="Hipervnculo"/>
@@ -4607,7 +4607,7 @@
                 <w:noProof/>
                 <w:webHidden/>
               </w:rPr>
-              <w:instrText xml:space="preserve"> PAGEREF _Toc186114050 \h </w:instrText>
+              <w:instrText xml:space="preserve"> PAGEREF _Toc186809709 \h </w:instrText>
             </w:r>
             <w:r>
               <w:rPr>
@@ -4650,7 +4650,7 @@
               <w:lang w:eastAsia="es-ES"/>
             </w:rPr>
           </w:pPr>
-          <w:hyperlink w:anchor="_Toc186114051" w:history="1">
+          <w:hyperlink w:anchor="_Toc186809710" w:history="1">
             <w:r>
               <w:rPr>
                 <w:rStyle w:val="Hipervnculo"/>
@@ -4677,7 +4677,7 @@
                 <w:noProof/>
                 <w:webHidden/>
               </w:rPr>
-              <w:instrText xml:space="preserve"> PAGEREF _Toc186114051 \h </w:instrText>
+              <w:instrText xml:space="preserve"> PAGEREF _Toc186809710 \h </w:instrText>
             </w:r>
             <w:r>
               <w:rPr>
@@ -4720,7 +4720,7 @@
               <w:lang w:eastAsia="es-ES"/>
             </w:rPr>
           </w:pPr>
-          <w:hyperlink w:anchor="_Toc186114052" w:history="1">
+          <w:hyperlink w:anchor="_Toc186809711" w:history="1">
             <w:r>
               <w:rPr>
                 <w:rStyle w:val="Hipervnculo"/>
@@ -4747,7 +4747,7 @@
                 <w:noProof/>
                 <w:webHidden/>
               </w:rPr>
-              <w:instrText xml:space="preserve"> PAGEREF _Toc186114052 \h </w:instrText>
+              <w:instrText xml:space="preserve"> PAGEREF _Toc186809711 \h </w:instrText>
             </w:r>
             <w:r>
               <w:rPr>
@@ -4790,7 +4790,7 @@
               <w:lang w:eastAsia="es-ES"/>
             </w:rPr>
           </w:pPr>
-          <w:hyperlink w:anchor="_Toc186114053" w:history="1">
+          <w:hyperlink w:anchor="_Toc186809712" w:history="1">
             <w:r>
               <w:rPr>
                 <w:rStyle w:val="Hipervnculo"/>
@@ -4817,7 +4817,7 @@
                 <w:noProof/>
                 <w:webHidden/>
               </w:rPr>
-              <w:instrText xml:space="preserve"> PAGEREF _Toc186114053 \h </w:instrText>
+              <w:instrText xml:space="preserve"> PAGEREF _Toc186809712 \h </w:instrText>
             </w:r>
             <w:r>
               <w:rPr>
@@ -4860,13 +4860,13 @@
               <w:lang w:eastAsia="es-ES"/>
             </w:rPr>
           </w:pPr>
-          <w:hyperlink w:anchor="_Toc186114054" w:history="1">
+          <w:hyperlink w:anchor="_Toc186809713" w:history="1">
             <w:r>
               <w:rPr>
                 <w:rStyle w:val="Hipervnculo"/>
                 <w:noProof/>
               </w:rPr>
-              <w:t>Fase 7: Automatización de la Entrada de Gastos (Avanzado)</w:t>
+              <w:t>Fase 7: Documentación y Entrega</w:t>
             </w:r>
             <w:r>
               <w:rPr>
@@ -4887,7 +4887,7 @@
                 <w:noProof/>
                 <w:webHidden/>
               </w:rPr>
-              <w:instrText xml:space="preserve"> PAGEREF _Toc186114054 \h </w:instrText>
+              <w:instrText xml:space="preserve"> PAGEREF _Toc186809713 \h </w:instrText>
             </w:r>
             <w:r>
               <w:rPr>
@@ -4908,6 +4908,76 @@
                 <w:webHidden/>
               </w:rPr>
               <w:t>7</w:t>
+            </w:r>
+            <w:r>
+              <w:rPr>
+                <w:noProof/>
+                <w:webHidden/>
+              </w:rPr>
+              <w:fldChar w:fldCharType="end"/>
+            </w:r>
+          </w:hyperlink>
+        </w:p>
+        <w:p>
+          <w:pPr>
+            <w:pStyle w:val="TDC1"/>
+            <w:tabs>
+              <w:tab w:val="right" w:leader="dot" w:pos="8494"/>
+            </w:tabs>
+            <w:rPr>
+              <w:rFonts w:eastAsiaTheme="minorEastAsia"/>
+              <w:noProof/>
+              <w:lang w:eastAsia="es-ES"/>
+            </w:rPr>
+          </w:pPr>
+          <w:hyperlink w:anchor="_Toc186809714" w:history="1">
+            <w:r>
+              <w:rPr>
+                <w:rStyle w:val="Hipervnculo"/>
+                <w:noProof/>
+              </w:rPr>
+              <w:t>Guía rápida: Instalación y Uso de la Aplicación Web</w:t>
+            </w:r>
+            <w:r>
+              <w:rPr>
+                <w:noProof/>
+                <w:webHidden/>
+              </w:rPr>
+              <w:tab/>
+            </w:r>
+            <w:r>
+              <w:rPr>
+                <w:noProof/>
+                <w:webHidden/>
+              </w:rPr>
+              <w:fldChar w:fldCharType="begin"/>
+            </w:r>
+            <w:r>
+              <w:rPr>
+                <w:noProof/>
+                <w:webHidden/>
+              </w:rPr>
+              <w:instrText xml:space="preserve"> PAGEREF _Toc186809714 \h </w:instrText>
+            </w:r>
+            <w:r>
+              <w:rPr>
+                <w:noProof/>
+                <w:webHidden/>
+              </w:rPr>
+            </w:r>
+            <w:r>
+              <w:rPr>
+                <w:noProof/>
+                <w:webHidden/>
+              </w:rPr>
+              <w:fldChar w:fldCharType="separate"/>
+            </w:r>
+            <w:r>
+              <w:rPr>
+                <w:noProof/>
+                <w:webHidden/>
+              </w:rPr>
+              <w:t>8</w:t>
             </w:r>
             <w:r>
               <w:rPr>
@@ -4930,13 +5000,13 @@
               <w:lang w:eastAsia="es-ES"/>
             </w:rPr>
           </w:pPr>
-          <w:hyperlink w:anchor="_Toc186114055" w:history="1">
+          <w:hyperlink w:anchor="_Toc186809715" w:history="1">
             <w:r>
               <w:rPr>
                 <w:rStyle w:val="Hipervnculo"/>
                 <w:noProof/>
               </w:rPr>
-              <w:t>Fase 8: Documentación y Entrega</w:t>
+              <w:t>Requisitos previos</w:t>
             </w:r>
             <w:r>
               <w:rPr>
@@ -4957,7 +5027,7 @@
                 <w:noProof/>
                 <w:webHidden/>
               </w:rPr>
-              <w:instrText xml:space="preserve"> PAGEREF _Toc186114055 \h </w:instrText>
+              <w:instrText xml:space="preserve"> PAGEREF _Toc186809715 \h </w:instrText>
             </w:r>
             <w:r>
               <w:rPr>
@@ -4977,7 +5047,231 @@
                 <w:noProof/>
                 <w:webHidden/>
               </w:rPr>
-              <w:t>7</w:t>
+              <w:t>8</w:t>
+            </w:r>
+            <w:r>
+              <w:rPr>
+                <w:noProof/>
+                <w:webHidden/>
+              </w:rPr>
+              <w:fldChar w:fldCharType="end"/>
+            </w:r>
+          </w:hyperlink>
+        </w:p>
+        <w:p>
+          <w:pPr>
+            <w:pStyle w:val="TDC2"/>
+            <w:tabs>
+              <w:tab w:val="right" w:leader="dot" w:pos="8494"/>
+            </w:tabs>
+            <w:rPr>
+              <w:rFonts w:eastAsiaTheme="minorEastAsia"/>
+              <w:noProof/>
+              <w:lang w:eastAsia="es-ES"/>
+            </w:rPr>
+          </w:pPr>
+          <w:hyperlink w:anchor="_Toc186809716" w:history="1">
+            <w:r>
+              <w:rPr>
+                <w:rStyle w:val="Hipervnculo"/>
+                <w:noProof/>
+              </w:rPr>
+              <w:t>Pasos de instalación</w:t>
+            </w:r>
+            <w:r>
+              <w:rPr>
+                <w:noProof/>
+                <w:webHidden/>
+              </w:rPr>
+              <w:tab/>
+            </w:r>
+            <w:r>
+              <w:rPr>
+                <w:noProof/>
+                <w:webHidden/>
+              </w:rPr>
+              <w:fldChar w:fldCharType="begin"/>
+            </w:r>
+            <w:r>
+              <w:rPr>
+                <w:noProof/>
+                <w:webHidden/>
+              </w:rPr>
+              <w:instrText xml:space="preserve"> PAGEREF _Toc186809716 \h </w:instrText>
+            </w:r>
+            <w:r>
+              <w:rPr>
+                <w:noProof/>
+                <w:webHidden/>
+              </w:rPr>
+            </w:r>
+            <w:r>
+              <w:rPr>
+                <w:noProof/>
+                <w:webHidden/>
+              </w:rPr>
+              <w:fldChar w:fldCharType="separate"/>
+            </w:r>
+            <w:r>
+              <w:rPr>
+                <w:noProof/>
+                <w:webHidden/>
+              </w:rPr>
+              <w:t>8</w:t>
+            </w:r>
+            <w:r>
+              <w:rPr>
+                <w:noProof/>
+                <w:webHidden/>
+              </w:rPr>
+              <w:fldChar w:fldCharType="end"/>
+            </w:r>
+          </w:hyperlink>
+        </w:p>
+        <w:p>
+          <w:pPr>
+            <w:pStyle w:val="TDC2"/>
+            <w:tabs>
+              <w:tab w:val="right" w:leader="dot" w:pos="8494"/>
+            </w:tabs>
+            <w:rPr>
+              <w:rFonts w:eastAsiaTheme="minorEastAsia"/>
+              <w:noProof/>
+              <w:lang w:eastAsia="es-ES"/>
+            </w:rPr>
+          </w:pPr>
+          <w:hyperlink w:anchor="_Toc186809717" w:history="1">
+            <w:r>
+              <w:rPr>
+                <w:rStyle w:val="Hipervnculo"/>
+                <w:noProof/>
+              </w:rPr>
+              <w:t>Guía de uso</w:t>
+            </w:r>
+            <w:r>
+              <w:rPr>
+                <w:noProof/>
+                <w:webHidden/>
+              </w:rPr>
+              <w:tab/>
+            </w:r>
+            <w:r>
+              <w:rPr>
+                <w:noProof/>
+                <w:webHidden/>
+              </w:rPr>
+              <w:fldChar w:fldCharType="begin"/>
+            </w:r>
+            <w:r>
+              <w:rPr>
+                <w:noProof/>
+                <w:webHidden/>
+              </w:rPr>
+              <w:instrText xml:space="preserve"> PAGEREF _Toc186809717 \h </w:instrText>
+            </w:r>
+            <w:r>
+              <w:rPr>
+                <w:noProof/>
+                <w:webHidden/>
+              </w:rPr>
+            </w:r>
+            <w:r>
+              <w:rPr>
+                <w:noProof/>
+                <w:webHidden/>
+              </w:rPr>
+              <w:fldChar w:fldCharType="separate"/>
+            </w:r>
+            <w:r>
+              <w:rPr>
+                <w:noProof/>
+                <w:webHidden/>
+              </w:rPr>
+              <w:t>9</w:t>
+            </w:r>
+            <w:r>
+              <w:rPr>
+                <w:noProof/>
+                <w:webHidden/>
+              </w:rPr>
+              <w:fldChar w:fldCharType="end"/>
+            </w:r>
+          </w:hyperlink>
+        </w:p>
+        <w:p>
+          <w:pPr>
+            <w:pStyle w:val="TDC1"/>
+            <w:tabs>
+              <w:tab w:val="right" w:leader="dot" w:pos="8494"/>
+            </w:tabs>
+            <w:rPr>
+              <w:rFonts w:eastAsiaTheme="minorEastAsia"/>
+              <w:noProof/>
+              <w:lang w:eastAsia="es-ES"/>
+            </w:rPr>
+          </w:pPr>
+          <w:hyperlink w:anchor="_Toc186809718" w:history="1">
+            <w:r>
+              <w:rPr>
+                <w:rStyle w:val="Hipervnculo"/>
+                <w:noProof/>
+              </w:rPr>
+              <w:t>Bi</w:t>
+            </w:r>
+            <w:r>
+              <w:rPr>
+                <w:rStyle w:val="Hipervnculo"/>
+                <w:noProof/>
+              </w:rPr>
+              <w:t>b</w:t>
+            </w:r>
+            <w:r>
+              <w:rPr>
+                <w:rStyle w:val="Hipervnculo"/>
+                <w:noProof/>
+              </w:rPr>
+              <w:t>liografía</w:t>
+            </w:r>
+            <w:r>
+              <w:rPr>
+                <w:noProof/>
+                <w:webHidden/>
+              </w:rPr>
+              <w:tab/>
+            </w:r>
+            <w:r>
+              <w:rPr>
+                <w:noProof/>
+                <w:webHidden/>
+              </w:rPr>
+              <w:fldChar w:fldCharType="begin"/>
+            </w:r>
+            <w:r>
+              <w:rPr>
+                <w:noProof/>
+                <w:webHidden/>
+              </w:rPr>
+              <w:instrText xml:space="preserve"> PAGEREF _Toc186809718 \h </w:instrText>
+            </w:r>
+            <w:r>
+              <w:rPr>
+                <w:noProof/>
+                <w:webHidden/>
+              </w:rPr>
+            </w:r>
+            <w:r>
+              <w:rPr>
+                <w:noProof/>
+                <w:webHidden/>
+              </w:rPr>
+              <w:fldChar w:fldCharType="separate"/>
+            </w:r>
+            <w:r>
+              <w:rPr>
+                <w:noProof/>
+                <w:webHidden/>
+              </w:rPr>
+              <w:t>9</w:t>
             </w:r>
             <w:r>
               <w:rPr>
@@ -5017,7 +5311,7 @@
       <w:pPr>
         <w:pStyle w:val="Ttulo"/>
       </w:pPr>
-      <w:bookmarkStart w:id="0" w:name="_Toc186114044"/>
+      <w:bookmarkStart w:id="0" w:name="_Toc186809703"/>
       <w:r>
         <w:lastRenderedPageBreak/>
         <w:t>Introducción</w:t>
@@ -5079,7 +5373,21 @@
         <w:rPr>
           <w:sz w:val="24"/>
         </w:rPr>
-        <w:t>La aplicación contará con un sistema de registro y login, y ofrecerá resúmenes mensuales automáticos de los gastos por categoría, permitiendo a los usuarios tener un mayor control sobre sus finanzas. Además, contribuirá a mejorar la organización financiera de manera sencilla y accesible.</w:t>
+        <w:t xml:space="preserve">La aplicación contará con un sistema de registro y </w:t>
+      </w:r>
+      <w:proofErr w:type="spellStart"/>
+      <w:r>
+        <w:rPr>
+          <w:sz w:val="24"/>
+        </w:rPr>
+        <w:t>login</w:t>
+      </w:r>
+      <w:proofErr w:type="spellEnd"/>
+      <w:r>
+        <w:rPr>
+          <w:sz w:val="24"/>
+        </w:rPr>
+        <w:t>, y ofrecerá resúmenes mensuales de los gastos por categoría, permitiendo a los usuarios tener un mayor control sobre sus finanzas. Además, contribuirá a mejorar la organización financiera de manera sencilla y accesible.</w:t>
       </w:r>
     </w:p>
     <w:p>
@@ -5113,7 +5421,7 @@
       <w:pPr>
         <w:pStyle w:val="Ttulo"/>
       </w:pPr>
-      <w:bookmarkStart w:id="1" w:name="_Toc186114045"/>
+      <w:bookmarkStart w:id="1" w:name="_Toc186809704"/>
       <w:r>
         <w:lastRenderedPageBreak/>
         <w:t>Objetivos del proyecto</w:t>
@@ -5157,7 +5465,7 @@
       <w:pPr>
         <w:pStyle w:val="Ttulo"/>
       </w:pPr>
-      <w:bookmarkStart w:id="2" w:name="_Toc186114046"/>
+      <w:bookmarkStart w:id="2" w:name="_Toc186809705"/>
       <w:r>
         <w:t>Objetivos personales</w:t>
       </w:r>
@@ -5241,7 +5549,21 @@
         <w:rPr>
           <w:sz w:val="24"/>
         </w:rPr>
-        <w:t xml:space="preserve"> y la gestión de bases de datos en el backend. A lo largo del proyecto, aplicaré lo que he aprendido hasta ahora y seguiré mejorando en estas áreas, buscando siempre la mejor forma de optimizar la aplicación para su uso real.</w:t>
+        <w:t xml:space="preserve"> y la gestión de bases de datos en el </w:t>
+      </w:r>
+      <w:proofErr w:type="spellStart"/>
+      <w:r>
+        <w:rPr>
+          <w:sz w:val="24"/>
+        </w:rPr>
+        <w:t>backend</w:t>
+      </w:r>
+      <w:proofErr w:type="spellEnd"/>
+      <w:r>
+        <w:rPr>
+          <w:sz w:val="24"/>
+        </w:rPr>
+        <w:t>. A lo largo del proyecto, aplicaré lo que he aprendido hasta ahora y seguiré mejorando en estas áreas, buscando siempre la mejor forma de optimizar la aplicación para su uso real.</w:t>
       </w:r>
     </w:p>
     <w:p>
@@ -5257,7 +5579,7 @@
       <w:pPr>
         <w:pStyle w:val="Ttulo"/>
       </w:pPr>
-      <w:bookmarkStart w:id="3" w:name="_Toc186114047"/>
+      <w:bookmarkStart w:id="3" w:name="_Toc186809706"/>
       <w:r>
         <w:t>Fases del proyecto</w:t>
       </w:r>
@@ -5275,7 +5597,7 @@
         <w:pStyle w:val="Ttulo2"/>
       </w:pPr>
       <w:bookmarkStart w:id="4" w:name="_Toc181977293"/>
-      <w:bookmarkStart w:id="5" w:name="_Toc186114048"/>
+      <w:bookmarkStart w:id="5" w:name="_Toc186809707"/>
       <w:r>
         <w:t>Fase 1: Planificación y Requisitos</w:t>
       </w:r>
@@ -5312,7 +5634,7 @@
         </w:rPr>
         <w:lastRenderedPageBreak/>
         <w:drawing>
-          <wp:anchor distT="0" distB="0" distL="114300" distR="114300" simplePos="0" relativeHeight="251651072" behindDoc="0" locked="0" layoutInCell="1" allowOverlap="1" wp14:anchorId="54DCE304" wp14:editId="38FE008C">
+          <wp:anchor distT="0" distB="0" distL="114300" distR="114300" simplePos="0" relativeHeight="251645952" behindDoc="0" locked="0" layoutInCell="1" allowOverlap="1" wp14:anchorId="7CBFC168" wp14:editId="636BB36E">
             <wp:simplePos x="0" y="0"/>
             <wp:positionH relativeFrom="margin">
               <wp:posOffset>-1905</wp:posOffset>
@@ -5388,14 +5710,34 @@
         <w:t>* Control de versiones: Abriré un</w:t>
       </w:r>
       <w:r>
-        <w:t xml:space="preserve"> repositorio en Git (en GitHub -&gt; </w:t>
+        <w:t xml:space="preserve"> repositorio en </w:t>
+      </w:r>
+      <w:proofErr w:type="spellStart"/>
+      <w:r>
+        <w:t>Git</w:t>
+      </w:r>
+      <w:proofErr w:type="spellEnd"/>
+      <w:r>
+        <w:t xml:space="preserve"> (en GitHub -&gt; </w:t>
       </w:r>
       <w:hyperlink r:id="rId10" w:history="1">
         <w:r>
           <w:rPr>
             <w:rStyle w:val="Hipervnculo"/>
           </w:rPr>
-          <w:t>https://github.com/TRdeXtremiana/TFG</w:t>
+          <w:t>https://github.com/TRdeXtremiana</w:t>
+        </w:r>
+        <w:r>
+          <w:rPr>
+            <w:rStyle w:val="Hipervnculo"/>
+          </w:rPr>
+          <w:t>/</w:t>
+        </w:r>
+        <w:r>
+          <w:rPr>
+            <w:rStyle w:val="Hipervnculo"/>
+          </w:rPr>
+          <w:t>TFG/</w:t>
         </w:r>
       </w:hyperlink>
       <w:r>
@@ -5424,7 +5766,7 @@
         <w:pStyle w:val="Ttulo2"/>
       </w:pPr>
       <w:bookmarkStart w:id="6" w:name="_Toc181977294"/>
-      <w:bookmarkStart w:id="7" w:name="_Toc186114049"/>
+      <w:bookmarkStart w:id="7" w:name="_Toc186809708"/>
       <w:r>
         <w:t>Fase 2: Diseño de la Base de Datos</w:t>
       </w:r>
@@ -5449,55 +5791,6 @@
       <w:pPr>
         <w:ind w:left="709" w:right="-852" w:hanging="283"/>
       </w:pPr>
-      <w:r>
-        <w:tab/>
-        <w:t xml:space="preserve">* Tecnologías: Usaré MySQL como gestor de base de datos, y una herramienta como </w:t>
-      </w:r>
-      <w:hyperlink r:id="rId11" w:history="1">
-        <w:r>
-          <w:rPr>
-            <w:rStyle w:val="Hipervnculo"/>
-          </w:rPr>
-          <w:t>http</w:t>
-        </w:r>
-        <w:r>
-          <w:rPr>
-            <w:rStyle w:val="Hipervnculo"/>
-          </w:rPr>
-          <w:t>s</w:t>
-        </w:r>
-        <w:r>
-          <w:rPr>
-            <w:rStyle w:val="Hipervnculo"/>
-          </w:rPr>
-          <w:t>://dbdiagram.io/d</w:t>
-        </w:r>
-      </w:hyperlink>
-      <w:r>
-        <w:t xml:space="preserve"> </w:t>
-      </w:r>
-      <w:r>
-        <w:t>para el diagrama de tablas.</w:t>
-      </w:r>
-    </w:p>
-    <w:p>
-      <w:pPr>
-        <w:ind w:right="-852"/>
-      </w:pPr>
-      <w:r>
-        <w:tab/>
-        <w:t>* Control de versiones: Guardaré los diseños de la base de datos en mi repositorio.</w:t>
-      </w:r>
-    </w:p>
-    <w:p>
-      <w:pPr>
-        <w:ind w:right="-852"/>
-      </w:pPr>
-      <w:r>
-        <w:t>En esta fase he tenido resultados no esperados y muchas modificaciones, a menudo he vuelto a editar y reestructurar la propia base de datos.</w:t>
-      </w:r>
-    </w:p>
-    <w:p>
       <w:r>
         <w:rPr>
           <w:noProof/>
@@ -5506,16 +5799,197 @@
         <mc:AlternateContent>
           <mc:Choice Requires="wpg">
             <w:drawing>
-              <wp:anchor distT="0" distB="0" distL="114300" distR="114300" simplePos="0" relativeHeight="251678720" behindDoc="0" locked="0" layoutInCell="1" allowOverlap="1">
+              <wp:anchor distT="0" distB="0" distL="114300" distR="114300" simplePos="0" relativeHeight="251692032" behindDoc="0" locked="0" layoutInCell="1" allowOverlap="1" wp14:anchorId="35CF7E85" wp14:editId="74357BF2">
                 <wp:simplePos x="0" y="0"/>
                 <wp:positionH relativeFrom="column">
-                  <wp:posOffset>-865450</wp:posOffset>
+                  <wp:posOffset>1800489</wp:posOffset>
                 </wp:positionH>
                 <wp:positionV relativeFrom="paragraph">
-                  <wp:posOffset>39480</wp:posOffset>
+                  <wp:posOffset>373068</wp:posOffset>
                 </wp:positionV>
-                <wp:extent cx="7140603" cy="3085051"/>
-                <wp:effectExtent l="57150" t="38100" r="41275" b="39370"/>
+                <wp:extent cx="4588099" cy="549275"/>
+                <wp:effectExtent l="0" t="19050" r="22225" b="22225"/>
+                <wp:wrapNone/>
+                <wp:docPr id="60" name="Grupo 60"/>
+                <wp:cNvGraphicFramePr/>
+                <a:graphic xmlns:a="http://schemas.openxmlformats.org/drawingml/2006/main">
+                  <a:graphicData uri="http://schemas.microsoft.com/office/word/2010/wordprocessingGroup">
+                    <wpg:wgp>
+                      <wpg:cNvGrpSpPr/>
+                      <wpg:grpSpPr>
+                        <a:xfrm>
+                          <a:off x="0" y="0"/>
+                          <a:ext cx="4588099" cy="549275"/>
+                          <a:chOff x="0" y="0"/>
+                          <a:chExt cx="4588099" cy="549275"/>
+                        </a:xfrm>
+                      </wpg:grpSpPr>
+                      <pic:pic xmlns:pic="http://schemas.openxmlformats.org/drawingml/2006/picture">
+                        <pic:nvPicPr>
+                          <pic:cNvPr id="55" name="Imagen 55"/>
+                          <pic:cNvPicPr>
+                            <a:picLocks noChangeAspect="1"/>
+                          </pic:cNvPicPr>
+                        </pic:nvPicPr>
+                        <pic:blipFill>
+                          <a:blip r:embed="rId11">
+                            <a:extLst>
+                              <a:ext uri="{28A0092B-C50C-407E-A947-70E740481C1C}">
+                                <a14:useLocalDpi xmlns:a14="http://schemas.microsoft.com/office/drawing/2010/main" val="0"/>
+                              </a:ext>
+                            </a:extLst>
+                          </a:blip>
+                          <a:stretch>
+                            <a:fillRect/>
+                          </a:stretch>
+                        </pic:blipFill>
+                        <pic:spPr>
+                          <a:xfrm>
+                            <a:off x="2732629" y="0"/>
+                            <a:ext cx="1855470" cy="549275"/>
+                          </a:xfrm>
+                          <a:prstGeom prst="rect">
+                            <a:avLst/>
+                          </a:prstGeom>
+                          <a:ln>
+                            <a:solidFill>
+                              <a:schemeClr val="tx1"/>
+                            </a:solidFill>
+                          </a:ln>
+                        </pic:spPr>
+                      </pic:pic>
+                      <pic:pic xmlns:pic="http://schemas.openxmlformats.org/drawingml/2006/picture">
+                        <pic:nvPicPr>
+                          <pic:cNvPr id="59" name="Imagen 59"/>
+                          <pic:cNvPicPr>
+                            <a:picLocks noChangeAspect="1"/>
+                          </pic:cNvPicPr>
+                        </pic:nvPicPr>
+                        <pic:blipFill>
+                          <a:blip r:embed="rId12" cstate="print">
+                            <a:extLst>
+                              <a:ext uri="{28A0092B-C50C-407E-A947-70E740481C1C}">
+                                <a14:useLocalDpi xmlns:a14="http://schemas.microsoft.com/office/drawing/2010/main" val="0"/>
+                              </a:ext>
+                            </a:extLst>
+                          </a:blip>
+                          <a:stretch>
+                            <a:fillRect/>
+                          </a:stretch>
+                        </pic:blipFill>
+                        <pic:spPr>
+                          <a:xfrm>
+                            <a:off x="0" y="47570"/>
+                            <a:ext cx="2671445" cy="285115"/>
+                          </a:xfrm>
+                          <a:prstGeom prst="rect">
+                            <a:avLst/>
+                          </a:prstGeom>
+                        </pic:spPr>
+                      </pic:pic>
+                    </wpg:wgp>
+                  </a:graphicData>
+                </a:graphic>
+              </wp:anchor>
+            </w:drawing>
+          </mc:Choice>
+          <mc:Fallback>
+            <w:pict>
+              <v:group w14:anchorId="6FBDB1F8" id="Grupo 60" o:spid="_x0000_s1026" style="position:absolute;margin-left:141.75pt;margin-top:29.4pt;width:361.25pt;height:43.25pt;z-index:251692032" coordsize="45880,5492" o:gfxdata="UEsDBBQABgAIAAAAIQCxgme2CgEAABMCAAATAAAAW0NvbnRlbnRfVHlwZXNdLnhtbJSRwU7DMAyG&#10;70i8Q5QralN2QAit3YGOIyA0HiBK3DaicaI4lO3tSbpNgokh7Rjb3+8vyXK1tSObIJBxWPPbsuIM&#10;UDltsK/5++apuOeMokQtR4dQ8x0QXzXXV8vNzgOxRCPVfIjRPwhBagArqXQeMHU6F6yM6Rh64aX6&#10;kD2IRVXdCeUwAsYi5gzeLFvo5OcY2XqbynsTjz1nj/u5vKrmxmY+18WfRICRThDp/WiUjOluYkJ9&#10;4lUcnMpEzjM0GE83SfzMhtz57fRzwYF7SY8ZjAb2KkN8ljaZCx1IwMK1TpX/Z2RJS4XrOqOgbAOt&#10;Z+rodC5buy8MMF0a3ibsDaZjupi/tPkGAAD//wMAUEsDBBQABgAIAAAAIQA4/SH/1gAAAJQBAAAL&#10;AAAAX3JlbHMvLnJlbHOkkMFqwzAMhu+DvYPRfXGawxijTi+j0GvpHsDYimMaW0Yy2fr2M4PBMnrb&#10;Ub/Q94l/f/hMi1qRJVI2sOt6UJgd+ZiDgffL8ekFlFSbvV0oo4EbChzGx4f9GRdb25HMsYhqlCwG&#10;5lrLq9biZkxWOiqY22YiTra2kYMu1l1tQD30/bPm3wwYN0x18gb45AdQl1tp5j/sFB2T0FQ7R0nT&#10;NEV3j6o9feQzro1iOWA14Fm+Q8a1a8+Bvu/d/dMb2JY5uiPbhG/ktn4cqGU/er3pcvwCAAD//wMA&#10;UEsDBBQABgAIAAAAIQDMuhi7AQMAAB0JAAAOAAAAZHJzL2Uyb0RvYy54bWzsVslu2zAQvRfoPxC6&#10;O1oqWbIQO0jtxAhQtEaXD6ApSiIikQRJL0HRf++QlJ3EDtoitwA9WCYpzvDNm3lDXV7t+w5tqdJM&#10;8GkQX0QBopyIivFmGvz4fjsqAqQN5hXuBKfT4IHq4Gr2/t3lTpY0Ea3oKqoQOOG63Mlp0BojyzDU&#10;pKU91hdCUg4va6F6bGCqmrBSeAfe+y5Momgc7oSqpBKEag2rC/8ymDn/dU2J+VLXmhrUTQPAZtxT&#10;uefaPsPZJS4bhWXLyAADvwJFjxmHQ4+uFthgtFHszFXPiBJa1OaCiD4Udc0IdTFANHF0Es1SiY10&#10;sTTlrpFHmoDaE55e7ZZ83q4UYtU0GAM9HPeQo6XaSIFgDuTsZFPCnqWS3+RKDQuNn9l497Xq7T9E&#10;gvaO1ocjrXRvEIHFNCuKaDIJEIF3WTpJ8szzTlpIzpkZaW/+bBgejg0tuiMYyUgJv4ElGJ2x9Pdq&#10;AiuzUTQYnPT/5KPH6n4jR5BQiQ1bs46ZB1eckDoLim9XjKyUnzwSnmUHwu963FCOYAEIthZ2kzfB&#10;NqRPgtxrxMW8xbyh11pCWYPY7O7w+XY3fXbeumPylnWdTZIdD5GBBE5K6AVyfHkuBNn0lBuvN0U7&#10;CFJw3TKpA6RK2q8plI+6q2KnAMj6J23scTb/TgM/k+I6iibJx9E8i+ajNMpvRteTNB/l0U2eRmkR&#10;z+P5L2sdp+VGU4gXdwvJBqyweob2xYIfWoOXkpMk2mInfMuUA3T4dxBhyVJisWqjqCGtHdbA1ldg&#10;2NscXzhqH9m0vGuQhLU4EUGSf0jGCdT7uRTiIsvSHJT2XArHioZ0K22WVPTIDoBWAOJoxVuA7CEd&#10;ttijO+7Qi45Vhyy73knnnfLBm70vFIjxcRccaC1dTD4KN4SgfAHC4O3oCJj2jeugo8nb1lEC5QF3&#10;poFWLBXjPv//ZQWqAUGleQb6ASH4/mLvl2Scx2kK3dSKKimyOHaN9LWielEU7qqBO9j1j+F7wV7y&#10;T+cwfvpVM/sNAAD//wMAUEsDBBQABgAIAAAAIQAubPAAxQAAAKUBAAAZAAAAZHJzL19yZWxzL2Uy&#10;b0RvYy54bWwucmVsc7yQwYrCMBCG7wv7DmHu27Q9LLKY9iKCV3EfYEimabCZhCSKvr2BZUFB8OZx&#10;Zvi//2PW48Uv4kwpu8AKuqYFQayDcWwV/B62XysQuSAbXAKTgitlGIfPj/WeFiw1lGcXs6gUzgrm&#10;UuKPlFnP5DE3IRLXyxSSx1LHZGVEfURLsm/bb5nuGTA8MMXOKEg704M4XGNtfs0O0+Q0bYI+eeLy&#10;pEI6X7srEJOlosCTcfi37JvIFuRzh+49Dt2/g3x47nADAAD//wMAUEsDBBQABgAIAAAAIQDpHJtw&#10;3wAAAAsBAAAPAAAAZHJzL2Rvd25yZXYueG1sTI9NS8NAEIbvgv9hGcGb3aQxEmI2pRT1VARbQbxN&#10;s9MkNLsbstsk/fdOT/Y2L/PwfhSr2XRipMG3ziqIFxEIspXTra0VfO/fnzIQPqDV2DlLCi7kYVXe&#10;3xWYazfZLxp3oRZsYn2OCpoQ+lxKXzVk0C9cT5Z/RzcYDCyHWuoBJzY3nVxG0Ys02FpOaLCnTUPV&#10;aXc2Cj4mnNZJ/DZuT8fN5Xeffv5sY1Lq8WFev4IINId/GK71uTqU3OngzlZ70SlYZknKqII04wlX&#10;gON43YGv5zQBWRbydkP5BwAA//8DAFBLAwQKAAAAAAAAACEALWkzJ6g4AACoOAAAFAAAAGRycy9t&#10;ZWRpYS9pbWFnZTEucG5niVBORw0KGgoAAAANSUhEUgAAAa0AAAB/CAYAAABc152nAAAAAXNSR0IA&#10;rs4c6QAAAARnQU1BAACxjwv8YQUAAAAJcEhZcwAADsMAAA7DAcdvqGQAADg9SURBVHhe7b1/dFzl&#10;eeD/kQ2yA/4VfnkIGLBHxBcCDEn8PTktdRNtNNY3uWq6u6XFJ4kKoVJOu7Z29O3OyUa4pRsaO91v&#10;p0ca1NK0Mbu0Y7qmbHebWFOiHbtGpgnLwUs8IU1mwowlbLwa4SEB2cXEjmf2j/e9977318zIkoO1&#10;fT/n3HN873vv+/N5n+d5n/cdua1er9fRaDQajWYRsMT7QKPRaDSaSxVttDQajUazaNBGS6PRaDSL&#10;Bm20NBqNRrNo0EZLo9FoNIsGbbQ0Go1Gs2hoq9Vqczry3tbWhj4lr9FoNJoLoV6vs2TJEmq1Gm1t&#10;bd7kprT99Kc/nZMFWrp0KefPn/c+1mg0Go2mJeZjR9rOnj07J6N1+eWXc+7cOe9jjUaj0WiaUq/X&#10;aW9v5+zZsxe20jpz5sycjNby5ct55513vI81Go1Go2mJ+diRtn/6p3+ak9G64oorePvtt72PNRqN&#10;RqNpifnYkbZTp07NyWitWLGC06dPex9rNBqNRtMS87EjbW+99dacjNaqVauYnZ31PtZoNBqNpin1&#10;ep3Vq1fz1ltv+fe0fvhf+dDwa+Lfm7fw0qdvd6cDbT/+8Y/tP/RuZdDofs2aNbz55psN31n4+++T&#10;+sMK9yc7uTYwXd/re32v7/X9Yrm37Ig7rcq+P/ovfOnozTz95P188PxZ3jz1tu/btmq1Wm+Uuff+&#10;qquu4o033mj4zsLe/4A/GjjAU9EPcmDwHlb60vW9vtf3+l7fL6b7q6++2rYjTtpb7B/J8FD5Jv5q&#10;9FN0hHzb9vrrr4unLXLttddy8uRJ72Pe+NYeep4+Zd/ft/23GOyw7gqMDB7kKev25tsZ+/8+ytVq&#10;2s238zs3fJ8vf1v9vkp2+Gm+/Kr14Up+5+HPcvP+P6X/2yu57+fhqW+f4iO/+quM3EPgu+ZV4u57&#10;f/2n9Mu88dbvRxMMPvJ9XghIE9+t5Hd+dSVffvp/i4c/38nzv2bItz1t4318beSXucO+12g0Go1K&#10;kB3JDv+por9DbMDPd7KkVqsxlwvwPTv5Dxl6nj7FAzsepvTkwzz9cXjqjzOMVWvUaj9gePAgT3V8&#10;mOeffJjSk5/nP172fXoG/5bv1mrUastZBvDqCd7zrx+m9OSneAB46u+e5WTtRj79ZXFPx4d5/skE&#10;n35fjfcsAzjFiVvvo/Tkw2Q+eSPffeppvvzqzTz9pJXHKb6ceZaTtRq1H/4t/d9G1u/z/McOeOqP&#10;ZfnVZ4XB+vinKD35MM9/brVSd6esZ9/zCbttfPt/yfTXGRtW2jbyYTbzv+l/6ge+PtKXvvSlL33V&#10;7B8Vnz9/3vX8018WuhmEHv/S3a8zNqzo9ZEPs/nbBxfGaL300mngZv7fW6aZnp5m468/TOnJQT79&#10;vhq1V8r8NfDAr3XRPj3N9PR76LnvZmCaQ6/UsP+KVEeUX7himunpNWzsAI6e5ke107wxc5YaQP08&#10;s9MzvHFa1AFW0/OBK5menmbmjdP83G8+TOnJLgpDj9DxmW/wBMCSZSyr1ahdcTkAT+x8hI7RSXp+&#10;72FKT36On6vVOFk+wQvAA//P+5menqb9tiibOc2z5ZN2e2E1PXesYHp6mqtvXA3Mcux0jVrtRj79&#10;5Ycp/d5aHv3MI3QM/i+eA1i+3NdH+tKXvvSlr5od8qvX667nb8ycRvx9pjo/mZ7m5NEf8uyrwMfv&#10;ZOP0NNPtd2J2sDBGq3wU6LiKa38s7n88c4ITJ6apnq5xUp40rP2kyulajVrtNNWfiEq/OnvSMVr1&#10;GmdO16jVziEetbG0VnPSgbosz3py/p3Tdh3+4U8foeMzj/O7HZ+yV2v2N+/vkhYc+J85PtD7CB1D&#10;/41Srcbyy0Ss9Ik/SLE5+TU+/IWXeA741vRsYFlnpR1rW1qjVnuVzI5H6Oj9O45/7vNypQXgHgx9&#10;6Utf+tKXuMJWWj5dv3yp+IvuB8a4K/k1Nv+bJ/hiCZacP3+euVxWYep1WwdQqvJqwPvr3rdG1kJ5&#10;LusWfd86nD8/Vad+/jznz9dtQyHuvennnXQ7zyLf+p8yhPjrHRw79hOxOrO+eeNKzN8ToUvbsBwr&#10;8IffPmnnZYU27euBuwLLsru1fp7z1RLPHQM+/in+0y8s49hbP7VSff2gL33pS1/6EoYKufhxp3l0&#10;v1yRIbdurGtBVlo//wurgeMcKIn76vNP8y+GnuaZN2q81XEHDwB/+d+/TbVWo1ar8sx/PybCiR1v&#10;YUfgRMYuayvur8WwVklKHUCszkQdrmQpQOl1vn+iSvX55/lL651ajerz/4k7eh/hC38/xdTSj/P4&#10;jpsBeP+tN3H1HVE2A088t5+pqSleeuqP6PjMI3zhuWpgWQ41aldIT2BqiiOVt/je/8iL8GBAH+lL&#10;X/rSl77EFawjPbr/qrsxO4ADL/F3U1NMfWcvWz/zCG3lcll5szkbNmzg6NGjrmerrr+Z+rf+mJ/7&#10;z2/Zzx7YsYN/d92rTM9ey40byvz/1j4TQPTDPP9InOVHX+Mkr5P53f9BJhoj+8CdXM5ZXnjir/nd&#10;8k38xe//ItezisvLT9L5hMj7Xz34Wf7l0T3c/+xqfv/hX+IjlwNcy43v/Ddu32kdMbmJBz5+jCcO&#10;rGP373+UOwLqt/lzn+fPPvI2r/3kem6u/z191n6UmnYSpg+4yzpX3Ie55y16f/uz9N58PVcc+XN+&#10;wcp3w808sORVnqjdyd7PxZAHFzUajUajEGRHCND919/8U/7ukT/n35fkKx0fpu2VV16Zk9Hq6Oig&#10;VLJycFh9w3qufc9S+/7sbIljr1t313FTxyrardvzZzg5eQKh6mWa/Ww1N6y/lvcsPcts6Rive/I+&#10;O1vineUdrGo/z5mTk5yw7NB1N9GxyirhLGfPttPeHpwHwPkzJ5m0Pl59A+uvfY9YrXnSrrvJXZaV&#10;j9U+V77nz3KWdtpR26fRaDQai3q9zq233sorr7xi//5K4Nf9zjP5yvkztBUKhTkZrY0bN1IsFr2P&#10;NRqNRqNpifnYkbbvf//7czJat912Gz/4wQ+8jzUajUajaYn52JG2733ve3MyWh/4wAf4x3/8R+9j&#10;jUaj0WhaYj52pO273/3unIzWnXfeycsvv+x9rNFoNBpNU+r1OnfddRff/e53PXtardH2ne98p97o&#10;Dxt67++++26OHDnS8B19r+/1vb7X9/o+7N6yI0FpTe9feumlesMXPPcf+tCH+M53vtPwHX2v7/W9&#10;vtf3+j7oHmlHXnrpJV9aK/dt9n+mpdFoNBrNJc4S7wONRqPRaC5VtNHSaDQazaJBGy2NRqPRLBq0&#10;0dJoNBrNokEbLY1Go9EsGrTR0mg0Gs2iQRstjUaj0SwalozkvY8ugPwI8XjcvgbGKmoiI0pafGAM&#10;NTWc1r7Lj3jLAypjDIR+1zjfythAcDsqYwzEB/AWlR+JEw947iM/Qjw+wpy7W21LUB+HpIvLqVfj&#10;dnm/87dJtDPoUt5z5dW4TypjA3bfq3ULzLdR+XMRYI+cNhyP/IhPNlpDypevXhXGBgJk1Yu3jr58&#10;fvaoY2WNsb8deUasMZNtCKp6fkTOOXU+qXPDM0/8sqGOmTqX1edhfS2eu+slnvnGWqlHfiRgHCxZ&#10;l8+99fS+HvSOv34KXn3TSr8HtNs1b7yV8sqapw8WZM7Nica62eoDjtTnyfS++vaurvrwken6vu3D&#10;9SP1I/Xhru31fdP1er0+Xd+3vau+XdzY913DzUp13pvet70+fKRePzKs5iM4MtxV7+ryPlfLDC8/&#10;MN/pffXtVt3Vf3vT7Efb611dw/VmranX6/X6keHW31UJKNfpc+WZ/dzzrve59x3vveTIcFe9a/u+&#10;uvX4yHCzcTtSH1bHYnpffXuD9k7v227nr/7bla5837z8xoj8gsbP33YxVu72t8yR4XrX8HB92Nd2&#10;ryz68ba5bsu4N6+fLa7xkbLnr5M67z2y4HpHyq0qd+rc8MyToHlvocqEWz7C+9ovR6Le27e75SA8&#10;77q/fd65fWTYJ1fe+WTrokAZk2m+edqs393tds+roDoHzIdmcz5M98wb75h5bYWTviSmWrILYaZE&#10;wUiw1c4oxmBulJ4IQISe0Ryj4gaIsKnbgPLxJh7sDKWCQcLJlNigmo+wyMmyiWnYrwgqhxkvGHRv&#10;iojy+0wK44dleY3zrRwep2B0Iz7toc8sMH44pKb5EXrTkMgMMu8+nCuRTYhuDKmbhzm1SxLbmsAo&#10;jNPkNYf8QbKY9FljFOmhz8xy8AKdssimbgzKtNjExlTG2JkuYKYsuRREenaQMNx9kR+JE0+WMX2C&#10;1QoVxnZnMTu30mFk2e3zihtQGWNngDzFBjMk5prXRcfAMLIkQz3uGJ0myryTSBnpjAn5GLX0RGyQ&#10;XE62W/03FY6XIbpOGTSbPAezYHaKN2NbExjZg+ErZ0ms03Trn/xBsmYffVFVDkS5Vt5uKowNJMma&#10;KUcfueoMxDoxKVCakff5EZJZk9RoD05LIvSMpjALafZ6K53fSxoDvwQ263e3vp0pFSC6TpYpx0RW&#10;qnK8DJZOsL7u6cNsNucjPfSZkL3QiR1KE1uh6HVlT8u9NAvtFy9rOzAKJazxaR3/Ur0yNiCXnmvp&#10;MJRBD6AzlSM3upUOb8JMiQJRXHJu169xvu5BFliD7KIyxkAy61OCIkkJAXiXt8DxgDCdL/zgDQ14&#10;cRnm5rTcrouAY1hlGCYeJx4fYK//P7924TK0LaHmP8KYGn48PO5xrCy8EwXoTJHLjbLVK1jWmIw5&#10;IRVfqKZymPGCSWdMTDif0gbgcGBIK7y9AXk1CsOqaSNjSrjICh2NOeXbYbpweQ2juy+BkU2G6omY&#10;sFouBZgXVkYo95bCgzOUCs73LirHKWPQsVZ9GOzkWHNSqBa3vqocL2N0rCXWaSpzQji37rwF+ZFe&#10;0iTIDPqEKRRXu10IQ+I2AHlGkpDa0a08c2jc7+7w4NoOdYHgNvKRdVHf+LgXHJcYil5f4sRCk5QT&#10;GXK5HLmUSTbZQGmqRHrYkSiTjPeSLjTzCPPsTRcwujcRkZPRGbAKh8cLslMj9OxIUE7G6U0XyO72&#10;TqYYMb8EOBgd2PK2tkPxWJrlC4YiqWs7/L4O5BkRSyx8cpsfoTcdJZXLkcvlSEXT9LqkK8s4O+w+&#10;LqR3MlaRE1zxEv0KrEC613Eo4r1pogEGsxHN2+UmvzftV6LZpFMHWzHKWq/twEAZ/8oYu7OKZze2&#10;U0z2XI5crg+yHm1USNOr5Nubjno804DyFSVrK5Ncjlyuk1LayT/IaIcRayhYBdLjHaKMTALSvW6n&#10;6/A4BamcwrzWQrpEZy5HLidWUJbX3KiOQsFYilbIXzQlZCyXipLutZS8I5u5XI5cZwmlG8BVvvDy&#10;e3fCDtkeI8jrD2NtDzsSRuAcAme14axe3EqzJSrHKQPZpDPmbmWtOKeRdUTVJAtlTg7GkFEKKwJQ&#10;4fA4wvmLdWJaczB/kKxX9qXx86+Y/FTGdjsrSrlqU+efituwiG/Lia0BBk7SrN8VIj2j5PpKcl7t&#10;piMj+wCxOkyZql5psL+rIuf1nMbxglBthUTqdbHS8nrusa2+sEkjIj2jchKaREu9fu8PbMOYNRLs&#10;kNo2sqnbWdLbXqp8PdLDaC5HJmFgRkXH+zzbC2Fe+RZI9yYpG4ZtcFTyB7MYisD5QxZK+Ew1prFO&#10;TNSJVMDsUyeGQSIjlZRUOCTnUu9meIxiPB48Oc2UUgd5WbMg0sNoyqSQ7hV57IRu0/pQtMkRwBhb&#10;Ex7DaVgGx1LGkPTKkbd8u35SIdp9FpC/ivfwyRxWGHYZvjCJ6nQhvWj/HHLkI8K6QC3bhPxBsuqq&#10;MbaVhKWEvSHa2Fa83eCUv5YOA2dMwpR+AyI9O0iQZmegHLrDUa7QYKvMlCiosj8XZxpgfCfxJKTU&#10;0J3sdxEBmKFUsAzfWjoMsVKriJikz2HqTdMkPGcZyQJm6gK2DSpj7BzvtvVjGI373SE/Eie+WzpZ&#10;uR2w060zYoOOPjHJkgyaC15HMcxhX1D8tkJFGK2gkNoF0jmYI+WbrBXGBqQnrCpC1euZKdleqo/O&#10;QbEyCQy3BKCGK2dKhEUYgvJVw2YzQbEJM8Xo6Kj0Utwnlo6XcZS2HOBCSMjCjVCyQgHOUFKNdyDi&#10;/Zb7o2m7VKOYwnQptzkQG1QMyiawPUwR5lH3JiLNNPYcHadGeL1Zy3HJSeelddwhI9eKNb+XdMG9&#10;KkhmoZDe25IH66ujgth/EF5mRQiZsirtJV1ofX9zYZF7xgEOHLgjCOEhsgbEBsmp4SqfTChzS67K&#10;VAoFYWS80R87FJg/SNauU4RN3TB+uMJMSXU+LAwSmVFGd4jwXKDDmB8hnsxippQVjTSSYeF4dYWd&#10;35sm6nJWw2jc7wKvI2d9EySPMQatuV/wGEPFURRzRXGKLgohtgJHrwujtbbjgje9XcdhFZxBkpWI&#10;phTP2MIJEeYPZh1BCdvTaWXvzBUOlFjhwib5BoXN3Mt65xCHtUHueF1COA0rNGNfrYXx7FWnayIt&#10;DM3bpRJjMCD0NXdUQyW8elWxVo57VczFI7Kpe26hr1Dc+6Gq8RerbO/YCw+2lT1rUUd/ONG7So0I&#10;IXOvSnOefbn5UhljQAkXNQpd2mGmvQe9KUoE4QJCgw2IrouErAzdjreR2MHojgR4lXusE7N8nLzc&#10;z7KIrItSKB3meDnAaTT7xDy2IwqePPMjxJNlEmoITuIN/zuo/SL+bTs9vWkKMgISOA8b9XtT/OcJ&#10;BGKehhHpGSVlZkkG6PuFoYGtUPS6MFqRTXSrHkx+L+kWN/p9CsET82y2cSmUdZJkVvFiZX3STqaM&#10;iUybK3O5ehPelfjOCYE0zlfUZbcQxsoYu7ON+kDsj6leV6zT7cmIDeAWY8Wy3slk2XW6MZiAeG8D&#10;5tYuMTF3JAyyyRbrDoiDPI5DkB8Ry3vRFHmYwO4boYgbMgcZtFeqdpxf9I+N3R6PwyJDOXPBDge6&#10;5DzPwcA+DdpoDyHSw44EntW7nD8FNeTX6T5xJkOdI3lrJaKsLOTqb85E1hFVwtWN9mQAYoMpzGyW&#10;rDfBan8yOffQoDV/FAVZGdtJ2o5CiPCrNZfze9PBkRqrX3eqinYtHZQ4WJL7WRaxTszyOOMoe+JB&#10;2PtBcqwaHMwC632vsndCYGKOWKsdeWUSGDICEqI6G/Q7Tt/bc0LVdXKx4JsPzedcbDBgNbZANLQV&#10;il6XpwfF8cuoFdpqNABepOeRTYqDGElXzFN4D95Ndpcil8e33ccv5XHQbFIcmEg2aIwPYUxI94rQ&#10;CWpctEm+tuKwYrc7GveBVIaFdK8wXLFBMomyiA3H43M8Ei+PeAZsAPv3nDxHbpsx13aBOEiAZ6J5&#10;49vyEh5bjMFU1K6nd0/M9tJkSKsUtTe8BF4ZmYsMWvlHrTx24/0tRKRnlFymm3G1H2Uox+fVhWJg&#10;slt8q8p5yMY90pHBchiaEOkZlXt5Th2TpNzHqeVKuKx45M5888xjfze0SIzBlCm9fu8cCiJ8DzHW&#10;Kcc5yKA0IdIzSqZ73JYL73wSSlvIZDJrkgrRD+JQjKpoI2zqLpPNerdE1tJBAVpwBmOD1j7QCAcP&#10;j1PwHBiJe/bKY4M5V1vi8V7GuzNzkL0gwvsdZDQIa07IFYzsIyFrznwV8wFSTSNDcmvCjsS4nVXn&#10;BDjSMAet6IJoZiscvY7y6655Yv24eO40+gGh9SPgheZi5au5NPD+UHLehPwI+9LG+4PNS4iw/vT+&#10;UFej8bCAf3swQs9oq6sKlbDQiiDSMxq6PJ4PFytfjUbTKt6VjkT9yYpG42EBjdYFkB8hHk9SbiFc&#10;pdFo/u+gMjYgDhp4Qobir5Eoe9AaTQBt9Xq97n2o0Wg0Gs2lyLu70tJoNBqNZg5oo6XRaDSaRYM2&#10;WhqNRqNZNGijpdFoNJpFgzZaGo1Go1k0aKOl0Wg0mkVD2+TkpD7yrtFoNJpFgV5paTQajWbRoI2W&#10;RqPRaBYN2mhpNBqNZtGgjZZGo9FoFg3aaGk0Go1m0aCNlkaj0WgWDdpoaTQajWbRsDC/0ypm6E8d&#10;sm/Xf/YrPPTRa6xEMv0p7NT1n+UrD30UKzWc1r4rZvr5m5vU8oDqBLuG9jBJ0HfzyNemysSuIb51&#10;T1i6m2KmnxRJvta7saXnc82/OrGLoT2T3sfutql9ovKLavkB5VYn2PXn8PmHPsA/KmnViV0Mfeue&#10;4L5d/1m+4nnfRXWCXUPf4p6vPIQ3SSS78y5m+nHEaz2fld8FjZF49xdJfq0Xu1c95an95ZbVORDW&#10;n+CqIwHjM6cyZTn4vimS6f8bbvL1oRjDY7/yNaxh9ZZv8YtJ5x2rj9VnMkXOF6VN3rYrMuQeK4WQ&#10;eebCm6+FS0aDcZXre9895502qvKOX/YtQuRVlOmWx/A6SIoZ+v/mpsC+EOOES3bceHSXZwzFK25d&#10;7JXFS5smulnKx/xXWtUJdqUOYaYyJAyTVC7F7XseZ6KKFIoUM4kMuVyOXC5DYtkehjJFby4exHeH&#10;zBSZhIGZypG6fQ+Pi0xtLCFZtmqF8rTKxON7WJbI2OU5380nX4fqxOPsmQxP97L6SuDK1d7Hoc/n&#10;mv+KVcvASJDJ5WQ/58jlUpiTSttWrGIZBomM551DKfrt8VjBqmWecs9Umbz9djZ40laIG5w3nb7N&#10;ffU+3/suVqxiGcsISsKTd3ViF6kZp22ZxDL2DGUoArfeZTD5Yhln9KqcmjEwjEO8rIhYtfwik0YP&#10;H9sg5PXxPctEP2QSLLNldY5suI+vWv2YSWC4+var3LdBvFbM9DP0Yo8yNhl6Xhyif9eEUu8GrFjF&#10;MmByzwHcs2Y1V/r6UCjhPZNusQqUj5TJodQuu+2rrwTDMDikdhxA8WWpRKyyimSG9nB7yi1Du2RG&#10;93xRlS/R3oQBRs/HkF0STksy6qc6sYvUIZOU/CZ1pVMfnw5ytVuV0bnJq1OmGOvGdZBYBsU1byyq&#10;lF9chmku48VygGRUJ9jVr+pSIXczqX5XOdVTM2CmlP5zZPHSppmtcPT6/I3WmSqTRoJ7o29yjhpn&#10;pqJsy/2J7KgN3PfVHI92tTM1NcXUVDt3xg2YOdVkwp6hOmmQuDfKm+egdmaK6LYcf2L3fpFMfz+p&#10;GRPT8HxaLfNiySB+ZztTU+10PWhSshXbPPK1KXJgz2UYoenz5ULzP8ebU1Oyn6eYmopyb8JQ2i7f&#10;etP9zrZMAuPQN+Qkvo5PpHOkP3Gd/X7xhW9ibr6NWSWPIIqZIfYsS5DZFmXqWKXp+62y4b6vknu0&#10;i3ZZ5/Y74xjMcKoKa+6OYxRf44z1crXMs21xHowbjCvK98xrRYx4jJWzwoCVjDh3tk8x1d7Fg2Yp&#10;WEk0Y7bCMasf3zwHrr49RmVWKKnUIZPUo1vs+k9NtbPlUeFQHAjXwx4MDGM/qQaKWyi1IfbcbmJ6&#10;08AvH9F7SRiT7rZHoxjjL7uMY/XUFIZp4ojjPXwxl2Nb1JGhzSZMVsUoVE+o8jXF+O/3kibB0JaV&#10;LctEYxn1UqX84iRG4l6i8pvoryVY5prz0LFW6qDoZkwmkdW9MIoZhvYsI5HZRnTqGJXZZnUQzkt/&#10;agYzTLEUD7C7Lc69m6MUd3sdFKGwJ82UokuF/D6UcDtuZ14tYqxfqfSflMVLnia2QtHr8zdaN3Rg&#10;FIpM2gJV5YTdUbNUjk1xzO61Wc6cB9qWsoIqE7v6UedhdWKX9KhuoMMoUHQypXpCzWc1n0zlyD16&#10;L+vtNyRnXqNIlOtXzoryf1IDW7HNI19JMZPi8tQQcW9CdYJd/f30W1cjBdOAhcu/yulzQFt7gFdn&#10;UeVE+1qi/FBO4qM89ZtxfvOpozK9yMvjBuvfG6gtbGwvM91F+4ngd6sTu+jvd493K8xWjrmM4KwQ&#10;IJaugNmV1xNlkhl7xr5GMXo9t8biGFOWY1RlZhKi1wuleea1IkSvR4hHBSEeUoMVM/TvypDZ1U9/&#10;/y4mqkJGd01MkLH6vdUVElB8+RCYm4m6jPgslWNC0e+XhrWY6ac/k3HK6HdWQBbxBxMYh1Lh/bfi&#10;dn4rkyO3bTM1b1oQ1dMI8VCkY/1m4sa4skqtUn62jfhmdTZUOTE1hTPMVc7VgLbLlXckltFOd7Fc&#10;zrFW2urGK6NSb2Qych5M094GnDttj0v19DnPnIfSq1Kmv3WQLCYf+6BdQCCh8mpHltJ0tZ+QZa5o&#10;UgdY/ckUudyj3BuiWIov78eIx7hi42ZM9rsiBZbCTtwbVXSVkN/lXWlyj/6yXMUKWad21nnHQzEz&#10;Fx3ys6SRrXDr9fkbrTXdDCUmeaR/gMcKz5BpKIFFvv5YASP+Ia5jAx/rUcMRwlsxP3kPsIbuoQST&#10;j/Qz8FiBZzJeRXEHG6NTTB077Z+gl7eBsZ6rrbZfF8WgDTGl5pEvQmC/MZPg16KznHcnMPG4EjJp&#10;6Bk2YEHzV/u6AbNXs96AyZmqP0RSPcWUEefuNd6PFFSvM2yFVcwwtOd2UrkcX7zHmzg3il9/jIIR&#10;50PXAbO3sdks8qxcLVirwurKGPG2ZylXxYR/tmiy+TZRMyEeV9v1vC5qOAp39ZUweYgrf8sKq4j+&#10;mNzzIndlgkIWjahyagqM9e8NMHJV3rveAGlYV18JHJqRZeRImZPsedwtm+dXdzGUMDj0Da/MSq67&#10;jVvbp5g6IVZ9TSl+nccKBvEPKdJRey+xuMHUKVlCtcxzbXFi7w2cDYLqBJlnwPzoHb7nQrm75aKV&#10;tvoIkNFDM3eJcOcXt3BjFAqPfd1enRS//hgF25lZQ3c6x2+8OiQU9TduJZPbxsZGBYbKqwiNLktk&#10;2BZVVzDXNakD3LExytTUMU4HdqVwDuOxlcxWN3Jvwh0psBT22iv8lXY7dWd4tQiFxwZsw+QKHbpC&#10;7e6w7qWHR38pen3+Rmu2wvKuR2Xs2uTW6lCI9yRilvsNK1Qwy8pY3AlHVMs8VzTZvLEqrO7yLh7N&#10;5cTe061VhlwDUKXqy1+lhu1rnFWlZD75Vpl4/EW6H+rCLzsbuO9PlJDJK0UKLAndswlmnvkXHmNA&#10;XYn1p9hvpkg3DcucpQa0LfVXtlp+ljYZVguk8BgDqRkMo0D6S39FwZsOcCBNf+pKUrltRF0e+typ&#10;Tuwitd8gMbRF1kkof7FSqnJqSq4KZ1dyfbTIa2fkhDfW41osKp6oSzwAMPnorZ6wivkbdLeLkEXX&#10;gyYccofQglnB0rZwr/es6HRnFWyXMcXK9QZc5tn3OFthedcQiSX+PVgAZqtUw8aJAPlI7cdMpdni&#10;GtyzrIzFaXtWhJuq5ecoRq9nZXATbCX+QzPFNpcVcMJZ26LWakShWVt9+GXU2HK3CLmemOa2bRkS&#10;xn5Ssm0vGwkMuRqHF/nD7ji7O+ReyY4aX4pv4298lZKEymuBxwZSzBgGhfSX+CuXsM82qQNUwxUL&#10;FF9m3IgTWzkLVLniTkUvIhU2Nc7bQyVWm85cl/q2OsMkYCrO7bI9Q3K1KEOYW+6UoWqxfeDeE75U&#10;8NoKC6HX52+0LGs/Jfa0Nv9b4T259wnkBvGyBBklVDC7MuaEI868RtHc7HhAcs/gzXNQ2/xvyaXM&#10;1ju4cJST1r9PHnUr0wvNt3iAPRt/gy3Lg1YTs0zsjPPJfyWFaO+ksgcgvfmjrzUuYx75A+6N9pQJ&#10;BIQTAjnJ0QJEb/Svx868VrTDamGYqUdJp1OYpeAVSKF4GYbxDH/+F/nG7W+COFm1jEQmTZfSR2vu&#10;jmNMzlCV+1liVTjLbZtNvvlCkerMJEb8btTFYuGoLR2cPOo1tTXOeSpqrF/thLtXr8dgCf7jM16k&#10;962UpXJSdLqzCq79xDaSfkMqmK0sF3u0F3J4xHsQI5fzrBYEsyuvJ1p8jnK1Svm5YoP9THnSy0yR&#10;2xZ1OSPVicfZUzJJeZ7btNBWNwEyev6MXa/qiXa60k67Eu8rUiDKjdcJg3AIk75uuVey/BN83pxk&#10;T8iGYkN5NVM8mk6TMkv2YSCLhnVoSJWJb4xDYZS++8T8vq9vlALjfMMa5OuiGBzlNbtCYv/HjrpY&#10;h0Q29PCout/Y3oXwsYrAGURk3JrPrWwfvBsE2wpw9Pq8jVZ1Ypcrzn/uxBRn1H0CqxK3p8ilu2hX&#10;Q0izK4nJTXMR2tko8qlOsEtdrZ07wZTI1Nl0D8MVDrSWlVGhHOaRb/Hl/ZD9Ar90Xz/9/QM8VpDL&#10;8ExRhPUOKaeedmxxfevzqgGo8tpRMKJCqueTv0DZaI9uI5OA9OeGm68Iii/wTQzW2/FUO4EXvumE&#10;1QIxEtwbPcaxY9ZmuX/PxUgMkR5KsORCFK1EGKzbSeXSdLW7Fe3syhjxtlc5I/ezrIVD9b3rMaZO&#10;UX61TYRd5PuucKAtHo01S6F0wrk5UQpeUfoQhpNvvhAwBkVe+CYNDEIYs1Ru3SaU5oF/8CY2wXtQ&#10;J2TVK0Ouzx04oEQ+vAiDNZPIkNsWZcptsXh8z2UiXBxYwAUQKqMWYj/Ealf+1Ulni2D1EqDGTyyh&#10;kfuYXB7sdoTLq3QCjx0jui1DwjjkORjToA6NqJZ58YfOqUPryiQMfmg502vuJm4U+TPb0CplyUNA&#10;4rFwyO1ul201br3Vv7d3SdLAVih6fd5Ga8PHejDUk1BWjFvudDY+VWaFCFOk1A3/DR+jx1C9oSoT&#10;IlOa7J/KAbb21sR3tqc9j3zvSahCJY/xJjLkvngPrFjFEgoUXxGCNJ4ZdSm26z4Uxyg8RlqdBcUD&#10;/FnRIC43jOaTv4/qCdq7hgImlpcimdQ4mA/S7d23Kr7MuLryDeQcp4WXwYl2ueeiHKMWr8xybHkX&#10;Q4nLmu9dBOE7qeVJn13J9dFJXnhh0m0E1txNvO1Znpu0DuVYj+MYz2RkOGWCzDPOGIRiG54qE3u/&#10;CeZH8ezgBFLduI2UOU7KdXhDhD7GjQT3Nu7cYKoniG5LYe4f5xlv2oJQZeNmk+L+/e7Ih5Ju/bTh&#10;0a52t8GS4cLLEkPKIYX50kBGJc4BLjGmj/9ZEfPBbjHn7/goJspee9genEUDeT0nhF2sqoaEk2Zt&#10;LTSsQwOq5ecompvtU4fW1X5nHKP4nNiXnV3JlqEExn7vHlSRzMBjji4oZujvV1aAxQy/a8v3Gu6O&#10;GxRl6Ne3Z3QJ0NBWKHr9MvX5hTC7cgvp1FG6kwPsBxgSynbbxionqkVePgSQpveTaeUr58efIkQI&#10;BURopz4rBymd4mh3kgEnUzLbNlJt5r3JAc7dP0T/HrEa+IstK5mtzM4r3+qJKUWA3+EcwLk3mTrx&#10;Dlz3CR40H+MLj/TzTaD7D1KY+5McPQkfXCf7KLOERK+sEwAbSWQetVcO88k/CCuUlP5Cil03fYWH&#10;PoKMy/e73tuYyJDrXuFRPvKoc+AhghBm5Z7L+P2kh3bBV36bVa60BzHTX+DxiQ/w70PqEvSDzKIQ&#10;INK9n8QlQfaPKme5bXMHD32xzPZ/rdRW7msV+Ry3zWK3Y3blFoYSOe4f6keIx1+wZeWs3xgqGOYS&#10;vtHfzw+RYbYW5AUsA5Mj88x2ep2BZ+NAhlzPGn7knZgtUj0h9iOyaocsINWNmzHJwuaNVL0SUC3z&#10;4iQwmaQ7qzxf/1m+8isnxW+60vfzS766iR+5Bvzc1oNfLsJk1GLDff+BRPJ++uVnRiLDtlsrYsVR&#10;3ci2TILfVuaemRIhtJDsQuTV9QKV5V0MJca5Pz3ELr7CHzSqQygyBPs5fz8LvTjK6IEiH7lvI5Xl&#10;XaRzmxjb3qvoEBGyzA3eyTs/Okblxi+Si4wStyoBmKlxtqwUOmblljSpo90k+3fb345vWSm2EDw/&#10;eq5O7GLo2K/I+ShWQOoP1heeJrZC0esL8xcxrrmBW1a8wdjAXtaNDnLnOz+SeynXcMMtK5xQnc05&#10;Tk9ZntgqTv7tffzlht186a66MonFt2+MDbB33SiDd74TMMlXEbnpKtrPWuVZjyPcdNVysYyseb+b&#10;R74N0q+54RZWyIaeO30aVqyA08rEUOsEQE0IWlD2c8x/VeQmrmo/62/HNTdwy4rLqb3zI469fYWn&#10;fEHNHiuAd/jOHw3w9/9ilC994v2s4U0lzV2n4DLFO8uX1HjnR2/CGrUNot+XNqgL504zdaLqyrtd&#10;abf7VaVvr7mBW1Ys9fXnNTfcwgpEniqrIjdx1XJRuqv919zALStQZFP2R9d/Jv3LN4bIkzW27ZwN&#10;GU+1PLxlBtTT1bcheYs88bXZ6mdV9oLHys01N9zCFefdY2XnodYBrxxLau/wo7eXclXQYIEt7z9d&#10;2ayt/rzd/eWfG47cBb3vn3uO7Kh54cnXK69hY7BElie+D62DxD0WovylbwcZUNmm86r8utsJzpyx&#10;kXPeSXbnreoR17fX3MAtV5y3ZWRV5CauWvq2TG9Uz4WiBVshx3FhjBbIhq3kp8fmGhYo8l/7x3j/&#10;7i9xVz14kFf+9NiCd9bFyndxI5T0q7/+FP/yWv9Y/PPDMeL/7oPLvYkajeZdwOvUzINZKnM1WMUM&#10;/f0pphJDnqO3DrOVi2NYLla+i5bqBLv6B3is0OTwhUaj0byLLOBK6wJQw1cBS2nNzxA7hKKGbv+5&#10;ExSK0mg07ybvrtHSaDQajWYOLGB4UKPRaDSai4s2WhqNRqNZNGijpdFoNJpFgzZaGo1Go1k0tNXr&#10;dX0QQ6PRaDSLAr3S0mg0Gs2iQRstjUaj0SwatNHSaDQazaJBGy2NRqPRLBq00dJoNBrNokEbLY1G&#10;o9EsGrTR0mg0Gs2iYWGMVn6EeDxuXwNjFTWRESUtPjCGmhpOa9/lR7zlAZUxBkK/a5BvfoR4fIR8&#10;0HtB77u+a/IOTr189bXKGhElO1QYG4jje3yheOvpy7hB36hUxhiw+6kF1PGID+BrfotUxgYC6uQd&#10;J3+98iNqenD5lbEBV9+4x0iMg3/cLgQnL1FmUH3C5MFDaL+GfS+eN22Hax54qIwxEFjneaKU6R2L&#10;4DFpjDcP77fBshT+fD5462JdvuEJRMiL99tguZlvWe82TfSPlHfq82V6X317V1d9+Mh0fd/24fqR&#10;+pH6cNf2+r7per1en67v295V3y5u7Puu4SPuPHw4703v214fPlKvHxlW8xEcGe6qd3V5n6tlhpcf&#10;mO+R4XpX13Bd1O5Ifbirq+6uqvx++766XeKR4XqX3V751r7t7neU59uHh+vbfWmiLG8+VnlNu6sF&#10;pvdtV9omEP1nPQvvKxdyvL15hePux6B6tIqvX23ZU146Mlzv8panfBNU/pFhz5j6xtnbN/PBndeR&#10;YX8fe+scjOhXu07T++rb1XYF9E1QWYG45oGH6X317T45XQAaldkoLQC3XNcDxjO8j8Oez4fAPD1y&#10;Ohfc4xgwvwLLughjtqB455hX/zjp819pzZQoGAm2xqwHMQZzo/REACL0jOYYFTdAhE3dBpSPN/Fk&#10;ZigVDBJOpsQG1XyERU6WTUzDfkVQOcx4waB7U0SU32dSGD8sy2uWbzMi9IymMAtp9krPpXK8DEY3&#10;m5QsIj19mIVxDrsamWdvGrq3dhJVvlcxDEjvXFgvD4SHsjMNicwgTsshNpghYWTZPVZpaawqYwPE&#10;e9NETVPJpQmV45Qx6FgrbiObujEoc3zejawwJhrFoLtRZBIG2d2iHyM9o+RGe7Bb5S0/P0Iya5JS&#10;3gka54tFbGsCI5t0PGFrrHao9Qkgf5AsJn3WeEV66DOzHLTyifSwI2GQTcoVk9VOV2ctBvKMJLOY&#10;KbfshpIfIZk1PLL+sxvPlvHIactcyDjGtpIwCoy7FdIlRhP9o+j1+RuttR0YhRIz3udN8Ye+KmMD&#10;MqSxlg6jQKlBpp2pHLnRrXR4E2ZKFIiyTp3xdv2a59uctXQYUJZaL7IuCj4DpRpuSf4gWaObTZEY&#10;nSZkbe3iEO3rwyyk2Rm07peooa6RESuk0qgvoXJ4nILHsAqEYDhGvQnr+sjkcgx2ehMErjCcVZnI&#10;OqI4fe6qiww1jYwoIQ1XHEMNjQywt6Qmqc6Jm8imbgzfmASTP5gFszNAIQaN02ElfOEJnzUKkbvC&#10;1XtRm2EbF6m88nvTFMw+R3ZCQ4DBWHIJEOnZIZySkREGPIo/P+Lp64Cw33El1BQaXnLVT83TH1L1&#10;lumS5YP2YxeVsd1kVae4icyI8VT6zyZoPC+ABuMRKP8NELpD6CbfNkd+xB8eo8LY7ixGYqscxwpj&#10;A0myQDbZYIxUvOMV0I5LEkWvz99oRXrYkSiTjPeSLlheexh59qYLGN2biEiF6QhRhcPjBczOmLC6&#10;OxKUk3F604UAbyRGzK9lHIwOpGMvjKqd0CzfVoggZE1q4dggKbNAutcSgOC9gPzBrGy35V0fDHgv&#10;xmDKpJDeG5CmeFm5HLlcho5yViY06kuYKRUgui7Qc1cnjht1rASRWCwwDxBGMllOkJF1S5STchLG&#10;GMxl6Ngt+qe31Oda+UCBLH3kcjlyGfeqozK2kzRWnn2QLTgFBjknFh5DqZLfm1YMeIXjZTCsZaCH&#10;tcI7sWWkkC7RabXPyJK0tUSekWSZRCYn2uEaQ2dFmMvl8DYDy7iQZufAgMeLzjPSmyaasvKNku6V&#10;8rW2AwNlvlXG2J1V5FLkTM+OBGSzFMyUa0UaExrcljO/Y5MlXZLjkjLJJoMUm2ibXb9MAiO7O+C9&#10;AEJl2fUSe9MFzD7vqjNcZhrhHc+5Ez4ebvlPYWYt+W/A2g571R/rVCNCbn1hk99LuqCsrq0VJGCm&#10;cu6Ig0p+L2nLwYv0MJqT9c/lSJmEGPl3G7/+sfT6/I0WMgSTy5AwTKKl3hDLLb0CI8EO2UORTd2O&#10;8q4cZrxgIvWs3bmZhIEZLdHr9V4vlIuQb2zQEoIUJlmSce8mYp6DWWVVENlEt6GEclRig6RMVSE6&#10;uFcFIvRp0bAv54x/rBojjKQjYMpSvzLGQLyXUp/so86DHsOuhGsj64jaz715xtia8MaC50ZlbECE&#10;jpqF3kJwPFzhuDi4V9aV42UnybsijG3F3wwZxi4U3GGw/EH3KiO2lYQlN5EeRlMmhXSvcJZ2QndA&#10;1LZyeJwC+JV1rBMTSwalk+MyDsq4hIaXxDjbynKmJMpqgUaybCNDoH45DpOZi4y3PrFBcrlBYiGy&#10;2nIEAzkednTAoy8k4VEBD4U0vepKKpnFTHkiP6qhDbV27xaN9c+CGC2VzsEcKdMr4BXGBnqF16x6&#10;2arynilRCBuQzkHhvbYqBOrKodFEmmu+QGPvPMagZbyUMF9lbDdZ1NVYL+kCoSs93z4HNCm3cV82&#10;8jDFnpyyMg0bq4bMIBZz/reFB+9XvI1X5ATmGVEtheKl+vDsoyEnaG8aEhl18npWzR4arVDduE94&#10;7RxXknwrQq/Bk6ztwPDW+XjZo4CE3NghwNig7THnRjeBVz7svUy3PMqP2ZqwVuczlHxOTgt1xhMS&#10;211WohqNCJBlV0REUDlebk1Jt4g6nuERhnD8c8XCL6st4ZKNGJ2W3qwcp+wL54s+s6InDTGsFZ9z&#10;+exSfoTedNSzl3sp0ED/yPGat9EKOyLqKAJZiWjKExYCNayVP5h1BiQgvg4eYxRGgPDbgjaffC0q&#10;hxm3BdS/lyQQ+14C6cVaIQXryiTC913sfQ51/6Oxgg3tSxrt8Xg9xEZj1Qj3Pt/C4M/TtYKJbKI7&#10;0Pv3h7qEwYqS8u4z4g+TOeQRjq13tgcgwzYi1JVjtK+RcRXKpxUi66KBCij44JBXcVphyR30RKyw&#10;806X7Nur8/xBsg2NQ0idK2PszhpOWHRHt/eNEAJk2edcStkMc9JCEOOphCgrYwyM5Fsez0aOSrih&#10;88tqK+QPZl1G0AoR5g+Pgzc0KFfsc+yOYCpjDCTLvoNZ7z4N9I+i1+dttIRCVE7lyNi6JRz5EWk1&#10;faZeICZOkmRWGRCpkNJOpoyJTJt3slxxCE9eblxaAjCffMFWBM7KQRoKb7xfjSGHheoaKF2w9jmy&#10;rv0Pt4KVdVcI7EuQRhBnP0SSH+l1xcibjVU4/gMd1qa7Tz7UvmmIzFPZGzo8rqo1uV+T7nU7DfkR&#10;etV9kPyIXGGFTFArHOtyvJzwhHLQtAmWYfKMi1fmpNPTErFO94k3uYku2ptnRHHA8iPu+lr7gXZ4&#10;xdp7VU+nyrmSTJZdJ2oFymq44Zg5e4f5vWnF8EjDZMuEMBoWXuOSVxNBGuGwMhtg7zFLWY/00EeS&#10;eNwznjI86grDe3SXD1dI1RqPAcYqXvkP2I/xkh8hmcUdkpXjnUwX/Ku2mVLIYaq5Yu3L+R24d5uG&#10;+kfR65d50+ZMpIfRVIl4slfc94JhH0O2BDVNbzytfGSSykklEtlEtwEF1AERG4yleBKRa6/wOIMa&#10;40Mos/HeXuJpuVT2bFzOJd9sMo5rOpkpcsr7kZ5RcutGiPfGcVpoksqNEgMqY+MUzL4AhSkEPZ3e&#10;S74n6DieiPOnk+pMHyRlxknGsyKunzBxuaeBfSmTrHrG485DM0UuZ9WshbFqQKRnlFQp7nxrJMiM&#10;xoCYlA+rHw0nRBdsr22sPEV7wTRNUD3+SA+juXXiRJ/9UKx47FZJZZh2jY974zo2mCMzNuBqt5HI&#10;kGt1Vse2kjB6ZRkGiVQCIzkuNtgjjsyJZph4mxFOjMFMgoFep33O3IoxmIoqcmeSygkF6IRC3d5q&#10;bDCFGU/SO7JOyrA8VhwgL2DSzU7icSFgZirnH7NID31mmqQcWzMlDiCUZoCIDHP3WvJkkkgY2KGD&#10;2CCZxAC9sv6GabojJJXjlMF/OrgFYoM5Mh0D9KqyjtzrGUCGnWIM5lJgj4vAfaBBeP6lPuuZfzzs&#10;fvHKv5lyy0/BO6/ECtUtYvKEY9bv5IooQ1BviG+SyTjlRIYd3mQPYqsC8Og10e48I/HddFjzMz9C&#10;fHeHHaarjA2Ig1QN9OWF00z/OHp9Af/n4gpjA3tZN9pcwXnJj8TZ3ZEJDHtUxgbYu27UH5OdJxcr&#10;358pHqESj8L7UqP5504ln4cGp2DfbS6uYfi/g3mHBx0i9FyAwQo7KWMR6bk4huVi5XsxUX97ZYeh&#10;XPH3xn2p0fxzp9HPNt593D9V0QSzgCutCyA/QjyZxUjolUFr5BmJix8TghWCc/ZudF9qNIuUyhgD&#10;vWkKnu0HjZ9312hpNBqNRjMHFjA8qNFoNBrNxUUbLY1Go9EsGrTR0mg0Gs2iQRstjUaj0SwatNHS&#10;aDQazaJBGy2NRqPRLBq00dJoNBrNokEbLY1Go9EsGrTR0mg0Gs2iQRstjUaj0SwatNHSaDQazaJB&#10;Gy2NRqPRLBq00dJoNBrNokEbLY1Go9EsGrTR0mg0Gs2iQRstjUaj0SwatNHSaDQazaJBGy2NRqPR&#10;LBq00dJoNBrNokEbLY1Go9EsGv4PHsg+tScNNDQAAAAASUVORK5CYIJQSwMECgAAAAAAAAAhAHYw&#10;Hqp/RQAAf0UAABQAAABkcnMvbWVkaWEvaW1hZ2UyLnBuZ4lQTkcNChoKAAAADUlIRFIAAAKDAAAA&#10;RQgGAAABRkfcmAAAAAFzUkdCAK7OHOkAAAAEZ0FNQQAAsY8L/GEFAAAACXBIWXMAACHVAAAh1QEE&#10;nLSdAABFFElEQVR4Xu29eXgb13rm2f3oJpl0Jz2Z7s6TtO3rwxUgQBAgSHAFuG8gQBLcSYAE9xXc&#10;wH2VKIoURVI7aYqSKFGiVmqjZFHUZsuSbMlabNmOdX1tX3U6k9ybbdKZZDLJk2Qyd9556hQAYtNi&#10;SZZk6/zxY1WdrU4VC1+9VXXO9/07QggYz8a/4/7Etc1i26V30bZnCSTqiC2zbe4cDBvv0vUz+wqx&#10;eLgfe64fpNtvE4IusxlqQwMEAgElcd01+GZuhyIpDTHFkUjo5tsKiU/F7upCLHQZQbwFmCpJwJTJ&#10;AFFQKGJ9CaT+cdBZ9tkbSLC3qw4GQhAaGUvTuLITKYEgAUFoD/ajaYurjbZ+TrUU40hxpMOBKZrP&#10;wouo6fq+NY3QaDOxWBlhy09OS8NklIyuH+wsXmmrowyXiyUI8PeHhBB8tFqPSZMeHtZ8kwHHhktQ&#10;KOa3N569ZzmJm69i68UzmH3waxQogvmGSxLw4MECTi42IirEh6ZNT09DINBBHytAbLgMf3v69x06&#10;/rpCT2JoaKhLBuPJeaaT2H/hrEva64jLSbxSFQKtrxjmshJbWnQ4bzuCCEHNnX9DRasRJGfWpbHX&#10;FZeT+CTMmVY5cKzxN23rXL71RmNFkxRJl87t2ONcxznfmYwQ/qbxKvBcTqI9XL7zCXmSE8PlR8Sn&#10;PLRsUVGRw7YuNNWlzMuCnkSOn7rJZDwZtpPIeDroCQyQEJiW/ye9aVgzeg7dQ9exDxwK37m+ESS9&#10;CDMb89HW1IjG7h76swu1/PSiG3rh5eONANNlup09dsBWlxOohZk6ur63gf9Z+qQb0BwkxJSpHEd6&#10;ykGEYuyKk2K2To/xOoOt7g6TAfvajLR/TYRgoc2A6TUVKBETzHfXYclkQG1+Pi2b2jGItHUnQcJ2&#10;IkgZixSxJ+ZSCIp0WShXcvsyYBd3UyQEF8yFuDrRCOLJ95/LSyYE8cokBFr2vWgyILs4H82hYpys&#10;M2B/RykC5Yk0743W91auQPnYx0ju/czW6fSiGmw5tgPb3j+GTK7x6Wn0tdYgs7YZbRnu7dXrCPsJ&#10;PyPf6wlMbtzgkvZjw+UE7m0vwNVSKRQh/IN5cPMhtBZF0Wfo8noC3/Qt6Lv/py4Nva44nEBREP+S&#10;4VF0ZP2Oiwa0cmqDD3x8fFx0IIeHt69LW/ZotdqHasFXGZcr8HF0lIpcTtzZbUrb+sNOoHM7znyX&#10;sq8S3/kEMhyxnUDZ6mWXzIdR3VHqkvakvBUY5nJ1OkNIALwzp6F55xo8hGO2urGTH9IXudy6R6Aa&#10;2WN3bHm5u0677OvReLlJe0XxCoasaAlKnR6a1iGqce3zp2MCXesQTzdprw43zTF4U1dN17+XX7Gn&#10;p+djca7DeH2xXYSBav61KvcJSpFRAXVJPXxp3oylMP/lpKQoHtLgMJSUpEOTk4rwFP7pUCTwRKoy&#10;gK5zwoQjPioEilgNFKo4RIXJECwQQCYRUWvHvrgwrNguwoe9Zb21xYSWUiNiI2Jxx6zC9h4DYlXR&#10;IBZrdqAhC2I/EV3fn6/Cwb5ayHw90FZRgJM1US7tTWvi6HLj5a8w+c3/Bd26n0GWtBeT509g9cVb&#10;CEivsJVtOXsUvpITdN08Moymm38NWVAAskY/Q+uwyaVtxg+Tx16EDMb3zfdyEXp5uabZExshd0lj&#10;vL489iI8mcu9j9EhzV+G2ciVB4p727qxf3ULPt7WjcCAOKjEnjiUr3Kpz9ExUInrsz/Ftz8bwNfX&#10;tXjw4BiufzyCy/3/FcvzLTi8xg/X23+Xvt9ZGA2h+bc/2YtPP6wHIX70nU9PZxmmt43T0TxbpqeR&#10;GqHHts5cSBUZEAgC8M5ote3pOubgX2FgVwZqT32KIHkMTO0rw5C4N50tV/4e2x78Gl4T3yJITtC/&#10;eaMtn2tfHBSBlvHN0Jaa0ZQbYmv3/v2PHY5LHroRC5uiUd9/GO9+eNKW/v7ZGez98Eu6zn114Zb3&#10;79/HO6ef/A3E68T38nTMYHwX2EXIeOmwi5Dx0rFdhHU3n+xL8MQv/l/b+tQHKxrH7KasKyuD3B6G&#10;w4vsBF6rce8ro4r5VztWPLmvJkE65O5aQkiCxs2+Hk12sLfDdmlOlkuZ75MNkkd/mzRVZtNleu92&#10;y/taHm/1CF0KPR/9xadc4Zr2IlgoV7qk2dNe14iRBsdzbbsIt1w9j66FKzAe+grefiXwE/Hp9ieA&#10;g86lqJuHHyEY/2AZIxdu0fSteRm4c20I9YMDIEIhagRe2Lu2EIcub6b5Zw6uw9sRZogV8QiVCtBS&#10;molmE/8w0TY8ArkyweEijK9qRXjfNSS0HUFS206XizCxYRgS40V6EcZ18fMxfOUhiPYlaJQLsd9c&#10;i6mWTKQRgpmWUmRl5oEEhiLEUp8fqibCEZMB3aEilObkgnjxowO2FkbT5bSphA7paqsvg0KhRYKA&#10;rztVl0+HnO1dbabbkaHhEPtLEGbXP67eUZMBxIcfT02IB/L9fTCeHwG5VIalLgOqIn2wr7cRRJkI&#10;MTdkTiNHeVkdDtXooUlYGa4rrzwMbc8GJNT1ILFzFgltOyk031NoK7e1Lg87G0pxdKgQx1oNmOuq&#10;ApHIbf3aNdCNqY5y7DPp8UGPAWsaaiAPCkEu8UBVtBgjqXxfexpb0V1WgLSUJFvb1mOaMRlQlscP&#10;lbNijvbFxZZkECLHlLkSH5RIMNleCllgMOSEYHOmHBlqLWbq9SAS14v0ud+OnT/PucO5DuP1xnYR&#10;1lz7FOvu/SvMJ7nPdEE0rbDaiMjd39L1K/OV2LC0H7/4xYJtwOsXV8zIHhmkr1Q4SOpV5FTWUIsm&#10;EgowPVSP6Yk1mOrKQv+G7RAIQmmeh4eHS0cYry+2i7BzrB7JJfWQqbkRMr7w9nEsKBMSxGdpUFKi&#10;hoibFkgIDLmRSMlIRmFJOv2WTAK2ILeqFQKBCCqZkF5wyYmxSNbEWQa6+bOLkOHCc78dMxjflcde&#10;hId6uTFfEZhtrsadtaWYXdcNIlWh0JKvy9Lbym5XCVFpmd9B66559LjD5ht/AUJ2oHbhV9j83kVU&#10;3fwXEO04oi35gYMXbGWNLfFI7L5u215/jZ9Yzvjh89iL8FVGE+/+UyPjh8UP+iJk/Dh44oswN5Dg&#10;g45sXF+Xio7KMgwlrbxs5T7OE7FipXxYGl2mb/4CJI73VRKhIujfwr8zZDDseeKL8Hnh6c2P0GYw&#10;rDzni9D9pyTnqXkP49SWYJc0P5/HT4yy51le/zi3ZY9zWcbz44kvwlBCkGfM45+OuW+bAQT5lnGF&#10;3LZ1ac9n99+nyznTT/DVN8dwYlsK5ky/hTmTL25dLMTC/naHC+7e1zvo8vLIKpw1rcLioVY0CPiL&#10;o2NkEwQCOV0XCQTIr62DICgKQoEAcQrHi7B3w6itD9znMOO5X6L8yj/Q7WwdfyzcuEJCsi1LvixX&#10;v0mjoMuYMt6jhJXSvbdpmUPrGnD7809AmrZj+9Elmrb3vauo6d+PI5u58Y8E/ZP8N3UP+n23BtXb&#10;+HIcAxGZLufpdeeJL8Jnwdm6ucN+4rI9L8sSajWOgy2cy7pD6C918TbEeDy2i/DS+7+BN+v5ERoM&#10;xovEdhFKJ37PJZPBeBG8kNsxg/EoXouL0Fk3flfY8DMG48eNW0O4+4s/hUSiRkg47xWk9dROBI3f&#10;gmz1p1Ab6xEUpkBaAkF+XyUmrryP3ndXZjuKQ6IwMzODoUrH0fPDy9fpgGxCvGGoNCAskp8d0L1h&#10;BCR3H4iXD32w9OLKixUYqdJieXsQkneM8YO1uY82sdEwGtNxYZMQhzdlYHDHOEhsHDoGG6i/Tq5M&#10;fX4Q+lrTcf1n0/hpBv+GSF7QDYFARgd0c4atqTQTpoIcFDYN2BzoywUSJCkCECD2e6Qh5Pw0cUvO&#10;B6gwd4quJ/QuwtPHG0ltuxAUE4/UkUMIi+V9FFn9N1nh/DhxMxM4n6EhOt7zCjc4nEjSaLpf46e2&#10;sn46zjeomA4WP1Wqom+bFgrkaKyoBPH1gz5RRR36GwIIRrVSSAL4gdEf9alBxFKEETFKkh1n4Wri&#10;eNfAnE9SbmB5rC//oetAYzYdYM4FA7DOdMjx8oUxgGC9VoZNiSrMtOettBURB29LwIAjDRl0ZN+R&#10;jmyU5PHjWfSJCXQg+lAAQWdOvK3elkY+P8/pmuOYG2qgyyrLGJjdOhEO5IajyViAw32VIPJw1FY2&#10;Qp8Yg7QAfsjrfLPjIG8Oga/ANoC+lnPkUZlN/ahyA9q5NOvMisFECYarkyANDsFgTRkdGK5P5GYH&#10;e9Jze6pVRwMbcIPd/UVi6BMts0hkIZDa7894HH45J0GEenh6EnoNc76ruDzOfxWdkRHGDYbfRQMZ&#10;RJpnILMEV6D15SE2P6xWOF+u3ED5811pIL5C9Ouy6IB5LogCN3Pj3AYDDg7U0b5Ul9ZCnxiN/MCV&#10;+vvzI7CmtRvRykToE0Ns1/D2KBnyElWYNxfSgfXEy5ueq4ODBSACP6gJwfHhQoe+OHOijJ94cKhz&#10;xSF7mYigNyUQH7VFQ5Mcg9mOfBSr41CcmUvzdyW7trOCHwIsI0dXJ0pBUguoL1ru/8GdL+uMkY87&#10;opGSFIOQIAVKNVkgvmK0aLnr2wv9iSqcH8igwSG4Qfxcee46sQaKcObNDn5GthW3htAezhA6p9kz&#10;e+87DKiihtBN+kPgDKFzmhXOEDqnueMP19yxGLQVQ+iOSJ0ZqeGu6c6G8MfADvOTnTt3fLKtm36W&#10;qIhwvNG9TrSEu6Y9K9015S5p35XCzFz6v7m3rdkl73VmxGlK4dvyfBpJyD7NrSEM6jrkkvayeEPf&#10;6WKYnhbuU8rSrv+A/BDX/TAYjNcXt4Zw2+I+pKW7PhrLp/472vYuwV8WYJtt1/Hx/0DXWBVIUgF9&#10;JObS4tIG0JnuhWvL/di7t5M+3u3dlIbaibXYu7cfxlSCTC7WGiE4dboJOevX0kfmlnyuTRUtM96e&#10;gjfH/p6Wya1qoYYsSBxA48HVxfujvyGXpiXVrkVn7wCy6nowOtWNRn0ciipNyE+McGsImWNOBoPh&#10;jFtD+CrBSVhng/a08INr3nbZB4PBeL1xMYQPc5PpTKx+JVruw5gpfPg7vqdl/+o2l7TNGj6C75PQ&#10;cfAK1Nn87JeHUdnomvasNH/4zy5pDAbj1eCpDaGV49kidFeVYqqV+2orRElEHEaac3G3NYoawvGm&#10;QttcAG2m6xe+w03ZaCzjvtgREEEgwoUEMuKB+XwVLpYFY0tLpcNMei4cALfcpvXDaIN7Y8w9ok9P&#10;jkMSFIZ2lePxFJ37Fj3T69EzlYDUo3+G6ncfgJBkKJPmYFz4AlMXTlJDaD77ET8Ln4um1rPgsg/z&#10;8hLUOz6h6745HfSLri/xQdvIMEYOr0HJ8l86zNLnQg1wy+zYMDRfuEfXNXHf7VwzGIzvh2c2hAwG&#10;g/FD56kNYaz+2SaTpWW4qkMrzmPMktdfw8bzZ13KMRgMxvPgqQ2hlT19RhTGhsKYnwd9Yjod5Jhg&#10;yTteyQ/mXW2qpANUlVFx0CdHIclNO/acmljtsB2RV4PM2o9ASAjKh4YR6OWFzqMX0LZvETV3/o0v&#10;l77FVr6pfyOS87LRdOQumk7ep2n3Pl6Zds5gMBj2PLMhfFVoz/wd7K1f9cJx7geDwfjh8dSGUBwU&#10;zK+Hx2F7RQaIUEpjWxCBCJ0l+fDyIDg82IgpUxpay/SYMvGPwrQMN72pogAdkQTxyihMGSIh9lNg&#10;q8kAgaVMMo0T8vDZCxuPOj4qdzQl4dZyK/VZc/V0My4Nr8Kx0VjcWi7FnOl/oXn7N3JOmFbh0sFM&#10;XDpWi+sHonBqiwY3lvh6XBlrcEcOzinTraVqWx63/GCxGVe2r8KnH66mbXP73plcRwM/phjNSAgR&#10;QG2oRk1xKgSCYJjNZjp0h1tKRLwD+RhtAQTB6TCbKiGQxaKoqQUygQDF1U2W4JAyKEMC7Ib9ZEEm&#10;O8Yfa95amGeOgihy+DgyYgWyxhfhJxZg9LN/RNvWSWg2nEDbnjO0PC3DObbfchrFVQTS5AG0bdoI&#10;j+pdtjxuGRnheo6t/Q4QCWigSdqfYC1Nk1vyuLSwlByHYUrUYZQ4GmlR/ri9vAnhXOyajfyrlLop&#10;fjqmopePN/PeyU1ojQvEpiML1JlUdP5u6lCKy9tk5KdycXCBKnunFqFuXaTbUktsnYUNLVieH8TM&#10;Bx+jeht3zOFIJMQWwNLbKxhxbq4fBsOepzaEVhKStNheyRlCGaYaDCBCEZ2H2Sr3gL9EiqmGdLSW&#10;W/2pSzBVX4gsP0LL6rlgTZwhbDBA7BdCywQJPOh2Z8Kjh950d1Q6bHMRbG+d543Vx+fb8NGZHFw7&#10;24ZbJ1Iw3xqNW+fbaN75od/C5c1CXDpWh6t7ZDi1RWsxfL+NW+cbsGz+bZshvHK2GocGfHjvdefb&#10;cKZ/FV0umVbh/UMpWNjGD8M5oW2nhpAaDYEA1aZm5GeXI15r4I2FfyBdioUCVBQko9aYDoEiA821&#10;pdQQWg2IyWxGTU0mBIJAKEOkdoawClu/+hsaEMm/ahPMMwsgITl0cDvxV9CbR1ZBIETh7WjbOgXt&#10;2AnLecmjZeJiCF3GcNE/klfTdc+aWRASB39/Pi+/rhaExKDB7pwKBGLa7+xoGV2aqwvQuHoQ5o5u&#10;+DsYQn5wu5XU9q18Gxn8/6hu9Xr6JX9TdxEahqfouigghxqovsIgDM/MIC8lGO0bxiEMDEVDcadt&#10;cL6VyZkZTA5yfvv5UQHW9PXjfSAkiq6nmwZt6U2Dw3Tp7bliCC/vX8lnMOxxMYQMBoPxuuHWEK44&#10;Jwy3LNMQr3y0QmMwGIwfKo80hD81XKPLyLRcFCuscXoZDAbjx4VbQ8hgMBivC6+FEbR/if80OLfH&#10;YDB+PLgYwdXbL0Bu5+H2mVHkIn33Kdd0TSN8nNMIQXX3Tpe0p+XNif+bLp2N2ndlurEUR0r4QeGJ&#10;Va0g8n74c1+6SxsRU8l/MQ5rOE6XXlIzCNHBV+QHn5DtLn3KGjsEIklCsDoTOb2jIFIt9fDsU3UH&#10;nmF63jP398juoS6XNGcmgl3TfizEpqa7pH1X7Gc8eUo4T9YEcRNn4K2YQJg6DUTDD/vxShmiy9SW&#10;NQjX8d6eg81XXNrjvYS77scdYx2NLmk/alTJrmnfkZpIPnKrUSany7fD3nPIdzGCYSULaOlbj/qP&#10;/xokzQwf0kTTy1pqUN46gMrlv0DpmT8GIYXwCkmBb1A7vL1X6k9Nz7gMd+i6+j8RnxqDrk2jyNnz&#10;APW3/443gs38ODLz6Hpk5BUiLyOBbp+6/gnCY/ixhn0KEY6Ox6F2sBSfnKtH50A31C38hTCYT6i7&#10;/i8OJuD62TboakoxeeUwjEYj4uUEb6bz+89UKlA/NIaapmYIwosQHF0CrVaLVIUM3cUqZOTno2rt&#10;CAqbulwMIIf9sViNoKjyfWoEfdP6kFBVgLCWy9T9OmcEU4b5C/1RRlCcN+VgBLO28WPppBEr7vz7&#10;I8Q4PlGF9PRM6OMCESDmhxXFSn149/FN2Tg+zLuO59Kvm+MQIA2EjFsf1GJbawnUTh55j2v55RqV&#10;P05sqsGxNs4VvwiyLD32mAowp5FRIzjWWIAjQ3UQ+YnQYMym+9PZtfNufQzaKwtAAiKgTwizuVLf&#10;qPFDZpwKy1tqUVbJxbL2peU31vL/T26mUXN1jkOfKB4+MFpuvjNaX+RnZIOouTqeiBcL4eNB0J8W&#10;hDU5MTgx2o3jnVyoAPeehs738F63W+t5w9NMvFEkJrhUEWYzgp31LSBevoigbtxVmEr3w4I5mw4r&#10;2mHmZj+lwtNTSstmhgppmRONvNv3awN8iAMrqmw9pHIF4of3Qdly2K0RVK87iYTabhDvCKjX8eM6&#10;rdwZVDts56TyN1aBwI+6zj/Vk45ptS+aYpN4I+grgoYIIPP1xFCWAuvzY3B4XYddG7w7+zyFN641&#10;JyGYEJxsTIVQqQHx5K8dQjzQmyxCvz6KhsbIJASnh/JpuIc0N+fUhsA6ntOP/r93NJRgR7cRnp4i&#10;JETHQsSNU/XwQmuiCu+ZU7AjlqAwXefajh1H+vmhUIVFVXS5IVGGMi8PGu7BagTjVNFUeBRZ/l/z&#10;GUHY2l0PtVyAyd5i6NVxiCESKLwJjuaJkRajwrFRvt35Wlcv7G9ZwgFwOBlBT/Sc+QLdO0cRavwY&#10;DScfwIdEoG3fMjWCnct/hObJXSg9wXtO4Ri/zk11cz0wK97KNGy5+xeI18Rg6/Wv0NS/DiGGm2g4&#10;8DP4kDi07TmPoDDeQnNkmDbA14tQI7hnzwYIfDwwbebz9LMT2LOnkxrBPXv6IRX44cShfmoEz+/m&#10;Dzhcl0bzOO8vfzjMX2x93R3oWj8GXUkjGuu7IPJX0DFvMn8h6lKtxk6CTDm/vv2dPrdG0DtjO3Tj&#10;5+Ah76c/bs4IJrTtRELrGoS1XKLrvBIUITha4WIEPSJKkTt9E16SJBqPJK9vxQh6RxUjsWufQ/kT&#10;zaU4N1GF2oJcHOw3wttHhKnGXGoEz7cacIEaQf6Hro2Px5311SAeXjhoNiAvyJMORD9QkeTQ5u01&#10;fJwNqxGsyE7HgT6jgxG80GrAmlQpjgzxbSsCQ2wD363s667DmYFSJKVkYFdrEQTEl5bhjODJzhKc&#10;54xgGR+fwsfbHxfWNSLS3wvnewwYz+IG33the7TjtbLfXIY18b7Y3FyB+coUixHk8oTw9uDL7G4s&#10;wqQpGSU6LeZ7eW9D58f56L1WUjU6TNXnIyQwElMmrsyKEfSTKDBlyuWNIFfeW4jpBgM1glz/j+cF&#10;I12dTNftjeARk8FmBI9mCx32p+zlIwzLJASese3UCHLXgod3GF0K/AnU604goW0I4W07kTjEDwK3&#10;sjDCx2bh6LYzgpyhWmgzoCLS18EI7jJx43AFCLCIj6mGIkyZUuza9MMuUy41gtxxDMf5Y6yhGAeq&#10;CxEXk4gpM3dePdBkCTHA1T9oykRSdCo9v1zawZFWhz5yzGn5McXzJgNi/QjOmvQYjZdgRytv5Dgj&#10;aC17uLsYQykS7O6swf4K3shf7XN0dxcbn4IAT4Kk+HjL5AsJpkzFCPQhK0bQh/u/6KkRpPU8PLCP&#10;u64zgmid+apUxEREWa7PFSO42FeG5QluLCzBvgJ+XKk9Vtf8l8c1zkbQCaoE3aRbKL36a2r5ndMf&#10;BqcEndMehlUJusOqBB/H295SmxNXTgk6Kzx7pqanXdKcjeCPhcfN634YcanZlvgXrmHTXxdqip89&#10;jog7OtzM4vmuWP83az1d815XlKFxLmlv1I07bD/aCL4icEGSngfO7TIYDIZbIygPeUXGBQaWP1d3&#10;/CT6v2Fp1//quh8Gg/Ha4mIETQM76QtID1EgZh/8Gt6Ef/Qsba6G6dLfomdjK0qO38POB79G+M5v&#10;aV5+IB9oibLGMvmfEDx4cIzGFdbFEHxzqxNVR6axNMLJUy+aJyX8l7X1bfF0+9svdyO6pBgPHvAu&#10;s97I4fddnGlGeUYsBOmt2LyuG4KYAoxsn6KGbaPlMbarcx0GN05DIBRh2pLWN7nV0Qjq/oDOx3U+&#10;ZgaD8friYgQ9tSYM3Pw7t1+H1x69grZdx1Y+jPipkNC6ma5zX4Trtfzz9+nlQ+jYPEIjzRmiCN6Z&#10;45/BP7w4TNPWnrXGLua/hI62J2DiOB8U/fLHU7QM51fwp6F8nwrDBGjpNKOifxQ9fUMQxBbyhs1P&#10;gr5OM8ZqVCjWqBCfbaJf1Lq62yB0pwSZEWQwGE44GUEPFG28DWVsIDx9dIhqmaIfRtTGWigiQhGe&#10;U4VkvRGKDKuXGIKuQxYPIhZSclY+aJSUpCMkQIIAAYGxOB6hackoKUmiX3i4PK7tEqMWcUp/EBII&#10;Y5EaIkUwzePqv8ENNyAEjflayCUCxKhTkRQTDYE01GbYuKEuycoAhAcFQKZQQapKhlabQvPiNZyL&#10;K2YEGQzGw3FRgq8az/WdIA3PyUJ0MhiMFV55I8hgMBjfJ09tBOcTRC5p9iSrXUdpPw9GYx23++sd&#10;na0+ioCMKmz5kPeO8zA06/lwm8+b2lbXNAaD8fJ5aiPIEaFQIk8kgNSHYCyW4GKbBnfXpeFQWTQ1&#10;gp4eBCXEGzebk3C7JRJLzRnYM2A/84A3pGvSpDhXyU/1eacuByQ4ASIxlyeA3Jfg7kgNTrbysw/6&#10;AgkSk7R0xkWZmz7ZM3buC4ftmvf/CUnRURArdyA+NhsBcgnq2wiG37uE6U/voOvgXmoE+WmASmw7&#10;fxq7Li5g8NxJtF3lv4Tz1NBlfV8LGoey6Xrlyc9B8ubhGcj5YtQhUCHFzi/+Aj0XP6f5hbkEKWtv&#10;gRDOM7JrXxkMxsvhGY0g71QgUOiJMhHBwRYdTui80SlX2JRgpcgbaQF8+ZlcS6wSGyL6kYQzgtz2&#10;xQ0NeMeUh2RtFiIUKSBeAihEXtgUt1KHM4INRm5OKkGTm4n+lUP83OUQMcHec+875Uuh6DkDsZKf&#10;2ywPCUJiJEHb8nvo3RqC1OgsixKMgpgoEZfE12vf5Gy4auj0NM4Ictvv3LmFysX7COu4BEnEEogo&#10;AsHhIWjoXKnDGcHSBc6QRiGMm2LkJmA9g8F48TyTEfzBoah95DTAF8m7Jw66pDEYjBfP62UEGQwG&#10;wwlmBBkMxmvNUxvB7SGO7oS+KweL+A8hzmQYOFdUjmndC+OITuHfPzIYDMbz5KmNIEd48IohS+ec&#10;ITbqcHlTJyJDw0GUSdTp4kCiBEGcH7uWSIymCFFlKHFph+OL+/dx/zPu6ynBqWt3HfLKr/0aSRqC&#10;7T/7Bd0u2P6ALktqopCak449n36E0Q/OIG7iMjKXOW/SOZCvPkrLtI6PueyLwWAwrDyTERQKRehM&#10;VFGvv3sMKkwWhOPyJssQGKXVmacverJj6BfiA/XZ2N/86PGDocYuSHwd04pO/DHadk2iYOobqI3V&#10;CDb2Qm2sh4hEITqBL9O9m3fLH9R3kuZ5kHKojc1QZyWB5Ayz6XIMBsMtz2QEXxRBGbyH46clu+DJ&#10;YzgwGIzXix+EEXwS9taveik494PBYPyweGojqBF7uaQ9b7JUK7FHHsecadUzc2C1n932f8DBZtcy&#10;PL9jW+f2nS9VuThreCrEMvcuwAhBZNKLd3Rr3b8oMBTa+DCXfj0M53ZeHtJXZlwo49XlqY1gvA/v&#10;rp4LcCLyIthsMiBdIcCm3CBsK9OiKjcDCw0GpBJP1KUno0VKkJqejnWpMurq3hq4x7qsiozChoJQ&#10;BAWHYsrET0XTRT7shx+MrnRHI3zlkBo3D4djruE3cWu5iRqoW8utOG5ahQuHqvDR0Thc3mI1cv+R&#10;5u0zrcL7M3+Ia7tlmNuaiU/ubLczdG/g5mIlTjb8BCfmynB9ToA5009ovTmTJ64ut+KEaRVignh/&#10;iprMTBq8SSAQ0iVnzMrMZmQmRkAQk4em+koU5GVQI5GhFKDRbIZIKESRPhfm+iKabu7shUQggLGl&#10;2cGodFy5jzQ1H3Wrbc8SJDJ/1O1ZgjpLi+rB1Wh55wCyJxbROX+e/vC13R3IyvZDSMc8qnr5mSlc&#10;PftlfN8sKtuM8InLR9ueE27OMYEgKgdNdZW0DxMdvA/HBrMZZnMJEgrrUZWXQNMqDGkO/R3JVePM&#10;rU8gTS7EgUNTEOXw54hjvYpfbotXwkcWipbJAzRSXS6RU9+T725WYH4wE0PTdn1KaYa3J8GaIoI9&#10;vTUgsTqMHTqDnP4Z+ERyQX7CURAtxjtFBPvO8kGMCix1zxlmXY6LwbDnqY0ghzLUPsIV93U4EzcG&#10;NUiJ4UMSltAIYSvT5mYHuEAwjSCeXrg3UQkSGE0Dw+zOC8WcOgBjLU0o0mU+WSCfkt2osNv+bDEV&#10;7y+NYK4piHqpPmpaRZecQbv23mbc3r8Kd85l43r/f8PC6SGa/lHf7+PmHt7offVeJE4e6nAwgou9&#10;q/D15UDc/vQYHjyYw1zDb+DB11PUCHJlPpwPxnzJVbr/qqYWCARqCPyk1LN1eHAAWsankRYhgCCy&#10;BOsHqmGsqUFvVw60oTHUWGxbX4vujjK6XrNhGgJFPDWC9gaFg2vf/NFfwU/hGKrRePwzjH94C/KE&#10;ZbotDuDmW4fSL+m0T9d/jdkH/0jXZ3/+f4BoN1Jv4d1bxpCbpUPfV38OZeUSTXM5v5wfybohTE9P&#10;2hlBGTLjpCgIDEBlsgAx+fUufeW4f/8+BrlIhAdPgdRavs5H5iI1jg8Zeu/SXhzobsOx8XDsOnqI&#10;po3mckYwBzIRoUawoM0uKJfFCE52lECv4dvgjOCZC3ys5w9u8oad229rIV/HagTzYviwrgzGw3gm&#10;I8gx1WCAyJtgc4MBmkAvbC5VUscKXN6kSU+VYJQfX3Z9gwFD5Vqkp2VhqoGLd8vXN4R6oz3SD9W5&#10;OchN02CtbiV0n3tSqAMF+7SvPx3H5bU/xb4NabhxshKHTH+AW+fbqLG6eb4NV3e+iYvHarF8oJJX&#10;gpa8ixt5o3dxoR7vb4u1M4L/GQsdq3Bjnyeun2/DtUUjTu6rxa3z9Zgz/QEtc36LN2KC+VAAVV3D&#10;MNcVwE8ihdlcgyCpmCrCxEgJak3NqK8sRLQmHwJFOjUUnBL08xOg2Kai4lFWXAixQIASJyVYvfdj&#10;dO3lvXG37eWVYP3eJSRoYlC9cSv8w4ZpXvMsZwykCFfy56Ri7xLKt+yDtOMI2vbyyoqrn16QivjY&#10;GBTtPAhl4x5UrN1B887cvO5wTnMq61CdnwtVSg6vcv2kaDebsdakpkrQmBZL++esBCvieY/hfZW8&#10;0wtd9ZAtFjW3LE4LwbbpEdSPcPuNseT5IzmYYMsUXzZLvRJ/mUTk2OrXr96ImbVlqO4eBCG8893B&#10;4V66bEpZ6XuiZWlVgjU9h+Hrch0xGM/BCL4qLK59w86APT2Lm5U4u02JM+t5tfc4uH0XyKIQGRXt&#10;ooieF87H+qJw7gf3qM958g4U+bnJe/791RuKUFRUBE3ok78bdkTKDB/jsfxojCCDwWA8DS5GcN3w&#10;f8JBzVt421eOty0R7hkMBuPHiosR5OCMILd8o5V/6b/8+R2XMgwGg/Fj4JFG8M0GR8/MDAaD8WPj&#10;EUbQG2+kG+n23NmLLmUYDAbjx4BbI8hgMBivC8wI/kjw9fV9qXh4eLj0icFgMBgMxqvPE4nB4Owa&#10;FC3/HYrMDfB2k/9KEJKH5IElrF5YRGiIm3x7NI2Y+mD5Bz+//m1JOf7QfABvux3b/GLx9BTjxOoq&#10;EKLCe2benaRnaCHk6iJKYJwaxCcK0oRMvv/ieIgVXIRSL4hiC2gZWVI2PDwIBJF5tnqioBAQ7wjI&#10;UvhtaTg/mUQUo7eVkXP13JwfIomxK5MFD29/yJIN8BEKQXylCFTFwTskfaWMugh+0gBa1z/eALna&#10;AIHQTbsvgKiwVNwd0SHSTd53RhiA2dpkRDinfwdKc7Iw4SbA46uHApc3VtlmTjIIRBIp4rx5dw8v&#10;A11GPkbUEpd0Kx4+CRAFW0PZe8E3Kg/eAgLiI4IsuYhf5/ICUuEnDVqpK4lBQGQM34YkFpKIaBBB&#10;CmS233MmtQseQjkCLWn+wfzM24exqb4IhXLX9KfHE2MdjShXOKe/ekjE/vhgYyNK/F3zGI/Azx9p&#10;Cj/X9BdEaLASMylBENqlzQ2UYzA4BLeH0mmA27f9M/FG9yLednLXbM9jxaC4axEbz/4RWu98Cn9L&#10;mqBpHk3d66Ee2Idtl96FD2lC6ymLf+fxWyhrqYGvrAMDp89BXbIDfReW4SciKD3zp+g88AG062+j&#10;abwDivIbaGkLo/VyF3+JCBl/I/7OiLMw+uDv0Xz8FyiqtKTVzWPrjftQlzWj58JnUEUS+Jj2oal3&#10;DOr+vRYxmIma+TtQl5jRfO4BMvMtQsUJUXAkGvefxXgTP4krPCYXN85vwlB7OhYubIZc7IP6wQHc&#10;udyJmmodLp5qBREFYOP57VjXmo6+hfWoF3pB3dKIe1dXo7w8A4eXu5HBzfJd14fWknQMDg9hpIqA&#10;pBfhzs0ZLExk4NC7W9GoIfCpq8PR/jK0rK3HhY35EHP/3OhO/GHTVioEaR/9lehuq4BWm4Wu9WMI&#10;lQpQ02SZiRxehKbSTIilQejrNkGrzUZ7jxkyfyHUhgZs6GtApi4NPeZqBITGY7zPCH+BAJGaKrRl&#10;htA25MoEbH+nD6FuhCAvBt3fbLwzp5FY1cpvy/sR03EMsT0jIAkbEV/aCM+wGaQMTDoI87CG4w6T&#10;3rykZkQVx4EIshG/8T34+PF+hHxCtiOm2G6msRs8AtXIGjvEzziXJCF77ACUZWvhEaRDTq/FVYNU&#10;i9xdS/yDjk8ikmYvw8eTqy9A4OB9BIQ6R80m8NMZ0B8hBiFiHJ+oQrQvQV6mBpNJKuiTVIgQEgSI&#10;Q7BQwF8zjRWViJX6ICoiFOtpmTTsKo8F8Rbg+HAdjpVo0JCdix3JQojFElRkpOBma5xlf17oMFVi&#10;TZYKrXm52JLO3VjFGG/Rw5ikQkHkw383itAI3DCF2M6nT7oBS+3Z0Gdq8VG/GoHcrHJjDgaTVOip&#10;NuIdXQhkmUVYrE3GQl81dqVlYVu8BKU5ubjQloWqpEQcqVWDePniyFAtjpVqUZ+Zixm1CDHKGCw0&#10;pUGflIjd5QkufaFExOHd+hh6rtsrC9AbyN3kIzBblErPW4aUKyfHkQ5e4Jfk6bFRwxnaIFRlxECv&#10;0+BqVxL1F19WWYoj5hzUZ2bhUGU8fTuti1Vi3qy37S8lPhXHSrnzrcVBk6Pbl0cRn5iKfWXcsaig&#10;C/QCkSlwqK0ApUkq7GgpRLGYgKjzcWGgGOtTE3Ft2IBoHyEODzbjZE0y1tWWYqPGH0Qaif3lGugz&#10;UvBeazINONJUlIOhJBW6KouxK4e3f4/HA7X6QmwpjoM+MRJKX08kRSfgZH0iPd/HGrnZ9N6YXlON&#10;g0Vq/lpK8UN4cDBayoswlx4HfVIkvU4761twviMHlTo1rpijISMEDZlaFCepMNlYhHIq+gOxu0JL&#10;jz9f4UP7oM3OwK4kFTrLC7BZI4enpxRnu8sxqovFiRETksUeSIiIoHX0RQbsyg1dOZ8xCXjXGOjm&#10;uAiIpwwxY1fhLyPwDChDfCXvSlvaeBlCcRPCq5v5cpr9UOpW/rdeKUPQtA7RdW/1CFJb1oCE7US4&#10;zt4VtwShvTeg1Gld92uPjxhLG8oR7TRNaN+aRnRb1nNSU3GpJR/16gScaODiJHigrrwY43kq1GRk&#10;YyovGEW6DJw1Z+Hy6nLMNBhwqDCQisEzNRrU6JJx2hBB7crBta1YrE3B6qoiTGdIQCThmKtKhz4t&#10;CcutanoDd+kjUWJ/PlefYE1rN/IU3oiOisfxXN7mxEk8qR0+2ci7MRIqNdgeJYM0MBDTOq5MAo6Y&#10;0mi/1zTU4KI5E+XaeJyriqG/5/yUWLy73oBMui8PVOTpMW6IRa1Oi4Vifr9PSk9jK+a0K///4QY9&#10;Ri22UeZDkJqVgV2JKugL83GklBf0O7orsb8iDcZ8PcbVMiREx+L2oBHNuljsadFTrxDFmTmYNMaj&#10;XJOJ8bQABMoVONWVj4okFfaa9ch305eHERufgo9W6xFAbT1BpCYdxwpjaR9TZNw9JhB769OhT4rD&#10;2XUVUEu9kF1cjGMNWugL8rFQFgUiCEBhYT7Oter4ev6+iFNF486gEebMWOw2FyGZu89n8u2WVVWg&#10;J8SPXm/7+opRl6RCrsVnXmZqJraWJaNSm4rJHO6eI8HJTfXYnR6LDXVFWB3G9VMKU24c9JpELHVp&#10;oLIejyAY80br/eLhvNFxw6YZOGbfv4Nhy737sWKQQ5htxsiu9ag68ZfILVKj/uO/Rkg4AUkzP1QM&#10;yid/DnWUY6i40hOfUWO4kqZA6cX/ExUHdqOmxXW/HLIYLT79/EvqL4nj3fW8YXJH3fEbiMlrws5z&#10;B6gY7NrE3ey9kbPnAQpKklF/++8QFmn3ZrD5JPrGN/D1W06jZ3S9S5tWVNuWsbyNd5MTHpOP5e38&#10;E2ryjg0wK0RUDE6bV8qHJ8bh7iFHA8SJwcOb+GArgzs2oL8qAp98s4CcBIK4rDR8cTCBisHzu6vt&#10;6klw+O4haCwO+az8NO083kxf2ZYXdCNTqaB+r+qH3IvBUG09DOHBDiKOE4N1qU7iLt2M8uIadJgL&#10;3Hp7dceTisHohl54+NYgpOUiFYP2ZeV9n0IcpHi4GAyrQcbobttbwKcVg56kCKqNF92LQRKD6Nk7&#10;8KVvIxQImbgPERUojrgTg9a8upIKzOaFuhWDTeWlmE7ky83XZVvEYCHSnNqXBMhw3cz/uAOkgfho&#10;jZbeIAKkctwc5NetZQ+sLkW5m2PnSI1NxnHtyjYnBteo/EGICCc21SDWV4ETHTmW/GCcaM+GLEuP&#10;7lAR9pgKIPWPw5xG5vBmcLI22yIGC6Gz21dHdTYa3fTBAXdi0JKnDIvA3SENFG7EYHFpHXYmcL85&#10;EU5sqUWCgKCsLBcG5/YJwcZa3pkmx5bmIuRZ1rc2G2zrj8YHO4cqUcgJPktaVX4+9mTyT//VBQXY&#10;rRNRMTiRYi9whNjXZoQ39SXIs9rchYIQb7syQTjRXbCy3rXS10fh6yvAuSbeuaiV1gYDzJb1jkYD&#10;mqkYrECRmEAuleFSBS80Y1PTsUGy4uGEE4NVkXZ2VBKG91aXQehJoM/Kw1T6ylsOztHr3a0GxBA/&#10;7Dc7xivhxOARy++vvKwOmaFCjLVVopfmK3C40c7+ycNwvScJEjfHxmNGTNcsQocuwEdI4JvWj7zZ&#10;r2yEJbmKQaJsdxCDKeV1bsSgHbJ2JPRNuqbTPAXuDPIPRy55FnJS0zBncVm1tS4PAoEfzvfpEMO9&#10;IBH64UK/Dv26LEyrfXF0qBBNsUlYrIxYeTMoEOHCQBqURIC5rioE2AnPLpMZFREPv7fxuIpBa16q&#10;NhtnahLdisF8bQ7OF3G/eYJN9LfBi8Em7h5u376XDw4OFvBiUOCH0yMGGkmR+Pphab3BxUY9OZGY&#10;L7QPM+uHI12lFjsuxNEuPgrjjlYdFU7WcpwYvFxs90bZyxvznRlIsCtTnJmHWe7a4GxFdj52JTvv&#10;+0nh/ieVkNj9TwqLqjBu8WpeWFSNDYkyZBfno8yLGxK1YqOIKhkL5SvHx4nBD0pW+u3h6YlT60qh&#10;5+4bwhjsy7B7u00I9vdUIM/TG/tWFyDHoU8SHBsugcKbIEOtxdE8MbJzjTicz+kqVxt1sPbRgdw4&#10;3uz6Em+5Sed4IjEYVXUWhlTX9BUx6CbvCQnQnkHtqGvc4aehZd+2lW2bGHQt96zYi8Hvgr0YfHYi&#10;8Wbbn+MtJf9UtSLMVsSgs2B7YiQRMDfwjl+flIeJQcbLxhNt9XVojrJ+hmMkRoVjzFSIaolr3stC&#10;HR2BueYCJLnJ+8HjI8JQtc7hJv4q4hOjxn7dd3sD9roRGRaB+c5S5IQJXfJeGcRSdBdnYldB2Gvh&#10;VtHb2xubWipQKLd/6HRGjJ8WfI43k1f0R1RSFvoOnkBnGj/e/4nEIOPVhxNjLxPn/jAYDAaDwfhh&#10;wMTgc8L5TdnLhs3uZTAYDAaD8SQ8Vgz6RGeh7sT/jomf/SN6du+An5sy3y8+SMnOg+yFzer0xsTx&#10;abTkO6c7o8SbbX+EtyyfmpzF2MuGikHdH+BvT/8+HWzv2n8Gg8FgMBiMJxCDJDwNZRNfYevXf4PM&#10;6Gg6Vi1n6ZdIjA545AQSSek5GMq5AcchKFz6EwQqJChd+ks0dGXBM2gDOg4Owy+6BePHuAkcmWi5&#10;cg9Cv4d/845LW43FxR3w8vKApsuM2T5+cPTkkVHURRGEaNU4s9WMQ+/2QcF9D29sxtyoGsTDE5uO&#10;bUKrmiB3YAy7muxnOUbi1Okmup6zfi1G27k8VzE4dbgVSm6CQ0ItFrbm0e/vb/X+Fd6KkNrK5Fa1&#10;ojZDCaFAgjZzNQQCEWKiuQkdAkRn1KI8UgxBbCE2jXQhVChEfn0XDNECKGLjaAzi8IQcrCtVIKuu&#10;B1V5GoxOrUVKYSMa9XEQx9ah3RDvJPj8Ea9JhUwichGCTAwyGAwGg8F4Uh4vBjkRZOhE55gEfTf/&#10;GqkpBPmX/gnK+Gikz/x3mxjsvngDxD8U6+7+Ey8GlUsYOznj0I7rbGIC0n8Dk5/+/NGCpXgGlw5w&#10;Puz47dT2FlzbV+dQpvzALMbzlSg/PIFhLq3OhI8XeaFnRdwwgCt74u3SInH+0gCISIQztw9YxCBB&#10;2+4tGGpZmaY998EUOpz69Fbzn+CtGG6aPr+dW9WCwjABBBGlWNOcB/+QaGxZXw+pQICKNdtRF+9P&#10;xWB/Q+6KaAuIxOg7G6AKECC1dghjNSoqBos1KoxOdSM+20TFoLW8NFqLbUMV1O2LQBCKvsmtiA2X&#10;uQhBJgYZDAaDwWA8KU8kBsMyNyDKTfqzziZW5NajeukXSNE+uf+vV4m3jB/gjVQN9dtjE4NuhNnL&#10;wCoG/+H9/4TO4j9ApN0UdAaDwWAwGAwrjxWDUunKp1AGg8FgMBgMxo+Lx4rB0NAVL+IMBoPBYDAY&#10;jB8XL1wMhiSloFrEe1oX+gqhFomRk6hCtlLKR4nwFiCfC1OTqEKoyAsioR/UiiDoo2VIjuLDVSWr&#10;M7C/TInCRBWyuNAuxAPqGBUSQoNoqKYUSyxLRWgobSdN5uvSDx4vaMJ5D+NSWRCiA/gJLJxTWq5e&#10;jlIML0KQFGaJMuArRqqc984fr+TLZEWIab9D5HJoAn2Rn6CCjsbZ9ERqXCT0iRGI8lnZJ3cMXL0M&#10;+YrTzuLMNBi/Y9zX8vU7UZCV9IhY0RHouPoNIiJOISuWd0zt5ZeEMKUOCcZ6JGRn8edbrESisR5q&#10;Yz3kIcHw8VcjLM0IdUEhQnLrEZ3gA836T9AwkIMUYz3Cw7iJO34Iya+FIi0damMtwkJ5NzYSTRlt&#10;RxX/sPifoYjQ8eMsuVnqYVERIJ7eiM6vofVikvmINSHpligDgRpExMbSST1B6eW0TLwujXp991fl&#10;QpkoQWJRPWLU3PEJEZFXDbWxBnJbVItwxFqOTRH6sD4xGAwGg/F688LFoD0RChWOZ/OREbqrShEo&#10;9MRcUxaklvwNjZloiojDCZ03Rppz0SlX4G5rFBWDM4V8BJD2ylKsjvLG7Lpu6OReID4CFMZIUJar&#10;x3JPMaZMBry7zowOLgydSx9EONCQRdd1WXqsSZPC28sbOzrKsddkQLMlXM87dZZwXcEJ2M+FgvH0&#10;QX9FHm379EAtFCIvVObn4x0tH/KJm9RhPYa2igL0WcRJZ5UB/ZaA5U0lxVgb7dwf98RlFqGoiMeg&#10;z4XYIi59RBJc+Pgz9FckutShiMJRfP5vsfr2L1FcUgKxcgY9U/wkmdSjfwZ5SBAa3/3M5qW9cvEe&#10;4pLm0Ls1BMaFL5AanYWpCyepGKxs5MtUvfszxBMlqm7+CxK1MhCRHCmF+VCuOYmJy3fQtmcJ6z76&#10;exRbY0Q7UIOWs0fpeuDgBdT3tcBTmI+eSz9D254FW5zFypOf8+Xz5mEeGQbxkUK/+QRte/Dm3yA4&#10;PASJ3dfRvo4/bkWG3nYMWaOfoTCXX69+949sYdtKjn/xykdAYDAYDAbjZfDKiUEuTuaNbd24t60b&#10;ZRE+iH2IGOTyOYbjAuibI04MpgU4tl9aXWUpV4FCN/vnqCkpxr0tbdhWW0HFoEwSj48tbZ/I52LP&#10;cm/usnBvWwcOFOioGBT7B+DKeCfubavF4coymxjcFGfXtkiCqxMdlv23Y4+SC3xNMN3Lt71H/Wxv&#10;quqm97ikOTKBiQe/xizlTxDOzaZ2IwZJQhe2WMrpDFrIHiIG+XZ+jdRsLj4qLwbjLDEhraQc/JWl&#10;3K8Q7dIfntTJbzH7i39F1eKvqBgUbn5gqfPPKDPyZWIaL2H2wb+hddc9Kga95CqMffH/YPbB38B8&#10;5Fc2MdjQadd2UAI2fvEvlrb+FY0tChDSiHWWfmeXWOPBEnRvXsLZ6T7+zSiDwWAwGK85L1UMvkjC&#10;FCGYajDYUYgGyydfxvNHFJeFtr1LdpxFeoK9j0cGg8FgMBivAq+NGGQwGAwGg8FguPLCxWBMYTH2&#10;x7+8N3La9DycLFtxKP1cCUjA2usfvYSQfQwGg8FgMBhPxwsXgw54eiG7SI/DzQZsr8yAyJsgIioB&#10;Z7q4z7iVWJupoDN4L2+qwP7yXMy3laE30ANEmYTl7jycMOlxoScXkT7cbGId9rYWYb5Rz48dFEkw&#10;1VyGqYYinKxLRpi3m/0/IcHqfMyeOY0S7cNFbMmRb1HRPIjuiWBLmgAhuQfRcepjtO09hXiBL7wj&#10;UtG0/Av62bT3wCREJAo1d/4NLSdPo/vUbfSuTQNJ34LB09+gY+kcNlz/FioFgWdyBboOfojOxZuo&#10;ysuGBwlD3uhdtO09j5FrP0eMMtylPwwGg8FgMBhPwksVg5EhsbYJJFbmzLm2aCczrTlIo2LQ4DgT&#10;VJmE45W8GxJKQBDubShETZIK+iQVCiP90FlVjrXxvAub1vIyrEteceXyKCS53ZiemcEMx9RWKAL5&#10;SSRBzRM4u78B6aqHn48Q0xUk6+qw7tINeERmYPLWTYe3hIWT36CojF/PnfwWpbW8GIxOsGsnfQu6&#10;d/NxnnkSUPfJP8PQWg91ST1Sisrg27aAnokxPr/qMLonxl36wmAwGAwGg/EkvFQx+GNDc/BriPwf&#10;/vbw+ycT598/7SadwWAwGAwGwz1MDDIYDAaDwWC8xjAx+IrRkfU7mDOtem1wPn4fHx8IBIIfHB4e&#10;fBSW1wXn4/++cd4/g8FgMJ4fL1wMxuqNmE9wHCf4NOQW58LoJv3F4Y/zvSuOjJ8Xr5IYPHmoA9fb&#10;f9clfc70Bu59vQOLvc7pj8MTn35Y75BmPe4m3Vn0v2piUBGPd0arIXFOdwMnBoNKBmzOuSs76l3+&#10;t9+F4qU/g0jyMoccPBrn47ciDorAREehS/qzUrLnNu7fv4/79z/H7hJrP0Kx/8aXODmYbtn2wcSh&#10;K7Tc5598iNhQAhKZjzu03n1cnutDyMZT6IjmQioSEEkwlha48bZROPIxX2ZHczEICcSey7fo9he3&#10;LkMu8UV13z7L/u/joKnI5XxQkpvwiaXMJ6ctY3q5KEQTx2nal2fW0u0Npz+xtHUZxSQE+z/6HJkp&#10;ETRPKB7F9eMDqNq6ZNvfmup4BMjHbW1znJ+M59vWfoRO8bM5sGcwGIwXLgbtEfoH4vJAARJ8V9IG&#10;a4rQEcKtB2LBnIYAfxlujNUiO1iA9Nw8jIs9abk8Yx5KPKz1+Agk80YlQsIicaczBj5EAn2cP4iH&#10;B97pKUKJN4FIpcVsiiXOMMUXcw18qLlSYwmG1f4IDIjHpR4dYokQ+wcbECEkSFfJaZm41FzMZD2Z&#10;4fUWSVCgN9jCyGXG8RFISJASk8evoq+ON+bOdAxU4utbnZgz/QQfXh3H5Q2rsG80FUd7/iMODofh&#10;m8+acci0CjeuD2PBTlTNt/8XfPmhHvPWtMEs3D2ixv61Ehw1/zZuX2vH4U2F+HxBgTnT/4Zr1zbj&#10;dPfvYXm+BV/f7cIB82/i7o1eHO4i+PKTLhzvfJwY3I9rE144MVGEL0//F8yZfHFuSkjzb9wYwXLb&#10;Kux7pwV3Z6UOYvCzz7fi0vBPcPHMWlyb5WJB+2BD3kW0ivnj58RgVdcwSrVBEKiK0V6VCz9JALSR&#10;gRAIJCjrHUFooBhKXQn6KhPsBIMUzWMjSAn1s6U1NNZAJJEiUSmDrtyMsuQQDGwcRrRcgJDoAoy3&#10;psFPkYHxrRuQHSZEdm0PylMCoKwYgiEh3EkMBqKkpRnKEKmLUOHgxKB22w1suvlLVHe005jRngHZ&#10;GLr6BSLCVv6/uVvuQ6/n1uvRffEGfOUxGL/7l9DoUhHSfw8lGl6oGM/9EuIA60NTKMqv/ANWz+6A&#10;MD4P01fOwZPkQVtfRvNrTn+DZCkBqbiK5p5qu+tJBdPp23Q9Zv0NmPob4TXxC4zs3Q0SUYItX/4c&#10;AT4EYcZ+Wkbcehqto+tcrkl3CARi5GTH02MPy2pGaVQQXXcQg0IJ6taOIU0lQVR+O1q0MgSllmB1&#10;Uy78BAIUNfeiOEbMt5GSiwpDmst5tVK69zZGctUQBMThzMc3oAnzR07jJGZLPTGwaxEd2f7wFegw&#10;d+49bO4oQnYiH64yNacHy++/i/qiIkQEEgQX78J0jgqjR44iQR6O83tbsefovO24anuPYNosx973&#10;rmNdSxGa9xzHQI4/avr3Y34wk5bJalmPI5vdiP2UZly/cgLG4iLMHt2ONBKMvR9+Cb3G0WaMHb1E&#10;bcLU7H6YitU0Pvfgvncxu3UQVw83Q8SFUtx2Bu8UERBZDPYtHkaSpe47p5dR4LBfXwxnv49m6bM/&#10;YDMYjNeXlyoGA6VBuNitQaRd2lhzKTpo/N5AHG1QQ8qJwUENQrlwZzGpmI3kxWBOfi5GZdZ6ruHo&#10;NGk5WCiLgqeHJw4P1sJkl6dSxuBGXzKkvoE42WqJO2ztU0Ac5tRciDuCsZYmqMSeONxRjEDigapi&#10;Iw5ysYndHIszXNzgQsNKTOHMeF4MxvVP4vRYKQL9XetwcGLws8VUzJl+A7c/HsP57lW4fusIzq1/&#10;C8fG0/DNzwZw1CaufgvX3tuCqzNvrggusz++/GoaC12rcOvKOO68r8En5+tx+5gaRzY34fOFYF4M&#10;3tiCM12/S8XgzT0rQu/ggC9+frsUB02euHln+yPEIP9mcGE0BF9fDsTJuWp8cTaT5n9ydxqXR1bK&#10;HxlT4hefmXDI7s3g4qFWfDjPueFxIwabWqgAUGU2oKksA/IQA1ZXxkIQEImO4VGEBwesCAVJJvrb&#10;DA7CIaF6AIVyKfKqa1Gpr0FyXR/WtlYiQBaB0U0jiJILEBZbiKHqGCoGuzvKILTV90NB/zRSlDIo&#10;06vsxKAMRioG7fZtB/+ZOBLlV/4EUaNL6JvcCG9ZHta+dwqBdv9f/ZE/tonBzqUjvBj88BbEhECe&#10;sAxTO/+GKHvxV4gIlFrq8WIwSbPSTkDzXgztm4UH93bo8l8jW7eS56epwOynNyCUtqDnAi8GrXhN&#10;fIvcLB0IyUbfV3+OIDlB83v/AwLijfj1t9CzeSNfNrYMk5MbkOjmGuUQyRQYXd8KhUCAjOpBNGoU&#10;9Dw4iEH/IPQNdiBLq0Vqcjz8hAJEZlVhoDGHnu/S1i5kh/jTsmEpOU8kBlf6UISTSwcsv68+nDu9&#10;2y4vEFsv3KGCfiUtG+cuHIRM0YRzSx+gocKI5RsLOLUpGo2jx7Clins4i8e+Y3sQQTgxeBWGKILM&#10;6gPY1Sy3E4OJOHRmCfXRMpdzwonB98/OwNuToH70KDY2hyCmdxFnt7fx+RWDiFIQjB06Q7dLhuex&#10;szfXUj8dp5eP2NqyiUGnfbiKQR8qBlukvNcDjuKBjVjbbG2XwWAwHs9LFYMMV1bEoLMA+3FiPe7m&#10;zLPocxKDPySoGFRWYt37S/Bx83/9QSH0x8K1u9g/UOuaZ8H5+N0hCorExHA9ZAIBZGEx2DLaQNed&#10;yz0Jzvtn8LRqPkKX/4qNztlwEvevH3Mpx2AwGI/isWJQKrW+nWC8CApi/zPas37ntcH5+BkMBoPB&#10;YLxYHisGGQwGg8FgMBg/Xp5YDEonfg8HNW/Ztt9OWsQbloHnDAaDwWAwGIwfJk8tBjnerP8CP3VT&#10;lsFgMBgMBoPxw+AZxGAW3mhbtNuOw/G7X2CmKsqlLoPBYDAYDAbj1eSJxODSud/E//ezf28Tg28L&#10;gvBmcS7edlOWwWAwGAwGg/HD4f8HvKcjhPd9XUUAAAAASUVORK5CYIJQSwECLQAUAAYACAAAACEA&#10;sYJntgoBAAATAgAAEwAAAAAAAAAAAAAAAAAAAAAAW0NvbnRlbnRfVHlwZXNdLnhtbFBLAQItABQA&#10;BgAIAAAAIQA4/SH/1gAAAJQBAAALAAAAAAAAAAAAAAAAADsBAABfcmVscy8ucmVsc1BLAQItABQA&#10;BgAIAAAAIQDMuhi7AQMAAB0JAAAOAAAAAAAAAAAAAAAAADoCAABkcnMvZTJvRG9jLnhtbFBLAQIt&#10;ABQABgAIAAAAIQAubPAAxQAAAKUBAAAZAAAAAAAAAAAAAAAAAGcFAABkcnMvX3JlbHMvZTJvRG9j&#10;LnhtbC5yZWxzUEsBAi0AFAAGAAgAAAAhAOkcm3DfAAAACwEAAA8AAAAAAAAAAAAAAAAAYwYAAGRy&#10;cy9kb3ducmV2LnhtbFBLAQItAAoAAAAAAAAAIQAtaTMnqDgAAKg4AAAUAAAAAAAAAAAAAAAAAG8H&#10;AABkcnMvbWVkaWEvaW1hZ2UxLnBuZ1BLAQItAAoAAAAAAAAAIQB2MB6qf0UAAH9FAAAUAAAAAAAA&#10;AAAAAAAAAElAAABkcnMvbWVkaWEvaW1hZ2UyLnBuZ1BLBQYAAAAABwAHAL4BAAD6hQAAAAA=&#10;">
+                <v:shapetype id="_x0000_t75" coordsize="21600,21600" o:spt="75" o:preferrelative="t" path="m@4@5l@4@11@9@11@9@5xe" filled="f" stroked="f">
+                  <v:stroke joinstyle="miter"/>
+                  <v:formulas>
+                    <v:f eqn="if lineDrawn pixelLineWidth 0"/>
+                    <v:f eqn="sum @0 1 0"/>
+                    <v:f eqn="sum 0 0 @1"/>
+                    <v:f eqn="prod @2 1 2"/>
+                    <v:f eqn="prod @3 21600 pixelWidth"/>
+                    <v:f eqn="prod @3 21600 pixelHeight"/>
+                    <v:f eqn="sum @0 0 1"/>
+                    <v:f eqn="prod @6 1 2"/>
+                    <v:f eqn="prod @7 21600 pixelWidth"/>
+                    <v:f eqn="sum @8 21600 0"/>
+                    <v:f eqn="prod @7 21600 pixelHeight"/>
+                    <v:f eqn="sum @10 21600 0"/>
+                  </v:formulas>
+                  <v:path o:extrusionok="f" gradientshapeok="t" o:connecttype="rect"/>
+                  <o:lock v:ext="edit" aspectratio="t"/>
+                </v:shapetype>
+                <v:shape id="Imagen 55" o:spid="_x0000_s1027" type="#_x0000_t75" style="position:absolute;left:27326;width:18554;height:5492;visibility:visible;mso-wrap-style:square" o:gfxdata="UEsDBBQABgAIAAAAIQDb4fbL7gAAAIUBAAATAAAAW0NvbnRlbnRfVHlwZXNdLnhtbHyQz07DMAyH&#10;70i8Q+QralM4IITa7kDhCAiNB7ASt43WOlEcyvb2pNu4IODoPz9/n1xv9vOkForiPDdwXVagiI23&#10;jocG3rdPxR0oScgWJ8/UwIEENu3lRb09BBKV0ywNjCmFe63FjDSjlD4Q50nv44wpl3HQAc0OB9I3&#10;VXWrjedEnIq03oC27qjHjympx31un0wiTQLq4bS4shrAECZnMGVTvbD9QSnOhDInjzsyuiBXWQP0&#10;r4R18jfgnHvJr4nOknrFmJ5xzhraRtHWf3Kkpfz/yGo5S+H73hkquyhdjr3R8m2lj09svwAAAP//&#10;AwBQSwMEFAAGAAgAAAAhAFr0LFu/AAAAFQEAAAsAAABfcmVscy8ucmVsc2zPwWrDMAwG4Ptg72B0&#10;X5TuUMaI01uh19I+gLGVxCy2jGSy9e1nemrHjpL4P0nD4SetZiPRyNnCruvBUPYcYp4tXC/Htw8w&#10;Wl0ObuVMFm6kcBhfX4Yzra62kC6xqGlKVgtLreUTUf1CyWnHhXKbTCzJ1VbKjMX5LzcTvvf9HuXR&#10;gPHJNKdgQU5hB+ZyK23zHztFL6w81c5zQp6m6P9TMfB3PtPWFCczVQtB9N4U2rp2HOA44NMz4y8A&#10;AAD//wMAUEsDBBQABgAIAAAAIQDB8EcNwwAAANsAAAAPAAAAZHJzL2Rvd25yZXYueG1sRI/dagIx&#10;FITvC75DOELvatZfytYoIohFKNRV2tvD5ri7uDlZkrimb98UCl4OM/MNs1xH04qenG8sKxiPMhDE&#10;pdUNVwrOp93LKwgfkDW2lknBD3lYrwZPS8y1vfOR+iJUIkHY56igDqHLpfRlTQb9yHbEybtYZzAk&#10;6SqpHd4T3LRykmULabDhtFBjR9uaymtxMwq+ZodjPz31s++PCR1o/xkLd41KPQ/j5g1EoBge4f/2&#10;u1Ywn8Pfl/QD5OoXAAD//wMAUEsBAi0AFAAGAAgAAAAhANvh9svuAAAAhQEAABMAAAAAAAAAAAAA&#10;AAAAAAAAAFtDb250ZW50X1R5cGVzXS54bWxQSwECLQAUAAYACAAAACEAWvQsW78AAAAVAQAACwAA&#10;AAAAAAAAAAAAAAAfAQAAX3JlbHMvLnJlbHNQSwECLQAUAAYACAAAACEAwfBHDcMAAADbAAAADwAA&#10;AAAAAAAAAAAAAAAHAgAAZHJzL2Rvd25yZXYueG1sUEsFBgAAAAADAAMAtwAAAPcCAAAAAA==&#10;" stroked="t" strokecolor="black [3213]">
+                  <v:imagedata r:id="rId13" o:title=""/>
+                  <v:path arrowok="t"/>
+                </v:shape>
+                <v:shape id="Imagen 59" o:spid="_x0000_s1028" type="#_x0000_t75" style="position:absolute;top:475;width:26714;height:2851;visibility:visible;mso-wrap-style:square" o:gfxdata="UEsDBBQABgAIAAAAIQDb4fbL7gAAAIUBAAATAAAAW0NvbnRlbnRfVHlwZXNdLnhtbHyQz07DMAyH&#10;70i8Q+QralM4IITa7kDhCAiNB7ASt43WOlEcyvb2pNu4IODoPz9/n1xv9vOkForiPDdwXVagiI23&#10;jocG3rdPxR0oScgWJ8/UwIEENu3lRb09BBKV0ywNjCmFe63FjDSjlD4Q50nv44wpl3HQAc0OB9I3&#10;VXWrjedEnIq03oC27qjHjympx31un0wiTQLq4bS4shrAECZnMGVTvbD9QSnOhDInjzsyuiBXWQP0&#10;r4R18jfgnHvJr4nOknrFmJ5xzhraRtHWf3Kkpfz/yGo5S+H73hkquyhdjr3R8m2lj09svwAAAP//&#10;AwBQSwMEFAAGAAgAAAAhAFr0LFu/AAAAFQEAAAsAAABfcmVscy8ucmVsc2zPwWrDMAwG4Ptg72B0&#10;X5TuUMaI01uh19I+gLGVxCy2jGSy9e1nemrHjpL4P0nD4SetZiPRyNnCruvBUPYcYp4tXC/Htw8w&#10;Wl0ObuVMFm6kcBhfX4Yzra62kC6xqGlKVgtLreUTUf1CyWnHhXKbTCzJ1VbKjMX5LzcTvvf9HuXR&#10;gPHJNKdgQU5hB+ZyK23zHztFL6w81c5zQp6m6P9TMfB3PtPWFCczVQtB9N4U2rp2HOA44NMz4y8A&#10;AAD//wMAUEsDBBQABgAIAAAAIQCeQfHKxAAAANsAAAAPAAAAZHJzL2Rvd25yZXYueG1sRI9Bi8Iw&#10;FITvgv8hPMGbpgquazWKiIILuwe1B709m2dbbF5KE7X995sFYY/DzHzDLFaNKcWTaldYVjAaRiCI&#10;U6sLzhQkp93gE4TzyBpLy6SgJQerZbezwFjbFx/oefSZCBB2MSrIva9iKV2ak0E3tBVx8G62NuiD&#10;rDOpa3wFuCnlOIo+pMGCw0KOFW1ySu/Hh1Fw3Sfnn1HWbg9fWE6TZnZpq++LUv1es56D8NT4//C7&#10;vdcKJjP4+xJ+gFz+AgAA//8DAFBLAQItABQABgAIAAAAIQDb4fbL7gAAAIUBAAATAAAAAAAAAAAA&#10;AAAAAAAAAABbQ29udGVudF9UeXBlc10ueG1sUEsBAi0AFAAGAAgAAAAhAFr0LFu/AAAAFQEAAAsA&#10;AAAAAAAAAAAAAAAAHwEAAF9yZWxzLy5yZWxzUEsBAi0AFAAGAAgAAAAhAJ5B8crEAAAA2wAAAA8A&#10;AAAAAAAAAAAAAAAABwIAAGRycy9kb3ducmV2LnhtbFBLBQYAAAAAAwADALcAAAD4AgAAAAA=&#10;">
+                  <v:imagedata r:id="rId14" o:title=""/>
+                  <v:path arrowok="t"/>
+                </v:shape>
+              </v:group>
+            </w:pict>
+          </mc:Fallback>
+        </mc:AlternateContent>
+      </w:r>
+      <w:r>
+        <w:tab/>
+        <w:t xml:space="preserve">* Tecnologías: Usaré </w:t>
+      </w:r>
+      <w:proofErr w:type="spellStart"/>
+      <w:r>
+        <w:t>MySQL</w:t>
+      </w:r>
+      <w:proofErr w:type="spellEnd"/>
+      <w:r>
+        <w:t xml:space="preserve"> como gestor de base de datos, y una herramienta como </w:t>
+      </w:r>
+      <w:hyperlink r:id="rId15" w:history="1">
+        <w:r>
+          <w:rPr>
+            <w:rStyle w:val="Hipervnculo"/>
+          </w:rPr>
+          <w:t>https://dbdiagram.io/d</w:t>
+        </w:r>
+      </w:hyperlink>
+      <w:r>
+        <w:t xml:space="preserve"> </w:t>
+      </w:r>
+      <w:r>
+        <w:t>para el diagrama de tablas</w:t>
+      </w:r>
+      <w:r>
+        <w:t xml:space="preserve"> y aplicaré medidas de seguridad como el cifrado de contraseñas: </w:t>
+      </w:r>
+    </w:p>
+    <w:p>
+      <w:pPr>
+        <w:ind w:left="709" w:right="-852" w:hanging="283"/>
+      </w:pPr>
+    </w:p>
+    <w:p>
+      <w:pPr>
+        <w:ind w:right="-852"/>
+      </w:pPr>
+      <w:r>
+        <w:t>En esta fase he tenido resultados no esperados y muchas modificaciones, a menudo he vuelto a editar y reestructurar la propia base de datos.</w:t>
+      </w:r>
+    </w:p>
+    <w:p>
+      <w:r>
+        <w:rPr>
+          <w:noProof/>
+          <w:lang w:eastAsia="es-ES"/>
+        </w:rPr>
+        <mc:AlternateContent>
+          <mc:Choice Requires="wpg">
+            <w:drawing>
+              <wp:anchor distT="0" distB="0" distL="114300" distR="114300" simplePos="0" relativeHeight="251673600" behindDoc="0" locked="0" layoutInCell="1" allowOverlap="1" wp14:anchorId="42E0E5A1" wp14:editId="48D62EEC">
+                <wp:simplePos x="0" y="0"/>
+                <wp:positionH relativeFrom="margin">
+                  <wp:posOffset>-758272</wp:posOffset>
+                </wp:positionH>
+                <wp:positionV relativeFrom="paragraph">
+                  <wp:posOffset>24822</wp:posOffset>
+                </wp:positionV>
+                <wp:extent cx="6885160" cy="2924269"/>
+                <wp:effectExtent l="57150" t="38100" r="49530" b="47625"/>
                 <wp:wrapNone/>
                 <wp:docPr id="47" name="Grupo 47"/>
                 <wp:cNvGraphicFramePr/>
@@ -5526,7 +6000,7 @@
                       <wpg:grpSpPr>
                         <a:xfrm>
                           <a:off x="0" y="0"/>
-                          <a:ext cx="7140603" cy="3085051"/>
+                          <a:ext cx="6885160" cy="2924269"/>
                           <a:chOff x="0" y="0"/>
                           <a:chExt cx="7140603" cy="3085051"/>
                         </a:xfrm>
@@ -5550,7 +6024,7 @@
                             </pic:cNvPicPr>
                           </pic:nvPicPr>
                           <pic:blipFill>
-                            <a:blip r:embed="rId12">
+                            <a:blip r:embed="rId16" cstate="print">
                               <a:extLst>
                                 <a:ext uri="{28A0092B-C50C-407E-A947-70E740481C1C}">
                                   <a14:useLocalDpi xmlns:a14="http://schemas.microsoft.com/office/drawing/2010/main" val="0"/>
@@ -5601,7 +6075,7 @@
                             </pic:cNvPicPr>
                           </pic:nvPicPr>
                           <pic:blipFill>
-                            <a:blip r:embed="rId13" cstate="print">
+                            <a:blip r:embed="rId17" cstate="print">
                               <a:extLst>
                                 <a:ext uri="{28A0092B-C50C-407E-A947-70E740481C1C}">
                                   <a14:useLocalDpi xmlns:a14="http://schemas.microsoft.com/office/drawing/2010/main" val="0"/>
@@ -5653,7 +6127,7 @@
                           </pic:cNvPicPr>
                         </pic:nvPicPr>
                         <pic:blipFill>
-                          <a:blip r:embed="rId14">
+                          <a:blip r:embed="rId18">
                             <a:extLst>
                               <a:ext uri="{28A0092B-C50C-407E-A947-70E740481C1C}">
                                 <a14:useLocalDpi xmlns:a14="http://schemas.microsoft.com/office/drawing/2010/main" val="0"/>
@@ -5699,48 +6173,36 @@
                     </wpg:wgp>
                   </a:graphicData>
                 </a:graphic>
+                <wp14:sizeRelH relativeFrom="margin">
+                  <wp14:pctWidth>0</wp14:pctWidth>
+                </wp14:sizeRelH>
+                <wp14:sizeRelV relativeFrom="margin">
+                  <wp14:pctHeight>0</wp14:pctHeight>
+                </wp14:sizeRelV>
               </wp:anchor>
             </w:drawing>
           </mc:Choice>
           <mc:Fallback>
             <w:pict>
-              <v:group w14:anchorId="2E40970C" id="Grupo 47" o:spid="_x0000_s1026" style="position:absolute;margin-left:-68.15pt;margin-top:3.1pt;width:562.25pt;height:242.9pt;z-index:251678720" coordsize="71406,30850" o:gfxdata="UEsDBBQABgAIAAAAIQCxgme2CgEAABMCAAATAAAAW0NvbnRlbnRfVHlwZXNdLnhtbJSRwU7DMAyG&#10;70i8Q5QralN2QAit3YGOIyA0HiBK3DaicaI4lO3tSbpNgokh7Rjb3+8vyXK1tSObIJBxWPPbsuIM&#10;UDltsK/5++apuOeMokQtR4dQ8x0QXzXXV8vNzgOxRCPVfIjRPwhBagArqXQeMHU6F6yM6Rh64aX6&#10;kD2IRVXdCeUwAsYi5gzeLFvo5OcY2XqbynsTjz1nj/u5vKrmxmY+18WfRICRThDp/WiUjOluYkJ9&#10;4lUcnMpEzjM0GE83SfzMhtz57fRzwYF7SY8ZjAb2KkN8ljaZCx1IwMK1TpX/Z2RJS4XrOqOgbAOt&#10;Z+rodC5buy8MMF0a3ibsDaZjupi/tPkGAAD//wMAUEsDBBQABgAIAAAAIQA4/SH/1gAAAJQBAAAL&#10;AAAAX3JlbHMvLnJlbHOkkMFqwzAMhu+DvYPRfXGawxijTi+j0GvpHsDYimMaW0Yy2fr2M4PBMnrb&#10;Ub/Q94l/f/hMi1qRJVI2sOt6UJgd+ZiDgffL8ekFlFSbvV0oo4EbChzGx4f9GRdb25HMsYhqlCwG&#10;5lrLq9biZkxWOiqY22YiTra2kYMu1l1tQD30/bPm3wwYN0x18gb45AdQl1tp5j/sFB2T0FQ7R0nT&#10;NEV3j6o9feQzro1iOWA14Fm+Q8a1a8+Bvu/d/dMb2JY5uiPbhG/ktn4cqGU/er3pcvwCAAD//wMA&#10;UEsDBBQABgAIAAAAIQBs6I34IQQAAMMRAAAOAAAAZHJzL2Uyb0RvYy54bWzsWO1u2zYU/T+g70Do&#10;vyNKliVZiFOkzgcKFJvRdQ9AU5TEViI5krYTDHv3XVKS448E3fovaxxE4ufVPYf3HlK6fP/QtWjL&#10;tOFSLILoAgeICSpLLupF8MeXu0keIGOJKEkrBVsEj8wE76/e/XK5UwWLZSPbkmkERoQpdmoRNNaq&#10;IgwNbVhHzIVUTEBnJXVHLFR1HZaa7MB614Yxxmm4k7pUWlJmDLTe9J3BlbdfVYza36rKMIvaRQC+&#10;WX/V/rp21/DqkhS1JqrhdHCD/IAXHeECHro3dUMsQRvNz0x1nGppZGUvqOxCWVWcMo8B0ET4BM29&#10;lhvlsdTFrlZ7moDaE55+2Cz9dbvSiJeLIMkCJEgHa3SvN0oiqAM5O1UXMOZeq9/VSg8NdV9zeB8q&#10;3bk7IEEPntbHPa3swSIKjVmU4BRPA0Shb4rzGZ5FPfG0gdU5m0eb2+/MDMcHh86/vTv7yt7vERss&#10;/RE2v/D/EVs8y9I4BhjnCJNZmkxzeMjLCONZHidxejj7CedL81/AqTgt4H+IByidxcP38wZm2Y1m&#10;wWCk+1c2OqK/bdQEQlcRy9e85fbRpyEEqXNKbFecrnRfeQqt6Wyk/2NHaiYQNEAouRluUD+FOEif&#10;JP1mkJDLhoiaXRsFCQyy4kaHx8N99eh565arO962LhxdeUAGyX6SLM+Q0yfijaSbjgnbK4tmLYCU&#10;wjRcmQDpgnVrBomiP5aRz3WI70/Guse5SPfZ/lecX2M8jz9MljO8nCQ4u51cz5NskuHbLMFJHi2j&#10;5d9udpQUG8MAL2lvFB98hdYzb59N7UEEe9Hw4oO2xEucY8o7NN69i9DkKHG+GquZpY0rVsDWZ2C4&#10;n7Pv8NQ+sel4N5D8bsZJuj8T1GPSH4V0Guc48mu+j2hYbm3sPZMdcgWgVW5E6bzx3JLtQG1dDplL&#10;yq8BqroW5BmgoiRKvUCBwWEslEaTHqdseTnGg9H1etnqnqQ7//MxBXQcDmsF2oFepbCzQC4T2I/M&#10;n94dIZ0l4IkUHbewY7W8WwQ5dr/BUCtcL/N7DvjuxxrKBJuWroOCtGoyYJXaNnLYde60FNbZIEXL&#10;68Z+5jXSHCTeNpqxlQ1QySGGe1q0hJ2MAFvgH2yo/q7ZdhHE2ZEvgyEfAwdOGNU7s2Zb1n5BDchx&#10;HvUIwEPwQ2400OR8OWJsid3fAPRwHHDe2/Qx00eJL0LQ9AkOhdejU/NTnZo7zMfC85p0KoYohtOX&#10;hU1daQ5h5kP0TbZSnOMYTqawk6fZLE+H48heu6I5ZMWwnccJnkfzMfhHARyV5k28/q/i9XS0fH1C&#10;lkQnQgYNr1rIpm/KdfCeFGXJPPZbU3/0dC9Z8QzDGwgctN0rSDzH0fTtwPXTHbi8ZsGXAn/uG86X&#10;7lPEYR3Kh99erv4BAAD//wMAUEsDBBQABgAIAAAAIQA3J0dhzAAAACkCAAAZAAAAZHJzL19yZWxz&#10;L2Uyb0RvYy54bWwucmVsc7yRwWoCMRCG70LfIcy9m90ViohZLyJ4FfsAQzKbDW4mIYmlvr2BUqgg&#10;9eZxZvi//4PZbL/9LL4oZRdYQde0IIh1MI6tgs/T/n0FIhdkg3NgUnClDNvhbbE50oylhvLkYhaV&#10;wlnBVEpcS5n1RB5zEyJxvYwheSx1TFZG1Ge0JPu2/ZDpLwOGO6Y4GAXpYJYgTtdYm5+zwzg6Tbug&#10;L564PKiQztfuCsRkqSjwZBz+LJdNZAvysUP/Gof+P4fuNQ7dr4O8e/BwAwAA//8DAFBLAwQKAAAA&#10;AAAAACEAkbV9j9zgAADc4AAAFAAAAGRycy9tZWRpYS9pbWFnZTMucG5niVBORw0KGgoAAAANSUhE&#10;UgAAAjEAAAKKCAYAAADMYgpCAAAAAXNSR0IArs4c6QAAAARnQU1BAACxjwv8YQUAAAAJcEhZcwAA&#10;DsMAAA7DAcdvqGQAAOBxSURBVHhe7P1tbFTpneD9f2dnJySmbOy2obppOwGKcTsmxk2n7gnT/7iI&#10;e43aqsSD0YJH45GYFxlVaSe4pVHmhZF6S7dqkfCLtCKlYG6VtXkxSCGK2yuKMCnRwoJg+p8h+Z+E&#10;Bk973AwFTky7KcBtYxckJDv3/l+ch7rOqQdX+bnw7yNZgrrO8zn2+dX1ux7+qHZ7w/9BCCGEEKLE&#10;/CfnB0IIIYQQpUCCGCGEEEKUJAlihBBCCFGSJIgRQgghREmSIEYIIYQQJUmCGCGEEEKUpD96+eWX&#10;pYu1EEIIIUrOH9XW1koQI4QQQoiS80d1dXUSxAghhBCi5PzR5z//eQlihBBCCFFySr5hb83BV/nK&#10;1z7j/NjwGT7/N6/S1OD8XKxJNdV8paeWGufn8yj72p/yRs+rxo99fbNMnoFsVvD3o6GWN/6mmjLn&#10;50IIsQhFBzH1HUGCwW5aqp0lq6CmGk/tIxI//b2zRNewhZ1MkBhzFmTRUJvxAsz62XJoqFVewvqP&#10;GpjZX9Kv8kbPn/J566D0F5HtBWFsz3o5LfYFstj1l1NNNU1NcPuHH3Ap8gGXIvd45FxGLJ21/Cws&#10;mxUM9pwWGNgLsV4UEcTU0xEM8srMKHPOolVS9qUXYORBzpdWzRdrePjzKZ46C9akR9yMGC/iH05A&#10;U6O9hml2gmtG+bUR2Pl180XyGTZVPOEJn7NeLDVf/BxPZtOrPtdqPsfG2U95lOMhePrTf+dS5ANG&#10;CglkhRBClJSC28TUd3Tj/tkZrtJC96E6JgbPcHXKudRKctHU8xKPf/jv/CbbC6ymmq/81edIFPrN&#10;vKGWN/bDTXX5jM9cNPXsZLNZPjvBtX9SgqSGWt7Yb35nesLtXMfmlLEf+2dPv/an7P3Cp+l92c7N&#10;RVNPJY9HPsem+//OyJiLpoPwCTvxTI/y85/+Xt/WV35rP9ZC1FTzlb+qY6Pzcx4Vfk3mY7tmOLat&#10;10LtbTKPwF5mlavXxqIeV+a9KPvan9LEr0lUNbK7Vv/s4UU12PkMn/+bRnZWGP+9d5tLZ1NmYR76&#10;frFty/lZvmuW+VzXHHw1fS+tez/DS+Y2irrmjn07z9txP6yygp4FxzVTj8t4Bm/++gV2G/fzyYhx&#10;Tgb7vXbeM8e2M54F+3k5t51f7m3XHHzVej5U1vbnuR9lX/tT9lZ9kn52sv1dclxzfdufybhPRql1&#10;XebbtvncjPAF67ran/HFXDMh1oY/3rRp0//t/DCbqVsj/Oa3QNkXaGrcxOyo8f9VUva1L/DKHz7h&#10;g19l/6WrefMVXvj1OP8+/h/OouxqKtjugeQvZtMvA8dnNQcbcf96lPcHPubuL+5z98Zv+YO1bDVf&#10;OVDBb344ygc/vc/d2TK+fKCCOXV7uWTbN3/ClqYKnt35lKdbqqmt/C33jP2V/VktO/7wiA/Hfg98&#10;BvdXPsv0pTncX/5jPqYS96NHpDa/yAu/e8jH4/+hb7/2f1vrF+zpb/n4F/e5O/uf2b55imv9d7n1&#10;i/vctY7zM3z+b17hhVvmNfmU/3h1J7t3pLg7lv2+2Div2Z0/sKXpT5g2t99QS8uf/29uRm7x4S/u&#10;kyxz8+V9f0Tyxm/ZdPBV9u5/kVr3Z2DDJmq/8iLbv/IiW8o+1c+Z3/PgF/e5+4sUrq+U8+xfP+Wx&#10;ciP+ZFs1O5pexmXcz2RZOa/s0rf9B6DmYBNffHabS//0G/28vvIKDVXmtvP5Pf/vyy+yY7NyDRq2&#10;8CXPUxLxWZ7Oe80+g9txvGVfVO5lWRm1TS9R95UNfPLDUT74aQqXbzsvzN7nwbwBc5Z9f3Ezn/3Y&#10;XNdFU8vv+Pk//UZ/vmf/M1/abzzD8z4LUPa1lyj7/97S76VxXh7zmtVUsL3xJdx/+I1+Te/8gdr/&#10;8hJ/fMc4z5pqGrY84OfG71ayrJrd/1f6fpR9bQe7/5OxrmO/meeV4oWOV3AXdE3yb/vpmHEuX9zM&#10;fwx/wM/j97n7i/vp52Ce+/En26qp/ZzyLJSVUet4xt/Y/zlum78D1raN5/fOH9jS9AfGjN+Bu79I&#10;Pxfzbbvsiy9S96ebqTWuuf0ZX9w1E2KtKCKdtJZ8hpovbOThv+X6ZuzipdonfPKvBbxIi7TxC+VZ&#10;2wPoqa1fp785jj3g9mwNLy00j/7omT34qahjr9EmZm/Tb7lpffvaoB/Pozk+qaik6YvwyUqlThq2&#10;sLNCbZP0e37zkwme1FYWlMOvaamzXzOHmi/W8PBi+hvr059+wsOKF6ipgUdnzdTaE1uqrahvkvdu&#10;W8s//ddPeVJhpuRcvFT7KH2N+T2/+fmjnPfe6dFV+zWo+WINT8y05yKvmenhRbOWIsUn96DsxVyN&#10;2xVGG7GRnNcoxYha2zQ2w0M+R1mBB/b0p/eUe/l7Hv36CRurHClRc/uP5vhkdiMvfckofzRlOy77&#10;/TDkukY15bxkO68UiZEnbP6iy7FgHrm2XaAF3Q8+w+e/UsOTPL8Di6Zcc9s1XYprJsQaUJpBzDwN&#10;dsu+9hKb732y5H8YHp0d5TbpYEJt6FdWtZGNTY1K41u1enoBzODEpLyoL12E3bbGvRgvjc+xmRke&#10;AU+nn6iFy2f2t/PXNC3IZyirgM371QbN2arXl0HNBsqoYbfamNqW8prHozk+sQJYPSCyNT5f9DV7&#10;ZAtUH50tMnjLo+bgIq53TTVfUa5ZOjWUze95amu3ZTRQN9d3pK6e/vTfuXkvfU9s7cVqPsdGJcif&#10;f992ebddkIXej8+wqQKe3i9k2YV58uu59LP2aIqfm2msRV4zIdaKkgxiar5YY//ltJmvliaHR78l&#10;62vf9sL5Pb/5p3Tj27L99kDmycio0UMm/bPQBqVlX3qBjfyWp9kCsbEH3J7dyCbzvWoc49Of/rut&#10;3YbtW/BycX5brvlclnYTC/fwov16XooU2M5o0ZSG1uZPwe1O9FqIzV90QUMlm+/pgaVlma/ZQpV9&#10;7U/ZXaue920eOhfKyUXTX9WB8jtwbSTrb5RBD1LNF3jNwUZ2ogTqP5zI+H00a98uRW7zNE/Dd+un&#10;oDZMurzbXja/5/FqNsBf5DUTYi0ovSBmKbtVqx494ylq+seo6s0VLDnSPY/+7REbm77gqB1ZoIZa&#10;9jZttKVSbIyUxIqljR79lidGGsdmbIaH1OCx/uCb1eO5e4ypnk4/UVI0+ksw/TI3AoH9q9C91KhJ&#10;2X1w4VXrT3/6CQ9rX+IrX/kct686UzTzXbN0gKoHFlbB4jjuY83BLLWFStBeczBLTUyuZ8Fg1SrU&#10;VNOU75t9tmd41vyd+gyf/3q2RsQmx8t/bIaHFXU0LUngkS2w0GuNFpxqqTBrVRfwjGf8XXLIue15&#10;LOk1E2L1FNw7qbqlm0ON5Y5P5xhd4V5KGS3yHWw9OYrl7IFh65GS2asjozX/PD1tcspYz94zw95r&#10;w1Geo+eR7TplbL/YHi3OY8jTO6ngXjwYKQTzRfqE2z/8hE1/VcknOXsnZR53zt5J2c65iJ4d9mMz&#10;1nbe73nUHHyV3RXZrvM810w99nu3uan2NMs4zuKo1/PJyCiJqkZe+rfsvaaejEzwtOmFjB6AuZ4F&#10;5+e3Rz7HzpzPoON3w/G793BkgrIm8zwz70XGNXNe04yeOLkUsm0ytp/ZOynX/XA84xc/5aX99uWd&#10;z3jGc5az12P+bc//t3Ch10yItaPgIGZtyOx+ajPvHxQhVs78LxEhhBCLUWJBjBAlItvYP0IIIZaU&#10;BDFCLCWr6t85WJsQQoilJkGMEEIIIUpS6fVOEkIIIYSQIEYIIYQQpUqCGCGEEEKUJAlihBBCCFGS&#10;JIgRQgghREkq+SCm5mC+Cdv0SeXU+Y2eR2Vf+1PeWMQQ+WtGTTVf6ckzBHtDLW/8TXWOmaQd9zrv&#10;svMr+9qfpicjXOy1tR1Lsc9k9uXN43N+Xur0CSidk5sWK/s1s8z3nAkhSkYRQUw1Ld1BgkHjp6Pe&#10;ucDKW8p5lBpqldl7Fzqb7dpVCsFeTUsd5Jx3SZ9j6OHPnUP4L4+nP/33AiYxFGtSMb/3QoiSVnAQ&#10;U93yJnUTg0SjUaLRy0xubaW7pdq52Ioq+9ILeV56+mzXxb30lBl8fzgBKzabrQAXL+ULSGvKeUle&#10;TBYzyHre5rnRZ5Ne3CCBxf/eCyFK1YIHu6vvCNLKZaLnbzmLVsgSz6OUbZh452d5J4gky2Ry9knu&#10;nBO9ZU62ZkzIlrHd/MzJDG+y05rx2Ny2c58WYx81B1/NOkuyOQld2df+lCZ+TaKqMWPbuvznDOnr&#10;hnNiO0XGhIwO2echyjOBnTEx5s1fv8BuZcJDfX0XTT2VPB75HDubNvJk5DaffGEnOysyR9md77hy&#10;ybju1sSV+vXa9PPbsN88duc1y3NetrLM4yVj345lnM8wpPdv/c7M8JK5j2wTbmbbdkMtb3zxt9yu&#10;qNOv48VPeWl/HRsLnWjUdlzO60HmNcm13Vy/93knoJx/2877afsdcGw7YwJHIcSy+eNNmzb9384P&#10;C1H9ipftjPPLWys4hbWi7Gtf4JU/fMIHv8r+x6LmzVd44dfj/Pv4fziLsqupYLsHkr+YVf54/Qlb&#10;mip4dudTHj910fTN7fzh4gf8PH6fu79I4dq/k+1ln/Lx+H+kX+azt7n0T7/h7i/uc1fdVk01r/0X&#10;GIvc4sNf3OfuL+7zICO6+gzur7zAxtlPuTuW/byy+ZNt1dT+6Yu4fj3K+wMfkywr55Vdf0Tyxm95&#10;Ov4pd39xn7mX0+V3f3Hf2v7Tsfvc/cWn/McXN/Mfw+a53TfOSd/2jqaX0+vO/me+tL+COePcyr62&#10;g93/6TfZz9lUVkZt0yZ48NDarp2Lho5yPvnJfR5nrKxfu6b/zx9IDEwr2/4Mn/+bV3jhlnlO+jl8&#10;9mPjutZUsL3xJdx/MI7tzh+o/S8v8cd3PuXx08/g/kotdX/4DZd+/v/yyp/X8h/DH5DY8Hk+X2He&#10;T92fbKum9nOpou4HDbW0/Pn/5qZ5r2f/M9tr/zf3bvyWP/DHbHp1M3WNG/jkh6N88NP7zL28g91f&#10;NPcxz3nxex78wnj+vlLOs3/91H7Naqpp2PKAnxv3OVlWze7/S38W/sBn+PzhnZSb2579z2z3/B9u&#10;/3CcT56a9+kl6r5iHlsKl287L8ya1zTPtmsq2L7nJes6fnHPHxiLTPKffFuMa64cYzZPf8vHv7jP&#10;3Tt/YEvTnzBte46yXJNXd7J7R+Z9yfp7X1PNVw5U8Bvjetv3Mf+29QDmt+n7afvdddH0V1XWvVR/&#10;d4QQy6/gdJJNfQetW+cY/dlq1cJ8hpovbOThv+X6duzipdonfPKvRbx4snn0TPkG+hKbZ9V0RoqR&#10;i4/Y+IVyvcFmwxZ2VjziZt5v7DW8lLfdSYqRyAdFf+sHvWbF/Pb39F8/5UnF5xbcqDWDsm3GZnjI&#10;5yhTv9TWVuZvJPloip9HPsj97bShks2zn/IoI6jTlX3pBTbem3F8s9bbPYzk2ibGN2rzWj6a45PZ&#10;jbz0JTM9+ITbV40y231dLKPtzkVnTYLdw4vp2pFH//YofQ0LOa98Hk3Z1rU9CzXlvFSh/F6MzfCQ&#10;jWxy3Lz0saX45B6UvWhcs3zbxn4dn+RJ8xbN+N1Kpxp/z29+MsGTjOcu+++93tbq1xk1VlDItl14&#10;mjbOcz/V50oIsZKKD2KqW+hu3crk5TNcXZ1KmHkb7pV97SU23/sk+x+tYtRssAcCs+mgxqnsxc/B&#10;7G9zlvNoip9ffMTm/UbD4UX0nFl96Rff05/+Ozfv1bB7wY2h52uw68LTRDrgWLDf83TW+dka8ei3&#10;LF3zYb2RttVAXU0dPXrGU/WF21DJZh7xie33yP7/R2fV4DPPtpdbvt8tw4J/7/Ntu2YDZTzhcc5t&#10;phgx2s/p10V6PQmxkooLYqpb6D7UCKODrFpTGPSGe09+PZfjD898tTSFK/vSC2zktzw1/4BV2IOa&#10;shc/Z/376f3fKiU5jN3TGw1HPuDmbB17SzaQsf9R1xtjfsClyG2eFtsYuqaclyqcL1LFPLU0hfsM&#10;ZRXw9P4CaziWU83n2JjvRVqEmoON7GSCa0oD9XSA9Hsez8JG84W7f/4aI1X+bS8zZ81izeccAdQi&#10;fu/zbVupjc3JqGnUe7N9jt0SyAixYgoPYpQA5syqVcHo+e0l61adT0Mte5VqZL3qvA6PlQ4yqpnN&#10;GoSxGR5W1NFU4Av86XS2P/8umpZiXJIsnk4/Sae+Mui1FJu/OP9+aw7uzBNU6C/JDDXVfCVHLc2C&#10;u1U/+i1PKl6gxnhb1BxUGxdnYaQNcgZLC2F2y7fdL8e1rKnmK7YGpU76OVpBebHnlY1VY/gZPv91&#10;pbbE+N2wgpCF9G7Kte0C6ePAFNmdf2yGh9TgsZ4f45qpz02e33v7s++iSa1BmnfbKT65t5GdXy/s&#10;C0dBX2aEEEum4N5J9R1BWrc6P51jdHBl00rz9RbJ3oulABm9F7L0/HD07MjsheDsVZLuAeHs3ZC3&#10;B8YCeydZ62TtoeHoRZSxD/uxq72TsveyIXObZNtu+rpl9k5aXA8z9diejIySqGrkpX9Teifl7Y1i&#10;7LdG78V07Z+mKLOeHTLPiyznZu7D+bntWj7i5g9/i+frMKL0TlK37XyOijsv7M+q4xl9ODJBWZN5&#10;DTP3jdrTZp7rnXfbRm8w+3X8TMb9NXvDOXvmZTxnkOWeKb9bjmue//dePe8n3P7hJ2z6q0o+KXDb&#10;KMdtsvWCm+/vhhBi2RQcxKwNi3vpieJlBEhLaL5t538xiaIpgYZVs+UcRqAUye+9EOtWiQUxYqXN&#10;F2iI0lH2tT9l7xc+tQUxNQdfZXdF5rgoQghRCiSIEXlJEPM8yZJOyjKwmxBClAoJYoQQQghRkiSI&#10;KXHNHTuo3uZsgSqEWG3/vx99xNwD6a0kxHKSIEYIIYQQJanwcWKEEEIIIdYQCWKEEEIIUZIkiBFC&#10;CCFESZIgRgghhBAlqfCGvfUdBNV5ByYvE13NWSCFEEIIsa4VHsTYVNPSfYi6iVWeDFIIIYQQ69YC&#10;00lTJOecnwkhhBBCrJwFBjH1vLJ1jolRqYURQgghxOooKp1U3dLNocZy/T/SJkYIIYQQq6ioIEZV&#10;3dLNoboJBs9cRepjhBBCCLHSFphOgqnRCebKK6l2FgghhBBCrIAFBzH1rzdSPvkRklASQgghxGoo&#10;OJ1kaw+DtIkRQgghxOoqOIgRQgghhFhLFpxOEkIIIYRYTRLECCGEEKIkSRAjhBBCiJIkQYwQQggh&#10;SpIEMUIIIYQoSRLECCGEEKIkSRAjhBBCiJIkQYwQQgghStL6CmKaT7H3reNscH5u2OAfZG/ogv5z&#10;JOgsXnW+8ADxeJxIwFnyvPMRHogTj8cZCPuchUIIIdapBQQx1bR0BwkGu2lZ6dkfm0+lgwzbzykq&#10;nMsuwLP4Ia6F27mupZxFKyIQWaMvaV+YgXiE1YqdfOGjeNHo8/vpCg07i4UQQqxTRQcx1S1v0jg3&#10;yaSzYCXc+BbXwu1cC5/gzgzMaSeM/3+LWeeyz6HhUBd+v5+efmfJ862hykVqbAgJX4QQQqiKmzup&#10;uoXuQ3VMDGpUHvIyM3iGq1POhVbCPra8dYzNt0/wYfyKoyzI9tBB3OZ/x89y7XRU/3fzKfbum2b0&#10;dgONXhegB0LObWzwD7Kn5mJ6PYt929nWzccXHqDX2C8kiPl76M/4XJGI4e/pBwJE4p14AEih9XXh&#10;rJDI2EZKo68rxDA+wgO9VA2lgx9feIDeqiFj2zi2Dymtz6jxsH+eph6Dvn1r19Z+TY5tZJTPLxCJ&#10;0zZtHpMQQgihK6ImppqWNxth9L1VClwKU3FkN1PhdqOG5izJbQfZ3qwsUOmlseaiXh7VwNvDFivi&#10;yWcfW946SJlV+3OWp95j9m3nE4jQ600S8/vx+/30aW46B8L4lBqWWEIPIPzGMukgo58evx+/P0bC&#10;sVnI3LY/lnWpHHyEBzpxW/uNkfT2Gu1ujP32aaRIpLfvTwdRvvBhOGl+3oeGl6NKSiwQUbftx19k&#10;ACOEEELkUngQU/86jYzy3lqOYIDZ02pqKcrUOJS9vC+9wIzGdbOGJXmRhzMuNn9ZKc/FvZ/NaNy2&#10;al6iTGop3M2FNQAONHlIxPSaF4Dh0BAJVwNti24C4yPcZt92UXxtNKBx0qrl6OddLYWnqbAWMMOh&#10;HqVWaJihsRSuqgbbMq6GNhZ+mj5q3ZC8J6GPEEIIuwKDmHo6WssZfe8qazuEyWz827jNuYDqCr+b&#10;cX6Ww4tVlFd62aNse0+2FFBW+ovY06n3sNF/sqVpVkFDFS6Xl17ruOLZU1u5+MIM5Fm3v0evnTG3&#10;X0zPqkAkTjx+FE6uv3ZAQggh5ldYEFP/Clspp/FQkGAwSDDYmv5/R71z6dXjPs6uAx6S58x0Ujuj&#10;486FVPv4bCU8/bjAdi0zGtetVJXxk9FuJrdEzEy7ZKZlVlVK7/ljO7aCooYAkV4vKOmivoyeXcOE&#10;uoxt9mm4OwsPZPp7/Pj9J+Fo4esIIYRYPwoLYm6dJxqNKj+XmWSO0cEo0fO3nEuvshRP7hv/bD6V&#10;vyamuYsdlQmmbjgLsrhxk2Sll53+AlJPGfQ0i6czfzflsenUAlIvw9xLkk7/+MIMdGbW8bhrja0G&#10;Ivbakv4REi57O5YMw/dI4iFXhslK9fjCHM1XizN8j6Tzs3np52cdvxBCCGEorneSpZ6O4NrsnVRx&#10;REkhzWjcmfGy+ZGxXPMp9h5QX/AJRq3u2fo2d1QqxTh6Nzl7PgHJc+3cLSQIytuDyFrC3tPH7J0U&#10;iBDPCEzUHkJqD6AEsRh0tk2nt+0LM9DrxYW+z9hYA515eidh1BrZKmNsx5Det7PHlaa58Vrbztxu&#10;uudT4aR3khBCiGwWGMSINS0QIa4GMSVOghghhBDZFJZOEmIVjU1n9ngSQgghJIgRa95w6CSau1Pm&#10;ThJCCGEj6SQhhBBClCSpiRFCCCFESSqpIGbHjh3Oj4QQQgixTpVUECOEEEIIYZIgRgghhBAlSYIY&#10;IYQQQpSkdRnE+MIDBU1GGIisdJfeAJF4nPhAuMipB9Y493F2hS6w90hhM34/FwIRZbLPAZb6MSr0&#10;GV47gmwPXWB7s/PztaPiyAX2hgbZog7JvY6Zz1j8efybJJ4bhQcx1S10B80JII2ftTT5YykIRNbo&#10;HwMf4YE1+kJsPsXet46zwfl5KbAm1lwjE30KYbOPLW/lDiyHQ136xK2xhLNIiDWj8CAGYG6UQXUi&#10;yDU3+WNhzF/OgiZqXlH99Pj9+J+T6QIsybf5sMgZv0V+a/cZLl2zp9u5Fj7Eg+JnKRVCrJLCB7ur&#10;bqH7TXjvzFVWZc5Ho4v1nTt3nB8XQZ2QUJ1A0eSYgLHYCQtzTJJom4DRJkHM30O/c3JIc+JHVcYk&#10;kI511QkdfWEGeqsYMsozzkvZfiASJ2NuScd52yd5zHbdclMn5JzTHBN2Np9ib/NNrj/azx5j+9Yy&#10;7uPsCnopTy9tUCfttE/I6dz+Bv+gtV2LMqGnvVzdrn7cdY9OcJsea5liJvvMPX+Vj/DAUTg5RFWv&#10;Mmmn415VDfkZaTLvTa7JPp33IkAk3sS05sbrdZHSYow1dOJ15Vrf8axZz80ITeYy1iSl+nrYJgbN&#10;9lku+r3CvIbm/Z3RuP69t3mW7340n2LvAWz3J+tnC2V71uzPgX7cu5mKTlNnLqMcs845eazj2PdN&#10;c/1HsNNc3zaprGNdx/O5kzGeer24STB6DhoPeDKWyXrN2MeWt3rgRxfZGDR/R9LltolyFc7fIcj3&#10;LAux+oqriSl5Rk2HP0a2CtJApBdvMqZXofr9FFWL6gsz0OlG69PX9ceSeHsjBACGQ3SZ1bJWisGP&#10;33pxpb9Z92kp+3bJsu0+jSxL5WQ/rz40d6fV1qe/x/gspc9cbZ67Fbj5whzmpPV5nwbeo4WnxPRv&#10;t+2MjjtLDNsOsqfmItfC7Vw7l6Dc20UFSu3NuYT+0gjr27lm+yN9kDLthPH5WZ56j6Wrxt3H2emF&#10;O1Fl/zMa182XR/Mp9niTjBrbva65aXSkrcq9x6xju66lcO9bqrSWC29vG9PG/YwlPHQ6cnmeTn3S&#10;S73chfewWZ7/GQaPPot4LIHL20nVkL5+Q5t+xwKRJkas5y9GwtPpSCN66IybxxYj4fKi77qfkQR4&#10;mpSFA014SDAybwDjYAQNT8+1c80MBvLdjxs3SeKhWkl7VDR7YPzm4gMYlGctqjHnLAPAQ2Owignj&#10;OUtWetlqHYsRhMycNZ5D9Rk1VHrZY64f1Zjbtt9qd1NxRF33BHcqD7LLv89atdzbwJPoCe7MeGjc&#10;N831qMbctt3670i+awaAix3B/TyJGtue8VBnbFv/vTzBnRk9ODePPSOAEWKNKy6IKW/kkNUmpoPn&#10;qkWML0ybJ0Fs/q+UWfnaGkA7mf5W3P8uWsqD+jd/oQKHvfZtFyVAk+28hgkNJXA1tBUWiAyH6FF2&#10;PDw0RspVxZJNx6gGFjduksTNZwtpWOnez2Y0blt/dKNMainczXrj4Q1fbqB8ZozHRmpg9kYCKqus&#10;P/AVzR6S59Ivm2fxiyQrG9ik7ls5tme/HGNOWX+xErF0DUr/SALctfb7kYhZgWTW8pxSaO8a9zql&#10;Yf7T1N+TDpzNwMRda99y+tjs5f3vaqQ8TXpgDgSaPKS0d5XtFeDldACj1mrlvx/2ewtBqreluPPe&#10;SqUnU9yJmscWZWocyl42Ao3mLnZUJhjNmypV1k9e5OGMi40vYpyHuu4VHlxJUL5zf/o5G79opbeS&#10;V9Tan/mumS55zkyPXeHx7RTlNUv2myvEmlB4EDN1lTNKe5jB0XJan7dAZhEaqly4vL1KjxR7WmrV&#10;+Gpx46HTOq64Iy01H73Rr7Vu1rTYKnixivJKL3tCF9hr/Kipo2cfJ0H5g27/5r6Pz1aC+0B63b1K&#10;Wso0d/ti+qWRfJsPnd+wl5IjMEyo1Rv9PUvXTsrWaypbKtFes9Lfo9TKDQ8xZgXmenA8VGRk7fZ6&#10;KSfBlC0tN//9ePbLMaUGYjdu5eW+mja87IaZaVtwkUEJpuEKD75nptTqKMNDo/IM7z2QcUNymP+a&#10;CbEeFB7EOEyNTuSoel2/Uppe/a/+LLBiZ4kliDmOq9CXYiDSixclBVZkKmtZ2dJMxo/5rfb+NHO4&#10;2BHU/8A32r7x6tRqdP1nFRt1pqYZc3621HxhBjo9trRhUSlThhkaS+kppUATnsRIcbUwxjUfHfdk&#10;pO7Mspz3I3mRhzN6Sqmi2UPyRr6aj5Xz7OPFPjAJKx1k/dja2+SX95oJsQ4sMIippuXNRsonP6I0&#10;+ydlMXyPJOn0jy88kOVbam79Iwlc3qP5xwMZmyblasBonlCwsemUkv4JEMlWG2KlGxzlxrdnZ5sL&#10;u2HuJR3tHVTJe0bA4yN8NMu+l9P9aeacaR6M1FOll51K+wFVxZtesNrLtDvaKehV6+4Dp/Rv9qsq&#10;QKTTQ2psqKCgcvFSTJvRUiBS1DMOMBwaIuFpY6DNnU5bFWn29Anu4GWPNW5QIfdDT7W49w1SV6kx&#10;ma2B9d/1c+nSJS71/52zZPnM8xzmZQRmjQsaP6mQazafK/xuBiVNJ0TpKTiIqW7pVsaIOUTdxGDp&#10;dbG2qtI78eDC26sORNZPTyyBp1OvZu+tGsreyDaX/h6jMa+SeokbDXtNwyFOaijLmOXplE2v1wWe&#10;Tr3cCDyGQyfR8NIbjxOPtzEds9eG5C8fJtSlN+ZV0wjOQfz6e/RGns5yvR2E+XkvVWPF1MToA5zp&#10;NSF6Q9m9oQu2hovzSr7NbQ2rRmVvyPyjHeWu0Zg3XZ2eHvNi9j0NHGXpdeFZ/JDeEFItz1I7sFzM&#10;5ywe78RdbA+4nM/wPIZDDCXMdeLE26bRiqqJwWgn48LFGEMFHnKmKzz43lmS2w5a96Sg+3HjJslK&#10;F6hpPtU/fsBtgBc/T6uzLI8N/kF9f0Ev5VZ6p9DgINtzWOi6V3jwPb0xr/qcFvr7UdA1m8fsafM+&#10;FLdvIdaKwrtYrwGL72L9nMjoQi2czC7Sam+LiiMXaETt3rqMcnZLTXehXhupxuIFInrPqYIDryUT&#10;ZHtoP0+iuVImrfT9+L/zZ/cHeSPwj85CsVA5n2UhVl/BNTFClA690aNdkOptMPdo2VuePN8CEToX&#10;0KB3KVQcOZizQW9r34+5dEkCGCHWG6mJKUTOwep0RQ2ItxSkJmZ+WQbLyzqQ13LJNfBhqdbEWOfj&#10;HGBv+VkDs2UMMieWk22QS2vQQyHWFglihBBCCFGSJJ0khBBCiJIkQYwQQgghSpIEMUIIIYQoSRLE&#10;CCGEEKIkSRAjhBBCiJIkvZOWyrocEGofW946xsYr9hmJV47eXdma9zERw7+k/ZaDbA8dxC1de5ef&#10;rUt8glHHZJsb/IPpCT7HswxYaBsGYeW7gQshVkfRNTH1HebUA0GCHTKHtVh91oSGSxrArFPu4+wq&#10;eNj8JZR8mw/D7VyLalknln0WP8S1cDvXc00FMhyiy+/H749R9EwKQoiSVUQQU01Ld5BWLhONRvWf&#10;Ups7SYiiRLlb5KzCQgghVk7h6aT6DoKvfLSqgcui00mBCPGmEfqm26yRKO2j7QaIxDuxJvZVRqn0&#10;hQc4yhhJrxcPCWIx6Oz0pFMYRjopNtZAZ7Ztm+mmk3DUrPa2pT8WmhrRUx6cU1M6zs/0tM8Ocyh+&#10;W3oknRKaajZGRiXFHdv8NEZaxfyvtb657lk4YJY7UwGOddVUgPs4u4JVTIRvUm0uU1TqJs/ot82n&#10;2LtvWtmWfd6dDf5BdhJhouaYcc6QVK7hvOkL53kp62/wD7Kn5mKW8zSvi+N+ZN3+wsx3XhkjGVv7&#10;zjwfnfNZyGUfW97qgR9dZGMw27OQOe9RtvmtMq+VXca1zRAgEm9jWtJJQqwLBdfE1L+ylbkZNx3W&#10;TNZBSjKb5Omkt2pITz/EEri8h5WZpPUZhf1+P35/nz4ztDGTNIDL28B0Xx9aykNn2zR9fRopT1N6&#10;pmqXl05z230aeI/aZxd2eentrWLIKE952qzyQKQXbzKW3re7M2Om6eyiTI2DuzmY/shdRxkJpqwX&#10;chf8qJ1r4XauhU9wBy87HbPVug/oL5Rr4XZGx13seNPcnv5yK9P0smtZaibcB/bzJGpse8ZDnbLt&#10;iiO7mTLXC+sz5pozTes8NIbM9c+SrPSy1Va+fMq9x6xzvq6lcO9LzwCcP32xjy1vqdfkBHdmnMvk&#10;VnHkGDtmzqbXrTy4pLMH5z6vINuDXp6es98Pfd9GrVNUY44Eo9Y9KySAMbnYEcz9LAghxFIrMIip&#10;xl0O5Y2VfGSmki5PsrW1m5Zq57JrXEqjz/za3j9CAje1PiBwGK9LndhumNBJR5CSGLK+3SWGsjTg&#10;Vbc9PMRYykVDmxqIpND6jPmOjPKqBoAATZ4EMas6YZjQUAJXQxuFhDGz72nMbdtttWPY8OUG0Aas&#10;b7LP4t9SXkRXeHw7RXlNg/mBbvys9Y149kYCKuvYAGzw78c9o3E7z5xDyXPmiy5z27On1W/UesBV&#10;9rL9xZZeP3v5slHO+dkvx5irrLKCmLyau9hB/muSW5DqbQlGrZqEKzy4kqB85/7C9l2IHOdl3stJ&#10;q8Yuyt1zS7vvfM+CEEIstQKDGN3k5fNYyaRbP2N0rpzKUgti8klNs3RzHA9zz/kNNjXGkBX5DBPq&#10;MtIgvlrceOiMx4mbP9bkgQVIXuThjIfqZoB9bNoJD3/pqKIPXWCv8WOlSRTJG0r1/I1vWbUtG2pc&#10;MDNRYHoni+ZT1n73hsx0lSpdYwQwe7p95SZpXA3uOsrw0Khck70HirjXi7WYeymEEGtMgUHMFMk5&#10;KHc/TxFLFq4qbN8bG6pyzlw9Px+1bkjey6ivySFBzG/0sjF/Cu6urX/rdTcHwb2fzYzxWG3PEvSC&#10;kg7KniLJ7tmjwpfN4D7OrgMeklb6op3RcedC65GarjF+Cm4HtEhGDZtpw8uZrWCEEKJUFBjEwK2P&#10;JilvfB2rGUz96zSWT/LR6rXzXVr9IyTw0Ga1Q/ERbvOQ0t7V0z/FMtJTI4WsPDzEWMpDp9L+plh6&#10;2qCOii838PRK5gvx6cdG7Yb7ODuz1MTk8uyXY8xltGMpRoon941/Np/KUhOzjKz0kN6GZcle1/en&#10;matsYJOxwYojSiNdkxUs6EGk1ZDWqDVrPKK0Ycrm7/q5dOkSl/r/zlmyYPozorY5CrLV6yKpPi/J&#10;CZ5i1uotNRcbX9T/tcE/uLLPghDiuVRwEMOt8wyOltNqNuxthctRJb1U8vrp8cdIenuNlI7e0Dbd&#10;c6kALi+9VjoIYn6j/cu8hgl16Y15rXRSPF5gw15D8m0mZrw0epO29AxEmdRSuA8YqYtgFQ+LqIkh&#10;+TYfRjXKzPVDF9j7VroBbF7Jt5kYd7EjaKy3b5o7K1UTc+NbjI6baRu9B5Uzu5fbPra8paTeth3U&#10;j98MPJJvc1vDOq+6R2dtDXufxSPcwcue0AX2hvbz5Jw69skVHnxPb8yrptkyGvb+4wfcBnjx87Ta&#10;SxYu417qjZPtAxXq7WSs5yU0yJYlif7s291Tc9FWK7fBP2g8n17KrXSbOV7NPPdDCLFuFd7Feg1Y&#10;dBdr8ZzJ08V6RS3HyMWt9P34v/Nn9wd5I/CPzkKRk3SxFmI9KbwmRgixIlr7fsylSxLACCHEfCSI&#10;ESXP02mk4BbRpmgtudz7F7zxxhsSwBTDF2YgHieuDlYphHjuSTpJCCGEECVJamKEEEIIUZIkiBFC&#10;CCFESZIgRgghhBAlSYIYIYQQQpQkCWKEEEIIUZKkd1IRApE45ryMKa2vuNF8S9QG/yB7ai5yzZp1&#10;eYUFIspkmCm0PIOYVRy5QN2jE0VOIBlkeyg9JcGcVuz6WbiPs8uaaiDBaFidyXtlfLXt6/xD8yzn&#10;37nK952Fz61avvttH1tu/DN/PWS/4r7wAL3mdBspjb6C5yUTQqxlBQYx1bR0H6LRmgDGNMfo4Bmu&#10;Tjk/Xx6rHcSYApE4bdMSxKyIQIR423RBL52FBDEVRy7QyNnlOT/3cXYFq5jIEsQs5FiLkTuIqSD0&#10;ty1w7ieEaeQHR6q5pC6zq4VYe53xn8f86vRPCD9Mr61vd5PxvwnH9isI/e03eM0qHqZz4J5VagYZ&#10;243/PXEEG4vbNnmDGEsRz5MQYu0rMJ00xdUzUaJR5efyJDBHcoUCGCGW3j4+WwnJG8sQwKwFj6f4&#10;yPkZALN8bAYm6jKbG/lBewW/On2GznfO8J0b8NqRFr5plu9qMQIjvfz8RB0df9vIV43ib3Z9g9dm&#10;h+l85wyd7wxzt87HD9r02Y/0IEQPMDrfOUPn6Q+g+Rt8d9dSbNvuwSc5AhghxHOnwCAmU/0rW5kb&#10;/VkJTgDpIzyQnmQxHo+QHuc1QESZgDE+EKaIKRjxhQdsEzjaBpANRPTtWSOLFjrCrD75nX2CwMzP&#10;rAn0skzaV3FEX1ZdxjkrtX39zPKKI7nK0pPz7Q05J4fUy7Y3q+sv1YSCZOw7Y1bk5lM5r4mugY3O&#10;2act+c4ryPYc13g+5nVu3Abl3mPp7TsnM2zt48eXLvHjvoVN//j+0E/o/J+jvK989tW2rxP79jd4&#10;bVMdHd/uJnbkVTZuepV/+HY3390F32x9lY0TN6yal/eHbnCXOr60Cz0I+fM6nty4YdWOfP/yBzzZ&#10;tJ03NusB0Bt1j/nVZbN25B7/68ZjNm6r1QORXc28tmmCS2YNycNRLk3A9l21i9+25R5//84Z/v5D&#10;24dCiOfYwoKY6ha8WyfRViqPtGT0CQO9yRh+v9/4MWea9hEe6MSt9Rmf96HhpbegQEMPUnq9SWLm&#10;dmMJPJ0D2Caidnnp7a1iyO/H36eR8rTZy7O6wuPbKcp37ldeog1srEzx8JdGKsJ9nK1EuBZu51q4&#10;nesa7PhL+0zT5d5jeloo3M51LYV7X7p8g3+QPd4ko8b618KOiQy3HaTu0Ykc63bBj8z1TnAHLzsd&#10;L3P3AT11ci3czui4ix1vLs3swxVHjrFj5qx1zOqsyLiPs+uAmztR49jOJdkRNGZFdh9nV+gCe422&#10;MOkZm81Zkws7r4V4Fj9kHeucpl+Ta+H25UlnObw/9BM6T3/Ak8cf8J13zvCdG4/1tMw7Z/j7Dyt4&#10;uQLufmgGCnrNyXZgy0sVQAVVmx7z0Q2zlqOW7x55lY1somoLsKWajY/vcsms4dnVoqeGNlXzCvDV&#10;lypg4q4VpHy17et01AEVFXx1kdsWQqxfCwpi6l9vhFKshQkcxutKEMs25bFRNmS1cxkmdFIj5WlS&#10;ampy8RFu85DS3jUCIqC/h1jCRUObGqWk0PqMoGl4iLGUi6oGpTiHZ/GLJCsb2GR+82/ejXv8Ig+S&#10;xv+Tb3NXaVvx7JdjzFVW2YIYZjSuGy9Ke3mQrV4XyXOZ7TYs42etthvObT+Lfyt9HGbAVeM4KWX9&#10;2RsJqKyzH9tCuI9Tty3BaI6X/4YvN4AWSR/bjQHuzHiobtav14fhdq6Fz5IEkufMYCV9DQo6r+V0&#10;uZe/eOMN/qL3srNkybzywiaefJp517/Z1U3s29/glfF/5js3HrPxBTVtU0Hob7uJfdsHF85wfsIM&#10;cgybG/nBt7uJtcP5d4a5SwUvb1ZW39VC7Nvd/MO2u3zn9Ac8sQUii9y2EGLdKT6IqW7Bu3WOidFS&#10;q4UBX60bUtOMOQtM+coKkLw3T1PB1BhD1iLDhLr8ZIunMkWZGnex+ct6TUBFs8fRjsOR+rB6xqTN&#10;3b7IM/M/ybf50Hxhu+soI8WT+7bFC2fVaug/e8weIArbsd74Fte+93b6WJbJhhqXPV0TOsaOnKmj&#10;LAo4r9JiBAhKCqmjDjY2f4OY0vZke3s3b3yqt1v566FZR6CzideOfIOqf9HbrZi1N1YblE2v8g9H&#10;qrn0zhk637nK9zdXsEVtf1PnI/bnU3znnTN6qmtLNRutNjmL3LYQYl0qOoipf72R8kltxXokLaXh&#10;e9ZX6+xcVdi+azdUUcyry12r1rr4qM1og7FwszcSRkopSPW2BFNKuqfiyDF2oHHdTE1ENebUlfNJ&#10;TvDU+VnBgmwPekFJi1zXUs6FVo0tXZMtTZbT2j6vhZkl/D/VFNI/86vHcPeCEVAwy8ezeq+fdM8e&#10;NZCYZfqx3qMo3eZETwNNPwAeTPGEx/zqtNKjSAlS3v9kVu9xpLTT+epLFTA7y/uL3LYQYv0qLogx&#10;amFGf1ZyiSRd/wgJl5ej2Rqi9I+QwEObVZYlRZTTMENjKVzew+nUU0Z6apFu3CRZWcWG5t2UaQOZ&#10;qZ+ZCaN2Yx9b/jKzJiY3vZbH2YamGE8/TrfN2blSNRbJCZ5ipIeMdj1qw97ZGwnKvT1ZGvMWLv95&#10;udj4ov4v574L8eyRs52TwyIb9uaTrlkxggTD9z+cgDqf0mNIb4z7rx8CzHJp/DEbm1sIGSmcr7Y1&#10;s91sq/LwHh893sRrB8xaHaOx7vg9PWj58C53qaOjq9bYeC3/tXmT0QZnkdsWQqxbBY4TQ3qsmLnL&#10;RM+vThCzNOPEBIjEOzGHT4MEMatxr6MsEcNv5Xuc6+nUQe9sA2o5B2ZbgvEp9Aa4cCd6SGmv4Rxc&#10;DZKaRpk3PT5JIWOSVByx9+5JntNrLTLGiXGMfaIfk3nOCe5obnZYy+9jy1vH2Hil0BqQLPJdt+ZT&#10;7D1g3JHxs1x/tJ+dRNLnqZZDloHn9IHuMM5Vlf+8Mvc9it74+cP4Fce6Jue+9WtjpbjGHWPVtPbx&#10;4//+Z/CL/7Gk7WK+2aWni/56qILvfruZacc4MPZxYpxjtTjGcnn8Ad+x9YCyj+XiHAfGOU7M3Qv2&#10;nkSL23aB8j1PQoiSU0QQs/qWJogRJUVeOmIpyfMkxHOluHSSEEIIIcQaIUGMWPtcXnrjceJxx7g7&#10;QhTIGojSmodLCPE8kHSSEEIIIUqS1MQIIYQQoiRJECOEEEKIkiRBjBBCCCFKkgQxQgghhChJEsQI&#10;IYQQoiSt095JPsIDvaQHZFVH5l2gdT2IljGacUpbc+dvjp5rjkAsinj2HaMzF8w2UnIqc4TpBbCN&#10;guwc3XhF6KMNb1noSMHr0eZGfnDkVTZODNM5cM9Z+vza1UKsvYJfOUfDdoz6nogVOgGwyKeompj6&#10;jiDBYPqno965RGnwhY/iRaPP78fv9+f+Iy7WOH327u3G/ElrSvMp9r618PmollsitlzPfpDtBzwk&#10;z5mTbi4+gAF4Fj80z0Sca/hZWLP0mc2tubKK9M2ubn7QVuH8ePVtbuQH327hm87PV10/PX4/fn8f&#10;OR9jUbSCg5jqlm5auUw0GtV/Lk+ytbWDUoxjGqpcpMaG1lSNQWkzfjnXWC0MystPamFWiLuOMuyz&#10;rD9P9Bm9RUEejvLX75xZX7Uwllk+ttXCiOVScDqpviOId2aQM1en9A+qW+g+VIkWPc9KTQe5NOkk&#10;vTq9YSw9caOzLF9Vu32SR6VK0EgnxcYa6DTK1ckhM9d1TBA5L8exqRNXmqmsk3C014sL57HPd175&#10;Jr7MUq6kjWznlLEe4AszYB6Tc5lAhHjTCH3TbdY2nNcsF+eElaY5zZzoUp/cUZ/E2pnSCLI9tJsn&#10;mpsdXhdz2lke7jzIjkp1uXkmaLRtH5jRuP69t3nmmIwzTZ0A0rFtc10jbbKTMZ56vbhJMHoOGg94&#10;0vtvPsXe5ptcf7TfSq+kz7kQ+rNQNZSjKnueSTOdE2PaJ7U01yfzc8i8Zso1nW+iUVPGcgU9C7rW&#10;vh+jz6n5FyzhnJoZk1OqE2d+te3r/MMLN9Iv8s2N/OBINZeMcnNCzv+HFmvyy/TEmPp2q/7lDP+6&#10;q5uOOoDHtjSFbdJM24SdFYT+tgXO3aDqiDnpZrr8m13m9uwKmVjTvk+FkjZSt2/fpnFc47O81lwH&#10;E8Ocx0dHnX1C0NznZW4j2/W2TzCalu+aKWW7WojtmuJXFa/y2qbH/OrCXV5pf5WN1mSktXz329v5&#10;19NTvHHkVTaSbaLSQszzOyiKUnBNzK2PJilvPGSkkKppebOR8smPViyAWbwAkXiceFx/mbu8vfow&#10;5MpQ9oFIL95kTK9m9/ehuTsZUMa511/YSWJmGsrveAhdXjqrhvSyWAKX9zCB9Moc5qS1Xp8G3qNh&#10;ChtF3whCrGPz47dm3ja4vPT2VjHk9+Pv00h52go+r0CkiRFruzESnk4i1oHrAYxb60vvW6lxGQ51&#10;GeeTrX40QKTXS9JMXRjbVveNp5PeXNcsj9nT7VwLn+DOjD7jtp66aFdeWlHuhtu5Fj5L9myGR5+V&#10;+lyCcu9BNl5pZ3TcxeYv7wOg4sgxdsycNbZ7gjuVB9nl18v08oOUaSes/V4zghCSb/NhuJ1r5xJ6&#10;cGKW2wKBLviR+fkJ7uBlp7Ltcm8DT6InuDPjoXHfNNejGnPbdmNV3G87qL/Iw+1ci2rg7WGLFRks&#10;gvs4uw64uRM1ji2qMaeWN59ijzfJqHFO1zU3jUbKbIN/kL2hC0YA5KExdEH//5GgtXrFkd1MWdfj&#10;LMltB5ck/TP/s7CcjBfq7DCd75wxfuwzf89nY/M39EDnnTN858Zjtv95I19Vyre364FO5ztnOD+x&#10;iddaa/WCXS38Q/Ms5439fudGBR1/q667ideONDN9+gyd7/wzv3pcxxtG+uf7A+ZnevBgHvt8AQzA&#10;+0M/MY5FD1Cs81ZqXPTt68tk2sRr26b4zukPeFLn441P/1k/712FnddX21pyXO97/P07Z+g8/QFP&#10;mLDW73xHaZuyuZH/ylVr3e/cgNcOKNes7lWq/sW4zu3VXHpnmLubtvPGZmsBOo5Uc+kd4/rxKv9t&#10;LabU1pGCgxhunScavQytQYLBQ9RNDBI9XzohjDMfmbJeymZtSIAmT4KYFZUMExpK4GpoMwKNAIe9&#10;LhIxR/CgSmn0mev3j5DATa35vh4O0aPUMAwPjZFyVdFgfZJH4DBel3ps2aTQ+oxjGx5iLOWiqoEC&#10;zgv6e9Rz6mckAW7jwH3hNjwpjZMF1I44meu+a228n56Yfd95r9mySnHnPePb/IzGpC39EaR6W4JR&#10;69v+FR5cSVC+c7+tjYvz/4V6Fv+WUit0hce3U5TXKE/C+EWrPHnFCI5UMxrXzWNLXuThjIuNLzoX&#10;Kl7Fm17QIjnbsFQ0e0ieSwdjz+IXSVY2sMmdTttdO5cwamiMYEKpMZk9rdaqRJkah7KX08Hbcrvc&#10;+xe88cYS18Lsaua1TROcX0zK5PEHfMdY//0bd3myqZpX1PKJYSu4+P6HE1BRwVeBb+6q4+6FdMD0&#10;/tANxwsX7l4wX+CzXBp/zMYX1sYL9+6/mLUXE1xyBE6FnBd12xfW5uXhKH+v7C/jej/+gP9l1AY9&#10;uXEjSzD6mF+dNo9tbV3T9arwIKa+g2DQy8xglGj0MnONhwh2t1DtXK5U+Wpx46EzHjdqaByTxflq&#10;cZNiekxdqRg+wgPKttUUyzx8tW5ITZN316kxhqw4Y5hQl1FLNN95YaR1lHK1uKHKBcl7C2/rsph1&#10;V4u7jjK1NsGqYUibPa3XoOwxyouqUXAfZ5ey7XR6ZuGWPxjYx2crwX1AuSZqaqgQzaeUdbOngErN&#10;V1+qgMdTfOQsKMKT8XvpdMTDUf7aUZNz90MlQPrwKp3/c5T3qeDlCr2WJvZt8ydbKqXUzH9e7w/9&#10;hPMTdXQY5cU1LtYbM1vbNtNCi2EElWJ1FBjEVNPi3crc6HvoTWJucT56mcnyRl4vxZa9OSVsqSJb&#10;6mT4Xo60RGECkV57j6g+jWwJmGyG7y1mz+Q/L1+YgU5PureK308skV5zbLrQo8zBXWtLmflqi3rt&#10;rSKlNsH8MVNGoNfOfC+ddik7UGggE2R70AtKKip3j5vCPf14JVIn9nSN/lNg7yP3cXbZei21Mzru&#10;XKj0vL/KDX3VVFBG6qSEzXdeZrqq851hHjR/o+BA5ptd3+A1PuA75nZPf8AT50LFmp0tsk2MWEoF&#10;BjG68kql3qX+FbYyx4zRzrfkDQ8xlvLQmW4M4tDPSMJVRDuWLKxaCR/ho4XXxNA/QsLl5ajalqRQ&#10;854XoNYwBSK2mpjhoTFStjYyhdNTZl4OK+1rDntdJIaWqhfTFX43A+7mdLuLJZG8yMMZD41Ke468&#10;khM8dX52f5o5I9WSjRV0uI+zcxE1MRv8PeyoXJreQM8epZQUmR5spRso62kv94FT6bY5RUvx5L7x&#10;z+ZTmTUxlXU59l2I+Z+F1r4fc+nSj+lrdZYswod3ubtpnnYR1jf1Wr67FN/8wUplbG9fTFfiWT6e&#10;Jd0WpUgfffqYjdtql7gWotjzmmX6seOjh7M8oI4v5eo6bgUdFYQOLOJ+bG7kvzVvsteUiRVXYBAz&#10;xdUzl5nc2poeJ6a1nNHBM0bNzPNgmFCX3uhVTa2ojVD7e/zEkl56lfJCX+7972qkPOa2e6kaK7wm&#10;Rm/PEyNpNUaOE49HCmoAO+95DYcYSrjw9hplbdNoSk0MwyG6+jTcnUo6asAM5NIpsl6vC8zzMy9K&#10;xrp6A+G8TXuKNHtabyBqpiisxrdW6uIgblzsCF5gb2iwwAawV3jwPb0xr5r+SDfsDbJdTTWF9Ea+&#10;tm7cybe5rWHs9wJ7Q+bLP8qklkqnZYJVPCy2JqYyncbSG9pm6wlUvGfxiJIi28+TqL1R9LP4Ib0x&#10;r3ruhY6Fk3ybiXHzPlxg775p7ig1MRn7Pqc2KtbHgNHP1wXm/XYEmTmfhWV1j783agPS6Y/0C/j9&#10;oav8ilf5h293E/t2M9MXluCbv+H9oZ/ojV6t/XYTszXsnd/3B4a5W+ez1i+0RoOMc+sm1mUGQ7V8&#10;1/iso05vuFzMtvOflyMd9G29UbW9QfI9/v7ChJKS+johoz3N9y/rjYnNdavGi70fm3jtiLHdI6/y&#10;QOlRJVZHwV2s14Kl6WItRAlrPsXefdNWl+ziSfdOIRamlu9+u5npjJF4iyW/g0upwJoYIYQQQoi1&#10;RWpiVp1jIDmnbAPIifVriWpicg98KNa7nIPZQcbAcevLYmtiZO6k5SBBjBBCCCFKkqSThBBCCFGS&#10;SqomRgghhBDCJDUxQgghhChJEsQIIYQQoiRJECOEEEKIklRyQYwvPOAYNVYIIYQQ61FRDXvrO4K0&#10;bjX+MzfK4JmrrNasA4FInLbpPrpCSzMLjxBCCCFKS8E1MdUt3bSWjzIYjRKNRrk818ihjtWbwrp/&#10;JIGrqsH5sRBCCCHWiQKDmHpebyxnUkvXvNz62ShzW19h9cIYIYQQQqxnBQYxAHPMqLmjqSRzlOOu&#10;Vj4TQgghhFghBQYxt/hospzG19P1LvUdrZjNY1bF2DQpTxMB5+dCCCGEWBeKaNhbT0cwHbhMXr4M&#10;ra/wUfQ8txxLrhhfmIFeLy6ZxE4IIYRYd4oIYhyqW+h+E95brR5KgQjxtmn6ukJI/yQhhBBi/Skw&#10;neRQ3UL3oTom3lulAMaUvCcBjBBCCLFOFRzEVLd0EwwG9Z9DlWjRM1xd1QhGCCGEEOvZwtNJqy0Q&#10;Id40Im1hhBBCiHWq4JqYtSbQ5CE1Peb8WAghhBDrRMkFMebcSZ2eBEMy5YAQQgixbpVuOkkIIYQQ&#10;61rJ1cQIIYQQQiBBjBBCCCFKlQQxQgghhChJEsQIIYQQoiRJECOEEEKIkiRBjBBCCCFKUkYX6+qW&#10;bg41ljN5Ocp5x/TUZpluksurOYO1EEIIIdY1pSammpbuIG8ywaS6hKm+g0ONc1yORolGo1ye3Epr&#10;dwvVzuWEEEIIIVaAFcRUt7xJpRblzNWkfQm9lBbvVuZGf2bVvNz62Shz5XU0ShQjhBBCiFVgBTFT&#10;V89kpI/Sqqksn2Ni1Jy2up6OQ42UU06lBDFCCCGEWAVFNuzVU07BYCtcjnJ5EsrdEsUIIYQQYuUV&#10;EcSU03joEJWa3ibm/K1q3OUwlzRrZ4QQQgghVk6BQcwUM3MwNzqopJz0FNOMxDBCCCGEWAUFBzGj&#10;E3OUN75Ji5E9qm7xsnVuAquZjBBCCCHECkqPE1PfQbB1q7PcNl6MbZyYuVEGz1xFYhghhBBCrIaM&#10;we6EEEIIIUpBgekkIYQQQoi1RYIYIYQQQpQkCWKEEEIIUZIkiBFCCCFESZIgRgghhBAlSYIYIYQQ&#10;QpQkCWKEEEIIUZIkiBFCCCFESVpfQUzzKfa+dZwNzs8NG/yD7A1d0H+OBJ3FzzdfmIF4nHgk4CxZ&#10;EYFInPgq7l8IIUTpyQhiqlu6CQaDdNQ7S3T1HUGCwW5rDqUV1XwqHWTYfk5R4Vx2AZ7FD3Et3M51&#10;LeUsEsspEKHTkyDm9+Pv6XeWCiGEEFkpQUw1Ld1B3mSCSXUJSz0dwSCvzIwy5yxaKTe+xbVwO9fC&#10;J7gzA3PaCeP/32LWuawoznCIrlUKIny1bkiMsPJ7FkIIUcqsIKa65U0qtShnribtSxjqO7zMDEY5&#10;P+osWWuCbFdrabKkhdS00S7/PmdxHvZtF7OuLzxgT5X4wgzEI6Q/8REeMFIq8ThxtSwQIT4Qxmct&#10;GyASHyCc/kDfvrWuvSwQiTMQ9tmWUQ/FSuXE9eWc7Nu2r5v3uIUQQohlZAUxU1fPWLNVZ3Pr/Bmu&#10;lsCU1RVHdjMVbjdqaM6S3HaQ7c3KApVeGmsu6uVRDbw9bHEr5TntY8tbBymzan/O8tR7zL7tRfCF&#10;j+JNxvD7/cZPT+E1E74whzlprdungfeoGvSAy9tLb9WQUZ7C05Yu7+/R14sllBVMgQi93qSe6vH7&#10;8ccSeDrTQdKijlsIIYRYhIw2MaVu9rSaWooyNQ5lLys1JjMa109H9X8nL/JwxsXmLxdQo+Lez2Y0&#10;bsevGB9EmdRSuJsza3oWzNO0sFqM4RA9oeH0f4fGSLmqaFCXSWn0GamirOVZ+Qi3eUhp76YDk/4e&#10;YgkXDW1KiLTQ4zY0VLlITY85PxZCCCHyeu6CGGfj38ZtzgVUV/jdjPOzHF6sorzSyx5l23u8LudS&#10;CzYc6iKW8NCZJ62TmyOl0+vFeWSpsSGsMGc4RFcRNSbJe+kAyWkxx22mqZpG/HQpQZgQQghRiOcr&#10;iHEfZ9cBD8lzZjqpndFx50KqfXy2Ep5+bNauzGNG47qVqjJ+zFqdJWCmdfz+GElvb8EBQSDSixeN&#10;PjOl06exlP2r3LXqcfiodaTfFnrcw6Eu/H4/I03FBT9CCCEEz10QA0CKJ/eNfzafyl8T09zFjsoE&#10;UzecBVncuEmy0svOIhrzZnDXGu1QAkSy1JakjTHtjEKs9I+P8EAnHkcxyXtGTYuP8NF82y7GMENj&#10;KVzew0oj48N4XQmGstacZDnuAoxNp3BVzZ/cEkIIIVR/9PnPf/7/AFDfQbB1q7OcyctRzt/Sx485&#10;1FjuKJ1jdHA1GvzuY8tbx9h8+wQfWm1UdBVHlBTSjMadGS+bHxnLNZ9i7wH19Z9g1OqerW9zR6VS&#10;DDB+VqltCbI9dBC1IiJ5rp27hQRB+AgP9KJnoFJosTEaOqsY8vfQbyszJGK27s6BSJxO49ATsRh0&#10;tjHd10Vo2OjppARFCU3D7TW3ra/bNt2XI2UTIBLPDIpSWnp5X3iAXuvgUmjmfgs47kL4wgN6o+Mi&#10;1xNCCLG+pYMYIVaJBDFCCCEW4jlMJ4lSM3wvqaTahBBCiMJITYxYE6x02QLSUUIIIdYnCWKEEEII&#10;UZIknSSEEEKIklRSQcyOHTucHwkhhBBinSqpIEYIIYQQwiRBjBBCCCFKkgQxQgghhChJ6zKIMSce&#10;jMwz9XIg8jzN6RMgEo8THwgvw3gsQbaHLrD3reNscBY9txyTbs73MBXLF2ZgOba7bPax5a0L7FrM&#10;tBzLbIN/kL2hC2xvdpasU+YzFo8Tjw/w3PypE+tKRhBT3dJNMBikoz6jhJbuIMGg8ZO5gBDFcx9n&#10;V+gUFc7PS0QiZkx+KWPbiDWo4kiewHI4RJcxcWvCWSZEiVCCGD1IeZMJJtUlzNKWN6mbGCQajRKN&#10;XmZyayvdLdXOxUqCOXvy+nrv9NPj9+PvChkTRS6lKHfD7Vz73ts8cxaJhTFfMOvrIV1Wz+KHuBYu&#10;dK4zIUQpsAa7q27p5vXkGc7fqqcj2ArGxI+51HcEaeUy0XwLLbEdO3Zw584d58dFUCc7VCcyNGVO&#10;aKhOhJhXIEK8bZo+K0gIEIkrkzRmTKSof4vX31H6fquG0oFVxnxCgQhxcwZI27rKvk/CUXMiSGXk&#10;W9t+s42I65hAMusyOWzwD7LH3LZtskyMNNNupqLT1AW9lKNPynn9e2/zLMtkmroUd6KHeJDU/2fb&#10;vm3CTqMWx9yuRVnGNuGnfbs0n2Lvvmmu/wh2mtvIOP58Mu+ZVRIe4CgnGarqVSbtTC9nTsh5kqPW&#10;fXGWm+vZnz8f4YGjMJbE6/VAIkaMTjo99vXnm7CzasjPSJO5D7NcL2sYc+7P+VkuzklZzfur3jP7&#10;PZ/T7Mtim0w122cLpe7X8RwYz9hOIkzUHLMmj3VO7Gp/DpVy93F2BauYCN+k2tyH9YxnW9fxfDZP&#10;c6fSy47KFHfOjbH5gJdy2/q5rln+43YeryXrM575t0qIUmHVxExdPZM3aHk+GLUROapPA5FevMmY&#10;nh7w+4llW2ihfGGOepPEjG0XVxMUINI0Yq3njyXwdEawtZZweentrWLI78ffp5HytFk5brPmqU9L&#10;qWsYAkR6vSTNtIg/RsLTWXBbIPPb7fWs2wbw0BisYiLczrXwWZKVXrY2k669iWrMkWA03M61cDvX&#10;wvZAY483aZVd19w0Wu1u9rHlL72gndDXO5cwXlDGC8J9nF0H3NyJGts9l2RH0JG2qvSyxzy2qMbc&#10;tv1syYyqFsTl7aVtui/n/XJ5e/Ug1bgvnrZ0W6X+nnzPnwtvwzR9fRopTydt0336+k3G1n1hDnPS&#10;elb6NPAetbeD8nTqQZS+DxfewwFgmKGxFK6GtvSyvjYaXCnGhop9s+kv3jLtBNdss8Sbn+nPwlPv&#10;MaN9SpSpcXA3B9ObaN6NmwRTiw5gSD9r4bMosYtNufcYdY/0Y7uupXDvS7fv0gOC9HOYWZvjoTG0&#10;nydR5zM+3zMMbPOy8Uo7o+MudhyoYiJ8lmRlA5vczHPNdLmO2/y9HB3XAx/zuDMDGCFKW0abmILU&#10;d9C6dY7Rnz1HUY8vTJsnQazwyGIBPJjvmuL006MeV/8ICdzU2uKMFFpfD/0Aw0OMpVxUNajl2fnC&#10;bXhSGu9am++nJ5awv8wWRQksjJdV2cs5cvQOFc0ekufSNS/P4hfTf+Dd+9lcmeLhL/Vvpdy4SRIX&#10;G1/U/7vhyw2gRdIB0Y0B7sx4qLY16lSOLXmRhzPp9RctEUvXXmS7XymNPuOeDg+NkXJVUcDtAiAx&#10;ZNb2JRhyfnUeDtGjfJZ128qx9Y8krMk3h0NDJFwNtBnH6WtrwJUYKvLb+X4rgDFrDMC4X2jctj6L&#10;MqmlrMBl9j2NuW27rSCzotnDnDaQrnVbbuNnreN99ssx5iqrjEAjyFavy/YcZpM8Zwbf9mc87zOM&#10;XmszaQREGec7zzWDfMctxPpQfBBT3UJ361YmL5/h6pSzUOQ0HKIrlsDTafQGKLKXUCCi9ISxUmKK&#10;1BjpL8zDhLqKqOlJ3luGdjKLtY/PVoL7wAX2hswfJf2UnOApLjZ/2QiIHN/cN9S4KPceU9Y9xo5K&#10;c2XDzBiPra/mV3jwPec37KVkDypTY0Ppaz4costvBKCL5ug1paYJDYkRNSDuUdpJ9TOScNHQ5gN8&#10;tDWAlo5uC1Lu9eJGCS5NL1ZRXullj3U/LtjTHcmLPLSCzCDV2xJMqEHQanHXUUaKJ/edBSp7jdHs&#10;6XYjsJjnGZ7PfNdMCFFkEFPdQvehRhgdXAepp2XQ35NOVSW99BYYyPjCA3R6EkoqKns6bMGMb+Im&#10;X23Bf2aXXfJcugrfnm4a48mMXp2+N3SBvQfs33gx2g/Y113OIGU+KabHnJ8tvUCkFy8afeaz0qeR&#10;K9GXTf+IUQvna6MBNTAuzJx2gusamak7jLYijvuRTm9c4fFto5aheTfu8Zt5az5WTHKCp87PipT7&#10;GS5A3msmhCg8iFECmDPPYxXM8D2SSrpHDxycC83Dqrb3ER7IUluiGJvOfLW4zXxDIGJrAAxAahrz&#10;HRiI5N92MfR0g5fDVporwGGvS0lZLLPkBE9xpnlIv9QOZHkZAjR3sQP7H3g1QJm9kaDc27NkbVwW&#10;IxDpxGOrKVtmVs2aj/DRzJqYvPrfRcPL0aMNJBf4DDyLH2J03GNv+3HjJslKLztzdfc1Uy3b9rNr&#10;n5s772V5Ubf28eNLl7j04z5anWXLJsrUuIsdf7mQMZDmeYbnU8A1m8+zRynKd+5fwLELURrSQUx9&#10;hzEGTCtbga2t+ngw5nAw9a83Ug6UNx5KjxUT7KakelkHIko6xoW3Vx3kSW8LYqZ7equGcjSEzaG/&#10;h1jCQ2c8TjzeS9WQvbbEHGDP/On1JolZ1fjDhE5q4O3Vy9umiSn71tsqeOk11m2b1oqoiUmnF3q9&#10;LvB02gdnGw7R1afhNtNc8U7cWl+BqSh9gDOrmnvbQb1W5IiSs59XlLvnEkqV+6AVeDyLH9IbQirV&#10;6daAejcGuIO9qn2vOpDZjW8ZjXnV8gW+TBbCvM7xOJ1uTem1Nh9jUMK43nvIZTwThTa07n9Xb/Cr&#10;77uXqrHiamKsBr6uJGrWqVizp08Y98e8n1HuGg1Ts94v9GWmxl2Uo6b5FJffYzQFuF7gi86yfJpP&#10;Gfs7iBuX8Uykn7P5zJ5uZ3TG/qwVOmBe3md4XoVcs/yexSP235OifjeFWPusLtalYPFdrMVzw+wi&#10;rY5N03yKvQewd8NeNvm7WNu6x5eY1Tz+iiMXqHvkaBSs+Lv+Sxx68Rf8j7/o5bKzUCyQdLEWpavw&#10;dJIQa8iGlzO/Rlc0e2BmWgbcWwxfmKPe4hv0LonmUzTmatD7d/1cuiQBjBDCTmpiCuEcDM6h4AHx&#10;xBLSB1ez9ThyDDK2vBwDIzoHF1ylmowFU55x20CKK8EalDBzIDqxjGx/17IN/inE2idBjBBCCCFK&#10;kqSThBBCCFGSJIgRQgghREmSIEYIIYQQJUmCGCGEEEKUJAlihBBCCFGSpHfSUglEiLdNFzEy6zpi&#10;duVUuiGXtiDbQ/t5slrdgR1d/pe6S/QG/yB7vC6S51Zzrqn1wbzWoM9I7ZwXqeLIBRq36f+ec84M&#10;bkwMa02P8tz8fglRuIyamOqWbtt0AxZrWgLjJ2MBIcTKSU8IKu+tJdB8qojpAJbOs/ghroXbuZ5j&#10;ipPZ0/q8YKPjzhJdf4/+DBQ1RYoQzxEliKmmpTvIm0wwqS5hunWeaDRq/AwyWt5Kd0lNnCRWzXCI&#10;Lr9fviWWCPPFKrUwQoi1zkonVbd083ryDOdv1dMRbIXLUc7fci6eVt8RxDuzsjNaLzqdFIgQbxqh&#10;b7rNmiXaPtpugEhcmSE6lZ64zxce4ChjJL1ePCSIxaCz05OuwjXSSbGxBjqzbdtMN52Eo2YqwFb9&#10;m3sE2PlkjBDrCzPQW8WQvwdjDFn7tkkQs8oy500JROK0TaeP3RceUGbVto/saS57kqPWMmp6Q63u&#10;zjaysX3bhadGNvgH2bNzzDZCb8Zn1kiwOlt6xJx76UewM+ilnCzV+Y7109X5Rjrp3BibDxjrOkYL&#10;tqUJHCPRmvMD3abHWqao1E3G/U3b4B9kT83F9Hm4j7MrWMVE+FvMEmR7aDdT0WnqzHO2HXeQ7aGD&#10;6BM6ZB89135e6vr6CMobr6TPI+NYbNvPnh5ZmPnOK/O4revtPs4ucx2bRGFzcDWfYm/zTa4/2m9t&#10;Xz2vjGtgux9pGcs5zDenVMbfACHWCasmZurqmbxBi109r2ydY2J05QKYJePp1H/Z/X78sQQu72H0&#10;+Zx9hAf0GZz9fj9+fx8aXnrN2Z4Bl7eB6b4+tJSHzrZp+vo0Up4mY33A5aXT3HafBt6jxgzZ6fLe&#10;3iqGjPKUp80qD0R68SZj6X27OwueuXg+vvBRZdt+/Flefjn5whzmpLWuflph7KfVa13TPi2Fpy1d&#10;blZ3x7JNux2I6LN5m8cVS+DpNGcVz+/ZL8eYq2xgkzKF0oYaF3O3L6ZfyM03uRbWq+OvnUvgPuCY&#10;xbrSy55gFRPhdq5FNea27U/PbNx8ir0H3NyJGuuH2x0vEBc7Dhjrhs+SrPSy1Zxd2H2crUSs9a5r&#10;sOMv7amKcu8x/aVlpBLc+1YqleGh0Txn53ET5a75uX0lXfMp9niTjCrXtHD72PLWQcq0E8Z10Wdn&#10;LmZG5vzynFeW43YfMGaxTr7Nh+a5zGhcN5cpJIAxbTto3ctr5xKUe7tWbrZ0Ida5jDYx+ZjtZYLB&#10;VrZOaqxgJczSSWn0md9W+kdI4KbWBwQO43UlGLJqCoYJnXQEKYkhqwYiMZSlAa+67eEhxlIuGtrU&#10;N3IKrc8IIIzyqgaAAE2eBDHrW9QwoaEEroY2W7CwKOp5FGM4RI9SezI8NEbKVUWDuoxy3lnLs/IR&#10;bvOQ0t5NB1T9PcQSzmuWQ/JtJsZdbP7yPuODINW2yQOj3FW/1d64SRI3n7XNG5niTtR4WSUv8nDG&#10;xcYX0V+4+zzMaZGMmog0ZV2iTI1D2cvGsSTf5q4S8OgBV5U9SJnRuG4cX9byZZPnuPPSr0nyXBEv&#10;d5V7P5vRuK3cn0kthbs56FhwoXKdl3kvB9LHfeNbjNqenUVS7mX250wIsVyKCmKmrp6x2sUMzngJ&#10;drfwXLWKSU0z5vxswYa553wBpsYYsuKBYUJdRurEV4sbD53xOHHzx+pysHjDoS5iifT2i6vh8REe&#10;UI4ry0SYqbGhdEA3HKKriJqe5L2MULBgszcSlO/cr7/8m3fjHr9pe8FWHLnA3pD5k05jWGbGeGzd&#10;oys8+J6ZCmlgYyU8/Th71f389rHlLWXfWdIV6RojszZggcFBqXixivJKL3us+3HBnpZaZgu/l0KI&#10;tayoIEY1NTrBXHnl8xXEOGsQGqoyXtiF81HrLuYlne5tYv0sYXdtM63j98dIensLDmQCkV68aPSZ&#10;x9SnsZT9INy16nHo16xgN26SNFJKFc0ekjfSNS8b/IM0bkukUwi5UiRZjfFkxvlZ4SqOHGMHSmoi&#10;qjHnXGg9sqVrjJ8cbUCWmr22aR+fVWc/F0KUrAUHMfWvN1I++REFN6NZ6/pHSOChzXq5Z0l3FMNI&#10;T40UsvLwEGMpD51K+5uiuWuN1FOASJbakrQxpjOiEDOtpTcQzKgESt4zgikf4aP5tl2MYYbGUkqb&#10;pGwpvflEmRp3sfHFINWVGpPOhrEz01ZtR8WRLDUxOV3h8e1UZhuaYsxMGPvex5a/zKyJWVaVdUZq&#10;Ksj2LLVAC3OF382QTv+4j7NLafRssoKF5lP2mpYbN0lWetnpz5fCaaXvx5e4dOnH9LU6yxZKv5e2&#10;dirNXeyoVFOPwP3pjDZWS2ZZ7ocQAlsQY40D08pWYGurPh6MORxMuj2M/tPKZaKFtwQuAf30GLUU&#10;eupEb2jr7E2Tl8tLr5UOQukBNJ9hQl16Y14rbVNE2mc4dFJvhByPE4+3MR1Ta0sc6aCM8+qnJ5bA&#10;06mX91YN2Rrh9r+rkfKYx9VL1VgxNTEBIsZ+Oz16A2D1vIZDXfRp7nQardOdbjNUoNn3NMoOHKRM&#10;Tc8Az+IXSSrpi7pHWhE1MXo34+uam0Yl/bEr7ws4bfY9jbltB431jrHx9srVxDyLR7iDed77eXKu&#10;iH03n1JSby52BC+wN2Q0gAVmT58laZ5XsIoJW8PeKzz4kQbeY3r5vmlGbWOXRLlrNOZNp/guOBr2&#10;Xua90RTg4oUvqp8vTsa9POBW2s8Ykm9zW8M45wvsDS0igFXkvx/ptOMerwvMa3vEbCcUZLtxzI3b&#10;9MbgxTyHQqwHMmKvEKUmTxfrFWV2U1e6Mi/a3/Vz6dCL/OJ//AW9l52FIhfpYi3WqwWnk4QQYun8&#10;Hf2XLkkAI4QoitTErHHOweDs7APPiXVimedOKthy1MSIosjcSWK9kyBGCCGEECVJ0klCCCGEKEkS&#10;xAghhBCiJEkQI4QQQoiSJEGMEEIIIUqSBDFCCCGEKEnSO0kswj62vHWMjVfMiRNXmo/wQC9WD/Ql&#10;72IaZHvoIO4ZTboRLzf3cXZZQ/InGHVMiLnBP5iexmD8bOacS7Zu5zL0gBDrRUZNjDm9gDndQKZq&#10;WrqDBIPdtDxXsz+KUpWIGZNTLmkAs065j7NriYbcL0rybT7MM1nms/ghroXbuW6bykAxHKLLmOBU&#10;nQxBCPF8U4IYPTh5kwkm1SUcqlvepHFuMu8yQjwfotwNt3NNamGEEGJNstJJ1S3dvJ48w/lb9XQE&#10;W+FylIz5Hatb6D5Ux8SgRuUhLzODZ7g65VhmGS1NOsmRgiChTNQYIBLvxJqbN6XR1xVKz+A80EvV&#10;kJ+RJnOUTKXa2prPZoQmcxu29Z2j76r7ZZ5956OnPDinpnScn+lpnx2VRrEtPZJOCU016xPNQYo7&#10;0UM8sGZMNNIq5n+t9c11z8IBs9yZCnCsq6YC3MfZFaxiInyTanOZolI36XuSUQmTMZpskO2h/Twx&#10;zmuDf5CdRJioOWacMySVazhv+sJ5Xsr6G/yD7Km5mOU8zeviuB9Zt78w852XPW2j7jvzfHTOZyGX&#10;fWx5qwd+dJGNwWzPgv36A1QcuUDdoxN8qM4mnXGt7DKubYYAkXgb05JOEmJdsGpipq6eyQxabKpp&#10;ebMRRt9b0cBlaRkBTDKmpx/8fvxWIOEjPNCJW+szPu/TZ4aOBGxb8HTGaZvWl4klXHgPq+UeOuNt&#10;TPcZ1douL1ZxIEKvN0nM2G+f5qZzIIw+n3Nh+84uytQ4uJvNmW8Bdx1lJJiyXshd8KN2roXbuRY+&#10;wR287HTMhOs+oL9QroXbGR13seNNdSbdg5Rpetm1LDUT7gP7eRI1tj3joU7ZdsWR3UyZ64X1WZDt&#10;Mxd7aAyZ658lWellq618+ZR7j1nnfF1L4d53nA1GWf70xT62vKVekxPcmXEuk1vFkWPsmDmbXrfy&#10;4JLOTJz7vIJsD3p5es5+P/R9G7VOUY05Eoxa96yQAMbkYkcw97MghBBLLaNNTE71r9PIKO+VbgQD&#10;gcN4XQliGV/b02VD1te3YUInNVKeJmyhRCJGl7FM/0gC3LVGIGIWm98A+9GL9dJAk4dELF3zMhwa&#10;IuFqoM1XxL5zmH1PY27bbqsdw4YvN4A2YH2TfRb/lvIiusLj2ynKaxrMD3TjZ61vxLM3ElBZxwZg&#10;g38/7hmN2+q3ZYfkOfNFl7nt2dPqN2o94Cp72f5iS6+fvXzZKOf87JdjzFVWWUFMXs1d7CD/Nckt&#10;SPW2BKNWTcIVHlxJUL5zf2H7LkSO8zLv5aRVYxfl7rml3Xe+Z0EIIZZagUFMPR2t5Yy+d5USDmHw&#10;1bohNc2Ys8CUr8yQGFECoP4e/LaUTwJ7sd8IeHzUuvVanHjc/FFSRxS275ySF3k446G6GWAfm3bC&#10;w186quhDF9hr/FhpEkXyhlI9f+NbVm3LhhoXzEwUmN7JovmUtd+9ITNdpUrXGAHMnm63pxeeN+46&#10;yvDQqFyTvQdsT8LyWsy9FEKINaawIKb+FbZSTuOhIMFgkGCwNf3/3N2Y1pzhe/PUi7uqsH1vbKiy&#10;ZgpeClYvGutHydsvat/6t153cxDc+9nMGI/V9ixBLyjpoOwpkuyePSp82Qzu4+w64CFppS/aGR13&#10;LrQeqeka46fgdkCLZNSwmTa8nNkKRgghSkVhQcyt80SjUeXnMpPMMToYJZq/Ic3a0j9CwuXlaFhN&#10;AClleGizynyE2zyktHeVxrcLNczQWApPZyR7emgJ9q2nDeqo+HIDT69kvhCffmzUbriPszNLTUwu&#10;z345xlxGO5ZipHhy3/hn86ksNTHLyEoP6W1Ylux1fX+aucoGNhkbrDiiNNI1WcGCHkRaDWmNWrPG&#10;I0obpmz+rp9Lly5xqf/vnCULpj8japujIFu9LpLq85Kc4Clmrd5Sc7HxRf1fG/yDK/ssCCGeS+kg&#10;pr5DqWWBra16rUsJVbQUoJ8ef4ykt1dJ65iBhbNMbwBstn9ZrOFQl96Y19pvnLjVsHcJ9p18m4kZ&#10;L43epC09A1EmtRTuA0bqIljFwyJqYki+zYdRjTJz/dAF9r6VbgCbV/JtJsZd7Aga6+2b5s5K1cTc&#10;+Baj42baRu9BNU89nGIfW95SUm/bDurHbwYeybe5rWGdV92js7aGvc/iEe7gZU/oAntD+3lyTh37&#10;5AoPvqc35lXTbBkNe//xA24DvPh5Wu0lC5dxL/XGyfaBCvV2MtbzEhpky5JEf/bt7qm5aKuV2+Af&#10;NJ5PL+VWus0cr2ae+yGEWLdkxF5RwvJ0sV5RyzFycSt9P/7v/Nn9Qd4I/KOzUOQkXayFWE8KSycJ&#10;IVZMa9+PuXRJAhghhJiPBDGi5Fm9vgoaV2ftu9z7F7zxxhsSwBTDF2YgW68/IcRzTdJJQgghhChJ&#10;UhMjhBBCiJIkQYwQQgghSpIEMUIIIYQoSRLECCGEEKIkSRAjhBBCiJK0Tnsn6YOkWaPvJ2L4V3e0&#10;tJURiBDvNDugptDUAcF8YQZ6vbic18L8HIAEMX96Ju41rfkUe/dNc32l5iQSQgix4jJqYqpburNP&#10;N1DdQnfQnADS+MlYqDT4wkfxotFnTsRYcADjIzwQpzSHIwkQ6fQok1AWOKLpcIguvx9/n0YRkxUI&#10;IYQQy04JYqpp6Q7yJhNMqkuo5kYZVCeCLKXJHxUNVS5SY0MU8g5/bvhqcZNgJFe8ZgYrBQd0Qggh&#10;xOqy0knVLd28njzD+Vv1dARb4XIUW4xS3UL3m/DematMKR+vpKVJJ+mppIaxviwTLAaIqCN+pjT6&#10;ukIMA4FIHCsTo0hp6e34wgP0KjNEJ2KFzunjIzxwFE4OUdVr7t+RusmXCgpEiLdN03cSjpqpH2da&#10;KBAh3knWdJB6bur52PjCDPRWMZRl/Vw2+AfZs3PMltLJ+Kz5FHsPpC9s8pwy/5CZEvoR7DRngh4/&#10;y7XTUWv5Df5BfVJAg7W+se7o7QYajfI57QQfxo3ZvDPWTXEneogHxiyRFUcuUPfoBLfpsZaxHZsQ&#10;QohVZ9XETF09Yw9anjsBIuYM0S5wWTNGDxD2YQQSnbi1PiPd0oeGl14jd9TfY3yW0oMTfRl/+oUf&#10;iNDrTRIzU1SxBJ5Oc9uFcOHtbWO6T18/lvDQaeatfGEGOt1oRpk/lsTba86+ba7upbe3iiEz9eNp&#10;I+zTA6t4PG4EQJ70LNpKTkw/Nz+xhLrBxXv2yzHmKhvYpMyCvKHGxdzti0ZQE2R7802uhdv1n3MJ&#10;3AfMmYsNlV72BKuYCLdzLaoxt22/NauyHoQkGTXXDzuCjEovjTUXrW2Xe7vS23YfZysRa73rGuz4&#10;S/vs3OXeY+wx1r+upXDvK3D2biGEECsio01MXuWNHLLaxHRQWi1i+ukxg5OUXuNgaxsSOIzXlWDI&#10;qoUYJnRSI+VpsgcLWfkIt3lIae+mayn6e4glXDS0FRzFkIila1f6RxLgrsUH+NoaQDuZrnnpfxct&#10;5aHJdmAptD6jlmR4iLGUi6oGGA51WUGVXrtTbDugRUi+zcS4i81f3md8EKR6W4IJqzYkyl2lVoUb&#10;N0ni5rNK0KPXkHyLWYDkRR7OuNj4IkCQrV4XyXNGWTYzGtfN7Tu3nXybu0qtjB5wVdmDFGX9rOVC&#10;CCFWVeFBzNRVzijtYQZHy2ktuUBmHqlpxpyfFSF5L0saZjFcVTQYbXjSNUfp2iSb1BhD1u6HCXUV&#10;mspaXrM3EpTv3K+//Jt34x6/aQs6Ko5cYG/I/DmILX4BmBnjsZHigSs8+J5R2+Kuo4wUT+7bFy/c&#10;Pra8pezbTFcp0jVGetDzYThPwCSEEGLFFR7EOEyNTjDn/LDUGUGDpaHK6FpcGHetWuviozbjjVwk&#10;JahK1xylf9ZCkDKvGzdJGimlimYPyRv29iyN2xJKOugsVrwyn+QET52fFaHiyDF2oHHd3HdUe/6e&#10;ZyGEeM4tMIippuXNRsonP+K5aUbTP0ICD21WI5YsKSKGuZcEjz2PAwwzNJbC5T2cTj1lpKeKoXeH&#10;NntQ9Y8kcHmPFtG+Zi2JMjXuYuOLQaorNSadDWNnpq3ajoojWWpictK362zHUpSZCWPf+9jyl5k1&#10;MUIIIda29GB39R0EW7c6y5k0eilVt3RzqDH9Z35udJAzV1e2n9KK905y9vCBjGVy905y9CDKyzH4&#10;XrZeQrbeSdh7L5m9k4yeVFnl7J3kOGeDuX9njytdkYPeuY+zK+gFR+8gCLJdSSHNaRpPvQ08MXsJ&#10;FTBgXcWRCzRuS//f2TspvW6Q7aH96W0bx2Q+0UlNo8xbxYSRMjJ7J9mPVwghxFqyTkfsXWv0IKZq&#10;qERSREIIIcQasMB0khBCCCHE6pKamBWQa6A8XYKY/11qpSZGCCGEKIoEMUIIIYQoSZJOEkIIIURJ&#10;kiBGCCGEECVJghghhBBClCQJYoQQQghRkiSIEUIIIURJWt9BjC/MQDxSwCzVKyVAJB4nPhBm6WcY&#10;WM5tCyGEECsvI4ipbukmGAzSkWN66vqOIMGg8ZNrISEs+mzR25udny+F5dy2EEKItU4JYqpp6Q7y&#10;JhNMqktY9PJWLhONRvWf88/N9I9rRD89fj/+fHMgLdhyblsIIYRYedZgd9Ut3byePMP5W/V0BFvB&#10;mPjRUt9B8JWPVjVwWZLB7vJNpOiciDFjAkjHZIkpzTHponMixyyTNJ6Eo71eXNi3b5to0bnfQIR4&#10;0wh9023WMhkTROY5trzbxkirmcfkWMYXHuAoJxmq6rVGHU7EChtZ2Dk5o2lOnQiy+RR7D1jTaXLH&#10;nKCRfWx56xg70NKTOBrLJs+1M9VcwLaFEEI817KM2Js9iKnvCOKdGWWusRFzrmtzhuuVsuggxhdm&#10;oLeBMXN2aV+Ygd4qhoxAIxCJ04n5As+c7ToQidM27QweTEYAk8wSJKAGT0Zg4zwWgy88QG/VUGYQ&#10;0+lJBxcZ6+oBjDsjsLHLum1jXazAxL4tMwCyzWrdMJZ/xmwbPRjZeMWYXVrlPs6uYAMP1VmrD8Co&#10;MZO0Oct1mXaCD+MNbA8dBHOWasi/bSGEEM+9jDYx2VXjLofyxko+MlNJlyfZ2tpNS7Vz2bUrcNgL&#10;2klb0JAWoMmTIGa94IcJDSVwNbTZGsI6/28JHMbrUtfPJoXWZ9TMDA8xlnJR1eBcJoeURp+5bce6&#10;vnAbnpTGyewnlpe57rvWYffTE3OcdyJmBUfDQ2OkXFUUetj5bPhyA2gRo+YFuDHAnRkP1VYblyh3&#10;oxp4u9ji3497/KwEK0IIISwFBjG6ycvnsSpebv2M0blyKksoiMnLV4sbD53xOHHzxzFrY39PHxpe&#10;eo3yiNKtyVfrhtQ0Y+oKTqkxhqw4Y5hQV2FpmVzctXqY0VDlguS9AmtGsljMuouwocZFufcYe0MX&#10;jJ9j7Kh0LJR8m9uamx3eJKOno45CIYQQ61mBQcwUyTkodz8vEUsuCWJ+P371x5Y20QMPv9+Pv0/D&#10;3ZkOZIbvmdUJKyd5Tz+ysemUs6g47lpb7ZKv1q38b3nNaSe4Fm63/dhqW5pPsWfnGKOam8a3jrNB&#10;KRJCCLG+FRjEwK2PJilvfB2rU3X96zSWT/LRCraJWayx6ZSSJgkQURuzDg8xlvLQqVav5DN8D1vY&#10;0j9CwuXlaDhrsmlJ+cJH8boSjFjZpTFSnk5bzVCh9PSQl8PWugEOe10khgpt8zKfK/xuBtzNQWcB&#10;szcSlHt72JIzZgqy/YCH5JW3mY1HuIOXnf59SnnubQshhHj+pRv21ncQbDWb7KapjXerW7o51Fhu&#10;lnA5qqSXVsCiG/baeg+l0PqGqOptYiRX7yRbLyBH759Ceghl652UtUFs5n5B6SWUt0eVwdnDyOqd&#10;NM+2yVxXPa+MxsCOxtCF0RvomrFK7t5JAAmjYa+xzvhZrplpJGNZew+kPNsWQgjxXMvSO2ntWnwQ&#10;U6LyBkBCCCHE+lRwOkkIIYQQYi2RIEYIIYQQJUnSSUIIIYQoSVITI4QQQoiSJEGMEEIIIUqSBDFC&#10;CCGEKEkSxAghhBCiJEkQI4QQQoiSJL2TRIkKsj20nyfRQ+lZsFeUYyRkdQTkkqWOfpzijvPauo+z&#10;K+hFH7PbHFlZZR+xOhFb3ASnQggxn4yamOqWboLBIB3WJEkA1bR0BwkGnT/dtDzvc0IWwxdmIB5h&#10;AVMYiRKViBkTgi7p23ofW966wPZm5+fLLcrdcDvXwmft84KZkm/zYbida1GNOWcZAP30+P34/X1o&#10;i5yTVAghCqEEMXqg8iYTTKpLADDF1TNRolHl5/IkMEdyyrmsEEIIIcTys9JJ1S3dvJ48w/lb9XQE&#10;W0GZ+DGb+o4g3plBzlxduShmadJJzgkR1ckUHRM4WpMommVNjPRN02ZOlmiVOyd+NKXQ+rrQ5480&#10;5j86CUfN9W0pCMdx2fZtrK9MAumcfNIXHqA3ndtQzslHeOAonByiqtc8RucEko7jLzQ10nyKvQew&#10;pxUyPrNP0Ig6oaP7OLuCVUyEb1JtLjOjcf17b/PMXN65vlVupJPOjbH5gJHicK7rmFwyea6duzeU&#10;sn3TXP8R7DRTJOqxzUu/X1VDWVImzafY23yT64/2s8e4J/kmrVSPu+LIBRq3mQVphU5sucE/yE4i&#10;TNQcs7aTPu/MFFzFkQvUPXJuO3M5G+u+OdNJpjzXRgghlpBVEzN19UzeoMWmugXv1km0FQxgloYR&#10;KCRjegrA78dve9l34tb6jM/70PDSG1GTQx46e6sY8vvx+2MkXF4OB0hXo/dppEgQs7ZtBDAml5de&#10;c/0+jZSnjbBPL/KFD8NJcz1930fNQgJEOt1ofWa53z57diBCrzdp7bdPc9M5EMZcG1x4e9uY7jOr&#10;+j20WduGQKSJEeuYYyQ8ndhOO5cbN0nioVpJe2x42Q3jN62XW8WR3UyF27lmpim2HXSkSTw0hvbz&#10;JGqUV3rZapXrL/sy7YSxfjvXbAGOix0Hqpgwt+1ct/lmer1zCdwHTlFhrQtUetkTNNaPasxt288W&#10;K7JYpG0H2VNz0dp3ubfL2Pc+trylntMJ7uBlz5EgALOnjc9m9ODDPP5CAhhTufcYdY/07V/XUrj3&#10;HWeDcyEhhHgOZLSJKUT9640w+jMKjXnWjMBhvK4EsWxfD42yISs4GCZ0UiPlaVLauKTQ+sygp5+R&#10;BLhr08HA/JT1h4cYS7moatBLhkM9SsAzzNBYCpdZCICLhrbs+wo0eUjE0jUrw6EhEq4G1MUTMTOg&#10;ytx2f49aK1PMeUWZ1FK4m/UXMOxj00648166NmP2tPptPcrUOJS9vM/6BCB5zvzGby/f4N+Pe0bj&#10;ds4XeIo7UXP7zm1HuavWqty4SRI3n7UFKcr6yYs8nHGx8UW1fBFmNK6b+1f33dzFjsoEE9Y5XeHB&#10;jzTmtu22B1iLMX7WCnqe/XKMucoqCWKEEM+l4oOY6ha8W+eYGC21Whjw1bohNc2Ys8CUr2wppMYY&#10;UgKVUJdS3e4LMxCPEzd+0qkh9JqePg28vUa52njYR60bPJ3pdeNZU1t5BCLKunGUrNW8nv1yLP0C&#10;du9nM2M8VlMQzafYG7pg/WSmShJMmSkeoybCfAFvqHHBzIRS81KciiPp/e5V0zemGfVYr/Dge0q6&#10;aTnNTC/4nIQQQqQVHcTUv95I+aRGyWWSgOF72RL8ClcVat0HDVV625VlFyDS6wUrleWnz9m9YzhE&#10;l5oucvSCsnrJ5Epl5eILM9Dpsa0fSzgXyiN5kYczekppw5cb4PbF9AvafZxdBzy2tMjouH31fJ49&#10;WngXlw3+QRq3JRhVU1nOhVaLs2bkxSqj27IQQohiFBfEGLUwoz8ruUSSrn+EhEtta+IoQ20r4iPc&#10;5iGlvaukWuYxfI8kHpoKaU+SRfKeEXX4why11cTY2YMxPT3k6VxM1+4U02YVVCBSVE0MXOHx7RRl&#10;LwfZtDOppElMKZ7cN/7ZfCpLTUxuei2Psw1NEZQaj4ojWWpiVoPRjqjOb6a99rFln4c5bUBJu13h&#10;dzMoabqllE6Z6YGes1wIIUpHOoip7zDGfmllK7C1VR8LJj1eTDUtb5ZuLYyunx5/jKSVllFTM84y&#10;vQGwrQHtvPrpiSWU1M6A1XA3v37e1VLp9XqrGFNrYhzpnninW2mbA8OhLqN2RlnG1rA3j+EQQwkX&#10;3l5jvbZptGJqYoBn8Ys89R5kx0y6QS/o44pMjLvYETRSOvumuVNETQzJt/kwqlF2QEkLvVVYI9Vn&#10;8YskK73sMdare6StkZqYKHfDZ3nqPWac0zF2zKTbsJhmT+uNoM3z3mUFPYsR5e65BG7jeu6puWiv&#10;GbNSfwdxY963Qaux8wb/oF4e9FKOh8bQBfaGHI2lhRBiBcmIvUIsiHQjzk2ujRBiZRSXThJCCCGE&#10;WCMkiBFiEawUYEED6zzvAkTMVGzuJl1CCLFkJJ0khBBCiJIkNTFCCCGEKEkSxAghhBCiJEkQI4QQ&#10;QoiSJEGMEEIIIUqSBDFCCCGEKEnrtHeSPhiX1Q00EcO/2FG5AhHibdP0dYUoZozf50OASLwTT0pb&#10;c+e/wT/IHq+L5LkVmtxxzSvi2XcfZ1ewiomwOhN5AZpPsfeAOXdFijtRc5byhTPvI+izdF9TZyhf&#10;EbV899s+ttz4Z/56qKirsX5tbuQHR15l48QwnQP3nKXPr10txNor+NXpnxB+qBYYfyeN/yViMhjk&#10;Usioialu6XZMN5BW36FPRWD+ZFumFPjCR/Gi0WdOlihPUonax5a3Lix8bqXl1Hyq4CkSVoM14eeS&#10;P/tBttsm/Vx8AAPwLH6Ia+F2rjsnRrWs4Wdhzaog9LfdfHeX8/PCfLOrmx+0rcFJJzY38oNvt/BN&#10;5+errp8evx+/v4+cj7EomhLEVNPSHeRNJphUlzBLW7pp5TLRaFT/uTzJ1tYOSjGOaahykRobWlM1&#10;BqXN+OVcY7UwKC8/qYVZIe46ykgw9Zxe7wefSC1MwR6O8tfvnFlftTCWWT621cKI5WKlk6pbunk9&#10;eYbzt+rpCLbC5Sjnlcmq6zuCeGcGOWPO/ljdQvehSrToeVZqTuulSSfp1ekNY31ZJnecv6rdFx6g&#10;VxmO1KoSNNJJsbEGOo3ylGbfh33dFFpfFxmHkJPj2EgQ8xuTQJqprJNwtNeLC+exz3de9mrOecuV&#10;tJHtnDLW02fkHjCPyblMIEK8aYS+6TZrG85rlkvFkQtZZ2Ce004YkykG2R4yZ652pjSCbA/t5onm&#10;ZofXxZx2loc7D7KjUl1uH1veOsaOSmOVjBSGun1gRuP6997mmfs4u4JeypUldQlGrbSMY9vmukba&#10;ZCdjPPV6cZNg9Bw0HvCk9998ir3NN7n+aL+VXkmfcyHmmdfIlgrCcdyOtI6jDMz1yfwcMq+Zck03&#10;+AfZU3MxfY1zpLIylivoWdC19v2Y//5n8Iv/8Rf0XrYtukgVhP72G7y2yfz/BOffucr3ga+2fZ1/&#10;eOFG+kW+uZEfHKnmklH+za5u3vj0n/l/aOEfmvUN3L1whr//ML3dqn85w7/u6qajDuCxLU3x1bav&#10;W+up+9XXbYFzN6g64mO7o/ybXeb27J4UkC6z71OhpI3U7du3aRzX+CyvNdfBxDDn8dFRp563cx/q&#10;eZnbyHa99ZSffq6qfNdMKdvVQmzXFL+qeJXXNj3mVxfu8kr7q2x8/AHf+Z+jvE8t3/32dv719BRv&#10;HHmVjQBWWTHm+R0URbFqYqaunrEFLU63PpqkvPGQkUIyZ7T+aMUCmMWzD4nusmarTs80HYjoM1f7&#10;zSo/dycDyjTU+gs7ScxMQ/kdD6HLS2fVkF4WS+DyHjZmyNZf5oc5aa3Xp4H3aIEzTZtBiHVsfvxm&#10;AGNyeentrWLI78ffp5HytBV8XoFIEyPWdmMkPJ2kR9HXAxi31pfet1LjMhzqMs4nW/1ogEivl6SZ&#10;ujC2re4bTye9ua5ZHrOn27kWPsGdGZTURbvy0opyN9zOtfDZHLNXe9hRc5Fr5xKUew+y8Uo7o+Mu&#10;Nn9Zny264og+u7S+3RPcqTxom0m64shByrQT1n6vGUEIybf5MNzOtXMJPTgxy22BQBf8yPz8BHfw&#10;slPZdrm3gSfRE9yZ8dC4b5rrUY25bbvTs0VvO6i/yMPtXItq4O2xZppeFPdxdh1wcydqHFtUY04t&#10;bz7FHm+SUeOcrmtuGo2UmTXD9QEPWDNcX2DvkaC1esWR3UxZ10OfpXsp0j/zPwvLyXihzg7T+c4Z&#10;40d94c5vY/M39EDnnTN858Zjtv95I19Vyre364FO5ztnOD+xiddaa/WCXS38Q/Ms5439fudGBR1/&#10;q667ideONDN9+gyd7/wzv3pcxxtG+uf7A+ZnevBgHvt8AQzA+0M/MY5FD1Cs81ZqXPTt68tk2sRr&#10;26b4zukPeFLn441P/1k/712FnddX21pyXO97/P07Z+g8/QFPmLDW73xHaZuyuZH/ylVr3e/cgNcO&#10;KNes7lWq/sW4zu3VXHpnmLubtvPGZmsBOo5Uc+kd4/rxKv9tLabU1pGMNjE53TpPNHoZWoMEg4eo&#10;mxgkmi/qWXPs+ciU9VI2a0MCNHkSxKyoZJjQUAJXQ5sRaAQ47HWRiDmCB1VKo89cv3+EBG5qzff1&#10;cIgepYZheGiMlKuKBuuTPAKH8brUY8smhdZnHNvwEGMpF1UNFHBe0N+jnlM/IwlwGwfuC7fhSWmc&#10;LKB2xMlc911r4/30xOz7znvNllWKO+8Z3+ZnNCZt6Y8g1dsSjFrf9q/w4EqC8p37bW1cnP8v1LP4&#10;t5RaoSs8vp2ivEZ5EsYvWuXJK0ZwpJrRuG4eW/IiD2dcbHzRuVDxKt70ghbJ2YalotlD8lw6GHsW&#10;v0iysoFN7nTa7tq5hFFDYwQTSo3J7Gm1ViXK1DiUvZwO3pbb5d6/4I03lrgWZlczr22a4PxiUiaP&#10;P+A7xvrv37jLk03VvKKWTwxbwcX3P5yAigq+CnxzVx13L6QDpveHbjheuHD3gvkCn+XS+GM2vrA2&#10;Xrh3/8WsvZjgkiNwKuS8qNu+sDYvD0f5e2V/Gdf78Qf8L6M26MmNG1mC0cf86rR5bGvrmq5XhQcx&#10;9R0Eg15mBqNEo5eZazxEsLuFaudypcpXixsPnXFjQr94nHinUq3uq8VNiukxdaVi+AgPKNtWUyzz&#10;8NW6ITVN3l2nxhiy4oxhQl1GLdF854WR1lHK1eKGKhck7y28rcti1l0t7jrK1NoEq4Yhbfa0XoOy&#10;xygvqkbBfZxdyrbT6ZmFW/5gYB+frQT3AeWaqKmhQjSfUtbNngIqNV99qQIeT/GRs6AIT8bvpdMR&#10;D0f5a0dNzt0PlQDpw6t0/s9R3qeClyv0WprYt82fbKmUUjP/eb0/9BPOT9TRYZQX17hYb8xsbdtM&#10;Cy2GEVSK1VFgEFNNi3crc6PvoTeJucX56GUmyxt5vRRb9uaUsKWKbKmT4Xs50hKFCUR67T2i+jSy&#10;JWCyGb63mD2T/7x8YQY6PeneKn4/sUR6zbHpQo8yB3etLWXmqy3qtbeKlNoE88dMGYFeO/O9dNql&#10;7EChgUyQ7UEvKKmo3D1uCvf045VIndjTNfpPgb2P3MfZZeu11M7ouHOh0vP+Kjf0VVNBGamTEjbf&#10;eZnpqs53hnnQ/I2CA5lvdn2D1/iA75jbPf0BT5wLFWt2tsg2MWIpFRjE6MorlXqX+lfYyhwzRjvf&#10;kjc8xFjKQ2e6MYhDPyMJVxHtWLKwaiV8hI8WXhND/wgJl5ejaluSQs17XoBawxSI2GpihofGSNna&#10;yBROT5l5Oay0rznsdZEYWqpeTFf43Qy4m9PtLpZE8iIPZzw0Ku058kpO8NT52f1p5oxUSzZW0OE+&#10;zs5F1MRs8Pewo3JpegM9e5RSUmR6sJVuoKynvdwHTqXb5hQtxZP7xj+bT2XWxFTW5dh3IeZ/Flr7&#10;fsylSz+mr9VZsggf3uXupnnaRVjf1Gv57lJ88wcrlbG9fTFdiWf5eJZ0W5QiffTpYzZuq13iWohi&#10;z2uW6ceOjx7O8oA6vpSr67gVdFQQOrCI+7G5kf/WvMleUyZWXDqIqe8wxn9pZSuwtVUdC2aKq2cu&#10;M7m1NT1OTGs5o4NnjJqZ58EwoS690auaWlEbofb3+IklvfQq5YW+3Pvf1Uh5zG33UjVWeE2M3p4n&#10;RtJqjBwnHo8U1AB23vMaDjGUcOHtNcraptGUmhiGQ3T1abg7lXTUgBnIpVNkvV4XmOdnXpSMdfUG&#10;wnmb9hRp9rTeQNRMUViNb63UxUHcuNgRvMDe0GCBDWCv8OB7emNeNf2RbtgbZLuaagrpjXxt3biT&#10;b3Nbw9jvBfaGzJd/lEktlU7LBKt4WGxNTGU6jaU3tM3WE6h4z+IRJUW2nydRe6PoZ/FDemNe9dwL&#10;HQsn+TYT4+Z9uMDefdPcUWpiMvZ9Tm1UrI8Bo5+vC8z77Qgycz4Ly+oef2/UBqTTH+kX8PtDV/kV&#10;r/IP3+4m9u1mpi8swTd/w/tDP9EbvVr77SZma9g7v+8PDHO3zmetX2iNBhnn1k2sywyGavmu8VlH&#10;nd5wuZht5z8vRzro23qjanuD5Hv8/YUJJSX1dUJGe5rvX9YbE5vrVo0Xez828doRY7tHXuWB0qNK&#10;rI51OmKvECWq+RR7901bXbKLJ907hViYWr777WamM0biLZb8Di6lotJJQgghhBBrhdTErDrHQHJO&#10;2QaQE+vXEtXE5B74UKx3OQezg4yB49aXxdbEyNxJy0GCGCGEEEKUJEknCSGEEKIkSRAjhBBCiJIk&#10;QYwQQgghSpIEMUIIIYQoSRLECCGEEKIkrdMgxjEZY6HD7uYTiCgj2a4fvvDA/NfRF2YgX/kyMo9v&#10;FXY9D2PU30JHvBVCCJEhI4ipbulWphuwq+8wphwIBkt6Bmtf+Kh9MsZ10Fk/ELFPobBUhkNd+P1+&#10;+oodOv9513xqjQYo+hD+hU1WKYQQa5sSxFTT0h3kTSaYVJcwS1u6aS0fZTAaJRqNcnmukUPZIp0S&#10;0FDlIjU2tESTEIp5DYfoWqVg0QyyVmHX84hyN2NmbCGEEMWwBrurbunm9eQZzt+qpyPYCpejnL9l&#10;Lpbls+oWug9VokXPYy22zJZmsDt9xNKGsT66Qs4wZv7RTH3hAX2yQ2sR4wUZiBBvmyY21kCnUZ7S&#10;7Puwr5tC6+si4xByCUSIK9NLZ4726Bj5N6XR1xUCx/FarHMLEIm3Ma0cSyASp206feyFHLcvPEBv&#10;1VDG9QpE4tas2M7r4TwnSB+3udR8+855P2zXI3M9HMdmX8ZHeOAonByiqtfcRoKYv4d5YyH3cXZl&#10;nYE5YU3UuME/qE9kCDB+lmuno9ZSG/yD7GSMp14vbhKMnoPGAx77cs2n2HvAPPAUd6KHeKDM1Gjb&#10;PpA8187dG1Bx5ELmzNHAnHaCD+PGrNq2bafX1dNfu3miudnhdTGnneXhzoPsqDT3v48tb/XAjy6y&#10;MXgQfZ7N9DkLIcRysGpipq6eUYKWbOaYUWesnkoyRznukskpBYgYM0h7XeCyZoQewMyyBCK9eJMx&#10;PcXk12d+VlMw+gszScxMQzm/4bu8dFYN6WWxBC7v4fRM074whzlprdengfdooW1oAkSaRqx1/bEE&#10;nk51Fmv9he3W+tLLGIGAWRMRS+hBhFVeaNXEoo5bn/nb3H+G/p708fj70FIptJPpAGa+fee/H/30&#10;+P34/TGy7doXHqDTnU4p9mng7VWvqQtvbxvTfeaxeWgrJB2XfJsPw+1cO5eAGY3r4Xauhdu5przM&#10;n8UPcS3czvUcKbhybwNPoie4M+Ohcd8016Mac9t267Ngu4+z64CbO1Fju+eS7AiaM2Tr5Tu9SUat&#10;/ZpBCMyebuda+AR3ZvTgxCy3AhiCbG++aX1+7VwC9wFl23jYUXORa+cSlHsPsvFKO6PjLjZ/2Zwt&#10;2sWO4H6eGMc2Ou6h0THTtBBCLKWMNjHZ3eKjyXIaX0+nj+o7WtlqW2atM19qfWgp9YVufvsO0ORJ&#10;ELPegsOEhhK4GtqMl2aAw14XiVieb+MpjT5z/f4REripNd97wyF6lKqA4aExUq4qGqxP8umnRw06&#10;HNv2hdvwpDROOqsalsKijrtwvvBRGsZO2mtL8u67gPuRk7HuUDpgGg6dREt5aFIaACdi5rMxzNBY&#10;ClfVUp91DuMXrZqV5BV7umnDlxtAi6RrXm4McGfGQ7WtjYvz/4WKclepFeLGTZK4+axeraLX+rxn&#10;lM9oTBrBkSp5Ll0rNHsjAZV1a7BdkBDieVFgEAO3zl9mcmur1bD3lY8uM8kcSbV2ppT5anHjodPs&#10;aROP21MdvlrcpJgeU1cqhqNHVK+XLEmenAIRZV3HhJENVS5I3lumNj6LO+6C+MIcbRjLEoTl2fei&#10;78di1l09G2pclHuPsTd0wfg5xo5KZYHk23x4LoH7gFFeZOPiiiPmdi+wN2SmhRahsqqo/QshRDEK&#10;DmLgFueNRr3RaJTzU27K52Z4XmIYXcKWmvAraRmG76E0OyhaINJr7xHVp5E9mZDJFx6g06Memz1F&#10;MjZd6JaKt5jjLoyP8NEGxtQ0kiHvvhd5P8CFvWKlgaolj86Wx5x2Ip3ycaSMALjxLevz0RkvewoM&#10;ZDb4B2ncllBSUWcXeY2BmWlpuCyEWDZFBDGK6ha6D9Ux8d7V5yeIGR5iLOWhM+eAIv2MJFxFtQfJ&#10;YNWW+AgfLbJGIzWNWXEQiNhrYoaHxkh5OvOOhTI2nVJSY07pF7oeMDmKF3Pc8whEejPTSKqc+17M&#10;/ehnJAGeNrV9jZ6Se7f43FR296eZq2xg06KrMuxmbyQo9/awpcDtPnvkDDmv8LsZcDfnaKuiBB0V&#10;RxZTExNk+wEPc7cvShAjhFg2Vu8k6jsItma2cpk0eiRVt3RzqNHsczHJ5RXslWRa8d5JWXrU2Hu0&#10;ZPZOSvescfT68YUZUNIhCU3D7a1iqJAeL46eRylNI+ltsPUocm7f2csn49zUnldqL6FEjBid6d5J&#10;eY8783qZ20j3fLIHXKjXNFvvJLWXUN596/Lej3zbzlhX7X2kn1fVULqhcK7eV/nYewmZPXX2seUt&#10;RwqIdC+lDf5B9tRc5NrpMba8dYyNV9q5e/84u4JVTJiNgx09iHL2fHKUpQXZrqSK0r2TnJ9rPPU2&#10;8CR6iAfJINtD+/V/v3iKvfumuf69t9lw5AJ1j07wYZyM87L1ehJCiGWQDmJKwNIEMUKIpacHZxuv&#10;OFJbQgixjBaWThJCCCGEWGVSE7PqsqdcLFkG3BNi7ZGaGCHEypMgRgghhBAlSdJJQgghhChJJVUT&#10;I4QQQghhkpoYIYQQQpQkCWKEEEIIUZIkiBFCCCFESSq5IMYXHtAnAxxYyHDzQgghhHhe2Br21ncE&#10;sWYemBtl8Ix9bqS1MPWAKRCJp4fGF0IIIcS6k66Jqe+glcvGLNWDjNLIoY769JL1HRxqnOOyMYv1&#10;5cmttHa3UJ1eYkX1jyRw2achFkIIIcQ6kg5ibp0net6sV5lidGIOyt1GkFJNi3crc6M/s2pebv1s&#10;lLnyOhpXK4oRQgghxLpWYJuYairL55gYNZNL9XQcaqSccioliBFCCCHEKsgexFS38GZjOZOavU0M&#10;VNPSHSQYbIXLUS5PQrl7laKYsWlSniYCzs+FEEIIsS5kCWL0WhZGB7GySwCU03joEJWa3ibm/K1q&#10;3OUwl7SHOStmOERX3zRt8TjxiIQyQgghxHrjCGLq6Qi2snXyMmeuqsHJFDNzMGcLbPQU08wqxTAE&#10;IsSPwkm/X2Z5FkIIIdYhJYhJBzDpBr4mvaFveeObtBjZo+oWL1vnJrCayayG5D2kg7UQQgixPlnj&#10;xNjHgEmbvBy1al9sy2QZR2ZFBSLEm0akFkYIIYRYp0p3FmsJYoQQQoh1LUvD3tIQaPKQmh5zfiyE&#10;EEKIdaLkghhz7qROT4IhmXJACCGEWLdKN50khBBCiHWt5GpihBBCCCGQIEYIIYQQpUqCGCGEEEKU&#10;JAlihBBCCFGSJIgRQgghREmSIEYIIYQQJcnWxbq+I0jrVuM/OaYV0JeZY3TwDLY5IoUQQgghVlC6&#10;Jqa+g1YuE41GiUYHGaWRQx31yqL1dASDvDIzypzyqRBCCCHEakgHMbfOK7NX67NWU+7GmLSa+g4v&#10;M4NRzo9aawghhBBCrJqC28TcOi/pIyGEEEKsHdmDmOoW3mwsZ1LLbBMjhBBCCLEWZAli6uk41Aij&#10;g1jZJSGEEEKINcYRxNTTEWxl6+RlzkjuSAghhBBrmBLEpAOYdANfIYQQQoi1yRonprqlm0ON5c5y&#10;Ji9HOX8rV7mMFyOEEEKI1WEb7E4IIYQQolRkadgrhBBCCLH2SRAjhBBCiJIkQYwQQgghSpIEMUII&#10;IYQoSRLECCGEEKIkSRAjhBBCiJIkQYwQQgghSpIEMUIIIYQoSesriGk+xd63jrPB+blhg3+QvaEL&#10;+s+RoLNY5OMLMxCPE48PEPY5C4UQQoilZxuxt74jSOtW4z9zowyeuUp6RoFqWroPYc08sBpzLDWf&#10;Yu8Bj/NTIMFo+FvMOj92aj7F3n3TXP/e2zxzlik2+AfZU3ORa6ejzqK1KxAh3jZNX1eIYWfZsvMR&#10;HuilYayPrtDK710IIcT6lK6Jqe+glctEo1Gi0UFGaeRQR71VXN3yJnUTg0b5ZSa3ttLdUm2Vr4gb&#10;3+JauJ1r4RPcmYE57YTx/wICGLGMGqhypRgbkgBGCCHEysk5d1J1SzeH6iYctTFp9R1BPehZ6doY&#10;APax5a1jbL59gg/jVxxlQbaHDuI2/zt+Nl2jYtTEjN5uoNHrAvRAyLmN3DUx9m1nWzefQCROp6Mi&#10;KaWZtRd6bYZxWJDS7LUqgQhxZWVrPV+YgV4v5mppCWL+HvoBCBCJd2Kt7dz2vOXzCRCJtzHd14VU&#10;xAghhFgpz12bmIoju5kKtxs1NGdJbjvI9mZlgUovjTUX9fKoBt4etlgRTz772PLWQcqs2p+zPPUe&#10;s287n0CETk+CmN+P39+HlgISMSv94gsfhpN+/GY5Xo5ajUsCRDrdaH1muT+dthkO0eX3448l9ODD&#10;KPdbAYyP8EAnbq3Ptu3eSMA8MgIRtdyPv6gARgghhFgd2YOY6hbebCxnUsteC0N9B61b5xj92WrU&#10;wuQ3e1pNLUWZGoeyl/elF5jRuG7WsCQv8nDGxeYvK+W5uPezGY3bVs1LlEkthbu5sAbAgSYPJEaM&#10;wGKYobEUuGsxw5ThUI9Si6GXu6oazA8AFw1tC2gxGziM15VgyNr4MKGTGilPE+kwBlwNbdaxFM1X&#10;i5sk9yTyEUIIsYKyBDH1dBxqhNFBsmaKqlvobt3K5OUzXM0a4ayy5lPpHkahCzRucy6gusLvZpyf&#10;5fBiFeWVXvYo295j5X7mNzadAitw8NHW4CI1NpSu8bB69+g/vbZt99PTp4G31yiP2AKQeaWmGXN+&#10;pujvMWpnjH0rlTTzCBCJx4kfhZNWzY8QQgixMhxBTD0dwVa2Tl7mTLYIpbqF7nwBzmpzH2fXAQ/J&#10;c2Y6qZ3RcedCqn18thKeflxgu5YZjetWqsr4yWg3k93wvSTgoTMeJx7vxYvGSat2JECk1wtKSqdP&#10;Szk2YKSN/H76NDedxQQyrirUOh0aqhxtaIYJdRmppD4Nd2ehgUw/PX4//pNwtJjjEUIIIZaAEsSk&#10;A5isjXWVACZrgLNmpHhy3/hn86n8NTHNXeyoTDB1w1mQxY2bJCu97PQXkHrK4CPc5iERS7dpydbu&#10;JGnmY3xhjuap5dEDIoexaVKuBjIyTv0jJPDQZrWv0Y8lpb2bveZk+B5Ztp7f8D2SuKl17lsIIYRY&#10;RlbvpOqWbg5Zg8CkTV6Ocv6WYwwZyxyjg6uRVsrdO6niiJJCmtG4M+Nl8yNjuYxxZtTxZfRt7qhU&#10;inH0bnL2fAKS59q5W0gQ5OhdBPZeQL7wgJJCSqBpbrxVQ/h7+rOsm0LL0hPIuY2cvZMSMX272cps&#10;PaYKJb2ThBBCrLycXazFUtK7T1cN+bFih+dqgDgJYoQQQqy8LA17xdJroMqZHfK10eBSUkglbYzp&#10;lAtbZyohhBBimUlNzErJSAlBIqbWzJQ4a9C97KkuIYQQYqlJECOEEEKIkiTpJCGEEEKUpJIKYnbs&#10;2OH8SAghhBDrVEkFMUIIIYQQJglihBBCCFGSJIgRQgghRElal0GMLzxQ0ESHgUicAWu4/uec+zi7&#10;QhfYe6SwWbmfC4GINeFmPD7AUt/qQGR5trtsmk+xN3SKCufna0aQ7aEL7H3rOBucReuU/owZP/P9&#10;QRPiOWQLYuo7ggSDxk93C9X2wnRZMEiwo14tFcvNF2ZgjU6yWHHkArsWNKfUGpDS6PP78ftlbBux&#10;Fu1jy1sX2N7s/FzX35Njwlgh1ol0EFPfQSuXiUajRKODjNLIITVQuXXeKDPKy1vpbrGFOSVjONSF&#10;3/8cDTS3FJJv82ERs3KL+ekvGAmOlk6Uu+F2rn3vbZ45i4QQ61LOwe6qW7o5VDfB4JmrZJvfsb4j&#10;iHdmZWe03rFjB3fu3HF+XAR1ssNsI8vq8xmpE0gXMxmifQJGgzLZor3cuX/nvs0JHDMnaNTZ1w9E&#10;4qQHBHZuOz910sw5zT6p5gb/IDuJMFFzzFrGnPRyg3+QPc7zJf+kmdm2n7ENZX17eeaEnRuvtDPV&#10;bB5/ijvRQzwodBruQIR427Q1CWeaj/DAUTg5RFWvee3VCTXTc2GNNJnXXbnm1ujFzvWMfTZNo7m9&#10;eF0ptNgYDZ1eXMpkoBmTcqoTdvrCDPRWMeQfoclcxlpXXw/bSNDZPsuh+RR7D2BdY/Paq/cs5/1w&#10;rJtte4th26/t+cJ4xnYzFZ2mLuilHH3y1+u2YMc5wavj2PdNc/1HsNNcv6BneB9b3uqB20l2eD0w&#10;fpZRDtK4zT4xbM5rZq7/o4tsDJrbT5fbJrNVOH+HMP+2mBPGCrGOLLBNTD2vbJ1jYnTlApil0U+P&#10;34/fHyPhLAICkV68yRh+v15FG8u2UC6+MEe9oPUp66Y0+pSXz2FOWtvu08B7NIzZXMIXPmrbt996&#10;8RnH3KeRIkHMKk8HKb7wAJ1uMy1ibLu38NTT7Ol2roXbGR13lujKvceoe3SCa+F2rmsp3Pv0NgnP&#10;4oes9eY0vfyarTZnH1veOkiZVXaWp95j6apx93F2euFOVNn/jMZ1c/3mU+zxJhk1tntdc9PoaA/h&#10;PnDBOrbRcRc73lyqNj0uvL1tTFv300Ono82BpzNO23SfUe7Ce9goHw7RZd2zLDxeqoaMdTqrGPLH&#10;SLgaaDMehkCkiRHrPsdIeDod7bc8dMbNY4uRcHnRd93PSAI8TcrCgSY8JBgp8t2mv3j1a2+9MPPd&#10;jxs3SeKhWkl7VDR7YPzmogMYlGftes60iYfGYBUTxnOWrPSy1ToWI4CZOZt+Rp2BVaWXPeb6UY25&#10;bfvZ4jbXzfMM42LHzmmuRzXmth2k7tEJ/Xek2XgO810zc/3gfp5E27kWPsGdGQ91RmpW/708wZ0Z&#10;PSgyj90ZwAixnmUPYqpbeLOxnEnNXgtT3dJttIlpZeukxgpWwiw/X5g2T4LYAr/J+NoacKXGGDIC&#10;i/6RBLiqsOZEHA7Ro1SNDA+NkVLLATxNBQceaQEOe10khtK1CcOhk2gpD+q7bFHGz1p/OJ/9coy5&#10;yqrCGla697MZjdvWH90ok8of+A1fbqB8ZozHRs3J7I0EKNuuaPaQPJd+2TyLXyRZ2cAm8ysx9mPT&#10;168r7NgKkIilA8X+kQS4a62g01jAqqXLWp5LSuNd4zFLae+ma2kM/T1KzY0RmLhr7VtOH5u9vP9d&#10;jZTyHAWaPFn3kc9nrQDG/qLPfz/s9xaCVG9Lcee9lUpPprgTNY8tytQ4lL1stNNq7mJHZYLRvKlS&#10;Zf3kRR7OuNj44vzPMEDyilnjk2DCEWDkv2a65Dmz9vAKj2+nKK+RmVSFKFSWIKaejkONMDrI+Vv2&#10;kqmrZ6x2MYMz3szGv+vY8L0kqN+mmzyQGFFeHj7CA0pPAivdoBsOdenf9o3y4npFpZgec362BrxY&#10;RXmllz2hC+w1ftTU0bOPk6D8Qbd/c9/HZyv1mhZz3b1Klb4peUN5Md341vK2l3AEnQm1eqO/B39G&#10;WmqBbL2m1DShyV6z0t/jT6c8h4cYswLYAE2eBEOF5hUB8LDD68pSgzL//Xj2yzHmtu3Wezc178Y9&#10;frHw1N4y2vCyG2am8z8XSjANV3jwPSMdNM8znN/810wIsTiOIKaejmArWycvz9vWZWp0grnySgli&#10;TGPTpHDh7TVfPPZanUCkFy/plE+2VIPZ08Dvj5H09hYRyLiosn15a6Cq0L+zy21G47pVhe9IN92f&#10;Zg4XO4L6H/jGbZnfltVqdP2niDYvSy01zbLHir4wA50eEjHzWSgyrckwQ2MpPaUUaMJjC6QLkWA0&#10;fJbktoNZe5zlvR/Jizyc0VNKFc0ee4C5ip59vMgHJt8zXIC810wIsShKEJMOYKLOKpgs6l9vpHzy&#10;I+ZfskQM3yNJOgXjCw9k+QacW+CwFzS9fYS9TYsiec/4pu4jfNReE2M3xrQzwnEcX5rRDqJNbV/T&#10;hkdJWSy3Z49SlO/cn5nGuXGTZKWXnVlehgAVb3pBbUtjS1/oVevuA2th3JIAkU4PqbGhpalpmZdS&#10;sxaIFPUcAgyHhkh42hhoc6Mt6CGIcjeqga3tRyH34woPriRw7xukrlJj0mjYavN3/Vy6dIlL/X/n&#10;LFk+8zyHeS1m3YKu2Xyu8LsZbOkrIUSaFcRUt3jZCrC11TYejNnLOt0eRv9ppbBgZ02xquk78Vi1&#10;JuZgZP30xBJ4OvWalN6qoaLGXuh/VwNvry0NEFfGddHbKnQan/dSNabWxDhSTXG9gbG9V5T9+NRB&#10;1Pp7/MSSXnqN9Xu9SWIFpzaMAcRCek+Icu8x9oaKG/flWTzCHZQqd2vAvCh3jYaQ6er09JgXs+/p&#10;L0q1TB1s7Vn8kN4QUi1fwYHO0te6E3eRvdTiVsrQTBEW2NB6OMRQIl2jF2+bRiuqJgYjsHXhIt1G&#10;q2jJt/nwXEJPhRj3s6D7ceMmyUoX3L6YPX3zjx9wG+DFz9PqLMtJHytlr5nK2XbQ8ZzNJ9tzWGhg&#10;kW3d3OO2OBV0zeYxe1qvGTPXL+Z3U4jnXc4u1mvR4rtYL59ARO+por7oApE4nSjdY4VNxRG9Z5Ha&#10;26LiyAUacXahXSZ5u1jrXahL9dZlex5XRpDtof08ydnVvZW+H/93/uz+IG8E/tFZKBZIuliL9SpL&#10;w15RPB+1Ga31AjR5ILUmW9yuBXqjR7sg1dtg7pFcs0UJROgsukHv0qg4cjBng97Wvh9z6ZIEMEKI&#10;pSM1MYWwDV6WKaX10TXUlrFMMQPlrUvu4+wyBxczZBvIa9kEIsStBifqAIElWhNjnU9xgx0uBWtg&#10;toxB5sRysg1yqQ6KKMQ6IUGMEEIIIUqSpJOEEEIIUZIkiBFCCCFESZIgRgghhBAlSYIYIYQQQpQk&#10;CWKEEEIIUZLWZRBjjqgamWcI1UCk2IkY17IAkXic+EB6eoKlY4z6W+RIpKXNMcryfA/TAmzwDy5g&#10;hNl1zBdmYJnuxXwK/ZtCILJMv4OrIxCxjx4u8nAfZ1ee3+eKI+lRnbONymyNBL5sf8dLky2Iqe9I&#10;TyuQe4bqalq6gwSD3bRkX0CIwrmPsyvLL3SpsCZqXOrxOdzH2emFO9Fs80oJIRas+dTqfOFKvs2H&#10;4XauRTXmnGXA7Gn9d3103FmiGw516X9ripsR9rmXDmLqO/T5kKJRotFBRmnkkDlxkqK65U0a5yaZ&#10;dBaUEPNhWOr3ztrWT4/fjz9jiP2lEOVuuJ1rMsjZ0nmxivKZMR5nGfl2MXzhgeeodtFhOETXcgSU&#10;BViff1P0edv8/pUdWFEIVc7B7qpbujlUN8HgmatMpT+k+1AdE4MalYe8zAye4apVuPwWP9hdgEi8&#10;E32Ay2yjmuojtXqVYXcLHnU3Yx6eAJF4G9PKPnzhAXqVjSdi5h+9zBFiM+ZCsY0uq66r7PskHDVH&#10;DVZG77TtN9uons4RibMtk8MG/6A+KR/AuHPOoyDbQ7uZik5TZ47Ma43oGmR76CAZszWQ4o4y745t&#10;+yQYVWsksoz4a1um+RR7D6RH5FW3S/Mp9u6b5vqPYKe5jYzjzyfznlncx9kVrGIifJPq/397dxfb&#10;xpnmif5/rtSwSVkcJa5ex5pjiW6FoI+jOF1ouBsRNTLkicAZRTSOrFloAN1kQG4nkgc93TOggYQX&#10;bAMmZhME27RnhsLmxkAb24wWpuwZQhkT0poOuoVGdRxHG4J2u2QDcmvDJG7KJm2Mr865qK+3ilX8&#10;ECmJlJ4fIMDmW59kVfHh+7wfyjnqRrIdwP4zZ9GjTLtgst827yyOHc5ajn47GLmK934A/PbnbyK4&#10;aCwtR74HaviMFSXXpCeMeNCBlDpju/H+EZFQy0rvB+P8Tvr7Q39/KstewJS6DHsPsCPXmt2z1vde&#10;deXWKj1TSreNomAyX5eZWt+zGp8pumM33PfqZ7uMo8oy7HHrnhns5yyr45lS3gD2n5kGfnUdewPK&#10;86PCc0G5v4yvqwzrWyr3PGOeKeo9azGPmPp8MN+n2ZxyOiXfNbtbDW1iOtH/hhvIfLKlgUtjybUR&#10;3gTMKuT8UWn2aK9XShE0tNbOE8YUn0NC3nZtv9r8iB5dVtfzJkQ4fYZZkW08gkEHUl4vvBEBReeQ&#10;mqdWfiWaz8rtRzTII6ekRbwJiE5f1b/WnyfHsBQexi3TbQOAE+6AA6vhYSyFryDXweNAH7Tam5iA&#10;AkRkwkraRB9oHONzatktgYNbrQYewP6/4gHhvLTenCgHKvKDgTuHI6Oclo6Zy6EnYEhbdfA4phxb&#10;TEDh0EnsL42qNsgJd+gknsaM5w20T55Fz/oV+XzPY6XjlJoDV/Lix3ibdHxlcuQbM4NpbwQC52t4&#10;Xt0TntLdP17jF1s5njBO44K6bkQA+Cn98dn4oPQlLF/LziGtXKoRsLhn/VFpZnfd/cO046jr3iz/&#10;TDHbd8PUddyAP3oUy+q60n2vb9PjhC85hHxELrfxOK2UK7VeEQGld359z5TKbOgJKPfWeaysO9Gl&#10;3h8BdAd4PJtTnifSDOBHvANaOmdOlIIP9ZljHkyYs3qeke1iHsR09uMNtx1rAlML0/sjuJHBJ60b&#10;wZTnCWPIKSJRy1OgZk4crdTwz9QMptnjmlmGCA4Hdc+EIoSI/KWRTiFbtMHhYsvNecJDcBYFfKxu&#10;fgbTCRE211CDvuCYwAIxPHoA7Hmpui/k9j4ncnPaA+Z58jpyHS7s4wBwJ/FiRxHf/E7+tXL7C+Rg&#10;w97vSv9t+74LEKJaQHQ7jpV1Jzp1Dxzm2HLX8c26tn4j5OaUgIw97wA6D4nIqDUvN/D1DRH2wyfR&#10;xuTFbwlF3YPW+KtsMfgmTpyotRZGkUZo3ItEjkcwaQiG6+U8urHtpUOYZqow0qksijYHdJdwUUBE&#10;vg9My015EB5yoih8rAVUM9NIiDa4htgrfKP3ZjnSvsVEDcFczTZ+3DPT7HHNYFkEOP1DBWJCqQUy&#10;Lzez+c8U9t66gcf3irC/IF0Jbd6T4NYFrN1Wlozh/px2f9Vv488zsjlMgphejIy5gcwsrt1lXhu0&#10;I/MJE9SQ2qRDGE+IcPo21rpc6gWg/DFVwIpiFin1O0D6kqo6Hss9bMJqSWmWa25Ua7F/nE0/5Vbx&#10;DDa8+H35AdL3CjiIeCQ/vNpesMHOn2XWZdI3Cl2bkxv4+hfDuK8+/OqlHQvk4OTL5A2A68IeOOFW&#10;j2ueSXltByeGGvQLOR0aR0J0widfp7X98jb09jKZcLWYTWnXaTqE8RpqenIPy1zhdd6b26be4/ZH&#10;mWcKM5GkSsQy+9tp2luSprO0nc+U9VXTFCzZmQxBTC9GAoM4sLaIy2yNS+/LOAA73GNK76VB7f8m&#10;jX+JhZlptdo3keMRrPKh4wnH4XOKTLWxRdX1RnEHdcfhOdiwnErdcmq1sDHdlMXTdWiByqi+1gby&#10;jNj6dRsZpNSDTZ/JfxZtXzaHFDD4OAERbw1fTFVQ0jpebwI5Plh1IOOPBsFDOh6vZZpi4/Q1CB6U&#10;XOIbvDe33UaP2xNG3OfUetdZpeI2ajufKR1dulqXtpe2cN9kyzFBjBbAxLQqGMnda3KvJeVvEWso&#10;IDMbK122VaUfIsdUzUqBg3GhCtTqbQ/CcZPaEkY2X/qIVh+0/qi+ISAAFPPIyv/0R8tvuxZStTyT&#10;64Yfp3kbxNQWNRrLreIZjGkeqNXE3KhF9+u+cfSAzWvrA5Qnt0XY+ekGtnFpkNx1fLPuhHsyYCyp&#10;yWDkKhYWriIyaCypRG58m0tsrKea+uUktXsw1pZosii9xLUUp+n9pf569yA8VW7btUgjlS3Cxp/W&#10;0lz+0+BtIlIWwZvZvYm3Z7CwsICFmbeNJWWk8TAHOLWHCuIlJ11JhfeMYXbcZZ8pKCKvPVTKbrsW&#10;1T5T3p5ZwMLCAmp6Syt4/rssCrp2KgEc4G3I3WB+JHyVR0FJSzdah0Nrs3fGrOMCaTS1d1Jn/wTG&#10;3KXtttcWY0xaSdGLkUAL9k4y9PCRMD0K2HIxgUh+CFO4UPUvVbaHhJhIAD6tZ4GxF0FJi362NX9R&#10;QCLrgk/tSaDvRVAUBOR4l9ZroWxrdWOPEVlJTwTtS8Osd4c5Qy8bhdrbprR1vmnL+zK9iPS9k9je&#10;AOb7zs0xwYxuu9D3QijpSVCr0t4fqgq9D8zet4Kgf082q3eSJxyv6ZrWY6+lIoREFi6f0jvJ5Doz&#10;9kgx3F8J+LSeNoZrUBQEcLzW88nYK0fP0MtGxl7H5Xo+Vbw3IQcxY4eBe7M44f8n7fVKzxTdsYlI&#10;RPIYmgIumN6rJsq8ZxWPu+wzRf+8QlGAkOPh0n0ebM8zvdJ9Q7//ap4p8nta/O3P8WbVF7F07+y9&#10;od3nbd5ZHHvhutbDz9ALyXhvoeS5UkvvpPLPs/bJebgPSWW5uSvAqLZ8ybMMYPZt3lvT7NjLP+93&#10;H8su1s2o7iCG7BxmQUjfRRwfRZUPpHqVCWIIIZUNRnD1vR/gq9kTYONCUgEFMTomDXsJaX5mee72&#10;PiewnjetuSCENItBRK4uYIECGNIAVBNTDePATQamVaVkk5WmZPQDym02Q/rEmDohpCzzFJiKridi&#10;oEvhVT1g4s5HQQwhhBBCWhKlkwghhBDSkiiIIYQQQkhLoiCGEEIIIS2JghhCCCGEtCQKYgghhBDS&#10;knZlEOMJx5FMJg3TzpfyR2udxK5efkQ3MpFbs+PO4UhoHsfrHGq/pegm14uj8ZfRAPafYSaR3CHv&#10;rTTR6Wa8X82s2vtemvOq0nOrkap9VjYT5Zg3NCkmaTm6IKZ3RJngMYDARD862cLOfkwoZcofTf5Y&#10;G3+0SW+qrX84Vq3vIo6fOaeb0K1lFJUJDbUh7hulzTutnztKGXK9qTXxdda09+Zm2pmfRzo0Lk1q&#10;2dAZLUmz0oKY3hEMYlGe4HEWGbgxZgxSChnMshNBlk6q1BKUi7z5xpKawbTXu7GJ+ZpZ7l182TJf&#10;tK2h7QUbCveuN3hgPw/C8e2tBZFmwW580Nfcmve+b95nJSESy8HuOvsnMNa1itnLN/FIegETbwCf&#10;KP/fBvUPdseOkqmfBE5SOoldTaPx6iaDY7ZvOeKvNmGabjRGs9E6SyaaM6zLTOxWOnmb9eiyukng&#10;GNVOnlcJOyFayWRmfRdxvO8L3Pr2pDoxmrqMYRI3DTtZm37SNOP2TSdcUyenNJbrJ4FTJna7h2l1&#10;Gd3kkpWUmd+k8rbLn5cyWvGL94yva96eWcDY4XuYPeFHTaO6y9eZmNjIF1cd15nuHjGZgNG4bd01&#10;6kc0qU22Cnl/ugkj67g3S0bXNd6fhnuzlmdGxfveuG+ghs+mjs+jrmflZn8ehn1bjV5b5h4kO8cu&#10;axMj/+LxJmBW0eiPBsHnElJVpNeLmmojPWHEfRyEiLSuN5EDH4zCDwDpEMaV6k01xeCFl3lQK794&#10;IkJRv12YbDsiwGQpS/rzikDgfGpbH+mXbwRCUXo4KueuPmw8YZzGBfX1iADwU9VX8z65JKU7Mg+M&#10;JbJDp6QZaMPDWJoTYefH0Q6m9mZOlKYTUNImaqAhTXW/Rzgvv34Fz/iz6O6Tt8udw2EeWIkx+18X&#10;cEupDeq7iGN8Dhl5u7cEDm5D2srOn1WP7ZZQBDfQuLSW9bbLnVcA3aF5HA9J0y3Y+bNym5hZ7C+d&#10;SmpjZqbhjQjgfLW3B6vrOlPuEYtrezvvTX/0KJbV1xMQnT4mBeNHlN02e05VKHvfw4Nw3AdOiGjv&#10;qdliFur6PJr4WekJnwYuKK9HIIDHVI3XKtk5zIOYzn684bZjTTDUutjdGFPbxIxgR7WI8YQx5BSR&#10;qO4nTgnPkAsQLmi/VmY+hlB04mgD8s3+07x+2zXx46juvNIIpUTYXEPVBSLpEKaZHadTWRRtDrh0&#10;C9WBDSxuf4EcOHynmi9k7iRehIB7ak1EDGtCEVyf1MC17fsu2NezeJyTSp/cFoEOhxqEtPc5kZvT&#10;al6eJ68j1+HCPnbfzLE9/10WBWb9ulltu+x5xXA/PIyl8HmsrEs1NFKgM4av5fNU/JP/BE7UWguj&#10;SIcw7k0gxweRrLrBRJ3XWTnbfG/OTLO1QjNYFgHuIHtWNriG6j7LUv7T4CHgwoZu/J37eaRD08yz&#10;MI1Utgibo2FPJNJiTIKYXoyMuYHMLHRNXh7dxGWmPcxsxo7BnRbI1MHlsMHGB5keKfqq1m3jOQgO&#10;TvjU40oa0lKVSI3/1HVNq3q3wXcdsHfwOKb0zgnN61JHz/+QA5igpL3PCTz4Qq3F+U4HwI0yvXuY&#10;9I1C1+Yk9y6+ZNJN9bLcdoXz2nLOoerayNR9nW2euu9NXU8zYxpmBtMRAVC3L9cobLed/Hl4wogz&#10;56WlusluZAhiejESGMSBtUVcvlm+5cujzCoKxhd3uaJa7av9bfDHSoOJSBiOq9pGhP5oEDyYal2L&#10;6v5toUszGXrpfJVHATb0BKRAwH1IRMbQsDg3Z1jXpEZjW5Q7r63gCSOeVNIYxrYQ5Wz8OttsG743&#10;PWHE5TZCynolqRMlBeL1IiJw8DVLILMTPw/4EQ3yALO+eSqO7BZMEKMFMJV7HXWi/w037Gt3UGnJ&#10;lpF+iBy0Kk1POG7a8M3KzLIIGz9V/ldrNo+izYVaa56z+SJTDSzdxCW/PbiD5uXpFLJFJ3xl0wJp&#10;PMwBTqv63NxD+cHnQXjKZN+b6as8CsY0D+TUUwePw94BQ4Gk/Q0eUNMtw0xbGgC4gcf3iuBGL0rt&#10;b5pJhfOq1tszC1hYmMHbxoJK5IaVuURtbTsacp1ZqeretEHJKBjL6783i8hn5X/6oyb71qQfmkXB&#10;g4hcXcDCwlVEBo1lZRiOyR+tocZiR38eQO6hfG16wpiq+k0hO5HaO6mzfwJj7tK+IGuLMVy7W1pe&#10;yMxWrK1ptLp7J5X08IG+ZTxbLiYQyQ9hCheqf5iXbL+0l4W+p49SXtrSXypWehOw5UUIiSxcPqve&#10;R5XKJaU9KPS9IMx7jQCiIIDj2W2Xo+9lo1B72/RdxPGBPG794l05tRJAd+gknsb0NSLWvYhKt6/2&#10;8jHt3aTvgVTSe2ldUI9F6UFk1funojI9Iypvu8x5AZvYO8mDcHwKuFBL7Qtr49eZ/r5QMPeP4d5M&#10;wGfd26VSubRQlfcm9D15igKEHA+Xsu2S7Zr15BlE5Op7+IGtiN/+/E0EF5XXS98vgL3v9cdUFCJI&#10;OYI4ulxtrUXp9qv9PErPC2WflWXf70rl0kJVfx7G1wWBA8/2zlSUuQfJzmHZxboZ1R3E7BQlXaiJ&#10;kVmg0D45Dze0Ltabih6gm6qkyy7ZVk35edA9uCuYNOwlpNVJDXf1Aug8BBS+VfIChBBCWh3VxFTD&#10;cgAmSWkV7SajmpjKTNJJpYPGbSJddblZioHUoyl/+W8hq8HqJKWpmc3WTJ+HLt1kNRAe2TEoiCGE&#10;EEJIS6J0EiGEEEJaEgUxhBBCCGlJFMQQQgghpCVREEMIIYSQlkRBDCGEEEJaEgUxW8wfTSKZjJcf&#10;clteLl5pISv+KJLx8AZnqx3A/jPz6O4zvl4H7hyOhOZxfFKaYbpR2ie1SRKPlB2mX5rEsuwI7FvK&#10;j2g98+sYJsBrnvOqg3KNhOZxPFQ6HUSbd1abrNPsOtK9J5XvL0LIzqALYnpHAggE5L+JfnSyhWbL&#10;jNAc1jqeMOL1fDmRmjy5JM2LlHlgLNHzR4PgcwnTodr//MN/xD8n3sNbrxtLevDWL/8R/5yQ/z78&#10;M+MCZUnblf9+OYHv6Upn8LHAwbfhQBPyWCC1TJxXJe4cjpgEEZsu9y6+DA9jKSaYTiz7PDmGpfAw&#10;bllN9qdOwpiAcX5GQsjOpQUxvSMYxCJisRhisVlk4MaYLkjpRP9EgFkmVsVEkcRoZtpb48zAO4Dy&#10;BbUVw/0b+aPwOUUkSr7p/wx/n/hH9OU/x2NDCQD8+Yf/BfzXSfzY9w/4sS+JlW4vIqEe42Lm3noH&#10;p6Cs+y8Q8Cr+zhAEpUPjSOR4TFGVASGEbJgWxNy9xgQlj5BZLQB2TquN6f0R3IVqZrhudlJqQamK&#10;T+pqTgxlul/KcgqArbZWy/2IJpNIBnnY4ITPrFpbV91tVluj33fJaJz+KHPMpSkETziulZesXEkA&#10;3WpV/ln0GIbs11Xlm/1K77vIlOtTO9YpnwHsPzOL/V553cmAuiybytLvexb7jbNJluVBeMgJMVE6&#10;eumff9iPP77/D/ivC4YCAHh9Aie6CxD+5/+SX/hfSHxWwL6XjxtqVCx8dBE//omy7grSdwrA/gMl&#10;6858LAD8aZNrYePavLM44h3Qve+61KAubcOmZuRrIMDDDifcNb/n8ufJsdcSe60E0G3YVvuk8Zog&#10;hJDaVN0mpvflAyiscxhRUkmBAFovmyTP6ppLwCtXxXuZ4bk94dPABeX1CAQYfyk74Qs6kFKqrW08&#10;TvsBYAbTXi+8EQFFpppfV+OiVHdHBJhViCspD+W4Ero6cT+iR5e1Y06IcPqYQMgfRZDPafvVr1zB&#10;APafOYU9wnkshYexFD6PlXWmuO8ijvE5ZMJS6uaWwMF95hzamPLjoxxWYlL5UnhYN7R/+ZSPDT2H&#10;87gVE1A4dApd357HLaEIrk/+YuXO4QCi6nZvCUDPXzH7rsQzBJdNxLIxggHw7z/5OT761Piq7GUH&#10;9j0VkVbK33oHf/eaHdjrQLdh0bqkU8gWnTjayCgGgJ0/i65vpc/zllAEN6C8ZwF0B3g8m1M+qyvI&#10;HTolBxIx3FfTOaL6eS+F9TOKl2dDT+AknsaU68iJLgpSCCGbyDyI6ezHG2471oSbeCS9AM4O2N0d&#10;uKOkkhbXcGBwAv1mDWealf80eJtZakGSDk0zaZ40UtkibA4Xs0QRQkQJemawLALcwQakAzxhDJmm&#10;PBQzmGbLZpYhgoO0a+vahqr0jaMHAu5ZzCnU3udEbu4dPJH//zx5HbkOF/ZxkAKgAScKQrSGLzq9&#10;3I138RwAIGLVeAy5d3Gfee3577IodDiqD2JcDtiKeWx4ysfXJxBJ/CP+eQS44ktiBX+CrpK2MxW8&#10;PoG3XrNjZeEyfm8sQxoPcw26hlgPrqiBJPuetXlPglsXsHZbWTCG+3Mi7IdPVv+eVpCbU4KeG3h8&#10;rwj7C+z9QwghjWUSxPRiZMwNZGZhzBytLV6D+tLdXyNTsKOjhYIYz0EOKPelZuj1oU4i1gSkXk3K&#10;nw+1Jow2RpoNmhtl0g+hU9AyAi7s7QCe/cE8AKqf1FNK3bdhQsdKPAeryoOY2/sq/u5nDiz4/gE/&#10;9l3Ev79+AJ34I1atam9M/Rn+/mevAp/9C/7rR8YySTZvDJQ32fqqHDQSQkjrMwQxvRgJDOLA2iIu&#10;35TqYCSPkCsAdq6FIhYT6Yflqgv8iAZ5QIioaZuIVU+ILeYJx6XGqWqaamt7YOTU9IMxxZDFUzb1&#10;1GDtk2fRAwG3lP1a9FyxUv7zLuNOHo9RgPD+Rfy78trLDux7msd9/ZJl/Bn+PuFFz/0kgmHrSUtd&#10;DhuKecuwuvE6unS1Lm0v1RHoEULINmOCGC2AMWu8e/fOGuzuH0FtBtP7I7jta7hTumjzmlmGaDO2&#10;c9HLPZTzSZ4wpmqtiUk/RA4baONgWE8KWgzLMDVI/ihbEyOlJJzayoiXrFzGV3kU1PSQHDioDXul&#10;lAA3atKYF6iivAHUmoMB7P+r2mpikM2jaHOg5nqOT5fw+6d28D9Wukb34K0T/zce31nSp4TensHC&#10;wgIWZt5mX9UFMFoDXzMeHOSYa26TSaklHgfUhr4BHOBtTEoPQG4Vz+BEZyPHCVLZsPe70r/avLNw&#10;HzKWE0JIbf6vP/3TP/3/AKCzfwJj7tKviLXFmJpW0i+zhsUYk17aAj09PVhZsf5VWx0/orp0jIiE&#10;3LjXE44zKSQRgsCBd6TgnZ6R1xtCPqI11vVHkxjKRzDO9pf2R5neQUUI8vL6bSu0fevWExOI5Icw&#10;hQvytvXHXBQE5HgXcyxsuYhEJI+hKeDCeAjVfD22eWdxTD62gnAeqy+cReftYdyX206w5QCAdQG3&#10;fqF98RnLC8J5uU1GAN269BNbDuw/cxZ7bwzj/lfncCTgwGr4HTz3zuLYC9el7tjcORxhUkg5QcAe&#10;XlruSdltK+ktqSG3K2v4jAB8L/Se1FhXpwDhfaXBbw/e+uV/Ab9XKnn82b+Y1Ki8jZmFMRwu/hY/&#10;fzOIRflV820DK9f+QZ9W8oQRDzqQYhqXV6XMem3s+we5N5L83j5R/6+9p/r3S9Z3EcdHtWt4JVZN&#10;494B7fNkrxv2WNjtPriCDKTG3F8mb5RcQxIRmfA7eCJv29hrDg+umHTbL71PCSE7lxrEtILGBDFk&#10;V/FHkfRBCxYbahCRq+/hB1/N4oT/n4yFFZkGwdUoE8QQCmII2U1MGvYSsoPMTCMhOuEzDqxTp8HI&#10;VSwsbDyA8YTj8HECLtA3LSGEbBgFMWTHm5mOQOB8JQME1mMx+CZOnDixoQAG8OM0n0OiynSfOW1Q&#10;xUaeV8tSexZuVc89QkgzoHQSIYQQQloS1cQQQgghpCVREEMIIYSQlkRBDCGEEEJaEgUxhBBCCGlJ&#10;FMQQQgghpCXt7iDGE0Y8GUXz9FD1I5pMIhkPw3pihI3azG0TQgghW08XxPSOBBAIyH8T/dCme+xE&#10;/wRTpv5NoL+154Qkm06aibp7U+bi2cxtE0IIaXbaODG9Iwi8fEee/LET/RNjcBfMJ4ME5OUHsaXz&#10;JzV8nBgavn0LlM6p0zibuW1CCCHNznKwu87+CYx1rWL28k08MhbKtTb8+iwu3zQr3RwNCWJ0EzRC&#10;PwmjPGGgNgdkQp78UWGYPLIoIKIbddWwvnGCx6E8IheAqSAPG/Tb100QadyvP4rk0WVE8kPqMkXB&#10;OOeO9bGV3TaUYE4+JsMynnAcU7iAlCOozqwtJrwwbsJM++S86UzFukkHLScblCf9AzPZpLxsbm4Y&#10;j/qq2DYhhJAdbWNtYjr7wR9Yg7CFAUxDeMKI+zgIES+8Xi+8EQFFptgfDYLPJaQyrzRUfTystSDx&#10;R33ghIhc7oXXLIBR1/fCa6zhsfEIBh1IKft2DkHZfDo0Dq/Xi4jAHhHD6UPQkVKPG/yUuq4SwFgd&#10;W/lt+xEN8sgllGNOQHTqz9vGBzGUl7YdEYpwDlXXrubJpWEshc9jZR3IzQ1jKSz9qUEGdw5HRjms&#10;xOSyuRx6AhfRDgC4ga9/cQW5Dh6HvQPSjNhyAHP/dhXbJoQQsuOZBzGd/XjDbceaYFEL8yM3kPn1&#10;lqWRGsV/mgeECxaz2/px1CkioVYxpBFKibC5hnRf2Mb/q/ynwdvY9c0UIUTkwCadQrZog8NlXMZC&#10;UUBE2bZhXU94CM7ixiYTVNb9WD3sGUwnDOctJtRan3Qqi6LNgWoPu5y277sAISrXvAC4HcfKuhOd&#10;ahuXGO7HBIAfx37vSXAPrlDaiBBCiMokiOnFyJgbyMzCtDlMZz/4AwWsZszCmxbmOQiOmVQvmUwa&#10;0k7yRILgETSZeM9zkAOKeWTZFYyKWaTUOCON0Hh1aRkr3EEpzHA5bEDu4cYnE6xn3Tq0vWCDnT+L&#10;46F5+e8sejoMC+XexT2BQw+fQ+ZSzFBICCFkNzMEMb0YCQziwNqiZVuX3h+5YV8TYFHc4kQk1FRQ&#10;aVpGCTyUlA7n0wKZ9EOlOmHr5B5KR5bNm6WJasAd1NUueQ5yzP82V0E4r6aClD9dbUvfRRw7nEVG&#10;4OA+cw5tTBEhhJDdjQlitADGskeSXAuT+bVFeZPL5otMmkRqC6I2Zk2nkC064WOrV8pJP4QubJlZ&#10;hmjjMcW0JdksnvAUeJuIZTW7lEXR6dPVDFVLSg/xOK2u68dp3gYxxQZv9biB/1gHuL6AsQBPbouw&#10;89PYbxkzye1gbryLJ8koVqC0j1FYb5sQQsjOp/ZO6uyfwJjbbizH2mJMTitV0e16k9XfO4ntPVSE&#10;EEnBETyKZaveSbpeQIbeP9X0EDLrnaSr2VGU7hdgegmV7VElM/YwUnsnVdg2Stdlz8sTjksNinXL&#10;1totPYDu0CkosYp17yQAEJEJv4MnyjoPrmBJSSPJy+p7IJXZNiGEkB3Nsot1M6o/iGlRZQMgQggh&#10;ZHcyadhLCCGEENL8KIghhBBCSEuidBIhhBBCWhLVxBBCCCGkJVEQQwghhJCWREEMIYQQQloSBTGE&#10;EEIIaUkUxBBCCCGkJe3S3kmGUWzZ0Ws3igakq8IA9p85i703DPMjbRfdSMhFCJFxixnOWwh3DkcC&#10;PKSxt5XRjzXtk/NwH5L+bTa6sSccR1C5MdRRnwkhpDnpamJ6RwIIBOS/iX50soXG8kAAI72GBVqE&#10;JzwFHgIiyiSP9QYwLc+DcFw/K3fT6LuI45s58WNRuQ4aHMBs9nFbyb2LL8PDWIoJKBjLADy5JE2y&#10;mXlgLJGkQ+PSPZEQjUWEENJ0tCCmdwSDWEQsFkMsNosM3BhjopTO/gmmPIbY4hoODI6gFeMYl8OG&#10;YjZFvzAJIYSQFmaZTursn8BY1ypmL9/EI7kWhl+fxeWbj5QFMDHWASF2DVs1HWRj0klSKsmVNU7e&#10;qJWVSzPpqtsBiAkvpme0dFIi64JPLjdOEKlft7b0hXG/gP74ym/bOAmkNoGkP5qEbm5JGXvs+mWM&#10;265EP0EjAOTmmHSSYQJItUyXFmGxKZI6J3+0TAEOYP+ZaeBX17E3oGzfkJoxHp8yUaXxdVVpasdc&#10;AN2hV/AolkeXsp11Abd+8S6eQ36/BvLa/xFAd+gknsbG8DU7rTp3DkcCDqxa7LN9ch5d35Z5vyzf&#10;G0IIaR5VN+y9e2cNdveYnELqRP8bbtjX7mxZAFM/P6LJJJJJ6cvcxgeRTCaRTMYR9shLRIPgcwmp&#10;Ot0bgcD5EFcK1UAhh4SShvLKAYzCxsPnSKnV8Tb+NNQMjSeM07igrhcRAH4qDG3rZXjCmOIBISKt&#10;mxDlNAgzs3S5bXvCU8x5eeFlZqCemZbPtSgFZMoy7CzWPk5LvUUEgA9GtfMqawD7z5zCHuE8lsLD&#10;WAqfx8o6Wx5Ad98XctkwluZEcKMX0Q4mLTInSl/iyjLql7Jx21fwjD+L7j52+/WwoSdwEk9jynE7&#10;0eUdkMsC6A7weDanHNMV5A6dwhHvQBXHXQ0n3AEHVpVtd/A40LDzIoSQncM8iOnsxxtuO9YEqRYG&#10;AHD3GmKxRWAwgEBgDF2rs4hda50QBpjBtBKcFKWaBukLW6lV8OOoU0RCjUrSCKVE2FxDcjDgx2ne&#10;BjGhBQAl2MBiZhkiOBxUIol0CNNM9UU6lUXR5oBLfcWaZ8gFWzGLlLz6zLIIsOtWs23n0SoDD5Z8&#10;zint13g6dAFC0Ymj1Wysbxw9EHDP6tc+Yrh/Kab99/YXyIHDd9hqGyvcSbyo23YMa0IRXF/AsODG&#10;5eaU2o0beHyvCPsL0jva5j0Jbl3Amto4OYb7cyLsh082qA1MESsxJeiJ4dEDYM9LSgBFCCFEYRLE&#10;9GJkzA1kZqGLUXpHEAjwWJ+NIRZbRME9Ztr4t2V5DoKDE75kUq6hSTI9V5TyIvJZdqVaSI1n1W0H&#10;eRiSQ5bSD3OAzYUhpcboqBMQl5lgqvy206FxJETt3NjapcrqOefK2ifncTyk/OnTTmV91wF7B49j&#10;6rrzOGZMt22m9VU5nUMIIWS7GIKYXowEBnFgbVFr+wJI6SP+AAqZTyC9fBfXYotYs7vxo1Zs2WtJ&#10;1KWKvF4vvEqbgPRDsE0OauWPBvU9oiICisaFrGTzKMIGPigFIT5djVF125bSRl54vQnk+GANgYwN&#10;Dl2VjguOBsUKbd5ZuA+JyKgplyu1vce6dI38x9bsbKaOLl2tS9tLVYdfhBBCGoQJYrQAxipNZO9g&#10;6l16X8YBFLDOxjqtLJ1CtuiEz7Kf8QyWRVv17VjM5B7KaRkPwlPV18T4T/OAmv7St2lRVb3tLPLG&#10;CAdpPMwBzpIc0QyWRcA5xLavGYKzKODjkgMw8VUehQ4X9snf7+2TZ9HTYVhmPa/WaLRPmtTEGLah&#10;uv0Fch08DqvtVLbO899lUdC1UwngAG9D7obS2LbMcTdCh0MOoKR2QZuxC0IIaQVq76TO/gmMuUv7&#10;VKwtxuS0khzkqCUFZGYvyzUzW2PLeyeZ9DAy9uYx9k7SenP4EU0OIa/05PGEEWfSPKIggOMdSJkF&#10;JEaGdSVaDyNjuX7bpedk1utKOl4f1KHfLHsnMfutQpt3Vk3zFITzWH3hLDpvK72TjL2LBDzjXSU9&#10;bdhtlOudBGPPp0pKPjNF6aB8bd5ZHHvhulbTY+iFZNYzyvq4yyntbWTsScQOWJebuwKMasvr96lQ&#10;9l36fsHi2K3fG0IIaR6WXaybUWOCmNbjjyYxlDcJpmAWjJCq0Re1NXpvCCEtwKRhL2kuHhw0/nSG&#10;H0edQHEzW9wSQgghTY5qYradPo1TQkzA+/HBknSSMc1FNmAnzp1UJ5o7iRDSSiiIIYQQQkhLonQS&#10;IYQQQloSBTGEEEIIaUkUxBBCCCGkJVEQQwghhJCWREEMIYQQQlrSLu2dZBjF1nQE2xrt6sHB5G7i&#10;TdglVxnBtqaRfHe0Gq597hyOBBxYrWqkYUbfRRwf1bqurxhGYN4I3UjED65s3RxZqoP48Kce7L/9&#10;r/jrVE3vxu71ohu/nHwVe1fT8MUfGkt3riP9SAy347NL/4bwN2yBfjgNdbR3UhddTUzvSACBgPxn&#10;MkN1pfJW4QlP6SdMpCupRQ1g/5l5dKtzGDWRvos4fuacbpLIZiImNuvaD6B71IncnDIpZ/0BDAA8&#10;T45hKTyMW0LJxF+yJr4WmlY7Qn8zgQ+PGF+vzlvjE/jlULvx5e33ohu//Gk/3jK+vu1mMO31wuuN&#10;wPIyJjXTgpjeEQxiEbFYDLHYLDJwY2xEm6K6s38Cg/YMZmMxxGIxLBb05a3E5bChmE01VY1Ba5Nv&#10;ziarhQHz5Ue1MFuE68IeiHi0Q9/vr/8P1cJU7ZsM/vqDy7urFkb1BH/Q1cKQzWKZTursn8BY1ypm&#10;L9/EI3nyR6iTQQLo7MfEWAeE2DWYz3ndeI1JJ9UwAaRJVbtuRFOTCSATWRd8crlxVF39urWOEGuc&#10;yJGZiFFJZV0AppSRfXXHXum8DKMGVypn0ka6cypZr3RySt0y/iiSR5cRyQ+p2zC+Z1bYSRBZ2mSG&#10;7GSHxpRGAN2hV/BU4NDD21AQruCbw6fQ08EuJ00Cqc66XZLCMEymuC7g1i/exXPDxJAadgJIw7aV&#10;deW0yWFk8YznwUFEZg5wjzq1/fddxPG+L3Dr25O6iTVLJnC0JF0LjpRFVbYuFYSSiSsrTmrZdxHH&#10;R1H6OlD6njHvqfkEm6WprJLlqroWJIORq3jvB8Bvf/4mgou6RevUjtDf/CVe26f8fxXXPriJjwC8&#10;PvQX+Nmf3Na+yF9045eTnViQy98an8CJP/4r/hn9+FmftIH785fxky+17Tp+cxn/+8gERroA4LEu&#10;TfH60F+o67H7ldbtB+ZuwzHpQbeh/K1xZXt6T6tIl+n3yWDSRuz29duUj+vBE7zW1wWspnENHox0&#10;sedt3Ad7Xso2zN5vKeUnnSur3HvGlB3pR+LII3zW/ipe2/cYn83fx8vDr2Lv48/x/n/P4FMcxIc/&#10;7cb/vvQIJyZfxV4AUMtqUeEeJDWpoWFvAevsjNWPcijADq5lckp+RJNJJJPSl7mNDyKZTCKZjCPs&#10;kZeIBsHnElI1uzcCgfMhrhSqX9g5JJQ0lNdwEdp4+BwpqSwhwsafhl9bGadxQV0vIgD8VBja1suR&#10;gxD12LzwGmeStvEIBh1Ieb3wRgQUnUNVn5c/ehTL6nYTEJ0+RNUDlwIYToho+2ZqXNKhcfl8zOpH&#10;/YgGeeSU1IW8bXbfcPoQtHrPynhyaRhL4fNYWZdmrpZSF8PMl1YM98PDWApfgXk2w4meF65jaU6E&#10;nT+FvTeGkXlgw4vfHwAAtE+eRc/6FXm757HScQpHvFKZVH4Ke4Tz6n6X5CAEuXfxZXgYS3OiFJwo&#10;5bpAYBz4lfL6eayAx2Fm23behaex81hZd8I9kMetmIDCoVegVtwfOiV9kYeHsRQTAH4a+0vm19oA&#10;7hyOjHJYicnHFhNQYMv7LuIYn0NGPqdbAge3nDJr887ieGheDoCccIfmpf9PBtTV2ydfwSP1/biC&#10;3KFTDUn/VL4WNpP8hfokDd8Hl+U/9gu3sr19fykFOh9cxvu3H6P7h268zpR3D0uBju+Dy7i2ug+v&#10;DR6UCo7042d9T3BN3u/7t9sx8jfsuvvw2mQf8pcuw/fBv+Kzx104Iad/Poorr0nBg3LslQIYAPg0&#10;9W/ysUgBinreTI2LtH1pmVL78NqhR3j/0ud42uXBiT/+q3TeR6o7r9eH+i3e74f4yQeX4bv0OZ5i&#10;VV3f9wHTNuVFN/5f3FTXff828Noo8551vQrHb+T3ebgTCx+kcX9fN068qC6AkclOLHwgv394FT9u&#10;xpTaLmIexHT24w23HWvCTUhxy13cWbPD/SMtfdQ7MogDzCrNT5+PLKpfykptiB9HnSISalSSRigl&#10;wuYakgMNP07zNogJQ/DAKgqIKOvPLEMEh4PK93U6hGmmhiGdyqJoc8ClvlKG/zR4G3tsZooQIvKx&#10;pVPIFm1wuFDFeQEz0+w5zWBZBDj5wD3hITiLAi5UUTtipKz7sbrxGUwn9Psu+55tqiJWPpF/za8L&#10;WNOlPwLoPCQio/7av4Gvb4iwHz6pa+Ni/H+1niffYWqFbuDxvSLsLzBXwoPrannuhhwcsdYF3FKO&#10;LXcd36zbsPe7xoVq1/4GDwhRyzYs7X1O5Oa0YOx58jpyHS7s47S03dKcKNfQyMEEU2Py5BJbqxLD&#10;owfAnpe04G2zLQbfxIkTDa6FOdKH1/at4lo9KZPHn+N9ef1Pb9/H032deJktX02rwcVHX64C7e14&#10;HcBbR7pwf14LmD5N3TZ84QL355Uv8CdYePAYe/+kOb5w7/9Gqb1YxYIhcKrmvNDVvbE2L99k8BNm&#10;fyXv9+PP8T/l2qCnt2+bBKOP8dkl5dia6z3drUyCmF6MjLmBzKyWOgJw99oi1g4Mqg17X76ziDUU&#10;kGNrZ1qZ5yA4OOFLJuUamiQzOaBSXsTGJ472IBxntm2Y0LEcz0EOKOZRdtfFLFJqnJFGaFyuJap0&#10;XpDTOkw5W+xy2IDcw423daln3e3CdWEPW5ug1jBonlySalCOyeU11Shw53CE2baWntm4zQ8GBvCd&#10;DoAbZd4TNjVUjb6LzLrmKaBW8/p/agceP8IdY0ENnj54qKUjvsngrw01Ofe/ZAKkL2/C998z+BTt&#10;eKldqqVJ/FT5M0ultJrK5/Vp6t9wbbULI3J5bY2LpcbM6raVtFA95KCSbA9DECO1fTmwtojLN43R&#10;yV1ckxv1xmIxXHvEwV5Yl2tqdgpRlyrSpU7SDy3SEtXxR4P6HlERAWYJGDPph/XsGeXPyxNG3OfU&#10;eqt4vUiI2prZfLVHaYE7qEuZeQ7W9LW3jZjaBOVPSRkBUu3ML7S0y57RagOZALoDPMCkoqx73FTv&#10;2R+2InWiT9dIf1X2PuLO4Yiu19IwMg+MC7WeT7e5oS+bCipJnbSwSuelpKt8H6Txdd9fVh3IvDX+&#10;l3gNn+N9ZbuXPsdT40K1evKkxjYxpJGYIEYLYGJsFYyZzn5MjHVh9RMl3bQDpFPIFp3waY1BDGaw&#10;LNpqaMdiQq2V8CA8VX1NDGaWIdp4TLFtSapV8bwAsDVM/qiuJiadyqKoayNTPSllxuM0077mNG+D&#10;mGpUL6Yb+I91gOvT2l00RO46vll3ws205ygrt4pnxte+yqMgp1rMqEEHdw6H66iJafNOo6ejMb2B&#10;nn9bZFJkUrClNVCW0l7c6EWtbU7Ninj6lfzPvoulNTEdXRb7rkbla2EwchULC1cRGTSW1OHL+7i/&#10;r0K7CPWX+kF82Ihf/oCayugerqcr8RP84Qm0tig1uvPHx9h76GCDayFqPa8nyD82vPTNE3yNLvw/&#10;Vl3H1aCjHaHROj6PF934cd8+fU0Z2XJqENPZz0ttXJiUUSAQgNKLurN/Qnt9rANC7DJKKmtaWhqh&#10;canRK5taYRuhzkx7kcjxCDLl1X65z3wsoOhUth2EI1t9TYzUnieBnNoYOYlkMlpVA9iK55UOISXa&#10;wAflsqE8BKYmBukQxiMCOB+TjoorgZyWIgvyNkA5P+VNKVlXaiBctmlPjZ5ckhqIKikKtfGtmro4&#10;BQ429ATmcTw0W2UD2Bv4+hdSY142/aE17A2gm001haRGvrpu3Ll3cU+AvN95HA8pX/4xrAlFLS0T&#10;cOCbWmtiOrQ0ltTQ1qwnUO2eJ6NMiuwknsb0jaKfJ8ekxrzsuVc7Fk7uXaw+UD6HeRwfyGOFqYkp&#10;2fcc26hYGgNGOl8boHzehiDT8lrYVA/xE7k2QEt/aF/An6Zu4jO8ip/9dAKJn/YhP9+AX/6yT1P/&#10;JjV6Vfc7gYSuYW9lH8XTuN/lUdevtkYDJec2gcS4EgwdxIfyayNdUsPlWrZd/rwM6aCfSo2q9Q2S&#10;H+In86tMSuovEJLb03y0KDUmVtZ1PKj189iH1ybl7U6+iq+ZHlVke1h2sW5GjeliTUgL67uI4wN5&#10;tUt27ah7JyEbcxAf/rQP+ZKReGtF92AjmTTsJYQQQghpflQTs+0MA8kZmQ0gR3avBtXEWA98SHY7&#10;y8HsgJKB43aXemtiaO6kzUBBDCGEEEJaEqWTCCGEENKSKIghhBBCSEuiIIYQQgghLYmCGEIIIYS0&#10;JApiCCGEENKSdmkQY5iMsdphd8vxR5mRbHcPTzhe+X30hBEvV76JlOPbhl1XII/6W+2It4QQQkpo&#10;QUxnPyaY6QYCE/3o1C1qmHogMAJ5RoKW4wlP6Sdj3AWd9f1R/RQKjZIOjcPr9SJS69D5O13fxSYN&#10;UKQh/KubrJIQQpqbFsQ8uonLzCzViwU3xpSJkwCgdwRj7gIWlfK1Axg0CXRagcthQzGbatAkhKSi&#10;dAjj2xQsKkHWNuy6ghjul8yMTQghpBaWg9119k9grEOQZ7TuRP/EGLpWZ3FZmfVRmcl6dusmgmzM&#10;YHfSiKWubATjIWMYU3k0U084Lk12qC4if0H6o0gO5ZHIuuCTy4uCfh/6dYsQIuMoOQQr/iiSzPTS&#10;paM9Gkb+LQqIjIcAw/Gq1HPzI5ocQp45Fn80iaG8duzVHLcnHEfQkSp5v/zRpDortvH9MJ4ToB23&#10;slSlfVt+Hrr3o3Q9GI5Nv4wH4fgUcCEFR1DZhoiEdxoVYyHuHI6YzsAsqhM1tnlnpYkMAeDBFSxd&#10;iqlLtXlncRhZPON5cBCRmQPco079cn0XcXxUOfAiVmJj+JqZqVG3fQC5uWHcvw20T86XzhwNoCCc&#10;x5dJeVZt3ba1daX01yt4KnDo4W0oCFfwzeFT6OlQ9j+A/WemgV9dx97AKUjzbGrnTAghm8GiTUwn&#10;3F12rN25q/6/w17AakaJVnoxMuaGHXZ0tExVjB9ReQZp3gbY1Bmh41CyLP5oEHwuIaWYvNLMz2wK&#10;RvrCzCGhpKGMv/BtPHyOlFSWEGHjT2szTXvCOI0L6noRAeCnqm1D40f06LK6rjchwuljZ7GWvrA5&#10;IaItIwcCSk1EQpSCCLW82qqJuo5bmvlb2X+JmWnteLwRCMUihAtaAFNp3+U/jxlMe73wehMw27Un&#10;HIeP01KKEQHgg+x7agMfHEI+ohybE0PVpONy7+LL8DCW5kRgXcCt8DCWwsNYYr7MnyfHsBQexi2L&#10;FJydd+Fp7DxW1p1wD+RxKyagcOgVaRZs7hyOjHJYicnbncuhJ6DMkC2VH+ZzyKj7VYIQ4MmlYSyF&#10;z2NlXQpOlHI1gEEA3X1fqK8vzYngRpltw4meF65jaU6EnT+FvTeGkXlgw4vfV2aLtqEncBJP5WPL&#10;PHDCbZhpmhBCGkkfxPSOyO1dxuBGBr9WYhhVJ/onAggEBoHFGBbXADvXKlGM8qUWgVBkv9CVX99+&#10;HHWKSKjfgmmEUiJsriH5S9OP07wNYqLMr/GigIiy/swyRHA4qHzvpUOYZqoC0qksijYHXOor5cxg&#10;mg06DNv2hIfgLAq4YKxqaIS6jrt6nvAUXNkL+tqSsvuu4vOwJK+b0gKmdOgChKITR5kGwGJCuTbS&#10;SGWLsDkafdYWHlxXa1ZyN/TpprbvuwAhqtW83I5jZd2JTl0bF+P/qxXDfaZWCLe/QA4cviNVq0i1&#10;Pp/I5esC1uTgiJWb02qFntwWgY6uJmwXRAjZKfRBzN1rapuYmNCBMV3jXTvcY2PoEKTya3c7wdmB&#10;Qm6LckmbzXMQHJzwKT1tkkl9qsNzEByKyGfZlWph6BEV5GGS5LHkjzLrGiaMdDlsQO7hJrXxqe+4&#10;q+IJY8qVNQnCyuy77s+jnnW3T9sLNtj5szgempf/zqKng1kg9y6+nBPBjcrlNTYubp9UtjuP4yEl&#10;LVSHDkdN+yeEkFpYpJMA3L2DNdghVbQ8wnoBKGRmcU2tnZFSTOs7JIaRiLrUhJdJyyD9EEyzg5r5&#10;o0F9j6iIAPNkQilPOA6fkz02fYokm692S7Wr57ir40F4yoUsm0aSld13nZ8HYIO+YsUFR8Ojs81R&#10;EM5rKR9DyggAcPsd9fXMOo9jVQYybd5ZuA+JTCrqSp3vMYD1PDVcJoRsGssgprOfx4HCKqRmMI+Q&#10;WS3A7n4D/XL2SF++A6RTyBad8FkOKDKDZdFWU3uQEmptiQfhqRprNIp5KBUH/qi+JiadyqLo9JUd&#10;CyWbLzKpMSPtC10KmAzF9Rx3Bf5osDSNxLLcdz2fxwyWRcA5xLavkVJyH9eemzL3VR6FDhf21V2V&#10;offktgg7P439VW73+bfGkPMG/mMd4Pos2qowQUf7ZD01MQF0jzpRuHedghhCyKbReif1jiAweEAr&#10;KWQwe/km2Bils38CY26534VJ+Wbb8t5JJj1q9D1aSnsnaT1rDL1+PGHEmXSIKAjgeAdS1fR4MfQ8&#10;KgoCcrxL16PIuH1jL5+Sc2N7XrG9hMQEEvBpvZPKHnfp+6VsQ+v5pA+4wL6nZr2T2F5CZfctKft5&#10;lNt2ybps7yPpvBwpraGwVe+rcvS9hJSeOgPYf8aQAoLWS6nNO4tjL1zH0qUs9p85i703hnH/q3M4&#10;EnBgVWkcbOhBZNnzyVCmCaCbSRVpvZOMrwt4xrvwNDaGr3MBdIdOSv/+7kUcH8jj1i/eRdvkPLq+&#10;PY8vkyg5L12vJ0II2QSWXaybUWOCGEJI40nB2d4bhtQWIYRsIst0EiGEEEJIM6OamG1nnnJRmQy4&#10;R0jzoZoYQsjWoyCGEEIIIS2J0kmEEEIIaUkUxBBCCCGkJVEQQwghhJCWREEMIYQQQloSBTGEEEII&#10;aUnUO4nhCccRVEY7terarIwia1VegTRKrH7k2IYrGT24Dn3a6KyNHz6eHSG2iJWYNgNyM9CN6Fsy&#10;AjJrg92LdSPvNuj8uXM4EuAhjattNlrvFtCNllzlta4bnZkdPZlslG70ZnlEaFb75Dzch6R/m42u&#10;rHselr3+Cdk+Wk1MZz8mAgEElL+JfsjTJOn0jgQQCEyocyjtJOnQOLxeLyKCcb4ZsjliuN+oiQY3&#10;SVGI6CcCbRhpbqHcnDLZYgMCGMizWIeHsRQTUDCWAXLANY/uPuPrjeJH1OeEmFAmK60igAGAdAjj&#10;xkk+d4q+izXPJt4Iz5NjWAoP45bF8+zJJXmS0AfGEonyPPQm2OlmCWkuWhDz6CYux2KIyX+LBTfG&#10;RnqZRXsxEgjg5fWMxcNxl1AethuohQGAmekaHuxk5+K6sAciHtVSc9MKPAfBQcTyxm4PQgipiWWb&#10;mEfr+lCld4TH+mwM1zK6l1uPP4pkMin/xRGuYQpkf1RZL4m4bkUPwvE4wmF521G/uqw6s7QnjLi6&#10;3yj0E07L63v8iFotoztuZrsyTziulZdMfMhuN4lkvPaZn9u8szgemsfx0DyOeAeYkgC65dePh+ZL&#10;f3Fy53CELZ+0mD3ZArvf46GLaNeVGvbNbrvvIo5PBsocd73YfZdO6Fj+uAF81yGnfMxUOC/dexxA&#10;d2i2qlmt2ye1Y+VGte0b35fByFUsLFxFZFD3cnVcjjKznBuuQ+NFXJYH4TizrvH+MGxbf3/WI4Du&#10;0EW0s9ex4RrXf9ZMLZeyzqgT6OBxrNz1YKr8vtu8s/prgzuHI1Vvm5CdwSKI6YS7y461O3fVV+5e&#10;u4ybWzll9WbwhBH3cRAiclV3Igc+aHwYWpNqUbwwr121gXflEYkIKDqlWaAjQhHOo/LWK1aX28AH&#10;h5CPeOH1RiAUnRhSH8R+RI8uy9XzUvWu08cctz+KIJ9DginXeBCO+8ApaRFvBAJ4BGv5Aung4X7h&#10;upT2iAkAPy1/aQ5g/5lT2COcl1Mi57ECHsfUB2sA3QEez9SUyRXkDp0q+dK01HcRx/gcMmFp/VsC&#10;BzfzEG+ffAWP5DJl27o0yaFT0ozQ4WEszYmw8+MNesCbnPc6U1zmuNUvvFEnACfcJoFKxfPaICl9&#10;IB2rlsYaLmkLsRFqEO2TzstnEqj4o0exrFyj3gREp68kGLfiCU+BzyW0e0DXZsZ4jSeQ44NVb7sy&#10;J9wBB1aVz6ODxwHl8zB81ktzIrhROahUUntzIrAu4Jb6mdbSTqnMvgkhhiCmd0RuEzMGNzL4tRbD&#10;7AieIRcgXNBSOTMfQyg6ocQZ9RJTSrsJEakN5IvEhJJmSiOVLcLmcMklM5hm01czyxDB4aAH0gN8&#10;yAkxYdEQ0n8avI09njRCFwQUnUerDt6wLuCW0igwdx3frNvw4vcHgL5x9HSIWFW/BG/g618JKBx6&#10;Be0A2rwnwa0LWFNTJjHcnxNhP3yyqvYB7X1O5Oa0B/7z5HXkOlzYJ9c6PLnEfhnE8OgBsOclJkBi&#10;j/v2F8iBw3eqqLGoqG8cPRBwz+LLv9xxK+0UluZEueGt/MXGNLqseF6bbDH4Jk6ceBPBRWOJNX37&#10;CVELqJnrdmaavUZnsCwCnHQRV8fqmvUMwQUBF7QbGx+zPyDqVsRKTPlM2M9jAPsHnCgIce3zuv0O&#10;Mg/k+6MhrPZNCEFJEHP3mtomJiZ0YCwwArZVTKtzOWyw8UGmSjoIpfF9s2NTWclyE0aaKeaRNb62&#10;YTfwH2ytw3q+fK+l9dXy5ZYG8B1D2uO42pNJ1ndRV42v9LTYXlUcdyVNeV4NYEiJlmQ9y0iHxpEQ&#10;tRoeXbrI5YDNxiPIbFvtVbMFnv3BPJglhGw+i3QSgLt3sAY7uB3WC0ntbcL8bbCN7pbxhOPwOZlf&#10;t94ETDNaVmwOKHU6QKV2C5VIX9Lqg7vDoa9VMbb16OjStx94qaavc13aQ/qTe/Fw53BE17vHupfF&#10;drA87kqa/Lw2zBNGXNdrySota01J5yrpIl0gUxQQMdzXG218Xyt9zYh0fxBCtoZlENPZz+NAYRWZ&#10;Vm8Hw5hZFmHjp2pqzNs0mNoUf5StiUnjYQ5a1bn8ZaGaWYYItn2NlH4qCh+bp58qkVNIj24rKRon&#10;utQ2Lvrq9ee/y6Kgy+EHcIC3IXejmjFnbuDxvSK40XINFYt4+pX8z76LW1dj8VUeBSat1T7JNuyt&#10;5rgrqXBeauAotc2pLSyUatK4PusG1nU17C2riLx2EddUE6OXRZ5tWDazDNHGY6rCjf32zAIWFhYw&#10;87axZKOkz1rX1qokxVp6vTSU+iNBan9m3VickJ1JG+yudwSBwQNaSSGD2cs3ocQwnf0TGHMbb5EC&#10;MrNb1+C3IYPd6QbiAjOwlgfhuEl6SR3Uzo+oSRqnKEQwHgLC8SAcKS+ms2HEgw6kvNPIhuMIOlLw&#10;Ts/oB45S6fftSGm1Qh5mXeO+i4KAHO9CXh1EjC0XkYjkMTQFXFDHNjEcey0D9ekGZIPJAGrsgHUm&#10;g2rpBl8zDKpVsm2UDPqmG7ALcjsXeeA9drAurAtYWefx4rfy9ksG6QugO3QST2sYUM4fTWIoH8G4&#10;Sfsm9rgKwnmsvnAWnbe1we7KHTegnDtMB6Mre16G8tzcFWBUO6+S/QIVPzPjQGeDkat47wfAb39e&#10;W7sYQLm/YDpYnXHwQCHHwyW/v9XcH7rikmu49P4UE4Za1rdnsDB2GMXf/hxvVn1ipddN++Q8upjP&#10;Q/+emw9aqF/G+HlYqbRvaZBFKYAuYmUuixdHHVgNv4MnujKGen8a7luZ8VoA5M+0UYNnEtJgNGIv&#10;IRbKBTGkBQ1GcPW9H+Cr2RPw/5OxkFiiIIY0Mct0EiGE7AyDiFxdwAIFMITsOFQTQ4gFY/qDfomS&#10;3YTmTiKtgIIYQgghhLQkSicRQgghpCW1VE0MIYQQQoiCamIIIYQQ0pIoiCGEEEJIS6IghhBCCCEt&#10;qeWCGE84Lk3yFg+j/CDjhBBCCNnJtIa9nf2YGHNrc28Yph0AOtE/MQZ15oG1RcSu3VVLtxqNpkoI&#10;IYTsbpa9k3pHAhiEFqh09k/gDXyCyzcfAejFSGAQ9sys/P9t4I8ieXS5+jmACCGEELKjWKaTHq0X&#10;9P+/eZkJWO7izhpg7+jULUMIIYQQslUsgphOuLvsWLuzfekiQgghhJBy9EFM7wgCgQACgTG4kcGv&#10;rWKY3hEMHiggY7nAFsjmUXQehd/4OiGEEEJ2Bcs2MegdQWAQWIxdgy5UkRsAFxZj2MZ2vRJPGPEg&#10;D5uYoLYxhBBCyC5jkU4CcPcO1mAHxzZ7kQMYZGa3P4DxR5GcAi54vRTAEEIIIbuQZRDT2c/jQGEV&#10;GaUtLxPAbFuPJKPcQ5oanhBCCNmltHRS7wgCgwe0EsM4Mb0jAbDFkgIys5exLTENdbEmhBBCdjXr&#10;NjHNjoIYQgghZFezTCc1O/9RJ4r5rPFlQgghhOwSLRfEKHMn+ZwiUjTlACGEELJrtW46iRBCCCG7&#10;WsvVxBBCCCGEoNVqYvbs2WN8iRBCCCG7FNXEEEIIIaQltWRNzLNnz4xFhBBCCNllqCaGEEIIIS2J&#10;ghhCCCGEtCQtnfTDID7621exVyl5+jn+21sR/Eb5/2QE/8N7SPkf8CCJ/xy8pP1/C1A6iRBCCCEK&#10;yzYxk5H/AS+sApUfIvjR3+J7v/9veCuihjmbjoIYQgghhCgs00m/X39qfInxG6x9Y3yNEEIIIWTr&#10;WAQxP8TA9/biQcasFgYAJuE+9BS/v7F1tTCEEEIIISx9Oolt92JsEwPgh8GP8Levyq1mqE0MIYQQ&#10;QraRZZsYKaABkv85CLNQ5YfBj/C33/t9SaCzmSiIIYQQQojCIp0E4FIGD/AiDvzQWCD5zY3f4+ne&#10;DnzPWEAIIYQQsgUsg5gfBgdw6OnvYdXsZXL0Vex9kDGtpSGEEEII2WxaOsk4DoyhTYyuPQyoTQwh&#10;hBBCtpd1m5gmREEMIYQQQhSW6SRCCCGEkGZGQQwhhBBCWlJLppMIIYQQQqgmhhBCCCEtqaVqYggh&#10;hBBCFFQTQwghhJCWREEMIYQQQloSBTGEEEIIaUkUxBBCCCGkJVEQQwghhJCWREEMIYQQQloSBTGE&#10;EEIIaUkUxBBCCCGkJVEQQwghhJCWREEMIYQQQloSBTGEEEIIaUkUxBBCCCGkJVEQQwghhJCWREEM&#10;IYQQQloSBTGEEEIIaUn/P33+9iaU/6PbAAAAAElFTkSuQmCCUEsDBAoAAAAAAAAAIQBW+mB7WAoB&#10;AFgKAQAUAAAAZHJzL21lZGlhL2ltYWdlMi5wbmeJUE5HDQoaCgAAAA1JSERSAAADqAAAAhoIBgAA&#10;AC00YOIAAAABc1JHQgCuzhzpAAAABGdBTUEAALGPC/xhBQAAAAlwSFlzAAAOwwAADsMBx2+oZAAA&#10;/6VJREFUeF7s3Xl8E/edP/6XLM/IsiWfgG1hY8fGB7bDHc5whCuQk7YQ0iTtQvbb7Ja0lP62+X43&#10;2W5D2jTpNsk2mzbZlu6G7CZlSyDdnA2BQLjvgCEYGxuDAVvG+LZk2dLo+P0haSyNJFs2R4T9eu5D&#10;63heMyOZ2u/RR5/PfD6qJUuWuiTJDiVRFCGKAqxWK5gzV2LOnDlz5syZM1dizpw582vNo0RRVGYA&#10;AI1GA71eD+bMg2HOnDlz5syDYc6cOXPmzIMJN1fn5OStczqdyhwA4HDYYbPZwJx5MMyZM2fOnHkw&#10;zJkzZ86ceTDh5KoFC+5zKQMiIiIiIiKimy1KuYGIiIiIiIjo68AGKhEREREREUUENlCJiIiIiIgo&#10;IrCBSkRERERERBFBXVBQFHQWX1EUodXGwOVyBZ1liTlz5syZM2fOXIk5c+bMmTO/lpzroDJXRgBz&#10;5syZM2fOXBkBzJkzZ878hudcB5U5c+bKCGDOnDlz5syZKyOAOXPmNzznOqhEREREREQUEThJEhER&#10;EREREUUENlCJiIiIiIgoIrCBSkRERERERBGBDVQiIiIiIiKKCFwHlTlz5sqYOXPmzJkzZ85cGTNn&#10;flNyroPKXBkBzJkzZ86cOXNlBDBnzpw58xuecx1U5syZKyOAOXPmzJkzZ66MAObMmd/wnOugEhER&#10;ERERUUTgJElEREREREQUEdhAJSIiIiIioojABioRERERERFFBDZQiYiIiIiIKCJwHVTmzJkrY+bM&#10;mTNnzpw5c2XMnPlNybkOKnNlBDBnzpw5c+bMlRHAnDlz5sxveM51UJkzZ66MAObMmTNnzpy5MgKY&#10;M2d+w3Oug0pEREREREQRgZMkERERERERUURgA5WIiIiIiIgiAhuoREREREREFBHYQCUiIiIiIqKI&#10;wHVQmTNnroyZM2fOnDlz5syVMXPmNyVXPfjgQ67OTosyh16vh04Xh46ODjAfunlt7SV0dLQrY4ii&#10;CFEUYbVaIUmSMmbOnPkQzGNiYqHVxoVdX5gzZ85ciTlz5sxVS5YsdUmSXZl73oAInjcgzJWGSn7p&#10;0nm0tTUrYyKiAElJw5GUNDzs+sKcOXPmSsyZM2fOdVCpV01N9ejoaFVuJiIK4G2gEhEREQ0UJ0ki&#10;IiIiIiKiiMAGKhEREREREUUENlCJiIiIiIgoIrCBSkRERERERBGB66Ay7zXv6GhDd3eXMiYiCqDV&#10;xkGrjQu7vjBnzpy5EnPmzJlHiaKozAAAGo0Ger0ezId2HhXFTnYi6p9w6wtz5sEwZ86cOfOhnatz&#10;cvKC9qACgMNhh81mC9rCBfMhkbe1tbAHlYjC4u1BRZj1hTlz5syDYc6c+dDOuQ4q9epWXwd17dq1&#10;+Lu/+zu0tLTgJz/5CQ4ePKjchYiuE66DSkRERNeK4zeJiIiIiIgoIrAHlXp1q/egEtHNwx5UIiIi&#10;ulbsQaXr5u2330Z1dTVefPFFAMD06dOxf/9+nDx5EkuXLgUAbN26FdXV1fJj//79mD59+oCO9c3W&#10;rl2L8vJyvP322/J+b7/9trzd+zy++ypfg+/z+j7P1q1bQURERERENx4bqHTTvPjii8jLy8OVK1fw&#10;/PPPw2w24/z582HfF3rixAnYbDb89re/RVVVFXQ6Hf7+7//eb58ZM2YgLy8PAFBbW+uXweeeVN/Z&#10;w9LS0vDyyy9j+vTpWL16NdLS0lBVVYXf/va3sNlsOHHihN85iIiIiIjoxogShGjlNsCzDo1OFwfm&#10;Qzu/EcvMpKWlIT8/H+PGjcN3vvMdZRzS008/jTFjxuDVV1/F73//e5jNZuj1ern3E4DcgM3NzcXT&#10;Tz/tdzwATJo0CaIo4sCBA8jNzcVjjz2GK1euIDk5GVOnTpX3y8rKAgCMGTMm6HmIKLRw6wtz5sEw&#10;Z86cOfOhnXMdVObKCPDJr2cD9emnn8aBAwcAAA899JDfkN5weIcBV1dX45VXXoFOp1PugpaWFhw+&#10;fFi5WTZ8uPv+OG/v6sGDB2EymSCKIlJTU/Gd73wHVVVVEEURP/zhD1FeXo61a9cqzkJEvQm3vjBn&#10;Hgxz5syZMx/aeZTNZlNmAACr1QqTyQTmQzsPtUZRbzIyMgAAqampAY3I73znO8jNzcW7774LALjn&#10;nnvk+0jRy7EvvvgiZsyYgStXruCxxx7DP/zDP8BsNst5uBobGwGf55k+fTr0ej1sNhsaGhoAAIsX&#10;L0Zubi4OHDgAURSxfPlyv15aIupduPWFOfNgmDNnzpz50M45iy/1qj+z+L744ot46KGHlJthNpvx&#10;7LPPYurUqVi6dCn+8Ic/IDU1FQ899BCuXLmCn/zkJ3jggQf6PNa7/0svvYSnnnoKaWlp8vFTp04N&#10;ut6pch1U737KT26851m9ejXGjh2LZ599Ft/61rcwY8YMVFVVYfHixX77E1EgzuJLRERE1+r6jd+k&#10;Ie/pp59GVVWV/H1VVZU8pNdL9Aydfeihh2Cz2bB582YcPHiwz2M//PBDXLlyBWlpaXjllVdw/vx5&#10;v/3D9eqrr+IPf/iD3yc33sapt1Gr0+nwyiuvYMaMGTCbzfj973/vcwYiIiIiIrpR2INKvepPDyoR&#10;DW3sQSUiIqJrxR5UIiIiIiIiighsoBIREREREVFEUBcUFK0LNlOrKIrQamPgcrmCzuTKfGjkHR1t&#10;6O7uUsZERAG02jhotXFh1xfmzJkzV2LOnDlzroPKXBkBPvn1XAeViIaGcOsLc+bBMGfOnDnzoZ2r&#10;c3LygvagAoDDYYfNZgvawgXzIZG3tbWwB5WIwuLtQUWY9YU5c+bMg2HOnPnQzjmLL/WKs/gSUbg4&#10;iy8RERFdK47fJCIiIiIioojABioRERERERFFBDZQiYiIiIiIKCKwgUpEREREREQRgeugMu815zqo&#10;RBQuroPKnDlz5syZM7/WXPXggw+5Ojstyhx6vR46XRw6OjrAfOjm9fVG2CSbMoZarYZarYbdbg/6&#10;C8acOfOhl6uggiC41zALp74wZ86cuRJz5syZq5YsWeqSJLsyhyiKEEUBVqsVzIdubrPZoIriSHAi&#10;6pvdbofD7gi7vjBnzpy5EnPmzJlzHVTqVXS0GuroaOVmIqIA3gYqERER0UCxa4yIiIiIiIgiAhuo&#10;RER0Q82dOxu//vXz+N73VikjIiIiIj9soBIR0Q0RFRWFRx55CAsXzgt6rwkRERGREhuoRER0QxQU&#10;5CEjYyQ2btyE9vZ2ZUxEREQUgOugMu81dzqdUKlUypiIKIDT6YTL6ZLrR2NjI/buPYDGxibMnDkd&#10;3d3dOH68NOz6w5w5c+ZKzJkzH/x5lCiKygwAoNG417JjPrTzKC4xQ0T9FG59Yc48GObMmTNnPrRz&#10;dU5OXtAeVABwOOyw2WxBW7hgPiRyu93OHtQbQBAEGNLTIWo06OrqUsZEtySnpwcVQeqLbw9qsFyJ&#10;OXPmzJkzD4b54M+5Dir1qj/roK5a+RiKi4tQVnYGG956Rxlj1qwZuPeexbhy5Spe/bffKeOItvZH&#10;P0BGhgG7du/Fxx9/qoz7ZfLkifjWNx/E1auN0Ot16O7uxpsb3kZTU7NyVxpkhg9PwR2Tx6Gz04ID&#10;B7+EJEnKXW5pva2D+n//74/R2tqGP/5xgzIiIiIiknH8JtFNVFJShClTJuNXv3oFv3n1d/jjf7yF&#10;nTv34G8f/y40muDDHWhoEwQBc2ZPQ3FxgTIiIiIiGnTUOTn565QbibyioqLCvg+1tPQUtm3fgdLS&#10;U8oIAJCVlYn8vNEwmztx6PARZRzRDh0+gm3bd6Cy8pwy6pe/ffxv8N//9Q5a29qRkBCPf/x//wBB&#10;FHC2sgoGgwE1NReVh9AgYrF0oercBVy8WBtyaItSSkoSsrMz0d5uQmNjZPeyO32G+Cp5h/geqzfD&#10;mT8VgAoqc4tyNyIiIhriOMSXenUtQ3xTU1Pxt49/F8nJSQCAyspzyMnJ7nWIb35+Hr7z2LfR1dWF&#10;/3zzv9HQ0ID77luCuXNmyef1DhWO9nldu3bvRWXluQEd6zskee2PfoCUlGQcPnIUd86cDkmy4+13&#10;/gf3LLk7YIivd9iv72vobfivRiPimaf/L55d9zwAIDo6Go8+sgJV56rR2NiEO2dOCzo0mgYP5RDf&#10;xMR43DF5HIz1DUiI1yMhIR4AcPVqEw4dPi7v7/v7Wn3+IsrKziI2VotZd06BRqMBALS3d8jDhpWZ&#10;l/e8ytz32OLiAmSNGonTZWcxpnA01Go1jh47GVbjOJwhvr//8gocE5cg6viniD4e+u+FiIiIhqbw&#10;usaIBuCeJQvlxikA5OeP9nujPRCpqamYdedMREdHY9fuvSgrO4Ouru6wezYrK6vR0WFCba0RH3z4&#10;Mex2OwoK8jFr1gx5H602BnPnzEJ0dDS6urrQ3t7hdw4EaZwCwNw5s3DffUv8tvkqKhqD7u5u+Xu7&#10;3Y7/+u8/4cCBQ9Dp4mA2d/rtT0PHqMyRcuMUAEaMGIZRo0aisbEZFy/VAZ6G6YcfbQtonJaeLEPp&#10;yTIkJMRjxvRJiI3V4o7J46BWq3Hw0Jc4eOhL2O32oI1T5bGCIACeD0/GjyuGRqOBw+FAZ6dFfm0D&#10;9etf/4b3nxIREVGfuA4q815zZz/WQZ0wfixGjBiOxsZG1Nc3YPbsOyEIAj76+K/4j/94C13dXRid&#10;m9PrEN+UlBSMG3s77HY7Tpw4ic7OTuTn5yE7OwuNjY2oOnceEyeMg1arRXx8PN7d/L/46OO/orm5&#10;pc9jS0tPobOzE3v3HcChw0dw6dJlZGaORFpaKq5caUBl5TlMmzYF8fF61NYa8fNfvIi9+w6gs7NT&#10;3l5z8RIAFaZNmwK73Y4Nb72N//nzZogaEdnZWYiOFoL+bOPG3Y57ltyNf//9f/g1UgEgJiYGD69Y&#10;ht179qKlpdUvo8ElLi4WIw1pkCQJl2vrEROjkb/ftfsgTpedRVJSAuLiYnGloRHt7SaMGDEMyUmJ&#10;aG1tl3sx09NTkTEyHVevNqHsTCXa201ISkpAQoIeHaZOGNJHwOVy4Vx1DSRJQmam+8MUo7EBqanD&#10;Qh7b0tKGuLhYJCclor29A1/sOoDKqvOQJLviJwnOEZsAe9EcRGUUQj2qEM600XCmjYYrPU9+ONNH&#10;A/oUqNVqQJ8SkLvS83o9PpJy17BMOOOS4BK1gLUTKqe79zjc+jqU85gYDVwuJxyO4Ln7eObMmSsN&#10;xdz3fWhPHrq+ML/1c66DylwZAT55uPefKiUkxEOr1UKS7GhoaFTGA9bQ0IAt772Prq5uJCcn4amf&#10;/AjPPP0UUlNTlbsGlZ+fh1/8/Gd4+aUX8PJLL6C4uEi5CwDgXHW1cpMsNXU4BMG/d7W9vR12ux2x&#10;sdqA1zJubAkW370Qr7/+B7S1tQEA8vJGIy8vF9OnT8U//H9rUF5egaqq0M9Jg1t3t1VuBJrC6EnX&#10;63WAp6f1gfsX4YH7F2HEiGEAAKvVivZ2E9RqNeLiYhEXFwu1Wg2r1QZJkno91ldTc2u/Zxl26ZLh&#10;mLgEtnGL0FWyANL4u+GYuMTv4UrPAwDYR+QEzfs6PpJy2+QHYL/rb2C/fy2klS/DtvQp2MfOh6BP&#10;DKu+DpXc5XL5PURR7NfxSsyZMx9aubJ+6HQ6ecSPUrDjfTG/NXKug8q817w/66D69qCePl2O228v&#10;RmysFsb6ely6dDmsSZK8vaCC4J44qLm5BTNnTJPPW1p6Cs3NLfjii904eeo0xhQWIDk5CYkJ8bh8&#10;ua7XY+vrG/DYoysQH6/Hrt178bvX/4CRI9MxYsRw1Fy85NeD6v3ey3f7pUu1KCkp9nuesWNLkJNz&#10;G5qbW7Fjxxd+P9MD99+Dzz77HHXGegDAN7/5oLt3OToaKSnJ2H/gEPbuO+B3DA1OvfWgXq6th9Pp&#10;lHtMe+tB1WpjkJY2AlevNmHHzn04W1mNs5XVqDp3ARZLFxquNiEtdThGj74NmRkGmExmHDlaCqfT&#10;2eexwZ4vXE6nC65uC4SrFyA2XYDKWAWVsQpR9efkBwBAn4Loq+ehrjoSkEfVn+v1+EjK0VwHV5cJ&#10;cNiBaBHQJ8M1shDdedPgaLoMR1Ndr/W1r/p7K+d2uwSr1Rq0hwRhHO/OJTidLgAqxQNwOBye45kz&#10;Z37r5/7Cqw82v/ri+1413OOZR27OSZKoV9cySZL3e6XaWmPISZKUEyv5Kis7g79+uh1/+/h3YbF0&#10;4X/+vFned9fuvTh69HhYx3r3h+e+UfhMcBRqvVPl9mD3oCLEREnf+94q7Ny5G9XV5/GNbzyAyZPG&#10;49///T9RW+e+t5CGjlCTJPmui1pcXIDcnCyUnizDpUt1GDVqJMaPK5bPUX3+Ii5cuCTfR3r1ahO+&#10;PP4VZkyfBKvVhkOHj6O4uAAZI9Owd98RWCxdfq/B9x7UUMfm5mTJkzH1R2+TJHnZx98N5+R7oT7+&#10;KdSDbJIkR95UOKZ9E9BoAQDqPRuhrjyk3G1Qc7n685Yi8I0pEVGg8OtKuJ0qFNkGNn6TKAx//XS7&#10;3z2Vx0+UoqvL//5LpYaGBuzdtx92u3u4o91ux67dewOOy8gw4Kmf/AjJyUmorTXi448/7fPYhoYG&#10;nPrqNOBpmE6dcgd27d4r798fr/7b71Bba/TbFqxxCgAOhxMPPnAvvv/9/4NJE8fjvfc+YOOUwlZf&#10;fzVgoi6LpQs7vziA9vYOjBgxDEsW3+U3yZLJZIZGo8GC+bPkYbx3L5qD2Fhtn8fSwKmrDiP63Z8j&#10;6vxxAIBj9iNwDs9S7jYoeYff9S6wJyVkFPSh4oMPPgbFQ/m3HeTRa4EIre86RLcC9qBSr/rTg0rB&#10;xcfrMXz4cMDTaL548ZJyF6LrJtjSNF7emXxvlHB6UJ3p7kmHVPXnEFVfpYwHDWnZM3AlpkFVWwFh&#10;6xvKeFDp+w1hkDeUfpt6vun7XEQ0mPn3gPrUg6ClIehGGXtTb11soFKvblQDNdjw35aWVnn9UiIa&#10;mGBDdINtuxHCaaAOFc60XNjv+xEAIPrdXyCq4/pNFhdJem9QKt4cyt+6/yP4sXxDSTS0BdaFnoam&#10;JwvYJWCDjI3UWxMbqNSrG9VAJaIbQxAEzJg+KWDYrvee1huJDVR/9rnfhXP0ZEQd/Auiy3Yp41te&#10;8Aaml8+bQp+Gqf8xoRqwvoJuJKJBQ1FHgpaVno3uBmewhmrQA9lAvUVxHVTmvebOfqyDSkRfP6fT&#10;iYsXa+XZeb2P9naTctfrzul0wuV0LwMQTn0Z7LnDboPjtomA3Qb1hRMBeV/HR37uDJKrIIoadw7v&#10;8Sr4tkvdubYn996T5iEI7vNDPr6Hy6WCKAru410uOD1rz/rqOT7Y62POnPnNzF0u//eQ7r/fXo73&#10;1BfAfU1x1waV/GGVt/7Iucy9T7D6xXVUb72c66AyV0aATz7QdVCJaOgKt74M9lyw2wAArgT3PejK&#10;vK/jIznX6XRBcvebQI1GA53enbtc3p5W7xtMFTQxInR6PQTBfbx7H5X80MRo3LkowgWV3wMqeHId&#10;RI0QkLvQ+/HMmTO/ubnPn77P32+I410qaDQx7vrpqQ/u0uL9EMs3F9wnVHzAFax+uWtQ6NwX88jI&#10;uQ4q817z/qyDSkRDm9PTg4ow68ugz+1O2Itmw2WXAob4hnV8BOd2e7Dcc61QAQ6HA1arN/dud7+R&#10;dLncuc1mg8PpCpzhE4Ddrlwnsefhcqk85w+9TmpvxzNnzvzry3v9+/UM33XXBwkOpxPw9MCqek4P&#10;h+f8Dod7BIVK0UgNVr+4TmqPWyHnPajUK96DSkTh4j2o/lxiDKTv/hqwWSD+9z8q41uWb29ED8+b&#10;P5X7//Xs09PzAbh6hvspP/j0NFzlb4hoiHEXALk0KMuMp0CoVN5Grcuzj3e777ae7b7Y4XLr4PhN&#10;IiKiG8HpeYOkUiuTQaavxmnPMF7fXlKo3G8hvUP73Dv7nCucBxFFNuXfbKiH5z/k4f5QuZuY3r9z&#10;T+1w1wpvbe3ZoedWAi/f/6ZbDRuoREREFJbA3lP/N4H+jVPvG0fvfWiefVWKRqn8JtX/XrSwHsp7&#10;2Pjgg4/Ieij/ZkM9PPt7bwXwNj69mW9D1Xtebz3xq0O9tEsD6xdFKjZQiYiI6Nr4vUn0vpn0DOn1&#10;Zt4eU983lp4eEffDu20ADyKKLMq/0TAfvpOmyY1VT93oaV566omikSr3ono2+/wH3WLYQCUiIqIB&#10;8H3z5/Pm0COgcerXY+rfKHXfG6ZyT4gS5sPv/1T+D3koMR988HHTHn5/hz7/p/zb7e3R8zesvDXA&#10;U2fkGuPd5vlvD/aSDg6qJUuWuiTJrtwOURQhigKsViuYD93cZrNBxaVmiCgM3kmSwq0vgz3vdgCW&#10;R18EJCvE/3oqIO/r+EjMXS73Orfu3ObOFb0XokYDQYiG1WaDJDl8GqdAVIwOWQ+u9TsnEVFfXC4X&#10;ajb/EqIguOtPtxV2ux1wuTwTJ7lvTRVFARqNp37ZvPWrp9Gq0WhC1jf0Uf+Y37xc9eCDD7k6Oy3K&#10;HHq9HjpdHDo6OsB86OZXr15Fl7VbGUOtVkOtVsNutwedJpo5c+ZDL1dHqaGOUoddXwZ73m7pRtvy&#10;nwc0UMM9PhJzl8vlk5vcuaenw9ujodN5cpMJnZ1dPT0eKiBKo0fWgz9C87kvYaqv9js3EVEwiVkl&#10;SMgcgwvvvgC9Pg66uFiYTB2wdHa5d3C5oFK5v+r1Ouh0cTCZ2tFp9uQ+DdT4+PiQ9Q191D/mNy9n&#10;DyrzXvOW1lZYrVZlTEQUQBRFaERN2PVlsOeDrQfVO3SuJ7dBstv9h/eqVBAEAaLGndskh98QX3WM&#10;DlkP/giVn65HfennPs9KRBRc1p3LkXXnMlx49wWIorsH1Wbtht1ul5ea8d6hKgoiRDEaNpsNkk3y&#10;nKGngSqKIjQaMaC++ebB6h/zm5tzHVTqVbe1G5Lk/QMnIgpN9DRQyc0VrYG08qWABuqtKvDerp77&#10;xPy/99wz5nnb6I7c95uqtTpkPcAGKhGFT26gbn4BcHnKi6fwyFMn+fSiAi7Fuqj+tYvroUY+3lxI&#10;RERE/eQzUYn3q+I9n2+71dvBGtDGJSIKl8vnQzFlCXLv4Ple2QBVfk+Rjg1UIiIiug567jX1/Q95&#10;Nl+fnlUion7zzA7s+Qbo6UgNEDjig24lbKASERFR/wVpa8pLyXgF2YeIaKD8RmP49pbKs4X7Fp3A&#10;kR10a2ADlYiIiAbEv5fC578VbwpV8Pae8t0iEQ2U+wbUnl5UD9+GKg0K6oKConXBlhEQRRFabQxc&#10;LlfQZQaYD42822qFw+FQxkQUQVQqFbKzDBg1Kh1pacOQlnr9HrHaGJhMnXCFMVxKrVYjWh0ddn0Z&#10;9LkqCtLYBYDTAfXJ7YF5X8dHdK6FCy44HE5FL4UKokZEjDYGLhfgdHruCfMM71VFi0gsmIrmc1/C&#10;fOW8/4mJiIJIHFWMxFFFaDuzH6IoQBuj8dSnnuuStwSJooDY2MDcSxRFxMZq+6hvfdU/5jc6jxJF&#10;UZkBnoVs9Xo9mA/tPCqKnexEkS4xUY+EBP0NmZkwPl6H+HidcnOvwq0vgz8XlBHQr+MjNY8J/fOp&#10;AFHUQKfTQxBExf1hroDZNImI+sNdX3QQRGV9cdNo3PUnsH65r4991zfmkZCrc3LygvagAoDDYYfN&#10;ZgvawgXzIZFburrYg0oU4RISdNDpYpWbr5uubis6vQui98Lbg4ow68tgz612Z9AeVG/e1/G3Qh6s&#10;B9WdO2CTbHA4fGbVVIE9qETUbz09qPvcPW8OO2ySDU6H01NxfAf9uuB02mGz2oL2oMJbn8Kob8y/&#10;vpzroFKvInkd1DVrVgMAXnvtDWVEFFE0GhHz589GaelpGI1XlPE1S01NQVrqMPn7kSMzMGxYCk6e&#10;POm33+jReWhpaUZLSwuSkpKQn1+Ao0eP+F0k0tMNUKvVqK29LG+70tCEhoZm+ftQRK6D6mfwroPq&#10;eSuoUnm2ee8vdcHlmdrC5WmQ+s/gC0TF6JD9wBqug0pEYetZB/VX7lEYLgAq91fvOqjury6fdVHd&#10;/0+l8l3fyrPvDRhtRNcXx28S3ULWPftTrHv2p8rNRH4yMzMxb94CZGVl+20fPXo0kpOTAQDJycmY&#10;MWMmJk++w28fg8GAzMxMv21E4XDPoHnrWLt2LU6ePIm1a9cqIyK6VQQtO0E30i2EDVSiW8i6557H&#10;uueeV24m8uNyuVBRUY4FCxZCEILcJwj3B8rV1ecwadJkJCQkKGOiGyRy3jhOmjQp5H1QRET09eEQ&#10;X+pVf4b4rlixDJmZGUhNHYHhw9zDDWtqLvk1qNasWY2JE8YDACRJwubN72Hb9p1yZu22Yty42xEb&#10;GyvnM2bMQHb2qIDzrVmzGnqdDiNHGhAb677/7tOt27Bp0xY572jvQHFJEYYPGyZnvq/BYrHg9TfW&#10;o6zsDEJZs2Y1kpOS/X6Odc/+FOUVFdi0aQsWLZyH5cu/JTcEvOccaUjDvfcuwfo/bpDPv2LFMowp&#10;LJTPte7Zn8o/G3xef3FxEZYv+yZqamowd+5sNDY14Te/+R2WLVsK+Axr7u3fk/qm1+tw96K7cODg&#10;UXnore82AJg/b5b8v21zcwu2frYTVqsN+fm5SEpMQEJCPDIyDCgrq8DhI8eh1+tw370LodVqAQC1&#10;tUbs3nMA8+fPhqnDjLy8HMDzv9eOnXvl5506ZSKKiws9rwzy+bxZZ6cFubnZSElJxr79h1FZWS3v&#10;qxziO3XqNHR3d2HkyAyYzWbs2bMbALB48RKcO1eFc+fOIScnFzk5OWhra0N2dja2bNkMAJg0aTJE&#10;UcTBgwfk83GI78AMtSG+7v90Z8GH+Ko8Q3x/2K8hvkuXLsVzzz0Hnc5/sq6qqio899xzePnll5GW&#10;liZvv3LlCn7yk5/g4MGDWLt2Lf7u7/7OryH67rvvIiMjAzNmzJC32Ww2/OEPf8Crr74acIzv+aZP&#10;nx7wfFVVVVi8eLH8PRFdX/5DfD2fsHqH+PoN9fUO8fUO6+UQ31sVe1DpuirIz8P2bZ9j5aon8Mw/&#10;rUOcLhYrViwDfBqwz/zTOqxc9QRe/bfXce+9S7Bo4Tz5+HHjbsfrb6zHylVP4PMdX+CRRx5GeUUF&#10;Vq56Ai+9/CqSkhL89h850iDv/9LLr2LG9Kl++cyZ0+XXs2nTloDXsHvPPqxc+RgMBoN8TH8YDAbM&#10;nTsXmze/h5WrnsDKVU9g9ZNre23w+lr33PPycRs3/hnjxo6VX8uIEcOQnZ2NlauewFNPPQOj0eh3&#10;rPJnCfbvSb0zmczo6DAhM6Pnf//09FRIkoTm5hYYjVfw9jub8eaGjXhzw0Z0dXUjK6tn+GtxcSFq&#10;Ll7Gmxs2+jVOvzx+Sj5m2/ZdAAAhOhpabYy8/fCR47hj8nhoNO43wYePHJezzVs+RFraCOj1PW/I&#10;J0y4HUePleLNDRv9GqehREWpsWvXFyguLsHw4SOUMeCZ1OjLL48hJkaLoqJiZUz0tZs+fTqeeuop&#10;iKKI3/72t/jtb38Lm80mNwoPHjyI8+fPw2w24/nnn8eVK1eQlpaG1atXY/r06Vi+fDlEUcS7776L&#10;AwcOwGw24/Dhw3jjjTdw5coV2Gw2/Pa3v8WYMWOCNk4BIC0tDS+//DKmT5+O1atXIy0tDVVVVfJr&#10;OXHihN9rJiKiaxMlCO4ZF5VEUYROFwfmQzvv7zIzdXX1cg+e0WhEp9kiZ2MKC3Hs2HG5oVVWdgat&#10;re0oHNPTa1RxtlJu3LW2tKC9vR2nT7u/9+6f5LmHTrl/sPP5vh54XsPly7Xya/CeOykpUd6nP4xG&#10;I2w2m98n8QNVZ7wCQYyWX4skSThwoKcXSymcf0/q2+myCqQMS5YbitlZmSivqILValPuivb2DiQl&#10;9gyHbW5uwcWLPZMJpaenwmLp8tvmJdntOF1WIX9vNndCstv99vGy2WyQ7Ha/BmpDQ2O/J1iyWCzY&#10;s2cXFi5cqIxkLpcL27d/htmz5yAmJkYZD0i49YX54MwFQURcXCyio4Pl/Ru0lZqaCp1OB5vNhpqa&#10;GtTU1MBms0Gv12P69OkAgO985zsYN24cNmzYgM2bN8Nms2H48OF+55k9ezbeeOMNjBs3Du+//75f&#10;5ss77PfAgQPIzc3FY489hitXriA5ORlTp06V98vKygIAjBkzBk8//bTPGYjoxnFBFAXodLG91p/e&#10;8r7qF/PIyLkOKnNlBPjk/W2ghmIwGBAXZBmMltYWJCf1NDiVOju70NraptwcUktrS8jvva9h4oTx&#10;eGvDery1YT2e+slaJCYkYKShZ7hWf6177nmUV1TgrQ3r8cf1r/erB3PNmtV+ryXOM1QZAGyShLoQ&#10;DZKB/ntSoOZm9+9ISkoy9HodtNoY1Nc3AJ7hvt9++Bt4fNUjeHzVI35DcAGgq6vbryGblJgQsC1c&#10;+fm58vM8+sgypCQn+eXt7R1+34errKwMkmTHhAkTfIZo+mtoaEB5eTnmzJkbctr3/gi3vgz+PPj9&#10;v+EfH+l5Xz9f8Lw/3n//fdTX10MURWRnZyM7OxuiKMJkMuHgwYMAgK1bt6K6uhrV1dX44Q9/KL/u&#10;gwcP4qWXXoLZbEZaWhreeecd7N+/X27YBuNt2NbW1gKec5hMJoiiiNTUVHznO99BVVUVRFHED3/4&#10;Q5SXl3OSJaKbSF4HVQhdn4Kvg+oWfn1jHszNyqNstuBvpKxWK0wmE5gP7fx6vFmFT29qaqr/UMPk&#10;pOSARmV/KBtjyu99eV/Dp1u3ycNqV656At974sl+3bcZrHG4adMWrFz1BDZvfg/33rsExcVFfrmX&#10;78/vvbfV+zpeevlVdFp6epx7c6P+PYciq9WG5qYWlBQXomhMPrq6umEymeV7UXfvOSgPvS3z6QEN&#10;prWtXbkpLPn5uRhTmIc/bdyCNzdsxJ82bkFzS6tytwHbvv0zTJs2o9ce0v379yIjIxPp6QMb7u4r&#10;3Poy+PPg9++Hf3yk56F/PrM5dN5fzz33HFpaWvDDH/4QP/zhD9HS0oLnnnsOAPD2228jLy8PVVVV&#10;yM3NlYfder3//vsYN26c3BPqHf4bSmNjIwAgIyMD8Awx1uv1sNlsaGhwf3C1ePFi5Obm4sCBAxBF&#10;EcuXL++10UtE14/NZoXZbIYkha5P7voTOg+vvjEP5mblUZIUeoiZ2dwJ5kM7v14NVAAor6hAZmaG&#10;fI9lcXERkpISUFHe+5v+3owYMUxuDIZzvvKKCkyePLFf95w2NFxFnC5WPqakuBCJIWY9rTNegc0z&#10;qZS399PbO+tevsP9pieY+fPn+vWg9uVG/HsOVZdrjdBqY5CWNsJvGK4vvV6HnBz3sL5Q6usbEB+v&#10;h+EaeuQBICsrM6AHtT9UKpXfJBBtbW04fvxL5OTk+uwDvxlV7XY7Pv98OwoKCuRtAxVufWE+OHNJ&#10;ssFstsAeYgh7f61evRo6nQ7/8A//gNzcXMycOVPuPfW1dOlSrFq1Sv5kfvr06di/fz+2bt3qt19t&#10;ba1fz6hvT+iXX34Jm+e2jerqarzzzjtIS0tDS0sLDh8+jLfffhsnT57E0qXuCesAwOTTm0tEN5IK&#10;NpsEs9nSU38UA4O89SdUfeqrfjGPjPz6jN8kCsOmTVtw7NhxvPDLdfKQ1gMHD/er91Lp5Mmv8OTq&#10;J8I+n/I1vLVhPV566YVeG6ybNm1Bp9kiH7Nw0QKcrawCPI3Ol156wW+Y7rFjx1FWdgZlZWdw4OBh&#10;PPLIw3hrw3o8t+6fcK6qWv7Ub8eOXRgxYph8rCiKuHq1SfHsoSl/lnB+fgrOaLyCrq5uwGfIr8lk&#10;xuXLdVh89zw8vuoR3HfvQlRUnFMc6c9kMuPAwaOYP2+WPFx36pSJyt0CeO9ZffSRZXh81SPIzspE&#10;ba3/pFj9cfnyZdTX1/ttO3r0CA4c2I+WFvfP19LSgnPn3L/HXhcv1mDnzs9x+XLgPbREX5fa2lro&#10;dDq88sor8lBebyPxvffeg9lsRl5eHl555RV88cUXuHLF/9aIvLw8uaFZVVUl3zO6detW2BSf4r/6&#10;6qv4wx/+4LfddxZfAPJrmTFjBsxmM37/+9/7nIGIborgd6zQIMFlZqhX/Vlmhoi+HsplZq43LjMz&#10;MFxmpmeZGRXceZRWh+wH1oS9zEywWXW9uLwL0dDgt8yMywX3yjGeJWO8S8dwmZlBhT2oRAAWLZyH&#10;P65/Xe7N9D7WrAl9rxJRpLhe9/qFEmooDtGNppxV13vvJ3zuFyUiosGFPajUK/agEkU+tToKozLT&#10;ER/fsyzN9eByuWA2W3Chpi7kDMC+2IPqjz2o196DOn36dLz88stIS/O/r/vdd9/l8i5EQwR7UIce&#10;1ZIlS13BPh0XRRGiKMBqtQb99Jz50MhbWlthtVqVMRFRANHTQA23vgz2vNsBWB59MaCBGu7xkZZ7&#10;3xCKosad22ye3nv/BqogiBA13txxTQ1UIiLfBqooRPvVJ2UDVRQEaDQCrN1WSJIU0EAVRREajRhQ&#10;37xC1T/mNzfnOqjMlRHgk1+vdVCJaOgIt74M/jz4OqDhHx/peeifT6fTh1ynkIhooLgO6tDI1Tk5&#10;eetCLSXicNhhs9lCLjXCfPDnlq4uOBwOZUREFECtViNaHQ2EWV8Ge261OyGNXQA4HVCf3B6Q93V8&#10;5OcSHA6n3IMKeIf9Ag6nHTbJBofDJfegAoBKEJFYMBXN576E+cp5/5MSEQWROKoYiaOK0HZmHwAX&#10;HA6HXJ+8g3XlQbsuF5xOO2xWTx5kOK/v8cGEV/+Y38ic96BSr3gPKhGFS+Q9qH54D+q134NKRMR7&#10;UIcejt8kIiIiIiKiiMAGKhEREREREUUENlCJiIiIiIgoIrCBSkRERERERBEhShDcMy4qiaIInS4O&#10;zId2zmVmiKi/wq0vzAdnLggidLrYkDkR0UCJooC4uND1pa/601f9Yh4ZuerBBx9ydXZalDn0ej10&#10;ujh0dHSA+dDN6+qM6LJ2KWOo1Wqo1WrY7fag00QzZ8586OXR0WpohJiw68tgz9st3Whb/vOAWXzD&#10;PT7Scu+smXp9vDs3dcBstgTM4qvT6RGni0OHyYTOzq6gs/gaD38Ic91ZdDXVyuf3LkWjVkdBrVbD&#10;4bD7LXOmzJW/f16hfj+ZM2f+debev181otRRcDgcnr9v3xl1VYrcCe2IUUi4bRxGjJ2HC5t/BV1c&#10;HHS6WHR0mGCxWAJm8dXrdNDp4mDq6EBnZ2fALL56vR56vS6gvnmFqn/Mb26uWrJkqUuS7MocoihC&#10;FAVYrVYwH7p5S2srrFarMiYiCiB6lpkJt74M9rzbAVgefTGggRru8ZGWexuooqhx5zYbbDYpoIEq&#10;CCJEjTd3BG+g7tuMtrOHfJ6ViCi44RPuxrAJC3Fh868gCtF+9UnZQBUFARqNAGu3FZIkBTRQRVGE&#10;RiMG1DevUPWP+c3NuQ4q9YrroBJRuESug+qH66CGXgeVDVQiCpdvA5XroA4NvMGQiIiIiIiIIgIb&#10;qERERERERBQR2EAlIiIiIiKiiMAGKhEREREREUUEdUFB0bpg00SLogitNgYulyvoNNLMh0bebbX6&#10;TfNPRJFHpVIhO8uAUaPSkZY2DGmp1+8Rq42BydQJlzzJRGhqtRrR6uiw68ugz1VRkMYuAJwOqE9u&#10;D8z7Oj5ic407hwsOh1OeJAnomcVXG+vNXfIkSQCgEkQkFkyF6dIZdDf3LDFDRBRKXPpoxKbnou3M&#10;Poii4FefvNMdeb+KgojYWJ9cMSGSKIqIjdX2Ut/6qn/Mb0YeJYqiMgMAaDQa6PV6MB/aeVQUO9mJ&#10;Il1ioh4JCfqAC/H1EB+vQ3y8Trm5V+HWl8GfC8oI6NfxkZ6H/vl0Oj0EIfjxREQDJYoa6HS6kPXF&#10;W3/6rl/Mg4mUXJ2Tkxe0BxUAHA47bDZb0BYumA+J3NLVxR5UogiXkKCDTher3HzddHVb0dnZpdwc&#10;wNuDijDry2DPrXZn0B5Ub97X8ZGfS0F7UF0uwOG0wybZ2IM6QKIoICMjAzExMbBYAhezJxpKfHtQ&#10;ARccDodcn5Q9qHC54HTaYbN68iAf3PoeH0x49Y/5jcy5Dir1iuugEl07jUbE/PmzUVp6GkbjFWV8&#10;zVJTU5CWOkz+fuTIDAwbloKTJ0/67Td6dB5aWprR0tKCpKQk5OcX4OjRI34XifR0A9RqNWprL8vb&#10;rjQ0oaGhWf4+FJHroPrhOqjXZx3UNWtWY+KE8Th+ohSvvfaGMsaKFcuwZPGikPmtZsb0qVi16ru4&#10;cqUBer0O3VYbXn31t7hypUG5KxEAwGBIw/x5s9DRYcLWz3bCarUpd7mlcR3UoYfjN4mIBpnMzEzM&#10;m7cAWVnZfttHjx6N5ORkAEBycjJmzJiJyZPv8NvHYDAgMzPTbxsRhbbu2Z9i3bM/VW4ekLFjSzBv&#10;3lz849P/jH/+2c/x8iuv4pOPP8WP1/4QsbE3bpQEDT0ajYgHH1iMqVMmKiOirx0bqEREg4zL5UJF&#10;RTkWLFgIQQh+n6DLBVRXn8OkSZORkJCgjIkixmuvvYGVq56IyN7R4uIijBjRM3rhWj20/Fv4zzf/&#10;C83NLYiP1+MXP38WM2ZMxf79B3H33QuUuxMBAIzGK3j7nc344MOtYfeepqQkIz5er9xMFBE4xJd6&#10;1d8hvt6hVl6fbt2GTZu2YNHCeVi+/Fvym2XfoVgrVixDauoIJCclIzt7FI6fKMWOHbuwfNk3UVNT&#10;g7lzZ6OxqQm/+c3vkJSUiCdXPyF/kqwc0uUdCgYAkiRh8+b3sG37Tjkn8qXX63D3ortw4OBReeit&#10;7zYAmD9vlvx729zcIg+fys/PRVJiAhIS4pGRYUBZWQUOHzkOvV6H++5dCK1WCwCorTVi954DmD9/&#10;NkwdZuTl5QCe388dO/fKzzt1ykQUFxd6Xhnk83mzzk4LcnOzkZKSjH37D6OyslreVznEd+rUaeju&#10;7sLIkRkwm83Ys2c3AGDx4iU4d64K586dQ05OLnJyctDW1obs7Gxs2bIZADBp0mSIooiDBw/I5+MQ&#10;34HhEN8bM8S3uLhIvg5IkoSzlVUoKS4KuB4o+V4fvLzXiaTkZL9rF3yuXwhybZMkCXv37se0aVP8&#10;ejZrai5h3XPPA56e1ezsUXLme75gRFHAa//2Mv7++z8CPPd0f//738PZs1W4dOky7r9vCV5+5d+U&#10;hxEFDPFNSUnG/HmzUFNzGcnJiUhJcY+cqa01Ytv2XfL+vh9ghrqG+V73lJmX97zK3PfYqVMmIj8/&#10;F4ePHMekiWMRHR3tdw3sDYf4Dj3sQaXrZsWKZZgz+0689PKrWLnqCaxc9QQ2bdqC4uIi3HvvEmze&#10;/J68PTkpGWvWrJaPnThhPMorKvw+JR8xYhiys7OxctUTeOqpZwAAK1c+ht179mHlqifwzD+tQ2Zm&#10;BlasWCY/f2ZmBp75p3VYueoJvPpvr+Pee5dg0cJ58vMQ+TKZzOjoMCEzwyBvS09PhSRJaG5ukT+V&#10;fnPDRry5YSO6urqRldUz/LW4uBA1Fy/jzQ0b/S7sXx4/JR+zbfsuAIAQHQ2tNkbefvjIcdwxeTw0&#10;GvdMdoePHJezzVs+RFraCOj1PbPnTphwO44eK8WbGzb6NU5DiYpSY9euL1BcXILhw0coY8DzBvjL&#10;L48hJkaLoqJiZUwUkZYv+6bcKBQEASXFRcpdAqxYsQwTJ4xHTc0lrFz1BGpqLvl9iHn69BlYLBYc&#10;P1GKT7duAwDMmX0niouLUFxchDmz74QkSdi48c+oqbmEtvZ2fL5jF3bv2Qd4GqYrVz0RsnEKAEsW&#10;L5KvV8GMGzcWHR1m+XuHw4Hf/e732L59B/Q6HdrbO/z2J+pLXl6O3DgFgIwMA/Lzc2E0XpGvI2Vl&#10;FQHXMK1Wi337D2Pf/sNISUnG4rvnQa/XYd5ddyI6OhpbP9uJrZ/thCRJQRunymO91zlBEHDnzKnQ&#10;arWw2+0wmXp+34l8RQmCe8ZFJVEUodPFgfnQzvuzzMyYwkJUnK1EWdkZv+0lJUVobW3368ksr6hA&#10;ZmYGDAZ3w6CxqQl79/b02MDzCfWBAz3bSooLIQoCTp92n99oNOLy5VqkprrffI8pLMSxY8dhNBoB&#10;AGVlZ9Da2o7CMT29UkRKp8sqkDIsWb6AZmdloryiKugwqfb2DiQl9gyHbW5uwcWLPZMJpaenwmLp&#10;8tvmJdntOF1WIX9vNndCstv99vGy2WyQ7Ha/BmpDQ2NYnzT7slgs2LNnFxYuXKiMZC6XC9u3f4bZ&#10;s+cgJiZGGQ9IuPWF+eDMBUGEThcbMr8W3iG1FotF/jDU26Dsjfc60dLaIn8VBAFJnnuyy8rOYPWT&#10;a/Haa29g06YtqKm5BEEQMNKQJp9DEATMmDED6557Hk899Yx8rVHq7TWOKQx+PZo8eRJWPPQt/Pql&#10;f1VGiImJwYMP3ofDR9yjOojC1dXVhc1bPsSbGzaitjb476uv9PRUaLVa1NYaUVlZjcrKatTWGhEf&#10;r8eIEcMRG9vTsDSZzLDb7dBqY6DRiL0e69tIbm5uwZ82bsH//Pl/B9RAFUUBcXGh60tf9aev+sU8&#10;MnKug8pcGQE+ebgNVIPBgDhdLBoarioj+Y2Br9aWFoiCgKSkRABAp9kScLG3SRLqfN6QJyUnIyEh&#10;AU/9ZC3e2rAeb21Yj4kTxiM5KVl+fqWW1hYkJ/UURiKl5mb3G9aUlGTo9TpotTGor3fPlqnX6/Dt&#10;h7+Bx1c9gsdXPeI3BBcAurq6/RqySYkJAdvClZ+fKz/Po48sQ0pykl8+0N6TsrIySJIdEyZM8Bmi&#10;6a+hoQHl5eWYM2duyGnf+yPc+jL48+D3/4Z/fKTnoX++G7UO6khDGgRBQKfFgtbWNmUcUkV5BSRJ&#10;kq8HyUnJkCQJrS3uv/9FC+fhj+tfl68tvr2fZWVn8P77H0KSJGRnj8JbG9b3OilSsNfY2tICSZIQ&#10;p4uVP5j1mjhhHFas+BZ+/dJv0NTkHkpfVFSIoqIxmDtnFp7/xc9w6qvTOHXqtN9xRH2xWLpgs7mv&#10;R+FcQ7wfwGZkGOTrUYZnhFFXVxeam1sRHR0NvV4HvV6H6Oho+ZrX27G+rly5OqBrpBfXQR0aeZT3&#10;F1fJarXCZDLJv9hKzIdGHu6bVaPRiE5z8LXaGhquBlyUk5KTYZOkfr3BaG1xD7n0DuH1PtY997z8&#10;/MrGcHJSsvyJOVEwVqsNzU0tKCkuRNGYfHR1dcNkMsv3ou7ec1Aeelvm0wMaTGtbu3JTWPLzczGm&#10;MA9/2rgFb27YiD9t3ILmllblbgO2fftnmDZtRq89pPv370VGRibS0wPfUPRXuPVl8OfB798P//hI&#10;z0P/fGazCZIU/PhrUWe84m7oxcbKH3CGY9v2nfh8xxdyAzM7exQ+3/EFtm3fieLiIixd+gAAYOPG&#10;P8tDgJXHf++JJ/HSy6/CYrEgO3tUyOG6wV5jUnKyu9Ea5MPYOXNm4Z13/oyrVxsBAI89+jBWrfou&#10;Jk+agIKCfLz77l+wefNf/I4huhG817DaWqN83Xtzw0a8/c5mGI1XsHvPAXR0mLD47nlYfPc8dHSY&#10;sHuPe6RbX8deLzabFWazOWR98dafvusX82AiJY+SpNBDzMzmTjAf2nm4DVR4hu1Onjwx4NPh06fP&#10;QBQElPj0Po0pLMTly7UBF+renC6rgCBGY9asGcoICDJsuLi4CElJCago771RQXS51gitNgZpaSP8&#10;huH60ut1yMnJUm72U1/fgPh4PQw+wwIHIisrM6AHtT9UKpXfJBBtbW04fvxL5OTk+uyDnsluANjt&#10;dnz++XYUFBTI2wYq3PrCfHDmkmSD2WwJmV+LsrIzuHq1CbGxsfJoGuXkRsF47yM9fqLUb46EYNas&#10;We3Xg1pcXIQ3Xn/Vb94Eb++rt2fUt2e1t9dYXhG8vtg9/1aPfPshzJw5Hb///X/gv9/eiD+s/08c&#10;OXpMuTvRNfM2KIuLC/H4qkcwdcpE1Nc3oKurCxkZBixaOFdeimbRwrkAgPHjShAbq5WHDfvOGtzX&#10;sdeLzSahszN0femr/vRVv5hHRh7e+E2iMGzatAWXL9fihV+uw1sb1uOP61/HooXzUFZ2Buv/uAFL&#10;lz4gD5+CZ+mA/jAajfjNb36HyZMnyud5a8N6+VPsTZu24Nix4/LzP/WTtThw8DBn8aU+GY1X0NXV&#10;DfgM+TWZzLh8uQ6L756Hx1c9gvvuXYiKinOKI/2ZTGYcOHgU8+fNkoc4hbPGnPee1UcfWYbHVz2C&#10;7KzMsO4XCuXy5cuor6/323b06BEcOLAfLZ4hjS0tLTh3rspvn4sXa7Bz5+e4fDnwHlqiSLF5y19g&#10;sbhH7EiShIMHD0PqY7b51tY2dFosmDhhvN/1Y82a1SgrO4OKs5UQBAGPPPIwMjMzsGvXHuUpMHHC&#10;eDz1k7WIjY3FV6fLsG37TmzbvhN1df5/awCw7rnnA3phQ83ia7c78PDDy/CP//gPuPPOGXjnT39G&#10;dfV55W5E19XFi5fl652XyWTGX/73EzQ3tyAjw+C+3cTn/tHWtnZotVosX/aAfI379sPfgF6v6/NY&#10;ov7gMjPUq/4uM0NEN59ymZnrjcvMDAyXmbk+y8xcD8Fm1UWELEeWkJCA9HT3qAuHw46qqr5n6Sa6&#10;2YItTePlncn3RuEyM0MPe1CJiG5xoe4FvF5CDcUhijRr1qz26yF9a8N6vPrqy0hLG+E3q673XlJJ&#10;MRnf16G9vR0VFWdRUXGWjVOKWJkZBgiCIC9L4zsvQzgTMBH1B3tQqVfsQSWKfGp1FEZlpiM+vmdZ&#10;muvB5XLBbLbgQk1dyBmAfbEH1R97UCOnB3XFimUB96o2NjXhN7/5Xb/mQiAaqjQaEYvvnhcwbHff&#10;/sNhrc19LdiDOvSolixZ6gr26bgoihBFAVarNein58yHRt7S2gqr1aqMiYgCiJ4Garj1ZbDn3Q7A&#10;8uiLAQ3UcI+PtNz7hlAUNe7cZvP03vs3UAVBhKjx5o6IaKAS0a3Lt4EqCtF+9UnZQBUFARqNAGu3&#10;FZIkBTRQRVGERiMG1DevUPWP+c3NuQ4qc2UE+OThroNKROQVbn0Z/HngvVro1/GRnof++W7UOqhE&#10;NLRxHdShkatzcvLWhVpKxOGww2azhVxqhPngzy1dXXA4HMqIiCiAWq1GtDoaCLO+DPbcandCGrsA&#10;cDqgPrk9IO/r+MjPJTgcTrkHFfAO+wUcTjtskg0Oh0vuQQUAlSAisWAqTJfOoLu51v+kRERBxKWP&#10;Rmx6LtrO7APggsPhkOuTd7CuPGjX5YLTaYfN6smDDOf1PT6Y8Oof8xuZ8x5U6hXvQSWicIm8B9UP&#10;70GNnHtQiejWxXtQhx6O3yQiIiIiIqKIwAYqERERERERRQQ2UImIiIiIiCgisIFKREREREREESFK&#10;ENwzLiqJogidLg7Mh3bOZWaIqL/CrS/MB2cuCCJ0utiQORHRQImigLi40PWlr/rTV/1iHhm56sEH&#10;H3J1dlqUOfR6PXS6OHR0dID50M3r6ozosnYpY6jVaqjVatjt9qDTRDNnznzo5dHRamiEmLDry2DP&#10;2y3daFv+84BZfMM9PtJy76yZen28Ozd1wGy2BMziq9PpEaeLQ4fJhM7OrqCz+LZ9tQPWqxfQ1dSz&#10;1Ix3Zk21OgpqtRoOu91vmTNlrvz98wr1+8mcOfOvM/f+/aoRFRUFh8Ph+ft2z/Tt3cc/d0I7IhPa&#10;jDHQj56GC5t/BV1cHHS6WHR0mGCxWAJm8dXrdNDp4mDq6EBnZ2fALL56vR56vS6gvnmFqn/Mb26u&#10;WrJkqUuS7MocoihCFAVYrVYwH7p5S2srrFarMiYiCiB6lpkJt74M9rzbAVgefTGggRru8ZGWexuo&#10;oqhx5zYbbDYpoIEqCCJEjTd3BG2gdpR+iu6LpT7PSkQUXFzBLMQWzMSFzb+CKET71SdlA1UUBGg0&#10;AqzdVkiSFNBAFUURGo0YUN+8QtU/5jc35zqo1Cuug0pE4RK5DqofroMaeh1UNlCJKFy+DVSugzo0&#10;8AZDIiIiuq5ycrLwz//8/zBv3hxlRERE1Cs2UImIiOi6EEUNVKoodHZ2o6vLBpvNBgDQarXKXYmI&#10;iIJiA5WIiIiui0cfXYYXXngWDz+8DFFRKpSUFOHZZ5/GmjXfR2rqCOXuREREAdhAJSIiuhFcnhks&#10;haFzX+6GDX/C66+vx4ULFxAfHw+Xy4U//eld/Ou/vo6GhqvK3YmIiAKoCwqK1gWbJloURWi1MXC5&#10;XEGnkWY+NPJuq9Vvmn8iolDUajWi1dFh15fBnsNph23sQqhUKkSV74PK7h7uGu7xkZtr3DlccDic&#10;8iRJgHuSpKysUbhr3hwcP34So0ZlAgDKyyvcsSAisWAqrFfOwd5+xfe0RBRhVCogJSUeSYlxiI+P&#10;Rbz++j1EIRrWbskzbVHvxGFZEIaNQtuZfRBFwa8+eac78n4VBRGxsT65YkIkURQRG6vtpb71Vf+Y&#10;34w8ShRFZQYA0Gg00Ov1YD6086godrITUf+EW1+GQq6ymgEArvjhQfNgbp1cUEYAgNGjR8NstuDg&#10;wYM4e7YSGRkZSExMVO5GRBFOq9UgRiMENPKuh5gYETExwWtMb0RRA51OB0EIfqxGo4FOF079Yh5M&#10;pOTqnJy8oD2oAOBw2GGz2YK2cMF8SOSWri72oBJRWLw9qAizvgyFXMooBnTJUDVUI6q5LiDv6/jI&#10;zqWgPajV1RdQWloKc2cnTp+uwNFjX8La7V5Pmz2oRLeOGI0IjSb4B1HXgyTZYbMFroWp5NuDCrjg&#10;cDjk+qTsQYXLBafTDpvVkwdpXPseH0x49Y/5jcy5Dir1qr/roK5YsQxLFi8CAHy6dRs2bdqi3OWW&#10;sWbNakycMB6SJGHz5vewbftOAIDBYMAPnvx77Nq1S95GFEk0GhHz589GaelpGI03rxEgch3UAPYp&#10;D8I5dj5UteUQtv67Mr6luCJ0HdT77luC0bm5ePXffqeMiOga6HVaxMfHyt9nZmYiKSkZp06d9Ntv&#10;9Og8NDc3obW1FcnJyRg9Og/Hjh31a4AYDAaoVFGoq6uVt3V0WGAyd8nfh8J1UIcejt+k66a4uAgz&#10;pk/Fxo1/xspVT/TZOC0uLsK6Z38Kg8GgjL52ixbOQ27ObXjp5VfxvSeeRFJyMt54/VUUFxcpdyUi&#10;Cimq5hQAwJUxBo70PGVMYVi18jE88/RTSE1NVUa3nPz8PPzi5z/DffctUUY0iA0fnoJFC+dg+PAU&#10;ZRRUcXEBRo0aqdz8tcvMHIX58xcgKyvbb3teXh6SkpIAAElJyZg5805MmjTZb5/0dAMyMjL8thGF&#10;wgYqXVc2SUJdmD02Iw1pIcegR4LOzi60trYBADZt2oLVT65FWdkZ5W5ERCFFXb0AtNQDAJxTHlDG&#10;Q4ZLjIOjZC7si7+vjPq04a138MKLL6GhoUEZ3XIqK6vwzz/7OT7++FNlRINYY2Mztm3fjcbGZmUU&#10;lF4Xp9wUEVwuFyoqyrFgwUJER7tv5+jh7pVUqYBz56owefIdiI+P70nZa0n9wCG+1Ktwh/j6Du0F&#10;gJqaS1j33PNYtHAeli//FgTBfQ/D8ROleO21NwL2b2xqwm9+8zsYjUase/anyM4eBQCwWCx4/Y31&#10;vTYMi4uLsHzZN2HuNKPE08Ppez54ekR9X4d3+LHBYMAT33sc5RUVWDD/LkiSBKOxHqNH58rnP36i&#10;FBXlFZg7dy5+9/rvAYBDfGlA9Hod7l50Fw4cPCoPvfXdBgDz582Sf0+bm1uw9bOdsFptyM/PRVJi&#10;AhIS4pGRYUBZWQUOHzkOvV6H++5dCK1WCwCorTVi954DmD9/NkwdZuTl5QAAJEnCjp175eedOmUi&#10;iosLPa8M8vm8WWenBbm52UhJSca+/YdRWVkt7xsKh/gG58wshv3uvwMAqC6VQb1nI6K6TcrdIt5A&#10;hvg6UkfDkT8VyB4HuFyIcjmRJ3X2a4ivcgjvrFkzcO89ixEdHQ273Y7z52sQGxvb6xDftT/6Adrb&#10;27DhrXcAAKmpqfib7z6Cg4cOY+/eA7jvviWYO2eWvH9LSyv+883/xj1LFiIhIdHv3Gt/9AOcq67G&#10;xx9/ivz8PHznsW9Dq40BAHR1dePtd/4HlZVVyM/Pwz1L7kZtbS2mTZuClpZWvP/BJ7jv3rvl5/We&#10;LyPDPZLI93gaPGJjtbhj8jgcPXYSkmTHpIm3o7W1HQUF7vcadrsdR4+dRFtbB2ZMn4SEhJ6GXenJ&#10;Mly6VIfi4gLk5mQBAKxWK/buOwKLxT081jfzunq1CYcOH0dsrBaz7pwCjcZdm6vPX0RZ2Vn5uO6u&#10;bmRkpCMhIV5+Li/lEN/p02egs7MTGRmZ6Ohox759ewEAS5bcg7Nnz+L8+WqMHj0aWVnZ6OjoQFZW&#10;FrZs2QwAmDz5DqjVahw+fEg+H4f4UijqnJz8dcqNRF52hz3kTcy+ysrOoOpcNfLzR+ONN9Zj8+b3&#10;UFxchG8/vBzvv/8hXvnX1/D+Bx9hyeK7MXZcCd5887+gidEgMTEBv/zlr/GXv7wPk8mENWtWQ6vV&#10;Yu2Pn8L7H3wESbLh2w8vx+XLdWhsbFQ+LQBgxIjhuGvuLDRcvYqnn/kZ3v/gI4wZU4A7Z87Art17&#10;Al5H1blqLH3wPjgdDlxtbMLsOTNhMKTjxV+9gj9v2ow9e/fDYulESsowvPirl/H55zuRm3sbsrOz&#10;ceToMQDAlCmTUVNTg+rzF5Qvhygkm82GjAwDNBoRdXXuXrXs7EwkJyfiq6/OoK2tHadOncGJ0q9w&#10;ovQrZI1yD4dqbm5FSkoyJk8aj1NfncHnO/agrq5ebpx+efwUPt+xBydKv0L1+RpER6tRkO9+47Pl&#10;vY9wovQrdHdbMW5sMWpqLsHhcKCurl5+nnPVF3D77WNgNF5xv8aR6SgpKcS+/UewZ+9BNDe3+v0c&#10;ofhOkkQ9VB2NcDmdcBnygYQRcORPh8rUgqg29+/AraengSp/7zNJkkvQwlEwFfY7vw1X0Sy4EtPc&#10;R7TUI7p8D5JSs/s1SVJ+fh6Sk5Nx6PAR5Ofn4YH778G27TvwH//xFr46fQZ3zpwOSbLj0OEjykNl&#10;06ZNgdXajdJS95BrnU6H8eNuR21tHWJiYnDX3Nl4+50/43/+vBnbtu/A3n0H0NnZiQnjxyImJsbv&#10;3NOmTUFLaysqK8+hubkFX3yxG9u278C27TuQnZWJUZkZKC09hZSUFEybNgWCIODnv3gRe/cdQFRU&#10;lPy8ly5dxqqVjyEmJgY//8WL2LZ9B+x2CQ/cfw/q6xvQ3Nzi8xPQrUwQBIw0pMFobIDT6cRt2ZkQ&#10;BAE7du7D2cpqWG025Ofdhsu19bhcW48Rw1NQcfYcjhwtRXu7CaNGjcRIQyq+2HUA5eVVkCQ7iovy&#10;YTQ2ICUlCSMNadi95xDKy6sQLUTDLtlx6PBxCIKAaVMnoOpcDY4cLcX5C5dQkJ8Dl8uF9nYTRowY&#10;htzcLJw8dQYnTpxGe7v/B2caUfCbJCkzMxMOhwNffnkMixYtxsWLNbBYLMjLy0Nzc7N8D2pKSgoO&#10;HNiPiRMnwWazoampCQbDSERF+d+DarVKA5gkyaf09FQjxdeeHYI1RoNto8gSJQjB30yIogidLg7M&#10;h3Z+LcvMlJQUobW13a+XsbyiApmZGUHvOzUYDEhLTcOBA+5PlQHgdFkFbJKEkpLe7/3stFiwY8cu&#10;+fuK8gokJSWguLgIJSVFsEkSTpe51+ErKzuD1tZ2JCUny/sfO3Zc7m0lupFOl1UgZVgyNBr38Pbs&#10;rEyUV1TBanWvkemrvb0DSYkJ8vfNzS24ePGy/H16eiosli6/bV6S3S7/zgOA2dwJyR78jYDNZoNk&#10;t0Ov18nbGhoaBzzBUrj1ZSjl0aWfQb3f3ZOgiomFY/5K2L77L7B94/9BWvB/YJ/6DTgmLoFj4hLg&#10;jvugnvYAXJPvlbf5Pr7+/F6op90P16R74Ji4GI4Ji+GYcDccE+6GdOcKSI/8As6pS4H4YfLPr6qr&#10;gLq2DNDq5W0DkZ8/GpJkl3v0GxoaUF9/bQ399vYOAMDMGVOVUb81NjUjIaFnSR27XcKXx90jE5RS&#10;U1MxfPhwv7yyshqSZEd+/mi/fWlwsdsdqD5/Uf6+q6sbdnvoFRMM6aloam6VR7Q1Nbk/vBCEaGi1&#10;MXA4HHJmMpmh0YgQBAGJifGIjo6W95ckCU3NrX61vqWlLeyhx14WiwV79+7BggU9I+F8qVQqOBwO&#10;fP75NsydexdiYtwjDK4HURQQFxcbsv4KggidLnQerD77Yh4ZOddBZa6MAJ/8WhqoqakjlJvQ2tIC&#10;URCQlBS4Jl5SUiLi4tzDFL2MRiM6zZag5+pNnfEKbJ5inZo6AsOHDcMLv1yHtzasx1sb1iM7e5R8&#10;TslmR2sLP6mmm8PbK5KSkgy9XgetNgb19e576/R6Hb798Dfw+KpH8PiqR/yG4MLzJsa3IZuUmBCw&#10;LVz5+bny8zz6yDKkJLsnuPDyvmkfiHDry1DL1eV7IfzPzxBzeicE01VA1AIpI+HKHgvn7XfJDUDb&#10;uEXoKlkAafzdAY3DiMjHLkJX8QJI4xfB6dM4dY6/G668KX4/s5drZCEcYxfAMaZnGO1ADB+WAoul&#10;y+9+1Mam/r25VmpoaMALL74EAHj5pRfwi5//DPn54U1olZqaimeefgovv/QCXn7pBb9hwvAso9HQ&#10;EHz0T0JCvDw02KuhoQEWSxeGDwtvMh0a/ARBgEYjIjcnCw/cvwgP3L8IC+bPQlxcLOLi3MNvvQ1S&#10;eK4jVqsNkiRBq41BXFwsFsyfJR+bm5Pld4+rydwp/3d/nD79Fex2O8aPnwCnM/jdgvX19aisPIs5&#10;c+aGNRovHFwHdWjkUTZb8Dc2VqsVJpMJzId2fi0FpaHhKuJ0sX69pUnJybBJkjz5kK/W1jbYJMmv&#10;Z9NgMCBOF4uGhqt++yqJnuEzXiMNaRA9xbqh4Spqai5h5aon/B6vvfaGzxmIbg6r1YbmphaUFBei&#10;aEw+urq6YTKZ5XtRd+85iDc3bMSbGzaizKcHNJjWtnblprDk5+diTGEe/rRxC97csBF/2rgFzS3h&#10;DeMNR7j1ZSjmqs42RB//K/Sf/Abajc9A/clvod71NqKOfAD18U+hPv4pxJPboD39OYTSz+Rtvo+v&#10;PT+1DdqyzyGUbkPUia1Qn/gM6hOfIar0M6iqgg+zVdVVQH3qc6jL3fesDVSwxuhAGnPBGocb3noH&#10;P3nqGRw+chTLvrU06KzBqampiI11f5CampqKv338uzj11Wn85Kln8JOnnsGu3eH/fO3tHZAkOxIS&#10;ekZJeM8f7OekoUmSJFitNpSeLMOHH22TH3/9dCcaG5tx6VIdrFYbliy+Cw/cvwjDUpLw5fGvAM+H&#10;ms3Nrfh06xd+xx46HLxXv78+/3wbpk2bjpiY0HMP7N27F6NGZSEtLV0ZDYjNZoXZbIYkBdZXeOqv&#10;2Ry8/qKP+gzmEZNHSVLoIV9mcyeYD+38Whqop0+fgSgIKPHpBRpTWIjLl2uDDqc1Go24fLkWYwp7&#10;9i8pLoQoCDh9OvQkSfB8wlg4pue4GTNmoLW1HWVlZ3D69BkkJSVg0cJ5fscQfV0u1xqh1cYgLW2E&#10;3zBcX3q9DjmKSS+U6usbEB+vh8Hnw5mByMrKDOhBvRbh1pehnjssZqjrq6A+dxTRp3bIDUAc/RiO&#10;Qx9CdeyTgMZhZOSfwHHoI6i+/CvUx7dC7dNIFfZtgrDxnxF1+EOgvafn0DWyEM6MIqDL4vdv0V+V&#10;leeQkKDHrFkzAE+DLj297ze+7e1tfkNv8/NHyxOLKbW3t8PuGQ7f2NSM2Fit3FjNz89FfHzwYcqp&#10;qakYe3uJcnNI3uHJo3N7JuXLz8+FIESjsvKc3740tBnrG+T7VpViY7XQaER8vmMvPvxoG3bvOSQP&#10;921r60B0tBrp6f0bhRaKSqXyu/+ztbUVpaUnkJOTK09AJM9H5CFJNuzcuQMFBQX+wQDZbBI6Oy0h&#10;66sk2WA2h87Drc/Mv96ckyRRr8KdJAmeyYrGjx+L0tJTaGxsRGNjIy5frsN3v/MIli//JpYuvR9t&#10;be34l1+/Anh6TKdPn4IH7r8HM++cjrKycnz++U6MHVeC7//997B06f0oLCzA++9/iEOHgn8qD8/z&#10;FhePgcvpxN8+/jdYuvR+SHYJr7/+B5hMpqCv4957F8Pa3Y2rjU1BJzzynRTJZDJxkiS6rkwmM7JG&#10;ZUAQovHVV2fgcDhgs9mg1+swY/odmDDhduTcNgoVFeegVqtRV1ePlJRkJCYmoPp8jXwem82GtvYO&#10;zJ83C5MnjceECbdDFAVcabiKnJwsXLlyFSaTGfA0eNPSRuDChYtob+/A6NG3YerUSZgw4XZERUWh&#10;ra0dzc2tMJnMyBjpfsPvncgpXJwkaajofZIkldMOVdMlqM8eABouwBUVBSSlu+8/Tc9FilMa8CRJ&#10;zc0t0Ov1WHz3QixaNB9Tp0xGXV09BEHodZKk+voGTJ0yGQ8+eB8WLZqP6GgBbW1taGi4ipiYGKz9&#10;0Q9w7z13Y9Gi+Ridm4OdX+zGmTMVqKw8h0mTJmLJYvfzjRg+HHV19TCZzThxohQJiQmYO2eW/FrO&#10;VlZBoxFx5OiXSElJQVFRIc6UV8hD+30nZ7p06TJKS09hzJh8PPbow/Jzb9u+AydOnFT+CHQLU06S&#10;NHJkGppbWuVZeOPiYpGSkoQ64xVIkgSXy4Xx44pRUJCLru5uXLpUB5fLhVl3TkFBQS4KCnKRljYc&#10;RmMDrFYrdLo4TJ40Vs6yszNQX38VVqsVRmMDxt5eiHFji+S8q7tbniQJnmVwglFOkgQAHR0dMJvd&#10;1xV4OhecTifq6mrR3d0NlQro7u5Ci8+tU62tLbBaraivr4fJ1HP7CCdJolC4zAz1KtxlZr5OxcVF&#10;WLnyMbz11ju9LkdDRDeWyGVmBrWBLDPjcrm/QtTBkXcHkHcH8kShX8vMEFFwgiBgxvRJaGpulZeO&#10;gWf5GAB+2wZCuczM9cZlZigUNlCpV5HSQC0uLsKTq59AbKx/oaypuYTNW/7CBipRBGADdXC7lgaq&#10;Cu48SqtD9gNrbkgD1Xd9VF9lZWfk9U+JBpPYWC2mT5uEU1+V+/WCTps6Ecb6Br81TQciVqtBUlLP&#10;jL/XW2urGZYuq3JzADZQhx42UKlXkdJA7Q17UIkiAxuog1ukN1CJhqLhw1Nwx+Rxfh/MVJ+/eM29&#10;pwAQpVIhKUmHmJjgM64OlMvlQne3Da1t5oB7VoNhA3XoUS1ZstQV7EZVURQhigKsVmvQG1mZD428&#10;pbUVVmvfn24REYmeBmq49YX5rZV73xCKosad22yw2aSABqogiBA13tzBBioRXRPfBqooRPvVJ2UD&#10;VRTc981au62QJCmggSqKIjQaMaC+eYWqf8xvbs51UJkrI8Anv5Z1UIloaAq3vjC/1fPAGUXhyXU6&#10;fch1ComIBorroA6NXJ2Tk7cu1CytDocdNpst5CyuzAd/bunqgsPhUEZERAF8Z/ENp74wv9VzCQ6H&#10;U+5BBbzDfgGH0w6bZIPD4ZJ7UAFAJYhILJjar1l8iWho85/F1yXPfO90Or03HMhf4XLB6bTDZvXk&#10;QYbz+h4fTHj1j/mNzHkPKvXqVrgHlYgig8h7UAc13oNKRF8H3oM69HD8JhEREREREUUENlCJiIiI&#10;iIgoIrCBSkRERERERBGBDVQiIiIiIiKKCFGC0LOwry9RFKHTxYH50M65zAwR9Ve49YX54MwFQYRO&#10;FxsyJyIaKFEUEBcXur70VX/6ql/MIyNXFxePXRdsltbY2Fjo9TrY7fags7gyHxp5p7kTDqcDqiiV&#10;3yNaiIYoiu7JHFVgzpw5c0SpVYhWR4ddX5jfqnmcO/csNeP+JVC5Q5UKsbGx0Ol0sNsd7oXYVQhY&#10;ZkZqNcLldMDa2Q6nywWnywUXAKcLUEVFQR0dDafTCYfD4Ze7XC5ERamgjlbD6XTC6XTC5XL5PaKi&#10;opgzZx5xuffvNwpRajWcLvdyMU4X4IT7b9z996+Wc7vDBc3wTAhJaRASDWg7sw9arRY6XZynvkie&#10;yuK+HLnrk7v+ODz1Szljr7u+6Xupb33VP+Y3I1ctWbLUJUl2ZQ5RFCGKAqxWq/sCw3xI5i2trbBa&#10;rcqYiCiA6FlmJtz6wvzWyl2epRpEUePObTa/Bqp3mRlBECFqvLlDbqBymRkiGgjfZWZEIdqvPimX&#10;mREFARqNAGu3taeB6rPMjCiK0GjEgPrmFar+Mb+5OddBpV5xHVQiCpfIdVAHNW8DVe6r4DqoRHQT&#10;cB3UoYc3GBIREdF1lZOThX/+5/+HefPmKCMiIqJesYFKRERE14UoaqBSRaGzsxtdXTbYbDYAgFar&#10;Ve5KREQUFBuoREREdF08+ugyvPDCs3j44WWIilKhpKQIzz77NNas+T5SU0codyciIgrABioRERFd&#10;Fxs2/Amvv74eFy5cQHx8PFwuF/70p3fxr//6Ohoarip3JyIiCsB1UJkrI8Anj+I6qETUT+HWF+aD&#10;M09KSsSECeNw9OiXSE5ORlFRISSJs8ET0bUTuQ7qkMijRFFUZgAAjUYDvV4P5kM7ZwOViPor3PrC&#10;/FbPBWUEABg9ejTMZgsOHjyIs2crkZGRgcTEROVuRET9Jooa6HQ6CELo+qTThVO/mAcTKbk6Jydv&#10;ndPpVOYAAIfDDpvNBuZDN7d0dcHhcCgjIqIAarUa0Wr3p6Lh1Bfmt3ouweFwysvMAO5lZqqrL6C0&#10;tBTmzk6cPl2Bo8e+hLXb3YOqEkQkFkyF9co52Nuv+J+UiCgIcVgWhGGj0HZmHwAXHA6HXJ+8C8bI&#10;C8e4XHA67bBZPXmQJWV8jw8mvPrH/EbmXAeVenWt66Cue/anKK+owKZNW5QREQ0yItdBHdQidR3U&#10;++5bgtG5uXj1336njIhoEOA6qEMPx2/SoLJmzWq89NILMBgMyihsixbOwxuvv4pFC+cpI6KIZjCk&#10;4a65M5WbB+SuuTNhMKQpNxPddKtWPoZnnn4Kqampyui6+cGTf4dZs2bI36/90Q+w9kc/8NvnRlE+&#10;N9G1Gj48BYsWzsHw4SnKKKji4gKMGjVSuZnoa8MGKg0qr732Bp566hkYjUZlFLZt23di9ZNrsW37&#10;TmVEFNHcEw8Evy+wPzQaEdpYrltJ149LjIOjZC7si7+vjPq04a138MKLL6GhoUEZXRepqamIjY31&#10;2/bqv/3upvTIBntuomvV2NiMbdt3o7GxWRkFpdfFKTcRfa04xJd61d8hvmvWrMbECeMBAI1NTZBs&#10;dpw8dUoe4rvu2Z8iO3uUnP/mN7+D0WiEwWDAj3/8AwwfNkw+16dbt2HTpi0oLi7Ck6ufkC/iNTWX&#10;sP6Pb+KJ7z2O8ooKLJh/FyRJwutvrEdJSRHGFBZi3XPPo7i4CMuXfRPmTjNKiosCnhNA0HNv3vIX&#10;rFz5GN566x2UlZ0BFK/bYrHg9TfWo6zsDAwGA5743uOor6/H9OlTAQCSJGHz5vfYwKWbauqUiSgu&#10;LpS/r601Ytv2XTAY0jB/3iy54bpv/2FUVlZj6pSJSEsbga2f7YTVapP3O3mqDMVFBdBq3Q1USZKw&#10;Y+deGI193y/IIb6D20CG+DpSR8ORdwdw2wTA5UKUy4k8qbNfQ3yVQ3hnzZqBe+9ZjOjoaNjtdpw/&#10;X4PY2Ng+G5Rrf/QDZGS4R9e0tLTiP9/8byQkxOM7j30bWm0MAMBut+OTv27F6NwcwNM4hqcXt9hz&#10;HamtNaK9vQ2NTc34+ONPsWrlY0hISPR7/rU/+gHOVVfj448/DTi+q6sbb7/zPwAQ9LkbGhr9tnv3&#10;r6ysks9P1JvYWC3umDwOR4+dhCTZMWni7WhtbUdBQS7g+V07euwk2to6MGP6JCQkxMvHlp4sw6VL&#10;dSguLkBuThYAwGq1Yu++I7BYugBPj6s387p6tQmHDh9HbKwWs+6cAo3GfS2oPn8RZWVn5eO6u7qR&#10;kZGOhIR4+bn6wiG+Q486Jyd/nXIjkZfdYQ95E7PSihXLMGZMAX75y1/j7Xc2QgUX7rhjEs5fqEFZ&#10;2RmsWbMaWq0Wa3/8FN7/4COMGVOAO2fOwK7de7Bq1XfQ0dGBp5/5Gd7/4CO8/8FHKCs7Izcgd+/Z&#10;h1/+8l/w/gcfYdfuPdDr9Zg9ZyYMhnS8+KtX8OdNm9HY2IiSkiIMHzYMu3bvwYgRw3HX3FlouHpV&#10;Pq/vc4Y694gRwzF+/FiUlp5CY2NjwOuWJBu+/fByXL5ch+7ubsyeMxMaTYycx8bGYtasmSgrK4fJ&#10;ZFL+MxHdEHV19RBFATabDVve+wjV52ug1+tw19yZ2LP3IPbsPYhz1Rcwc8YUtLV3oKKiClmjMpCd&#10;lYnaOiPmzJ6O0pNlOHOmEhcv1iIzw4Avdu3H/v1HYDKZlU8XlO8kSTSY9TRQ5e99JklyCVo4CmfA&#10;PvMhuIpmw5WUDhUAVYsR0eX7kZQ6ql+TJOXn5yE5ORmHDh9Bfn4eHrj/HmzbvgP/8R9v4avTZ3Dn&#10;zOmQJDsOHT6iPFS2auVjiImJwc9/8SK2bd+B0aNzMHnyJHzy162oqzMiP380tn62HW+++d+4dOky&#10;JowfCwAoLT0lN5B/9/p6/O//fohhw1Mw5Y7JqLl4CZWV5zBh/FjExMT4Pf+0aVPQ0tqKyspzAcfH&#10;xcXirrmzcfDQEZytrAp47ubmFnzxxW5s274D27bvQHZWJkZlZqC09JTPT0QUmiAIGGlIg9HYAKfT&#10;iduyMyEIAnbs3IezldWw2mzIz7sNl2vrcbm2HiOGp6Di7DkcOVqK9nYTRo0aiZGGVHyx6wDKy6sg&#10;SXYUF+XDaGxASkoSRhrSsHvPIZSXVyFaiIZdsuPQ4eMQBAHTpk5A1bkaHDlaivMXLqEgPwculwvt&#10;7SaMGDEMublZOHnqDE6cOI329vDeI/lPkuRTenqqkeJrzw7BGqPBtlFk4TqozJUR4JP3Z5mZMYWF&#10;uHy5Vu6dPF1Wgbb2dgCAwWBAZmYGyisq5P0ryisgiiIMBgMaGq6isCBf/oTZq6SkCJ0WC/buPeC3&#10;3evYseO9DufttFiwY8cu+fuK8gokJSWguLioz3PD87rTUtNw4EDPPqfLKmCTJJSUuF+rZLP75a0t&#10;LZBsdvl7oq9LenoqJElCc3MLAMBkMqOjwwSdZzjX7j0HoNXG4P777kZXVzcqK6sVZxiYcOvLUMud&#10;SQY4ssYCt89F1NQH4Jp8LxwTlwQ8cMd9UE+L5PxeqKfdD9eke+CYuBiOCYvhmHA3HBPuhnTnCkiP&#10;/ALOKfcDCcPln11VV4Go2jOA9tqGs+bnj4Yk2eXf1YaGBtTX1yt385Oamor09HScq+75/T5XfR6i&#10;KIR1X+vo3FzU19fLQ4yPHj2OlpZW5W4hKY+vrDwHAH69Vr1pbGpGQgKX6aGBs9sdqD5/Uf6+q6sb&#10;dnvoFRoM6aloam6VR9A1NbmvIYIQDa02Bg6HQ85MJjM0GhGCICAxMR7R0dHy/pIkoam5FXq9Tj53&#10;S0tb2EOPg+E6qEMj5zqozJUR4JOH20A1GAyI08WioeGqvM1oNKLTbAE8C7fHxcZiyeJFeGvDery1&#10;YT0eeeRhJCbGIykpEZs2bcHrb6zHk6ufwFsb1mPNmtUAgNTUEeg0W4I2QiWbHa0t7iIYrjrjFdg8&#10;RbW3c3slJSUiLs7/Xjzvz5WaOsJvO1GkSUpMQEpKMh59ZBkeX/UIHl/1CDIyDEhKTAAAWK02lFdU&#10;QRCicfDQMeXhAxZufRkKuTN7LKRFT8D2N7+G/Vv/CMfC/wPb1G+i+/YFkMbfHdD4c0xcAtu4Regq&#10;ieB87CJ0FS+ANH4RnD6NU+f4u+HKm6L85wAAuEYWwjF2ARxjZimjfhk+LAUWS5ff/aiNTb2/2U1I&#10;iIdWq8XcObPw8ksv4OWXXsCDD9wHvV7fZyPRfY+o1u85Ghoa5KGOffEeX1xcJD/3E99bhfh4PVJT&#10;exrwvlJTU/HM00/J+8+dc23/ZkT9IQgCNBoRuTlZeOD+RXjg/kVYMH8W4uJiERfn/oDJ2yAFAL1e&#10;B6vVBkmSoNXGIC4uFgvmz5KPzc3J8rvH1WTulP97ILgO6tDIo2w2mzIDPOPNTSYTmA/tPNzhvb6N&#10;US9voxUAWlvb0NbWgY0b/4yVq56QH6ufXCvf51lWdgarn1yLZ/5pHTIzM7BixTK/Bu9AiJ5hLl4j&#10;DWkQPUU1nHO3trbBJklISk6WtwVrjBNFota2dtTWGvHmho1+j8NHjgOeNxZjby9CbW095t11JzSa&#10;4BeM/gq3vgzmvN0RhbaFT8K+4P/ANaoEEGIAUzNUxkpEnzuCmNM7IJR+BvXxTwMe4slt0J7+PHLz&#10;U9ugLfscQuk2RJ3YCvWJz6A+8RmiSj+Dqir4MFtVXQXUpz6HunyvMuqXYI3R4cN6n6m0vb0DJpMJ&#10;H3z4MX7y1DPy459/9vM+7+sM1hj1NjpD8c29x+/avdfvuf/x6Z8FHb2TmpqKv338uzj11Wl53127&#10;r+3fjKg/JEmC1WpD6ckyfPjRNvnx1093orGxGZcu1cFqtWHJ4rvwwP2LMCwlCV8e/wrw9Mw2N7fi&#10;061f+B176LD7mnM92GxWmM1mSFLo+ms2916f+6rfzL/+PEqSgg9FtNlsMJs7wXxo5+E2UAGgvKIC&#10;kydPlJd4KSkuRGKCu6fGaDTiSsMVzJjR91T6vo3d06fPICkpYcBLvgiCgMIxPRPHzJgxA62t7Sgr&#10;OxPWuY1GIy5frsWYwp5zlBQXQhQEnD7tblgTRar6+gbEx+tDLhczfdpkXL5ch737DqGrqxvjx5Uo&#10;dxmQcOvLYM27xTi0LnwSrmGZAICoiv0Q/vv/Qdz0HIS//g5Ru96B89AHUB37JKDxpz7+KXD0YzgO&#10;fRjB+SdwHPoIqi//CvXxrVD7NFKFfZsgbPxnRB35ACpzzwgX18hCODKKgW7/DzL7q7LyHBIS9PKy&#10;LN7hu71paGhAY2MjJk2cqIzCcq66GmNvL5GHA+fn5yI+Xi/njU3NiI3VhsyVx/dHamoqxt5+ff4u&#10;icJlrG+Q71tVio3VQqMR8fmOvfjwo23YveeQPNy3ra0D0dFqpKffuBFmNpuEzk5LyPorSTaYzaHz&#10;vuo388jIOUkS9ao/kySVlZ3BzBnT8a1vPYilS+9HWnoaTKZONDQ0oKzsDA4fPoqx40rw/b//HpYu&#10;vR9Ll96P8ePHYdfuPVizZrXf9ra2drz++u/R2NgIp8OB5cu/hW99cymWLr0fo7IyceZMBaZMmYya&#10;mhpUn78gvwblJEnFxWPgcjrxt4//DZYuvR+SXcLrr/8BJpMp5LkvXKjxmyRJ+boLCwvw/vsf4tCh&#10;I9Dr9QGvIzf3NmRnZ+PI0WMwcZIkuok6OkwYP64YU+6YiOHDU1BeXonLtUYsWjgHU+6YiAkTbkdJ&#10;SSGamlowfdpkaLUx2Lf/MBwOB642NmHq1Imw2STU1zdAr9dhxvQ75P3DmSiJkyS5Sff+CKr4YUBH&#10;E6I/+wPU5fugcgS/GN+aep8kSeW0Q9V4GeqKfUDDBSA6GkhMA7Q6IC0XKU5pwJMkNTe3QK/XY/Hd&#10;C7Fo0XxMnTIZdXX1EASh10mSSktPYcyYfDz26MNYtGg+Fi2aj6KiMfI5c27LxqxZMzFv3hxYbVYk&#10;JyfJx1VWnsOkSROxZLH7OUcMH47OTgsam5pQWXkuaF5XVw+T2SznCYkJePSRh+Tnnjx5IiqrqnHp&#10;0iW/525paUF7ewfmzpkl/3xnK6ug0Yg4cvRL5Y9FFJRykqSRI9PQ3NIqjwaIi4tFSkoS6oxXIEkS&#10;XC4Xxo8rRkFBLrq6u3HpUh1cLhdm3TkFBQW5KCjIRVracBiNDbBardDp4jB50lg5y87OQH39VVit&#10;VhiNDRh7eyHGjS2S867ubnmSJHiWwekPTpI09HCZGepVf5eZiSTFxUUBy8UQ0Y0jcpkZOPOmwD7n&#10;MbhcLggfvIyopsvKXW5ZA1lmxuVyf4Wocy83k3cH8kShX8vMRCLlMjJEQ4EgCJgxfRKamlvlpWPg&#10;WT4GgN+264nLzAw94c2AQ0RERH2yF94JAFCfPTCoGqfXSmXrhPr0Lghb/10ZXTezZs3Ar178uTy5&#10;kPexauVjyl2JaAAEIRrR0dG4erXJb7teFxfWKBuicLGBSkREdB24RC2Qmg1Yu6A+8oEyphts794D&#10;+Menf+Y3GdFPnnoGG956R7krEQ2AxdKFU1+V447J4+RZeh+4fxFM5k5culSn3J1owNQFBUXrgt1j&#10;KIoitNoYuFyuoPcgMh8aebfVCocj9FpZkayxsRHbt+9AY2OjMiKiG8B7D2q49WWw5a7MIjhzJiK6&#10;tgzx9WcCcq9Qx986ucadwwWHwykP8QXcQ3wFQYQ21pu73LH3zjBBRGLB1H7dgxqJDh0+Iq9nSjSU&#10;WCxdqDp3AWcrq+VHf+8p7S/fe1BFUfCrT8p7UEVBRGysT64YziuKImJjtb3Ut77qH/ObkXMdVObK&#10;CPDJw10HlYjIK9z6MthyV4J75kq1rSto7hXqeK9bJw+c4ROeXKfTh1ynkIhooLgO6tDI1Tk5eUF7&#10;UAHA4bDDZrMFbeGC+ZDILV1dt2wPKhHdXL6z+IZTXwZb7swshistF+pLpwFjVUDuK9jxvm6NXAra&#10;g+pyAQ6nHTbJNmh7UIno5vGfxdcFh8Mh1ydlDypcLjiddtisnjzIhEi+xwcTXv1jfiNzzuJLvbqV&#10;Z/EloptLHOKz+NpnLodzzCyo92+Cuny/Mr7lua5hFl8V3HmUVofsB9bc8rP4EtHNw1l8hx6O3yQi&#10;IrouPG96XHzzQ0RENFBsoBIREREREVFEYAOViIiIiIiIIgIbqERERERERBQRogTBPeOikiiK0Oni&#10;wHxo51xmhoj6K9z6MlhztVrda97X8bd6LggidLrYkDkR0UCJooC4uND1pa/601f9Yh4ZuerBBx9y&#10;dXZalDn0ej10ujh0dHSA+dDN6+qM6LJ2KWOo1Wqo1WrY7fag00QzZ8586OXR0WpohJiw68tgy+0z&#10;H4JzzJ2IO/YBhjWUBeReoY6P9Nw7a6ZeH+/OTR0wmy0Bs/jqdHrE6eLQYTKhs7Mr6Cy+LSe3w1J/&#10;Dl1NtfL5vTNrqtVRUKvVcNjtfsucKXPl759XqN9P5syZf5259+9XjaioKDgcDs/ft3umb+8+/rkT&#10;2hGZ0Gffjvi86biw+VfQxcVBp4tFR4cJFoslYBZfvU4HnS4Opo4OdHZ2Bsziq9frodfrAuqbV6j6&#10;x/zm5qolS5a6JMmuzCGKIkRRgNVqBfOhm7e0tsJqtSpjIqIAomeZmXDry2DLvQ1U8eB70F08FpB7&#10;hTo+0nNvA1UUNe7cZoPNJgU0UAVBhKjx5o6gDVTjvs1oO3vI51mJiIIbPuFuDJuwEBc2/wqiEO1X&#10;n5QNVFEQoNEIsHZbIUlSQANVFEVoNGJAffMKVf+Y39yc66BSr7gOKhGFSxzy66C6G6jqfe9CXbFP&#10;Gd/yruc6qGygElG4fBuoXAd1aOANhkRERERERBQR2EAlIiIiIiKiiMAGKhEREREREUUENlCJiIiI&#10;iIgoInAWX+a95pzFlyjyqVQqZI1KR3y87rpP/tDRYcaly/VwOAKXE1ASOYsvZ/HlLL5Eg4ZKpcJt&#10;2SOh08V+rdcWzuI79PIoURSVGQBAo9FAr9eD+dDOo6LYyU4U6RIT9UhI0F/3NxAAEB+vQ3y8Trm5&#10;V+HWl8GaC0J0r3lfx986uaCMAE+u0+khCMGPJ6JbQ1JSPPT6uIi5tsDzAZlOpwtZX7z1p+/6xTyY&#10;SMnVOTl564IttAsADocdNpst6EK8YD4kcktXl99C6UQUeRISdNDpYpWbr5uubis6O7uUmwOo1WpE&#10;q6OBMOvLYMudo4rhGj4KqotlwNWagNxXsON93Rq55On9cPegAt6lZwCH0w6bZIPD4ZJ7UAFAJYhI&#10;LJgK06Uz6G6u9T8pEUWUeP2NvbZYurrDurbEpY9GbHou2s7sA+CCw+GQ65O36Sw3oV0uOJ122Kye&#10;PEjj2vf4YMKrf8xvZK7Ozh69ThlA/h9P6uVg5kMhl+yh9yGi8Gg0Iu6++y50dlpgMpmV8TXT6WL9&#10;3kSMHJmBnJzb0NDQ4Lff6NF5AICuri4kJSVh3LjxqK83+qxvCaSnG5CYmIiOjg55m7nTEtabCG8D&#10;Ndz6MthybwMVF0/DbqwOyL1CHe8V+bnTk/usi+rTQHU6HbDZ7J7je9ZBxS3eQF2xYhmWL/smdu3e&#10;o4z6tGjhPPzt365CecVZmEwmZUw3UH5+LiZNHIfq8zXK6Gt3o68N10oX539tyczMRHZ28GuLy+VC&#10;d3c3kpOTcfvtY1FfX+93bTEYDIiPT4DJ5HNtMYd3bfFtoDocDkiS98Oxnoap96tcf7y5ooHqPT50&#10;feur/jG/GTnHb1LEKy4uwrpnfwqDwaCMiCiIzMxMzJu3AFlZ2X7bR48ejeTkZABAcnIyZsyYicmT&#10;7/Dbx2AwIDMz028b0WD0T8/8XyxaOE/+fs2a1XjppRd4raEAixbOxaKFc5Wbbwjlc2k0Ih58YDGm&#10;Tpnotx8ATJ0yEY+vegSPr3oEDz6wGBpN8GGTer0O3374G0H3VT5fbzIzR2H+/MBrS15eHpKSkgAA&#10;SUnJmDnzTkyaNNlvn/R0AzIyMvy2EYXCBipFvJGGtJBj1YkokMvlQkVFORYsWAhBCH6foMsFVFef&#10;w6RJk5GQkKCMiQY1g8GAuDj/+99ee+0NPPXUMzAajX7bibZt34Vt23cpN193BkMaooVo7N5zAPA0&#10;LL/5jXuD1vH8/FykpY3AnzZuwZsbNuLKlauYM3uGcjcAwLixxfj4k+14c8NGvLlhI7q6ujF+XAkA&#10;YPeeA4gWomEwpCkPC+B7bYmOdt/O0cMzSkIFnDtXhcmT70B8fHxPGmSoLVEoqgUL7uvpfydS6LZ2&#10;Q5Ik5eaQVqxYhiWLF8nff7p1GzZt2oJFC+dh+fJvyUX2+IlSvPbaG/IxmZkZSE0dgeHDhgEAamou&#10;Yd1zzwecr7GpCX/607tY+uB9KK+owIL5d0GSJLz+xnoAwJOrn0BsrHs4isViwetvrEdZ2ZmA5+8t&#10;875mg8GAJ773OOrr6zF9+lQAgCRJ2Lz5PWzbvhPwfOI+ccJ4z6vz/7ko8un1Oty96C4cOHgURuOV&#10;gG0AMH/eLPl3o7m5BVs/2wmr1Yb8/FwkJSYgISEeGRkGlJVV4PCR49Drdbjv3oXQarUAgNpaI3bv&#10;OYD582fD1GFGXl4O4Pld2rFzr/y8U6dMRHFxoeeVQT6fN+vstCA3NxspKcnYt/8wKiur5X1TU1OQ&#10;lur+2wGAqVOnobu7CyNHZsBsNmPPnt0AgMWLl+DcuSqcO3cOOTm5yMnJQVtbG7Kzs7Fly2YAwKRJ&#10;kyGKIg4edL9BAoArDU1oaGiWvw9F9MziO1R5Z/FV73sX6op9yviW1zNcz/d+U5c8xNc7iy8AuDxD&#10;e12uniG+1zKLr/Ja4K3T6579KbKzRwVsLy4uwvJl34S504yS4iLAp+5Dca3w1vWk5GSMKSzEuuee&#10;BzzDcr3XBkmScLayCro4nZyHem54Rv74PsfpsjNITkrG717/PRvAN5jBkCbXbUmSUFNzGVptjNzA&#10;9M0B+NVTjUbE4rvnISXFPdLEW/O9jbnDR44jPz8XqSOGIzk5Ud5v3/7DSEpMkGu477UCnl7KjIye&#10;nnnvc2o0IubPn43S0tMwGq9g0cK5aG/vkGv/XXNn4mxlNTI9x3q3e89Zc/Gy/Nr1eh3m3XUndn6x&#10;r8/hwlOnTERCQrz8b6L83it1RArS0nquLdOnz0BnZycyMjLR0dGOffv2AgCWLLkHZ8+exfnz1Rg9&#10;ejSysrLR0dGBrKws+doyefIdUKvVOHy45+++/kojrl5tkb8PxXcWX7hccE/M6zt7r/ery/PVO3Ov&#10;K2AWX7CxfEtQ5+TkB70HlQgA7A7vfUR9W7FiGebMvhOv/tvr+OMf38T7H3yEsrIzKC4uwrcfXo73&#10;3/8Qr/zra3j/g4+wZPHdGDuuBIcPH0VJSRGm3DEJH330CV7519dw5OiXmD1nJpKTk7Bp0xZoYjRI&#10;TEzAL3/5a/zlL+8jKioKs+fMhMGQjhd/9Qr+vGkzGhsb0djYiE/+uhXvf/AR3v/gI+SOzkFOTjYu&#10;X67DQw8tw1//+qn8/J/8dSsaGxsDXlvVuWosffA+OB0OXG1swuw5M6HRxGDtj5/C+x98hNjYWMya&#10;NRNlZeUwmUw4fPio/HxV56oxZ86dMBrr0djYqPznoQhks9mQkWGARiOirq4eAJCdnYnk5ER89dUZ&#10;tLW149SpMzhR+hVOlH6FrFHu4UnNza1ISUnG5EnjceqrM/h8xx7U1dXLjdMvj5/C5zv24ETpV6g+&#10;X4PoaDUK8nMBAFve+wgnSr9Cd7cV48YWo6bmEhwOB+rq6uXnOVd9AbffPgZG4xX3axyZjpKSQuzb&#10;fwR79h5Ec3Or38+hvAc1IyMDTqcLX355DAsX3o2LFy/CYunE6NF5aGlpQUtLC5KSkjFs2DDs27cX&#10;EydOgt1uR2NjIwwGA9RqNWprL8vn6+89qEOV9x7UqEtliGq6pIwHkZ4Gqvy9zz2oPdt6vl7LPaih&#10;ri0AsGv3HrkGWyydmDZ1KsorzkKrjcFdc2eh4epVPP3Mz+RrwuRJE7F583uouXgJJcVj8Je/vI9X&#10;/+11VJ+/gJKSIgwfNgy7du8JuDZ8+WUpFiy4C5JNku9BDfXcer0e3//+/8HBg4fxy1/+C97/4CMs&#10;WrgAMVoNDh06wntQbyC9Xoe75s7Enr0HsWfvQZw9ew633z4Gdrsd1edrAvJz1Rcwc8YUtLV3wGaz&#10;YfHd83DlylV8/Mk2nCj9CmfPnoPD4UDGyHQAQF1dPVJSklFS3FOPG642Ytad09Dc3IqPP9mGM+Vn&#10;MXr0bZDsdrlWV5+vket7w9VGFBUV4NIl9+9/Tk4Wrly5CgAoLipA2ZmzcgOzpuYyTCaz3/PD05Ae&#10;U5iHpqYW+TlUKiArOxOtrW19NlCLiwrQ3t4hn8/lcmH06NtwudYIm83dqEaIe1AdDge+/PIYFi1a&#10;jIsXa2CxWJCXl4fm5ma0trYiOTkZKSkpOHBgPyZOnASbzYampiYYDCMRFRWFurqev/uB3IMK3zLT&#10;U40UX3t2CNYYDbaNIkuUIAR/MyGKInS6ODAf2nl/lpkZU1iIirOV8hsHr5KSIrS2tsu9jgBQXlGB&#10;zMwM+V6furp6OTcajeg0W+R9Qzl27Hivn0Q3NFxFclIyjEZ3wZ0xI3DoS0lJEWyShNNlFQCAsrIz&#10;aG1tR5LnPj3JZseBAz09Sa0tLZBsges2AUBraxskmx0jwxgmQ5HjdFkFUoYly/fjZGdloryiSv7k&#10;21d7eweSEnuGwzY3t+DixZ6GXHp6KiyWLr9tXpLdLv+eAYDZ3AnJHvx3yWazQbLbodf3DEFsaGiU&#10;e1vDZbFYsGfPLixcuFAZyVwuF7Zv/wyzZ89BTEyMMh6QcOvLYM3VanWveV/H3+q5IIjQ6WJD5v0V&#10;6tqiVGe8AkGMRlJSIgCg02LBjh09PUINDe5GQDiU1waj0YjLl0M3qH2fu6S4EKIg4PTpntdbXtHz&#10;t083Tnp6KiRJQnOzu1fOarXJjb9guclkRkeHCTpdHFJSkiEIAs6UV8r7h+Jbj00mM7q6unG51v1+&#10;xPucvtcKXyaTGUJ0NETFrUveet9X49JLstthNnf6bROio6HTxfltU8rPz4VWG4PSk6flbd7n9L3m&#10;9MZisWDv3j1YsKBnVIMvlUoFh8OBzz/fhrlz77pu1xYAEEUBcXGh60tf9aev+sU8MnKug8pcGQE+&#10;ebgNVIPBgDhdbNA3AKmpI5Sb0NrSAlEQ5DcS/SXZ7Ght8R8WYjAY8NJLL+CtDevx1ob1fsPB1j33&#10;PMorKvDWhvX44/rX5YkxvMOKX/jlOvm47OxRQV9zMCtWLJOPe+GX6zB8eIpyF4pw3jcqKSnJ0Ot1&#10;0GpjUF/vnqFQObGE7xBcAOjq6vZryCYlJgRsC1d+fq78PI8+sgwpye4JJ7za23tmPuyPsrIySJId&#10;EyZM8JtR0VdDQwPKy8sxZ87csEdM9Cbc+jJYc4HroF63dVB7u7bAc5uFtwY/9ZO1iPMMqb1Wqakj&#10;0Gm2+H0IqnwNoZ47KTkZNklCa2ubvG9vH27S9ROsBre2tfvlKSnJePSRZXK9zcgwICkxATpdHCRJ&#10;8utBDJckSb02LH0nM1q+7AHExrpvAbkWwRqjwRqtvtwzGo/Fzi/2Deg65ev06a9gt9sxfvwEnxm9&#10;/dXX16Oy8ux1u7YA4DqoQySPCvWHaLVaYTKZQv6hMh8aebgFpbdez4aGq4jTxfrNjBjsAn4tDAYD&#10;fvzjH+DYseNYueoJrFz1BD7dus1vn02btmDlqiewefN7uPfeJSguLkJDw1XU1FySj/E+wrmPdMWK&#10;ZZg8eSKe+ad1WLnqCTzzT+vQ2Nj3fXoUWaxWG5qbWlBSXIiiMfno6uqGyWSW70XdveegPLFEmU8P&#10;aDC+b4T6Iz8/F2MK8+TJLv60cQuaW/yH8V6L7ds/w7RpM3r9FHv//r3IyMhEevq1z2Aabn0ZrLkk&#10;2XvN+zr+1smDz09gtVphNpsgScGP74/eri1r1qxGclKyXLdfevlVdFqC79tfysYoFB+29vbcwRqj&#10;ScnJEMTgPQZ0/QSrwb49ma1t7aitNco13fs4fOR4r6NaroX3/k7vc23e8iEslr6HtfbGarWhq6vb&#10;b5soihCio0M2lL3Xmb/87ych9+mvzz/fhmnTpiMmJvTcA3v37sWoUVlIS3MPU75WNpsVZrM5ZH3x&#10;1p++6xfzYCIlj5Kk4H+MNpvN/cfKXBkBQygPt4EKzxCmyZMnBkzRf/r0GYiCgBKf3qcxhYW4fLm2&#10;1yG618JgMGDy5MAp2eEZimXzTPx0+vQZJCUl+C01MFCzZs1gD+ot6nKtEVptDNLSRvgNw/Wl1+uQ&#10;k5Ol3Oynvr4B8fH6sGZD7E1WVmZAD2p/qFQqv3ts2tracPz4l8jJcd8H694Hfvfp2O12fP75dhQU&#10;FMjbBirc+jJYc4fD0Wve1/G3ei5JNpjNlpB5f4W6tijNnz/3uvWgKq8N7uWXQi+R4fvcp8sqIIjR&#10;mDWr57aSMYX+oy/oxlDWYI1GRFpazwcLytxXc3MLhOhoZGXd2GW2isbkB+1B7e8w25qLlzGmME++&#10;PUX5Aeuyb90v/5zexqnvxE2+wh1e7L629Hzf2tqK0tITnmuLuxdVOVBHkmzYuXPHdbm2AIDNJqGz&#10;M3R96av+9FW/mEdGzkmSqFf9mSSprOwMxowpwGOPPoylS+/HvfcuhrW7G4cOHcHly3X47ncewfLl&#10;38TSpfejra0d//LrVwDPvT7eiSm85s6djaamJs89oW2YPn0KHrj/Hsy8czrOn69BcfEY1NTUoPr8&#10;BQCAyWRCcnISlixehKVL78fs2TNx+vQZxMRoUF19AT/72dN49JEVWLr0fsycMQ179uzDF1/sRmNj&#10;Y8Br877uq41NmDJlst/z5ObehuzsbBw5egyXLl2WX9fSpfdDiBbQ0tICo9Eo70+3BpPJjKxRGRCE&#10;aHz11RnPQtE26PU6zJh+ByZMuB05t41CRcU5qNVqeaKMxMQEv8XfbTYb2to7MH/eLEyeNB4TJtwO&#10;URRwpeGqPBGG75uQtLQRuHDhItrbOzB69G2YOnUSJky4HVFRUWhra0dzc2vQCTKUlJMkuVzuvwmz&#10;uWcylvp6I5xOJ+rqatHV5f70vqurC62tPUPl29vb0NVlwZUrDejo8FlMnZMkhYWTJCm39Xy9lkmS&#10;Ql1bTp46jbvmzpJrd3NLCyTJjjNnygEA48ePRWnpKXnSOt9rTWNjI/Lz87Bo0QL5fFqt1i9PSEjA&#10;N7/xoHxNuXjpMkRRxK7de2A2d4Z87vPnz0MFF+6/7x5865tLsXTp/aitq4NG1ODI0WMwcZKkG8Zm&#10;s8HucGDeXbMwYcLtGFOYh/r6qxCEaFSfr4HNZsPlWiMWLZyDKXdMxIQJt6OkpBBNTS1oa2uH0XgF&#10;c+fMkLPhw1NQfb4mYJIk39qv0Yi47bZRuFBzCTZPr5Dv/h0dJowfVyyfs729A5JkR22tEQ6HQ742&#10;NDe3ICPDAEtXV8BEeMGuAc3NrUhMiMf8+bMxYcLtUKujsGPnHjgcDr/J/mJjtZg7Zwbi4+Mx9vYi&#10;TJhwOyZMuB2FhaNx8WItbDYb0tNTodXGoFxx/61ykiQA6OjogNnc05A1GnuuLd3d3VCpgO7uLrT4&#10;3IbV2toCq9WK+vp6mEw+1xZOkkQhcJkZ6lV/l5khoptPuczM9cZlZsLDZWZ63jle72VmiIaCvno6&#10;wzV1ykS0trX7LUcWindpnfKKqoD9lcvMXG9cZoZCCW8GHCIiilih7gW8XkINxSEiouunsrIaXV3d&#10;mDM7cNWB/jh85HhAYzOUObNnoKurO+j+3tuhbhReWygUNlCJiG5xHR1mdHT0fu/QQLhcLphMnWht&#10;HdgMwkRE1D/btu/Ctu09yyPdaL093428trS3m9DWxuHuFJxqyZKlrmCfYIiiCFEUYLVag37CwXxo&#10;5C2trbBarcqYiCiA6BniG259GWy5d4ivePA96C4eC8i9Qh0f6bl3SJ0oaty5zebpvfcf4isIIkSN&#10;N3dwiC8RXRPfIb6iEO1Xn5RDfEVBgEYjwNpthSRJAUN8RVGERiMG1DevUPWP+c3NuQ4qc2UE+OTh&#10;roNKROQVbn0ZrDnXQb1+66ASEfniOqhDI1fn5OStCzVLq8Nhh81mCzmLK/PBn1u6uuBwOJQREVEA&#10;31l8w6kvgy33zuKrulgGXHXPGNqf433dGrkEh8Mp96AC3omTAIfTDptkg8PhkntQgYHN4ktEQ5v/&#10;LL4ueaZ9p9MZMIsvXC44nXbYrJ48yIRIvscHE179Y34jc87iS73iLL5EFC6Rs/hyFl/O4ktE1xln&#10;8R16OH6TiIiIiIiIIgIbqERERERERBQR2EAlIiIiIiKiiMAGKhEREREREUWEKEFwz7ioJIoidLo4&#10;MB/aOZeZIaL+Cre+DNZcrVb3mvd1/K2eC4IInS42ZE5ENFCiKCAuLnR96av+9FW/mEdGri4uHrsu&#10;2CytsbGx0Ot1sNvtQWdxZT408k5zJxxOB1RRKr9HtBANURTdkzmqwJw5c+aIUqsQrY4Ou74Mtty7&#10;zExMQxWSpPaA3CvU8bdOHufOPUvNuH8JVO5QpUJsbCx0Oh3sdod7IXYVApaZ6Wq8BJfTAXuXGVBF&#10;AaooqKLUUEVFIVqIhiCKUKk883GqVFCpVIiKipLzYL9/ff1+MmfO/OvMvX+/AgRB8Pn7dm93P9SI&#10;FgRECyKgioILKmhTsxAzfCS0w7PQdmYftFotdLo4T32RoPLUJe9Xb/1xeOqXcsZed33T91Lf+qp/&#10;zG9GrlqyZKlLkuzKHKIoQhQFWK1W9wWG+ZDMW1pbYbValTERUQDRs8xMuPVlsOXeZWbEg+9Bd/FY&#10;QO4V6vhIz73LOoiixp3bbH4NVO8yM4IgQtR4c4c75jIzRDRAvsvMiEK0X31SLjMjCgI0GgHWbmtP&#10;A9VnmRlRFKHRiAH1zStU/WN+c3Oug0q94jqoRBQukeugch1UroNKRNcZ10EdeniDIREREREREUUE&#10;NlCJiIiIiIgoIrCBSkRERERERBGBDVQiIiIiIiKKCFwHlbkyAnxyroNKRP0Vbn0ZrDnXQRV7XYeQ&#10;iGigRK6DOiTyKFEUlRkAQKPRQK/Xg/nQztlAJaL+Cre+DNZcEKJ7zfs6/tbJBWUEeHKdTg9BCH48&#10;EdFAiaIGOp0uZH3x1p++6xfzYCIlV+fk5K1zOp3KHADgcNhhs9nAfOjmlq4uOBwOZUQRJD09DRkZ&#10;IzFs2LCQj66uLi4XRDecWq1GtNr9qWg49WWw5c5RxXANHwXVxTLgak1A7ivY8b5ujVyCw+GUl5kB&#10;vEvPAA6nHTbJBofDJS8zAwAqQURiwVSYLp1Bd3Ot/0mJiIKISx+N2PRctJ3ZB8AFh8Mh1yfvgjHy&#10;wjEuF5xOO2xWTx5kSRnf44MJr/4xv5E510GlXvV3HdQVK5ZhyeJFAIBPt27Dpk1blLv0ac2a1QCA&#10;1157QxmRgsFgwM+f+ymio4MPlfCqOHsWv/rVK8rNRNeVyHVQuQ7qTVoHdd2zP0V5RcWArjFEdGvh&#10;OqhDD8dv0nVTXFyEGdOnYuPGP2Plqif4xsHHmjWr8dJLL8BgMCijazJmTAFOny7DylVPhHw8+YO1&#10;KCwogEYTozycwmQwpOGuuTP9vn/44W/AYEjz2+9Gu2vuzJv+nER0fWr4ooXz8Mbrr2LRwnnKiCii&#10;TZ0yEfn5ucrNA8LrGIWDDVS6rmyShDrjFeXmIe+1197AU089A6PRqIyumdPpwqKF80K+6bHb3UMo&#10;1Gr+uQ+U+4b+nvvtjMYr+POf/xfGm/i7rtGI0MZqlZuJ6Ca4HjV82/adWP3kWmzbvlMZEUW0hIR4&#10;5aYB4XWMwsUhvtSrcIf4+g7tBYCamktY99zzWLRwHpYv/5b85t532K/BYMCPf/wDDB82DADQ2NSE&#10;3/zmd1i2bCn0Oh1GjjQgNjYWAHD8RKk85Fd5Tu9xfb1xWLNmNSZOGA8AkCQJmze/h6TkZKSmjkBy&#10;UjKys0fJz6N8Dt/X7XseKF6bMvd9njGFhVj33PNAkJ/B9xwrVixDZmYGUlNHyP823n9PpQUL5qFo&#10;TCHe+Pf1AAC73a7cBTExGvz+33+L1U+uhcViUcbUh6lTJqK4uFD+vrbWiIOHjmHeXXdi5xf7YDKZ&#10;MXXKRNhsEgoLR0Or1UKSJOzYuRclxYXIyHD3uNTWGrFt+y75PIsWzpWz5uYWbP1sJ6xWGwyGNMyf&#10;N0v+3ejq6sIXu/bjrrkzodW6L+ze8wPw29f3PPn5uUgdMRzJyYlISUkGAOzbfxhJiQnyz9PX/mVl&#10;FTh85DjCxSG+HOJ7o4b4+tbVxqYmSDY7Tp46Jdfldc/+FNnZo+Tce01QXmfgU8+Li4vw5Oon5OtM&#10;Tc0lrP/jm3jie4+jvKICC+bfBUmS8Pob61FSUiTX8OLiIixf9k2YO80oKS4KeE54RhQpz715y1+w&#10;cuVjeOutd1BWdgZQvG6LxYLX31iPsrIzMBgMeOJ7j6O+vh7Tp08FfK4nbODSzaLRiFh89zz5mgDP&#10;daSysjrgWuXdPnXKRKSljQi4pp08VYbiooKA61g4H/RyiO/Qo87JyV+n3EjkZXfYQ97E7Kus7Ayq&#10;zlUjP3803nhjPTZvfg/FxUX49sPL8f77H+KVf30NVeeqsfTB++B0ONDVbcWPf/wDXL5ci6ef+Rne&#10;/+AjbN++AyaTCVOn3oGc27Lx+hvr8cc/vomqc9VYuOAuOB0OVJ+/gOrzF/DRR3/F+x98hPc/+Agz&#10;Z0xHbJxWvuAHs2bNamRmZuCXv/w13n5nIz766K+oPn8BJSVFmD1rJg4eOoxf/vJfcPjw0V5fd/X5&#10;Czh8+Kj83FXnqjFnzp0wGuvR2NjY6/MMHzYMu3bvCTj/+x98hCWL78bYcSU4fPgoSkqKMOWOSfjo&#10;o0/wyr++hiNHv8TsOTORnJwU8DPm5NyG4cOHoaW1FcnJSWhubvbLASA6Ohr33XcPPvnr1rA+bCB/&#10;dXX1EEUBNpsNW977CNXna6DRiLjttlG4UHMJNpsNGSPTkZeXg48/2Y7Dh79Ed7cV8+6ahVNfncHn&#10;O/bgXPUFFBcVoK29Q27QxsRosOW9j3Ci9CskJsSjoGA0auuMmDHjDhw8eAx79h7EidKvcPp0Bczm&#10;Tly8WIvMDAO+2LUf+/cfgclkhslkxqlTZ3Ci9CucKP0KWaMyAADNza1ISUlGSXEh9u0/gj17D6Lh&#10;aiNm3TkNzc2t+PiTbThTfhajR98GyW4Puv+Z8rMYP74ELpcLzc2tyn+WoHwnSRqKvJMkRV0qQ1TT&#10;JWU8iPQ0UOXvfSZJ6tnW8/VaJklasWIZxowpkOuqCi7ccccknL9Qg7KyM1izZjW0Wi3W/vgpvP/B&#10;RxgzpgB3zpyBXbv3/P/t/Xt8U9eBLvw/sqwtW5aML2AbYWNjg7Etk2DCJZhLuAQHQmjcFkrKJB3I&#10;vKUzJGWS97Tn906mZ0LPJO20nUxT2vDOkJmQ9yQnTUpySkrTUCh3CDEQbrGNMRiML7KNsYUt+aKt&#10;2+8PSdvStmTJBhzber6fz47Revbe2gRrSUtr7bWwadMz6OzslN5n9ny8FxUVlVID8uixE3j11Z9h&#10;z8d7ceToMeh0Oix+ZAH0+on46b+8hvc/2I3W1la/OjwlZQKWLlmEllu3pPP6Pmewc6ekTMDMmQ/g&#10;woVL0vuF73XbbCK+/dQ61Nc3ore3F4sfWQC1OkbKNRoNFi1agIqKyzCbzfL/TUT3nMPhQG1tHSbp&#10;03Du/CX85eAxtLWZoNNpsXTJAhw7fgrHjp/CtZobWFA8F3c6OlFVdRWZk9ORlZmBhkYjHlk8Hxcu&#10;VqCysjrg+1g4/CdJ8qlm+moj2c++HQI1RgOV0cjCdVCZyyPAJ7+bZWYKCwsg2mwor6gCPI1Yk6kD&#10;iUnuD8KCSoWDB/t6lHxVXamWGmMm0x10dfXId5G0m9qRmpoiL5bo9XpkZKTj7NlzAXtZW2/fxvHj&#10;n0mPB7puOZPpDmyiHZP0aSGfx6uwsAAmU4fft+CXq6qQkZEu3d/U2Ngk5UajEV0W9nyOdNev35Te&#10;bC2WLnR2mtHU1AIAMJst6Ow0Q6uNg1otIC0tBbU366Vj6xuMiPa8Fu02Owp9emwHo6OjE4kJ46TH&#10;LS2t0rfTZrMFPT29qG9w/25arSKam28F3d+bZ2VmSHm4wq1fxmrOdVCFAdchHKz8vDzU1zdI9Wp5&#10;RRXudHQAPvX75Sp3fQ0AVZerIAgC9Ho9WlpuIW96Lgyenk6vwsICdHV3+9X9vkLV413d3X7vX1WX&#10;q5CYOA4GQ0HIc8Nz3Wmpafjss759yiuqINpsKCx0X6tNtPvlpvZ22MT+o2SIhtvEiamw2Wxoa2sH&#10;ZO9xAHD02GeIjY3BmiceQ09PL6qra2RnGDqugxoZOddBZS6PAJ/8bhqo3iGqP3l1G97etRNv79qJ&#10;rKzJSE1NQWJSEkSbDSbTHflhIRkMBdjxxuvSOX2H2waSmJgAQaWCqd1dkcp1Wbr9PogMdN3wfJvv&#10;Lf/Jq9swYUIyEMbzeAVqTJva2yGoVEhMTJBHYblypRpXrlT7lU2aNAmlpWvwxBOPA0BYPeF073T3&#10;9EAURXkxBEGARhOLhQvm4dlNG/Dspg1Y+dgyjIt3vx73HziC2pv1eHbTBjzz9LoBJ5PQ6bT49lNf&#10;l87jOxQ5EJvNFvY31gBguuNuBAxWuPXLWM1VXAf1nq2DqtfrEafVoKXlllTm+6VdYmIC4jQarFpZ&#10;ItXLGzY8hYSEeCQmJuCDDz7EGzt24rktm/H2rp3SLPGpqSn96n4vm2gPWY/LNRqbIXpGqAx0bq/E&#10;xATExfnfi+f9ewV6jyAaSRITxiE5OQl/tWGt9P6Tnq6XvvC0WkVcrroKlSoapz4/Kz/8rnAd1MjI&#10;owJ9gAIAq9UKs9kc8AMWmEdMfjeNmpaWW6itres3q+z27TuG/E2wwVCAzd/dhD17/iCd79z5C/Ld&#10;/ITqgZUb6LrXr1+L2bNn4aV/3IaNmzbjpX/chtZW97DacJ+npeUW4rQav9kgh9pg996DsXTpI1i6&#10;9BG/7GtfW43SJ9fgidWrUF19Db29vX45fTVEUURHpxn7/nwIb+16T9p++/7vpcZjdXUN3tr1Hg4e&#10;Oo7i+XOg02nlp4FOp8VjJUtx9Ngp6RwVnl7/oYqNjYFa3fem4du7Ohjh1i9jNbfZ7APmoY4fPXng&#10;WwasVissFjNstsDHD0agESTeRis89e6dO53S7PHebctzL0ijcCoqKrHluRfw0j9uQ0ZGOtavX+vX&#10;4B0KQaXCJJ8vjybp0yB47sUL59wm0x2INpvfyJxAjXGikch0pwMNDUa/97C3dr0nzVmg02nxwIwC&#10;NDQ0YdnShX7vK3dLFK2wWCxB6xdv/RO6/mIeyEjJo2y2wI0EURRhsXSBeWTnd9NALS+vRGLiuICz&#10;y5ZXVEElRGPRomJ5NCgGQwHypufKi/0YjUY0tzSjuDi85xrouuUWLSqWelDDfZ7y8koIKpXfME75&#10;ELbBiIpS4PDhozh8+KhfuXfW3pqa6/jl67/2y+irY7WKaLvdHtYwXrPZEvZ9wzqdFtnZmfLiQYmP&#10;10mTYXjP5zsUOVzh1i9jNXc4HAPmoY4f7bnNJsJi6Q6aD9blqirMnj1L+lKv0JCHhHHuL0/CrXch&#10;a+wOpp4PRKVSIS+/7zVcXFwMk6kDFRWVYZ3baDSivr4B+Xl95/De+lJeHnw+BaKRoKmpBfHxuqAj&#10;fOY/PBv19Y04fuJz9PT0YuaDhfJdhkwUbejqCl6/hKp/QtVfzEdGzkmSaEDhTpIEoN8EEK2traiv&#10;b8R3ntmAdeu+gdLSNVi9eiWsvb24cPESjMYmrFv7dSmbOfNBHDl6DPPmzQEAlJWdAQDodDrMnTsb&#10;tbW1+Pzz08jNnYaSkkdRWroGRTMfwMWLXyI6OlraP5CysjNYsmQxNm58GqWla1BSshy1N+uQkjJB&#10;mvjCa6DrPnv2PObPn4uvrXkcpaVroIpWob29HUajUZpAKdTzBDr/nTsd+NnPXwM890bJr2nJksW4&#10;fft2v0mSrFYR69Z9A4bCfCxcWOy3Tcmagqor1fjl67+G1Wr1O44Gp7PTjJkPGjB3zixMmJCMhgZj&#10;v0mS4Ll3GJ7GXVpaCm7cuAmHwwEAyMnJwp2OTrS1mdDY2ITx45PwWMlSFBXNQFHRDPd5G414YvUK&#10;LCiei6KiGTAUTMe585fQ1NQCURSh02lRPH8OCgvzpOWciufPQVHRDGRPmYyqqmtQKpVobGxCcnIS&#10;EhLGoeZ6LQD0m9gJgN91JycnITY2BhnpeiwongtDwXRUV9fg0qXwPyxzkiROknQ/JkmqqKjEguL5&#10;+OY3n0Rp6RqkTUyD2dyFlpYWVFRUoqzsDB54sBB/97ffRWnpGr/3k61bt/iV37nTgTfe+He0trbC&#10;6XBg3bpv4pvfKEVp6RpMzsxAZWWV9H5Tc/2GdA3ySZIMhny4nE78zbN/jdLSNbDZbXjjjf+A2WwO&#10;eu4bN2r93iPl152XNx179vwBn39+2u99z3sdOTlTkJWVhdNnzsLMSZJomDgcDrhcLixcMA9FRTPQ&#10;1d2NpqYW1DcYUbLiEcydMwtFRTNQWJiH27fbMf/h2YiNjcGJk2VwOBy41Xob8+a5Z7pvamrxex+7&#10;fbs9rNtOOElS5OEyMzSgcJeZoa+OXj8R8fH91yjr7u5GXd3ge78oMuXm5iArM8NvKZzBErjMDJeZ&#10;uU/LzIwkBkNBv+ViiOj+4TIzkWfoM+AQjTBbt26RJsnwbm/ufGPAYVZjgdHYhKqqK/02Nk6JiIiI&#10;aLRhA5XGjO3bd/Sb2Oi7m5/jouZERERERKOEcvr0gm2B7jEUBAGxsTFwuVwB70FkHhl5r9Uq3UNH&#10;RGNXW5tJul91qLz3oIZbv4y13HsPqqqxCtqe2/1yr2DHj55c7c7hgsPhlIb4Au4hviqVgFiNN3fd&#10;9T2oI01raysOHDiI1tZWeURE94HvPaiCoPKrn+T3oAoqARqNTy4bzit4lnoLXr+Fqv+YD0fOdVCZ&#10;yyPAJ7+bdVCJKDKFW7+M1ZzroN67dVCJiHxxHdTIyJXZ2dMC9qACgMNhhyiKAVu4YB4ReXdPD3tQ&#10;iSgsvrP4hlO/jLXc24OquFkB3Krtl/sKdLyv0ZHbAvagulyAw2mHaBPHZA8qEQ0v/1l8XXA4HFL9&#10;JO9BhcsFp9MO0erJA0yI5Ht8IOHVf8zvZ85ZfGlAnMWXiMIlcBZfzuIbAbP4EtHw4iy+kYfjN4mI&#10;iIiIiGhEYAOViIiIiIiIRgQ2UImIiIiIiGhEYAOViIiIiIiIRoQolco946KcIAjQauPAPLJzLjND&#10;RIMVbv0yVnOlUjlgHur40Z6rVAK0Wk3QnIhoqARBhbi44PVLqPonVP3FfGTkSoPhgW2BZmnVaDTQ&#10;6bSw2+0BZ3FlHhl5l6ULDqcDiiiF3xatioYgCO7JHBVgzpw5c0QpFYhWRoddv4y13LvMTEzLVSTa&#10;OvrlXsGOHz15nDv3LDXj/iVQuEOFAhqNBlqtFna7Azab3R3DnXuXmelprYPL6YC9xwIoogBFFBRR&#10;SiiiohCtioZKEKBQeObjVCigUCgQFRUl5YF+/0L9fjJnzvyrzL2vXxVUKpXP69td7t6UiFapEK0S&#10;AEUUXFAgNjUTMRMmIXZCJu5UnkBsbCy02jhP/WKDwlMveX966x+Hp/6Sz9jrrt90A9Rvoeo/5sOR&#10;K1atKnXZbHZ5DkEQIAgqWK1W9xsM84jM200mWK1WeUxE1I/gWWYm3PplrOXeZWaEUx9Be/Nsv9wr&#10;2PEjPfcu6yAIancuin4NVO8yMyqVAEHtzR3umMvMENEQ+S4zI6ii/eon+TIzgkoFtVoFa6+1r4Hq&#10;s8yMIAhQq4V+9ZtXsPqP+fDmXAeVBsR1UIkoXALXQeU6qFwHlYjuMa6DGnl4gyERERERERGNCGyg&#10;EhERERER0YjABioRERERERGNCGygEhERERER0YignD69YJvT6ZSXQxAExMbGwOVygXnk5r1WKxwO&#10;hzwmIupHqVQiWuleYiCc+mWs5d5lZlSNVdD23O6XewU7fvTkancOFxwOpzRJEtA3i2+sxpu7pEmS&#10;gL5lZsx1lehta/A/MRGNKAqFAtlT0pGRkYa0tPFIS713myY2BmZzF1zSBEbBxU2cCs3EHNypPAFB&#10;UPnVT/JlZgSVAI3GJ5dNiCQIAjSa2AHqt1D1H/PhyKMEQZBnAAC1Wg2dTgfmkZ1HRbGTnYgGJ9z6&#10;ZazmKlX0gHmo40dPrpJHgCfXanVQqQIfT0SjQ2JiPHS6uH6NvHshPl6L+HitvDgkQVBDq9UGrV+8&#10;9U/o+ot5ICMlV2ZnTwvYgwoADocdoigGbOGCeUTk3T097EElorB4e1ARZv0y1nJvD6riZgVwq7Zf&#10;7ivQ8b5GR24L2IPqcgEOpx2iTWQPKtEoFq/TQqvVyIvvme6eXnR19ciL+/HtQQVccDgcUv0k70GF&#10;ywWn0w7R6skDNK59jw8kvPqP+f3MuQ4qDWiw66CuX78Wq1aWAAA+3bcfH3zwoXyXkLZu3QIA2L59&#10;hzwa1davX4v8vDxs+/Er8ohoTBC4DirXQb1P66DyvYXIX8mKJai9WY/q6hp5dM+kpiQjLW289Dgj&#10;IwOJiUm4dOmi335Tp05DW9ttmEwmJCUlYerUaTh79oxfA0Sv10OhiEJjY98XU03Nrbh1q116HAzX&#10;QY08HL9J94zBUIDi+fPw3nvvY+OmzUP6ADHS/ONL/x0lK5bJi+9ayYpl2PHG6/fl3Fu3bsEvfvET&#10;6PV6eURDpNenYemSBX6Pn3rq69Dr0/z2u9+WLlkw7M9J9FUbi+8tA7lf7zsUmXQ6LUpWLIFaHXhI&#10;5WBkZEzG8uWPIjMzy6982rRpSExMBAAkJiZhwYKFeOih2X77TJyoR3p6ul8ZUTBsoNI9JdpsaDQ2&#10;y4tHJb1ej7i4wd8fEY79Bw5hy3MvYP+BQ/Lorm3fvgM//OFLMBqN8oiGSKuNg0rVd7+d0diM99//&#10;PYzD+LuuVguI1cTKi4kiwlh6bxnI/Xzfocik02kRrXLfenG3XC4Xqqou49FHVyA6Wn5OzzB+BXDt&#10;2lXMnj0H8fHxfSl7LWkQOMSXBhTuEF/f4VcAUFtbh20/fgUlK5Zh3bpvSh/ufYdm6fV6vPji85gw&#10;3j18pPX2bfzyl7/B2rWl0Gm1mDRJD43Gfe/DufMXpGFZ8nN6jxuoQRbqGPn1nznzBQyGfOn5bTYb&#10;du/+CMXFxWg3tUvXotfr8fxzf4sjR45g/4FDAz6P7xBfg6EAGzc+jbfffheFhQV+zw2fv+9A54On&#10;t3RW0UzA5xoTk5L8hhLLz+H7/9JgKMC6td+ApcuCQkMBAKC7uxtv7NiJiopKEDBv7iwYDHnS44YG&#10;I059fhbLli7EocMnYDZbMG/uLIiiDXl5UxEbGwubzYaDh46j0JCH9HR3T3ZDgxH7DxyRzlOyYomU&#10;tbW1Y9+fD8FqFaHXp2H5skXSv1dPTw8OHzmJpUsWIDbW3UD1nh+A376+58nNzUFqygQkJSUgOTkJ&#10;AHDiZBkSE8ZJf59Q+1dUVKHs9DmEi0N8OcT3Xg/xldfNI+29xWAowHNbNkvng09dDCDo+eTP1d3d&#10;jU8++TNWr36s3/vO/gOHsO3lHyEra7K0L+voyOP7XtTW1g6b3Y5r126gurqm3/uGt27PzMzAwgXz&#10;pHP41vnB3oN8yYf4zp9fjK6uLqSnZ6CzswMnTrjfh1atehxXrlzB9es1mDp1KjIzs9DZ2YnMzEx8&#10;+OFuAMDs2XOgVCpRVtb3uucQXwpGmZ2du01eSORld9iD3sTsq6KiElev1SA3dyp27NiJ3bs/gsFQ&#10;gG8/tQ579vwBr/3bdly9VoPSJ5+A0+FAT68VL774POrrG/APL/0T9ny8FwcOHITZbMa8eXOQPSUL&#10;b+zYiTfffAtXr9VgxaNL4XQ4UHP9Bmqu38DevX/Cno/3Ys/He7GgeD40cbEDvlkPdMz69WvxyOKF&#10;eP1Xb+DNN9/Cno/34syZL1B7sw6Fhnz8n/+zB6//6g3UXL+BJUsWo6e3B2VlZwAAOp0Oc+fORm1t&#10;bchrKywswITx43Hk6DGkpEzAzJkP4MKFSzh8+Ki0f3d3FyZPzsCHH+5Ba2vrgOfbunULMjLS8eqr&#10;P8c7776HvXv/hJrrN/yeR/5vsOfjvVi18jE88GAhysrOICVlApYuWYSWW7ekf4ecqdmY/dAsHDl6&#10;TP6/MSI1NjZBEFQQRREffrQXNddroVYLmDJlMm7U1kEURaRPmohp07Lxx08OoKzsC/T2WrFs6SJc&#10;+rISfzl4DNdqbsBQMB13OjqlBm1MjBoffrQX5y98iYRx8Zg+fSoaGo0oLp6DU6fO4tjxUzh/4UuU&#10;l1fBYunCzZsNyEjX4/CRkzh58jTMZgvMZgsuXarE+Qtf4vyFL5E52T18qq3NhOTkJBQa8nDi5Gkc&#10;O34KLbdasWjhw2hrM+GPn+xH5eUrmDp1Cmx2e8D9Ky9fwcyZhXC5XGhrM8n/twTkO0lSJPJOkhRV&#10;V4Go23XyeAzpa6BKj30mSeor6/s51EmSRvp7y3NbvoezX5zDq6/+DFev1aDQkI89e/6A/QcOBT2f&#10;yXQH3/rWWvzpT59K9fInf9qHq1evBXzf2bp1C2JjY/HCiz/Eno/3wmYT8e2n1qG+vhGtra3yS6Ix&#10;KDc3B1OyJuP3ez7B2bMXYDZbYCiYjsbGJrS1mYK+F1RX16CruxtxcRr8fs8nqKi8AofDEfQ9qOZ6&#10;rd/zauM0fpMkZWRkwOFw4IsvzqKkZCVu3qxFd3c3pk2bhra2Nuke1OTkZHz22UnMmvUQRFHE7du3&#10;oddPQlSU/z2oFkv3ECZJ8qlm+moj2c++HQI1RgOV0cgSpQrS7S8IgmdYG/NAIiW/m2VmCgsLINps&#10;KK+oAjwfNEymDiQmuT8ICyoVDh7s61HyVXWlWvpQYDLdGbACaze1IzU1RV48IN9j8vPy/J7vXhrM&#10;ten1eqwoeRSfnSoLei3e8+n1emRkpOPs2XMDfrtfWFgAk6nDbyjx5aoqZGSkS/eodnV3+/07tLTc&#10;kv5M4bt+/SbMZgsAwGLpQmenGU1NLQAAs9mCzk4ztNo4qNUC0tJSUHuzXjq2vsEoDcGy2+wo9Omx&#10;HYyOjk4kJoyTHre0tErDkM1mC3p6elHf4P59sVpFNDffCrq/N8/KzJDycIVbv4zVXKlUDpiHOn60&#10;5yqVAK1WEzS/WyPlvUWv10MQBJja3T1AJtMdiDYbEpPcIxDkvOczGo0QRRHFxcXyXfrR6/VIS03D&#10;Z599JpWVV1RBtNlQWOge9UJjX1ZmBpqbb0k9nG1t7ejsNMt3k8jfC3wN9B4U7n2q3d3dOH78GB59&#10;1H/0l5dCoYDD4cBf/rIfS5YsRUxMjHyXIRMEFeLigtcvoeqfUPUX85GRcx1U5vII8MnvpoGampqC&#10;CePH4yevbsPbu3bi7V07kZU1GampKUhMSoJos8FkuiM/LCSDoQA73nhdOqd3iOtAgh2j1+sRp9Xc&#10;s0ZZsOcJx9q1peiydPtNABLsfImJCRBUKumDUTCBPlyZ2tshqFRITEyQR3QPdff0QBT9h0vBU/lq&#10;NLFYuGAent20Ac9u2oCVjy3DuHj363H/gSOovVmPZzdtwDNPrxtwUiSdTotvP/V16Ty+Q5EDsdls&#10;UiM6HKY7HfKisIRbv4zVXMV1UO/rOqgj6b1FJURLDVJ5vTzQ+bb9+BVcrqrC27t24s2dbwSdFCkx&#10;MQFxcf73nhuNRnRZugPW7zT2qNUCYmNj/Opjq1VET0+v9Hgw7wVCiPegcJWXfwm73Y6ZM4vgdAa+&#10;W7CpqQnV1VfwyCNLwhqNFw6ugxoZeVSgD1AAYLVaYTabA37AAvOIye+mQmlpuYXa2jps3LTZb9u+&#10;fQdM7e2wiXb5ISEZDAXY/N1N2LPnD9L5zp2/IN/Nz0DHeN/oh8r3w8NAzxNKyYplSEtNw84335LK&#10;BjpfqG/+vVpabiFOq/Gb0fduPsDR3RNFER2dZuz78yG8tes9afvt+7+XGo/V1TV4a9d7OHjoOIrn&#10;z4FO13/SFJ1Oi8dKluLosVPSOSo8PUpDFRsb4/cNerBv4EMJt34Zq7nNZh8wD3X86MkDz09gtVph&#10;sZhhswU+/m6NlPcWo9GIA/v/gkeXL8Xbu3bihz94AZ+dKsP+A4fCOt8HH3yIjZs2Y/fuj7B69SoY&#10;PPMA+ArUK3uvv1ilkU3eGIVPoxVDeC8I5z0oXH/5y348/PB8xMQEn3vg+PHjmDw5E2lpE+XRkIii&#10;FRaLJWj94q1/QtdfzAMZKXmUzRa4IhdFERZLF5hHdn43DdTy8kokJo4L+M1weUUVVEI0Fi0KPcRp&#10;IAZDAfKm58qLByQ/5nJVFWbPnhXWsiztpnYkJfZ9UCgsLPCbHMOX/HmCMRgKsHr1Khw5cmTA4bq+&#10;5zMajWhuaQ45RKy8vBKCSuU3ZDQ/Lw/19Q0DPhfdP1ariLbb7WEN4zWbLWFNUgbPh5Ts7Ex58aDE&#10;x+ukCZK85/MdBhaucOuXsZo7HI4B81DHj/bcZhNhsXQHze/WSHpvycvPw5flFVIjNNgSOAOdr9HY&#10;DDHI69xoNKK+vgH5eX31hXcYc3l54FtBaOypvVmP/Lxp0heIyclJiI/XyXcDwngvGMx7kJxCofC7&#10;/9NkMuHChfPIzs6RJiCS5iPysNlEHDp0ENOnT/cPhkgUbejqCl6/hKp/QtVfzEdGzkmSaEDhTpIE&#10;wG/in9bWVrS2tqK+vhHfeWYD1q37BkpL12D16pWw9vbiwsVLMBqbsG7t16Vs5swHceToMcybNwcA&#10;Ak5E9Pnnp5GbOw0lJY+itHQNimY+gIsXv0R0dLS0v1xra+uAx1RUVCI/fzqe/qun/K7R97m8ZUeO&#10;nsDiRxbgrzasR2npGqiiVWhvb4fRaAx5bcEmSVq+fAmmZGVhxoxClJauQWnpGkzOzMAf//inAc9X&#10;VnYGS5YsxsaNT6O0dA1KSpaj9mYdUlImSM8T6N/gzp0O/OznrwEB/s3gaXR7jye3zk4zZj5owNw5&#10;szBhQjIaGoz9JkmCZ0IleD4gpKWl4MaNm3A4HACAnJws3OnoRFubCY2NTRg/PgmPlSxFUdEMFBXN&#10;cJ+30YgnVq/AguK5KCqaAUPBdJw7fwlNTS0QRRE6nRbF8+egsDBPWnKjeP4cFBXNQPaUyaiqugal&#10;UonGxiYkJychIWGcNOmFfGInAH7XnZychNjYGGSk67GgeC4MBdNRXV2DS5fC/xDMSZI4SdK9niQJ&#10;AeqpQPXaV/HeAs/95o+vKpGeK5z6u76+Ef/0T/8gvY8sKH4Yx46dwOHDR/3er7x/p/d++zs88GAh&#10;/u5vv4vS0jXIy5uOPXv+gM8/Py2/HBqj2tpMyJycjoUL5qGoaAYSE8fB0tWN9vY7aGpqkd4bAr0X&#10;WCxdmDp1CubNewiTJ09CbW0dbtY1BHwPCjVJEgB0dnbCYunraTUajXA6nWhsbEBvby8UCqC3twft&#10;PrcgmUztsFqtaGpqgtncKZVzkiQKhsvM0IDCXWaGiEa33NwcZGVm+C2FM1gCl5nhMjOeD373apmZ&#10;kcw7A7zvki8GnyXEgk12RzRayJeZude4zAwFM/QZcIhGmK1bt0iTUXi3gSafICIiCiXYe8uMwgLc&#10;unXbryE6SZ8Gm2jnPf40JgQben6vBBvmScQeVBoQe1CJIgN7UO8ee1AjqwcVALa9/CNkZU2WHnd3&#10;d/v1qBKNZkplFCZnTER8fP+J+u6Gy+VCZ6cFN+uafOqV4NiDGnkUq1aVugJ9gyEIAgRBBavVGvAb&#10;DuaRkbebTLBarfKYiKgfwdNADbd+GWu5t4EqnPoI2ptn++VewY4f6bn3A6EgqN25KHpm8vVvoKpU&#10;AgS1N3eM6QYqEd1/vg1UQRXtVz/JG6iCSgW1WgVrrxU2m61fA1UQBKjVQr/6zStY/cd8eHOug8pc&#10;HgE++d2sg0pEkSnc+mWs5lwH9f6ug0pEkYvroEZGrszOnrYt2CytDocdoigGncWV+djPu3t6pFlI&#10;iYgG4juLbzj1y1jLvbP4Km5WALdq++W+Ah3va3TkNjgcTqkHFfAO+wUcTjtEmwiHwyX1oAJDm8WX&#10;iCKb/yy+LjgcDql+ks/iC5cLTqcdotWTBxjO63t8IOHVf8zvZ857UGlAvAeViMIl8B5U3oMaYfeg&#10;EtH9x3tQIw/HbxIREREREdGIwAYqERERERERjQhsoBIREREREdGIwAYqERERERERjQhRKpV7xkU5&#10;QRCg1caBeWTnXGaGiAYr3PplrOZKpXLAPNTxoz1XqQRotZqgORHRUAmCCnFxweuXUPVPqPqL+cjI&#10;lQbDA9sCzdKq0Wig02lht9sDzuLKPDJy0WqF0+WCUqn022JjY6HVahEVFQWFQsGcOXPmUCqViIqK&#10;Crt+GWu5d5mZmJarSLR19Mu9gh0/evI4d+5Zaka+zIxGo4FWq4Xd7nAvxB5gmZme1jq4nA7YeyyA&#10;IgpQREERpYQiKgrRqmioBAEKhWc+ToUCCoXC/fvmyQVBcE8mrAAUUQq/jTlz5iMx975+VVCpVD6v&#10;b3e5e1MiWqVCtEoAFFFwQYHY1EzETJiE2AmZuFN5wvP+E+epX2xQeOol709v/ePw1F8K2Yy97vpN&#10;N0D9Fqr+Yz4cOddBZT5g7nQ6oVBEIVoZ7bepBTXUgnuRXebMmTOPVkYjymfERTj1y1jLuQ4qEO46&#10;qB3XL8BSV+Fe/kHanIDLCafDAYfd/f7jm7s8m9PhhN2Te8t8N+bMmY/kPPDr21sHeHOX0wG4nLBb&#10;7kAzIYvroPqIhJzroBIREd0DXAfVXQaug0pE9xDXQY08vMGQiIiIiIiIRgQ2UImIiIiIiGhEYAOV&#10;iIiIiIiIRgQ2UImIiIiIiGhEUE6fXhBwFl9BEBAbG+OecYu5PGbOnDlz5sz9cu8svqrGKmh7bvfL&#10;vYIdP3pytTuHK+AsviqVgFiNNw88i6+5rhK9bQ3+JyYiCiBu4lRpFl9BUPnVT/JZfAWVAI3GJ5dN&#10;iCQIAjSa2AHqt1D1H/PhyKMEz1IBcmq1GjqdDsyZB8KcOXPmzAPnKlX0gHmo40dPrpJHgCfXanVQ&#10;qQIfT0Q0VIKghlarDVq/eOuf0PUX80BGSs51UJkzZy6PAObMmQ865zqo4a+Dyh7UkU+vT8OkSZMw&#10;fvz4oFt3dw9sNpv8UKJ7yrcHleugRkbOdVCJiIjuAa6Dev/WQV2/fi1WrSwBAHy6bz8++OBD+S4h&#10;bd26BQCwffsOeUQy6el6bHv5R4iOjpZHfi5frsLPfv5v8mKie4rroEYeTpJEREREI5bBUIDi+fPw&#10;3nvvY+OmzUNqnI5VW7duwS9+8RPo9Xp5dFfy8/Jw6VI5Nm7aHHR77vkXkZ+fF3SoHoWm16dh6ZIF&#10;fo+feurr0OvT/Pa735YuWTDsz0k0EDZQiYiIaEQTbTY0GpvlxRFv+/Yd+OEPX4LRaJRHd0ehgNPp&#10;wGOPPYpHH10mTwGfHnWFgh8lh0qrjYNK1Xcvt9HYjPff/z2Mw/i7rlYLiNXEyouJvlIc4ktERHQP&#10;cIjvvR/i6zu0FwBqa+uw7cevoGTFMqxb903pw73vsF+9Xo8XX3weE8aPBwC03r6NX/7yN1i7thQ6&#10;rRaTJumh0WgAAOfOX5CG/MrP6T0uVONv69YtmFU0EwBgs9mwe/dHSExKQmpqCpISk5CVNVl6Hvlz&#10;+F6373kguzZ57vs8+Xl52PbjV4AAfwffc6xfvxYZGelITU2R/t94/3/KrVixHNOnT8N//Md/wel0&#10;wuFwyHeBRqPBjjdex9/+3ffR22uVxxTCvLmzYDDkSY8bGow49flZLFu6EIcOn4AoinhkcTFaW9tQ&#10;VDQDANDW1o4TJ0+jZMUjiI11NypPnCxDdXWNdJ6SFUuQnu7uUW9ra8e+Px+C1SpCr0/D8mWLpN+N&#10;np4eHD5yEkuXLJDOZbPZcPDQcQDw29f3PLm5OUhNmYCkpAQkJycBnmtITBgn/X1C7V9RUYWy0+cQ&#10;Lg7xjTzK7OzcbfJCIiIiGhzvJElRdRWIul0nj8eQvgaq9NhnkqS+sr6fQ50kqaKiElev1SA3dyp2&#10;7NiJ3bs/gsFQgG8/tQ579vwBr/3bdly9VoPSJ5+A0+FAT68VL774POrrG/APL/0T9ny8FwcOHITZ&#10;bMa8eXOQPSULb+zYiTfffAtXr9VgxaNL4XQ4UHP9Bmqu38DevX/Cno/3Ys/He7GgeD40cbGoqKiU&#10;X5Zk69YtyMhIx6uv/hzvvPse9u79E2qu30BhYQEWL1qAU5+X4dVXf4aysjMDXnfN9RsoKzsjPffV&#10;azV45JGFMBqb0NraOuDzTBg/HkeOHut3/j0f78WqlY/hgQcLUVZ2BoWFBZg75yHs3fsJXvu37Th9&#10;5gssfmQBkpIS+/0dc3KyMX58Mu7c6UBi4ji0tbX75QCgUqmwevVK/PGTT2G392/A0sAaG5sgCCqI&#10;oogPP9qLmuu1UKsFTJkyGTdq6+BwOJCfNw2CIODDj/bi/IUvkTk5HTMK8/DHTw6grOwLdHV3Iz9v&#10;Gmo9+8+bOwsxMWpp/4Rx8Zg+fSoaGo0oLp6DU6fO4tjxUzh/4UuUl1fBYunCzZsNyEjX4/CRkzh5&#10;8jTMZgvMZgsuXarE+QtfSs8LAG1tJiQnJ6HQkIcTJ0/j2PFTaLnVikULH0Zbmwl//GQ/Ki9fwdSp&#10;U2Cz2wPuX3n5CmbOLITL5UJbm0n+vyUg/0mSfKqZvtpI9rNvh0CN0UBlNLJEqVSBb4AXBMEz9IB5&#10;IMyZM2fOnHkgSqVywDzU8aM9V6kEaLWaoPndKiwsgGizobyiCvA0Yk2mDiQmuT8ICyoVDh48Ij8M&#10;AFB1pVpqjJlMd9DV1SPfRdJuakdqaoq8WKLX65GRkY6zZ88F7GVtvX0bx49/Jj0e6LrlTKY7sIl2&#10;TNKnhXwer8LCAphMHdh/4JBUdrmqChkZ6dI9qo2NTVJuNBrRZemW9g1E/mGfhpfNbpd+XwCgo6MT&#10;bW0mmM0WAEBTUwvgeU2q1QLS0lJQe7Ne2r++wYhoz+vQbrOj0KfHdjA6OjqRmDBOetzS0ioNQzab&#10;Lejp6UV9g/t302oV0dx8K+j+3jwrM0PKB0MQVIiLC16/hKp/QtVfzEdGznVQmcsjIMzcZrPCZLoN&#10;k6k1yHabOfMA5cxHY2619n2QD6d+iORcxXVQ7+s6qN4hqj95dRve3rUTb+/aiaysyUhNTUFiUhJE&#10;mw0m0x35YSEZDAXY8cbr0jl9h9sGkpiYAEGlgqm9f+8iAHRZuv0alANdNzxDcL3lP3l1GyZMSAbC&#10;eB6vQI1pU3s7BJUKiYkJ8igsl6uuoLr6ql9ZRvoklJauwerVKwEATifvFBtOHR2d8iLA88Feo4nF&#10;wgXz8OymDXh20wasfGwZxsW7X8v7DxxB7c16PLtpA555et2AkyLpdFp8+6mvS+fxHYociM1mkxrN&#10;4TDd6ZAXhY3roEZGznVQmQ85v3XLiNu3W9Db291v6+oyo7PzDrq6zP0y5syZj75crY6BWt03kUao&#10;+iESc66D6h57d6/XQU1JmYCZMx/AhQuX0NraiqysTKiiVXjhxR9KQ2L3fLwXZWVnMEmfhskZk3H6&#10;zFmYzWa/88ybNwcAUFZ2BgCg0+kwd+5s1NbWIiY2Fpu/u0ka/rrn472Y7Onh8e4vp1KpUDRzJmpr&#10;a1Fz/YZf5jv01mug616/fi1mz54lDeE9feYLFBoMqK2tRV1dQ1jPk5WViaysyaiouCz93WfPeQip&#10;aak4fPgYMjMz+l3TkiWLcfv27cBDfJOToNPpkJGRjps3+4asf+eZDVi2bAlyp03F5ctVOHZs7N1v&#10;PVzSJ01ETIwaNddrAaDfEN/s7Ew0N9+SGn/pkyYCnp5w+f6iKEI/aSJOnCyThvF6h/KKogh4huie&#10;v/Albt9uR/H8OVKv59ScKahvMMJstkCn0+KxkqV+5/F+GdXY2ITk5CQkJIwLeM3e5/G9zuTkJEyc&#10;mCoNQ/Y+n+/fOxSug+ovEvIom80uLwcAiKIIi6ULzJkHIooiF+cmilDh1A+RnDscjgHzUMeP9txm&#10;E2GxdAfN71Z5eSUSE8ehZEX/2WXLK6qgEqKxaFGxPBoUg6EAedNz5cV+jEYjmluaUVwc3nMNdN1y&#10;ixYVSz2o4T5PeXklBJXKbxhnfl4e6usbBhwaHJDLhSilEgcPHenXAI2KUgIArl69hl9xTdkRw2oV&#10;0Xa7PaxhvGazJezPcDqdFtnZmfLiQYmP10kTJHnP5zsUeTBE0YauruD1S6j6J1T9xXxk5JwkiYas&#10;u9sMUeyVFxPRGKTRaP16UKk/TpIkL+v7eS97UFtbW1Ff34jvPLMB69Z9Qxpuau3txYWLl2A0NmHd&#10;2q9L2cyZD+LI0WMD9qB+/vlp5OZOQ0nJoygtXYOimQ/g4sUvER0dHbQHFZ5zLVmyGBs3Po3S0jUo&#10;KVmO2pt1SEmZ0K+3cqDrPnv2PObPn4uvrXkcpaVroIpWob29HUajUZpAKdTzBDr/nTsd+NnPXwOC&#10;9OoG60EVRSu+te6bMBjysXBhsd82ZUomKiqr8KvtO2C1cvbeu9HZacbMBw2YO2cWJkxIRkOD8a56&#10;UBsbmzB+fBIeK1mKoqIZKCqa4T5voxFPrF6BBcVzUVQ0A4aC6Th3/hKamlogiiJ0Oi2K589BYWGe&#10;tJxT8fw5KCqagewpk1FVdQ1KpXLIPaixsTHISNdjQfFcGAqmo7q6BpcuBZ98TI6TJEUeLjNDQ9ba&#10;aoTZPPj7fIho9Bk/Pg3x8f0nc6E+XGam75PjvVpmhr46ev1ExMfHy4vRZbGgvqFRXkwUUG5uDrIy&#10;M7D/QOCJy8LBZWYiD1dXJiIiIgpi69Yt0uRF3u3NnW+ENVR3NDMam1BVdaXfxsYpEd1vbKASERER&#10;BbF9+w5s3LTZb/vu5uf8lnMhIqJ7h+ugMpdHQJi5ShV4iQEiGtvCqR8iOec6qMKA6xASUeSorq65&#10;q+G9clwHNTJyroPKXB4BYeZsoBJFpnDqh0jOVVwH9b6ug0pEkYvroEZGznVQmQ85N5vvoKenW15M&#10;RGOQfBbfUPVDJOZcB9U7cdK9XQeViCIb10H1Fwk5Z/GlIbvfs/i+8MIL+N73vof29nb84Ac/wKlT&#10;p+S7ENEw4Sy+oXEWX87iS0T3HmfxjTycJIlGhBdeeAEXL17ECy+8II+G1fz583Hy5Em888478oiI&#10;iIiIiO4zNlBpRHjooYf6jUd//fXXkZ+fjwULFgxb7+m8efOQlMReIiIiIiKirwIbqDRs3nnnHdTU&#10;1EjbT3/6U6m8uLgYgiDg+9//Pi5fvowXXngBL7zwAi5fvoyTJ09i/vz5/c6xb98+7Nu3DxcvXkRp&#10;aSlKS0tx8eJFv/1/+tOfoqamxq9HNNh1eIcUC4KA4uJi6Thvr6rvMb7PESjft2+f9HxERERERBQe&#10;NlBpWHgboc3Nzfhv/+2/obm5Gd/61rfw05/+FDt27EBzczNEUcSvf/1r5Ofn4/XXX5efAi+88AJm&#10;z54tPZ42bRqmTZvmt08oA13H66+/jrNnzwIAPvvsM+Tk5OCZZ57BqVOncP36dVgsFrzyyitobm5G&#10;WloatmzZAgDYsmUL0tLScPXqVfz617+GKIo4f/687JmJiIiIiCgUroPKXB4BYebhLjMzf/58ZGdn&#10;QxRF7N69G3v27MHu3bshiiKKiorkuwflHQbsbTw+/fTTaG5ulu8W1N1cxzPPPIMHH3wQu3btko6Z&#10;MGGC3z6ZmZkAgPz8fPzDP/yDX0Y0loRTP0RyznVQhQHXISQiGiqugxoZOddBZS6PgDDzcBuoqamp&#10;0Gq1EDxDeGtqavD9738/6LmD8TYIGxqGtjTB3VzHvn37pOG78mOeeeYZXL16VTqvd4gy0VgVTv0Q&#10;ybmK66CGXAc1OlaL2JRMIEopbQplNBTKaEQLAtSxsYhWqaCIipK2KKUSUUolVIIKMbExiFZFI0oZ&#10;1W9jzpz5SMy9r18B6pgYn9e3Egqld4tGtKCGEBMLpUoAoqIRmzYFUTExUt3BdVAjI48SRVGeAQCs&#10;VivMZjOYMw/EarXCZrPJiwNqaWmBxWKB6BnCm5OTI20rV66U7x5Ua2srACA9PV0e+dFqtUhNTQVk&#10;+w71Ot555x1MmzYNV69eRU5OjjSM19fKlSuRk5ODzz77DIIgYN26ddI9qkRjTTj1QyTnNpt9wDzU&#10;8aMnD/weYLVaYbGYYbMFPh4A7D0W9Ny6CTgd0uZy2OFy2GEXRVh7emC32eByOqXN6XDA6XDAJtrQ&#10;29MLu80Op8PZb2POnPlIzL2vXxHW3l6f17cDLod3s8MuWiH29sBhEwGnHT3NN+Ds7ZXqDlG0wmKx&#10;BK1fvPVP6PqLeSAjJY+y2ezyDAAgiiIsli4wZx6IKIphN1C993AKgoDvfe97eOGFF/DTn/5U6mk8&#10;deoUzGYzhBA9kF988QVEUZQmMHr33XeRlpYm5d4GqFarxWuvvYaamhoUFxdLeajrgE/vrO8kSb5K&#10;S0uxadMmv29+3nnnHWmiJi+z2TxsMw8TDbdw6odIzh0Ox4B5qONHe26zibBYuoPmRERDJYo2dHUF&#10;r19C1T+h6i/mIyPnJEk0LJ555hn87ne/kxqh3/rWt/zyffv2QQzybYqX7yRGAFBXV+d3D+qpU6ek&#10;+0Ph+SX/3e9+B4vFIu0T6jr+8Ic/9Luv9aOPPoLFYsG0adPw2muv4fDhw/328TaKi4uLYbFY8O//&#10;/u9+ORERERERhaZ49NEnXPJConC0thphNt+RFw+b+fPn41//9V+h1Wrx8ssvY8+ePfJdiOgeGT8+&#10;DfHxXCN4IPYF34IzfyGUJ34HZdUJeTzquVzejwsKzw+Fp0zh+bO7DABcUAAKwOVy/1TAnUfFapH1&#10;ta0wntiNO1c+7zs5EVEQE4oew/iiFbix+18AlwsKRV99pIDvT5fnpwLuCskFhXtnz5k8+3rqKRq5&#10;2INKREREREREIwIbqERERERERDQicB1U5vIICDMPd5mZ++XUqVNYsGABHnzwQQ7vJRpG4dQPkZxz&#10;HVRhwHUIiYiGiuugRkbOdVCZyyMgzPyrbqAS0VcjnPohknMV10ENuQ4qEdFQcB3UyMiV2dnTtjmd&#10;TnkOAHA47BBFEcyZB2I230FPT7e8mIjGII1GC7U6Vnocqn6IxNw52QDXhMlQ3KwAbtX2y30FOt7X&#10;6MhtcDic0iRJgHfiJMDhtEO0iXA4XNIkSQCgUAlImD4P5rpK9La5l/UiIhpI3MSp0EzMwZ3KEwBc&#10;cDgcUv3kne5ImvbI5YLTaYdo9eQBJkTyPT6Q8Oo/5vcz5yy+NGRf9Sy+RDR8OItvaJzF9/7N4rt+&#10;/VqsWlkCAPh033588MGH8l1C2rp1CwBg+/Yd8mhUW79+LfLz8rDtx6/II6IxgbP4Rh5OkkREREQj&#10;lsFQgOL58/Dee+9j46bNQ2qcjjT/+NJ/R8mKZfLiu1ayYhl2vPH6fTn31q1b8Itf/AR6vV4e0RDp&#10;9WlYumSB3+Onnvo69Po0v/3ut6VLFgz7cxINhA1UIiIiGtFEmw2NxmZ58aik1+sRF6eVF98T+w8c&#10;wpbnXsD+A4fk0V3bvn0HfvjDl2A0GuURDZF7spi+e7mNxma8//7vYRzG33W1WkCspu/2DaKRgEN8&#10;acg4xJcocnCIb2gc4nvvh/j6Du0FgNraOmz78SsoWbEM69Z9U/pw7zvsV6/X48UXn8eE8eMBAK23&#10;b+OXv/wN1q4thU6rxaRJemg0GgDAufMXpCG/8nN6jxuoQRbqGPn1nznzBQyGfOn5bTYbdu/+CMXF&#10;xWg3tUvXotfr8fxzf4sjR45g/4FDAz6P7xBfg6EAGzc+jbfffheFhQV+zw2fv+9A54Ont3RW0UzA&#10;5xoTk5L8hhLLz+H7/9JgKMC6td+ApcuCQkMBAKC7uxtv7NiJiopKEDBv7iwYDHnS44YGI059fhbL&#10;li7EocMnIIoiHllcjNbWNhQVzQAAtLW148TJ0yhZ8QhiY92NyhMny1BdXSOdp2TFEqSnu3u529ra&#10;se/Ph2C1itDr07B82SLp36unpweHj5zE0iULpHPZbDYcPHQcAPz29T1Pbm4OUlMmICkpAcnJ7veE&#10;EyfLkJgwTvr7hNq/oqIKZafPIVwc4ht5lNnZudvkhUTh6O42QxR75cVENAbJJ0mi/ryTJEXVVSDq&#10;dp08HkP6GqjSY59JkvrK+n4OdZKkiopKXL1Wg9zcqdixYyd27/4IBkMBvv3UOuzZ8we89m/bcfVa&#10;DUqffAJOhwM9vVa8+OLzqK9vwD+89E/Y8/FeHDhwEGazGfPmzUH2lCy8sWMn3nzzLVy9VoMVjy6F&#10;0+FAzfUbqLl+A3v3/gl7Pt6LPR/vxYLi+dDExQ7YoBromPXr1+KRxQvx+q/ewJtvvoU9H+/FmTNf&#10;oPZmHQoN+fg//2cPXv/VG6i5fgNLlixGT28PysrOAAB0Oh3mzp2N2trakNdWWFiACePH48jRY0hJ&#10;mYCZMx/AhQuXcPjwUWn/7u4uTJ6cgQ8/3IPW1tYBz7d16xZkZKTj1Vd/jnfefQ979/4JNddv+D2P&#10;/N9gz8d7sWrlY3jgwUKUlZ1BSsoELF2yCC23bkn/DjlTszH7oVk4cvSY/H9jRGpsbIIgqCCKIj78&#10;aC9qrtdCrRYwZcpk3Kitg8PhQH7eNAiCgA8/2ovzF75E5uR0zCjMwx8/OYCysi/Q1d2N/LxpqPXs&#10;P2/uLMTEqKX9E8bFY/r0qWhoNKK4eA5OnTqLY8dP4fyFL1FeXgWLpQs3bzYgI12Pw0dO4uTJ0zCb&#10;LTCbLbh0qRLnL3wpPS8AtLWZkJychEJDHk6cPI1jx0+h5VYrFi18GG1tJvzxk/2ovHwFU6dOgc1u&#10;D7h/5eUrmDmzEC6XC21tJvn/loD8J0nyqWb6aiPZz74dAjVGA5XRyMJ1UJnLIyDMnMvMEEWmcOqH&#10;SM65Dqow4DqEd6uwsACizYbyiirA04g1mTqQmOT+ICyoVDh48Ij8MABA1ZVqqcFpMt1BV1ePfBdJ&#10;u6kdqakp8uIB+R6Tn5fn93z30mCuTa/XY0XJo/jsVFnQa/GeT6/XIyMjHWfPnhuw57iwsAAmU4ff&#10;UOLLVVXIyEiX7lHt6u72+3doabkl/ZnCY7Pbpd9zAOjo6ERbmwlmswUA0NTUAnhek2q1gLS0FNTe&#10;rJf2r28wItrzOrTb7Cj06bEdjI6OTiQmjJMet7S0SsOQzWYLenp6Ud/g/n2xWkU0N98Kur83z8rM&#10;kPLB4DqokZErnnzyW66urv5Lheh0Omi1cejs7ARz5nI6nQ6i2IOu7u6A00QrlUoolUrY7XbmzOUx&#10;81GYRymUiI52fykVTv0Qibl3iG/c2Y8xvqWiX+4V7PiRnnuH1Ol08e7c3AmLpVvqQfUO8dVqdYjT&#10;xqHTbHY3AO9iiC88w0W9w1a9PXze4ae+zp2/gJaWW5g9e1bAobnyWXzlw2gNhgI8t2WzNPwWsmGr&#10;gQQ75sMP9+DFF5/H2bPn+k3qZDAUYPN3N+GTTz6VGnjbXv7RgEN8gz3P9u07gg7x9TZGt27dgqTE&#10;JL9ZfoOd7+DBI/2uzcv3eQKds2TFMqxevQo739wFAP2ug7MN9zdv7iyMGxeP/QfcDXmdTus3xHf5&#10;8sW4cKFcatzNmzsLAKThsb77A8ATq1dIw3W9enp68MdPDsBstiA3NwcLF8yThvIajc3Q6bR4rGQp&#10;Pjt1RnoenU7b71zeYbm5uTnIyswIeM3ehrPvdcr3BxCwbCC+Q3y1cXHQajXo7DSju7u73xBfnVYL&#10;rTYO5s5OdHV19Rviq9PpoNNp+9VvXsHqP+bDm0eJoijPAABWqxVmsxnMmQditVqhiIpGXJwOOt24&#10;fpt3OCBz5vKM+ejM1Wq13+s/VP0QybnNZh8wD3X86Mlt8gjw5BaLGTZb4OPvVkvLLdTW1mHjps1+&#10;2/btO2Bqb4dNtMsPCcnbaNyz5w/S+c6dvyDfzc9AxxiNRnRZ+n/4CldiYgLi4tyNg4GeJ5SSFcuQ&#10;lpqGnW++JZUNdL5QvcpeLS23EKfV+M3om5iUBNFmg8nEuSm+CqIooqPTjH1/PoS3dr0nbb99//dS&#10;w7G6ugZv7XoPBw8dR/H8OdDp+k/W5W2wHj12SjpHhU8v7lDExsZArRakx769q4MlilZYLJag9Yu3&#10;/gldfzEPZKTkUTZb4IpcFEVYLF1gzjwQURRhswX+cEJEY1s49UMk5w6HY8A81PGjPbfZRFgs3UHz&#10;u1VeXonExHEBl1Ipr6iCSojGokXF8mhQDIYC5E3PlRcPSH7M5aoqzJ49K6xlWdpN7UhK7JuErLCw&#10;wK9305f8eYIxGAqwevUqHDlypF9vsi/f8xmNRjS3NKO4eOD/f+XllRBUKr8ho/l5eaivbxjwuej+&#10;sVpFtN1uD2sYr9lsCfsznE6nRXZ2prx4UOLjddIESd7z+Q5FHgxRtKGrK3j9Eqr+CVV/MR8ZOZeZ&#10;ISIiolGjoqISO9/chdLSr+HtXTvx9q6deHPnGyhZsQxGoxFvv/0uHlm8UMq2vfwj+Sn6qaioRM31&#10;G9iw4Sm8vWsnntuyGRcvfinfzU+oYz744EPU1zfgJ69u87tG3+O8ZR9+uAdxWo10zfl5eaitvRnW&#10;8wSzfPkSjBs3Tjru7V07sXXrlpDn8w4z9h6z443XYfDMxOsV6N/A91gKT+XlaiQnJ+LZTRtQsmKJ&#10;PB60stPn0NHRiWc3bZC2khVLoFYLePJrK6WydWu/hstVV6UJkerrG7HysWV45ul10Om00uNnN23A&#10;E6tXoKrqmvypBqWt3YQ5s2dKz339+k2/mYeJ5LjMDA2ZMlqJ6OjANzkT0dhit9ngcPS/X3XJksV4&#10;/PESXL1agzc9955FKi4z0ze95r1aZoaIRrfB3m8aCJeZiTzsQSUiokGLiorChg3fwooVy4IO1SEa&#10;C7Zu3SL1Eno3b88nERHde2ygEhHRoE2fPg3p6ZPw3nsfoKOjQx5Hpiil+6erf08zjV7bt+/oNyHT&#10;dzc/12+WWyIiuje4DipzeQSEmXMdVKLIJAgC6usb8Mtf/hoVFZflcVj1x1jMXTr3JCAqly1g7hXs&#10;eK/Rnodah5CIIkd1dc1dDe+V4zqokZFHCULftM++1Go1dDodmDMPRK1Ws4FKFKHCqR8iMXfFTwAA&#10;qJz2gLlXsOO9Rk8e+D1ArVZDq9VBpQp8PBHRUAmCGlqtNmj94q1/QtdfzAMZKbkyO3vatkALtQOA&#10;w2GHKIoBF3IH84jP+ybMoOEgCGro9WmIjo5GT0+vPCa6r5xOp99r3rd+WLBgPnp7e3HuXN/ajKHq&#10;j7GWu6Ki4ZxXCgCIPvcnOHssgzpebnTk3omz3JMkAd6JkwCH0w7RJsLhcEmTJAGAQiUgYfo8mOsq&#10;0dvW4H9SIqIA4iZOhWZiDu5UngDggsPhkOon73RH0rRHLhecTjtEqycPMCGS7/GBhFf/Mb+fOWfx&#10;pSEbzCy+mzY+DYOhABUVldj19rvyGE88sQpLHlkUNL8bL/z980hP1+PI0eP44x8/lcejwpJHFmHl&#10;yhVobmlBYkIC2ttN2PX2O+jsNMt3pa/IhAnJmDP7QXR1deOzU1+EvcbcaBFsFl8A+O///UWYTHci&#10;ehZfx9TZcCz5DtDVAeG3/0MejwmcxZeIvgqcxTfycJIkGlNe+Pvn8cLfPy8vHnZPPLEK//w//wm5&#10;udPk0aA9/PBcZOdk459f+Re8/vobePM/38aZs+ew+buboFR6JmWhUUmlUuGRxQ/DYJguj2gUcSmi&#10;4JjzNQCAovaiPCYiIqJBYAOVhsWut9/FD3740j3vHfWVmzsNycnuSUp8vf6r3+AHP3xpWHtPp+bk&#10;yIuGRKFQYNXKFXj/t79DV1c3Jk3S44W/fw6TJ6ejtrYOc2bPkh9CX5HW1jb86dNDOHrs87B7TxMS&#10;4hEXp5EXj1rOjAI4Zq2Cc3yGPBrTnIZFQFwCACD68nF5TERERIPAIb40ZHczxDc3dxqeefrbiI2N&#10;gd1ux/XrtcjNnRpyiK/vcQDQ3m7Cf731vzBuXLxfOQA0NBjx+q9+02+Ir/y5L31ZjgdmFOLKlWrs&#10;evtd6Vq9+6empuJvnv0OYmNj8c67v0V19dWg19HS0iI9n1dPTy/eefe3yM2diiWPLJLKAYQcdjx+&#10;fDL++q+fxmuv/QoAEBurwbe/vQ7nz1+AQqFATvYU7P7w9/LD6CsgH+Kbm5uNzMmTUFNzEzk5mdJr&#10;5cLFCtTVNUr7+76Gaq7fREXFlX7ZrVu38XnZOQCARhOLRQvnQq1WS8f57jPQsQbDdGROnoTyiivI&#10;z5sKpVKJM2cvorW1ze9cgYQzxPf/rbDAWbAIyhO/g7LqhHy3Mcn+4Ao456wBACiunYXqyP+S7zJm&#10;cIgvEX0VOMQ38rAHlb4Sj696TGrcRUdHIzd3qnyXfnwbhUeOHseRo8eRlJSIv3n2O+jo6ETZ6TOA&#10;p2H6gx++hNd/9Rv5KYAAzz2raGbYDW2EuI7U1FT86dM/o6enFz09vdj55i78j3/6n6iuvorq6mvo&#10;6elFRUUljhx197LMmztnwGHA+fl56O7ukh739HTjrbf+P5w/fxFarRYWi8VvfxpZoqOjMX16jt/v&#10;V37eVGg0sWhtbcPNukbA0zD9w979fo1TADj1+ReouX4TKSnj8fC8WVCpVJgz+0EolUqc+vwLnPr8&#10;C9jt9n6N00DHekVHR2Pmgwao1Wo4HA50dXVL2VD9/Oe/jLj7T53xE2D72ot9jdPb9Yg+8b58NyIi&#10;Ihok5fTpBQFn8RUEAbGxMXC5XAFnWWLOfDCNuqKZDyAlZQJaW1vR3d2Dhx+eC7vdjl1vv4Pfvr8b&#10;glpAVlYmWltbceHCJfnhAID58+dh2tQcNDQY8b/eeQ/V1ddQUJCP5OQktLe3IyYmBllZmejsNOPz&#10;stPScQ8/PBfx8TrU3qwDoAj53N5rrb1Zh+rqa9BqtZhV9CBUKhUuXSpHbu7UAa+jq6sbDz4wAwBw&#10;6VI52traAQBtbe04fPgoLly4JB0zbpwOxqYm1NXVS9frNX/+PBTPn4f//K//r9+QUa1Wh3Vrv44/&#10;7z8Is5kTJY0EcXEaTNKnwWazob6hCcnJiUhKTMCtW7dx8NAJ1DcYMWlSGgCgrq4RNpsdKSnjkZSY&#10;AJOpQ+rFnDJlMsYnJ+FGbT1qa+tx504nUiYkQ6vVoK3dhMmTJ8HlcuFaTS1sNhsyMty99UZjCyZP&#10;nhT02KamW0hMHIekxAR0dHTi8JHPUH31Omw2u9/fIxj7uFQ48hbCNXEaotLzoJycB2faVDjTpsI1&#10;cZpnmwrEJUChUEA1QR8gd2/Bjx+5uVOfB8f0h+EoXArHQ6vhLCoB4hIBAIraS4jevxMKuwiEWX+O&#10;7lztzuEKOIuvSiUgVuPNOYsvEd0d31l8BUHlVz/JZ/EVVAI0Gp9c1lsqCAI0mtgB6rdQ9R/z4ciV&#10;BsMD2+QffgFAo9FAp9PCbrf3+3DMnLlGo4FSqYTD4ZBHAfk2UEVRRF5eLrq6unDq89Po6upCbu60&#10;kA3UBcUPIyVlAuLjdSgpWY6SkuWIj9fB6XTi6tVrYTVQo6OVIZ87VAM1b/q0Aa8jWAN10aJibPm7&#10;72LlyhX9jpE3UOfNm4MFC+bj//33/0RXl7sH1d2gjUdBQT42fPtbOHrsOCoqKv2Oo69OsAZqc0ur&#10;p/GpwMSJKYiOjh6wgZqTnYm4OA2SEhMwfXoOpk2dgpgYd29nzfWbSBjnvm+19XY7BEGF9PSJsFi6&#10;UFfXOOCxdXWNUgO10diM5uZb8r/CgOypObDPXwvXxGlwpOXAnpLdr3HnvQ/TNW5CwNy7BTt+ZOc5&#10;QJIe0CYCQgyirN2Iri9H1MnfIfrSQSicfXVhOPXn6M7j3LlnqRl5A1Wj0UCr1cJud7i/AAnQQO1p&#10;rYPL6YC9xwIoogBFFBRRSiiiohCtioZKEKBQeAbrKRRQKBSIioqSckEQ3J9IFYAiSuG3MWfOfCTm&#10;3tevCiqVyuf17S53b0pEq1SIVgmAIgouKBCbmomYCZMQOyETdypPIDY2FlptnKd+sUHhqZe8P731&#10;j8NTf8kbqO76TTdA/Raq/mM+HDnXQWU+5NzlsyZiKL4N1MtV1SgsNEClUuFK9VW0tbX3ayQGkp4+&#10;CVlZmWhoMOJ//vNPsf/AQew/cBB/OXgYdXX10jkGaqDW1TWEfG7vtXZ1deHChUuYNEmPhx4qAjwN&#10;ztjY2AGvIzk5uV8DNTd3Gr7x9SehVEZh7x//hP/8z7dRUJAPrTYuYAN1/be+ifff3432dnfj9q+/&#10;swEPPlCIOE0cxo2Lx4G/HMb585wtdCQJ1kD1Nj6VSiUyMvQhG6jjEuKRlJiAmus3ceLEaVyprsGV&#10;6hrU1NyEzWZHy63bSEudgKlTpyAjXQ+z2YLTZy7A6XSGPDbQ84XL6XQB3Z2IaroG1a0bEG7fgMJ4&#10;FQrjVUQ1XUNU0zUgWgDiEhBVX4mY+ov9cu8W7PgRnRurEVVzDsqqE1BfOgBdxQHg+jm4OgP/fwxV&#10;f46NfOjroHZcvwBLXYX73jBpcwIuJ5wOBxx2u/u5fXKXZ3M6nLB7cm+Z78acOfORnAd+fXvrAG/u&#10;cjoAlxN2yx1oJmRxHVQfkZBzkiQasruZJEk+kZDXQJMk+d772dBgxG/f342/efY76O7uweu/+g0W&#10;LSrG6sdXStcUbJKkUM/tXZNVzjvZEYABr8M7qVJSknv4X09PLw4fPoalSxdDpYrGJ3/ah6k52TAY&#10;CmC32/HJn/bh+PHP/J7r/35xK97937/FrVut+KsN6zFjhgE//Zd/RUdHp99+NHIEmiQpJztTmvhI&#10;pVKheP5DiIlR4/iJ0+ju7sHkyZMw80GDdI6a6zdx69ZtaZKjmus3ceNGHRYtnIuGxmZUVFyBwTAd&#10;6ZPSpHMEuoaBjvW9psEYaJIkL1vxt+AqWAjlyQ+gvHxSHtMo55K+lPRtjHKSJCK6vzhJUuThJEn0&#10;lfBOJAQAdrsd585fgN0+8L1w1dVX8Zs3/gPt7Sakp+vxwx/8vdQIBIDjxz8La9ii/Lmrq6/55X/8&#10;46doaDBKjxsajH5DaUNdR0tLCy59WS49BoCGxkZcv34d0dHRePJrT2DixIn4/PO+Xl45p8uBp55a&#10;h7/7u/8LhYUFePM/d7FxOgY1Nd3q9+/a2tqGI0dPwWq1Iic7E48uX+Q3Y6/ZbIFarcajyxfha2tK&#10;8LU1JXis5BFp4qWBjiUiIiIa6diDSkM2mB7UkczbYzpQ7+1wS0xMQFKSe03X3t5eNDb2NZgpcsmX&#10;kPHlu5zM/RBOD6ozowCuCZlQ1JUj6nb/ib9odGMPKhF9FdiDGnnYg0ojzqaNT+Nff/ETv+2lf/gh&#10;UlNT5buOWSbTHdTUXEdNzXU2TkmSkjJeGr77h7378Ye9+1Fz/SYAwGzpW47oqxJVXwnluU/ZOCUi&#10;IqIhYw8qDRl7UImGl/c+1nHj4v3KL1ysQJ1nTdX7JZweVBrb2INKRF8F9qBGHsWqVaWuQOvgCYIA&#10;QVDBarUGXCePOfMoZZTPBxYiGst8G6jh1A/Mx17ure8FQe3ORdFvmRlvA1WlEiCovbmDDVSiUUqh&#10;UGBK1iRotZp73qjr7LSgrr4prC8+fRuogirar36SN1AFlQpqtQrWXmvfMjM+DVRBEKBWC/3qN69g&#10;9R/z4c2jBEGQZwAAtVoNnU4H5swDUavVUKlU8mIiigDh1A/MIyEP/B6gVquh1eqgUgU+nohGh8TE&#10;eOh0cfe8cQoA8fFaxMdr5cUhCYIaWq02aP3irX9C11/MAxkpOddBZT7knL2nRJHD6VnTzitU/cA8&#10;EvKhr4NqrqtEb1uD/0kpIL0+DZMmTcL48eODbt3dPQEXvSe6G/E6LbRajbz4nunu6UVXl/9yaYHE&#10;TZzKdVB9RELOe1BpyMbKPahEFBrvQaWReA+qwVCAjRufxttvv+u3HNhIs379WuTn5WHbj1+RRwNK&#10;T9dj28s/CvleW1FxGb/411/Ki2kYqdUCli9fjAsXymE0Nsvju6bTabFs6UIcOnwCZrNFHt8XqSnJ&#10;SEsbLz3OyMhAYmISLl266Lff1KnT0NZ2GyaTCUlJSZg6dRrOnj3j1wDR6/VQKKLQ2Nj3xVRTcytu&#10;3WqXHgfDe1AjD2fxJSIiolHPYCjAjjdex/r1a+VRWLa9/CNse/lH8uKvVH5+Pi5dKsfGTZuDbt/f&#10;+n/DYMgPOmSO6F7JyJiM5csfRWZmll/5tGnTkJjoXg8+MTEJCxYsxEMPzfbbZ+JEPdLT0/3KiIJh&#10;A5WIiIhGvYqKSmx57gV88MGH8igs2378yqB7OIeD0+nAysdWYPnypfIIAKSRDQoFP9LR/eVyuVBV&#10;dRmPProiQK++Zxi/Arh27Spmz56D+Pi+GefZa0mDwSG+NGQc4ksUOTjEl77KIb5bt27BrKKZAIDu&#10;7m68sWMnKioq/Yb4mkx38Pxzf4sjR45g/4FD2Lp1C6y9Vjz44AxoNBrYbDbs3v0RiouLkZU1GQBQ&#10;W1snNUq3bt0CANi+fQfWr1+LjIx0pKamYMJ49xBH330NhgI8t2UzNBr3/Xm+1wQAJSuWYd26b0Kl&#10;UsFms+FK9VVo47TS8b45AJw7fwHbt++AXEnJo8jNnYr/+I//gtPphMPhkO+CuDgN3vjN6/jbv/s+&#10;enut8piGiXeIr7nTgmnTsgEAPT09+OMnB6QhuTqdFk+sXoHY2FgAQEODEfsPHJHOMVAuH+Ir37ei&#10;ogplp88BnvuWly9bJP1+tbW1Y9+fD8FqFZGbm4PUlAlISkpAcnJSv+fxJR/iO39+Mbq6upCenoHO&#10;zg6cOHEcALBq1eO4cuUKrl+vwdSpU5GZmYXOzk5kZmbiww93AwBmz54DpVKJsrK+1z2H+FIw/LqN&#10;iIiIRixvY/Glf9yGjZs24+ixE9i48Wno9Xr5rv08+OAMvLFjJzZu2oy/HDyMDRuewuWqKmzctBm/&#10;+NfXkZg4DiUrlskPAwBMz52GA/v/go2bNuOlf9yGOK1GGj7s7a31DrOtulKN5cuXAJ7G6+rVq7B7&#10;90fYuGkzXt72KlJTU6TzyvONmzYjKTFJaiAHMjUnGzk5U+TFNMKooqMRGxuDt3a9h7d2vYcvzl3C&#10;sqULoVa7lzZZtnQhvjh3Sco7OjpRssL9exMq9yXf93+/9yHS0lKQm5sDADAam/HOu7ul8/T09CIz&#10;M0M6PisrA2fOXpCOjY2NkY4NJSoqCkeOHMKMGQ9gwoQJ8hgAoFQqce7cF4iN1SAvL18eE4UUpVIF&#10;7gETBAFabRyYMw9EEAQuM0MUocKpH5hHbq5SCdBqNUHzwcrPy0N9fQOMRiMAoLzc3UuZmJgg27O/&#10;qivVUq+mqb0dHR0d0vEVFZUwmTqQmOTuRZJrbGzC/gOHAABGoxFdlm75LpKWlltISnSfp7CwAKLN&#10;hvKKKsBzbH1938QwhYUFMJk6pHMDwOWqKmRkpIdodLPXZ6Sz2e3SvzsANDW1QKVSITk5CcnJSbDZ&#10;7bh5s17K6xuMiI/XQafThsx9JScnQaVSoampBQBgtYpobr6FxIRxfvt5dXR0+mUtLa3SRE5Wq4ie&#10;nl6fvUPr7u7G8ePH8OijJfII8PRQOhwO/OUv+7FkyVLExMTIdxkyQVAhLi54/RKq/glVfzEfGTnX&#10;QWUuj4AwcwWAru4umC3mflt3TzesopU5834Z89GZ22x9QwvDqR+YR0Ie+EtK9T1cB1Wv1yNOq8Gs&#10;opl4e9dOvL1rJ374gxeQMG4cJunT5LuH1NXVA5Ppjrx40PR6PX7xi59I17RqZd8H9dTUFHRZuqUG&#10;NTwNWN9cztTeDkGlCtrovlx1BdXVV/3KMtInobR0DR5/fCUAwOnkHVsjjSiK6O5xL6Oi1cZBJbst&#10;ynfob6jcl1Ybh/h4Hdat/Rqe3bQBz27aAIMhD+PGue/51Om0+PZTX/fL7rXy8i9ht9sxc2ZR0N+9&#10;pqYmVFdfwSOPLAm6pMhgcR3UyMijRFGUZwAAq9UKs9kM5swDsVqtMFss6OnugbXX2m/r7uqGudPM&#10;nHm/jPnozO2OvjUWw6ofmEdAHnjdTavVCovFDJut73jf+1MHw9tz+em+/X4z135383N+PZDDSa/X&#10;48UXn8fZs+ek6/l0334p922Mevk2SltabiFOq/HrLU1MSoJos/VrPLtcLsDlwvLlS7F48UK/7MnS&#10;NSh9cg1WP74SFRWXg/570fBRRUdDq42THguCAI3nHlGLpQsqlcrvg7m34Wk2W0LmviyWLjS33ML/&#10;fu9DaRjvW7vew/4DR6DTafFYyVIcPXZKKq/w6dW9l/7yl/14+OH5iIlRyyPJ8ePHMXlyJtLSJsqj&#10;IRFtIiwWi1/94stb/wR7PYRfvzEPZLjyKJvNLs8Az7c+FksXmDMPRBRFLgpOFKHCqR+YR25us4mw&#10;WLqD5oN1uaoKs2fPCjH89auj1+sxe/Ys6XF5eaXfva16vR4ZGX3La5SXV0JQqVDo06slH8bspYAL&#10;UUolDh48jGPHTvhlUVHuaUSqr17Fr3/Tf4Il+mpk+dzrOXFiKmw2G9ra2tHW1g6bzYaJE1OlPCNd&#10;j85OM8xmS8jcV1tbO1TR0X73lQaj02mRnZ0pLx4ShULh9z2TyWTChQvnkZ2dI01AJM1H5GGziTh0&#10;6CCmT5/uHwyRKNrc9Ys9cP0Sqv4JVX8xHxm5Mjs7d5s8JAqH3W6/Z0M2iGhki46OhlKplBdTROqb&#10;xVd67P2zX5n8pwKKaAEJ0+fBXFeJ3ra++zIHUlFRiaSkRPzt9/4GpaVrUFq6BgsWzkdFxWXExsZg&#10;5swHcOHCJfT29mLu3Nmora1FzfUbmDdvDgCgrOwMACAnZwqysrJw+sxZmM1mAMCSJYtx+/ZtVFRU&#10;+u1fWFiACePH48jRY9J1ePf9/PMyJCUlYtXKEpSWrsHixQtQXl6JmBg1jh8/idbWVowbNw7f+PqT&#10;Un6zrh6CIODI0WNobW1FfX0jvvPMBqxb9w2Ulq7BnTsd+NnPX5Oey0sURXxr3TdhMORj4cJiv21K&#10;VibKyy9j+693wGoN3BtBwyc6WolJkyaitbUNj696FEVFMzBhQjL+vP8Iurt74HA4UFtbh/kPz8aC&#10;4rkoKpoBpTIKBw8dg8PhCJmr1QKmTJmMG7V16O7u6bdvUdEMdHV3o6mpBTqdFsXz56CoaAayp0xG&#10;VdU1KJVKNDY2ITk5CQkJ41BzvVa69pycLNzp6ERbm8nv76SN00Crdc9U7dXZ2QmLpa/BbDQa4XQ6&#10;0djYgN7eXigUQG9vD9rb+2bnNZnaYbVa0dTUBLO5Uyq3WLrR1eUeAj2QuIlToZmYgzuVx33qH88P&#10;/4een32t6EAz9gYqo5GFy8zQkPX09sAe5BssIhpb1Go1hCD3/FBkuJtlZuBy7xMVEzekZWYimV6v&#10;R3y8Tl4Mi8WMhgb/Hleie0m+zMy9NvhlZn7qrm9cLkDhAlyAwvuTy8yMKVxmhoiIiGiEMhqNqKq6&#10;0m9j45TuN/E+38oVbJgnERuoRERENEzYc0E0WnR2WtDZ6X//673gcrnQ0WHGnTvuofbhY/0RKRSr&#10;VpW6An2DIQgCBEEFq9Ua8BsO5sy7e7rR45k+nYjuj6ioKGRPSUdsrFqaFOVe8H5AqKtv9hm6GZzv&#10;EN9w6gfmYy/3/p4Igtqdi6JnJl//Ib4qlQBBrUKvVXQvT+Q3xFeLrK99n0N8iShsfUN8/wWCoIKg&#10;ioZVtMIm2vsN8RVUKqjVKlh7rbDZbP2G+AqCALVa6Fe/eQWr/5gPb851UJnLIyDMXKUKvAYeEd07&#10;yUnjEBcXe08bp/Dcg5OQEA+dbAKMcIRTPzCPhDzwe4BaWodQnof+IoSIaCCCIHAd1AjIldnZ07YF&#10;m4nV4bBDFMWgM7Uyj+zcarVykiSi+ywxcRw0mhh58T3T1d2Dnp5eeXE/8ll8Q9UPzCMht8HhcEo9&#10;qIB34iTA4bRDtNngcLg8o/LckyUNZRZfIopsfbP4noDLBTgddog2EU6Hs98svnC54HTaIVrd9Veg&#10;CZEcDkcY9RvzrzLnLL40ZCN5Ft+tW7cAALZv59pwdH+p1QKWL1+MCxfKYTQ2y+O7NmlSKsYnJ0iP&#10;p0zJhlqtRlXVZb/98vLy0dBQD4vFgpSUVEyePBlnz7qX1/CaPDkTVmsvWlpapLKGxha0td3x2y8Q&#10;NWfxjXihZvEFXHB5prYIPIsvPEN8OYsvEYXPd4gv4B7SK83i652Z128WX++ADc7iO1rd2zFjRER0&#10;X02ZMgUrV65CSkrfYu4AUFBggE4XDwBITU3FokWLUVg4w2+fzMxMpKWl+ZURDZ3v99v+HwCJiIad&#10;X/XjaZyyThqV2EAlIhpFXC6guroaJSWPyb4Fdkk9XC6XC9XVV7Bw4ULExsb6HOvq+yKZ6L7y9HIQ&#10;Ed1TgXo/WdmMNRziS0M2mCG+69evRUZGOlJTUzBhvHvR59raOmz78SvSPlu3bsGsopkAAJvNht27&#10;P8L+A4ekzNprxYMPzoBGo5Hy4uJiZGVN7ne+rVu3QKfVYtIkPTQa9yQwn+7bjw8++FDKOzs6YSgs&#10;wITx46XM9xq6u7vxxo6dqKioBI0+Op0Wj5UsxWenzkhDb33LAGD5skXSZF9tbe3Y9+dDsFpFzJs7&#10;C11d3cjJyUJychJOnCxDdXUNdDotnli9Qmr0NTQYcfTYZ1i+fDHMnRZMm5YNeH5/Dx46Lj3vvLmz&#10;YDDkea4MqKioQtnpc1CrBTyyuBi1N+sxb+4s2O12/PGTAzCb+6b1lw/xXbp0Oerr6zBz5kzU1tZK&#10;w3i/8Y1v4rPPPkNzcxMKC2dAp9NBpVIhLi4On376JwDAwoWL0NnZiUuXLkrn4xBfCpf/bM/eIbx9&#10;f3bv45nRV9rH82fO4ktEQ+Q/xNfzTS1cnjsLPH/2lCsUnnrK5dOD6q6EpPNxiO/Ip8zOzt0mLyQK&#10;h91uD3qDs1xhYQHmznkIe/d+gtf+bTtOn/kCix9ZgKSkRFRUVGL9+rXIz5+OV1/9Od559z1cv16L&#10;bz+1Dk6HAzXXb2DevDkoNBTgjR078eabb0Gj0eAbX38Spz4vw6uv/gxXr9Vg4YKH/fbPnpIl7X/1&#10;Wg1Kn3zCL589e5Z0PYGuQavT4vHHH0NFxWWYzYNdq4u+aqIoIj1dD7VaQGNjEwAgKysDSUkJ+PLL&#10;Sty504FLlypx/sKXOH/hS2ROTgcAtLWZkD5pIgoL83Di5GkcO34KbW0mqXH6xblL+MvBYzh/4UvU&#10;XK9FdLQS03NzAAAffrQX5y98id5eKx58wIDa2jo4HA40NjZJz3Ot5gZmzMiH0dgMh8OB/LxpmDA+&#10;GR//YR8uXKyAKIp+f4/4eK3fJElTpmSjq8uCL7+8hMceW4UrV65AFK3Izy9AfX3fPagajQaff34K&#10;Cxcuxu3bt9HZ2eG5B9Xqdw9qp7lrSJMkUaTra5T6P3Y3RN2f//ruP3V/IFRwkiQiGrS+SZKOu+sR&#10;T93jbYz6tjfd95z6/DmAYOU0ckSpVNHyMkCaxjkOzJkHIgjCoJeZaWxsknpEjUYjuizdUpafl4ez&#10;Z8/BaDQCACoqKmEydSAvv6/XqepKtdSbaWpvR0dHB8rL3Y+9+ycmJQXcP9D5fK8Hnmuor2+QrsF7&#10;7sTEvt4rGl3KK6qQPD4JarW75y8rMwOXq67CavVvBAJAR0cnEhPGSY9bWlr9Jj2aODEV3d09uHmz&#10;XirzstntKK+okh5bLF2wBRldIIoibHY7dDqtVBbsmgZy584dnD17BitWrJBHEpvNhoMHD6Ck5DFE&#10;Rwd+LQ9FOPUD88jI/T/ouf8sCALiNHFQqfq+0HDBJfV0EBENjQKCKhqauFj/+smnh3Qw9VcgzEdG&#10;rnjyyW+5urr6GgpeOp0OWm0cOjs7wZy5nE6ng6XLgs7OTnkU0Pr1a5Gfl+c3pHfbyz/C5aoqHD/+&#10;GV588XmcPXtOGoILzzDcpMQkbPvxK/1m5S1ZsQxLlizBb974d6lB6T2fd6iu7/7e83nL5Ller8eL&#10;Lz4vDT/2kg81ptHFd4Zds9mCZUsX4tDhEzCbLf2G68Jn6O28ubMAAGWnz0nZvLmzMG5cPPYfOCKV&#10;Icgsvnp9GmbOLMTBg8dgtYrIzc3BwgXzpGO8Q4Db2tr7HSsXaIiv0diIK1eqoFQqsWHD0ygr+xwG&#10;gwGnTp2ShvgmJCTgxInjAIDHH18tvVY778EQ33DqB+ZjL/cO8XXnWnfe3dNvJl+tToe4OC06zWZ0&#10;dfVIM/rCpUBUrHsWX3NdBXpu9/+yh4hILk4/DZrUbNzY/S/QaeOg0WhgsXSiu6u73/BenU4LbZwW&#10;nZ0d6O7u9vlOrK/+0uk89dcg6j/mw5srVq0qddls/b/pFwQBgqCC1WoFc+ZygiCgu6cbPT098iig&#10;gRqoH3zwIba9/CO0m9r9GpS+ZfIGZTgNVG/jNpzzyY+nscPbsOzo6JQamIHuT/VtlAZqoObm5iAr&#10;M2PQDdTMzAzk502T7m/13f9uG6gAMHHiRKxZ8yTa29tw4sSJgA1UjUaD73znr1FfX4/6+vq7bqCG&#10;Uz8wH3u5t4HqzgV3bnf4NFDd+6lUaqgEFayiCJvNAfgsNxOl1iLryb+XzklEFA6Xy4Ubv/spVIIK&#10;aiEaomiFTbS7h/m6+hqogiBAUKncuc3Wr4EqCALUak/9NYj6j/nw5pwkiYZssJMkDdRAXb9+LWbP&#10;noVf/vI3MBqNMBgKsPm7m/DJJ59i/4FD/RqU4TRQ86bnSpMchTofPNfoew00Nuj1aZgz2z3x1Zmz&#10;F2A0NvdroHp7U69fvxm0gSo/xmuwDdTc3BzMmztryD2oy5Yth9FohO86qMuWLceDD87E++//Fk1N&#10;RsyY8QASEhJw/PgxaZ/CwhlYsaIEhw79BRcv3l0DlSKT/yRJkBqlfcXex97eVKlvwz1Zkst975e7&#10;Pds3NFjaJwhpXUM/vmX9jw90BBHdXwO/EgOl8jLPl10efq99l6tv7VOF57HvPi7ZpElBJkgC70Ed&#10;FbjMDI0IH3zwIc6ePYefvLoNb+/aiR/+4AV8dqrsrobWXrz4JZ7bsjns88mv4e1dO/GLX/wEer1e&#10;viuNIkZjszQJUFtbOwDAbLagvr4RKx9bhmc3bcATq1egquqa7Eh/ZrMFn506g+XLFuHZTRvw7KYN&#10;UkN2IN57Vv9qw1o8u2kDsjIz0NAw9C9Abty4gdu3W/3Kjh8/js8/PwWz2T2Mt6WlBTdv3vTbp7z8&#10;Sxw/fgzNzYEbwkRDJb8P1T1xifcDof9Pl9+HSO8RLmkbqKzPwB96iWikGPj12f81rpC99uWNT+9+&#10;7j9IM/bCO3uvrL4IVH3QqMAeVBqywfSgEtHQyHtQ7zX2oNJg9FtqxvPDXdx/uRm4Pzr67Of+c6Ce&#10;1NC8zx36GH6wIRp+4b8yQ+3p6tvHp+cU3kapy72PdBZZ76l7P9+KoK9GYO/p6MBlZmjIBrPMDBEN&#10;jVpQIT6+b8bfe62t7Q6sok1e3A+XmaH++hqe0nA69wOfng2fJWek9qjPcfAeFs6HRoX/B9t+Q46J&#10;6KsU9FUsvb5lr+Gg3N96KRQI0jj1OYvv2qceAzVCB8po5GAPKg0Ze1CJ7r9opRKTJ0+EThcnj+6K&#10;0+lER4cZdfXhDfllDyoBQXpQ4f4AKk2W5Im8EyN5W6Le3lNvmXQqBdwD+wb5aWSgz5mDPBUR3QPB&#10;XpKDeW17X9fupal8y3wbp94TeocCe4dxuMuD9Z66s2BXSSMJZ/FlPuR8MLP4EtHoxll8mcPTQPXP&#10;He5AanS6IAhqCOpoWK0iRNE9i29fI9V9fpVKgFW0wm53+H94VXhz9/GBvgR1595ZOj25zzkC5j6Y&#10;M2c+DLltoHyA17eq7/zuvK9hCrggqAQI8ll83REAl/u9SlDC2it6nt+/gerOA9dv8Fwf868+jxKE&#10;wN+Iq9Vq6HQ6MGceiFqthkqlkhcTUQQIp35gHmG558OhOxeg08ZDEAS/+8XgcrdV3cdrIahU0vA8&#10;9+beTVAJ0Gm1UAsq97GyzZ3HeY7v9/kTgiBAp4uDIAR+j2LOnPkw5L6vz36v3+Cvb7Xa5/wu/+G9&#10;7vpD8NQfnvoF3jrAPXOvWq2S6p9+lUOw+ssH85GRK7Ozp20Ldh+hw2GHKIpB7zNkHtm51er9douI&#10;xjr5Paih6gfmYzN3T27kkuV9Q3f9cqs7dzc8vfu4W6EOuwOiTXa8908uwOF0wObJFZ75lrwbADgc&#10;ntzhhMJznHeDy5N7ro85c+ZfYT7Q69c39x4PFxx2u+d4h5RJPPWLzWaF0+kEPI1TwF3/uJ8/eP2F&#10;Aeo3L+Zffc57UGnIeA8qUeRQ8x5U8ui/Hiqkj5buH977UT0FnjLA5XMfqt9HTkC+nioRRRhvI9Pv&#10;YR9PBeHuNXXXJ/0ap1JZX7kv3n86erCBSkPGBipR5GADlXwNupEK7ydPd5l8wiQiov5kM/j6FPv+&#10;gY3TsSdKXkBEREQ0ZJ5ejb4PhJ4Pi373k7k/cCrg8pT7bODGjVtEbrK6QAGf+9O9VYmr7w8KhSKs&#10;ximNPuxBpSFjDypR5GAPKskN2Ivq90ff3lSfwCcP90Oly+VeY9XbAytf/5CIRhZptIRH+K9Zn3oh&#10;QOOzf8PUq18Be09HIfagEhER0T0idXH49Xa4e0xl3SDe3KdntT+F3+Y+hfun98/cuHEbuZv3tRr8&#10;NSsjrxc8dYi3knD3mnrK/OoNn7rHBxuno5Ny+vSCgLP4CoKA2NgYuFyugLMsMWfudDrZg0oUIXxn&#10;8Q2nfmA+9nPABYcjeN7veM8HVLVaDY0mBi6XM8D5Ff7HD3h+J3Pm8pj5qM9VfbmnfvAO5VV41kmO&#10;jYmR1S99DdO+87tzeQNVnssxHxk510FlLo+AMPPYmBhEq6IRpYzqt6kEFWJimTNnLs9Ga67w+aY7&#10;nPqBeWTk8g9//rnKv0fD08GhFgRotVqo1SqpZ9X3XjJpnUPpeP+NOXPmYzePiXHXH2q14NPr6r0v&#10;FVALvvWT97g+4ddPoeu3QJgPT851UJkPOe/p7YFoFeFyufptToe7d9XpdPbLmDNnPvpyZbSS66D6&#10;YN6XB/oQGPj4vv0cDod7nVRvD4on8p7K4bD5nN87PNDbiPWe3wans2+iFObMmY+WPNDrW/b6960f&#10;ZNzHe9ZBDcDpdASof/q4r4/5SM45SRINGSdJIoocak6SRGFwBZw4KRjPp1EiogGFX694G8E0unGS&#10;JCIiIronfHtJQus/vM9/I6LIIH/ty7fQBlf30EjHBioRERHdU/IhfUMj/5DKjRu3sbkNzb2pZ2gk&#10;YgOViIiI7hv5PWj8MElEgyGvP1iPjH28B5WGjPegEkUO3oNKREREw4HroDIfcu7kOqhEEYProDJn&#10;zpw5c+bMhyPnOqjM5REQZq5SqeTFRBQBwqkfmDNnzjwQ5syZMw+Vcx1U5kPOrVbrqOtB1em0yM6e&#10;gvHjxwfdlEolurq65IcSRTTfHlSEUT8wZ86cOXPmgTBnHirnPag0ZMNxD+r69WuRn5eHbT9+RR4N&#10;WlRUFF7555eh10+UR356enrx//zD/0BHR4c8IvrKqdUCli9fjAsXymE0Nsvj+0bNe1CJiIhoGHAW&#10;X4oYSUmJSEtLxaZnv4eNmzYH3RoaGpCXN11+OBERERER3WdsoFJEcblcSEmZgB/+4EV5JHE4HVBG&#10;cfpyIiIiIqLhxiG+NGSDHeK7fv1arFpZIj3+dN9+fPDBhyhZsQzr1n1TmnTp3PkL2L59h3SM7xDf&#10;UPumpqYgKTEJWVmT/TIAGD8+GT/7l1fwN//X3yEmJga9vb1S5uv/+f/9AMeOHcdnp8rkEVFQOp0W&#10;j5UsxWenzkhDb33LAGD5skXS725bWzv2/fkQrFYR8+bOQldXN3JyspCcnIQTJ8tQXV0DnU6LJ1av&#10;QGxsLACgocGIo8c+w/Lli2HutGDatGwAgM1mw8FDx6XnnTd3FgyGPM+VARUVVSg7fQ5qtYBHFhej&#10;9mY95s2dBbvdjj9+cgBms0XaNxgO8SUiIqLhwB5UGhbr16/FI4sX4hf/+ro0lPaDDz6EwVCA1atX&#10;Yffuj6TypMQkbN26RX6KsPadVTQTl6uqsHHTZr/Gqa9x48Zh3tw58mKiu2I2W9DZaUZGul4qmzgx&#10;FTabDW1t7TAam/HOu7vx1q738Nau99DT04vMzAxp36KiGThz9gLe2vWeX+P0i3OXpGP2HzgCAFBF&#10;RyM2NkYqLzt9DnNmz4Ra7W5Alp0+J2W7P/wD0tJSoNNpAQCxsTHIz5uG3+3+GL99//dhNU6JiIiI&#10;hkuUShUtLwM869BotXFgzjwQQRAGtcxMfl4eqq5Uo6Ki0q+8sLAAJlMH9h84JJVdrqpCRkY69Pq+&#10;D/rh7tt6+zaOH//M5yii4VNeUYXk8UlSQzErMwOXq67CahXlu6KjoxOJCeOkxy0trX6THk2cmIru&#10;7h7cvFkvlXnZ7HaUV1RJjy2WLtiCjGYQRRE2u11qoAIIek3hCqd+YM6cOfNAmDNnzjxUznVQmcsj&#10;IMw83AaqXq9HnFaDlpZb8gipqSnyIpja2yGoVEhMTPArD2ffLks3jEajfDc/HR0dOHrsuF9ZbGws&#10;nli9CqWlazB+fDKcLo58p8Fra2sHACQnJ0Gn0yI2NgZNTS2AZ7jvt5/6Op7dtAHPbtrgNwQXngar&#10;r8SEcejp6R1SQzI3N0d6nr/asBbJSYlSZrPbYbHc3TJK4dQPzJkzZx4Ic+bMmYfKuQ4q8yHn4a6D&#10;ajabsaB4Pm7fvt2vBzUrKxNZWZNRUXEZZrMZADB7zkNITUvF4cPHkJmZgQnjx+PI0WOD2jcQjUaD&#10;FY8uw5kzX+Dpp7+Ns2fPSdncObPxzDMbkJc3HVFRCnzwu4+C3qNKFIzD4UBSYgImZ0xCvE4LpVKJ&#10;y5erpXtRT5wsw7Hjp3D+wpcQBPcXPI2NTUif5F76qLGxSTpXXJwGCQnjUHO9VioDgOhoJbKzM9Hc&#10;fEsanqvTaZGWloIbN24iJycL+XnT8Ps9n+Ds2QuovHwFaRNT0dx8Cz09Pf2ODRfXQfXHnDlz5syZ&#10;B8L87vMomy1wA0MURfewMebyCGAOURRhs9nkxUFdrqrC7Nmz+g3bLS+vhKBSodCnNyk/Lw/19Q39&#10;ekIHs28wCoUCzc0t+Pd/f9Ov3PvB22Kx4Cc//VeYTHf8cqJw1TcYERsbg7S0FL9huL50Oi2yszPl&#10;xX6amloQH6+DXp8mjwYlMzPDrwf1XginfmDOnDnzQJgzZ848VM5ZfGnIBjuL79atWzCraCbgmXV0&#10;9+6PsP/AIRgMBXhuy2ZoNBoAQG1tnTRrr3wW38HsKxcVFYVX/vlliKINvdYev2xcfDxUKhVe+7ft&#10;aGrquw+QaChKVixBbGyMNEsvZDPr9vT0oKrqGgRBhbLT5zBv7izAM7mRL70+zW/m34qKKly4WI7l&#10;yxfjwoVy6Z5VvT4NM2cW4uBB9+iBlY8tQ3JyEuCZ+ddms+FKdQ3a2tr7HRsuNWfxJSIiomHABioN&#10;2WAbqCPBuPh4TNS7h1P6cjodqKm5AYfDIY+IiA1UIiIiGiZsoNKQjcYGKhENDRuoRERENBy4DioR&#10;ERERERGNCMrp0wsCzuIrCAJiY2PgcrkCzrLEnLnT6WQPKlGE8J3FN5z6gTlz5syZM5djzjycnOug&#10;MpdHQJh5uOugEtHYEk79wJw5c+aBMGfOnHmonOugMh9yHu46qEQ0+nEdVH/MmTNnzpx5IMzvPuck&#10;STRknCSJKHKoOUkSERERDQNOkkREREREREQjAhuoRERERERENCKwgUpEREREREQjAhuoRERERERE&#10;NCJwHVTmQ86dXAeVKGJwHVTmzJkzZ86c+XDkXAeVuTwCwsxjY2IQrYpGlDKq36YSVIiJZc6cuTwb&#10;rbkCCr/Xf6j6gTlz5swDYc6cOfNQOddBZT7kvKe3B6JVhMvl6rc5He7eVafT2S9jzpz56MuV0Uqu&#10;g+qDOXPmzJkzD4T53edcB5WGjOugEkUONddBJSIiomHASZKIiIiIiIhoRGADlYiIiIiIiEYENlCJ&#10;iIiIiIhoRGADlYiIiIiIiEYEroPKfMi5k+ugEkUMroPKnDlz5syZMx+OnOugMpdHQJi5SqWSFxNR&#10;BAinfmDOnDnzQJgzZ848VM51UJkPObdarexBHeH0+jRMmjQJ48ePD7p1d/fAZrPJDyXy49uDijDq&#10;B+bMmTNnzjwQ5sxD5VwHlYZssOugrl+/FqtWlgAAPt23Hx988KF8l5C2bt0CANi+fYc8Ipn0dD22&#10;vfwjREdHyyM/ly9X4Wc//zd5MZEfNddBJSIiomHABioN2WAaqAZDATZ/dxM++eRT7D9wSB6HbSw2&#10;ULdu3YKMjHT88pe/gdFolMdDtuLRZcjPz8P2Xwf/fxUXF4c3fvNLbP7e8xBFUR5HhHlzZ8F0pwPV&#10;1TWAp9d58eL5OHbsFIzGZvnu94VOp8X8h2fj6LHPYLWOzH8HNlCJiIhoOHAWXxo2os2GxmH6wD+a&#10;bN++Az/84Uv3tHEKAFAo4HQ68Nhjj+LRR5fJUwCAy+X+fkqhiNyqYNy4eL/HRmMz3n//98PWOIWn&#10;gRqtGrinm4iIiCgSsAeVhizcHlTfob0AUFtbh20/fgUlK5Zh3bpvSpMt+Q771ev1ePHF5zFh/HgA&#10;QOvt2/jlL3+DtWtLodNqMWmSHhqNBgBw7vwFqUdVfk7vcaEaf1u3bsGsopkAAJvNht27P0JiUhJS&#10;U1OQlJiErKzJ0vPIn8P3un3PA9m1yXPf58nPy8O2H78CBPg7+J5j/fq1yMhIR2pqivT/xvv/U27F&#10;iuWYPn0a/uM//gtOpxMOh0O+CzQaDXa88Tr+9u++j95eqzwe09RqASsfW4bk5CSp7MTJMjQ1tWDZ&#10;0oU4dPgERFHEI4uL0drahqKiGQCAtrZ2nDh5GiUrHkFsbKx0nLcHVqfT4onVK6SsoqIKZafPAQBy&#10;c3OwcME86fna2tpx9doNPDzvIb+yfX8+hOTkJCxftkj6PfCWW60icnNzkJoyAUlJCdL1nzhZhsSE&#10;cTAY8sLa3/e6wsEeVCIiIhoObKDSkIXbQIVniO/GjU/j7bffRUVFZb8hv76Pyyuq8OKLz6O+vqHf&#10;UN6tW7cgb3ou3tixM+B5/wmT3QAACjxJREFU5La9/CNcrqoa8H7XYENsvQ1r3wao/Pnkj33J/84D&#10;PY+3gRrofNte/hHaTe3Yvn0H1q9fi0eXL8Xu3R9h/4FDUkP+7Nlz/f6O3gbqX/5yGE6nA9XV1/xy&#10;RHgDFT6N1MtVV/0amL4N1JWPLUNPTy/2HzgCAChZsQTJyYn44ycHYDZbkJubg/y8adj3Z/e/l+/5&#10;fM/v2/A1my1+1+F7jmBDfEtWLEHtzXpUV9cgNzcH8+bOwsFDx2E0NkOvT8PyZYtQXV2DstPn+v29&#10;5PvL83CwgUpERETDIUoVZFiZIAjQauPAnHkggiDc1TIzhYUFEG02lFdUAQAqKiphMnUgMSkJhYY8&#10;CCoVDh50Nwjkqq5Uo6KiEgBgMt1BV1ePfBdJu6kdqakp8mKJXq9HRkY6zp49F7CXtfX2bRw//pn0&#10;eKDrljOZ7sAm2jFJnxbyebwKCwtgMnX4NXYvV1UhIyMder0eANDY2CTlRqMRXZZuad9AFD7/pcGz&#10;2e3SvzcAdHR0oq3NJDUym5paAM9rIjk5CSqVSiqzWkU0N99CYsI46R7fgvxc6VyD0dHRicSEcdLj&#10;lpZWaRiy2WxBT08v6hvcv1u+zxtof2+elZkh5YMRTv3AnDlz5oEwZ86ceaic66Ayl0dAmPndNFC9&#10;Q1R/8uo2vL1rJ97etRNZWZORmpqCxKQkiDYbTKY78sNCMhgKsOON16Vz+g63DSQxMQGCSgVTe7s8&#10;AgB0Wbr9GpQDXTc8vaHe8p+8ug0TJiQDYTyPV6DGtKm9HYJKhcTEBHkUlstVV1BdfdWvLCN9EkpL&#10;12D16pUAAKeTAykGo6OjU14EANBq4xAfr8O6tV/Ds5s24NlNG2Aw5GHcuHhYrSI+/sM+AMCzmzbg&#10;2099HTqdVn4KiU6nxbef+rrfeQZis9n69cwOxHSnQ14UtnDqB+bMmTMPhDlz5sxD5VHBZu60Wq0w&#10;m81BZ/Zkzvxu1s5sabmF2to6bNy02W/bvn0HTO3tsInhDR325R0eu2fPH6TznTt/Qb6bn1A9sHID&#10;Xff69Wsxe/YsvPSP27Bx02a89I/b0NraBgzieVpabiFOq5F6SwHcVYMdLheWL1uCxYsX+hU/+eQT&#10;KH1yDVY/vhKXL1cF/XemwbFYutDccgv/+70P8dau96TNOzwYAMpOn8Nbu97DF+cuYdnShVCr+1fS&#10;Op0Wj5UsxdFjp6RzVPj04g5FbGyM33P59q4OVjj1A3PmzJkHwpw5c+ah8iibLXBDQBRFWCxdYM48&#10;EFEU76qBWl5eicTEcShZ0X922fKKKqiEaCxaVCyPBsVgKEDe9IGHUxqNRjS3NKO4OLznGui65RYt&#10;KpZ6UMN9nvLySggqFQp9esvy8/JQX98w4NDggFwuRCmVOHjoCI4dO+EXRUUpAQBXr17Dr8bQkj1f&#10;tba2dqiio5EZxtBZi6ULtjDv4dbptMjOzpQXD0p8vE6aIMl7vtqb9fLdwhJO/cCcOXPmgTBnzpx5&#10;qFyZnZ27TR4ShcNut8PpdMqLA0pJmYCZMx/AhQuX0NraitbWVtTXN+I7z2zAunXfkIabWnt7ceHi&#10;JRiNTVi39utSNnPmgzhy9BjmzZsDACgrOwMA0Ol0mDt3Nmpra/H556eRmzsNJSWPorR0DYpmPoCL&#10;F79EdHS0tH8gZWVnsGTJYmzc+DRKS9egpGQ5am/WISVlAiaMH48jR49J+w503WfPnsf8+XPxtTWP&#10;o7R0DVTRKrS3t8NoNKLm+o2wnifQ+e/c6cDPfv4a4LlHVX5NS5Ysxu3bt6X7cr1E0YpvrfsmDIZ8&#10;LFxY7LdNmZKJisoq/Gr7DlitkTc5kpfD4YDL5cLCBfNQVDQDXd3dsFi6MGXKZNyorYPD4UB2diaa&#10;m29Jw2fTJ00EPPcCA4BaLUj7d3f3oLa2DvMfno0FxXNRVDRDOq8o2vDNb6zG3DmzUFQ0A5mZ6Th1&#10;6izu3OmAxdKFqVOnYN68hzB58iRcqb4GTWwsiufPQVHRDGRPmYyqqmtQKpVobGxCcnISEhLGoeZ6&#10;bb9rED3fSvpeZ3JyEmJjY5CRrseC4rkwFExHdXUNLl3y/50ZSHR0NJRK9xcbRERERPcLZ/GlIRvM&#10;LL701dDrJyI+3n+dTwDoslhQ39AoL6YxKjc3B1mZGX5DjQdLzVl8iYiIaBiwgUpDNpoaqPL1SeGz&#10;Dql8eRiisYYNVCIiIhot2EClIRtNDVSiSMYGKhEREY0WyunTC7YFuo9QEATExsbA5XIFvM+QOXOn&#10;08kGKtEo0NZmku5XHSrfe1DDqR+YM2fOnDlzOebMw8m5DipzeQSEmd/NOqhENHqFUz8wZ86ceSDM&#10;mTNnHipXZmdPC9iDCgAOhx2iKAZs4YJ5xOdWq5U9qEQRQj6Lb6j6gTlz5syZMw+EOfNQOe9BpSHj&#10;PahEkUPNe1CJiIhoGETJC4iIiIiIiIi+CmygEhERERER0YjABioRERERERGNCGygEhERERER0YjA&#10;dVCZDzl3ch1UoojBdVCZM2fOnDlz5sORKw2GB7bZbDZ5Do1GA51OC7vdDubM5TQaDWJjYuB0uaBQ&#10;KKBUKv222NhYaLVaREVFMWfOfAzk0cpoREW5B92EUz8wZ86cOXPmcsyZh5NzHVTmQ86VSveHVYUi&#10;CtHKaL9NLaih9izCy5w589GfexunXqHqB+bMmTNnzjwQ5sxD5VwHlYiIiIiIiEYETpJERERERERE&#10;IwIbqERERERERDQisIFKREREREREIwIbqERERERERDQicB1U5syZy2PmzJkzZ86cOXN5zJz5sORR&#10;gmcpATm1Wg2dTgfmzANhzpw5c+bMA2HOnDlz5swDCTfnOqjMmTOXRwBz5syZM2fOXB4BzJkzv+85&#10;10ElIiIiIiKiEYGTJBEREREREdGIwAYqERERERERjQhsoBIREREREdGIwAYqERERERERjQhcB5U5&#10;c+bymDlz5syZM2fOXB4zZz4sOddBZS6PAObMmTNnzpy5PAKYM2fOnPl9z7kOKnPmzOURwJw5c+bM&#10;mTOXRwBz5szve851UImIiIiIiGhE4CRJRERERERENCKwgUpEREREREQjAhuoRERERERENCKwgUpE&#10;REREREQjAtdBZc6cuTxmzpw5c+bMmTOXx8yZD0vOdVCZyyOAOXPmzJkzZy6PAObMmTNnft9zroPK&#10;nDlzeQQwZ86cOXPmzOURwJw58/uecx1UIiIiIiIiGhE4SRIRERERERGNCGygEhERERER0YjABioR&#10;ERERERGNCGygEhERERER0YjAdVCZM2cuj5kzZ86cOXPmzOUxc+bDknMdVObyCGDOnDlz5syZyyOA&#10;OXPmzJnf95zroDJnzlweAcyZM2fOnDlzeQQwZ878vudcB5WIiIiIiIhGBE6SRERERERERCMCG6hE&#10;REREREQ0IrCBSkRERERERCMCG6hEREREREQ0InAdVObMmctj5syZM2fOnDlzecyc+bDkXAeVuTwC&#10;mDNnzpw5c+byCGDOnDlz5vc9//8DhvhxP43zUUgAAAAASUVORK5CYIJQSwMECgAAAAAAAAAhALsI&#10;Y+hHlAAAR5QAABQAAABkcnMvbWVkaWEvaW1hZ2UxLnBuZ4lQTkcNChoKAAAADUlIRFIAAARDAAAA&#10;nQgGAAAAXye2rgAAAAFzUkdCAK7OHOkAAAAEZ0FNQQAAsY8L/GEFAAAACXBIWXMAAA7DAAAOwwHH&#10;b6hkAACT3ElEQVR4Xu2de1xVVdr4v4DiBRVvKGqKCiaRpqaZVFa+6DiFqV1MzSxtSustw5mfb+lr&#10;Y5OjqRPTi9NMMzbl3VEzmzSwcdQxtcS7UkZeQAGVi6ACIsrlnPP7Y+99zt77XDggeIHn+/msD+y9&#10;1l573fdaz3qedXw+//xzGyqjRo3S/hUEQRAEQRAEQRAEQaiV+JpvCIIgCIIgCIIgCIIg1GZEGCII&#10;giAIgiAIgiAIQp1ChCGCIAiCIAiCIAiCINQpRBgiCIIgCIIgCIIgCEKdQoQhgiAIgiAIgiAIgiDU&#10;KUQYIgiCIAiCIAiCIAhCnUKEIYIgCIIgCIIgCIIg1ClEGCIIgiAIgiAIgiAIQp1ChCGCIAiCIAiC&#10;IAiCINQpRBgiCIIgCIIgCIIgCEKdQoQhgiAIgiAIgiAIgiDUKUQYIgiCIAiCIAiCIAhCnUKEIYIg&#10;CIIgCIIgCIIg1Cl8Pv/8c5t2MWrUKIPnpUuXDNc3mhYtWtz0NNwKSDkIgiAIQu2jrn7fa2u+a2u+&#10;hKoh7UHKoK7RokUL861bHo/CEKvVari+0fj6+t70NNwKSDkIgiAIQu2jrn7fa2u+a2u+hKoh7UHK&#10;oK7h63v7GZ14FIaUl5cbrm809erVu+lpuBWQchAEQRCE2kdd/b7X1nzX1nwJVUPag5RBXaNevXrm&#10;W7c8HoUhJSUl+Pj4YLPZbspff39/SkpKDGmqizRo0EDKQRAEQRBqGXX1+15b811b8yVUDWkPUgZ1&#10;jQYNGphv3fJ4FIZcvXrVcH2jadSo0U1Pw62AlIMgCIIg1D7q6ve9tua7tuZLqBrSHqQM6hqNGjUy&#10;37rl8SgMKSoqcqmxcaP+BgQEUFRUZEhTXaRJkyZSDoIgCIJQy6ir3/famu/ami+hakh7kDKoazRp&#10;0sR865bHozCksLDQcH2jadasmSkNuWz8wyp+d1p3S0fk2HH85eEg8207P/wjjgm7mvG7OS8xvJXZ&#10;t2L/m4VzOejY/38EDv4dEM3iE//g6bbmAFUjZ/1z3PlSAr/bWsCv7zN48NydL5Hwu60UGDwEQRAE&#10;QagMrr7veTsX84vVLr75XXry77eiQPV/7tdTmXbnzZm7lFp8uHTNjwvFPpRawGq14YuV1o2ttA6A&#10;hvXNTxhxlW8lH4ZbDgb+gkNDs3j9nR9JHPgLDj0XYQ5xS+AqX3qc8qjWaWvdrepCa0daO6lObkab&#10;ux1xag8XtiltWB/Izo0uT3VNRU/+/dY97P7DDjq/9Qz3mINdJ05lAEAysa/9m3+Y7uLFWs471Pjd&#10;9q+K/G8eNdlvbwTNmjUz37rl8Xjkq9VqvanOOQ3tGfP7WaSsmkVKXF8GAkQNV65XzWL5L9s7xaF3&#10;DeoB+NCgnrOfN/43yzmXg8Pt3fM7tbYS+Coxy8m/qq6ev3IATn1/4/2sxK9IGLGarHcGOj0jTpw4&#10;ceLEifPeufq+1/f3AWDCTHW+o7nfP0E7nX899ft8o+cuF4vh51w/fP3q0aYJtGtioUMzKx2a++Lj&#10;V499aWVk5Zc7Pad3rvLd/xUtr8OZABDWl0Qt76/ci7VePeoB1Kvv9Oyt4lzlS3E5bFgQx4RdIayz&#10;1+lwJpz+kV+8to4kp/Du3FE+WLCV8073nZ25nVSnq942532ebjfn1B6Cn2C5Wv+JEwNN/TyGMcHO&#10;cdSYyz3KVt++JP6+P3sXrOJ3vkF0MYepBudUBlYrVmt9pS/r+/iqWayLgsTVX7Mh1xy+sk6N37ce&#10;9Z38vPG/ea4m++2NcLcjHjVDLl68aLi+0bRs2dJ9Gi5/z//738PsGvQ4+57qavZ1ScqXf+a57YG8&#10;//54Bjc1+1bsf7NwXw4H+LjVUH47Yh7zmMGMDe+x+cIb9DMHqwINmjYnoL4vlpKLFFwx3fezcCX/&#10;MnIckiAIgiBUHVff98sHVhC1rIAX3nqDNzoavMDF9/lGzl3yr/ly6lI9wtrUo6DoKj+fuULGhStY&#10;rDbaBPpzd4dmtGzekH0nC+h9R33aN3f9ywKu8u3gFH+esonloX3YNvVB7Flq0JTmAfXxtZRwUT8x&#10;uYVwl68L3y3nsbU+LIh7g2F+BSipDyCwZQP8sFByUbvniZ/5cMo21pjLxQ3mdlKdBAS2pIGflbIr&#10;+Vy+rslg5fJ0u+GuPeBFP69xGjSleSO4ml+Kf/MA6lNWI3N712Xguo8HZH7N3fPSeWjcaD4ccD3a&#10;IWrfsrrLk+v33wrc9HZxnbRs2dJ865bHozAkNzfX5VkeN+pv69atyc3NNaTJzpVE3pp5hF2DHiNx&#10;RGf77Qvfr2TYusv26/tHjSLuQUUB6tSGvzJueyBznwtg5j8ylQAPDCLx2XCj/9zn+K8Az3HdSIKC&#10;glyXw4FFtHn8t4z4xxn+zBt0fG4Dv990nskGacgB/tTmceZol48t4uiyJ2mj+f6pDY87PFl0dBlP&#10;toHz/3yRHpO/4Z1N53lTjc9dWIffYyxa1JfJk9VA72zivPawIAiCIAgGXH3frxz6B4OXF/DC/7zG&#10;ax0MXqCb54x+4zWmhjnPXUjZQOSf1TkOxnkOF3cwdXYyezW/kAjif/0I3mjmXyuHn3PrExbcgJxL&#10;xWw5mku7wPo81qc9NmwcSLnEwdMXeaR7azq0DuD7n/OICm9M00Z+5qhc5ttBGn+d+g3LQ3uzdUok&#10;AdptLe1qfo5+/lde2d2U0Q/A2t3KXM08T1PCaFdNeWfW80TX4Fzddb7y2PKndcw6FcLqRY/T2dNZ&#10;kub6sdddHgn/t4456ZqHlhfTfV1dm9sJHCNu6nbWalHQnr/HjaCHPe72vDPqMnO0ee8Dg/g72+3l&#10;py9brezt5Wloc/pyVt8ZEsE7HZKZo8alpMldnpzn34483F64bg8Krvt5xWUyelQEaeu0NtKev78B&#10;r2hlb+jP7uNy9KUI3jmXrIYx9Q+3bbFyuC4DN338XAKRH2Qw8IXn+cO9iojC0IdN45Wxf+vbiaPd&#10;aeH1ber+Ub3ovi7J8X7T2OLq+cqVh4eyd0LfL9sz+4UrzDK1C7dlYE93e0bvzrTHofRr5zHTKV9O&#10;zyvPtnO7/tWeb89oMlmb7pyvoKDrEWLdHCo0k7FYLDftr5YGl86UTqvVivXEVwxbd9mucrYuCvau&#10;20x8nuKvSH0K+KbeYw4Vtd3b+b8Ten+AiuO6kc6QR53bf+C3wAhGPxhI4IOjGQH89sB+XZj9LGzz&#10;OHNGrCbLZsOWtZoR30ymx0IlzP6FbXh8zghWZ9mw2bJYPeIbJvdYyH6rlQaN/QFo1Fh9lyGsjazV&#10;/kzu0YaF+xX/xo0AviG+8WRsNhuJ84A5H/NltnO6xYkTJ06cOHGuv++GuYiLZxo0UqZuDRq5CJ/3&#10;LVP/nMnAiZNczHPOE78imb2aavrMEEhP5v3vzju9w5XLLrTRoWV98i+X8K8jORQXlTBuYAgtm/jT&#10;qkkDhvZui7+PjR3JOVy8XEJ4h6Yczyp2isfqJt8OZ88QNv39Bv74AzRoiNVqpVEDgMuc6zbante9&#10;69bZ53Q/rP0rr+wOZEGcZpbgy5zZf7X714Rzna8CTp4CwloSfMXsp3N53yoLE7v593Am7N5O5P99&#10;S671Dp6bozcfiuG59ueJ/791zElXTW/i+jJw93amqvVpbCfnif+/7azV6j6uLwPJ5JW1P2O1+tOo&#10;HkAm6V1jSFk1iQVhwO7tLO02yX6tnwMrZe9LowbKfDlS1+bWRV1mzuyv+MFqxWptSAOA9HM0esph&#10;ArV2k7s8Wcn9boVh/p0yM4S1f/6rPV+3k3PdHhTnqp//sFZXn6uGM4HLzFnxLbm6+lyb24UVdjOb&#10;TF7Z1JZE7VrXnz3FZe9Lu4u4e47WHi4zZ/vPSlo8tkXnvHhyrsvAnnlDH/9hXwYQSHTPIOXa0IeH&#10;MyE9mWFr1TSe+IpXdmtmRkobXftnU7ur508Dq5Kf99ddth+t8GGjNJbr328aW1w9X5ny8Fj2TmG3&#10;sxYtj/dycnmBmjLN30MZ2OuxHk/a35XJK1q6KsqX0/MTGOBx/av15yv0jplFitpn9fm5HfEoDDEL&#10;KDRnvl9T/loaNKf3t9jL2+bw7zORlFWzeCn9Q8LGzWbUNgAfGjdQ/BUCGdajCZmZmfjfFcpA4POj&#10;P+v8AasFS58JbuJS3+/CGdLnwpWUlLBnzx6uXLni5OfpeVyWw34OzgJGjOaBwMtcDuzA/QCzDrJf&#10;i2ffQeYCI0ZH0igzk8xGT/KlzYbtd48qzyueRDbKJDOzEU9+acNme5dHrVas6ihts1mwWPYpYee9&#10;xZONMsnKyqLRk28xD5h7cB8WiwWbDWAEYwc2JSsri7YdRwDx5OZ4n0/xF3/xF3/xF/+65O/y+65+&#10;f5d/sIgHf+Nw/3fC6I/NEQcocxdr++GsWDWLz4ISCBs3m8glysS6YWMLFksDGvsCKQeJHPchnzV5&#10;jpRVs1j6+B1u06d3Zy5Zqe9rI+l0PlevlVJmtXDxcinbf8xm38lcfICH725NftEVDp3Oo3mTevyQ&#10;ftkpf27zbX+vbplo8NfuKvM+hUCG3R1AVlaWaU73MzsTgaiHGeavzFv8Bz7MBN2cz/37nZ03/hYX&#10;+VL8fPEBsNkodfOs1WrlfOo59hLIgsfuJDMzk8zMO3lpYiCkn+NQXhF52aXKRqDNQmFmNnnpJ/g2&#10;HYjqSfesLDL9exIdBnsPneC8xaJrJ1as1jt4bs4sUt5ty5/GzSZs6kF2ATRsiNUeMJC7mmeTmdmI&#10;jp2U6yfubkRWlnZtnk8rbe7Ho1nKAvauRmRmZtL9vhAgi50nLI66DAvlocaZZGY2584w4FQRFy2X&#10;nfN0+TyHDhVBWF9e6pxJZmYmWZ0HK8IYNV/uys98/1bwx0M7N/dji8VC5KuzSFk1mGMzZhM2biNL&#10;AXwb0EAXfmBIK7IzM/EPaq5cP9wLf921X6MGSlyTZ5GyKso5LqvVsYaK6snd2Zlk+relK0DmJXIr&#10;bIuu82rOn7syUMKpmUk9whDdGDd5RyAL4qbwREARVusxpQ+HhTLAX0nD0CggMZUfrVasjZVTmpfO&#10;nU3YR6cZ9q6ymI/Ux6+OIedTz7EbmHCfkp+GjypjgeZvXlO6el5fHllZd/IrrTxyncvBUz0ay0kd&#10;p+x5DOcV9SwZbK78jWWgr8cItZ6GRinCx0N5On/7WlmXL5fPn+eSuv79ldP6V/d8WCgPNMwiMzOb&#10;vMvGvN+OeBSG2DvsTfqrpUFzFn0jstenzeG/fzFh42bz8MpWrFOlWUoQxV97xHLtMlarlcsBwUrn&#10;P5dPnl5Ka7Ni3b/ETVzq+104Q/pM7tq1ayQmJlJWVsbmzZu5fFlJgzfP46oc9h9CkYU8QOBlK9bL&#10;fRk4D2AWh/Yr8WRfPADA/R0CuWy1Yr2cS+bZs5zNvogl6wIHFE/leetlcjPPcvZsDhctFmNZZF9U&#10;wlpKyL2svP9ybgkWgAMXydaVXfk1ZeJTqnYwHz/nsnCXT/EXf/EXf/EX/7rkj4vvu/Y9NR+g+vt7&#10;jf7muQ02K5b0r3h+3Gzu/EMRC+IchzQqYVszcnSIGriIeTPmETZuNv+7xzEfMadP7y5dLsEHG2m5&#10;hZRbLJSWlzJ//RF8faz06tyCwuIyMs4XYSm3kpZ1iXq+vmRfMmqGaHHjIt+O9zom7NquscViwTGP&#10;V+Z9+jmdxWIxzuny8kkHsJbq5i3qwlud87l/v7Pzxt/qIl+KXxDhYUDqBTLdPGuxWMjPUn5xo7z4&#10;oup3keJygEJSr1icy6WRnzKJ3xbPPdP+zsP/vZTpKcCpfPIN7cKCxZLGiv+dTdj4TZyZOMnxIwTY&#10;dAuk5nRuZsVqvWwva6VsHdeu2lyAH0AB099ayMP/8yn3zFdsA9Iv5zrSbLNy9bIVq7VM3Tzzwc9q&#10;dc6T9TKpp5Q0F19Uy+diMeU2R77clZ/5/q3gj4d2bu7HVquV7z6eTdi4z/ht2HDHQcJq2Wjhu7Zt&#10;jtVq5bK9kkq4rL9W+8d3f51N2LjFznFZdIIYazkXrVasl7VxxYeGXrVF57ya86c5XPYJNQF6LTUA&#10;mtOxfia5ly1YLA3xA0g5xCP//SkP/08sY7cpaTifa8FypyIkA2DPFu4eP5uw6V+Soo9fLTslP4Hc&#10;2UzJj30s0NqdozKM6TM87ygPi+UiV7TyKHYuB0/1aCgnbZzqFEzAZX05K33Aam3ksQyc6tF6kTZ3&#10;BDrqyZQvQ39z1Q6sjvXvQKf1r+55m5Wrl123g9uRCoUhemdu4GZX3f6u0mB3ymhqCHP0WDYQyIK4&#10;5+iWkcFVtU5spsFbu7amnyUVIKQDHU3+FcVVGXft2jX27NkDgL+/P35+fvzjH//g0qVLTmFdOVyU&#10;w4Ej7wKw4bnOtOjYkY4dmzBwhpLGd48cwGq10qXzAAD2nEpxet7apTMDFE9SzH7mQVoLqxM82TvE&#10;gM50MYd3cS1OnDhx4sSJMzpcfN/t89OrGWRkOFzWBaO/+Xtrs1nJS8tiHzBh5hSi62WQb59YW7Fa&#10;C8kJUbRBNPVngC8+2cRRF2kzu+JrJdhsUG6D0vISrBZlgf5QRDCXr5Yxd/UBvvvhHOVl5ZSXlmHz&#10;sVF8tdQpHqubfDucmmZsRjMZ07zP45yuYwdCdWEN8apzPuf3Xr8zvk9zzXngIWWBckatQ1euY4gi&#10;uNLPM5U8BnJXG6tzuWjloftVRcU9Tx9zO7mQyq4zStjFDzUgo0BrGGC12tSwNsoL9e91P3/WX2tp&#10;1MyRNLf4vzo5p9n+Lm1haPYP5q4w/bXumbDWNVZvNeVw2R4UZ+7HVusJvt+rCgheCCMjo0RdsCtl&#10;YS+38kIlvCMCF9ee4zL3JXM9VNwWvXeOd+id9rpy8jMyyOj0nDoepfPcshPGMKZfnElZNYWnOlqx&#10;Xggg+l31nibcO3OcDxLz3OSngOQc0/trpDwqKHu908ap9LOkGeLV2oX6v7sycEq3lfS0Ake6nPy1&#10;K3f5rmj9a3rehbsdqZQw5EY7j2lw1J/9XjNVOv3jqXPkXdjN37arAdTGq1DAO/9WOlpeehrfARP6&#10;30WBvgJtFcdVGff9998D0KBBA65du0ajRo1o2LAhn3/+uVNYVw6ncjjID+8CzCPRppzhobhE5gG8&#10;+wMHrVYK+g5kHrDxyyPkqM/9JSSEkL8cxFqgapJs/JIj6uBw8C8hhIT8hYP6zojVEfadD9mghs3Z&#10;8CHvAPMG9nUqO6v5eRd5EidOnDhx4uq6w+n7rp9MOod35W/HZiVA/VnGlNNHyC44wbIVevvzE/x5&#10;8jzCpq/hUFoa3carZ0OEtSPcxXvMzmYpp9RioUPzhvjYfLFZbVgtFqZ98j1z/3GA4uISrGVlWMtK&#10;adcygKslZdT3dY5HS7P5nsM5soT+vmnep+BmTldwF7+MArYn8o0qgMhLTGS5bs7n/N7rd1rajK6A&#10;xgNHsSCsgFl/+EYneDrBn2cs5b9mKPeaRYQyUJcfq1Wtv7BQHmhmxWpVNUyUl2Bt2ZvoMGDbITal&#10;pZF2eA1jxs0mbOEO8sztpLGqRZKWxpHsAo7+O0kxkwHDbrFW3nYM82fX1/fcHwIUsDHxEGlpaWxa&#10;OJuwcX/k7z8XuKhL87tMedIER6lJLEtRyyllF++kwsCH7qGZU9ne2k7JlvN9zU/NuHovQNUCOE/y&#10;uTx7e9XKxim8/VoVhhiuPcdl7kvmeqq4LXrvHO/QO+P7rHnn6DZe1aDY9x1/TrFitd7NY1FAykm+&#10;OZxGWtpW3ho3m7Dpn5NcYCUvcTE9xs/mrf+kkeYXxWeqdsmd3fRCOH1+YOVhdawwl0fL9opWWUaW&#10;ojWW8pPBv3LlUUHZ6502TqWm8cMFXbxK4ArLwF6P9nHuBNt2qGYszSrOl3M7qGj96wjvlBfV3Y54&#10;FIZomho366+WBpdOK2+b48yQHi8oHWnln5YzOPYEYVHKAH0sT1VHsgEEMqH+UQbPXM6zawsZOHES&#10;b4Xk6PzBZq04rsq4ixcvcvr0afbv38+ePXtITEwkJSWFc+fOOYV15ZzK4cAPKLKQB4lITSXV7iJ4&#10;UJGG8MMBC5ace/iNLZF5X79C/y5d6NLlKf4wYjVZv4/CYsnhnt/YSJz3Na/070KXLl146g8jWJ31&#10;e6IsFoe00GbRhU3gTTVs/zf9WJ1l4zf3KGWnhLZhsyppND4vTpw4ceLEiTM7p++7fi7i5vtp9tfP&#10;XVo88gwLwuC7f8QzeOZuzkaFMBA4lZWLxdKfOauGM+HMCZ6duZzeEz7h7ZQQ1s0aTBMX7zG7ds1s&#10;ZOZeoXeXFtT3AUtZOTaLlfcnDmDOhPspt5ZTbrPiY7NwX/e2nEi/RESHRk7xWNzk2+Ec2gPamSEW&#10;i/O8T5vTLQjNcDGny6H787NYF1XIB7HLFf+NPiyIm2Wf89WEc5evS+f8eXzWLNZF5fDmTCU9g2fu&#10;5suwviSumshDFguXGkbxaVxfBn6/2+6/Jmo4KbOiaHjJgsXSjEhVUPDYzOX8+VAA0bMmsSDsrBJn&#10;7AkOhPUl8bX+WMztpMUvmDcxEFJ/4NmZy3kzK4QJYUB6Jrkuylvfpiq6zgkZS8rMEL5fG8/gmct5&#10;cx9MmDmVFzpaXNSl+dqUp5RLNHzoDRInBrLmM7WcPjvHhJmz+PShAC65KNtb2eGmPVjM9WOxYLHc&#10;xfSZIcAZfjVzOc9ubM6EKCD1IudchdcKUlsHGa49x2XuS+Z6qbgteu9wWQbmdmAhJ6Mrb6kCjS8/&#10;+xdHdX14dqzaXwhh3dwRdLJY6DR8KokTA/nys+UMnvIH7pybzsCJk3i76yWn+C81jOLTmSGwU8nP&#10;h81CjWeGXOqunImi9o/pxa0N/pUrjwrK3uBy6P78JBaEaXnMoKdq2qjUs+cycJz5EUqzdYr/KkJY&#10;p6Wrgnw5t4OK1r/O9WZ2tyMef1r35MmThusbTbdu3dynoXkHugY1xq+0kJPpOerNtoR0a6acjAuU&#10;lpbi7+9PaeFJ0nOgbUg3mvlbKC0Ff3/lp94sxbmcOpevPK36F+ee4ly+57huJE7l0DaEbs38wZB3&#10;zasbipeWTmM+sBSTe+ocSo4d4VVPNe/QvENXghr7GfLrLqzDz/PzgiAIgiA4cPq+U/H30+xv/P42&#10;p0PXIBqrv2ZrUSY8YJ/rmOYElFJ4Mh0Xr3Gi8KqFtXsu8swj3Si4UsKGxFSuXivl3jDlpxT3H8/G&#10;11rGY5HhtGnRmL98eYhfP9GV1o6Jgx1X+XagptE0XzHP+3K+Xc2EbwP5/bzXGNtJeYd+TkcF85aa&#10;wHO+zOlxnpPZ86hdm+Z5Wt0rXidJzzHWtz4+S8omhq0sYPyvx/JcoPFZLKWU4o8/xeSeukJA1yAa&#10;+znagnlOV9G1fV6q4jQHtadLS6/jXc55MqXVEN/thaf2YO7HYC7HUkpL/fH3V8qqxBxeDWtv826u&#10;XcWV47SGMtdTxW3RW1yXgYv3oc+/uS1qAYzjlbmdOPq/i/h15WEpLsbSuLHBXx+XK/9KlYensjcF&#10;xd4nlLDFxX409rj+0sVjTeb92UnsevSX/PBSf3sc7srIKV9O7QBH2WlvM6x/XZSriW7duplv3fJ4&#10;FIYcO3YMHx9F5RLAZrPd0Ovu3bsb0mBTtQ3q2nV4eLiUg1zLtVzLtVzLdS26ttlst933/VjmVTYc&#10;vMivHo+gzGJl99GzZGRfwlpupUPbQB64uwP16vmxYNV+Xni0Pfd2VXY5zfFVR77zdn2uCEN++0v6&#10;qPuVnsLfiGstX3q/hRv38e8jp7lRxP/2WQBspzfzxEqY+/uhzPzt5+ZgtyXPPXI3zz18N7go+1vx&#10;WtYxjjHOfF+uq+Ga48z/fRK7Hh1C/MAWzv434bp79+7cbngUhiQnJ4OaOXcZr0n/iIgIexr06MO7&#10;orb5Szm4RvzFX/zF3x3iL/63g//t+H0/euYKGw/m8cv+Xege0pIGqqbt1WvlHE3NZf2O44wd2J6+&#10;qiDEFdWR7wvff8HEbwOZPXMIvV34u6Km/V3lq3379jRvrvzs6Y0gOXkTf597gK8BooaR9HhDAoIj&#10;zMFuS3Jzc8nNzTXfBi/q5mb4u2oPuAmrpzb5uysDKhmPK+q8Pyf4w9wf2PXoYDY+6DzGVPh8DfhH&#10;RNx+Y41HYcjRo0cN17jJuJ7q9O/Ro4fLNNQ1pBwEQRAEofZxu37f8y6XcSC1gL0nC7hUVIrVaqNJ&#10;Qz8G3BnIgDtb0CawgfkRA9WR7w7detCigYUrWT9z+oLZ9+ZQHfm6fjrQrUcLGgCUXOLoyXPmAMIN&#10;4tZoDzcXKYMapFUX7moXgN8t1M979OhhvnXL41EY8sMPPxiubzT33HPPTU/DrYCUgyAIgiDUPurq&#10;97225ru25kuoGtIepAzqGvfcc4/51i2PR2HI4cOH7ZoaN+Nv7969OXz4sCFNdZE+ffpIOQiCIAhC&#10;LaOuft9ra75ra76EqiHtQcqgrtGnTx/zrVsej8KQzMxMfNQzPFDP8biR1+3atTOkwaaaz9S16/bt&#10;20s5yLVcy7Vcy7Vc16Jrm81WZ7/vtTXfWr5c+cl13buWdYxjjDPfl+vaed2uXTtuNzwKQwRBEARB&#10;EARBEARBEGobvuYbgiAIgiAIgiAIgiAItRkRhgiCIAiCIAiCIAiCUKcQYYggCIIgCIIgCIIgCHUK&#10;EYYIgiAIgiAIgiAIglCnEGGIIAiCIAiCIAiCIAh1ChGGCIIgCIIgCIIgCIJQp5Cf1q3lrPjsAwDG&#10;/+p/zF6CIAhCDfPll19y8uRJ822XdOvWjaeeesp8WxAEQRAEQagBqkUYsnLlSoqLi0lNTTV72QkN&#10;DaVx48Y8//zzZq8a5Ahzxm1kaVhfEt+LJsjsXctJOvQ9WVnnAGjXrgO97n3QHKRaOHv2LDk5OVy7&#10;dg2r1Wp3FovF/tfsmjdvzpAhQ8xROerMfBvgBtbj4cWzGcVwUl7qbfa6Yfzx63OUW6yqs2Apt9Gu&#10;hT+vPdbRHJQfM65xIquUy9fKlTK3witRrY2BchOYOPUgu4x3FaJubl5vJXJzcykqKqKkpASLxYKP&#10;jw9NmjShU6dO5qAecNOOb/Ny7tevn/kWAAcOHDDfAmDy5IMsWtTXfBuA3K0LidwVdsP69M1iwYIF&#10;vPbaa5SWltrv2Wz2z67h3pIlS3j77bfNXpC8jLC56UyYOYt3IoxehxfPZlR6FcfG5GWEzYV1q16k&#10;j9mvBinPy+PK/v0U7k2kPO8CVqz4NmtC0wcepFn/SPzbtDU/YsSLsUw/hldtPM9m/bufED9wEksG&#10;B5s9hZogKY4h0yB2y1R6mf2qjSTihkwjwXw7PIYVHw1Dq+ns+CmMX3jMHIiYFR8xrIabg+Pd0cRu&#10;mUpbfVpM6fSaSpRtUtwQphHLlqkVhbw9uP78ZBM/ZTybh67go5qufEEQbjjXbSazcuVKmjdvzqRJ&#10;k1iwYIFbN2nSJJo3b87KlSvNUVQruVsXMifZfPdGcYQ57yaQa759kzhy6Dtat+1E67adOHLoO7N3&#10;tZGVlcXdd99N3759ue+++7j//vuJjIzkoYce4uGHH2bQoEEMHjyYoUOH8vjjj/PEE0+Ql5dnjsbA&#10;hJmzSFllclWZ7N/GvDqkLW/8sh1TozswbXgn3n4qhNPnr5iDgSoM+WWvxoy6vxmjI5vz3IPNzUFU&#10;AlkQ56JsvVgkHF48m7DFR8y3r5MjzBk3+yb2WSOZmZmUlJTQrFkz2rZtS7t27WjdujVXrlzhhx9+&#10;cLmI9YSxHQ9nwraNTNyabQ5227Bo0SIn547Jkw8a/t4K5G5dSNgNGqPXrl3LRx99BEBxcTF5eXnk&#10;5uaSm5tLXl6e4To/P5/Lly8D8NFHH7F27VpjZBG9mACkZprbzhEStsGE0bfP2Hj1yBGyPvwQS+ox&#10;2gweRIdXX6LjhOdp82B/rm77htS575C/P9H8mAuqPpYJQnTsFrZs0dwKYljI+CnxGHpYeAwr7GG2&#10;sCIGFo6PI0kfphpIihvCkDgt1iTWLDympm8qvZLiGL8wlFh9Ou1ha4CkOKY5SYoEQRBqL9ctDCku&#10;LmbYsGHm2y4ZNmwYxcXF5tvVRu7WhUQuKdDd6c07N2wR7WYn+CZx5OB3BLUNwWa1YrNaCWobwpGD&#10;NSMQKSkpAWDLli3861//Ij4+nq+++oovvviCNWvWsHLlSpYuXcpnn31mXzxpz9yq9Hnp5k+q/3J4&#10;HnEHfk/svneZnzgTgNIyizkYACXlyv0Np5axPuUz1h53v0gVXJObm4vFYiEgIICysjKKioooKiqi&#10;tLSUoKAgNm3axKxZs5g5U6mLytOb6CjYlWFe0N7euBOIaBoh7jRDajvnz58nIiKCwsJCCgsLyczM&#10;JCsry+701+fOnePs2bMUFhYSERHB+fPnTbGpbWfXQaMgJzmJpYQQbdIW8ZqIF0m5gVohV48cIXfp&#10;Mpr360Pzxx7H92o+Pke+x+eHRBpcKaT96Gdo1bQJp//2IZf2Vd/3qmrjeTBPvzdLtEKqQFLcEIYM&#10;UV1NLtyrjWCGfRRL9LGFrPGQ3OB+QwknlTM1PoSHE6YqR2WfSYXwMJTLYPoNDYfUM0ahTbWRTfyn&#10;qYSHm+/XdYIZ9tGWG6MVkryMsHGzHc60AXV4sXs/j+QmMNEe70LWe7kjcHjxbN0GTjbr33W8N3fr&#10;QmNaxy3jsOFpQbg9uG5hiCfTGFdUNrwzamc0DwbJy+yCkKVztfvKrrNjJ1D/7ELWb1UGHXtH1wYL&#10;+wBjft48UGkDSjbr31UFISkHibTfV593OVB48rt+jhz8npat22GxlGGxlNGydTuOHPzeHKxasFqt&#10;ADzxxBOMHDmSZ555hjFjxvD8888zYcIEXn75ZV599VVef/11YmJiACgvLzfF4i1qHerqRBmQ9XXh&#10;plyTlxE2bhnrdQP4nGTjx0XTUNBrQSj/L9PVl+lDYvp4GdvTMuao8VdW++GtyN8y86H3ePfhufx+&#10;0AIAylShhxmLVdFYeC7iV7zQYzIv9XrdHMQ7DB9MR5pzty5k1DZg20alXJKXEfbuMua8q5WHUu56&#10;rQezJonhw/luArm6frN0rvoutY7sdZabwEStvF2Wp4f6riSFhYU0atSIkpISSktL7SZepaWlFBcX&#10;c/nyZSIiIuw7+JVH3cUfoC7KPOXVPOkxazO4ndi4L4/Di2czcfEy5TlzfNfBJ5+Y7zjwWhCi5n3O&#10;Yl0b0U/0XI67+mdd+JnbyzfqNyLlIJFa/k3tXf/O6iqvjIwM8vPzOX36tN2dOnXKcJ2SksLJkyfJ&#10;yMgwP26nz4AQSElhpy4hh/ekQ1QvRZjhIS+Y25Puu+k8RjrCVddYhmoac2Ht57Qc0JeAeyKw/Oef&#10;FP+cxNXcHKxXi7DmZFD+/VYCHxxAUJNATi/5C9dysszRVAnn8TxB10+WcdjwPdbKQz+mqf9r7cEQ&#10;TvcOu5+uHTqNlbqHaiHZ8VMUkwRVmyKWaUyJr8LSPTueKUOmEBc3xYVgJZv4KUOYEhfHFM1viElj&#10;Izte5zeFipPQlrBwSPUg6cg+sJlj4UPpV9k1sZoXRxqSiBsyhLgktbwSgIRpDIn7UjXhOcbC8UOY&#10;Ep9NcMdQOJZCjhIRBzYfI3xoP8VMJimOIUPiiI93lFFcklEYZZZFnTGF1ZMdP5fNQ2fycqjxfkUY&#10;3henpMkRtZJX53dWXIfZurQO0WvtJMUxZEoccVP0davEZw9vbg/e4rLdqGmtuBFdPxEvmrRJdxjG&#10;klEMN2iaejcWH2HO1BSGaZp0cWHET638XCl361reDjGZG0Zp6ZnFuqh0/nQba74KdZfrFobcWBQb&#10;3rdTQli3ahYpcX0ZqKmdR7xI4sRA0FTTXewC5W5dy9spmur6aNiVbg7iGdVue+DESWrHL+Dtqcs4&#10;TDBPvzecCajnWqyK4ekgdaEX1pdELa2kM8o+IdvIUnT50PlVliMHv2PpJwsMrlXrdlitZQbXqnU7&#10;p3DVoS1isSgL9MTERK8cXghDls7VTyz1E/Bgnn5vEgs4yFtbsyE3gbeWwIK4GJ4O0g3Wq2aRsmoS&#10;C8LMg3M68YwmZdUsEicGsnTubBIGaAM5LF3rZtGzLZ+71A/JuqgC3v6zFu4Ic+bmO9S1Z4awa8lm&#10;3UcmndROSnsx2/pXxOrvzhscQKlJGLLvTCLPLh9OfMrzvLziWafwzhTw9lRz2eoESX8+SKhm2hHX&#10;l9S5ygczaHAM66JMZ16kpMPoWaSsUsreI8nLiFzSXGnvq2axLuQgkYuz7f3G1VkIrjGWZ8X17T3X&#10;rl3D19fXLgjR3Nq1a/nrX/9KkyZNKC4uJiAggPHjxzNx4kRzFE4Y2/FGUidO8i6fycuUcyB05fWW&#10;PV9HmDNVV08zm6vjUMXlsWsbvLmq6tpykydPtjsqEIRUngKW8oi97Q20T/TMfay5sf+5KQsFXXt5&#10;TP1G2M8ecm7vA/UTz2ooL4CysjL++Mc/8u9//9vutmzZwtatW51cWVmZ+XEHEb2YQAHxSY524BCu&#10;ec5L7taFuvY0iQXprsy1zOVcfWMZwJV9+2gQUI9GPSOw7PwGS8lVrCXF1C8uxJp/AUvhRazXiinb&#10;tYWgQYPwy8rk/K5/m6PR4Wksq4BtKfCGo4+MGpdE9KpZygID92OIvT1oz+mESob+GlXA21/rvueV&#10;GStva5JYsxBixmhnMySxPQGObT5QRU2GYyTwsiJYWRFDeMI0wwL+WAK8rJmPhCcwTWdqEjd+IaGq&#10;KYx35i3BKHIHRewAwLGFjNct5McvDCW2Kud1eCB42EfERgPRsWyZ+hRTt8SiXKqaCL2msmVFGJ8O&#10;GcKQIeNJedmsoZDAZmaq+QwnYdoQtg9SBVHRkPCp3vQngYUpannGRpMwzSigWbMwlJcrq/2QFMe0&#10;hGi7GU9Yqt7GJpv4KdNIjVlhr8NUwzs91KHBPGgLsaEm8yDlQbZsUc5wyY6fy8JQTQinxPVppYUX&#10;xnazJTbUi3ZTg+SeI5XmdNXGjIgXdWsbRVvQ2XTSmdytO1ga9Yh97MlNSmEX6SR4JUhRSV6mnPHl&#10;Ym2lJ7R9JduPINwC3F7CkNyDxKfg2AkL6suwMBeqwy7JZueuArCrFAfz9OgQcyCPHN6TDgQyrJfS&#10;2fsMCAG3A4qiYpvyXgcWjZtNmMvD3tIZNW42c3KjWbLKtQDHGw7t/44e9z5C9x4D6Nq9F1279yKw&#10;VRvKy8sNLrBVG7t/9x4D6HHvIxzaX33CEIDIyEh8fHyIjIy0Oz8/P8N1aWlphcIQV2eGOCbgwTz9&#10;Rl9Y8glhUw/CxNH2QT5ocIyuHLP5OUV7RiOEN1W156D2zXXtAe7opAjTXKL7kBjD9eYd3QQ3NzNf&#10;54ehvVQW/3o2xj7Uxu6ulpYbNEP2ndnNB1vfp8cd9zDgrge4VqyYHo19qA1+Pu7OtnBlZ2+coNsF&#10;QkHRLPGoQu+9er5hB7vKaus4lWfF9e09ZWVl2Gw2gyDEarWSn5/PnXfeSYsWLbhy5QotW7ake/fu&#10;FZ57g1M7nsSwXZ847di7JeUgi9Sxpc9LOnV9s2mEztShwvLQ1UFVOHDggN15EoT069fP4LwjkAVP&#10;qGkP6oBxc1K3uIx40SGcSE5iaVhfJtvLYigLwvRjsqf+p4zR9nElN895jL7O8gIYMGCAYfzT3IAB&#10;A1w695jMrAztwFNelG/fwIF9VYGOO/OPmhvLAC7vSySgRzjWn49QfCmPKweSsf50muKT2QZns0L5&#10;6VTa9X6A7G83maPRUfFY5hb7eB5M1xB9PQdzV5g5sIOBE4faw3XVTx/0bZJsTjnts3g/Vt7WZJ8h&#10;lVA6Bms77J8SFhtDuF2zobKEOwQrwR1NYwKEx4xRDwNVBBl2kraTQDSDtEeHvUw0CWyv7KrWdGbI&#10;lliY5pWWSfWRHT+FIeNTVIHBFgZtN5seRdsFGMEdQ0GX77ZhZnsXXXn2GkNM+DE2H1AykxQ3DWIr&#10;PlzVTNL2BIgeZK+HYS9HOzyzD7D5mCN9BA/j5WjHO/FQh0nbE3R+0GtMDOEJ23WCCUc+QREqOQ5I&#10;zSHFfPatN5jaDb2mKue2mILVNHYts6kHCZ3pbg52hIRt3o3JZzMKGNhJCXd48WwiMx5hnZeCFIWD&#10;zJkL61xtCmzbaBdGj2J4lQTlgnCzub2EIRr2zvcJb6cAKXmcNYdxQl0YhLXmDrNXpdDtRs1VZjyu&#10;BxRNXV3ZDVa0Pxz0ecJxre0eO+/UeUfvvg+StH87+RcysZaVeuXyL2SStH87vfte/y/MWCwWbDYb&#10;vr6+7Nu3Dz8/P/bv329fNKFbRB0+fJirV6963gH1hqBo3oxSNHH+oJ/UG9S8d5DqYWJbPRjNEt5y&#10;Wk1dHxv2nWfD3hw2HczhcnGZ/cyQvRm7WbB5Lne2Dyf51E98s2MTV4tLqOcH6xPP4+dXla7t0LqJ&#10;1MrwOswDHCiLA+1jXK1Uc32XlZXh6+trEIb4+fmxZ88eTpw4QVFREcePH2f37t0GIaB3qALYbUkV&#10;q6dGvEjKzBCDZondZCkz3/04Vs3l4Q7zoaiTJx+0O40Dixzu+ujNO6pKsD1vms1yZr5qmqjlWfkm&#10;uB6TnTGYNqzNN4zR1UXPnj0r5TzRZ4Cj/ZgFjO7zonz7Kt6xq9mxrOTSBeo1bgzZGVBSQqul61y6&#10;qxnnKU1JpWGnTlw9Xz1mMjWOwURpLfFm/7pGUpy6gP+IYRX8MFBNYDxnw1uyUR7z8JRJgFDzqGYx&#10;TkKBT6sokFEFVWAUPmTH82lqDHaFHq+poMxyUjhGAtN02jXTEkzaNy5R4j22cLzD7GX8Qo55Oq8l&#10;KU5nIvMpqWY5kBdUrd1UP31e0oS7w0EzITagaJ6n6jYCK0YZ3//UaVKlN6J2LTno/jxEvZkMqhm1&#10;UEupJlO0W5CqrJhuPrrOpzh3klM96o6PV4ITTzjvRjnvsOm1WIa79g9StUFUcw2AXUvWeqfia+Le&#10;+wby+PDnOHfmNEVF+ZRbyzy6oqJ8zp05zePDn+Pe+65/+q8tCv38/Ojfvz++vr7cd999hl1h7f8+&#10;ffrYz2K4LpKXKWdYpOjNB7JZv9ZhxpSyajTeHe17HSRvdphtrZrFktHufsWlaozo34YR97fl8b5t&#10;sVhtlJdb+e70Dub/6/eEte/G3iN7+PWjbzH8ni/4fOo31PPz4enINtSrcs9WNZrUD/EEQ/lWFWUX&#10;tfoPDq3e+m7atCnnz5+nQYMG+Pn5YbVasdlsvPTSS8yaNYuzZ89y5coVzp49y6ZNm9i0ydOudTWg&#10;sx1WTLpUk6X2zd2MY9VbHu4wC0JuDOph2KuMJjRB7ZurpolejMlmchP40zbdeP5GzUiOzp49Wynn&#10;kYheTCCdhGTT+TMe86J8+yoUENXwWGYrK8daWIj1cgH+lmtmbwPl5VawgdXHswbhrcLhrw+yyz4v&#10;ieHNyimd1h6COxJKAtM+DWOFtqOek8KxG7zANJ6z4SXZB9h8DEId0oJajiJwAPUsFJ1JkP0ME/Ov&#10;6zjhwrRIT9swwtFMaHSuwp+4VeIN18xr7M7dzxpnE/9pgi78TIaag3hBldpNjdKbyRMDTWO3clxA&#10;ZX7y+45OgexaspGfR2vfRmWDqmIBucLAiZNInJjPqAo2x/oMCIH0cx7DCLczykHCjv5447Wmaooq&#10;L5luCqpZjH1n1XTgqWL24I5gHh4YqDNrURYOBjTVbK0zJycZpKGKWYzDZlvZidNslN2o16pxHf5a&#10;byaj7cCZzmPQ2wZWknYdQogeMY6sc2cpvlyApazUpSu+XEDWubNEjxhHuw7VM2PTa4YcPnzY/vfw&#10;4cMkJSlyw3379nHgwAH2799vD191jjBnbrpighDXF0xCJIca+WZFc6jGyeeUduaGuU1dJ+v35LBh&#10;bw7/3JtDbGIM1uC5LN37KV3ahbI/aT/vP/MB94dFUmaxYrNCPV+IP5iLn585Jm8w/8yt0qa9+2Cq&#10;Ag+7yZqyWNPQ72ijnmHgUuskqDUDdaZnim2rZ6qrvrt27UppaSkZGRn4+fnRtGlTmjZtiq+vL8eO&#10;HcNqtbJ//35A+eWZyqO2D7uZn/u8mstHWfSr2iD2BbEW2HjwanWVhzu8PhS1ujDlTxmnA7krSC0L&#10;nTmR9k1w3klzRwE/q/Eax+jrJycnh+TkZPuvyXjrkpOTyclxNx1XTGWWzlXOnDKaXrjLi/Lt05uT&#10;mg83dlBzY5lvYDOupqdhC2iGpeAK558b7tLh64t/xxAKTp/Gv1krczS3Ltq8ITeBP+nGvrpFLwZF&#10;4zjgU1uk2q9vEL0GGcxisuM/NZo/OJFN/NyFHAuvQDsiaQ0Lj4UztLInqAZ3JBSdRknSdrz79Vrl&#10;12OOLVxj34FNWrOwaoe4AqA7R0OXl+BhHxmEDvYzTLw4H6XXoGiwm68o9W0nuB9DDWd3KIepenMQ&#10;aa9B0YZ8K4epet6JtgtlktawsCpmMqZ243zw7Y3mCIuWFOjmYEeYM86TIMS4ttAI6hXGQP33QhV8&#10;V8Z0L2hwjHrWm6vvhsLhPekQ0sHZlEYQbnFuL2GIpsYfppy1ETb1ILvC+joO9InoxQTN7MTFQksT&#10;Oiiq52thoFkYoEhhNbXriZmtlUNRNVTV9V1LPiFs3GxGbYMJMzUbZVXYoj47JzeaP+jiGpUewoQw&#10;bcJkyse42YzaFsiCOG80XNzTrkMINquNcks55ZYSN64cm9VWbYIQ1MNQbTYbfn5+9OnTh3r16tGn&#10;Tx/69OlDr169aNiwIT179qRfv37cd999ADRo0MAcjQFXB6g6Tv3fyNIo1TYxKJo/TMRxkO3oEIcZ&#10;1Z5erKvpnzKNGMqCMM10ai2M7stA+4Li+mjW0Jdf9GrFiPvb8uT9bblWXErPLr1o3CiAQ0kHmTfq&#10;j/QPVc4YKCtXtBjq+8GwvkE0rOdjjk7F1aGDWn/pzTtxfUm1l/0nvB3isAFVBBobXfYtNNMvu8lC&#10;EnepGk+g9J3Eifn29h65pLlqf6ot7lQzMdX8Sav/twgz9kED1VvfPj4+9O3bF39/f44ePcp3333H&#10;jh07OHjwIFlZWQwfPpy5c+fy/PPP8+GHH3pYsDowtuNPeBvdeOUhr/aJh/bs3HwWvKHZ65rqaepB&#10;QmfG8HRQ9ZaHJ8wCkUWL+tqdRr/JDnddBEWzZGZzXbvVqwc7lwUeDqkN6hWmttFlHDaVf8KA4UzQ&#10;CRSulzlz5jBlyhROnDjBQw89REpKCh06dCA1NZVOnTqRkpJCly5dOH36NF27diU1NZUpU6YwZcoU&#10;5syZY47OjiKUN51nUkFezO1pVLquHWrU4FgG0HRAJBf27cPWPgxLQQn1m9Y3B8Fis2Gx+VG/cxgZ&#10;P20n+L8eNwfR4Wksu7EYxr4/w5sTA+vsDmmvqSsYulkzbxjP5qErbsxPkhroxdQVMaRO0w4+hZgV&#10;xl3MBNVPS+fCUBeLf9MBqkOmJRAd6047wRO9GBMT7jD72B5GjM6MQxEouNbEUA5YdZiaTEuNYYU5&#10;nV4TzVDmXmdeTPSaqkvfXBiqOzNE/cniULu5yzQSomO9aw+9prIiJtWeb1d16EA9qyRhmlq+g4iN&#10;9qCx4hZjuxkyfiGh1VFGlcD4q1Q7uCvOcRZU7tYdLAX7GkRxXvwqTFA0S2Zin3+FzYV1XmnUG+nz&#10;knL4tmGMNZ0ZUlkTHEG4FfD5/PPP7Vv0o0aNMvp6wSeffMKkSZPMt91S2fA1iu7XYVxLWW8vMs+l&#10;s/HLFbRv71khNTMzh+FPjad9NQlE1q9fzy9/+UtOnTpl9sLHx8fpsNTWrVvzxRdfMHXqVMN9wcim&#10;Q8ap9IoDr3H+Ujal10qJfW4h93eLtPu9u/YUv46+g/2phWhikMG9Wtv9hevDYrGwevVqCgsL6dGj&#10;B8nJyfz000989NFH5qC1Gv1hqIsWLbIfomoWjggOpk+fzqhRo9iyZQshISFcuHCBzp07c/r0acLC&#10;wtizZw+PPPII3377LbNnzzY/Xmsozc3h5LzfElhaTstBj3L166+xWsqxWSxY8AGLFahHs2HDyfjP&#10;JnLK8+j/wXIaB3c0RyUIwq1KUhxDPg27DoGNIAjCjeW6NUMaN25MfLx3x4XFx8fTuHFj822hmsg8&#10;m06TJo2xWMrt7tq1q1y7dtVwr0mTxmSerT4VaE0zxNfXl549e9r/9uzZkx49elBWVkbv3r3tDlVI&#10;InjmWik8fm+Q3f3usc/oWO8Ddr27zyAIQasDFDOZwb1aU69KZjKCO/z8/Bg7diz169dn7969dOzY&#10;kYsXL5qD1XoWLVpkdwC3ilz7ViY4OJgWLVrQqFEjQkNDKSkp4Y477qBVq1a0bNkSgO7du9O2rWch&#10;9u2Of1BbOoyZwPkr+eRu3kKjoU9QP+IeaNwMn3oBNLynD80eH86ZLV9ztjCN8FdniCBEEG5xsuOn&#10;6H7dRjWTCe0oghBBEG4brlszBGDlypUUFxeTmqqexuSC0NBQGjduzPPPP2/2unnUMs2Qv/5pDi2a&#10;N6a+f33KSsu4lF9M+zsU7Y/Ms+lOfq+9+Y45iiqxatUqhg8fbv/1DYvFYndWq9UcHFRtkpiYGPNt&#10;QcfxMwXmW7y/9ieWTXvAfJu3lh9j+pNdlENWLTbKLVY6BgWYgwnXSXl5OR9//DFJSUlERUXx3HPP&#10;mYPUag4edH14at++ohniiq1bt/LTTz8xadIkVq1aRYsWLTh79iwjR47k6NGjdO7cmd27d/PUU0+x&#10;adMm+vbtS0SEGxufWsLFfd9x+rM/QV4Wd4RH4h/cHoDizAxSf9qJJbApd706g+AHf2F+VBCEG0o2&#10;8VPGuz9/IzqWLVMhbsg0xxko4ddjxlOTeJMX10Y4giDUbqpFGCLcGvx14RyCggK4UlxK8ZUyRjw9&#10;3iAM2bB+BY0D6hPQ2J/c3Cu8FlM9wpDNmzdz/vx5rl27Rnl5OeXl5XZhiNlERqNjx451biFZWZ6e&#10;+535Fnd3bMrsF5w/2H9OSCM9p5iiknLKyi2UlVtY9muHSYNQfVitVgoKCmjRooXZq9bjShgyefJk&#10;+09oC0bi4uJ4/fXXWbx4Ma1ataK4uJirV68yevRotm3bRkFBARaLhcuXL/Ob3/yGf/7znzz55JPm&#10;aGod13IyOb9jM5k7N1FyMRdbaRl+rVvS/tFo2j3yOI3bdTI/IgiCIAiCUO2IMKQWsX/PTvbv2cl9&#10;Ax7mvgEPm73ByzCCIAiu0J8ZokeEIa7ZunUrx44d44477mDkyJEAfPTRRzRr1ox69eoxbtw4AFJS&#10;UvjPf/5Dt27dGDRokCkWQRAEQRAEoSYQYYggCIIgCIIgCIIgCHWK6z5AVRAEQRAEQRAEQRAE4XZC&#10;hCGCIAiCIAiCIAiCINQpRBgiCIIgCIIgCIIgCEKdQoQhgiAIgiAIgiAIgiDUKTweoJqWlma4FgRB&#10;EARBEARBEARBMNO5c2fzrVsa0QwRBEEQBEEQBEEQBKFOIcIQQRAEQRAEQRAEQRDqFCIMEQRBEARB&#10;EARBEAShTiHCEEEQBEEQBEEQBEEQ6hQiDBEEQRAEQRAEQRAEoU4hvyZTy9m1bR0AA6OMdSsIgiDU&#10;PLt37+bMmTPm2y7p2LEjDzzwgPm2IAiCIAjCbcHt9msy1y0M8fPzY+vWrZSUlHD69Gmzt50uXbrQ&#10;oEEDBg8ejMViMXsLNUD6qZ+4evUKAI0aBRDS9W5zkGqhqKiI4uJiysrKsFqtdmexWOx/za5x48bc&#10;fXfNpKe2sP7H+pRbrKqzYCm30SoARvTyMwflTGFDsooaUFxmU8rcCkNCi8zBBC/Q2m95ebm9Dfv6&#10;+hIQEGAOWud45plnzLcA+OKLL8y3AJg37wIzZrQy365TrF27ltdee43S0lL7PZvN/tk13FuyZAmj&#10;R482e9U+8vPx+flnrD/9iO1SPlas2AIa4XNPL3wjeuLbsm63GUEQBEG4XalzwpDt27cTFBTEsGHD&#10;zF5OxMfHk5uby6BBg8xeQg2wY+ta7u79CAA/HdnBI4NrZpKdk5NDr169zLc98uWXX7rZAU3h45m7&#10;+dJ8G6DjnXz+6gBamu/XAMkblvMmD7B1RJjZ64YRFHyH+RbvrU3hvx9paL7N92cCGXlfU8O93Oyz&#10;hmsu7WF67AkOGO8q9L+5eb1VsFqt+Pv706hRI3x9fbHZbJSXl3PhwgUuX75MUFAQPj4+5sdc4KYd&#10;3+blfOHCBfMtJk+e7FIYMm+eI6wrgcjFvet59nCHG9anbzSbN2+mtLSU4uJiXnzxRfLz852EINp1&#10;/fr18fX15YsvvqBx48b4+/szdOhQR8BTmxn8WQ5P/eoF/rur4zbaWJVVxbHx1GYGfwZ/mjuUCLNf&#10;DeFz4gS2bdto1jGYgN698WneDK5doywnk4tbt1JQVob/YyPwv9vDN8WLsUw/hldtPL/I5r/Fs73P&#10;MObfX+mSFarC8RW8EgvT/j6e7ma/auM4K16JZaf5dpfnmfe/j9Bavczb8T4zVpo3+Lrw/Lz/5REt&#10;UA3hePfDTPv7eFrp02JKp9dUomyPr3iFWKbx9/EVhbw9uP785LHj/Rl8/+A8/remK18QagG3mzDk&#10;us8MKS0t9UoQAjBs2DDD7titRwof/20PF823b0PSUo8S1DYEm9WKzWolqG0IaalHzcGqhbKyMgC2&#10;bNnCv/71L+Lj4/nqq6/44osvWLNmDStXrmTp0qV89tlnLFq0CNR245qmNAEmzJxFyiqTe38kN6p7&#10;NQ8AAozChRvNXw7PI+7A74nd9y7zE2cCUFrmWquq1GIFYMOpZaxP+Yy1x5VyNtCkEY0IZEGci7L9&#10;7wHm0E4kb1jO4A0p5tvXSQofz1zOx6fM9288VquV+vXrExAQQFlZGUVFRRQVFVFaWkpQUBD/+c9/&#10;WLx4MZ988on5URe4asfDmbBvN9P31oYRxoHWp81oAhBXghCApoH1wL8RN7KXXdy7nsE3aIwvLS0l&#10;IiKCwsJCCgsLyczMJCsry+701+fOnePs2bMUFhYSERHhPD7278cE4PxVc8pT2LsPJoyv4tgY2ABo&#10;QHPz/RrC58QJSNhEq/v70fyxx/G9mo/Pke/x+SGRBlcKaT/6Gdo0D6Ro/QpKjh4yP+7Ai7FMP4ZX&#10;bTwPINAfGgWKRtgNIzBAKXfz/WolkAAgOnYLW7ZobgUxDVYy4/0d5KmhmjRrAOExrLCH2cKKmAas&#10;nLGC46YYr5fjK17hlRVarMfZtvK0mr7pPHh8BTNWRhCrT6c9bCXwtmyPryB2JxBQYcjbBiXr15Of&#10;JjRrAA2aNTF7CIJQC7huYcipU5VbxVQ2/I1D3cm9wZPzmiIt9Sdatm6HxVKGxVJGy9btSEv9yRys&#10;WrBalYX4E088wciRI3nmmWcYM2YMzz//PBMmTODll1/m1Vdf5fXXXycmJgaA8vJyUyxGrFfTSEsz&#10;uYxsCs0Ba4h7XpxFyos314znrcjfMvOh93j34bn8ftACAMrKXQtDLFZlh/m5iF/xQo/JvNTrdXMQ&#10;O2X5Lsr2nDYFdE/VFhQVoQgNmlzPPKWaKC8vp1GjRpSUlFBaWmo38dJ29y9fvkxERARFRd6bHxnb&#10;cRhDo+BAwVVzsNsaT7Ihd4KQm8XNEMBkZGSQn5/P6dOn7e7UqVOG65SUFE6ePElGRob5cYW87gyN&#10;gu/2nDYKck5lsIoQhoZUcWzsPo6UVeO4x3y/JsjPh63baBXZj4B7IrD8558U/5zE1dwcrFeLsOZk&#10;UP79VgIfHECbps0p3LiG8gu55lgMeDuWVW08D2Lk72bx2aNBZg+hAo6veIVXXlFdVRbuNwDj2OzP&#10;4IWxRJ9eyTZDcsvI17Ut/55DCCeHy85N7LowLtYDqU84XZqmkZZ2jmOXcyC8C03VdPYcEg45l+1C&#10;m+oljx0bcwgPN9+v67ThsYVbWPhYG7NHzXFpD9NnmjegLrL5b8sZPFNz69l8SeftCS2+Sj6XvGG5&#10;bgNHfb+apot71+vSspzBMzeTbHhaEG4PrttM5q9//SsLFigLNW94++23ee2118y3K4Fe/TyAp/rD&#10;l/uu6NSHzerpbXUqwO78FHXYD+xn3AXwP9OeZmgLVQV5n/N9cKGqewPNOPSkpR51EnS0at2OVm3b&#10;G+5dyMnkQl6W4V7n0LvpHNrDcK+ynD59msjISA4fPmz2ckmfPn1YunQpv/zlL81eQA7LZ26G37zA&#10;Cy7XUWpd4Sjri3vX8+xG1Lox16Wu/lWV8P8ZXsQHG5WzVJ761Qs8+qOjjrV25Kxi3Zan9uXY252h&#10;Hagq7Br9hqtq1Zf2MD22gE79c/hynyNub0k829hwPbxfS6Z++iMzh2kvhqMXklj+02eUXiulkU9j&#10;ht/1N7tf5B3F9v8BKEvivd+lMfR3IxhQ3+hlx9SmtTQrZayUGf0fYGvPVAb/G54ihy/PBPA/0wbB&#10;WqNKuVk13RBHxzv5/NU72a+rq6d+9QL/jUlt/9IepseeY9C0pxmKq/L0UN+V5MqVK7Rr146ioiKs&#10;Vis2m3L+yueff05hYSHNmjWjTZs2pKSkcPbsWXx9fXnvvffM0ai4ascpLJm5m/rTf8PzTfOcTRT0&#10;eTWPPeaxxVBP+vbovjySNyxnOW1hXw4HzPF5if7MkEWLFtkFIVURepQd28BjuzvzzUu9qK/mvZM6&#10;noPJpMjQxzyNwzo/c/97vC1fblLj0PJvHsN177ze8vr666+JiIjg73//u5N5DODW3OqVV14hOTmZ&#10;J554wnC/9eUd9J5/iVnTRvKwmvfkzct5s340R/6rFXke8oLWH7X2pPmZ22ANjWUAPrt30/jUMVo+&#10;ORLr3v9gKb7M1atXaVhqFA5arlylfv9BHFv6CT7DnqLZ4BEGf/BuLMvcupwXGMrWwW1djOd38j9Z&#10;J9R+0pY/zQ3lW/vcwDgvUMY0lP/bqe3BEE7B7Vzh1GbTWKlru7WQvB3vM+PC62z5jWLmlPThEP7S&#10;ykvzguwveeW38Pu/P0Vw3g7en/E9HR+GnTtVE5GHNVMH1WxB8UTxVUxK7IYQeTt4f8ZK1U9v3pLN&#10;l8pLeCpYCwxgJemPk9nyyDym9WvNtcN/ZMp//ouP/l8fNMPUvL2xzPjuF3z63j3YKiN9VPPyoD0N&#10;iqkO0/7OY9k6E5iHR/PwzrV2E54uz89jfsR3jP5fC7P+/jQdyWNv7Ay++8WnvHePjULV9OX558+w&#10;Uo3j4Wl/p/++VxTtDvV6fHdH2U5+/hiLdGH1liN5OxawtMVv+dWpF3nL+nv+biwgtxxfoXvfww+z&#10;c6feHMdoluR4Z8V1aDBV0psHHV/BK+vhYXay87RWt0p8DssmR1zZX77Cb/EyPy7bzY02k0nh45lH&#10;aRrlwzLrALYObgvAxb3/ZGHLsSwbouYjeRlh33Zg6+MVmf8p8fWPm8ozQUBuPC9OPcdoL+ZKmVuX&#10;8/c7RvNueAMu7v0nzxYNIuWFMNLO5Snf8MxHSHmpNwCHF8/m/wKGMVvMCus8dc5M5kaTvGE3X9rV&#10;Y/+LJurEWdlZvsjmv+3my7C+JK6aRUpcXwaSw5uqFFN5NoR1Tn6defH94UwACOtL4qpf82KINrlx&#10;qOImTqzHB7GaSv9FNn9xggPau2aGwJkTfHgTVOBPnTxKj3sfoXuPAXTt3ouu3XsR2KoN5eXlBhfY&#10;qo3dv3uPAfS49xFOnbx+0xn9gbiRkZH4+PgQGRlpd35+fobr0tLSCjVDln+olzYrTin3zrz4/iQW&#10;+KtlfWkPH26sx4I4pc4u7t3BB92GqyrTk1gQlsMarU4CGwA57A4cq9ZnIF9+tpy9/6XU77oo+PI/&#10;igq9k4r1vmv0U9vBuqgrfPCFpmqfwsefXXOoa88M4cDGw4p0vEkjGpHD+bsmkbJqFnP7O/LnDf71&#10;bIx9qI3dXS0tN2iGHL1whGU/fEqPO+5hwF0PcK24BICxD7XBz8d58aVQwDu/M5ettkugtOm7NdOO&#10;uL6c/0yR9Hce8WvWRQFRwxU19MAGcCaHJuNnkbLq17wY4qxSbtAkObWZZze2Vvreqlms63aCZzdc&#10;tfe7CTPV8jGr7TdpRCPqEdjEdXl6rO9KUlZWZheA6F1+fj533nknLVq04MqVK7Rs2ZLu3btz8WLF&#10;7zG2492kT5zE213UPT1PeT21mTcvqGOLWl6OsSWFj2N19TSzNR/EKvXkqTyaB8CBfQ14a1XVTc6+&#10;+OILu/OkEfLMM88YXIU0aUQjrvBlwH/Z297AfbvVPm/uY62N/c9NWTi1l2dfInFioDLGvz+Szi7a&#10;+8B9R+07ZtVRXgADBgwwjH+aGzBggEvnjrwuPZhAIdvOONrB3p0w4b7u5FWQl4t71+va0yQWXFDN&#10;tQxt0FzO1TeWAdiSfySgRzjWn49QfCmPKweSsf50muKT2QZns0L56VTa9X6AogNOJzvo8DSWGXEe&#10;z7MJ/LWjj7w5M4NRq2YppmxofUY/pin/29uD9py2a2vur1FX+CBR9XMaK3UJq3UcZ9vKBsQ8G6pq&#10;U2xmyzdwen9q5TUZmjSjAafZGfCaYqayIobwnbEoiiaK2cLpnQG8ppmPhO8kVmdqsmLGSiJUUxjv&#10;zFua0z4UjqfrhHPHPmaKpuHyyivM+DSM2IW/oGllBCFoeWmAw8pCMdUJCISuo/9GbDQQHcuW6S8y&#10;fUssyuUW/ja6K4V3vc6WFWGseeUVXnllBmd/tYWFv2iqaIIFBgA72d/sd2o+w9kZ+wo/Pq7kOzYa&#10;dm50mP7ANyzKU8szNpqdse+zw+55nG0ru/OrXzSkRFH29Y7jK4jdGW0347knZ6fSX0AVeMSSE7PC&#10;Xoc59ndWUIcG86AtxEbozIMCA+D0TgJe28KWLX9jdFfI2/EZKyNiHWZP4TvZ6MiclxjbzZbYCLXd&#10;3FgzmeQNuzk/8Vl+ZTo2rnP3lny/dDWLDqeRlnaIRf9IZ2BYxVLpi3uP8mXUIwzzUzScDiWm8D05&#10;7K2Mov6pzTx7tBuJqiDEjrXErjl11Qrdulf1SykIN4/bTBii2EcTFsr9fmmkpXXj5Yl6/frOvPj+&#10;LFLebcPCcbMJm3qQXZgmQaQzatxs3joVxWerNPviQrIzSrAC2MrJT8sgu1B9V9TDRKsDiN9DDzMB&#10;+PJkijLY+wEpB4kc90cWNX6OlFWzWD7ixg8EnUPvJmn/dvIvZGItK/XK5V/IJGn/djqHVlZ12BmL&#10;xYLNZsPX15d9+/bh5+fH/v37OXDgAAcOKHto2v+HDx/m6tWr9nNG3OHqzBBlAl5IdoY/0a/3pf7G&#10;eAbHnqD+xFFE+2WQXQidR8QoUuu0NNLSUvkxBfwMNt8hxDzaUKnP1s2BEIZ1Ueq3xR2B4OtGhT7q&#10;YYar7aDFHYHgp4UbwNxVU+xt5NDpfMBPZ4MfyLAIf9LS0nChvV0hG/adZ8PeHDYdzOFycZn9zJAf&#10;846w5PDfubN9OMmnfuKbHZu4WlxCPT9Yn3gePz93XduVnb02QVfa9LJ/rOFQWhppflEsXvUSDwOF&#10;2RlctaofPntGQngsJI20NKXsPZF8MgeietBN/Wh2e2EWKf/dy97vrFe9LR9jeVZc395jsVgoKyvD&#10;19fXIAzx8/Njz549nDhxgqKiIo4fP87u3bsrFOjh1I4nMWzHJ9z1mRfnrgQ2gNSDLPyPo7zsY8up&#10;DL4khF92UvzSOj1HilpPFZZHVE/uTLt+kzP94ajateY0DixyOO8IZEF0NyXtfm3oahdyN6UJBby9&#10;bqsjv79XhROnMvgyrC+/spdFFAvC9JM8XXs5d478cnWMz8imkM68+PtZTNeePXWeXfgowiiNaiiv&#10;nj17Vsq5RTWV+T5bXaxpJjJd8pRvn9u8XOTo0SsMHNgDP1XVPvp3s/iH07eqZsey8sJ86jVuDNkZ&#10;UFJCq6XrXLqrGecpTUmlYadOlF44b45Gh6exrAKiHmFkfaUs7ugERPXirrQ00tKacWeY+zFk4MTB&#10;SnvQntOEvf1fIuV3UWr5HuLnNMBf/yXxfqy8rcm7zBlCads4T9lhf2Uj3WJjCD9+lqoZB4YT86w6&#10;Jvi3JVQVINh9Y55Vvyn+tNV7Hv+RnUQzMFRpy/6DXyKanfzoURpSiMUK+OhUjUxnhmyJtTJt6Jt8&#10;XYX27w7Ht/UqaefOcS7tqv2bmJFdSN761xkyPoWX1TQ8um0IQz/Yr4shml89psxp/NuGAtEM6q7k&#10;u2mXcPBthmNICydmtFqeoc8QE36a/alKZo6viKV+7Ot0q2QDPf7jTogeSKhaD0N/Fe3wzEtl/+lo&#10;fjVYGTfS/Afzq2jHO/FQh8d/3El4zDNqvGmEPhND+M4fdQKtaB7p5uhTXUf/hS2va0K4kxw/Br6V&#10;FV6Y2k1a6OvKuS3mcDWJKlhd8FBDrpiEUoVhz5ES143dscsZPDOerLGz+Ozhik98ulxQyMA7Asku&#10;VDZ5n81+hHVRkO50BpU7jvLxZw1Y995g/MyD//bNdmH0Cwxneljl2o8g3Aq4WzHdmlwqIh2gU1sa&#10;FwLkccWwHklj2f/OJmz8N5ydOEnV/nBwT7Tj+ss//YE7x81mzJcndCF0aO+yltonL4XZpYrA5FwR&#10;Fwli5Ght1nWFD2bOI2zcbKbvvvEDQdduPbm3/39x7sxpioryKbeWeXRFRfmcO3Oae/v/F127eZh8&#10;e4mmGeLn50f//v3x9fXlvvvuo1+/fvTr1w/A/n+fPn3sZzF4wtWZIY4xuJDs+lFMiVI0eeY/1NBR&#10;R7v/TtiED9XBeT9pTtqDNq6pgQstNsBGmRpvmafdEF07MIY7weLpc+gxRfkYfLhH76dQfrXqbWJE&#10;/zaMuL8tj/dti8Vqo7zcyuHzB1h8aBFh7bux98genrvrRYbf8wWfT/2Gen4+PB3Zhnoeeraznb02&#10;QQ9i5O8mscD3BM/OXM7gKX/gzunrcdNDDGXnmYvkn4OBd7Sw71DlnXNt2+8N+vKsuL69x8/Pj/Pn&#10;z9OgQQP8/PzspjIvvfQSs2bN4uzZs1y5coWzZ8/y8ccf89e//tUchRNmu/RhY0JgX0bFdrXdx5Ey&#10;M4Q1nyntqvcEx9hy8eplCGtJkKMwSUs7R5435WEtr/wOrQmzIKQ6KStSU1doxaHbdDczVg1nwve7&#10;lXxNnkfYR99RqJVFykEenqxqBkxezNspxkme+/5XyH8+ms1d2rNfFxq+F1A95XX27NlKOffkcdd9&#10;IbDjOMlA8smzENWDu/KoIC9XOXUKugapu8kUkp2hLLSM1OxYZisrx1pYiPVyAf6Wa2ZvA+XlVrCB&#10;1cezwNH9WFYB9vG8EItNX89lqMcvuab8ihpOfU7j5HrGjP8D/WcuZ/DMHWzWeSl4O1be5jTxwwcr&#10;lv0reGVGHq9t+YihTcsAH9xYM1WIY0ywKPMvo6ejPnSeeZfTILwLLbRHsxWhu6/Hs6nyOHsKwkP1&#10;50IYzwxJC33WIECoefJI3X+a8JjR9o2E7mNiCN+5UafRYaXEPqexAlZ7Wyt1KjBVUAWQ15i2oeDj&#10;3wTydrAxJ4ZnQ5XviPfkoRS19m0vJFuvVnL1LMdJ4K0nRivaNaOf4K0EOH5WJxpzWYdKvMcWTuRJ&#10;VSvnyYkLOUaa7rwWRz4BCnfMZcjjT6paPGs4XYVzT8ztRv9tvTGkKEKH30VR39VAtm8xYVNTeCJO&#10;0f5Le382z22o+DiD+r6ANYvNf1vOmrsmkTKxG1et4OPnWuhrZteKn/gSuOpqUyBK00SdxTo2erfZ&#10;I9ym5LHjfd15UK9UpG13++BhyXQLEtKBUID0c7js/pdOs/uM0jkXP+RPWr5xIpXXQNUGUU0kAA5s&#10;3OFSrdb+LleEdKAzhWSHKNogKaqJBcCXqlnBjaZFq7b0vT+KrHNnKb5cgKWs1KUrvlxA1rmz9L0/&#10;ihatFDvE60WvGXL48GH738OHD5OUlATAvn37OHDgAPv377eHvy6OLOPZbYpmzv+zfwwusvk/OQyc&#10;qKhyp6x6lmHX+ZoKOXWYD86oplerZrF8TMVS+sqwfk8OG/bm8M+9OcQmxmANnkvCqQ10aRfK/qT9&#10;xAycxj0delNmsWKzQj1fiD+Yi5+fOSZvULVufqftsg5nQrWYfnUmNAR2pRnPq7l+qre+AwMDKSws&#10;JCMjAz8/P5o2bUrTpk3x9fXl2LFjWK1W9u9XduTy8/PNj3tBIdnXbIBvxb/ekXdO1fhwjFfa2NK5&#10;Q3NIyVOEtQaqtzzcUZXzQa6PPM6lhfG2tvuvM6Hp3KG5atpo1BBYHGXWenDBpT2s0ZlBpkxxO+JX&#10;ifT0dJKTk+2/JuOtS05OJj3duXZBM5U5y95TehOZivLSjogwSD3n8qvpoIbHMluTAK6mp2ELaIal&#10;4Arnnxvu0uHri3/HEApOn8YvoHrTUFMkJ57ggH1REEOMN9optZE2dxDKN/x24z2s2PIm3dIyyD53&#10;imPhodzAoyfpGhIGx1I4Z/bwRF4q3x6H0PYe2lxeEWWoAoQbQhP8ffQCA8grKgN8dSY3lcGKxb6a&#10;PUW6um7NS93PieMLmfikssj57TfAN7/lFd2v67imK0pRuynpDmGEo5nQ6NybfcwhTSjxhmvmNXb3&#10;J4a5tArJY8fGnbrwM/mFOYgXVKndVCMX9x7lSzIYpQpWH1tRoGpeKOZ/ySdzGDjxWcXcxS+KxTND&#10;OHDUdKi2C9p3CmTXim1kjZ/F0of9STt3grQM6Brs3eHQAydOInFiAS+4+iU2nZlMt/tD4EKRcxih&#10;ltCV0X/T98cbrDVVg9xewpDCu/hlFJCaxtFLACksW1Hg8G9ST8lQWhpHsgtJ3pKkmMmAslD4wx+4&#10;c9wiNqWl4ffQFFWA0ZLeIQBBhOt3UbV3bU/U2V0nshyY0P8uCknh48nzCJuumBR0Gz+JBWFAWPsK&#10;DySqKVq0aovNaqPcUk65pcSNK8dmtVWbIAT1VzhsNht+fn706dOHevXq0adPH/r06UOvXr1o2LAh&#10;PXv2pF+/ftx3330ANGjQwBxNJUjh489yFBOEuL7Utwu0Agj0hV2nUpXB+T/fMD3V/Gw1E+gH5POz&#10;asP599WuFzFVoVlDX37RqxUj7m/Lk/e35VpxKT279KJxowAOJR1k6sNv0bO9ckhdWbmixVDfD4b1&#10;DaJhPdeHM3omhY9n/plZ32o7YYrKeHevbECD6BICu74/aj/LYfN2za+Qu/s7drRRzzBw+ROnrVox&#10;kAw2q2YOF38+revDZqq3vn18fOjQoQMlJSUkJSXx3XffsWPHDvbt28eZM2cYPnw4c+fO5fnnn2f1&#10;6tVenRli5CKb/5kBUT2VX+/wkNeLe9czeM56xVxJM+lSx5bCsB5M4Az/0UxBLu1h+sz1bL5UveXh&#10;CbNAZMaMVnan0W+yw10Xl/YwfeYiFh9W26VfG7oSSL+ualmkOMyJ0g6vYYy3GnpNGuFHAT+eUp7d&#10;tP6Qh7ZWed544w2eeOIJTpw4wUMPPcTJkyfp0KEDqampdOrUiZSUFLp06cLp06fp2rUrqampPPHE&#10;EzzxxBO88cYb5ugUVFOZVZ/t1pnIVJSX5jzwUKDhl2hc/kx2DY5lAD49enJh3z5s7cOwFJRQv6mz&#10;roDFZsNi86N+5zAyftpOk/4Pm4PckjT3V+Ydh9LSSDv8OXH/MYeoIxTexcBoCB/aG/+0c+SRx441&#10;/yJ8SO+KBcDVSOFdA4nmX+xVty3zdqzgG6J5xO1Z8Xns+OxTjofH8MxdHsaO4xv4+Fg4Q+6tpGin&#10;zR2EcoxtSWp/Pf4d35jDuKQN9w4J59jHG+w7sMc3fMyx8CFUNgkK37BCUyk5vo1Fx5W8dB3xJ4PQ&#10;wX6Gyd9G41L2YKeQuwZGw7/2qunLY8cKXc6a92ZIeAKfLDugzik28/shQ5j0j2OOMC5R4j22cBmb&#10;1W/ggWWTGDJkLjtcVk8TmvnCseMnlfdsXsFHFb3CBeZ2o5h66c9VqVk6j3jTINRPnBioal4o5n/N&#10;/WDXqdOKVlthNkdO54NPPZ1pt/ZrM8ZN2WYRoQwkhOgQVSPw1GFmpYbwS29NWsoLlDVTtxM8a/5u&#10;6Ni5O13dLBZqJ4pWqSb8urFaUzXLdQtDunb1PFSaqWx4I3ncNX44EyhkduxyBs/M4B79mSGthjJ/&#10;YiCk/sCzM5fzZnYIE8KAjCwuagdvhuXw5szl9P/VHEZtC2RB3HPcXYh9wkhqEo/NXM7Hp/K4a/ws&#10;1kUV8kGsojb87EYfFsTNUg9AHMBcdef82ZnL6T3hE95OCWHdu0NopkvxjeTihRys2Kjn54OlrMyl&#10;q+fngxUbFy84fjHgetF+WtfX15cff/wRgB9//JEff/yRo0ePYrVaOX78OEeOHOHIkSOGZ9zh6gBV&#10;ZYBXfxEoajhvd1Kk4/Mn+qqHJqqmSzu2KeFP9mZdFOzKqMHu2n0wC8IKmBWrqEcHju3LQApIc6Vt&#10;VEnKrLDr50tsOpTLpkO5lFwtYefeHRw+cojfPPo293RQBCEA5Wp5+vn6sFWbcLnE1aGDy1XBxADm&#10;xvXlvGqaMXjmSv63k8MG9J77Q5RdCldCDAq5+/G+DDz1k2JiMzODu3V9M6/LcyROvMyb6vue3dia&#10;de+PpDN381iUUt/T916EZkOYEgWr1DR86B+mHGzskuqvbx8fH+644w569uxJ//79eeCBBxgwYAAD&#10;Bw7k2rVr7N+/n06dOtGlSxc+++wz8+NOGNtxPB/49iVxvLqb7yGvnUf8Wpl4qM/2/yCfBf+tji15&#10;3Xk7ri/pWj3FnuDumb/mxZDqLw8z+kNRJ00y+zrQH7T6xRdfmL0rR8hI/jGztX0cHjzlG1InjmJ4&#10;M0dZnNWVRaOJk9we8NmqRygDU5N4bOZmklsNZUoUrPyT8uzegcOZQAHHnBv3dREQEEB5eTlt27bl&#10;6tWrhIaG4uPjQ2ioor3RtGlTGjRoQNOmLk8rMqGayoDOREb59rnPSyGNB05hXWetby5XDvv8b9Nh&#10;rTU4lgH43dOb4uC2XPh2O/V/GY21xBcfVYXNgg8Wiw2s9Wj2y2Gkb0vgWqNGNL3vUXM0OjyNZTeW&#10;e6L7MlCddwz+ohFTJwaq8466Rh7dX1/BkH+/zGj1wM/9Q1c4Dvy8UeR15/UVMaTFqgefrvQlZsXr&#10;dNcNhd/8Vq/uPYOV3WPZsnAwmhUJOB+g+krsVqJjF/KLyp6gWngXz8SEc/zTGUo8P3YjRmfG0eOR&#10;aDeaGIU0/cVCYqO3EqumIfZMDCuqcogrANEMbfaZU14KszN0CxzlIEysV706Kymv++vERm9W0/cZ&#10;zYbqzgwpbMovFsbSbaWa71di2Rkdy99GV7wOyOv+OitiztjzPWNlA2JWuNuJbsNjL0XDv2ar5TuY&#10;2Gg4dsrzT3M7YWo3r8xYSUSsckDrjcBcD/nlmuaFYv53z4uTWHBW/b7PXM6z/2jOut8NxbEFoRz0&#10;bDiYHShsPJjPZtoYq5lRfubHulXPOb4fXlCYnUG3F5TDtw1jrO7MkDf9hpPywl0VthlBuNW47p/W&#10;3b59O0FBQQwbNszs5UR8fDy5ubkMGjTI7FUJWtOhcxPV/rSMs//6mEdXwPtzR9AfaBbciZYNVRmP&#10;tYwy6lOfa1zMyKaQZgR3aonmDVauXXTYGOufLStSzqho3aEzTewbWMbwxrQAlFF0EyVlKcd/IDsz&#10;hYCARvZ72kGl9es7UnnlylWC24cR1v0e+73rYe/evURHR5Oens7dd9/NTz/9xN13Ow5m3b9/v10j&#10;BNWGfv369YwY4eInE53KVE8ZRWklNOjchPplRfYzJ5R6syhl37oDnbUKKyuiiCY0QQ3bugOdm+Co&#10;I9N1s+BOtPQv5WJGNv4dOtufa6373/4+NZyxTVm5VlSKfxN/Si9mkE0wnVqq/1fh63AoO4CnBjjU&#10;GI+fKWDe58n87ul2hnAAf/++lGkjOnPkdCGDerbm26N5dG5SZAzULJhOLRu6loBa1T5iDqMrZ6W8&#10;6ithi/1oqS9LzPGXce2aHw39ik31pMXs6CtaH7Neu0hGdqGhz1mvXcPS0B+Lu/L0VN/VjMViIT4+&#10;ntLSUiIiIvjHP/7B3LlzzcFU3LRjrZzVS7d5Laxg7DHVkzZeeSoPczuuChcuOJ8X8sknzpoi3mDo&#10;R83MdauUH67yhaOtqBEZysLu5xSnPqzS/tCVcVlRETRxvLM6ygvgyy+/ZPDgwWzdupUHHniAXbt2&#10;ERUVxU8//UTXrl3597//zSuvvMI///lPp5/TdYlWFvq+aWpL5ryY/e3t0DAG1txYplF69AiXv1hG&#10;a/8mBA0aQmlaKqWpqVhLrTToHob/HV04s+1rMooyCB4/lWZ9HjJHoWAep/SoeXM3hpvr1XitlIF/&#10;6UUysnHzv1IAhuf06bFeo6jUnyZa2zZ/d2o9xnmWoa9WhL6snPqvfkzQ15OL+sDcRvTjp5ux2dSf&#10;jN8rB/axtpIY4iu7xjW/hvgVm8Y36zUuZpTTVD/2ueu7iofXcxqtHV675kdD0zzXjFNZVoAjfVau&#10;7Y/jieWhLPp/vdSyN5W3vZwrrkNjHejq0Jxv5eHq+fa5/LY6p/VG0Cy4Ey11cyhz33Jec2j+5vum&#10;8nF6zj2tO3SmsUXLtxq/uqbC3EdMfUiou9xuP6173cIQPz8/tm7dSklJCadP23/g24kuXbrQoEED&#10;Bg8eXOHhme65yOa/xfPBGXjqVy/w310h/d/L+dWOEFZ99Ahtb9wYdUvyzcaVtGjemPr+9SkrLeNS&#10;fjEtW6u/T56X4+T32PDnzVFUie+//57hw4fbf33DYrHYnTsNEPfCEEGjxK+F+Rbvr/2J955pb77N&#10;xzuvMf3JLsohqxYb5RYrliuV3BURKqS8vJwvvviCkydP0q9fPx577DFzkFqNK2EIQKtWlReG1AUO&#10;Hz5MWloar776KqtWraJFixakp6fz5JNPcvjwYUJDQ9m3bx8jR44kISGB0NBQOnbsaI6mVnHt6CEK&#10;v1qF36Xz3BEeiX+wMp4VZ2aQ+tNOSps0ps2oSe4FIYIg3DLk7XifGRlP8/fx3RUzmQ9msLLb+6wd&#10;GSQaAoJQR6lzwpAbSzOCGyXy2m/Un8wF9ef1/puhV7yTctZmvtmwkqCgAK4Ul1J8pYz7HxxiEIbs&#10;/X4LjQPqE9DYn9zcKzw2onqEIT/88AP5+fmUlJRQXl5OeXm5XRji7udHW7VqxeDBg823BR3/b5Xz&#10;L0t0aeXHG7901gxZf6iErEvlXCm1UFauuPeebG0OJlQDVquVoqIimjW7WQZxNw9XwpDJkydfvylM&#10;LeWrr77i9ddfZ/HixTRr1oySkhJKSkp49tln+de//sXVq1exWCxcvnyZN998k3Xr1hEZGWmOptZR&#10;fuE8xQe/p/DQTsoLLmIrLYMWgTTr9whN+z6Mf5CzwFcQhBtNHjven8FKd/ucD09j7f+0YfkTb5Gg&#10;3QuPYcWHj3LtltMQqDgvikBHEITrRYQhNY2TeqzZdKXucvLYD5w89gPdwu+hW7hrExhvwgiCILji&#10;mWeeMd8C9YwQwZnDhw9z7tw57rjjDnr37g3A119/TbNmzfDx8eHhh5UDQnNycti3bx9dunShRw+3&#10;pzwKgiDcQMxmGSbKilCsDXVmMCZT0FsHb/JyqwlwBOH2RIQhgiAIgiAIgiAIgiDUKW43YYg7Gakg&#10;CIIgCIIgCIIgCEKtRIQhgiAIgiAIgiAIgiDUKUQYIgiCIAiCIAiCIAhCnUKEIYIgCIIgCIIgCIIg&#10;1Ck8HqAqCIIgCIIgCIIgCIJQ2xDNEEEQBEEQBEEQBEEQ6hQiDBEEQRAEQRAEQRAEoU4hwhBBEARB&#10;EARBEARBEOoUIgwRBEEQBEEQBEEQBKFOIcIQQRAEQRAEQRAEQRDqFCIMEQRBEARBEARBEAShTiE/&#10;rVvLWfHZBwCM/9X/mL0EQRCEGubLL7/k5MmT5tsu6datG0899ZT5tiAIgiAIglADVIswZOXKlRQX&#10;F5Oammr2shMaGkrjxo15/vnnzV63MUeYM24jS8P6kvheNEFm75tM0qHvyco6B0C7dh3ode+D5iDV&#10;wtmzZ8nJyeHatWtYrVa7s1gs9r9m17x5c4YMGWKOylGm5tsAN7CcDy+ezSiGk/JSb7PXDeOPX5+j&#10;3GJVnQVLuY12Lfx57bGO5qD8mHGNE1mlXL5WrpS5FV6Jam0MlJvAxKkH2WW8qxB1c/N6K5Gbm0tR&#10;URElJSVYLBZ8fHxo0qQJnTp1Mgf1gJt2fJuXc79+/cy3ADhw4ID5FgCTJx9k0aK+5tsA5G5dSOSu&#10;sBvWp28WCxYs4LXXXqO0tNR+z2azf3YN95YsWcLbb79t9oLkZYTNTWfCzFm8E2H0Orx4NqPSqzg2&#10;Ji8jbC6sW/Uifcx+NUh5Xh5X9u+ncG8i5XkXsGLFt1kTmj7wIM36R+Lfpq35ESNejGX6Mbxq43k2&#10;69/9hPiBk1gyONjsKdQESXEMmQaxW6bSy+xXbSQRN2QaCebb4TGs+GgYWk1nx09h/MJj5kDErPiI&#10;YTXcHBzvjiZ2y1Ta6tNiSqfXVKJsk+KGMI1YtkytKOTtwfXnJ5v4KePZPHQFH9V05QuCcMO5bjOZ&#10;lStX0rx5cyZNmsSCBQvcukmTJtG8eXNWrlxpjkKoIY4c+o7WbTvRum0njhz6zuxdbWRlZXH33XfT&#10;t29f7rvvPu6//34iIyN56KGHePjhhxk0aBCDBw9m6NChPP744zzxxBPk5eWZozEwYeYsUlaZXFUm&#10;+7cxrw5pyxu/bMfU6A5MG96Jt58K4fT5K+ZgoApDftmrMaPub8boyOY892BzcxCVQBbEuShbLxYJ&#10;hxfPJmzxEfPt6+QIc8bNZk6y+f7NITMzk5KSEpo1a0bbtm1p164drVu35sqVK/zwww8uF7GeMLbj&#10;4UzYtpGJW7PNwW4bFi1a5OTcMXnyQcPfW4HcrQsJezeBXLNHDbB27Vo++ugjAIqLi8nLyyM3N5fc&#10;3Fzy8vIM1/n5+Vy+fBmAjz76iLVr1xoji+jFBCA109x2jpCwDSaMvn3GxqtHjpD14YdYUo/RZvAg&#10;Orz6Eh0nPE+bB/tzdds3pM59h/z9iebHXFD1sUwQomO3sGWL5lYQw0LGT4nH0MPCY1hhD7OFFTGw&#10;cHwcSfow1UBS3BCGxGmxJrFm4TE1fVPplRTH+IWhxOrTaQ9bAyTFMc1JUiQIglB7uW5hSHFxMcOG&#10;DTPfdsmwYcMoLi42376N6c07t+gi/cjB7whqG4LNasVmtRLUNoQjB2tGIFJSUgLAli1b+Ne//kV8&#10;fDxfffUVX3zxBWvWrGHlypUsXbqUzz77zL540p65Venz0s2fVP/l8DziDvye2H3vMj9xJgClZRZz&#10;MABKypX7G04tY33KZ6w97n6RKrgmNzcXi8VCQEAAZWVlFBUVUVRURGlpKUFBQWzatIlZs2Yxc6ZS&#10;F5WnN9FRsCvDvKC9vXEnENE0QtxphtR2zp8/T0REBIWFhRQWFpKZmUlWVpbd6a/PnTvH2bNnKSws&#10;JCIigvPnz5tiU9vOroNGQU5yEksJIdqkLeI1ES+ScgO1Qq4eOULu0mU079eH5o89ju/VfHyOfI/P&#10;D4k0uFJI+9HP0KppE07/7UMu7au+71XVxvNgnn5vlmiFVIGkuCEMGaK6mly4VxvBDPsoluhjC1nj&#10;IbnB/YYSTipnanwIDydMVY7KPpMK4WEol8H0GxoOqWeMQptqI5v4T1MJDzffr+sEM+yjLTdWKyQ3&#10;gYnjzBtQ2ax/dzZh4zS3kPXeSva1+Cr53OHFs3UbOOr71TTlbl2oS8tswsYt47DhaUG4PbhuYYgn&#10;0xhXVDa8mcOLjR1Z64z2nWVDh59t2AV0Cpu8jLBx+o7u3LkdfsoOdti7y5jzrpYG7Z5up9H8ftNO&#10;upJ+h6upHfEjB7+nZet2WCxlWCxltGzdjiMHvzcHqxasVisATzzxBCNHjuSZZ55hzJgxPP/880yY&#10;MIGXX36ZV199lddff52YmBgAysvLTbF4izoYO9Wr1ibMHwvd4Jy8jLBxy1ivq+M5ycY60epDrwWh&#10;/L9MqetxWt1rkTrakVObyU1g4rhlzFHjr2xdvxX5W2Y+9B7vPjyX3w9aAECZKvQwY7EqGgvPRfyK&#10;F3pM5qVer5uDeIep/Wppzt26kFHbgG0blXJJXmbqC0q56/uSWZPE0LfeTSCXbNa/q5iSLJ2rvkut&#10;I3ud5SYwUStvl+Xpob4rSWFhIY0aNaKkpITS0lK7iVdpaSnFxcVcvnyZiIgI+w5+5VF38QeoizJP&#10;eTWPFWZtBrcTG/flcXjxbCYuXqY8Z47vOvjkE/MdB14LQtS8z1msayP6sdPQx0z9z11ZmNvLN8uI&#10;XFIAKQeJ1PLvYbyurvLKyMggPz+f06dP292pU6cM1ykpKZw8eZKMjAzz43b6DAiBlBR26hJyeE86&#10;RPVShBke8oK5PWl+5jZYQ2MZqmnMhbWf03JAXwLuicDyn39S/HMSV3NzsF4twpqTQfn3Wwl8cABB&#10;TQI5veQvXMvJMkdTJZzH8wRdP1nGYe37br/G3peUMlD/19qDIZzuHXY/XTt0Git1D9VCsuOnKCYJ&#10;qjZFLNOYEl+FpXt2PFOGTCEubooLwUo28VOGMCUujima3xCTxkZ2vM5vChUnoS1h4ZDqQdKRfWAz&#10;x8KH0q+ya2I1L440JBE3ZAhxSWp5JQAJ0xgS96VqwnOMheOHMCU+m+COoXAshRwlIg5sPkb40H6K&#10;mUxSHEOGxBEf7yijuCSjMMosizpjCqsnO34um4fO5OVQ4/2KMLwvTkmTI2olr87vrLgOs3VpHaLX&#10;2kmKY8iUOOKm6OtWic8e3twevMVlu1HTWnEjqiaOMGdqCqFRgYa7uVvXEj9wkkMLbmZz3v7aG21d&#10;Jb5hmiZdXBjxUys/V8rdupa3Q0zmhlHD7elZF5XOn25jzVeh7nLdwpBbi2zW//kgu8L6krhqFikz&#10;QyDlIG952zmTlcmyptq+Lgp2LVlrnLyk5HPXG7NIWRXD02Z1kFzVjtk+OChq8faJdPIyRm3TVOcn&#10;sSAMls6t/IBk5sjB71j6yQKDa9W6HVZrmcG1at3OKVx1aItYLMoCPTEx0SuHF8KQpXP1E0v9BDyY&#10;p9+bxALUes1N4K0lsCBOqQ/7YL1KK2Pz4JxOPKNJWTWLxImBLJ07m4QBjvpeutbNomdbPnepH5J1&#10;UQW8/Wct3BHmzM13qGvPDGHXks26Ok0ntZPy8TLb+lfE6u/OGxxAqUkYsu9MIs8uH058yvO8vOJZ&#10;p/DOFPD2VHPZ6gRJfz5IqGbaEdeXVLV9Bg2OYV2U6cyLlHQY7aYvmEleRuSS5qzTPpohB4lcnM3T&#10;7w1ngmpO4l35GMuz4vr2nmvXruHr62sXhGhu7dq1/PWvf6VJkyYUFxcTEBDA+PHjmThxojkKJ4zt&#10;eCOpEyd5l8/kZco5ELrycoxjR5gzVVdPM5vztjqxqag8dm2DN69Dm23y5Ml2RwWCkMpTwFIesbe9&#10;gds2qn3e3MeaG/ufm7JQ0LWXx14kcWKg7uwh5/Y+cNsOw3h/veUFUFZWxh//+Ef+/e9/292WLVvY&#10;unWrkysrKzM/7iCiFxMoID7J0Q4cwjXPecndulDXniaxIN2VuZa5nKtvLAO4sm8fDQLq0ahnBJad&#10;32ApuYq1pJj6xYVY8y9gKbyI9VoxZbu2EDRoEH5ZmZzf9W9zNDo8jWUVsC0F3nD0kVHjkoheNUv5&#10;ZuN+DLG3B+05nVDJ0F+jCoyLlMqMlbc1SaxZCDFjtLMZktieAMc2H6iiJsMxEnhZEaysiCE8YZph&#10;AX8sAV7WzEfCE5imMzWJG7+QUNUUxjvzlmAUuYMidgDg2ELG6xby4xeGEluV8zo8EDzsI2KjgehY&#10;tkx9iqlbYlEuVU2EXlPZsiKMT4cMYciQ8aS8bNZQSGAzM9V8hpMwbQjbB6mCqGhI+FRv+pPAwhS1&#10;PGOjSZhmFNCsWRjKy5XVfkiKY1pCtN2MJyxVb2OTTfyUaaTGrLDXYarhnR7q0GAetIXYUJN5kPIg&#10;W7YoZ7hkx89lYagmhFPi+rTSwgtju9kSG+pFu6l+Di/eSOrE0Uw2HVMW1L65bk2Szfq16QzsVHF9&#10;5W7dwdKoR+xjT25SCrtIJ6EyQu3kZcoZXxVo2IW2rzg9gnCrUcuEISopB4kct5D1QS+SsqoSaq4R&#10;SvjJmcru5Kht5gBAWBgPu5nMKANMIAue0AaL3kyeGOi0m7d07mzCFmfz9HuzqkVF+dD+7+hx7yN0&#10;7zGArt170bV7LwJbtaG8vNzgAlu1sft37zGAHvc+wqH91ScMAYiMjMTHx4fIyEi78/PzM1yXlpZW&#10;KAxxdWaIYwIezNNv9IUlnxA29SBMHG0f5IMGx+ik1tn8nKI9oxHCm2p7CGrfHHQq5nd0MkrhDeg+&#10;JMZwvXlHN8HNzczX+QEEMqyXl+3PhH89G2MfamN3V0vLDZoh+87s5oOt79PjjnsYcNcDXCtWTI/G&#10;PtQGPx93Z1u4srM3TtDtAqGgaJZ4bJ/eq+cbdrCrrLaOU3lWXN/eU1ZWhs1mMwhCrFYr+fn53Hnn&#10;nbRo0YIrV67QsmVLunfvXuG5Nzi140kM2/WJ0469W1IOskidrPR5STeOmU0jdKYOFZaHrg6qwoED&#10;B+zOkyCkX79+BucdurEzqAPGzUnd4jLiRYdwIjmJpWF9mWwvi6EsCNNP8jz1P8UMwj6u5OY5H8h5&#10;neUFMGDAAMP4p7kBAwa4dO4xmVkZ2oGnvGSzc1cBAwf2VQU67sw/am4sA7i8L5GAHuFYfz5C8aU8&#10;rhxIxvrTaYpPZhuczQrlp1Np1/sBsr/dZI5GR8VjmVvs43kwXUP09RzMXWHmwA4GThxqD9c1ROeh&#10;b5Nkcypd5weVGitva7LPkEooHYO1HfZPCYuNIdyu2VBZwh2CleCOpjEBwmPGqIeBKoIMO0nbSSCa&#10;Qdqjw14mmgS2V3ZVazozZEssTPNKy6T6yI6fwpDxKarAYAuDtptNj6LtAozgjqGgy3fbMLO9i648&#10;e40hJvwYmw8omUmKmwaxFR+uaiZpewJED7LXw7CXox2e2QfYfMyRPoKH8XK04514qMOk7Qk6P+g1&#10;JobwhO06wYQjn6hCJccBqTmkmM++9QZTu6HXVOXcFlOwGkUVrP7BaXxWx5m4MOKnziZs3Cf8PNrV&#10;OO7M2YwCu9Dk8OLZRGY8wrooV2dQueMgc+bCOlebAts22oXRoxheJUG5INxsapkwJJinR2szFMeu&#10;kdcqvaqKsLaDvS7KHMAzZzMKzLdUCvg5V5uoq7e0AeQ61K81evd9kKT928m/kIm1rNQrl38hk6T9&#10;2+nd9/p/YcZisWCz2fD19WXfvn34+fmxf/9++6IJ3SLq8OHDXL161fMOqDcERfNmlPILM4aPhkHN&#10;ewepHia21YPRLOEtp9XU9bFh33k27M1h08EcLheX2c8M2ZuxmwWb53Jn+3CST/3ENzs2cbW4hHp+&#10;sD7xPH5+VenaDq2bSK0Mq6F9aosDb3YwKk0113dZWRm+vr4GYYifnx979uzhxIkTFBUVcfz4cXbv&#10;3m0QAnqHOj5tS6pYGyziRVJmhhg0S+wmS5n5ENaaO8zPUP3l4Q7zoaiTJx+0O40Dixzu+ujNO5qW&#10;nZY3zWY5M18Vfmt5/oS3U7yf5BlMG9bmM9AcoBro2bNnpZwn+gxwtB+zgNF9XhShWMU7djU7lpVc&#10;ukC9xo0hOwNKSmi1dJ1LdzXjPKUpqTTs1Imr56vHTKbGMZgorSXe7F/XSIpTF/AfMayCHwaqCYzn&#10;bHhLNspjHp4yCRBqHtUsxkko8GkVBTKqoAqMwofseD5NjcGu0OM1FZRZTgrHSGCaTrtmWoJJ+8Yl&#10;SrzHFo53mL2MX8gxT+e1JMXpTGQ+JdUsB/KCqrWb6uSIe6ED6vddM3eJ60vqXKNpsmeU8f1PnSZV&#10;eiNq15KDzr+Mp6E3k0E1oxZqKdVkinYLUpUV062Nqt2RohNmeGuKcnhPurrb5Gk33D3uNQsCuUvd&#10;hVK0QVQ1ZpTdX6/NeNxw730DeXz4c5w7c5qionzKrWUeXVFRPufOnObx4c9x733XP/3XFoV+fn70&#10;798fX19f7rvvPsOusPZ/nz597GcxXBeqyZGx/FS1wYmaTeVovDva9zpI3szbKSF2848lo939ikvV&#10;GNG/DSPub8vjfdtisdooL7fy3ekdzP/X7wlr3429R/bw60ffYvg9X/D51G+o5+fD05FtqFflnq1r&#10;o6uGM6Ea2qe2i1r9B4dWb303bdqU8+fP06BBA/z8/LBardhsNl566SVmzZrF2bNnuXLlCmfPnmXT&#10;pk1s2uRp17oa0I1likmXarLUvjmk5HHWHL6ay8MdZkHIjUE9rFobO1UTmqD2zRWzF4N2gHe7ZeQm&#10;8KdtOu2CN2pGcnT27NlKOY9E9GIC6SQkm86f8ZgXRduhQgFRDY9ltrJyrIWFWC8X4G+5ZvY2UF5u&#10;BRtYfTxrEN4qHP5abx4bw5t6rZG6RHBHQklg2qdhrNB21HNSOHaDF5jGcza8JPsAm49BqENaUMtR&#10;BA6gnoWiMwmyn2Fi/nUdJ1yYFulpG0Y4mgmNzlX4E7dKvOGaeY3duftZ42ziP03QhZ/JUHMQL6hS&#10;u6lGcrfuYCnpjFIFq5FLCtSNU8X87/CedAZqmtBB0SyZGeJ8qLYL7ugUyK4lG3WaJMoGVcUCcoWB&#10;EyeRODGfURVsjvUZEALp5zyGEW5nlIOEHf3xBmtN1SBVXjLdLBSBg6ppoar/OjAeaNrnJeVcDm0X&#10;VTGLcEwKFeGHGTXu3AT+5MpMxgNBvcIYqFfn5giLlhTYTWsMB7iqAxnVZGPXrkMI0SPGkXXuLMWX&#10;C7CUlbp0xZcLyDp3lugR42jXoXpmbHrNkMOHD9v/Hj58mKQkRW64b98+Dhw4wP79++3hq84R5sxN&#10;V0wQ4vqC6VwXhxr5Zt42mwnUCPmc0tlwVifr9+SwYW8O/9ybQ2xiDNbguSzd+yld2oWyP2k/7z/z&#10;AfeHRVJmsWKzQj1fiD+Yi5+fOSZvMP/MrbKI8q59qgIP+4dZWaxp6He0Uc8wcKl1EtSagTpbVsX0&#10;zDPVVd9du3altLSUjIwM/Pz8aNq0KU2bNsXX15djx45htVrZv38/oPzyTOVR24e2m+8hr+byURb9&#10;qjaIfUGsBTYevFpd5eEOrw9FrS5M+VNMaFQBc0QvJujMibQdeq+1Ae3fEnVBa/a+DnJyckhOTrb/&#10;moy3Ljk5mZwcd9NxxVRm6dyNLn5Fxl1egnl4YKBh0mw+3NhBzY1lvoHNuJqehi2gGZaCK5x/brhL&#10;h68v/h1DKDh9Gv9mrczR3Lpoi4AqzB1qD70YFI3jgE9tkWq/vkH0GmQwi8mO/9Ro/uBENvFzF3Is&#10;vALtiKQ1LDwWztDKnqAa3JFQdBolSdvx7tdrlV+PObZwjX0HNmnNwqod4gqA7hwNXV6Ch31kEDrY&#10;zzDx4nyUXoOiwW6+otS3neB+DDWc3aEcpurNQaS9BkUb8q0cpup5J9oulElaw8KqmMmY2o3zwbc1&#10;S9DgGINQP3FioKp54TD/028qOZsyatp9xg1gZW2i+16ogu/KmO4FDY5Rz3pz9d1QOLwnHUI6uNZq&#10;EYRbmNtOGBI0+BEm2A8m3AwDzec3KLvZitr0J8pOl6Zyppqp7FryCWHjFnKqk1EY0Ocl5TDHpXNn&#10;Ezb1IKFRIYYJZoUERbNE3bVU1GU3sjRquN2WOGhwjP3QzrBxswmbq+ziVpeNXbsOIdisNsot5ZRb&#10;Sty4cmxWW7UJQlAPQ7XZbPj5+dGnTx/q1atHnz596NOnD7169aJhw4b07NmTfv36cd999wHQoEED&#10;czQGXB2g6jj1XynXdyKUMv/DRNRDEzUzBLX89/RSDsGtdo0EHRFDWRCmmWSthdF9GWhfUFwfzRr6&#10;8oterRhxf1uevL8t14pL6dmlF40bBXAo6SDzRv2R/qHKGQNl5YoWQ30/GNY3iIb1fMzRqbg6dFAT&#10;IPbmHVX1Urn/CW+HOGxAFYGG7kBgE32e6MtAe99L4q6Jur4Z8aKys2Df8Wiu9kttcaeqe6rmT1r9&#10;v0UYE/QvMVC99e3j40Pfvn3x9/fn6NGjfPfdd+zYsYODBw+SlZXF8OHDmTt3Ls8//zwffvihhwWr&#10;A2M7/oS36es4gMxDXu0TD+3ZufkseENTnTXV09SDhM6M4emg6i0PT5gFIosW9bU7jX6THe66CIpm&#10;yczmunarHC6nTA6dywIPY2pQrzC1jS7jsKn8EwYMZ0JlxvsKmDNnDlOmTOHEiRM89NBDpKSk0KFD&#10;B1JTU+nUqRMpKSl06dKF06dP07VrV1JTU5kyZQpTpkxhzpw55ujs9Bmgjt3680wqyIu5PY1K17VD&#10;jRocywCaDojkwr592NqHYSkooX7T+uYgWGw2LDY/6ncOI+On7QT/1+PmIDo8jWU3FsPY92d4c2Jg&#10;nd0h7TV1BUM3a+YN49k8dMWN/UlSAHoxdUUMqdO0g08hZoVxFzNB9dPSuTDUxeLfdIDqkGkJRMe6&#10;007wRC/GxIQ7zD62hxGjM+NQBAquNTGUA1YdpibTUmNYYU6n10QzlLnXmRcTvabq0jcXhurODFF/&#10;sjjUbu4yjYToWO/aQ6+prIhJtefbVR06UM8qSZimlu8gYqM9aKy4xdhuhoxfSGh1lFE10ecl5fBr&#10;baxzzKMqICiaJTOxz7/C5sI6j+fBucb+fv0YazozpLImOIJwK+Dz+eef27foR40aZfT1gk8++YRJ&#10;kyaZb7ulsuEF78k8l87GL1fQvr1nhdTMzByGPzWe9tUkEFm/fj2//OUvOXXqlNkLHx8fp8NSW7du&#10;zRdffMHUqVMN9wUjmw4Zp9IrDrzG+UvZlF4rJfa5hdzfLdLu9+7aU/w6+g72pxaiiUEG92pt9xeu&#10;D4vFwurVqyksLKRHjx4kJyfz008/8dFHH5mD1mr0h6EuWrTIfoiqWTgiOJg+fTqjRo1iy5YthISE&#10;cOHCBTp37szp06cJCwtjz549PPLII3z77bfMnj3b/HitoTQ3h5PzfktgaTktBz3K1a+/xmopx2ax&#10;YMEHLFagHs2GDSfjP5vIKc+j/wfLaRzc0RyVIAi3KklxDPk07DoENoIgCDeW69YMady4MfHx3h0X&#10;Fh8fT+PGjc23hWoi82w6TZo0xmIpt7tr165y7dpVw70mTRqTebb6VKA1zRBfX1969uxp/9uzZ096&#10;9OhBWVkZvXv3tjtUIYngmWul8Pi9QXb3u8c+o2O9D9j17j6DIAStDlDMZAb3ak29KpnJCO7w8/Nj&#10;7Nix1K9fn71799KxY0cuXrxoDlbrWbRokd0BiFy7YoKDg2nRogWNGjUiNDSUkpIS7rjjDlq1akXL&#10;li0B6N69O23behZi3+74B7Wlw5gJnL+ST+7mLTQa+gT1I+6Bxs3wqRdAw3v60Ozx4ZzZ8jVnC9MI&#10;f3WGCEIE4RYnO36K7tdtVDOZ0I4iCBEE4bbhujVDAFauXElxcTGpqeppTC4IDQ2lcePGPP/882Yv&#10;oZr465/m0KJ5Y+r716estIxL+cW0v0PR/sg8m+7k99qb75ijqBKrVq1i+PDh9l/fsFgsdme1Ws3B&#10;QdUmiYmJMd8WdBw/4/zrRO+v/Yll0x4w3+at5ceY/mQX5ZBVi41yi5WOQQHmYMJ1Ul5ezscff0xS&#10;UhJRUVE899xz5iC1moMHXR+e2revaIa4YuvWrfz0009MmjSJVatW0aJFC86ePcvIkSM5evQonTt3&#10;Zvfu3Tz11FNs2rSJvn37EhHhxsanlnBx33ec/uxPkJfFHeGR+Ae3B6A4M4PUn3ZiCWzKXa/OIPjB&#10;X5gfFQThhpJN/JTx7s/fiI5ly1SIGzLNcQZK+PWY8dQk3uTFtRGOIAi1m2oRhgi3Bn9dOIegoACu&#10;FJdSfKWMEU+PNwhDNqxfQeOA+gQ09ic39wqvxVSPMGTz5s2cP3+ea9euUV5eTnl5uV0YYjaR0ejY&#10;sWOdW0hWlqfnfme+xd0dmzL7BecP9p8T0kjPKaaopJyycgtl5RaW/dph0iBUH1arlYKCAlq0aGH2&#10;qvW4EoZMnjzZ/hPagpG4uDhef/11Fi9eTKtWrSguLubq1auMHj2abdu2UVBQgMVi4fLly/zmN7/h&#10;n//8J08++aQ5mlrHtZxMzu/YTObOTZRczMVWWoZf65a0fzSado88TuN2ncyPCIIgCIIgVDsiDKlF&#10;7N+zk/17dnLfgIe5b8DDZm/wMowgCIIr9GeG6BFhiGu2bt3KsWPHuOOOOxg5ciQAH330Ec2aNaNe&#10;vXqMGzcOgJSUFP7zn//QrVs3Bg0aZIpFEARBEARBqAlEGCIIgiAIgiAIgiAIQp3iug9QFQRBEARB&#10;EARBEARBuJ0QYYggCIIgCIIgCIIgCHUKEYYIgiAIgiAIgiAIglCnEGGIIAiCIAiCIAiCIAh1ChGG&#10;CIIgCIIgCIIgCIJQpxBhiCAIgiAIgiAIgiAIdQoRhgiCIAiCIAiCIAiCUKcQYYggCIIgCIIgCIIg&#10;CHUKEYYIgiAIgiAIgiAIglCnuP2EIdlrGOnjg4/qRq7JNoeoInuY7+ODz8g1uI6xIv8biZoWn5Ho&#10;s5+9ZiQ+Pj7M36MPyy2Wdu9xnx9v0MrIBx+f+SSY4toz37n8BEEQBEG4OdzY77J+jqBzpnmSNg9x&#10;dvOp0tTEa4xzmD0u0lK1uVHl5lZKnXgX9najutpbZcpTEIRbj9tMGJLNmlfHsoF5JNpsZK0ewYax&#10;7TwOQHvmX/9Ad+uygbFLPWReY8+3zGAeiV+NIdjsV0vJXjOfGcC8RBs223T6mgMIgiAIglC3GbGa&#10;LJsNm82GzZbIvA1jaedC0KHMJVSXtZoRzCCyWjeY9jBfF595DjMgew2vjt0A8xKx2bJYPQJmRDqn&#10;s1rJXsP8GeabgiAItYvbTBgSzJiv1A8DENx5AAB70lx/jvbM9yGytg/kMyI9CoMAGDDdXmZ1leAx&#10;X2Gz2ZhelwtBEARBEGqUbNaMdK9pcWszgOmJ84AZzPe0ixb8KGNGABvSSDP7VYk9zPeJxON0NS2N&#10;DcC8RwcAwTw6ZgQwg28rmv9dB3uWjmWD+abgRJXml3vmK/3DPIE3ab8b/U19qzJaLdr7KqVVpL7P&#10;3oc1bSVFCKdpDVUpPcLNo4oWFrW5vm8zYYiR7LQ9wAjGPOqs75C9ZqQqCNnA2HZaZXs3kHyrq3D3&#10;A4bnuMzqjN42tqowY77ryYaT6p46GBrLYj5r9Gmdv8fQ4I3pNuVZVzj2d803DvDmcnBfnjiphX5r&#10;9vbwfj3Za0bSbqzyCZ8RqYRzKgsT5nQa8m3+ON1WkztBEARBuDHsmd+OsRsU7V2bLYvVjKVdlb6Z&#10;DvPeNS7nZBX568JU5ts94FHmARvSPIg5sr9ljSKZ8HKTyWyq7Jh/7SGbNSNVQciGsbTzGcnf/uY8&#10;h6FzZ0YAM77dA2TzrZIAHh2gn9ut0eV3JGv26OcuLrRI0nT+5rLZM5/IGTBixAj9XS/Ql/lI5s83&#10;z73cz+Ps87Q17tNlWJDp/bR52vz5hgW7WQjgbt7oDcbFoGPOX9H80sye+T74uNypVbTfB2haSInz&#10;DBuee+a3YywOTabEeRsY+6oXbTp7DSMjZzBidZY93hmR3qdXY8/8SEXL3LC5quvrI7xMj3AT2cP8&#10;dmPZMC/RruXG2HaVWKPWzvq+bYUhe+b70G4srM76ijHOshCCx3xF4jyAEazOsvHVmGDTRzqRebio&#10;yA1rYIJW0e7VED3GpaozagNP4jzYMPZVl4KX62LEalbPUz6g3ljLuGYGaZ2/sueXGZHM75xlv3ak&#10;O5s1I3V5zlrNiBmRTh1oBo8qHWz6ALtQwq5eqg7A5mc0lIFWqS+b7VHS1MmAgnfvR637rNXKB3xe&#10;opIWj+yZb0insb5U0yxNlVbx5FUX7xUEQRCEOotqVjFi9QRlsaQJDTas4duqfjLtc7JE5rna/HHr&#10;r2pb2M1gVMGMK6GAK/akGd4zI1K3EG6nmmtXNLfwimDGfKWkXTHZ+YpXX3Uxhwkew1e2RObNiMTH&#10;R5sLGTV+laJQ5ylsYGxkGtPt1zOINK1+Z6R15iuX85ps1syfAfMS+dsYwyMVYpzHTYcZlZ/HaenK&#10;Uiah9vmtou2txa2aNJlX9DPgUZvy7gEmIUCWMqmvtBAAp3erC8F2XrYlPdlrmD9jHolqezWiaL/b&#10;m5UqADNov9u1kbJJ2wMM6Fyh+bui4TOP6epiac+3iiBGEax5idq35yW60zJPI22Dd+kRbh6K+d0I&#10;Vk9QajH72zUoQ/S3lRRq1K76vm2FIQOm27BljWFNO+8lvQOm27DZJpA20gcfdyqJI8agKJp4VkP0&#10;Jq4NY9vhM3INnafbsNlcC22ul0enqxOASFeaFN4wgs6dAYJRrI40TRvtWsW8E6KqiZo7kKLCCfad&#10;ixGrUfscDJigCFhcdro9fDtDX/4DmKBOBsD791eJAdOx2WxMSFOk+y4F9uqOzZrOStivaqIyBUEQ&#10;BOF2RTXlGNA5WNmNbreGMcqODZ4ULTxinxN0prMr0xR3/nu+Vc7cmK6dlRbMmOmKUMDVnK4iDGeG&#10;2BKZxwwi3WgX1wjZaxjpE8ke+yabi/drCxN1EW2fL2nXJuzzNU0bRptP7VnK2A2OBZP3VM88TkuX&#10;0RTeOe5H5wEzvjUKJPTaOsFj+Mpm46vOS/Hx8bFr21Qe87uNJvuVIngMX3n5nLJQdWi/D5iutTsf&#10;RSDGarIqFMipQpMRnemsCXVYrWx+mgR+7klj6auKNoHz67T0qFojzgGEW4g0RYKBMkSPpN2aMeqm&#10;urcmf7Wzvm9bYQg4BlKnwdANiopbO8YOSLTvInjC05kkHuMKHsN07caGsbTTq+xVO9rHZgZjqzTQ&#10;K53Ca2ZEqrsj7Ri7wVMHUqWGrnD1THaaUj4VSRm9fn8lUNUo240dQKKqGeJAm0Ch7LS0U3aGvJS/&#10;CYIgCELdIk0VhGR9xZjOZs8bg2JG7RpXczonPM5FtHnXdQh5KonTwvhRRci0RqdyM0LZ2aoCekHS&#10;HuZHzoB50yu/gXcj5nH2ObW2cbUHt9Wpmc5E7mF1lqoZUhW8zVd1omosj1j9N0c9aOnQqKSW8rfz&#10;fYgkEdv0R81entkww6jgY0BvNjGDyBpb6wjVSZoqCMn6agyVGzVqZ33f3sIQDVXi6RlNsuuNJFVB&#10;+5gOcJIWVByXojniUN10paJYXQSPmV6hYKfa0OzM7M6dhFv9uLrCVX0Fd1biqUhS7fX7vUdRGRzB&#10;6iw3camaI5oJDaomTs3UpiAIgiDchmjnWoxVBSHBjrPdqrxOryLaZpYrnOd0OlSNkqoLFm5H1M2r&#10;EZ3prOZfE1jozy4xm7M4cSPmcYZf/7F51LrWTADmJboP4xXe5qu62DMfH9W8x6GFbDLZtpt0L61g&#10;LqpqeW8Yy1gSVbPxSpo4jFhNlun8Emc0bXoPwinhptO5s7p5rgpCgk2aQ95Tu+r7NhOGmA6h2rOU&#10;sRtgxJhHXXZopdJNqBJo7WfLnLDbJ5oOqHKFu7gMB5UOYHrWakbU6MdVOwHdiFmzRbMTrBJmLRz7&#10;YVXuRka1o+jPM/FYX6rKo922eA9L9ZoulX5/ZVF3eJx+Ss7Y5gZMV89WqfTAIQiCIAi1GO07bTcn&#10;UL/jVdEyuF5U0w/HGSLqORie5nS6MNr5Cq7xYn5owGTCo5mLmP09oMznNjBWnVBpmziufkDAW+xl&#10;owmAxjxKsG7zx6ads6GaCVVsHlyT8zjnuI2H0rpHM7MxpKVSmN+taYfXwKaYes4J8xK9KG8z2uG1&#10;RvMpRYvIYX5kPjfCKwZMR5GHuDMN00zjtb4v3IoEPzpGWY9q6zB1XeYwJ/SWWlbfn3/+uU1ztwVZ&#10;q20jwIbqRqzOModwoA87L9FmS5xnfw7m2ebNU/4m2mw2my3RNg9sjJhnmzdCCzPC5ohe819ty7LZ&#10;KojL7K++v9owpcVms9lsWbbVarodr3LcgxG21auVNCllpvk50pw4z5hn87UxPuP7s1aPML3beF9z&#10;Zn8j+vjn2VY7xen+/WbM6TFfG/OmlqeWxnlKOTnea/Q31LMgCIIgCCref6fNuPwu2583z1kq8teF&#10;cZkW83fdVRjnOYzD6edGXqCfE85b7ZRW/XvmJTrPWZzi0L9fvW+fD2tzX8cEyHBtj1ud6yhpcj2r&#10;cZkOj+jLtXLzOKd3mfNlbyOO+B3RmvKs3DS8a8S8ebYRuvic57ieMb7b8ZxTuj3iut0Z5+UmZy8j&#10;87PmtGv+5vvmtuNtWtX0aO+3r6mUcjeWh+O+cItTmXW0jtpc3z6ff/65TROMjBo1yigpEQRBEARB&#10;EARBqCTKrwq6/+VHQRCEm81tZiYjCIIgCIIgCMKtRTZrRhoPmdf/eoUgCMKtiAhDBEEQBEEQBEFw&#10;j3bGhxs3f08wY/6mnJE3I1L7xRcPh9PfKlSYL/MDgiDUJsRMRhAEQRAEQRAEQRCEOoVohgiCIAiC&#10;IAiCIAiCUKcQYYggCIIgCIIgCIIgCHUKEYYIgiAIgiAIgiAIglCnEGGIIAiCIAiCIAiCIAh1ChGG&#10;CIIgCIIgCIIgCIJQpxBhiCAIgiAIgiAIgiAIdQoRhgiCIAiCIAiCIAiCUKcQYYggCIIgCIIgCIIg&#10;CHUKEYYIgiAIgiAIgiAIglCnEGGIIAiCIAiCIAiCIAh1ChGGCIIgCIIgCIIgCIJQpxBhiCAIgiAI&#10;giAIgiAIdQoRhgiCIAiCIAiCIAiCUKcQYYggCIIgCIIgCIIgCHUKEYYIgiAIgiAIgiAIglCn8Pn8&#10;889t2sWoUaOMvoIg3HCuXbvGoUOHKC4uNnsJgiDYady4Mffeey8NGzY0ewmCIAiCIAgVIMIQQbjF&#10;2L17N2FhYbRp08bsJQiCYOf8+fOkpKTwwAMPmL0EQRAEQRCEChAzGUG4xSguLhZBiCAIFdKmTRvR&#10;IBMEQRAEQagi/x+6TARxjFTprwAAAABJRU5ErkJgglBLAwQUAAYACAAAACEAUmD+l+EAAAAKAQAA&#10;DwAAAGRycy9kb3ducmV2LnhtbEyPTUvDQBCG74L/YRnBW7v50JDGTEop6qkItoJ42ybTJDS7G7Lb&#10;JP33jid7m2Ee3nnefD3rTow0uNYahHAZgCBT2qo1NcLX4W2RgnBemUp11hDClRysi/u7XGWVncwn&#10;jXtfCw4xLlMIjfd9JqUrG9LKLW1Phm8nO2jleR1qWQ1q4nDdySgIEqlVa/hDo3raNlSe9xeN8D6p&#10;aROHr+PufNpefw7PH9+7kBAfH+bNCwhPs/+H4U+f1aFgp6O9mMqJDmERxknMLEISgWBglaY8HBGe&#10;VlEAssjlbYXiFwAA//8DAFBLAQItABQABgAIAAAAIQCxgme2CgEAABMCAAATAAAAAAAAAAAAAAAA&#10;AAAAAABbQ29udGVudF9UeXBlc10ueG1sUEsBAi0AFAAGAAgAAAAhADj9If/WAAAAlAEAAAsAAAAA&#10;AAAAAAAAAAAAOwEAAF9yZWxzLy5yZWxzUEsBAi0AFAAGAAgAAAAhAGzojfghBAAAwxEAAA4AAAAA&#10;AAAAAAAAAAAAOgIAAGRycy9lMm9Eb2MueG1sUEsBAi0AFAAGAAgAAAAhADcnR2HMAAAAKQIAABkA&#10;AAAAAAAAAAAAAAAAhwYAAGRycy9fcmVscy9lMm9Eb2MueG1sLnJlbHNQSwECLQAKAAAAAAAAACEA&#10;kbV9j9zgAADc4AAAFAAAAAAAAAAAAAAAAACKBwAAZHJzL21lZGlhL2ltYWdlMy5wbmdQSwECLQAK&#10;AAAAAAAAACEAVvpge1gKAQBYCgEAFAAAAAAAAAAAAAAAAACY6AAAZHJzL21lZGlhL2ltYWdlMi5w&#10;bmdQSwECLQAKAAAAAAAAACEAuwhj6EeUAABHlAAAFAAAAAAAAAAAAAAAAAAi8wEAZHJzL21lZGlh&#10;L2ltYWdlMS5wbmdQSwECLQAUAAYACAAAACEAUmD+l+EAAAAKAQAADwAAAAAAAAAAAAAAAACbhwIA&#10;ZHJzL2Rvd25yZXYueG1sUEsFBgAAAAAIAAgAAAIAAKmIAgAAAA==&#10;">
+              <v:group w14:anchorId="238ABD1A" id="Grupo 47" o:spid="_x0000_s1026" style="position:absolute;margin-left:-59.7pt;margin-top:1.95pt;width:542.15pt;height:230.25pt;z-index:251673600;mso-position-horizontal-relative:margin;mso-width-relative:margin;mso-height-relative:margin" coordsize="71406,30850" o:gfxdata="UEsDBBQABgAIAAAAIQCxgme2CgEAABMCAAATAAAAW0NvbnRlbnRfVHlwZXNdLnhtbJSRwU7DMAyG&#10;70i8Q5QralN2QAit3YGOIyA0HiBK3DaicaI4lO3tSbpNgokh7Rjb3+8vyXK1tSObIJBxWPPbsuIM&#10;UDltsK/5++apuOeMokQtR4dQ8x0QXzXXV8vNzgOxRCPVfIjRPwhBagArqXQeMHU6F6yM6Rh64aX6&#10;kD2IRVXdCeUwAsYi5gzeLFvo5OcY2XqbynsTjz1nj/u5vKrmxmY+18WfRICRThDp/WiUjOluYkJ9&#10;4lUcnMpEzjM0GE83SfzMhtz57fRzwYF7SY8ZjAb2KkN8ljaZCx1IwMK1TpX/Z2RJS4XrOqOgbAOt&#10;Z+rodC5buy8MMF0a3ibsDaZjupi/tPkGAAD//wMAUEsDBBQABgAIAAAAIQA4/SH/1gAAAJQBAAAL&#10;AAAAX3JlbHMvLnJlbHOkkMFqwzAMhu+DvYPRfXGawxijTi+j0GvpHsDYimMaW0Yy2fr2M4PBMnrb&#10;Ub/Q94l/f/hMi1qRJVI2sOt6UJgd+ZiDgffL8ekFlFSbvV0oo4EbChzGx4f9GRdb25HMsYhqlCwG&#10;5lrLq9biZkxWOiqY22YiTra2kYMu1l1tQD30/bPm3wwYN0x18gb45AdQl1tp5j/sFB2T0FQ7R0nT&#10;NEV3j6o9feQzro1iOWA14Fm+Q8a1a8+Bvu/d/dMb2JY5uiPbhG/ktn4cqGU/er3pcvwCAAD//wMA&#10;UEsDBBQABgAIAAAAIQCBrEKiPQQAANIRAAAOAAAAZHJzL2Uyb0RvYy54bWzsWG1v2zYQ/j5g/4HQ&#10;d0eULMuyEKfInBcUKDaja38ALVESV4nkSNpOMOy/7/gix7FTdOu3rHEQmaR4p7uHd8+dfPnuYejR&#10;jirNBF9GyQWOEOWVqBlvl9HnT3eTIkLaEF6TXnC6jB6pjt5d/fzT5V6WNBWd6GuqECjhutzLZdQZ&#10;I8s41lVHB6IvhKQcbjZCDcTAVLVxrcgetA99nGKcx3uhaqlERbWG1Rt/M7py+puGVua3ptHUoH4Z&#10;gW3GXZW7buw1vrokZauI7FgVzCDfYcVAGIeHHlTdEEPQVrEzVQOrlNCiMReVGGLRNKyizgfwJsEn&#10;3twrsZXOl7bct/IAE0B7gtN3q61+3a0VYvUyyuYR4mSAM7pXWykQzAGcvWxL2HOv5O9yrcJC62fW&#10;34dGDfYbPEEPDtbHA6z0waAKFvOimCU5oF/BvXSRZmm+8MBXHZzOmVzV3QbJeZLhHE+95BQXMzxL&#10;rGQ8Pji29h3MOUwOdo++wcOf+eYO/j/6ls7meZqCMeceZrM8mxbBwyM7SXnwMJ0V1vFj6Sc/vyb/&#10;FT8lq0r4D/EAo7N4+HbegJTZKhoFJcO/0jEQ9WUrJxC6khi2YT0zjy4NIUitUXy3ZtVa+clTaE1n&#10;I/zvB9JSjmABTtFK2E1ehFiXPojqi0ZcrDrCW3qtJSQw0Io78+fbYzt99rxNz+Qd63sbjnYcPINk&#10;P0mWF8DxiXgjqu1AufHMomgPTgquOyZ1hFRJhw2FRFHv6wQiEljNQLJIxbhxqQ/h/kEb+3Qb+C75&#10;/0qLa4wX6S+T1QyvJhme306uF9l8Mse38wxnRbJKVn9b6SQrt5qC+6S/kSyYDqtnxr+Y6YETPYc4&#10;LkI74hjPJwsY5JJmNBHiyiJkbdVGUVN1dtgAeB8BcC9zuOGQfgLX4q6BC6zESfa/EOMWCssBzyI8&#10;TwucuBA4BDicvtLmnooB2QGgLLa8ttY4bMkuQNvWIZFJ/UeEmqEHtgZXUZbkjq9AYdgLo1Gl81P0&#10;rB7DQ6t2s+qVB+nOfQKt6ONtPUf7ZQRZj21qEyhP+k9nDhdWE+BEyoEZKGA9G5ZRge0nKOq5vUtd&#10;CQLb3V5dUU6ntb1RAdMqEnwVynQiFKE7JSCe3PaetZ35yFqkGDC+6RSlaxOhmkFIe1iUgMJGAC2w&#10;D+qr+1Z0Byw7f2ZLUORi4MgILb0xG7qj/SfULaNpkXgPwEKwQ2wVwOTgO0Zshe1fcPR4H2DudbqY&#10;8VHihhA0Pt9h8Hpoa3FKW65s2QR4nbSVvtHWi7SV4wKn0KhCYc/nsyJ39cbTuOOuZAFZEap7muFF&#10;shiDfyTAkWneyOv/Sl5PnebrI7IM+hXf/ob+CxagwrxeIpu6Kjx2Mz9uwwWcBJyVzLNFGt6oxn4r&#10;nWF4IYG+279z4WT61nD9cA2X4yz44cD1faG/tL9MHM9hfPxTzNU/AAAA//8DAFBLAwQUAAYACAAA&#10;ACEANydHYcwAAAApAgAAGQAAAGRycy9fcmVscy9lMm9Eb2MueG1sLnJlbHO8kcFqAjEQhu9C3yHM&#10;vZvdFYqIWS8ieBX7AEMymw1uJiGJpb69gVKoIPXmcWb4v/+D2Wy//Sy+KGUXWEHXtCCIdTCOrYLP&#10;0/59BSIXZINzYFJwpQzb4W2xOdKMpYby5GIWlcJZwVRKXEuZ9UQecxMicb2MIXksdUxWRtRntCT7&#10;tv2Q6S8DhjumOBgF6WCWIE7XWJufs8M4Ok27oC+euDyokM7X7grEZKko8GQc/iyXTWQL8rFD/xqH&#10;/j+H7jUO3a+DvHvwcAMAAP//AwBQSwMECgAAAAAAAAAhAJG1fY/c4AAA3OAAABQAAABkcnMvbWVk&#10;aWEvaW1hZ2UzLnBuZ4lQTkcNChoKAAAADUlIRFIAAAIxAAACiggGAAAAzGIKQgAAAAFzUkdCAK7O&#10;HOkAAAAEZ0FNQQAAsY8L/GEFAAAACXBIWXMAAA7DAAAOwwHHb6hkAADgcUlEQVR4Xuz9bWxU6Z3g&#10;/X9nZyckpmzstqG6aTsBinE7JsZNp+4J0/+4iHuN2qrEg9GCR+ORmBcZVWknuKVR5oWReku3apHw&#10;i7QipWBulbV5MUghitsrijAp0cKCYPqfIfmfhAZPe9wMBU5MuynAbWMXJCQ79/5fnIe6zqkHV/m5&#10;8O8jWYK6zvM59vnV9bse/qh2e8P/QQghhBCixPwn5wdCCCGEEKVAghghhBBClCQJYoQQQghRkiSI&#10;EUIIIURJkiBGCCGEECVJghghhBBClKQ/evnll6WLtRBCCCFKzh/V1tZKECOEEEKIkvNHdXV1EsQI&#10;IYQQouT80ec//3kJYoQQQghRckq+YW/NwVf5ytc+4/zY8Bk+/zev0tTg/FysSTXVfKWnlhrn5/Mo&#10;+9qf8kbPq8aPfX2zTJ6BbFbw96Ohljf+ppoy5+dCCLEIRQcx9R1BgsFuWqqdJaugphpP7SMSP/29&#10;s0TXsIWdTJAYcxZk0VCb8QLM+tlyaKhVXsL6jxqY2V/Sr/JGz5/yeeug9BeR7QVhbM96OS32BbLY&#10;9ZdTTTVNTXD7hx9wKfIBlyL3eORcRiydtfwsLJsVDPacFhjYC7FeFBHE1NMRDPLKzChzzqJVUval&#10;F2DkQc6XVs0Xa3j48ymeOgvWpEfcjBgv4h9OQFOjvYZpdoJrRvm1Edj5dfNF8hk2VTzhCZ+zXiw1&#10;X/wcT2bTqz7Xaj7HxtlPeZTjIXj603/nUuQDRgoJZIUQQpSUgtvE1Hd04/7ZGa7SQvehOiYGz3B1&#10;yrnUSnLR1PMSj3/47/wm2wusppqv/NXnSBT6zbyhljf2w011+YzPXDT17GSzWT47wbV/UoKkhlre&#10;2G9+Z3rC7VzH5pSxH/tnT7/2p+z9wqfpfdnOzUVTTyWPRz7Hpvv/zsiYi6aD8Ak78UyP8vOf/l7f&#10;1ld+az/WQtRU85W/qmOj83MeFX5N5mO7Zji2rddC7W0yj8BeZpWr18aiHlfmvSj72p/SxK9JVDWy&#10;u1b/7OFFNdj5DJ//m0Z2Vhj/vXebS2dTZmEe+n6xbcv5Wb5rlvlc1xx8NX0vrXs/w0vmNoq65o59&#10;O8/bcT+ssoKeBcc1U4/LeAZv/voFdhv388mIcU4G+7123jPHtjOeBft5ObedX+5t1xx81Xo+VNb2&#10;57kfZV/7U/ZWfZJ+drL9XXJcc33bn8m4T0apdV3m27b53IzwBeu62p/xxVwzIdaGP960adP/7fww&#10;m6lbI/zmt0DZF2hq3MTsqPH/VVL2tS/wyh8+4YNfZf+lq3nzFV749Tj/Pv4fzqLsairY7oHkL2bT&#10;LwPHZzUHG3H/epT3Bz7m7i/uc/fGb/mDtWw1XzlQwW9+OMoHP73P3dkyvnyggjl1e7lk2zd/wpam&#10;Cp7d+ZSnW6qprfwt94z9lf1ZLTv+8IgPx34PfAb3Vz7L9KU53F/+Yz6mEvejR6Q2v8gLv3vIx+P/&#10;oW+/9n9b6xfs6W/5+Bf3uTv7n9m+eYpr/Xe59Yv73LWO8zN8/m9e4YVb5jX5lP94dSe7d6S4O5b9&#10;vtg4r9mdP7Cl6U+YNrffUEvLn/9vbkZu8eEv7pMsc/PlfX9E8sZv2XTwVfbuf5Fa92dgwyZqv/Ii&#10;27/yIlvKPtXPmd/z4Bf3ufuLFK6vlPPsXz/lsXIj/mRbNTuaXsZl3M9kWTmv7NK3/Qeg5mATX3x2&#10;m0v/9Bv9vL7yCg1V5rbz+T3/78svsmOzcg0atvAlz1MS8VmeznvNPoPbcbxlX1TuZVkZtU0vUfeV&#10;DXzyw1E++GkKl287L8ze58G8AXOWfX9xM5/92FzXRVPL7/j5P/1Gf75n/zNf2m88w/M+C1D2tZco&#10;+//e0u+lcV4e85rVVLC98SXcf/iNfk3v/IHa//ISf3zHOM+aahq2PODnxu9Wsqya3f9X+n6UfW0H&#10;u/+Tsa5jv5nnleKFjldwF3RN8m/76ZhxLl/czH8Mf8DP4/e5+4v76edgnvvxJ9uqqf2c8iyUlVHr&#10;eMbf2P85bpu/A9a2jef3zh/Y0vQHxozfgbu/SD8X82277IsvUvenm6k1rrn9GV/cNRNirSginbSW&#10;fIaaL2zk4b/l+mbs4qXaJ3zyrwW8SIu08QvlWdsD6KmtX6e/OY494PZsDS8tNI/+6Jk9+KmoY6/R&#10;JmZv02+5aX372qAfz6M5PqmopOmL8MlKpU4atrCzQm2T9Ht+85MJntRWFpTDr2mps18zh5ov1vDw&#10;Yvob69OffsLDiheoqYFHZ83U2hNbqq2ob5L3blvLP/3XT3lSYabkXLxU+yh9jfk9v/n5o5z33unR&#10;Vfs1qPliDU/MtOcir5np4UWzliLFJ/eg7MVcjdsVRhuxkZzXKMWIWts0NsNDPkdZgQf29Kf3lHv5&#10;ex79+gkbqxwpUXP7j+b4ZHYjL33JKH80ZTsu+/0w5LpGNeW8ZDuvFImRJ2z+osuxYB65tl2gBd0P&#10;PsPnv1LDkzy/A4umXHPbNV2KaybEGlCaQcw8DXbLvvYSm+99suR/GB6dHeU26WBCbehXVrWRjU2N&#10;SuNbtXp6AczgxKS8qC9dhN22xr0YL43PsZkZHgFPp5+ohctn9rfz1zQtyGcoq4DN+9UGzdmq15dB&#10;zQbKqGG32pjalvKax6M5PrECWD0gsjU+X/Q1e2QLVB+dLTJ4y6Pm4CKud001X1GuWTo1lM3veWpr&#10;t2U0UDfXd6Sunv7037l5L31PbO3Faj7HRiXIn3/fdnm3XZCF3o/PsKkCnt4vZNmFefLrufSz9miK&#10;n5tprEVeMyHWipIMYmq+WGP/5bSZr5Ymh0e/Jetr3/bC+T2/+ad049uy/fZA5snIqNFDJv2z0Aal&#10;ZV96gY38lqfZArGxB9ye3cgm871qHOPTn/67rd2G7VvwcnF+W675XJZ2Ewv38KL9el6KFNjOaNGU&#10;htbmT8HtTvRaiM1fdEFDJZvv6YGlZZmv2UKVfe1P2V2rnvdtHjoXyslF01/VgfI7cG0k62+UQQ9S&#10;zRd4zcFGdqIE6j+cyPh9NGvfLkVu8zRPw3frp6A2TLq82142v+fxajbAX+Q1E2ItKL0gZim7Vase&#10;PeMpavrHqOrNFSw50j2P/u0RG5u+4KgdWaCGWvY2bbSlUmyMlMSKpY0e/ZYnRhrHZmyGh9Tgsf7g&#10;m9XjuXuMqZ5OP1FSNPpLMP0yNwKB/avQvdSoSdl9cOFV609/+gkPa1/iK1/5HLevOlM0812zdICq&#10;BxZWweI47mPNwSy1hUrQXnMwS01MrmfBYNUq1FTTlO+bfbZneNb8nfoMn/96tkbEJsfLf2yGhxV1&#10;NC1J4JEtsNBrjRacaqkwa1UX8Ixn/F1yyLnteSzpNRNi9RTcO6m6pZtDjeWOT+cYXeFeShkt8h1s&#10;PTmK5eyBYeuRktmrI6M1/zw9bXLKWM/eM8Pea8NRnqPnke06ZWy/2B4tzmPI0zup4F48GCkE80X6&#10;hNs//IRNf1XJJzl7J2Ued87eSdnOuYieHfZjM9Z23u951Bx8ld0V2a7zPNdMPfZ7t7mp9jTLOM7i&#10;qNfzycgoiapGXvq37L2mnoxM8LTphYwegLmeBefnt0c+x86cz6Djd8Pxu/dwZIKyJvM8M+9FxjVz&#10;XtOMnji5FLJtMraf2Tsp1/1wPOMXP+Wl/fblnc94xnOWs9dj/m3P/7dwoddMiLWj4CBmbcjsfmoz&#10;7x8UIVbO/C8RIYQQi1FiQYwQJSLb2D9CCCGWlAQxQiwlq+rfOVibEEKIpSZBjBBCCCFKUun1ThJC&#10;CCGEkCBGCCGEEKVKghghhBBClCQJYoQQQghRkiSIEUIIIURJKvkgpuZgvgnb9Enl1PmNnkdlX/tT&#10;3ljEEPlrRk01X+nJMwR7Qy1v/E11jpmkHfc677LzK/van6YnI1zstbUdS7HPZPblzeNzfl7q9Ako&#10;nZObFiv7NbPM95wJIUpGEUFMNS3dQYJB46ej3rnAylvKeZQaapXZexc6m+3aVQrBXk1LHeScd0mf&#10;Y+jhz51D+C+Ppz/99wImMRRrUjG/90KIklZwEFPd8iZ1E4NEo1Gi0ctMbm2lu6XaudiKKvvSC3le&#10;evps18W99JQZfH84ASs2m60AFy/lC0hrynlJXkwWM8h63ua50WeTXtwggcX/3gshStWCB7ur7wjS&#10;ymWi5285i1bIEs+jlG2YeOdneSeIJMtkcvZJ7pwTvWVOtmZMyJax3fzMyQxvstOa8djctnOfFmMf&#10;NQdfzTpLsjkJXdnX/pQmfk2iqjFj27r85wzp64ZzYjtFxoSMDtnnIcozgZ0xMebNX7/AbmXCQ319&#10;F009lTwe+Rw7mzbyZOQ2n3xhJzsrMkfZne+4csm47tbElfr12vTz27DfPHbnNctzXrayzOMlY9+O&#10;ZZzPMKT3b/3OzPCSuY9sE25m23ZDLW988bfcrqjTr+PFT3lpfx0bC51o1HZczutB5jXJtd1cv/d5&#10;J6Ccf9vO+2n7HXBsO2MCRyHEsvnjTZs2/d/ODwtR/YqX7Yzzy1srOIW1ouxrX+CVP3zCB7/K/sei&#10;5s1XeOHX4/z7+H84i7KrqWC7B5K/mFX+eP0JW5oqeHbnUx4/ddH0ze384eIH/Dx+n7u/SOHav5Pt&#10;ZZ/y8fh/pF/ms7e59E+/4e4v7nNX3VZNNa/9FxiL3OLDX9zn7i/u8yAjuvoM7q+8wMbZT7k7lv28&#10;svmTbdXU/umLuH49yvsDH5MsK+eVXX9E8sZveTr+KXd/cZ+5l9Pld39x39r+07H73P3Fp/zHFzfz&#10;H8Pmud03zknf9o6ml9Przv5nvrS/gjnj3Mq+toPd/+k32c/ZVFZGbdMmePDQ2q6di4aOcj75yX0e&#10;Z6ysX7um/88fSAxMK9v+DJ//m1d44ZZ5Tvo5fPZj47rWVLC98SXcfzCO7c4fqP0vL/HHdz7l8dPP&#10;4P5KLXV/+A2Xfv7/8sqf1/Ifwx+Q2PB5Pl9h3k/dn2yrpvZzqaLuBw21tPz5/+amea9n/zPba/83&#10;9278lj/wx2x6dTN1jRv45IejfPDT+8y9vIPdXzT3Mc958Xse/MJ4/r5SzrN//dR+zWqqadjygJ8b&#10;9zlZVs3u/0t/Fv7AZ/j84Z2Um9ue/c9s9/wfbv9wnE+emvfpJeq+Yh5bCpdvOy/Mmtc0z7ZrKti+&#10;5yXrOn5xzx8Yi0zyn3xbjGuuHGM2T3/Lx7+4z907f2BL058wbXuOslyTV3eye0fmfcn6e19TzVcO&#10;VPAb43rb9zH/tvUA5rfp+2n73XXR9FdV1r1Uf3eEEMuv4HSSTX0HrVvnGP3ZatXCfIaaL2zk4b/l&#10;+nbs4qXaJ3zyr0W8eLJ59Ez5BvoSm2fVdEaKkYuP2PiFcr3BZsMWdlY84mbeb+w1vJS33UmKkcgH&#10;RX/rB71mxfz29/RfP+VJxecW3Kg1g7JtxmZ4yOcoU7/U1lbmbyT5aIqfRz7I/e20oZLNs5/yKCOo&#10;05V96QU23ptxfLPW2z2M5Nomxjdq81o+muOT2Y289CUzPfiE21eNMtt9XSyj7c5FZ02C3cOL6dqR&#10;R//2KH0NCzmvfB5N2da1PQs15bxUofxejM3wkI1scty89LGl+OQelL1oXLN828Z+HZ/kSfMWzfjd&#10;Sqcaf89vfjLBk4znLvvvvd7W6tcZNVZQyLZdeJo2znM/1edKCLGSig9iqlvobt3K5OUzXF2dSph5&#10;G+6Vfe0lNt/7JPsfrWLUbLAHArPpoMap7MXPwexvc5bzaIqfX3zE5v1Gw+FF9JxZfekX39Of/js3&#10;79Wwe8GNoedrsOvC00Q64Fiw3/N01vnZGvHotyxd82G9kbbVQF1NHT16xlP1hdtQyWYe8Ynt98j+&#10;/0dn1eAzz7aXW77fLcOCf+/zbbtmA2U84XHObaYYMdrP6ddFej0JsZKKC2KqW+g+1Aijg6xaUxj0&#10;hntPfj2X4w/PfLU0hSv70gts5Lc8Nf+AVdiDmrIXP2f9++n93yolOYzd0xsNRz7g5mwde0s2kLH/&#10;UdcbY37ApchtnhbbGLqmnJcqnC9SxTy1NIX7DGUV8PT+Ams4llPN59iY70VahJqDjexkgmtKA/V0&#10;gPR7Hs/CRvOFu3/+GiNV/m0vM2fNYs3nHAHUIn7v821bqY3Nyahp1HuzfY7dEsgIsWIKD2KUAObM&#10;qlXB6PntJetWnU9DLXuVamS96rwOj5UOMqqZzRqEsRkeVtTRVOAL/Ol0tj//LpqWYlySLJ5OP0mn&#10;vjLotRSbvzj/fmsO7swTVOgvyQw11XwlRy3NgrtVP/otTypeoMZ4W9QcVBsXZ2GkDXIGSwthdsu3&#10;3S/Htayp5iu2BqVO+jlaQXmx55WNVWP4GT7/daW2xPjdsIKQhfRuyrXtAunjwBTZnX9shofU4LGe&#10;H+Oaqc9Nnt97+7PvokmtQZp32yk+ubeRnV8v7AtHQV9mhBBLpuDeSfUdQVq3Oj+dY3RwZdNK8/UW&#10;yd6LpQAZvRey9Pxw9OzI7IXg7FWS7gHh7N2QtwfGAnsnWetk7aHh6EWUsQ/7sau9k7L3siFzm2Tb&#10;bvq6ZfZOWlwPM/XYnoyMkqhq5KV/U3on5e2NYuy3Ru/FdO2fpiiznh0yz4ss52buw/m57Vo+4uYP&#10;f4vn6zCi9E5St+18joo7L+zPquMZfTgyQVmTeQ0z943a02ae651320ZvMPt1/EzG/TV7wzl75mU8&#10;Z5Dlnim/W45rnv/3Xj3vJ9z+4Sds+qtKPilw2yjHbbL1gpvv74YQYtkUHMSsDYt76YniZQRIS2i+&#10;bed/MYmiKYGGVbPlHEagFMnvvRDrVokFMWKlzRdoiNJR9rU/Ze8XPrUFMTUHX2V3Rea4KEIIUQok&#10;iBF5SRDzPMmSTsoysJsQQpQKCWKEEEIIUZIkiClxzR07qN7mbIEqhFht/78ffcTcA+mtJMRykiBG&#10;CCGEECWp8HFihBBCCCHWEAlihBBCCFGSJIgRQgghREmSIEYIIYQQJanwhr31HQTVeQcmLxNdzVkg&#10;hRBCCLGuFR7E2FTT0n2IuolVngxSCCGEEOvWAtNJUyTnnJ8JIYQQQqycBQYx9byydY6JUamFEUII&#10;IcTqKCqdVN3SzaHGcv0/0iZGCCGEEKuoqCBGVd3SzaG6CQbPXEXqY4QQQgix0haYToKp0Qnmyiup&#10;dhYIIYQQQqyABQcx9a83Uj75EZJQEkIIIcRqKDidZGsPg7SJEUIIIcTqKjiIEUIIIYRYSxacThJC&#10;CCGEWE0SxAghhBCiJEkQI4QQQoiSJEGMEEIIIUqSBDFCCCGEKEkSxAghhBCiJEkQI4QQQoiSJEGM&#10;EEIIIUrS+gpimk+x963jbHB+btjgH2Rv6IL+cyToLF51vvAA8XicSMBZ8rzzER6IE4/HGQj7nIVC&#10;CCHWqQUEMdW0dAcJBrtpWenZH5tPpYMM288pKpzLLsCz+CGuhdu5rqWcRSsiEFmjL2lfmIF4hNWK&#10;nXzho3jR6PP76QoNO4uFEEKsU0UHMdUtb9I4N8mks2Al3PgW18LtXAuf4M4MzGknjP9/i1nnss+h&#10;4VAXfr+fnn5nyfOtocpFamwICV+EEEKoips7qbqF7kN1TAxqVB7yMjN4hqtTzoVWwj62vHWMzbdP&#10;8GH8iqMsyPbQQdzmf8fPcu10VP938yn27ptm9HYDjV4XoAdCzm1s8A+yp+Ziej2LfdvZ1s3HFx6g&#10;19gvJIj5e+jP+FyRiOHv6QcCROKdeABIofV14ayQyNhGSqOvK8QwPsIDvVQNpYMfX3iA3qohY9s4&#10;tg8prc+o8bB/nqYeg759a9fWfk2ObWSUzy8QidM2bR6TEEIIoSuiJqaaljcbYfS9VQpcClNxZDdT&#10;4XajhuYsyW0H2d6sLFDppbHmol4e1cDbwxYr4slnH1veOkiZVftzlqfeY/Zt5xOI0OtNEvP78fv9&#10;9GluOgfC+JQallhCDyD8xjLpIKOfHr8fvz9GwrFZyNy2P5Z1qRx8hAc6cVv7jZH09hrtboz99mmk&#10;SKS3708HUb7wYThpft6HhpejSkosEFG37cdfZAAjhBBC5FJ4EFP/Oo2M8t5ajmCA2dNqainK1DiU&#10;vbwvvcCMxnWzhiV5kYczLjZ/WSnPxb2fzWjctmpeokxqKdzNhTUADjR5SMT0mheA4dAQCVcDbYtu&#10;AuMj3GbfdlF8bTSgcdKq5ejnXS2Fp6mwFjDDoR6lVmiYobEUrqoG2zKuhjYWfpo+at2QvCehjxBC&#10;CLsCg5h6OlrLGX3vKms7hMls/Nu4zbmA6gq/m3F+lsOLVZRXetmjbHtPthRQVvqL2NOp97DRf7Kl&#10;aVZBQxUul5de67ji2VNbufjCDORZt79Hr50xt19Mz6pAJE48fhROrr92QEIIIeZXWBBT/wpbKafx&#10;UJBgMEgw2Jr+f0e9c+nV4z7OrgMekufMdFI7o+POhVT7+GwlPP24wHYtMxrXrVSV8ZPRbia3RMxM&#10;u2SmZVZVSu/5Yzu2gqKGAJFeLyjpor6Mnl3DhLqMbfZpuDsLD2T6e/z4/SfhaOHrCCGEWD8KC2Ju&#10;nScajSo/l5lkjtHBKNHzt5xLr7IUT+4b/2w+lb8mprmLHZUJpm44C7K4cZNkpZed/gJSTxn0NIun&#10;M3835bHp1AJSL8PcS5JO//jCDHRm1vG4a42tBiL22pL+ERIuezuWDMP3SOIhV4bJSvX4whzNV4sz&#10;fI+k87N56ednHb8QQghhKK53kqWejuDa7J1UcURJIc1o3JnxsvmRsVzzKfYeUF/wCUat7tn6NndU&#10;KsU4ejc5ez4ByXPt3C0kCMrbg8hawt7Tx+ydFIgQzwhM1B5Cag+gBLEYdLZNp7ftCzPQ68WFvs/Y&#10;WAOdeXonYdQa2SpjbMeQ3rezx5WmufFa287cbrrnU+Gkd5IQQohsFhjEiDUtECGuBjElToIYIYQQ&#10;2RSWThJiFY1NZ/Z4EkIIISSIEWvecOgkmrtT5k4SQghhI+kkIYQQQpQkqYkRQgghREkqqSBmx44d&#10;zo+EEEIIsU6VVBAjhBBCCGGSIEYIIYQQJUmCGCGEEEKUpHUZxPjCAwVNRhiIrHSX3gCReJz4QLjI&#10;qQfWOPdxdoUusPdIYTN+PxcCEWWyzwGW+jEq9BleO4JsD11ge7Pz87Wj4sgF9oYG2aIOyb2Omc9Y&#10;/Hn8mySeG4UHMdUtdAfNCSCNn7U0+WMpCETW6B8DH+GBNfpCbD7F3reOs8H5eSmwJtZcIxN9CmGz&#10;jy1v5Q4sh0Nd+sStsYSzSIg1o/AgBmBulEF1Isg1N/ljYcxfzoImal5R/fT4/fifk+kCLMm3+bDI&#10;Gb9Ffmv3GS5ds6fbuRY+xIPiZykVQqySwge7q26h+01478xVVmXOR6OL9Z07d5wfF0GdkFCdQNHk&#10;mICx2AkLc0ySaJuA0SZBzN9Dv3NySHPiR1XGJJCOddUJHX1hBnqrGDLKM85L2X4gEidjbknHedsn&#10;ecx23XJTJ+Sc0xwTdjafYm/zTa4/2s8eY/vWMu7j7Ap6KU8vbVAn7bRPyOnc/gb/oLVdizKhp71c&#10;3a5+3HWPTnCbHmuZYib7zD1/lY/wwFE4OURVrzJpp+NeVQ35GWky702uyT6d9yJAJN7EtObG63WR&#10;0mKMNXTideVa3/GsWc/NCE3mMtYkpfp62CYGzfZZLvq9wryG5v2d0bj+vbd5lu9+NJ9i7wFs9yfr&#10;Zwtle9bsz4F+3LuZik5TZy6jHLPOOXms49j3TXP9R7DTXN82qaxjXcfzuZMxnnq9uEkweg4aD3gy&#10;lsl6zdjHlrd64EcX2Rg0f0fS5baJchXO3yHI9ywLsfqKq4kpeUZNhz9GtgrSQKQXbzKmV6H6/RRV&#10;i+oLM9DpRuvT1/XHknh7IwQAhkN0mdWyVorBj996caW/WfdpKft2ybLtPo0sS+VkP68+NHen1dan&#10;v8f4LKXPXG2euxW4+cIc5qT1eZ8G3qOFp8T0b7ftjI47SwzbDrKn5iLXwu1cO5eg3NtFBUrtzbmE&#10;/tII69u5ZvsjfZAy7YTx+Vmeeo+lq8bdx9nphTtRZf8zGtfNl0fzKfZ4k4wa272uuWl0pK3Kvces&#10;Y7uupXDvW6q0lgtvbxvTxv2MJTx0OnJ5nk590ku93IX3sFme/xkGjz6LeCyBy9tJ1ZC+fkObfscC&#10;kSZGrOcvRsLT6UgjeuiMm8cWI+Hyou+6n5EEeJqUhQNNeEgwMm8A42AEDU/PtXPNDAby3Y8bN0ni&#10;oVpJe1Q0e2D85uIDGJRnLaox5ywDwENjsIoJ4zlLVnrZah2LEYTMnDWeQ/UZNVR62WOuH9WY27bf&#10;andTcURd9wR3Kg+yy7/PWrXc28CT6AnuzHho3DfN9ajG3Lbd+u9IvmsGgIsdwf08iRrbnvFQZ2xb&#10;/708wZ0ZPTg3jz0jgBFijSsuiClv5JDVJqaD56pFjC9MmydBbP6vlFn52hpAO5n+Vtz/LlrKg/o3&#10;f6ECh732bRclQJPtvIYJDSVwNbQVFogMh+hRdjw8NEbKVcWSTceoBhY3bpLEzWcLaVjp3s9mNG5b&#10;f3SjTGop3M164+ENX26gfGaMx0ZqYPZGAiqrrD/wFc0ekufSL5tn8YskKxvYpO5bObZnvxxjTll/&#10;sRKxdA1K/0gC3LX2+5GIWYFk1vKcUmjvGvc6pWH+09Tfkw6czcDEXWvfcvrY7OX972qkPE16YA4E&#10;mjyktHeV7RXg5XQAo9Zq5b8f9nsLQaq3pbjz3kqlJ1PciZrHFmVqHMpeNgKN5i52VCYYzZsqVdZP&#10;XuThjIuNL2Kch7ruFR5cSVC+c3/6ORu/aKW3klfU2p/5rpkuec5Mj13h8e0U5TVL9psrxJpQeBAz&#10;dZUzSnuYwdFyWp+3QGYRGqpcuLy9So8Ue1pq1fhqceOh0zquuCMtNR+90a+1bta02Cp4sYrySi97&#10;QhfYa/yoqaNnHydB+YNu/+a+j89WgvtAet29SlrKNHf7YvqlkXybD53fsJeSIzBMqNUb/T1L107K&#10;1msqWyrRXrPS36PUyg0PMWYF5npwPFRkZO32eiknwZQtLTf//Xj2yzGlBmI3buXlvpo2vOyGmWlb&#10;cJFBCabhCg++Z6bU6ijDQ6PyDO89kHFDcpj/mgmxHhQexDhMjU7kqHpdv1KaXv2v/iywYmeJJYg5&#10;jqvQl2Ig0osXJQVWZCprWdnSTMaP+a32/jRzuNgR1P/AN9q+8erUanT9ZxUbdaamGXN+ttR8YQY6&#10;Pba0YVEpU4YZGkvpKaVAE57ESHG1MMY1Hx33ZKTuzLKc9yN5kYczekqpotlD8ka+mo+V8+zjxT4w&#10;CSsdZP3Y2tvkl/eaCbEOLDCIqablzUbKJz+iNPsnZTF8jyTp9I8vPJDlW2pu/SMJXN6j+ccDGZsm&#10;5WrAaJ5QsLHplJL+CRDJVhtipRsc5ca3Z2ebC7th7iUd7R1UyXtGwOMjfDTLvpfT/WnmnGkejNRT&#10;pZedSvsBVcWbXrDay7Q72inoVevuA6f0b/arKkCk00NqbKigoHLxUkyb0VIgUtQzDjAcGiLhaWOg&#10;zZ1OWxVp9vQJ7uBljzVuUCH3Q0+1uPcNUlepMZmtgfXf9XPp0iUu9f+ds2T5zPMc5mUEZo0LGj+p&#10;kGs2nyv8bgYlTSdE6Sk4iKlu6VbGiDlE3cRg6XWxtqrSO/HgwturDkTWT08sgadTr2bvrRrK3sg2&#10;l/4eozGvknqJGw17TcMhTmooy5jl6ZRNr9cFnk693Ag8hkMn0fDSG48Tj7cxHbPXhuQvHybUpTfm&#10;VdMIzkH8+nv0Rp7Ocr0dhPl5L1VjxdTE6AOc6TUhekPZvaELtoaL80q+zW0Nq0Zlb8j8ox3lrtGY&#10;N12dnh7zYvY9DRxl6XXhWfyQ3hBSLc9SO7BczOcsHu/EXWwPuJzP8DyGQwwlzHXixNum0YqqicFo&#10;J+PCxRhDBR5ypis8+N5ZktsOWvekoPtx4ybJSheoaT7VP37AbYAXP0+rsyyPDf5BfX9BL+VWeqfQ&#10;4CDbc1jould48D29Ma/6nBb6+1HQNZvH7GnzPhS3byHWisK7WK8Bi+9i/ZzI6EItnMwu0mpvi4oj&#10;F2hE7d66jHJ2S013oV4bqcbiBSJ6z6mCA68lE2R7aD9PorlSJq30/fi/82f3B3kj8I/OQrFQOZ9l&#10;IVZfwTUxQpQOvdGjXZDqbTD3aNlbnjzfAhE6F9CgdylUHDmYs0Fva9+PuXRJAhgh1hupiSlEzsHq&#10;dEUNiLcUpCZmflkGy8s6kNdyyTXwYanWxFjn4xxgb/lZA7NlDDInlpNtkEtr0EMh1hYJYoQQQghR&#10;kiSdJIQQQoiSJEGMEEIIIUqSBDFCCCGEKEkSxAghhBCiJEkQI4QQQoiSJL2Tlsq6HBBqH1veOsbG&#10;K/YZiVeO3l3ZmvcxEcO/pP2Wg2wPHcQtXXuXn61LfIJRx2SbG/yD6Qk+x7MMWGgbBmHlu4ELIVZH&#10;0TUx9R3m1ANBgh0yh7VYfdaEhksawKxT7uPsKnjY/CWUfJsPw+1ci2pZJ5Z9Fj/EtXA713NNBTIc&#10;osvvx++PUfRMCkKIklVEEFNNS3eQVi4TjUb1n1KbO0mIokS5W+SswkIIIVZO4emk+g6Cr3y0qoHL&#10;otNJgQjxphH6ptuskSjto+0GiMQ7sSb2VUap9IUHOMoYSa8XDwliMejs9KRTGEY6KTbWQGe2bZvp&#10;ppNw1Kz2tqU/Fpoa0VMenFNTOs7P9LTPDnMoflt6JJ0Smmo2RkYlxR3b/DRGWsX8r7W+ue5ZOGCW&#10;O1MBjnXVVID7OLuCVUyEb1JtLlNU6ibP6LfNp9i7b1rZln3enQ3+QXYSYaLmmHHOkFSu4bzpC+d5&#10;Ketv8A+yp+ZilvM0r4vjfmTd/sLMd14ZIxlb+848H53zWchlH1ve6oEfXWRjMNuzkDnvUbb5rTKv&#10;lV3Gtc0QIBJvY1rSSUKsCwXXxNS/spW5GTcd1kzWQUoym+TppLdqSE8/xBK4vIeVmaT1GYX9fj9+&#10;f58+M7QxkzSAy9vAdF8fWspDZ9s0fX0aKU9TeqZql5dOc9t9GniP2mcXdnnp7a1iyChPedqs8kCk&#10;F28ylt63uzNjpunsokyNg7s5mP7IXUcZCaasF3IX/Kida+F2roVPcAcvOx2z1boP6C+Ua+F2Rsdd&#10;7HjT3J7+civT9LJrWWom3Af28yRqbHvGQ52y7Yoju5ky1wvrM+aaM03rPDSGzPXPkqz0stVWvnzK&#10;vcesc76upXDvS88AnD99sY8tb6nX5AR3ZpzL5FZx5Bg7Zs6m1608uKSzB+c+ryDbg16enrPfD33f&#10;Rq1TVGOOBKPWPSskgDG52BHM/SwIIcRSKzCIqcZdDuWNlXxkppIuT7K1tZuWaueya1xKo8/82t4/&#10;QgI3tT4gcBivS53YbpjQSUeQkhiyvt0lhrI04FW3PTzEWMpFQ5saiKTQ+oz5jozyqgaAAE2eBDGr&#10;OmGY0FACV0MbhYQxs+9pzG3bbbVj2PDlBtAGrG+yz+LfUl5EV3h8O0V5TYP5gW78rPWNePZGAirr&#10;2ABs8O/HPaNxO8+cQ8lz5osuc9uzp9Vv1HrAVfay/cWWXj97+bJRzvnZL8eYq6yygpi8mrvYQf5r&#10;kluQ6m0JRq2ahCs8uJKgfOf+wvZdiBznZd7LSavGLsrdc0u773zPghBCLLUCgxjd5OXzWMmkWz9j&#10;dK6cylILYvJJTbN0cxwPc8/5DTY1xpAV+QwT6jLSIL5a3HjojMeJmz/W5IEFSF7k4YyH6maAfWza&#10;CQ9/6aiiD11gr/FjpUkUyRtK9fyNb1m1LRtqXDAzUWB6J4vmU9Z+94bMdJUqXWMEMHu6feUmaVwN&#10;7jrK8NCoXJO9B4q414u1mHsphBBrTIFBzBTJOSh3P08RSxauKmzfGxuqcs5cPT8ftW5I3suor8kh&#10;Qcxv9LIxfwrurq1/63U3B8G9n82M8VhtzxL0gpIOyp4iye7Zo8KXzeA+zq4DHpJW+qKd0XHnQuuR&#10;mq4xfgpuB7RIRg2bacPLma1ghBCiVBQYxMCtjyYpb3wdqxlM/es0lk/y0eq1811a/SMk8NBmtUPx&#10;EW7zkNLe1dM/xTLSUyOFrDw8xFjKQ6fS/qZYetqgjoovN/D0SuYL8enHRu2G+zg7s9TE5PLsl2PM&#10;ZbRjKUaKJ/eNfzafylITs4ys9JDehmXJXtf3p5mrbGCTscGKI0ojXZMVLOhBpNWQ1qg1azyitGHK&#10;5u/6uXTpEpf6/85ZsmD6M6K2OQqy1esiqT4vyQmeYtbqLTUXG1/U/7XBP7iyz4IQ4rlUcBDDrfMM&#10;jpbTajbsbYXLUSW9VPL66fHHSHp7jZSO3tA23XOpAC4vvVY6CGJ+o/3LvIYJdemNea10UjxeYMNe&#10;Q/JtJma8NHqTtvQMRJnUUrgPGKmLYBUPi6iJIfk2H0Y1ysz1QxfY+1a6AWxeybeZGHexI2ist2+a&#10;OytVE3PjW4yOm2kbvQeVM7uX2z62vKWk3rYd1I/fDDySb3NbwzqvukdnbQ17n8Uj3MHLntAF9ob2&#10;8+ScOvbJFR58T2/Mq6bZMhr2/uMH3AZ48fO02ksWLuNe6o2T7QMV6u1krOclNMiWJYn+7NvdU3PR&#10;Viu3wT9oPJ9eyq10mzlezTz3QwixbhXexXoNWHQXa/GcydPFekUtx8jFrfT9+L/zZ/cHeSPwj85C&#10;kZN0sRZiPSm8JkYIsSJa+37MpUsSwAghxHwkiBElz9NppOAW0aZoLbnc+xe88cYbEsAUwxdmIB4n&#10;rg5WKYR47kk6SQghhBAlSWpihBBCCFGSJIgRQgghREmSIEYIIYQQJUmCGCGEEEKUJAlihBBCCFGS&#10;pHdSEQKROOa8jCmtr7jRfEvUBv8ge2oucs2adXmFBSLKZJgptDyDmFUcuUDdoxNFTiAZZHsoPSXB&#10;nFbs+lm4j7PLmmogwWhYncl7ZXy17ev8Q/Ms59+5yvedhc+tWr77bR9bbvwzfz1kv+K+8AC95nQb&#10;KY2+guclE0KsZQUGMdW0dB+i0ZoAxjTH6OAZrk45P18eqx3EmAKROG3TEsSsiECEeNt0QS+dhQQx&#10;FUcu0MjZ5Tk/93F2BauYyBLELORYi5E7iKkg9LctcO4nhGnkB0equaQus6uFWHud8Z/H/Or0Twg/&#10;TK+tb3eT8b8Jx/YrCP3tN3jNKh6mc+CeVWoGGduN/z1xBBuL2zZ5gxhLEc+TEGLtKzCdNMXVM1Gi&#10;UeXn8iQwR3KFAhghlt4+PlsJyRvLEMCsBY+n+Mj5GQCzfGwGJuoymxv5QXsFvzp9hs53zvCdG/Da&#10;kRa+aZbvajECI738/EQdHX/byFeN4m92fYPXZofpfOcMne8Mc7fOxw/a9NmP9CBEDzA63zlD5+kP&#10;oPkbfHfXUmzb7sEnOQIYIcRzp8AgJlP9K1uZG/1ZCU4A6SM8kJ5kMR6PkB7nNUBEmYAxPhCmiCkY&#10;8YUHbBM42gaQDUT07VkjixY6wqw++Z19gsDMz6wJ9LJM2ldxRF9WXcY5K7V9/czyiiO5ytKT8+0N&#10;OSeH1Mu2N6vrL9WEgmTsO2NW5OZTOa+JroGNztmnLfnOK8j2HNd4PuZ1btwG5d5j6e07JzNs7ePH&#10;ly7x476FTf/4/tBP6Pyfo7yvfPbVtq8T+/Y3eG1THR3f7iZ25FU2bnqVf/h2N9/dBd9sfZWNEzes&#10;mpf3h25wlzq+tAs9CPnzOp7cuGHVjnz/8gc82bSdNzbrAdAbdY/51WWzduQe/+vGYzZuq9UDkV3N&#10;vLZpgktmDcnDUS5NwPZdtYvftuUef//OGf7+Q9uHQojn2MKCmOoWvFsn0VYqj7Rk9AkDvckYfr/f&#10;+DFnmvYRHujErfUZn/eh4aW3oEBDD1J6vUli5nZjCTydA9gmonZ56e2tYsjvx9+nkfK02cuzusLj&#10;2ynKd+5XXqINbKxM8fCXRirCfZytRLgWbudauJ3rGuz4S/tM0+XeY3paKNzOdS2Fe1+6fIN/kD3e&#10;JKPG+tfCjokMtx2k7tGJHOt2wY/M9U5wBy87HS9z9wE9dXIt3M7ouIsdby7N7MMVR46xY+asdczq&#10;rMi4j7PrgJs7UePYziXZETRmRXYfZ1foAnuNtjDpGZvNWZMLO6+FeBY/ZB3rnKZfk2vh9uVJZzm8&#10;P/QTOk9/wJPHH/Cdd87wnRuP9bTMO2f4+w8reLkC7n5oBgp6zcl2YMtLFUAFVZse89ENs5ajlu8e&#10;eZWNbKJqC7Clmo2P73LJrOHZ1aKnhjZV8wrw1ZcqYOKuFaR8te3rdNQBFRV8dZHbFkKsXwsKYupf&#10;b4RSrIUJHMbrShDLNuWxUTZktXMZJnRSI+VpUmpqcvERbvOQ0t41AiKgv4dYwkVDmxqlpND6jKBp&#10;eIixlIuqBqU4h2fxiyQrG9hkfvNv3o17/CIPksb/k29zV2lb8eyXY8xVVtmCGGY0rhsvSnt5kK1e&#10;F8lzme02LONnrbYbzm0/i38rfRxmwFXjOCll/dkbCaissx/bQriPU7ctwWiOl/+GLzeAFkkf240B&#10;7sx4qG7Wr9eH4Xauhc+SBJLnzGAlfQ0KOq/ldLmXv3jjDf6i97KzZMm88sImnnyaede/2dVN7Nvf&#10;4JXxf+Y7Nx6z8QU1bVNB6G+7iX3bBxfOcH7CDHIMmxv5wbe7ibXD+XeGuUsFL29WVt/VQuzb3fzD&#10;trt85/QHPLEFIovcthBi3Sk+iKluwbt1jonRUquFAV+tG1LTjDkLTPnKCpC8N09TwdQYQ9Yiw4S6&#10;/GSLpzJFmRp3sfnLek1ARbPH0Y7Dkfqwesakzd2+yDPzP8m3+dB8YbvrKCPFk/u2xQtn1WroP3vM&#10;HiAK27He+BbXvvd2+liWyYYalz1dEzrGjpypoywKOK/SYgQISgqpow42Nn+DmNL2ZHt7N298qrdb&#10;+euhWUegs4nXjnyDqn/R262YtTdWG5RNr/IPR6q59M4ZOt+5yvc3V7BFbX9T5yP251N8550zeqpr&#10;SzUbrTY5i9y2EGJdKjqIqX+9kfJJbcV6JC2l4XvWV+vsXFXYvms3VFHMq8tdq9a6+KjNaIOxcLM3&#10;EkZKKUj1tgRTSrqn4sgxdqBx3UxNRDXm1JXzSU7w1PlZwYJsD3pBSYtc11LOhVaNLV2TLU2W09o+&#10;r4WZJfw/1RTSP/Orx3D3ghFQMMvHs3qvn3TPHjWQmGX6sd6jKN3mRE8DTT8AHkzxhMf86rTSo0gJ&#10;Ut7/ZFbvcaS00/nqSxUwO8v7i9y2EGL9Ki6IMWphRn9WcokkXf8ICZeXo9kaovSPkMBDm1WWJUWU&#10;0zBDYylc3sPp1FNGemqRbtwkWVnFhubdlGkDmamfmQmjdmMfW/4ysyYmN72Wx9mGphhPP063zdm5&#10;UjUWyQmeYqSHjHY9asPe2RsJyr09WRrzFi7/ebnY+KL+L+e+C/HskbOdk8MiG/bmk65ZMYIEw/c/&#10;nIA6n9JjSG+M+68fAsxyafwxG5tbCBkpnK+2NbPdbKvy8B4fPd7EawfMWh2jse74PT1o+fAud6mj&#10;o6vW2Hgt/7V5k9EGZ5HbFkKsWwWOE0N6rJi5y0TPr04QszTjxASIxDsxh0+DBDGrca+jLBHDb+V7&#10;nOvp1EHvbANqOQdmW4LxKfQGuHAnekhpr+EcXA2SmkaZNz0+SSFjklQcsffuSZ7Tay0yxolxjH2i&#10;H5N5zgnuaG52WMvvY8tbx9h4pdAakCzyXbfmU+w9YNyR8bNcf7SfnUTS56mWQ5aB5/SB7jDOVZX/&#10;vDL3PYre+PnD+BXHuibnvvVrY6W4xh1j1bT28eP//mfwi/+xpO1ivtmlp4v+eqiC7367mWnHODD2&#10;cWKcY7U4xnJ5/AHfsfWAso/l4hwHxjlOzN0L9p5Ei9t2gfI9T0KIklNEELP6liaIESVFXjpiKcnz&#10;JMRzpbh0khBCCCHEGiFBjFj7XF5643Hicce4O0IUyBqI0pqHSwjxPJB0khBCCCFKktTECCGEEKIk&#10;SRAjhBBCiJIkQYwQQgghSpIEMUIIIYQoSRLECCGEEKIkrdPeST7CA72kB2RVR+ZdoHU9iJYxmnFK&#10;W3Pnb46ea45ALIp49h2jMxfMNlJyKnOE6QWwjYLsHN14ReijDW9Z6EjB69HmRn5w5FU2TgzTOXDP&#10;Wfr82tVCrL2CXzlHw3aM+p6IFToBsMinqJqY+o4gwWD6p6PeuURp8IWP4kWjz+/H7/fn/iMu1jh9&#10;9u7txvxJa0rzKfa+tfD5qJZbIrZcz36Q7Qc8JM+Zk24uPoABeBY/NM9EnGv4WViz9JnNrbmyivTN&#10;rm5+0Fbh/Hj1bW7kB99u4ZvOz1ddPz1+P35/HzkfY1G0goOY6pZuWrlMNBrVfy5PsrW1g1KMYxqq&#10;XKTGhtZUjUFpM34511gtDMrLT2phVoi7jjLss6w/T/QZvUVBHo7y1++cWV+1MJZZPrbVwojlUnA6&#10;qb4jiHdmkDNXp/QPqlvoPlSJFj3PSk0HuTTpJL06vWEsPXGjsyxfVbt9kkelStBIJ8XGGug0ytXJ&#10;ITPXdUwQOS/HsakTV5qprJNwtNeLC+exz3de+Sa+zFKupI1s55SxHuALM2Aek3OZQIR40wh9023W&#10;NpzXLBfnhJWmOc2c6FKf3FGfxNqZ0giyPbSbJ5qbHV4Xc9pZHu48yI5Kdbl5Jmi0bR+Y0bj+vbd5&#10;5piMM02dANKxbXNdI22ykzGeer24STB6DhoPeNL7bz7F3uabXH+030qvpM+5EPqzUDWUoyp7nkkz&#10;nRNj2ie1NNcn83PIvGbKNZ1volFTxnIFPQu61r4fo8+p+Rcs4ZyaGZNTqhNnfrXt6/zDCzfSL/LN&#10;jfzgSDWXjHJzQs7/hxZr8sv0xJj6dqv+5Qz/uqubjjqAx7Y0hW3STNuEnRWE/rYFzt2g6og56Wa6&#10;/Jtd5vbsCplY075PhZI2Urdv36ZxXOOzvNZcBxPDnMdHR519QtDc52VuI9v1tk8wmpbvmillu1qI&#10;7ZriVxWv8tqmx/zqwl1eaX+VjdZkpLV899vb+dfTU7xx5FU2km2i0kLM8zsoilJwTcytjyYpbzxk&#10;pJCqaXmzkfLJj1YsgFm8AJF4nHhcf5m7vL36MOTKUPaBSC/eZEyvZvf3obk7GVDGuddf2EliZhrK&#10;73gIXV46q4b0slgCl/cwgfTKHOaktV6fBt6jYQobRd8IQqxj8+O3Zt42uLz09lYx5Pfj79NIedoK&#10;Pq9ApIkRa7sxEp5OItaB6wGMW+tL71upcRkOdRnnk61+NECk10vSTF0Y21b3jaeT3lzXLI/Z0+1c&#10;C5/gzow+47aeumhXXlpR7obbuRY+S/ZshkeflfpcgnLvQTZeaWd03MXmL+8DoOLIMXbMnDW2e4I7&#10;lQfZ5dfL9PKDlGknrP1eM4IQkm/zYbida+cSenBiltsCgS74kfn5Ce7gZaey7XJvA0+iJ7gz46Fx&#10;3zTXoxpz23ZjVdxvO6i/yMPtXItq4O1hixUZLIL7OLsOuLkTNY4tqjGnljefYo83yahxTtc1N41G&#10;ymyDf5C9oQtGAOShMXRB//+RoLV6xZHdTFnX4yzJbQeXJP0z/7OwnIwX6uwwne+cMX7sM3/PZ2Pz&#10;N/RA550zfOfGY7b/eSNfVcq3t+uBTuc7Zzg/sYnXWmv1gl0t/EPzLOeN/X7nRgUdf6uuu4nXjjQz&#10;ffoMne/8M796XMcbRvrn+wPmZ3rwYB77fAEMwPtDPzGORQ9QrPNWalz07evLZNrEa9um+M7pD3hS&#10;5+ONT/9ZP+9dhZ3XV9taclzve/z9O2foPP0BT5iw1u98R2mbsrmR/8pVa93v3IDXDijXrO5Vqv7F&#10;uM7t1Vx6Z5i7m7bzxmZrATqOVHPpHeP68Sr/bS2m1NaRgoMYbp0nGr0MrUGCwUPUTQwSPV86IYwz&#10;H5myXspmbUiAJk+CmBWVDBMaSuBqaDMCjQCHvS4SMUfwoEpp9Jnr94+QwE2t+b4eDtGj1DAMD42R&#10;clXRYH2SR+AwXpd6bNmk0PqMYxseYizloqqBAs4L+nvUc+pnJAFu48B94TY8KY2TBdSOOJnrvmtt&#10;vJ+emH3fea/Zskpx5z3j2/yMxqQt/RGkeluCUevb/hUeXElQvnO/rY2L8/+Fehb/llIrdIXHt1OU&#10;1yhPwvhFqzx5xQiOVDMa181jS17k4YyLjS86FypexZte0CI527BUNHtInksHY8/iF0lWNrDJnU7b&#10;XTuXMGpojGBCqTGZPa3WqkSZGoeyl9PB23K73PsXvPHGEtfC7GrmtU0TnF9MyuTxB3zHWP/9G3d5&#10;sqmaV9TyiWEruPj+hxNQUcFXgW/uquPuhXTA9P7QDccLF+5eMF/gs1waf8zGF9bGC/fuv5i1FxNc&#10;cgROhZwXddsX1ubl4Sh/r+wv43o//oD/ZdQGPblxI0sw+phfnTaPbW1d0/Wq8CCmvoNg0MvMYJRo&#10;9DJzjYcIdrdQ7VyuVPlqceOhMx43amgck8X5anGTYnpMXakYPsIDyrbVFMs8fLVuSE2Td9epMYas&#10;OGOYUJdRSzTfeWGkdZRytbihygXJewtv67KYdVeLu44ytTbBqmFImz2t16DsMcqLqlFwH2eXsu10&#10;embhlj8Y2MdnK8F9QLkmamqoEM2nlHWzp4BKzVdfqoDHU3zkLCjCk/F76XTEw1H+2lGTc/dDJUD6&#10;8Cqd/3OU96ng5Qq9lib2bfMnWyql1Mx/Xu8P/YTzE3V0GOXFNS7WGzNb2zbTQothBJVidRQYxFTT&#10;4t3K3Oh76E1ibnE+epnJ8kZeL8WWvTklbKkiW+pk+F6OtERhApFee4+oPo1sCZhshu8tZs/kPy9f&#10;mIFOT7q3it9PLJFec2y60KPMwV1rS5n5aot67a0ipTbB/DFTRqDXznwvnXYpO1BoIBNke9ALSioq&#10;d4+bwj39eCVSJ/Z0jf5TYO8j93F22XottTM67lyo9Ly/yg191VRQRuqkhM13Xma6qvOdYR40f6Pg&#10;QOabXd/gNT7gO+Z2T3/AE+dCxZqdLbJNjFhKBQYxuvJKpd6l/hW2MseM0c635A0PMZby0JluDOLQ&#10;z0jCVUQ7liysWgkf4aOF18TQP0LC5eWo2pakUPOeF6DWMAUitpqY4aExUrY2MoXTU2ZeDivtaw57&#10;XSSGlqoX0xV+NwPu5nS7iyWRvMjDGQ+NSnuOvJITPHV+dn+aOSPVko0VdLiPs3MRNTEb/D3sqFya&#10;3kDPHqWUFJkebKUbKOtpL/eBU+m2OUVL8eS+8c/mU5k1MZV1OfZdiPmfhda+H3Pp0o/pa3WWLMKH&#10;d7m7aZ52EdY39Vq+uxTf/MFKZWxvX0xX4lk+niXdFqVIH336mI3bape4FqLY85pl+rHjo4ezPKCO&#10;L+XqOm4FHRWEDizifmxu5L81b7LXlIkVV2AQM8XVM5eZ3NqaHiemtZzRwTNGzczzYJhQl97oVU2t&#10;qI1Q+3v8xJJeepXyQl/u/e9qpDzmtnupGiu8JkZvzxMjaTVGjhOPRwpqADvveQ2HGEq48PYaZW3T&#10;aEpNDMMhuvo03J1KOmrADOTSKbJerwvM8zMvSsa6egPhvE17ijR7Wm8gaqYorMa3VuriIG5c7Ahe&#10;YG9osMAGsFd48D29Ma+a/kg37A2yXU01hfRGvrZu3Mm3ua1h7PcCe0Pmyz/KpJZKp2WCVTwstiam&#10;Mp3G0hvaZusJVLxn8YiSItvPk6i9UfSz+CG9Ma967oWOhZN8m4lx8z5cYO++ae4oNTEZ+z6nNirW&#10;x4DRz9cF5v12BJk5n4VldY+/N2oD0umP9Av4/aGr/IpX+YdvdxP7djPTF5bgm7/h/aGf6I1erf12&#10;E7M17J3f9weGuVvns9YvtEaDjHPrJtZlBkO1fNf4rKNOb7hczLbzn5cjHfRtvVG1vUHyPf7+woSS&#10;kvo6IaM9zfcv642JzXWrxou9H5t47Yix3SOv8kDpUSVWR8FdrNeCpeliLUQJaz7F3n3TVpfs4kn3&#10;TiEWppbvfruZ6YyReIslv4NLqcCaGCGEEEKItUVqYladYyA5p2wDyIn1a4lqYnIPfCjWu5yD2UHG&#10;wHHry2JrYmTupOUgQYwQQgghSpKkk4QQQghRkkqqJkYIIYQQwiQ1MUIIIYQoSRLECCGEEKIkSRAj&#10;hBBCiJJUckGMLzzgGDVWCCGEEOtRUQ176zuCtG41/jM3yuCZq6zWrAOBSJy26T66QkszC48QQggh&#10;SkvBNTHVLd20lo8yGI0SjUa5PNfIoY7Vm8K6fySBq6rB+bEQQggh1okCg5h6Xm8sZ1JL17zc+tko&#10;c1tfYfXCGCGEEEKsZwUGMQBzzKi5o6kkc5TjrlY+E0IIIYRYIQUGMbf4aLKcxtfT9S71Ha2YzWNW&#10;xdg0KU8TAefnQgghhFgXimjYW09HMB24TF6+DK2v8FH0PLccS64YX5iBXi8umcROCCGEWHeKCGIc&#10;qlvofhPeW60eSoEI8bZp+rpCSP8kIYQQYv0pMJ3kUN1C96E6Jt5bpQDGlLwnAYwQQgixThUcxFS3&#10;dBMMBvWfQ5Vo0TNcXdUIRgghhBDr2cLTSastECHeNCJtYYQQQoh1quCamLUm0OQhNT3m/FgIIYQQ&#10;60TJBTHm3EmdngRDMuWAEEIIsW6VbjpJCCGEEOtaydXECCGEEEIgQYwQQgghSpUEMUIIIYQoSRLE&#10;CCGEEKIkSRAjhBBCiJIkQYwQQgghSlJGF+vqlm4ONZYzeTnKecf01GaZbpLLqzmDtRBCCCHWNaUm&#10;ppqW7iBvMsGkuoSpvoNDjXNcjkaJRqNcntxKa3cL1c7lhBBCCCFWgBXEVLe8SaUW5czVpH0JvZQW&#10;71bmRn9m1bzc+tkoc+V1NEoUI4QQQohVYAUxU1fPZKSP0qqpLJ9jYtSctrqejkONlFNOpQQxQggh&#10;hFgFRTbs1VNOwWArXI5yeRLK3RLFCCGEEGLlFRHElNN46BCVmt4m5vytatzlMJc0a2eEEEIIIVZO&#10;gUHMFDNzMDc6qKSc9BTTjMQwQgghhFgFBQcxoxNzlDe+SYuRPapu8bJ1bgKrmYwQQgghxApKjxNT&#10;30Gwdauz3DZejG2cmLlRBs9cRWIYIYQQQqyGjMHuhBBCCCFKQYHpJCGEEEKItUWCGCGEEEKUJAli&#10;hBBCCFGSJIgRQgghREmSIEYIIYQQJUmCGCGEEEKUJAlihBBCCFGSJIgRQgghRElaX0FM8yn2vnWc&#10;Dc7PDRv8g+wNXdB/jgSdxc83X5iBeJx4JOAsWRGBSJz4Ku5fCCFE6ckIYqpbugkGg3TUO0t09R1B&#10;gsFuaw6lFdV8Kh1k2H5OUeFcdgGexQ9xLdzOdS3lLBLLKRCh05Mg5vfj7+l3lgohhBBZKUFMNS3d&#10;Qd5kgkl1CUs9HcEgr8yMMucsWik3vsW1cDvXwie4MwNz2gnj/99i1rmsKM5wiK5VCiJ8tW5IjLDy&#10;exZCCFHKrCCmuuVNKrUoZ64m7UsY6ju8zAxGOT/qLFlrgmxXa2mypIXUtNEu/z5ncR72bRezri88&#10;YE+V+MIMxCOkP/ERHjBSKvE4cbUsECE+EMZnLRsgEh8gnP5A3761rr0sEIkzEPbZllEPxUrlxPXl&#10;nOzbtq+b97iFEEKIZWQFMVNXz1izVWdz6/wZrpbAlNUVR3YzFW43amjOktx2kO3NygKVXhprLurl&#10;UQ28PWxxK+U57WPLWwcps2p/zvLUe8y+7UXwhY/iTcbw+/3GT0/hNRO+MIc5aa3bp4H3qBr0gMvb&#10;S2/VkFGewtOWLu/v0deLJZQVTIEIvd6knurx+/HHEng600HSoo5bCCGEWISMNjGlbva0mlqKMjUO&#10;ZS8rNSYzGtdPR/V/Jy/ycMbF5i8XUKPi3s9mNG7HrxgfRJnUUribM2t6FszTtLBajOEQPaHh9H+H&#10;xki5qmhQl0lp9BmpoqzlWfkIt3lIae+mA5P+HmIJFw1tSoi00OM2NFS5SE2POT8WQggh8nrughhn&#10;49/Gbc4FVFf43YzzsxxerKK80sseZdt7vC7nUgs2HOoilvDQmSetk5sjpdPrxXlkqbEhrDBnOERX&#10;ETUmyXvpAMlpMcdtpqmaRvx0KUGYEEIIUYjnK4hxH2fXAQ/Jc2Y6qZ3RcedCqn18thKefmzWrsxj&#10;RuO6laoyfsxanSVgpnX8/hhJb2/BAUEg0osXjT4zpdOnsZT9q9y16nH4qHWk3xZ63MOhLvx+PyNN&#10;xQU/QgghBM9dEANAiif3jX82n8pfE9PcxY7KBFM3nAVZ3LhJstLLziIa82Zw1xrtUAJEstSWpI0x&#10;7YxCrPSPj/BAJx5HMcl7Rk2Lj/DRfNsuxjBDYylc3sNKI+PDeF0JhrLWnGQ57gKMTadwVc2f3BJC&#10;CCFUf/T5z3/+/wBQ30GwdauznMnLUc7f0sePOdRY7iidY3RwNRr87mPLW8fYfPsEH1ptVHQVR5QU&#10;0ozGnRkvmx8ZyzWfYu8B9fWfYNTqnq1vc0elUgwwflapbQmyPXQQtSIiea6du4UEQfgID/SiZ6BS&#10;aLExGjqrGPL30G8rMyRitu7OgUicTuPQE7EYdLYx3ddFaNjo6aQERQlNw+01t62v2zbdlyNlEyAS&#10;zwyKUlp6eV94gF7r4FJo5n4LOO5C+MIDeqPjItcTQgixvqWDGCFWiQQxQgghFuI5TCeJUjN8L6mk&#10;2oQQQojCSE2MWBOsdNkC0lFCCCHWJwlihBBCCFGSJJ0khBBCiJJUUkHMjh07nB8JIYQQYp0qqSBG&#10;CCGEEMIkQYwQQgghSpIEMUIIIYQoSesyiDEnHozMM/VyIPI8zekTIBKPEx8IL8N4LEG2hy6w963j&#10;bHAWPbcck27O9zAVyxdmYDm2u2z2seWtC+xazLQcy2yDf5C9oQtsb3aWrFPmMxaPE48P8Nz8qRPr&#10;SkYQU93STTAYpKM+o4SW7iDBoPGTuYAQxXMfZ1foFBXOz0tEImZMfilj24g1qOJInsByOESXMXFr&#10;wlkmRIlQghg9SHmTCSbVJczSljepmxgkGo0SjV5mcmsr3S3VzsVKgjl78vp67/TT4/fj7woZE0Uu&#10;pSh3w+1c+97bPHMWiYUxXzDr6yFdVs/ih7gWLnSuMyFEKbAGu6tu6eb15BnO36qnI9gKxsSPudR3&#10;BGnlMtF8Cy2xHTt2cOfOHefHRVAnO1QnMjRlTmioToSYVyBCvG2aPitICBCJK5M0ZkykqH+L199R&#10;+n6rhtKBVcZ8QoEIcXMGSNu6yr5PwlFzIkhl5FvbfrONiOuYQDLrMjls8A+yx9y2bbJMjDTTbqai&#10;09QFvZSjT8p5/Xtv8yzLZJq6FHeih3iQ1P9n275twk6jFsfcrkVZxjbhp327NJ9i775prv8Idprb&#10;yDj+fDLvmVUSHuAoJxmq6lUm7UwvZ07IeZKj1n1xlpvr2Z8/H+GBozCWxOv1QCJGjE46Pfb155uw&#10;s2rIz0iTuQ+zXC9rGHPuz/lZLs5JWc37q94z+z2f0+zLYptMNdtnC6Xu1/EcGM/YTiJM1ByzJo91&#10;Tuxqfw6VcvdxdgWrmAjfpNrch/WMZ1vX8Xw2T3On0suOyhR3zo2x+YCXctv6ua5Z/uN2Hq8l6zOe&#10;+bdKiFJh1cRMXT2TN2h5Phi1ETmqTwORXrzJmJ4e8PuJZVtooXxhjnqTxIxtF1cTFCDSNGKt548l&#10;8HRGsLWWcHnp7a1iyO/H36eR8rRZOW6z5qlPS6lrGAJEer0kzbSIP0bC01lwWyDz2+31rNsG8NAY&#10;rGIi3M618FmSlV62NpOuvYlqzJFgNNzOtXA718L2QGOPN2mVXdfcNFrtbvax5S+9oJ3Q1zuXMF5Q&#10;xgvCfZxdB9zciRrbPZdkR9CRtqr0ssc8tqjG3Lb9bMmMqhbE5e2lbbov5/1yeXv1INW4L562dFul&#10;/p58z58Lb8M0fX0aKU8nbdN9+vpNxtZ9YQ5z0npW+jTwHrW3g/J06kGUvg8X3sMBYJihsRSuhrb0&#10;sr42GlwpxoaKfbPpL94y7QTXbLPEm5/pz8JT7zGjfUqUqXFwNwfTm2jejZsEU4sOYEg/a+GzKLGL&#10;Tbn3GHWP9GO7rqVw70u379IDgvRzmFmb46ExtJ8nUeczPt8zDGzzsvFKO6PjLnYcqGIifJZkZQOb&#10;3MxzzXS5jtv8vRwd1wMf87gzAxghSltGm5iC1HfQunWO0Z89R1GPL0ybJ0Gs8MhiATyY75ri9NOj&#10;Hlf/CAnc1NrijBRaXw/9AMNDjKVcVDWo5dn5wm14UhrvWpvvpyeWsL/MFkUJLIyXVdnLOXL0DhXN&#10;HpLn0jUvz+IX03/g3fvZXJni4S/1b6XcuEkSFxtf1P+74csNoEXSAdGNAe7MeKi2NepUji15kYcz&#10;6fUXLRFL115ku18pjT7jng4PjZFyVVHA7QIgMWTW9iUYcn51Hg7Ro3yWddvKsfWPJKzJN4dDQyRc&#10;DbQZx+lra8CVGCry2/l+K4AxawzAuF9o3LY+izKppazAZfY9jbltu60gs6LZw5w2kK51W27jZ63j&#10;ffbLMeYqq4xAI8hWr8v2HGaTPGcG3/ZnPO8zjF5rM2kERBnnO881g3zHLcT6UHwQU91Cd+tWJi+f&#10;4eqUs1DkNByiK5bA02n0Biiyl1AgovSEsVJiitQY6S/Mw4S6iqjpSd5bhnYyi7WPz1aC+8AF9obM&#10;HyX9lJzgKS42f9kIiBzf3DfUuCj3HlPWPcaOSnNlw8wYj62v5ld48D3nN+ylZA8qU2ND6Ws+HKLL&#10;bwSgi+boNaWmCQ2JETUg7lHaSfUzknDR0OYDfLQ1gJaObgtS7vXiRgkuTS9WUV7pZY91Py7Y0x3J&#10;izy0gswg1dsSTKhB0Gpx11FGiif3nQUqe43R7Ol2I7CY5xmez3zXTAhRZBBT3UL3oUYYHVwHqadl&#10;0N+TTlUlvfQWGMj4wgN0ehJKKip7OmzBjG/iJl9twX9ml13yXLoK355uGuPJjF6dvjd0gb0H7N94&#10;MdoP2NddziBlPimmx5yfLb1ApBcvGn3ms9KnkSvRl03/iFEL52ujATUwLsycdoLrGpmpO4y2Io77&#10;kU5vXOHxbaOWoXk37vGbeWs+VkxygqfOz4qU+xkuQN5rJoQoPIhRApgzz2MVzPA9kkq6Rw8cnAvN&#10;w6q29xEeyFJbohibzny1uM18QyBiawAMQGoa8x0YiOTfdjH0dIOXw1aaK8Bhr0tJWSyz5ARPcaZ5&#10;SL/UDmR5GQI0d7ED+x94NUCZvZGg3NuzZG1cFiMQ6cRjqylbZlbNmo/w0cyamLz630XDy9GjDSQX&#10;+Aw8ix9idNxjb/tx4ybJSi87c3X3NVMt2/aza5+bO+9leVG39vHjS5e49OM+Wp1lyybK1LiLHX+5&#10;kDGQ5nmG51PANZvPs0cpynfuX8CxC1Ea0kFMfYcxBkwrW4Gtrfp4MOZwMPWvN1IOlDceSo8VE+ym&#10;pHpZByJKOsaFt1cd5ElvC2Kme3qrhnI0hM2hv4dYwkNnPE483kvVkL22xBxgz/zp9SaJWdX4w4RO&#10;auDt1cvbpokp+9bbKnjpNdZtm9aKqIlJpxd6vS7wdNoHZxsO0dWn4TbTXPFO3FpfgakofYAzq5p7&#10;20G9VuSIkrOfV5S75xJKlfugFXg8ix/SG0Iq1enWgHo3BriDvap9rzqQ2Y1vGY151fIFvkwWwrzO&#10;8Tidbk3ptTYfY1DCuN57yGU8E4U2tO5/V2/wq++7l6qx4mpirAa+riRq1qlYs6dPGPfHvJ9R7hoN&#10;U7PeL/RlpsZdlKOm+RSX32M0Bbhe4IvOsnyaTxn7O4gbl/FMpJ+z+cyebmd0xv6sFTpgXt5neF6F&#10;XLP8nsUj9t+Ton43hVj7rC7WpWDxXazFc8PsIq2OTdN8ir0HsHfDXjb5u1jbuseXmNU8/oojF6h7&#10;5GgUrPi7/kscevEX/I+/6OWys1AskHSxFqWr8HSSEGvIhpczv0ZXNHtgZloG3FsMX5ij3uIb9C6J&#10;5lM05mrQ+3f9XLokAYwQwk5qYgrhHAzOoeAB8cQS0gdXs/U4cgwytrwcAyM6BxdcpZqMBVOecdtA&#10;iivBGpQwcyA6sYxsf9eyDf4pxNonQYwQQgghSpKkk4QQQghRkiSIEUIIIURJkiBGCCGEECVJghgh&#10;hBBClCQJYoQQQghRkqR30lIJRIi3TRcxMus6YnblVLohl7Yg20P7ebJa3YEdXf6Xukv0Bv8ge7wu&#10;kudWc66p9cG81qDPSO2cF6niyAUat+n/nnPODG5MDGtNj/Lc/H4JUbiMmpjqlm7bdAMWa1oC4ydj&#10;ASHEyklPCCrvrSXQfKqI6QCWzrP4Ia6F27meY4qT2dP6vGCj484SXX+P/gwUNUWKEM8RJYippqU7&#10;yJtMMKkuYbp1nmg0avwMMlreSndJTZwkVs1wiC6/X74llgjzxSq1MEKItc5KJ1W3dPN68gznb9XT&#10;EWyFy1HO33IunlbfEcQ7s7IzWi86nRSIEG8aoW+6zZol2j7aboBIXJkhOpWeuM8XHuAoYyS9Xjwk&#10;iMWgs9OTrsI10kmxsQY6s23bTDedhKNmKsBW/Zt7BNj5ZIwQ6wsz0FvFkL8HYwxZ+7ZJELPKMudN&#10;CUTitE2nj90XHlBm1baP7Gkue5Kj1jJqekOt7s42srF924WnRjb4B9mzc8w2Qm/GZ9ZIsDpbesSc&#10;e+lHsDPopZws1fmO9dPV+UY66dwYmw8Y6zpGC7alCRwj0ZrzA92mx1qmqNRNxv1N2+AfZE/NxfR5&#10;uI+zK1jFRPhbzBJke2g3U9Fp6sxzth13kO2hg+gTOmQfPdd+Xur6+gjKG6+kzyPjWGzbz54eWZj5&#10;zivzuK3r7T7OLnMdm0Rhc3A1n2Jv802uP9pvbV89r4xrYLsfaRnLOcw3p1TG3wAh1gmrJmbq6pm8&#10;QYtdPa9snWNidOUCmCXj6dR/2f1+/LEELu9h9PmcfYQH9Bmc/X4/fn8fGl56zdmeAZe3gem+PrSU&#10;h862afr6NFKeJmN9wOWl09x2nwbeo8YM2eny3t4qhozylKfNKg9EevEmY+l9uzsLnrl4Pr7wUWXb&#10;fvxZXn45+cIc5qS1rn5aYeyn1Wtd0z4thactXW5Wd8eyTbsdiOizeZvHFUvg6TRnFc/v2S/HmKts&#10;YJMyhdKGGhdzty+mX8jNN7kW1qvjr51L4D7gmMW60sueYBUT4XauRTXmtu1Pz2zcfIq9B9zciRrr&#10;h9sdLxAXOw4Y64bPkqz0stWcXdh9nK1ErPWua7DjL+2pinLvMf2lZaQS3PtWKpXhodE8Z+dxE+Wu&#10;+bl9JV3zKfZ4k4wq17Rw+9jy1kHKtBPGddFnZy5mRub88pxXluN2HzBmsU6+zYfmucxoXDeXKSSA&#10;MW07aN3La+cSlHu7Vm62dCHWuYw2MfmY7WWCwVa2TmqsYCXM0klp9JnfVvpHSOCm1gcEDuN1JRiy&#10;agqGCZ10BCmJIasGIjGUpQGvuu3hIcZSLhra1DdyCq3PCCCM8qoGgABNngQx61vUMKGhBK6GNluw&#10;sCjqeRRjOESPUnsyPDRGylVFg7qMct5Zy7PyEW7zkNLeTQdU/T3EEs5rlkPybSbGXWz+8j7jgyDV&#10;tskDo9xVv9XeuEkSN5+1zRuZ4k7UeFklL/JwxsXGF9FfuPs8zGmRjJqINGVdokyNQ9nLxrEk3+au&#10;EvDoAVeVPUiZ0bhuHF/W8mWT57jz0q9J8lwRL3eVez+b0bit3J9JLYW7OehYcKFynZd5LwfSx33j&#10;W4zanp1FUu5l9udMCLFcigpipq6esdrFDM54CXa38Fy1iklNM+b8bMGGued8AabGGLLigWFCXUbq&#10;xFeLGw+d8Thx88fqcrB4w6EuYon09our4fERHlCOK8tEmKmxoXRANxyiq4ianuS9jFCwYLM3EpTv&#10;3K+//Jt34x6/aXvBVhy5wN6Q+ZNOY1hmxnhs3aMrPPiemQppYGMlPP04e9X9/Pax5S1l31nSFeka&#10;I7M2YIHBQal4sYrySi97rPtxwZ6WWmYLv5dCiLWsqCBGNTU6wVx55fMVxDhrEBqqMl7YhfNR6y7m&#10;JZ3ubWL9LGF3bTOt4/fHSHp7Cw5kApFevGj0mcfUp7GU/SDctepx6NesYDdukjRSShXNHpI30jUv&#10;G/yDNG5LpFMIuVIkWY3xZMb5WeEqjhxjB0pqIqox51xoPbKla4yfHG1Alpq9tmkfn1VnPxdClKwF&#10;BzH1rzdSPvkRBTejWev6R0jgoc16uWdJdxTDSE+NFLLy8BBjKQ+dSvuborlrjdRTgEiW2pK0MaYz&#10;ohAzraU3EMyoBEreM4IpH+Gj+bZdjGGGxlJKm6RsKb35RJkad7HxxSDVlRqTzoaxM9NWbUfFkSw1&#10;MTld4fHtVGYbmmLMTBj73seWv8ysiVlWlXVGairI9iy1QAtzhd/NkE7/uI+zS2n0bLKCheZT9pqW&#10;GzdJVnrZ6c+Xwmml78eXuHTpx/S1OssWSr+XtnYqzV3sqFRTj8D96Yw2VktmWe6HEAJbEGONA9PK&#10;VmBrqz4ejDkcTLo9jP7TymWihbcELgH99Bi1FHrqRG9o6+xNk5fLS6+VDkLpATSfYUJdemNeK21T&#10;RNpnOHRSb4QcjxOPtzEdU2tLHOmgjPPqpyeWwNOpl/dWDdka4fa/q5HymMfVS9VYMTUxASLGfjs9&#10;egNg9byGQ130ae50Gq3TnW4zVKDZ9zTKDhykTE3PAM/iF0kq6Yu6R1oRNTF6N+PrmptGJf2xK+8L&#10;OG32PY25bQeN9Y6x8fbK1cQ8i0e4g3ne+3lyroh9N59SUm8udgQvsDdkNIAFZk+fJWmeV7CKCVvD&#10;3is8+JEG3mN6+b5pRm1jl0S5azTmTaf4Ljga9l7mvdEU4OKFL6qfL07GvTzgVtrPGJJvc1vDOOcL&#10;7A0tIoBV5L8f6bTjHq8LzGt7xGwnFGS7ccyN2/TG4MU8h0KsBzJirxClJk8X6xVldlNXujIv2t/1&#10;c+nQi/zif/wFvZedhSIX6WIt1qsFp5OEEGLp/B39ly5JACOEKIrUxKxxzsHg7OwDz4l1YpnnTirY&#10;ctTEiKLI3ElivZMgRgghhBAlSdJJQgghhChJEsQIIYQQoiRJECOEEEKIkiRBjBBCCCFKkgQxQggh&#10;hChJ0jtJLMI+trx1jI1XzIkTV5qP8EAvVg/0Je9iGmR76CDuGU26ES8393F2WUPyJxh1TIi5wT+Y&#10;nsZg/GzmnEu2bucy9IAQ60VGTYw5vYA53UCmalq6gwSD3bQ8V7M/ilKViBmTUy5pALNOuY+za4mG&#10;3C9K8m0+zDNZ5rP4Ia6F27lum8pAMRyiy5jgVJ0MQQjxfFOCGD04eZMJJtUlHKpb3qRxbjLvMkI8&#10;H6LcDbdzTWphhBBiTbLSSdUt3byePMP5W/V0BFvhcpSM+R2rW+g+VMfEoEblIS8zg2e4OuVYZhkt&#10;TTrJkYIgoUzUGCAS78Samzel0dcVSs/gPNBL1ZCfkSZzlEyl2tqaz2aEJnMbtvWdo++q+2Wefeej&#10;pzw4p6Z0nJ/paZ8dlUaxLT2STglNNesTzUGKO9FDPLBmTDTSKuZ/rfXNdc/CAbPcmQpwrKumAtzH&#10;2RWsYiJ8k2pzmaJSN+l7klEJkzGabJDtof08Mc5rg3+QnUSYqDlmnDMklWs4b/rCeV7K+hv8g+yp&#10;uZjlPM3r4rgfWbe/MPOdlz1to+4783x0zmchl31seasHfnSRjcFsz4L9+gNUHLlA3aMTfKjOJp1x&#10;rewyrm2GAJF4G9OSThJiXbBqYqaunskMWmyqaXmzEUbfW9HAZWkZAUwypqcf/H78ViDhIzzQiVvr&#10;Mz7v02eGjgRsW/B0xmmb1peJJVx4D6vlHjrjbUz3GdXaLi9WcSBCrzdJzNhvn+amcyCMPp9zYfvO&#10;LsrUOLibzZlvAXcdZSSYsl7IXfCjdq6F27kWPsEdvOx0zITrPqC/UK6F2xkdd7HjTXUm3YOUaXrZ&#10;tSw1E+4D+3kSNbY946FO2XbFkd1MmeuF9VmQ7TMXe2gMmeufJVnpZautfPmUe49Z53xdS+Hed5wN&#10;Rln+9MU+trylXpMT3JlxLpNbxZFj7Jg5m1638uCSzkyc+7yCbA96eXrOfj/0fRu1TlGNORKMWves&#10;kADG5GJHMPezIIQQSy2jTUxO9a/TyCjvlW4EA4HDeF0JYhlf29NlQ9bXt2FCJzVSniZsoUQiRpex&#10;TP9IAty1RiBiFpvfAPvRi/XSQJOHRCxd8zIcGiLhaqDNV8S+c5h9T2Nu226rHcOGLzeANmB9k30W&#10;/5byIrrC49spymsazA9042etb8SzNxJQWccGYIN/P+4Zjdvqt2WH5DnzRZe57dnT6jdqPeAqe9n+&#10;Ykuvn7182Sjn/OyXY8xVVllBTF7NXewg/zXJLUj1tgSjVk3CFR5cSVC+c39h+y5EjvMy7+WkVWMX&#10;5e65pd13vmdBCCGWWoFBTD0dreWMvneVEg5h8NW6ITXNmLPAlK/MkBhRAqD+Hvy2lE8Ce7HfCHh8&#10;1Lr1Wpx43PxRUkcUtu+ckhd5OOOhuhlgH5t2wsNfOqroQxfYa/xYaRJF8oZSPX/jW1Zty4YaF8xM&#10;FJjeyaL5lLXfvSEzXaVK1xgBzJ5ut6cXnjfuOsrw0Khck70HbE/C8lrMvRRCiDWmsCCm/hW2Uk7j&#10;oSDBYJBgsDX9/9zdmNac4Xvz1Iu7qrB9b2yosmYKXgpWLxrrR8nbL2rf+rded3MQ3PvZzBiP1fYs&#10;QS8o6aDsKZLsnj0qfNkM7uPsOuAhaaUv2hkddy60HqnpGuOn4HZAi2TUsJk2vJzZCkYIIUpFYUHM&#10;rfNEo1Hl5zKTzDE6GCWavyHN2tI/QsLl5WhYTQApZXhos8p8hNs8pLR3lca3CzXM0FgKT2cke3po&#10;Cfatpw3qqPhyA0+vZL4Qn35s1G64j7MzS01MLs9+OcZcRjuWYqR4ct/4Z/OpLDUxy8hKD+ltWJbs&#10;dX1/mrnKBjYZG6w4ojTSNVnBgh5EWg1pjVqzxiNKG6Zs/q6fS5cucan/75wlC6Y/I2qboyBbvS6S&#10;6vOSnOApZq3eUnOx8UX9Xxv8gyv7LAghnkvpIKa+Q6llga2teq1LCVW0FKCfHn+MpLdXSeuYgYWz&#10;TG8AbLZ/WazhUJfemNfab5y41bB3CfadfJuJGS+N3qQtPQNRJrUU7gNG6iJYxcMiamJIvs2HUY0y&#10;c/3QBfa+lW4Am1fybSbGXewIGuvtm+bOStXE3PgWo+Nm2kbvQTVPPZxiH1veUlJv2w7qx28GHsm3&#10;ua1hnVfdo7O2hr3P4hHu4GVP6AJ7Q/t5ck4d++QKD76nN+ZV02wZDXv/8QNuA7z4eVrtJQuXcS/1&#10;xsn2gQr1djLW8xIaZMuSRH/27e6puWirldvgHzSeTy/lVrrNHK9mnvshhFi3ZMReUcLydLFeUcsx&#10;cnErfT/+7/zZ/UHeCPyjs1DkJF2shVhPCksnCSFWTGvfj7l0SQIYIYSYjwQxouRZvb4KGldn7bvc&#10;+xe88cYbEsAUwxdmIFuvPyHEc03SSUIIIYQoSVITI4QQQoiSJEGMEEIIIUqSBDFCCCGEKEkSxAgh&#10;hBCiJEkQI4QQQoiStE57J+mDpFmj7ydi+Fd3tLSVEYgQ7zQ7oKbQ1AHBfGEGer24nNfC/ByABDF/&#10;eibuNa35FHv3TXN9peYkEkIIseIyamKqW7qzTzdQ3UJ30JwA0vjJWKg0+MJH8aLRZ07EWHAA4yM8&#10;EKc0hyMJEOn0KJNQFjii6XCILr8ff59GEZMVCCGEEMtOCWKqaekO8iYTTKpLqOZGGVQngiylyR8V&#10;DVUuUmNDFPIOf274anGTYCRXvGYGKwUHdEIIIcTqstJJ1S3dvJ48w/lb9XQEW+FyFFuMUt1C95vw&#10;3pmrTCkfr6SlSSfpqaSGsb4sEywGiKgjfqY0+rpCDAOBSBwrE6NIaent+MID9CozRCdihc7p4yM8&#10;cBRODlHVa+7fkbrJlwoKRIi3TdN3Eo6aqR9nWigQId5J1nSQem7q+dj4wgz0VjGUZf1cNvgH2bNz&#10;zJbSyfis+RR7D6QvbPKcMv+QmRL6Eew0Z4IeP8u101Fr+Q3+QX1SQIO1vrHu6O0GGo3yOe0EH8aN&#10;2bwz1k1xJ3qIB8YskRVHLlD36AS36bGWsR2bEEKIVWfVxExdPWMPWp47ASLmDNEucFkzRg8Q9mEE&#10;Ep24tT4j3dKHhpdeI3fU32N8ltKDE30Zf/qFH4jQ600SM1NUsQSeTnPbhXDh7W1juk9fP5bw0Gnm&#10;rXxhBjrdaEaZP5bE22vOvm2u7qW3t4ohM/XjaSPs0wOreDxuBECe9CzaSk5MPzc/sYS6wcV79ssx&#10;5iob2KTMgryhxsXc7YtGUBNke/NNroXb9Z9zCdwHzJmLDZVe9gSrmAi3cy2qMbdtvzWrsh6EJBk1&#10;1w87goxKL401F61tl3u70tt2H2crEWu96xrs+Ev77Nzl3mPsMda/rqVw7ytw9m4hhBArIqNNTF7l&#10;jRyy2sR0UFotYvrpMYOTlF7jYGsbEjiM15VgyKqFGCZ0UiPlabIHC1n5CLd5SGnvpmsp+nuIJVw0&#10;tBUcxZCIpWtX+kcS4K7FB/jaGkA7ma556X8XLeWhyXZgKbQ+o5ZkeIixlIuqBhgOdVlBlV67U2w7&#10;oEVIvs3EuIvNX95nfBCkeluCCas2JMpdpVaFGzdJ4uazStCj15B8i1mA5EUezrjY+CJAkK1eF8lz&#10;Rlk2MxrXze07t518m7tKrYwecFXZgxRl/azlQgghVlXhQczUVc4o7WEGR8tpLblAZh6pacacnxUh&#10;eS9LGmYxXFU0GG140jVH6dokm9QYQ9buhwl1FZrKWl6zNxKU79yvv/ybd+Mev2kLOiqOXGBvyPw5&#10;iC1+AZgZ47GR4oErPPieUdvirqOMFE/u2xcv3D62vKXs20xXKdI1RnrQ82E4T8AkhBBixRUexDhM&#10;jU4w5/yw1BlBg6WhyuhaXBh3rVrr4qM2441cJCWoStccpX/WQpAyrxs3SRoppYpmD8kb9vYsjdsS&#10;SjroLFa8Mp/kBE+dnxWh4sgxdqBx3dx3VHv+nmchhHjOLTCIqablzUbKJz/iuWlG0z9CAg9tViOW&#10;LCkihrmXBI89jwMMMzSWwuU9nE49ZaSniqF3hzZ7UPWPJHB5jxbRvmYtiTI17mLji0GqKzUmnQ1j&#10;Z6at2o6KI1lqYnLSt+tsx1KUmQlj3/vY8peZNTFCCCHWtvRgd/UdBFu3OsuZNHopVbd0c6gx/Wd+&#10;bnSQM1dXtp/SivdOcvbwgYxlcvdOcvQgyssx+F62XkK23knYey+ZvZOMnlRZ5eyd5Dhng7l/Z48r&#10;XZGD3rmPsyvoBUfvIAiyXUkhzWkaT70NPDF7CRUwYF3FkQs0bkv/39k7Kb1ukO2h/eltG8dkPtFJ&#10;TaPMW8WEkTIyeyfZj1cIIcRask5H7F1r9CCmaqhEUkRCCCHEGrDAdJIQQgghxOqSmpgVkGugPF2C&#10;mP9daqUmRgghhCiKBDFCCCGEKEmSThJCCCFESZIgRgghhBAlSYIYIYQQQpQkCWKEEEIIUZIkiBFC&#10;CCFESVrfQYwvzEA8UsAs1SslQCQeJz4QZulnGFjObQshhBArLyOIqW7pJhgM0pFjeur6jiDBoPGT&#10;ayEhLPps0dubnZ8vheXcthBCiLVOCWKqaekO8iYTTKpLWPTyVi4TjUb1n/PPzfSPa0Q/PX4//nxz&#10;IC3Ycm5bCCGEWHnWYHfVLd28njzD+Vv1dARbwZj40VLfQfCVj1Y1cFmSwe7yTaTonIgxYwJIx2SJ&#10;Kc0x6aJzIscskzSehKO9XlzYt2+baNG530CEeNMIfdNt1jIZE0TmOba828ZIq5nH5FjGFx7gKCcZ&#10;quq1Rh1OxAobWdg5OaNpTp0IsvkUew9Y02lyx5ygkX1seesYO9DSkzgayybPtTPVXMC2hRBCPNey&#10;jNibPYip7wjinRllrrERc65rc4brlbLoIMYXZqC3gTFzdmlfmIHeKoaMQCMQidOJ+QLPnO06EInT&#10;Nu0MHkxGAJPMEiSgBk9GYOM8FoMvPEBv1VBmENPpSQcXGevqAYw7I7Cxy7ptY12swMS+LTMAss1q&#10;3TCWf8ZsGz0Y2XjFmF1a5T7OrmADD9VZqw/AqDGTtDnLdZl2gg/jDWwPHQRzlmrIv20hhBDPvYw2&#10;MdlV4y6H8sZKPjJTSZcn2draTUu1c9m1K3DYC9pJW9CQFqDJkyBmveCHCQ0lcDW02RrCOv9vCRzG&#10;61LXzyaF1mfUzAwPMZZyUdXgXCaHlEafuW3Hur5wG56UxsnsJ5aXue671mH30xNznHciZgVHw0Nj&#10;pFxVFHrY+Wz4cgNoEaPmBbgxwJ0ZD9VWG5cod6MaeLvY4t+Pe/ysBCtCCCEsBQYxusnL57EqXm79&#10;jNG5cipLKIjJy1eLGw+d8Thx88cxa2N/Tx8aXnqN8ojSrclX64bUNGPqCk6pMYasOGOYUFdhaZlc&#10;3LV6mNFQ5YLkvQJrRrJYzLqLsKHGRbn3GHtDF4yfY+yodCyUfJvbmpsd3iSjp6OOQiGEEOtZgUHM&#10;FMk5KHc/LxFLLglifj9+9ceWNtEDD7/fj79Pw92ZDmSG75nVCSsneU8/srHplLOoOO5aW+2Sr9at&#10;/G95zWknuBZut/3YaluaT7Fn5xijmpvGt46zQSkSQgixvhUYxMCtjyYpb3wdq1N1/es0lk/y0Qq2&#10;iVmssemUkiYJEFEbsw4PMZby0KlWr+QzfA9b2NI/QsLl5Wg4a7JpSfnCR/G6EoxY2aUxUp5OW81Q&#10;ofT0kJfD1roBDntdJIYKbfMynyv8bgbczUFnAbM3EpR7e9iSM2YKsv2Ah+SVt5mNR7iDl53+fUp5&#10;7m0LIYR4/qUb9tZ3EGw1m+ymqY13q1u6OdRYbpZwOaqkl1bAohv22noPpdD6hqjqbWIkV+8kWy8g&#10;R++fQnoIZeudlLVBbOZ+QekllLdHlcHZw8jqnTTPtslcVz2vjMbAjsbQhdEb6JqxSu7eSQAJo2Gv&#10;sc74Wa6ZaSRjWXsPpDzbFkII8VzL0jtp7Vp8EFOi8gZAQgghxPpUcDpJCCGEEGItkSBGCCGEECVJ&#10;0klCCCGEKElSEyOEEEKIkiRBjBBCCCFKkgQxQgghhChJEsQIIYQQoiRJECOEEEKIkiS9k0SJCrI9&#10;tJ8n0UPpWbBXlGMkZHUE5JKljn6c4o7z2rqPsyvoRR+z2xxZWWUfsToRW9wEp0IIMZ+Mmpjqlm6C&#10;wSAd1iRJANW0dAcJBp0/3bQ873NCFsMXZiAeYQFTGIkSlYgZE4Iu6dt6H1veusD2Zufnyy3K3XA7&#10;18Jn7fOCmZJv82G4nWtRjTlnGQD99Pj9+P19aIuck1QIIQqhBDF6oPImE0yqSwAwxdUzUaJR5efy&#10;JDBHcsq5rBBCCCHE8rPSSdUt3byePMP5W/V0BFtBmfgxm/qOIN6ZQc5cXbkoZmnSSc4JEdXJFB0T&#10;OFqTKJplTYz0TdNmTpZolTsnfjSl0Pq60OePNOY/OglHzfVtKQjHcdn2bayvTALpnHzSFx6gN53b&#10;UM7JR3jgKJwcoqrXPEbnBJKO4y80NdJ8ir0HsKcVMj6zT9CIOqGj+zi7glVMhG9SbS4zo3H9e2/z&#10;zFzeub5VbqSTzo2x+YCR4nCu65hcMnmunbs3lLJ901z/Eew0UyTqsc1Lv19VQ1lSJs2n2Nt8k+uP&#10;9rPHuCf5Jq1Uj7viyAUat5kFaYVObLnBP8hOIkzUHLO2kz7vzBRcxZEL1D1ybjtzORvrvjnTSaY8&#10;10YIIZaQVRMzdfVM3qDFproF79ZJtBUMYJaGESgkY3oKwO/Hb3vZd+LW+ozP+9Dw0htRk0MeOnur&#10;GPL78ftjJFxeDgdIV6P3aaRIELO2bQQwJpeXXnP9Po2Up42wTy/yhQ/DSXM9fd9HzUICRDrdaH1m&#10;ud8+e3YgQq83ae23T3PTORDGXBtceHvbmO4zq/o9tFnbhkCkiRHrmGMkPJ3YTjuXGzdJ4qFaSXts&#10;eNkN4zetl1vFkd1Mhdu5ZqYpth10pEk8NIb28yRqlFd62WqV6y/7Mu2EsX4712wBjosdB6qYMLft&#10;XLf5Znq9cwncB05RYa0LVHrZEzTWj2rMbdvPFiuyWKRtB9lTc9Had7m3y9j3Pra8pZ7TCe7gZc+R&#10;IACzp43PZvTgwzz+QgIYU7n3GHWP9O1f11K49x1ng3MhIYR4DmS0iSlE/euNMPozCo151ozAYbyu&#10;BLFsXw+NsiErOBgmdFIj5WlS2rik0PrMoKefkQS4a9PBwPyU9YeHGEu5qGrQS4ZDPUrAM8zQWAqX&#10;WQiAi4a27PsKNHlIxNI1K8OhIRKuBtTFEzEzoMrcdn+PWitTzHlFmdRSuJv1FzDsY9NOuPNeujZj&#10;9rT6bT3K1DiUvbzP+gQgec78xm8v3+Dfj3tG43bOF3iKO1Fz+85tR7mr1qrcuEkSN5+1BSnK+smL&#10;PJxxsfFFtXwRZjSum/tX993cxY7KBBPWOV3hwY805rbttgdYizF+1gp6nv1yjLnKKglihBDPpeKD&#10;mOoWvFvnmBgttVoY8NW6ITXNmLPAlK9sKaTGGFIClVCXUt3uCzMQjxM3ftKpIfSanj4NvL1Gudp4&#10;2EetGzyd6XXjWVNbeQQiyrpxlKzVvJ79ciz9AnbvZzNjPFZTEM2n2Bu6YP1kpkoSTJkpHqMmwnwB&#10;b6hxwcyEUvNSnIoj6f3uVdM3phn1WK/w4HtKumk5zUwv+JyEEEKkFR3E1L/eSPmkRsllkoDhe9kS&#10;/ApXFWrdBw1VetuVZRcg0usFK5Xlp8/ZvWM4RJeaLnL0grJ6yeRKZeXiCzPQ6bGtH0s4F8ojeZGH&#10;M3pKacOXG+D2xfQL2n2cXQc8trTI6Lh99XyePVp4F5cN/kEatyUYVVNZzoVWi7Nm5MUqo9uyEEKI&#10;YhQXxBi1MKM/K7lEkq5/hIRLbWviKENtK+Ij3OYhpb2rpFrmMXyPJB6aCmlPkkXynhF1+MIctdXE&#10;2NmDMT095OlcTNfuFNNmFVQgUlRNDFzh8e0UZS8H2bQzqaRJTCme3Df+2XwqS01Mbnotj7MNTRGU&#10;Go+KI1lqYlaD0Y6ozm+mvfaxZZ+HOW1ASbtd4XczKGm6pZROmemBnrNcCCFKRzqIqe8wxn5pZSuw&#10;tVUfCyY9Xkw1LW+Wbi2Mrp8ef4yklZZRUzPOMr0BsK0B7bz66YkllNTOgNVwN79+3tVS6fV6qxhT&#10;a2Ic6Z54p1tpmwPDoS6jdkZZxtawN4/hEEMJF95eY722abRiamKAZ/GLPPUeZMdMukEv6OOKTIy7&#10;2BE0Ujr7prlTRE0Mybf5MKpRdkBJC71VWCPVZ/GLJCu97DHWq3ukrZGamCh3w2d56j1mnNMxdsyk&#10;27CYZk/rjaDN895lBT2LEeXuuQRu43ruqblorxmzUn8HcWPet0GrsfMG/6BeHvRSjofG0AX2hhyN&#10;pYUQYgXJiL1CLIh0I85Nro0QYmUUl04SQgghhFgjJIgRYhGsFGBBA+s87wJEzFRs7iZdQgixZCSd&#10;JIQQQoiSJDUxQgghhChJEsQIIYQQoiRJECOEEEKIkiRBjBBCCCFKkgQxQgghhChJ67R3kj4Yl9UN&#10;NBHDv9hRuQIR4m3T9HWFKGaM3+dDgEi8E09KW3Pnv8E/yB6vi+S5FZrccc0r4tl3H2dXsIqJsDoT&#10;eQGaT7H3gDl3RYo7UXOW8oUz7yPos3RfU2coXxG1fPfbPrbc+Gf+eqioq7F+bW7kB0deZePEMJ0D&#10;95ylz69dLcTaK/jV6Z8QfqgWGH8njf8lYjIY5FLIqImpbul2TDeQVt+hT0Vg/mRbphT4wkfxotFn&#10;TpYoT1KJ2seWty4sfG6l5dR8quApElaDNeHnkj/7QbbbJv1cfAAD8Cx+iGvhdq47J0a1rOFnYc2q&#10;IPS33Xx3l/Pzwnyzq5sftK3BSSc2N/KDb7fwTefnq66fHr8fv7+PnI+xKJoSxFTT0h3kTSaYVJcw&#10;S1u6aeUy0WhU/7k8ydbWDkoxjmmocpEaG1pTNQalzfjlXGO1MCgvP6mFWSHuOspIMPWcXu8Hn0gt&#10;TMEejvLX75xZX7Uwllk+ttXCiOVipZOqW7p5PXmG87fq6Qi2wuUo55XJqus7gnhnBjljzv5Y3UL3&#10;oUq06HlWak7rpUkn6dXpDWN9WSZ3nL+q3RceoFcZjtSqEjTSSbGxBjqN8pRm34d93RRaXxcZh5CT&#10;49hIEPMbk0CaqayTcLTXiwvnsc93XvZqznnLlbSR7Zwy1tNn5B4wj8m5TCBCvGmEvuk2axvOa5ZL&#10;xZELWWdgntNOGJMpBtkeMmeudqY0gmwP7eaJ5maH18WcdpaHOw+yo1Jdbh9b3jrGjkpjlYwUhrp9&#10;YEbj+vfe5pn7OLuCXsqVJXUJRq20jGPb5rpG2mQnYzz1enGTYPQcNB7wpPfffIq9zTe5/mi/lV5J&#10;n3Mh5pnXyJYKwnHcjrSOowzM9cn8HDKvmXJNN/gH2VNzMX2Nc6SyMpYr6FnQtfb9mP/+Z/CL//EX&#10;9F62LbpIFYT+9hu8tsn8/wTn37nK94Gvtn2df3jhRvpFvrmRHxyp5pJR/s2ubt749J/5f2jhH5r1&#10;Ddy9cIa//zC93ap/OcO/7uqmow7gsS1N8dW2r1vrqfvV122BczeoOuJju6P8m13m9uyeFJAus+9T&#10;oaSN1O3bt2kc1/gsrzXXwcQw5/HRUaeet3Mf6nmZ28h2vfWUn36uqnzXTCnb1UJs1xS/qniV1zY9&#10;5lcX7vJK+6tsfPwB3/mfo7xPLd/99nb+9fQUbxx5lY0AVlkx5vkdFEWxamKmrp6xBS1Otz6apLzx&#10;kJFCMme0/mjFApjFsw+J7rJmq07PNB2I6DNX+80qP3cnA8o01PoLO0nMTEP5HQ+hy0tn1ZBeFkvg&#10;8h42ZsjWX+aHOWmt16eB92iBM02bQYh1bH78ZgBjcnnp7a1iyO/H36eR8rQVfF6BSBMj1nZjJDyd&#10;pEfR1wMYt9aX3rdS4zIc6jLOJ1v9aIBIr5ekmbowtq3uG08nvbmuWR6zp9u5Fj7BnRmU1EW78tKK&#10;cjfczrXw2RyzV3vYUXORa+cSlHsPsvFKO6PjLjZ/WZ8tuuKIPru0vt0T3Kk8aJtJuuLIQcq0E9Z+&#10;rxlBCMm3+TDczrVzCT04McttgUAX/Mj8/AR38LJT2Xa5t4En0RPcmfHQuG+a61GNuW2707NFbzuo&#10;v8jD7VyLauDtsWaaXhT3cXYdcHMnahxbVGNOLW8+xR5vklHjnK5rbhqNlJk1w/UBD1gzXF9g75Gg&#10;tXrFkd1MWddDn6V7KdI/8z8Ly8l4oc4O0/nOGeNHfeHOb2PzN/RA550zfOfGY7b/eSNfVcq3t+uB&#10;Tuc7Zzg/sYnXWmv1gl0t/EPzLOeN/X7nRgUdf6uuu4nXjjQzffoMne/8M796XMcbRvrn+wPmZ3rw&#10;YB77fAEMwPtDPzGORQ9QrPNWalz07evLZNrEa9um+M7pD3hS5+ONT/9ZP+9dhZ3XV9taclzve/z9&#10;O2foPP0BT5iw1u98R2mbsrmR/8pVa93v3IDXDijXrO5Vqv7FuM7t1Vx6Z5i7m7bzxmZrATqOVHPp&#10;HeP68Sr/bS2m1NaRjDYxOd06TzR6GVqDBIOHqJsYJJov6llz7PnIlPVSNmtDAjR5EsSsqGSY0FAC&#10;V0ObEWgEOOx1kYg5ggdVSqPPXL9/hARuas339XCIHqWGYXhojJSrigbrkzwCh/G61GPLJoXWZxzb&#10;8BBjKRdVDRRwXtDfo55TPyMJcBsH7gu34UlpnCygdsTJXPdda+P99MTs+857zZZVijvvGd/mZzQm&#10;bemPINXbEoxa3/av8OBKgvKd+21tXJz/L9Sz+LeUWqErPL6dorxGeRLGL1rlyStGcKSa0bhuHlvy&#10;Ig9nXGx80blQ8Sre9IIWydmGpaLZQ/JcOhh7Fr9IsrKBTe502u7auYRRQ2MEE0qNyexptVYlytQ4&#10;lL2cDt6W2+Xev+CNN5a4FmZXM69tmuD8YlImjz/gO8b679+4y5NN1byilk8MW8HF9z+cgIoKvgp8&#10;c1cddy+kA6b3h244Xrhw94L5Ap/l0vhjNr6wNl64d//FrL2Y4JIjcCrkvKjbvrA2Lw9H+XtlfxnX&#10;+/EH/C+jNujJjRtZgtHH/Oq0eWxr65quV4UHMfUdBINeZgajRKOXmWs8RLC7hWrncqXKV4sbD51x&#10;Y0K/eJx4p1Kt7qvFTYrpMXWlYvgIDyjbVlMs8/DVuiE1Td5dp8YYsuKMYUJdRi3RfOeFkdZRytXi&#10;hioXJO8tvK3LYtZdLe46ytTaBKuGIW32tF6DsscoL6pGwX2cXcq20+mZhVv+YGAfn60E9wHlmqip&#10;oUI0n1LWzZ4CKjVffakCHk/xkbOgCE/G76XTEQ9H+WtHTc7dD5UA6cOrdP7PUd6ngpcr9Fqa2LfN&#10;n2yplFIz/3m9P/QTzk/U0WGUF9e4WG/MbG3bTAsthhFUitVRYBBTTYt3K3Oj76E3ibnF+ehlJssb&#10;eb0UW/bmlLClimypk+F7OdIShQlEeu09ovo0siVgshm+t5g9k/+8fGEGOj3p3ip+P7FEes2x6UKP&#10;Mgd3rS1l5qst6rW3ipTaBPPHTBmBXjvzvXTapexAoYFMkO1BLyipqNw9bgr39OOVSJ3Y0zX6T4G9&#10;j9zH2WXrtdTO6LhzodLz/io39FVTQRmpkxI233mZ6arOd4Z50PyNggOZb3Z9g9f4gO+Y2z39AU+c&#10;CxVrdrbINjFiKRUYxOjKK5V6l/pX2MocM0Y735I3PMRYykNnujGIQz8jCVcR7ViysGolfISPFl4T&#10;Q/8ICZeXo2pbkkLNe16AWsMUiNhqYoaHxkjZ2sgUTk+ZeTmstK857HWRGFqqXkxX+N0MuJvT7S6W&#10;RPIiD2c8NCrtOfJKTvDU+dn9aeaMVEs2VtDhPs7ORdTEbPD3sKNyaXoDPXuUUlJkerCVbqCsp73c&#10;B06l2+YULcWT+8Y/m09l1sRU1uXYdyHmfxZa+37MpUs/pq/VWbIIH97l7qZ52kVY39Rr+e5SfPMH&#10;K5WxvX0xXYln+XiWdFuUIn306WM2bqtd4lqIYs9rlunHjo8ezvKAOr6Uq+u4FXRUEDqwiPuxuZH/&#10;1rzJXlMmVlw6iKnvMMZ/aWUrsLVVHQtmiqtnLjO5tTU9TkxrOaODZ4yamefBMKEuvdGrmlpRG6H2&#10;9/iJJb30KuWFvtz739VIecxt91I1VnhNjN6eJ0bSaowcJx6PFNQAdt7zGg4xlHDh7TXK2qbRlJoY&#10;hkN09Wm4O5V01IAZyKVTZL1eF5jnZ16UjHX1BsJ5m/YUafa03kDUTFFYjW+t1MVB3LjYEbzA3tBg&#10;gQ1gr/Dge3pjXjX9kW7YG2S7mmoK6Y18bd24k29zW8PY7wX2hsyXf5RJLZVOywSreFhsTUxlOo2l&#10;N7TN1hOoeM/iESVFtp8nUXuj6GfxQ3pjXvXcCx0LJ/k2E+PmfbjA3n3T3FFqYjL2fU5tVKyPAaOf&#10;rwvM++0IMnM+C8vqHn9v1Aak0x/pF/D7Q1f5Fa/yD9/uJvbtZqYvLME3f8P7Qz/RG71a++0mZmvY&#10;O7/vDwxzt85nrV9ojQYZ59ZNrMsMhmr5rvFZR53ecLmYbec/L0c66Nt6o2p7g+R7/P2FCSUl9XVC&#10;Rnua71/WGxOb61aNF3s/NvHaEWO7R17lgdKjSqyOdTpirxAlqvkUe/dNW12yiyfdO4VYmFq+++1m&#10;pjNG4i2W/A4upaLSSUIIIYQQa4XUxKw6x0ByTtkGkBPr1xLVxOQe+FCsdzkHs4OMgePWl8XWxMjc&#10;SctBghghhBBClCRJJwkhhBCiJEkQI4QQQoiSJEGMEEIIIUqSBDFCCCGEKEkSxAghhBCiJK3TIMYx&#10;GWOhw+7mE4goI9muH77wwPzX0RdmIF/5MjKPbxV2PQ9j1N9CR7wVQgiRISOIqW7pVqYbsKvvMKYc&#10;CAZLegZrX/iofTLGddBZPxCxT6GwVIZDXfj9fvqKHTr/edd8ao0GKPoQ/oVNVimEEGubEsRU09Id&#10;5E0mmFSXMEtbumktH2UwGiUajXJ5rpFD2SKdEtBQ5SI1NrREkxCKeQ2H6FqlYNEMslZh1/OIcjdj&#10;ZmwhhBDFsAa7q27p5vXkGc7fqqcj2AqXo5y/ZS6W5bPqFroPVaJFz2MttsyWZrA7fcTShrE+ukLO&#10;MGb+0Ux94QF9skNrEeMFGYgQb5smNtZAp1Ge0uz7sK+bQuvrIuMQcglEiCvTS2eO9ugY+Tel0dcV&#10;AsfxWqxzCxCJtzGtHEsgEqdtOn3shRy3LzxAb9VQxvUKROLWrNjO6+E8J0gft7nUfPvOeT9s1yNz&#10;PRzHZl/GR3jgKJwcoqrX3EaCmL+HeWMh93F2ZZ2BOWFN1LjBP6hPZAgwfpZrp6PWUhv8g+xkjKde&#10;L24SjJ6DxgMe+3LNp9h7wDzwFHeih3igzNRo2z6QPNfO3RtQceRC5szRwJx2gg/jxqzatm2n19XT&#10;X7t5ornZ4XUxp53l4c6D7Kg097+PLW/1wI8usjF4EH2ezfQ5CyHEcrBqYqaunlGClmzmmFFnrJ5K&#10;Mkc57pLJKQWIGDNIe13gsmaEHsDMsgQivXiTMT3F5NdnflZTMPoLM0nMTEM5v+G7vHRWDellsQQu&#10;7+H0TNO+MIc5aa3Xp4H3aKFtaAJEmkasdf2xBJ5OdRZr/YXt1vrSyxiBgFkTEUvoQYRVXmjVxKKO&#10;W5/529x/hv6e9PH4+9BSKbST6QBmvn3nvx/99Pj9+P0xsu3aFx6g051OKfZp4O1Vr6kLb28b033m&#10;sXloKyQdl3ybD8PtXDuXgBmN6+F2roXbuaa8zJ/FD3Et3M71HCm4cm8DT6InuDPjoXHfNNejGnPb&#10;duuzYLuPs+uAmztRY7vnkuwImjNk6+U7vUlGrf2aQQjMnm7nWvgEd2b04MQstwIYgmxvvml9fu1c&#10;AvcBZdt42FFzkWvnEpR7D7LxSjuj4y42f9mcLdrFjuB+nhjHNjruodEx07QQQiyljDYx2d3io8ly&#10;Gl9Pp4/qO1rZaltmrTNfan1oKfWFbn77DtDkSRCz3oLDhIYSuBrajJdmgMNeF4lYnm/jKY0+c/3+&#10;ERK4qTXfe8MhepSqgOGhMVKuKhqsT/Lpp0cNOhzb9oXb8KQ0TjqrGpbCoo67cL7wURrGTtprS/Lu&#10;u4D7kZOx7lA6YBoOnURLeWhSGgAnYuazMczQWApX1VKfdQ7jF62aleQVe7ppw5cbQIuka15uDHBn&#10;xkO1rY2L8/+FinJXqRXixk2SuPmsXq2i1/q8Z5TPaEwawZEqeS5dKzR7IwGVdWuwXZAQ4nlRYBAD&#10;t85fZnJrq9Ww95WPLjPJHEm1dqaU+Wpx46HT7GkTj9tTHb5a3KSYHlNXKoajR1SvlyxJnpwCEWVd&#10;x4SRDVUuSN5bpjY+izvugvjCHG0YyxKE5dn3ou/HYtZdPRtqXJR7j7E3dMH4OcaOSmWB5Nt8eC6B&#10;+4BRXmTj4ooj5nYvsDdkpoUWobKqqP0LIUQxCg5i4BbnjUa90WiU81NuyudmeF5iGF3ClprwK2kZ&#10;hu+hNDsoWiDSa+8R1aeRPZmQyRceoNOjHps9RTI2XeiWireY4y6Mj/DRBsbUNJIh774XeT/Ahb1i&#10;pYGqJY/OlsecdiKd8nGkjAC48S3r89EZL3sKDGQ2+Adp3JZQUlFnF3mNgZlpabgshFg2RQQxiuoW&#10;ug/VMfHe1ecniBkeYizloTPngCL9jCRcRbUHyWDVlvgIHy2yRiM1jVlxEIjYa2KGh8ZIeTrzjoUy&#10;Np1SUmNO6Re6HjA5ihdz3PMIRHoz00iqnPtezP3oZyQBnja1fY2eknu3+NxUdvenmatsYNOiqzLs&#10;Zm8kKPf2sKXA7T575Aw5r/C7GXA352irogQdFUcWUxMTZPsBD3O3L0oQI4RYNlbvJOo7CLZmtnKZ&#10;NHokVbd0c6jR7HMxyeUV7JVkWvHeSVl61Nh7tGT2Tkr3rHH0+vGFGVDSIQlNw+2tYqiQHi+Onkcp&#10;TSPpbbD1KHJu39nLJ+Pc1J5Xai+hRIwYneneSXmPO/N6mdtI93yyB1yo1zRb7yS1l1Defevy3o98&#10;285YV+19pJ9X1VC6oXCu3lf52HsJmT119rHlLUcKiHQvpQ3+QfbUXOTa6TG2vHWMjVfauXv/OLuC&#10;VUyYjYMdPYhy9nxylKUF2a6kitK9k5yfazz1NvAkeogHySDbQ/v1f794ir37prn+vbfZcOQCdY9O&#10;8GGcjPOy9XoSQohlkA5iSsDSBDFCiKWnB2cbrzhSW0IIsYwWlk4SQgghhFhlUhOz6rKnXCxZBtwT&#10;Yu2RmhghxMqTIEYIIYQQJUnSSUIIIYQoSSVVEyOEEEIIYZKaGCGEEEKUJAlihBBCCFGSJIgRQggh&#10;REkquSDGFx7QJwMcWMhw80IIIYR4Xtga9tZ3BLFmHpgbZfCMfW6ktTD1gCkQiaeHxhdCCCHEupOu&#10;ianvoJXLxizVg4zSyKGO+vSS9R0capzjsjGL9eXJrbR2t1CdXmJF9Y8kcNmnIRZCCCHEOpIOYm6d&#10;J3rerFeZYnRiDsrdRpBSTYt3K3OjP7NqXm79bJS58joaVyuKEUIIIcS6VmCbmGoqy+eYGDWTS/V0&#10;HGqknHIqJYgRQgghxCrIHsRUt/BmYzmTmr1NDFTT0h0kGGyFy1EuT0K5e5WimLFpUp4mAs7PhRBC&#10;CLEuZAli9FoWRgexsksAlNN46BCVmt4m5vytatzlMJe0hzkrZjhEV980bfE48YiEMkIIIcR64whi&#10;6ukItrJ18jJnrqrByRQzczBnC2z0FNPMKsUwBCLEj8JJv19meRZCCCHWISWISQcw6Qa+Jr2hb3nj&#10;m7QY2aPqFi9b5yawmsmshuQ9pIO1EEIIsT5Z48TYx4BJm7wctWpfbMtkGUdmRQUixJtGpBZGCCGE&#10;WKdKdxZrCWKEEEKIdS1Lw97SEGjykJoec34shBBCiHWi5IIYc+6kTk+CIZlyQAghhFi3SjedJIQQ&#10;Qoh1reRqYoQQQgghkCBGCCGEEKVKghghhBBClCQJYoQQQghRkiSIEUIIIURJkiBGCCGEECXJ1sW6&#10;viNI61bjPzmmFdCXmWN08Ay2OSKFEEIIIVZQuiamvoNWLhONRolGBxmlkUMd9cqi9XQEg7wyM8qc&#10;8qkQQgghxGpIBzG3ziuzV+uzVlPuxpi0mvoOLzODUc6PWmsIIYQQQqyagtvE3Dov6SMhhBBCrB3Z&#10;g5jqFt5sLGdSy2wTI4QQQgixFmQJYurpONQIo4NY2SUhhBBCiDXGEcTU0xFsZevkZc5I7kgIIYQQ&#10;a5gSxKQDmHQDXyGEEEKItckaJ6a6pZtDjeXOciYvRzl/K1e5jBcjhBBCiNVhG+xOCCGEEKJUZGnY&#10;K4QQQgix9kkQI4QQQoiSJEGMEEIIIUqSBDFCCCGEKEkSxAghhBCiJEkQI4QQQoiSJEGMEEIIIUqS&#10;BDFCCCGEKEnrK4hpPsXet46zwfm5YYN/kL2hC/rPkaCzWOTjCzMQjxOPDxD2OQuFEEKIpWcbsbe+&#10;I0jrVuM/c6MMnrlKekaBalq6D2HNPLAacyw1n2LvAY/zUyDBaPhbzDo/dmo+xd5901z/3ts8c5Yp&#10;NvgH2VNzkWuno86itSsQId42TV9XiGFn2bLzER7opWGsj67Qyu9dCCHE+pSuianvoJXLRKNRotFB&#10;RmnkUEe9VVzd8iZ1E4NG+WUmt7bS3VJtla+IG9/iWrida+ET3JmBOe2E8f8CAhixjBqocqUYG5IA&#10;RgghxMrJOXdSdUs3h+omHLUxafUdQT3oWenaGAD2seWtY2y+fYIP41ccZUG2hw7iNv87fjZdo2LU&#10;xIzebqDR6wL0QMi5jdw1MfZtZ1s3n0AkTqejIimlmbUXem2GcViQ0uy1KoEIcWVlaz1fmIFeL+Zq&#10;aQli/h76AQgQiXdire3c9rzl8wkQibcx3deFVMQIIYRYKc9dm5iKI7uZCrcbNTRnSW47yPZmZYFK&#10;L401F/XyqAbeHrZYEU8++9jy1kHKrNqfszz1HrNvO59AhE5Pgpjfj9/fh5YCEjEr/eILH4aTfvxm&#10;OV6OWo1LAkQ63Wh9Zrk/nbYZDtHl9+OPJfTgwyj3WwGMj/BAJ26tz7bt3kjAPDICEbXcj7+oAEYI&#10;IYRYHdmDmOoW3mwsZ1LLXgtDfQetW+cY/dlq1MLkN3taTS1FmRqHspf3pReY0bhu1rAkL/JwxsXm&#10;Lyvlubj3sxmN21bNS5RJLYW7ubAGwIEmDyRGjMBimKGxFLhrMcOU4VCPUouhl7uqGswPABcNbQto&#10;MRs4jNeVYMja+DChkxopTxPpMAZcDW3WsRTNV4ubJPck8hFCCLGCsgQx9XQcaoTRQbJmiqpb6G7d&#10;yuTlM1zNGuGssuZT6R5GoQs0bnMuoLrC72acn+XwYhXllV72KNveY+V+5jc2nQIrcPDR1uAiNTaU&#10;rvGwevfoP722bffT06eBt9coj9gCkHmlphlzfqbo7zFqZ4x9K5U08wgQiceJH4WTVs2PEEIIsTIc&#10;QUw9HcFWtk5e5ky2CKW6he58Ac5qcx9n1wEPyXNmOqmd0XHnQqp9fLYSnn5cYLuWGY3rVqrK+Mlo&#10;N5Pd8L0k4KEzHice78WLxkmrdiRApNcLSkqnT0s5NmCkjfx++jQ3ncUEMq4q1DodGqocbWiGCXUZ&#10;qaQ+DXdnoYFMPz1+P/6TcLSY4xFCCCGWgBLEpAOYrI11lQAma4CzZqR4ct/4Z/Op/DUxzV3sqEww&#10;dcNZkMWNmyQrvez0F5B6yuAj3OYhEUu3acnW7iRp5mN8YY7mqeXRAyKHsWlSrgYyMk79IyTw0Ga1&#10;r9GPJaW9m73mZPgeWbae3/A9kripde5bCCGEWEZW76Tqlm4OWYPApE1ejnL+lmMMGcsco4OrkVbK&#10;3Tup4oiSQprRuDPjZfMjY7mMcWbU8WX0be6oVIpx9G5y9nwCkufauVtIEOToXQT2XkC+8ICSQkqg&#10;aW68VUP4e/qzrJtCy9ITyLmNnL2TEjF9u9nKbD2mCiW9k4QQQqy8nF2sxVLSu09XDfmxYofnaoA4&#10;CWKEEEKsvCwNe8XSa6DKmR3ytdHgUlJIJW2M6ZQLW2cqIYQQYplJTcxKyUgJQSKm1syUOGvQveyp&#10;LiGEEGKpSRAjhBBCiJIk6SQhhBBClKSSCmJ27Njh/EgIIYQQ61RJBTFCCCGEECYJYoQQQghRkiSI&#10;EUIIIURJWpdBjC88UNBEh4FInAFruP7nnPs4u0IX2HuksFm5nwuBiDXhZjw+wFLf6kBkeba7bJpP&#10;sTd0igrn52tGkO2hC+x96zgbnEXrlP6MGT/z/UET4jlkC2LqO4IEg8ZPdwvV9sJ0WTBIsKNeLRXL&#10;zRdmYI1Oslhx5AK7FjSn1BqQ0ujz+/H7ZWwbsRbtY8tbF9je7Pxc19+TY8JYIdaJdBBT30Erl4lG&#10;o0Sjg4zSyCE1ULl13igzystb6W6xhTklYzjUhd//HA00txSSb/NhEbNyi/npLxgJjpZOlLvhdq59&#10;722eOYuEEOtSzsHuqlu6OVQ3weCZq2Sb37G+I4h3ZmVntN6xYwd37txxflwEdbLDbCPL6vMZqRNI&#10;FzMZon0CRoMy2aK93Ll/577NCRwzJ2jU2dcPROKkBwR2bjs/ddLMOc0+qeYG/yA7iTBRc8xaxpz0&#10;coN/kD3O8yX/pJnZtp+xDWV9e3nmhJ0br7Qz1Wwef4o70UM8KHQa7kCEeNu0NQlnmo/wwFE4OURV&#10;r3nt1Qk103NhjTSZ11255tboxc71jH02TaO5vXhdKbTYGA2dXlzKZKAZk3KqE3b6wgz0VjHkH6HJ&#10;XMZaV18P20jQ2T7LofkUew9gXWPz2qv3LOf9cKybbXuLYduv7fnCeMZ2MxWdpi7opRx98tfrtmDH&#10;OcGr49j3TXP9R7DTXL+gZ3gfW97qgdtJdng9MH6WUQ7SuM0+MWzOa2au/6OLbAya20+X2yazVTh/&#10;hzD/tpgTxgqxjiywTUw9r2ydY2J05QKYpdFPj9+P3x8j4SwCApFevMkYfr9eRRvLtlAuvjBHvaD1&#10;KeumNPqUl89hTlrb7tPAezSM2VzCFz5q27ffevEZx9ynkSJBzCpPBym+8ACdbjMtYmy7t/DU0+zp&#10;dq6F2xkdd5boyr3HqHt0gmvhdq5rKdz79DYJz+KHrPXmNL38mq02Zx9b3jpImVV2lqfeY+mqcfdx&#10;dnrhTlTZ/4zGdXP95lPs8SYZNbZ7XXPT6GgP4T5wwTq20XEXO95cqjY9Lry9bUxb99NDp6PNgacz&#10;Ttt0n1HuwnvYKB8O0WXdsyw8XqqGjHU6qxjyx0i4GmgzHoZApIkR6z7HSHg6He23PHTGzWOLkXB5&#10;0Xfdz0gCPE3KwoEmPCQYKfLdpr949WtvvTDz3Y8bN0nioVpJe1Q0e2D85qIDGJRn7XrOtImHxmAV&#10;E8Zzlqz0stU6FiOAmTmbfkadgVWllz3m+lGNuW372eI2183zDONix85prkc15rYdpO7RCf13pNl4&#10;DvNdM3P94H6eRNu5Fj7BnRkPdUZqVv+9PMGdGT0oMo/dGcAIsZ5lD2KqW3izsZxJzV4LU93SbbSJ&#10;aWXrpMYKVsIsP1+YNk+C2AK/yfjaGnClxhgyAov+kQS4qrDmRBwO0aNUjQwPjZFSywE8TQUHHmkB&#10;DntdJIbStQnDoZNoKQ/qu2xRxs9afzif/XKMucqqwhpWuvezGY3b1h/dKJPKH/gNX26gfGaMx0bN&#10;yeyNBCjbrmj2kDyXftk8i18kWdnAJvMrMfZj09evK+zYCpCIpQPF/pEEuGutoNNYwKqly1qeS0rj&#10;XeMxS2nvpmtpDP09Ss2NEZi4a+1bTh+bvbz/XY2U8hwFmjxZ95HPZ60Axv6iz38/7PcWglRvS3Hn&#10;vZVKT6a4EzWPLcrUOJS9bLTTau5iR2WC0bypUmX95EUezrjY+OL8zzBA8opZ45NgwhFg5L9muuQ5&#10;s/bwCo9vpyivkZlUhShUliCmno5DjTA6yPlb9pKpq2esdjGDM97Mxr/r2PC9JKjfpps8kBhRXh4+&#10;wgNKTwIr3aAbDnXp3/aN8uJ6RaWYHnN+tga8WEV5pZc9oQvsNX7U1NGzj5Og/EG3f3Pfx2cr9ZoW&#10;c929SpW+KXlDeTHd+NbytpdwBJ0JtXqjvwd/RlpqgWy9ptQ0ocles9Lf40+nPIeHGLMC2ABNngRD&#10;heYVAfCww+vKUoMy//149ssx5rbt1ns3Ne/GPX6x8NTeMtrwshtmpvM/F0owDVd48D0jHTTPM5zf&#10;/NdMCLE4jiCmno5gK1snL8/b1mVqdIK58koJYkxj06Rw4e01Xzz2Wp1ApBcv6ZRPtlSD2dPA74+R&#10;9PYWEci4qLJ9eWugqtC/s8ttRuO6VYXvSDfdn2YOFzuC+h/4xm2Z35bVanT9p4g2L0stNc2yx4q+&#10;MAOdHhIx81koMq3JMENjKT2lFGjCYwukC5FgNHyW5LaDWXuc5b0fyYs8nNFTShXNHnuAuYqefbzI&#10;BybfM1yAvNdMCLEoShCTDmCiziqYLOpfb6R88iPmX7JEDN8jSToF4wsPZPkGnFvgsBc0vX2EvU2L&#10;InnP+KbuI3zUXhNjN8a0M8JxHF+a0Q6iTW1f04ZHSVkst2ePUpTv3J+Zxrlxk2Sll51ZXoYAFW96&#10;QW1LY0tf6FXr7gNrYdySAJFOD6mxoaWpaZmXUrMWiBT1HAIMh4ZIeNoYaHOjLeghiHI3qoGt7Uch&#10;9+MKD64kcO8bpK5SY9Jo2Grzd/1cunSJS/1/5yxZPvM8h3ktZt2Crtl8rvC7GWzpKyFEmhXEVLd4&#10;2QqwtdU2HozZyzrdHkb/aaWwYGdNsarpO/FYtSbmYGT99MQSeDr1mpTeqqGixl7of1cDb68tDRBX&#10;xnXR2yp0Gp/3UjWm1sQ4Uk1xvYGxvVeU/fjUQdT6e/zEkl56jfV7vUliBac2jAHEQnpPiHLvMfaG&#10;ihv35Vk8wh2UKndrwLwod42GkOnq9PSYF7Pv6S9KtUwdbO1Z/JDeEFItX8GBztLXuhN3kb3U4lbK&#10;0EwRFtjQejjEUCJdoxdvm0YrqiYGI7B14SLdRqtoybf58FxCT4UY97Og+3HjJslKF9y+mD19848f&#10;cBvgxc/T6izLSR8rZa+Zytl20PGczSfbc1hoYJFt3dzjtjgVdM3mMXtarxkz1y/md1OI513OLtZr&#10;0eK7WC+fQETvqaK+6AKROJ0o3WOFTcURvWeR2tui4sgFGnF2oV0mebtY612oS/XWZXseV0aQ7aH9&#10;PMnZ1b2Vvh//d/7s/iBvBP7RWSgWSLpYi/UqS8NeUTwftRmt9QI0eSC1JlvcrgV6o0e7INXbYO6R&#10;XLNFCUToLLpB79KoOHIwZ4Pe1r4fc+mSBDBCiKUjNTGFsA1eliml9dE11JaxTDED5a1L7uPsMgcX&#10;M2QbyGvZBCLErQYn6gCBJVoTY51PcYMdLgVrYLaMQebEcrINcqkOiijEOiFBjBBCCCFKkqSThBBC&#10;CFGSJIgRQgghREmSIEYIIYQQJUmCGCGEEEKUJAlihBBCCFGS1mUQY46oGplnCNVApNiJGNeyAJF4&#10;nPhAenqCpWOM+lvkSKSlzTHK8nwP0wJs8A8uYITZdcwXZmCZ7sV8Cv2bQiCyTL+DqyMQsY8eLvJw&#10;H2dXnt/niiPpUZ2zjcpsjQS+bH/HS5MtiKnvSE8rkHuG6mpauoMEg920ZF9AiMK5j7Mryy90qbAm&#10;alzq8Tncx9nphTvRbPNKCSEWrPnU6nzhSr7Nh+F2rkU15pxlwOxp/Xd9dNxZohsOdel/a4qbEfa5&#10;lw5i6jv0+ZCiUaLRQUZp5JA5cZKiuuVNGucmmXQWlBDzYVjq987a1k+P348/Y4j9pRDlbridazLI&#10;2dJ5sYrymTEeZxn5djF84YHnqHbRYThE13IElAVYn39T9Hnb/P6VHVhRCFXOwe6qW7o5VDfB4Jmr&#10;TKU/pPtQHRODGpWHvMwMnuGqVbj8Fj/YXYBIvBN9gMtso5rqI7V6lWF3Cx51N2MengCReBvTyj58&#10;4QF6lY0nYuYfvcwRYjPmQrGNLquuq+z7JBw1Rw1WRu+07TfbqJ7OEYmzLZPDBv+gPikfwLhzzqMg&#10;20O7mYpOU2eOzGuN6Bpke+ggGbM1kOKOMu+ObfskGFVrJLKM+GtbpvkUew+kR+RVt0vzKfbum+b6&#10;j2CnuY2M488n855Z3MfZFaxiInyT6v9/e3cX28aZ5on+f67UsElZHCWuXseaY4luhaCPozhdaLgb&#10;ETUy5InAGUU0jqxZaADdZEBuJ5IHPd0zoIGEF2wDJmYTBNu0Z4bC5sZAG9uMFqbsGUIZE9KaDrqF&#10;RnUcRxuCdrtkA3JrwyRuyiZtjK/Ouaivt4pV/BApiZSeHyDA5lufZFXx4fu8H8o56kayHcD+M2fR&#10;o0y7YLLfNu8sjh3OWo5+Oxi5ivd+APz2528iuGgsLUe+B2r4jBUl16QnjHjQgZQ6Y7vx/hGRUMtK&#10;7wfj/E76+0N/fyrLXsCUugx7D7Aj15rds9b3XnXl1io9U0q3jaJgMl+XmVrfsxqfKbpjN9z36me7&#10;jKPKMuxx654Z7Ocsq+OZUt4A9p+ZBn51HXsDyvOjwnNBub+Mr6sM61sq9zxjninqPWsxj5j6fDDf&#10;p9mccjol3zW7Ww1tYjrR/4YbyHyypYFLY8m1Ed4EzCrk/FFp9mivV0oRNLTWzhPGFJ9DQt52bb/a&#10;/IgeXVbX8yZEOH2GWZFtPIJBB1JeL7wRAUXnkJqnVn4lms/K7Uc0yCOnpEW8CYhOX9W/1p8nx7AU&#10;HsYt020DgBPugAOr4WEsha8g18HjQB+02puYgAJEZMJK2kQfaBzjc2rZLYGDW60GHsD+v+IB4by0&#10;3pwoByryg4E7hyOjnJaOmcuhJ2BIW3XwOKYcW0xA4dBJ7C+NqjbICXfoJJ7GjOcNtE+eRc/6Ffl8&#10;z2Ol45SaA1fy4sd4m3R8ZXLkGzODaW8EAudreF7dE57S3T9e4xdbOZ4wTuOCum5EAPgp/fHZ+KD0&#10;JSxfy84hrVyqEbC4Z/1RaWZ33f3DtOOo694s/0wx23fD1HXcgD96FMvqutJ9r2/T44QvOYR8RC63&#10;8TitlCu1XhEBpXd+fc+UymzoCSj31nmsrDvRpd4fAXQHeDybU54n0gzgR7wDWjpnTpSCD/WZYx5M&#10;mLN6npHtYh7EdPbjDbcdawJTC9P7I7iRwSetG8GU5wljyCkiUctToGZOHK3U8M/UDKbZ45pZhggO&#10;B3XPhCKEiPylkU4hW7TB4WLLzXnCQ3AWBXysbn4G0wkRNtdQg77gmMACMTx6AOx5qbov5PY+J3Jz&#10;2gPmefI6ch0u7OMAcCfxYkcR3/xO/rVy+wvkYMPe70r/bfu+CxCiWkB0O46VdSc6dQ8c5thy1/HN&#10;urZ+I+TmlICMPe8AOg+JyKg1Lzfw9Q0R9sMn0cbkxW8JRd2D1virbDH4Jk6cqLUWRpFGaNyLRI5H&#10;MGkIhuvlPLqx7aVDmGaqMNKpLIo2B3SXcFFARL4PTMtNeRAecqIofKwFVDPTSIg2uIbYK3yj92Y5&#10;0r7FRA3BXM02ftwz0+xxzWBZBDj9QwViQqkFMi83s/nPFPbeuoHH94qwvyBdCW3ek+DWBazdVpaM&#10;4f6cdn/Vb+PPM7I5TIKYXoyMuYHMLK7dZV4btCPzCRPUkNqkQxhPiHD6Nta6XOoFoPwxVcCKYhYp&#10;9TtA+pKqOh7LPWzCaklplmtuVGuxf5xNP+VW8Qw2vPh9+QHS9wo4iHgkP7zaXrDBzp9l1mXSNwpd&#10;m5Mb+PoXw7ivPvzqpR0L5ODky+QNgOvCHjjhVo9rnkl5bQcnhhr0CzkdGkdCdMInX6e1/fI29PYy&#10;mXC1mE1p12k6hPEaanpyD8tc4XXem9um3uP2R5lnCjORpErEMvvbadpbkqaztJ3PlPVV0xQs2ZkM&#10;QUwvRgKDOLC2iMtsjUvvyzgAO9xjSu+lQe3/Jo1/iYWZabXaN5HjEazyoeMJx+Fziky1sUXV9UZx&#10;B3XH4TnYsJxK3XJqtbAx3ZTF03VogcqovtYG8ozY+nUbGaTUg02fyX8WbV82hxQw+DgBEW8NX0xV&#10;UNI6Xm8COT5YdSDjjwbBQzoer2WaYuP0NQgelFziG7w3t91Gj9sTRtzn1HrXWaXiNmo7nykdXbpa&#10;l7aXtnDfZMsxQYwWwMS0KhjJ3WtyryXlbxFrKCAzGytdtlWlHyLHVM1KgYNxoQrU6m0PwnGT2hJG&#10;Nl/6iFYftP6oviEgABTzyMr/9EfLb7sWUrU8k+uGH6d5G8TUFjUay63iGYxpHqjVxNyoRffrvnH0&#10;gM1r6wOUJ7dF2PnpBrZxaZDcdXyz7oR7MmAsqclg5CoWFq4iMmgsqURufJtLbKynmvrlJLV7MNaW&#10;aLIovcS1FKfp/aX+evcgPFVu27VII5Utwsaf1tJc/tPgbSJSFsGb2b2Jt2ewsLCAhZm3jSVlpPEw&#10;Bzi1hwriJSddSYX3jGF23GWfKSgirz1Uym67FtU+U96eWcDCwgJqeksreP67LAq6dioBHOBtyN1g&#10;fiR8lUdBSUs3WodDa7N3xqzjAmk0tXdSZ/8Extyl7bbXFmNMWknRi5FAC/ZOMvTwkTA9CthyMYFI&#10;fghTuFD1L1W2h4SYSAA+rWeBsRdBSYt+tjV/UUAi64JP7Umg70VQFATkeJfWa6Fsa3VjjxFZSU8E&#10;7UvDrHeHOUMvG4Xa26a0db5py/syvYj0vZPY3gDm+87NMcGMbrvQ90Io6UlQq9LeH6oKvQ/M3reC&#10;oH9PNqt3kiccr+ma1mOvpSKERBYun9I7yeQ6M/ZIMdxfCfi0njaGa1AUBHC81vPJ2CtHz9DLRsZe&#10;x+V6PlW8NyEHMWOHgXuzOOH/J+31Ss8U3bGJSETyGJoCLpjeqybKvGcVj7vsM0X/vEJRgJDj4dJ9&#10;HmzPM73SfUO//2qeKfJ7Wvztz/Fm1RexdO/svaHd523eWRx74brWw8/QC8l4b6HkuVJL76Tyz7P2&#10;yXm4D0llubkrwKi2fMmzDGD2bd5b0+zYyz/vdx/LLtbNqO4ghuwcZkFI30UcH0WVD6R6lQliCCGV&#10;DUZw9b0f4KvZE2DjQlIBBTE6Jg17CWl+Znnu9j4nsJ43rbkghDSLQUSuLmCBAhjSAFQTUw3jwE0G&#10;plWlZJOVpmT0A8ptNkP6xJg6IaQs8xSYiq4nYqBL4VU9YOLOR0EMIYQQQloSpZMIIYQQ0pIoiCGE&#10;EEJIS6IghhBCCCEtiYIYQgghhLQkCmIIIYQQ0pJ2ZRDjCceRTCYN086X8kdrncSuXn5ENzKRW7Pj&#10;zuFIaB7H6xxqv6XoJteLo/GX0QD2n2Emkdwh76000elmvF/NrNr7XprzqtJzq5GqfVY2E+WYNzQp&#10;Jmk5uiCmd0SZ4DGAwEQ/OtnCzn5MKGXKH03+WBt/tElvqq1/OFat7yKOnzmnm9CtZRSVCQ21Ie4b&#10;pc07rZ87Shlyvak18XXWtPfmZtqZn0c6NC5NatnQGS1Js9KCmN4RDGJRnuBxFhm4MWYMUgoZzLIT&#10;QZZOqtQSlIu8+caSmsG017uxifmaWe5dfNkyX7Stoe0FGwr3rjd4YD8PwvHtrQWRZsFufNDX3Jr3&#10;vm/eZyUhEsvB7jr7JzDWtYrZyzfxSHoBE28Anyj/3wb1D3bHjpKpnwROUjqJXU2j8eomg2O2bzni&#10;rzZhmm40RrPROksmmjOsy0zsVjp5m/XosrpJ4BjVTp5XCTshWslkZn0XcbzvC9z69qQ6MZq6jGES&#10;Nw07WZt+0jTj9k0nXFMnpzSW6yeBUyZ2u4dpdRnd5JKVlJnfpPK2y5+XMlrxi/eMr2venlnA2OF7&#10;mD3hR02jusvXmZjYyBdXHdeZ7h4xmYDRuG3dNepHNKlNtgp5f7oJI+u4N0tG1zXen4Z7s5ZnRsX7&#10;3rhvoIbPpo7Po65n5WZ/HoZ9W41eW+YeJDvHLmsTI//i8SZgVtHojwbB5xJSVaTXi5pqIz1hxH0c&#10;hIi0rjeRAx+Mwg8A6RDGlepNNcXghZd5UCu/eCJCUb9dmGw7IsBkKUv684pA4HxqWx/pl28EQlF6&#10;OCrnrj5sPGGcxgX19YgA8FPVV/M+uSSlOzIPjCWyQ6ekGWjDw1iaE2Hnx9EOpvZmTpSmE1DSJmqg&#10;IU11v0c4L79+Bc/4s+juk7fLncNhHliJMftfF3BLqQ3qu4hjfA4Zebu3BA5uQ9rKzp9Vj+2WUAQ3&#10;0Li0lvW2y51XAN2heRwPSdMt2PmzcpuYWewvnUpqY2am4Y0I4Hy1twer6zpT7hGLa3s7701/9CiW&#10;1dcTEJ0+JgXjR5TdNntOVSh738ODcNwHToho76nZYhbq+jya+FnpCZ8GLiivRyCAx1SN1yrZOcyD&#10;mM5+vOG2Y00w1LrY3RhT28SMYEe1iPGEMeQUkajuJ04Jz5ALEC5ov1ZmPoZQdOJoA/LN/tO8fts1&#10;8eOo7rzSCKVE2FxD1QUi6RCmmR2nU1kUbQ64dAvVgQ0sbn+BHDh8p5ovZO4kXoSAe2pNRAxrQhFc&#10;n9TAte37LtjXs3ick0qf3BaBDocahLT3OZGb02penievI9fhwj5238yxPf9dFgVm/bpZbbvsecVw&#10;PzyMpfB5rKxLNTRSoDOGr+XzVPyT/wRO1FoLo0iHMO5NIMcHkay6wUSd11k523xvzkyztUIzWBYB&#10;7iB7Vja4huo+y1L+0+Ah4MKGbvyd+3mkQ9PMszCNVLYIm6NhTyTSYkyCmF6MjLmBzCx0TV4e3cRl&#10;pj3MbMaOwZ0WyNTB5bDBxgeZHin6qtZt4zkIDk741ONKGtJSlUiN/9R1Tat6t8F3HbB38Dim9M4J&#10;zetSR8//kAOYoKS9zwk8+EKtxflOB8CNMr17mPSNQtfmJPcuvmTSTfWy3HaF89pyzqHq2sjUfZ1t&#10;nrrvTV1PM2MaZgbTEQFQty/XKGy3nfx5eMKIM+elpbrJbmQIYnoxEhjEgbVFXL5ZvuXLo8wqCsYX&#10;d7miWu2r/W3wx0qDiUgYjqvaRoT+aBA8mGpdi+r+baFLMxl66XyVRwE29ASkQMB9SETG0LA4N2dY&#10;16RGY1uUO6+t4AkjnlTSGMa2EOVs/DrbbBu+Nz1hxOU2Qsp6JakTJQXi9SIicPA1SyCzEz8P+BEN&#10;8gCzvnkqjuwWTBCjBTCVex11ov8NN+xrd1BpyZaRfogctCpNTzhu2vDNysyyCBs/Vf5XazaPos2F&#10;Wmues/kiUw0s3cQlvz24g+bl6RSyRSd8ZdMCaTzMAU6r+tzcQ/nB50F4ymTfm+mrPArGNA/k1FMH&#10;j8PeAUOBpP0NHlDTLcNMWxoAuIHH94rgRi9K7W+aSYXzqtbbMwtYWJjB28aCSuSGlblEbW07GnKd&#10;Wanq3rRBySgYy+u/N4vIZ+V/+qMm+9akH5pFwYOIXF3AwsJVRAaNZWUYjskfraHGYkd/HkDuoXxt&#10;esKYqvpNITuR2jups38CY+7SviBrizFcu1taXsjMVqytabS6eyeV9PCBvmU8Wy4mEMkPYQoXqn+Y&#10;l2y/tJeFvqePUl7a0l8qVnoTsOVFCIksXD6r3keVyiWlPSj0vSDMe40AoiCA49ltl6PvZaNQe9v0&#10;XcTxgTxu/eJdObUSQHfoJJ7G9DUi1r2ISrev9vIx7d2k74FU0ntpXVCPRelBZNX7p6IyPSMqb7vM&#10;eQGb2DvJg3B8CrhQS+0La+PXmf6+UDD3j+HeTMBn3dulUrm0UJX3JvQ9eYoChBwPl7Ltku2a9eQZ&#10;ROTqe/iBrYjf/vxNBBeV10vfL4C97/XHVBQiSDmCOLpcba1F6far/TxKzwtln5Vl3+9K5dJCVX8e&#10;xtcFgQPP9s5UlLkHyc5h2cW6GdUdxOwUJV2oiZFZoNA+OQ83tC7Wm4oeoJuqpMsu2VZN+XnQPbgr&#10;mDTsJaTVSQ139QLoPAQUvlXyAoQQQlod1cRUw3IAJklpFe0mo5qYykzSSaWDxm0iXXW5WYqB1KMp&#10;f/lvIavB6iSlqZnN1kyfhy7dZDUQHtkxKIghhBBCSEuidBIhhBBCWhIFMYQQQghpSRTEEEIIIaQl&#10;URBDCCGEkJZEQQwhhBBCWhIFMVvMH00imYyXH3JbXi5eaSEr/iiS8fAGZ6sdwP4z8+juM75eB+4c&#10;joTmcXxSmmG6UdontUkSj5Qdpl+axLLsCOxbyo9oPfPrGCbAa57zqoNyjYTmcTxUOh1Em3dWm6zT&#10;7DrSvSeV7y9CyM6gC2J6RwIIBOS/iX50soVmy4zQHNY6njDi9Xw5kZo8uSTNi5R5YCzR80eD4HMJ&#10;06Ha//zDf8Q/J97DW68bS3rw1i//Ef+ckP8+/DPjAmVJ25X/fjmB7+lKZ/CxwMG34UAT8lggtUyc&#10;VyXuHI6YBBGbLvcuvgwPYykmmE4s+zw5hqXwMG5ZTfanTsKYgHF+RkLIzqUFMb0jGMQiYrEYYrFZ&#10;ZODGmC5I6UT/RIBZJlbFRJHEaGbaW+PMwDuA8gW1FcP9G/mj8DlFJEq+6f8Mf5/4R/TlP8djQwkA&#10;/PmH/wX810n82PcP+LEviZVuLyKhHuNi5t56B6egrPsvEPAq/s4QBKVD40jkeExRlQEhhGyYFsTc&#10;vcYEJY+QWS0Adk6rjen9EdyFama4bnZSakGpik/qak4MZbpfynIKgK22Vsv9iCaTSAZ52OCEz6xa&#10;W1fdbVZbo993yWic/ihzzKUpBE84rpWXrFxJAN1qVf5Z9BiG7NdV5Zv9Su+7yJTrUzvWKZ8B7D8z&#10;i/1eed3JgLosm8rS73sW+42zSZblQXjICTFROnrpn3/Yjz++/w/4rwuGAgB4fQInugsQ/uf/kl/4&#10;X0h8VsC+l48balQsfHQRP/6Jsu4K0ncKwP4DJevOfCwA/GmTa2Hj2ryzOOId0L3vutSgLm3Dpmbk&#10;ayDAww4n3DW/5/LnybHXEnutBNBt2Fb7pPGaIISQ2lTdJqb35QMorHMYUVJJgQBaL5skz+qaS8Ar&#10;V8V7meG5PeHTwAXl9QgEGH8pO+ELOpBSqq1tPE77AWAG014vvBEBRaaaX1fjolR3RwSYVYgrKQ/l&#10;uBK6OnE/okeXtWNOiHD6mEDIH0WQz2n71a9cwQD2nzmFPcJ5LIWHsRQ+j5V1prjvIo7xOWTCUurm&#10;lsDBfeYc2pjy46McVmJS+VJ4WDe0f/mUjw09h/O4FRNQOHQKXd+exy2hCK5P/mLlzuEAoup2bwlA&#10;z18x+67EMwSXTcSyMYIB8O8/+Tk++tT4quxlB/Y9FZFWyt96B3/3mh3Y60C3YdG6pFPIFp042sgo&#10;BoCdP4uub6XP85ZQBDegvGcBdAd4PJtTPqsryB06JQcSMdxX0zmi+nkvhfUzipdnQ0/gJJ7GlOvI&#10;iS4KUgghm8g8iOnsxxtuO9aEm3gkvQDODtjdHbijpJIW13BgcAL9Zg1nmpX/NHibWWpBkg5NM2me&#10;NFLZImwOF7NEEUJECXpmsCwC3MEGpAM8YQyZpjwUM5hmy2aWIYKDtGvr2oaq9I2jBwLuWcwp1N7n&#10;RG7uHTyR//88eR25Dhf2cZACoAEnCkK0hi86vdyNd/EcACBi1XgMuXdxn3nt+e+yKHQ4qg9iXA7Y&#10;inlseMrH1ycQSfwj/nkEuOJLYgV/gq6StjMVvD6Bt16zY2XhMn5vLEMaD3MNuoZYD66ogST7nrV5&#10;T4JbF7B2W1kwhvtzIuyHT1b/nlaQm1OCnht4fK8I+wvs/UMIIY1lEsT0YmTMDWRmYcwcrS1eg/rS&#10;3V8jU7Cjo4WCGM9BDij3pWbo9aFOItYEpF5Nyp8PtSaMNkaaDZobZdIPoVPQMgIu7O0Anv3BPACq&#10;n9RTSt23YULHSjwHq8qDmNv7Kv7uZw4s+P4BP/ZdxL+/fgCd+CNWrWpvTP0Z/v5nrwKf/Qv+60fG&#10;Mkk2bwyUN9n6qhw0EkJI6zMEMb0YCQziwNoiLt+U6mAkj5ArAHauhSIWE+mH5aoL/IgGeUCIqGmb&#10;iFVPiC3mCcelxqlqmmpre2Dk1PSDMcWQxVM29dRg7ZNn0QMBt5T9WvRcsVL+8y7jTh6PUYDw/kX8&#10;u/Layw7se5rHff2SZfwZ/j7hRc/9JIJh60lLXQ4binnLsLrxOrp0tS5tL9UR6BFCyDZjghgtgDFr&#10;vHv3zhrs7h9BbQbT+yO47Wu4U7po85pZhmgztnPRyz2U80meMKZqrYlJP0QOG2jjYFhPCloMyzA1&#10;SP4oWxMjpSSc2sqIl6xcxld5FNT0kBw4qA17pZQAN2rSmBeoorwB1JqDAez/q9pqYpDNo2hzoOZ6&#10;jk+X8PundvA/VrpG9+CtE/83Ht9Z0qeE3p7BwsICFmbeZl/VBTBaA18zHhzkmGtuk0mpJR4H1Ia+&#10;ARzgbUxKD0BuFc/gRGcjxwlS2bD3u9K/2ryzcB8ylhNCSG3+rz/90z/9/wCgs38CY+7Sr4i1xZia&#10;VtIvs4bFGJNe2gI9PT1YWbH+VVsdP6K6dIyIhNy41xOOMykkEYLAgXek4J2ekdcbQj6iNdb1R5MY&#10;ykcwzvaX9keZ3kFFCPLy+m0rtH3r1hMTiOSHMIUL8rb1x1wUBOR4F3MsbLmIRCSPoSngwngI1Xw9&#10;tnlncUw+toJwHqsvnEXn7WHcl9tOsOUAgHUBt36hffEZywvCeblNRgDduvQTWw7sP3MWe28M4/5X&#10;53Ak4MBq+B08987i2AvXpe7Y3DkcYVJIOUHAHl5a7knZbSvpLakhtytr+IwAfC/0ntRYV6cA4X2l&#10;wW8P3vrlfwG/Vyp5/Nm/mNSovI2ZhTEcLv4WP38ziEX5VfNtAyvX/kGfVvKEEQ86kGIal1elzHpt&#10;7PsHuTeS/N4+Uf+vvaf690vWdxHHR7VreCVWTePeAe3zZK8b9ljY7T64ggykxtxfJm+UXEMSEZnw&#10;O3gib9vYaw4Prph02y+9TwkhO5caxLSCxgQxZFfxR5H0QQsWG2oQkavv4QdfzeKE/5+MhRWZBsHV&#10;KBPEEApiCNlNTBr2ErKDzEwjITrhMw6sU6fByFUsLGw8gPGE4/BxAi7QNy0hhGwYBTFkx5uZjkDg&#10;fCUDBNZjMfgmTpw4saEABvDjNJ9Dosp0nzltUMVGnlfLUnsWblXPPUJIM6B0EiGEEEJaEtXEEEII&#10;IaQlURBDCCGEkJZEQQwhhBBCWhIFMYQQQghpSRTEEEIIIaQl7e4gxhNGPBlF8/RQ9SOaTCIZD8N6&#10;YoSN2sxtE0IIIVtPF8T0jgQQCMh/E/3QpnvsRP8EU6b+TaC/teeEJJtOmom6e1Pm4tnMbRNCCGl2&#10;2jgxvSMIvHxHnvyxE/0TY3AXzCeDBOTlB7Gl8yc1fJwYGr59C5TOqdM4m7ltQgghzc5ysLvO/gmM&#10;da1i9vJNPDIWyrU2/PosLt80K90cDQlidBM0Qj8JozxhoDYHZEKe/FFhmDyyKCCiG3XVsL5xgseh&#10;PCIXgKkgDxv029dNEGncrz+K5NFlRPJD6jJFwTjnjvWxld02lGBOPibDMp5wHFO4gJQjqM6sLSa8&#10;MG7CTPvkvOlMxbpJBy0nG5Qn/QMz2aS8bG5uGI/6qtg2IYSQHW1jbWI6+8EfWIOwhQFMQ3jCiPs4&#10;CBEvvF4vvBEBRabYHw2CzyWkMq80VH08rLUg8Ud94ISIXO6F1yyAUdf3wmus4bHxCAYdSCn7dg5B&#10;2Xw6NA6v14uIwB4Rw+lD0JFSjxv8lLquEsBYHVv5bfsRDfLIJZRjTkB06s/bxgcxlJe2HRGKcA5V&#10;167myaVhLIXPY2UdyM0NYyks/alBBncOR0Y5rMTksrkcegIX0Q4AuIGvf3EFuQ4eh70D0ozYcgBz&#10;/3YV2yaEELLjmQcxnf14w23HmmBRC/MjN5D59ZalkRrFf5oHhAsWs9v6cdQpIqFWMaQRSomwuYZ0&#10;X9jG/6v8p8Hb2PXNFCFE5MAmnUK2aIPDZVzGQlFARNm2YV1PeAjO4sYmE1TW/Vg97BlMJwznLSbU&#10;Wp90KouizYFqD7uctu+7ACEq17wAuB3HyroTnWoblxjuxwSAH8d+70lwD65Q2ogQQojKJIjpxciY&#10;G8jMwrQ5TGc/+AMFrGbMwpsW5jkIjplUL5lMGtJO8kSC4BE0mXjPc5ADinlk2RWMilmk1DgjjdB4&#10;dWkZK9xBKcxwOWxA7uHGJxOsZ906tL1gg50/i+OhefnvLHo6DAvl3sU9gUMPn0PmUsxQSAghZDcz&#10;BDG9GAkM4sDaomVbl94fuWFfE2BR3OJEJNRUUGlaRgk8lJQO59MCmfRDpTph6+QeSkeWzZuliWrA&#10;HdTVLnkOcsz/NldBOK+mgpQ/XW1L30UcO5xFRuDgPnMObUwRIYSQ3Y0JYrQAxrJHklwLk/m1RXmT&#10;y+aLTJpEaguiNmZNp5AtOuFjq1fKST+ELmyZWYZo4zHFtCXZLJ7wFHibiGU1u5RF0enT1QxVS0oP&#10;8TitruvHad4GMcUGb/W4gf9YB7i+gLEAT26LsPPT2G8ZM8ntYG68iyfJKFagtI9RWG+bEELIzqf2&#10;Tursn8CY224sx9piTE4rVdHtepPV3zuJ7T1UhBBJwRE8imWr3km6XkCG3j/V9BAy652kq9lRlO4X&#10;YHoJle1RJTP2MFJ7J1XYNkrXZc/LE45LDYp1y9baLT2A7tApKLGKde8kABCRCb+DJ8o6D65gSUkj&#10;ycvqeyCV2TYhhJAdzbKLdTOqP4hpUWUDIEIIIWR3MmnYSwghhBDS/CiIIYQQQkhLonQSIYQQQloS&#10;1cQQQgghpCVREEMIIYSQlkRBDCGEEEJaEgUxhBBCCGlJFMQQQgghpCXt0t5JhlFs2dFrN4oGpKvC&#10;APafOYu9NwzzI20X3UjIRQiRcYsZzlsIdw5HAjyksbeV0Y817ZPzcB+S/m02urEnHEdQuTHUUZ8J&#10;IaQ56WpiekcCCATkv4l+dLKFxvJAACO9hgVahCc8BR4CIsokj/UGMC3Pg3BcPyt30+i7iOObOfFj&#10;UbkOGhzAbPZxW8m9iy/Dw1iKCSgYywA8uSRNspl5YCyRpEPj0j2REI1FhBDSdLQgpncEg1hELBZD&#10;LDaLDNwYY6KUzv4JpjyG2OIaDgyOoBXjGJfDhmI2Rb8wCSGEkBZmmU7q7J/AWNcqZi/fxCO5FoZf&#10;n8Xlm4+UBTAx1gEhdg1bNR1kY9JJUirJlTVO3qiVlUsz6arbAYgJL6ZntHRSIuuCTy43ThCpX7e2&#10;9IVxv4D++Mpv2zgJpDaBpD+ahG5uSRl77PpljNuuRD9BIwDk5ph0kmECSLVMlxZhsSmSOid/tEwB&#10;DmD/mWngV9exN6Bs35CaMR6fMlGl8XVVaWrHXADdoVfwKJZHl7KddQG3fvEunkN+vwby2v8RQHfo&#10;JJ7GxvA1O606dw5HAg6sWuyzfXIeXd+Web8s3xtCCGkeVTfsvXtnDXb3mJxC6kT/G27Y1+5sWQBT&#10;Pz+iySSSSenL3MYHkUwmkUzGEfbIS0SD4HMJqTrdG4HA+RBXCtVAIYeEkobyygGMwsbD50ip1fE2&#10;/jTUDI0njNO4oK4XEQB+Kgxt62V4wpjiASEirZsQ5TQIM7N0uW17wlPMeXnhZWagnpmWz7UoBWTK&#10;Muws1j5OS71FBIAPRrXzKmsA+8+cwh7hPJbCw1gKn8fKOlseQHffF3LZMJbmRHCjF9EOJi0yJ0pf&#10;4soy6peycdtX8Iw/i+4+dvv1sKEncBJPY8pxO9HlHZDLAugO8Hg2pxzTFeQOncIR70AVx10NJ9wB&#10;B1aVbXfwONCw8yKEkJ3DPIjp7McbbjvWBKkWBgBw9xpisUVgMIBAYAxdq7OIXWudEAaYwbQSnBSl&#10;mgbpC1upVfDjqFNEQo1K0gilRNhcQ3Iw4Mdp3gYxoQUAJdjAYmYZIjgcVCKJdAjTTPVFOpVF0eaA&#10;S33FmmfIBVsxi5S8+syyCLDrVrNt59EqAw+WfM4p7dd4OnQBQtGJo9VsrG8cPRBwz+rXPmK4fymm&#10;/ff2F8iBw3fYahsr3Em8qNt2DGtCEVxfwLDgxuXmlNqNG3h8rwj7C9I72uY9CW5dwJraODmG+3Mi&#10;7IdPNqgNTBErMSXoieHRA2DPS0oARQghRGESxPRiZMwNZGahi1F6RxAI8FifjSEWW0TBPWba+Ldl&#10;eQ6CgxO+ZFKuoUkyPVeU8iLyWXalWkiNZ9VtB3kYkkOW0g9zgM2FIaXG6KgTEJeZYKr8ttOhcSRE&#10;7dzY2qXK6jnnyton53E8pPzp005lfdcBewePY+q68zhmTLdtpvVVOZ1DCCFkuxiCmF6MBAZxYG1R&#10;a/sCSOkj/gAKmU8gvXwX12KLWLO78aNWbNlrSdSlirxeL7xKm4D0Q7BNDmrljwb1PaIiAorGhaxk&#10;8yjCBj4oBSE+XY1RdduW0kZeeL0J5PhgDYGMDQ5dlY4LjgbFCm3eWbgPicioKZcrtb3HunSN/MfW&#10;7Gymji5drUvbS1WHX4QQQhqECWK0AMYqTWTvYOpdel/GARSwzsY6rSydQrbohM+yn/EMlkVb9e1Y&#10;zOQeymkZD8JT1dfE+E/zgJr+0rdpUVW97SzyxggHaTzMAc6SHNEMlkXAOcS2rxmCsyjg45IDMPFV&#10;HoUOF/bJ3+/tk2fR02FYZj2v1mi0T5rUxBi2obr9BXIdPA6r7VS2zvPfZVHQtVMJ4ABvQ+6G0ti2&#10;zHE3QodDDqCkdkGbsQtCCGkFau+kzv4JjLlL+1SsLcbktJIc5KglBWRmL8s1M1tjy3snmfQwMvbm&#10;MfZO0npz+BFNDiGv9OTxhBFn0jyiIIDjHUiZBSRGhnUlWg8jY7l+26XnZNbrSjpeH9Sh3yx7JzH7&#10;rUKbd1ZN8xSE81h94Sw6byu9k4y9iwQ8410lPW3YbZTrnQRjz6dKSj4zRemgfG3eWRx74bpW02Po&#10;hWTWM8r6uMsp7W1k7EnEDliXm7sCjGrL6/epUPZd+n7B4tit3xtCCGkell2sm1FjgpjW448mMZQ3&#10;CaZgFoyQqtEXtTV6bwghLcCkYS9pLh4cNP50hh9HnUBxM1vcEkIIIU2OamK2nT6NU0JMwPvxwZJ0&#10;kjHNRTZgJ86dVCeaO4kQ0kooiCGEEEJIS6J0EiGEEEJaEgUxhBBCCGlJFMQQQgghpCVREEMIIYSQ&#10;lkRBDCGEEEJa0i7tnWQYxdZ0BNsa7erBweRu4k3YJVcZwbamkXx3tBqufe4cjgQcWK1qpGFG30Uc&#10;H9W6rq8YRmDeCN1IxA+ubN0cWaqD+PCnHuy//a/461RN78bu9aIbv5x8FXtX0/DFHxpLd64j/UgM&#10;t+OzS/+G8DdsgX44DXW0d1IXXU1M70gAgYD8ZzJDdaXyVuEJT+knTKQrqUUNYP+ZeXSrcxg1kb6L&#10;OH7mnG6SyGYiJjbr2g+ge9SJ3JwyKWf9AQwAPE+OYSk8jFtCycRfsia+FppWO0J/M4EPjxhfr85b&#10;4xP45VC78eXt96Ibv/xpP94yvr7tZjDt9cLrjcDyMiY104KY3hEMYhGxWAyx2CwycGNsRJuiurN/&#10;AoP2DGZjMcRiMSwW9OWtxOWwoZhNNVWNQWuTb84mq4UB8+VHtTBbhOvCHoh4tEPf76//D9XCVO2b&#10;DP76g8u7qxZG9QR/0NXCkM1imU7q7J/AWNcqZi/fxCN58keok0EC6OzHxFgHhNg1mM953XiNSSfV&#10;MAGkSVW7bkRTkwkgE1kXfHK5cVRd/bq1jhBrnMiRmYhRSWVdAKaUkX11x17pvAyjBlcqZ9JGunMq&#10;Wa90ckrdMv4okkeXEckPqdswvmdW2EkQWdpkhuxkh8aURgDdoVfwVODQw9tQEK7gm8On0NPBLidN&#10;AqnOul2SwjBMprgu4NYv3sVzw8SQGnYCSMO2lXXltMlhZPGM58FBRGYOcI86tf33XcTxvi9w69uT&#10;uok1SyZwtCRdC46URVW2LhWEkokrK05q2XcRx0dR+jpQ+p4x76n5BJulqayS5aq6FiSDkat47wfA&#10;b3/+JoKLukXr1I7Q3/wlXtun/H8V1z64iY8AvD70F/jZn9zWvshfdOOXk51YkMvfGp/AiT/+K/4Z&#10;/fhZn7SB+/OX8ZMvte06fnMZ//vIBEa6AOCxLk3x+tBfqOux+5XW7QfmbsMx6UG3ofytcWV7ek+r&#10;SJfp98lg0kbs9vXblI/rwRO81tcFrKZxDR6MdLHnbdwHe17KNszebynlJ50rq9x7xpQd6UfiyCN8&#10;1v4qXtv3GJ/N38fLw69i7+PP8f5/z+BTHMSHP+3G/770CCcmX8VeAFDLalHhHiQ1qaFhbwHr7IzV&#10;j3IowA6uZXJKfkSTSSST0pe5jQ8imUwimYwj7JGXiAbB5xJSNbs3AoHzIa4Uql/YOSSUNJTXcBHa&#10;ePgcKaksIcLGn4ZfWxmncUFdLyIA/FQY2tbLkYMQ9di88BpnkrbxCAYdSHm98EYEFJ1DVZ+XP3oU&#10;y+p2ExCdPkTVA5cCGE6IaPtmalzSoXH5fMzqR/2IBnnklNSFvG1233D6ELR6z8p4cmkYS+HzWFmX&#10;Zq6WUhfDzJdWDPfDw1gKX4F5NsOJnheuY2lOhJ0/hb03hpF5YMOL3x8AALRPnkXP+hV5u+ex0nEK&#10;R7xSmVR+CnuE8+p+l+QgBLl38WV4GEtzohScKOW6QGAc+JXy+nmsgMdhZtt23oWnsfNYWXfCPZDH&#10;rZiAwqFXoFbcHzolfZGHh7EUEwB+GvtL5tfaAO4cjoxyWInJxxYTUGDL+y7iGJ9DRj6nWwIHt5wy&#10;a/PO4nhoXg6AnHCH5qX/TwbU1dsnX8Ej9f24gtyhUw1J/1S+FjaT/IX6JA3fB5flP/YLt7K9fX8p&#10;BTofXMb7tx+j+4duvM6Udw9LgY7vg8u4troPrw0elAqO9ONnfU9wTd7v+7fbMfI37Lr78NpkH/KX&#10;LsP3wb/is8ddOCGnfz6KK69JwYNy7JUCGAD4NPVv8rFIAYp63kyNi7R9aZlS+/DaoUd4/9LneNrl&#10;wYk//qt03keqO6/Xh/ot3u+H+MkHl+G79DmeYlVd3/cB0zblRTf+X9xU133/NvDaKPOedb0Kx2/k&#10;93m4EwsfpHF/XzdOvKgugJHJTix8IL9/eBU/bsaU2i5iHsR09uMNtx1rwk1Icctd3Fmzw/0jLX3U&#10;OzKIA8wqzU+fjyyqX8pKbYgfR50iEmpUkkYoJcLmGpIDDT9O8zaICUPwwCoKiCjrzyxDBIeDyvd1&#10;OoRppoYhncqiaHPApb5Shv80eBt7bGaKECLysaVTyBZtcLhQxXkBM9PsOc1gWQQ4+cA94SE4iwIu&#10;VFE7YqSs+7G68RlMJ/T7LvuebaoiVj6Rf82vC1jTpT8C6DwkIqP+2r+Br2+IsB8+qWvjYvx/tZ4n&#10;32FqhW7g8b0i7C8wV8KD62p57oYcHLHWBdxSji13Hd+s27D3u8aFatf+Bg8IUcs2LO19TuTmtGDs&#10;efI6ch0u7OO0tN3SnCjX0MjBBFNj8uQSW6sSw6MHwJ6XtOBtsy0G38SJEw2uhTnSh9f2reJaPSmT&#10;x5/jfXn9T2/fx9N9nXiZLV9Nq8HFR1+uAu3teB3AW0e6cH9eC5g+Td02fOEC9+eVL/AnWHjwGHv/&#10;pDm+cO//Rqm9WMWCIXCq5rzQ1b2xNi/fZPATZn8l7/fjz/E/5dqgp7dvmwSjj/HZJeXYmus93a1M&#10;gphejIy5gcysljoCcPfaItYODKoNe1++s4g1FJBja2damecgODjhSyblGpokMzmgUl7ExieO9iAc&#10;Z7ZtmNCxHM9BDijmUXbXxSxSapyRRmhcriWqdF6Q0zpMOVvsctiA3MONt3WpZ93twnVhD1uboNYw&#10;aJ5ckmpQjsnlNdUocOdwhNm2lp7ZuM0PBgbwnQ6AG2XeEzY1VI2+i8y65imgVvP6f2oHHj/CHWNB&#10;DZ4+eKilI77J4K8NNTn3v2QCpC9vwvffM/gU7XipXaqlSfxU+TNLpbSayuf1aerfcG21CyNyeW2N&#10;i6XGzOq2lbRQPeSgkmwPQxAjtX05sLaIyzeN0cldXJMb9cZiMVx7xMFeWJdranYKUZcq0qVO0g8t&#10;0hLV8UeD+h5REQFmCRgz6Yf17Bnlz8sTRtzn1HqreL1IiNqa2Xy1R2mBO6hLmXkO1vS1t42Y2gTl&#10;T0kZAVLtzC+0tMue0WoDmQC6AzzApKKse9xU79kftiJ1ok/XSH9V9j7izuGIrtfSMDIPjAu1nk+3&#10;uaEvmwoqSZ20sErnpaSrfB+k8XXfX1YdyLw1/pd4DZ/jfWW7lz7HU+NCtXrypMY2MaSRmCBGC2Bi&#10;bBWMmc5+TIx1YfUTJd20A6RTyBad8GmNQQxmsCzaamjHYkKtlfAgPFV9TQxmliHaeEyxbUmqVfG8&#10;ALA1TP6oriYmncqiqGsjUz0pZcbjNNO+5jRvg5hqVC+mG/iPdYDr09pdNETuOr5Zd8LNtOcoK7eK&#10;Z8bXvsqjIKdazKhBB3cOh+uoiWnzTqOnozG9gZ5/W2RSZFKwpTVQltJe3OhFrW1OzYp4+pX8z76L&#10;pTUxHV0W+65G5WthMHIVCwtXERk0ltThy/u4v69Cuwj1l/pBfNiIX/6AmsroHq6nK/ET/OEJtLYo&#10;Nbrzx8fYe+hgg2shaj2vJ8g/Nrz0zRN8jS78P1Zdx9Wgox2h0To+jxfd+HHfPn1NGdlyahDT2c9L&#10;bVyYlFEgEIDSi7qzf0J7fawDQuwySiprWloaoXGp0SubWmEboc5Me5HI8Qgy5dV+uc98LKDoVLYd&#10;hCNbfU2M1J4ngZzaGDmJZDJaVQPYiueVDiEl2sAH5bKhPASmJgbpEMYjAjgfk46KK4GcliIL8jZA&#10;OT/lTSlZV2ogXLZpT42eXJIaiCopCrXxrZq6OAUONvQE5nE8NFtlA9gb+PoXUmNeNv2hNewNoJtN&#10;NYWkRr66bty5d3FPgLzfeRwPKV/+MawJRS0tE3Dgm1prYjq0NJbU0NasJ1DtniejTIrsJJ7G9I2i&#10;nyfHpMa87LlXOxZO7l2sPlA+h3kcH8hjhamJKdn3HNuoWBoDRjpfG6B83oYg0/Ja2FQP8RO5NkBL&#10;f2hfwJ+mbuIzvIqf/XQCiZ/2IT/fgF/+sk9T/yY1elX3O4GErmFvZR/F07jf5VHXr7ZGAyXnNoHE&#10;uBIMHcSH8msjXVLD5Vq2Xf68DOmgn0qNqvUNkh/iJ/OrTErqLxCS29N8tCg1JlbWdTyo9fPYh9cm&#10;5e1OvoqvmR5VZHtYdrFuRo3pYk1IC+u7iOMDebVLdu2oeychG3MQH/60D/mSkXhrRfdgI5k07CWE&#10;EEIIaX5UE7PtDAPJGZkNIEd2rwbVxFgPfEh2O8vB7ICSgeN2l3prYmjupM1AQQwhhBBCWhKlkwgh&#10;hBDSkiiIIYQQQkhLoiCGEEIIIS2JghhCCCGEtCQKYgghhBDSknZpEGOYjLHaYXfL8UeZkWx3D084&#10;Xvl99IQRL1e+iZTj24ZdVyCP+lvtiLeEEEJKaEFMZz8mmOkGAhP96NQtaph6IDACeUaCluMJT+kn&#10;Y9wFnfX9Uf0UCo2SDo3D6/UiUuvQ+Ttd38UmDVCkIfyrm6ySEEKamxbEPLqJy8ws1YsFN8aUiZMA&#10;oHcEY+4CFpXytQMYNAl0WoHLYUMxm2rQJISkonQI49sULCpB1jbsuoIY7pfMjE0IIaQWloPddfZP&#10;YKxDkGe07kT/xBi6VmdxWZn1UZnJenbrJoJszGB30oilrmwE4yFjGFN5NFNPOC5NdqguIn9B+qNI&#10;DuWRyLrgk8uLgn4f+nWLECLjKDkEK/4oksz00qWjPRpG/i0KiIyHAMPxqtRz8yOaHEKeORZ/NImh&#10;vHbs1Ry3JxxH0JEqeb/80aQ6K7bx/TCeE6Adt7JUpX1bfh6696N0PRiOTb+MB+H4FHAhBUdQ2YaI&#10;hHcaFWMh7hyOmM7ALKoTNbZ5Z6WJDAHgwRUsXYqpS7V5Z3EYWTzjeXAQkZkD3KNO/XJ9F3F8VDnw&#10;IlZiY/iamalRt30Aublh3L8NtE/Ol84cDaAgnMeXSXlWbd22tXWl9NcreCpw6OFtKAhX8M3hU+jp&#10;UPY/gP1npoFfXcfewClI82xq50wIIZvBok1MJ9xddqzduav+v8NewGpGiVZ6MTLmhh12dLRMVYwf&#10;UXkGad4G2NQZoeNQsiz+aBB8LiGlmLzSzM9sCkb6wswhoaShjL/wbTx8jpRUlhBh409rM017wjiN&#10;C+p6EQHgp6ptQ+NH9Oiyuq43IcLpY2exlr6wOSGiLSMHAkpNREKUggi1vNqqibqOW5r5W9l/iZlp&#10;7Xi8EQjFIoQLWgBTad/lP48ZTHu98HoTMNu1JxyHj9NSihEB4IPse2oDHxxCPqIcmxND1aTjcu/i&#10;y/AwluZEYF3ArfAwlsLDWGK+zJ8nx7AUHsYtixScnXfhaew8VtadcA/kcSsmoHDoFWkWbO4cjoxy&#10;WInJ253LoSegzJAtlR/mc8io+1WCEODJpWEshc9jZV0KTpRyNYBBAN19X6ivL82J4EaZbcOJnheu&#10;Y2lOhJ0/hb03hpF5YMOL31dmi7ahJ3AST+Vjyzxwwm2YaZoQQhpJH8T0jsjtXcbgRga/VmIYVSf6&#10;JwIIBAaBxRgW1wA71ypRjPKlFoFQZL/QlV/ffhx1ikio34JphFIibK4h+UvTj9O8DWKizK/xooCI&#10;sv7MMkRwOKh876VDmGaqAtKpLIo2B1zqK+XMYJoNOgzb9oSH4CwKuGCsamiEuo67ep7wFFzZC/ra&#10;krL7ruLzsCSvm9ICpnToAoSiE0eZBsBiQrk20khli7A5Gn3WFh5cV2tWcjf06aa277sAIarVvNyO&#10;Y2XdiU5dGxfj/6sVw32mVgi3v0AOHL4jVatItT6fyOXrAtbk4IiVm9NqhZ7cFoGOriZsF0QI2Sn0&#10;Qczda2qbmJjQgTFd41073GNj6BCk8mt3O8HZgUJui3JJm81zEByc8Ck9bZJJfarDcxAcishn2ZVq&#10;YegRFeRhkuSx5I8y6xomjHQ5bEDu4Sa18anvuKviCWPKlTUJwsrsu+7Po551t0/bCzbY+bM4HpqX&#10;/86ip4NZIPcuvpwTwY3K5TU2Lm6fVLY7j+MhJS1Uhw5HTfsnhJBaWKSTANy9gzXYIVW0PMJ6AShk&#10;ZnFNrZ2RUkzrOySGkYi61ISXScsg/RBMs4Oa+aNBfY+oiADzZEIpTzgOn5M9Nn2KJJuvdku1q+e4&#10;q+NBeMqFLJtGkpXdd52fB2CDvmLFBUfDo7PNURDOaykfQ8oIAHD7HfX1zDqPY1UGMm3eWbgPiUwq&#10;6kqd7zGA9Tw1XCaEbBrLIKazn8eBwiqkZjCPkFktwO5+A/1y9khfvgOkU8gWnfBZDigyg2XRVlN7&#10;kBJqbYkH4akaazSKeSgVB/6oviYmncqi6PSVHQslmy8yqTEj7QtdCpgMxfUcdwX+aLA0jcSy3Hc9&#10;n8cMlkXAOcS2r5FSch/Xnpsy91UehQ4X9tVdlaH35LYIOz+N/VVu9/m3xpDzBv5jHeD6LNqqMEFH&#10;+2Q9NTEBdI86Ubh3nYIYQsim0Xon9Y4gMHhAKylkMHv5JtgYpbN/AmNuud+FSflm2/LeSSY9avQ9&#10;Wkp7J2k9awy9fjxhxJl0iCgI4HgHUtX0eDH0PCoKAnK8S9ejyLh9Yy+fknNje16xvYTEBBLwab2T&#10;yh536fulbEPr+aQPuMC+p2a9k9heQmX3LSn7eZTbdsm6bO8j6bwcKa2hsFXvq3L0vYSUnjoD2H/G&#10;kAKC1kupzTuLYy9cx9KlLPafOYu9N4Zx/6tzOBJwYFVpHGzoQWTZ88lQpgmgm0kVab2TjK8LeMa7&#10;8DQ2hq9zAXSHTkr//u5FHB/I49Yv3kXb5Dy6vj2PL5MoOS9drydCCNkEll2sm1FjghhCSONJwdne&#10;G4bUFiGEbCLLdBIhhBBCSDOjmphtZ55yUZkMuEdI86GaGELI1qMghhBCCCEtidJJhBBCCGlJFMQQ&#10;QgghpCVREEMIIYSQlkRBDCGEEEJaEgUxhBBCCGlJ1DuJ4QnHEVRGO7Xq2qyMImtVXoE0Sqx+5NiG&#10;Kxk9uA592uisjR8+nh0htoiVmDYDcjPQjehbMgIya4Pdi3Uj7zbo/LlzOBLgIY2rbTZa7xbQjZZc&#10;5bWuG52ZHT2ZbJRu9GZ5RGhW++Q83Iekf5uNrqx7Hpa9/gnZPlpNTGc/JgIBBJS/iX7I0yTp9I4E&#10;EAhMqHMo7STp0Di8Xi8ignG+GbI5YrjfqIkGN0lRiOgnAm0YaW6h3Jwy2WIDAhjIs1iHh7EUE1Aw&#10;lgFywDWP7j7j643iR9TnhJhQJiutIoABgHQI48ZJPneKvos1zybeCM+TY1gKD+OWxfPsySV5ktAH&#10;xhKJ8jz0JtjpZglpLloQ8+gmLsdiiMl/iwU3xkZ6mUV7MRII4OX1jMXDcZdQHrYbqIUBgJnpGh7s&#10;ZOfiurAHIh7VUnPTCjwHwUHE8sZuD0IIqYllm5hH6/pQpXeEx/psDNcyupdbjz+KZDIp/8URrmEK&#10;ZH9UWS+JuG5FD8LxOMJhedtRv7qsOrO0J4y4ut8o9BNOy+t7/IhaLaM7bma7Mk84rpWXTHzIbjeJ&#10;ZLz2mZ/bvLM4HprH8dA8jngHmJIAuuXXj4fmS39xcudwhC2ftJg92QK73+Ohi2jXlRr2zW677yKO&#10;TwbKHHe92H2XTuhY/rgBfNchp3zMVDgv3XscQHdotqpZrdsntWPlRrXtG9+XwchVLCxcRWRQ93J1&#10;XI4ys5wbrkPjRVyWB+E4s67x/jBsW39/1iOA7tBFtLPXseEa13/WTC2Xss6oE+jgcazc9WCq/L7b&#10;vLP6a4M7hyNVb5uQncEiiOmEu8uOtTt31VfuXruMm1s5ZfVm8IQR93EQInJVdyIHPmh8GFqTalG8&#10;MK9dtYF35RGJCCg6pVmgI0IRzqPy1itWl9vAB4eQj3jh9UYgFJ0YUh/EfkSPLsvV81L1rtPHHLc/&#10;iiCfQ4Ip13gQjvvAKWkRbwQCeARr+QLp4OF+4bqU9ogJAD8tf2kOYP+ZU9gjnJdTIuexAh7H1Adr&#10;AN0BHs/UlMkV5A6dKvnStNR3Ecf4HDJhaf1bAgc38xBvn3wFj+QyZdu6NMmhU9KM0OFhLM2JsPPj&#10;DXrAm5z3OlNc5rjVL7xRJwAn3CaBSsXz2iApfSAdq5bGGi5pC7ERahDtk87LZxKo+KNHsaxco94E&#10;RKevJBi34glPgc8ltHtA12bGeI0nkOODVW+7MifcAQdWlc+jg8cB5fMwfNZLcyK4UTmoVFJ7cyKw&#10;LuCW+pnW0k6pzL4JIYYgpndEbhMzBjcy+LUWw+wIniEXIFzQUjkzH0MoOqHEGfUSU0q7CRGpDeSL&#10;xISSZkojlS3C5nDJJTOYZtNXM8sQweGgB9IDfMgJMWHRENJ/GryNPZ40QhcEFJ1Hqw7esC7gltIo&#10;MHcd36zb8OL3B4C+cfR0iFhVvwRv4OtfCSgcegXtANq8J8GtC1hTUyYx3J8TYT98sqr2Ae19TuTm&#10;tAf+8+R15Dpc2CfXOjy5xH4ZxPDoAbDnJSZAYo/79hfIgcN3qqixqKhvHD0QcM/iy7/ccSvtFJbm&#10;RLnhrfzFxjS6rHhem2wx+CZOnHgTwUVjiTV9+wlRC6iZ63Zmmr1GZ7AsApx0EVfH6pr1DMEFARe0&#10;Gxsfsz8g6lbESkz5TNjPYwD7B5woCHHt87r9DjIP5PujIaz2TQhBSRBz95raJiYmdGAsMAK2VUyr&#10;czlssPFBpko6CKXxfbNjU1nJchNGminmkTW+tmE38B9srcN6vnyvpfXV8uWWBvAdQ9rjuNqTSdZ3&#10;UVeNr/S02F5VHHclTXleDWBIiZZkPctIh8aRELUaHl26yOWAzcYjyGxb7VWzBZ79wTyYJYRsPot0&#10;EoC7d7AGO7gd1gtJ7W3C/G2wje6W8YTj8DmZX7feBEwzWlZsDih1OkCldguVSF/S6oO7w6GvVTG2&#10;9ejo0rcfeKmmr3Nd2kP6k3vxcOdwRNe7x7qXxXawPO5Kmvy8NswTRlzXa8kqLWtNSecq6SJdIFMU&#10;EDHc1xttfF8rfc2IdH8QQraGZRDT2c/jQGEVmVZvB8OYWRZh46dqaszbNJjaFH+UrYlJ42EOWtW5&#10;/GWhmlmGCLZ9jZR+Kgofm6efKpFTSI9uKykaJ7rUNi766vXnv8uioMvhB3CAtyF3o5oxZ27g8b0i&#10;uNFyDRWLePqV/M++i1tXY/FVHgUmrdU+yTbsrea4K6lwXmrgKLXNqS0slGrSuD7rBtZ1Newtq4i8&#10;dhHXVBOjl0WebVg2swzRxmOqwo399swCFhYWMPO2sWSjpM9a19aqJMVaer00lPojQWp/Zt1YnJCd&#10;SRvsrncEgcEDWkkhg9nLN6HEMJ39ExhzG2+RAjKzW9fgtyGD3ekG4gIzsJYH4bhJekkd1M6PqEka&#10;pyhEMB4CwvEgHCkvprNhxIMOpLzTyIbjCDpS8E7P6AeOUun37UhptUIeZl3jvouCgBzvQl4dRIwt&#10;F5GI5DE0BVxQxzYxHHstA/XpBmSDyQBq7IB1JoNq6QZfMwyqVbJtlAz6phuwC3I7F3ngPXawLqwL&#10;WFnn8eK38vZLBukLoDt0Ek9rGFDOH01iKB/BuEn7Jva4CsJ5rL5wFp23tcHuyh03oJw7TAejK3te&#10;hvLc3BVgVDuvkv0CFT8z40Bng5GreO8HwG9/Xlu7GEC5v2A6WJ1x8EAhx8Mlv7/V3B+64pJruPT+&#10;FBOGWta3Z7AwdhjF3/4cb1Z9YqXXTfvkPLqYz0P/npsPWqhfxvh5WKm0b2mQRSmALmJlLosXRx1Y&#10;Db+DJ7oyhnp/Gu5bmfFaAOTPtFGDZxLSYDRiLyEWygUxpAUNRnD1vR/gq9kT8P+TsZBYoiCGNDHL&#10;dBIhhOwMg4hcXcACBTCE7DhUE0OIBWP6g36Jkt2E5k4irYCCGEIIIYS0JEonEUIIIaQltVRNDCGE&#10;EEKIgmpiCCGEENKSKIghhBBCSEuiIIYQQgghLanlghhPOC5N8hYPo/wg44QQQgjZybSGvZ39mBhz&#10;a3NvGKYdADrRPzEGdeaBtUXErt1VS7cajaZKCCGE7G6WvZN6RwIYhBaodPZP4A18gss3HwHoxUhg&#10;EPbMrPz/beCPInl0ufo5gAghhBCyo1imkx6tF/T/v3mZCVju4s4aYO/o1C1DCCGEELJVLIKYTri7&#10;7Fi7s33pIkIIIYSQcvRBTO8IAoEAAoExuJHBr61imN4RDB4oIGO5wBbI5lF0HoXf+DohhBBCdgXL&#10;NjHoHUFgEFiMXYMuVJEbABcWY9jGdr0STxjxIA+bmKC2MYQQQsguY5FOAnD3DtZgB8c2e5EDGGRm&#10;tz+A8UeRnAIueL0UwBBCCCG7kGUQ09nP40BhFRmlLS8TwGxbjySj3EOaGp4QQgjZpbR0Uu8IAoMH&#10;tBLDODG9IwGwxZICMrOXsS0xDXWxJoQQQnY16zYxzY6CGEIIIWRXs0wnNTv/USeK+azxZUIIIYTs&#10;Ei0XxChzJ/mcIlI05QAhhBCya7VuOokQQgghu1rL1cQQQgghhKDVamL27NljfIkQQgghuxTVxBBC&#10;CCGkJbVkTcyzZ8+MRYQQQgjZZagmhhBCCCEtiYIYQgghhLQkLZ30wyA++ttXsVcpefo5/ttbEfxG&#10;+f9kBP/De0j5H/Agif8cvKT9fwtQOokQQgghCss2MZOR/wEvrAKVHyL40d/ie7//b3grooY5m46C&#10;GEIIIYQoLNNJv19/anyJ8RusfWN8jRBCCCFk61gEMT/EwPf24kHGrBYGACbhPvQUv7+xdbUwhBBC&#10;CCEsfTqJbfdibBMD4IfBj/C3r8qtZqhNDCGEEEK2kWWbGCmgAZL/OQizUOWHwY/wt9/7fUmgs5ko&#10;iCGEEEKIwiKdBOBSBg/wIg780Fgg+c2N3+Pp3g58z1hACCGEELIFLIOYHwYHcOjp72HV7GVy9FXs&#10;fZAxraUhhBBCCNlsWjrJOA6MoU2Mrj0MqE0MIYQQQraXdZuYJkRBDCGEEEIUlukkQgghhJBmRkEM&#10;IYQQQlpSS6aTCCGEEEKoJoYQQgghLamlamIIIYQQQhRUE0MIIYSQlkRBDCGEEEJaEgUxhBBCCGlJ&#10;FMQQQgghpCVREEMIIYSQlkRBDCGEEEJaEgUxhBBCCGlJFMQQQgghpCVREEMIIYSQlkRBDCGEEEJa&#10;EgUxhBBCCGlJFMQQQgghpCVREEMIIYSQlkRBDCGEEEJaEgUxhBBCCGlJ/z99/vYmlP+j2wAAAABJ&#10;RU5ErkJgglBLAwQKAAAAAAAAACEAVvpge1gKAQBYCgEAFAAAAGRycy9tZWRpYS9pbWFnZTIucG5n&#10;iVBORw0KGgoAAAANSUhEUgAAA6gAAAIaCAYAAAAtNGDiAAAAAXNSR0IArs4c6QAAAARnQU1BAACx&#10;jwv8YQUAAAAJcEhZcwAADsMAAA7DAcdvqGQAAP+lSURBVHhe7N15fBP3nT/+lyzPyLIln4BtYWPH&#10;xge2wx3OcIQrkJO2ENIk7UL22+yWtJT+tvl+N9luQ9o06TbJNps22ZbuhuwmZUsg3ZwNgUC474Ah&#10;GBsbgwFbxvi2ZNnS6Pj9IWksjSRbNkeE/XruQ+t4XjMjmdrv0Uefz3w+qiVLlrokyQ4lURQhigKs&#10;ViuYM1dizpw5c+bMmTNXYs6cOfNrzaNEUVRmAACNRgO9Xg/mzINhzpw5c+bMg2HOnDlz5syDCTdX&#10;5+TkrXM6ncocAOBw2GGz2cCceTDMmTNnzpx5MMyZM2fOnHkw4eSqBQvucykDIiIiIiIiopstSrmB&#10;iIiIiIiI6OvABioRERERERFFBDZQiYiIiIiIKCKwgUpEREREREQRQV1QUBR0Fl9RFKHVxsDlcgWd&#10;ZYk5c+bMmTNnzlyJOXPmzJkzv5ac66AyV0YAc+bMmTNnzlwZAcyZM2fO/IbnXAeVOXPmyghgzpw5&#10;c+bMmSsjgDlz5jc85zqoREREREREFBE4SRIRERERERFFBDZQiYiIiIiIKCKwgUpEREREREQRgQ1U&#10;IiIiIiIiighcB5U5c+bKmDlz5syZM2fOXBkzZ35Tcq6DylwZAcyZM2fOnDlzZQQwZ86cOfMbnnMd&#10;VObMmSsjgDlz5syZM2eujADmzJnf8JzroBIREREREVFE4CRJREREREREFBHYQCUiIiIiIqKIwAYq&#10;ERERERERRQQ2UImIiIiIiCgicB1U5syZK2PmzJkzZ86cOXNlzJz5Tcm5DipzZQQwZ86cOXPmzJUR&#10;wJw5c+bMb3jOdVCZM2eujADmzJkzZ86cuTICmDNnfsNzroNKREREREREEYGTJBEREREREVFEYAOV&#10;iIiIiIiIIgIbqERERERERBQR2EAlIiIiIiKiiMB1UJkzZ66MmTNnzpw5c+bMlTFz5jclVz344EOu&#10;zk6LModer4dOF4eOjg4wH7p5be0ldHS0K2OIoghRFGG1WiFJkjJmzpz5EMxjYmKh1caFXV+YM2fO&#10;XIk5c+bMVUuWLHVJkl2Ze96ACJ43IMyVhkp+6dJ5tLU1K2MiogBJScORlDQ87PrCnDlz5krMmTNn&#10;znVQqVdNTfXo6GhVbiYiCuBtoBIRERENFCdJIiIiIiIioojABioRERERERFFBDZQiYiIiIiIKCKw&#10;gUpEREREREQRgeugMu817+hoQ3d3lzImIgqg1cZBq40Lu74wZ86cuRJz5syZR4miqMwAABqNBnq9&#10;HsyHdh4VxU52IuqfcOsLc+bBMGfOnDnzoZ2rc3LygvagAoDDYYfNZgvawgXzIZG3tbWwB5WIwuLt&#10;QUWY9YU5c+bMg2HOnPnQzrkOKvXqVl8Hde3atfi7v/s7tLS04Cc/+QkOHjyo3IWIrhOug0pERETX&#10;iuM3iYiIiIiIKCKwB5V6dav3oBLRzcMeVCIiIrpW7EGl6+btt99GdXU1XnzxRQDA9OnTsX//fpw8&#10;eRJLly4FAGzduhXV1dXyY//+/Zg+ffqAjvXN1q5di/Lycrz99tvyfm+//ba83fs8vvsqX4Pv8/o+&#10;z9atW0FERERERDceG6h007z44ovIy8vDlStX8Pzzz8NsNuP8+fNh3xd64sQJ2Gw2/Pa3v0VVVRV0&#10;Oh3+/u//3m+fGTNmIC8vDwBQW1vrl8HnnlTf2cPS0tLw8ssvY/r06Vi9ejXS0tJQVVWF3/72t7DZ&#10;bDhx4oTfOYiIiIiI6MaIEoRo5TbAsw6NThcH5kM7vxHLzKSlpSE/Px/jxo3Dd77zHWUc0tNPP40x&#10;Y8bg1Vdfxe9//3uYzWbo9Xq59xOA3IDNzc3F008/7Xc8AEyaNAmiKOLAgQPIzc3FY489hitXriA5&#10;ORlTp06V98vKygIAjBkzJuh5iCi0cOsLc+bBMGfOnDnzoZ1zHVTmygjwya9nA/Xpp5/GgQMHAAAP&#10;PfSQ35DecHiHAVdXV+OVV16BTqdT7oKWlhYcPnxYuVk2fLj7/jhv7+rBgwdhMpkgiiJSU1Pxne98&#10;B1VVVRBFET/84Q9RXl6OtWvXKs5CRL0Jt74wZx4Mc+bMmTMf2nmUzWZTZgAAq9UKk8kE5kM7D7VG&#10;UW8yMjIAAKmpqQGNyO985zvIzc3Fu+++CwC455575PtI0cuxL774ImbMmIErV67gsccewz/8wz/A&#10;bDbLebgaGxsBn+eZPn069Ho9bDYbGhoaAACLFy9Gbm4uDhw4AFEUsXz5cr9eWiLqXbj1hTnzYJgz&#10;Z86c+dDOOYsv9ao/s/i++OKLeOihh5SbYTab8eyzz2Lq1KlYunQp/vCHPyA1NRUPPfQQrly5gp/8&#10;5Cd44IEH+jzWu/9LL72Ep556CmlpafLxU6dODbreqXIdVO9+yk9uvOdZvXo1xo4di2effRbf+ta3&#10;MGPGDFRVVWHx4sV++xNRIM7iS0RERNfq+o3fpCHv6aefRlVVlfx9VVWVPKTXS/QMnX3ooYdgs9mw&#10;efNmHDx4sM9jP/zwQ1y5cgVpaWl45ZVXcP78eb/9w/Xqq6/iD3/4g98nN97GqbdRq9Pp8Morr2DG&#10;jBkwm834/e9/73MGIiIiIiK6UdiDSr3qTw8qEQ1t7EElIiKia8UeVCIiIiIiIooIbKASERERERFR&#10;RFAXFBStCzZTqyiK0Gpj4HK5gs7kynxo5B0dbeju7lLGREQBtNo4aLVxYdcX5syZM1dizpw5c66D&#10;ylwZAT759VwHlYiGhnDrC3PmwTBnzpw586Gdq3Ny8oL2oAKAw2GHzWYL2sIF8yGRt7W1sAeViMLi&#10;7UFFmPWFOXPmzINhzpz50M45iy/1irP4ElG4OIsvERERXSuO3yQiIiIiIqKIwAYqERERERERRQQ2&#10;UImIiIiIiCgisIFKREREREREEYHroDLvNec6qEQULq6Dypw5c+bMmTO/1lz14IMPuTo7Lcocer0e&#10;Ol0cOjo6wHzo5vX1RtgkmzKGWq2GWq2G3W4P+gvGnDnzoZeroIIguNcwC6e+MGfOnLkSc+bMmauW&#10;LFnqkiS7MocoihBFAVarFcyHbm6z2aCK4khwIuqb3W6Hw+4Iu74wZ86cuRJz5syZcx1U6lV0tBrq&#10;6GjlZiKiAN4GKhEREdFAsWuMiIiIiIiIIgIbqEREdEPNnTsbv/718/je91YpIyIiIiI/bKASEdEN&#10;ERUVhUceeQgLF84Leq8JERERkRIbqEREdEMUFOQhI2MkNm7chPb2dmVMREREFIDroDLvNXc6nVCp&#10;VMqYiCiA0+mEy+mS60djYyP27j2AxsYmzJw5Hd3d3Th+vDTs+sOcOXPmSsyZMx/8eZQoisoMAKDR&#10;uNeyYz608yguMUNE/RRufWHOPBjmzJkzZz60c3VOTl7QHlQAcDjssNlsQVu4YD4kcrvdzh7UG0AQ&#10;BBjS0yFqNOjq6lLGRLckp6cHFUHqi28ParBciTlz5syZMw+G+eDPuQ4q9ao/66CuWvkYiouLUFZ2&#10;BhveekcZY9asGbj3nsW4cuUqXv233ynjiLb2Rz9ARoYBu3bvxccff6qM+2Xy5In41jcfxNWrjdDr&#10;deju7sabG95GU1OzclcaZIYPT8Edk8ehs9OCAwe/hCRJyl1uab2tg/p//++P0drahj/+cYMyIiIi&#10;IpJx/CbRTVRSUoQpUybjV796Bb959Xf443+8hZ079+BvH/8uNJrgwx1oaBMEAXNmT0NxcYEyIiIi&#10;Ihp01Dk5+euUG4m8oqKiwr4PtbT0FLZt34HS0lPKCACQlZWJ/LzRMJs7cejwEWUc0Q4dPoJt23eg&#10;svKcMuqXv338b/Df//UOWtvakZAQj3/8f/8AQRRwtrIKBoMBNTUXlYfQIGKxdKHq3AVcvFgbcmiL&#10;UkpKErKzM9HebkJjY2T3sjt9hvgqeYf4Hqs3w5k/FYAKKnOLcjciIiIa4jjEl3p1LUN8U1NT8beP&#10;fxfJyUkAgMrKc8jJye51iG9+fh6+89i30dXVhf9887/R0NCA++5bgrlzZsnn9Q4VjvZ5Xbt270Vl&#10;5bkBHes7JHntj36AlJRkHD5yFHfOnA5JsuPtd/4H9yy5O2CIr3fYr+9r6G34r0Yj4pmn/y+eXfc8&#10;ACA6OhqPPrICVeeq0djYhDtnTgs6NJoGD+UQ38TEeNwxeRyM9Q1IiNcjISEeAHD1ahMOHT4u7+/7&#10;+1p9/iLKys4iNlaLWXdOgUajAQC0t3fIw4aVmZf3vMrc99ji4gJkjRqJ02VnMaZwNNRqNY4eOxlW&#10;4zicIb6///IKHBOXIOr4p4g+HvrvhYiIiIam8LrGiAbgniUL5cYpAOTnj/Z7oz0QqampmHXnTERH&#10;R2PX7r0oKzuDrq7usHs2Kyur0dFhQm2tER98+DHsdjsKCvIxa9YMeR+tNgZz58xCdHQ0urq60N7e&#10;4XcOBGmcAsDcObNw331L/Lb5Kioag+7ubvl7u92O//rvP+HAgUPQ6eJgNnf67U9Dx6jMkXLjFABG&#10;jBiGUaNGorGxGRcv1QGehumHH20LaJyWnixD6ckyJCTEY8b0SYiN1eKOyeOgVqtx8NCXOHjoS9jt&#10;9qCNU+WxgiAAng9Pxo8rhkajgcPhQGenRX5tA/XrX/+G958SERFRn7gOKvNec2c/1kGdMH4sRowY&#10;jsbGRtTXN2D27DshCAI++viv+I//eAtd3V0YnZvT6xDflJQUjBt7O+x2O06cOInOzk7k5+chOzsL&#10;jY2NqDp3HhMnjINWq0V8fDze3fy/+Ojjv6K5uaXPY0tLT6GzsxN79x3AocNHcOnSZWRmjkRaWiqu&#10;XGlAZeU5TJs2BfHxetTWGvHzX7yIvfsOoLOzU95ec/ESABWmTZsCu92ODW+9jf/582aIGhHZ2VmI&#10;jhaC/mzjxt2Oe5bcjX///X/4NVIBICYmBg+vWIbde/aipaXVL6PBJS4uFiMNaZAkCZdr6xETo5G/&#10;37X7IE6XnUVSUgLi4mJxpaER7e0mjBgxDMlJiWhtbZd7MdPTU5ExMh1Xrzah7Ewl2ttNSEpKQEKC&#10;Hh2mThjSR8DlcuFcdQ0kSUJmpvvDFKOxAampw0Ie29LShri4WCQnJaK9vQNf7DqAyqrzkCS74icJ&#10;zhGbAHvRHERlFEI9qhDOtNFwpo2GKz1PfjjTRwP6FKjVakCfEpC70vN6PT6SctewTDjjkuAStYC1&#10;Eyqnu/c43Po6lPOYGA1cLiccjuC5+3jmzJkrDcXc931oTx66vjC/9XOug8pcGQE+ebj3nyolJMRD&#10;q9VCkuxoaGhUxgPW0NCALe+9j66ubiQnJ+Gpn/wIzzz9FFJTU5W7BpWfn4df/PxnePmlF/DySy+g&#10;uLhIuQsA4Fx1tXKTLDV1OATBv3e1vb0ddrsdsbHagNcybmwJFt+9EK+//ge0tbUBAPLyRiMvLxfT&#10;p0/FP/x/a1BeXoGqqtDPSYNbd7dVbgSawuhJ1+t1gKen9YH7F+GB+xdhxIhhAACr1Yr2dhPUajXi&#10;4mIRFxcLtVoNq9UGSZJ6PdZXU3Nrv2cZdumS4Zi4BLZxi9BVsgDS+LvhmLjE7+FKzwMA2EfkBM37&#10;Oj6SctvkB2C/629gv38tpJUvw7b0KdjHzoegTwyrvg6V3OVy+T1EUezX8UrMmTMfWrmyfuh0OnnE&#10;j1Kw430xvzVyroPKvNe8P+ug+vagnj5djttvL0ZsrBbG+npcunQ5rEmSvL2gguCeOKi5uQUzZ0yT&#10;z1taegrNzS344ovdOHnqNMYUFiA5OQmJCfG4fLmu12Pr6xvw2KMrEB+vx67de/G71/+AkSPTMWLE&#10;cNRcvOTXg+r93st3+6VLtSgpKfZ7nrFjS5CTcxuam1uxY8cXfj/TA/ffg88++xx1xnoAwDe/+aC7&#10;dzk6Gikpydh/4BD27jvgdwwNTr31oF6urYfT6ZR7THvrQdVqY5CWNgJXrzZhx859OFtZjbOV1ag6&#10;dwEWSxcarjYhLXU4Ro++DZkZBphMZhw5Wgqn09nnscGeL1xOpwuubguEqxcgNl2AylgFlbEKUfXn&#10;5AcAQJ+C6Kvnoa46EpBH1Z/r9fhIytFcB1eXCXDYgWgR0CfDNbIQ3XnT4Gi6DEdTXa/1ta/6eyvn&#10;drsEq9UatIcEYRzvziU4nS4AKsUDcDgcnuOZM2d+6+f+wqsPNr/64vteNdzjmUduzkmSqFfXMkmS&#10;93ul2lpjyEmSlBMr+SorO4O/frodf/v4d2GxdOF//rxZ3nfX7r04evR4WMd694fnvlH4THAUar1T&#10;5fZg96AixERJ3/veKuzcuRvV1efxjW88gMmTxuPf//0/UVvnvreQho5QkyT5rotaXFyA3JwslJ4s&#10;w6VLdRg1aiTGjyuWz1F9/iIuXLgk30d69WoTvjz+FWZMnwSr1YZDh4+juLgAGSPTsHffEVgsXX6v&#10;wfce1FDH5uZkyZMx9UdvkyR52cffDefke6E+/inUg2ySJEfeVDimfRPQaAEA6j0boa48pNxtUHO5&#10;+vOWIvCNKRFRoPDrSridKhTZBjZ+kygMf/10u989lcdPlKKry//+S6WGhgbs3bcfdrt7uKPdbseu&#10;3XsDjsvIMOCpn/wIyclJqK014uOPP+3z2IaGBpz66jTgaZhOnXIHdu3eK+/fH6/+2+9QW2v02xas&#10;cQoADocTDz5wL77//f+DSRPH4733PmDjlMJWX381YKIui6ULO784gPb2DowYMQxLFt/lN8mSyWSG&#10;RqPBgvmz5GG8dy+ag9hYbZ/H0sCpqw4j+t2fI+r8cQCAY/YjcA7PUu42KHmH3/UusCclZBT0oeKD&#10;Dz4GxUP5tx3k0WuBCK3vOkS3AvagUq/604NKwcXH6zF8+HDA02i+ePGSchei6ybY0jRe3pl8b5Rw&#10;elCd6e5Jh1T15xBVX6WMBw1p2TNwJaZBVVsBYesbynhQ6fsNYZA3lH6ber7p+1xENJj594D61IOg&#10;pSHoRhl7U29dbKBSr25UAzXY8N+WllZ5/VIiGphgQ3SDbbsRwmmgDhXOtFzY7/sRACD63V8gquP6&#10;TRYXSXpvUCreHMrfuv8j+LF8Q0k0tAXWhZ6GpicL2CVgg4yN1FsTG6jUqxvVQCWiG0MQBMyYPilg&#10;2K73ntYbiQ1Uf/a534Vz9GREHfwLost2KeNbXvAGppfPm0Kfhqn/MaEasL6CbiSiQUNRR4KWlZ6N&#10;7gZnsIZq0APZQL1FcR1U5r3mzn6sg0pEXz+n04mLF2vl2Xm9j/Z2k3LX687pdMLldC8DEE59Gey5&#10;w26D47aJgN0G9YUTAXlfx0d+7gySqyCKGncO7/Eq+LZL3bm2J/fek+YhCO7zQz6+h8ulgigK7uNd&#10;Ljg9a8/66jk+2Otjzpz5zcxdLv/3kO6/316O99QXwH1NcdcGlfxhlbf+yLnMvU+w+sV1VG+9nOug&#10;MldGgE8+0HVQiWjoCre+DPZcsNsAAK4E9z3oyryv4yM51+l0QXL3m0CNRgOd3p27XN6eVu8bTBU0&#10;MSJ0ej0EwX28ex+V/NDEaNy5KMIFld8DKnhyHUSNEJC70PvxzJkzv7m5z5++z99viONdKmg0Me76&#10;6akP7tLi/RDLNxfcJ1R8wBWsfrlrUOjcF/PIyLkOKvNe8/6sg0pEQ5vT04OKMOvLoM/tTtiLZsNl&#10;lwKG+IZ1fATndnuw3HOtUAEOhwNWqzf3bne/kXS53LnNZoPD6Qqc4ROA3a5cJ7Hn4XKpPOcPvU5q&#10;b8czZ87868t7/fv1DN911wcJDqcT8PTAqnpOD4fn/A6HewSFStFIDVa/uE5qj1sh5z2o1Cveg0pE&#10;4eI9qP5cYgyk7/4asFkg/vc/KuNblm9vRA/Pmz+V+//17NPT8wG4eob7KT/49DRc5W+IaIhxFwC5&#10;NCjLjKdAqFTeRq3Ls493u++2nu2+2OFy6+D4TSIiohvB6XmDpFIrk0Gmr8ZpzzBe315SqNxvIb1D&#10;+9w7+5wrnAcRRTbl32yoh+c/5OH+ULmbmN6/c0/tcNcKb23t2aHnVgIv3/+mWw0bqERERBSWwN5T&#10;/zeB/o1T7xtH731onn1Vikap/CbV/160sB7Ke9j44IOPyHoo/2ZDPTz7e28F8DY+vZlvQ9V7Xm89&#10;8atDvbRLA+sXRSo2UImIiOja+L1J9L6Z9Azp9WbeHlPfN5aeHhH3w7ttAA8iiizKv9EwH76TpsmN&#10;VU/d6GleeuqJopEq96J6Nvv8B91i2EAlIiKiAfB98+fz5tAjoHHq12Pq3yh13xumck+IEubD7/9U&#10;/g95KDEffPBx0x5+f4c+/6f82+3t0fM3rLw1wFNn5Brj3eb5bw/2kg4OqiVLlrokya7cDlEUIYoC&#10;rFYrmA/d3GazQcWlZogoDN5JksKtL4M973YAlkdfBCQrxP96KiDv6/hIzF0u9zq37tzmzhW9F6JG&#10;A0GIhtVmgyQ5fBqnQFSMDlkPrvU7JxFRX1wuF2o2/xKiILjrT7cVdrsdcLk8Eye5b00VRQEajad+&#10;2bz1q6fRqtFoQtY39FH/mN+8XPXggw+5Ojstyhx6vR46XRw6OjrAfOjmV69eRZe1WxlDrVZDrVbD&#10;brcHnSaaOXPmQy9XR6mhjlKHXV8Ge95u6Ubb8p8HNFDDPT4Sc5fL5ZOb3Lmnp8Pbo6HTeXKTCZ2d&#10;XT09HiogSqNH1oM/QvO5L2Gqr/Y7NxFRMIlZJUjIHIML774AvT4OurhYmEwdsHR2uXdwuaBSub/q&#10;9TrodHEwmdrRafbkPg3U+Pj4kPUNfdQ/5jcvZw8q817zltZWWK1WZUxEFEAURWhETdj1ZbDng60H&#10;1Tt0rie3QbLb/Yf3qlQQBAGixp3bJIffEF91jA5ZD/4IlZ+uR33p5z7PSkQUXNady5F15zJcePcF&#10;iKK7B9Vm7YbdbpeXmvHeoSoKIkQxGjabDZJN8pyhp4EqiiI0GjGgvvnmweof85ubcx1U6lW3tRuS&#10;5P0DJyIKTfQ0UMnNFa2BtPKlgAbqrSrw3q6e+8T8v/fcM+Z52+iO3PebqrU6ZD3ABioRhU9uoG5+&#10;AXB5youn8MhTJ/n0ogIuxbqo/rWL66FGPt5cSERERP3kM1GJ96viPZ9vu9XbwRrQxiUiCpfL50Mx&#10;ZQly7+D5XtkAVX5PkY4NVCIiIroOeu419f0PeTZfn55VIqJ+88wO7PkG6OlIDRA44oNuJWygEhER&#10;Uf8FaWvKS8l4BdmHiGig/EZj+PaWyrOF+xadwJEddGtgA5WIiIgGxL+Xwue/FW8KVfD2nvLdIhEN&#10;lPsG1J5eVA/fhioNCuqCgqJ1wZYREEURWm0MXC5X0GUGmA+NvNtqhcPhUMZEFEFUKhWyswwYNSod&#10;aWnDkJZ6/R6x2hiYTJ1whTFcSq1WI1odHXZ9GfS5KgrS2AWA0wH1ye2BeV/HR3SuhQsuOBxORS+F&#10;CqJGRIw2Bi4X4HR67gnzDO9VRYtILJiK5nNfwnzlvP+JiYiCSBxVjMRRRWg7sx+iKEAbo/HUp57r&#10;krcEiaKA2NjA3EsURcTGavuob33VP+Y3Oo8SRVGZAZ6FbPV6PZgP7Twqip3sRJEuMVGPhAT9DZmZ&#10;MD5eh/h4nXJzr8KtL4M/F5QR0K/jIzWPCf3zqQBR1ECn00MQRMX9Ya6A2TSJiPrDXV90EERlfXHT&#10;aNz1J7B+ua+Pfdc35pGQq3Ny8oL2oAKAw2GHzWYL2sIF8yGRW7q62INKFOESEnTQ6WKVm6+brm4r&#10;Or0LovfC24OKMOvLYM+tdmfQHlRv3tfxt0IerAfVnTtgk2xwOHxm1VSBPahE1G89Paj73D1vDjts&#10;kg1Oh9NTcXwH/brgdNphs9qC9qDCW5/CqG/Mv76c66BSryJ5HdQ1a1YDAF577Q1lRBRRNBoR8+fP&#10;RmnpaRiNV5TxNUtNTUFa6jD5+5EjMzBsWApOnjzpt9/o0XloaWlGS0sLkpKSkJ9fgKNHj/hdJNLT&#10;DVCr1aitvSxvu9LQhIaGZvn7UESug+pn8K6D6nkrqFJ5tnnvL3XB5ZnawuVpkPrP4AtExeiQ/cAa&#10;roNKRGHrWQf1V+5RGC4AKvdX7zqo7q8un3VR3f9PpfJd38qz7w0YbUTXF8dvEt1C1j37U6x79qfK&#10;zUR+MjMzMW/eAmRlZfttHz16NJKTkwEAycnJmDFjJiZPvsNvH4PBgMzMTL9tROFwz6B561i7di1O&#10;njyJtWvXKiMiulUELTtBN9IthA1UolvIuueex7rnnlduJvLjcrlQUVGOBQsWQhCC3CcI9wfK1dXn&#10;MGnSZCQkJChjohskct44Tpo0KeR9UERE9PXhEF/qVX+G+K5YsQyZmRlITR2B4cPcww1rai75NajW&#10;rFmNiRPGAwAkScLmze9h2/adcmbttmLcuNsRGxsr5zNmzEB29qiA861Zsxp6nQ4jRxoQG+u+/+7T&#10;rduwadMWOe9o70BxSRGGDxsmZ76vwWKx4PU31qOs7AxCWbNmNZKTkv1+jnXP/hTlFRXYtGkLFi2c&#10;h+XLvyU3BLznHGlIw733LsH6P26Qz79ixTKMKSyUz7Xu2Z/KPxt8Xn9xcRGWL/smampqMHfubDQ2&#10;NeE3v/kdli1bCvgMa+7t35P6ptfrcPeiu3Dg4FF56K3vNgCYP2+W/L9tc3MLtn62E1arDfn5uUhK&#10;TEBCQjwyMgwoK6vA4SPHodfrcN+9C6HVagEAtbVG7N5zAPPnz4apw4y8vBzA87/Xjp175eedOmUi&#10;iosLPa8M8vm8WWenBbm52UhJSca+/YdRWVkt76sc4jt16jR0d3dh5MgMmM1m7NmzGwCwePESnDtX&#10;hXPnziEnJxc5OTloa2tDdnY2tmzZDACYNGkyRFHEwYMH5PNxiO/ADLUhvu7/dGfBh/iqPEN8f9iv&#10;Ib5Lly7Fc889B53Of7KuqqoqPPfcc3j55ZeRlpYmb79y5Qp+8pOf4ODBg1i7di3+7u/+zq8h+u67&#10;7yIjIwMzZsyQt9lsNvzhD3/Aq6++GnCM7/mmT58e8HxVVVVYvHix/D0RXV/+Q3w9n7B6h/j6DfX1&#10;DvH1DuvlEN9bFXtQ6boqyM/D9m2fY+WqJ/DMP61DnC4WK1YsA3wasM/80zqsXPUEXv2313HvvUuw&#10;aOE8+fhx427H62+sx8pVT+DzHV/gkUceRnlFBVauegIvvfwqkpIS/PYfOdIg7//Sy69ixvSpfvnM&#10;mdPl17Np05aA17B7zz6sXPkYDAaDfEx/GAwGzJ07F5s3v4eVq57AylVPYPWTa3tt8Ppa99zz8nEb&#10;N/4Z48aOlV/LiBHDkJ2djZWrnsBTTz0Do9Hod6zyZwn270m9M5nM6OgwITOj53//9PRUSJKE5uYW&#10;GI1X8PY7m/Hmho14c8NGdHV1IyurZ/hrcXEhai5expsbNvo1Tr88fko+Ztv2XQAAIToaWm2MvP3w&#10;keO4Y/J4aDTuN8GHjxyXs81bPkRa2gjo9T1vyCdMuB1Hj5XizQ0b/RqnoURFqbFr1xcoLi7B8OEj&#10;lDHgmdToyy+PISZGi6KiYmVM9LWbPn06nnrqKYiiiN/+9rf47W9/C5vNJjcKDx48iPPnz8NsNuP5&#10;55/HlStXkJaWhtWrV2P69OlYvnw5RFHEu+++iwMHDsBsNuPw4cN44403cOXKFdhsNvz2t7/FmDFj&#10;gjZOASAtLQ0vv/wypk+fjtWrVyMtLQ1VVVXyazlx4oTfayYiomsTJQjuGReVRFGEThcH5kM77+8y&#10;M3V19XIPntFoRKfZImdjCgtx7NhxuaFVVnYGra3tKBzT02tUcbZSbty1trSgvb0dp0+7v/fun+S5&#10;h065f7Dz+b4eeF7D5cu18mvwnjspKVHepz+MRiNsNpvfJ/EDVWe8AkGMll+LJEk4cKCnF0spnH9P&#10;6tvpsgqkDEuWG4rZWZkor6iC1WpT7or29g4kJfYMh21ubsHFiz2TCaWnp8Ji6fLb5iXZ7ThdViF/&#10;bzZ3QrLb/fbxstlskOx2vwZqQ0NjvydYslgs2LNnFxYuXKiMZC6XC9u3f4bZs+cgJiZGGQ9IuPWF&#10;+eDMBUFEXFwsoqOD5f0btJWamgqdTgebzYaamhrU1NTAZrNBr9dj+vTpAIDvfOc7GDduHDZs2IDN&#10;mzfDZrNh+PDhfueZPXs23njjDYwbNw7vv/++X+bLO+z3wIEDyM3NxWOPPYYrV64gOTkZU6dOlffL&#10;ysoCAIwZMwZPP/20zxmI6MZxQRQF6HSxvdaf3vK+6hfzyMi5DipzZQT45P1toIZiMBgQF2QZjJbW&#10;FiQn9TQ4lTo7u9Da2qbcHFJLa0vI772vYeKE8Xhrw3q8tWE9nvrJWiQmJGCkoWe4Vn+te+55lFdU&#10;4K0N6/HH9a/3qwdzzZrVfq8lzjNUGQBskoS6EA2Sgf57UqDmZvfvSEpKMvR6HbTaGNTXNwCe4b7f&#10;fvgbeHzVI3h81SN+Q3ABoKur268hm5SYELAtXPn5ufLzPPrIMqQkJ/nl7e0dft+Hq6ysDJJkx4QJ&#10;E3yGaPpraGhAeXk55syZG3La9/4It74M/jz4/b/hHx/peV8/X/C8P95//33U19dDFEVkZ2cjOzsb&#10;oijCZDLh4MGDAICtW7eiuroa1dXV+OEPfyi/7oMHD+Kll16C2WxGWloa3nnnHezfv19u2AbjbdjW&#10;1tYCnnOYTCaIoojU1FR85zvfQVVVFURRxA9/+EOUl5dzkiWim0heB1UIXZ+Cr4PqFn59Yx7Mzcqj&#10;bLbgb6SsVitMJhOYD+38erxZhU9vamqq/1DD5KTkgEZlfygbY8rvfXlfw6dbt8nDaleuegLfe+LJ&#10;ft23GaxxuGnTFqxc9QQ2b34P9967BMXFRX65l+/P77231fs6Xnr5VXRaenqce3Oj/j2HIqvVhuam&#10;FpQUF6JoTD66urphMpnle1F37zkoD70t8+kBDaa1rV25KSz5+bkYU5iHP23cgjc3bMSfNm5Bc0ur&#10;crcB2779M0ybNqPXHtL9+/ciIyMT6ekDG+7uK9z6Mvjz4Pfvh398pOehfz6zOXTeX8899xxaWlrw&#10;wx/+ED/84Q/R0tKC5557DgDw9ttvIy8vD1VVVcjNzZWH3Xq9//77GDdunNwT6h3+G0pjYyMAICMj&#10;A/AMMdbr9bDZbGhocH9wtXjxYuTm5uLAgQMQRRHLly/vtdFLRNePzWaF2WyGJIWuT+76EzoPr74x&#10;D+Zm5VGSFHqImdncCeZDO79eDVQAKK+oQGZmhnyPZXFxEZKSElBR3vub/t6MGDFMbgyGc77yigpM&#10;njyxX/ecNjRcRZwuVj6mpLgQiSFmPa0zXoHNM6mUt/fT2zvrXr7D/aYnmPnz5/r1oPblRvx7DlWX&#10;a43QamOQljbCbxiuL71eh5wc97C+UOrrGxAfr4fhGnrkASArKzOgB7U/VCqV3yQQbW1tOH78S+Tk&#10;5PrsA78ZVe12Oz7/fDsKCgrkbQMVbn1hPjhzSbLBbLbAHmIIe3+tXr0aOp0O//AP/4Dc3FzMnDlT&#10;7j31tXTpUqxatUr+ZH769OnYv38/tm7d6rdfbW2tX8+ob0/ol19+CZvnto3q6mq88847SEtLQ0tL&#10;Cw4fPoy3334bJ0+exNKl7gnrAMDk05tLRDeSCjabBLPZ0lN/FAODvPUnVH3qq34xj4z8+ozfJArD&#10;pk1bcOzYcbzwy3XykNYDBw/3q/dS6eTJr/Dk6ifCPp/yNby1YT1eeumFXhusmzZtQafZIh+zcNEC&#10;nK2sAjyNzpdeesFvmO6xY8dRVnYGZWVncODgYTzyyMN4a8N6PLfun3Cuqlr+1G/Hjl0YMWKYfKwo&#10;irh6tUnx7KEpf5Zwfn4Kzmi8gq6ubsBnyK/JZMbly3VYfPc8PL7qEdx370JUVJxTHOnPZDLjwMGj&#10;mD9vljxcd+qUicrdAnjvWX30kWV4fNUjyM7KRG2t/6RY/XH58mXU19f7bTt69AgOHNiPlhb3z9fS&#10;0oJz59y/x14XL9Zg587Pcfly4D20RF+X2tpa6HQ6vPLKK/JQXm8j8b333oPZbEZeXh5eeeUVfPHF&#10;F7hyxf/WiLy8PLmhWVVVJd8zunXrVtgUn+K/+uqr+MMf/uC33XcWXwDya5kxYwbMZjN+//vf+5yB&#10;iG6K4Hes0CDBZWaoV/1ZZoaIvh7KZWauNy4zMzBcZqZnmRkV3HmUVofsB9aEvcxMsFl1vbi8C9HQ&#10;4LfMjMsF98oxniVjvEvHcJmZQYU9qEQAFi2chz+uf13uzfQ+1qwJfa8SUaS4Xvf6hRJqKA7Rjaac&#10;Vdd77yd87hclIqLBhT2o1Cv2oBJFPrU6CqMy0xEf37MszfXgcrlgNltwoaYu5AzAvtiD6o89qNfe&#10;gzp9+nS8/PLLSEvzv6/73Xff5fIuREMEe1CHHtWSJUtdwT4dF0URoijAarUG/fSc+dDIW1pbYbVa&#10;lTERUQDR00ANt74M9rzbAVgefTGggRru8ZGWe98QiqLGndtsnt57/waqIIgQNd7ccU0NVCIi3waq&#10;KET71SdlA1UUBGg0AqzdVkiSFNBAFUURGo0YUN+8QtU/5jc35zqozJUR4JNfr3VQiWjoCLe+DP48&#10;+Dqg4R8f6Xnon0+n04dcp5CIaKC4DurQyNU5OXnrQi0l4nDYYbPZQi41wnzw55auLjgcDmVERBRA&#10;rVYjWh0NhFlfBntutTshjV0AOB1Qn9wekPd1fOTnEhwOp9yDCniH/QIOpx02yQaHwyX3oAKAShCR&#10;WDAVzee+hPnKef+TEhEFkTiqGImjitB2Zh8AFxwOh1yfvIN15UG7LhecTjtsVk8eZDiv7/HBhFf/&#10;mN/InPegUq94DyoRhUvkPah+eA/qtd+DSkTEe1CHHo7fJCIiIiIioojABioRERERERFFBDZQiYiI&#10;iIiIKCKwgUpEREREREQRIUoQ3DMuKomiCJ0uDsyHds5lZoiov8KtL8wHZy4IInS62JA5EdFAiaKA&#10;uLjQ9aWv+tNX/WIeGbnqwQcfcnV2WpQ59Ho9dLo4dHR0gPnQzevqjOiydiljqNVqqNVq2O32oNNE&#10;M2fOfOjl0dFqaISYsOvLYM/bLd1oW/7zgFl8wz0+0nLvrJl6fbw7N3XAbLYEzOKr0+kRp4tDh8mE&#10;zs6uoLP4Gg9/CHPdWXQ11crn9y5Fo1ZHQa1Ww+Gw+y1zpsyVv39eoX4/mTNn/nXm3r9fNaLUUXA4&#10;HJ6/b98ZdVWK3AntiFFIuG0cRoydhwubfwVdXBx0ulh0dJhgsVgCZvHV63TQ6eJg6uhAZ2dnwCy+&#10;er0eer0uoL55hap/zG9urlqyZKlLkuzKHKIoQhQFWK1WMB+6eUtrK6xWqzImIgogepaZCbe+DPa8&#10;2wFYHn0xoIEa7vGRlnsbqKKocec2G2w2KaCBKggiRI03dwRvoO7bjLazh3yelYgouOET7sawCQtx&#10;YfOvIArRfvVJ2UAVBQEajQBrtxWSJAU0UEVRhEYjBtQ3r1D1j/nNzbkOKvWK66ASUbhEroPqh+ug&#10;hl4HlQ1UIgqXbwOV66AODbzBkIiIiIiIiCICG6hEREREREQUEdhAJSIiIiIioojABioRERERERFF&#10;BHVBQdG6YNNEi6IIrTYGLpcr6DTSzIdG3m21+k3zT0SRR6VSITvLgFGj0pGWNgxpqdfvEauNgcnU&#10;CZc8yURoarUa0erosOvLoM9VUZDGLgCcDqhPbg/M+zo+YnONO4cLDodTniQJ6JnFVxvrzV3yJEkA&#10;oBJEJBZMhenSGXQ39ywxQ0QUSlz6aMSm56LtzD6IouBXn7zTHXm/ioKI2FifXDEhkiiKiI3V9lLf&#10;+qp/zG9GHiWKojIDAGg0Guj1ejAf2nlUFDvZiSJdYqIeCQn6gAvx9RAfr0N8vE65uVfh1pfBnwvK&#10;COjX8ZGeh/75dDo9BCH48UREAyWKGuh0upD1xVt/+q5fzIOJlFydk5MXtAcVABwOO2w2W9AWLpgP&#10;idzS1cUeVKIIl5Cgg04Xq9x83XR1W9HZ2aXcHMDbg4ow68tgz612Z9AeVG/e1/GRn0tBe1BdLsDh&#10;tMMm2diDOkCiKCAjIwMxMTGwWAIXsycaSnx7UAEXHA6HXJ+UPahwueB02mGzevIgH9z6Hh9MePWP&#10;+Y3MuQ4q9YrroBJdO41GxPz5s1FaehpG4xVlfM1SU1OQljpM/n7kyAwMG5aCkydP+u03enQeWlqa&#10;0dLSgqSkJOTnF+Do0SN+F4n0dAPUajVqay/L2640NKGhoVn+PhSR66D64Tqo12cd1DVrVmPihPE4&#10;fqIUr732hjLGihXLsGTxopD5rWbG9KlYteq7uHKlAXq9Dt1WG1599be4cqVBuSsRAMBgSMP8ebPQ&#10;0WHC1s92wmq1KXe5pXEd1KGH4zeJiAaZzMxMzJu3AFlZ2X7bR48ejeTkZABAcnIyZsyYicmT7/Db&#10;x2AwIDMz028bEYW27tmfYt2zP1VuHpCxY0swb95c/OPT/4x//tnP8fIrr+KTjz/Fj9f+ELGxN26U&#10;BA09Go2IBx9YjKlTJiojoq8dG6hERIOMy+VCRUU5FixYCEEIfp+gywVUV5/DpEmTkZCQoIyJIsZr&#10;r72BlaueiMje0eLiIowY0TN64Vo9tPxb+M83/wvNzS2Ij9fjFz9/FjNmTMX+/Qdx990LlLsTAQCM&#10;xit4+53N+ODDrWH3nqakJCM+Xq/cTBQROMSXetXfIb7eoVZen27dhk2btmDRwnlYvvxb8ptl36FY&#10;K1YsQ2rqCCQnJSM7exSOnyjFjh27sHzZN1FTU4O5c2ejsakJv/nN75CUlIgnVz8hf5KsHNLlHQoG&#10;AJIkYfPm97Bt+045J/Kl1+tw96K7cODgUXnore82AJg/b5b8e9vc3CIPn8rPz0VSYgISEuKRkWFA&#10;WVkFDh85Dr1eh/vuXQitVgsAqK01YveeA5g/fzZMHWbk5eUAnt/PHTv3ys87dcpEFBcXel4Z5PN5&#10;s85OC3Jzs5GSkox9+w+jsrJa3lc5xHfq1Gno7u7CyJEZMJvN2LNnNwBg8eIlOHeuCufOnUNOTi5y&#10;cnLQ1taG7OxsbNmyGQAwadJkiKKIgwcPyOfjEN+B4RDfGzPEt7i4SL4OSJKEs5VVKCkuCrgeKPle&#10;H7y814mk5GS/axd8rl8Icm2TJAl79+7HtGlT/Ho2a2ouYd1zzwOentXs7FFy5nu+YERRwGv/9jL+&#10;/vs/Ajz3dH//+9/D2bNVuHTpMu6/bwlefuXflIcRBQzxTUlJxvx5s1BTcxnJyYlISXGPnKmtNWLb&#10;9l3y/r4fYIa6hvle95SZl/e8ytz32KlTJiI/PxeHjxzHpIljER0d7XcN7A2H+A497EGl62bFimWY&#10;M/tOvPTyq1i56gmsXPUENm3aguLiItx77xJs3vyevD05KRlr1qyWj504YTzKKyr8PiUfMWIYsrOz&#10;sXLVE3jqqWcAACtXPobde/Zh5aon8Mw/rUNmZgZWrFgmP39mZgae+ad1WLnqCbz6b6/j3nuXYNHC&#10;efLzEPkymczo6DAhM8Mgb0tPT4UkSWhubpE/lX5zw0a8uWEjurq6kZXVM/y1uLgQNRcv480NG/0u&#10;7F8ePyUfs237LgCAEB0NrTZG3n74yHHcMXk8NBr3THaHjxyXs81bPkRa2gjo9T2z506YcDuOHivF&#10;mxs2+jVOQ4mKUmPXri9QXFyC4cNHKGPA8wb4yy+PISZGi6KiYmVMFJGWL/um3CgUBAElxUXKXQKs&#10;WLEMEyeMR03NJaxc9QRqai75fYh5+vQZWCwWHD9Rik+3bgMAzJl9J4qLi1BcXIQ5s++EJEnYuPHP&#10;qKm5hLb2dny+Yxd279kHeBqmK1c9EbJxCgBLFi+Sr1fBjBs3Fh0dZvl7h8OB3/3u99i+fQf0Oh3a&#10;2zv89ifqS15ejtw4BYCMDAPy83NhNF6RryNlZRUB1zCtVot9+w9j3/7DSElJxuK750Gv12HeXXci&#10;OjoaWz/bia2f7YQkSUEbp8pjvdc5QRBw58yp0Gq1sNvtMJl6ft+JfEUJgnvGRSVRFKHTxYH50M77&#10;s8zMmMJCVJytRFnZGb/tJSVFaG1t9+vJLK+oQGZmBgwGd8OgsakJe/f29NjA8wn1gQM920qKCyEK&#10;Ak6fdp/faDTi8uVapKa633yPKSzEsWPHYTQaAQBlZWfQ2tqOwjE9vVJESqfLKpAyLFm+gGZnZaK8&#10;oiroMKn29g4kJfYMh21ubsHFiz2TCaWnp8Ji6fLb5iXZ7ThdViF/bzZ3QrLb/fbxstlskOx2vwZq&#10;Q0NjWJ80+7JYLNizZxcWLlyojGQulwvbt3+G2bPnICYmRhkPSLj1hfngzAVBhE4XGzK/Ft4htRaL&#10;Rf4w1Nug7I33OtHS2iJ/FQQBSZ57ssvKzmD1k2vx2mtvYNOmLaipuQRBEDDSkCafQxAEzJgxA+ue&#10;ex5PPfWMfK1R6u01jikMfj2aPHkSVjz0Lfz6pX9VRoiJicGDD96Hw0fcozqIwtXV1YXNWz7Emxs2&#10;orY2+O+rr/T0VGi1WtTWGlFZWY3KymrU1hoRH6/HiBHDERvb07A0mcyw2+3QamOg0Yi9HuvbSG5u&#10;bsGfNm7B//z5fwfUQBVFAXFxoetLX/Wnr/rFPDJyroPKXBkBPnm4DVSDwYA4XSwaGq4qI/mNga/W&#10;lhaIgoCkpEQAQKfZEnCxt0kS6nzekCclJyMhIQFP/WQt3tqwHm9tWI+JE8YjOSlZfn6lltYWJCf1&#10;FEYipeZm9xvWlJRk6PU6aLUxqK93z5ap1+vw7Ye/gcdXPYLHVz3iNwQXALq6uv0askmJCQHbwpWf&#10;nys/z6OPLENKcpJfPtDek7KyMkiSHRMmTPAZoumvoaEB5eXlmDNnbshp3/sj3Poy+PPg9/+Gf3yk&#10;56F/vhu1DupIQxoEQUCnxYLW1jZlHFJFeQUkSZKvB8lJyZAkCa0t7r//RQvn4Y/rX5evLb69n2Vl&#10;Z/D++x9CkiRkZ4/CWxvW9zopUrDX2NrSAkmSEKeLlT+Y9Zo4YRxWrPgWfv3Sb9DU5B5KX1RUiKKi&#10;MZg7Zxae/8XPcOqr0zh16rTfcUR9sVi6YLO5r0fhXEO8H8BmZBjk61GGZ4RRV1cXmptbER0dDb1e&#10;B71eh+joaPma19uxvq5cuTqga6QX10EdGnmU9xdXyWq1wmQyyb/YSsyHRh7um1Wj0YhOc/C12hoa&#10;rgZclJOSk2GTpH69wWhtcQ+59A7h9T7WPfe8/PzKxnByUrL8iTlRMFarDc1NLSgpLkTRmHx0dXXD&#10;ZDLL96Lu3nNQHnpb5tMDGkxrW7tyU1jy83MxpjAPf9q4BW9u2Ig/bdyC5pZW5W4Dtn37Z5g2bUav&#10;PaT79+9FRkYm0tMD31D0V7j1ZfDnwe/fD//4SM9D/3xmswmSFPz4a1FnvOJu6MXGyh9whmPb9p34&#10;fMcXcgMzO3sUPt/xBbZt34ni4iIsXfoAAGDjxj/LQ4CVx3/viSfx0suvwmKxIDt7VMjhusFeY1Jy&#10;srvRGuTD2DlzZuGdd/6Mq1cbAQCPPfowVq36LiZPmoCCgny8++5fsHnzX/yOIboRvNew2lqjfN17&#10;c8NGvP3OZhiNV7B7zwF0dJiw+O55WHz3PHR0mLB7j3ukW1/HXi82mxVmszlkffHWn77rF/NgIiWP&#10;kqTQQ8zM5k4wH9p5uA1UeIbtTp48MeDT4dOnz0AUBJT49D6NKSzE5cu1ARfq3pwuq4AgRmPWrBnK&#10;CAgybLi4uAhJSQmoKO+9UUF0udYIrTYGaWkj/Ibh+tLrdcjJyVJu9lNf34D4eD0MPsMCByIrKzOg&#10;B7U/VCqV3yQQbW1tOH78S+Tk5Prsg57JbgDY7XZ8/vl2FBQUyNsGKtz6wnxw5pJkg9lsCZlfi7Ky&#10;M7h6tQmxsbHyaBrl5EbBeO8jPX6i1G+OhGDWrFnt14NaXFyEN15/1W/eBG/vq7dn1LdntbfXWF4R&#10;vL7YPf9Wj3z7IcycOR2///1/4L/f3og/rP9PHDl6TLk70TXzNiiLiwvx+KpHMHXKRNTXN6CrqwsZ&#10;GQYsWjhXXopm0cK5AIDx40oQG6uVhw37zhrc17HXi80mobMzdH3pq/70Vb+YR0Ye3vhNojBs2rQF&#10;ly/X4oVfrsNbG9bjj+tfx6KF81BWdgbr/7gBS5c+IA+fgmfpgP4wGo34zW9+h8mTJ8rneWvDevlT&#10;7E2btuDYsePy8z/1k7U4cPAwZ/GlPhmNV9DV1Q34DPk1mcy4fLkOi++eh8dXPYL77l2IiopziiP9&#10;mUxmHDh4FPPnzZKHOIWzxpz3ntVHH1mGx1c9guyszLDuFwrl8uXLqK+v99t29OgRHDiwHy2eIY0t&#10;LS04d67Kb5+LF2uwc+fnuHw58B5aokixectfYLG4R+xIkoSDBw9D6mO2+dbWNnRaLJg4Ybzf9WPN&#10;mtUoKzuDirOVEAQBjzzyMDIzM7Br1x7lKTBxwng89ZO1iI2NxVeny7Bt+05s274TdXX+f2sAsO65&#10;5wN6YUPN4mu3O/Dww8vwj//4D7jzzhl4509/RnX1eeVuRNfVxYuX5eudl8lkxl/+9xM0N7cgI8Pg&#10;vt3E5/7R1rZ2aLVaLF/2gHyN+/bD34Ber+vzWKL+4DIz1Kv+LjNDRDefcpmZ643LzAwMl5m5PsvM&#10;XA/BZtVFhCxHlpCQgPR096gLh8OOqqq+Z+kmutmCLU3j5Z3J90bhMjNDD3tQiYhucaHuBbxeQg3F&#10;IYo0a9as9ushfWvDerz66stISxvhN6uu915SSTEZ39ehvb0dFRVnUVFxlo1TiliZGQYIgiAvS+M7&#10;L0M4EzAR9Qd7UKlX7EElinxqdRRGZaYjPr5nWZrrweVywWy24EJNXcgZgH2xB9Ufe1Ajpwd1xYpl&#10;AfeqNjY14Te/+V2/5kIgGqo0GhGL754XMGx33/7DYa3NfS3Ygzr0qJYsWeoK9um4KIoQRQFWqzXo&#10;p+fMh0be0toKq9WqjImIAoieBmq49WWw590OwPLoiwEN1HCPj7Tc+4ZQFDXu3Gbz9N77N1AFQYSo&#10;8eaOiGigEtGty7eBKgrRfvVJ2UAVBQEajQBrtxWSJAU0UEVRhEYjBtQ3r1D1j/nNzbkOKnNlBPjk&#10;4a6DSkTkFW59Gfx54L1a6NfxkZ6H/vlu1DqoRDS0cR3UoZGrc3Ly1oVaSsThsMNms4VcaoT54M8t&#10;XV1wOBzKiIgogFqtRrQ6Ggizvgz23Gp3Qhq7AHA6oD65PSDv6/jIzyU4HE65BxXwDvsFHE47bJIN&#10;DodL7kEFAJUgIrFgKkyXzqC7udb/pEREQcSlj0Zsei7azuwD4ILD4ZDrk3ewrjxo1+WC02mHzerJ&#10;gwzn9T0+mPDqH/MbmfMeVOoV70ElonCJvAfVD+9BjZx7UIno1sV7UIcejt8kIiIiIiKiiMAGKhER&#10;EREREUUENlCJiIiIiIgoIrCBSkRERERERBEhShDcMy4qiaIInS4OzId2zmVmiKi/wq0vzAdnLggi&#10;dLrYkDkR0UCJooC4uND1pa/601f9Yh4ZuerBBx9ydXZalDn0ej10ujh0dHSA+dDN6+qM6LJ2KWOo&#10;1Wqo1WrY7fag00QzZ8586OXR0WpohJiw68tgz9st3Whb/vOAWXzDPT7Scu+smXp9vDs3dcBstgTM&#10;4qvT6RGni0OHyYTOzq6gs/i2fbUD1qsX0NXUs9SMd2ZNtToKarUaDrvdb5kzZa78/fMK9fvJnDnz&#10;rzP3/v2qERUVBYfD4fn7ds/07d3HP3dCOyIT2owx0I+ehgubfwVdXBx0ulh0dJhgsVgCZvHV63TQ&#10;6eJg6uhAZ2dnwCy+er0eer0uoL55hap/zG9urlqyZKlLkuzKHKIoQhQFWK1WMB+6eUtrK6xWqzIm&#10;IgogepaZCbe+DPa82wFYHn0xoIEa7vGRlnsbqKKocec2G2w2KaCBKggiRI03dwRtoHaUforui6U+&#10;z0pEFFxcwSzEFszEhc2/gihE+9UnZQNVFARoNAKs3VZIkhTQQBVFERqNGFDfvELVP+Y3N+c6qNQr&#10;roNKROESuQ6qH66DGnodVDZQiShcvg1UroM6NPAGQyIiIrqucnKy8M///P8wb94cZURERNQrNlCJ&#10;iIjouhBFDVSqKHR2dqOrywabzQYA0Gq1yl2JiIiCYgOViIiIrotHH12GF154Fg8/vAxRUSqUlBTh&#10;2Wefxpo130dq6gjl7kRERAHYQCUiIroRXJ4ZLIWhc1/uhg1/wuuvr8eFCxcQHx8Pl8uFP/3pXfzr&#10;v76Ohoaryt2JiIgCqAsKitYFmyZaFEVotTFwuVxBp5FmPjTybqvVb5p/IqJQ1Go1otXRYdeXwZ7D&#10;aYdt7EKoVCpEle+Dyu4e7hru8ZGba9w5XHA4nPIkSYB7kqSsrFG4a94cHD9+EqNGZQIAyssr3LEg&#10;IrFgKqxXzsHefsX3tEQUYVQqICUlHkmJcYiPj0W8/vo9RCEa1m7JM21R78RhWRCGjULbmX0QRcGv&#10;PnmnO/J+FQURsbE+uWJCJFEUERur7aW+9VX/mN+MPEoURWUGANBoNNDr9WA+tPOoKHayE1H/hFtf&#10;hkKuspoBAK744UHzYG6dXFBGAIDRo0fDbLbg4MGDOHu2EhkZGUhMTFTuRkQRTqvVIEYjBDTyroeY&#10;GBExMcFrTG9EUQOdTgdBCH6sRqOBThdO/WIeTKTk6pycvKA9qADgcNhhs9mCtnDBfEjklq4u9qAS&#10;UVi8PagIs74MhVzKKAZ0yVA1VCOquS4g7+v4yM6loD2o1dUXUFpaCnNnJ06frsDRY1/C2u1eT5s9&#10;qES3jhiNCI0m+AdR14Mk2WGzBa6FqeTbgwq44HA45Pqk7EGFywWn0w6b1ZMHaVz7Hh9MePWP+Y3M&#10;uQ4q9aq/66CuWLEMSxYvAgB8unUbNm3aotzllrFmzWpMnDAekiRh8+b3sG37TgCAwWDAD578e+za&#10;tUveRhRJNBoR8+fPRmnpaRiNN68RIHId1AD2KQ/COXY+VLXlELb+uzK+pbgidB3U++5bgtG5uXj1&#10;336njIjoGuh1WsTHx8rfZ2ZmIikpGadOnfTbb/ToPDQ3N6G1tRXJyckYPToPx44d9WuAGAwGqFRR&#10;qKurlbd1dFhgMnfJ34fCdVCHHo7fpOumuLgIM6ZPxcaNf8bKVU/02TgtLi7Cumd/CoPBoIy+dosW&#10;zkNuzm146eVX8b0nnkRScjLeeP1VFBcXKXclIgopquYUAMCVMQaO9DxlTGFYtfIxPPP0U0hNTVVG&#10;t5z8/Dz84uc/w333LVFGNIgNH56CRQvnYPjwFGUUVHFxAUaNGqnc/LXLzByF+fMXICsr2297Xl4e&#10;kpKSAABJScmYOfNOTJo02W+f9HQDMjIy/LYRhcIGKl1XNklCXZg9NiMNaSHHoEeCzs4utLa2AQA2&#10;bdqC1U+uRVnZGeVuREQhRV29ALTUAwCcUx5QxkOGS4yDo2Qu7Iu/r4z6tOGtd/DCiy+hoaFBGd1y&#10;Kiur8M8/+zk+/vhTZUSDWGNjM7Zt343GxmZlFJReF6fcFBFcLhcqKsqxYMFCREe7b+fo4e6VVKmA&#10;c+eqMHnyHYiPj+9J2WtJ/cAhvtSrcIf4+g7tBYCamktY99zzWLRwHpYv/xYEwX0Pw/ETpXjttTcC&#10;9m9sasJvfvM7GI1GrHv2p8jOHgUAsFgseP2N9b02DIuLi7B82Tdh7jSjxNPD6Xs+eHpEfV+Hd/ix&#10;wWDAE997HOUVFVgw/y5IkgSjsR6jR+fK5z9+ohQV5RWYO3cufvf67wGAQ3xpQPR6He5edBcOHDwq&#10;D7313QYA8+fNkn9Pm5tbsPWznbBabcjPz0VSYgISEuKRkWFAWVkFDh85Dr1eh/vuXQitVgsAqK01&#10;YveeA5g/fzZMHWbk5eUAACRJwo6de+XnnTplIoqLCz2vDPL5vFlnpwW5udlISUnGvv2HUVlZLe8b&#10;Cof4BufMLIb97r8DAKgulUG9ZyOiuk3K3SLeQIb4OlJHw5E/FcgeB7hciHI5kSd19muIr3II76xZ&#10;M3DvPYsRHR0Nu92O8+drEBsb2+sQ37U/+gHa29uw4a13AACpqan4m+8+goOHDmPv3gO4774lmDtn&#10;lrx/S0sr/vPN/8Y9SxYiISHR79xrf/QDnKuuxscff4r8/Dx857FvQ6uNAQB0dXXj7Xf+B5WVVcjP&#10;z8M9S+5GbW0tpk2bgpaWVrz/wSe479675ef1ni8jwz2SyPd4GjxiY7W4Y/I4HD12EpJkx6SJt6O1&#10;tR0FBe73Gna7HUePnURbWwdmTJ+EhISehl3pyTJculSH4uIC5OZkAQCsViv27jsCi8U9PNY387p6&#10;tQmHDh9HbKwWs+6cAo3GXZurz19EWdlZ+bjurm5kZKQjISFefi4v5RDf6dNnoLOzExkZmejoaMe+&#10;fXsBAEuW3IOzZ8/i/PlqjB49GllZ2ejo6EBWVha2bNkMAJg8+Q6o1WocPnxIPh+H+FIo6pyc/HXK&#10;jURedoc95E3MvsrKzqDqXDXy80fjjTfWY/Pm91BcXIRvP7wc77//IV7519fw/gcfYcniuzF2XAne&#10;fPO/oInRIDExAb/85a/xl7+8D5PJhDVrVkOr1WLtj5/C+x98BEmy4dsPL8fly3VobGxUPi0AYMSI&#10;4bhr7iw0XL2Kp5/5Gd7/4COMGVOAO2fOwK7dewJeR9W5aix98D44HQ5cbWzC7DkzYTCk48VfvYI/&#10;b9qMPXv3w2LpRErKMLz4q5fx+ec7kZt7G7Kzs3Hk6DEAwJQpk1FTU4Pq8xeUL4coJJvNhowMAzQa&#10;EXV17l617OxMJCcn4quvzqCtrR2nTp3BidKvcKL0K2SNcg+Ham5uRUpKMiZPGo9TX53B5zv2oK6u&#10;Xm6cfnn8FD7fsQcnSr9C9fkaREerUZDvfuOz5b2PcKL0K3R3WzFubDFqai7B4XCgrq5efp5z1Rdw&#10;++1jYDRecb/GkekoKSnEvv1HsGfvQTQ3t/r9HKH4TpJEPVQdjXA5nXAZ8oGEEXDkT4fK1IKoNvfv&#10;wK2np4Eqf+8zSZJL0MJRMBX2O78NV9EsuBLT3Ee01CO6fA+SUrP7NUlSfn4ekpOTcejwEeTn5+GB&#10;++/Btu078B//8Ra+On0Gd86cDkmy49DhI8pDZdOmTYHV2o3SUveQa51Oh/HjbkdtbR1iYmJw19zZ&#10;ePudP+N//rwZ27bvwN59B9DZ2YkJ48ciJibG79zTpk1BS2srKivPobm5BV98sRvbtu/Atu07kJ2V&#10;iVGZGSgtPYWUlBRMmzYFgiDg5794EXv3HUBUVJT8vJcuXcaqlY8hJiYGP//Fi9i2fQfsdgkP3H8P&#10;6usb0Nzc4vMT0K1MEASMNKTBaGyA0+nEbdmZEAQBO3buw9nKalhtNuTn3YbLtfW4XFuPEcNTUHH2&#10;HI4cLUV7uwmjRo3ESEMqvth1AOXlVZAkO4qL8mE0NiAlJQkjDWnYvecQysurEC1Ewy7ZcejwcQiC&#10;gGlTJ6DqXA2OHC3F+QuXUJCfA5fLhfZ2E0aMGIbc3CycPHUGJ06cRnu7/wdnGlHwmyQpMzMTDocD&#10;X355DIsWLcbFizWwWCzIy8tDc3OzfA9qSkoKDhzYj4kTJ8Fms6GpqQkGw0hERfnfg2q1SgOYJMmn&#10;9PRUI8XXnh2CNUaDbaPIEiUIwd9MiKIInS4OzId2fi3LzJSUFKG1td2vl7G8ogKZmRlB7zs1GAxI&#10;S03DgQPuT5UB4HRZBWyShJKS3u/97LRYsGPHLvn7ivIKJCUloLi4CCUlRbBJEk6XudfhKys7g9bW&#10;diQlJ8v7Hzt2XO5tJbqRTpdVIGVYMjQa9/D27KxMlFdUwWp1r5Hpq729A0mJCfL3zc0tuHjxsvx9&#10;enoqLJYuv21ekt0u/84DgNncCcke/I2AzWaDZLdDr9fJ2xoaGgc8wVK49WUo5dGln0G9392ToIqJ&#10;hWP+Sti++y+wfeP/QVrwf2Cf+g04Ji6BY+IS4I77oJ72AFyT75W3+T6+/vxeqKfdD9eke+CYuBiO&#10;CYvhmHA3HBPuhnTnCkiP/ALOqUuB+GHyz6+qq4C6tgzQ6uVtA5GfPxqSZJd79BsaGlBff20N/fb2&#10;DgDAzBlTlVG/NTY1IyGhZ0kdu13Cl8fdIxOUUlNTMXz4cL+8srIakmRHfv5ov31pcLHbHag+f1H+&#10;vqurG3Z76BUTDOmpaGpulUe0NTW5P7wQhGhotTFwOBxyZjKZodGIEAQBiYnxiI6OlveXJAlNza1+&#10;tb6lpS3socdeFosFe/fuwYIFPSPhfKlUKjgcDnz++TbMnXsXYmLcIwyuB1EUEBcXG7L+CoIInS50&#10;Hqw++2IeGTnXQWWujACf/FoaqKmpI5Sb0NrSAlEQkJQUuCZeUlIi4uLcwxS9jEYjOs2WoOfqTZ3x&#10;CmyeYp2aOgLDhw3DC79ch7c2rMdbG9YjO3uUfE7JZkdrCz+pppvD2yuSkpIMvV4HrTYG9fXue+v0&#10;eh2+/fA38PiqR/D4qkf8huDC8ybGtyGblJgQsC1c+fm58vM8+sgypCS7J7jw8r5pH4hw68tQy9Xl&#10;eyH8z88Qc3onBNNVQNQCKSPhyh4L5+13yQ1A27hF6CpZAGn83QGNw4jIxy5CV/ECSOMXwenTOHWO&#10;vxuuvCl+P7OXa2QhHGMXwDGmZxjtQAwflgKLpcvvftTGpv69uVZqaGjACy++BAB4+aUX8Iuf/wz5&#10;+eFNaJWamopnnn4KL7/0Al5+6QW/YcLwLKPR0BB89E9CQrw8NNiroaEBFksXhg8LbzIdGvwEQYBG&#10;IyI3JwsP3L8ID9y/CAvmz0JcXCzi4tzDb70NUniuI1arDZIkQauNQVxcLBbMnyUfm5uT5XePq8nc&#10;Kf93f5w+/RXsdjvGj58ApzP43YL19fWorDyLOXPmhjUaLxxcB3Vo5FE2W/A3NlarFSaTCcyHdn4t&#10;BaWh4SridLF+vaVJycmwSZI8+ZCv1tY22CTJr2fTYDAgTheLhoarfvsqiZ7hM14jDWkQPcW6oeEq&#10;amouYeWqJ/wer732hs8ZiG4Oq9WG5qYWlBQXomhMPrq6umEymeV7UXfvOYg3N2zEmxs2osynBzSY&#10;1rZ25aaw5OfnYkxhHv60cQve3LARf9q4Bc0t4Q3jDUe49WUo5qrONkQf/yv0n/wG2o3PQP3Jb6He&#10;9TaijnwA9fFPoT7+KcST26A9/TmE0s/kbb6Prz0/tQ3ass8hlG5D1ImtUJ/4DOoTnyGq9DOoqoIP&#10;s1XVVUB96nOoy933rA1UsMboQBpzwRqHG956Bz956hkcPnIUy761NOiswampqYiNdX+Qmpqair99&#10;/Ls49dVp/OSpZ/CTp57Brt3h/3zt7R2QJDsSEnpGSXjPH+znpKFJkiRYrTaUnizDhx9tkx9//XQn&#10;GhubcelSHaxWG5YsvgsP3L8Iw1KS8OXxrwDPh5rNza34dOsXfsceOhy8V7+/Pv98G6ZNm46YmNBz&#10;D+zduxejRmUhLS1dGQ2IzWaF2WyGJAXWV3jqr9kcvP6ij/oM5hGTR0lS6CFfZnMnmA/t/FoaqKdP&#10;n4EoCCjx6QUaU1iIy5drgw6nNRqNuHy5FmMKe/YvKS6EKAg4fTr0JEnwfMJYOKbnuBkzZqC1tR1l&#10;ZWdw+vQZJCUlYNHCeX7HEH1dLtcaodXGIC1thN8wXF96vQ45ikkvlOrrGxAfr4fB58OZgcjKygzo&#10;Qb0W4daXoZ47LGao66ugPncU0ad2yA1AHP0YjkMfQnXsk4DGYWTkn8Bx6COovvwr1Me3Qu3TSBX2&#10;bYKw8Z8RdfhDoL2n59A1shDOjCKgy+L3b9FflZXnkJCgx6xZMwBPgy49ve83vu3tbX5Db/PzR8sT&#10;iym1t7fD7hkO39jUjNhYrdxYzc/PRXx88GHKqampGHt7iXJzSN7hyaNzeybly8/PhSBEo7LynN++&#10;NLQZ6xvk+1aVYmO10GhEfL5jLz78aBt27zkkD/dta+tAdLQa6en9G4UWikql8rv/s7W1FaWlJ5CT&#10;kytPQCTPR+QhSTbs3LkDBQUF/sEA2WwSOjstIeurJNlgNofOw63PzL/enJMkUa/CnSQJnsmKxo8f&#10;i9LSU2hsbERjYyMuX67Dd7/zCJYv/yaWLr0fbW3t+JdfvwJ4ekynT5+CB+6/BzPvnI6ysnJ8/vlO&#10;jB1Xgu///fewdOn9KCwswPvvf4hDh4J/Kg/P8xYXj4HL6cTfPv43WLr0fkh2Ca+//geYTKagr+Pe&#10;exfD2t2Nq41NQSc88p0UyWQycZIkuq5MJjOyRmVAEKLx1Vdn4HA4YLPZoNfrMGP6HZgw4Xbk3DYK&#10;FRXnoFarUVdXj5SUZCQmJqD6fI18HpvNhrb2DsyfNwuTJ43HhAm3QxQFXGm4ipycLFy5chUmkxnw&#10;NHjT0kbgwoWLaG/vwOjRt2Hq1EmYMOF2REVFoa2tHc3NrTCZzMgY6X7D753IKVycJGmo6H2SJJXT&#10;DlXTJajPHgAaLsAVFQUkpbvvP03PRYpTGvAkSc3NLdDr9Vh890IsWjQfU6dMRl1dPQRB6HWSpPr6&#10;BkydMhkPPngfFi2aj+hoAW1tbWhouIqYmBis/dEPcO89d2PRovkYnZuDnV/sxpkzFaisPIdJkyZi&#10;yWL3840YPhx1dfUwmc04caIUCYkJmDtnlvxazlZWQaMRceTol0hJSUFRUSHOlFfIQ/t9J2e6dOky&#10;SktPYcyYfDz26MPyc2/bvgMnTpxU/gh0C1NOkjRyZBqaW1rlWXjj4mKRkpKEOuMVSJIEl8uF8eOK&#10;UVCQi67ubly6VAeXy4VZd05BQUEuCgpykZY2HEZjA6xWK3S6OEyeNFbOsrMzUF9/FVarFUZjA8be&#10;XohxY4vkvKu7W54kCZ5lcIJRTpIEAB0dHTCb3dcVeDoXnE4n6upq0d3dDZUK6O7uQovPrVOtrS2w&#10;Wq2or6+HydRz+wgnSaJQuMwM9SrcZWa+TsXFRVi58jG89dY7vS5HQ0Q3lshlZga1gSwz43K5v0LU&#10;wZF3B5B3B/JEoV/LzBBRcIIgYMb0SWhqbpWXjoFn+RgAftsGQrnMzPXGZWYoFDZQqVeR0kAtLi7C&#10;k6ufQGysf6GsqbmEzVv+wgYqUQRgA3Vwu5YGqgruPEqrQ/YDa25IA9V3fVRfZWVn5PVPiQaT2Fgt&#10;pk+bhFNflfv1gk6bOhHG+ga/NU0HIlarQVJSz4y/11trqxmWLqtycwA2UIceNlCpV5HSQO0Ne1CJ&#10;IgMbqINbpDdQiYai4cNTcMfkcX4fzFSfv3jNvacAEKVSISlJh5iY4DOuDpTL5UJ3tw2tbeaAe1aD&#10;YQN16FEtWbLUFexGVVEUIYoCrFZr0BtZmQ+NvKW1FVZr359uERGJngZquPWF+a2Ve98QiqLGndts&#10;sNmkgAaqIIgQNd7cwQYqEV0T3waqKET71SdlA1UU3PfNWrutkCQpoIEqiiI0GjGgvnmFqn/Mb27O&#10;dVCZKyPAJ7+WdVCJaGgKt74wv9XzwBlF4cl1On3IdQqJiAaK66AOjVydk5O3LtQsrQ6HHTabLeQs&#10;rswHf27p6oLD4VBGREQBfGfxDae+ML/VcwkOh1PuQQW8w34Bh9MOm2SDw+GSe1ABQCWISCyY2q9Z&#10;fIloaPOfxdclz3zvdDq9NxzIX+Fywem0w2b15EGG8/oeH0x49Y/5jcx5Dyr16la4B5WIIoPIe1AH&#10;Nd6DSkRfB96DOvRw/CYRERERERFFBDZQiYiIiIiIKCKwgUpEREREREQRgQ1UIiIiIiIiighRgtCz&#10;sK8vURSh08WB+dDOucwMEfVXuPWF+eDMBUGEThcbMiciGihRFBAXF7q+9FV/+qpfzCMjVxcXj10X&#10;bJbW2NhY6PU62O32oLO4Mh8aeae5Ew6nA6oold8jWoiGKIruyRxVYM6cOXNEqVWIVkeHXV+Y36p5&#10;nDv3LDXj/iVQuUOVCrGxsdDpdLDbHe6F2FUIWGZGajXC5XTA2tkOp8sFp8sFFwCnC1BFRUEdHQ2n&#10;0wmHw+GXu1wuREWpoI5Ww+l0wul0wuVy+T2ioqKYM2cecbn37zcKUWo1nC73cjFOF+CE+2/c/fev&#10;lnO7wwXN8EwISWkQEg1oO7MPWq0WOl2cp75Insrivhy565O7/jg89Us5Y6+7vul7qW991T/mNyNX&#10;LVmy1CVJdmUOURQhigKsVqv7AsN8SOYtra2wWq3KmIgogOhZZibc+sL81spdnqUaRFHjzm02vwaq&#10;d5kZQRAhary5Q26gcpkZIhoI32VmRCHarz4pl5kRBQEajQBrt7WngeqzzIwoitBoxID65hWq/jG/&#10;uTnXQaVecR1UIgqXyHVQBzVvA1Xuq+A6qER0E3Ad1KGHNxgSERHRdZWTk4V//uf/h3nz5igjIiKi&#10;XrGBSkRERNeFKGqgUkWhs7MbXV022Gw2AIBWq1XuSkREFBQbqERERHRdPProMrzwwrN4+OFliIpS&#10;oaSkCM8++zTWrPk+UlNHKHcnIiIKwAYqERERXRcbNvwJr7++HhcuXEB8fDxcLhf+9Kd38a//+joa&#10;Gq4qdyciIgrAdVCZKyPAJ4/iOqhE1E/h1hfmgzNPSkrEhAnjcPTol0hOTkZRUSEkibPBE9G1E7kO&#10;6pDIo0RRVGYAAI1GA71eD+ZDO2cDlYj6K9z6wvxWzwVlBAAYPXo0zGYLDh48iLNnK5GRkYHExETl&#10;bkRE/SaKGuh0OghC6Pqk04VTv5gHEym5Oicnb53T6VTmAACHww6bzQbmQze3dHXB4XAoIyKiAGq1&#10;GtFq96ei4dQX5rd6LsHhcMrLzADuZWaqqy+gtLQU5s5OnD5dgaPHvoS1292DqhJEJBZMhfXKOdjb&#10;r/iflIgoCHFYFoRho9B2Zh8AFxwOh1yfvAvGyAvHuFxwOu2wWT15kCVlfI8PJrz6x/xG5lwHlXp1&#10;reugrnv2pyivqMCmTVuUERENMiLXQR3UInUd1PvuW4LRubl49d9+p4yIaBDgOqhDD8dv0qCyZs1q&#10;vPTSCzAYDMoobIsWzsMbr7+KRQvnKSOiiGYwpOGuuTOVmwfkrrkzYTCkKTcT3XSrVj6GZ55+Cqmp&#10;qcrouvnBk3+HWbNmyN+v/dEPsPZHP/Db50ZRPjfRtRo+PAWLFs7B8OEpyiio4uICjBo1UrmZ6GvD&#10;BioNKq+99gaeeuoZGI1GZRS2bdt3YvWTa7Ft+05lRBTR3BMPBL8vsD80GhHaWK5bSdePS4yDo2Qu&#10;7Iu/r4z6tOGtd/DCiy+hoaFBGV0XqampiI2N9dv26r/97qb0yAZ7bqJr1djYjG3bd6OxsVkZBaXX&#10;xSk3EX2tOMSXetXfIb5r1qzGxAnjAQCNTU2QbHacPHVKHuK77tmfIjt7lJz/5je/g9FohMFgwI9/&#10;/AMMHzZMPtenW7dh06YtKC4uwpOrn5Av4jU1l7D+j2/iie89jvKKCiyYfxckScLrb6xHSUkRxhQW&#10;Yt1zz6O4uAjLl30T5k4zSoqLAp4TQNBzb97yF6xc+RjeeusdlJWdARSv22Kx4PU31qOs7AwMBgOe&#10;+N7jqK+vx/TpUwEAkiRh8+b32MClm2rqlIkoLi6Uv6+tNWLb9l0wGNIwf94sueG6b/9hVFZWY+qU&#10;iUhLG4Gtn+2E1WqT9zt5qgzFRQXQat0NVEmSsGPnXhiNfd8vyCG+g9tAhvg6UkfDkXcHcNsEwOVC&#10;lMuJPKmzX0N8lUN4Z82agXvvWYzo6GjY7XacP1+D2NjYPhuUa3/0A2RkuEfXtLS04j/f/G8kJMTj&#10;O499G1ptDADAbrfjk79uxejcHMDTOIanF7fYcx2prTWivb0NjU3N+PjjT7Fq5WNISEj0e/61P/oB&#10;zlVX4+OPPw04vqurG2+/8z8AEPS5Gxoa/bZ796+srJLPT9Sb2Fgt7pg8DkePnYQk2TFp4u1obW1H&#10;QUEu4PldO3rsJNraOjBj+iQkJMTLx5aeLMOlS3UoLi5Abk4WAMBqtWLvviOwWLoAT4+rN/O6erUJ&#10;hw4fR2ysFrPunAKNxn0tqD5/EWVlZ+Xjuru6kZGRjoSEePm5+sIhvkOPOicnf51yI5GX3WEPeROz&#10;0ooVyzBmTAF++ctf4+13NkIFF+64YxLOX6hBWdkZrFmzGlqtFmt//BTe/+AjjBlTgDtnzsCu3Xuw&#10;atV30NHRgaef+Rne/+AjvP/BRygrOyM3IHfv2Ydf/vJf8P4HH2HX7j3Q6/WYPWcmDIZ0vPirV/Dn&#10;TZvR2NiIkpIiDB82DLt278GIEcNx19xZaLh6VT6v73OGOveIEcMxfvxYlJaeQmNjY8DrliQbvv3w&#10;cly+XIfu7m7MnjMTGk2MnMfGxmLWrJkoKyuHyWRS/jMR3RB1dfUQRQE2mw1b3vsI1edroNfrcNfc&#10;mdiz9yD27D2Ic9UXMHPGFLS1d6CiogpZozKQnZWJ2joj5syejtKTZThzphIXL9YiM8OAL3btx/79&#10;R2AymZVPF5TvJEk0mPU0UOXvfSZJcglaOApnwD7zIbiKZsOVlA4VAFWLEdHl+5GUOqpfkyTl5+ch&#10;OTkZhw4fQX5+Hh64/x5s274D//Efb+Gr02dw58zpkCQ7Dh0+ojxUtmrlY4iJicHPf/Eitm3fgdGj&#10;czB58iR88tetqKszIj9/NLZ+th1vvvnfuHTpMiaMHwsAKC09JTeQf/f6evzv/36IYcNTMOWOyai5&#10;eAmVlecwYfxYxMTE+D3/tGlT0NLaisrKcwHHx8XF4q65s3Hw0BGcrawKeO7m5hZ88cVubNu+A9u2&#10;70B2ViZGZWagtPSUz09EFJogCBhpSIPR2ACn04nbsjMhCAJ27NyHs5XVsNpsyM+7DZdr63G5th4j&#10;hqeg4uw5HDlaivZ2E0aNGomRhlR8sesAysurIEl2FBflw2hsQEpKEkYa0rB7zyGUl1chWoiGXbLj&#10;0OHjEAQB06ZOQNW5Ghw5WorzFy6hID8HLpcL7e0mjBgxDLm5WTh56gxOnDiN9vbw3iP5T5LkU3p6&#10;qpHia88OwRqjwbZRZOE6qMyVEeCT92eZmTGFhbh8uVbunTxdVoG29nYAgMFgQGZmBsorKuT9K8or&#10;IIoiDAYDGhquorAgX/6E2aukpAidFgv27j3gt93r2LHjvQ7n7bRYsGPHLvn7ivIKJCUloLi4qM9z&#10;w/O601LTcOBAzz6nyypgkySUlLhfq2Sz++WtLS2QbHb5e6KvS3p6KiRJQnNzCwDAZDKjo8MEnWc4&#10;1+49B6DVxuD+++5GV1c3KiurFWcYmHDry1DLnUkGOLLGArfPRdTUB+CafC8cE5cEPHDHfVBPi+T8&#10;Xqin3Q/XpHvgmLgYjgmL4ZhwNxwT7oZ05wpIj/wCzin3AwnD5Z9dVVeBqNozgPbahrPm54+GJNnl&#10;39WGhgbU19crd/OTmpqK9PR0nKvu+f0+V30eoiiEdV/r6Nxc1NfXy0OMjx49jpaWVuVuISmPr6w8&#10;BwB+vVa9aWxqRkICl+mhgbPbHag+f1H+vqurG3Z76BUaDOmpaGpulUfQNTW5ryGCEA2tNgYOh0PO&#10;TCYzNBoRgiAgMTEe0dHR8v6SJKGpuRV6vU4+d0tLW9hDj4PhOqhDI+c6qMyVEeCTh9tANRgMiNPF&#10;oqHhqrzNaDSi02wBPAu3x8XGYsniRXhrw3q8tWE9HnnkYSQmxiMpKRGbNm3B62+sx5Orn8BbG9Zj&#10;zZrVAIDU1BHoNFuCNkIlmx2tLe4iGK464xXYPEW1t3N7JSUlIi7O/14878+VmjrCbztRpElKTEBK&#10;SjIefWQZHl/1CB5f9QgyMgxISkwAAFitNpRXVEEQonHw0DHl4QMWbn0ZCrkzeyykRU/A9je/hv1b&#10;/wjHwv8D29Rvovv2BZDG3x3Q+HNMXALbuEXoKongfOwidBUvgDR+EZw+jVPn+Lvhypui/OcAALhG&#10;FsIxdgEcY2Ypo34ZPiwFFkuX3/2ojU29v9lNSIiHVqvF3Dmz8PJLL+Dll17Agw/cB71e32cj0X2P&#10;qNbvORoaGuShjn3xHl9cXCQ/9xPfW4X4eD1SU3sa8L5SU1PxzNNPyfvPnXNt/2ZE/SEIAjQaEbk5&#10;WXjg/kV44P5FWDB/FuLiYhEX5/6AydsgBQC9Xger1QZJkqDVxiAuLhYL5s+Sj83NyfK7x9Vk7pT/&#10;eyC4DurQyKNsNpsyAzzjzU0mE5gP7Tzc4b2+jVEvb6MVAFpb29DW1oGNG/+MlauekB+rn1wr3+dZ&#10;VnYGq59ci2f+aR0yMzOwYsUyvwbvQIieYS5eIw1pED1FNZxzt7a2wSZJSEpOlrcFa4wTRaLWtnbU&#10;1hrx5oaNfo/DR44DnjcWY28vQm1tPebddSc0muAXjP4Kt74M5rzdEYW2hU/CvuD/wDWqBBBiAFMz&#10;VMZKRJ87gpjTOyCUfgb18U8DHuLJbdCe/jxy81PboC37HELpNkSd2Ar1ic+gPvEZoko/g6oq+DBb&#10;VV0F1Kc+h7p8rzLql2CN0eHDep+ptL29AyaTCR98+DF+8tQz8uOff/bzPu/rDNYY9TY6Q/HNvcfv&#10;2r3X77n/8emfBR29k5qair99/Ls49dVped9du6/t34yoPyRJgtVqQ+nJMnz40Tb58ddPd6KxsRmX&#10;LtXBarVhyeK78MD9izAsJQlfHv8K8PTMNje34tOtX/gde+iw+5pzPdhsVpjNZkhS6PprNvden/uq&#10;38y//jxKkoIPRbTZbDCbO8F8aOfhNlABoLyiApMnT5SXeCkpLkRigrunxmg04krDFcyY0fdU+r6N&#10;3dOnzyApKWHAS74IgoDCMT0Tx8yYMQOtre0oKzsT1rmNRiMuX67FmMKec5QUF0IUBJw+7W5YE0Wq&#10;+voGxMfrQy4XM33aZFy+XIe9+w6hq6sb48eVKHcZkHDry2DNu8U4tC58Eq5hmQCAqIr9EP77/0Hc&#10;9ByEv/4OUbvegfPQB1Ad+ySg8ac+/ilw9GM4Dn0YwfkncBz6CKov/wr18a1Q+zRShX2bIGz8Z0Qd&#10;+QAqc88IF9fIQjgyioFu/w8y+6uy8hwSEvTysize4bu9aWhoQGNjIyZNnKiMwnKuuhpjby+RhwPn&#10;5+ciPl4v541NzYiN1YbMlcf3R2pqKsbefn3+LonCZaxvkO9bVYqN1UKjEfH5jr348KNt2L3nkDzc&#10;t62tA9HRaqSn37gRZjabhM5OS8j6K0k2mM2h877qN/PIyDlJEvWqP5MklZWdwcwZ0/Gtbz2IpUvv&#10;R1p6GkymTjQ0NKCs7AwOHz6KseNK8P2//x6WLr0fS5fej/Hjx2HX7j1Ys2a13/a2tna8/vrv0djY&#10;CKfDgeXLv4VvfXMpli69H6OyMnHmTAWmTJmMmpoaVJ+/IL8G5SRJxcVj4HI68beP/w2WLr0fkl3C&#10;66//ASaTKeS5L1yo8ZskSfm6CwsL8P77H+LQoSPQ6/UBryM39zZkZ2fjyNFjMHGSJLqJOjpMGD+u&#10;GFPumIjhw1NQXl6Jy7VGLFo4B1PumIgJE25HSUkhmppaMH3aZGi1Mdi3/zAcDgeuNjZh6tSJsNkk&#10;1Nc3QK/XYcb0O+T9w5koiZMkuUn3/giq+GFARxOiP/sD1OX7oHIEvxjfmnqfJEnltEPVeBnqin1A&#10;wwUgOhpITAO0OiAtFylOacCTJDU3t0Cv12Px3QuxaNF8TJ0yGXV19RAEoddJkkpLT2HMmHw89ujD&#10;WLRoPhYtmo+iojHyOXNuy8asWTMxb94cWG1WJCcnycdVVp7DpEkTsWSx+zlHDB+Ozk4LGpuaUFl5&#10;LmheV1cPk9ks5wmJCXj0kYfk5548eSIqq6px6dIlv+duaWlBe3sH5s6ZJf98ZyuroNGIOHL0S+WP&#10;RRSUcpKkkSPT0NzSKo8GiIuLRUpKEuqMVyBJElwuF8aPK0ZBQS66urtx6VIdXC4XZt05BQUFuSgo&#10;yEVa2nAYjQ2wWq3Q6eIwedJYOcvOzkB9/VVYrVYYjQ0Ye3shxo0tkvOu7m55kiR4lsHpD06SNPRw&#10;mRnqVX+XmYkkxcVFAcvFENGNI3KZGTjzpsA+5zG4XC4IH7yMqKbLyl1uWQNZZsblcn+FqHMvN5N3&#10;B/JEoV/LzEQi5TIyREOBIAiYMX0Smppb5aVj4Fk+BoDftuuJy8wMPeHNgENERER9shfeCQBQnz0w&#10;qBqn10pl64T69C4IW/9dGV03s2bNwK9e/Lk8uZD3sWrlY8pdiWgABCEa0dHRuHq1yW+7XhcX1igb&#10;onCxgUpERHQduEQtkJoNWLugPvKBMqYbbO/eA/jHp3/mNxnRT556Bhveeke5KxENgMXShVNfleOO&#10;yePkWXofuH8RTOZOXLpUp9ydaMDUBQVF64LdYyiKIrTaGLhcrqD3IDIfGnm31QqHI/RaWZGssbER&#10;27fvQGNjozIiohvAew9quPVlsOWuzCI4cyYiurYM8fVnAnKvUMffOrnGncMFh8MpD/EF3EN8BUGE&#10;Ntabu9yx984wQURiwdR+3YMaiQ4dPiKvZ0o0lFgsXag6dwFnK6vlR3/vKe0v33tQRVHwq0/Ke1BF&#10;QURsrE+uGM4riiJiY7W91Le+6h/zm5FzHVTmygjwycNdB5WIyCvc+jLYcleCe+ZKta0raO4V6niv&#10;WycPnOETnlyn04dcp5CIaKC4DurQyNU5OXlBe1ABwOGww2azBW3hgvmQyC1dXbdsDyoR3Vy+s/iG&#10;U18GW+7MLIYrLRfqS6cBY1VA7ivY8b5ujVwK2oPqcgEOpx02yTZoe1CJ6Obxn8XXBYfDIdcnZQ8q&#10;XC44nXbYrJ48yIRIvscHE179Y34jc87iS726lWfxJaKbSxzis/jaZy6Hc8wsqPdvgrp8vzK+5bmu&#10;YRZfFdx5lFaH7AfW3PKz+BLRzcNZfIcejt8kIiK6Ljxvelx880NERDRQbKASERERERFRRGADlYiI&#10;iIiIiCICG6hEREREREQUEaIEwT3jopIoitDp4sB8aOdcZoaI+ivc+jJYc7Va3Wve1/G3ei4IInS6&#10;2JA5EdFAiaKAuLjQ9aWv+tNX/WIeGbnqwQcfcnV2WpQ59Ho9dLo4dHR0gPnQzevqjOiydiljqNVq&#10;qNVq2O32oNNEM2fOfOjl0dFqaISYsOvLYMvtMx+Cc8ydiDv2AYY1lAXkXqGOj/TcO2umXh/vzk0d&#10;MJstAbP46nR6xOni0GEyobOzK+gsvi0nt8NSfw5dTbXy+b0za6rVUVCr1XDY7X7LnClz5e+fV6jf&#10;T+bMmX+duffvV42oqCg4HA7P37d7pm/vPv65E9oRmdBn3474vOm4sPlX0MXFQaeLRUeHCRaLJWAW&#10;X71OB50uDqaODnR2dgbM4qvX66HX6wLqm1eo+sf85uaqJUuWuiTJrswhiiJEUYDVagXzoZu3tLbC&#10;arUqYyKiAKJnmZlw68tgy70NVPHge9BdPBaQe4U6PtJzbwNVFDXu3GaDzSYFNFAFQYSo8eaOoA1U&#10;477NaDt7yOdZiYiCGz7hbgybsBAXNv8KohDtV5+UDVRREKDRCLB2WyFJUkADVRRFaDRiQH3zClX/&#10;mN/cnOugUq+4DioRhUsc8uuguhuo6n3vQl2xTxnf8q7nOqhsoBJRuHwbqFwHdWjgDYZEREREREQU&#10;EdhAJSIiIiIioojABioRERERERFFBDZQiYiIiIiIKCJwFl/mveacxZco8qlUKmSNSkd8vO66T/7Q&#10;0WHGpcv1cDgClxNQEjmLL2fx5Sy+RIOGSqXCbdkjodPFfq3XFs7iO/TyKFEUlRkAQKPRQK/Xg/nQ&#10;zqOi2MlOFOkSE/VISNBf9zcQABAfr0N8vE65uVfh1pfBmgtCdK95X8ffOrmgjABPrtPpIQjBjyei&#10;W0NSUjz0+riIubbA8wGZTqcLWV+89afv+sU8mEjJ1Tk5eeuCLbQLAA6HHTabLehCvGA+JHJLV5ff&#10;QulEFHkSEnTQ6WKVm6+brm4rOju7lJsDqNVqRKujgTDry2DLnaOK4Ro+CqqLZcDVmoDcV7Djfd0a&#10;ueTp/XD3oALepWcAh9MOm2SDw+GSe1ABQCWISCyYCtOlM+hurvU/KRFFlHj9jb22WLq6w7q2xKWP&#10;Rmx6LtrO7APggsPhkOuTt+ksN6FdLjiddtisnjxI49r3+GDCq3/Mb2Suzs4evU4ZQP4fT+rlYOZD&#10;IZfsofchovBoNCLuvvsudHZaYDKZlfE10+li/d5EjByZgZyc29DQ0OC33+jReQCArq4uJCUlYdy4&#10;8aivN/qsbwmkpxuQmJiIjo4OeZu50xLWmwhvAzXc+jLYcm8DFRdPw26sDsi9Qh3vFfm505P7rIvq&#10;00B1Oh2w2eye43vWQcUt3kBdsWIZli/7Jnbt3qOM+rRo4Tz87d+uQnnFWZhMJmVMN1B+fi4mTRyH&#10;6vM1yuhrd6OvDddKF+d/bcnMzER2dvBri8vlQnd3N5KTk3H77WNRX1/vd20xGAyIj0+AyeRzbTGH&#10;d23xbaA6HA5IkvfDsZ6GqferXH+8uaKB6j0+dH3rq/4xvxk5x29SxCsuLsK6Z38Kg8GgjIgoiMzM&#10;TMybtwBZWdl+20ePHo3k5GQAQHJyMmbMmInJk+/w28dgMCAzM9NvG9Fg9E/P/F8sWjhP/n7NmtV4&#10;6aUXeK2hAIsWzsWihXOVm28I5XNpNCIefGAxpk6Z6LcfAEydMhGPr3oEj696BA8+sBgaTfBhk3q9&#10;Dt9++BtB91U+X28yM0dh/vzAa0teXh6SkpIAAElJyZg5805MmjTZb5/0dAMyMjL8thGFwgYqRbyR&#10;hrSQY9WJKJDL5UJFRTkWLFgIQQh+n6DLBVRXn8OkSZORkJCgjIkGNYPBgLg4//vfXnvtDTz11DMw&#10;Go1+24m2bd+Fbdt3KTdfdwZDGqKFaOzecwDwNCy/+Y17g9bx/PxcpKWNwJ82bsGbGzbiypWrmDN7&#10;hnI3AMC4scX4+JPteHPDRry5YSO6uroxflwJAGD3ngOIFqJhMKQpDwvge22JjnbfztHDM0pCBZw7&#10;V4XJk+9AfHx8TxpkqC1RKKoFC+7r6X8nUui2dkOSJOXmkFasWIYlixfJ33+6dRs2bdqCRQvnYfny&#10;b8lF9viJUrz22hvyMZmZGUhNHYHhw4YBAGpqLmHdc88HnK+xqQl/+tO7WPrgfSivqMCC+XdBkiS8&#10;/sZ6AMCTq59AbKx7OIrFYsHrb6xHWdmZgOfvLfO+ZoPBgCe+9zjq6+sxffpUAIAkSdi8+T1s274T&#10;8HziPnHCeM+r8/+5KPLp9TrcveguHDh4FEbjlYBtADB/3iz5d6O5uQVbP9sJq9WG/PxcJCUmICEh&#10;HhkZBpSVVeDwkePQ63W4796F0Gq1AIDaWiN27zmA+fNnw9RhRl5eDuD5Xdqxc6/8vFOnTERxcaHn&#10;lUE+nzfr7LQgNzcbKSnJ2Lf/MCorq+V9U1NTkJbq/tsBgKlTp6G7uwsjR2bAbDZjz57dAIDFi5fg&#10;3LkqnDt3Djk5ucjJyUFbWxuys7OxZctmAMCkSZMhiiIOHnS/QQKAKw1NaGholr8PRfTM4jtUeWfx&#10;Ve97F+qKfcr4ltczXM/3flOXPMTXO4svALg8Q3tdrp4hvtcyi6/yWuCt0+ue/Smys0cFbC8uLsLy&#10;Zd+EudOMkuIiwKfuQ3Gt8Nb1pORkjCksxLrnngc8w3K91wZJknC2sgq6OJ2ch3pueEb++D7H6bIz&#10;SE5Kxu9e/z0bwDeYwZAm121JklBTcxlabYzcwPTNAfjVU41GxOK75yElxT3SxFvzvY25w0eOIz8/&#10;F6kjhiM5OVHeb9/+w0hKTJBruO+1Ap5eyoyMnp5573NqNCLmz5+N0tLTMBqvYNHCuWhv75Br/11z&#10;Z+JsZTUyPcd6t3vPWXPxsvza9Xod5t11J3Z+sa/P4cJTp0xEQkK8/G+i/N4rdUQK0tJ6ri3Tp89A&#10;Z2cnMjIy0dHRjn379gIAliy5B2fPnsX589UYPXo0srKy0dHRgaysLPnaMnnyHVCr1Th8uOfvvv5K&#10;I65ebZG/D8V3Fl+4XHBPzOs7e6/3q8vz1TtzrytgFl+wsXxLUOfk5Ae9B5UIAOwO731EfVuxYhnm&#10;zL4Tr/7b6/jjH9/E+x98hLKyMyguLsK3H16O99//EK/862t4/4OPsGTx3Rg7rgSHDx9FSUkRptwx&#10;CR999Ale+dfXcOTol5g9ZyaSk5OwadMWaGI0SExMwC9/+Wv85S/vIyoqCrPnzITBkI4Xf/UK/rxp&#10;MxobG9HY2IhP/roV73/wEd7/4CPkjs5BTk42Ll+uw0MPLcNf//qp/Pyf/HUrGhsbA15b1blqLH3w&#10;PjgdDlxtbMLsOTOh0cRg7Y+fwvsffITY2FjMmjUTZWXlMJlMOHz4qPx8VeeqMWfOnTAa69HY2Kj8&#10;56EIZLPZkJFhgEYjoq6uHgCQnZ2J5OREfPXVGbS1tePUqTM4UfoVTpR+haxR7uFJzc2tSElJxuRJ&#10;43HqqzP4fMce1NXVy43TL4+fwuc79uBE6VeoPl+D6Gg1CvJzAQBb3vsIJ0q/Qne3FePGFqOm5hIc&#10;Dgfq6url5zlXfQG33z4GRuMV92scmY6SkkLs238Ee/YeRHNzq9/PobwHNSMjA06nC19+eQwLF96N&#10;ixcvwmLpxOjReWhpaUFLSwuSkpIxbNgw7Nu3FxMnToLdbkdjYyMMBgPUajVqay/L5+vvPahDlfce&#10;1KhLZYhquqSMB5GeBqr8vc89qD3ber5eyz2ooa4tALBr9x65BlssnZg2dSrKK85Cq43BXXNnoeHq&#10;VTz9zM/ka8LkSROxefN7qLl4CSXFY/CXv7yPV//tdVSfv4CSkiIMHzYMu3bvCbg2fPllKRYsuAuS&#10;TZLvQQ313Hq9Ht///v/BwYOH8ctf/gve/+AjLFq4ADFaDQ4dOsJ7UG8gvV6Hu+bOxJ69B7Fn70Gc&#10;PXsOt98+Bna7HdXnawLyc9UXMHPGFLS1d8Bms2Hx3fNw5cpVfPzJNpwo/Qpnz56Dw+FAxsh0AEBd&#10;XT1SUpJRUtxTjxuuNmLWndPQ3NyKjz/ZhjPlZzF69G2Q7Ha5Vlefr5Hre8PVRhQVFeDSJffvf05O&#10;Fq5cuQoAKC4qQNmZs3IDs6bmMkwms9/zw9OQHlOYh6amFvk5VCogKzsTra1tfTZQi4sK0N7eIZ/P&#10;5XJh9OjbcLnWCJvN3ahGiHtQHQ4HvvzyGBYtWoyLF2tgsViQl5eH5uZmtLa2Ijk5GSkpKThwYD8m&#10;TpwEm82GpqYmGAwjERUVhbq6nr/7gdyDCt8y01ONFF97dgjWGA22jSJLlCAEfzMhiiJ0ujgwH9p5&#10;f5aZGVNYiIqzlfIbB6+SkiK0trbLvY4AUF5RgczMDPlen7q6ejk3Go3oNFvkfUM5dux4r59ENzRc&#10;RXJSMoxGd8GdMSNw6EtJSRFskoTTZRUAgLKyM2htbUeS5z49yWbHgQM9PUmtLS2QbIHrNgFAa2sb&#10;JJsdI8MYJkOR43RZBVKGJcv342RnZaK8okr+5NtXe3sHkhJ7hsM2N7fg4sWehlx6eiosli6/bV6S&#10;3S7/ngGA2dwJyR78d8lms0Gy26HX9wxBbGholHtbw2WxWLBnzy4sXLhQGclcLhe2b/8Ms2fPQUxM&#10;jDIekHDry2DN1Wp1r3lfx9/quSCI0OliQ+b9FeraolRnvAJBjEZSUiIAoNNiwY4dPT1CDQ3uRkA4&#10;lNcGo9GIy5dDN6h9n7ukuBCiIOD06Z7XW17R87dPN056eiokSUJzs7tXzmq1yY2/YLnJZEZHhwk6&#10;XRxSUpIhCALOlFfK+4fiW49NJjO6urpxudb9fsT7nL7XCl8mkxlCdDRExa1L3nrfV+PSS7LbYTZ3&#10;+m0ToqOh08X5bVPKz8+FVhuD0pOn5W3e5/S95vTGYrFg7949WLCgZ1SDL5VKBYfDgc8/34a5c++6&#10;btcWABBFAXFxoetLX/Wnr/rFPDJyroPKXBkBPnm4DVSDwYA4XWzQNwCpqSOUm9Da0gJREOQ3Ev0l&#10;2exobfEfFmIwGPDSSy/grQ3r8daG9X7DwdY99zzKKyrw1ob1+OP61+WJMbzDil/45Tr5uOzsUUFf&#10;czArViyTj3vhl+swfHiKcheKcN43KikpydDrddBqY1Bf756hUDmxhO8QXADo6ur2a8gmJSYEbAtX&#10;fn6u/DyPPrIMKcnuCSe82tt7Zj7sj7KyMkiSHRMmTPCbUdFXQ0MDysvLMWfO3LBHTPQm3PoyWHOB&#10;66Bet3VQe7u2wHObhbcGP/WTtYjzDKm9VqmpI9Bptvh9CKp8DaGeOyk5GTZJQmtrm7xvbx9u0vUT&#10;rAa3trX75SkpyXj0kWVyvc3IMCApMQE6XRwkSfLrQQyXJEm9Nix9JzNavuwBxMa6bwG5FsEao8Ea&#10;rb7cMxqPxc4v9g3oOuXr9OmvYLfbMX78BJ8Zvf3V19ejsvLsdbu2AOA6qEMkjwr1h2i1WmEymUL+&#10;oTIfGnm4BaW3Xs+GhquI08X6zYwY7AJ+LQwGA3784x/g2LHjWLnqCaxc9QQ+3brNb59Nm7Zg5aon&#10;sHnze7j33iUoLi5CQ8NV1NRcko/xPsK5j3TFimWYPHkinvmndVi56gk880/r0NjY9316FFmsVhua&#10;m1pQUlyIojH56Orqhslklu9F3b3noDyxRJlPD2gwvm+E+iM/PxdjCvPkyS7+tHELmlv8h/Fei+3b&#10;P8O0aTN6/RR7//69yMjIRHr6tc9gGm59Gay5JNl7zfs6/tbJg89PYLVaYTabIEnBj++P3q4ta9as&#10;RnJSsly3X3r5VXRagu/bX8rGKBQftvb23MEao0nJyRDE4D0GdP0Eq8G+PZmtbe2orTXKNd37OHzk&#10;eK+jWq6F9/5O73Nt3vIhLJa+h7X2xmq1oaur22+bKIoQoqNDNpS915m//O8nIffpr88/34Zp06Yj&#10;Jib03AN79+7FqFFZSEtzD1O+VjabFWazOWR98dafvusX82AiJY+SpOB/jDabzf3HylwZAUMoD7eB&#10;Cs8QpsmTJwZM0X/69BmIgoASn96nMYWFuHy5ttchutfCYDBg8uTAKdnhGYpl80z8dPr0GSQlJfgt&#10;NTBQs2bNYA/qLepyrRFabQzS0kb4DcP1pdfrkJOTpdzsp76+AfHx+rBmQ+xNVlZmQA9qf6hUKr97&#10;bNra2nD8+JfIyXHfB+veB3736djtdnz++XYUFBTI2wYq3PoyWHOHw9Fr3tfxt3ouSTaYzZaQeX+F&#10;urYozZ8/97r1oCqvDe7ll0IvkeH73KfLKiCI0Zg1q+e2kjGF/qMv6MZQ1mCNRkRaWs8HC8rcV3Nz&#10;C4ToaGRl3dhltorG5AftQe3vMNuai5cxpjBPvj1F+QHrsm/dL/+c3sap78RNvsIdXuy+tvR839ra&#10;itLSE55ri7sXVTlQR5Js2Llzx3W5tgCAzSahszN0femr/vRVv5hHRs5JkqhX/ZkkqazsDMaMKcBj&#10;jz6MpUvvx733Loa1uxuHDh3B5ct1+O53HsHy5d/E0qX3o62tHf/y61cAz70+3okpvObOnY2mpibP&#10;PaFtmD59Ch64/x7MvHM6zp+vQXHxGNTU1KD6/AUAgMlkQnJyEpYsXoSlS+/H7Nkzcfr0GcTEaFBd&#10;fQE/+9nTePSRFVi69H7MnDENe/bswxdf7EZjY2PAa/O+7quNTZgyZbLf8+Tm3obs7GwcOXoMly5d&#10;ll/X0qX3Q4gW0NLSAqPRKO9PtwaTyYysURkQhGh89dUZz0LRNuj1OsyYfgcmTLgdObeNQkXFOajV&#10;anmijMTEBL/F3202G9raOzB/3ixMnjQeEybcDlEUcKXhqjwRhu+bkLS0Ebhw4SLa2zswevRtmDp1&#10;EiZMuB1RUVFoa2tHc3Nr0AkylJSTJLlc7r8Js7lnMpb6eiOcTifq6mrR1eX+9L6rqwutrT1D5dvb&#10;29DVZcGVKw3o6PBZTJ2TJIWFkyQpt/V8vZZJkkJdW06eOo275s6Sa3dzSwskyY4zZ8oBAOPHj0Vp&#10;6Sl50jrfa01jYyPy8/OwaNEC+XxardYvT0hIwDe/8aB8Tbl46TJEUcSu3XtgNneGfO7z589DBRfu&#10;v+8efOubS7F06f2orauDRtTgyNFjMHGSpBvGZrPB7nBg3l2zMGHC7RhTmIf6+qsQhGhUn6+BzWbD&#10;5VojFi2cgyl3TMSECbejpKQQTU0taGtrh9F4BXPnzJCz4cNTUH2+JmCSJN/ar9GIuO22UbhQcwk2&#10;T6+Q7/4dHSaMH1csn7O9vQOSZEdtrREOh0O+NjQ3tyAjwwBLV1fARHjBrgHNza1ITIjH/PmzMWHC&#10;7VCro7Bj5x44HA6/yf5iY7WYO2cG4uPjMfb2IkyYcDsmTLgdhYWjcfFiLWw2G9LTU6HVxqBccf+t&#10;cpIkAOjo6IDZ3NOQNRp7ri3d3d1QqYDu7i60+NyG1draAqvVivr6ephMPtcWTpJEIXCZGepVf5eZ&#10;IaKbT7nMzPXGZWbCw2Vmet45Xu9lZoiGgr56OsM1dcpEtLa1+y1HFop3aZ3yiqqA/ZXLzFxvXGaG&#10;QglvBhwiIopYoe4FvF5CDcUhIqLrp7KyGl1d3ZgzO3DVgf44fOR4QGMzlDmzZ6Crqzvo/t7boW4U&#10;XlsoFDZQiYhucR0dZnR09H7v0EC4XC6YTJ1obR3YDMJERNQ/27bvwrbtPcsj3Wi9Pd+NvLa0t5vQ&#10;1sbh7hScasmSpa5gn2CIoghRFGC1WoN+wsF8aOQtra2wWq3KmIgogOgZ4htufRlsuXeIr3jwPegu&#10;HgvIvUIdH+m5d0idKGrcuc3m6b33H+IrCCJEjTd3cIgvEV0T3yG+ohDtV5+UQ3xFQYBGI8DabYUk&#10;SQFDfEVRhEYjBtQ3r1D1j/nNzbkOKnNlBPjk4a6DSkTkFW59Gaw510G9fuugEhH54jqoQyNX5+Tk&#10;rQs1S6vDYYfNZgs5iyvzwZ9burrgcDiUERFRAN9ZfMOpL4Mt987iq7pYBlx1zxjan+N93Rq5BIfD&#10;KfegAt6JkwCH0w6bZIPD4ZJ7UIGBzeJLREOb/yy+LnmmfafTGTCLL1wuOJ122KyePMiESL7HBxNe&#10;/WN+I3PO4ku94iy+RBQukbP4chZfzuJLRNcZZ/Edejh+k4iIiIiIiCICG6hEREREREQUEdhAJSIi&#10;IiIioojABioRERERERFFhChBcM+4qCSKInS6ODAf2jmXmSGi/gq3vgzWXK1W95r3dfytnguCCJ0u&#10;NmRORDRQoiggLi50femr/vRVv5hHRq4uLh67LtgsrbGxsdDrdbDb7UFncWU+NPJOcyccTgdUUSq/&#10;R7QQDVEU3ZM5qsCcOXPmiFKrEK2ODru+DLbcu8xMTEMVkqT2gNwr1PG3Th7nzj1Lzbh/CVTuUKVC&#10;bGwsdDod7HaHeyF2FQKWmelqvASX0wF7lxlQRQGqKKii1FBFRSFaiIYgilCpPPNxqlRQqVSIioqS&#10;82C/f339fjJnzvzrzL1/vwIEQfD5+3Zvdz/UiBYERAsioIqCCypoU7MQM3wktMOz0HZmH7RaLXS6&#10;OE99kaDy1CXvV2/9cXjql3LGXnd90/dS3/qqf8xvRq5asmSpS5LsyhyiKEIUBVitVvcFhvmQzFta&#10;W2G1WpUxEVEA0bPMTLj1ZbDl3mVmxIPvQXfxWEDuFer4SM+9yzqIosad22x+DVTvMjOCIELUeHOH&#10;O+YyM0Q0QL7LzIhCtF99Ui4zIwoCNBoB1m5rTwPVZ5kZURSh0YgB9c0rVP1jfnNzroNKveI6qEQU&#10;LpHroHIdVK6DSkTXGddBHXp4gyERERERERFFBDZQiYiIiIiIKCKwgUpEREREREQRgQ1UIiIiIiIi&#10;ighcB5W5MgJ8cq6DSkT9FW59Gaw510EVe12HkIhooESugzok8ihRFJUZAECj0UCv14P50M7ZQCWi&#10;/gq3vgzWXBCie837Ov7WyQVlBHhynU4PQQh+PBHRQImiBjqdLmR98dafvusX82AiJVfn5OStczqd&#10;yhwA4HDYYbPZwHzo5pauLjgcDmVEESQ9PQ0ZGSMxbNiwkI+uri4uF0Q3nFqtRrTa/aloOPVlsOXO&#10;UcVwDR8F1cUy4GpNQO4r2PG+bo1cgsPhlJeZAbxLzwAOpx02yQaHwyUvMwMAKkFEYsFUmC6dQXdz&#10;rf9JiYiCiEsfjdj0XLSd2QfABYfDIdcn74Ix8sIxLhecTjtsVk8eZEkZ3+ODCa/+Mb+ROddBpV71&#10;dx3UFSuWYcniRQCAT7duw6ZNW5S79GnNmtUAgNdee0MZkYLBYMDPn/spoqODD5Xwqjh7Fr/61SvK&#10;zUTXlch1ULkO6k1aB3Xdsz9FeUXFgK4xRHRr4TqoQw/Hb9J1U1xchBnTp2Ljxj9j5aon+MbBx5o1&#10;q/HSSy/AYDAoo2syZkwBTp8uw8pVT4R8PPmDtSgsKIBGE6M8nMJkMKThrrkz/b5/+OFvwGBI89vv&#10;Rrtr7syb/pxEdH1q+KKF8/DG669i0cJ5yogook2dMhH5+bnKzQPC6xiFgw1Uuq5skoQ64xXl5iHv&#10;tdfewFNPPQOj0aiMrpnT6cKihfNCvumx291DKNRq/rkPlPuG/p777YzGK/jzn/8Xxpv4u67RiNDG&#10;apWbiegmuB41fNv2nVj95Fps275TGRFFtISEeOWmAeF1jMLFIb7Uq3CH+PoO7QWAmppLWPfc81i0&#10;cB6WL/+W/Obed9ivwWDAj3/8AwwfNgwA0NjUhN/85ndYtmwp9DodRo40IDY2FgBw/ESpPORXeU7v&#10;cX29cVizZjUmThgPAJAkCZs3v4ek5GSkpo5AclIysrNHyc+jfA7f1+17HihemzL3fZ4xhYVY99zz&#10;QJCfwfccK1YsQ2ZmBlJTR8j/Nt5/T6UFC+ahaEwh3vj39QAAu92u3AUxMRr8/t9/i9VProXFYlHG&#10;1IepUyaiuLhQ/r621oiDh45h3l13YucX+2AymTF1ykTYbBIKC0dDq9VCkiTs2LkXJcWFyMhw97jU&#10;1hqxbfsu+TyLFs6Vs+bmFmz9bCesVhsMhjTMnzdL/t3o6urCF7v24665M6HVui/s3vMD8NvX9zz5&#10;+blIHTEcycmJSElJBgDs238YSYkJ8s/T1/5lZRU4fOQ4wsUhvhzie6OG+PrW1camJkg2O06eOiXX&#10;5XXP/hTZ2aPk3HtNUF5n4FPPi4uL8OTqJ+TrTE3NJaz/45t44nuPo7yiAgvm3wVJkvD6G+tRUlIk&#10;1/Di4iIsX/ZNmDvNKCkuCnhOeEYUKc+9ectfsHLlY3jrrXdQVnYGULxui8WC199Yj7KyMzAYDHji&#10;e4+jvr4e06dPBXyuJ2zg0s2i0YhYfPc8+ZoAz3WksrI64Frl3T51ykSkpY0IuKadPFWG4qKCgOtY&#10;OB/0cojv0KPOyclfp9xI5GV32EPexOyrrOwMqs5VIz9/NN54Yz02b34PxcVF+PbDy/H++x/ilX99&#10;DVXnqrH0wfvgdDjQ1W3Fj3/8A1y+XIunn/kZ3v/gI2zfvgMmkwlTp96BnNuy8fob6/HHP76JqnPV&#10;WLjgLjgdDlSfv4Dq8xfw0Ud/xfsffIT3P/gIM2dMR2ycVr7gB7NmzWpkZmbgl7/8Nd5+ZyM++uiv&#10;qD5/ASUlRZg9ayYOHjqMX/7yX3D48NFeX3f1+Qs4fPio/NxV56oxZ86dMBrr0djY2OvzDB82DLt2&#10;7wk4//sffIQli+/G2HElOHz4KEpKijDljkn46KNP8Mq/voYjR7/E7DkzkZycFPAz5uTchuHDh6Gl&#10;tRXJyUlobm72ywEgOjoa9913Dz7569awPmwgf3V19RBFATabDVve+wjV52ug0Yi47bZRuFBzCTab&#10;DRkj05GXl4OPP9mOw4e/RHe3FfPumoVTX53B5zv24Fz1BRQXFaCtvUNu0MbEaLDlvY9wovQrJCbE&#10;o6BgNGrrjJgx4w4cPHgMe/YexInSr3D6dAXM5k5cvFiLzAwDvti1H/v3H4HJZIbJZMapU2dwovQr&#10;nCj9ClmjMgAAzc2tSElJRklxIfbtP4I9ew+i4WojZt05Dc3Nrfj4k204U34Wo0ffBsluD7r/mfKz&#10;GD++BC6XC83Nrcp/lqB8J0kairyTJEVdKkNU0yVlPIj0NFDl730mSerZ1vP1WiZJWrFiGcaMKZDr&#10;qgou3HHHJJy/UIOysjNYs2Y1tFot1v74Kbz/wUcYM6YAd86cgV279/z/7f17fFPXgS78P7KsLVuW&#10;jC9gG2FjY4OxLZNgwiWYS7gEB0Jo3BZKyiQdyLylMyRlkve05/dOpmdCzyTttJ1MU9rwzpCZkPck&#10;J01KckpK01AodwgxEG6xjTEYjC+yjbGFLfmirdvvD0nb0rZkyQYc23q+n8+O0Xr23toEa0lLa+21&#10;sGnTM+js7JTeZ/Z8vBcVFZVSA/LosRN49dWfYc/He3Hk6DHodDosfmQB9PqJ+Om/vIb3P9iN1tZW&#10;vzo8JWUCli5ZhJZbt6Tz+j5nsHOnpEzAzJkP4MKFS9L7he9122wivv3UOtTXN6K3txeLH1kAtTpG&#10;yjUaDRYtWoCKisswm83y/01E95zD4UBtbR0m6dNw7vwl/OXgMbS1maDTabF0yQIcO34Kx46fwrWa&#10;G1hQPBd3OjpRVXUVmZPTkZWZgYZGIx5ZPB8XLlagsrI64PtYOPwnSfKpZvpqI9nPvh0CNUYDldHI&#10;wnVQmcsjwCe/m2VmCgsLINpsKK+oAjyNWJOpA4lJ7g/CgkqFgwf7epR8VV2plhpjJtMddHX1yHeR&#10;tJvakZqaIi+W6PV6ZGSk4+zZcwF7WVtv38bx459Jjwe6bjmT6Q5soh2T9Gkhn8ersLAAJlOH37fg&#10;l6uqkJGRLt3f1NjYJOVGoxFdFvZ8jnTXr9+U3mwtli50dprR1NQCADCbLejsNEOrjYNaLSAtLQW1&#10;N+ulY+sbjIj2vBbtNjsKfXpsB6OjoxOJCeOkxy0trdK302azBT09vahvcP9uWq0imptvBd3fm2dl&#10;Zkh5uMKtX8ZqznVQhQHXIRys/Lw81Nc3SPVqeUUV7nR0AD71++Uqd30NAFWXqyAIAvR6PVpabiFv&#10;ei4Mnp5Or8LCAnR1d/vV/b5C1eNd3d1+719Vl6uQmDgOBkNByHPDc91pqWn47LO+fcorqiDabCgs&#10;dF+rTbT75ab2dtjE/qNkiIbbxImpsNlsaGtrB2TvcQBw9NhniI2NwZonHkNPTy+qq2tkZxg6roMa&#10;GTnXQWUujwCf/G4aqN4hqj95dRve3rUTb+/aiaysyUhNTUFiUhJEmw0m0x35YSEZDAXY8cbr0jl9&#10;h9sGkpiYAEGlgqndXZHKdVm6/T6IDHTd8Hyb7y3/yavbMGFCMhDG83gFakyb2tshqFRITEyQR2G5&#10;cqUaV65U+5VNmjQJpaVr8MQTjwNAWD3hdO909/RAFEV5MQRBgEYTi4UL5uHZTRvw7KYNWPnYMoyL&#10;d78e9x84gtqb9Xh20wY88/S6ASeT0Om0+PZTX5fO4zsUORCbzRb2N9YAYLrjbgQMVrj1y1jNVVwH&#10;9Z6tg6rX6xGn1aCl5ZZU5vulXWJiAuI0GqxaWSLVyxs2PIWEhHgkJibggw8+xBs7duK5LZvx9q6d&#10;0izxqakp/ep+L5toD1mPyzUamyF6RqgMdG6vxMQExMX534vn/XsFeo8gGkkSE8YhOTkJf7VhrfT+&#10;k56ul77wtFpFXK66CpUqGqc+Pys//K5wHdTIyKMCfYACAKvVCrPZHPADFphHTH43jZqWlluora3r&#10;N6vs9u07hvxNsMFQgM3f3YQ9e/4gne/c+Qvy3fyE6oGVG+i6169fi9mzZ+Glf9yGjZs246V/3IbW&#10;Vvew2nCfp6XlFuK0Gr/ZIIfaYPfeg7F06SNYuvQRv+xrX1uN0ifX4InVq1BdfQ29vb1+OX01RFFE&#10;R6cZ+/58CG/tek/afvv+76XGY3V1Dd7a9R4OHjqO4vlzoNNp5aeBTqfFYyVLcfTYKekcFZ5e/6GK&#10;jY2BWt33puHbuzoY4dYvYzW32ewD5qGOHz154FsGrFYrLBYzbLbAxw9GoBEk3kYrPPXunTud0uzx&#10;3m3Lcy9Io3AqKiqx5bkX8NI/bkNGRjrWr1/r1+AdCkGlwiSfL48m6dMgeO7FC+fcJtMdiDab38ic&#10;QI1xopHIdKcDDQ1Gv/ewt3a9J81ZoNNp8cCMAjQ0NGHZ0oV+7yt3SxStsFgsQesXb/0Tuv5iHshI&#10;yaNstsCNBFEUYbF0gXlk53fTQC0vr0Ri4riAs8uWV1RBJURj0aJieTQoBkMB8qbnyov9GI1GNLc0&#10;o7g4vOca6LrlFi0qlnpQw32e8vJKCCqV3zBO+RC2wYiKUuDw4aM4fPioX7l31t6amuv45eu/9svo&#10;q2O1imi73R7WMF6z2RL2fcM6nRbZ2Zny4kGJj9dJk2F4z+c7FDlc4dYvYzV3OBwD5qGOH+25zSbC&#10;YukOmg/W5aoqzJ49S/pSr9CQh4Rx7i9Pwq13IWvsDqaeD0SlUiEvv+81XFxcDJOpAxUVlWGd22g0&#10;or6+Afl5fefw3vpSXh58PgWikaCpqQXx8bqgI3zmPzwb9fWNOH7ic/T09GLmg4XyXYZMFG3o6gpe&#10;v4Sqf0LVX8xHRs5JkmhA4U6SBKDfBBCtra2or2/Ed57ZgHXrvoHS0jVYvXolrL29uHDxEozGJqxb&#10;+3UpmznzQRw5egzz5s0BAJSVnQEA6HQ6zJ07G7W1tfj889PIzZ2GkpJHUVq6BkUzH8DFi18iOjpa&#10;2j+QsrIzWLJkMTZufBqlpWtQUrIctTfrkJIyQZr4wmug6z579jzmz5+Lr615HKWla6CKVqG9vR1G&#10;o1GaQCnU8wQ6/507HfjZz18DPPdGya9pyZLFuH37dr9JkqxWEevWfQOGwnwsXFjst03JmoKqK9X4&#10;5eu/htVq9TuOBqez04yZDxowd84sTJiQjIYGY79JkuC5dxiexl1aWgpu3LgJh8MBAMjJycKdjk60&#10;tZnQ2NiE8eOT8FjJUhQVzUBR0Qz3eRuNeGL1CiwonouiohkwFEzHufOX0NTUAlEUodNpUTx/DgoL&#10;86TlnIrnz0FR0QxkT5mMqqprUCqVaGxsQnJyEhISxqHmei0A9JvYCYDfdScnJyE2NgYZ6XosKJ4L&#10;Q8F0VFfX4NKl8D8sc5IkTpJ0PyZJqqioxILi+fjmN59EaekapE1Mg9nchZaWFlRUVKKs7AweeLAQ&#10;f/e330Vp6Rq/95OtW7f4ld+504E33vh3tLa2wulwYN26b+Kb3yhFaekaTM7MQGVllfR+U3P9hnQN&#10;8kmSDIZ8uJxO/M2zf43S0jWw2W14443/gNlsDnruGzdq/d4j5dedlzcde/b8AZ9/ftrvfc97HTk5&#10;U5CVlYXTZ87CzEmSaJg4HA64XC4sXDAPRUUz0NXdjaamFtQ3GFGy4hHMnTMLRUUzUFiYh9u32zH/&#10;4dmIjY3BiZNlcDgcuNV6G/PmuWe6b2pq8Xsfu327PazbTjhJUuThMjM0oHCXmaGvjl4/EfHx/dco&#10;6+7uRl3d4Hu/KDLl5uYgKzPDbymcwRK4zAyXmblPy8yMJAZDQb/lYojo/uEyM5Fn6DPgEI0wW7du&#10;kSbJ8G5v7nxjwGFWY4HR2ISqqiv9NjZOiYiIiGi0YQOVxozt23f0m9jou5uf46LmRERERESjhHL6&#10;9IJtge4xFAQBsbExcLlcAe9BZB4Zea/VKt1DR0RjV1ubSbpfdai896CGW7+Mtdx7D6qqsQrantv9&#10;cq9gx4+eXO3O4YLD4ZSG+ALuIb4qlYBYjTd33fU9qCNNa2srDhw4iNbWVnlERPeB7z2ogqDyq5/k&#10;96AKKgEajU8uG84reJZ6C16/har/mA9HznVQmcsjwCe/m3VQiSgyhVu/jNWc66Deu3VQiYh8cR3U&#10;yMiV2dnTAvagAoDDYYcoigFbuGAeEXl3Tw97UIkoLL6z+IZTv4y13NuDqrhZAdyq7Zf7CnS8r9GR&#10;2wL2oLpcgMNph2gTx2QPKhENL/9ZfF1wOBxS/STvQYXLBafTDtHqyQNMiOR7fCDh1X/M72fOWXxp&#10;QJzFl4jCJXAWX87iGwGz+BLR8OIsvpGH4zeJiIiIiIhoRGADlYiIiIiIiEYENlCJiIiIiIhoRGAD&#10;lYiIiIiIiEaEKJXKPeOinCAI0GrjwDyycy4zQ0SDFW79MlZzpVI5YB7q+NGeq1QCtFpN0JyIaKgE&#10;QYW4uOD1S6j6J1T9xXxk5EqD4YFtgWZp1Wg00Om0sNvtAWdxZR4ZeZelCw6nA4oohd8WrYqGIAju&#10;yRwVYM6cOXNEKRWIVkaHXb+Mtdy7zExMy1Uk2jr65V7Bjh89eZw79yw14/4lULhDhQIajQZarRZ2&#10;uwM2m90dw517l5npaa2Dy+mAvccCKKIARRQUUUoooqIQrYqGShCgUHjm41QooFAoEBUVJeWBfv9C&#10;/X4yZ878q8y9r18VVCqVz+vbXe7elIhWqRCtEgBFFFxQIDY1EzETJiF2QibuVJ5AbGwstNo4T/1i&#10;g8JTL3l/eusfh6f+ks/Y667fdAPUb6HqP+bDkStWrSp12Wx2eQ5BECAIKlitVvcbDPOIzNtNJlit&#10;VnlMRNSP4FlmJtz6Zazl3mVmhFMfQXvzbL/cK9jxIz33LusgCGp3Lop+DVTvMjMqlQBB7c0d7pjL&#10;zBDREPkuMyOoov3qJ/kyM4JKBbVaBWuvta+B6rPMjCAIUKuFfvWbV7D6j/nw5lwHlQbEdVCJKFwC&#10;10HlOqhcB5WI7jGugxp5eIMhERERERERjQhsoBIREREREdGIwAYqERERERERjQhsoBIREREREdGI&#10;oJw+vWCb0+mUl0MQBMTGxsDlcoF55Oa9ViscDoc8JiLqR6lUIlrpXmIgnPplrOXeZWZUjVXQ9tzu&#10;l3sFO3705Gp3DhccDqc0SRLQN4tvrMabu6RJkoC+ZWbMdZXobWvwPzERjSgKhQLZU9KRkZGGtLTx&#10;SEu9d5smNgZmcxdc0gRGwcVNnArNxBzcqTwBQVD51U/yZWYElQCNxieXTYgkCAI0mtgB6rdQ9R/z&#10;4cijBEGQZwAAtVoNnU4H5pGdR0Wxk52IBifc+mWs5ipV9IB5qONHT66SR4An12p1UKkCH09Eo0Ni&#10;Yjx0urh+jbx7IT5ei/h4rbw4JEFQQ6vVBq1fvPVP6PqLeSAjJVdmZ08L2IMKAA6HHaIoBmzhgnlE&#10;5N09PexBJaKweHtQEWb9MtZybw+q4mYFcKu2X+4r0PG+RkduC9iD6nIBDqcdok1kDyrRKBav00Kr&#10;1ciL75nunl50dfXIi/vx7UEFXHA4HFL9JO9BhcsFp9MO0erJAzSufY8PJLz6j/n9zLkOKg1osOug&#10;rl+/FqtWlgAAPt23Hx988KF8l5C2bt0CANi+fYc8GtXWr1+L/Lw8bPvxK/KIaEwQuA4q10G9T+ug&#10;8r2FyF/JiiWovVmP6uoaeXTPpKYkIy1tvPQ4IyMDiYlJuHTpot9+U6dOQ1vbbZhMJiQlJWHq1Gk4&#10;e/aMXwNEr9dDoYhCY2PfF1NNza24datdehwM10GNPBy/SfeMwVCA4vnz8N5772Pjps1D+gAx0vzj&#10;S/8dJSuWyYvvWsmKZdjxxuv35dxbt27BL37xE+j1enlEQ6TXp2HpkgV+j5966uvQ69P89rvfli5Z&#10;MOzPSfRVG4vvLQO5X+87FJl0Oi1KViyBWh14SOVgZGRMxvLljyIzM8uvfNq0aUhMTAQAJCYmYcGC&#10;hXjoodl++0ycqEd6erpfGVEwbKDSPSXabGg0NsuLRyW9Xo+4uMHfHxGO/QcOYctzL2D/gUPy6K5t&#10;374DP/zhSzAajfKIhkirjYNK1Xe/ndHYjPff/z2Mw/i7rlYLiNXEyouJIsJYem8ZyP1836HIpNNp&#10;Ea1y33pxt1wuF6qqLuPRR1cgOlp+Ts8wfgVw7dpVzJ49B/Hx8X0pey1pEDjElwYU7hBf3+FXAFBb&#10;W4dtP34FJSuWYd26b0of7n2HZun1erz44vOYMN49fKT19m388pe/wdq1pdBptZg0SQ+Nxn3vw7nz&#10;F6RhWfJzeo8bqEEW6hj59Z858wUMhnzp+W02G3bv/gjFxcVoN7VL16LX6/H8c3+LI0eOYP+BQwM+&#10;j+8QX4OhABs3Po23334XhYUFfs8Nn7/vQOeDp7d0VtFMwOcaE5OS/IYSy8/h+//SYCjAurXfgKXL&#10;gkJDAQCgu7sbb+zYiYqKShAwb+4sGAx50uOGBiNOfX4Wy5YuxKHDJ2A2WzBv7iyIog15eVMRGxsL&#10;m82Gg4eOo9CQh/R0d092Q4MR+w8ckc5TsmKJlLW1tWPfnw/BahWh16dh+bJF0r9XT08PDh85iaVL&#10;FiA21t1A9Z4fgN++vufJzc1BasoEJCUlIDk5CQBw4mQZEhPGSX+fUPtXVFSh7PQ5hItDfDnE914P&#10;8ZXXzSPtvcVgKMBzWzZL54NPXQwg6Pnkz9Xd3Y1PPvkzVq9+rN/7zv4Dh7Dt5R8hK2uytC/r6Mjj&#10;+17U1tYOm92Oa9duoLq6pt/7hrduz8zMwMIF86Rz+Nb5wd6DfMmH+M6fX4yuri6kp2egs7MDJ064&#10;34dWrXocV65cwfXrNZg6dSoyM7PQ2dmJzMxMfPjhbgDA7NlzoFQqUVbW97rnEF8KRpmdnbtNXkjk&#10;ZXfYg97E7KuiohJXr9UgN3cqduzYid27P4LBUIBvP7UOe/b8Aa/923ZcvVaD0iefgNPhQE+vFS++&#10;+Dzq6xvwDy/9E/Z8vBcHDhyE2WzGvHlzkD0lC2/s2Ik333wLV6/VYMWjS+F0OFBz/QZqrt/A3r1/&#10;wp6P92LPx3uxoHg+NHGxA75ZD3TM+vVr8cjihXj9V2/gzTffwp6P9+LMmS9Qe7MOhYZ8/J//swev&#10;/+oN1Fy/gSVLFqOntwdlZWcAADqdDnPnzkZtbW3IayssLMCE8eNx5OgxpKRMwMyZD+DChUs4fPio&#10;tH93dxcmT87Ahx/uQWtr64Dn27p1CzIy0vHqqz/HO+++h717/4Sa6zf8nkf+b7Dn471YtfIxPPBg&#10;IcrKziAlZQKWLlmEllu3pH+HnKnZmP3QLBw5ekz+vzEiNTY2QRBUEEURH360FzXXa6FWC5gyZTJu&#10;1NZBFEWkT5qIadOy8cdPDqCs7Av09lqxbOkiXPqyEn85eAzXam7AUDAddzo6pQZtTIwaH360F+cv&#10;fImEcfGYPn0qGhqNKC6eg1OnzuLY8VM4f+FLlJdXwWLpws2bDchI1+PwkZM4efI0zGYLzGYLLl2q&#10;xPkLX+L8hS+ROdk9fKqtzYTk5CQUGvJw4uRpHDt+Ci23WrFo4cNoazPhj5/sR+XlK5g6dQpsdnvA&#10;/SsvX8HMmYVwuVxoazPJ/7cE5DtJUiTyTpIUVVeBqNt18ngM6WugSo99JknqK+v7OdRJkkb6e8tz&#10;W76Hs1+cw6uv/gxXr9Wg0JCPPXv+gP0HDgU9n8l0B9/61lr86U+fSvXyJ3/ah6tXrwV839m6dQti&#10;Y2Pxwos/xJ6P98JmE/Htp9ahvr4Rra2t8kuiMSg3NwdTsibj93s+wdmzF2A2W2AomI7Gxia0tZmC&#10;vhdUV9egq7sbcXEa/H7PJ6iovAKHwxH0Pajmeq3f82rjNH6TJGVkZMDhcOCLL86ipGQlbt6sRXd3&#10;N6ZNm4a2tjbpHtTk5GR89tlJzJr1EERRxO3bt6HXT0JUlP89qBZL9xAmSfKpZvpqI9nPvh0CNUYD&#10;ldHIEqUK0u0vCIJnWBvzQCIlv5tlZgoLCyDabCivqAI8HzRMpg4kJrk/CAsqFQ4e7OtR8lV1pVr6&#10;UGAy3RmwAms3tSM1NUVePCDfY/Lz8vye714azLXp9XqsKHkUn50qC3ot3vPp9XpkZKTj7NlzA367&#10;X1hYAJOpw28o8eWqKmRkpEv3qHZ1d/v9O7S03JL+TOG7fv0mzGYLAMBi6UJnpxlNTS0AALPZgs5O&#10;M7TaOKjVAtLSUlB7s146tr7BKA3BstvsKPTpsR2Mjo5OJCaMkx63tLRKw5DNZgt6enpR3+D+fbFa&#10;RTQ33wq6vzfPysyQ8nCFW7+M1VypVA6Yhzp+tOcqlQCtVhM0v1sj5b1Fr9dDEASY2t09QCbTHYg2&#10;GxKT3CMQ5LznMxqNEEURxcXF8l360ev1SEtNw2effSaVlVdUQbTZUFjoHvVCY19WZgaam29JPZxt&#10;be3o7DTLd5PI3wt8DfQeFO59qt3d3Th+/BgefdR/9JeXQqGAw+HAX/6yH0uWLEVMTIx8lyETBBXi&#10;4oLXL6Hqn1D1F/ORkXMdVObyCPDJ76aBmpqaggnjx+Mnr27D27t24u1dO5GVNRmpqSlITEqCaLPB&#10;ZLojPywkg6EAO954XTqnd4jrQIIdo9frEafV3LNGWbDnCcfataXosnT7TQAS7HyJiQkQVCrpg1Ew&#10;gT5cmdrbIahUSExMkEd0D3X39EAU/YdLwVP5ajSxWLhgHp7dtAHPbtqAlY8tw7h49+tx/4EjqL1Z&#10;j2c3bcAzT68bcFIknU6Lbz/1dek8vkORA7HZbFIjOhymOx3yorCEW7+M1VzFdVDv6zqoI+m9RSVE&#10;Sw1Seb080Pm2/fgVXK6qwtu7duLNnW8EnRQpMTEBcXH+954bjUZ0WboD1u809qjVAmJjY/zqY6tV&#10;RE9Pr/R4MO8FQoj3oHCVl38Ju92OmTOL4HQGvluwqakJ1dVX8MgjS8IajRcOroMaGXlUoA9QAGC1&#10;WmE2mwN+wALziMnvpkJpabmF2to6bNy02W/bvn0HTO3tsIl2+SEhGQwF2PzdTdiz5w/S+c6dvyDf&#10;zc9Ax3jf6IfK98PDQM8TSsmKZUhLTcPON9+SygY6X6hv/r1aWm4hTqvxm9H3bj7A0d0TRREdnWbs&#10;+/MhvLXrPWn77fu/lxqP1dU1eGvXezh46DiK58+BTtd/0hSdTovHSpbi6LFT0jkqPD1KQxUbG+P3&#10;DXqwb+BDCbd+Gau5zWYfMA91/OjJA89PYLVaYbGYYbMFPv5ujZT3FqPRiAP7/4JHly/F27t24oc/&#10;eAGfnSrD/gOHwjrfBx98iI2bNmP37o+wevUqGDzzAPgK1Ct7r79YpZFN3hiFT6MVQ3gvCOc9KFx/&#10;+ct+PPzwfMTEBJ974Pjx45g8ORNpaRPl0ZCIohUWiyVo/eKtf0LXX8wDGSl5lM0WuCIXRREWSxeY&#10;R3Z+Nw3U8vJKJCaOC/jNcHlFFVRCNBYtCj3EaSAGQwHypufKiwckP+ZyVRVmz54V1rIs7aZ2JCX2&#10;fVAoLCzwmxzDl/x5gjEYCrB69SocOXJkwOG6vuczGo1obmkOOUSsvLwSgkrlN2Q0Py8P9fUNAz4X&#10;3T9Wq4i22+1hDeM1my1hTVIGz4eU7OxMefGgxMfrpAmSvOfzHQYWrnDrl7GaOxyOAfNQx4/23GYT&#10;YbF0B83v1kh6b8nLz8OX5RVSIzTYEjgDna/R2AwxyOvcaDSivr4B+Xl99YV3GHN5eeBbQWjsqb1Z&#10;j/y8adIXiMnJSYiP18l3A8J4LxjMe5CcQqHwu//TZDLhwoXzyM7OkSYgkuYj8rDZRBw6dBDTp0/3&#10;D4ZIFG3o6gpev4Sqf0LVX8xHRs5JkmhA4U6SBMBv4p/W1la0traivr4R33lmA9at+wZKS9dg9eqV&#10;sPb24sLFSzAam7Bu7delbObMB3Hk6DHMmzcHAAJORPT556eRmzsNJSWPorR0DYpmPoCLF79EdHS0&#10;tL9ca2vrgMdUVFQiP386nv6rp/yu0fe5vGVHjp7A4kcW4K82rEdp6RqoolVob2+H0WgMeW3BJkla&#10;vnwJpmRlYcaMQpSWrkFp6RpMzszAH//4pwHPV1Z2BkuWLMbGjU+jtHQNSkqWo/ZmHVJSJkjPE+jf&#10;4M6dDvzs568BAf7N4Gl0e48nt85OM2Y+aMDcObMwYUIyGhqM/SZJgmdCJXg+IKSlpeDGjZtwOBwA&#10;gJycLNzp6ERbmwmNjU0YPz4Jj5UsRVHRDBQVzXCft9GIJ1avwILiuSgqmgFDwXScO38JTU0tEEUR&#10;Op0WxfPnoLAwT1pyo3j+HBQVzUD2lMmoqroGpVKJxsYmJCcnISFhnDTphXxiJwB+152cnITY2Bhk&#10;pOuxoHguDAXTUV1dg0uXwv8QzEmSOEnSvZ4kCQHqqUD12lfx3gLP/eaPryqRniuc+ru+vhH/9E//&#10;IL2PLCh+GMeOncDhw0f93q+8f6f3fvs7PPBgIf7ub7+L0tI1yMubjj17/oDPPz8tvxwao9raTMic&#10;nI6FC+ahqGgGEhPHwdLVjfb2O2hqapHeGwK9F1gsXZg6dQrmzXsIkydPQm1tHW7WNQR8Dwo1SRIA&#10;dHZ2wmLp62k1Go1wOp1obGxAb28vFAqgt7cH7T63IJlM7bBarWhqaoLZ3CmVc5IkCobLzNCAwl1m&#10;hohGt9zcHGRlZvgthTNYApeZ4TIzng9+92qZmZHMOwO875IvBp8lxIJNdkc0WsiXmbnXuMwMBTP0&#10;GXCIRpitW7dIk1F4t4EmnyAiIgol2HvLjMIC3Lp1268hOkmfBpto5z3+NCYEG3p+rwQb5knEHlQa&#10;EHtQiSIDe1DvHntQI6sHFQC2vfwjZGVNlh53d3f79agSjWZKZRQmZ0xEfHz/ifruhsvlQmenBTfr&#10;mnzqleDYgxp5FKtWlboCfYMhCAIEQQWr1RrwGw7mkZG3m0ywWq3ymIioH8HTQA23fhlrubeBKpz6&#10;CNqbZ/vlXsGOH+m59wOhIKjduSh6ZvL1b6CqVAIEtTd3jOkGKhHdf74NVEEV7Vc/yRuogkoFtVoF&#10;a68VNputXwNVEASo1UK/+s0rWP3HfHhzroPKXB4BPvndrINKRJEp3PplrOZcB/X+roNKRJGL66BG&#10;Rq7Mzp62LdgsrQ6HHaIoBp3FlfnYz7t7eqRZSImIBuI7i2849ctYy72z+CpuVgC3avvlvgId72t0&#10;5DY4HE6pBxXwDvsFHE47RJsIh8Ml9aACQ5vFl4gim/8svi44HA6pfpLP4guXC06nHaLVkwcYzut7&#10;fCDh1X/M72fOe1BpQLwHlYjCJfAeVN6DGmH3oBLR/cd7UCMPx28SERERERHRiMAGKhEREREREY0I&#10;bKASERERERHRiMAGKhEREREREY0IUSqVe8ZFOUEQoNXGgXlk51xmhogGK9z6ZazmSqVywDzU8aM9&#10;V6kEaLWaoDkR0VAJggpxccHrl1D1T6j6i/nIyJUGwwPbAs3SqtFooNNpYbfbA87iyjwyctFqhdPl&#10;glKp9NtiY2Oh1WoRFRUFhULBnDlz5lAqlYiKigq7fhlruXeZmZiWq0i0dfTLvYIdP3ryOHfuWWpG&#10;vsyMRqOBVquF3e5wL8QeYJmZntY6uJwO2HssgCIKUERBEaWEIioK0apoqAQBCoVnPk6FAgqFwv37&#10;5skFQXBPJqwAFFEKv405c+YjMfe+flVQqVQ+r293uXtTIlqlQrRKABRRcEGB2NRMxEyYhNgJmbhT&#10;ecLz/hPnqV9sUHjqJe9Pb/3j8NRfCtmMve76TTdA/Raq/mM+HDnXQWU+YO50OqFQRCFaGe23qQU1&#10;1IJ7kV3mzJkzj1ZGI8pnxEU49ctYy7kOKhDuOqgd1y/AUlfhXv5B2pyAywmnwwGH3f3+45u7PJvT&#10;4YTdk3vLfDfmzJmP5Dzw69tbB3hzl9MBuJywW+5AMyGL66D6iISc66ASERHdA1wH1V0GroNKRPcQ&#10;10GNPLzBkIiIiIiIiEYENlCJiIiIiIhoRGADlYiIiIiIiEYENlCJiIiIiIhoRFBOn14QcBZfQRAQ&#10;GxvjnnGLuTxmzpw5c+bM/XLvLL6qxipoe273y72CHT96crU7hyvgLL4qlYBYjTcPPIuvua4SvW0N&#10;/icmIgogbuJUaRZfQVD51U/yWXwFlQCNxieXTYgkCAI0mtgB6rdQ9R/z4cijBM9SAXJqtRo6nQ7M&#10;mQfCnDlz5swD5ypV9IB5qONHT66SR4An12p1UKkCH09ENFSCoIZWqw1av3jrn9D1F/NARkrOdVCZ&#10;M2cujwDmzJkPOuc6qOGvg8oe1JFPr0/DpEmTMH78+KBbd3cPbDab/FCie8q3B5XroEZGznVQiYiI&#10;7gGug3r/1kFdv34tVq0sAQB8um8/PvjgQ/kuIW3dugUAsH37DnlEMunpemx7+UeIjo6WR34uX67C&#10;z37+b/JionuK66BGHk6SRERERCOWwVCA4vnz8N5772Pjps1DapyOVVu3bsEvfvET6PV6eXRX8vPy&#10;cOlSOTZu2hx0e+75F5Gfnxd0qB6FptenYemSBX6Pn3rq69Dr0/z2u9+WLlkw7M9JNBA2UImIiGhE&#10;E202NBqb5cURb/v2HfjhD1+C0WiUR3dHoYDT6cBjjz2KRx9dJk8Bnx51hYIfJYdKq42DStV3L7fR&#10;2Iz33/89jMP4u65WC4jVxMqLib5SHOJLRER0D3CI770f4us7tBcAamvrsO3Hr6BkxTKsW/dN6cO9&#10;77BfvV6PF198HhPGjwcAtN6+jV/+8jdYu7YUOq0WkybpodFoAADnzl+QhvzKz+k9LlTjb+vWLZhV&#10;NBMAYLPZsHv3R0hMSkJqagqSEpOQlTVZeh75c/het+95ILs2ee77PPl5edj241eAAH8H33OsX78W&#10;GRnpSE1Nkf7feP9/yq1YsRzTp0/Df/zHf8HpdMLhcMh3gUajwY43Xsff/t330dtrlccUwry5s2Aw&#10;5EmPGxqMOPX5WSxbuhCHDp+AKIp4ZHExWlvbUFQ0AwDQ1taOEydPo2TFI4iNdTcqT5wsQ3V1jXSe&#10;khVLkJ7u7lFva2vHvj8fgtUqQq9Pw/Jli6TfjZ6eHhw+chJLlyyQzmWz2XDw0HEA8NvX9zy5uTlI&#10;TZmApKQEJCcnAZ5rSEwYJ/19Qu1fUVGFstPnEC4O8Y08yuzs3G3yQiIiIhoc7yRJUXUViLpdJ4/H&#10;kL4GqvTYZ5KkvrK+n0OdJKmiohJXr9UgN3cqduzYid27P4LBUIBvP7UOe/b8Aa/923ZcvVaD0ief&#10;gNPhQE+vFS+++Dzq6xvwDy/9E/Z8vBcHDhyE2WzGvHlzkD0lC2/s2Ik333wLV6/VYMWjS+F0OFBz&#10;/QZqrt/A3r1/wp6P92LPx3uxoHg+NHGxqKiolF+WZOvWLcjISMerr/4c77z7Hvbu/RNqrt9AYWEB&#10;Fi9agFOfl+HVV3+GsrIzA153zfUbKCs7Iz331Ws1eOSRhTAam9Da2jrg80wYPx5Hjh7rd/49H+/F&#10;qpWP4YEHC1FWdgaFhQWYO+ch7N37CV77t+04feYLLH5kAZKSEvv9HXNysjF+fDLu3OlAYuI4tLW1&#10;++UAoFKpsHr1Svzxk09ht/dvwNLAGhubIAgqiKKIDz/ai5rrtVCrBUyZMhk3auvgcDiQnzcNgiDg&#10;w4/24vyFL5E5OR0zCvPwx08OoKzsC3R1dyM/bxpqPfvPmzsLMTFqaf+EcfGYPn0qGhqNKC6eg1On&#10;zuLY8VM4f+FLlJdXwWLpws2bDchI1+PwkZM4efI0zGYLzGYLLl2qxPkLX0rPCwBtbSYkJyeh0JCH&#10;EydP49jxU2i51YpFCx9GW5sJf/xkPyovX8HUqVNgs9sD7l95+QpmziyEy+VCW5tJ/r8lIP9Jknyq&#10;mb7aSPazb4dAjdFAZTSyRKlUgW+AFwTBM/SAeSDMmTNnzpx5IEqlcsA81PGjPVepBGi1mqD53Sos&#10;LIBos6G8ogrwNGJNpg4kJrk/CAsqFQ4ePCI/DABQdaVaaoyZTHfQ1dUj30XSbmpHamqKvFii1+uR&#10;kZGOs2fPBexlbb19G8ePfyY9Hui65UymO7CJdkzSp4V8Hq/CwgKYTB3Yf+CQVHa5qgoZGenSPaqN&#10;jU1SbjQa0WXplvYNRP5hn4aXzW6Xfl8AoKOjE21tJpjNFgBAU1ML4HlNqtUC0tJSUHuzXtq/vsGI&#10;aM/r0G6zo9Cnx3YwOjo6kZgwTnrc0tIqDUM2my3o6elFfYP7d9NqFdHcfCvo/t48KzNDygdDEFSI&#10;iwtev4Sqf0LVX8xHRs51UJnLIyDM3GazwmS6DZOpNch2mznzAOXMR2NutfZ9kA+nfojkXMV1UO/r&#10;OqjeIao/eXUb3t61E2/v2omsrMlITU1BYlISRJsNJtMd+WEhGQwF2PHG69I5fYfbBpKYmABBpYKp&#10;vX/vIgB0Wbr9GpQDXTc8Q3C95T95dRsmTEgGwnger0CNaVN7OwSVComJCfIoLJerrqC6+qpfWUb6&#10;JJSWrsHq1SsBAE4n7xQbTh0dnfIiwPPBXqOJxcIF8/Dspg14dtMGrHxsGcbFu1/L+w8cQe3Nejy7&#10;aQOeeXrdgJMi6XRafPupr0vn8R2KHIjNZpMazeEw3emQF4WN66BGRs51UJkPOb91y4jbt1vQ29vd&#10;b+vqMqOz8w66usz9MubMmY++XK2OgVrdN5FGqPohEnOug+oee3ev10FNSZmAmTMfwIULl9Da2oqs&#10;rEyoolV44cUfSkNi93y8F2VlZzBJn4bJGZNx+sxZmM1mv/PMmzcHAFBWdgYAoNPpMHfubNTW1iIm&#10;Nhabv7tJGv665+O9mOzp4fHuL6dSqVA0cyZqa2tRc/2GX+Y79NZroOtev34tZs+eJQ3hPX3mCxQa&#10;DKitrUVdXUNYz5OVlYmsrMmoqLgs/d1nz3kIqWmpOHz4GDIzM/pd05Ili3H79u3AQ3yTk6DT6ZCR&#10;kY6bN/uGrH/nmQ1YtmwJcqdNxeXLVTh2bOzdbz1c0idNREyMGjXXawGg3xDf7OxMNDffkhp/6ZMm&#10;Ap6ecPn+oihCP2kiTpwsk4bxeofyiqIIeIbonr/wJW7fbkfx/DlSr+fUnCmobzDCbLZAp9PisZKl&#10;fufxfhnV2NiE5OQkJCSMC3jN3ufxvc7k5CRMnJgqDUP2Pp/v3zsUroPqLxLyKJvNLi8HAIiiCIul&#10;C8yZByKKIhfnJopQ4dQPkZw7HI4B81DHj/bcZhNhsXQHze9WeXklEhPHoWRF/9llyyuqoBKisWhR&#10;sTwaFIOhAHnTc+XFfoxGI5pbmlFcHN5zDXTdcosWFUs9qOE+T3l5JQSVym8YZ35eHurrGwYcGhyQ&#10;y4UopRIHDx3p1wCNilICAK5evYZfcU3ZEcNqFdF2uz2sYbxmsyXsz3A6nRbZ2Zny4kGJj9dJEyR5&#10;z+c7FHkwRNGGrq7g9Uuo+idU/cV8ZOScJImGrLvbDFHslRcT0Rik0Wj9elCpP06SJC/r+3kve1Bb&#10;W1tRX9+I7zyzAevWfUMabmrt7cWFi5dgNDZh3dqvS9nMmQ/iyNFjA/agfv75aeTmTkNJyaMoLV2D&#10;opkP4OLFLxEdHR20BxWecy1ZshgbNz6N0tI1KClZjtqbdUhJmdCvt3Kg6z579jzmz5+Lr615HKWl&#10;a6CKVqG9vR1Go1GaQCnU8wQ6/507HfjZz18DgvTqButBFUUrvrXumzAY8rFwYbHfNmVKJioqq/Cr&#10;7TtgtXL23rvR2WnGzAcNmDtnFiZMSEZDg/GuelAbG5swfnwSHitZiqKiGSgqmuE+b6MRT6xegQXF&#10;c1FUNAOGguk4d/4SmppaIIoidDotiufPQWFhnrScU/H8OSgqmoHsKZNRVXUNSqVyyD2osbExyEjX&#10;Y0HxXBgKpqO6ugaXLgWffEyOkyRFHi4zQ0PW2mqE2Tz4+3yIaPQZPz4N8fH9J3OhPlxmpu+T471a&#10;Zoa+Onr9RMTHx8uL0WWxoL6hUV5MFFBubg6yMjOw/0DgicvCwWVmIg9XVyYiIiIKYuvWLdLkRd7t&#10;zZ1vhDVUdzQzGptQVXWl38bGKRHdb2ygEhEREQWxffsObNy02W/77ubn/JZzISKie4froDKXR0CY&#10;uUoVeIkBIhrbwqkfIjnnOqjCgOsQElHkqK6uuavhvXJcBzUycq6DylweAWHmbKASRaZw6odIzlVc&#10;B/W+roNKRJGL66BGRs51UJkPOTeb76Cnp1teTERjkHwW31D1QyTmXAfVO3HSvV0HlYgiG9dB9RcJ&#10;OWfxpSG737P4vvDCC/je976H9vZ2/OAHP8CpU6fkuxDRMOEsvqFxFl/O4ktE9x5n8Y08nCSJRoQX&#10;XngBFy9exAsvvCCPhtX8+fNx8uRJvPPOO/KIiIiIiIjuMzZQaUR46KGH+o1Hf/3115Gfn48FCxYM&#10;W+/pvHnzkJTEXiIiIiIioq8CG6g0bN555x3U1NRI209/+lOpvLi4GIIg4Pvf/z4uX76MF154AS+8&#10;8AIuX76MkydPYv78+f3OsW/fPuzbtw8XL15EaWkpSktLcfHiRb/9f/rTn6KmpsavRzTYdXiHFAuC&#10;gOLiYuk4b6+q7zG+zxEo37dvn/R8REREREQUHjZQaVh4G6HNzc34b//tv6G5uRnf+ta38NOf/hQ7&#10;duxAc3MzRFHEr3/9a+Tn5+P111+XnwIvvPACZs+eLT2eNm0apk2b5rdPKANdx+uvv46zZ88CAD77&#10;7DPk5OTgmWeewalTp3D9+nVYLBa88soraG5uRlpaGrZs2QIA2LJlC9LS0nD16lX8+te/hiiKOH/+&#10;vOyZiYiIiIgoFK6DylweAWHm4S4zM3/+fGRnZ0MURezevRt79uzB7t27IYoiioqK5LsH5R0G7G08&#10;Pv3002hubpbvFtTdXMczzzyDBx98ELt27ZKOmTBhgt8+mZmZAID8/Hz8wz/8g19GNJaEUz9Ecs51&#10;UIUB1yEkIhoqroMaGTnXQWUuj4Aw83AbqKmpqdBqtRA8Q3hramrw/e9/P+i5g/E2CBsahrY0wd1c&#10;x759+6Thu/JjnnnmGVy9elU6r3eIMtFYFU79EMm5iuughlwHNTpWi9iUTCBKKW0KZTQUymhECwLU&#10;sbGIVqmgiIqStiilElFKJVSCCjGxMYhWRSNKGdVvY86c+UjMva9fAeqYGJ/XtxIKpXeLRrSghhAT&#10;C6VKAKKiEZs2BVExMVLdwXVQIyOPEkVRngEArFYrzGYzmDMPxGq1wmazyYsDamlpgcVigegZwpuT&#10;kyNtK1eulO8eVGtrKwAgPT1dHvnRarVITU0FZPsO9TreeecdTJs2DVevXkVOTo40jNfXypUrkZOT&#10;g88++wyCIGDdunXSPapEY0049UMk5zabfcA81PGjJw/8HmC1WmGxmGGzBT4eAOw9FvTcugk4HdLm&#10;ctjhcthhF0VYe3pgt9ngcjqlzelwwOlwwCba0NvTC7vNDqfD2W9jzpz5SMy9r18R1t5en9e3Ay6H&#10;d7PDLloh9vbAYRMBpx09zTfg7O2V6g5RtMJisQStX7z1T+j6i3kgIyWPstns8gwAIIoiLJYuMGce&#10;iCiKYTdQvfdwCoKA733ve3jhhRfw05/+VOppPHXqFMxmM4QQPZBffPEFRFGUJjB69913kZaWJuXe&#10;BqhWq8Vrr72GmpoaFBcXS3mo64BP76zvJEm+SktLsWnTJr9vft555x1poiYvs9k8bDMPEw23cOqH&#10;SM4dDseAeajjR3tus4mwWLqD5kREQyWKNnR1Ba9fQtU/oeov5iMj5yRJNCyeeeYZ/O53v5Maod/6&#10;1rf88n379kEM8m2Kl+8kRgBQV1fndw/qqVOnpPtD4fkl/93vfgeLxSLtE+o6/vCHP/S7r/Wjjz6C&#10;xWLBtGnT8Nprr+Hw4cP99vE2iouLi2GxWPDv//7vfjkREREREYWmePTRJ1zyQqJwtLYaYTbfkRcP&#10;m/nz5+Nf//VfodVq8fLLL2PPnj3yXYjoHhk/Pg3x8VwjeCD2Bd+CM38hlCd+B2XVCXk86rlc3o8L&#10;Cs8PhadM4fmzuwwAXFAACsDlcv9UwJ1HxWqR9bWtMJ7YjTtXPu87ORFREBOKHsP4ohW4sftfAJcL&#10;CkVffaSA70+X56cC7grJBYV7Z8+ZPPt66ikaudiDSkRERERERCMCG6hEREREREQ0InAdVObyCAgz&#10;D3eZmfvl1KlTWLBgAR588EEO7yUaRuHUD5Gccx1UYcB1CImIhorroEZGznVQmcsjIMz8q26gEtFX&#10;I5z6IZJzFddBDbkOKhHRUHAd1MjIldnZ07Y5nU55DgBwOOwQRRHMmQdiNt9BT0+3vJiIxiCNRgu1&#10;OlZ6HKp+iMTcOdkA14TJUNysAG7V9st9BTre1+jIbXA4nNIkSYB34iTA4bRDtIlwOFzSJEkAoFAJ&#10;SJg+D+a6SvS2uZf1IiIaSNzEqdBMzMGdyhMAXHA4HFL95J3uSJr2yOWC02mHaPXkASZE8j0+kPDq&#10;P+b3M+csvjRkX/UsvkQ0fDiLb2icxff+zeK7fv1arFpZAgD4dN9+fPDBh/JdQtq6dQsAYPv2HfJo&#10;VFu/fi3y8/Kw7cevyCOiMYGz+EYeTpJEREREI5bBUIDi+fPw3nvvY+OmzUNqnI40//jSf0fJimXy&#10;4rtWsmIZdrzx+n0599atW/CLX/wEer1eHtEQ6fVpWLpkgd/jp576OvT6NL/97relSxYM+3MSDYQN&#10;VCIiIhrRRJsNjcZmefGopNfrERenlRffE/sPHMKW517A/gOH5NFd2759B374w5dgNBrlEQ2Re7KY&#10;vnu5jcZmvP/+72Ecxt91tVpArKbv9g2ikYBDfGnIOMSXKHJwiG9oHOJ774f4+g7tBYDa2jps+/Er&#10;KFmxDOvWfVP6cO877Fev1+PFF5/HhPHjAQCtt2/jl7/8DdauLYVOq8WkSXpoNBoAwLnzF6Qhv/Jz&#10;eo8bqEEW6hj59Z858wUMhnzp+W02G3bv/gjFxcVoN7VL16LX6/H8c3+LI0eOYP+BQwM+j+8QX4Oh&#10;ABs3Po23334XhYUFfs8Nn7/vQOeDp7d0VtFMwOcaE5OS/IYSy8/h+//SYCjAurXfgKXLgkJDAQCg&#10;u7sbb+zYiYqKShAwb+4sGAx50uOGBiNOfX4Wy5YuxKHDJyCKIh5ZXIzW1jYUFc0AALS1tePEydMo&#10;WfEIYmPdjcoTJ8tQXV0jnadkxRKkp7t7udva2rHvz4dgtYrQ69OwfNki6d+rp6cHh4+cxNIlC6Rz&#10;2Ww2HDx0HAD89vU9T25uDlJTJiApKQHJye73hBMny5CYME76+4Tav6KiCmWnzyFcHOIbeZTZ2bnb&#10;5IVE4ejuNkMUe+XFRDQGySdJov68kyRF1VUg6nadPB5D+hqo0mOfSZL6yvp+DnWSpIqKSly9VoPc&#10;3KnYsWMndu/+CAZDAb791Drs2fMHvPZv23H1Wg1Kn3wCTocDPb1WvPji86ivb8A/vPRP2PPxXhw4&#10;cBBmsxnz5s1B9pQsvLFjJ9588y1cvVaDFY8uhdPhQM31G6i5fgN79/4Jez7eiz0f78WC4vnQxMUO&#10;2KAa6Jj169fikcUL8fqv3sCbb76FPR/vxZkzX6D2Zh0KDfn4P/9nD17/1RuouX4DS5YsRk9vD8rK&#10;zgAAdDod5s6djdra2pDXVlhYgAnjx+PI0WNISZmAmTMfwIULl3D48FFp/+7uLkyenIEPP9yD1tbW&#10;Ac+3desWZGSk49VXf4533n0Pe/f+CTXXb/g9j/zfYM/He7Fq5WN44MFClJWdQUrKBCxdsggtt25J&#10;/w45U7Mx+6FZOHL0mPx/Y0RqbGyCIKggiiI+/Ggvaq7XQq0WMGXKZNyorYPD4UB+3jQIgoAPP9qL&#10;8xe+RObkdMwozMMfPzmAsrIv0NXdjfy8aaj17D9v7izExKil/RPGxWP69KloaDSiuHgOTp06i2PH&#10;T+H8hS9RXl4Fi6ULN282ICNdj8NHTuLkydMwmy0wmy24dKkS5y98KT0vALS1mZCcnIRCQx5OnDyN&#10;Y8dPoeVWKxYtfBhtbSb88ZP9qLx8BVOnToHNbg+4f+XlK5g5sxAulwttbSb5/5aA/CdJ8qlm+moj&#10;2c++HQI1RgOV0cjCdVCZyyMgzJzLzBBFpnDqh0jOuQ6qMOA6hHersLAAos2G8ooqwNOINZk6kJjk&#10;/iAsqFQ4ePCI/DAAQNWVaqnBaTLdQVdXj3wXSbupHampKfLiAfkek5+X5/d899Jgrk2v12NFyaP4&#10;7FRZ0Gvxnk+v1yMjIx1nz54bsOe4sLAAJlOH31Diy1VVyMhIl+5R7eru9vt3aGm5Jf2ZwmOz26Xf&#10;cwDo6OhEW5sJZrMFANDU1AJ4XpNqtYC0tBTU3qyX9q9vMCLa8zq02+wo9OmxHYyOjk4kJoyTHre0&#10;tErDkM1mC3p6elHf4P59sVpFNDffCrq/N8/KzJDyweA6qJGRK5588luurq7+S4XodDpotXHo7OwE&#10;c+ZyOp0OotiDru7ugNNEK5VKKJVK2O125szlMfNRmEcplIiOdn8pFU79EIm5d4hv3NmPMb6lol/u&#10;Fez4kZ57h9TpdPHu3NwJi6Vb6kH1DvHVanWI08ah02x2NwDvYogvPMNFvcNWvT183uGnvs6dv4CW&#10;lluYPXtWwKG58ll85cNoDYYCPLdlszT8FrJhq4EEO+bDD/fgxRefx9mz5/pN6mQwFGDzdzfhk08+&#10;lRp4217+0YBDfIM9z/btO4IO8fU2Rrdu3YKkxCS/WX6Dne/gwSP9rs3L93kCnbNkxTKsXr0KO9/c&#10;BQD9roOzDfc3b+4sjBsXj/0H3A15nU7rN8R3+fLFuHChXGrczZs7CwCk4bG++wPAE6tXSMN1vXp6&#10;evDHTw7AbLYgNzcHCxfMk4byGo3N0Om0eKxkKT47dUZ6Hp1O2+9c3mG5ubk5yMrMCHjN3oaz73XK&#10;9wcQsGwgvkN8tXFx0Go16Ow0o7u7u98QX51WC602DubOTnR1dfUb4qvT6aDTafvVb17B6j/mw5tH&#10;iaIozwAAVqsVZrMZzJkHYrVaoYiKRlycDjrduH6bdzggc+byjPnozNVqtd/rP1T9EMm5zWYfMA91&#10;/OjJbfII8OQWixk2W+Dj71ZLyy3U1tZh46bNftv27Ttgam+HTbTLDwnJ22jcs+cP0vnOnb8g383P&#10;QMcYjUZ0Wfp/+ApXYmIC4uLcjYOBnieUkhXLkJaahp1vviWVDXS+UL3KXi0ttxCn1fjN6JuYlATR&#10;ZoPJxLkpvgqiKKKj04x9fz6Et3a9J22/ff/3UsOxuroGb+16DwcPHUfx/DnQ6fpP1uVtsB49dko6&#10;R4VPL+5QxMbGQK0WpMe+vauDJYpWWCyWoPWLt/4JXX8xD2Sk5FE2W+CKXBRFWCxdYM48EFEUYbMF&#10;/nBCRGNbOPVDJOcOh2PAPNTxoz232URYLN1B87tVXl6JxMRxAZdSKa+ogkqIxqJFxfJoUAyGAuRN&#10;z5UXD0h+zOWqKsyePSusZVnaTe1ISuybhKywsMCvd9OX/HmCMRgKsHr1Khw5cqRfb7Iv3/MZjUY0&#10;tzSjuHjg/3/l5ZUQVCq/IaP5eXmor28Y8Lno/rFaRbTdbg9rGK/ZbAn7M5xOp0V2dqa8eFDi43XS&#10;BEne8/kORR4MUbShqyt4/RKq/glVfzEfGTmXmSEiIqJRo6KiEjvf3IXS0q/h7V078faunXhz5xso&#10;WbEMRqMRb7/9Lh5ZvFDKtr38I/kp+qmoqETN9RvYsOEpvL1rJ57bshkXL34p381PqGM++OBD1Nc3&#10;4CevbvO7Rt/jvGUffrgHcVqNdM35eXmorb0Z1vMEs3z5EowbN0467u1dO7F165aQ5/MOM/Yes+ON&#10;12HwzMTrFejfwPdYCk/l5WokJyfi2U0bULJiiTwetLLT59DR0YlnN22QtpIVS6BWC3jyayulsnVr&#10;v4bLVVelCZHq6xux8rFleObpddDptNLjZzdtwBOrV6Cq6pr8qQalrd2EObNnSs99/fpNv5mHieS4&#10;zAwNmTJaiejowDc5E9HYYrfZ4HD0v191yZLFePzxEly9WoM3PfeeRSouM9M3vea9WmaGiEa3wd5v&#10;GgiXmYk87EElIqJBi4qKwoYN38KKFcuCDtUhGgu2bt0i9RJ6N2/PJxER3XtsoBIR0aBNnz4N6emT&#10;8N57H6Cjo0MeR6Yopfunq39PM41e27fv6Dch03c3P9dvllsiIro3uA4qc3kEhJlzHVSiyCQIAurr&#10;G/DLX/4aFRWX5XFY9cdYzF069yQgKpctYO4V7Hiv0Z6HWoeQiCJHdXXNXQ3vleM6qJGRRwlC37TP&#10;vtRqNXQ6HZgzD0StVrOBShShwqkfIjF3xU8AAKic9oC5V7DjvUZPHvg9QK1WQ6vVQaUKfDwR0VAJ&#10;ghparTZo/eKtf0LXX8wDGSm5Mjt72rZAC7UDgMNhhyiKARdyB/OIz/smzKDhIAhq6PVpiI6ORk9P&#10;rzwmuq+cTqffa963fliwYD56e3tx7lzf2oyh6o+xlruiouGcVwoAiD73Jzh7LIM6Xm505N6Js9yT&#10;JAHeiZMAh9MO0SbC4XBJkyQBgEIlIGH6PJjrKtHb1uB/UiKiAOImToVmYg7uVJ4A4ILD4ZDqJ+90&#10;R9K0Ry4XnE47RKsnDzAhku/xgYRX/zG/nzln8aUhG8wsvps2Pg2DoQAVFZXY9fa78hhPPLEKSx5Z&#10;FDS/Gy/8/fNIT9fjyNHj+OMfP5XHo8KSRxZh5coVaG5pQWJCAtrbTdj19jvo7DTLd6WvyIQJyZgz&#10;+0F0dXXjs1NfhL3G3GgRbBZfAPjv//1FmEx3InoWX8fU2XAs+Q7Q1QHht/9DHo8JnMWXiL4KnMU3&#10;8nCSJBpTXvj75/HC3z8vLx52TzyxCv/8P/8JubnT5NGgPfzwXGTnZOOfX/kXvP76G3jzP9/GmbPn&#10;sPm7m6BUeiZloVFJpVLhkcUPw2CYLo9oFHEpouCY8zUAgKL2ojwmIiKiQWADlYbFrrffxQ9++NI9&#10;7x31lZs7DcnJ7klKfL3+q9/gBz98aVh7T6fm5MiLhkShUGDVyhV4/7e/Q1dXNyZN0uOFv38Okyen&#10;o7a2DnNmz5IfQl+R1tY2/OnTQzh67POwe08TEuIRF6eRF49azowCOGatgnN8hjwa05yGRUBcAgAg&#10;+vJxeUxERESDwCG+NGR3M8Q3N3cannn624iNjYHdbsf167XIzZ0acoiv73EA0N5uwn+99b8wbly8&#10;XzkANDQY8fqvftNviK/8uS99WY4HZhTiypVq7Hr7Xelavfunpqbib579DmJjY/HOu79FdfXVoNfR&#10;0tIiPZ9XT08v3nn3t8jNnYoljyySygGEHHY8fnwy/vqvn8Zrr/0KABAbq8G3v70O589fgEKhQE72&#10;FOz+8Pfyw+grIB/im5ubjczJk1BTcxM5OZnSa+XCxQrU1TVK+/u+hmqu30RFxZV+2a1bt/F52TkA&#10;gEYTi0UL50KtVkvH+e4z0LEGw3RkTp6E8ooryM+bCqVSiTNnL6K1tc3vXIGEM8T3/62wwFmwCMoT&#10;v4Oy6oR8tzHJ/uAKOOesAQAorp2F6sj/ku8yZnCILxF9FTjEN/KwB5W+Eo+vekxq3EVHRyM3d6p8&#10;l358G4VHjh7HkaPHkZSUiL959jvo6OhE2ekzgKdh+oMfvoTXf/Ub+SmAAM89q2hm2A1thLiO1NRU&#10;/OnTP6Onpxc9Pb3Y+eYu/I9/+p+orr6K6upr6OnpRUVFJY4cdfeyzJs7Z8BhwPn5eeju7pIe9/R0&#10;4623/j+cP38RWq0WFovFb38aWaKjozF9eo7f71d+3lRoNLFobW3DzbpGwNMw/cPe/X6NUwA49fkX&#10;qLl+Eykp4/HwvFlQqVSYM/tBKJVKnPr8C5z6/AvY7fZ+jdNAx3pFR0dj5oMGqNVqOBwOdHV1S9lQ&#10;/fznv4y4+0+d8RNg+9qLfY3T2/WIPvG+fDciIiIaJOX06QUBZ/EVBAGxsTFwuVwBZ1liznwwjbqi&#10;mQ8gJWUCWltb0d3dg4cfngu73Y5db7+D376/G4JaQFZWJlpbW3HhwiX54QCA+fPnYdrUHDQ0GPG/&#10;3nkP1dXXUFCQj+TkJLS3tyMmJgZZWZno7DTj87LT0nEPPzwX8fE61N6sA6AI+dzea629WYfq6mvQ&#10;arWYVfQgVCoVLl0qR27u1AGvo6urGw8+MAMAcOlSOdra2gEAbW3tOHz4KC5cuCQdM26cDsamJtTV&#10;1UvX6zV//jwUz5+H//yv/6/fkFGtVod1a7+OP+8/CLOZEyWNBHFxGkzSp8Fms6G+oQnJyYlISkzA&#10;rVu3cfDQCdQ3GDFpUhoAoK6uETabHSkp45GUmACTqUPqxZwyZTLGJyfhRm09amvrcedOJ1ImJEOr&#10;1aCt3YTJkyfB5XLhWk0tbDYbMjLcvfVGYwsmT54U9NimpltITByHpMQEdHR04vCRz1B99TpsNrvf&#10;3yMY+7hUOPIWwjVxGqLS86CcnAdn2lQ406bCNXGaZ5sKxCVAoVBANUEfIHdvwY8fublTnwfH9Ifh&#10;KFwKx0Or4SwqAeISAQCK2kuI3r8TCrsIhFl/ju5c7c7hCjiLr0olIFbjzTmLLxHdHd9ZfAVB5Vc/&#10;yWfxFVQCNBqfXNZbKggCNJrYAeq3UPUf8+HIlQbDA9vkH34BQKPRQKfTwm639/twzJy5RqOBUqmE&#10;w+GQRwH5NlBFUUReXi66urpw6vPT6OrqQm7utJAN1AXFDyMlZQLi43UoKVmOkpLliI/Xwel04urV&#10;a2E1UKOjlSGfO1QDNW/6tAGvI1gDddGiYmz5u+9i5coV/Y6RN1DnzZuDBQvm4//99/9EV5e7B9Xd&#10;oI1HQUE+Nnz7Wzh67DgqKir9jqOvTrAGanNLq6fxqcDEiSmIjo4esIGak52JuDgNkhITMH16DqZN&#10;nYKYGHdvZ831m0gY575vtfV2OwRBhfT0ibBYulBX1zjgsXV1jVIDtdHYjObmW/K/woDsqTmwz18L&#10;18RpcKTlwJ6S3a9x570P0zVuQsDcuwU7fmTnOUCSHtAmAkIMoqzdiK4vR9TJ3yH60kEonH11YTj1&#10;5+jO49y5Z6kZeQNVo9FAq9XCbne4vwAJ0EDtaa2Dy+mAvccCKKIARRQUUUoooqIQrYqGShCgUHgG&#10;6ykUUCgUiIqKknJBENyfSBWAIkrhtzFnznwk5t7Xrwoqlcrn9e0ud29KRKtUiFYJgCIKLigQm5qJ&#10;mAmTEDshE3cqTyA2NhZabZynfrFB4amXvD+99Y/DU3/JG6ju+k03QP0Wqv5jPhw510FlPuTc5bMm&#10;Yii+DdTLVdUoLDRApVLhSvVVtLW192skBpKePglZWZloaDDif/7zT7H/wEHsP3AQfzl4GHV19dI5&#10;Bmqg1tU1hHxu77V2dXXhwoVLmDRJj4ceKgI8Dc7Y2NgBryM5OblfAzU3dxq+8fUnoVRGYe8f/4T/&#10;/M+3UVCQD602LmADdf23von339+N9nZ34/avv7MBDz5QiDhNHMaNi8eBvxzG+fOcLXQkCdZA9TY+&#10;lUolMjL0IRuo4xLikZSYgJrrN3HixGlcqa7Bleoa1NTchM1mR8ut20hLnYCpU6cgI10Ps9mC02cu&#10;wOl0hjw20POFy+l0Ad2diGq6BtWtGxBu34DCeBUK41VENV1DVNM1IFoA4hIQVV+JmPqL/XLvFuz4&#10;EZ0bqxFVcw7KqhNQXzoAXcUB4Po5uDoD/38MVX+OjXzo66B2XL8AS12F+94waXMCLiecDgccdrv7&#10;uX1yl2dzOpywe3Jvme/GnDnzkZwHfn176wBv7nI6AJcTdssdaCZkcR1UH5GQc5IkGrK7mSRJPpGQ&#10;10CTJPne+9nQYMRv39+Nv3n2O+ju7sHrv/oNFi0qxurHV0rXFGySpFDP7V2TVc472RGAAa/DO6lS&#10;UpJ7+F9PTy8OHz6GpUsXQ6WKxid/2oepOdkwGApgt9vxyZ/24fjxz/ye6/9+cSve/d+/xa1brfir&#10;DesxY4YBP/2Xf0VHR6fffjRyBJokKSc7U5r4SKVSoXj+Q4iJUeP4idPo7u7B5MmTMPNBg3SOmus3&#10;cevWbWmSo5rrN3HjRh0WLZyLhsZmVFRcgcEwHemT0qRzBLqGgY71vabBGGiSJC9b8bfgKlgI5ckP&#10;oLx8Uh7TKOeSvpT0bYxykiQiur84SVLk4SRJ9JXwTiQEAHa7HefOX4DdPvC9cNXVV/GbN/4D7e0m&#10;pKfr8cMf/L3UCASA48c/C2vYovy5q6uv+eV//OOnaGgwSo8bGox+Q2lDXUdLSwsufVkuPQaAhsZG&#10;XL9+HdHR0Xjya09g4sSJ+Pzzvl5eOafLgaeeWoe/+7v/C4WFBXjzP3excToGNTXd6vfv2trahiNH&#10;T8FqtSInOxOPLl/kN2Ov2WyBWq3Go8sX4WtrSvC1NSV4rOQRaeKlgY4lIiIiGunYg0pDNpge1JHM&#10;22M6UO/tcEtMTEBSkntN197eXjQ29jWYKXLJl5Dx5buczP0QTg+qM6MArgmZUNSVI+p2/4m/aHRj&#10;DyoRfRXYgxp52INKI86mjU/jX3/xE7/tpX/4IVJTU+W7jlkm0x3U1FxHTc11Nk5JkpIyXhq++4e9&#10;+/GHvftRc/0mAMBs6VuO6KsSVV8J5blP2TglIiKiIWMPKg0Ze1CJhpf3PtZx4+L9yi9crECdZ03V&#10;+yWcHlQa29iDSkRfBfagRh7FqlWlrkDr4AmCAEFQwWq1BlwnjznzKGWUzwcWIhrLfBuo4dQPzMde&#10;7q3vBUHtzkXRb5kZbwNVpRIgqL25gw1UolFKoVBgStYkaLWae96o6+y0oK6+KawvPn0bqIIq2q9+&#10;kjdQBZUKarUK1l5r3zIzPg1UQRCgVgv96jevYPUf8+HNowRBkGcAALVaDZ1OB+bMA1Gr1VCpVPJi&#10;IooA4dQPzCMhD/weoFarodXqoFIFPp6IRofExHjodHH3vHEKAPHxWsTHa+XFIQmCGlqtNmj94q1/&#10;QtdfzAMZKTnXQWU+5Jy9p0SRw+lZ084rVP3APBLyoa+Daq6rRG9bg/9JKSC9Pg2TJk3C+PHjg27d&#10;3T0BF70nuhvxOi20Wo28+J7p7ulFV5f/cmmBxE2cynVQfURCzntQacjGyj2oRBQa70GlkXgPqsFQ&#10;gI0bn8bbb7/rtxzYSLN+/Vrk5+Vh249fkUcDSk/XY9vLPwr5XltRcRm/+NdfyotpGKnVApYvX4wL&#10;F8phNDbL47um02mxbOlCHDp8AmazRR7fF6kpyUhLGy89zsjIQGJiEi5duui339Sp09DWdhsmkwlJ&#10;SUmYOnUazp4949cA0ev1UCii0NjY98VUU3Mrbt1qlx4Hw3tQIw9n8SUiIqJRz2AowI43Xsf69Wvl&#10;UVi2vfwjbHv5R/Lir1R+fj4uXSrHxk2bg27f3/p/w2DIDzpkjuheyciYjOXLH0VmZpZf+bRp05CY&#10;6F4PPjExCQsWLMRDD83222fiRD3S09P9yoiCYQOViIiIRr2Kikpsee4FfPDBh/IoLNt+/MqgeziH&#10;g9PpwMrHVmD58qXyCACkkQ0KBT/S0f3lcrlQVXUZjz66IkCvvmcYvwK4du0qZs+eg/j4vhnn2WtJ&#10;g8EhvjRkHOJLFDk4xJe+yiG+W7duwayimQCA7u5uvLFjJyoqKv2G+JpMd/D8c3+LI0eOYP+BQ9i6&#10;dQusvVY8+OAMaDQa2Gw27N79EYqLi5GVNRkAUFtbJzVKt27dAgDYvn0H1q9fi4yMdKSmpmDCePcQ&#10;R999DYYCPLdlMzQa9/15vtcEACUrlmHdum9CpVLBZrPhSvVVaOO00vG+OQCcO38B27fvgFxJyaPI&#10;zZ2K//iP/4LT6YTD4ZDvgrg4Dd74zev427/7Pnp7rfKYhol3iK+504Jp07IBAD09PfjjJwekIbk6&#10;nRZPrF6B2NhYAEBDgxH7DxyRzjFQLh/iK9+3oqIKZafPAZ77lpcvWyT9frW1tWPfnw/BahWRm5uD&#10;1JQJSEpKQHJyUr/n8SUf4jt/fjG6urqQnp6Bzs4OnDhxHACwatXjuHLlCq5fr8HUqVORmZmFzs5O&#10;ZGZm4sMPdwMAZs+eA6VSibKyvtc9h/hSMPy6jYiIiEYsb2PxpX/cho2bNuPosRPYuPFp6PV6+a79&#10;PPjgDLyxYyc2btqMvxw8jA0bnsLlqips3LQZv/jX15GYOA4lK5bJDwMATM+dhgP7/4KNmzbjpX/c&#10;hjitRho+7O2t9Q6zrbpSjeXLlwCexuvq1auwe/dH2LhpM17e9ipSU1Ok88rzjZs2IykxSWogBzI1&#10;Jxs5OVPkxTTCqKKjERsbg7d2vYe3dr2HL85dwrKlC6FWu5c2WbZ0Ib44d0nKOzo6UbLC/XsTKvcl&#10;3/d/v/ch0tJSkJubAwAwGpvxzru7pfP09PQiMzNDOj4rKwNnzl6Qjo2NjZGODSUqKgpHjhzCjBkP&#10;YMKECfIYAKBUKnHu3BeIjdUgLy9fHhOFFKVSBe4BEwQBWm0cmDMPRBAELjNDFKHCqR+YR26uUgnQ&#10;ajVB88HKz8tDfX0DjEYjAKC83N1LmZiYINuzv6or1VKvpqm9HR0dHdLxFRWVMJk6kJjk7kWSa2xs&#10;wv4DhwAARqMRXZZu+S6SlpZbSEp0n6ewsACizYbyiirAc2x9fd/EMIWFBTCZOqRzA8DlqipkZKSH&#10;aHSz12eks9nt0r87ADQ1tUClUiE5OQnJyUmw2e24ebNeyusbjIiP10Gn04bMfSUnJ0GlUqGpqQUA&#10;YLWKaG6+hcSEcX77eXV0dPplLS2t0kROVquInp5en71D6+7uxvHjx/DooyXyCPD0UDocDvzlL/ux&#10;ZMlSxMTEyHcZMkFQIS4ueP0Sqv4JVX8xHxk510FlLo+AMHMFgK7uLpgt5n5bd083rKKVOfN+GfPR&#10;mdtsfUMLw6kfmEdCHvhLSvU9XAdVr9cjTqvBrKKZeHvXTry9ayd++IMXkDBuHCbp0+S7h9TV1QOT&#10;6Y68eND0ej1+8YufSNe0amXfB/XU1BR0WbqlBjU8DVjfXM7U3g5BpQra6L5cdQXV1Vf9yjLSJ6G0&#10;dA0ef3wlAMDp5B1bI40oiujucS+jotXGQSW7Lcp36G+o3JdWG4f4eB3Wrf0ant20Ac9u2gCDIQ/j&#10;xrnv+dTptPj2U1/3y+618vIvYbfbMXNmUdDfvaamJlRXX8EjjywJuqTIYHEd1MjIo0RRlGcAAKvV&#10;CrPZDObMA7FarTBbLOjp7oG119pv6+7qhrnTzJx5v4z56Mztjr41FsOqH5hHQB543U2r1QqLxQyb&#10;re943/tTB8Pbc/npvv1+M9d+d/Nzfj2Qw0mv1+PFF5/H2bPnpOv5dN9+KfdtjHr5NkpbWm4hTqvx&#10;6y1NTEqCaLP1azy7XC7A5cLy5UuxePFCv+zJ0jUofXINVj++EhUVl4P+e9HwUUVHQ6uNkx4LggCN&#10;5x5Ri6ULKpXK74O5t+FpNltC5r4sli40t9zC/37vQ2kY71u73sP+A0eg02nxWMlSHD12Siqv8OnV&#10;vZf+8pf9ePjh+YiJUcsjyfHjxzF5cibS0ibKoyERbSIsFotf/eLLW/8Eez2EX78xD2S48iibzS7P&#10;AM+3PhZLF5gzD0QURS4KThShwqkfmEdubrOJsFi6g+aDdbmqCrNnzwox/PWro9frMXv2LOlxeXml&#10;372ter0eGRl9y2uUl1dCUKlQ6NOrJR/G7KWAC1FKJQ4ePIxjx074ZVFR7mlEqq9exa9/03+CJfpq&#10;ZPnc6zlxYipsNhva2trR1tYOm82GiRNTpTwjXY/OTjPMZkvI3FdbWztU0dF+95UGo9NpkZ2dKS8e&#10;EoVC4fc9k8lkwoUL55GdnSNNQCTNR+Rhs4k4dOggpk+f7h8MkSja3PWLPXD9Eqr+CVV/MR8ZuTI7&#10;O3ebPCQKh91uv2dDNohoZIuOjoZSqZQXU0Tqm8VXeuz9s1+Z/KcCimgBCdPnwVxXid62vvsyB1JR&#10;UYmkpET87ff+BqWla1BaugYLFs5HRcVlxMbGYObMB3DhwiX09vZi7tzZqK2tRc31G5g3bw4AoKzs&#10;DAAgJ2cKsrKycPrMWZjNZgDAkiWLcfv2bVRUVPrtX1hYgAnjx+PI0WPSdXj3/fzzMiQlJWLVyhKU&#10;lq7B4sULUF5eiZgYNY4fP4nW1laMGzcO3/j6k1J+s64egiDgyNFjaG1tRX19I77zzAasW/cNlJau&#10;wZ07HfjZz1+TnstLFEV8a903YTDkY+HCYr9tSlYmyssvY/uvd8BqDdwbQcMnOlqJSZMmorW1DY+v&#10;ehRFRTMwYUIy/rz/CLq7e+BwOFBbW4f5D8/GguK5KCqaAaUyCgcPHYPD4QiZq9UCpkyZjBu1deju&#10;7um3b1HRDHR1d6OpqQU6nRbF8+egqGgGsqdMRlXVNSiVSjQ2NiE5OQkJCeNQc71WuvacnCzc6ehE&#10;W5vJ7++kjdNAq3XPVO3V2dkJi6WvwWw0GuF0OtHY2IDe3l4oFEBvbw/a2/tm5zWZ2mG1WtHU1ASz&#10;uVMqt1i60dXlHgI9kLiJU6GZmIM7lcd96h/PD/+Hnp99rehAM/YGKqORhcvM0JD19PbAHuQbLCIa&#10;W9RqNYQg9/xQZLibZWbgcu8TFRM3pGVmIpler0d8vE5eDIvFjIYG/x5XontJvszMvTb4ZWZ+6q5v&#10;XC5A4QJcgML7k8vMjClcZoaIiIhohDIajaiqutJvY+OU7jfxPt/KFWyYJxEbqERERDRM2HNBNFp0&#10;dlrQ2el//+u94HK50NFhxp077qH24WP9ESkUq1aVugJ9gyEIAgRBBavVGvAbDubMu3u60eOZPp2I&#10;7o+oqChkT0lHbKxamhTlXvB+QKirb/YZuhmc7xDfcOoH5mMv9/6eCILanYuiZyZf/yG+KpUAQa1C&#10;r1V0L0/kN8RXi6yvfZ9DfIkobH1DfP8FgqCCoIqGVbTCJtr7DfEVVCqo1SpYe62w2Wz9hvgKggC1&#10;WuhXv3kFq/+YD2/OdVCZyyMgzFylCrwGHhHdO8lJ4xAXF3tPG6fw3IOTkBAPnWwCjHCEUz8wj4Q8&#10;8HuAWlqHUJ6H/iKEiGgggiBwHdQIyJXZ2dO2BZuJ1eGwQxTFoDO1Mo/s3Gq1cpIkovssMXEcNJoY&#10;efE909Xdg56eXnlxP/JZfEPVD8wjIbfB4XBKPaiAd+IkwOG0Q7TZ4HC4PKPy3JMlDWUWXyKKbH2z&#10;+J6AywU4HXaINhFOh7PfLL5wueB02iFa3fVXoAmRHA5HGPUb868y5yy+NGQjeRbfrVu3AAC2b+fa&#10;cHR/qdUCli9fjAsXymE0NsvjuzZpUirGJydIj6dMyYZarUZV1WW//fLy8tHQUA+LxYKUlFRMnjwZ&#10;Z8+6l9fwmjw5E1ZrL1paWqSyhsYWtLXd8dsvEDVn8Y14oWbxBVxweaa2CDyLLzxDfDmLLxGFz3eI&#10;L+Ae0ivN4uudmddvFl/vgA3O4jta3dsxY0REdF9NmTIFK1euQkpK32LuAFBQYIBOFw8ASE1NxaJF&#10;i1FYOMNvn8zMTKSlpfmVEQ2d7/fb/h8AiYiGnV/142mcsk4aldhAJSIaRVwuoLq6GiUlj8m+BXZJ&#10;PVwulwvV1VewcOFCxMbG+hzr6vsimei+8vRyEBHdU4F6P1nZjDUc4ktDNpghvuvXr0VGRjpSU1Mw&#10;Ybx70efa2jps+/Er0j5bt27BrKKZAACbzYbduz/C/gOHpMzaa8WDD86ARqOR8uLiYmRlTe53vq1b&#10;t0Cn1WLSJD00GvckMJ/u248PPvhQyjs7OmEoLMCE8eOlzPcauru78caOnaioqASNPjqdFo+VLMVn&#10;p85IQ299ywBg+bJF0mRfbW3t2PfnQ7BaRcybOwtdXd3IyclCcnISTpwsQ3V1DXQ6LZ5YvUJq9DU0&#10;GHH02GdYvnwxzJ0WTJuWDXh+fw8eOi4977y5s2Aw5HmuDKioqELZ6XNQqwU8srgYtTfrMW/uLNjt&#10;dvzxkwMwm/um9ZcP8V26dDnq6+swc+ZM1NbWSsN4v/GNb+Kzzz5Dc3MTCgtnQKfTQaVSIS4uDp9+&#10;+icAwMKFi9DZ2YlLly5K5+MQXwqX/2zP3iG8fX927+OZ0Vfax/NnzuJLREPkP8TX800tXJ47Czx/&#10;9pQrFJ56yuXTg+quhKTzcYjvyKfMzs7dJi8kCofdbg96g7NcYWEB5s55CHv3foLX/m07Tp/5Aosf&#10;WYCkpERUVFRi/fq1yM+fjldf/Tneefc9XL9ei28/tQ5OhwM1129g3rw5KDQU4I0dO/Hmm29Bo9Hg&#10;G19/Eqc+L8Orr/4MV6/VYOGCh/32z56SJe1/9VoNSp98wi+fPXuWdD2BrkGr0+Lxxx9DRcVlmM2D&#10;XauLvmqiKCI9XQ+1WkBjYxMAICsrA0lJCfjyy0rcudOBS5cqcf7Clzh/4UtkTk4HALS1mZA+aSIK&#10;C/Nw4uRpHDt+Cm1tJqlx+sW5S/jLwWM4f+FL1FyvRXS0EtNzcwAAH360F+cvfIneXisefMCA2to6&#10;OBwONDY2Sc9zreYGZszIh9HYDIfDgfy8aZgwPhkf/2EfLlysgCiKfn+P+Hit3yRJU6Zko6vLgi+/&#10;vITHHluFK1euQBStyM8vQH193z2oGo0Gn39+CgsXLsbt27fR2dnhuQfV6ncPaqe5a0iTJFGk62uU&#10;+j92N0Tdn//67j91fyBUcJIkIhq0vkmSjrvrEU/d422M+rY33fec+vw5gGDlNHJEqVTR8jJAmsY5&#10;DsyZByIIwqCXmWlsbJJ6RI1GI7os3VKWn5eHs2fPwWg0AgAqKiphMnUgL7+v16nqSrXUm2lqb0dH&#10;RwfKy92PvfsnJiUF3D/Q+XyvB55rqK9vkK7Be+7ExL7eKxpdyiuqkDw+CWq1u+cvKzMDl6uuwmr1&#10;bwQCQEdHJxITxkmPW1pa/SY9mjgxFd3dPbh5s14q87LZ7SivqJIeWyxdsAUZXSCKImx2O3Q6rVQW&#10;7JoGcufOHZw9ewYrVqyQRxKbzYaDBw+gpOQxREcHfi0PRTj1A/PIyP0/6Ln/LAgC4jRxUKn6vtBw&#10;wSX1dBARDY0CgioamrhY//rJp4d0MPVXIMxHRq548slvubq6+hoKXjqdDlptHDo7O8GcuZxOp4Ol&#10;y4LOzk55FND69WuRn5fnN6R328s/wuWqKhw//hlefPF5nD17ThqCC88w3KTEJGz78Sv9ZuUtWbEM&#10;S5YswW/e+HepQek9n3eoru/+3vN5y+S5Xq/Hiy8+Lw0/9pIPNabRxXeGXbPZgmVLF+LQ4RMwmy39&#10;huvCZ+jtvLmzAABlp89J2by5szBuXDz2HzgilSHILL56fRpmzizEwYPHYLWKyM3NwcIF86RjvEOA&#10;29ra+x0rF2iIr9HYiCtXqqBUKrFhw9MoK/scBoMBp06dkob4JiQk4MSJ4wCAxx9fLb1WO+/BEN9w&#10;6gfmYy/3DvF151p33t3TbyZfrU6HuDgtOs1mdHX1SDP6wqVAVKx7Fl9zXQV6bvf/soeISC5OPw2a&#10;1Gzc2P0v0GnjoNFoYLF0oruru9/wXp1OC22cFp2dHeju7vb5Tqyv/tLpPPXXIOo/5sObK1atKnXZ&#10;bP2/6RcEAYKggtVqBXPmcoIgoLunGz09PfIooIEaqB988CG2vfwjtJva/RqUvmXyBmU4DVRv4zac&#10;88mPp7HD27Ds6OiUGpiB7k/1bZQGaqDm5uYgKzNj0A3UzMwM5OdNk+5v9d3/bhuoADBx4kSsWfMk&#10;2tvbcOLEiYANVI1Gg+98569RX1+P+vr6u26ghlM/MB97ubeB6s4Fd253+DRQ3fupVGqoBBWsogib&#10;zQH4LDcTpdYi68m/l85JRBQOl8uFG7/7KVSCCmohGqJohU20u4f5uvoaqIIgQFCp3LnN1q+BKggC&#10;1GpP/TWI+o/58OacJImGbLCTJA3UQF2/fi1mz56FX/7yNzAajTAYCrD5u5vwySefYv+BQ/0alOE0&#10;UPOm50qTHIU6HzzX6HsNNDbo9WmYM9s98dWZsxdgNDb3a6B6e1OvX78ZtIEqP8ZrsA3U3NwczJs7&#10;a8g9qMuWLYfRaITvOqjLli3Hgw/OxPvv/xZNTUbMmPEAEhIScPz4MWmfwsIZWLGiBIcO/QUXL95d&#10;A5Uik/8kSZAapX3F3sfe3lSpb8M9WZLLfe+Xuz3bNzRY2icIaV1DP75l/Y8PdAQR3V8DvxIDpfIy&#10;z5ddHn6vfZerb+1Theex7z4u2aRJQSZIAu9BHRW4zAyNCB988CHOnj2Hn7y6DW/v2okf/uAFfHaq&#10;7K6G1l68+CWe27I57PPJr+HtXTvxi1/8BHq9Xr4rjSJGY7M0CVBbWzsAwGy2oL6+ESsfW4ZnN23A&#10;E6tXoKrqmuxIf2azBZ+dOoPlyxbh2U0b8OymDVJDdiDee1b/asNaPLtpA7IyM9DQMPQvQG7cuIHb&#10;t1v9yo4fP47PPz8Fs9k9jLelpQU3b97026e8/EscP34Mzc2BG8JEQyW/D9U9cYn3A6H/T5ffh0jv&#10;ES5pG6isz8AfeolopBj49dn/Na6QvfbljU/vfu4/SDP2wjt7r6y+CFR90KjAHlQassH0oBLR0Mh7&#10;UO819qDSYPRbasbzw13cf7kZuD86+uzn/nOgntTQvM8d+hh+sCEafuG/MkPt6erbx6fnFN5Gqcu9&#10;j3QWWe+pez/fiqCvRmDv6ejAZWZoyAazzAwRDY1aUCE+vm/G33utre0OrKJNXtwPl5mh/voantJw&#10;OvcDn54NnyVnpPaoz3HwHhbOh0aF/wfbfkOOieirFPRVLL2+Za/hoNzfeikUCNI49TmL79qnHgM1&#10;QgfKaORgDyoNGXtQie6/aKUSkydPhE4XJ4/uitPpREeHGXX14Q35ZQ8qAUF6UOH+ACpNluSJvBMj&#10;eVui3t5Tb5l0KgXcA/sG+WlkoM+ZgzwVEd0DwV6Sg3lte1/X7qWpfMt8G6feE3qHAnuHcbjLg/We&#10;urNgV0kjCWfxZT7kfDCz+BLR6MZZfJnD00D1zx3uQGp0uiAIagjqaFitIkTRPYtvXyPVfX6VSoBV&#10;tMJud/h/eFV4c/fxgb4EdefeWTo9uc85AuY+mDNnPgy5baB8gNe3qu/87ryvYQq4IKgECPJZfN0R&#10;AJf7vUpQwtorep7fv4HqzgPXb/BcH/OvPo8ShMDfiKvVauh0OjBnHoharYZKpZIXE1EECKd+YB5h&#10;uefDoTsXoNPGQxAEv/vF4HK3Vd3HayGoVNLwPPfm3k1QCdBptVALKvexss2dx3mO7/f5E4IgQKeL&#10;gyAEfo9izpz5MOS+r89+r9/gr2+12uf8Lv/hve76Q/DUH576Bd46wD1zr1qtkuqffpVDsPrLB/OR&#10;kSuzs6dtC3YfocNhhyiKQe8zZB7ZudXq/XaLiMY6+T2ooeoH5mMzd09u5JLlfUN3/XKrO3c3PL37&#10;uFuhDrsDok12vPdPLsDhdMDmyRWe+Za8GwA4HJ7c4YTCc5x3g8uTe66POXPmX2E+0OvXN/ceDxcc&#10;drvneIeUSTz1i81mhdPpBDyNU8Bd/7ifP3j9hQHqNy/mX33Oe1BpyHgPKlHkUPMeVPLovx4qpI+W&#10;7h/e+1E9BZ4ywOVzH6rfR05Avp4qEUUYbyPT72EfTwXh7jV11yf9GqdSWV+5L95/OnqwgUpDxgYq&#10;UeRgA5V8DbqRCu8nT3eZfMIkIqL+ZDP4+hT7/oGN07EnSl5ARERENGSeXo2+D4SeD4t+95O5P3Aq&#10;4PKU+2zgxo1bRG6yukABn/vTvVWJq+8PCoUirMYpjT7sQaUhYw8qUeRgDyrJDdiL6vdH395Un8An&#10;D/dDpcvlXmPV2wMrX/+QiEYWabSER/ivWZ96IUDjs3/D1KtfAXtPRyH2oBIREdE9InVx+PV2uHtM&#10;Zd0g3tynZ7U/hd/mPoX7p/fP3LhxG7mb97Ua/DUrI68XPHWIt5Jw95p6yvzqDZ+6xwcbp6OTcvr0&#10;goCz+AqCgNjYGLhcroCzLDFn7nQ62YNKFCF8Z/ENp35gPvZzwAWHI3je73jPB1S1Wg2NJgYulzPA&#10;+RX+xw94fidz5vKY+ajPVX25p37wDuVVeNZJjo2JkdUvfQ3TvvO7c3kDVZ7LMR8ZOddBZS6PgDDz&#10;2JgYRKuiEaWM6repBBViYpkzZy7PRmuu8PmmO5z6gXlk5PIPf/65yr9Hw9PBoRYEaLVaqNUqqWfV&#10;914yaZ1D6Xj/jTlz5mM3j4lx1x9qteDT6+q9LxVQC771k/e4PuHXT6Hrt0CYD0/OdVCZDznv6e2B&#10;aBXhcrn6bU6Hu3fV6XT2y5gzZz76cmW0kuug+mDelwf6EBj4+L79HA6He51Ubw+KJ/KeyuGw+Zzf&#10;OzzQ24j1nt8Gp7NvohTmzJmPljzQ61v2+vetH2Tcx3vWQQ3A6XQEqH/6uK+P+UjOOUkSDRknSSKK&#10;HGpOkkRhcAWcOCkYz6dRIqIBhV+veBvBNLpxkiQiIiK6J3x7SULrP7zPfyOiyCB/7cu30AZX99BI&#10;xwYqERER3VPyIX1DI/+Qyo0bt7G5Dc29qWdoJGIDlYiIiO4b+T1o/DBJRIMhrz9Yj4x9vAeVhoz3&#10;oBJFDt6DSkRERMOB66AyH3Lu5DqoRBGD66AyZ86cOXPmzIcj5zqozOUREGauUqnkxUQUAcKpH5gz&#10;Z848EObMmTMPlXMdVOZDzq1W66jrQdXptMjOnoLx48cH3ZRKJbq6uuSHEkU03x5UhFE/MGfOnDlz&#10;5oEwZx4q5z2oNGTDcQ/q+vVrkZ+Xh20/fkUeDVpUVBRe+eeXoddPlEd+enp68f/8w/9AR0eHPCL6&#10;yqnVApYvX4wLF8phNDbL4/tGzXtQiYiIaBhwFl+KGElJiUhLS8WmZ7+HjZs2B90aGhqQlzddfjgR&#10;EREREd1nbKBSRHG5XEhJmYAf/uBFeSRxOB1QRnH6ciIiIiKi4cYhvjRkgx3iu379WqxaWSI9/nTf&#10;fnzwwYcoWbEM69Z9U5p06dz5C9i+fYd0jO8Q31D7pqamICkxCVlZk/0yABg/Phk/+5dX8Df/198h&#10;JiYGvb29Uubr//n//QDHjh3HZ6fK5BFRUDqdFo+VLMVnp85IQ299ywBg+bJF0u9uW1s79v35EKxW&#10;EfPmzkJXVzdycrKQnJyEEyfLUF1dA51OiydWr0BsbCwAoKHBiKPHPsPy5Yth7rRg2rRsAIDNZsPB&#10;Q8el5503dxYMhjzPlQEVFVUoO30OarWARxYXo/ZmPebNnQW73Y4/fnIAZrNF2jcYDvElIiKi4cAe&#10;VBoW69evxSOLF+IX//q6NJT2gw8+hMFQgNWrV2H37o+k8qTEJGzdukV+irD2nVU0E5erqrBx02a/&#10;xqmvcePGYd7cOfJiortiNlvQ2WlGRrpeKps4MRU2mw1tbe0wGpvxzru78dau9/DWrvfQ09OLzMwM&#10;ad+iohk4c/YC3tr1nl/j9Itzl6Rj9h84AgBQRUcjNjZGKi87fQ5zZs+EWu1uQJadPidluz/8A9LS&#10;UqDTaQEAsbExyM+bht/t/hi/ff/3YTVOiYiIiIZLlEoVLS8DPOvQaLVxYM48EEEQBrXMTH5eHqqu&#10;VKOiotKvvLCwACZTB/YfOCSVXa6qQkZGOvT6vg/64e7bevs2jh//zOcoouFTXlGF5PFJUkMxKzMD&#10;l6uuwmoV5buio6MTiQnjpMctLa1+kx5NnJiK7u4e3LxZL5V52ex2lFdUSY8tli7YgoxmEEURNrtd&#10;aqACCHpN4QqnfmDOnDnzQJgzZ848VM51UJnLIyDMPNwGql6vR5xWg5aWW/IIqakp8iKY2tshqFRI&#10;TEzwKw9n3y5LN4xGo3w3Px0dHTh67LhfWWxsLJ5YvQqlpWswfnwynC6OfKfBa2trBwAkJydBp9Mi&#10;NjYGTU0tgGe477ef+jqe3bQBz27a4DcEF54Gq6/EhHHo6ekdUkMyNzdHep6/2rAWyUmJUmaz22Gx&#10;3N0ySuHUD8yZM2ceCHPmzJmHyrkOKvMh5+Gug2o2m7GgeD5u377drwc1KysTWVmTUVFxGWazGQAw&#10;e85DSE1LxeHDx5CZmYEJ48fjyNFjg9o3EI1GgxWPLsOZM1/g6ae/jbNnz0nZ3Dmz8cwzG5CXNx1R&#10;UQp88LuPgt6jShSMw+FAUmICJmdMQrxOC6VSicuXq6V7UU+cLMOx46dw/sKXEAT3FzyNjU1In+Re&#10;+qixsUk6V1ycBgkJ41BzvVYqA4DoaCWyszPR3HxLGp6r02mRlpaCGzduIicnC/l50/D7PZ/g7NkL&#10;qLx8BWkTU9HcfAs9PT39jg0X10H1x5w5c+bMmQfC/O7zKJstcANDFEX3sDHm8ghgDlEUYbPZ5MVB&#10;Xa6qwuzZs/oN2y0vr4SgUqHQpzcpPy8P9fUN/XpCB7NvMAqFAs3NLfj3f3/Tr9z7wdtiseAnP/1X&#10;mEx3/HKicNU3GBEbG4O0tBS/Ybi+dDotsrMz5cV+mppaEB+vg16fJo8GJTMzw68H9V4Ip35gzpw5&#10;80CYM2fOPFTOWXxpyAY7i+/WrVswq2gm4Jl1dPfuj7D/wCEYDAV4bstmaDQaAEBtbZ00a698Ft/B&#10;7CsXFRWFV/75ZYiiDb3WHr9sXHw8VCoVXvu37Whq6rsPkGgoSlYsQWxsjDRLL2Qz6/b09KCq6hoE&#10;QYWy0+cwb+4swDO5kS+9Ps1v5t+KiipcuFiO5csX48KFcumeVb0+DTNnFuLgQffogZWPLUNychLg&#10;mfnXZrPhSnUN2tra+x0bLjVn8SUiIqJhwAYqDdlgG6gjwbj4eEzUu4dT+nI6HaipuQGHwyGPiIgN&#10;VCIiIhombKDSkI3GBioRDQ0bqERERDQcuA4qERERERERjQjK6dMLAs7iKwgCYmNj4HK5As6yxJy5&#10;0+lkDypRhPCdxTec+oE5c+bMmTOXY848nJzroDKXR0CYebjroBLR2BJO/cCcOXPmgTBnzpx5qJzr&#10;oDIfch7uOqhENPpxHVR/zJkzZ86ceSDM7z7nJEk0ZJwkiShyqDlJEhEREQ0DTpJEREREREREIwIb&#10;qERERERERDQisIFKREREREREIwIbqERERERERDQicB1U5kPOnVwHlShicB1U5syZM2fOnPlw5FwH&#10;lbk8AsLMY2NiEK2KRpQyqt+mElSIiWXOnLk8G625Agq/13+o+oE5c+bMA2HOnDnzUDnXQWU+5Lyn&#10;tweiVYTL5eq3OR3u3lWn09kvY86c+ejLldFKroPqgzlz5syZMw+E+d3nXAeVhozroBJFDjXXQSUi&#10;IqJhwEmSiIiIiIiIaERgA5WIiIiIiIhGBDZQiYiIiIiIaERgA5WIiIiIiIhGBK6DynzIuZProBJF&#10;DK6Dypw5c+bMmTMfjpzroDKXR0CYuUqlkhcTUQQIp35gzpw580CYM2fOPFTOdVCZDzm3Wq3sQR3h&#10;9Po0TJo0CePHjw+6dXf3wGazyQ8l8uPbg4ow6gfmzJkzZ848EObMQ+VcB5WGbLDroK5fvxarVpYA&#10;AD7dtx8ffPChfJeQtm7dAgDYvn2HPCKZ9HQ9tr38I0RHR8sjP5cvV+FnP/83eTGRHzXXQSUiIqJh&#10;wAYqDdlgGqgGQwE2f3cTPvnkU+w/cEgeh20sNlC3bt2CjIx0/PKXv4HRaJTHQ7bi0WXIz8/D9l8H&#10;/38VFxeHN37zS2z+3vMQRVEeR4R5c2fBdKcD1dU1gKfXefHi+Th27BSMxmb57veFTqfF/Idn4+ix&#10;z2C1jsx/BzZQiYiIaDhwFl8aNqLNhsZh+sA/mmzfvgM//OFL97RxCgBQKOB0OvDYY4/i0UeXyVMA&#10;gMvl/n5KoYjcqmDcuHi/x0ZjM95///fD1jiFp4EarRq4p5uIiIgoErAHlYYs3B5U36G9AFBbW4dt&#10;P34FJSuWYd26b0qTLfkO+9Xr9XjxxecxYfx4AEDr7dv45S9/g7VrS6HTajFpkh4ajQYAcO78BalH&#10;VX5O73GhGn9bt27BrKKZAACbzYbduz9CYlISUlNTkJSYhKysydLzyJ/D97p9zwPZtclz3+fJz8vD&#10;th+/AgT4O/ieY/36tcjISEdqaor0/8b7/1NuxYrlmD59Gv7jP/4LTqcTDodDvgs0Gg12vPE6/vbv&#10;vo/eXqs8HtPUagErH1uG5OQkqezEyTI0NbVg2dKFOHT4BERRxCOLi9Ha2oaiohkAgLa2dpw4eRol&#10;Kx5BbGysdJy3B1an0+KJ1SukrKKiCmWnzwEAcnNzsHDBPOn52tracfXaDTw87yG/sn1/PoTk5CQs&#10;X7ZI+j3wllutInJzc5CaMgFJSQnS9Z84WYbEhHEwGPLC2t/3usLBHlQiIiIaDmyg0pCF20CFZ4jv&#10;xo1P4+2330VFRWW/Ib++j8srqvDii8+jvr6h31DerVu3IG96Lt7YsTPgef8Jk90AAAo8SURBVOS2&#10;vfwjXK6qGvB+12BDbL0Na98GqPz55I99yf/OAz2Pt4Ea6HzbXv4R2k3t2L59B9avX4tHly/F7t0f&#10;Yf+BQ1JD/uzZc/3+jt4G6l/+chhOpwPV1df8ckR4AxU+jdTLVVf9Gpi+DdSVjy1DT08v9h84AgAo&#10;WbEEycmJ+OMnB2A2W5Cbm4P8vGnY92f3v5fv+XzP79vwNZstftfhe45gQ3xLVixB7c16VFfXIDc3&#10;B/PmzsLBQ8dhNDZDr0/D8mWLUF1dg7LT5/r9veT7y/NwsIFKREREwyFKFWRYmSAI0GrjwJx5IIIg&#10;3NUyM4WFBRBtNpRXVAEAKioqYTJ1IDEpCYWGPAgqFQ4edDcI5KquVKOiohIAYDLdQVdXj3wXSbup&#10;HampKfJiiV6vR0ZGOs6ePRewl7X19m0cP/6Z9Hig65Yzme7AJtoxSZ8W8nm8CgsLYDJ1+DV2L1dV&#10;ISMjHXq9HgDQ2Ngk5UajEV2WbmnfQBQ+/6XBs9nt0r83AHR0dKKtzSQ1MpuaWgDPayI5OQkqlUoq&#10;s1pFNDffQmLCOOke34L8XOlcg9HR0YnEhHHS45aWVmkYstlsQU9PL+ob3L9bvs8baH9vnpWZIeWD&#10;EU79wJw5c+aBMGfOnHmonOugMpdHQJj53TRQvUNUf/LqNry9ayfe3rUTWVmTkZqagsSkJIg2G0ym&#10;O/LDQjIYCrDjjdelc/oOtw0kMTEBgkoFU3u7PAIAdFm6/RqUA103PL2h3vKfvLoNEyYkA2E8j1eg&#10;xrSpvR2CSoXExAR5FJbLVVdQXX3VrywjfRJKS9dg9eqVAACnkwMpBqOjo1NeBADQauMQH6/DurVf&#10;w7ObNuDZTRtgMORh3Lh4WK0iPv7DPgDAs5s24NtPfR06nVZ+ColOp8W3n/q633kGYrPZ+vXMDsR0&#10;p0NeFLZw6gfmzJkzD4Q5c+bMQ+VRwWbutFqtMJvNQWf2ZM78btbObGm5hdraOmzctNlv2759B0zt&#10;7bCJ4Q0d9uUdHrtnzx+k8507f0G+m59QPbByA133+vVrMXv2LLz0j9uwcdNmvPSP29Da2gYM4nla&#10;Wm4hTquReksB3FWDHS4Xli9bgsWLF/oVP/nkEyh9cg1WP74Sly9XBf13psGxWLrQ3HIL//u9D/HW&#10;rvekzTs8GADKTp/DW7vewxfnLmHZ0oVQq/tX0jqdFo+VLMXRY6ekc1T49OIORWxsjN9z+fauDlY4&#10;9QNz5syZB8KcOXPmofIomy1wQ0AURVgsXWDOPBBRFO+qgVpeXonExHEoWdF/dtnyiiqohGgsWlQs&#10;jwbFYChA3vSBh1MajUY0tzSjuDi85xrouuUWLSqWelDDfZ7y8koIKhUKfXrL8vPyUF/fMODQ4IBc&#10;LkQplTh46AiOHTvhF0VFKQEAV69ew6/G0JI9X7W2tnaooqORGcbQWYulC7Yw7+HW6bTIzs6UFw9K&#10;fLxOmiDJe77am/Xy3cISTv3AnDlz5oEwZ86ceahcmZ2du00eEoXDbrfD6XTKiwNKSZmAmTMfwIUL&#10;l9Da2orW1lbU1zfiO89swLp135CGm1p7e3Hh4iUYjU1Yt/brUjZz5oM4cvQY5s2bAwAoKzsDANDp&#10;dJg7dzZqa2vx+eenkZs7DSUlj6K0dA2KZj6Aixe/RHR0tLR/IGVlZ7BkyWJs3Pg0SkvXoKRkOWpv&#10;1iElZQImjB+PI0ePSfsOdN1nz57H/Plz8bU1j6O0dA1U0Sq0t7fDaDSi5vqNsJ4n0Pnv3OnAz37+&#10;GuC5R1V+TUuWLMbt27el+3K9RNGKb637JgyGfCxcWOy3TZmSiYrKKvxq+w5YrZE3OZKXw+GAy+XC&#10;wgXzUFQ0A13d3bBYujBlymTcqK2Dw+FAdnYmmptvScNn0ydNBDz3AgOAWi1I+3d396C2tg7zH56N&#10;BcVzUVQ0QzqvKNrwzW+sxtw5s1BUNAOZmek4deos7tzpgMXShalTp2DevIcwefIkXKm+Bk1sLIrn&#10;z0FR0QxkT5mMqqprUCqVaGxsQnJyEhISxqHmem2/axA930r6XmdychJiY2OQka7HguK5MBRMR3V1&#10;DS5d8v+dGUh0dDSUSvcXG0RERET3C2fxpSEbzCy+9NXQ6yciPt5/nU8A6LJYUN/QKC+mMSo3NwdZ&#10;mRl+Q40HS81ZfImIiGgYsIFKQzaaGqjy9Unhsw6pfHkYorGGDVQiIiIaLdhApSEbTQ1UokjGBioR&#10;ERGNFsrp0wu2BbqPUBAExMbGwOVyBbzPkDlzp9PJBirRKNDWZpLuVx0q33tQw6kfmDNnzpw5cznm&#10;zMPJuQ4qc3kEhJnfzTqoRDR6hVM/MGfOnHkgzJkzZx4qV2ZnTwvYgwoADocdoigGbOGCecTnVquV&#10;PahEEUI+i2+o+oE5c+bMmTMPhDnzUDnvQaUh4z2oRJFDzXtQiYiIaBhEyQuIiIiIiIiIvgpsoBIR&#10;EREREdGIwAYqERERERERjQhsoBIREREREdGIwHVQmQ85d3IdVKKIwXVQmTNnzpw5c+bDkSsNhge2&#10;2Ww2eQ6NRgOdTgu73Q7mzOU0Gg1iY2LgdLmgUCigVCr9ttjYWGi1WkRFRTFnznwM5NHKaERFuQfd&#10;hFM/MGfOnDlz5nLMmYeTcx1U5kPOlUr3h1WFIgrRymi/TS2oofYswsucOfPRn3sbp16h6gfmzJkz&#10;Z848EObMQ+VcB5WIiIiIiIhGBE6SRERERERERCMCG6hEREREREQ0IrCBSkRERERERCMCG6hERERE&#10;REQ0InAdVObMmctj5syZM2fOnDlzecyc+bDkUYJnKQE5tVoNnU4H5swDYc6cOXPmzANhzpw5c+bM&#10;Awk35zqozJkzl0cAc+bMmTNnzlweAcyZM7/vOddBJSIiIiIiohGBkyQRERERERHRiMAGKhERERER&#10;EY0IbKASERERERHRiMAGKhEREREREY0IXAeVOXPm8pg5c+bMmTNnzlweM2c+LDnXQWUujwDmzJkz&#10;Z86cuTwCmDNnzpz5fc+5Dipz5szlEcCcOXPmzJkzl0cAc+bM73vOdVCJiIiIiIhoROAkSURERERE&#10;RDQisIFKREREREREIwIbqERERERERDQisIFKREREREREIwLXQWXOnLk8Zs6cOXPmzJkzl8fMmQ9L&#10;znVQmcsjgDlz5syZM2cujwDmzJkzZ37fc66Dypw5c3kEMGfOnDlz5szlEcCcOfP7nnMdVCIiIiIi&#10;IhoROEkSERERERERjQhsoBIREREREdGIwAYqERERERERjQhsoBIREREREdGIwHVQmTNnLo+ZM2fO&#10;nDlz5szlMXPmw5JzHVTm8ghgzpw5c+bMmcsjgDlz5syZ3/ec66AyZ85cHgHMmTNnzpw5c3kEMGfO&#10;/L7nXAeViIiIiIiIRgROkkREREREREQjAhuoRERERERENCKwgUpEREREREQjAhuoRERERERENCJw&#10;HVTmzJnLY+bMmTNnzpw5c3nMnPmw5FwHlbk8ApgzZ86cOXPm8ghgzpw5c+b3Pf//A4b4cT+N81FI&#10;AAAAAElFTkSuQmCCUEsDBAoAAAAAAAAAIQC7CGPoR5QAAEeUAAAUAAAAZHJzL21lZGlhL2ltYWdl&#10;MS5wbmeJUE5HDQoaCgAAAA1JSERSAAAEQwAAAJ0IBgAAAF8ntq4AAAABc1JHQgCuzhzpAAAABGdB&#10;TUEAALGPC/xhBQAAAAlwSFlzAAAOwwAADsMBx2+oZAAAk9xJREFUeF7tnXtcVVXa+L+A4gUVbyhq&#10;igomkaammVRWvug4haldTM0sbUrrLcOZn2/pa2OTo6kT04vTTDM25d1RM5s0sHHUMbXEu1JGXkAB&#10;lYugAiLK5Zzz+2Pvfc7e+1w4IHiB5/v5rA/svdZee933Ws96nnV8Pv/8cxsqo0aN0v4VBEEQBEEQ&#10;BEEQBEGolfiabwiCIAiCIAiCIAiCINRmRBgiCIIgCIIgCIIgCEKdQoQhgiAIgiAIgiAIgiDUKUQY&#10;IgiCIAiCIAiCIAhCnUKEIYIgCIIgCIIgCIIg1ClEGCIIgiAIgiAIgiAIQp1ChCGCIAiCIAiCIAiC&#10;INQpRBgiCIIgCIIgCIIgCEKdQoQhgiAIgiAIgiAIgiDUKUQYIgiCIAiCIAiCIAhCnUKEIYIgCIIg&#10;CIIgCIIg1ClEGCIIgiAIgiAIgiAIQp1ChCGCIAiCIAiCIAiCINQpfD7//HObdjFq1CiD56VLlwzX&#10;N5oWLVrc9DTcCkg5CIIgCELto65+32trvmtrvoSqIe1ByqCu0aJFC/OtWx6PwhCr1Wq4vtH4+vre&#10;9DTcCkg5CIIgCELto65+32trvmtrvoSqIe1ByqCu4et7+xmdeBSGlJeXG65vNPXq1bvpabgVkHIQ&#10;BEEQhNpHXf2+19Z819Z8CVVD2oOUQV2jXr165lu3PB6FISUlJfj4+GCz2W7KX39/f0pKSgxpqos0&#10;aNBAykEQBEEQahl19fteW/NdW/MlVA1pD1IGdY0GDRqYb93yeBSGXL161XB9o2nUqNFNT8OtgJSD&#10;IAiCINQ+6ur3vbbmu7bmS6ga0h6kDOoajRo1Mt+65fEoDCkqKnKpsXGj/gYEBFBUVGRIU12kSZMm&#10;Ug6CIAiCUMuoq9/32prv2povoWpIe5AyqGs0adLEfOuWx6MwpLCw0HB9o2nWrJkpDbls/MMqfnda&#10;d0tH5Nhx/OXhIPNtOz/8I44Ju5rxuzkvMbyV2bdi/5uFczno2P9/BA7+HRDN4hP/4Om25gBVI2f9&#10;c9z5UgK/21rAr+8zePDcnS+R8LutFBg8BEEQBEGoDK6+73k7F/OL1S6++V168u+3okD1f+7XU5l2&#10;582Zu5RafLh0zY8LxT6UWsBqteGLldaNrbQOgIb1zU8YcZVvJR+GWw4G/oJDQ7N4/Z0fSRz4Cw49&#10;F2EOcUvgKl96nPKo1mlr3a3qQmtHWjupTm5Gm7sdcWoPF7YpbVgfyM6NLk91TUVP/v3WPez+ww46&#10;v/UM95iDXSdOZQBAMrGv/Zt/mO7ixVrOO9T43favivxvHjXZb28EzZo1M9+65fF45KvVar2pzjkN&#10;7Rnz+1mkrJpFSlxfBgJEDVeuV81i+S/bO8Whdw3qAfjQoJ6znzf+N8s5l4PD7d3zO7W2EvgqMcvJ&#10;v6qunr9yAE59f+P9rMSvSBixmqx3Bjo9I06cOHHixInz3rn6vtf39wFgwkx1vqO53z9BO51/PfX7&#10;fKPnLheL4edcP3z96tGmCbRrYqFDMysdmvvi41ePfWllZOWXOz2nd67y3f8VLa/DmQAQ1pdELe+v&#10;3Iu1Xj3qAdSr7/TsreJc5UtxOWxYEMeEXSGss9fpcCac/pFfvLaOJKfw7txRPliwlfNO952duZ1U&#10;p6veNud9nm4359Qegp9guVr/iRMDTf08hjHBznHUmMs9ylbfviT+vj97F6zid75BdDGHqQbnVAZW&#10;K1ZrfaUv6/v4qlmsi4LE1V+zIdccvrJOjd+3HvWd/Lzxv3muJvvtjXC3Ix41Qy5evGi4vtG0bNnS&#10;fRouf8//+9/D7Br0OPue6mr2dUnKl3/mue2BvP/+eAY3NftW7H+zcF8OB/i41VB+O2Ie85jBjA3v&#10;sfnCG/QzB6sCDZo2J6C+L5aSixRcMd33s3Al/zJyHJIgCIIgVB1X3/fLB1YQtayAF956gzc6GrzA&#10;xff5Rs5d8q/5cupSPcLa1KOg6Co/n7lCxoUrWKw22gT6c3eHZrRs3pB9JwvofUd92jd3/csCrvLt&#10;4BR/nrKJ5aF92Db1QexZatCU5gH18bWUcFE/MbmFcJevC98t57G1PiyIe4NhfgUoqQ8gsGUD/LBQ&#10;clG754mf+XDKNtaYy8UN5nZSnQQEtqSBn5WyK/lcvq7JYOXydLvhrj3gRT+vcRo0pXkjuJpfin/z&#10;AOpTViNze9dl4LqPB2R+zd3z0nlo3Gg+HHA92iFq37K6y5Pr998K3PR2cZ20bNnSfOuWx6MwJDc3&#10;1+VZHjfqb+vWrcnNzTWkyc6VRN6aeYRdgx4jcURn++0L369k2LrL9uv7R40i7kFFAerUhr8ybnsg&#10;c58LYOY/MpUADwwi8dlwo//c5/ivAM9x3UiCgoJcl8OBRbR5/LeM+McZ/swbdHxuA7/fdJ7JBmnI&#10;Af7U5nHmaJePLeLosidpo/n+qQ2POzxZdHQZT7aB8/98kR6Tv+GdTed5U43PXViH32MsWtSXyZPV&#10;QO9s4rz2sCAIgiAIBlx9368c+geDlxfwwv+8xmsdDF6gm+eMfuM1poY5z11I2UDkn9U5DsZ5Dhd3&#10;MHV2Mns1v5AI4n/9CN5o5l8rh59z6xMW3ICcS8VsOZpLu8D6PNanPTZsHEi5xMHTF3mke2s6tA7g&#10;+5/ziApvTNNGfuaoXObbQRp/nfoNy0N7s3VKJAHabS3tan6Ofv5XXtndlNEPwNrdylzNPE9TwmhX&#10;TXln1vNE1+Bc3XW+8tjyp3XMOhXC6kWP09nTWZLm+rHXXR4J/7eOOemah5YX031dXZvbCRwjbup2&#10;1mpR0J6/x42ghz3u9rwz6jJztHnvA4P4O9vt5acvW63s7eVpaHP6clbfGRLBOx2SmaPGpaTJXZ6c&#10;59+OPNxeuG4PCq77ecVlMnpUBGnrtDbSnr+/Aa9oZW/oz+7jcvSlCN45l6yGMfUPt22xcrguAzd9&#10;/FwCkR9kMPCF5/nDvYqIwtCHTeOVsX/r24mj3Wnh9W3q/lG96L4uyfF+09ji6vnKlYeHsndC3y/b&#10;M/uFK8wytQu3ZWBPd3tG7860x6H0a+cx0ylfTs8rz7Zzu/7Vnm/PaDJZm+6cr6Cg6xFi3RwqNJOx&#10;WCw37a+WBpfOlE6r1Yr1xFcMW3fZrnK2Lgr2rttMfJ7ir0h9Cvim3mMOFbXd2/m/E3p/gIrjupHO&#10;kEed23/gt8AIRj8YSOCDoxkB/PbAfl2Y/Sxs8zhzRqwmy2bDlrWaEd9MpsdCJcz+hW14fM4IVmfZ&#10;sNmyWD3iGyb3WMh+q5UGjf0BaNRYfZchrI2s1f5M7tGGhfsV/8aNAL4hvvFkbDYbifOAOR/zZbZz&#10;usWJEydOnDhxrr/vhrmIi2caNFKmbg0auQif9y1T/5zJwImTXMxzzhO/Ipm9mmr6zBBIT+b97847&#10;vcOVyy600aFlffIvl/CvIzkUF5UwbmAILZv406pJA4b2bou/j40dyTlcvFxCeIemHM8qdorH6ibf&#10;DmfPEDb9/Qb++AM0aIjVaqVRA4DLnOs22p7XvevW2ed0P6z9K6/sDmRBnGaW4Muc2X+1+9eEc52v&#10;Ak6eAsJaEnzF7Kdzed8qCxO7+fdwJuzeTuT/fUuu9Q6em6M3H4rhufbnif+/dcxJV01v4voycPd2&#10;pqr1aWwn54n/v+2s1eo+ri8DyeSVtT9jtfrTqB5AJuldY0hZNYkFYcDu7SztNsl+rZ8DK2XvS6MG&#10;ynw5Utfm1kVdZs7sr/jBasVqbUgDgPRzNHrKYQK1dpO7PFnJ/W6FYf6dMjOEtX/+qz1ft5Nz3R4U&#10;56qf/7BWV5+rhjOBy8xZ8S25uvpcm9uFFXYzm0xe2dSWRO1a1589xWXvS7uLuHuO1h4uM2f7z0pa&#10;PLZF57x4cq7LwJ55Qx//YV8GEEh0zyDl2tCHhzMhPZlha9U0nviKV3ZrZkZKG137Z1O7q+dPA6uS&#10;n/fXXbYfrfBhozSW699vGltcPV+Z8vBY9k5ht7MWLY/3cnJ5gZoyzd9DGdjrsR5P2t+VyStauirK&#10;l9PzExjgcf2r9ecr9I6ZRYraZ/X5uR3xKAwxCyg0Z75fU/5aGjSn97fYy9vm8O8zkZRVs3gp/UPC&#10;xs1m1DYAHxo3UPwVAhnWowmZmZn43xXKQODzoz/r/AGrBUufCW7iUt/vwhnS58KVlJSwZ88erly5&#10;4uTn6XlclsN+Ds4CRozmgcDLXA7swP0Asw6yX4tn30HmAiNGR9IoM5PMRk/ypc2G7XePKs8rnkQ2&#10;yiQzsxFPfmnDZnuXR61WrOoobbNZsFj2KWHnvcWTjTLJysqi0ZNvMQ+Ye3AfFosFmw1gBGMHNiUr&#10;K4u2HUcA8eTmeJ9P8Rd/8Rd/8Rf/uuTv8vuufn+Xf7CIB3/jcP93wuiPzREHKHMXa/vhrFg1i8+C&#10;EggbN5vIJcrEumFjCxZLAxr7AikHiRz3IZ81eY6UVbNY+vgdbtOnd2cuWanvayPpdD5Xr5VSZrVw&#10;8XIp23/MZt/JXHyAh+9uTX7RFQ6dzqN5k3r8kH7ZKX9u821/r26ZaPDX7irzPoVAht0dQFZWlmlO&#10;9zM7E4Gohxnmr8xb/Ac+zATdnM/9+52dN/4WF/lS/HzxAbDZKHXzrNVq5XzqOfYSyILH7iQzM5PM&#10;zDt5aWIgpJ/jUF4RedmlykagzUJhZjZ56Sf4Nh2I6kn3rCwy/XsSHQZ7D53gvMWiaydWrNY7eG7O&#10;LFLebcufxs0mbOpBdgE0bIjVHjCQu5pnk5nZiI6dlOsn7m5EVpZ2bZ5PK23ux6NZygL2rkZkZmbS&#10;/b4QIIudJyyOugwL5aHGmWRmNufOMOBUERctl53zdPk8hw4VQVhfXuqcSWZmJlmdByvCGDVf7srP&#10;fP9W8MdDOzf3Y4vFQuSrs0hZNZhjM2YTNm4jSwF8G9BAF35gSCuyMzPxD2quXD/cC3/dtV+jBkpc&#10;k2eRsirKOS6r1bGGiurJ3dmZZPq3pStA5iVyK2yLrvNqzp+7MlDCqZlJPcIQ3Rg3eUcgC+Km8ERA&#10;EVbrMaUPh4UywF9Jw9AoIDGVH61WrI2VU5qXzp1N2EenGfauspiP1MevjiHnU8+xG5hwn5Kfho8q&#10;Y4Hmb15TunpeXx5ZWXfyK608cp3LwVM9GstJHafseQznFfUsGWyu/I1loK/HCLWehkYpwsdDeTp/&#10;+1pZly+Xz5/nkrr+/ZXT+lf3fFgoDzTMIjMzm7zLxrzfjngUhtg77E36q6VBcxZ9I7LXp83hv38x&#10;YeNm8/DKVqxTpVlKEMVfe8Ry7TJWq5XLAcFK5z+XT55eSmuzYt2/xE1c6vtdOEP6TO7atWskJiZS&#10;VlbG5s2buXxZSYM3z+OqHPYfQpGFPEDgZSvWy30ZOA9gFof2K/FkXzwAwP0dArlstWK9nEvm2bOc&#10;zb6IJesCBxRP5XnrZXIzz3L2bA4XLRZjWWRfVMJaSsi9rLz/cm4JFoADF8nWlV35NWXiU6p2MB8/&#10;57Jwl0/xF3/xF3/xF/+65I+L77v2PTUfoPr7e43+5rkNNiuW9K94ftxs7vxDEQviHIc0KmFbM3J0&#10;iBq4iHkz5hE2bjb/u8cxHzGnT+8uXS7BBxtpuYWUWyyUlpcyf/0RfH2s9OrcgsLiMjLOF2Ept5KW&#10;dYl6vr5kXzJqhmhx4yLfjvc6JuzarrHFYsExj1fmffo5ncViMc7p8vJJB7CW6uYt6sJbnfO5f7+z&#10;88bf6iJfil8Q4WFA6gUy3TxrsVjIz1J+caO8+KLqd5HicoBCUq9YnMulkZ8yid8Wzz3T/s7D/72U&#10;6SnAqXzyDe3CgsWSxor/nU3Y+E2cmTjJ8SME2HQLpOZ0bmbFar1sL2ulbB3XrtpcgB9AAdPfWsjD&#10;//Mp98xXbAPSL+c60myzcvWyFau1TN0888HPanXOk/UyqaeUNBdfVMvnYjHlNke+3JWf+f6t4I+H&#10;dm7ux1arle8+nk3YuM/4bdhwx0HCatlo4bu2bY7VauWyvZJKuKy/VvvHd3+dTdi4xc5xWXSCGGs5&#10;F61WrJe1ccWHhl61Ree8mvOnOVz2CTUBei01AJrTsX4muZctWCwN8QNIOcQj//0pD/9PLGO3KWk4&#10;n2vBcqciJANgzxbuHj+bsOlfkqKPXy07JT+B3NlMyY99LNDanaMyjOkzPO8oD4vlIle08ih2LgdP&#10;9WgoJ22c6hRMwGV9OSt9wGpt5LEMnOrRepE2dwQ66smUL0N/c9UOrI7170Cn9a/ueZuVq5ddt4Pb&#10;kQqFIXpnbuBmV93+rtJgd8poaghz9Fg2EMiCuOfolpHBVbVObKbBW7u2pp8lFSCkAx1N/hXFVRl3&#10;7do19uzZA4C/vz9+fn784x//4NKlS05hXTlclMOBI+8CsOG5zrTo2JGOHZswcIaSxnePHMBqtdKl&#10;8wAA9pxKcXre2qUzAxRPUsx+5kFaC6sTPNk7xIDOdDGHd3EtTpw4ceLEiTM6XHzf7fPTqxlkZDhc&#10;1gWjv/l7a7NZyUvLYh8wYeYUoutlkG+fWFuxWgvJCVG0QTT1Z4AvPtnEURdpM7viayXYbFBug9Ly&#10;EqwWZYH+UEQwl6+WMXf1Ab774RzlZeWUl5Zh87FRfLXUKR6rm3w7nJpmbEYzGdO8z+OcrmMHQnVh&#10;DfGqcz7n916/M75Pc8154CFlgXJGrUNXrmOIIrjSzzOVPAZyVxurc7lo5aH7VUXFPU8fczu5kMqu&#10;M0rYxQ81IKNAaxhgtdrUsDbKC/XvdT9/1l9radTMkTS3+L86OafZ/i5tYWj2D+auMP217pmw1jVW&#10;bzXlcNkeFGfux1brCb7fqwoIXggjI6NEXbArZWEvt/JCJbwjAhfXnuMy9yVzPVTcFr13jnfonfa6&#10;cvIzMsjo9Jw6HqXz3LITxjCmX5xJWTWFpzpasV4IIPpd9Z4m3DtznA8S89zkp4DkHNP7a6Q8Kih7&#10;vdPGqfSzpBni1dqF+r+7MnBKt5X0tAJHupz8tSt3+a5o/Wt63oW7HamUMORGO49pcNSf/V4zVTr9&#10;46lz5F3Yzd+2qwHUxqtQwDv/VjpaXnoa3wET+t9Fgb4CbRXHVRn3/fffA9CgQQOuXbtGo0aNaNiw&#10;IZ9//rlTWFcOp3I4yA/vAswj0aac4aG4ROYBvPsDB61WCvoOZB6w8csj5KjP/SUkhJC/HMRaoGqS&#10;bPySI+rgcPAvIYSE/IWD+s6I1RH2nQ/ZoIbN2fAh7wDzBvZ1Kjur+XkXeRInTpw4ceLqusPp+66f&#10;TDqHd+Vvx2YlQP1ZxpTTR8guOMGyFXr78xP8efI8wqav4VBaGt3Gq2dDhLUj3MV7zM5mKafUYqFD&#10;84b42HyxWW1YLRamffI9c/9xgOLiEqxlZVjLSmnXMoCrJWXU93WOR0uz+Z7DObKE/r5p3qfgZk5X&#10;cBe/jAK2J/KNKoDIS0xkuW7O5/ze63da2oyugMYDR7EgrIBZf/hGJ3g6wZ9nLOW/Zij3mkWEMlCX&#10;H6tVrb+wUB5oZsVqVTVMlJdgbdmb6DBg2yE2paWRdngNY8bNJmzhDvLM7aSxqkWSlsaR7AKO/jtJ&#10;MZMBw26xVt52DPNn19f33B8CFLAx8RBpaWlsWjibsHF/5O8/F7ioS/O7THnSBEepSSxLUcspZRfv&#10;pMLAh+6hmVPZ3tpOyZbzfc1Pzbh6L0DVAjhP8rk8e3vVysYpvP1aFYYYrj3HZe5L5nqquC167xzv&#10;0Dvj+6x55+g2XtWg2Pcdf06xYrXezWNRQMpJvjmcRlraVt4aN5uw6Z+TXGAlL3ExPcbP5q3/pJHm&#10;F8VnqnbJnd30Qjh9fmDlYXWsMJdHy/aKVllGlqI1lvKTwb9y5VFB2eudNk6lpvHDBV28SuAKy8Be&#10;j/Zx7gTbdqhmLM0qzpdzO6ho/esI75QX1d2OeBSGaJoaN+uvlgaXTitvm+PMkB4vKB1p5Z+WMzj2&#10;BGFRygB9LE9VR7IBBDKh/lEGz1zOs2sLGThxEm+F5Oj8wWatOK7KuIsXL3L69Gn279/Pnj17SExM&#10;JCUlhXPnzjmFdeWcyuHADyiykAeJSE0l1e4ieFCRhvDDAQuWnHv4jS2ReV+/Qv8uXejS5Sn+MGI1&#10;Wb+PwmLJ4Z7f2Eic9zWv9O9Cly5deOoPI1id9XuiLBaHtNBm0YVN4E01bP83/VidZeM39yhlp4S2&#10;YbMqaTQ+L06cOHHixIkzO6fvu34u4ub7afbXz11aPPIMC8Lgu3/EM3jmbs5GhTAQOJWVi8XSnzmr&#10;hjPhzAmenbmc3hM+4e2UENbNGkwTF+8xu3bNbGTmXqF3lxbU9wFLWTk2i5X3Jw5gzoT7KbeWU26z&#10;4mOzcF/3tpxIv0REh0ZO8Vjc5NvhHNoD2pkhFovzvE+b0y0IzXAxp8uh+/OzWBdVyAexyxX/jT4s&#10;iJtln/PVhHOXr0vn/Hl81izWReXw5kwlPYNn7ubLsL4krprIQxYLlxpG8WlcXwZ+v9vuvyZqOCmz&#10;omh4yYLF0oxIVVDw2Mzl/PlQANGzJrEg7KwSZ+wJDoT1JfG1/ljM7aTFL5g3MRBSf+DZmct5MyuE&#10;CWFAeia5Lspb36Yqus4JGUvKzBC+XxvP4JnLeXMfTJg5lRc6WlzUpfnalKeUSzR86A0SJway5jO1&#10;nD47x4SZs/j0oQAuuSjbW9nhpj1YzPVjsWCx3MX0mSHAGX41cznPbmzOhCgg9SLnXIXXClJbBxmu&#10;Pcdl7kvmeqm4LXrvcFkG5nZgISejK2+pAo0vP/sXR3V9eHas2l8IYd3cEXSyWOg0fCqJEwP58rPl&#10;DJ7yB+6cm87AiZN4u+slp/gvNYzi05khsFPJz4fNQo1nhlzqrpyJovaP6cWtDf6VK48Kyt7gcuj+&#10;/CQWhGl5zKCnatqo1LPnMnCc+RFKs3WK/ypCWKelq4J8ObeDita/zvVmdrcjHn9a9+TJk4brG023&#10;bt3cp6F5B7oGNcavtJCT6TnqzbaEdGumnIwLlJaW4u/vT2nhSdJzoG1IN5r5WygtBX9/5afeLMW5&#10;nDqXrzyt+hfnnuJcvue4biRO5dA2hG7N/MGQd82rG4qXlk5jPrAUk3vqHEqOHeFVTzXv0LxDV4Ia&#10;+xny6y6sw8/z84IgCIIgOHD6vlPx99Psb/z+NqdD1yAaq79ma1EmPGCf65jmBJRSeDIdF69xovCq&#10;hbV7LvLMI90ouFLChsRUrl4r5d4w5acU9x/PxtdaxmOR4bRp0Zi/fHmIXz/RldaOiYMdV/l2oKbR&#10;NF8xz/tyvl3NhG8D+f281xjbSXmHfk5HBfOWmsBzvszpcZ6T2fOoXZvmeVrdK14nSc8x1rc+PkvK&#10;JoatLGD8r8fyXKDxWSyllOKPP8XknrpCQNcgGvs52oJ5TlfRtX1equI0B7WnS0uv413OeTKl1RDf&#10;7YWn9mDux2Aux1JKS/3x91fKqsQcXg1rb/Nurl3FleO0hjLXU8Vt0Vtcl4GL96HPv7ktagGM45W5&#10;nTj6v4v4deVhKS7G0rixwV8flyv/SpWHp7I3BcXeJ5SwxcV+NPa4/tLFY03m/dlJ7Hr0l/zwUn97&#10;HO7KyClfTu0AR9lpbzOsf12Uq4lu3bqZb93yeBSGHDt2DB8fReUSwGaz3dDr7t27G9JgU7UN6tp1&#10;eHi4lINcy7Vcy7Vcy3UturbZbLfd9/1Y5lU2HLzIrx6PoMxiZffRs2RkX8JabqVD20AeuLsD9er5&#10;sWDVfl54tD33dlV2Oc3xVUe+83Z9rghDfvtL+qj7lZ7C34hrLV96v4Ub9/HvI6e5UcT/9lkAbKc3&#10;88RKmPv7ocz87efmYLclzz1yN889fDe4KPtb8VrWMY4xznxfrqvhmuPM/30Sux4dQvzAFs7+N+G6&#10;e/fu3G54FIYkJyeDmjl3Ga9J/4iICHsa9OjDu6K2+Us5uEb8xV/8xd8d4i/+t4P/7fh9P3rmChsP&#10;5vHL/l3oHtKSBqqm7dVr5RxNzWX9juOMHdievqogxBXVke8L33/BxG8DmT1zCL1d+Luipv1d5at9&#10;+/Y0b6787OmNIDl5E3+fe4CvAaKGkfR4QwKCI8zBbktyc3PJzc013wYv6uZm+LtqD7gJq6c2+bsr&#10;AyoZjyvqvD8n+MPcH9j16GA2Pug8xlT4fA34R0TcfmONR2HI0aNHDde4ybie6vTv0aOHyzTUNaQc&#10;BEEQBKH2cbt+3/Mul3EgtYC9Jwu4VFSK1WqjSUM/BtwZyIA7W9AmsIH5EQPVke8O3XrQooGFK1k/&#10;c/qC2ffmUB35un460K1HCxoAlFzi6Mlz5gDCDeLWaA83FymDGqRVF+5qF4DfLdTPe/ToYb51y+NR&#10;GPLDDz8Yrm8099xzz01Pw62AlIMgCIIg1D7q6ve9tua7tuZLqBrSHqQM6hr33HOP+dYtj0dhyOHD&#10;h+2aGjfjb+/evTl8+LAhTXWRPn36SDkIgiAIQi2jrn7fa2u+a2u+hKoh7UHKoK7Rp08f861bHo/C&#10;kMzMTHzUMzxQz/G4kdft2rUzpMGmms/Utev27dtLOci1XMu1XMu1XNeia5vNVme/77U131q+XPnJ&#10;dd27lnWMY4wz35fr2nndrl07bjc8CkMEQRAEQRAEQRAEQRBqG77mG4IgCIIgCIIgCIIgCLUZEYYI&#10;giAIgiAIgiAIglCnEGGIIAiCIAiCIAiCIAh1ChGGCIIgCIIgCIIgCIJQpxBhiCAIgiAIgiAIgiAI&#10;dQoRhgiCIAiCIAiCIAiCUKeQn9at5az47AMAxv/qf8xegiAIQg3z5ZdfcvLkSfNtl3Tr1o2nnnrK&#10;fFsQBEEQBEGoAapFGLJy5UqKi4tJTU01e9kJDQ2lcePGPP/882avGuQIc8ZtZGlYXxLfiybI7F3L&#10;STr0PVlZ5wBo164Dve590BykWjh79iw5OTlcu3YNq9VqdxaLxf7X7Jo3b86QIUPMUTnqzHwb4AbW&#10;4+HFsxnFcFJe6m32umH88etzlFusqrNgKbfRroU/rz3W0RyUHzOucSKrlMvXypUyt8IrUa2NgXIT&#10;mDj1ILuMdxWibm5ebyVyc3MpKiqipKQEi8WCj48PTZo0oVOnTuagHnDTjm/zcu7Xr5/5FgAHDhww&#10;3wJg8uSDLFrU13wbgNytC4ncFXbD+vTNYsGCBbz22muUlpba79ls9s+u4d6SJUt4++23zV6QvIyw&#10;uelMmDmLdyKMXocXz2ZUehXHxuRlhM2FdatepI/ZrwYpz8vjyv79FO5NpDzvAlas+DZrQtMHHqRZ&#10;/0j827Q1P2LEi7FMP4ZXbTzPZv27nxA/cBJLBgebPYWaICmOIdMgdstUepn9qo0k4oZMI8F8OzyG&#10;FR8NQ6vp7PgpjF94zByImBUfMayGm4Pj3dHEbplKW31aTOn0mkqUbVLcEKYRy5apFYW8Pbj+/GQT&#10;P2U8m4eu4KOarnxBEG44120ms3LlSpo3b86kSZNYsGCBWzdp0iSaN2/OypUrzVFUK7lbFzIn2Xz3&#10;RnGEOe8mkGu+fZM4cug7WrftROu2nThy6Duzd7WRlZXF3XffTd++fbnvvvu4//77iYyM5KGHHuLh&#10;hx9m0KBBDB48mKFDh/L444/zxBNPkJeXZ47GwISZs0hZZXJVmezfxrw6pC1v/LIdU6M7MG14J95+&#10;KoTT56+Yg4EqDPllr8aMur8ZoyOb89yDzc1BVAJZEOeibL1YJBxePJuwxUfMt6+TI8wZN/sm9lkj&#10;mZmZlJSU0KxZM9q2bUu7du1o3bo1V65c4YcffnC5iPWEsR0PZ8K2jUzcmm0OdtuwaNEiJ+eOyZMP&#10;Gv7eCuRuXUjYDRqj165dy0cffQRAcXExeXl55ObmkpubS15enuE6Pz+fy5cvA/DRRx+xdu1aY2QR&#10;vZgApGaa284RErbBhNG3z9h49cgRsj78EEvqMdoMHkSHV1+i44TnafNgf65u+4bUue+Qvz/R/JgL&#10;qj6WCUJ07Ba2bNHcCmJYyPgp8Rh6WHgMK+xhtrAiBhaOjyNJH6YaSIobwpA4LdYk1iw8pqZvKr2S&#10;4hi/MJRYfTrtYWuApDimOUmKBEEQai/XLQwpLi5m2LBh5tsuGTZsGMXFxebb1Ubu1oVELinQ3enN&#10;OzdsEe1mJ/gmceTgdwS1DcFmtWKzWglqG8KRgzUjECkpKQFgy5Yt/Otf/yI+Pp6vvvqKL774gjVr&#10;1rBy5UqWLl3KZ599Zl88ac/cqvR56eZPqv9yeB5xB35P7L53mZ84E4DSMos5GAAl5cr9DaeWsT7l&#10;M9Yed79IFVyTm5uLxWIhICCAsrIyioqKKCoqorS0lKCgIDZt2sSsWbOYOVOpi8rTm+go2JVhXtDe&#10;3rgTiGgaIe40Q2o758+fJyIigsLCQgoLC8nMzCQrK8vu9Nfnzp3j7NmzFBYWEhERwfnz502xqW1n&#10;10GjICc5iaWEEG3SFvGaiBdJuYFaIVePHCF36TKa9+tD88cex/dqPj5Hvsfnh0QaXCmk/ehnaNW0&#10;Caf/9iGX9lXf96pq43kwT783S7RCqkBS3BCGDFFdTS7cq41ghn0US/SxhazxkNzgfkMJJ5UzNT6E&#10;hxOmKkdln0mF8DCUy2D6DQ2H1DNGoU21kU38p6mEh5vv13WCGfbRlhujFZK8jLBxsx3OtAF1eLF7&#10;P4/kJjDRHu9C1nu5I3B48WzdBk426991vDd360JjWsct47DhaUG4PbhuYYgn0xhXVDa8M2pnNA8G&#10;ycvsgpClc7X7yq6zYydQ/+xC1m9VBh17R9cGC/sAY37ePFBpA0o2699VBSEpB4m031efdzlQePK7&#10;fo4c/J6WrdthsZRhsZTRsnU7jhz83hysWrBarQA88cQTjBw5kmeeeYYxY8bw/PPPM2HCBF5++WVe&#10;ffVVXn/9dWJiYgAoLy83xeItah3q6kQZkPV14aZck5cRNm4Z63UD+Jxk48dF01DQa0Eo/y/T1Zfp&#10;Q2L6eBnb0zLmqPFXVvvhrcjfMvOh93j34bn8ftACAMpUoYcZi1XRWHgu4le80GMyL/V63RzEOwwf&#10;TEeac7cuZNQ2YNtGpVySlxH27jLmvKuVh1Lueq0HsyaJ4cP5bgK5un6zdK76LrWO7HWWm8BErbxd&#10;lqeH+q4khYWFNGrUiJKSEkpLS+0mXqWlpRQXF3P58mUiIiLsO/iVR93FH6Auyjzl1TzpMWszuJ3Y&#10;uC+Pw4tnM3HxMuU5c3zXwSefmO848FoQouZ9zmJdG9FP9FyOu/pnXfiZ28s36jci5SCRWv5N7V3/&#10;zuoqr4yMDPLz8zl9+rTdnTp1ynCdkpLCyZMnycjIMD9up8+AEEhJYacuIYf3pENUL0WY4SEvmNuT&#10;7rvpPEY6wlXXWIZqGnNh7ee0HNCXgHsisPznnxT/nMTV3BysV4uw5mRQ/v1WAh8cQFCTQE4v+QvX&#10;crLM0VQJ5/E8QddPlnHY8D3WykM/pqn/a+3BEE73Drufrh06jZW6h2oh2fFTFJMEVZsilmlMia/C&#10;0j07nilDphAXN8WFYCWb+ClDmBIXxxTNb4hJYyM7Xuc3hYqT0JawcEj1IOnIPrCZY+FD6VfZNbGa&#10;F0cakogbMoS4JLW8EoCEaQyJ+1I14TnGwvFDmBKfTXDHUDiWQo4SEQc2HyN8aD/FTCYpjiFD4oiP&#10;d5RRXJJRGGWWRZ0xhdWTHT+XzUNn8nKo8X5FGN4Xp6TJEbWSV+d3VlyH2bq0DtFr7STFMWRKHHFT&#10;9HWrxGcPb24P3uKy3ahprbgRXT8RL5q0SXcYxpJRDDdomno3Fh9hztQUhmmadHFhxE+t/Fwpd+ta&#10;3g4xmRtGaemZxbqodP50G2u+CnWX6xaG3FgUG963U0JYt2oWKXF9GaipnUe8SOLEQNBU013sAuVu&#10;XcvbKZrq+mjYlW4O4hnVbnvgxElqxy/g7anLOEwwT783nAmo51qsiuHpIHWhF9aXRC2tpDPKPiHb&#10;yFJ0+dD5VZYjB79j6ScLDK5V63ZYrWUG16p1O6dw1aEtYrEoC/TExESvHF4IQ5bO1U8s9RPwYJ5+&#10;bxILOMhbW7MhN4G3lsCCuBieDtIN1qtmkbJqEgvCzINzOvGMJmXVLBInBrJ07mwSBmgDOSxd62bR&#10;sy2fu9QPybqoAt7+sxbuCHPm5jvUtWeGsGvJZt1HJp3UTkp7Mdv6V8Tq784bHECpSRiy70wizy4f&#10;TnzK87y84lmn8M4U8PZUc9nqBEl/PkioZtoR15fUucoHM2hwDOuiTGdepKTD6FmkrFLK3iPJy4hc&#10;0lxp76tmsS7kIJGLs+39xtVZCK4xlmfF9e09165dw9fX1y4I0dzatWv561//SpMmTSguLiYgIIDx&#10;48czceJEcxROGNvxRlInTvIun8nLlHMgdOX1lj1fR5gzVVdPM5ur41DF5bFrG7y5quracpMnT7Y7&#10;KhCEVJ4ClvKIve0NtE/0zH2subH/uSkLBV17eUz9RtjPHnJu7wP1E89qKC+AsrIy/vjHP/Lvf//b&#10;7rZs2cLWrVudXFlZmflxBxG9mEAB8UmOduAQrnnOS+7Whbr2NIkF6a7MtczlXH1jGcCVfftoEFCP&#10;Rj0jsOz8BkvJVawlxdQvLsSafwFL4UWs14op27WFoEGD8MvK5Pyuf5uj0eFpLKuAbSnwhqOPjBqX&#10;RPSqWcoCA/djiL09aM/phEqG/hpVwNtf677nlRkrb2uSWLMQYsZoZzMksT0Bjm0+UEVNhmMk8LIi&#10;WFkRQ3jCNMMC/lgCvKyZj4QnME1nahI3fiGhqimMd+YtwShyB0XsAMCxhYzXLeTHLwwltirndXgg&#10;eNhHxEYD0bFsmfoUU7fEolyqmgi9prJlRRifDhnCkCHjSXnZrKGQwGZmqvkMJ2HaELYPUgVR0ZDw&#10;qd70J4GFKWp5xkaTMM0ooFmzMJSXK6v9kBTHtIRouxlPWKrexiab+CnTSI1ZYa/DVMM7PdShwTxo&#10;C7GhJvMg5UG2bFHOcMmOn8vCUE0Ip8T1aaWFF8Z2syU21It2U4PkniOV5nTVxoyIF3VrG0Vb0Nl0&#10;0pncrTtYGvWIfezJTUphF+kkeCVIUUleppzx5WJtpSe0fSXbjyDcAtxewpDcg8Sn4NgJC+rLsDAX&#10;qsMuyWbnrgKwqxQH8/ToEHMgjxzekw4EMqyX0tn7DAgBtwOKomKb8l4HFo2bTZjLw97SGTVuNnNy&#10;o1myyrUAxxsO7f+OHvc+QvceA+javRddu/cisFUbysvLDS6wVRu7f/ceA+hx7yMc2l99whCAyMhI&#10;fHx8iIyMtDs/Pz/DdWlpaYXCEFdnhjgm4ME8/UZfWPIJYVMPwsTR9kE+aHCMrhyz+TlFe0YjhDdV&#10;teeg9s117QHu6KQI01yi+5AYw/XmHd0ENzczX+eHob1UFv96NsY+1MburpaWGzRD9p3ZzQdb36fH&#10;Hfcw4K4HuFasmB6NfagNfj7uzrZwZWdvnKDbBUJB0SzxqELvvXq+YQe7ymrrOJVnxfXtPWVlZdhs&#10;NoMgxGq1kp+fz5133kmLFi24cuUKLVu2pHv37hWee4NTO57EsF2fOO3YuyXlIIvUsaXPSzp1fbNp&#10;hM7UocLy0NVBVThw4IDdeRKE9OvXz+C8I5AFT6hpD+qAcXNSt7iMeNEhnEhOYmlYXybby2IoC8L0&#10;Y7Kn/qeM0fZxJTfPeYy+zvICGDBggGH809yAAQNcOveYzKwM7cBTXpRv38CBfVWBjjvzj5obywAu&#10;70skoEc41p+PUHwpjysHkrH+dJrik9kGZ7NC+elU2vV+gOxvN5mj0VHxWOYW+3geTNcQfT0Hc1eY&#10;ObCDgROH2sN11U8f9G2SbE457bN4P1be1mSfIZVQOgZrO+yfEhYbQ7hds6GyhDsEK8EdTWMChMeM&#10;UQ8DVQQZdpK2k0A0g7RHh71MNAlsr+yq1nRmyJZYmOaVlkn1kR0/hSHjU1SBwRYGbTebHkXbBRjB&#10;HUNBl++2YWZ7F1159hpDTPgxNh9QMpMUNw1iKz5c1UzS9gSIHmSvh2EvRzs8sw+w+ZgjfQQP4+Vo&#10;xzvxUIdJ2xN0ftBrTAzhCdt1gglHPkERKjkOSM0hxXz2rTeY2g29pirntpiC1TR2LbOpBwmd6W4O&#10;doSEbd6NyWczChjYSQl3ePFsIjMeYZ2XghSFg8yZC+tcbQps22gXRo9ieJUE5YJws7m9hCEa9s73&#10;CW+nACl5nDWHcUJdGIS15g6zV6XQ7UbNVWY8rgcUTV1d2Q1WtD8c9HnCca3tHjvv1HlH774PkrR/&#10;O/kXMrGWlXrl8i9kkrR/O737Xv8vzFgsFmw2G76+vuzbtw8/Pz/2799vXzShW0QdPnyYq1evet4B&#10;9YagaN6MUjRx/qCf1BvUvHeQ6mFiWz0YzRLeclpNXR8b9p1nw94cNh3M4XJxmf3MkL0Zu1mweS53&#10;tg8n+dRPfLNjE1eLS6jnB+sTz+PnV5Wu7dC6idTK8DrMAxwoiwPtY1ytVHN9l5WV4evraxCG+Pn5&#10;sWfPHk6cOEFRURHHjx9n9+7dBiGgd6gC2G1JFaunRrxIyswQg2aJ3WQpM9/9OFbN5eEO86Gokycf&#10;tDuNA4sc7vrozTuqSrA9b5rNcma+apqo5Vn5Jrgek50xmDaszTeM0dVFz549K+U80WeAo/2YBYzu&#10;86J8+yresavZsazk0gXqNW4M2RlQUkKrpetcuqsZ5ylNSaVhp05cPV89ZjI1jsFEaS3xZv+6RlKc&#10;uoD/iGEV/DBQTWA8Z8NbslEe8/CUSYBQ86hmMU5CgU+rKJBRBVVgFD5kx/Npagx2hR6vqaDMclI4&#10;RgLTdNo10xJM2jcuUeI9tnC8w+xl/EKOeTqvJSlOZyLzKalmOZAXVK3dVD99XtKEu8NBMyE2oGie&#10;p+o2AitGGd//1GlSpTeidi056P48RL2ZDKoZtVBLqSZTtFuQqqyYbj66zqc4d5JTPeqOj1eCE084&#10;70Y577DptViGu/YPUrVBVHMNgF1L1nqn4mvi3vsG8vjw5zh35jRFRfmUW8s8uqKifM6dOc3jw5/j&#10;3vuuf/qvLQr9/Pzo378/vr6+3HfffYZdYe3/Pn362M9iuC6SlylnWKTozQeyWb/WYcaUsmo03h3t&#10;ex0kb3aYba2axZLR7n7FpWqM6N+GEfe35fG+bbFYbZSXW/nu9A7m/+v3hLXvxt4je/j1o28x/J4v&#10;+HzqN9Tz8+HpyDbUq3LPVjWa1A/xBEP5VhVlF7X6Dw6t3vpu2rQp58+fp0GDBvj5+WG1WrHZbLz0&#10;0kvMmjWLs2fPcuXKFc6ePcumTZvYtMnTrnU1oLMdVky6VJOl9s3djGPVWx7uMAtCbgzqYdirjCY0&#10;Qe2bq6aJXozJZnIT+NM23Xj+Rs1Ijs6ePVsp55GIXkwgnYRk0/kzHvOifPsqFBDV8FhmKyvHWliI&#10;9XIB/pZrZm8D5eVWsIHVx7MG4a3C4a8Psss+L4nhzcopndYegjsSSgLTPg1jhbajnpPCsRu8wDSe&#10;s+El2QfYfAxCHdKCWo4icAD1LBSdSZD9DBPzr+s44cK0SE/bMMLRTGh0rsKfuFXiDdfMa+zO3c8a&#10;ZxP/aYIu/EyGmoN4QZXaTY3Sm8kTA01jt3JcQGV+8vuOToHsWrKRn0dr30Zlg6piAbnCwImTSJyY&#10;z6gKNsf6DAiB9HMewwi3M8pBwo7+eOO1pmqKKi+ZbgqqWYx9Z9V04Kli9uCOYB4eGKgza1EWDgY0&#10;1WytMycnGaShilmMw2Zb2YnTbJTdqNeqcR3+Wm8mo+3Amc5j0NsGVpJ2HUKIHjGOrHNnKb5cgKWs&#10;1KUrvlxA1rmzRI8YR7sO1TNj02uGHD582P738OHDJCUpcsN9+/Zx4MAB9u/fbw9fdY4wZ266YoIQ&#10;1xdMQiSHGvlmRXOoxsnnlHbmhrlNXSfr9+SwYW8O/9ybQ2xiDNbguSzd+yld2oWyP2k/7z/zAfeH&#10;RVJmsWKzQj1fiD+Yi5+fOSZvMP/MrdKmvftgqgIPu8masljT0O9oo55h4FLrJKg1A3WmZ4ptq2eq&#10;q767du1KaWkpGRkZ+Pn50bRpU5o2bYqvry/Hjh3DarWyf/9+QPnlmcqjtg+7mZ/7vJrLR1n0q9og&#10;9gWxFth48Gp1lYc7vD4Utbow5U8ZpwO5K0gtC505kfZNcN5Jc0cBP6vxGsfo6ycnJ4fk5GT7r8l4&#10;65KTk8nJcTcdV0xlls5Vzpwyml64y4vy7dObk5oPN3ZQc2OZb2AzrqanYQtohqXgCuefG+7S4euL&#10;f8cQCk6fxr9ZK3M0ty7avCE3gT/pxr66RS8GReM44FNbpNqvbxC9BhnMYrLjPzWaPziRTfzchRwL&#10;r0A7ImkNC4+FM7SyJ6gGdyQUnUZJ0na8+/Va5ddjji1cY9+BTVqzsGqHuAKgO0dDl5fgYR8ZhA72&#10;M0y8OB+l16BosJuvKPVtJ7gfQw1ndyiHqXpzEGmvQdGGfCuHqXreibYLZZLWsLAqZjKmduN88O2N&#10;5giLlhTo5mBHmDPOkyDEuLbQCOoVxkD990IVfFfGdC9ocIx61pur74bC4T3pENLB2ZRGEG5xbi9h&#10;iKbGH6actRE29SC7wvo6DvSJ6MUEzezExUJLEzooqudrYaBZGKBIYTW164mZrZVDUTVU1fVdSz4h&#10;bNxsRm2DCTM1G2VV2KI+Oyc3mj/o4hqVHsKEMG3CZMrHuNmM2hbIgjhvNFzc065DCDarjXJLOeWW&#10;EjeuHJvVVm2CENTDUG02G35+fvTp04d69erRp08f+vTpQ69evWjYsCE9e/akX79+3HfffQA0aNDA&#10;HI0BVweoOk7938jSKNU2MSiaP0zEcZDt6BCHGdWeXqyr6Z8yjRjKgjDNdGotjO7LQPuC4vpo1tCX&#10;X/RqxYj72/Lk/W25VlxKzy69aNwogENJB5k36o/0D1XOGCgrV7QY6vvBsL5BNKznY45OxdWhg1p/&#10;6c07cX1JtZf9J7wd4rABVQQaG132LTTTL7vJQhJ3qRpPoPSdxIn59vYeuaS5an+qLe5UMzHV/Emr&#10;/7cIM/ZBA9Vb3z4+PvTt2xd/f3+OHj3Kd999x44dOzh48CBZWVkMHz6cuXPn8vzzz/Phhx96WLA6&#10;MLbjT3gb3XjlIa/2iYf27Nx8Fryh2eua6mnqQUJnxvB0UPWWhyfMApFFi/ranUa/yQ53XQRFs2Rm&#10;c1271asHO5cFHg6pDeoVprbRZRw2lX/CgOFM0AkUrpc5c+YwZcoUTpw4wUMPPURKSgodOnQgNTWV&#10;Tp06kZKSQpcuXTh9+jRdu3YlNTWVKVOmMGXKFObMmWOOzo4ilDedZ1JBXsztaVS6rh1q1OBYBtB0&#10;QCQX9u3D1j4MS0EJ9ZvWNwfBYrNhsflRv3MYGT9tJ/i/HjcH0eFpLLuxGMa+P8ObEwPr7A5pr6kr&#10;GLpZM28Yz+ahK27MT5Ia6MXUFTGkTtMOPoWYFcZdzATVT0vnwlAXi3/TAapDpiUQHetOO8ETvRgT&#10;E+4w+9geRozOjEMRKLjWxFAOWHWYmkxLjWGFOZ1eE81Q5l5nXkz0mqpL31wYqjszRP3J4lC7ucs0&#10;EqJjvWsPvaayIibVnm9XdehAPaskYZpavoOIjfagseIWY7sZMn4hodVRRpXA+KtUO7grznEWVO7W&#10;HSwF+xpEcV78KkxQNEtmYp9/hc2FdV5p1Bvp85Jy+LZhjDWdGVJZExxBuBXw+fzzz+1b9KNGjTL6&#10;esEnn3zCpEmTzLfdUtnwNYru12FcS1lvLzLPpbPxyxW0b+9ZITUzM4fhT42nfTUJRNavX88vf/lL&#10;Tp06ZfbCx8fH6bDU1q1b88UXXzB16lTDfcHIpkPGqfSKA69x/lI2pddKiX1uIfd3i7T7vbv2FL+O&#10;voP9qYVoYpDBvVrb/YXrw2KxsHr1agoLC+nRowfJycn89NNPfPTRR+agtRr9YaiLFi2yH6JqFo4I&#10;DqZPn86oUaPYsmULISEhXLhwgc6dO3P69GnCwsLYs2cPjzzyCN9++y2zZ882P15rKM3N4eS83xJY&#10;Wk7LQY9y9euvsVrKsVksWPABixWoR7Nhw8n4zyZyyvPo/8FyGgd3NEclCMKtSlIcQz4Nuw6BjSAI&#10;wo3lujVDGjduTHy8d8eFxcfH07hxY/NtoZrIPJtOkyaNsVjK7e7atatcu3bVcK9Jk8Zknq0+FWhN&#10;M8TX15eePXva//bs2ZMePXpQVlZG79697Q5VSCJ45lopPH5vkN397rHP6FjvA3a9u88gCEGrAxQz&#10;mcG9WlOvSmYygjv8/PwYO3Ys9evXZ+/evXTs2JGLFy+ag9V6Fi1aZHcAt4pc+1YmODiYFi1a0KhR&#10;I0JDQykpKeGOO+6gVatWtGzZEoDu3bvTtq1nIfbtjn9QWzqMmcD5K/nkbt5Co6FPUD/iHmjcDJ96&#10;ATS8pw/NHh/OmS1fc7YwjfBXZ4ggRBBucbLjp+h+3UY1kwntKIIQQRBuG65bMwRg5cqVFBcXk5qq&#10;nsbkgtDQUBo3bszzzz9v9rp51DLNkL/+aQ4tmjemvn99ykrLuJRfTPs7FO2PzLPpTn6vvfmOOYoq&#10;sWrVKoYPH27/9Q2LxWJ3VqvVHBxUbZKYmBjzbUHH8TMF5lu8v/Ynlk17wHybt5YfY/qTXZRDVi02&#10;yi1WOgYFmIMJ10l5eTkff/wxSUlJREVF8dxzz5mD1GoOHnR9eGrfvqIZ4oqtW7fy008/MWnSJFat&#10;WkWLFi04e/YsI0eO5OjRo3Tu3Jndu3fz1FNPsWnTJvr27UtEhBsbn1rCxX3fcfqzP0FeFneER+If&#10;3B6A4swMUn/aiSWwKXe9OoPgB39hflQQhBtKNvFTxrs/fyM6li1TIW7INMcZKOHXY8ZTk3iTF9dG&#10;OIIg1G6qRRgi3Br8deEcgoICuFJcSvGVMkY8Pd4gDNmwfgWNA+oT0Nif3NwrvBZTPcKQzZs3c/78&#10;ea5du0Z5eTnl5eV2YYjZREajY8eOdW4hWVmenvud+RZ3d2zK7BecP9h/TkgjPaeYopJyysotlJVb&#10;WPZrh0mDUH1YrVYKCgpo0aKF2avW40oYMnnyZPtPaAtG4uLieP3111m8eDGtWrWiuLiYq1evMnr0&#10;aLZt20ZBQQEWi4XLly/zm9/8hn/+8588+eST5mhqHddyMjm/YzOZOzdRcjEXW2kZfq1b0v7RaNo9&#10;8jiN23UyPyIIgiAIglDtiDCkFrF/z07279nJfQMe5r4BD5u9wcswgiAIrtCfGaJHhCGu2bp1K8eO&#10;HeOOO+5g5MiRAHz00Uc0a9aMevXqMW7cOABSUlL4z3/+Q7du3Rg0aJApFkEQBEEQBKEmEGGIIAiC&#10;IAiCIAiCIAh1ius+QFUQBEEQBEEQBEEQBOF2QoQhgiAIgiAIgiAIgiDUKUQYIgiCIAiCIAiCIAhC&#10;nUKEIYIgCIIgCIIgCIIg1Ck8HqCalpZmuBYEQRAEQRAEQRAEQTDTuXNn861bGtEMEQRBEARBEARB&#10;EAShTiHCEEEQBEEQBEEQBEEQ6hQiDBEEQRAEQRAEQRAEoU4hwhBBEARBEARBEARBEOoUIgwRBEEQ&#10;BEEQBEEQBKFOIb8mU8vZtW0dAAOjjHUrCIIg1Dy7d+/mzJkz5tsu6dixIw888ID5tiAIgiAIwm3B&#10;7fZrMtctDPHz82Pr1q2UlJRw+vRps7edLl260KBBAwYPHozFYjF7CzVA+qmfuHr1CgCNGgUQ0vVu&#10;c5BqoaioiOLiYsrKyrBarXZnsVjsf82ucePG3H13zaSntrD+x/qUW6yqs2Apt9EqAEb08jMH5Uxh&#10;Q7KKGlBcZlPK3ApDQovMwQQv0NpveXm5vQ37+voSEBBgDlrneOaZZ8y3APjiiy/MtwCYN+8CM2a0&#10;Mt+uU6xdu5bXXnuN0tJS+z2bzf7ZNdxbsmQJo0ePNnvVPvLz8fn5Z6w//YjtUj5WrNgCGuFzTy98&#10;I3ri27JutxlBEARBuF2pc8KQ7du3ExQUxLBhw8xeTsTHx5Obm8ugQYPMXkINsGPrWu7u/QgAPx3Z&#10;wSODa2aSnZOTQ69evcy3PfLll1+62QFN4eOZu/nSfBug4518/uoAWprv1wDJG5bzJg+wdUSY2euG&#10;ERR8h/kW761N4b8faWi+zfdnAhl5X1PDvdzss4ZrLu1heuwJDhjvKvS/uXm9VbBarfj7+9OoUSN8&#10;fX2x2WyUl5dz4cIFLl++TFBQED4+PubHXOCmHd/m5XzhwgXzLSZPnuxSGDJvniOsK4HIxb3refZw&#10;hxvWp280mzdvprS0lOLiYl588UXy8/OdhCDadf369fH19eWLL76gcePG+Pv7M3ToUEfAU5sZ/FkO&#10;T/3qBf67q+M22liVVcWx8dRmBn8Gf5o7lAizXw3hc+IEtm3baNYxmIDevfFp3gyuXaMsJ5OLW7dS&#10;UFaG/2Mj8L/bwzfFi7FMP4ZXbTy/yOa/xbO9zzDm31/pkhWqwvEVvBIL0/4+nu5mv2rjOCteiWWn&#10;+XaX55n3v4/QWr3M2/E+M1aaN/i68Py8/+URLVAN4Xj3w0z7+3ha6dNiSqfXVKJsj694hVim8ffx&#10;FYW8Pbj+/OSx4/0ZfP/gPP63pitfEGoBt5sw5LrPDCktLfVKEAIwbNgww+7YrUcKH/9tDxfNt29D&#10;0lKPEtQ2BJvVis1qJahtCGmpR83BqoWysjIAtmzZwr/+9S/i4+P56quv+OKLL1izZg0rV65k6dKl&#10;fPbZZyxatAjUduOapjQBJsycRcoqk3t/JDeqezUPAAKMwoUbzV8OzyPuwO+J3fcu8xNnAlBa5lqr&#10;qtRiBWDDqWWsT/mMtceVcjbQpBGNCGRBnIuy/e8B5tBOJG9YzuANKebb10kKH89czsenzPdvPFar&#10;lfr16xMQEEBZWRlFRUUUFRVRWlpKUFAQ//nPf1i8eDGffPKJ+VEXuGrHw5mwbzfT99aGEcaB1qfN&#10;aAIQV4IQgKaB9cC/ETeyl13cu57BN2iMLy0tJSIigsLCQgoLC8nMzCQrK8vu9Nfnzp3j7NmzFBYW&#10;EhER4Tw+9u/HBOD8VXPKU9i7DyaMr+LYGNgAaEBz8/0awufECUjYRKv7+9H8scfxvZqPz5Hv8fkh&#10;kQZXCmk/+hnaNA+kaP0KSo4eMj/uwIuxTD+GV208DyDQHxoFikbYDSMwQCl38/1qJZAAIDp2C1u2&#10;aG4FMQ1WMuP9HeSpoZo0awDhMaywh9nCipgGrJyxguOmGK+X4yte4ZUVWqzH2bbytJq+6Tx4fAUz&#10;VkYQq0+nPWwl8LZsj68gdicQUGHI2wYl69eTnyY0awANmjUxewiCUAu4bmHIqVOVW8VUNvyNQ93J&#10;vcGT85oiLfUnWrZuh8VShsVSRsvW7UhL/ckcrFqwWpWF+BNPPMHIkSN55plnGDNmDM8//zwTJkzg&#10;5Zdf5tVXX+X1118nJiYGgPLyclMsRqxX00hLM7mMbArNAWuIe16cRcqLN9eM563I3zLzofd49+G5&#10;/H7QAgDKyl0LQyxWZYf5uYhf8UKPybzU63VzEDtl+S7K9pw2BXRP1RYUFaEIDZpczzylmigvL6dR&#10;o0aUlJRQWlpqN/HSdvcvX75MREQERUXemx8Z23EYQ6PgQMFVc7DbGk+yIXeCkJvFzRDAZGRkkJ+f&#10;z+nTp+3u1KlThuuUlBROnjxJRkaG+XGFvO4MjYLv9pw2CnJOZbCKEIaGVHFs7D6OlFXjuMd8vybI&#10;z4et22gV2Y+AeyKw/OefFP+cxNXcHKxXi7DmZFD+/VYCHxxAm6bNKdy4hvILueZYDHg7llVtPA9i&#10;5O9m8dmjQWYPoQKOr3iFV15RXVUW7jcA49jsz+CFsUSfXsk2Q3LLyNe1Lf+eQwgnh8vOTey6MC7W&#10;A6lPOF2appGWdo5jl3MgvAtN1XT2HBIOOZftQpvqJY8dG3MIDzffr+u04bGFW1j4WBuzR81xaQ/T&#10;Z5o3oC6y+W/LGTxTc+vZfEnn7Qktvko+l7xhuW4DR32/mqaLe9fr0rKcwTM3k2x4WhBuD67bTOav&#10;f/0rCxYoCzVvePvtt3nttdfMtyuBXv08gKf6w5f7rujUh83q6W11KsDu/BR12A/sZ9wF8D/TnmZo&#10;C1UFeZ/zfXChqnsDzTj0pKUedRJ0tGrdjlZt2xvuXcjJ5EJeluFe59C76Rzaw3Cvspw+fZrIyEgO&#10;Hz5s9nJJnz59WLp0Kb/85S/NXkAOy2duht+8wAsu11FqXeEo64t71/PsRtS6Mdelrv5VlfD/GV7E&#10;BxuVs1Se+tULPPqjo461duSsYt2Wp/bl2NudoR2oKuwa/YaratWX9jA9toBO/XP4cp8jbm9JPNvY&#10;cD28X0umfvojM4dpL4ajF5JY/tNnlF4rpZFPY4bf9Te7X+Qdxfb/AShL4r3fpTH0dyMYUN/oZcfU&#10;prU0K2WslBn9H2Brz1QG/xueIocvzwTwP9MGwVqjSrlZNd0QR8c7+fzVO9mvq6unfvUC/41Jbf/S&#10;HqbHnmPQtKcZiqvy9FDfleTKlSu0a9eOoqIirFYrNpty/srnn39OYWEhzZo1o02bNqSkpHD27Fl8&#10;fX157733zNGouGrHKSyZuZv603/D803znE0U9Hk1jz3mscVQT/r26L48kjcsZzltYV8OB8zxeYn+&#10;zJBFixbZBSFVEXqUHdvAY7s7881Lvaiv5r2TOp6DyaTI0Mc8jcM6P3P/e7wtX25S49Dybx7Dde+8&#10;3vL6+uuviYiI4O9//7uTeQzg1tzqlVdeITk5mSeeeMJwv/XlHfSef4lZ00bysJr35M3LebN+NEf+&#10;qxV5HvKC1h+19qT5mdtgDY1lAD67d9P41DFaPjkS697/YCm+zNWrV2lYahQOWq5cpX7/QRxb+gk+&#10;w56i2eARBn/wbizL3LqcFxjK1sFtXYznd/I/WSfUftKWP80N5Vv73MA4L1DGNJT/26ntwRBOwe1c&#10;4dRm01ipa7u1kLwd7zPjwuts+Y1i5pT04RD+0spL84LsL3nlt/D7vz9FcN4O3p/xPR0fhp07VROR&#10;hzVTB9VsQfFE8VVMSuyGEHk7eH/GStVPb96SzZfKS3gqWAsMYCXpj5PZ8sg8pvVrzbXDf2TKf/6L&#10;j/5fHzTD1Ly9scz47hd8+t492CojfVTz8qA9DYqpDtP+zmPZOhOYh0fz8M61dhOeLs/PY37Ed4z+&#10;Xwuz/v40Hcljb+wMvvvFp7x3j41C1fTl+efPsFKN4+Fpf6f/vlcU7Q71enx3R9lOfv4Yi3Rh9ZYj&#10;eTsWsLTFb/nVqRd5y/p7/m4sILccX6F738MPs3On3hzHaJbkeGfFdWgwVdKbBx1fwSvr4WF2svO0&#10;VrdKfA7LJkdc2V++wm/xMj8u282NNpNJ4eOZR2ka5cMy6wC2Dm4LwMW9/2Rhy7EsG6LmI3kZYd92&#10;YOvjFZn/KfH1j5vKM0FAbjwvTj3HaC/mSplbl/P3O0bzbngDLu79J88WDSLlhTDSzuUp3/DMR0h5&#10;qTcAhxfP5v8ChjFbzArrPHXOTOZGk7xhN1/a1WP/iybqxFnZWb7I5r/t5suwviSumkVKXF8GksOb&#10;qhRTeTaEdU5+nXnx/eFMAAjrS+KqX/NiiDa5cajiJk6sxwexmkr/RTZ/cYID2rtmhsCZE3x4E1Tg&#10;T508So97H6F7jwF07d6Lrt17EdiqDeXl5QYX2KqN3b97jwH0uPcRTp28ftMZ/YG4kZGR+Pj4EBkZ&#10;aXd+fn6G69LS0go1Q5Z/qJc2K04p9868+P4kFvirZX1pDx9urMeCOKXOLu7dwQfdhqsq05NYEJbD&#10;Gq1OAhsAOewOHKvWZyBffracvf+l1O+6KPjyP4oKvZOK9b5r9FPbwbqoK3zwhaZqn8LHn11zqGvP&#10;DOHAxsOKdLxJIxqRw/m7JpGyahZz+zvy5w3+9WyMfaiN3V0tLTdohhy9cIRlP3xKjzvuYcBdD3Ct&#10;uASAsQ+1wc/HefGlUMA7vzOXrbZLoLTpuzXTjri+nP9MkfR3HvFr1kUBUcMVNfTABnAmhybjZ5Gy&#10;6te8GOKsUm7QJDm1mWc3tlb63qpZrOt2gmc3XLX3uwkz1fIxq+03aUQj6hHYxHV5eqzvSlJWVmYX&#10;gOhdfn4+d955Jy1atODKlSu0bNmS7t27c/Fixe8xtuPdpE+cxNtd1D09T3k9tZk3L6hji1pejrEl&#10;hY9jdfU0szUfxCr15Kk8mgfAgX0NeGtV1U3OvvjiC7vzpBHyzDPPGFyFNGlEI67wZcB/2dvewH27&#10;1T5v7mOtjf3PTVk4tZdnXyJxYqAyxr8/ks4u2vvAfUftO2bVUV4AAwYMMIx/mhswYIBL5468Lj2Y&#10;QCHbzjjawd6dMOG+7uRVkJeLe9fr2tMkFlxQzbUMbdBcztU3lgHYkn8koEc41p+PUHwpjysHkrH+&#10;dJrik9kGZ7NC+elU2vV+gKIDTic76PA0lhlxHs+zCfy1o4+8OTODUatmKaZsaH1GP6Yp/9vbg/ac&#10;tmtr7q9RV/ggUfVzGit1Cat1HGfbygbEPBuqalNsZss3cHp/auU1GZo0owGn2RnwmmKmsiKG8J2x&#10;KIomitnC6Z0BvKaZj4TvJFZnarJixkoiVFMY78xbmtM+FI6n64Rzxz5miqbh8sorzPg0jNiFv6Bp&#10;ZQQhaHlpgMPKQjHVCQiErqP/Rmw0EB3LlukvMn1LLMrlFv42uiuFd73OlhVhrHnlFV55ZQZnf7WF&#10;hb9oqmiCBQYAO9nf7HdqPsPZGfsKPz6u5Ds2GnZudJj+wDcsylPLMzaanbHvs8PueZxtK7vzq180&#10;pERR9vWO4yuI3RltN+O5J2en0l9AFXjEkhOzwl6HOfZ3VlCHBvOgLcRG6MyDAgPg9E4CXtvCli1/&#10;Y3RXyNvxGSsjYh1mT+E72ejInJcY282W2Ai13dxYM5nkDbs5P/FZfmU6Nq5z95Z8v3Q1iw6nkZZ2&#10;iEX/SGdgWMVS6Yt7j/Jl1CMM81M0nA4lpvA9OeytjKL+qc08e7QbiaogxI61xK45ddUK3bpX9Usp&#10;CDeP20wYothHExbK/X5ppKV14+WJev36zrz4/ixS3m3DwnGzCZt6kF2YJkGkM2rcbN46FcVnqzT7&#10;4kKyM0qwAtjKyU/LILtQfVfUw0SrA4jfQw8zAfjyZIoy2PsBKQeJHPdHFjV+jpRVs1g+4sYPBJ1D&#10;7yZp/3byL2RiLSv1yuVfyCRp/3Y6h1ZWddgZi8WCzWbD19eXffv24efnx/79+zlw4AAHDih7aNr/&#10;hw8f5urVq/ZzRtzh6swQZQJeSHaGP9Gv96X+xngGx56g/sRRRPtlkF0InUfEKFLrtDTS0lL5MQX8&#10;DDbfIcQ82lCpz9bNgRCGdVHqt8UdgeDrRoU+6mGGq+2gxR2B4KeFG8DcVVPsbeTQ6XzAT2eDH8iw&#10;CH/S0tJwob1dIRv2nWfD3hw2HczhcnGZ/cyQH/OOsOTw37mzfTjJp37imx2buFpcQj0/WJ94Hj8/&#10;d13blZ29NkFX2vSyf6zhUFoaaX5RLF71Eg8DhdkZXLWqHz57RkJ4LCSNtDSl7D2RfDIHonrQTf1o&#10;dnthFin/3cve76xXvS0fY3lWXN/eY7FYKCsrw9fX1yAM8fPzY8+ePZw4cYKioiKOHz/O7t27KxTo&#10;4dSOJzFsxyfc9ZkX564ENoDUgyz8j6O87GPLqQy+JIRfdlL80jo9R4paTxWWR1RP7ky7fpMz/eGo&#10;2rXmNA4scjjvCGRBdDcl7X5t6GoXcjelCQW8vW6rI7+/V4UTpzL4Mqwvv7KXRRQLwvSTPF17OXeO&#10;/HJ1jM/IppDOvPj7WUzXnj11nl34KMIojWoor549e1bKuUU1lfk+W12saSYyXfKUb5/bvFzk6NEr&#10;DBzYAz9V1T76d7P4h9O3qmbHsvLCfOo1bgzZGVBSQqul61y6qxnnKU1JpWGnTpReOG+ORoensawC&#10;oh5hZH2lLO7oBET14q60NNLSmnFnmPsxZODEwUp70J7ThL39XyLld1Fq+R7i5zTAX/8l8X6svK3J&#10;u8wZQmnbOE/ZYX9lI91iYwg/fpaqGQeGE/OsOib4tyVUFSDYfWOeVb8p/rTVex7/kZ1EMzBUacv+&#10;g18imp386FEaUojFCvjoVI1MZ4ZsibUybeibfF2F9u8Ox7f1KmnnznEu7ar9m5iRXUje+tcZMj6F&#10;l9U0PLptCEM/2K+LIZpfPabMafzbhgLRDOqu5Ltpl3DwbYZjSAsnZrRanqHPEBN+mv2pSmaOr4il&#10;fuzrdKtkAz3+406IHkioWg9DfxXt8MxLZf/paH41WBk30vwH86toxzvxUIfHf9xJeMwzarxphD4T&#10;Q/jOH3UCrWge6eboU11H/4Utr2tCuJMcPwa+lRVemNpNWujryrkt5nA1iSpYXfBQQ66YhFKFYc+R&#10;EteN3bHLGTwznqyxs/js4YpPfLpcUMjAOwLJLlQ2eZ/NfoR1UZDudAaVO47y8WcNWPfeYPzMg//2&#10;zXZh9AsMZ3pY5dqPINwKuFsx3ZpcKiIdoFNbGhcC5HHFsB5JY9n/ziZs/DecnThJ1f5wcE+04/rL&#10;P/2BO8fNZsyXJ3QhdGjvspbaJy+F2aWKwORcERcJYuRobdZ1hQ9mziNs3Gym777xA0HXbj25t/9/&#10;ce7MaYqK8im3lnl0RUX5nDtzmnv7/xddu3mYfHuJphni5+dH//798fX15b777qNfv37069cPwP5/&#10;nz597GcxeMLVmSGOMbiQ7PpRTIlSNHnmP9TQUUe7/07YhA/VwXk/aU7agzauqYELLTbARpkab5mn&#10;3RBdOzCGO8Hi6XPoMUX5GHy4R++nUH616m1iRP82jLi/LY/3bYvFaqO83Mrh8wdYfGgRYe27sffI&#10;Hp6760WG3/MFn0/9hnp+Pjwd2YZ6Hnq2s529NkEPYuTvJrHA9wTPzlzO4Cl/4M7p63HTQwxl55mL&#10;5J+DgXe0sO9Q5Z1zbdvvDfryrLi+vcfPz4/z58/ToEED/Pz87KYyL730ErNmzeLs2bNcuXKFs2fP&#10;8vHHH/PXv/7VHIUTZrv0YWNCYF9GxXa13ceRMjOENZ8p7ar3BMfYcvHqZQhrSZCjMElLO0eeN+Vh&#10;La/8Dq0JsyCkOikrUlNXaMWh23Q3M1YNZ8L3u5V8TZ5H2EffUaiVRcpBHp6sagZMXszbKcZJnvv+&#10;V8h/PprNXdqzXxcavhdQPeV19uzZSjn35HHXfSGw4zjJQPLJsxDVg7vyqCAvVzl1CroGqbvJFJKd&#10;oSy0jNTsWGYrK8daWIj1cgH+lmtmbwPl5VawgdXHs8DR/VhWAfbxvBCLTV/PZajHL7mm/IoaTn1O&#10;4+R6xoz/A/1nLmfwzB1s1nkpeDtW3uY08cMHK5b9K3hlRh6vbfmIoU3LAB/cWDNViGNMsCjzL6On&#10;oz50nnmX0yC8Cy20R7MVobuvx7Op8jh7CsJD9edCGM8MSQt91iBAqHnySN1/mvCY0faNhO5jYgjf&#10;uVGn0WGlxD6nsQJWe1srdSowVVAFkNeYtqHg498E8nawMSeGZ0OV74j35KEUtfZtLyRbr1Zy9SzH&#10;SeCtJ0Yr2jWjn+CtBDh+Vicac1mHSrzHFk7kSVUr58mJCzlGmu68Fkc+AQp3zGXI40+qWjxrOF2F&#10;c0/M7Ub/bb0xpChCh99FUd/VQLZvMWFTU3giTtH+S3t/Ns9tqPg4g/q+gDWLzX9bzpq7JpEysRtX&#10;reDj51roa2bXip/4ErjqalMgStNEncU6Nnq32SPcpuSx433deVCvVKRtd/vgYcl0CxLSgVCA9HO4&#10;7P6XTrP7jNI5Fz/kT1q+cSKV10DVBlFNJAAObNzhUq3W/i5XhHSgM4VkhyjaICmqiQXAl6pZwY2m&#10;Rau29L0/iqxzZym+XIClrNSlK75cQNa5s/S9P4oWrRQ7xOtFrxly+PBh+9/Dhw+TlJQEwL59+zhw&#10;4AD79++3h78ujizj2W2KZs7/s38MLrL5PzkMnKiocqesepZh1/maCjl1mA/OqKZXq2axfEzFUvrK&#10;sH5PDhv25vDPvTnEJsZgDZ5LwqkNdGkXyv6k/cQMnMY9HXpTZrFis0I9X4g/mIufnzkmb1C1bn6n&#10;7bIOZ0K1mH51JjQEdqUZz6u5fqq3vgMDAyksLCQjIwM/Pz+aNm1K06ZN8fX15dixY1itVvbvV3bk&#10;8vPzzY97QSHZ12yAb8W/3pF3TtX4cIxX2tjSuUNzSMlThLUGqrc83FGV80GujzzOpYXxtrb7rzOh&#10;6dyhuWraaNQQWBxl1npwwaU9rNGZQaZMcTviV4n09HSSk5PtvybjrUtOTiY93bl2QTOVOcveU3oT&#10;mYry0o6IMEg95/Kr6aCGxzJbkwCupqdhC2iGpeAK558b7tLh64t/xxAKTp/GL6B601BTJCee4IB9&#10;URBDjDfaKbWRNncQyjf8duM9rNjyJt3SMsg+d4pj4aHcwKMn6RoSBsdSOGf28EReKt8eh9D2Htpc&#10;XhFlqAKEG0IT/H30AgPIKyoDfHUmN5XBisW+mj1FurpuzUvdz4njC5n4pLLI+e03wDe/5RXdr+u4&#10;pitKUbsp6Q5hhKOZ0Ojcm33MIU0o8YZr5jV29yeGubQKyWPHxp268DP5hTmIF1Sp3VQjF/ce5Usy&#10;GKUKVh9bUaBqXijmf8kncxg48VnF3MUvisUzQzhw1HSotgvadwpk14ptZI2fxdKH/Uk7d4K0DOga&#10;7N3h0AMnTiJxYgEvuPolNp2ZTLf7Q+BCkXMYoZbQldF/0/fHG6w1VYPcXsKQwrv4ZRSQmsbRSwAp&#10;LFtR4PBvUk/JUFoaR7ILSd6SpJjJgLJQ+MMfuHPcIjalpeH30BRVgNGS3iEAQYTrd1G1d21P1Nld&#10;J7IcmND/LgpJ4ePJ8wibrpgUdBs/iQVhQFj7Cg8kqilatGqLzWqj3FJOuaXEjSvHZrVVmyAE9Vc4&#10;bDYbfn5+9OnTh3r16tGnTx/69OlDr169aNiwIT179qRfv37cd999ADRo0MAcTSVI4ePPchQThLi+&#10;1LcLtAII9IVdp1KVwfk/3zA91fxsNRPoB+Tzs2rD+ffVrhcxVaFZQ19+0asVI+5vy5P3t+VacSk9&#10;u/SicaMADiUdZOrDb9GzvXJIXVm5osVQ3w+G9Q2iYT3XhzN6JoWPZ/6ZWd9qO2GKynh3r2xAg+gS&#10;Aru+P2o/y2Hzds2vkLv7O3a0Uc8wcPkTp61aMZAMNqtmDhd/Pq3rw2aqt759fHzo0KEDJSUlJCUl&#10;8d1337Fjxw727dvHmTNnGD58OHPnzuX5559n9erVXp0ZYuQim/+ZAVE9lV/v8JDXi3vXM3jOesVc&#10;STPpUseWwrAeTOAM/9FMQS7tYfrM9Wy+VL3l4QmzQGTGjFZ2p9FvssNdF5f2MH3mIhYfVtulXxu6&#10;Eki/rmpZpDjMidIOr2GMtxp6TRrhRwE/nlKe3bT+kIe2VnneeOMNnnjiCU6cOMFDDz3EyZMn6dCh&#10;A6mpqXTq1ImUlBS6dOnC6dOn6dq1K6mpqTzxxBM88cQTvPHGG+boFFRTmVWf7daZyFSUl+Y88FCg&#10;4ZdoXP5Mdg2OZQA+PXpyYd8+bO3DsBSUUL+ps66AxWbDYvOjfucwMn7aTpP+D5uD3JI091fmHYfS&#10;0kg7/Dlx/zGHqCMU3sXAaAgf2hv/tHPkkceONf8ifEjvigXA1UjhXQOJ5l/sVbct83as4BuiecTt&#10;WfF57PjsU46Hx/DMXR7GjuMb+PhYOEPuraRop80dhHKMbUlqfz3+Hd+Yw7ikDfcOCefYxxvsO7DH&#10;N3zMsfAhVDYJCt+wQlMpOb6NRceVvHQd8SeD0MF+hsnfRuNS9mCnkLsGRsO/9qrpy2PHCl3Omvdm&#10;SHgCnyw7oM4pNvP7IUOY9I9jjjAuUeI9tnAZm9Vv4IFlkxgyZC47XFZPE5r5wrHjJ5X3bF7BRxW9&#10;wgXmdqOYeunPValZOo940yDUT5wYqGpeKOZ/zf1g16nTilZbYTZHTueDTz2dabf2azPGTdlmEaEM&#10;JIToEFUj8NRhZqWG8EtvTVrKC5Q1U7cTPGv+bujYuTtd3SwWaieKVqkm/LqxWlM1y3ULQ7p29TxU&#10;mqlseCN53DV+OBMoZHbscgbPzOAe/ZkhrYYyf2IgpP7AszOX82Z2CBPCgIwsLmoHb4bl8ObM5fT/&#10;1RxGbQtkQdxz3F2IfcJIahKPzVzOx6fyuGv8LNZFFfJBrKI2/OxGHxbEzVIPQBzAXHXn/NmZy+k9&#10;4RPeTglh3btDaKZL8Y3k4oUcrNio5+eDpazMpavn54MVGxcvOH4x4HrRflrX19eXH3/8EYAff/yR&#10;H3/8kaNHj2K1Wjl+/DhHjhzhyJEjhmfc4eoAVWWAV38RKGo4b3dSpOPzJ/qqhyaqpks7tinhT/Zm&#10;XRTsyqjB7tp9MAvCCpgVq6hHB47ty0AKSHOlbVRJyqyw6+dLbDqUy6ZDuZRcLWHn3h0cPnKI3zz6&#10;Nvd0UAQhAOVqefr5+rBVm3C5xNWhg8tVwcQA5sb15bxqmjF45kr+t5PDBvSe+0OUXQpXQgwKufvx&#10;vgw89ZNiYjMzg7t1fTOvy3MkTrzMm+r7nt3YmnXvj6Qzd/NYlFLf0/dehGZDmBIFq9Q0fOgfphxs&#10;7JLqr28fHx/uuOMOevbsSf/+/XnggQcYMGAAAwcO5Nq1a+zfv59OnTrRpUsXPvvsM/PjThjbcTwf&#10;+PYlcby6m+8hr51H/FqZeKjP9v8gnwX/rY4ted15O64v6Vo9xZ7g7pm/5sWQ6i8PM/pDUSdNMvs6&#10;0B+0+sUXX5i9K0fISP4xs7V9HB485RtSJ45ieDNHWZzVlUWjiZPcHvDZqkcoA1OTeGzmZpJbDWVK&#10;FKz8k/Ls3oHDmUABx5wb93UREBBAeXk5bdu25erVq4SGhuLj40NoqKK90bRpUxo0aEDTpi5PKzKh&#10;msqAzkRG+fa5z0shjQdOYV1nrW8uVw77/G/TYa01OJYB+N3Tm+Lgtlz4djv1fxmNtcQXH1WFzYIP&#10;FosNrPVo9sthpG9L4FqjRjS971FzNDo8jWU3lnui+zJQnXcM/qIRUycGqvOOukYe3V9fwZB/v8xo&#10;9cDP/UNXOA78vFHkdef1FTGkxaoHn670JWbF63TXDYXf/Fav7j2Dld1j2bJwMJoVCTgfoPpK7Fai&#10;Yxfyi8qeoFp4F8/EhHP80xlKPD92I0ZnxtHjkWg3mhiFNP3FQmKjtxKrpiH2TAwrqnKIKwDRDG32&#10;mVNeCrMzdAsc5SBMrFe9Oispr/vrxEZvVtP3Gc2G6s4MKWzKLxbG0m2lmu9XYtkZHcvfRle8Dsjr&#10;/jorYs7Y8z1jZQNiVrjbiW7DYy9Fw79mq+U7mNhoOHbK809zO2FqN6/MWElErHJA643AXA/55Zrm&#10;hWL+d8+Lk1hwVv2+z1zOs/9ozrrfDcWxBaEc9Gw4mB0obDyYz2baGKuZUX7mx7pVzzm+H15QmJ1B&#10;txeUw7cNY6zuzJA3/YaT8sJdFbYZQbjVuO6f1t2+fTtBQUEMGzbM7OVEfHw8ubm5DBo0yOxVCVrT&#10;oXMT1f60jLP/+phHV8D7c0fQH2gW3ImWDVUZj7WMMupTn2tczMimkGYEd2qJ5g1Wrl102Bjrny0r&#10;Us6oaN2hM03sG1jG8Ma0AJRRdBMlZSnHfyA7M4WAgEb2e9pBpfXrO1J55cpVgtuHEdb9Hvu962Hv&#10;3r1ER0eTnp7O3XffzU8//cTddzsOZt2/f79dIwTVhn79+vWMGOHiJxOdylRPGUVpJTTo3IT6ZUX2&#10;MyeUerMoZd+6A521CisroogmNEEN27oDnZvgqCPTdbPgTrT0L+ViRjb+HTrbn2ut+9/+PjWcsU1Z&#10;uVZUin8Tf0ovZpBNMJ1aqv9X4etwKDuApwY41BiPnylg3ufJ/O7pdoZwAH//vpRpIzpz5HQhg3q2&#10;5tujeXRuUmQM1CyYTi0bupaAWtU+Yg6jK2elvOorYYv9aKkvS8zxl3Htmh8N/YpN9aTF7OgrWh+z&#10;XrtIRnahoc9Zr13D0tAfi7vy9FTf1YzFYiE+Pp7S0lIiIiL4xz/+wdy5c83BVNy0Y62c1Uu3eS2s&#10;YOwx1ZM2XnkqD3M7rgoXLjifF/LJJ86aIt5g6EfNzHWrlB+u8oWjragRGcrC7ucUpz6s0v7QlXFZ&#10;URE0cbyzOsoL4Msvv2Tw4MFs3bqVBx54gF27dhEVFcVPP/1E165d+fe//80rr7zCP//5T6ef03WJ&#10;Vhb6vmlqS+a8mP3t7dAwBtbcWKZRevQIl79YRmv/JgQNGkJpWiqlqalYS6006B6G/x1dOLPtazKK&#10;MggeP5VmfR4yR6FgHqf0qHlzN4ab69V4rZSBf+lFMrJx879SAIbn9OmxXqOo1J8mWts2f3dqPcZ5&#10;lqGvVoS+rJz6r35M0NeTi/rA3Eb046ebsdnUn4zfKwf2sbaSGOIru8Y1v4b4FZvGN+s1LmaU01Q/&#10;9rnru4qH13MarR1eu+ZHQ9M814xTWVaAI31Wru2P44nloSz6f73UsjeVt72cK65DYx3o6tCcb+Xh&#10;6vn2ufy2Oqf1RtAsuBMtdXMoc99yXnNo/ub7pvJxes49rTt0prFFy7cav7qmwtxHTH1IqLvcbj+t&#10;e93CED8/P7Zu3UpJSQmnT9t/4NuJLl260KBBAwYPHlzh4Znuucjmv8XzwRl46lcv8N9dIf3fy/nV&#10;jhBWffQIbW/cGHVL8s3GlbRo3pj6/vUpKy3jUn4xLVurv0+el+Pk99jw581RVInvv/+e4cOH2399&#10;w2Kx2J07DRD3whBBo8SvhfkW76/9ifeeaW++zcc7rzH9yS7KIasWG+UWK5YrldwVESqkvLycL774&#10;gpMnT9KvXz8ee+wxc5BajSthCECrVpUXhtQFDh8+TFpaGq+++iqrVq2iRYsWpKen8+STT3L48GFC&#10;Q0PZt28fI0eOJCEhgdDQUDp27GiOplZx7eghCr9ahd+l89wRHol/sDKeFWdmkPrTTkqbNKbNqEnu&#10;BSGCINwy5O14nxkZT/P38d0VM5kPZrCy2/usHRkkGgKCUEepc8KQG0szghsl8tpv1J/MBfXn9f6b&#10;oVe8k3LWZr7ZsJKgoACuFJdSfKWM+x8cYhCG7P1+C40D6hPQ2J/c3Cs8NqJ6hCE//PAD+fn5lJSU&#10;UF5eTnl5uV0Y4u7nR1u1asXgwYPNtwUd/2+V8y9LdGnlxxu/dNYMWX+ohKxL5VwptVBWrrj3nmxt&#10;DiZUA1arlaKiIpo1u1kGcTcPV8KQyZMnX78pTC3lq6++4vXXX2fx4sU0a9aMkpISSkpKePbZZ/nX&#10;v/7F1atXsVgsXL58mTfffJN169YRGRlpjqbWUX7hPMUHv6fw0E7KCy5iKy2DFoE06/cITfs+jH+Q&#10;s8BXEIQbTR473p/BSnf7nA9PY+3/tGH5E2+RoN0Lj2HFh49y7ZbTEKg4L4pARxCE60WEITWNk3qs&#10;2XSl7nLy2A+cPPYD3cLvoVu4axMYb8IIgiC44plnnjHfAvWMEMGZw4cPc+7cOe644w569+4NwNdf&#10;f02zZs3w8fHh4YeVA0JzcnLYt28fXbp0oUcPt6c8CoIg3EDMZhkmyopQrA11ZjAmU9BbB2/ycqsJ&#10;cATh9kSEIYIgCIIgCIIgCIIg1CluN2GIOxmpIAiCIAiCIAiCIAhCrUSEIYIgCIIgCIIgCIIg1ClE&#10;GCIIgiAIgiAIgiAIQp1ChCGCIAiCIAiCIAiCINQpPB6gKgiCIAiCIAiCIAiCUNsQzRBBEARBEARB&#10;EARBEOoUIgwRBEEQBEEQBEEQBKFOIcIQQRAEQRAEQRAEQRDqFCIMEQRBEARBEARBEAShTiHCEEEQ&#10;BEEQBEEQBEEQ6hQiDBEEQRAEQRAEQRAEoU4hP61by1nx2QcAjP/V/5i9BEEQhBrmyy+/5OTJk+bb&#10;LunWrRtPPfWU+bYgCIIgCIJQA1SLMGTlypUUFxeTmppq9rITGhpK48aNef75581etzFHmDNuI0vD&#10;+pL4XjRBZu+bTNKh78nKOgdAu3Yd6HXvg+Yg1cLZs2fJycnh2rVrWK1Wu7NYLPa/Zte8eXOGDBli&#10;jspRpubbADewnA8vns0ohpPyUm+z1w3jj1+fo9xiVZ0FS7mNdi38ee2xjuag/JhxjRNZpVy+Vq6U&#10;uRVeiWptDJSbwMSpB9llvKsQdXPzeiuRm5tLUVERJSUlWCwWfHx8aNKkCZ06dTIH9YCbdnybl3O/&#10;fv3MtwA4cOCA+RYAkycfZNGivubbAORuXUjkrrAb1qdvFgsWLOC1116jtLTUfs9ms392DfeWLFnC&#10;22+/bfaC5GWEzU1nwsxZvBNh9Dq8eDaj0qs4NiYvI2wurFv1In3MfjVIeV4eV/bvp3BvIuV5F7Bi&#10;xbdZE5o+8CDN+kfi36at+REjXoxl+jG8auN5Nuvf/YT4gZNYMjjY7CnUBElxDJkGsVum0svsV20k&#10;ETdkGgnm2+ExrPhoGFpNZ8dPYfzCY+ZAxKz4iGE13Bwc744mdstU2urTYkqn11SibJPihjCNWLZM&#10;rSjk7cH15yeb+Cnj2Tx0BR/VdOULgnDDuW4zmZUrV9K8eXMmTZrEggUL3LpJkybRvHlzVq5caY5C&#10;qCGOHPqO1m070bptJ44c+s7sXW1kZWVx991307dvX+677z7uv/9+IiMjeeihh3j44YcZNGgQgwcP&#10;ZujQoTz++OM88cQT5OXlmaMxMGHmLFJWmVxVJvu3Ma8Oacsbv2zH1OgOTBveibefCuH0+SvmYKAK&#10;Q37ZqzGj7m/G6MjmPPdgc3MQlUAWxLkoWy8WCYcXzyZs8RHz7evkCHPGzWZOsvn+zSEzM5OSkhKa&#10;NWtG27ZtadeuHa1bt+bKlSv88MMPLhexnjC24+FM2LaRiVuzzcFuGxYtWuTk3DF58kHD31uB3K0L&#10;CXs3gVyzRw2wdu1aPvroIwCKi4vJy8sjNzeX3Nxc8vLyDNf5+flcvnwZgI8++oi1a9caI4voxQQg&#10;NdPcdo6QsA0mjL59xsarR46Q9eGHWFKP0WbwIDq8+hIdJzxPmwf7c3XbN6TOfYf8/Ynmx1xQ9bFM&#10;EKJjt7Bli+ZWEMNCxk+Jx9DDwmNYYQ+zhRUxsHB8HEn6MNVAUtwQhsRpsSaxZuExNX1T6ZUUx/iF&#10;ocTq02kPWwMkxTHNSVIkCIJQe7luYUhxcTHDhg0z33bJsGHDKC4uNt++jenNO7foIv3Iwe8IahuC&#10;zWrFZrUS1DaEIwdrRiBSUlICwJYtW/jXv/5FfHw8X331FV988QVr1qxh5cqVLF26lM8++8y+eNKe&#10;uVXp89LNn1T/5fA84g78nth97zI/cSYApWUWczAASsqV+xtOLWN9ymesPe5+kSq4Jjc3F4vFQkBA&#10;AGVlZRQVFVFUVERpaSlBQUFs2rSJWbNmMXOmUheVpzfRUbArw7ygvb1xJxDRNELcaYbUds6fP09E&#10;RASFhYUUFhaSmZlJVlaW3emvz507x9mzZyksLCQiIoLz58+bYlPbzq6DRkFOchJLCSHapC3iNREv&#10;knIDtUKuHjlC7tJlNO/Xh+aPPY7v1Xx8jnyPzw+JNLhSSPvRz9CqaRNO/+1DLu2rvu9V1cbzYJ5+&#10;b5ZohVSBpLghDBmiuppcuFcbwQz7KJboYwtZ4yG5wf2GEk4qZ2p8CA8nTFWOyj6TCuFhKJfB9Bsa&#10;DqlnjEKbaiOb+E9TCQ8336/rBDPsoy03ViskN4GJ48wbUNmsf3c2YeM0t5D13kr2tfgq+dzhxbN1&#10;Gzjq+9U05W5dqEvLbMLGLeOw4WlBuD24bmGIJ9MYV1Q2vJnDi40dWeuM9p1lQ4efbdgFdAqbvIyw&#10;cfqO7ty5HX7KDnbYu8uY866WBu2ebqfR/H7TTrqSfoerqR3xIwe/p2XrdlgsZVgsZbRs3Y4jB783&#10;B6sWrFYrAE888QQjR47kmWeeYcyYMTz//PNMmDCBl19+mVdffZXXX3+dmJgYAMrLy02xeIs6GDvV&#10;q9YmzB8L3eCcvIywcctYr6vjOcnGOtHqQ68Fofy/TKnrcVrda5E62pFTm8lNYOK4ZcxR469sXb8V&#10;+VtmPvQe7z48l98PWgBAmSr0MGOxKhoLz0X8ihd6TOalXq+bg3iHqf1qac7dupBR24BtG5VySV5m&#10;6gtKuev7klmTxNC33k0gl2zWv6uYkiydq75LrSN7neUmMFErb5fl6aG+K0lhYSGNGjWipKSE0tJS&#10;u4lXaWkpxcXFXL58mYiICPsOfuVRd/EHqIsyT3k1jxVmbQa3Exv35XF48WwmLl6mPGeO7zr45BPz&#10;HQdeC0LUvM9ZrGsj+rHT0MdM/c9dWZjbyzfLiFxSACkHidTy72G8rq7yysjIID8/n9OnT9vdqVOn&#10;DNcpKSmcPHmSjIwM8+N2+gwIgZQUduoScnhPOkT1UoQZHvKCuT1pfuY2WENjGappzIW1n9NyQF8C&#10;7onA8p9/UvxzEldzc7BeLcKak0H591sJfHAAQU0COb3kL1zLyTJHUyWcx/MEXT9ZxmHt+26/xt6X&#10;lDJQ/9fagyGc7h12P107dBordQ/VQrLjpygmCao2RSzTmBJfhaV7djxThkwhLm6KC8FKNvFThjAl&#10;Lo4pmt8Qk8ZGdrzObwoVJ6EtYeGQ6kHSkX1gM8fCh9KvsmtiNS+ONCQRN2QIcUlqeSUACdMYEvel&#10;asJzjIXjhzAlPpvgjqFwLIUcJSIObD5G+NB+iplMUhxDhsQRH+8oo7gkozDKLIs6YwqrJzt+LpuH&#10;zuTlUOP9ijC8L05JkyNqJa/O76y4DrN1aR2i19pJimPIlDjipujrVonPHt7cHrzFZbtR01pxI6om&#10;jjBnagqhUYGGu7lb1xI/cJJDC25mc97+2httXSW+YZomXVwY8VMrP1fK3bqWt0NM5oZRw+3pWReV&#10;zp9uY81Xoe5y3cKQW4ts1v/5ILvC+pK4ahYpM0Mg5SBveds5k5XJsqbavi4Kdi1Za5y8pORz1xuz&#10;SFkVw9NmdZBc1Y7ZPjgoavH2iXTyMkZt01TnJ7EgDJbOrfyAZObIwe9Y+skCg2vVuh1Wa5nBtWrd&#10;zilcdWiLWCzKAj0xMdErhxfCkKVz9RNL/QQ8mKffm8QC1HrNTeCtJbAgTqkP+2C9Sitj8+CcTjyj&#10;SVk1i8SJgSydO5uEAY76XrrWzaJnWz53qR+SdVEFvP1nLdwR5szNd6hrzwxh15LNujpNJ7WT8vEy&#10;2/pXxOrvzhscQKlJGLLvTCLPLh9OfMrzvLziWafwzhTw9lRz2eoESX8+SKhm2hHXl1S1fQYNjmFd&#10;lOnMi5R0GO2mL5hJXkbkkuas0z6aIQeJXJzN0+8NZ4JqTuJd+RjLs+L69p5r167h6+trF4Robu3a&#10;tfz1r3+lSZMmFBcXExAQwPjx45k4caI5CieM7XgjqRMneZfP5GXKORC68nKMY0eYM1VXTzOb87Y6&#10;samoPHZtgzevQ5tt8uTJdkcFgpDKU8BSHrG3vYHbNqp93tzHmhv7n5uyUNC1l8deJHFioO7sIef2&#10;PnDbDsN4f73lBVBWVsYf//hH/v3vf9vdli1b2Lp1q5MrKyszP+4gohcTKCA+ydEOHMI1z3nJ3bpQ&#10;154msSDdlbmWuZyrbywDuLJvHw0C6tGoZwSWnd9gKbmKtaSY+sWFWPMvYCm8iPVaMWW7thA0aBB+&#10;WZmc3/VvczQ6PI1lFbAtBd5w9JFR45KIXjVL+WbjfgyxtwftOZ1QydBfowqMi5TKjJW3NUmsWQgx&#10;Y7SzGZLYngDHNh+ooibDMRJ4WRGsrIghPGGaYQF/LAFe1sxHwhOYpjM1iRu/kFDVFMY785ZgFLmD&#10;InYA4NhCxusW8uMXhhJblfM6PBA87CNio4HoWLZMfYqpW2JRLlVNhF5T2bIijE+HDGHIkPGkvGzW&#10;UEhgMzPVfIaTMG0I2wepgqhoSPhUb/qTwMIUtTxjo0mYZhTQrFkYysuV1X5IimNaQrTdjCcsVW9j&#10;k038lGmkxqyw12Gq4Z0e6tBgHrSF2FCTeZDyIFu2KGe4ZMfPZWGoJoRT4vq00sILY7vZEhvqRbup&#10;fg4v3kjqxNFMNh1TFtS+uW5Nks36tekM7FRxfeVu3cHSqEfsY09uUgq7SCehMkLt5GXKGV8VaNiF&#10;tq84PYJwq1HLhCEqKQeJHLeQ9UEvkrKqEmquEUr4yZnK7uSobeYAQFgYD7uZzCgDTCALntAGi95M&#10;nhjotJu3dO5swhZn8/R7s6pFRfnQ/u/oce8jdO8xgK7de9G1ey8CW7WhvLzc4AJbtbH7d+8xgB73&#10;PsKh/dUnDAGIjIzEx8eHyMhIu/Pz8zNcl5aWVigMcXVmiGMCHszTb/SFJZ8QNvUgTBxtH+SDBsfo&#10;pNbZ/JyiPaMRwptqewhq3xx0KuZ3dDJK4Q3oPiTGcL15RzfBzc3M1/kBBDKsl5ftz4R/PRtjH2pj&#10;d1dLyw2aIfvO7OaDre/T4457GHDXA1wrVkyPxj7UBj8fd2dbuLKzN07Q7QKhoGiWeGyf3qvnG3aw&#10;q6y2jlN5Vlzf3lNWVobNZjMIQqxWK/n5+dx55520aNGCK1eu0LJlS7p3717huTc4teNJDNv1idOO&#10;vVtSDrJInaz0eUk3jplNI3SmDhWWh64OqsKBAwfszpMgpF+/fgbnHbqxM6gDxs1J3eIy4kWHcCI5&#10;iaVhfZlsL4uhLAjTT/I89T/FDMI+ruTmOR/IeZ3lBTBgwADD+Ke5AQMGuHTuMZlZGdqBp7xks3NX&#10;AQMH9lUFOu7MP2puLAO4vC+RgB7hWH8+QvGlPK4cSMb602mKT2YbnM0K5adTadf7AbK/3WSORkfF&#10;Y5lb7ON5MF1D9PUczF1h5sAOBk4cag/XNUTnoW+TZHMqXecHlRorb2uyz5BKKB2DtR32TwmLjSHc&#10;rtlQWcIdgpXgjqYxAcJjxqiHgSqCDDtJ20kgmkHao8NeJpoEtld2VWs6M2RLLEzzSsuk+siOn8KQ&#10;8SmqwGALg7abTY+i7QKM4I6hoMt32zCzvYuuPHuNISb8GJsPKJlJipsGsRUfrmomaXsCRA+y18Ow&#10;l6MdntkH2HzMkT6Ch/FytOOdeKjDpO0JOj/oNSaG8ITtOsGEI5+oQiXHAak5pJjPvvUGU7uh11Tl&#10;3BZTsBpFFaz+wWl8VseZuDDip84mbNwn/Dza1TjuzNmMArvQ5PDi2URmPMK6KFdnULnjIHPmwjpX&#10;mwLbNtqF0aMYXiVBuSDcbGqZMCSYp0drMxTHrpHXKr2qirC2g70uyhzAM2czCsy3VAr4OVebqKu3&#10;tAHkOtSvNXr3fZCk/dvJv5CJtazUK5d/IZOk/dvp3ff6f2HGYrFgs9nw9fVl3759+Pn5sX//fvui&#10;Cd0i6vDhw1y9etXzDqg3BEXzZpTyCzOGj4ZBzXsHqR4mttWD0SzhLafV1PWxYd95NuzNYdPBHC4X&#10;l9nPDNmbsZsFm+dyZ/twkk/9xDc7NnG1uIR6frA+8Tx+flXp2g6tm0itDKuhfWqLA292MCpNNdd3&#10;WVkZvr6+BmGIn58fe/bs4cSJExQVFXH8+HF2795tEAJ6hzo+bUuqWBss4kVSZoYYNEvsJkuZ+RDW&#10;mjvMz1D95eEO86GokycftDuNA4sc7vrozTualp2WN81mOTNfFX5ref6Et1O8n+QZTBvW5jPQHKAa&#10;6NmzZ6WcJ/oMcLQfs4DRfV4UoVjFO3Y1O5aVXLpAvcaNITsDSkpotXSdS3c14zylKak07NSJq+er&#10;x0ymxjGYKK0l3uxf10iKUxfwHzGsgh8GqgmM52x4SzbKYx6eMgkQah7VLMZJKPBpFQUyqqAKjMKH&#10;7Hg+TY3BrtDjNRWUWU4Kx0hgmk67ZlqCSfvGJUq8xxaOd5i9jF/IMU/ntSTF6UxkPiXVLAfygqq1&#10;m+rkiHuhA+r3XTN3ietL6lyjabJnlPH9T50mVXojateSg86/jKehN5NBNaMWainVZIp2C1KVFdOt&#10;jardkaITZnhrinJ4T7q62+RpN9w97jULArlL3YVStEFUNWaU3V+vzXjccO99A3l8+HOcO3OaoqJ8&#10;yq1lHl1RUT7nzpzm8eHPce991z/91xaFfn5+9O/fH19fX+677z7DrrD2f58+fexnMVwXqsmRsfxU&#10;tcGJmk3laLw72vc6SN7M2ykhdvOPJaPd/YpL1RjRvw0j7m/L433bYrHaKC+38t3pHcz/1+8Ja9+N&#10;vUf28OtH32L4PV/w+dRvqOfnw9ORbahX5Z6ta6OrhjOhGtqntota/QeHVm99N23alPPnz9OgQQP8&#10;/PywWq3YbDZeeuklZs2axdmzZ7ly5Qpnz55l06ZNbNrkade6GtCNZYpJl2qy1L45pORx1hy+msvD&#10;HWZByI1BPaxaGztVE5qg9s0VsxeDdoB3u2XkJvCnbTrtgjdqRnJ09uzZSjmPRPRiAukkJJvOn/GY&#10;F0XboUIBUQ2PZbaycqyFhVgvF+BvuWb2NlBebgUbWH08axDeKhz+Wm8eG8Obeq2RukRwR0JJYNqn&#10;YazQdtRzUjh2gxeYxnM2vCT7AJuPQahDWlDLUQQOoJ6FojMJsp9hYv51HSdcmBbpaRtGOJoJjc5V&#10;+BO3SrzhmnmN3bn7WeNs4j9N0IWfyVBzEC+oUrupRnK37mAp6YxSBauRSwrUjVPF/O/wnnQGaprQ&#10;QdEsmRnifKi2C+7oFMiuJRt1miTKBlXFAnKFgRMnkTgxn1EVbI71GRAC6ec8hhFuZ5SDhB398QZr&#10;TdUgVV4y3SwUgYOqaaGq/zowHmja5yXlXA5tF1Uxi3BMChXhhxk17twE/uTKTMYDQb3CGKhX5+YI&#10;i5YU2E1rDAe4qgMZ1WRj165DCNEjxpF17izFlwuwlJW6dMWXC8g6d5boEeNo16F6Zmx6zZDDhw/b&#10;/x4+fJikJEVuuG/fPg4cOMD+/fvt4avOEebMTVdMEOL6gulcF4ca+WbeNpsJ1Aj5nNLZcFYn6/fk&#10;sGFvDv/cm0NsYgzW4Lks3fspXdqFsj9pP+8/8wH3h0VSZrFis0I9X4g/mIufnzkmbzD/zK2yiPKu&#10;faoCD/uHWVmsaeh3tFHPMHCpdRLUmoE6W1bF9Mwz1VXfXbt2pbS0lIyMDPz8/GjatClNmzbF19eX&#10;Y8eOYbVa2b9/P6D88kzlUduHtpvvIa/m8lEW/ao2iH1BrAU2HrxaXeXhDq8PRa0uTPlTTGhUAXNE&#10;LybozIm0HXqvtQHt3xJ1QWv2vg5ycnJITk62/5qMty45OZmcHHfTccVUZuncjS5+RcZdXoJ5eGCg&#10;YdJsPtzYQc2NZb6BzbianoYtoBmWgiucf264S4evL/4dQyg4fRr/Zq3M0dy6aIuAKswdag+9GBSN&#10;44BPbZFqv75B9BpkMIvJjv/UaP7gRDbxcxdyLLwC7YikNSw8Fs7Qyp6gGtyRUHQaJUnb8e7Xa5Vf&#10;jzm2cI19BzZpzcKqHeIKgO4cDV1egod9ZBA62M8w8eJ8lF6DosFuvqLUt53gfgw1nN2hHKbqzUGk&#10;vQZFG/KtHKbqeSfaLpRJWsPCqpjJmNqN88G3NUvQ4BiDUD9xYqCqeeEw/9NvKjmbMmrafcYNYGVt&#10;ovteqILvypjuBQ2OUc96c/XdUDi8Jx1COrjWahGEW5jbThgSNPgRJtgPJtwMA83nNyi72Yra9CfK&#10;Tpemcqaaqexa8glh4xZyqpNRGNDnJeUwx6VzZxM29SChUSGGCWaFBEWzRN21VNRlN7I0arjdljho&#10;cIz90M6wcbMJm6vs4laXjV27DiHYrDbKLeWUW0rcuHJsVlu1CUJQD0O12Wz4+fnRp08f6tWrR58+&#10;fejTpw+9evWiYcOG9OzZk379+nHfffcB0KBBA3M0BlwdoOo49V8p13cilDL/w0TUQxM1MwS1/Pf0&#10;Ug7BrXaNBB0RQ1kQpplkrYXRfRloX1BcH80a+vKLXq0YcX9bnry/LdeKS+nZpReNGwVwKOkg80b9&#10;kf6hyhkDZeWKFkN9PxjWN4iG9XzM0am4OnRQEyD25h1V9VK5/wlvhzhsQBWBhu5AYBN9nujLQHvf&#10;S+Kuibq+GfGisrNg3/ForvZLbXGnqnuq5k9a/b9FGBP0LzFQvfXt4+ND37598ff35+jRo3z33Xfs&#10;2LGDgwcPkpWVxfDhw5k7dy7PP/88H374oYcFqwNjO/6Et+nrOIDMQ17tEw/t2bn5LHhDU5011dPU&#10;g4TOjOHpoOotD0+YBSKLFvW1O41+kx3uugiKZsnM5rp2qxwup0wOncsCD2NqUK8wtY0u47Cp/BMG&#10;DGdCZcb7CpgzZw5TpkzhxIkTPPTQQ6SkpNChQwdSU1Pp1KkTKSkpdOnShdOnT9O1a1dSU1OZMmUK&#10;U6ZMYc6cOebo7PQZoI7d+vNMKsiLuT2NSte1Q40aHMsAmg6I5MK+fdjah2EpKKF+0/rmIFhsNiw2&#10;P+p3DiPjp+0E/9fj5iA6PI1lNxbD2PdneHNiYJ3dIe01dQVDN2vmDePZPHTFjf1JUgB6MXVFDKnT&#10;tINPIWaFcRczQfXT0rkw1MXi33SA6pBpCUTHutNO8EQvxsSEO8w+tocRozPjUAQKrjUxlANWHaYm&#10;01JjWGFOp9dEM5S515kXE72m6tI3F4bqzgxRf7I41G7uMo2E6Fjv2kOvqayISbXn21UdOlDPKkmY&#10;ppbvIGKjPWisuMXYboaMX0hodZRRNdHnJeXwa22sc8yjKiAomiUzsc+/wubCOo/nwbnG/n79GGs6&#10;M6SyJjiCcCvg8/nnn9u36EeNGmX09YJPPvmESZMmmW+7pbLhBe/JPJfOxi9X0L69Z4XUzMwchj81&#10;nvbVJBBZv349v/zlLzl16pTZCx8fH6fDUlu3bs0XX3zB1KlTDfcFI5sOGafSKw68xvlL2ZReKyX2&#10;uYXc3y3S7vfu2lP8OvoO9qcWoolBBvdqbfcXrg+LxcLq1aspLCykR48eJCcn89NPP/HRRx+Zg9Zq&#10;9IehLlq0yH6Iqlk4IjiYPn06o0aNYsuWLYSEhHDhwgU6d+7M6dOnCQsLY8+ePTzyyCN8++23zJ49&#10;2/x4raE0N4eT835LYGk5LQc9ytWvv8ZqKcdmsWDBByxWoB7Nhg0n4z+byCnPo/8Hy2kc3NEclSAI&#10;typJcQz5NOw6BDaCIAg3luvWDGncuDHx8d4dFxYfH0/jxo3Nt4VqIvNsOk2aNMZiKbe7a9eucu3a&#10;VcO9Jk0ak3m2+lSgNc0QX19fevbsaf/bs2dPevToQVlZGb1797Y7VCGJ4JlrpfD4vUF297vHPqNj&#10;vQ/Y9e4+gyAErQ5QzGQG92pNvSqZyQju8PPzY+zYsdSvX5+9e/fSsWNHLl68aA5W61m0aJHdAYhc&#10;u2KCg4Np0aIFjRo1IjQ0lJKSEu644w5atWpFy5YtAejevTtt23oWYt/u+Ae1pcOYCZy/kk/u5i00&#10;GvoE9SPugcbN8KkXQMN7+tDs8eGc2fI1ZwvTCH91hghCBOEWJzt+iu7XbVQzmdCOIggRBOG24bo1&#10;QwBWrlxJcXExqanqaUwuCA0NpXHjxjz//PNmL6Ga+Ouf5tCieWPq+9enrLSMS/nFtL9D0f7IPJvu&#10;5Pfam++Yo6gSq1atYvjw4fZf37BYLHZntVrNwUHVJomJiTHfFnQcP+P860Tvr/2JZdMeMN/mreXH&#10;mP5kF+WQVYuNcouVjkEB5mDCdVJeXs7HH39MUlISUVFRPPfcc+YgtZqDB10fntq3r2iGuGLr1q38&#10;9NNPTJo0iVWrVtGiRQvOnj3LyJEjOXr0KJ07d2b37t089dRTbNq0ib59+xIR4cbGp5Zwcd93nP7s&#10;T5CXxR3hkfgHtwegODOD1J92Yglsyl2vziD4wV+YHxUE4YaSTfyU8e7P34iOZctUiBsyzXEGSvj1&#10;mPHUJN7kxbURjiAItZtqEYYItwZ/XTiHoKAArhSXUnyljBFPjzcIQzasX0HjgPoENPYnN/cKr8VU&#10;jzBk8+bNnD9/nmvXrlFeXk55ebldGGI2kdHo2LFjnVtIVpan535nvsXdHZsy+wXnD/afE9JIzymm&#10;qKScsnILZeUWlv3aYdIgVB9Wq5WCggJatGhh9qr1uBKGTJ482f4T2oKRuLg4Xn/9dRYvXkyrVq0o&#10;Li7m6tWrjB49mm3btlFQUIDFYuHy5cv85je/4Z///CdPPvmkOZpax7WcTM7v2Ezmzk2UXMzFVlqG&#10;X+uWtH80mnaPPE7jdp3MjwiCIAiCIFQ7IgypRezfs5P9e3Zy34CHuW/Aw2Zv8DKMIAiCK/RnhugR&#10;YYhrtm7dyrFjx7jjjjsYOXIkAB999BHNmjWjXr16jBs3DoCUlBT+85//0K1bNwYNGmSKRRAEQRAE&#10;QagJRBgiCIIgCIIgCIIgCEKd4roPUBUEQRAEQRAEQRAEQbidEGGIIAiCIAiCIAiCIAh1ChGGCIIg&#10;CIIgCIIgCIJQpxBhiCAIgiAIgiAIgiAIdQoRhgiCIAiCIAiCIAiCUKcQYYggCIIgCIIgCIIgCHUK&#10;EYYIgiAIgiAIgiAIglCnEGGIIAiCIAiCIAiCIAh1ChGGCIIgCIIgCIIgCIJQp7j9hCHZaxjp44OP&#10;6kauyTaHqCJ7mO/jg8/INbiOsSL/G4maFp+R6LOfvWYkPj4+zN+jD8stlnbvcZ8fb9DKyAcfn/kk&#10;mOLaM9+5/ARBEARBuDnc2O+yfo6gc6Z5kjYPcXbzqdLUxGuMc5g9LtJStblR5eZWSp14F/Z2o7ra&#10;W2XKUxCEW4/bTBiSzZpXx7KBeSTabGStHsGGse08DkB75l//QHfrsoGxSz1kXmPPt8xgHolfjSHY&#10;7FdLyV4znxnAvEQbNtt0+poDCIIgCIJQtxmxmiybDZvNhs2WyLwNY2nnQtChzCVUl7WaEcwgslo3&#10;mPYwXxefeQ4zIHsNr47dAPMSsdmyWD0CZkQ6p7NayV7D/Bnmm4IgCLWL20wYEsyYr9QPAxDceQAA&#10;e9Jcf472zPchsrYP5DMiPQqDABgw3V5mdZXgMV9hs9mYXpcLQRAEQRBqlGzWjHSvaXFrM4DpifOA&#10;Gcz3tIsW/ChjRgAb0kgz+1WJPcz3icTjdDUtjQ3AvEcHAME8OmYEMINvK5r/XQd7lo5lg/mm4ESV&#10;5pd75iv9wzyBN2m/G/1NfasyWi3a+yqlVaS+z96HNW0lRQinaQ1VKT3CzaOKFha1ub5vM2GIkey0&#10;PcAIxjzqrO+QvWakKgjZwNh2WmV7N5B8q6tw9wOG57jM6ozeNraqMGO+68mGk+qeOhgay2I+a/Rp&#10;nb/H0OCN6TblWVc49nfNNw7w5nJwX544qYV+a/b28H492WtG0m6s8gmfEamEcyoLE+Z0GvJt/jjd&#10;VpM7QRAEQbgx7JnfjrEbFO1dmy2L1YylXZW+mQ7z3jUu52QV+evCVObbPeBR5gEb0jyIObK/ZY0i&#10;mfByk8lsquyYf+0hmzUjVUHIhrG08xnJ3/7mPIehc2dGADO+3QNk862SAB4doJ/brdHldyRr9ujn&#10;Li60SNJ0/uay2TOfyBkwYsQI/V0v0Jf5SObPN8+93M/j7PO0Ne7TZViQ6f20edr8+YYFu1kI4G7e&#10;6A3GxaBjzl/R/NLMnvk++LjcqVW03wdoWkiJ8wwbnnvmt2MsDk2mxHkbGPuqF206ew0jI2cwYnWW&#10;Pd4Zkd6nV2PP/EhFy9ywuarr6yO8TI9wE9nD/HZj2TAv0a7lxth2lVij1s76vm2FIXvm+9BuLKzO&#10;+ooxzrIQgsd8ReI8gBGszrLx1Zhg00c6kXm4qMgNa2CCVtHu1RA9xqWqM2oDT+I82DD2VZeCl+ti&#10;xGpWz1M+oN5Yy7hmBmmdv7LnlxmRzO+cZb92pDubNSN1ec5azYgZkU4daAaPKh1s+gC7UMKuXqoO&#10;wOZnNJSBVqkvm+1R0tTJgIJ370et+6zVygd8XqKSFo/smW9Ip7G+VNMsTZVW8eRVF+8VBEEQhDqL&#10;alYxYvUEZbGkCQ02rOHbqn4y7XOyROa52vxx669qW9jNYFTBjCuhgCv2pBneMyNStxBup5prVzS3&#10;8IpgxnylpF0x2fmKV191MYcJHsNXtkTmzYjEx0ebCxk1fpWiUOcpbGBsZBrT7dcziDStfmekdeYr&#10;l/OabNbMnwHzEvnbGMMjFWKcx02HGZWfx2npylImofb5raLtrcWtmjSZV/Qz4FGb8u4BJiFAljKp&#10;r7QQAKd3qwvBdl62JT3Za5g/Yx6Jans1omi/25uVKgAzaL/btZGySdsDDOhcofm7ouEzj+nqYmnP&#10;t4ogRhGseYnat+clutMyTyNtg3fpEW4eivndCFZPUGox+9s1KEP0t5UUatSu+r5thSEDptuwZY1h&#10;TTvvJb0Dptuw2SaQNtIHH3cqiSPGoCiaeFZD9CauDWPb4TNyDZ2n27DZXAttrpdHp6sTgEhXmhTe&#10;MILOnQGCUayONE0b7VrFvBOiqomaO5Ciwgn2nYsRq1H7HAyYoAhYXHa6PXw7Q1/+A5igTgbA+/dX&#10;iQHTsdlsTEhTpPsuBfbqjs2azkrYr2qiMgVBEAThdkU15RjQOVjZjW63hjHKjg2eFC08Yp8TdKaz&#10;K9MUd/57vlXO3JiunZUWzJjpilDA1ZyuIgxnhtgSmccMIt1oF9cI2WsY6RPJHvsmm4v3awsTdRFt&#10;ny9p1ybs8zVNG0abT+1ZytgNjgWT91TPPE5Ll9EU3jnuR+cBM741CiT02jrBY/jKZuOrzkvx8fGx&#10;a9tUHvO7jSb7lSJ4DF95+ZyyUHVovw+YrrU7H0UgxmqyKhTIqUKTEZ3prAl1WK1sfpoEfu5JY+mr&#10;ijaB8+u09KhaI84BhFuINEWCgTJEj6TdmjHqprq3Jn+1s75vW2EIOAZSp8HQDYqKWzvGDki07yJ4&#10;wtOZJB7jCh7DdO3GhrG006vsVTvax2YGY6s00CudwmtmRKq7I+0Yu8FTB1Klhq5w9Ux2mlI+FUkZ&#10;vX5/JVDVKNuNHUCiqhniQJtAoey0tFN2hryUvwmCIAhC3SJNFYRkfcWYzmbPG4NiRu0aV3M6JzzO&#10;RbR513UIeSqJ08L4UUXItEancjNC2dmqAnpB0h7mR86AedMrv4F3I+Zx9jm1tnG1B7fVqZnORO5h&#10;dZaqGVIVvM1XdaJqLI9Y/TdHPWjp0KiklvK3832IJBHb9EfNXp7ZMMOo4GNAbzYxg8gaW+sI1Uma&#10;KgjJ+moMlRs1amd9397CEA1V4ukZTbLrjSRVQfuYDnCSFlQcl6I54lDddKWiWF0Ej5leoWCn2tDs&#10;zOzOnYRb/bi6wlV9BXdW4qlIUu31+71HURkcweosN3GpmiOaCQ2qJk7N1KYgCIIg3IZo51qMVQUh&#10;wY6z3aq8Tq8i2maWK5zndDpUjZKqCxZuR9TNqxGd6azmXxNY6M8uMZuzOHEj5nGGX/+xedS61kwA&#10;5iW6D+MV3uarutgzHx/VvMehhWwy2babdC+tYC6qanlvGMtYElWz8UqaOIxYTZbp/BJnNG16D8Ip&#10;4abTubO6ea4KQoJNmkPeU7vq+zYThpgOodqzlLEbYMSYR112aKXSTagSaO1ny5yw2yeaDqhyhbu4&#10;DAeVDmB61mpG1OjHVTsB3YhZs0WzE6wSZi0c+2FV7kZGtaPozzPxWF+qyqPdtngPS/WaLpV+f2VR&#10;d3icfkrO2OYGTFfPVqn0wCEIgiAItRjtO203J1C/41XRMrheVNMPxxki6jkYnuZ0ujDa+Qqu8WJ+&#10;aMBkwqOZi5j9PaDM5zYwVp1QaZs4rn5AwFvsZaMJgMY8SrBu88emnbOhmglVbB5ck/M457iNh9K6&#10;RzOzMaSlUpjfrWmH18CmmHrOCfMSvShvM9rhtUbzKUWLyGF+ZD43wisGTEeRh7gzDdNM47W+L9yK&#10;BD86RlmPauswdV3mMCf0llpW359//rlNc7cFWattI8CG6kaszjKHcKAPOy/RZkucZ38O5tnmzVP+&#10;JtpsNpst0TYPbIyYZ5s3QgszwuaIXvNfbcuy2SqIy+yvvr/aMKXFZrPZbFm21Wq6Ha9y3IMRttWr&#10;lTQpZab5OdKcOM+YZ/O1MT7j+7NWjzC923hfc2Z/I/r459lWO8Xp/v1mzOkxXxvzppanlsZ5Sjk5&#10;3mv0N9SzIAiCIAgq3n+nzbj8LtufN89ZKvLXhXGZFvN33VUY5zmMw+nnRl6gnxPOW+2UVv175iU6&#10;z1mc4tC/X71vnw9rc1/HBMhwbY9bnesoaXI9q3GZDo/oy7Vy8zind5nzZW8jjvgd0ZryrNw0vGvE&#10;vHm2Ebr4nOe4njG+2/GcU7o94rrdGeflJmcvI/Oz5rRr/ub75rbjbVrV9Gjvt6+plHI3lofjvnCL&#10;U5l1tI7aXN8+n3/+uU0TjIwaNcooKREEQRAEQRAEQagkyq8Kuv/lR0EQhJvNbWYmIwiCIAiCIAjC&#10;rUU2a0YaD5nX/3qFIAjCrYgIQwRBEARBEARBcI92xocbN39PMGP+ppyRNyNS+8UXD4fT3ypUmC/z&#10;A4Ig1CbETEYQBEEQBEEQBEEQhDqFaIYIgiAIgiAIgiAIglCnEGGIIAiCIAiCIAiCIAh1ChGGCIIg&#10;CIIgCIIgCIJQpxBhiCAIgiAIgiAIgiAIdQoRhgiCIAiCIAiCIAiCUKcQYYggCIIgCIIgCIIgCHUK&#10;EYYIgiAIgiAIgiAIglCnEGGIIAiCIAiCIAiCIAh1ChGGCIIgCIIgCIIgCIJQpxBhiCAIgiAIgiAI&#10;giAIdQoRhgiCIAiCIAiCIAiCUKcQYYggCIIgCIIgCIIgCHUKEYYIgiAIgiAIgiAIglCnEGGIIAiC&#10;IAiCIAiCIAh1ChGGCIIgCIIgCIIgCIJQp/D5/PPPbdrFqFGjjL6CINxwrl27xqFDhyguLjZ7CYIg&#10;2GncuDH33nsvDRs2NHsJgiAIgiAIFSDCEEG4xdi9ezdhYWG0adPG7CUIgmDn/PnzpKSk8MADD5i9&#10;BEEQBEEQhAoQMxlBuMUoLi4WQYggCBXSpk0b0SATBEEQBEGoIv8fukwEcYxU6a8AAAAASUVORK5C&#10;YIJQSwMEFAAGAAgAAAAhALjrBUjhAAAACgEAAA8AAABkcnMvZG93bnJldi54bWxMj8FOwzAMhu9I&#10;vENkJG5bGhYqWppO0wScJiQ2JMTNa7y2WpNUTdZ2b084wc2WP/3+/mI9m46NNPjWWQVimQAjWznd&#10;2lrB5+F18QTMB7QaO2dJwZU8rMvbmwJz7Sb7QeM+1CyGWJ+jgiaEPufcVw0Z9EvXk423kxsMhrgO&#10;NdcDTjHcdPwhSVJusLXxQ4M9bRuqzvuLUfA24bRZiZdxdz5tr9+Hx/evnSCl7u/mzTOwQHP4g+FX&#10;P6pDGZ2O7mK1Z52ChRCZjKyCVQYsAlkq43BUIFMpgZcF/1+h/AEAAP//AwBQSwECLQAUAAYACAAA&#10;ACEAsYJntgoBAAATAgAAEwAAAAAAAAAAAAAAAAAAAAAAW0NvbnRlbnRfVHlwZXNdLnhtbFBLAQIt&#10;ABQABgAIAAAAIQA4/SH/1gAAAJQBAAALAAAAAAAAAAAAAAAAADsBAABfcmVscy8ucmVsc1BLAQIt&#10;ABQABgAIAAAAIQCBrEKiPQQAANIRAAAOAAAAAAAAAAAAAAAAADoCAABkcnMvZTJvRG9jLnhtbFBL&#10;AQItABQABgAIAAAAIQA3J0dhzAAAACkCAAAZAAAAAAAAAAAAAAAAAKMGAABkcnMvX3JlbHMvZTJv&#10;RG9jLnhtbC5yZWxzUEsBAi0ACgAAAAAAAAAhAJG1fY/c4AAA3OAAABQAAAAAAAAAAAAAAAAApgcA&#10;AGRycy9tZWRpYS9pbWFnZTMucG5nUEsBAi0ACgAAAAAAAAAhAFb6YHtYCgEAWAoBABQAAAAAAAAA&#10;AAAAAAAAtOgAAGRycy9tZWRpYS9pbWFnZTIucG5nUEsBAi0ACgAAAAAAAAAhALsIY+hHlAAAR5QA&#10;ABQAAAAAAAAAAAAAAAAAPvMBAGRycy9tZWRpYS9pbWFnZTEucG5nUEsBAi0AFAAGAAgAAAAhALjr&#10;BUjhAAAACgEAAA8AAAAAAAAAAAAAAAAAt4cCAGRycy9kb3ducmV2LnhtbFBLBQYAAAAACAAIAAAC&#10;AADFiAIAAAA=&#10;">
                 <v:group id="Grupo 40" o:spid="_x0000_s1027" style="position:absolute;left:25762;width:45644;height:30850" coordorigin="25824" coordsize="45643,30850" o:gfxdata="UEsDBBQABgAIAAAAIQDb4fbL7gAAAIUBAAATAAAAW0NvbnRlbnRfVHlwZXNdLnhtbHyQz07DMAyH&#10;70i8Q+QralM4IITa7kDhCAiNB7ASt43WOlEcyvb2pNu4IODoPz9/n1xv9vOkForiPDdwXVagiI23&#10;jocG3rdPxR0oScgWJ8/UwIEENu3lRb09BBKV0ywNjCmFe63FjDSjlD4Q50nv44wpl3HQAc0OB9I3&#10;VXWrjedEnIq03oC27qjHjympx31un0wiTQLq4bS4shrAECZnMGVTvbD9QSnOhDInjzsyuiBXWQP0&#10;r4R18jfgnHvJr4nOknrFmJ5xzhraRtHWf3Kkpfz/yGo5S+H73hkquyhdjr3R8m2lj09svwAAAP//&#10;AwBQSwMEFAAGAAgAAAAhAFr0LFu/AAAAFQEAAAsAAABfcmVscy8ucmVsc2zPwWrDMAwG4Ptg72B0&#10;X5TuUMaI01uh19I+gLGVxCy2jGSy9e1nemrHjpL4P0nD4SetZiPRyNnCruvBUPYcYp4tXC/Htw8w&#10;Wl0ObuVMFm6kcBhfX4Yzra62kC6xqGlKVgtLreUTUf1CyWnHhXKbTCzJ1VbKjMX5LzcTvvf9HuXR&#10;gPHJNKdgQU5hB+ZyK23zHztFL6w81c5zQp6m6P9TMfB3PtPWFCczVQtB9N4U2rp2HOA44NMz4y8A&#10;AAD//wMAUEsDBBQABgAIAAAAIQD+ju0HwwAAANsAAAAPAAAAZHJzL2Rvd25yZXYueG1sRE/LasJA&#10;FN0L/YfhFrozk7RaSnQUCW3pQgSTQnF3yVyTYOZOyEzz+HtnUejycN7b/WRaMVDvGssKkigGQVxa&#10;3XCl4Lv4WL6BcB5ZY2uZFMzkYL97WGwx1XbkMw25r0QIYZeigtr7LpXSlTUZdJHtiAN3tb1BH2Bf&#10;Sd3jGMJNK5/j+FUabDg01NhRVlN5y3+Ngs8Rx8NL8j4cb9dsvhTr088xIaWeHqfDBoSnyf+L/9xf&#10;WsEqrA9fwg+QuzsAAAD//wMAUEsBAi0AFAAGAAgAAAAhANvh9svuAAAAhQEAABMAAAAAAAAAAAAA&#10;AAAAAAAAAFtDb250ZW50X1R5cGVzXS54bWxQSwECLQAUAAYACAAAACEAWvQsW78AAAAVAQAACwAA&#10;AAAAAAAAAAAAAAAfAQAAX3JlbHMvLnJlbHNQSwECLQAUAAYACAAAACEA/o7tB8MAAADbAAAADwAA&#10;AAAAAAAAAAAAAAAHAgAAZHJzL2Rvd25yZXYueG1sUEsFBgAAAAADAAMAtwAAAPcCAAAAAA==&#10;">
-                  <v:shapetype id="_x0000_t75" coordsize="21600,21600" o:spt="75" o:preferrelative="t" path="m@4@5l@4@11@9@11@9@5xe" filled="f" stroked="f">
-                    <v:stroke joinstyle="miter"/>
-                    <v:formulas>
-                      <v:f eqn="if lineDrawn pixelLineWidth 0"/>
-                      <v:f eqn="sum @0 1 0"/>
-                      <v:f eqn="sum 0 0 @1"/>
-                      <v:f eqn="prod @2 1 2"/>
-                      <v:f eqn="prod @3 21600 pixelWidth"/>
-                      <v:f eqn="prod @3 21600 pixelHeight"/>
-                      <v:f eqn="sum @0 0 1"/>
-                      <v:f eqn="prod @6 1 2"/>
-                      <v:f eqn="prod @7 21600 pixelWidth"/>
-                      <v:f eqn="sum @8 21600 0"/>
-                      <v:f eqn="prod @7 21600 pixelHeight"/>
-                      <v:f eqn="sum @10 21600 0"/>
-                    </v:formulas>
-                    <v:path o:extrusionok="f" gradientshapeok="t" o:connecttype="rect"/>
-                    <o:lock v:ext="edit" aspectratio="t"/>
-                  </v:shapetype>
                   <v:shape id="Imagen 35" o:spid="_x0000_s1028" type="#_x0000_t75" style="position:absolute;left:25824;width:45644;height:6280;visibility:visible;mso-wrap-style:square" o:gfxdata="UEsDBBQABgAIAAAAIQDb4fbL7gAAAIUBAAATAAAAW0NvbnRlbnRfVHlwZXNdLnhtbHyQz07DMAyH&#10;70i8Q+QralM4IITa7kDhCAiNB7ASt43WOlEcyvb2pNu4IODoPz9/n1xv9vOkForiPDdwXVagiI23&#10;jocG3rdPxR0oScgWJ8/UwIEENu3lRb09BBKV0ywNjCmFe63FjDSjlD4Q50nv44wpl3HQAc0OB9I3&#10;VXWrjedEnIq03oC27qjHjympx31un0wiTQLq4bS4shrAECZnMGVTvbD9QSnOhDInjzsyuiBXWQP0&#10;r4R18jfgnHvJr4nOknrFmJ5xzhraRtHWf3Kkpfz/yGo5S+H73hkquyhdjr3R8m2lj09svwAAAP//&#10;AwBQSwMEFAAGAAgAAAAhAFr0LFu/AAAAFQEAAAsAAABfcmVscy8ucmVsc2zPwWrDMAwG4Ptg72B0&#10;X5TuUMaI01uh19I+gLGVxCy2jGSy9e1nemrHjpL4P0nD4SetZiPRyNnCruvBUPYcYp4tXC/Htw8w&#10;Wl0ObuVMFm6kcBhfX4Yzra62kC6xqGlKVgtLreUTUf1CyWnHhXKbTCzJ1VbKjMX5LzcTvvf9HuXR&#10;gPHJNKdgQU5hB+ZyK23zHztFL6w81c5zQp6m6P9TMfB3PtPWFCczVQtB9N4U2rp2HOA44NMz4y8A&#10;AAD//wMAUEsDBBQABgAIAAAAIQC1YPKaxQAAANsAAAAPAAAAZHJzL2Rvd25yZXYueG1sRI9Ba8JA&#10;FITvBf/D8gRvzUZtpaRuggiCIK1tLD0/s88kmn0bsquJ/75bKPQ4zMw3zDIbTCNu1LnasoJpFIMg&#10;LqyuuVTwddg8voBwHlljY5kU3MlBlo4elpho2/Mn3XJfigBhl6CCyvs2kdIVFRl0kW2Jg3eynUEf&#10;ZFdK3WEf4KaRszheSIM1h4UKW1pXVFzyq1HQmPX7GZ908f3xdtn1++N9tT/mSk3Gw+oVhKfB/4f/&#10;2lutYP4Mv1/CD5DpDwAAAP//AwBQSwECLQAUAAYACAAAACEA2+H2y+4AAACFAQAAEwAAAAAAAAAA&#10;AAAAAAAAAAAAW0NvbnRlbnRfVHlwZXNdLnhtbFBLAQItABQABgAIAAAAIQBa9CxbvwAAABUBAAAL&#10;AAAAAAAAAAAAAAAAAB8BAABfcmVscy8ucmVsc1BLAQItABQABgAIAAAAIQC1YPKaxQAAANsAAAAP&#10;AAAAAAAAAAAAAAAAAAcCAABkcnMvZG93bnJldi54bWxQSwUGAAAAAAMAAwC3AAAA+QIAAAAA&#10;" adj="900" filled="t" strokeweight="6pt">
                     <v:stroke endcap="square"/>
-                    <v:imagedata r:id="rId15" o:title=""/>
+                    <v:imagedata r:id="rId19" o:title=""/>
                     <v:path arrowok="t"/>
                   </v:shape>
                   <v:shape id="Imagen 39" o:spid="_x0000_s1029" type="#_x0000_t75" style="position:absolute;left:26080;top:6758;width:41910;height:24092;visibility:visible;mso-wrap-style:square" o:gfxdata="UEsDBBQABgAIAAAAIQDb4fbL7gAAAIUBAAATAAAAW0NvbnRlbnRfVHlwZXNdLnhtbHyQz07DMAyH&#10;70i8Q+QralM4IITa7kDhCAiNB7ASt43WOlEcyvb2pNu4IODoPz9/n1xv9vOkForiPDdwXVagiI23&#10;jocG3rdPxR0oScgWJ8/UwIEENu3lRb09BBKV0ywNjCmFe63FjDSjlD4Q50nv44wpl3HQAc0OB9I3&#10;VXWrjedEnIq03oC27qjHjympx31un0wiTQLq4bS4shrAECZnMGVTvbD9QSnOhDInjzsyuiBXWQP0&#10;r4R18jfgnHvJr4nOknrFmJ5xzhraRtHWf3Kkpfz/yGo5S+H73hkquyhdjr3R8m2lj09svwAAAP//&#10;AwBQSwMEFAAGAAgAAAAhAFr0LFu/AAAAFQEAAAsAAABfcmVscy8ucmVsc2zPwWrDMAwG4Ptg72B0&#10;X5TuUMaI01uh19I+gLGVxCy2jGSy9e1nemrHjpL4P0nD4SetZiPRyNnCruvBUPYcYp4tXC/Htw8w&#10;Wl0ObuVMFm6kcBhfX4Yzra62kC6xqGlKVgtLreUTUf1CyWnHhXKbTCzJ1VbKjMX5LzcTvvf9HuXR&#10;gPHJNKdgQU5hB+ZyK23zHztFL6w81c5zQp6m6P9TMfB3PtPWFCczVQtB9N4U2rp2HOA44NMz4y8A&#10;AAD//wMAUEsDBBQABgAIAAAAIQCh+NkUwgAAANsAAAAPAAAAZHJzL2Rvd25yZXYueG1sRI9Bi8Iw&#10;FITvC/6H8ARva6qCrNUouqh4k+0KXh/Ns602L90m1vbfG0HY4zAz3zCLVWtK0VDtCssKRsMIBHFq&#10;dcGZgtPv7vMLhPPIGkvLpKAjB6tl72OBsbYP/qEm8ZkIEHYxKsi9r2IpXZqTQTe0FXHwLrY26IOs&#10;M6lrfAS4KeU4iqbSYMFhIceKvnNKb8ndKNh32bbZ6HR0+Dt2lU7OV9s1V6UG/XY9B+Gp9f/hd/ug&#10;FUxm8PoSfoBcPgEAAP//AwBQSwECLQAUAAYACAAAACEA2+H2y+4AAACFAQAAEwAAAAAAAAAAAAAA&#10;AAAAAAAAW0NvbnRlbnRfVHlwZXNdLnhtbFBLAQItABQABgAIAAAAIQBa9CxbvwAAABUBAAALAAAA&#10;AAAAAAAAAAAAAB8BAABfcmVscy8ucmVsc1BLAQItABQABgAIAAAAIQCh+NkUwgAAANsAAAAPAAAA&#10;AAAAAAAAAAAAAAcCAABkcnMvZG93bnJldi54bWxQSwUGAAAAAAMAAwC3AAAA9gIAAAAA&#10;" adj="900" filled="t" strokeweight="6pt">
                     <v:stroke endcap="square"/>
-                    <v:imagedata r:id="rId16" o:title=""/>
+                    <v:imagedata r:id="rId20" o:title=""/>
                     <v:path arrowok="t"/>
                   </v:shape>
                 </v:group>
                 <v:shape id="Imagen 41" o:spid="_x0000_s1030" type="#_x0000_t75" style="position:absolute;top:1749;width:25038;height:29013;visibility:visible;mso-wrap-style:square" o:gfxdata="UEsDBBQABgAIAAAAIQDb4fbL7gAAAIUBAAATAAAAW0NvbnRlbnRfVHlwZXNdLnhtbHyQz07DMAyH&#10;70i8Q+QralM4IITa7kDhCAiNB7ASt43WOlEcyvb2pNu4IODoPz9/n1xv9vOkForiPDdwXVagiI23&#10;jocG3rdPxR0oScgWJ8/UwIEENu3lRb09BBKV0ywNjCmFe63FjDSjlD4Q50nv44wpl3HQAc0OB9I3&#10;VXWrjedEnIq03oC27qjHjympx31un0wiTQLq4bS4shrAECZnMGVTvbD9QSnOhDInjzsyuiBXWQP0&#10;r4R18jfgnHvJr4nOknrFmJ5xzhraRtHWf3Kkpfz/yGo5S+H73hkquyhdjr3R8m2lj09svwAAAP//&#10;AwBQSwMEFAAGAAgAAAAhAFr0LFu/AAAAFQEAAAsAAABfcmVscy8ucmVsc2zPwWrDMAwG4Ptg72B0&#10;X5TuUMaI01uh19I+gLGVxCy2jGSy9e1nemrHjpL4P0nD4SetZiPRyNnCruvBUPYcYp4tXC/Htw8w&#10;Wl0ObuVMFm6kcBhfX4Yzra62kC6xqGlKVgtLreUTUf1CyWnHhXKbTCzJ1VbKjMX5LzcTvvf9HuXR&#10;gPHJNKdgQU5hB+ZyK23zHztFL6w81c5zQp6m6P9TMfB3PtPWFCczVQtB9N4U2rp2HOA44NMz4y8A&#10;AAD//wMAUEsDBBQABgAIAAAAIQAuyNCRxQAAANsAAAAPAAAAZHJzL2Rvd25yZXYueG1sRI/dagIx&#10;FITvhb5DOELvNGspVlajbIstgkXxD28PyXF3283Jsom6vr0RCr0cZuYbZjJrbSUu1PjSsYJBPwFB&#10;rJ0pOVew3332RiB8QDZYOSYFN/Iwmz51Jpgad+UNXbYhFxHCPkUFRQh1KqXXBVn0fVcTR+/kGosh&#10;yiaXpsFrhNtKviTJUFosOS4UWNNHQfp3e7YK9HG+mi8PP99Vtlln77eV/lq8jZR67rbZGESgNvyH&#10;/9oLo+B1AI8v8QfI6R0AAP//AwBQSwECLQAUAAYACAAAACEA2+H2y+4AAACFAQAAEwAAAAAAAAAA&#10;AAAAAAAAAAAAW0NvbnRlbnRfVHlwZXNdLnhtbFBLAQItABQABgAIAAAAIQBa9CxbvwAAABUBAAAL&#10;AAAAAAAAAAAAAAAAAB8BAABfcmVscy8ucmVsc1BLAQItABQABgAIAAAAIQAuyNCRxQAAANsAAAAP&#10;AAAAAAAAAAAAAAAAAAcCAABkcnMvZG93bnJldi54bWxQSwUGAAAAAAMAAwC3AAAA+QIAAAAA&#10;" adj="900" filled="t" strokeweight="6pt">
                   <v:stroke endcap="square"/>
-                  <v:imagedata r:id="rId17" o:title=""/>
+                  <v:imagedata r:id="rId21" o:title=""/>
                   <v:path arrowok="t"/>
                 </v:shape>
+                <w10:wrap anchorx="margin"/>
               </v:group>
             </w:pict>
           </mc:Fallback>
@@ -5752,25 +6214,26 @@
     <w:p/>
     <w:p/>
     <w:p/>
-    <w:p>
-      <w:bookmarkStart w:id="8" w:name="_GoBack"/>
-      <w:bookmarkEnd w:id="8"/>
-    </w:p>
     <w:p/>
     <w:p/>
     <w:p/>
-    <w:p>
-      <w:bookmarkStart w:id="9" w:name="_Toc181977295"/>
-      <w:r>
+    <w:p/>
+    <w:p>
+      <w:bookmarkStart w:id="8" w:name="_Toc181977295"/>
+      <w:r>
+        <w:rPr>
+          <w:noProof/>
+          <w:lang w:eastAsia="es-ES"/>
+        </w:rPr>
         <w:lastRenderedPageBreak/>
         <w:drawing>
-          <wp:anchor distT="0" distB="0" distL="114300" distR="114300" simplePos="0" relativeHeight="251674624" behindDoc="0" locked="0" layoutInCell="1" allowOverlap="1">
+          <wp:anchor distT="0" distB="0" distL="114300" distR="114300" simplePos="0" relativeHeight="251669504" behindDoc="0" locked="0" layoutInCell="1" allowOverlap="1" wp14:anchorId="5BD300FA" wp14:editId="48D97094">
             <wp:simplePos x="0" y="0"/>
             <wp:positionH relativeFrom="margin">
-              <wp:posOffset>1686920</wp:posOffset>
+              <wp:posOffset>384584</wp:posOffset>
             </wp:positionH>
             <wp:positionV relativeFrom="paragraph">
-              <wp:posOffset>221339</wp:posOffset>
+              <wp:posOffset>202565</wp:posOffset>
             </wp:positionV>
             <wp:extent cx="1875012" cy="5295569"/>
             <wp:effectExtent l="38100" t="38100" r="49530" b="38735"/>
@@ -5787,7 +6250,7 @@
                     <pic:cNvPicPr/>
                   </pic:nvPicPr>
                   <pic:blipFill>
-                    <a:blip r:embed="rId18">
+                    <a:blip r:embed="rId22">
                       <a:extLst>
                         <a:ext uri="{28A0092B-C50C-407E-A947-70E740481C1C}">
                           <a14:useLocalDpi xmlns:a14="http://schemas.microsoft.com/office/drawing/2010/main" val="0"/>
@@ -5801,7 +6264,7 @@
                   <pic:spPr>
                     <a:xfrm>
                       <a:off x="0" y="0"/>
-                      <a:ext cx="1881837" cy="5314844"/>
+                      <a:ext cx="1875012" cy="5295569"/>
                     </a:xfrm>
                     <a:prstGeom prst="roundRect">
                       <a:avLst>
@@ -5868,6 +6331,7 @@
     <w:p/>
     <w:p/>
     <w:p/>
+    <w:p/>
     <w:p>
       <w:pPr>
         <w:pStyle w:val="Ttulo2"/>
@@ -5877,30 +6341,90 @@
       <w:pPr>
         <w:pStyle w:val="Ttulo2"/>
       </w:pPr>
-      <w:bookmarkStart w:id="10" w:name="_Toc186114050"/>
+      <w:bookmarkStart w:id="9" w:name="_Toc186809709"/>
       <w:r>
         <w:t>Fase 3: Diseño de la Interfaz de Usuario</w:t>
       </w:r>
+      <w:bookmarkEnd w:id="8"/>
       <w:bookmarkEnd w:id="9"/>
-      <w:bookmarkEnd w:id="10"/>
-    </w:p>
-    <w:p>
-      <w:r>
-        <w:t>Una vez definida la base de datos, es momento de pensar en cómo interactuarán los usuarios con la aplicación. Aquí diseñaré la interfaz gráfica, pensando en una experiencia de usuario clara y amigable. Definiré pantallas para el login, la introducción de gastos, los resúmenes mensuales, etc.</w:t>
-      </w:r>
-    </w:p>
-    <w:p>
-      <w:pPr>
-        <w:ind w:left="567" w:right="-568" w:hanging="141"/>
+    </w:p>
+    <w:p>
+      <w:r>
+        <w:t xml:space="preserve">Una vez definida la base de datos, es momento de pensar en cómo interactuarán los usuarios con la aplicación. Aquí diseñaré la interfaz gráfica, pensando en una experiencia de usuario clara y amigable. Definiré pantallas para el </w:t>
+      </w:r>
+      <w:proofErr w:type="spellStart"/>
+      <w:r>
+        <w:t>login</w:t>
+      </w:r>
+      <w:proofErr w:type="spellEnd"/>
+      <w:r>
+        <w:t>, la introducción de gastos, los resúmenes mensuales, etc.</w:t>
+      </w:r>
+    </w:p>
+    <w:p>
+      <w:pPr>
+        <w:ind w:left="567" w:right="-852" w:hanging="141"/>
       </w:pPr>
       <w:r>
         <w:tab/>
-        <w:t>* Herramientas: Para el diseño visual, me ayudaré de Figma para hacer los bocetos y prototipos.</w:t>
-      </w:r>
-    </w:p>
-    <w:p>
-      <w:pPr>
-        <w:ind w:left="567" w:right="-568" w:hanging="141"/>
+        <w:t xml:space="preserve">* Herramientas: Para el diseño visual, me ayudaré de </w:t>
+      </w:r>
+      <w:hyperlink r:id="rId23" w:history="1">
+        <w:r>
+          <w:rPr>
+            <w:rStyle w:val="Hipervnculo"/>
+          </w:rPr>
+          <w:t>https://wireframe.cc/</w:t>
+        </w:r>
+      </w:hyperlink>
+      <w:r>
+        <w:t xml:space="preserve"> </w:t>
+      </w:r>
+      <w:r>
+        <w:t>para</w:t>
+      </w:r>
+      <w:r>
+        <w:t xml:space="preserve"> hacer los bocetos y prototipos: </w:t>
+      </w:r>
+      <w:hyperlink r:id="rId24" w:history="1">
+        <w:r>
+          <w:rPr>
+            <w:rStyle w:val="Hipervnculo"/>
+          </w:rPr>
+          <w:t>https://wirefram</w:t>
+        </w:r>
+        <w:r>
+          <w:rPr>
+            <w:rStyle w:val="Hipervnculo"/>
+          </w:rPr>
+          <w:t>e</w:t>
+        </w:r>
+        <w:r>
+          <w:rPr>
+            <w:rStyle w:val="Hipervnculo"/>
+          </w:rPr>
+          <w:t>.cc/pro/p</w:t>
+        </w:r>
+        <w:r>
+          <w:rPr>
+            <w:rStyle w:val="Hipervnculo"/>
+          </w:rPr>
+          <w:t>p</w:t>
+        </w:r>
+        <w:r>
+          <w:rPr>
+            <w:rStyle w:val="Hipervnculo"/>
+          </w:rPr>
+          <w:t>/d2bc399a4855103#rfpsqif5</w:t>
+        </w:r>
+      </w:hyperlink>
+      <w:r>
+        <w:t>.</w:t>
+      </w:r>
+    </w:p>
+    <w:p>
+      <w:pPr>
+        <w:ind w:left="567" w:right="-852" w:hanging="141"/>
       </w:pPr>
       <w:r>
         <w:tab/>
@@ -5909,55 +6433,8 @@
     </w:p>
     <w:p>
       <w:pPr>
-        <w:ind w:left="567" w:right="-568" w:hanging="141"/>
-      </w:pPr>
-      <w:r>
-        <w:tab/>
-        <w:t>* Control de versiones: Guardaré los diseños en mi repositorio y también una copia en local para tenerlos organizados.</w:t>
-      </w:r>
-    </w:p>
-    <w:p/>
-    <w:p>
-      <w:pPr>
-        <w:pStyle w:val="Ttulo2"/>
-      </w:pPr>
-      <w:bookmarkStart w:id="11" w:name="_Toc181977296"/>
-      <w:bookmarkStart w:id="12" w:name="_Toc186114051"/>
-    </w:p>
-    <w:p>
-      <w:pPr>
-        <w:pStyle w:val="Ttulo2"/>
-      </w:pPr>
-      <w:r>
-        <w:t>Fase 4: Desarrollo del Backend</w:t>
-      </w:r>
-      <w:bookmarkEnd w:id="11"/>
-      <w:bookmarkEnd w:id="12"/>
-    </w:p>
-    <w:p>
-      <w:r>
-        <w:t>Aquí empieza la programación más “pesada”. Crearé la lógica de servidor con PHP para manejar todo el sistema, como el registro y login de usuarios, la inserción y edición de gastos, y el guardado de los resúmenes mensuales. Esta parte es clave para que la aplicación gestione de manera segura los datos de cada usuario.</w:t>
-      </w:r>
-    </w:p>
-    <w:p>
-      <w:pPr>
-        <w:ind w:left="567" w:right="-568" w:hanging="141"/>
-      </w:pPr>
-      <w:r>
-        <w:tab/>
-        <w:t>* Tecnologías: Usaré PHP y MySQL para la lógica de servidor y la conexión a la base de datos.</w:t>
-      </w:r>
-    </w:p>
-    <w:p>
-      <w:pPr>
-        <w:ind w:left="567" w:right="-568" w:hanging="141"/>
-      </w:pPr>
-      <w:r>
-        <w:tab/>
-        <w:t>* Control de versiones: Cada avance en el desarrollo del backend estará versionado en el repositorio para llevar un control de los cambios.</w:t>
-      </w:r>
-    </w:p>
-    <w:p>
+        <w:ind w:left="567" w:right="-852" w:hanging="141"/>
+      </w:pPr>
       <w:r>
         <w:rPr>
           <w:noProof/>
@@ -5966,10 +6443,200 @@
         <mc:AlternateContent>
           <mc:Choice Requires="wpg">
             <w:drawing>
-              <wp:anchor distT="0" distB="0" distL="114300" distR="114300" simplePos="0" relativeHeight="251673600" behindDoc="0" locked="0" layoutInCell="1" allowOverlap="1" wp14:anchorId="611A8FA6" wp14:editId="5305C785">
+              <wp:anchor distT="0" distB="0" distL="114300" distR="114300" simplePos="0" relativeHeight="251676672" behindDoc="0" locked="0" layoutInCell="1" allowOverlap="1" wp14:anchorId="58C0BDF9" wp14:editId="7544DBFC">
+                <wp:simplePos x="0" y="0"/>
+                <wp:positionH relativeFrom="column">
+                  <wp:posOffset>-682312</wp:posOffset>
+                </wp:positionH>
+                <wp:positionV relativeFrom="paragraph">
+                  <wp:posOffset>419438</wp:posOffset>
+                </wp:positionV>
+                <wp:extent cx="5862823" cy="1589405"/>
+                <wp:effectExtent l="19050" t="19050" r="24130" b="10795"/>
+                <wp:wrapNone/>
+                <wp:docPr id="37" name="Grupo 37"/>
+                <wp:cNvGraphicFramePr/>
+                <a:graphic xmlns:a="http://schemas.openxmlformats.org/drawingml/2006/main">
+                  <a:graphicData uri="http://schemas.microsoft.com/office/word/2010/wordprocessingGroup">
+                    <wpg:wgp>
+                      <wpg:cNvGrpSpPr/>
+                      <wpg:grpSpPr>
+                        <a:xfrm>
+                          <a:off x="0" y="0"/>
+                          <a:ext cx="5862823" cy="1589405"/>
+                          <a:chOff x="0" y="0"/>
+                          <a:chExt cx="5862823" cy="1589405"/>
+                        </a:xfrm>
+                      </wpg:grpSpPr>
+                      <pic:pic xmlns:pic="http://schemas.openxmlformats.org/drawingml/2006/picture">
+                        <pic:nvPicPr>
+                          <pic:cNvPr id="33" name="Imagen 33"/>
+                          <pic:cNvPicPr>
+                            <a:picLocks noChangeAspect="1"/>
+                          </pic:cNvPicPr>
+                        </pic:nvPicPr>
+                        <pic:blipFill>
+                          <a:blip r:embed="rId25" cstate="print">
+                            <a:extLst>
+                              <a:ext uri="{28A0092B-C50C-407E-A947-70E740481C1C}">
+                                <a14:useLocalDpi xmlns:a14="http://schemas.microsoft.com/office/drawing/2010/main" val="0"/>
+                              </a:ext>
+                            </a:extLst>
+                          </a:blip>
+                          <a:stretch>
+                            <a:fillRect/>
+                          </a:stretch>
+                        </pic:blipFill>
+                        <pic:spPr>
+                          <a:xfrm>
+                            <a:off x="0" y="5938"/>
+                            <a:ext cx="2546985" cy="1580515"/>
+                          </a:xfrm>
+                          <a:prstGeom prst="rect">
+                            <a:avLst/>
+                          </a:prstGeom>
+                          <a:ln>
+                            <a:solidFill>
+                              <a:schemeClr val="tx1"/>
+                            </a:solidFill>
+                          </a:ln>
+                        </pic:spPr>
+                      </pic:pic>
+                      <pic:pic xmlns:pic="http://schemas.openxmlformats.org/drawingml/2006/picture">
+                        <pic:nvPicPr>
+                          <pic:cNvPr id="34" name="Imagen 34"/>
+                          <pic:cNvPicPr>
+                            <a:picLocks noChangeAspect="1"/>
+                          </pic:cNvPicPr>
+                        </pic:nvPicPr>
+                        <pic:blipFill>
+                          <a:blip r:embed="rId26" cstate="print">
+                            <a:extLst>
+                              <a:ext uri="{28A0092B-C50C-407E-A947-70E740481C1C}">
+                                <a14:useLocalDpi xmlns:a14="http://schemas.microsoft.com/office/drawing/2010/main" val="0"/>
+                              </a:ext>
+                            </a:extLst>
+                          </a:blip>
+                          <a:stretch>
+                            <a:fillRect/>
+                          </a:stretch>
+                        </pic:blipFill>
+                        <pic:spPr>
+                          <a:xfrm>
+                            <a:off x="2671948" y="0"/>
+                            <a:ext cx="3190875" cy="1589405"/>
+                          </a:xfrm>
+                          <a:prstGeom prst="rect">
+                            <a:avLst/>
+                          </a:prstGeom>
+                          <a:ln>
+                            <a:solidFill>
+                              <a:schemeClr val="tx1"/>
+                            </a:solidFill>
+                          </a:ln>
+                        </pic:spPr>
+                      </pic:pic>
+                    </wpg:wgp>
+                  </a:graphicData>
+                </a:graphic>
+              </wp:anchor>
+            </w:drawing>
+          </mc:Choice>
+          <mc:Fallback>
+            <w:pict>
+              <v:group w14:anchorId="70D9AFFD" id="Grupo 37" o:spid="_x0000_s1026" style="position:absolute;margin-left:-53.75pt;margin-top:33.05pt;width:461.65pt;height:125.15pt;z-index:251676672" coordsize="58628,15894" o:gfxdata="UEsDBBQABgAIAAAAIQCxgme2CgEAABMCAAATAAAAW0NvbnRlbnRfVHlwZXNdLnhtbJSRwU7DMAyG&#10;70i8Q5QralN2QAit3YGOIyA0HiBK3DaicaI4lO3tSbpNgokh7Rjb3+8vyXK1tSObIJBxWPPbsuIM&#10;UDltsK/5++apuOeMokQtR4dQ8x0QXzXXV8vNzgOxRCPVfIjRPwhBagArqXQeMHU6F6yM6Rh64aX6&#10;kD2IRVXdCeUwAsYi5gzeLFvo5OcY2XqbynsTjz1nj/u5vKrmxmY+18WfRICRThDp/WiUjOluYkJ9&#10;4lUcnMpEzjM0GE83SfzMhtz57fRzwYF7SY8ZjAb2KkN8ljaZCx1IwMK1TpX/Z2RJS4XrOqOgbAOt&#10;Z+rodC5buy8MMF0a3ibsDaZjupi/tPkGAAD//wMAUEsDBBQABgAIAAAAIQA4/SH/1gAAAJQBAAAL&#10;AAAAX3JlbHMvLnJlbHOkkMFqwzAMhu+DvYPRfXGawxijTi+j0GvpHsDYimMaW0Yy2fr2M4PBMnrb&#10;Ub/Q94l/f/hMi1qRJVI2sOt6UJgd+ZiDgffL8ekFlFSbvV0oo4EbChzGx4f9GRdb25HMsYhqlCwG&#10;5lrLq9biZkxWOiqY22YiTra2kYMu1l1tQD30/bPm3wwYN0x18gb45AdQl1tp5j/sFB2T0FQ7R0nT&#10;NEV3j6o9feQzro1iOWA14Fm+Q8a1a8+Bvu/d/dMb2JY5uiPbhG/ktn4cqGU/er3pcvwCAAD//wMA&#10;UEsDBBQABgAIAAAAIQB+cer79wIAAG8JAAAOAAAAZHJzL2Uyb0RvYy54bWzsVslu2zAQvRfoPxC6&#10;O1os2bIQO0jtJAhQtEaXD6ApSiIikQRJL0HRf++QlJ3ENpAipwbowTK3Gb55M4/k5dWua9GGKs0E&#10;nwbxRRQgyokoGa+nwc8ft4M8QNpgXuJWcDoNHqkOrmYfP1xuZUET0Yi2pAqBE66LrZwGjTGyCENN&#10;GtphfSEk5TBZCdVhA11Vh6XCW/DetWESRaNwK1QplSBUaxhd+Mlg5vxXFSXma1VpalA7DQCbcV/l&#10;viv7DWeXuKgVlg0jPQz8BhQdZhw2PbhaYIPRWrETVx0jSmhRmQsiulBUFSPUxQDRxNFRNHdKrKWL&#10;pS62tTzQBNQe8fRmt+TLZqkQK6fBcBwgjjvI0Z1aS4GgD+RsZV3Amjslv8ul6gdq37Px7irV2X+I&#10;BO0crY8HWunOIAKDWT5K8mQYIAJzcZZP0ijzxJMGsnNiR5qbVyzD/cahxXeAIxkp4NfzBK0Tnl6v&#10;J7Aya0WD3kn3Vz46rB7WcgApldiwFWuZeXTlCcmzoPhmychS+c4zyoETT/l9h2vK0XBoebEWdpE3&#10;wTakz4I8aMTFvMG8ptdaQmEDl3Z1+HK5677Yb9Uyecva1qbJtvvIQARHRXSGHF+gC0HWHeXGK07R&#10;FoIUXDdM6gCpgnYrCgWk7ssYcgxqN1BEUjFunCSgDD5rY3e3BeFE8SvJr6NoknwazLNoPkij8c3g&#10;epKOB+PoZpxGaR7P4/lvax2nxVpTCB+3C8l66DB6Av6sAvqzwmvLaRRtsDsJLHEO0P7fQYQhy5DF&#10;qo2ihjS2WQF534Bwb3OYcEw/kWvToEEj1uKsKrLJMPdlvxdGkqWjSZ4dhBFlsRPGobwh90qbOyo6&#10;ZBvAMcBwpOINAPaA9kvsxi132EXLyn3K3VFK563yoZudrxqI8GkVbGgtXUQ+BteEkHw1QuP9iCo9&#10;FlX6vkWV/BfVOVElo3E8SeF5cXrhDONJlI+fdLW/cP4pXbmrC251dwD1LxD7bHjeh/bzd9LsDwAA&#10;AP//AwBQSwMEFAAGAAgAAAAhAC5s8ADFAAAApQEAABkAAABkcnMvX3JlbHMvZTJvRG9jLnhtbC5y&#10;ZWxzvJDBisIwEIbvC/sOYe7btD0sspj2IoJXcR9gSKZpsJmEJIq+vYFlQUHw5nFm+L//Y9bjxS/i&#10;TCm7wAq6pgVBrINxbBX8HrZfKxC5IBtcApOCK2UYh8+P9Z4WLDWUZxezqBTOCuZS4o+UWc/kMTch&#10;EtfLFJLHUsdkZUR9REuyb9tvme4ZMDwwxc4oSDvTgzhcY21+zQ7T5DRtgj554vKkQjpfuysQk6Wi&#10;wJNx+Lfsm8gW5HOH7j0O3b+DfHjucAMAAP//AwBQSwMEFAAGAAgAAAAhAA/zPNDiAAAACwEAAA8A&#10;AABkcnMvZG93bnJldi54bWxMj0FLw0AQhe+C/2EZwVu7WWtiidmUUtRTEWyF0ts0mSah2d2Q3Sbp&#10;v3c86XGYj/e+l60m04qBet84q0HNIxBkC1c2ttLwvX+fLUH4gLbE1lnScCMPq/z+LsO0dKP9omEX&#10;KsEh1qeooQ6hS6X0RU0G/dx1ZPl3dr3BwGdfybLHkcNNK5+iKJEGG8sNNXa0qam47K5Gw8eI43qh&#10;3obt5by5Hffx52GrSOvHh2n9CiLQFP5g+NVndcjZ6eSutvSi1TBT0UvMrIYkUSCYWKqYx5w0LFTy&#10;DDLP5P8N+Q8AAAD//wMAUEsDBAoAAAAAAAAAIQDgpcmrjzgAAI84AAAUAAAAZHJzL21lZGlhL2lt&#10;YWdlMS5wbmeJUE5HDQoaCgAAAA1JSERSAAACZAAAAXwIAwAAASGlZ3MAAAABc1JHQgCuzhzpAAAA&#10;BGdBTUEAALGPC/xhBQAAAqNQTFRF7u7u7e3t6urq6enp6+vr7Ozs3t7e3Nzc3d3d4+Pj39/f2NjY&#10;1dXV1tbW2tra29vb1NTU0tLSysrK2dnZ0NDQy8vLz8/P19fXzMzMzc3Nzs7O09PT0dHR6Ojo/f39&#10;/////Pz8/v7++/v7+fn59/f3+vr6+Pj49PT09vb27+/v8PDw8vLy9fX18fHx4uLi8/Pz5+fn5OTk&#10;4eHh5eXl5ubmNTU1MzMzMjIyNDQ0MDAwERERTU1NZGRkVlZWgICAqqqqkJCQlJSUd3d3hYWFZWVl&#10;pqamgYGBjo6OaGhomZmZdXV1U1NTT09PW1tbkZGRqampmpqan5+fkpKSUlJScnJypaWlnp6eYGBg&#10;oKCgp6enpKSkZ2dnUVFRWlpajY2NgoKCiYmJV1dXeXl5Xl5ej4+PiIiIWFhYe3t7ampqf39/PDw8&#10;qKioX19fTk5Oi4uLMTExoaGhNzc3enp6hoaGo6OjXFxcY2NjbGxsfHx8jIyMmJiYR0dHeHh4oqKi&#10;Q0NDlZWVPj4+VFRUh4eHUFBQnZ2dRERETExMm5uba2trRkZGRUVFQUFBSUlJQkJCOjo6lpaWfn5+&#10;hISELCwsPT09fX19S0tLl5eXnJycYmJidnZ2Ozs7dHR0NjY2bW1tLS0tb29vQEBAbm5uSEhILy8v&#10;k5OTWVlZYWFhaWlpFRUVc3NzsLCwSkpKXV1dioqKJCQkg4ODcXFxKCgoVVVVZmZmLi4uPz8/cHBw&#10;Hx8fFxcXGBgYJSUlFhYWGhoaHR0dIiIiKSkpJiYmxMTE4ODgv7+/ycnJvb29vLy8xcXFtLS0vr6+&#10;wMDAtbW1wsLCuLi4t7e3wcHBsrKytra2u7u7urq6rKysubm5ra2ts7OzsbGxq6uryMjIr6+vx8fH&#10;xsbGw8PDrq6uAAAAoNz6AQAAAOF0Uk5T////////////////////////////////////////////&#10;////////////////////////////////////////////////////////////////////////////&#10;////////////////////////////////////////////////////////////////////////////&#10;////////////////////////////////////////////////////////////////////////////&#10;//////////////////////////8AViYPrgAAAAlwSFlzAAAh1QAAIdUBBJy0nQAANIhJREFUeF7t&#10;nU2W6jgMhRmyBGbZBYM38TmZZSFeSjaUzHsRrKiP4/xcW75Gzg9QkK9e00K5lmVFOFBFUZfLzlz3&#10;43K53q632LuWXVO7Xi5VVbn/Ii7Tv5i0dzwwREuQHRT7Bg6KRg8neB4tQXZQ7BsY0kofcqSPfEC0&#10;i8liY72HRavi8SFNLH9yFuLxIYncNkRL57Z2pencfLRUxGVkf7d17SL0z6LRla7Oze2Y4x3IMx4f&#10;YodMgu7zgdLJPTkLPLckGC08konmUouvEx5j/rnS96Z+hKN8tFg+EWonnuSW7jdVtH8Bgyuz0rmE&#10;453BNnXX1Y1bbCq3Jdp8cn3NAunMk5Xy3JLs2yHPujeWP43WckrPaRStth3eJdH2zU2zI6VIR8ut&#10;NEf6LKyNtm9uhdH27d610dLhVkVjwZ7VLR1t95XG3pF4fEjpOU09QobpUwdGVNEuVVddqltX33LR&#10;xpUO23ccddyc5619dueiqXKLSR/InYVV0Ya1pLjGDiXxHJ61ue1K/DJuA+7V6W4vT3fOLFPQ2DdA&#10;vVf/MEiRC5Y+kA+WJnMgF6zkwPplpnlhsDR0Fh4s3q8jYrlj12DD2UwSj46I5fPZTBKPjojljv2W&#10;me0zGNg2xpq7GV8skGC7ZjYGG7buIeAU193GoyO8GF6r5F6LPg8mUS0zPPBI+JYTkMb8958x9X//&#10;jPkXjvLBYrnDXR9D7cTKzGK3B4KFr0P9C9FY7vDLHE/gbLhT40Z0TWLgmNmUwzjGlX73E/A0WIpY&#10;7uDXgHh0RCx35ILFr+2AdLDcMoPhtyveSwR7UjMcHZEI9iSzLLHcsV+wYedRPAJSxPI5WDJcPDoi&#10;ljt2XabqgZ4ilj9rjSyx/IODTScgSTw6IpbnMyNeeiB7NoMx5upW0XfiwEKQmZD4vThB+sCuy8w+&#10;AoYEYt8APeCC7cZwEU7Pk/bSzLJPDz6C+IXehzBndhv+fRDzk6DE6U7ghWp5+QgvvPrva6zKTE3h&#10;iERmOgor4FklL61ZeRFWRf/xs7lqhLsaFmZWUt+Z8syGnMoyK5xk7Yg1ZzN+OlRE4icACdbV7Nnz&#10;tjyJnybErH4EbMtMUbPVmR1+NufMlrOpTC6ebKA29/ZuOmtM7d5ZUd/bu401DkVm8yNgn8y0lGT2&#10;cWczUTMl8WRFlGQ21Gx+djswvM5I+4e3i2xgfDeJr0dqgshTsku7zKxpTNvY1s3VNaYm34CZ8N8j&#10;85nFx5KM+cyZKYEKALEKgcyKd9qohAAcGleB+RRD3xsUM/4UM047i9uuemtqY/ra716OWIWsOZsr&#10;do302YzeOxUCOkVme1+dou9YhywyRZ99+n425FTeZ6axtrZ14Y27kK6omZrhbMbfUNahzmw8h2vO&#10;ZjznxK2+2msTeyd0mcXPgtTJDTWzXdsV/3MbjCKz1Wfz8EfAfKncaddQcmRm22pWcjY/LrPEI0BJ&#10;PFkR6rP58pqVZLZqP1tNSWZnzTyKR8D82CzNzAvV8rkIK0aUZ5aYx94ul6prH8ZU12t1udWd7dw7&#10;I0fSgyhBn6mTS01irLW2czee2lpjbb0IUoMYQZ+pR+Ek5SPUJF47RcaYNzkKJsqCIYmXZfg6Wxyd&#10;fNXy2qlwSeoilJc47jP1wPKpCkd44dRnJ8XEP777DD43M/+T19vt+ri520/CZxZ7P4GPPpvxluJY&#10;uwsVjsjI985MvWs/nYBltuoq9Ik18yN8ZjqeRt8pM6yZjqfRWWaasQBmVjIio90ps/lsqnl6Ulhm&#10;TwcKPj2zEnl+ApbZ684mI5+ZGj/JJz4CMDMdq8/m04EhXrWqZkzOMpvH6ijP7OlJYZnlRwm89iVn&#10;kz0Ckm8pUAOBNmYmB35uZvCLRSuAQKszYwP3rxmDZcbGvj8zVrP9zyaDZTaPjfigzD63Zn8ms+Qj&#10;oKutMe73yWpjOtN38fEZCDRHZ9OzzNjAZM06l1LT3p3dGzP8PwkEYhPMsMxYzZKZqYFAqzNjA/fP&#10;jPE0s4idM/NGEpeZS27ID6TONd5ihpeNmU11GKO7e/5m/Lfkm/nV0nTZko9NNRAoGR1hmcE6Al6b&#10;2cTyHfjoByFDdT3bz2YYfLozO/2PUTJnk9UsnRn89EsCOvAmoyPlmXWmb2rTtO49jl1tWmu6dktm&#10;yemjs6mhNqa9m/6fbf+Zzpjmv9r8M402szjaM+JQDrak959NNjadWR+KQkAH3mR0RHk254fOtl3D&#10;/0JgGDpHnK2Dnc10ZvE7GwNAB4HYBDPsbLJR7rHZmP7e99bYZnhSduzZHO9NxuAaBvrrqf+/89am&#10;d78H4B6WjTHN+FRM+wiYwi+ZTXMvHTPO97xmqrOpzQy8bIKZfTLbcjaT06/ILL1rxE0fADoIlIyO&#10;lGaWrpkWCMQmmHmaWUS6Zlog0PbMVGdTCwRKRkdKMxvOZurNz09vWGbJ6Vdk5iaI31ysZKfM/Nj5&#10;dsbVLJ5SSSqzDPnM5PBczWx7dc+RY/dEmNnT5HbN7NZd21vsnUnVjM2dyYy1QS6zPO4SC4GS0ZHS&#10;zIbHpnwju+Ife2wyWGasDT5oP4vYPzM5h+dpZqmzuRoIxCaY+XuZsRP6uWfzzOxZZpKd+8wbSfKZ&#10;yfx2zkxOMMMy+wOPgIj3Z8aSe39mbOD7+4wN3L9mjDMzDwRKRkdYZvPYiPf3GVvV/jVj039PZpxV&#10;7wvyRpKnmenwwvLMMvKnmbGjgKncry0/rremetR1W5mL7m2F+ei7ZGZM1baP6tI8brZ7VBX8ehjl&#10;JX3mfi/sdqtr6/753xK72Ge/dvg0usssdXhZEh71dhRxtFOPAPyowmgWNsF4d/jedrIpnhZb8Np3&#10;rebHhhyRWYbph7j+pwjhD3DxF+O8kfx0yEgzvGcgInKMwUjNni5JsPZ3KhhPM0seFXiheARkeDrB&#10;k7NZ9hcrSrQq4mwdT5ckeNX7tssz89fNffvs5OQVxL9qd5JjLtnN/1ap/9945yQFlsx9DPLtcZbs&#10;CecDs5izZMX4/X94woG3WdRytRDxQvVTKTlHdpAUlsp9yeRhQiJCcDxCCrNyj5eoS+ZRzyGFavmY&#10;UmHJPOoJPavkWLLsIBn9KDktWRY51apBBJmfAhldPUdWiGBKpSXzqKdVCz0o3NBlWQrlniCloGRw&#10;KRi/xYOMh2e/kIcpgFDIpzjLeBgz5gcH5CBEHlxGTu+FnW6GLGEQKjP4QamShTpOUInoWIAUZuWe&#10;sWRgZ5HRs4OkUC1PlEyBnCo7Vgqzck+QX3SMUhhd3hJQEpbM9+wn8YHflQpSCgr7HPU58qjleFDR&#10;ZTJuVo5skb9iL0NbLVc/yfAUpiRvs3jJmNL5wNSTeGCqyy2bh6AWejC6ustkSllkfymGproMDihQ&#10;T6gWelCo2MsQ9UxSmJV7gpR2fWCOzxLB0/Vvo4M0duXgLtv2tpxNkM8wlllnV+DBLgsemGrktIxt&#10;7/7aBHlniDzdinVgyUq7bJ5k/uloYhD85PSNXTaWLP4x7nBneo2JB9LgUjeWTCf/gJLFFK4Aha8p&#10;2V94YGaR8tKX5R61fuPvqG9in5Ihie1fHUE97d8vWUJ+liwPCmmXZePICfPyN5ZM8bxMsQJPIC8s&#10;mUc/of6K2bm/iHZ3Hy7RmN40tnF/i6rtTNd17n9D7Zu+1Z+D/Uv2ki4rKJn7iDTbG9sOn8nhPgKj&#10;N6ZrTd22pm/d3w1srbHOqUT9wMyvYABLlugyBeqpCkq2O+qSKcCSJbosi5wwO+ide9n+JRvlZ8ny&#10;K/C8sGTf+MAs3cvkhPlBX1WyUX6WTIMXJrZ/BXLC7NiivSz+0CU9caQB9fOyLFKeeFmejSMjZBlK&#10;1rm/xrysBJcVkP04rRzw534Bdck06xhuX7KXLSXrjOkb2zWm7d3TUfcXre/uf+4jlTpr76bNfzZa&#10;jrhYHvUDM7sCzwtLVvT9stUlS3eZumRZUJjYyxQRPOppS/ayx+qSxZE8R5Xs6C4ruWLGm7qeONLA&#10;/iUb5ZtLluWdP5QjJfOoV+DxQtpl2TiyZFm577LhT4rH9MK58xWTlEzmnl/BQCCXJVOgn9DVxX36&#10;W2/qzn1PzBhbt81wnazdN3qQ1+xlHk3uwJaSyWLlB5U8MFeXLN1l+zwvQwl9YGZRTzVSUrKPfGBu&#10;L5lHMdXIS0oWB/J8SsnkVNlBf+KKmV8B3K57Kiunyg/6vJLJ3PMrGKAlU6OfUDyTeB37bP8eLNnB&#10;D8yv7zL1WHnLmEpm4w/EPZDxbx4dVbLSLvPoJ5xKFi/rUF5YMjX6CdeWrKtdX/axW8X4RxP2KRlK&#10;1j0wPWrhvP3Hy3qGbdu6vVxse7mU101dMgUo3F4yjXxtl21CXTLFCmSXle5lcsL8oKlkdbysAynd&#10;/hUE8sKSedTTfuCzf3XuiBfiA9PXbWJULSY4xqlGO/bgSO9541NZO6QwphQn6U1cAeQ+OEbF+I5s&#10;7/KSwi4bR4lbxl/osuwKUJLYy9SoJ/zmki0fzjJ9PgsQfHrLwuiXktHj/r2zZJgQ3qYX5hceeOjC&#10;HVhRBepz9M6X5ft0mSfVZVoKp/r7D0xPqmTYrnvyzpLFuWwmeFBjLbPIs5Mf9M6Sxbl4ZO7ZFSSE&#10;m/eyPF9YsuiBOX5+9FjG8cjytG64N98ZlT7OHHS674N9yPa/pJ9iOT6vw9+DkdPqLkc/lf2UkgEy&#10;9/wK4Hav72TkB33VA3NdyeRU+UEfUbIgRX3uA7JkpQ9Mj37ajyhZgD73ge0lK5zwu0o2ygtL5tFP&#10;+OdLhqzbyzz6af9CyfIrGAiEm0uW59ufZKjRT/hYjYkdpSj+JE42d8m67d+jLplHLfS8Onp2KEpo&#10;ybIRPIUTSltgH838p0+G26vPD/8al0CdBlIo9wQzyZIpUE+rXlRf28r23a2r+urx6C6Xa1NVXXex&#10;Vdt3lTNvbWUqW3Xkb1Ap5vCoU0K8MLGXFUZQTKsWDgx59P5bA+5DXIeX0X7c8Bq/SX4QrJwjIVqQ&#10;QrX8TSVTy8eNIzieRB3ds0G+bi+TEx4lV5fMs2qOrBAJUpIly1I4oZSrB6lLJqNnB6mFCKY0PjDV&#10;Yz3qaaUwK0c+tmTbu2zVoCyYnxr1HGqhB4WJkqGIICfcX+5Rd5mncA6FEAkGyS7LxpETHiVXd5k6&#10;ukfKSwfJkilQT+VZld+GLsuyKplAXliyRITnFA7yEnXJVkXfIP+CLlsVfZU82P5PTk5OvoH4fXon&#10;Gc6SFXNWrJilZPh3a8+/wpphfmD6v1vr/nDtcuckBZQM/sjveOckBexlvkjj7Vkxyrn9F3OWrJiz&#10;ZMX4kgXf7xi+w0FuCVK4p9wj5dlBUriXfJ+SeVYJ5a1ASrJyRC30qL5J95aSeTZEVwxSCxF9yZim&#10;cFq10COjk6FSkpV71EJEX7J8lyniyPyycs9m+apBBCmkckWXvaJk6CHI6Fm5Ry2XQipXdBkdG7NB&#10;rhh0rNyjkpMuO25Ch5dg96oH4dAsx62AdJlHnZ9HNaFj83IUQ9VCRCV/Y5fJ2ywoVGyvHnV0j0pO&#10;uqxwOR61XEZ/xSAFKrnvsqDXFhsPBnFi9TRVLB8tGB/IF8fIoomPRIPgFqOPpAaFmukYKB3kB+Hh&#10;TKMvTSK/HIXCwu3fs0GeHVSQ0lCx/ANz/41DvRDk2EFyqVROukxOJTWCVUJ5m2WVUDHIH9SXTHaZ&#10;Rz2hp1Coym9hQzKKQVJI5W/sMvmAzw7dkIxikBRSue8yXzhC/uh68nHji9mHoXlgqlHLVac0ZpVc&#10;2gKZDJX7msXeEe9nBRU8mWpBZpYdJIVZOaIeJIVUTrpMNTZGLZfRXzeIIIVUTrpMNTZGLfcSuf0T&#10;UKKew6NehxRSOekyDy5NwZOpFmRm2UFSqBjkUculkMrnSwAnf2V7C+9PSfaRqtwLUp4dpBYiclB2&#10;qJRk5R6V3Ncs9o7IaQlyIdlB/qD62b+MK8+xQA7KzuFRyRVdJo8K5FR0QocUZuUeKV81KItKTrpM&#10;NXZByrOD1EIE5Yqz6CmcSSUnXeZ5MnZBTpUdJIVZuUfKs4OkMCv3qOTzJSDF5gvTv36g6ztvvJJ/&#10;cTJIft0KZJepyr0g5f42/WcYX8O/JQ1Pdh0ydyr/iZIp1iGFVE5K5vGj2FFATvV7JVONXZDys2RP&#10;kPKzZBHzR+4u94fb8bN858OfULIg18RaPP5A+gVJNMhfMkPf85LFSPnnlKxkBemSRSi6TB4VyGJ9&#10;e8nkUbl6BXLQR5Usuw4ppHLSZZ4nY2PkhH+tZC/sMin/9pId0GWeDymZGiwZhXSZR9aAIIXe/pCS&#10;yfQE/uALu0xm9u0lk0fVU3mk/NtLJrsMR8mjApnZt5eMHX0ydkFm9u0lk30kp6IRFqTwo0qmQCVX&#10;dxnTAFKoL5k1d9Mb2xvb3E1bm850xnSmNo1xftPbxvR1b/p4IOXYkn1Al1lju/7RuL+gejd1a9qm&#10;dX+625q2s01bm/5uTOvKFg+kHFsyqcGxiud3rLZFJWt6Y+/GNHdbj13m/sa9/4sBTd+5kpn2qJLJ&#10;FdBBpMs8LyxZY6zpTONq0vXG9L17RLp77s8d3zt3tDXWlVbLsSWTR+VYqQGYUF+y/Xl1yTxPxsZI&#10;+d8pmUclVzwwn0RYkOfoo0qmWIdKeFSXfXvJZJcVTuWRg763ZFKDY2VBCTK/7y1ZVJT5J1n+1+rc&#10;n8TAssIPugbvIh/H+CPOeGvJotyGjCHRZSmL5f/kjJTPC5qsJ10mjxKk/K0li1NSrEPxFDTdZeVT&#10;eaT8l0rm8WPZUYHM75dKVjiVRw76ayVTCc+SISqh3/49/s54ccADC+AOf/t+8oXOt5YM8liS8s8C&#10;Ajfcine6yiWOrnyXyaMCdjJLSnb/t5o41IDoMgUv3MuYPL2YNHcYV0Z6ljUlU8nHZkvj/bKggmzJ&#10;GtPGy0lxz/+ZwgyfUTJWAwKTTyWzputM3xn7z9jWuG9Hu29T29p9O/FuusbUrmTk76Y+5R0lk33E&#10;akBg8mEx7ichdduavm3q1tja1KZ136ZuTOe++9qa3hprmj9WMt9rhPzRLMNi+n9N88/W//Vt919r&#10;bP+fW4815t6af3Yo2X+m/W//LouTUaBfquwyjy+36jLikL2WXkya3UvmDsmUsuBSqZyUTE5FIyxI&#10;eXoxaQ6/YipWcJYslVKWLSXz+FEvemC2QawS0rO8umQ46kUlO/zZv2IF+pLlSVxG/O9EPCe9mNfw&#10;L37BKxGHE0sl5LuMljtGDnpvyZIpZSnoMnSQWwVyUEnJ/tYDU3aZp3BCKfeLSb2Pomncey6QA7d/&#10;j2IF+pKxo96/dfuvTW/6xta2q23TW9O7V0p1b4Z3Ri0cWLInNVjQl0x2mZyKRliQ8mkxtelr90a7&#10;3ti2qc29ubfOrnGJ96oOoul5R8mmo/7O4sL7SwRnDffH0PPB+XY+NiymM511/9ra1MM3gu6t67De&#10;vTkR2P8F05CYT2/8XvN0sQ9JrABKNg4fXVMgTZdlkXIoWYJ4H3PsX7JkSgQppPKog0K8XxZUIKfK&#10;lyzF3yqZLIpq7IKUl5fsvdu/FFI56TLV2AUp/2sl86jkpMs8fhQ7Csipvr1k8qhqbIyUpxeT5vBn&#10;/1kKFky6rCDCgpSnF8N4xI5NvLNk8ihBTlhWsn15dck8qggLUv5LJSuIsCDlv1oyeZQgJzxLRpET&#10;+tu/UzKPXEECRcno2AUpP0v2BCmPS2ZtXduX3Ewv+V9dMo8fxY4CcqqoZO0LeVPJcJQ8KpBT/XbJ&#10;6NgFKf+9knmejE2D8r9cMspQMqZRFX1BCleXzNq6be+xV8dOJaOD9uwyKV9dsmvbXq/mdq1v9trE&#10;B5/wkpLJoziKFVQgp9pSskvf1rfuer3Gx57xkpLJoqjGxkj56pJdbrdL395u9nH5zJKxo0/Gxkj5&#10;6pJt4SUl29xlUu5vP6pkinX4QjwRKkqmiCMz+72SedQTSmFUMtN17Yv+0deY2RV41pVMTqKYUArj&#10;kr2e15VsdMOtIo7M7NtLFmjA483x3ZDxwSmR+OBnlWxMKU7Sr2BkFM29EyimX8yfYV3mUZ8dFH5W&#10;ySCZLF6i7zJZMrn6LFL+2yWTRwWyWL9XMk/hhPL2l0omV59Fyr++ZOPF4HK5Xt1/EfPRJFLiPc75&#10;1pJBQj4ryE4kPSQcufDOgnfLLvMUniN5+9aSxclk1yG7jMpJydRTeaT8t0smjwpkZr9XMs+TsQsy&#10;s98rmXoqj5R/fcnGi8HuvLVkcTIK9IWQXebB0mdhJ/OtJYuToW3jkF1GISVjNSAw+YeUTCYmOEv2&#10;hpJ5FFN5WGa/VDKcRB4VyMz87TeXLPwFezdq+P7j8Bvt1/kX8oZvSQZDxwDztz0nxxjsrSWbVgPf&#10;j13WDUwLroZCoHwZMQfi35XF86IqvUOe0reWLE4mi8ydDiIl8zwZGyMn/KWSqcbGyEG/WjJ5lCAn&#10;/KWSeZ6MjZET/lLJVGMXpPyvlcyDVzo6aLx2xsjVZ5Hyby+Z7DKPH8WOArJY314yeVSuPouUf2DJ&#10;FOtQPQUlXVY4lZR/e8mYRj2VzOzbSya7zKOeyiPlH1IyNfqSMY33K+LIk+lvP6Rk8lwSFEulXVY4&#10;lZR/e8mkpnAqKf/2ksku8/ix7CggM/v2kkkNTnKWLERRMnmUIOW32+1BMbFjZ+JkFMgVJCAPzJ1K&#10;lqVwjlfL6SBFl8mCCp5MkkaV38LHyPfpskK5Rz1ICrNyz3Hyt5RMyO3j0QWK6V4TeJ18+AMna+bI&#10;UyAXJUO9t2VBBQUTOoTcun/dtb6Y5tFfHrdLe+mv/aW72MrcrlXVXbvKXq2prpfe6RVXNjFHngK5&#10;KBmiirCwXm7rrqq6vrtV1aOvuqZqK1s9urZqHn1vq+rWtZdrZU118SVbM4cGlZxs/x7vV5xSD06Y&#10;lQuhraq+qitzvVwe/bWqbm3VVHXVVs3l4ubvqrZ6uJIZLFl2Do+YKY9KflSXZQdJ4XA7/ND65nLy&#10;vvGn9qN5rez8MbrZ6IiYI49KTkqmGhujHuQPQvda94E91tqqr6vBGO8HVM1wwD1FVczhQYla/iS6&#10;KJkcJQtKkEMJUpiVezbLVw1KMJVsFLj/Tf/Nt/i50vITphdfNMhZkXy+Mz7oxq8nWYro46dWj3OE&#10;eMESffbFuSDTIdy2Ezu8+jOy5VGBWFSeRH7B8SSr5tggp4MUV0x2FJBTZQdJYVbueYVcdRYVXUbH&#10;Lkh5dpDMT4E6umeV/C+VLCv3qKMj6kEFKSkemLKgApkZCzkghVm5Z7M8O0gtnLpsLNx8k8QdwaOJ&#10;+/Fgf386L+Ex+nsJPg1MJh6JTMemS29MlNV4/R/teAlhwrM9veMVDso+Kii6Q8pXDcpSKPeo5V6i&#10;2l7HUsYcm5+ncI5CuadQri+Z7DJPYZarhKsGqZbmUEf3qOKKLpMLUU+7SqiQI4WDCuX6kskuk4t6&#10;EsdRKFRd0RdkMoWDFOhLlodd2bZyVNwN6FOSXebBblBQeErVDYMHFXJEPYdH1fi+ZrE3GPX2knkK&#10;5Z7CQfqSyaIUTuU5Si6TUQzyFA7Sl4wdfTI2plCuym8BhfIcC2SxFHPot3+ZQeFUnkK5umQymazc&#10;I+WKQfqSnZycnJycnJycfAjLh+2dnOzJ2WQnx5NostvtelvugO2OnJwUI5rs5niM3TTcmVrLHzj7&#10;7KSUuMeuQyNhX833/IHHPPTkRIfYycbGenrn5ESLbLKTk505m+zkcM4mOzmcpcniH50XoBirkCAf&#10;JUcKh6JcMVQhQRRyJmF+QCFB+FJJk5H4LI5848sAkxObuJlN3NQGMF+FnC1VIWc2wCTEJm5mE7cm&#10;GbbUwqGlTYbwmDMsM2ITN7OJm9oAKx+BLZUMZQmQKiFs6PplE3dp7swG+FLh+2ToVsThMZOwoQCT&#10;MBsolLBO2TCUUBhdYwNMAjZxb4ioGXpEk22QF9ZjH/mGTlEMJQmwhyKTE5u4CyWa3NlSFUNDySc1&#10;GbJBQmx0bygf6RSERSTRESYn62A2wCREjrAqEXiVsMngQyoWM/hid4Qw4U6b7IvfSbqJP/BOv6g7&#10;2uif7cj09uKs3KcN4b3oSzjCkOKg/FrM+IhUpBMukee/gqWKo9mvsEqKnYw0MWtchbxQQmziZtGR&#10;DXK2VBKGSQrlBCYvrBKRK5ZK3FHupMmQwphh/BkmWR+duFkCCJMrhpLKsyjMBpiE2QCTrE8M3WSp&#10;TM6G0iYjg4mb2cQd2ACTMBtgEiJXlA9BNxtKKIxObPz+EpEwm7iZrVkqkbOhpU2GsJiKFIhN3Mwm&#10;bmoDJF8GWyqBJVA4E7GJm9nEzWy2VIWcDaVNhhTGVMjRBpiE2QCT7C8nS2UURid24U5G3Bpbs1Qi&#10;Z0Npk+EAQBdzhsmJTdzMJm6WO7JBzioPsOgb5OuXzSREjmyQkya7KsLQaclYJtkgB5u4WXSEyUl0&#10;hDUZGYo2GcrkiEJOhjIJkSO7yZ/vZCw8jznDJMQmbmYTN0sGIaebDUU3GcqiaGxgg2QfObJBTnYy&#10;2mQIm5ZcLhE2FGASYhM3i44o5ExCmkyTGBnK5MwGNkiIHCH5Mnj0503GxqK9ockKZyKLZZJ95Aip&#10;PIuisIk7kJDEiBxhEiJHyFIZKNmykyGKjJlkgxxs4qY2wCSK6OzxpJhJcdKIW5MYGcokRI4o8kV4&#10;dPJ+MgKLoxjLJMRfGB1RyDdEV1SeRSdyhMnJ0H0kDMVSGeGsip0MbOJmNnGzjBWSDdGRneRkKJMQ&#10;OcIk65fNJMwGFE3GooRD395kx8oJivIhKGGXS0LhULaO9ctmEmYDiiqxKFuaDOExU6bGJm5qAwoJ&#10;wuRkqGKpCIv4F+TITkulTYbAAB4naRP3toxTJrUJTE6GontD5WEok5CIG5atkDD2WSpvMjKYuJlN&#10;3MwmbmYTd2ATFOVDWHQylEmIHCHywp9dIkxC5IiiSixiaCuajMBiEpicDN0gYTbAykfk6KYbfprC&#10;6MwmKORMopCzKilQ7WQIxGdZKtJhQwkKOZMwG2AShXzDUjfIC4cCTKKQb1iqqsnIYOJmNnFTG9gg&#10;YTagkCBMvn4oG0nkbCizASZRyDc0WWiXNRnCJIX1KIwOMAmzAVY+Ikc33fAXWERFdGYDTFIoJ7Cl&#10;kqEsumonQ2CwLmbKVNmAQoIwORlK8mXywqUiJDpxa2ziZhkwiUJOloqwiKGcNBkZQNz7pTOjkfx3&#10;/+9+H24k45Hhf6PC3198sWRQLSbIQ3col1/CIb9QFcYMwsfDJvlSAiwH2ACTKOQbzmq4YymajMDi&#10;A0zCbEAhqf7V5hdp/s0VUFSJSYgcUTQZwpoML5c0DDnAY6ZMlQ0oJL/aZLaoyZBCOTmrCIsY2oqd&#10;bH3XEDfLGNHIzyZTVIlJiBzZ0GSqnYwMJm5mEze1AY3kR5vsky6XLCJrMs1OhvCYKVNlAxrJjzbZ&#10;X9vJwjctLl/Rx2fM/8DMfZTI7PYzD7NH6ch/06ikHOxl0n82rv9PwJsM/o21nIv73A5Hui/RZOMA&#10;1EAGOPt1UR29kyEsYqEcOHcyWqXw1BfZgEKCsIZQfQvj2IwL5cDZZLRKx54yApc/bzIWnsUkQxU2&#10;cbMMziZjVSJulQ0ork8ISo7YyUg6TE5s4mYL/NUm2//VJRlKziqDNYSmyVg2LCZJhw0tnAn41SZ7&#10;vpMhTMJsQCFBWEOETTabf4QfbbLmX1yIt1HcMmwnQ1hvh407w+TMBhSS8zv+qioBTEL8iuhMEtrP&#10;L5doEzeziZvagEJyNpmmSkzCbEAhQVASPn/ap8nIczImL8yYyX+0yV72xF8hQXhDkCZDSHyWAtjE&#10;HUD8mqE/2mRkJyOwQjIbUEgQJqdNRgYQN7OJe0vGwO8+8V9KgOUAG2ASZgMKCYISvpPNZjHwE9AX&#10;8qNNZl/16nLDWWVD6U4GsN4ml1omJzZxM/uQJrO1qXtjTG1N3xjTd21nTdO5I11jjG3brq0bp2y6&#10;ru0bU7dt2/WmccrGDTe2a7vhf27QAT/DJ5dLYhO35gyTZ9qa6Hwne44mJsDkigUq7GOarDN13RrT&#10;1+beNO3QTsbejWnurtVs6zXGmM73j2s9M+gdde/9TWvqvm1MfUSK39JkJAWExQeYhNjEzexD3uoz&#10;NJnpbG9dkw3d5BrMmNbarjP2v669T9M29b03fW2tHRqtbjtT905rjGkb12/1rzZZaJc1GY/zlJ3k&#10;uMCjdjJrTH+vH/fG9K1t+tbtZHf7MKa3w07WDl3W1k3Td6arG9tY46+cbidr/quNbf1V1/53QIqK&#10;J/6FbUBgTQawiOGl7dAmYxJmA0wC9iE72R/g0J0M2dBkoTx8dYl/sG9mMenrT3gxkdBEgZe7/g7I&#10;ZvWcxCxPcMRO9gdo/oWlSVcpOJWB0H8t8sheuPq78+CUZvJAUPc/0hBH/LEIhMnXP+jOnUxVpTIb&#10;3WwnK55JcbkkKWhsYIOEyX93J5tLgOUAG2ASYqNb0WTErXt1iRTHTMKGKqKTiOePlTRVYhKFnJ1V&#10;xSlTNRkbDDDJejlxs4i/2mT772QAut/UZMRNbYBJCqMDv3q5/J6dzP9Gnf9v/O25wHKK5e5kzPLp&#10;a3T5Vx4izOgO/FPEcKr5C0L+6hN/t5NNZcCiQvXmqi+nxtvTwNA/h4vOAQQM7wQDY69j+L3LOQvW&#10;ZMQG0E16nkVRRFTY507GKoMwCbGJm9nEXf7NWEVMYhM3s4mb2b/aZPs/J9twDtJuerkMkiSDiZva&#10;wAYJk/9ok71sJyPXJybnQ8uaDOExk7CIioxZxB9tspftZOysEjkfus/lkqTD5GgDTMLkP/rE/y/v&#10;ZLTJCCw+4QD5UTuZrd/wFSfB2b/JCAoJgz3xD0Iq0mGSQjmBydE+qsnuNUzyGsy/OAmOosnAJu4A&#10;hZzZALpZk2l2MjYVswHiZn4WEe25yYY3Dfo3RQv8m7+KaH+hyRR1V1wuES6Zmyx8F0ZhHGYDTLJB&#10;PjeZeyehaW3TdZ013fAm6Lrzb7x3b3HtO/eee2OavvfvmXbCxrvdm6T7vjfDoaZ3AYYmszDPC9ih&#10;yRDws+KRoehWNBlxb9rJEBaTDGXpEJgcbdFk/7k33LdDkzVd+59tWvdWfPf2+94119BAjTHNf27T&#10;c43XNX0/jOi6vr43dze8GS6XH9xkileXpMCFEnZWwSZu2mRkVhpHYwNMskE+N1ndmca27qrZ3IfG&#10;6pvONHfr3qPfDW+ZHn4jpO/dL3j4S2hdu0Gt8w1t6fY/99sgTvDhTUZ2MmITt6buhU2GsCajOxmJ&#10;yWyASYhN3DT6kU/8P7jJFDsZwCTEJm4WHWHy0m/GEveWFAAmYfIfbTLFTgYwCbGJm0VHUMK+TxaE&#10;UcRnMQEWhdjETRM4sslezLc1WSh/++USYBIiP79PpqkSkxCbuFl0BCXsOVkQhsQnbpYCkxCbuGn0&#10;o36sdO9uj9vjlf9u9Rc3merHSiS+QoIo5EzC5EftZB/OX3jir2oyBRtSYDagkBx2ufxw9t/JCAoJ&#10;IxxKmkwRn2VMhjIJ2MTNIv5qk+2zkxGYnAxlklBe1mQsjmIXZEMBJmHyo5rs3l9fjX3rczKASQrl&#10;7In/liYjcoTJwSZuFn154t+09+4+fszT5CINaN1n7zzhw19d7rOT7S9HiptsQxuU2cRNo087mf9Z&#10;kfuEJ2vbpr5bezd91/StdR/41LqPGbNd09dNV5u2tl3v3O7nlITzm7F5G2CS0iZjcXjMGSYnNnHT&#10;BcZN5j4MzLqfSZrOfTqY+8H4vXef4mS6//rm3rt3W/j3aPxX2/lTxiQf3mT772QbzgGxVa8uSUyE&#10;xSSwdMhMGsnyfbKu7Tr38+6ub4efdbuPFHPvvmja3r17p+u7ztSd29rcR272Ttjxq+aHN9n+Oxkh&#10;7JSn8IZQNBnYxE1tQCFBFPLjnvifTTawoclCOWkyBAawOMwGmKRQDvxqk+1/uSRsaLItOxnCYirk&#10;zAY0kiOb7MWUNNmhO1nhWUV49LImI25mEze1AY3kR5vs0J0M3RuajO9ks/lHOOwH5J/dZH/hj0WE&#10;kJ0MIU3MGlchL5Qw+6idrGnsa2lsw79rJ1BcLsEmbnYOEHZWyVAm2etNi8wGiLu0Hmgf1WQfjuJy&#10;WVhUQmGTIeHQsp2MTcVsYIOE2Ic9J/twyE6GFJ4ygqLJiJs2WTArGUzcNB2ADVVEJ/Zhz8k+nE/a&#10;yYibNpnm1SXCJIoUiE3czD53MlaZ0qISDmiyxB8B+GyuP9tkcSUOYsOrSzb0gJ0MUUgQhfy8XNIq&#10;KfYaVlSw2U4GsIh8JwsOpG2Ax0xC3MyvSeBnd7KlBFiOtE3cjAPOaulzMuKmNqCQIAp5osn69hsZ&#10;/6TmBGkypPCUAegubDI+tGwnI25qA0xSKAfk5bKLT8+3EKySNBmxiZsWFewNTRbKy3YyhEnWLxBR&#10;yOVOFp+bryFY5V9osqCZdnp1yV5MLGwITof+bpONVaGVWVBIKOt7A9sqgO5kAGvc18nB/uEmS1Qj&#10;AKuUdrOh6FbsZAgfWna5JO5od5xhcpIxkxBbPieLz83eNFdr69rb1/H/LyFYJWkyYhO35hxsaLLQ&#10;3qfJiE3czCZuZr9+J2suj8ejri9tfW0vvb22fdM11/5y+AuOYJX7NxmRb2gy1U6GkPgkS5axwiZu&#10;Zr+hya7utr60/cU12a19PNrm2g/eI7kHq/wLTRbapMnIAOJm6TA5sYmb2a+/XLrz3d5Ha9i++s65&#10;DidYJWkyZENRwU3OKoMPxSYL/hLd/AVm+IUmcftQw/SzFUaP44dyn3hi0DDw5TvZ2whW6ZpMFIvU&#10;cTDj/1LFnL7g2NAp4wwYEeTx6MldYTOVfjMWUUiQ/eVyJzv8udG7CFZJdjJWpTKbuJlN3JmdLDiQ&#10;hMUkcoTJyVCNROxk39pl4YPpLzdZkGRhxuRFA5OT6IhGLpvsJ/jLTabZyRAWH2ASZgMaibhc/gZ/&#10;oclCe5+dbIO8cCiQuFz+BH+hycJL26FNhjA5GaqRnE2mqZLCJjA5GYpu1mT0cgk2cWu+o8KGFsqB&#10;X71cHvrOWITJyVDWEKqdTBGT2YBCgijk505GqwQ2cbOiIkxOhqKbNdmWnYzYxE1tQCP50Sb79p2M&#10;uNnlkslJlohC/qtN9u07GcIkx8qBX22yr9zJADbVPnJEIf/VJ/6KnQxgEiJHNshZk2l2MuLecrkk&#10;2WskP7qT/eUmC8Io4jMJ2MTNIiIK+dlkqiopbIJCTtyRf5+djNkAkxTKgfNyqaqSwiYo5EyyZScj&#10;bna5RNjQQjlw7mSqKilsgkLOJKG8bCdD0E2ajEVhNqCRnDuZpkoKm6CQM0nxTgawmESOMDkZyiRg&#10;nzsZqwzCJESOMDkZyiT0rT4Inte0m9oAk6yXn03GKoMwCZEjTE6Goju8tCl2suKYSRQRESYH+1eb&#10;TPHNWIBJiBxhcjKUNwTZyUhM4mZNxuTMBpgEo/9ok337TkbczCZuagNMgtF/9In/X9vJ9np1SWzi&#10;pjagkZw7maZKCpvA5GQoulmTBUNJHEQxLcLkYBM3jf6jTfaynYw8CWKghF0uNTsZcZemQGziptF/&#10;tMkUO9mGogIbmiy0FTuZImOSDpOTjJmEyX+0yRQ72fpzgJCzyuANQXYyhMRnGRcusFAO/OoT/1/d&#10;yYhN3CxjJmHycydjVVp/DpANTcZ2sujjM+I7wz904/Hw8zWmL4wCjjlaIJg+7EO4uf9Hm2zYyXwZ&#10;l5KGxQnKFRZvGhD6QbB8XenQ6QwENt4bhs5HyOVS0fO8cZOwiIVy4Lxc0iqBTdzMJm52DhCUsG9h&#10;aJ6TsWmJTdylGRP5r+5k+18uC+UELidNRgYQN7OJm9qARnLuZKRKxK2xiZvaALrZczJNkyE8ZhIW&#10;sVAOnDuZqkplNnFTG0D3liYj7nc12bmTYTnABpiE2MRNbQDdvMlms/RvA7yJn93J4kL8HegTf4D1&#10;s6K3iYT5iTvgR5usbCdDCiUaG2CSvS6XxdOmbUAj+dEm2/85GcAkxCbuzOWSoEiHPCdjKZCIiEJ+&#10;PidTVUlhA0xCbOLWNRkZTNzMJm5qAxrJj+5kpMkIrJBkKJMwG2CSs8n+IKTJWJUUNsAkzAbQzXey&#10;61MusWOE+RdAcYnvpSwQBcHxzr9fxZdh+i9BqqghtKhz3Is4IQmSJ/J6vQR33P2xx4L+JM2KFPY2&#10;swEmYTagkCCFcmSDXDFUIUFYdLCJWzMTeaaNsIjhE3xyuUQK4++zQCYvjE5mUkgYtExpCmdicjKU&#10;uEurRFA0GYISVZMp0mESxQIR4mdDFdGJTdwsAQQlOzUZmZVJ1suJm0VEWJORoVxC3rSoAPUkHTYt&#10;swEm2UeeztfUdV1b2UX9A+6khwaECTzq6T6RIyx3MpRJwCZuagNsqUSO7uKdDGBTEZu4WXSEyQuj&#10;k5nSEmvcbWOr6lr3zr7U/dXcquZaXWxnL1XT2tvj1tjx7q3rTXVpetdFLsql6QbTdg/TVLeH81wq&#10;Mxe2KBluA0yyT5UUTUbctMngB5bD216Fd7k/Hid/bx3vzu+P9Cb+fxk6+eHeIsZDU3iMgg6YKXHU&#10;ewbvNYwyftV10xjbXy62qS6X9vroLtWle1z6x6W9OeG1vVZNXfmf83aD7tZVl8qaIbCL2t0u7bW6&#10;1PZibHW5dtWlvi3zztOG6UQ5Rv/kwKVK4bIXUBtIlgPBiGDmCfF+5/ngsqDZxASroUDLv/13MoBJ&#10;iE3cLDrC5GRoWuJ2skt3raraNc2levTu/sNfLq+mu17ay7DR3fpLdeldc1WP3p/GqqpurWuyq2uy&#10;ytrKNFV17S9VfZMzBaSToTZxb4kOoJvtZAQWXdVkb1kgswEmYTaQLp+/XLpLYG8fta2qvm5q32Sd&#10;fdi+unTWXSyrS2eapjaXpjeV6R5N59/J3jWmrhvntbUd7lpNkyFMAn62PDKUSRTydJUofCh54k9i&#10;sixJOkxObOJmySBMToYmJaaubW39zfB16a/Vrbs40/+bvsa74Jm8o9btd/64c0yvG6BKyQQyNsAk&#10;+8vJWWWw6KqdjMBjpkxqA0yyQV44VEH4lLYIMhNLhtjEfUD0DU12xE5GbOJmNnGzZJBC+YbyMbli&#10;HWQnQ9hQot8gITbJl0VHSMTg1WVQAv81msv/w1+0m1zuBQTcCSSzf3h6PPtncwwvxoaShNxPOkdf&#10;Do8TgWYRjXfGp+pT7CngHGZZWjB++M+95Fp0QWIwdr6HEv97jHPEKfgi8a/GJv0Uw0unEcGS4i+4&#10;wQXJr+DgnFUQdcx3lgj1GAX+W76GZpqzIDsZATUaG2CSY+WEDXLy8GZR2ExkqMYGmGSf6GSpCIsS&#10;PqkgTUYGE/eWdArlAJMQOcLkG5a6YSjAhq6XEze1gQ2S0E5eLmmWCPpJ+fi0aRvYIGE2wCSK3MlS&#10;C2cibo1N3IUSagMbJMVP/NdnT9zUBhQShMnJ0A0S0mRMvtPQQjnAJMwGSL6lyUCT0feT8bFPbeJm&#10;i2ISYhM3i45sKJ9iKEIkxK2ygQ0SYhculbjLn5MRWHzCBjmBRdwwlMDKVziUyJmEyBGFnEmIHNkg&#10;Z00W+gESn6VwrBwgbuZnNVDIEcVQhK0DbOJm0ZmE2MRNbYBJCuW0yQrj0AZdYEOPrQdhJ/mGoQCT&#10;bJCDTdzMJu4AhVy1k5H4LCaRIwo5kxCbuFl0hG1HZCgv3wyLwmxAISldtkJOYHJis4hbmgxBCak8&#10;QrJkGSts4i7NndkAWyoZStwsOsLkhdEL5QCTEJu4dU1GYDE3ZAwwCbMBhQQplCMbmoxUmMkxoiI6&#10;sYmbLZtJiE3cuiYjg4mb2cTNbOJmNnEzm7g1NrpZkwEkChvK5MQm7tJkiE3cLDrCl/rlTQagm5xu&#10;hEUk2xHChhKbuJlN3KXrIDZxs+gISrY0GcIk6+XEzWzi1iTAmkwRnQ0FDhiqSGx9xA3REb7UsiYj&#10;7heW7+1yxVIRFkYxE7GJmyXDJMQmbmoD6A73e9JkiCIFUnkmJzZxM5u4mU3cgQ0wCVkqwoYSm7ip&#10;DWyQEJu4qQ2gW9VkG2Kuz5i4mU3cmnwVNnGzpSIHDC2UA0xCbOKmNsAk7nL5P7yxwage0AEtAAAA&#10;AElFTkSuQmCCUEsDBAoAAAAAAAAAIQB4wo8Fuj8AALo/AAAUAAAAZHJzL21lZGlhL2ltYWdlMi5w&#10;bmeJUE5HDQoaCgAAAA1JSERSAAAC/wAAAX4IAwAAAVUmtWYAAAABc1JHQgCuzhzpAAAABGdBTUEA&#10;ALGPC/xhBQAAAtBQTFRF7u7u6urq5eXl4+Pj6Ojo7e3t7Ozs3Nzc3d3d39/f6+vr5+fn4ODg3t7e&#10;6enp29vb2dnZ19fX2NjY2tra0NDQy8vLysrKzc3N1tbWz8/Pzs7OzMzM1NTU0dHR0tLS09PT1dXV&#10;h4eHERER9PT0+/v78vLy+Pj48fHx8/Pz8PDwFBQUGhoaGxsbQUFBqqqqrq6uS0tLWVlZ9/f3aGho&#10;MjIySEhITExMSUlJMzMzExMTIiIiREREQ0NDHx8fPT09LCwsFxcXODg4RkZGLS0tEhISHh4eUFBQ&#10;T09PJCQkYGBgs7OzuLi4nJycyMjIdHR0HR0dR0dHICAgFRUVQEBAOTk5Ly8vt7e3hISELi4ufn5+&#10;aWlpd3d39fX1+vr69vb2enp6FhYWqKiorKys7+/vkZGR+fn5XV1dRUVF5ubmpqampaWloaGhHBwc&#10;ra2twcHBUlJS5OTkhYWFTU1NIyMjxcXFqampPj4+tLS0XFxcOzs7GBgYeHh4W1tb/v7+/Pz8iIiI&#10;/f39vb29ioqKfHx8kpKSsbGxgoKCXl5eZmZmxMTEZWVlMTExoKCgmZmZkJCQeXl5JiYmjo6OycnJ&#10;fX19jY2NvLy8JSUlk5OTurq6VlZWmJiYYWFhISEhu7u7tra2xsbG////dnZ2Y2NjhoaGUVFRQkJC&#10;cXFx4eHhNTU14uLiiYmJi4uLr6+vb29vnZ2dTk5OcnJywsLCx8fHU1NTubm5oqKiwMDAsLCwKSkp&#10;lpaWMDAww8PDp6enjIyMKCgoNDQ0Ojo6v7+/Jycnn5+fKioqNjY2SkpKf39/l5eXPz8/gICAg4OD&#10;e3t7j4+PNzc3WFhYKysrX19fZGRknp6evr6+GRkZlZWVbGxsmpqao6OjbW1tbm5udXV1VFRUcHBw&#10;q6ursrKytbW1pKSkc3NzYmJia2trgYGBm5ubWlpaZ2dnV1dXlJSUVVVVPDw8ampqAAAAXYVOdgAA&#10;APB0Uk5T////////////////////////////////////////////////////////////////////&#10;////////////////////////////////////////////////////////////////////////////&#10;////////////////////////////////////////////////////////////////////////////&#10;////////////////////////////////////////////////////////////////////////////&#10;//////////////////////8AlKFoRwAAAAlwSFlzAAAh1QAAIdUBBJy0nQAAO3dJREFUeF7tnUuS&#10;gyAQhllyB3cegLUVj8Jh2LrhCFZxQA8xBaJCAy34iEmGbx4KP8+mJWiMIeQHoHcyV9DQBgpXoSvg&#10;nHNxF7qC9k5+pYKppYpC6RCsncy278a2HdYKXlM/9TDtIcZxXLbjyN5nohv5jQqIClnjwp0Y6VTz&#10;dHc3sNZUk0gzKK53KHVijRLsrBF6NoWR0RxBVpd0qocq6NgxeH4FhBGm2DjnI7CgFIkKgkjV69Rz&#10;6baOPMoqOEB2BVePwXI8EKLMLzlcwVzE/M85iGGtWw/gzNK2fomARA+CSNUxOwpQUAqW6WEOc59U&#10;BVJKJkV5BUFZqQosHQT3r/IKCsmuQLdTyJ4xCZU9EwXEK1h7AIXdCoKy4hWslg6nKb9EQKKCsJRz&#10;Y7C02GzSFfS6G1DY6UKiB0HkZiIofGgFcRMd4UAFfQYfVYHVUxWMRNJB9tyP3a0giExWEKekgp0e&#10;xCmpwHKHF83V2MrIlnDd9Tcbcz690Xvznw4sRUV74ODUhJBOlaogncMlTBUkz6/gYCpTwddjLrvc&#10;dT3HVKAvF41QuQhdwZ3Xi0wFcPl5JcaLYOSVmEGGkVey9IC2ooHaEVjbcrOzlGYrmPqWX3K9aGzM&#10;RSKzY64c3T4GtYJdTAX+PBtMuC5hKid5GEevna6d02E/JlE9RKdshlEopRrRQDVahO1BQnUIxViq&#10;lUsrcJK75a478QrgeicXp4idCkjDiK6GMsoKqtvK3avAuU40FlwycopYdpIVHAJWgPXgEFu5XgW6&#10;Dru1IZgxF68UQhS1V4/SPYBTS4uvu50ilp1EBRNjTLIpPMssqyA9BlLoK0bybAXpHizAy0Xd1RUU&#10;AitIm4hNXMohcqYvYJkeNlFOBX6OlRbvnE11ogJFvQIhNtHdY2BLxHvAp5c29xK5Acv0sGkKerBE&#10;bngFQmya91WAmOgYsIL9Hkh4XSICUsF+D2BhMYYLK2gG0YuR+NeLrqxA08GIUxUIWFqErfwDFRSy&#10;letVsF7sMQe5vUC0/VvQAa8ZcNc45bxj45Z3dGCygFAMd2JxSRNBQjHcicUlDzRIKOal2tZF3w68&#10;BPM9bB1omu3vi/iVEYAL9K9hOYZh/NdQO/A0bgemtm1G2nJxzY12V9C8aN+OYovoR0nIJFuh5quy&#10;vzUCX0ntwNOsa7l1xRdZBuaKYUyOGMY4oKJ93/ixDoSEOcMYB7cD4Y0IDmGMQ1jFclbUKMWVEI1o&#10;pOJSCcr5GLnjKCzA2Q1jHN4yAlB27rCC0k5MQizsQEgoXlJWmC6MKR0BOAHcjfY2tF2lHej0bbLx&#10;K4yHrzNgFHUg5yDubQcIYWxUjDX63Rzzpy+UZN8CnE1RB9CEWwfeym4HTEzBCODvEVwPmHHDdpWO&#10;wBMdcBrj2NiN+Z4OhO063wGYMEKYKZvdDpiY0g7wjnE2Mf6S0xd0wO5+6gicd6F7KTqIw/tCQiId&#10;6ODLPySSJxv9gQsHv4m64W5M9uuAlIyzXnARfyMwBDYrn6IRQF3IEr4SwxQxYJ583vFC1uu7IDHC&#10;TuezexCbmFMdgO+XRYGZsrltBPpJ34yggQmjuG0qomgEcg7i0JYwYRSYKZvrDuJkB+5ldwRKOxAe&#10;A/dS1oEMIh2AB+xRnLfjN9AXsiBm61fY0/QIwIYARN8PI4yMEe/A3giYmPs6QPqGqpHSvm/0jXQq&#10;uAvC4VgHLjgGYEOOcr4DOdNopAO3UjSN5nQArjTvZncETEyBC4HdMMbuhjEOuWIYE4qlxwDYDWOO&#10;dSCMcUDFuzrgUBhTKIIXMnN7ko2xtyotf0ZZgzbPtuewFLjcO7WmM0KYfsPm9Cy65DU/+tYgG7Bb&#10;/UKGFVmpFADvwvkanA7oG7WWv+9h68CX3nHm3jP3lSPwM/fMLddx4CdUPx7bgc+5xamUr79r0bb/&#10;ezvw9SPw9R34ehf6+g64LqT0L6F6+yF0+lOXjfM+1rI7tctn9t0RUC1tm5EQ/WH/z6AfG8qZ83yB&#10;ru1kN3WENkukOwLT1Iq2J63cMjyMefilfRCmE9HoXxvjjsBX8vXTaO3A09j2f28Hvn4Evr4Dv+JC&#10;4M0D9JJqKDox4bsQYXKHMAYlLGsZgEUJWxRWgYqnO1CY3FzgdToQEipoFWEHwvd+4gWEZaExy+46&#10;BBexGASLuYWta273cs2wYe1NqVCSmidBEyWIEFzIUTL35ntDWFYY4xARQQcOlrLhdIDphxOZNIMa&#10;BsYGQpdPjq+EBTiEYhiTOAbQNqJicAzoRi+cNk8YAztwuoqgA3hyNCZLvHEErBimcUDLQmMSHQgr&#10;zSplI2cEwhiHXHGNKhgB+Cp+N2FzI+0CHUBtBO9luBu0AwslayHzqPkGVnMfYXMj7Yq7kAMcAarY&#10;qDuhH4s2Pw6N3tWzsFH7Hdh1IWU7oL8AwHRAzZ9rUh/SAaCGHXAwT4pT87bkuXHZoB1YowpH4J2E&#10;zY20q+SFDFZwN2gH1qhvHYGFOgI3EjY30q6986Xt9qLjz2I8CmzLjHMe70V7RHr6aSOwRvkdKHMh&#10;uPqKAfMUEDY30q5TB3G7aUlgngLQDqxR0Q7EYfppm/qOWsmkqcHcmroDbFUBYaPCGDgCOy7UM9ZL&#10;Nk1M9roLrX6c8A6wVQWEzQ1jEiMQSTi3hTOhx0FvxGd0oGwEAE8eA2uLoyPggHYAPhY24MSHsHY6&#10;sEZFR8AB68DNhI2JcGoavZmwA5F2LSMQEtwaHemA8+yoBPijenG82ldAk8tGYGBcCP1UYcF4+FnB&#10;KDrdQdARWKP2OuCgOyAH3jMhGNemzZmFTqwlwlZEDHtgGt0mlt0OTPd1YI2KdsAh7MDGbgduHIE1&#10;as+FsA50m5bkxEefwuaGMbADOS7k0Pmffg4ZTrQf78CyC2ehedf5Yia0A/cS7YBn6m1Szb026gM/&#10;jxcH5som2gG4C1wIxbwOdJ0YzGP+Mw9iFf2UYRZho8KYwIVmIj21HejlwO3pTN5y+u4OxEcg1QHA&#10;kx2wu0v7jx0DT3ZgiTk1Aq9NS3NvB6ALLQPjJNh2YQV3EzY30q5TI3AzaAfWqJnlGPieEVgom0YD&#10;4IvWUWC5hrC5YczuxV0XWMHtHcghfj7g8CUjcOx1YK8D+ks8BhgZBZZrCJsbxsBjwG4v6UAz9UPD&#10;B9oLOenPqUHdBZZrCJsbxsAOWC7pQE97LhWnPRGUcqmg7ALLNYTNjbTrzg4UAMs1HOmA3YZZNbCC&#10;T+wAUD94BBZOduBWwuZG2gWm0dCFPrUDa1R0BBwcBV73vJuwUWGM0wEtLt8CZN8eNvswxzpK2yWC&#10;OatBD+UW66QB6byNW8dS9fa1Qk6ayNUSMAJ+8WA3jAnF8Ka/8D5GB7SsnJiigziMCcWwuWhyNAYV&#10;16j7OmAJ0zigZaExy+4lLuTEoB0oLCsnecKFHEIlUspG2IHQqRzQsnJiEh3ILTcUw+aGycMYh1Jx&#10;PSNzLpTarU5lN/ZJQVYN3z1ztm7SRZlnPa+SeAEguN7p40Yu9QStqFT+PfCpK5W7qfZ/mMgANM38&#10;fCpnO4JclcvIG4Ave97WVxEOQOWt1AF4GG8A4AWlyt2Ad/agXLkbcCoM5crd1CPgYeoR8DB1AB6m&#10;DsDDJF4Dpre/g/pf8cwPBoCRlrKRtoTTsSX7n+75b/R9SwZBOjo0TRc1T8enppOUC9U3sicDlQPp&#10;uZckMQVNSkrJVUu40F9JzchL7X5X4L+j69uW900vWjYCs1q6qW1ekr4YeY18Im1D22AA4lPQRqdo&#10;nY5uZHcAKveSmIIq76IOwMPUKehh6gA8TJ2CHqYeAQ8DBkDqh/LNT+ezj+dzw/P+tgWJXc1PGk25&#10;bGGdQLRhNI0XTCRGc7pJ9nJiIkjqbf3ES9We+efbKEPCOzod4rE+8TQ5xRakiRMXj+e0oAUUiVcN&#10;wE1ieK+yA1qA5YDoF5uTBoCKFtux4O5cP9W9TUFLt8G1nTHiOS3HRQua5rhoWT3Lt3/8M59oSWia&#10;46LFE/U3eRPFh0E1On5kOq5JFGBjdRpYzko81hIX/UbnpAFA0bd/Xp5YbElOS47oHQH6E69k0s9B&#10;0ANAGv1/UJyMilM1UEYGNSmmSDNQ0lBKeCPUGC9+Jt6CeKwPmgYVLaurgxuz/FR+SfECUdESF9Gc&#10;sarnI0BMQjX91EhFhFJc0YmpYaJk4vpbDBRTE7cDME5MoQ/myK96BRUtOWJiClrYRPspjuWTe86r&#10;xLrvZdlCc6Y5bv2kipPGKX0Ouh9jWfIv/mGCtvVructmLXYtfNbmUpeqnV7NUfafTeqLs7Z8lGYt&#10;18ZuANHr0RK2O6Z5a7zumGkgegRYNstF2Gwc4bR41YswSBOP9UHToGJOo1NHgJMyqKZEtJwW4x5h&#10;ySkgLlriItoxVLSgoiXxGoDWFgdNc5WItiunAABawHHRgoqWvCPAghYYFc889+4b4NFeLxSJ6GsA&#10;TBwjmmYeAP14A1rwjRUFSR/mxABYEgMQz4MWGBXnASCkYbQZFWNkZKohZN6lpCHmmpQ+n2KUNPqU&#10;qqFkVA1TtHn7UykOcH4ALpiC/NjoALCGUPMFNGQ0C0JGm4ZI/XUo2sqk0QcJVURR1ihtfdYQxqj5&#10;spfP5q4BKDoTtkTF+RE0RFuaMn2Ujea/fgYKY5RQZa7S6tMqpj+VQ0ZFqWKK6tCPHwE2Nj4A+GsA&#10;WmBsAPbQsxKM+w5ODIAlMQDxPGiBUTFvAL6XEwNgYxPnAVT/0uWzeiZGh+bfLdZs7I/dXWJMDvLr&#10;AzCsttjss3R+/V0N5Ypb5JLGxxmqYCjREa1HwEaOmDoCnJQb8ZIs0drqACRFS95rgF9SvMCoWAcg&#10;KVriR8Bly9D/cikiTtQkC1B07X/dEfBfBiBuEvRytCVvCrKgtUXFjAHI+h6CfTJqugF8AFDRkjcA&#10;fknxAqNihlle+LuFuWTUdAMnBsDGxl8D4ABY4rGWaG3GLOaVuBOTGLjoRS/4JHvRsYmb7xZo/+kA&#10;WNZpyrc/yJNTUjSNMYuQjEvOOikZn1g/MSEH9pJCmi9D+f0BiGPFvCnIklNbZABw6mvATMEAFJBx&#10;HvATAxAHFS1rGnQA/KGMlxsVnzHL+zhxBNjYI0dAXLTUAdhARUveAPglFYh1AJKiJbEMRS/GxQuM&#10;iuY1QAwDZ2xYvkBN4+53OV8NuseQ8WpzAycGwMbmDQDm5AtR0Zhl6LqJyUFy1nMm5cT0QpRJOwgX&#10;vQif+erN45wYAEt8AODFOHQAMNFMQcMwDGwYWCd6MQxyMidhYrLfd5v1dXAoTaN78e0D4Np/uxd2&#10;ffvLw77hgzKXAV4DYt+SfMERIPW/RwZg8M2wms+PXd4fdGy7iQlgHw05I+qLGTPzBQNgeGQAThwB&#10;NjZxBIA8fkkFYsYAsMi33JRDHrH/mQGwxF8D4ABY0AKjYl2GJkVL3hFgQQuMiv9lAOJETQJYRXQA&#10;/JLiBUbFeRXU98uX2tovg3Y5vwpasMuqd4IfAeulZoS8KejkALTt0A2TFPqtgZ7xdTgM7byIuYDj&#10;X118GHwAcsS8AbDEC8RGZ34/QP/rORMT44yzSUzuiXCrrjgT1nzXAFgSA3DVpYiM14B/PgCriB4B&#10;BSUdGICr+K4BgCI6ABaYJxZbPgDXAYu+nxMDYFlF3/7Lh2bnvWU8to/dbkoQWMvTyTMG4KvhS7/X&#10;Pns2mP+t5vMt5ZscXguyRfigIxoV/8EARHq98CnL0B/mwgHw7R/Pg8ZGm5I3ABP8bu2HyT+jOzEA&#10;NjZvADAbL0TFvAGABnia/OUUPgCoaEkMwHtfA6ABnuYtA2Bj814DLPFYS7S2mweA0l4y2TPRM8mF&#10;YH0v+TCwfmATmaSEyXN5ywBY4keAHg37gBb7MJX1ITXBggmsvZZMc+p7B4A149j0hA0N43ygtO85&#10;55L0TS9HKqaBwwyZlAyA7epmKmuSzV6rkRxLbzaky27BEVAg5g1ABy1wHEJhzAFKBsDrLiBqEsD6&#10;Qu3bH+TxS4oXGBXzBgAa4GkeGICi14AC8b8MQIFJAPHXgDcPgL5164NwL5bvcGIAoIhejvYT5xVo&#10;yByAr+X8AOQdAegAYGIdgKRoyRsAC1ogKlqOi/EzQ8u9VeeI8TTHL0XAWxMtaG33ijl9OSBaDogF&#10;xcbT+B276zVg4bhouWkACkSQBhUtqGiJHwGXT0GnxasGICcN4E0iGIB3Yg++5H2qGlS05KSJcyBn&#10;TpYzaZyhCkYrb0RjxEU0p42NHwHl7cpJA4iLOcXGG+2TeA2I50Fru0m0oH1BCygQQRpUtKBiTqPz&#10;XgPQaiwFaQBoTr+daJoDoiUu+jlBGlS0FImpuahSqVQqlcq78D7gV3kD1f4PU+3/LNX+zxLavxkb&#10;f9vM28odBPZvNPPWDMCyrdwCYv9xGYd6ANxHYP91voHbyh2E9q+8k2r/Z6n2fxbP/gLAKzfj2x9+&#10;4LZyN575q/3fTrX/s/g3o0C1cjeu9av930+1/7NU+z+LN/9TqFbuxrF+9f8HqOufZ3GtX+3/fqr/&#10;P4tr/Wr/91Pt/yxx+5PBT1W5i/j8b+zPieItU0y1UqnJz1ZpWyLt+RLr+/jMQdqWGcPN1uv0PwWS&#10;pO2vupdq1YurTrUDyFbR1u17yjkRDR8T9u8nRidBhf5KDT7KF5VwpFzrQ/u3repV26mJtF21fwBp&#10;REsaRlr2GuNXDmj7Ys2Ljv1AWjp08kUanmf/RspOCaFaxahqVZ8Y4H+NNgnpGNX2j5uHti2jomsm&#10;3rRk6GQvmMiyfz9N0+vFRdu+pl61L1Ffj0NGTWP+j6OZ2yGzpB+eZtPp/36SuP03KCFXPsG5Atiz&#10;f+Veqv2fJb7+rLwL1/rV/u+n+v+zuNav9n8/1f7PUu3/LP4TaKBauRvP/NX+b6euf57FtX61//up&#10;9n+Wav9nqeufZ/HMT0bG5l+78QJ2K+MiSOMF44ltLCoucVgamDSSEkaDnPNmbTSWMxYI85jNIi7l&#10;RHP66x//IYlx4BMUY5wW42lyxDioaLnpYZeoCB4AukR6G0COCJ7mbcnJGRctaJrT4k32t8RF3/xL&#10;mkTa2CbOAbGgWDRNnJycOWI8zRkRsX8qi7sB2NgD/m+Ji37OnDSAnALijbagOVHRkhCx+R9kscHj&#10;h6klLhbkjKc5Lcbt7+dECzggovaPc9z+qGiJiwVGiIPmtJzuWBw8Z/Jh9ElyMuSkuYycyq5KczPL&#10;qIBRmrGxOW4SP5QtaM64t8xBfUOwosPQqEEHJxvnpQE5pd1GxQW0Y2i7LCdEbP6JZ4k30yduf7RY&#10;VJzhRA1KKCWM6SltlFKjYkpQIZQQpJFkFA0RXAnJBCNCEMXmrBmlJxptQQtARUtcdI2/Z38/NlHe&#10;vMnpCiCj2InziTRKjaRXSg2K68fnK6n42CgyNsNISKOkakbCVa/4SCmbjxRYerySeKNzcqKiJSFi&#10;9o+D+j/akrOi8X+u/b9XirBGEtUY+yslKdXjou0vFSVcTYqPOk/U/nFusj8uvtP+lriYkXPQ9qfT&#10;RFU/9XpmF0o1ahoEnQbFJ2LsL5qJcmN/NU2E2BeAjNIT9regBZwQy+f/t4g5aQx83YuIh15/AQfb&#10;FZBI41p/s/8aXL4Ve/mSZ3fAbDKYZQltXxNta12SzGnc0t3TcO8buBeW2oy4/a7xtti1dKNtOc1Z&#10;ztZEk8b2Zuvh3DHYoLUXW8ccE/riErHpTsB+fTbQljZZtrRpjs8/x0ULmua4aHmmY4j9QRYbfKaZ&#10;BjTNcdES75ifs0S04KLPEuttAMdFS1xEc57vZ2yzYIM3zf+oCAZgifQ2gLibWAq6AigQQRpUtOSI&#10;8UZbcgo4JCL2BxQ0M55mpyXuJg6a5rhoiTfaghZwXCy5/ukXhKbJ6QoALdYST1PQrrhoiTf6dOm4&#10;6LPEehtAxvwD3+T/OaK9Rk2SEFH/j2fJsP9r+cL0H+U6+7vGD+wPsLGo/Weq/UNSYrH90crm2Nn+&#10;iuh/sO0I8902X0CR/XHRZ4n1NgDU/z37a9sX2H/U4/UVXGf/kvnfBvPtPyptf9KwUTFCG8UI07uq&#10;oWZUCGkIYarRAm3USMnYqIZQ2NvP44T9oU3L7R8XLZ79GaH636h3FWOUNmT+Nx8VOoroSUcPCWOs&#10;IUyZ0MdTZH9LQiywvyVDXOxv7E4acyjosZ7DlOkDweja5IooxohSrNGj9Xv2x0WfJRak8siff7R9&#10;jf/rSWeOaog2s+P/dAmZA2M+Vj6eK+1f7P8l9pdEsYZQPQqkUXogtIEpNf6vv26GNLo8PQxm8tfz&#10;v56KPpwr7e+xxHobQLb9V9a7uL2wRnu/r37FGrTI/paEiPk/wK8FS5N3/qUPCRj3HSTsHwe3l88S&#10;C1J5lPv/z5GwP2aSlIjZP56l2v9K+2PXH0AWPzZVnqbaPyQuwrtOly9lMz/z3vI7x5nYRZy/vs3Z&#10;2Bw/b39zt4QxwmqftfNujEnlikukiV0st7GMircBxN+msPxr/4+DGtOzPrR/nDr/p+yPmSQhotef&#10;41kyxH9q/zi4vbD1P8jixybKM///qf3jJrEkRNf60P5x6vxTZn9cLLC/ja32v9H+IBxBzRPWklIX&#10;sd1pa29q/Xn7L7fdLn22t+zCF9NlZ73V13i4b+b8+d9S/b/M/y1x0TV+tX8uRfZHxZLrn5Zq/zL7&#10;W+Kia/xM+6OVZdu/h7eUHQSW+xYS9o+D2wuzfyKLtwHk2x/mPEZGTTeQsD9mkoSIzj8giw1eM//8&#10;H/tb4qJr/MD+ca6yf7yAQjJquoGE/VESaW60f8/5sLRYmIh530T+ov3RHqVExP7xLNn259rufGI9&#10;7+QgZCd6OQxyEp2c7R8voYwvsD8qovN/nGz7a5+XUy97NjHB5cB6NvSi+13/R0mkKbC/jc22f8dY&#10;NzFu7M8F0wcCE6Kfp6Gf8n9LvEOo/7vGD+wfz5JtfyaEnoSEYJIJyaSQOiS5nn7+kf+jxiyxvx+b&#10;KM/8z7BKXX/OFMw/FrSyav8UcdE1/hX2n8mwyk/Z34KZJCVi/h/PkiFmWKXv++4CPur6D2aShIja&#10;Pw5eniHD/t9xo22CIvtb4qJr/D37+7VgaXLs/81A+1swk6REzP6JLN4G8D/tj5rEkhCx+QdkscH8&#10;9f/PkrA/SjyNa/zA/nFQ+8/8U/vHTYKK8PqnH4zi3zG64OXMs/8E38sqZ72++l7axW459poBN0dA&#10;w1uWQfE2APT+25nZ/gMfpGQTbLxFQic6RGsuZrwb2HTUXpa4GNyyYmPdDQCdf+bY2f7a8p3gbBCS&#10;M874wHouh8VgsA8HeeQEALY9bgsLakzP+tD+ABuL2n9mtv+r19c6p55xvRGMDRMTy5swfHky5En0&#10;Nb63k7A/ZpKUiNk/ngW1P/T/nk2dMXovOBcT66S1v3l49hWk5rc7Sdg/DmpM1P4AvyAszWz/fhhk&#10;LyfOe6bf+5q4GGTP+3kCOn/9hzb6+dufZH/MJCkRW//Hwcsz/8H6JzZFnLe/auen0MOS30CR/S1x&#10;ES4nl08qRbGfA0MxnxPLWH9eYP/5FcTOZ28FfGva+nE4ED1/PmzVvBTW0CCT7Vl8rCzoYEf9P8YF&#10;9p/5IP+Pg9sLm38SWbwNINv+g5m8zzM+cQqWsH/cJJaEWGB/PzZeXrb9WQezHqOD5b6DhP3j4Pby&#10;WWJBKo/s9SfOYL8Z4RyTvsno7STsHzeJJS4+Z3/G22ng55jaR8x/pf0Lrj/4sanyNFn2/2KK7I+L&#10;RfO/+daD1f+X71Xw02iq/Rc2G80bmMQ1PiHLpU2YyiNd2X+3P0oijT8AS6S3AWSIGfYf+uuAZd9O&#10;wv5xk1gSImb/OGhlrv273l7rYTK8Sn/Z+dcTl6CL7L8j5tvfLyieZsa5/jkIMXSynwQfvKX6T9nf&#10;gpkkJXrmx+1vyV5/tq9WTEPXGf/nsvdmpYvuv9U8b/8Ml0yIvvmB/UEWG8y2/8SYFEz2TGj79/p+&#10;9I3/Y39cLFh/WjLE2f763IhPjE1cSn3jv3SvQ1f7z7jWh/aPg4ozGeufiz5/ofkY+6Mk0tzo/yjV&#10;/2dc67/Z/vESyvlw+1sSIub/ABuLvv7OZNn/Mj7c/qh4wP9R+8+x1f4OqIj6P8jix8bLy7c/vJXw&#10;BLDs2ymyvyUuouvPOGhl2fb/aq6zP/D/+Y5SnVaPBYyeWTLM2eGdpCb0+/Z3OmufPxbejLuE1621&#10;WCzkReLjec38/9UU+T8uVvsfoMj+loSI2R/g1xJPM1Pt74CbrcD+lkRBM3PsP7U/SiINtv6JZ8kQ&#10;M+0/wTeyniX/XoqE/eMmsSRE1/o79rfB6+Z/aICnge1LUmR/XITrz30yMvy8/WGHr2IZFTBKHvh4&#10;mv8/b/9orxPg9sLmf4BfUDzNzH+zvwUzSUp0rQ/tH89S5//A/qi9ULHE/jb4GfaXdvE0SqgcB7Yv&#10;yXX2982fZf+4aHmL/Sc69aLpB9ZPjPKeT/3ERG9+JZvGw8ta2L4kRfa3xEV0/k9k8TaAt9h/7Gnf&#10;TFJODenIOLG+Jx0ZBioF5z3tCUyfC2xfkuvsH8w/y+U671sC/K8McDK6JdgvYtDcbH/SEP1MRdI1&#10;pCfjJPqe9IRNzTQRMZE32X+z1vpO6magzZM3bGgVwi9sgP4f5/H5X3J9Y+PACCVMUabtLxQRio2K&#10;9Eqow68IsH1JivwfFQP/nyO9DQC1/8y99o/AmgZGHQC2L8mV9s+f/20Qtf8c+3b7XwNsX5Ii+1sS&#10;omt9aP841f4P2b/6/0KR/XERs38ii7eJUu3vgIsF878lQ/xO++d/kr7I/paE6Fo/z/7XzT8jHz6I&#10;/LdfyuyPiwX2t8Hr7P+1XGf/A/6fIVb7O+AiNv/Hqf7/kP1tbLX/hfY/cP4bFz3gDbI/B+hvhkkS&#10;omv8PftbbhItp8V4GlS05IjxNMfF0P/nG2rt1t3MT3wAH1uxKaw6p5i/7Nat0t7R67cEBC1A9LGx&#10;QLORtk5zYXdt1FqcFZfglm/bWSbWJbstw0tjCp3/3M1a+pZx7YFrtjmPayqfsLKQHNF2BYDmtOSI&#10;8TSnxYwXtstFdP0Z53gzLXGxIGc8zWkxx2nQAuKiJS6Cd2DW2Bh+M9E0V4sWNM1pMW5/S04BB8Rw&#10;/jeR3gbwhGiJp/Fj4wWgouUJx3KNn2n/4820xEU0py/mpAGgoiXesZurLvB/G4w30+KniYPmzBFz&#10;0gBQ0RJv9L1Vu8bPJOP+26w0byWnQTlprgfx/zjH/R/1BEtcvNcJLfFGW9ACjosl608be9z+lnhO&#10;S44YT3NctOQ0Ol4AKloSImZ/kMWPjZdnY3O6AsgptiANABUt8UbfXXW+/S3H/R8tFhUtaJrjoiXe&#10;aAtaQDzWguf0WWK9zYINHre/Bc0ZFy3xNH5svABUtOQ0Ol7AcbHOPxvxRt9bdXD9IX3/7RKky856&#10;WXNLYzO5kfb/thdsLF7Il7Zi3XgQdGudWzs3z+65OXTH3XzzD4XeOOOU5lhhKWz9NVFOyDGll8bN&#10;qXlm1VupVCqVSqVSqVQ+CvPVbfWn/vzoD8r29YSVyo8CnX4DpqxUfg/o9RswZaXyg0C3X9mSNDPJ&#10;8ByxBSuVrwG6/cqawrr7uHi4Da8er6V6BFS+Euj1G2sS49/axd2wPiCWsJWr/1e+Duj1G1saM/k7&#10;/u1P/za8vjxUKt8D9PoNLxlw7gZGBOFK5RuAXr8BU1Yqvwf0+g2YslL5PaDXb8CUlcrvAb1+Az5v&#10;qFL5NaIftrHAtJXKr1H9v/KfSfs/rf5f+XmCr37foDBtpfJrJD/7Tuv6p/L7pNc/df6v/D5J/6/z&#10;f+UfAN3eBaatVH6N5Pxfr/9U/gHp6z/V/yu/D/T6jer/ld+nzv+V/0zy+n/1/8o/oOT8t2Osh3GV&#10;yjdT4v+TIsOy/+r7/mX2ur5ru07vv/rebCuVHXqNFzM1jMmuWR1sn878614jtxGe73Fmd/Ayoddv&#10;RPyfqGnda/io1NAKpUZBlOJ6j3Gq6rvGlV162rftRPt2asapfUneSNoIyXuy+PI+Henb9tWwlxja&#10;YWx4K8jYv0Qzdm0vpJzEqzWBCS2z5Px3m/+pGtv2NaqmI3qvJ4pPRAndKCVhtkoF0BEpGB3bkbUt&#10;a3oi2tfIXs1Y4v+9eTizYh2VAxler9dEhp5ObUclJ30rmlf36jnhuP+XnP9u8/+o6Kt96aOA6j2u&#10;CO+JYiaJgNkqFYCZ/9u2baRetXSEW//vSL73mDJejfb/9vWaKHP8n3ataHrK257wXmHrn6L1//Il&#10;VsOLmW9vki99KCgyEsXbbtQaxQ62SsXQSbN4b1+iaWT3YlPbCv4SvJN2gs3AlPES/CWHTjYN61rZ&#10;DD1rxqGd5KsdZMubRgg26NKTEJWY/iP+H4NT0r+EIlgdlcqnUrL+idLJhjbV+yvfScn6p1L5NaDX&#10;b1T/r/w+0Os3qv9Xfp+6/qn8Z6DXb1T/r/w+ev6PXwCq/l/5fc5e/69Uvpnk9F/9v/IPSDh/9f/K&#10;v6Be/6n8Z6DXb1T/r/w+9fpP5T9Tr/9U/jPJ6b/6f+UfAL1+o/p/5feBXu9C5497LdhPf8U5LqL4&#10;OdFySsSbivUpEAuS4lxVLBh6HzQn2gI0JwparE+ZmFr+7Pl/Sc/8gtCcHyD6oOJxN/Epad5x0QcV&#10;CzpW0oICEVAgokmDjiX9X3+43k/pB31QMajUBW38PSLBRACaFLXQ8WKfFws6hpaDioCCnMfFwBWP&#10;+j9aC+Cm+d+nJCcmFiQNremC5vxwsWDE0GILksKgT0FOEMJERbD3f1H/h9V4IUCJNX3QSg6LqE0K&#10;yikRAQU53yKCpAUHNgAt9njOAhdCxcCnoduv7Pm/T0ETAAU5S0aloNgCESQtaFBBJR8gXuVuHy4S&#10;PRcm2PF/tBbAp1kTnf8BaNIC/wegxT4g4h1D0/qgSY/nPOxCYKyDEUuu/wktqOW7RNT/0XJAEBkV&#10;YoImitCG6j1nQtlsS/Vjw9BKEFE/ecwjOycegm6CpS2o5ISIWBoGgegTlAO9foUCL8Fr+SqxICkM&#10;+gTW3PYHbT46EEUnppSSA1XN+gA9IbndHaUZAnNIWpPPF571ENjBMcfLrMxxpgxzCDVLORY0hIkg&#10;GEyTLgXlfJwYdCw9/+PrH7xSn6BSFzQnWslhEfcEHzRpumNkoJSQZlBkMs+FVIyrcfF/yZSUZk8f&#10;IIozokZhokapONPHhxr7UZFBEKX3uVIjJ3RqTHTDTT4yNKZYt1a0tQVi+sAOgz4FlZSIWINKeh2U&#10;k7z/Z8//fVAx7SZBTrTxV4mowQrKQTq2zv9ksP4/rPM/6wc+zIdFw5Ui1v/JyAdO6cSlEEKNgy5E&#10;e7hQDZdMDIRyopqJKsoVG6SQYlTba4qt1g3A1haIgZukg8dFQIGIFgtCqJhe/9APXP+jBySaEwud&#10;ENNuYv2f62laEqKfya2aqaGUErNmIWRqdAE6gRCECK7GRhEm9NxPWTP7/0SVflmQTOmHfC/+b+Z/&#10;qogkRfN/iZjuWBB8j3hVg4IZC/q9w3F3QytFk6Li8QaBECYC0KS5DUrXwMw6CG07hj4kXLAQKqId&#10;Q8sBoMU+LwYdg06/snP9E6/UJzjoXNCcWOPxFmAi6v9oOWiD0KQp0XhwSoyEvGCjXwJcsnPioZKO&#10;AdBij+fEGoQOJwgG5cxXeiLM/m8Hx/ytOzarLXoNuuVuYb0MsNutPCeHN/xeHUZxI2yD1sTe/7UZ&#10;646DNZGN9UJuW7dYJ+hGrPvzjm8h0Lctxv8z/5egG7ligqAqp8CtEuci6xzlFAMPK8dCc3irPmyB&#10;M2JeBTboRsC2J0Nw6IHbOg3U2+XPstMgd38pJQzOrrhJWsWwCbf0yRAM+hTkRMXn538gFjQILbag&#10;nJtEdP0P03ohAFpsSU4vdJkYzv/x2V9Ho0ZAKwVJg0rTQVREG4TmBCFMBKBJQYN8jhf7gPizHdsT&#10;U8uf3fW/D1pLgTWD9qVDx8WCpPixW9AxAFrnYRE/sDER7ViJiBZ7XLyqzqAc6PYb+PVPQIGIFvsW&#10;EXWTgnJCa6aDz4tor0GwoGOwFiRUIgIKcqK9DuZ06PULe+sftAmAAmu+RUQ9oaCc0JrpEABNeo+I&#10;JgXBghEDFNT5FnFvrFPLH0JoyeiiYoE1EZFJ6f/qHyfg/cK0Js7+Bek3aSl1+xORjGtKMSd3f9x0&#10;nrKJNuC2wLZja4GXGibcioay21avG7FfN7DFmF3d60jq+c83iVdRUKerNnB0fVBHuMaFYDk78z+M&#10;e5ZXzypfTMvhiBZwlS8WlPPI+h/gitX/vxv9NenOcAYjn+0IMFQixub/+DFx5v5nAKjUJ7tY1//H&#10;cVz3ttjKJxP4PwB1hMPrH/T8F73+c+L896rGp/x/JIo0Zo8q6pj4OgiBMZWTBP6PjDUMXSYGPg2d&#10;3iFIiwSB6IMmzRbd+V9/lsp4qPF/QsyLAFEjY6NuNaHbkUFVw5i+11LNqWZ0KtqYJI5mekxHs9Vl&#10;mI9X2SOtcpLWu1UVH+uAa6bQSDnQ6Rf27n/GK/UJKkWCPgn/HxVh+m7hxf+14zOmlPZc4/U6hmjH&#10;N8ma2b2314o5b6O2zFob50mfmmL07lZC5TzB/A9AHeo2Efq9w/H5HyS9fv2vXXLUXq1n93F2Yb0Z&#10;laL6yCXGndU4/5v9mI1K2ez2SJg3ozkB0rtUvxtuDiXj84vjm1eQylkC/0fGGoZQEb3ED4LBVJw4&#10;+53vf4BxFl3j+unUCFAxBdk/L6MJbDHz4bj9ObIiqvXnf+Pwjev/yvj/qM+NzVmx9l+iVy/GuZdc&#10;Gsf/7WvDvBRibGzo/DLi+L89fCrnMP6/7wjAJ6y+eSnM6oVgviVy+VPAp8PEDuj8jx5lgIKciOj4&#10;v5n/jQMb35z92zru7Nlm0U6VneG1AtY/o13/rEshvUxyjwq5lFvXP9dw2/xfIgZLkeT8v+P/aKVo&#10;UkB2zle32XJxyUaZudmcrzbzy4DJYh2dLOnMuYx7/qvDjTkgGv0i2OgrSuP8NBGTTEfO2nzsVE5z&#10;yv+DdUs6iIqBT0OnX9g9//VBxWsa787/JxnnK0Z1YfNOAv8HZDsCDKHi7vX/g/M/2gRAUGk6iIju&#10;/H+WUR/c9ly38h4C/0fGGoYuciFYjjk+EgfAzv3/aC1o2oKkXvDC+b/yAKf8/yoxOI6g26/s+D9e&#10;qU9QaTqIiFfO/5X3E7z/BUAd4RoXguVoOcVt/g9Ay3GDdf7/bm6b/9Hr/7iIrv/RJgAKRLRYRKz+&#10;/93c5v8nxPT6f+/zX4ACEW0fQr3/+bu5z/990JyBT0O/X9lZ/6C1APGaxVud/7+bvfW/D+IIMHRc&#10;xM5/967/ByWluWb9X+f/7+a++R8T0ev/ev6PL3/OrX9A0oL5H+CKdf7/bp7xf1Q083/iADjz+XdA&#10;QU5ErPP/d7O3/nmDC8GpWMsJ9uZ/tBZAQU5ErPP/d/PM/L97/TMN6v+AArGg8V6wzv/fzTP+D4Lh&#10;/J9a/uz4P1oLoEBEiq3+/92U+T+gICcqBj4NnX5l5/onAK0UC8Fgmur/303Z+h/1kgJxd/2Tmv93&#10;/B9tAqDg+g8iXuP/gn/Uj4Dt+13K5v+bxHD9kzoAzvg/EINKXdCc1/t/93KKfJz/dE9f4P+AbEeA&#10;oRIx9Gno9ws7/o9X6vNJ83//Wf5/SZ++g2D9g4w1DB13IfT9rxPrH0CBiDYe4Rpf6Vv9CUdY9lNc&#10;06fv4Lb5H13ig2Dg0+j6B8ZdwcFClff8WzlM0ySka14TLRmf5r3eFeU0x9r1DxG+FZ7jv/k/Air6&#10;ToonvYid+R89ylARgIoujq8MZldM+muhJ/3l0FwOk2C864XgTIpp0P4vh2nQjwgfBj4NS1a9/qn+&#10;/wTB/H/cS9CcZSJ0+5Ud/wfs1JIO5Yubr8huvWwiGRM9E3q27zmbuJ7/tbPrGO37vTBHQr/5f6sU&#10;rf7/AIH/A7IdAYZg0ANd/5/w/4ImnBBdHP+307lgQy+l9v/JuLo+BESvjwK9/hG9kLIz/m8OiZk6&#10;/z/FqfPfq8TLzn/RWm4RHV+RQzcNUy8Z7wc+9Fz7v3b+oRd8YqIbtCiMNrBpMhtLnf+f4tT8H/ht&#10;OoiKwaV49PzXT4kF0Z4VNB6Q8P8T1OufTxH4P+oIV4l765/kAmjP/31QMTjoXLDGe1zjK9X/nyJY&#10;/wBQR8Cm0OPXP/fWPzDuIKCKI8X6z789gV7/fA7/y//hoCIc8ZEZNKfzHN09duZ/9ChDD14AmtMN&#10;XuT/df5/iGD+R8Y6INtLYAid/09c/wGgTQhedJCgjyte4yvT69W9uufRrXh1r/V9ud8nWP8DUBe6&#10;SgxcES5OVnb8H60FcM38f43/V54i8H9krAMKcpaIx6//lNQSHHRI0Kf6/+8QrH8AqAsdFm+7/oNV&#10;Cijwf0Ss/v/dlM3/BWLJ9Z8glJr+d/3f5yoRaXz1/+/mlP9fM4XCcvbu/wRp0yFcvKbx1f+/m1P+&#10;f1TUF85dAleEbu/ipYWV+hSIaFKAm/aa65+a6fXicmwe/mHD67XelvEPCPy/BDRngX8Fl2Kgzy/s&#10;Pf+npFI0abbofFZw6AaNZIO5yzMOj3+2VvYv5pT6LOIfXQAN/B8Zaxi6S0TW/3vP//R5g+j6v503&#10;eadv/Je840PfM96b+z6lueFNim4Ssh94P3lHiHxNaI1vhnRd8gD+MZ7x/73rP8j6v6AWGPQpyImI&#10;zvp/mITGfMprmMzHAURvPvol9dEwTOa+T64/ItMBB5tewUvgozTtf1kDBf4PyHYEGDou4uv/4FhB&#10;QEXU44IWpYKu/1ufmf1f3/msPxKm53/RS3Mz9Px5mEEfAr7/dx91/48+rfkvK6Dg+j8y1jB0mVhy&#10;/ov6P1oLoMD/AQn/F8PABz7ojz/qlwHGh8E4/zBIwZjk+tSAyUFIPnAmuDsKn3D/m2zbtl1OQq47&#10;rf9wnpn/8TcH0v6/9/2/qAiCwUGXDiIifv3TzPoZfMT9b82rW23yn+b/7LEOwFwId/EdV4R+74DO&#10;/wC0CUGl6SAiXjNRfsL871H9Pxq8SQyWItDpV257/wuA5nSD1zwrbfow/yfV/6PBd4nQ7Vd2/B8v&#10;1+f4/O9yzfwv2o/58K9haP/t9U8A6gjHXcgPBuWkLn/u+r8PKhbM/wBXvGb+Z+LF0SrfCple/8X9&#10;H7r+g1//f8/9z6i/Zee8Zv43S6AJfrfTExDS9P/m4n9s/kfGGobCedsNoTkx/8fOf8/4PyCoNB1E&#10;RPz6TxlieulrkI/y8t+Y/nkC/wdkOwIMlYjBvAfdfmXH//FKfT7P/yvvp2z9AzjsQuj6B1v/Z2AO&#10;Hv0PHEXzabWuOpC2TFbz9aAgZ7f6/3ez8/yHwFFW9wiULSLiYIHoJrDPf9iiMf+/af4HoDldqv9/&#10;N8H6p8ShrhIDnz7s/z5oE4IXnXQQEd37H7jgwXcHmYfg7tLBZfhnAJv5g5xa/xSIaLFBKOX/5+5/&#10;8Dk+/yf8X9//NuodMXDt9FJvZC+5vudf2sg4H/f+r4b/E//PHmsYOi6i6/95oZ44AvD5v6AJ18//&#10;wySFlJL1wuybB54L/QBo8wTo+d7PBB9x/w/kf/o/MtYBWM6Pv/5ZkBMR4f3PI5PdwDnn9usApL6e&#10;2HPZT0Jsz3uGmO8/gq/ET/Nf/N8HGWsYCv02HUTFYCkC3X5lx//xSn2CSl3QnJj/m++BkfqrLXgn&#10;9MP+rf93+jnoyZtqPuv5/5b/4v/ZYw1Dx0V0/bMz/8Ooo1xS0EXv/5r5v/r/A+xc/8S5xIXKyrnr&#10;/Lckpyte5P91/n+IC+d/QIEYrGmg17vAtEgQFdH1jw9SzjXX/+v8/xR763+UAm8DIdQVUf8P0iKg&#10;Yp3/d/gv/p891jB0mRj4NHT6lZ3zX7SWW8Tr5v+P43/6PzLWAQU5UTGYiqHbr+z4P16pD7r+Qctx&#10;g9fM/12rn5w16d/t57FfS/dP/B8FdYTAb9NBELrL/31QscD/Aa54zfy/MS6/lbdQNv8XiMff/8pY&#10;/+js858+WLaI6O8m2uRzNDzoVnmpwBdBeQvXzP+Vp4j5/zbSoSOszqD/aR9fU86bzcHCnElRu6JT&#10;L3b/G379E4CmLcnp44pXz/+V9xLz/3TwJjFYiiT9f+f5h3ilPmjSbLH6/3cT+D+gQES8JAih/q/X&#10;P6kD4NfX/5X3Evh/gRffJM4rqxSo/6O1AOD6HwkiYvX/7+bU9Z+rROCK6fPfc/f/o5V6ofxiL/Z/&#10;PvVd/wm/n/ejn556PbfN/+j1H1Q0658k6PwPq/FCgA9c//C+gnHDERD4PwB1qKvEYCqGTr9y5vo/&#10;2gRAds5L/R+Od8Un+fmJ4wTrH2SsYegu8bj/l9QSHHTpICJe6v8dHPCKxz3+nz3WMHSZGLgidPuN&#10;M+t/n6DSdBARL/V/ON4Vn3f4PyDbEWAIFQ+v/3eu/5eIH7j+h+Nd8XmH/x93oZKcfjAoZ/b0KOj6&#10;B6/UB02aLV7q/3X9g3OP//sgYx2Q7SUwlOH/KS7z/6DSdBARL/V/ON73w5SudGgaOjqxAxmEdMIQ&#10;NsGY93CP/6NegjrCYRfC3/9N+//e9X8A1oSwUhc05+/4vyCCyr6nZGwIHwgdlewpHSnhI50oabSf&#10;j2SkSnDVjEpw0oyENaQRDWGEvvsweIf/I2MNQ6iILvFR/z8z//ugYoH/A27z/3evfyYyskbxnrJ+&#10;oGxqCFENI0PPKR+biQqdhpuwGBpCyDiNhLBekEmQvhuISfBGHvd/QOC36WCBuLP+t08Qtb/UC+kE&#10;5vTZ/PrirOji538OVrX3QNuwJ4I6tqeVXur/cLxvZqL6iJN0mv1/pL0gDSdyGsnm/1pkSo50EmSU&#10;49SPDSfDQOUkybvfr7vD/we1eJT754+1N+Kuf62JwT/Xv5zCVw04mOunW9oYZ67/A64Rv9n/V/Tr&#10;jv4bzHYy92CscN4JwvtpMLGTTjPphY/eeTN3+P/O/I9SkBP1zECEbr+y4/94uT5o0mzxJ/wfZ5Dv&#10;nudT3OP/PshYw9BlYuDT0O1X9vzf5w3iP/D/z+Ee/y9wVAC2/kfPf2FaGEqu/3f8H60FUJATES/1&#10;/3ef/34bj/v/VSJIGhxH0O1XLvT/oNJ0EBEv9X843hWfT/P/a1wIhnREih3/x8v1gwXXP5FyLvX/&#10;d19P/zaSz48/TrD+BwSu6ZLtJUEIc8Wd+R9GHeWagi71f1kPAIwbbv//3OffxuLmy//wYEkHCw5e&#10;AFrObfN/BeGeZyKdWv9gYkHSovkfLReAikGlSNCn+v/vEPg/APXbq8TAFaHbO+Drfx+0CUGl6SAi&#10;Vv//bgL/R8Yahu4Sj/s/WgugQESKrf7/3ZT5P6AgJwj5wWAqhk6/sHf/JyoCPvD6T+XtlF3/AY4Q&#10;+G06WOj/ibPfvfkfVoOEwkqRoI8rMvOdjw5+EAtBEUuL5/RCHyde1jHuhUpyImKDe8lhseT938Cn&#10;odOv6Ov/9g667WbN9E8sYomGBW1K+BNE2B/9S02D42n9xH46GExWUiqGHVt/zKgktLk3TsgvB4iw&#10;+U44SApzej9uADYov2PBTxCRLXo/sCv+j5fS0YO0Tmj9dX5sx+yv/ndw/kePMkDB/P/pok9BxwBo&#10;JQ+IIGnB0BdU8oS417Hk5f8d/wcUVFrQ+JtE9AWzoJzQmrmhm8S7OuaD5rxJvMqFgnKg0y9cef5b&#10;kBMVC9wNFUvcJDCYCyqixX6a+HEdA2A58eHERDP/JznuboCrZpPjDcJCMOiD5ixpkA+a9LC4N9jp&#10;EAgW+D9aLJoUgOZEG+SDmiQoJ7n8OXP/W0nj0ZxY40tyojbBQrhYcGAD0GLvEdFeg2CJpX3QpM+L&#10;Qceg26+c8X8AmvQeER1sXPRC+LFb4P9o21FLozkLRDQp3iAfkNMH1Ik1AW0BENFhwHLulXN4/vdB&#10;xaDSdPAtYkFSXCxwk5JiD4uou8G0XggE3zJigAIRLRYVA5+Gbr+y4/9oLT8rgqRvcZMnxH/Ssbv8&#10;H/CWnAXiiWnSp8BNAL543NI3iSUdw4otSPoeMejYfKdzhAv9/4FlAuriuOiFcDGwJhL0QYu9R0R7&#10;DYJv6RigIGdBx/DrP8fnf1gNEoKVeiE85z1iQVJc/LiOoaIXwoOXdQxLi+f0QrjoU5DzzPlvUFIa&#10;NOkDIjoqADQpaqHjxT4vFvg/WmxB0ptEkDQYsdTyZ9f/fVCxwJpXiaiL46IXwsWChR0ALfYBEV8m&#10;eCEY9MEqgUEfNGdBg1AxKAe6/coZ/z/eeABa7GGxICkuFvg/WixqaTQnCB0XvdDHjdhlYmBp6PYr&#10;i//P+ef7U53iorUkRFPQGqd3nAR+MFrsQtB4mBMU64ecpKHohdyIQHQxN2RvEkjrBUFOE3TzuvgZ&#10;I6LTFV9DW+u3MEjqRmhLpyoJc3pBrPGRts/BVVjVLekaD3J6IRsTlgNy+q6o/X9d/vwB9Bf0dpH7&#10;jecAAAAASUVORK5CYIJQSwECLQAUAAYACAAAACEAsYJntgoBAAATAgAAEwAAAAAAAAAAAAAAAAAA&#10;AAAAW0NvbnRlbnRfVHlwZXNdLnhtbFBLAQItABQABgAIAAAAIQA4/SH/1gAAAJQBAAALAAAAAAAA&#10;AAAAAAAAADsBAABfcmVscy8ucmVsc1BLAQItABQABgAIAAAAIQB+cer79wIAAG8JAAAOAAAAAAAA&#10;AAAAAAAAADoCAABkcnMvZTJvRG9jLnhtbFBLAQItABQABgAIAAAAIQAubPAAxQAAAKUBAAAZAAAA&#10;AAAAAAAAAAAAAF0FAABkcnMvX3JlbHMvZTJvRG9jLnhtbC5yZWxzUEsBAi0AFAAGAAgAAAAhAA/z&#10;PNDiAAAACwEAAA8AAAAAAAAAAAAAAAAAWQYAAGRycy9kb3ducmV2LnhtbFBLAQItAAoAAAAAAAAA&#10;IQDgpcmrjzgAAI84AAAUAAAAAAAAAAAAAAAAAGgHAABkcnMvbWVkaWEvaW1hZ2UxLnBuZ1BLAQIt&#10;AAoAAAAAAAAAIQB4wo8Fuj8AALo/AAAUAAAAAAAAAAAAAAAAAClAAABkcnMvbWVkaWEvaW1hZ2Uy&#10;LnBuZ1BLBQYAAAAABwAHAL4BAAAVgAAAAAA=&#10;">
+                <v:shape id="Imagen 33" o:spid="_x0000_s1027" type="#_x0000_t75" style="position:absolute;top:59;width:25469;height:15805;visibility:visible;mso-wrap-style:square" o:gfxdata="UEsDBBQABgAIAAAAIQDb4fbL7gAAAIUBAAATAAAAW0NvbnRlbnRfVHlwZXNdLnhtbHyQz07DMAyH&#10;70i8Q+QralM4IITa7kDhCAiNB7ASt43WOlEcyvb2pNu4IODoPz9/n1xv9vOkForiPDdwXVagiI23&#10;jocG3rdPxR0oScgWJ8/UwIEENu3lRb09BBKV0ywNjCmFe63FjDSjlD4Q50nv44wpl3HQAc0OB9I3&#10;VXWrjedEnIq03oC27qjHjympx31un0wiTQLq4bS4shrAECZnMGVTvbD9QSnOhDInjzsyuiBXWQP0&#10;r4R18jfgnHvJr4nOknrFmJ5xzhraRtHWf3Kkpfz/yGo5S+H73hkquyhdjr3R8m2lj09svwAAAP//&#10;AwBQSwMEFAAGAAgAAAAhAFr0LFu/AAAAFQEAAAsAAABfcmVscy8ucmVsc2zPwWrDMAwG4Ptg72B0&#10;X5TuUMaI01uh19I+gLGVxCy2jGSy9e1nemrHjpL4P0nD4SetZiPRyNnCruvBUPYcYp4tXC/Htw8w&#10;Wl0ObuVMFm6kcBhfX4Yzra62kC6xqGlKVgtLreUTUf1CyWnHhXKbTCzJ1VbKjMX5LzcTvvf9HuXR&#10;gPHJNKdgQU5hB+ZyK23zHztFL6w81c5zQp6m6P9TMfB3PtPWFCczVQtB9N4U2rp2HOA44NMz4y8A&#10;AAD//wMAUEsDBBQABgAIAAAAIQD/4B5uxwAAANsAAAAPAAAAZHJzL2Rvd25yZXYueG1sRI9Pa8JA&#10;FMTvhX6H5QleitmoUDR1lfqntCg9NJr7a/aZRLNvQ3ar8du7hUKPw8z8hpktOlOLC7WusqxgGMUg&#10;iHOrKy4UHPZvgwkI55E11pZJwY0cLOaPDzNMtL3yF11SX4gAYZeggtL7JpHS5SUZdJFtiIN3tK1B&#10;H2RbSN3iNcBNLUdx/CwNVhwWSmxoVVJ+Tn+Mgmx725x2WXHYfz+l29X7+fO0Xk6V6ve61xcQnjr/&#10;H/5rf2gF4zH8fgk/QM7vAAAA//8DAFBLAQItABQABgAIAAAAIQDb4fbL7gAAAIUBAAATAAAAAAAA&#10;AAAAAAAAAAAAAABbQ29udGVudF9UeXBlc10ueG1sUEsBAi0AFAAGAAgAAAAhAFr0LFu/AAAAFQEA&#10;AAsAAAAAAAAAAAAAAAAAHwEAAF9yZWxzLy5yZWxzUEsBAi0AFAAGAAgAAAAhAP/gHm7HAAAA2wAA&#10;AA8AAAAAAAAAAAAAAAAABwIAAGRycy9kb3ducmV2LnhtbFBLBQYAAAAAAwADALcAAAD7AgAAAAA=&#10;" stroked="t" strokecolor="black [3213]">
+                  <v:imagedata r:id="rId27" o:title=""/>
+                  <v:path arrowok="t"/>
+                </v:shape>
+                <v:shape id="Imagen 34" o:spid="_x0000_s1028" type="#_x0000_t75" style="position:absolute;left:26719;width:31909;height:15894;visibility:visible;mso-wrap-style:square" o:gfxdata="UEsDBBQABgAIAAAAIQDb4fbL7gAAAIUBAAATAAAAW0NvbnRlbnRfVHlwZXNdLnhtbHyQz07DMAyH&#10;70i8Q+QralM4IITa7kDhCAiNB7ASt43WOlEcyvb2pNu4IODoPz9/n1xv9vOkForiPDdwXVagiI23&#10;jocG3rdPxR0oScgWJ8/UwIEENu3lRb09BBKV0ywNjCmFe63FjDSjlD4Q50nv44wpl3HQAc0OB9I3&#10;VXWrjedEnIq03oC27qjHjympx31un0wiTQLq4bS4shrAECZnMGVTvbD9QSnOhDInjzsyuiBXWQP0&#10;r4R18jfgnHvJr4nOknrFmJ5xzhraRtHWf3Kkpfz/yGo5S+H73hkquyhdjr3R8m2lj09svwAAAP//&#10;AwBQSwMEFAAGAAgAAAAhAFr0LFu/AAAAFQEAAAsAAABfcmVscy8ucmVsc2zPwWrDMAwG4Ptg72B0&#10;X5TuUMaI01uh19I+gLGVxCy2jGSy9e1nemrHjpL4P0nD4SetZiPRyNnCruvBUPYcYp4tXC/Htw8w&#10;Wl0ObuVMFm6kcBhfX4Yzra62kC6xqGlKVgtLreUTUf1CyWnHhXKbTCzJ1VbKjMX5LzcTvvf9HuXR&#10;gPHJNKdgQU5hB+ZyK23zHztFL6w81c5zQp6m6P9TMfB3PtPWFCczVQtB9N4U2rp2HOA44NMz4y8A&#10;AAD//wMAUEsDBBQABgAIAAAAIQD3N0SUxgAAANsAAAAPAAAAZHJzL2Rvd25yZXYueG1sRI9La8Mw&#10;EITvgf4HsYVeSiM7CW1xrYSSEgj0kEcDuS7W1ja2VsZS/MivjwqFHIeZ+YZJV4OpRUetKy0riKcR&#10;COLM6pJzBaefzcs7COeRNdaWScFIDlbLh0mKibY9H6g7+lwECLsEFRTeN4mULivIoJvahjh4v7Y1&#10;6INsc6lb7APc1HIWRa/SYMlhocCG1gVl1fFiFOxHivPnr9k1fqs6vzt/x/2IG6WeHofPDxCeBn8P&#10;/7e3WsF8AX9fwg+QyxsAAAD//wMAUEsBAi0AFAAGAAgAAAAhANvh9svuAAAAhQEAABMAAAAAAAAA&#10;AAAAAAAAAAAAAFtDb250ZW50X1R5cGVzXS54bWxQSwECLQAUAAYACAAAACEAWvQsW78AAAAVAQAA&#10;CwAAAAAAAAAAAAAAAAAfAQAAX3JlbHMvLnJlbHNQSwECLQAUAAYACAAAACEA9zdElMYAAADbAAAA&#10;DwAAAAAAAAAAAAAAAAAHAgAAZHJzL2Rvd25yZXYueG1sUEsFBgAAAAADAAMAtwAAAPoCAAAAAA==&#10;" stroked="t" strokecolor="black [3213]">
+                  <v:imagedata r:id="rId28" o:title=""/>
+                  <v:path arrowok="t"/>
+                </v:shape>
+              </v:group>
+            </w:pict>
+          </mc:Fallback>
+        </mc:AlternateContent>
+      </w:r>
+      <w:r>
+        <w:tab/>
+        <w:t>* Control de versiones: Guardaré los diseños en mi repositorio y también una copia en local para tenerlos organizados.</w:t>
+      </w:r>
+    </w:p>
+    <w:p/>
+    <w:p>
+      <w:pPr>
+        <w:pStyle w:val="Ttulo2"/>
+      </w:pPr>
+      <w:bookmarkStart w:id="10" w:name="_Toc181977296"/>
+      <w:bookmarkStart w:id="11" w:name="_Toc186809710"/>
+      <w:r>
+        <w:lastRenderedPageBreak/>
+        <w:t>Fase 4: Desarrollo del Backend</w:t>
+      </w:r>
+      <w:bookmarkEnd w:id="10"/>
+      <w:bookmarkEnd w:id="11"/>
+    </w:p>
+    <w:p>
+      <w:r>
+        <w:t xml:space="preserve">Aquí empieza la programación más “pesada”. Crearé la lógica de servidor con PHP para manejar todo el sistema, como el registro y </w:t>
+      </w:r>
+      <w:proofErr w:type="spellStart"/>
+      <w:r>
+        <w:t>login</w:t>
+      </w:r>
+      <w:proofErr w:type="spellEnd"/>
+      <w:r>
+        <w:t xml:space="preserve"> de usuarios, la inserción y edición de gastos, y el guardado de los resúmenes mensuales. Esta parte es clave para que la aplicación gestione de manera segura los datos de cada usuario.</w:t>
+      </w:r>
+    </w:p>
+    <w:p>
+      <w:pPr>
+        <w:ind w:left="567" w:right="-568" w:hanging="141"/>
+      </w:pPr>
+      <w:r>
+        <w:tab/>
+        <w:t xml:space="preserve">* Tecnologías: Usaré PHP y </w:t>
+      </w:r>
+      <w:proofErr w:type="spellStart"/>
+      <w:r>
+        <w:t>MySQL</w:t>
+      </w:r>
+      <w:proofErr w:type="spellEnd"/>
+      <w:r>
+        <w:t xml:space="preserve"> para la lógica de servidor y la conexión a la base de datos.</w:t>
+      </w:r>
+    </w:p>
+    <w:p>
+      <w:pPr>
+        <w:ind w:left="567" w:right="-568" w:hanging="141"/>
+      </w:pPr>
+      <w:r>
+        <w:tab/>
+        <w:t xml:space="preserve">* Control de versiones: Cada avance en el desarrollo del </w:t>
+      </w:r>
+      <w:proofErr w:type="spellStart"/>
+      <w:r>
+        <w:t>backend</w:t>
+      </w:r>
+      <w:proofErr w:type="spellEnd"/>
+      <w:r>
+        <w:t xml:space="preserve"> estará versionado en el repositorio para llevar un control de los cambios.</w:t>
+      </w:r>
+    </w:p>
+    <w:p>
+      <w:r>
+        <w:rPr>
+          <w:noProof/>
+          <w:lang w:eastAsia="es-ES"/>
+        </w:rPr>
+        <mc:AlternateContent>
+          <mc:Choice Requires="wpg">
+            <w:drawing>
+              <wp:anchor distT="0" distB="0" distL="114300" distR="114300" simplePos="0" relativeHeight="251668480" behindDoc="0" locked="0" layoutInCell="1" allowOverlap="1" wp14:anchorId="6DB84D47" wp14:editId="52798B03">
                 <wp:simplePos x="0" y="0"/>
                 <wp:positionH relativeFrom="margin">
-                  <wp:align>center</wp:align>
+                  <wp:posOffset>-415925</wp:posOffset>
                 </wp:positionH>
                 <wp:positionV relativeFrom="paragraph">
                   <wp:posOffset>121920</wp:posOffset>
@@ -5999,7 +6666,7 @@
                           </pic:cNvPicPr>
                         </pic:nvPicPr>
                         <pic:blipFill>
-                          <a:blip r:embed="rId19" cstate="print">
+                          <a:blip r:embed="rId29" cstate="print">
                             <a:extLst>
                               <a:ext uri="{28A0092B-C50C-407E-A947-70E740481C1C}">
                                 <a14:useLocalDpi xmlns:a14="http://schemas.microsoft.com/office/drawing/2010/main" val="0"/>
@@ -6028,7 +6695,7 @@
                           </pic:cNvPicPr>
                         </pic:nvPicPr>
                         <pic:blipFill>
-                          <a:blip r:embed="rId20">
+                          <a:blip r:embed="rId30">
                             <a:extLst>
                               <a:ext uri="{28A0092B-C50C-407E-A947-70E740481C1C}">
                                 <a14:useLocalDpi xmlns:a14="http://schemas.microsoft.com/office/drawing/2010/main" val="0"/>
@@ -6092,13 +6759,13 @@
           </mc:Choice>
           <mc:Fallback>
             <w:pict>
-              <v:group w14:anchorId="1E5F293D" id="Grupo 46" o:spid="_x0000_s1026" style="position:absolute;margin-left:0;margin-top:9.6pt;width:490.7pt;height:189.9pt;z-index:251673600;mso-position-horizontal:center;mso-position-horizontal-relative:margin" coordsize="62318,24117" o:gfxdata="UEsDBBQABgAIAAAAIQCxgme2CgEAABMCAAATAAAAW0NvbnRlbnRfVHlwZXNdLnhtbJSRwU7DMAyG&#10;70i8Q5QralN2QAit3YGOIyA0HiBK3DaicaI4lO3tSbpNgokh7Rjb3+8vyXK1tSObIJBxWPPbsuIM&#10;UDltsK/5++apuOeMokQtR4dQ8x0QXzXXV8vNzgOxRCPVfIjRPwhBagArqXQeMHU6F6yM6Rh64aX6&#10;kD2IRVXdCeUwAsYi5gzeLFvo5OcY2XqbynsTjz1nj/u5vKrmxmY+18WfRICRThDp/WiUjOluYkJ9&#10;4lUcnMpEzjM0GE83SfzMhtz57fRzwYF7SY8ZjAb2KkN8ljaZCx1IwMK1TpX/Z2RJS4XrOqOgbAOt&#10;Z+rodC5buy8MMF0a3ibsDaZjupi/tPkGAAD//wMAUEsDBBQABgAIAAAAIQA4/SH/1gAAAJQBAAAL&#10;AAAAX3JlbHMvLnJlbHOkkMFqwzAMhu+DvYPRfXGawxijTi+j0GvpHsDYimMaW0Yy2fr2M4PBMnrb&#10;Ub/Q94l/f/hMi1qRJVI2sOt6UJgd+ZiDgffL8ekFlFSbvV0oo4EbChzGx4f9GRdb25HMsYhqlCwG&#10;5lrLq9biZkxWOiqY22YiTra2kYMu1l1tQD30/bPm3wwYN0x18gb45AdQl1tp5j/sFB2T0FQ7R0nT&#10;NEV3j6o9feQzro1iOWA14Fm+Q8a1a8+Bvu/d/dMb2JY5uiPbhG/ktn4cqGU/er3pcvwCAAD//wMA&#10;UEsDBBQABgAIAAAAIQBQ/VX6RwQAAJsMAAAOAAAAZHJzL2Uyb0RvYy54bWzsV0tv2zgQvi+w/0HQ&#10;3bEky0/EKbzOAwGCNmi66JmmKYuoRHJJOk662P++H0lJcW1vGuRWYA+R+ZgZznzzzPmHp7qKHpk2&#10;XIp5nJ4lccQElWsuNvP4zy/XvUkcGUvEmlRSsHn8zEz84eL33853asYyWcpqzXQEIcLMdmoel9aq&#10;Wb9vaMlqYs6kYgKXhdQ1sdjqTX+tyQ7S66qfJcmov5N6rbSkzBicXobL+MLLLwpG7aeiMMxG1TyG&#10;btZ/tf+u3Ld/cU5mG01UyWmjBnmHFjXhAo92oi6JJdFW8yNRNadaGlnYMyrrviwKTpm3AdakyYE1&#10;N1pulbdlM9ttVAcToD3A6d1i6cfHex3x9TzOR3EkSA0f3eitkhH2AGenNjPQ3Gj1oO51c7AJO2fv&#10;U6Fr9wtLoicP63MHK3uyEcXhKBukkynQp7jL8jQdDxrgaQnvHPHR8uonnP324b7Tr1NHcTrDX4MT&#10;Vkc4/TyewGW3msWNkPpNMmqiv21VDy5VxPIVr7h99uEJ5zmlxOM9p/c6bPYgH7SQ39Zkw0SUDxzm&#10;jsMRBRbiTLqT9JuJhFyWRGzYwigENtLNUfd/JPfbH95bVVxd86pybnLrxjIkwUEQnQAnBOilpNua&#10;CRsyTrMKRkphSq5MHOkZq1cMAaRv1yl8jGy3CCKlubA+JRAGd8a6111A+KT4O5sskmSa/dFbDpNl&#10;L0/GV73FNB/3xsnVOE/ySbpMl/847jSfbQ2D+aS6VLxRHadHyp/MgKZWhNzyORo9El8JHHBeofbX&#10;q4gjh5DT1VjNLC3dsgB4nwF44OkuPNIv4Do3GOSI43hLVgySZDAcHmdFF9twvDb2hsk6cgsADB08&#10;ouQR2gZtWpImDoICXjPoE0IJi18nI/LDjMh/7YzI/k8BX+AH2TjJXLQft4dsOkpHeZMI+TQfjYa+&#10;rr2kURvk78+DncJ4YdrSh93b6ocbLk415oeSKAbPOrF75XzYBu91xWhJIow2/jf3BjXEXR81/1Uu&#10;JnnuCwOgGkzSpOmVbTdFA0XpaOBKk3QUCF4pG3xT2oXWcvdK8XDKheLhV/a5Yq6QVeIzKzAeoIuH&#10;SPaDGVtWOhRSQin6QuoFm5KsWTgeQkGvNrTqOHyl9QJfimojuxHghr5j2aHQhSJcOFbm57pOsSS8&#10;/hpzx+FflsJ2zDUXUp8SUMGq5uVAD/X3oHHLlVw/Y3jSErUZ/jCKXnMU6jti7D3RGCNxiNHYfsKn&#10;qORuHstmFUel1N9PnTt6xCZu42iHsXQem7+2xM0j1a1A1E7T3KWK9Zt8OM6w0fs3q/0bsa2XEv0O&#10;fRna+aWjt1W7LLSsvyLIF+5VXBFB8fY8pla3m6UN4zJmcMoWC08WBp078aAwHgXnuRz98vSVaNVk&#10;qUXAfpRtppDZQdMKtM4fQi62Vhbcd7QXXBu8kbV+5SdgH0LNtO5G7P29p3r5n+LiXwAAAP//AwBQ&#10;SwMEFAAGAAgAAAAhAC5s8ADFAAAApQEAABkAAABkcnMvX3JlbHMvZTJvRG9jLnhtbC5yZWxzvJDB&#10;isIwEIbvC/sOYe7btD0sspj2IoJXcR9gSKZpsJmEJIq+vYFlQUHw5nFm+L//Y9bjxS/iTCm7wAq6&#10;pgVBrINxbBX8HrZfKxC5IBtcApOCK2UYh8+P9Z4WLDWUZxezqBTOCuZS4o+UWc/kMTchEtfLFJLH&#10;UsdkZUR9REuyb9tvme4ZMDwwxc4oSDvTgzhcY21+zQ7T5DRtgj554vKkQjpfuysQk6WiwJNx+Lfs&#10;m8gW5HOH7j0O3b+DfHjucAMAAP//AwBQSwMEFAAGAAgAAAAhAEZFI4reAAAABwEAAA8AAABkcnMv&#10;ZG93bnJldi54bWxMj0FLw0AQhe+C/2EZwZvdpFVpYjalFPVUhLaCeJsm0yQ0Oxuy2yT9944nPc57&#10;j/e+yVaTbdVAvW8cG4hnESjiwpUNVwY+D28PS1A+IJfYOiYDV/Kwym9vMkxLN/KOhn2olJSwT9FA&#10;HUKXau2Lmiz6meuIxTu53mKQs6902eMo5bbV8yh61hYbloUaO9rUVJz3F2vgfcRxvYhfh+35tLl+&#10;H54+vrYxGXN/N61fQAWawl8YfvEFHXJhOroLl161BuSRIGoyByVusowfQR0NLJIkAp1n+j9//gMA&#10;AP//AwBQSwMECgAAAAAAAAAhAHQD7avpYQAA6WEAABQAAABkcnMvbWVkaWEvaW1hZ2UxLnBuZ4lQ&#10;TkcNChoKAAAADUlIRFIAAARZAAADfggGAAAAzpPUPgAAAAFzUkdCAK7OHOkAAAAEZ0FNQQAAsY8L&#10;/GEFAAAACXBIWXMAAA7DAAAOwwHHb6hkAABhfklEQVR4Xu39fZRV1Z0v/P52ASqQwlBQRhBbkAjI&#10;6RilacOxCeohx6fVhCQNN0HSmtGYxntH58bcNH+EHs/w1PE+49h/VHujp3vcIZ3QHe0QOgPahI6a&#10;hyd0lHhsYggk5h4RbQSPCFFADCXavO77x36ptdfe9QazoKj6fMaoUTDX3Guvtfaul/Wt+ZuzcNVV&#10;VxcDAAAAgDPSlG8AAAAAoO+ELAAAAAAJCFkAAAAAEhCyAAAAACQgZAEAAABIQMgCAAAAkEDh2mtn&#10;W8IZAAAA4AwVWlpahCwAAAAAZ0i5EAAAAEACmZClLdZt3RpbMx/PrFyS7Xv+WrIyntm6Nda15TcM&#10;Um3rYuvWddHwdNvWlV7fc3Uxuju2Xlqy8pkz3sdZ1W/vvyWx8pnTeC2XrIxn+voYAAAAetQU1ZvW&#10;BRHrZ8WsWZWP9XFg9vLY+szKGCRRy9DRtjBmzVrYIIRYEitvnhIdW9pj1sL6rQwFS2LlPbOjOd8M&#10;AADAGWuKJSvjntnNsWv9rKi9726Lhe1boqN5dtwzWEa0DHmrY9mNs+LGZavzGwAAAIAzVHj4J7uL&#10;C8ZvifYbl0X9rfeSaGuLaGvLbFmyMp5ZXvuX8JqApm1dbL35YGw5MDtmT4mIjsq+l8TKZ5bH7MoD&#10;d22JLeNnx+wD6zOjKnJ9IiJ2Zba3rYutCyLWr49YsGBKpksuIMod464tW2L87NlxoKZfW6zbuiAy&#10;e4n1DUd/1GpbtzUyT1333N1u7+3x54+teg0z22raKtetfA6V58mcz5KVz8TyzIXt2NKeCVtK+ywf&#10;WOfzZq99V9rWxdbsCUdHbGm/MbrMcRocW/6a1Z5vvdK5HIgtW8bH7M43VP3r1+Ox1b/f6l6L/Pu9&#10;N9fkdN5/PZxzyZl+DXX9nu/+/VF/Tg2vNwAAwBDXNHF8RMeOp7u4uVvdMGA5kCkrat/SEVMWPBM1&#10;g12aZ8fsWF/qkw1YDpTbZrWXbg5rahbyfWbFrPYt0TFlQW5umCmx4OaD0V7us35XxJQFmfk5yscY&#10;W9qrZU8xO1cesWRlPLN1QUzZ1flc63dNiQXdzvNRmv9iwfgt1eee1b4lxi+ozLVR3j5lV6yvbF+/&#10;K6ZUt1f0cPyVG+HssR2YHcurx9Y5wqhyX71k5T0xu7kjtrQ3vultW7c1Spek87hj9vK6OXemLLg5&#10;Dlb6lA6s+3lE2tbF1gXjO/c7a1as39Ucs5d3dx1rta3LXdNZ62NX8+xY3u0TR0RMidnTd2SuY+71&#10;6/HYGrzf1u+qfS/XvZfaY8v4Bd2X0NU9psH7r8fXuJHy8UbntVofff0aaouFs9pjS0c5eCmHJD2+&#10;Pxp83a/fNSUWdHcdAAAAhqCmcbV3f91actP0aO7YUnPjvfrpHdERzTFuWrZnR2zJdmpbWBplUf1r&#10;++pY9siW6OjsEbHkppjenHvc6qdjR0dEc83OO2LLI51/8W9btyU6Ykp8pPywtoWzo7ljSzySGaWx&#10;cP2uyoNr+rRnRiS0LVwfu2JK3NxVaVTl+DLPHauXxY2zyqMT2hbWBx1tC0shys3Zm9Huj3/Jyptj&#10;SmSvVYNjW70sHtnSUQpnyuVeHVseaTx6ZMnKuHlKxK71mREc5cc3z64NZWr20bYutnRETKkcWANt&#10;H5kSsesnNc/b9utdETE+JnZxGWu1RWkX2REcbVHaxcQebuBz1zF3jXo+tmkxrjmi4+DLmQ4LY9as&#10;zutU/14qv28zAVde/WPq33+9eo3zKu+vunPO6PXXUEZv3h/TxkVzdETtpaoEqAAAAFT0aQnn1ctu&#10;rN5YlSbL3Rpbc6VDJQdib/bm9iNTIjoORuYerXrz1/n/ZXFj5Qa3vBrL1q25soeIun3XWhINR+a8&#10;fDAT6JT6xIG9uRvE0s198/SbGt7cL7lpejR389xLSjut295W2mncVN1pfZ9OS+Km6c0Ru36dG9FQ&#10;PrbMjfLqZT+JXTElFizP39TnNLhBjmo41hnuREQc6PrAGmpbOKtaptK2rrwqVU15Tk/aYmElpMqs&#10;btWrXXTsiKdrDrf2GvV8bOX+XU7uXAqA6t5L5fft+IYpUu/ef719jbOWlHacO+eX4+BpfQ1l9Ob9&#10;0fbr2BXNMXv5IFpxDAAAoB801dyk9aR647Y1lpcny53VnhuRctrKy9FWgptd60vlGX3aeWl0Qp3V&#10;e+NArqlmBENv5YOivJ6299aUBTVLaTcOHtpiXfni1I4EaaS7YOcMVJaD3ro1FkzpKJWb5EZt9KQa&#10;gFTmmSmXUJ2xXhxb28JSuVs0z47llWudK1Nqnr0891p0F1r0/v3Xu9e407TGO469NTs+3a+hnt4f&#10;nWVG2evRY0UXAADAENO090DXozeichNc/kt/tcymPC9DVyUTp6VablOe9+G0dp77y37FkokxPtfU&#10;1YiB+hEuGc3jootHlXS5vaeb2JzMXB01H9lrUi4TisjP6dJIV+U79SMYeq+0HHTnsXYz2W1XqqUq&#10;5fM7o/KT8gil8r97e2yrl91Yvb7tWzoicnMAdVTnVqn9aLxCU+/ff716jTNebrzjzDmfyddQb94f&#10;pZWpSsdZClzq5mICAAAY4pra1nUzx0T5JrhU/tC4FKJURtO9UslMLoBYclNMzzywYTlErk/PSn/Z&#10;rwuNpo3LHGP5r/91c36Uy0O6SB1Wlx7Uxc1o19sblkp1qatjK41Q6Lz5XxIr76kEXqW5PBZ0Nazg&#10;5YMN5szpufypZ6VRG7t+nSt6+Ug3wzHypo2L5tgVtbsovQ49yr+fauZYOb1jW73sxlhfLdkpBSb1&#10;YVyprKnx5T6T91/+Na61urTjTNlZ1I2cOa2vodN6f6yOZTeuj10NHgcAADCUNXVOopq/cWyLdTXz&#10;fZRvILOTpWZGUzSeo6KsbV1s6cgGAeWQIFO2U7qJzIY9nX3qb0i7VgmN7qnerLbFulwdRqVPdgWb&#10;tnULYkrsip80HKFQOYfmmH1Pdv6O0g33MyuXdG7PrqzTti4W1E3s2r22hfWr65RWD8ocW9vCmN1c&#10;2W95YtWuVgJavSx+sis36qA6WW5PI2C6Uwohaib1LZ9v9Pbm++WD0ZGb7LX0OjQKUfJqV7epff16&#10;c2yZ166iMrLm122lIOGR+tWt2taVypoaXuvevv968xrnNXj/Va9V2Wl9DfXm/dG2LrZurR21Upm8&#10;N5djAQAADGlNUf4LfmU54s45IhbE+C3tNSUcbQvbS2FJpc/y6bGjvbTCSf1f/LNWx7Iby8vflue1&#10;mL5jfe1cEW0Ly8tBd859MX1He2l+jh5vuDNWL4sby0vQVs4jtuTmjVm9LG6ctT52ZebFKC0j3HgJ&#10;5JJSuURpqd3aa1QqHSlv35W5PuUlhBuOEupSWyzMHdvy2QdifeXYlqyMZxaUSmGq+62sYtRF+UZp&#10;7pGI2cs75+s4sL6rkpfeKo9myM5nsiBifXmOnm5Dt4rVy+LG9btq5vlYEOtLZTsNRgXV6NgS63dM&#10;rz537evXm2MrXecD2TlXyksvV69r3Xup/DzdlTXVPabB+6+n17ih8tdQdJ7TgthyGl9Dq2NZKVWp&#10;Bic9vj/aFsas9Qc6t2+tLPncebxLVj6Tm0C4fsRP27r6OW8AAAAGk0JLS0sx33h2tMW6rQsi1vc1&#10;hAAAAAAYePq0hPPpKi33rNwAAAAAGLzO2kiWtnX5JWp39VAeAQAAAHD+OGshCwAAAMBgdlbKhQAA&#10;AAAGOyELAAAAQAI9hixt6zqXbd26dWtumdYBpm1dbN26rot5XkpLyna9/eyqW/J2ycp45rxd3rZ+&#10;ud4+W7IynjnTfZxlbev66euhbV3dRNE9a4t1qY+lbV1s3bo1nunbgQAAAAxZXYcs5ZveBbE+Zs2a&#10;Vf1Yf2B2LO/zDeBZ0rYwZnUxme6SlTfHlI4t0d7F9rNt9bIbY9aNy2J1REQsiZX3zI7mfCfopbZ1&#10;C6JmXmkAAADOui5ClvJN/671MWthbSTRtrA9tnQ0x+x7Ev/VvJ/VhhoAAAAAaTVVRqzUlAS0LYzZ&#10;zR2xpWHtxup4+ifroz0XWCxZ+UxNWVFtiUGlnKRSslP+aLD/2vKk7IiZ8mNrSiKWxMpnMiVAjcqF&#10;yufXuNyp9PhnVraV99OoT1dy55Iv/ak7v9rj7ywXaot1W5fH7OaImLKg9vi7PfbInH/nR90lLZd8&#10;NL6mXcg/b6P99uR09zGx9nH1j6k/5/z7KF/iVl/u0s1r142a/T6zMibmO+T79OZaR/41eiZWNthx&#10;/pw6j7l0PRZMiYjm/Ciz3HnmvzYaXMv66w0AAEBvNcXqZXHjrFlx47LOyGTJxPERHTvi6S6Gfaxu&#10;a6sJWNrWbY3lsyO2tJfLitq3RMxeXndzO2XBzXGw0mf9rogpC2pu6trWbY0FU3bF+kp50voDMXt5&#10;5cavLRa2b4mO5tlRGVyzZOU9pTCovYsSoLZ1sbV0YOVyp/bYErNjee6munn2ghj3k85j72ieHfd0&#10;e3fcFuu2LogpuzpLqUplVOWb2NXL4sb1uyKm3Fy94S2Vc+yK9XWjadpi4az22NIREbvWd5Y79Xjs&#10;S2LlM8tj9oFMOdf6XTFlQeYmu21dbF0wvvN1mTUr1u9qjtnL8zfbGUtWxjPLZ8eB9Z2Pad/SUbvf&#10;npzBPqbMnh47Mu+RKQuyN/4Nzrl9S3RMWVB9r7Wt2xoLxm+J9sz2mL08s48eXrsu5N+b7Tumx+xc&#10;fU6+T+37twtt62Lrgimxq3Kt2nfE9NyO685p1vrY1Tw7lq9ri4jVsezGWbF+V0R0bIn2WTfGstWV&#10;kCt3nrumxILqeTa4lvn3DwAAAH3ScCTLtHF9mB1kycq4eUrErvXlm7sohQyPbOmI5tm14UfHlkc6&#10;+7Stiy0dEVM+Uk1MyvvJPKZtYZSyinKwUN7vlAXrom3JyrhndnPtPmssiZWlHWYCpNWx7JHaoCai&#10;FG5U/796WfxkV0Tz9Ju6HN2wZOXNpcAks5O2hetjV0yJm6upysJSoHHPyljSti4W5M+tW7059mkx&#10;rjmi4+DLnQ9rWxizKjfZEdH2kSkRu35Sc33afr0rIsbHxC5ObslN06O5Y0tNMLD66R3REc0xblq2&#10;Z9fOZB+175Hc67/kppieH2G1+unY0RHRPG5aRCyJieMj4sDeziCrHCJ2BnO9eO3yGrw3Vy97pBSM&#10;ddOn7vjrdL7O2fffIzU7bovSy5gN59qi9DJO7GK/EW0LZ0dzx5Zo7/I8e37/AAAA0DddzMnSB9PG&#10;RXN0RPZeLao31VOikqFERBzY2/Xd25Kbpkdz7Ipf51KItl/vimgeF5V789XLfhK7YkosWF66iXyk&#10;yzvCBjeR0XlTXg13okGfbi2Jm6Y3R+z6dS4wKd34lm72yy3rSqHI8lLCUhvsdKs3x15+vtnLuyx3&#10;aVs4qzqnTrXcZEH306Nm566ploAt79ukvKe/j47YkRs+VfP6r14WN9aM1NgaWyulVhERsTqe3tFR&#10;X3ZV1fvXrsa0cQ3em6tj74HO//X2/Vur9Drvyj1odXbH0RYLqyFRZ/lP9y9jg7ApovM8p98US3rx&#10;/gEAAKBvGoYsLx/M/iW9Nw5EN/lJH0yJBTVzSDQKBdpiXfkv/bV/3W+su2DnjExZUHucjW58y6Ni&#10;Irqa36Z7PR1728JSGU5pLo7ycdTWX2WOraNUNrR+V3YX9TJzqSyf3VwqY2nfEn16R6TYR0OZOUSW&#10;lydmrpRala1edmP5HDPvpXyI0JvXLmPJxPH5poiGXye9ef9mLJkYDff88sGaa9U5H8uC8gpZ5fKg&#10;HtSFdDk9vn8AAADok4Yhy+q9ByKap8dNXf15u21dblLPrspP6ke4dC8zn0XNR6YEo1wmFBGlsqHs&#10;wxsY3/jAerwB7VFmrouaj+xwlXKZUMTprcbUm2NfvezG6nO3bymN4iiVfnWWopS2964MpFpmUt5n&#10;70ffdEqxj4qagKMyIXNlzpaudty2sPP1WL+rFCJkw4PevHYZtSNLOtWX1fXi/Zu1em803PO0cZ2j&#10;fqplSOV91c3p07UuR+ZkRrh0/f4BAACgrxqGLKX5UppjdsObzvLNe2Vi3JcPNpxro1Q+0fsRLqUb&#10;2fqwpnMVnig99z2VG/jS/BILuvzL+8txsDpXR8aSm2J6c8+jRLpWLhOpmw+jslJRpbUt1pXLhHo3&#10;mW7W6R376mU3xvpq2UvjUpS2j3QzsqJcZtKx4+nalaNumt6LUp+KM9lH/ftoWqluKl6uBC75CZnL&#10;16RLbQtL4cH4ibGk169dzssH60rfqiU5Zb17/+aVXuds6VpUzrOiYalSaZ6WrnV1nqXHdRUw1r5/&#10;AGoVi0UfPnz48OGj+gE01jhkqUyyOmVBXflA27rlpdEEj5T/ol4uialZlaQ6KW3PI02qKhPFZle+&#10;Ke+nWhbUtjBmN1fKhNpiYYMVijqtjmWlA8vcPHeGNI0f0zttC7Oru5SUVjraFT8pDxcpTbBaLhOq&#10;TgR8Ty9XbunNsZfm56gJBiqjHn7d1nkDn510NTOypvF9dOnmvGbC4szIoa5G1tQ6s33kV0dakJn0&#10;tTTCKjtpcfmaRCVQKJcT1by4bbFwdnM19OnNa1en+h7vfG+WHpPp05v3b53O17l6OJlrFdEZ8GQn&#10;5S2tVBXdzPWSmQ8oc56VFa5K59nT+6d0TrNyK48BQ4dfpgHojp8T0Fih5ctri8+Ulwquv5kqL/Oa&#10;vZns2BLtDUoWlqx8JpZnOu5any0TKS2bGzVtmSVksyugrKudH6O6n/KywM27GvXviC3tN8ayaeui&#10;9DS1N/jPZCddrXl86Rim76g99+qSuQ3Os1N5KeDq/3d1Pm95Wd6OmmtauZalfi+vfCaWT9/R+Rzl&#10;x0SUz2V1T8ceDY4hcs+Z374r1rcfjJu7fL2jwWveEVvafxLjlpeXA244uin/+p7GPpasjGeWT48d&#10;63fE9AWVc85ci2q32vdZx5b2+Mm45eWlkxdGW91z9+a6ZV67btS8Nzu2xJYDs2N27n3S5fu3O9XX&#10;PkrnvOVAzJ49vvPca7aXzqf94M3lZdPr3yudz5k7z7qv3fx1yL1/Mktx93gOwKDhF2UAzkShUMg3&#10;wZDSQ8gCAAwFwhUAUhK2MFR1US4EAAwVAhYAUvOzhaFq2MjrP9f2JzdMjNj7XPz9P/86vx0AGMRS&#10;/hKccl8AnDspR6Gk3BecDwotLS1+IwKAIeh0QpHTeQwAg8fphCan8xg4XwlZAGAI6ktYUuk7fPjw&#10;GDZsWPXDL80AQ0OxWIyTJ09WP06cOBHRx/CkL33hfCZkAYAhprcBS6VfU1NTjBw5MoYNG5bvAsAQ&#10;dPLkyXj//ffj1KlTEX0IUHrbD85nJr4FAOpUApYRI0bE6NGjBSwAVA0bNixGjx4dI0aMiOhDeA9D&#10;gZAFAIaQ3vwinA1YRo4c6S+PANQpFAoxcuTIPgUtvekD5zshCwBQlS0Ruuiii/KbAaDGRRddFE1N&#10;pdtKIQoIWQCAsuwvxxdddJERLAD0qFAo1ITyghaGOiELAAwR3f3im91WKBRi+PDhNdsBoCvDhw+v&#10;CeZ7+/MGBiMhCwBQVSwWBSwA9Nnw4cMFKCBkAQDyvxRbSQiAvsr/7Mj/bIGhQsgCAERkfiE2kgWA&#10;vqqELMIVhjohCwAMAX35pbeySgQA9FZ+JEt3+vIzCc43fosCgCEs/4tu/v8A0Fv5nyH5/8NQIGQB&#10;APwiDEAyfqYwlAlZAAAAABIQsgAAEf7yCEACfpYw1AlZAAAAABIQsgAAAAAkIGQBAKoM8wbgdPkZ&#10;AkIWABjy/FIMAJCGkAUAAICkBPgMVUIWABii/AIMQH/zs4ahRsgCAAAAkICQBQAAACABIQsAAABA&#10;AkIWAAAAgASELAAAAAAJCFkAAAAAEhCyAAAAACQgZAEAAABIQMgCAAAAkICQBQAAACABIQsAAABA&#10;AkIWAAAAgASELAAAAAAJCFkAAAAAEhCyAAAAACQgZAEAAABIQMgCAAAAkICQBQAAACABIQsAAABA&#10;AkIWAAAAgASELAAAAAAJCFkAAAAAEhCyAAAAACQgZAEAAABIQMgCAAAAkICQBQAAACABIQsAAABA&#10;AkIWAAAAgASELAAAAAAJCFkAAAAAEhCyAAAAACQgZAEAAABIQMgCAAAAkICQBQAAACABIQsAAABA&#10;AkIWAAAAgASELAAAAAAJCFkAAAAAEhCyAAAAACQgZAEAAABIQMgCAAAAkICQBQAAACABIQsAAABA&#10;AkIWAAAAgASELAAAAAAJCFkAAAAAEhCyAAAAACQgZAEAAABIQMgCAAAAkICQBQAAACABIQsAAABA&#10;AkIWAAAAgASELAAAAAAJCFkAAAAAEhCyAAAAACQgZAEAAABIQMgCAAAAkICQBQAAACABIQsAAABA&#10;AkIWAAAAgASELAAAAAAJCFkAAAAAEhCyAAAAACQgZAEAAABIQMgCAAAAkICQBQAAACABIQsAAABA&#10;AkIWAAAAgASELAAAAAAJCFkAAAAAEhCyAAAAACQgZAEAAABIQMgCAAAAkICQBQAAACABIQsAAABA&#10;AkIWAAAAgASELAAAAAAJCFkAAAAAEhCyAAAAACQgZAEAAABIQMgCAAAAkICQBQAAACABIQsAAABA&#10;AkIWAAAAgASELAAAAAAJCFkAAAAAEhCyAAAAACQgZAEAAABIQMgCAAAAkICQBQAAACABIQsAAABA&#10;AkIWAAAAgASELAAAAAAJCFkAAAAAEhCyAAAAACQgZAEAAABIQMgCAAAAkICQBQAAACABIQsAAABA&#10;AkIWAAAAgASELAAAAAAJCFkAAAAAEhCyAAAAACQgZAEAAABIQMgCAAAAkICQBQAAACABIQsAAABA&#10;AkIWAAAAgASELAAAAAAJCFkAAAAAEhCyAAAAACQgZAEAAABIQMgCAAAAkICQBQAAACABIQsAAABA&#10;AkIWAAAAgASELAAAAAAJCFkAAAAAEhCyAAAAACQgZAEAAABIQMgCAAAAkICQBQAAACABIQsAAABA&#10;AkIWAAAAgASELAAAAAAJCFkAAAAAEhCyAAAAACQgZAEAAABIQMgCAAAAkICQBQAAACABIQsAAABA&#10;AkIWAAAAgASELAAAAAAJCFkAAAAAEhCyAAAAACQgZAEAAABIQMgCAAAAkICQBQAAACABIQsAAABA&#10;AkIWAAAAgASELAAAAAAJCFkAAAAAEhCyAAAAACQgZAEAAABIQMgCAAAAkICQBQAAACABIQsAAABA&#10;AkIWAAAAgASELAAAAAAJCFkAAAAAEhCyAAAAACQgZAEAAABIQMgCAAAAkICQBQAAACABIQsAAABA&#10;AkIWAAAAgASELAAAAAAJCFkAAAAAEhCyAAAAACQgZAEAAABIQMgCAAAAkICQBQAAACABIQsAAABA&#10;AkIWAAAAgASELAAAAAAJCFkAAAAAEhCyAAAAACQgZAEAAABIQMgCAAAAkICQBQAAACABIQsAAABA&#10;AkIWAAAAgASELAAAAAAJCFkAAAAAEhCyAAAAACQgZAEAAABIQMgCAAAAkICQBQAAACABIQsAAABA&#10;AkIWAAAAgASELAAAAAAJCFkAAAAAEhCyAAAAACQgZAEAAABIQMgCAAAAkICQBQAAACABIQsAAABA&#10;AkIWAAAAgASELAAAAAAJCFkAAAAAEhCyAAAAACQgZAEAAABIQMgCAAAAkICQBQAAACABIQsAAABA&#10;AkIWAAAAgASELAAAAAAJCFkAAAAAEhCyAAAAACRQaGlpKeYbAYDBpVis/3Ffact+LhaLMXbs2FxP&#10;yBj37fjcwuujOd/ejRNHj8bJk4fj7dd/Fb/6xd/EG+++lO8yoF31ye0xb2KmoeP5ePy7X4y3M039&#10;YtiXYvan58fb/3RHvJrfBgPQoUOHolAoRKFQiIio+5zVqA0GAyNZAADoV8MvvDAuHNUaE6Z/Iv5w&#10;yZr4zPV35btQY2J8YOo/xefu/vP46PgxMSy/GYABS8gCAMBZdGGMu3ZFfOp35+Y3EBEx7PNxzSef&#10;jM/Pv7pPo4UAGBiUCwHAEKBciGROo1yooRPb4yer/kgZTE7L3J/FZ2eOybS8GptW3h6vZFpgoFIu&#10;BEIWABgShCwk0yBk2ff01fHky5mGrGFzo3XaivjEx6+MUblN+56eH0++vDfXOrQJWTifCVlAuRAA&#10;AP3p5LOxf/vt8f3n3shviQ9c8ol8EwCc14xkAYAhwEgWkunrSJaKBo/rePGB+N6zj2Zasm6NSz/6&#10;pzHnI1fGxaMujOHl1qPv7Y/9u5+Nn//rX8TbJ3MPaWDYB/5LXHfTbTHjkjFxYXknJ97bH6/9+vux&#10;5VcPxrt1x1U/cqT3qwvdGpd+9K6YNfXKaPlg5/NFRMSJo/HeO2/Enp0bY9uvHox3M5ui0XM0dDi2&#10;r/tYPHcwIqY9EXffdGXnpr2Px7d++KuYcevX4mOXjylfr6Px3oHt8bMNd8Sr+Scc9vn4nd/7THx0&#10;8tXR8sHO63vi6NF4953t8crzj8YL+57KPQi6ZyQLGMkCAMBZMHLSlLp5XE4e259rKRk2YWV85osP&#10;xu0fuzrGZQKWiIgLR7XGpJmfjc/e/bO4aWp3k+dOjNbrN8UdSxbHRyfWBh7DR7XG1I/9aXz+j/8p&#10;rhyZfcwZuPi/x21ffDBu/9i1MWF8LmCJiBh+YYwaf2VM+9ifxue/+OP4Dxf3mKj0UXNc9ckV8QfV&#10;gCUi4sIY1XxhnKgJWGbEpdf/OP747rb4z9deG5dkApYorwT1wQ9dG7//qQfj7s99N37nA6mPE2Bw&#10;E7IAANBPZsTID3w+LvvoE/GZj7Xmth2Nt15vMFLikm/Hwk99PMZdmN+QNyamzv/ruG1a46Cl5T8+&#10;HguubY1udzPq6rj5tgST+MbX4xOf+URM6PbJMi68LOZ85m/jygvyG87AxE/EvIn1B/DO9kfjf1X/&#10;NzeuvOXbcfu1l3V/XSo+eG3854WP9kMgBDB4KRcCgCFAuRDJ1JXXnJ6jrz8e33vqL+JYTevX4xNf&#10;/GJckU0A3ns1/seGtnjprZ9HXHBXXHPL1+L3s2HCiVdj0z/cHq9kd3Txylj4+Y/HBzNNcXR/bH/6&#10;wfjZa9+Pk8PmRuvvtsX/9rFGYUPfy4U+cP2m+Py1mRDpvVfjf2x4MF59a2Pp/C74TPzO9V+LeTNr&#10;Q5/3dvxVfPeZb2Za+jDxbb5cqKxjx5p48tn/Gu82KKUa+bs/jiU3XFbTdvTAL+Nnzz4Yr7z1864n&#10;KX7vl/HEP9wRv8m2QQPKhcBIFgAAzraO5+PHG/IBS8TF199WG7AcfTU2rbu9FLBERBx7NF744Zdj&#10;85uZPsOvjOuuvyvTEHHptdfXBixxOLY/tTiee+37cTLKk/H+6hOx7qdvxImafqdnwiW1o3T2/eJP&#10;46VKwBIRcez78b+eXRzP7T4aJ97bH/t2/DQ2PdkW33+2NmA5Y+/8NP7PZxoHLBH/Jf7g+tqA5cTe&#10;J+P7/3RHKWCJzkmKv/v956Mj23HUtTFvbu01BqAxIQsAAGfJ0XjrxW/HP373i/GbuiDg1rhqcm1Y&#10;cXT3xnjl/ZqmiHg2/uf2V2tami+fHy3V/90VV+bLZvZujOfeql8q+v3tj8YrNWlCGq3TVkTLsHzr&#10;3nh1w7Xx7X+YF08+syxe2fOP8X7dNTgz7+x+PH6bbyy74Hc/HlfUzBOzP/7nT/+8bgLeiIh4a0X8&#10;j387WtPUPO0z8Ts1LQA0ImQBAKB/HX01Nq/70/j7ldfGPz/7l41v7OPjcUnt8JN4e9+DtQ0VBw/U&#10;jrRoviwmVOc3+Wh8MFfL9Nbux2sbqh6NV/fWhgmnY99btRP4Dv/QJ+Kzd2+PO/7oifj49f8lWkf+&#10;fs32/vLbNxvMcVM26fLaUSzxzkvxUleJTOyNN7Zvj5orM/yymHRJtgGARoQsAACckX1PXx3fWnl1&#10;fGvlXbH6+0/GnvzokAuvjDmfXBFXdbdSzcWXxQdyTRNu2h53L2vwUTcnTHNcXAloxo2v28/JY+Vy&#10;mAbePngg39Rn7z7/ZLzWIKsZNf7KmHbt4lhw56Nx97Jfxh1/9ETcMO2uSDnfbafD8V7j9Coi7opL&#10;cwFWvHegi7CrrKMjagcRjYkP5vcBQB0hCwAAifw83n/rz+P//O4Dsb1B0PIHC/82rupqyeT8ksd9&#10;cvoBwLFjDdKRPvvL+PG6NbEzf841Sks4X33Tirhz2S/jU3O/Hl1digHh3QO5kAWA3hCyAACQ2KPx&#10;3JM/jXfyzRdeGfM+8+3M/Cnn3gUX1K8vdFre/a/x9Hfnxz/+85Oxfe/hHibUvTAumfnF+FTSyWSP&#10;RpK8qOID4wd2CAQwQAlZAABI77fL4se/rJ2rJCIimq+PT/zHBuHCwTfqylc6y5B6/njy5cp+6stg&#10;hl3Q9ZwoLePG55vOwN54d9+fx3M//Fh8e+X8eOwf/zY2/fKXse/A4TjaIHVpnnlX/IdktUMd8dv8&#10;iVc9Gr/JJ16j6suqatSVXR2Od/L7AKCOkAUAgH7x2+e/Gf+/BiU0zR/5Usy+ON/6qziY6/uBSxqE&#10;MT36VbyT288lkz9b21D1pbjq8jMdyTIxLhj5pfidq1fGxz+5Ke5Yuj1umzYxIvbGsd8+GK88f0c8&#10;+U8fi39Y9dl4/Nf50Kk5Ls5N0ttf9rz+Rm3DB2fEjLrXoGJiXDb1ytoKrqOvxqtvZRsAaETIAgBA&#10;P3k0frbx+dqVgCIiojU+etN/z5Wj/GO8tLM2hGie+vmu53DpUoMVgybOjxsuqZ90d+TVi+PKUfnW&#10;PvpAW3zqzj+P//zxj8e0ia0xanjEhKtXNCi1eSne3v1G7Yo9Z9Gxl38VtRlJa/yHj/9V49EslzwQ&#10;f/Dh2vDpne3/GL+paQGgESELAAD9560V8ZMXD+dbIz70ibh5Wm0Zz29/+Wzsy5bVXHhlzFv4RMy4&#10;ZG4Mi4iIGTHykr+K/+2Pt8cX/3hT3Pafvh3XXPGlGHlBbYDym+d/mgsUxsTVt66JG674TGk/wz4T&#10;vzN3Uyz8+GVnNt9uRMS7fxvbXs9FJx/6RHzm1r+K1pEzyg3l455/bdREF++9Gq8ezDZEvP1WfrWj&#10;y+KySTPK+/hatJ5uedGxP4//8eva12H4xNviM3/03bjqkvLrMGxutF79RNzxmdzqTR3Px6bnv59t&#10;AaALhZaWlmK+EQAYXIrF+h/3lbbs52KxGGPHjs31hIxx347P5ZZQ3vd0Zk6Uhu6Kj92xIn43Xxpz&#10;dHv8X9/+o/hfmaaR056IhTddWRtG9ODo3sdj3Q//omY1nIuv3xSLrm3NtPTWq7Fp5e3xSqblqk9u&#10;j3nZHKfj+Xj8u1+Mtyv/H/nf4rbPfTYm9OWg42jse/rL8eTLz9Y2N7i+nQ7H9u9/LJ57KyKmPRF3&#10;33RlZlv9cdebG1d98q9j3sQ+HOjRV2PT926PVyw1RC8cOnQoCoVCFAqFiIi6z1mN2mAwMJIFAIB+&#10;9mj8bEODsqELr445uRV23n/5T+P7G7fX9+1Cx+tPxj/nApaIiN8+vzjW182BkvPO8/GTnvr0xvt/&#10;EU9+79ux/UBvi4EOx86NK+oDloiIg38b2/LlTlWnv1R1ybPxyg+/HD96sXdlS0cPPB8/ErAA9ImQ&#10;BQCA/nfwi/HjXLlKRETzzD+Lj43LtuyNd3f+UXzvW22x6cVX4+B7R3PLIR+No+/tj307fhw/Wv3Z&#10;+N5Tfx6/rdlesTf2/+u8+Pt1T8bLb9YuqXz0nVdj+9Nt8fff+2K8M6x+VMfJfENvvP+X8dw/3VZa&#10;wvn1/fHe0VyMceJoHH3njXj5Z38b//itj8XTO5+q3V71bLzywxXxf/3y1Xgnu4vy499676OZxtPx&#10;bLzx7CfiH761In70s1/GW+/UXt8TRw/Hwdefj03fvyv+4Z++GG8IWAD6RLkQAAwByoWgsZa5P4vP&#10;zhzT2ZAvBQJ6TbkQGMkCAMAgc9Wt2+OPKxPjTvtatIysnWC308T44KhMwBIR8c4bAhYATpuQBQCA&#10;QeVgx+G4cFRrTPjw9fH7N/1pfPbOR+OPP/lXcXFmFaJhIz8fvzN3Tdwwueah8drLf13bAAB9oFwI&#10;AIYA5UIMKSP/e3zqzk/EJfn2nigVgjOiXAiMZAEAYLB5//8ZT/7zT+Ngb5bQqXjnl/Gj7wtYADgz&#10;RrIAwBBgJAtD061x6dWLY8a0GTHpgxfGhRfWriR04ujh+O3BV+PVX/5j/M893z+9VYWAKiNZQMgC&#10;AEOCkAWA/iZkAeVCAAAAAEkIWQAAAAASELIAAAAAJCBkAQAAAEhAyAIAAACQgJAFAAAAIAEhCwAA&#10;AEACQhYAAACABIQsAAAAAAkIWQAAAAASELIAAAAAJCBkAQAAAEhAyAIAAACQgJAFAAAAIAEhCwAA&#10;AEACQhYAAACABIQsAAAAAAkIWQAAAAASELIAAAAAJCBkAQAAAEhAyAIAAACQgJAFAAAAIAEhCwAA&#10;AEACQhYAAACABIQsAAAAAAkIWQAAAAASELIAAAAAJCBkAQAAAEhAyAIAAACQgJAFAAAAIAEhCwAA&#10;AEACQhYAAACABIQsAAAAAAkIWQAAAAASELIAAAAAJCBkAQAAAEhAyAIAAACQgJAFAAAAIAEhCwAA&#10;AEACQhYAAACABIQsAAAAAAkIWQAAAAASELIAAAAAJCBkAQAAAEhAyAIAAACQQKGlpaWYbwQABpdi&#10;sf7HfaUt+7lYLMbYsWNzPYeGRtcIoK8KhUK+acg4dOhQFAqF6jXIf85q1AaDgZEsAMCQUAmRuvoA&#10;SCH/vSX/AQxuQhYAYFBzYwMMJL4nweAmZAEABiU3MsBA5nsUDE7mZAGAIaDRL/KVtuzn4iCYk6XR&#10;uUZEHD16NI4cORInTpyI48ePx6lTp/JdAJJramqKESNGxPDhw2P06NFx4YUX5rtEDJI5SszJAkay&#10;AACDSKOApVgsxjvvvBNvvfVWHDlyJI4ePSpgAc6aU6dOVUPet956K955550uv1cB5z8hCwAwKDS6&#10;QTl27Fj85je/iY6OjvwmgHOio6Mj3nzzzTh27Fh+U8PvY8D5RcgCAAxa7733Xpw4cSLfDHBOHT9+&#10;PN577718MzAICFkAgPNeo7/+Hj161AgWYMDq6OgwmgUGISELADAoHTlyJN8EMKC8++67+SbgPCdk&#10;AQDOa1391ff48eP5JoABpatyxq6+rwEDn5AFABiUhCzAQOf7FAw+QhYA4LzV3V97u9sGMBB0t5y8&#10;72FwfhKyAAAAACQgZAEABh1/AQbOF75fweAiZAEAAABIQMgCAAAAkICQBQAAACABIQsAMKiY3wA4&#10;3/i+BYOHkAUAOC+5KQEABhohCwAAwAAkTIbzj5AFAAAAIAEhCwAAAEACQhYAAACABIQsAAAAAAkI&#10;WQAAAAASELIAAAAAJCBkAQAAAEhAyAIAAACQgJAFAAAAIAEhCwAAAEACQhYAAACABIQsAAAAAAkI&#10;WQAAAAASELIAAAAAJCBkAQAAAEhAyAIAAACQgJAFAAAAIAEhCwBAv2iPjbt3x+7du2P3xvYut9Vt&#10;6idL17xQOpYX1sTS/EYAIAkhCwBAf5t6S6yRbADAoCdkAQDod2NizleNIAGAwU7IAgBwNoyZE1/o&#10;RWlQ+8ZyiVH544XcEJjK9hfWLK3pW+nXqC1vZqV0aPfu2L17Y2QPq/r4jRsblDtlSqAalR4tXRMv&#10;7N4du3e/YOQOAEOSkAUAoJ8dPnw4IiKmLqoNNGotjTUv7I5FU2tbx8y5r8GcLqX2bN8xc74aL+Qe&#10;P2bOffVzvoyZE4vmjMk0TI1FuaCl1Dw1Krs6vP/FcoCyqNoWUdrXfY0eCwBDlJAFAKCf7d+wIXZG&#10;RMTUuKWLIR5L13w1StnH4dh8/+SYPHlyTL5/cxyOiJi6qD4siZ2xdvLkmDx5bXnfY2LMmHxbROuk&#10;+ufbuTa3/4bH1Xkc1yxeFe1fmBNjIuLw5vtLj508OdbuzD121eK4ZvLkmDz5mli8Krc7ABgChCwA&#10;AP1uecwvJRIxZs5XG5TSLI1bZpZGlxze/I3OgGLV4thQTkumXpdLWXZui+UREbE8tlUSlUZteYc3&#10;x3dKnWr2P6Z1ZrZXxM4NmaCkPa4rD2EZM+e+arlQZdRM3WMBYIgSsgAAnA3LvxObD0dpEtwvXJff&#10;WrV/T+0QkBf3l8aa5B3e/2K+qWFbnf17IvsMXe2/T1onmdQXAIQsAABny6pY/I1K+U/nfCd5+fKe&#10;ma3Z+VMSyAUifd1/tdQo+3HN4prgBgCGKiELAMDZkinPqbUqNrxYGlFSU060dE3cUk5jdm6r1Pic&#10;oewqR73ef2f50dRbKisKlSbq7W4VIwAYaoQsAABn0fL5nZPSZq1aXJkcd0zMua+8RPJ9pclmY+fa&#10;mN9dBtJHUxfl9h87o9uMJSKWf6c8CmfMnLhv9+7Yvfu+8kS9O2NDZfIWSzgDMMQJWQAAzqrl8Z3S&#10;5Cx17fOrK/Z0Orz5/picMmE5vDnW1jz/zlg7eX55wtxurFoc11RXI6ro5WMBYIgotLS0FPONAMDg&#10;UizW/7ivtGU/F4vFGDt2bK7nwNTonCLTvmfPnvwmgAFn0qRJERFRKBTymyK6aR+IDh06FIVCoXrM&#10;+c9ZjdpgMDCSBQAAACABIQsAAABAAkIWAAAAgASELAAAAAAJCFkAAAAAEhCyAAAAACQgZAEAAABI&#10;QMgCAAAAkICQBQAAACABIQsAAABAAkIWAAAAgASELAAAAAAJCFkAAAAAEhCyAAAAACQgZAEAAABI&#10;QMgCAAAAkICQBQAAACABIQsAAABAAkIWAAAAgAQKLS0txXwjADC4FIv1P+4rbdnPxWIxxo4dm+s5&#10;MDU6p8i079mzJ7/pnBo9enSMGzcuLrroohg5cmQMHz483wXoBydOnIj3338//v3f/z0OHjwYR44c&#10;yXc5pyZNmhQREYVCIb8popv2gejQoUNRKBSqx5z/nNWoDQYDI1kAAPpRoVCIyy67LKZPnx6tra3R&#10;3NwsYIGzaPjw4dHc3Bytra0xffr0mDhxoht8oN8YyQIAQ0CjUR9GspwdM2bMiNGjR0dExMmTJ+PU&#10;qVNx6tSpfDegHzU1NUVTU1MMGzYsIiKOHDkSL730Ur7bOWEkCwwuRrIAAPSTiRMnxujRo6NYLMbx&#10;48fjxIkTAhY4B06dOhUnTpyIY8eORbFYjNGjR8eECRPy3QDOmJAFAKAfjBo1Ki699NKIiDh+/Lhw&#10;BQaASuAZETFhwoQYOXJkvgvAGRGyAAD0g9bW1igUCnHy5MkuS5uAs69YLMbJkyejUChEa2trfjPA&#10;GRGyAAD0g4suuiiiPA8LMLBUvi4rX6cAqQhZAAD6QaUMwSgWGHgqX5dCFiA1IQsAQD+orGICDFwj&#10;RozINwGcESELAAAAQAJCFgAAAIAEhCwAAAAACQhZAAAAABIQsgAAAAAkIGQBAAAASEDIAgAAAJCA&#10;kAUAAAAgASELAAAAQAJCFgAAAIAEhCwAAAAACQhZAAAAABIQsgAAAAAkIGQBAAAASEDIAgAAAJCA&#10;kAUAAAAgASELAAAAQAJCFgAAAIAEhCwAAAAACQhZAAAAABIQsgAAAAAkIGQBAAAASEDIAgAAAJCA&#10;kAUAAAAgASELAAAAQAJCFgCAfnD8+PGIiCgWi/lNwABR+ToFSEXIAgDQD957772IiGhq8usWDDSV&#10;r8vK1ylAKn7qAwD0g/fffz8iIoYNG5bfBJxjQhagvwhZAAD6wf79++PUqVMxbNiwKBQK+c3AOVIo&#10;FGLYsGFx6tSpOHDgQH4zwBkRsgAA9INjx47F3r17IyJixIgRghYYAJqammLEiBEREbF37944duxY&#10;vgvAGRGyAAD0kzfffDOOHDkShUIhLrjgghg+fLiwBc6BpqamGD58eDXwPHLkSLz55pv5bgBnrNDS&#10;0mLKewAY5BqtcFNpy34uFosxduzYXM+BqdE5RaZ9z549+U3nRKFQiIkTJ8aHPvQhAQucY8ViMd58&#10;883Yu3dvl99DzrZJkyZFlL9XNNJV+0B06NChKBQK1WPOf85q1AaDgZEsAAD9qFgsxhtvvBE7duyI&#10;/fv3R0dHR5w4cSLfDegnJ06ciI6Ojti/f3/s2LEj3njjjQETsACDj5EsADAENLqhMJIF4NwzkgUG&#10;FyNZAAAAABIQsgAAAAAkIGQBAAAASEDIAgAAAJCAkAUAAAAgASELAAAAQAJCFgAAAIAEhCwAAAAA&#10;CQhZAAAAABIQsgAAAAAkIGQBAAAASEDIAgAAAJCAkAUAAAAgASELAAAAQAJCFgAAAIAEhCwAAAAA&#10;CQhZAAAAABIQsgAA9Lf2jbF79+6ajxfWLM33GpyWrokXdu+O3btfiP445aVrXjiNa9keG8/omCqP&#10;3x0b2/PbABjKhCwAAP2ofePu2L1oar45xsy5L3a/sCZO6x6fiPK1vW/OmHxzj9o3LoqpsTPWTr4m&#10;Fq/KbwWA0ydkAQDoJ0vXvBClfOVwbL5/ckyeXPq4f/PhUocxc+KrpzeUgjOwfP7kmDx5fizPb+i1&#10;5TG//FrOP/2dADAICVkAAPpFe3yhPMpi59raEROrFn8jNh+OOLz5/rgmN5SifWP3ZUXV7Rs3VktW&#10;dm9sj6VrXij9+4WNsfGFcntmpEztfhuXyfT03F3pzb7rVMuIOs+hTr7Mqtpnaax5YXc5wCqPCio/&#10;b1fXp3OX3Z9j5+Mz13T37ti9e2Nk9tJFuVDpuHq6Fj0dQ3+XWAHQf4QsAAD9YemkaI2IiJ2xrW60&#10;w6pYfM3kXMBSGxxUjJlzX+MAYurUqHQ9vP/FzvYxU2NqpYJm/55Y1XC/Y2LOfdmAoFGfbp67qtHj&#10;8vtuoH1j7L5vTtQU+kxdVBMKLV3zQn2Z1dRFPRxPRt31aXSs3Zzj1EW5UqSpsajb8q722Lj7vqit&#10;XhoTc+7LBiV9PAYAzjtCFgCA/jCztTZE6MHSNV8t36BnSovu3xyHo3TDX38P3tkvPxpm59ry4+cv&#10;j2j/Qmm/hzfH/eUSl8lrd0ZExNRbSqFB35+7rBf7rrc01txSShmqxzn5/th8uFQ+9YX2qBkFdHjz&#10;/bnjuSXWLC2FVOWnKvfJz69Se336fo6d/TrLu2bGLY1PKpauuaUc6uyMteVrUTq+MTGndFK9P4ZV&#10;i+OayZMbnBMAA52QBQDgnFsat8yshArf6LyxXrU4NpSDhKnX5VKAnRsa34Af3hzfyYycab+uWlMT&#10;91VKVKp1Nq0x83Seu6znfTew9JYoP11MXVQpmekcAdI6aWnNKKANlQPqa/BQc31O4xwzj1+14cVS&#10;ENKNma2V/X+nOtdLae6Xcth1OscAwHlHyAIA0B9e3N/jjXkj+/fUJggv7j+dvfRWa0zKjMxI+9y1&#10;++6tMa0z+zwKqC/SnmPF0phUSoV6pX+OAYCBQMgCANAfVu2J/RERMTUaDVBo39h4stfWXDJRGSFx&#10;xnauLZfmZD9qR4Wc9nP3Yt/1aldcqn7MX37aAVVvnPY5dmtV7Cm92L3SP8cAwEAgZAEA6BfL4zvl&#10;uTymLqpdJaa6tPPUReWVZVbFhhdLfcfM+Wpn36Vrojx9Seysnz23V5Zvq9Si3FLdb+dKRGti6Rk8&#10;d8/7bmDVhig9XedcJXWr9WQCqluqB9TVij7l0S/dOv1z7K3KaJQxc75QXYUo1XUG4PwhZAEA6CeV&#10;pZorK+5UluytrlpzeHN8ozzcY9XiDVGKLDJ9Kyvw7Fwb80/3/nv5d+qOofL8OzcsjlVn8ty92He9&#10;VbG4OgnJovI1WVSaNLY6n0xnQFVanrlRn4zyfvLhS9Zpn2Mvde5/aizKvc59vs6WcAY4bwlZAAD6&#10;TWkVnMqKO1mHN98fk6/JBhHLY351RZpOhzffX5449XStisXXlFfvydi5dnImWDjd5+7NvhtYPr/+&#10;mhzeHPdnrseqxdf02Gf5/LXl0KI3Tvcce2t5zK+skpSR5joDcL4otLS0FPONAMDgUizW/7ivtGU/&#10;F4vFGDt2bK7nwNTonCLTvmfPnvwmgAFn0qRJERFRKBTymyK6aR+IDh06FIVCoXrM+c9ZjdpgMDCS&#10;BQAAACABIQsAAABAAkIWAAAAgASELAAAAAAJCFkAAAAAEhCyAAAAACQgZAEAAABIQMgCAAAAkICQ&#10;BQAAACABIQsAAABAAkIWAAAAgASELAAAAAAJCFkAAAAAEhCyAAAAACQgZAEAAABIQMgCAAAAkICQ&#10;BQAAACABIQsAAABAAkIWAAAAgAQKLS0txXwjADC4FIv1P+4rbdnPxWIxxo4dm+s5MDU6p8i079mz&#10;J7/pnBo9enSMGzcuLrroohg5cmQMHz483wXoBydOnIj3338//v3f/z0OHjwYR44cyXc5pyZNmhQR&#10;EYVCIb8popv2gejQoUNRKBSqx5z/nNWoDQYDI1kAAPpRoVCIyy67LKZPnx6tra3R3NwsYIGzaPjw&#10;4dHc3Bytra0xffr0mDhxoht8oN8YyQIAQ0CjUR9GspwdM2bMiNGjR0dExMmTJ+PUqVNx6tSpfDeg&#10;HzU1NUVTU1MMGzYsIiKOHDkSL730Ur7bOWEkCwwuRrIAAPSTiRMnxujRo6NYLMbx48fjxIkTAhY4&#10;B06dOhUnTpyIY8eORbFYjNGjR8eECRPy3QDOmJAFAKAfjBo1Ki699NKIiDh+/LhwBQaASuAZETFh&#10;woQYOXJkvgvAGRGyAAD0g9bW1igUCnHy5MkuS5uAs69YLMbJkyejUChEa2trfjPAGRGyAAD0g4su&#10;uiiiPA8LMLBUvi4rX6cAqQhZAAD6QaUMwSgWGHgqX5dCFiA1IQsAQD+orGICDFwjRozINwGcESEL&#10;AAAAQAJCFgAAAIAEhCwAAAAACQhZAAAAABIQsgAAAAAkIGQBAAAASEDIAgAAAJCAkAUAAAAgASEL&#10;AAAAQAJCFgAAAIAEhCwAAAAACQhZAAAAABIQsgAAAAAkIGQBAAAASEDIAgAAAJCAkAUAAAAgASEL&#10;AAAAQAJCFgAAAIAEhCwAAAAACQhZAAAAABIQsgAAAAAkIGQBAAAASEDIAgAAAJCAkAUAAAAgASEL&#10;AAAAQAJCFgCAfnD8+PGIiCgWi/lNwABR+ToFSEXIAgDQD957772IiGhq8usWDDSVr8vK1ylAKn7q&#10;AwD0g/fffz8iIoYNG5bfBJxjQhagvwhZAAD6wf79++PUqVMxbNiwKBQK+c3AOVIoFGLYsGFx6tSp&#10;OHDgQH4zwBkRsgAA9INjx47F3r17IyJixIgRghYYAJqammLEiBEREbF37944duxYvgvAGRGyAAD0&#10;kzfffDOOHDkShUIhLrjgghg+fLiwBc6BpqamGD58eDXwPHLkSLz55pv5bgBnrNDS0mLKewAY5Bqt&#10;cFNpy34uFosxduzYXM+BqdE5RaZ9z549+U3nRKFQiIkTJ8aHPvQhAQucY8ViMd58883Yu3dvl99D&#10;zrZJkyZFlL9XNNJV+0B06NChKBQK1WPOf85q1AaDgZEsAAD9qFgsxhtvvBE7duyI/fv3R0dHR5w4&#10;cSLfDegnJ06ciI6Ojti/f3/s2LEj3njjjQETsACDj5EsADAENLqhMJIF4NwzkgUGFyNZAAAAABIQ&#10;sgAAAAAkIGQBAAAASEDIAgAAAJCAkAUAAAAgASELAAAAQAJCFgAAAIAEhCwAAAAACQhZAAAAABIQ&#10;sgAAAAAkIGQBAAAASEDIAgAAAJCAkAUAAAAgASELAAAAQAJCFgAAAIAEhCwAAAAACQhZAAAAABIQ&#10;sgAA9Lf2jbF79+6ajxfWLM33Sm7pmhfOyvP01dI1L5Suw8b2iIho33h2rgcA9DchCwBAP2rfuDt2&#10;L5qab44xc+6L3S+sif6KFto37o775ozJNw8AS+OWmWNi59rJMXl+xMbdu2PR1MPx4oZV+Y4AcN4R&#10;sgAA9JOla16IUr5yODbfPzkmTy593L/5cKnDmDnx1SE3gmNVLL5mcsxfHhGxPOZPnhyTJ18Ti2Us&#10;AAwCQhYAgH7RHl8ojyTZubY2RFi1+Bux+XDE4c33xzW5dKF9Y/dlRdXtG9s7y252747duzdGqfhm&#10;aax5YXc53CmPmNn9QqxZmn3sxthYeVy5ZCeWrokXciVNlU0Vtc+3u/FInPx+cjvp+fgb9O3i+aqP&#10;b3QcAHAOCFkAAPrD0knRGhERO2Pb8vzG0miO2oClNhypGDPnvrqgIiIipi7KlQNNjUW9DRumTo3K&#10;0xze/2IpGLlvTuSLi6YuKoUzUQ406sqPxsyJ+7LP2b4xduf3M3VR4xCkh+Nv31h/LWLMnLiv0bUA&#10;gAFCyAIA0B9mttaFFt1ZuuarUcocMqVF92+Ow1EKJOqzhc5+neVHM+OWpaUAZ+3Ocq/N9zcox+l8&#10;7DWLV8XSW2bGmGrfyTF58tooPXxMtM4sPWJma+lsqn0qxzZmZtyyNEoh0S2lVGTn2kpp1P2x+XAp&#10;HPlCr48/IqI9rpsaEbEz1uZLrFonVYOYVYuvKT3PNYtDtREAA4GQBQDgnCtNBhsRcXjzNzoDkVWL&#10;Y0M5LJl6XS6l2Lmh2m/VhhdLgUdvZR4bmbDimsWryiU6i6ojXSpe3F96hlL50e544ZYNcU12PpWl&#10;t0T5FGLqokqJz33l4CiidVJuLEu3x1+Zq2V+LC+XH9WNogGAAUjIAgDQH17c37fgo2z/ntoxGZVw&#10;o19llpiuK9Epq8wjU1EJWxrNpdLImMqQmF4plU7t3r27vvwIAAYwIQsAQH9YtSf2R0TE1MgPQonK&#10;pK71NUB1Iz4qZTr9p7PMJw5vjvtryoWySmVIlRWSKuVIEVPjlprJeWtXUqp+lJYT6p32L1RHwFRK&#10;j6rlQgAwgAlZAAD6xfL4TjkYyE4gG9mlnacuKq8etCo2vFgpx/lqZ9+la6KSf+ysnz23V3oeQTIz&#10;KjnOzg3luU3ar8uVC3WOLKmsdrR8fmfQMqZ1ZsSqDVE6hTExpzoBS3t1FaMGeVKXlk4qTRkchzfH&#10;d5ZHTTkVAAxkQhYAgH7SWWIzJubc17kUcXV+kcOb4xvliUlWLd5QnWy22rdSKrNzbfRlIEiNqYt6&#10;CDlejEpFUnUulbqaoVWxuDw5TGeZUGdpUSkA6uxTec7q3C7VsKR3Vu0pjQGKMXPivtzcLlmWcAZg&#10;oBGyAAD0m3KJTWdtTdXhzffnVsUpTfaa73p48/19K7UpWz6/UclPI6ti8TW1fXeu7SzPqU64u3x+&#10;g/MolQZVD69Rn8Ob4/6+rv6zfH5tedDhzXF/pYSpugIRAAw8hZaWlmK+EQAYXIrF+h/3lbbs52Kx&#10;GGPHjs31HJganVNk2vfs2ZPfBDDgTJo0KSIiCoVCflNEN+0D0aFDh6JQKFSPOf85q1EbDAZGsgAA&#10;AAAkIGQBAAAASEDIAgAAAJCAkAUAAAAgASELAAAAQAJCFgAAAIAEhCwAAAAACQhZAAAAABIQsgAA&#10;AAAkIGQBAAAASEDIAgAAAJCAkAUAAAAgASELAAAAQAJCFgAAAIAEhCwAAAAACQhZAAAAABIQsgAA&#10;AAAkIGQBAAAASEDIAgAAAJBAoaWlpZhvBAAGl2Kx/sd9pS37uVgsxtixY3M9B6ZG5xSZ9j179uQ3&#10;nVOjR4+OcePGxUUXXRQjR46M4cOH57sA/eDEiRPx/vvvx7//+7/HwYMH48iRI/ku59SkSZMiIqJQ&#10;KOQ3RXTTPhAdOnQoCoVC9Zjzn7MatcFgYCQLAEA/KhQKcdlll8X06dOjtbU1mpubBSxwFg0fPjya&#10;m5ujtbU1pk+fHhMnTnSDD/QbI1kAYAhoNOrDSJazY8aMGTF69OiIiDh58mScOnUqTp06le8G9KOm&#10;pqZoamqKYcOGRUTEkSNH4qWXXsp3OyeMZIHBxUgWAIB+MnHixBg9enQUi8U4fvx4nDhxQsAC58Cp&#10;U6fixIkTcezYsSgWizF69OiYMGFCvhvAGROyAAD0g1GjRsWll14aERHHjx8XrsAAUAk8IyImTJgQ&#10;I0eOzHcBOCNCFgCAftDa2hqFQiFOnjzZZWkTcPYVi8U4efJkFAqFaG1tzW8GOCNCFgCAfnDRRRdF&#10;lOdhAQaWytdl5esUIBUhCwBAP6iUIRjFAgNP5etSyAKkJmQBAOgHlVVMgIFrxIgR+SaAMyJkAQAA&#10;AEhAyAIAAACQgJAFAAAAIAEhCwAAAEACQhYAAACABIQsAAAAAAkIWQAAAAASELIAAAAAJCBkAQAA&#10;AEhAyAIAAACQgJAFAAAAIAEhCwAAAEACQhYAAACABIQsAAAAAAkIWQAAAAASELIAAAAAJCBkAQAA&#10;AEhAyAIAAACQgJAFAAAAIAEhCwAAAEACQhYAAACABIQsAAAAAAkIWQAAAAASELIAAAAAJCBkAQAA&#10;AEhAyAIA0A+OHz8eERHFYjG/CRggKl+nAKkIWQAA+sF7770XERFNTX7dgoGm8nVZ+ToFSMVPfQCA&#10;fvD+++9HRMSwYcPym4BzTMgC9BchCwBAP9i/f3+cOnUqhg0bFoVCIb8ZOEcKhUIMGzYsTp06FQcO&#10;HMhvBjgjQhYAgH5w7Nix2Lt3b0REjBgxQtACA0BTU1OMGDEiIiL27t0bx44dy3cBOCNCFgCAfvLm&#10;m2/GkSNHolAoxAUXXBDDhw8XtsA50NTUFMOHD68GnkeOHIk333wz3w3gjBVaWlpMeQ8Ag1yjFW4q&#10;bdnPxWIxxo4dm+s5MDU6p8i079mzJ7/pnCgUCjFx4sT40Ic+JGCBc6xYLMabb74Ze/fu7fJ7yNk2&#10;adKkiPL3ika6ah+IDh06FIVCoXrM+c9ZjdpgMDCSBQCgHxWLxXjjjTdix44dsX///ujo6IgTJ07k&#10;uwH95MSJE9HR0RH79++PHTt2xBtvvDFgAhZg8DGSBQCGgEY3FEayAJx7RrLA4GIkCwAAAEACQhYA&#10;AACABIQsAAAAAAkIWQAAAAASELIAAAAAJCBkAQAAAEhAyAIAAACQgJAFAAAAIAEhCwAAAEACQhYA&#10;AACABIQsAAAAAAkIWQAAAAASELIAAAAAJCBkAQAAAEhAyAIAAACQQKGlpaWYbwQABpdisf7HfaUt&#10;+7lYLMbYsWNzPQemRucUmfY9e/bkN51Tky6/Pq6bdWe0tk6P1ktmxKhR4/JdgH7w3nsHY/9bL8X+&#10;t16Kbdv+Ifa8/ny+yzk1adKkiIgoFAr5TRHdtA9Ehw4dikKhUD3m/OesRm0wGAhZAGAIaBRICFnO&#10;juHDL4qb5//vccMffCWamoblNwNn0alTJ+O5Zx+Kf9l4f5w8eTy/+ZwQssDgolwIAKCfXHrpR+L/&#10;8Wf/GnM//v8SsMAA0NQ0LObO+1os+7//NC699CP5zQBnTMgCANBPPnLN52J867R8M3COXTrhI/GR&#10;az6XbwY4Y0IWAIB+cPnvzIkb5n413wwMEDfM/arRLEByQhYAgH5w7bVLoqnJr1owUDU1NcXvX/+n&#10;+WaAM+InPwBAP7h0wjX5JmCAUc4HpCZkAQDoB27eYODzdQqkJmQBAOgHF110cb4JGGA+8IEP5ZsA&#10;zoiQBQAAACABIQsAAABAAkIWAAAAgASELAAADExHfhD//ODl8VCDj5/vy3c+XVvj5w9eHg/94Adx&#10;JL8JAPpIyAIAwMA29wdx79deL3/8Iv5wasRz3/2bSJaz9MnW+LlABoAuCFkAADiPXBKTpt8SEX8Z&#10;e5KkLLPi97/2etz76U/H6PymOlvj5w9+Op7LNwNAmZAFAIDz3r7nM+VEuZEmR166u3Pb83+TKw+q&#10;Lxeq2Ve1NOmt2PGDcsCy88vxzQfvjh1HOvf98+f/prz/rfXP+eDl8c8vvVU9ntL+746fP1/q888v&#10;vVVfGpUfLbOvvP8HS4/dYSgNwIAkZAEA4DzyVuzZsSEivh6TJpRa9j1/eXzv2VviD+95Pe792g/i&#10;hp1fjm+Ww4448oP4lyc3VEuOvjRma/cjUfb9TXzv2Ygb7siXJl0S0z/9g7ghImLqX8eXvvatmJ4Z&#10;+vJc/MdSOdP1syL2/U1888kN5X28Hp+bG/HqkytywciG+M2YB+Ler70en5oRsePHX45Xp/51fOlr&#10;r8e9d3w9YueX418qwcy+v4mHvvuXceVtvyjvb0P86JFzVS4FQHeELAAADGzPfjoziuP34kc7vx6f&#10;+9qfRSlj2Rp7no2IqQti0uiIiFkxaW5EPPuvsS8ijry+Pl6NiBsunxUREaNn/FkpKOnBc9+9PB56&#10;fk9M//TrcW/1ubpW2X9EREz4s7j3a6/HzN+WRqp879lsz4pbYtrll9Q2VUbIjCk9/lMzStv3vf6X&#10;Nf0nXP71hOVSAKQkZAEAYGCrjEK57ZbS/6dOijH5Pju/HN8sBzGlUGNrHD4Scfjwhoi4JcbUPaAL&#10;E/5v8YdTy/+uhDv50p2elEt7vvnkrPhceSRL9y6J6dd/vfzvDfGjR7JlShWd7Q999y8jIuI3v+0s&#10;QQJgYBCyAABwXhg944FSAJItpamolNpUP0rlPGPG3BIRG+Lw4druXbukPHrl9bj3nr+OK6OL5+tG&#10;ZeTJH97T8wiYqvLol0p5UUR+BaVKOVTnR2WkCwADh5AFAIDzxCUx/ROl4KNzjpNyedDO9bHnSNRN&#10;ZDv68gVxZUQ893plQtq/6XZOlupEtvsiYvSn41N3lEaYXHrxJRExKcZURrn0qBzsHPlBbGlYLpRV&#10;e8wTri/NBVMZsVMqD9oQL79eCnoqE+ea/BZg4BGyAABw/hj96fhPt5VGp/zox5VQojIZ7OXx0IOf&#10;jufi6/G5ypLMlf7l0p9/iQXdzskyesa34ku33VKak6VcmnPlbb+I358QnctHl0uTast5Ok24vjRB&#10;7nPfvTweeuTLcencUkjS9WiaWfH7lQl7s/POVM5hwp/FvXd8PV598veq5VA33FE78S4AA0OhpaWl&#10;mG8EAAaXYrH+x32lLfu5WCzG2LFjcz0HpkbnFJn2PXv25DedVf/1/zDMYGDaGj9/8NPx3NwflFYC&#10;Ysj7L//7uU2rJk2aFBERhUIhvymim/aB6NChQ1EoFKrHnP+c1agNBgMjWQAAGLzKk9BWJ6898nr8&#10;JiKuHFO6sQWAlIQsAAAMXhP+rDSRbKUU55Evx6tzf2DSWAD6hXIhABgCGpXWKBfqX8qF4PygXCgd&#10;5UJgJAsAAABAEkIWAIB+8O67b+abgAHG1ymQmpAFAKAf/Gbfr/NNwADj6xRITcgCANAPfrPvhXwT&#10;MMD4OgVSE7IAAPSDrb/4dpw4cSzfDAwQR4++G7/4xd/nmwHOiJAFAKAfHDz4b/GTf/k/8s3AAPEv&#10;G//f8fbBnflmgDMiZAEA6CfPPfuN2Lf3V/lm4Bzbt++FeH7z/zffDHDGhCwAAP3k1KmT8c2V/yme&#10;3fRgnDp1Mr8ZOMtOnToZz/70/xPffORmX5NAvyi0tLQU840AwOBSLNb/uK+0ZT8Xi8UYO3ZsrufA&#10;1OicItO+Z8+e/KZzatLl18d11/1xtF4yI1ovmRGjRo3LdwH6wXvvHYz9b70U+/fviG1bH4s9rz+f&#10;73JOTZo0KSIiCoVCflNEN+0D0aFDh6JQKFSPOf85q1EbDAZCFgAYAhoFEkIWgHNPyAKDi3IhAAAA&#10;gASELAAAAAAJCFkAAAAAEhCyAAAAACQgZAEAAABIQMgCAAAAkICQBQAAACABIQsAAABAAkIWAAAA&#10;gASELAAAAAAJCFkAAAAAEhCyAAAAACQgZAEAAABIQMgCAAAAkICQBQAAACABIQsAAABAAkIWAAAA&#10;gASELAAAAAAJCFkAAAAAEhCyAAAAACQgZAEAAABIQMgCAAAAkICQBQAAACABIQsAcF4qFAr5phpN&#10;TX7NAQa2nr5P9fR9Dhh4uv+qBgA4T40YMSLfBDCg+D4Fg4+QBQAYVCp/+b3gggvymwAGlMr3KSNW&#10;YPAQsgAAg9KoUaPyTQADRqFQiNGjR+ebgfOckAUAGJRGjBgRY8aMyTcDDAhjxoyJ4cOH55uB85yQ&#10;BQAYtJqbm815AAw4I0aMiA984AP5ZmAQELIAAINOZX6DQqEQl1xySTQ3N+e7AJwTzc3Ncckll9R8&#10;nwIGDyELAHDe6s3NSaFQiIsvvjhaW1tj1KhRccEFF/S4bCpAKk1NTXHBBRfEqFGjorW1NS6++OJe&#10;f+8Czj+FlpaWYr4RABhcisX6H/eVtuznYrEYY8eOzfUc2BqdW0VX27pqB+gPXQUmXbVHD9sGqkOH&#10;DkWhUKgbpdPoXBq1wWDgzzgAwJBTuQnwSz7QX3yfgaHJSBYAGAIajdwYLCNZoovzq+huG8C50l34&#10;0t22gcxIFjCSBQAY5PwlGRhIfE+CwU3IAgCc93pzw+LGBjiXevs9qDd9gIFLyAIADCmVG53e3vAA&#10;nA7fa2BoMicLAAwBjeYlGUxzslQ0Ok+A88X5HsaYkwWMZAEABhG/tAPnK9+/YHAQsgAAg4qh+cD5&#10;xPcsGFyELADAoOTGBRjIfI+CwUnIAgAMam5kgIHE9yQY3IQsAMCQULmx6eoDIIX895b8BzC4WV0I&#10;AIaARqvuDMbVhQA4d6wuBEayAAAAACQhZAEAAABIQMgCAAAAkICQBQAAACABIQsAAABAAkIWAIAB&#10;YUU8tmlTbNr0WKzIb4qIiEXx0BPdbe/ZooeeiMeqDy7t74mHFtV2okcrHnsiTueyrXhsU2za1PnR&#10;+Vo01jL3Z3H3Hd+OlvyG7kx7Iu5e9kRclW9v6K644Y7t8bm5d+U3DDD/LW5btj1um5Zvj+q23p8z&#10;QP8SsgAADAgPxJ0Pb4uOuCJubXD3veihP4nrmjti28N3xgP5jb2x6KH4k+uaMw1r497b58Xt967N&#10;tNGjFY/FrVfkG3u24rFNcesVr8VT8+bFvHnzYt5Tr8UVt/YctPTZy7fHt1beHq/k2xt6NJ777tXx&#10;vWcfzW8YYP4inlx5dTz5cr49omXu/JjQ8Xw83utzBuhfQhYAgIFi7b3xd9s6Iq64NXfzvSI+fV1z&#10;xGvPhkzkPLTooZh7RcRrT2UCsgfujKdei7hi7kNxGoNiKHv72Y/Ft777xXg7vwHgHCm0tLQU840A&#10;wOBSLNb/uK+0ZT8Xi8UYO3ZsridpLYqHnvhKXPf2UzHvzkZjUsrbY1s8fPu9sbZmFETmJn3FY7Gp&#10;ZkhFR2x7+PbGIUy+72tPxbw7X4mHnvhKfPjfHs6MZlkRj226Nao9OzqPobT5sdh0a8RTT0Xcmtnf&#10;a0/Ni5pTWfRQPPGV66I6bua1/LmWzzEzsKZuHw2UrkPn/zsfUzruqNlHo+t8Zue36KEn4iuZg+7Y&#10;Vrl29edTc84rHotNt7bUvT6l/b1d+7pmtMz9WXz28pfi8UqIMO2JuPumiE1PR8y76cpqv31PZ0Z5&#10;VPpkRna0zP1ZfHbmmGr/jhcfKI9euStuuGNFTHq98v+IGPft+NzC6ztfu/z+G5n2RNydOZ7oeL7z&#10;mMuu+uT2mDex8r/DsX3dx+K5g5kO3e7jv8Vtyz4bkT2O/HHmnrNy7Ta9PiPmVc+9wfOS1KFDh6JQ&#10;KEShUIiIqPuc1agNBgMjWQAAzqpSmU7jgCVK2/9uW3Q0Xxd/8tCianlKzSiI6k17ufRk3rx46rXm&#10;uO4rXczX8sCdMe/hbdFRDgwaP3c5gHjtqc59vn1dfKVuDpgr4ta5b8fD1eeNuOLWTJ9ywBLbHi7v&#10;5+HY1nJrbHqiMmIjE37UlM50N89Jaf6YW1u2VZ933sPboqVP5TZnfn5r77095j31WjnQqpRaNTif&#10;h7dFxxW3ds5388CdMW9efQB2VUtzRMfbfSxzuTLm/d6BeHzl1fGtlVfHpr0RE27qej6Sqz65PT47&#10;80BsKvf/1srH492ZKxrPw1IOLt59utL36nj8xcMx4aafxQ3j8p3Lpj0Rd980Pravqzzmgdge18dn&#10;P/nfql1KAcurncfw9IG4emFmjpVe7KPGtCfi7oXXR7z4QG3//Pw1zdfHvA9u7OzTMSauvqWPc9wA&#10;9JGQBQDgrCpPYNtdOlAuG2q+7iulESivPVUzymPFzCvqSoceePG1iGiJS7sMKrq36KG5cUW8Fk9l&#10;nuiBO5+K1+KKmFuTfnTEtr/rHP3xwA9K88jMLJ/Oik9fF80d2+LvqgfXGRp9ekVExFVRyhYy0UIX&#10;IUTVoo/Hh5trnzfW3hu3z+t59EtFqvOrUzm2H2QOZO1P4986Ippbuoo+SkHZrVdEdPzbTzvPqVcO&#10;x/YNnSM2XvnX56MjroyrupgU9qqJEfuezs5XUprfpNE8LC1Xz4jmjudjc2bUytvbX4qOGBMf7CJk&#10;ablkfEQciP3V0SGleV6+9cO/KP133LfjuvwxvHx7KRz6vVLg0eM+atwVN/zelRF7H8+cw6Px3Ibn&#10;o6P5+phTcx1ejU3VfTwaz/3i1YjmGTGji3MBSEHIAgBwVjUIGRpYe++z8VpERC4YiIh44M7O0SjV&#10;FWtOZzbWqkXx8Q83R7z2Yq5s5YF48bV8WPB2/KbLVGBFzGwUHJRDh5ZLF3Xu87qvZEa3dG/Rxz8c&#10;zd0+b09SnV8Da++N2ysB0aKH4olNm2LTplzpUF6lfOu1p05j4uFsGNGDaR+NCXE43ull/+z8Ji1z&#10;fxZ3L9sed+dKh/JKIcyVMa+L1X9arp4RzfFqvJIrN3rl5VcjmsfHuF7so9aM+GBzRMc7L9U2H9wY&#10;ezoiJkzLjH7pOBC9PHWAZIQsAABnUWlERUf82097urkuBQANy0lWPFZdBvjWK0qlK6UyljN0xa01&#10;SwyX9p/v1LPm676S209t6PDAnfPi4W0dEc3XxVcqfbob2RNdXIe+SnR+tSpLa2+KTV+5Lppfe6pU&#10;ItWR71e26KF4ohywNC7bSq0Pocy4b8fnlm2Pu5dtj8/OHBP7nr46vrXu+ejqVCIi4uAX43srH499&#10;ETHhptJj716WLy8qBSilbeWP7PwrvdpHrXffqh+JAzAQCFkAAM6SysSpHdv+ruvSmB4tiodKS9WU&#10;5wDppsymrzLzldR89DEM6KjOx1L7kR21sfbe26vtD5dXVKrOYdJIc0uX8470WqLzq7Hi0+WltXu3&#10;r9KonPrRSf1nfLR2E1ZkXfUfr4/mjuer8710O9ltjVIJUmXOl30xJq5emJ0nJjMfS81HfRlT1/uo&#10;9YFLGswpEw1GuACcZUIWAICzYcVj5YAlu5rP6SiVG732Yu1N+oqZZzIkY2385u2IaLk0V75TGqXR&#10;bfhR45V4u+FcJCvisU1dT1K79t7b46m6sp1Oa0sH1+N8M6VypIrSdSpJdX71Fl3aEtHxb1EzMGnR&#10;x+PD3dXYpBiV0xsHD3Q7n0qtu6K1OaLj9Y01qwKVyn364i/iyXXPR0c53Hn7rQMNg56WuT+Lu/MT&#10;1VbV7qPWS/FOR0TzB2fUNo+bH5OajXABzj0hCwDAWbBi5hURNRPCnq5SkHHF3Mx8JuVJVCOao4uc&#10;okcP3PlUvNZ8XXwlk4QseuhP4rrm1+LZXh9zeZLb3KiUFY/dGld0bIvS3LClwKUm2Fj0UMy9oj44&#10;qnrgB7Gtozmu+5PsHC7Z/ZTDnQ9/vLp9xWOZpZqTnV+9tb95O6I6qW+Ugps/KS9fXRfqlEfwZJeN&#10;7k8Hvxjb6lYfuituuGN73F23cs+jsb8jonnm5zv7jvt2fKK8/HFXI0dKc7fUjjgpjYh5KV46WJnk&#10;Njcqpbzffb/Izv/SzT5qlCewnfjZzApJd8UNt5RG4WQn7QU4F4QsAAD9blFc2hIRb/8md3N9OiMp&#10;1sa9t5cDg8rcIrdGPFVeorl2NEfG2nvj2dcirrh1UxcTzj4Qd857Kl7LzFvylevejqfmZZaO7o21&#10;98btD2+LyMzLcmvLtni4GiyUnuft7Lwt5SWfu66gKS17XVpyuTKfyq3RUh0VVH9N5r79cNROU5Po&#10;/CqBz1fK88g8cGc8vK2jdF03leaf+fC/lZ+7QYnTooee6OL6949Xfnh1PP7i+MycKCvi6o7HG67c&#10;88oPH4jtHZn5UxbOiD3rSnOl1I0cKXv72Y/l9l9errk8gW6Uj2HT3ux+S8tEV8qRerOPGi/fHt9a&#10;93zEzBW159RVf4CzqNDS0lLMNwIAg0uxWP/jvtKW/VwsFmPs2LG5nqSw4rF82FCeBPUr18XbT/V+&#10;KWKAgerQoUNRKBSiUChERNR9zmrUBoOBkSwAAGfBAz/YFh3N18WfVEetlMtKqmU0AMD5zkgWABgC&#10;jGQZIMojV6oTiXbkRrYAnMeMZAEhCwAMCUIWAPqbkAWUCwEAAAAkIWQBAAAASEDIAgAAAJCAkAUA&#10;AAAgASELAAAAQAJCFgAAAIAEhCwAAAAACQhZAAAAABIQsgAAAAAkIGQBAAAASEDIAgAAAJCAkAUA&#10;AAAgASELAAAAQAJCFgAAAIAEhCwAAAAACQhZAAAAABIQsgAAAAAkIGQBAAAASEDIAgAAAJCAkAUA&#10;AAAgASELAAAAQAJCFgAAAIAEhCwAAAAACQhZAAAAABIQsgAAAAAkIGQBAAAASEDIAgAAAJCAkAUA&#10;AAAgASELAAAAQAJCFgAAAIAEhCwAAAAACQhZAAAAABIQsgAAAAAkIGQBAAAASEDIAgAAAJCAkAUA&#10;AAAgASELAAAAQAJCFgAAAIAEhCwAAAAACQhZAAAAABIQsgAAAAAkIGQBAAAASEDIAgAAAJCAkAUA&#10;AAAgASELAAAAQAJCFgAAAIAEhCwAAAAACQhZAAAAABIQsgAAAAAkIGQBAAAASEDIAgAAAJCAkAUA&#10;AAAgASELAAAAQAJCFgAAAIAEhCwAAAAACQhZAAAAABIQsgAAAAAkIGQBAAAASEDIAgAAAJCAkAUA&#10;AAAgASELAAAAQAJCFgAAAIAEhCwAAAAACQhZAAAAABIQsgAAAAAkIGQBAAAASEDIAgAAAJCAkAUA&#10;AAAgASELAAAAQAJCFgAAAIAEhCwAAAAACQhZAAAAABIQsgAAAAAkIGQBAAAASEDIAgAAAJCAkAUA&#10;AAAgASELAAAAQAJCFgAAAIAEhCwAAAAACQhZAAAAABIQsgAAAAAkIGQBAAAASEDIAgAAAJCAkAUA&#10;AAAgASELAAAAQAJCFgAAAIAEhCwAAAAACQhZAAAAABIQsgAAAAAkIGQBAAAASEDIAgAAAJCAkAUA&#10;AAAgASELAAAAQAJCFgAAAIAEhCwAAAAACQhZAAAAABIQsgAAAAAkIGQBAAAASEDIAgAAAJCAkAUA&#10;AAAgASELAAAAQAJCFgAAAIAEhCwAAAAACQhZAAAAABIQsgAAAAAkIGQBAAAASEDIAgAAAJCAkAUA&#10;AAAgASELAAAAQAJCFgAAAIAEhCwAAAAACQhZAAAAABIQsgAAAAAkIGQBAAAASEDIAgAAAJCAkAUA&#10;AAAgASELAAAAQAJCFgAAAIAEhCwAAAAACQhZAAAAABIQsgAAAAAkIGQBAAAASEDIAgAAAJCAkAUA&#10;AAAgASELAAAAQAJCFgAAAIAEhCwAAAAACQhZAAAAABIQsgAAAAAkIGQBAAAASEDIAgAAAJCAkAUA&#10;AAAgASELAAAAQAJCFgAAAIAEhCwAAAAACQhZAAAAABIQsgAAAAAkIGQBAAAASEDIAgAAAJCAkAUA&#10;AAAgASELAAAAQAJCFgAAAIAE/v9H5WkZrvh6FQAAAABJRU5ErkJgglBLAwQKAAAAAAAAACEAdvgx&#10;b7sKAAC7CgAAFAAAAGRycy9tZWRpYS9pbWFnZTIucG5niVBORw0KGgoAAAANSUhEUgAAATcAAAA0&#10;CAMAAAGvGL+MAAAAAXNSR0IArs4c6QAAAARnQU1BAACxjwv8YQUAAACBUExURSUlKTAwNBISEhIS&#10;kr/g4ODg4NOsbBJsrNPg4L+SEhKSv+Dgv5ISEuC/kmys0xISbKzT4NO/kuDTrGwSEpKSbKy/4OC/&#10;rJKSv7+srJK/4L+SkuDg06xsEqys09Pg05JsrGwSkqxsktOskpKs07/TrGySkqysv2ySv2wSbKyS&#10;rAAAAEsIWiIAAAArdFJOU///////////////////////////////////////////////////////&#10;/wAjyafQAAAACXBIWXMAAA7EAAAOxAGVKw4bAAAJjElEQVRoQ+1Z2ZbrthFUCmwSAFcDcWKazPWS&#10;OMv//2BONQCK5Gg23fE5elBdjyWCYKNRbHQXoMvlgxgiiEb/f0QD9OX7xdbi0VsPINixsgZAl+55&#10;oLc29ysPvIOLRWvQAjVkGSGCxji0U5Ahtm4GpE79zg++gg/3+yhOz9GbFsN2PeXPC5vRhZl0hJH0&#10;LG01mLWv2BZ3/T6EC4eQoZvmCTA9FsvXIF4AQRPHUPqdnnsNH+73ly/FpQaiFdLRrzZ40sPIWW1r&#10;YL0FwwcL+Ko545XdEbwS3K/TZBlVV+/Sx5X+78PFevwBMQJBbDsbfw+ANIhVxyZZ0QgMBLCY+rk2&#10;vB0F8P+GTCv7pOgs5iARYviKsHQWNePXo4N2FYvpN5hxoTmZp960mznfw7GP25vbff8CnAP7e3F+&#10;1d+Hi6v2zu55IMb9RU43hPY73Ey4pCDprNWl6GJFzjWW6hYd2noCY9EgYq16X+kVXFdBjObAdj2Y&#10;a7iAOxuaYm7BkswFmnMT6L9HRFcxbel6d3HCYjRaW72/mVOs7bXpe/DVgcJVKPi5x1KNHjIKUMW+&#10;CtKEkUHK/5x1sBrVvJp/xALIKlFMO+py35ljZbFuEoHzFUZEpnmE3o0Qz7EcnFh8w9hztB7dwDqA&#10;VUKodQUdzKkPbuJ6oneIqLp6CtL0RnRJcS1V+LZAdBnTOzq9ymJNMHIocV/O3Zfiq809NM7ePhIu&#10;QdOMiEOQOMmEUQT+7+LQyE8OlWhSYlyXdiMBVRxb37HJ/CyqoUSYV1rMwgo+/EM6eBG1xvVEtZXs&#10;cdGM8rcek/RG2mx6l/quYJHlc87ScMSEScbed7CmhnET2AiOF4CF7aOI9BgcfNcC1jjNV17WRZ2T&#10;wAeGiBmy+JVjV0IHkj39Slv9KP2EicrHYpJz0lZcYKXGKEvFbmRukJqk2P1M0/QWaDuna5OnZC45&#10;Z6SltCQRwwoM/5SISn6pTWKORnZvQpkTmTu/ZOZWBOQsv3fugUHnSMO5PaEIwB3GTaUfYcqLydr8&#10;BL7rDGbjg22/1zd7XGx+zgKtqTHxS0Br4bsJsGOv94eOpP/HIYz92KPRKj+nSQU0js4NUR3j882K&#10;SWfRMtR4f4pql3Mb1opf+c/UWm3fcI5W9NlW42cBwhiq4lytzulSqZp6c46as1LnxpqrIy0eBjud&#10;yH4OMfB2co52s3MtTHGOdt5y7nHx8AviYfHYzj1xH87blAfCIwfcRZgMX8G7+a+clRT4onpu75d2&#10;9tKTr9XBhEsE/oqGMu3HUBQW2qQSkvhgjRKnf9peSTQBU9dSu6CqVKdRtqlvouKj5XOUGdRBTRJ7&#10;Vu0pEUUyVtLRRpNGOSO9UxZGv6JF07Mg8sDHzRGSa0uzaqGeI9u1wA6/1Ggbh6Gr0uR7reS+04LJ&#10;CmZ4FLFoZUplV+2lKutXcHfMGqg2dHYvkXyz0jjfIbA7xV+banrFihhUM/LPr2xPQlEAyj12U99U&#10;UcJ3s8QsSXsVngN1rvC4T+2pQqWbs6pZ1bONU538EheXqvpA38ib1mr6sONNhyVvuX3C9Gt/4M04&#10;zOqb1vKkQpIewDz2qqOyPU5XeQtoCm87oXXwjaGGSX7jDEb5vVZdSh/28TFLjVn0pauGbXrMK+PN&#10;IfNGsUvfvPSqniQkTVxpOKmRZE8jqwhtyEobXhYM0bjrQW7ybX+x6BweBg+d384ND4QLoMFzblfk&#10;U/4Dzum2oBxYqS5+iV1+T1uU3T7i5iKlb7X2jdc8OsuaUytjeJo0l3JNWJgw/MqdoETNqQxhjXG6&#10;U2kCB5qfxKXNc87T7CIh6FrSZLNwqz3KohtD2nnDN53Slg8ahzlqatXNwZSmrDkzCIbIna9usUu+&#10;zRsETQoOaLjL4KEWCdY8zVo1BrWrtC9MOJH/UKmd93zb8uggPAtgajUujcBtiObMeVXfKo4wSJ/z&#10;rZ4O0DcmcK0hvmNeZfXKG/qWexy1y2l801OAmT9czFHtnJ3KuHDzl6aVePPqAFPrnjfmTNPbjTcG&#10;TM63eY/FGsJNl/LDvMqnNE8n3tRu4s13qDJvup98wzdMzI1bHp3F5dTKGp190/MVjO0Q/aKnMMyp&#10;Kd/qwQV5YwIHmv/JqnlVY66c+mi86SphvPGAomGl5wFF/arcSac2j4kHz28Pi6dv9+Hp2304b1ef&#10;eOJPxTkAn/gQLjD8AeXzFb+5/aPKh+BbVSc+nUW8itztiuHc8AZu+zdO+yFVyN2HSzLffJq5xt7y&#10;60vxfbzd9O/A25HEz2GnLXWkQdYUBzQ68rxLrTe2hpcQMbedXpiKh1eWBy95MuMUIm2MU8tfKrkN&#10;y/1NlbtxBB2g7XTblQ1xxDxJz81YsajdQkzPE0OxWLqpb7ygJXUgTST7tw28+TfvJ6Rfih86e472&#10;MRw1OTdDLr1nNZHfSGO5zdJmJYbP6Be9mwcrwZA+/bJe+6duPG6qOHNa8gt3q411pnLHNz+L6L0S&#10;b8wjeTqDftJQ6TanW6aiS8mx/HEcuDx8mBAvdn58asldsktziDp/0n7kTS3rl9d4y34deWu7E29E&#10;Y4WNV96+rQfe0me6p93SaithUKZ+7DZInXjLOPuXsfG2TWjH2zc1NU7Z5Pu4cF8KU21LUOpEUDLM&#10;K55vTBJi4eGtdWqq+rpOS39dLqQzrd50Z17KOj3wFiKPtdOqVd5qhlZ5JXmdbt2Ur+LSRu9xnZb3&#10;ua3TbUI6avFDCfx4An1bh+iknriB13mbRcp7fuIFXuftibdQeGN0fbAIZ1llqvejkbm4+eHc+iZe&#10;pIbbQuwV3BYSpYIozL9udPGfKqaFt5yWNwH0lTgWtffxp/N2s8t9vCVdlHCtc0vWo0losmY5DGzU&#10;66QzR/3tlsWM2HQmHeXnkIvWtTsvaIMzKZU4Ce48N/J2aGhsdkQf5lic+Vani5E03lUYb0Ka5uhO&#10;EdDp6fTk1Z9P88YHdq/gpR7d9NhOtRad2SetlJ/PoUU911jde2betu5Fp2q3Td9ugpvI8XZtSNoq&#10;JYekV4dUr3bDbR3mEK/+btbSpLKAnvPrS5o1+/N53hgrm9Bc1pd69Kpprqp10+e3eFNLKVueeEu+&#10;DVKnnmXYTXATHPfQkHgbslQuY3jJ6rfgxFvGxttVQO94S8/zl7z7eEtxq0v0hh4tO8u9ar0uvB1v&#10;V53JNaZ/p3VadOpR326CO9lwx4ZtnRa9+l9apKWDrD2u0y0plnV6FdD7dbrp5k8j8fbEZ/Hk7T48&#10;de99ePJ2H5683Ycnb/fhydt9ePJ2H/4PZe/yjJRnzlQAAAAASUVORK5CYIJQSwECLQAUAAYACAAA&#10;ACEAsYJntgoBAAATAgAAEwAAAAAAAAAAAAAAAAAAAAAAW0NvbnRlbnRfVHlwZXNdLnhtbFBLAQIt&#10;ABQABgAIAAAAIQA4/SH/1gAAAJQBAAALAAAAAAAAAAAAAAAAADsBAABfcmVscy8ucmVsc1BLAQIt&#10;ABQABgAIAAAAIQBQ/VX6RwQAAJsMAAAOAAAAAAAAAAAAAAAAADoCAABkcnMvZTJvRG9jLnhtbFBL&#10;AQItABQABgAIAAAAIQAubPAAxQAAAKUBAAAZAAAAAAAAAAAAAAAAAK0GAABkcnMvX3JlbHMvZTJv&#10;RG9jLnhtbC5yZWxzUEsBAi0AFAAGAAgAAAAhAEZFI4reAAAABwEAAA8AAAAAAAAAAAAAAAAAqQcA&#10;AGRycy9kb3ducmV2LnhtbFBLAQItAAoAAAAAAAAAIQB0A+2r6WEAAOlhAAAUAAAAAAAAAAAAAAAA&#10;ALQIAABkcnMvbWVkaWEvaW1hZ2UxLnBuZ1BLAQItAAoAAAAAAAAAIQB2+DFvuwoAALsKAAAUAAAA&#10;AAAAAAAAAAAAAM9qAABkcnMvbWVkaWEvaW1hZ2UyLnBuZ1BLBQYAAAAABwAHAL4BAAC8dQAAAAA=&#10;">
+              <v:group w14:anchorId="504E740C" id="Grupo 46" o:spid="_x0000_s1026" style="position:absolute;margin-left:-32.75pt;margin-top:9.6pt;width:490.7pt;height:189.9pt;z-index:251668480;mso-position-horizontal-relative:margin" coordsize="62318,24117" o:gfxdata="UEsDBBQABgAIAAAAIQCxgme2CgEAABMCAAATAAAAW0NvbnRlbnRfVHlwZXNdLnhtbJSRwU7DMAyG&#10;70i8Q5QralN2QAit3YGOIyA0HiBK3DaicaI4lO3tSbpNgokh7Rjb3+8vyXK1tSObIJBxWPPbsuIM&#10;UDltsK/5++apuOeMokQtR4dQ8x0QXzXXV8vNzgOxRCPVfIjRPwhBagArqXQeMHU6F6yM6Rh64aX6&#10;kD2IRVXdCeUwAsYi5gzeLFvo5OcY2XqbynsTjz1nj/u5vKrmxmY+18WfRICRThDp/WiUjOluYkJ9&#10;4lUcnMpEzjM0GE83SfzMhtz57fRzwYF7SY8ZjAb2KkN8ljaZCx1IwMK1TpX/Z2RJS4XrOqOgbAOt&#10;Z+rodC5buy8MMF0a3ibsDaZjupi/tPkGAAD//wMAUEsDBBQABgAIAAAAIQA4/SH/1gAAAJQBAAAL&#10;AAAAX3JlbHMvLnJlbHOkkMFqwzAMhu+DvYPRfXGawxijTi+j0GvpHsDYimMaW0Yy2fr2M4PBMnrb&#10;Ub/Q94l/f/hMi1qRJVI2sOt6UJgd+ZiDgffL8ekFlFSbvV0oo4EbChzGx4f9GRdb25HMsYhqlCwG&#10;5lrLq9biZkxWOiqY22YiTra2kYMu1l1tQD30/bPm3wwYN0x18gb45AdQl1tp5j/sFB2T0FQ7R0nT&#10;NEV3j6o9feQzro1iOWA14Fm+Q8a1a8+Bvu/d/dMb2JY5uiPbhG/ktn4cqGU/er3pcvwCAAD//wMA&#10;UEsDBBQABgAIAAAAIQBQ/VX6RwQAAJsMAAAOAAAAZHJzL2Uyb0RvYy54bWzsV0tv2zgQvi+w/0HQ&#10;3bEky0/EKbzOAwGCNmi66JmmKYuoRHJJOk662P++H0lJcW1vGuRWYA+R+ZgZznzzzPmHp7qKHpk2&#10;XIp5nJ4lccQElWsuNvP4zy/XvUkcGUvEmlRSsHn8zEz84eL33853asYyWcpqzXQEIcLMdmoel9aq&#10;Wb9vaMlqYs6kYgKXhdQ1sdjqTX+tyQ7S66qfJcmov5N6rbSkzBicXobL+MLLLwpG7aeiMMxG1TyG&#10;btZ/tf+u3Ld/cU5mG01UyWmjBnmHFjXhAo92oi6JJdFW8yNRNadaGlnYMyrrviwKTpm3AdakyYE1&#10;N1pulbdlM9ttVAcToD3A6d1i6cfHex3x9TzOR3EkSA0f3eitkhH2AGenNjPQ3Gj1oO51c7AJO2fv&#10;U6Fr9wtLoicP63MHK3uyEcXhKBukkynQp7jL8jQdDxrgaQnvHPHR8uonnP324b7Tr1NHcTrDX4MT&#10;Vkc4/TyewGW3msWNkPpNMmqiv21VDy5VxPIVr7h99uEJ5zmlxOM9p/c6bPYgH7SQ39Zkw0SUDxzm&#10;jsMRBRbiTLqT9JuJhFyWRGzYwigENtLNUfd/JPfbH95bVVxd86pybnLrxjIkwUEQnQAnBOilpNua&#10;CRsyTrMKRkphSq5MHOkZq1cMAaRv1yl8jGy3CCKlubA+JRAGd8a6111A+KT4O5sskmSa/dFbDpNl&#10;L0/GV73FNB/3xsnVOE/ySbpMl/847jSfbQ2D+aS6VLxRHadHyp/MgKZWhNzyORo9El8JHHBeofbX&#10;q4gjh5DT1VjNLC3dsgB4nwF44OkuPNIv4Do3GOSI43hLVgySZDAcHmdFF9twvDb2hsk6cgsADB08&#10;ouQR2gZtWpImDoICXjPoE0IJi18nI/LDjMh/7YzI/k8BX+AH2TjJXLQft4dsOkpHeZMI+TQfjYa+&#10;rr2kURvk78+DncJ4YdrSh93b6ocbLk415oeSKAbPOrF75XzYBu91xWhJIow2/jf3BjXEXR81/1Uu&#10;JnnuCwOgGkzSpOmVbTdFA0XpaOBKk3QUCF4pG3xT2oXWcvdK8XDKheLhV/a5Yq6QVeIzKzAeoIuH&#10;SPaDGVtWOhRSQin6QuoFm5KsWTgeQkGvNrTqOHyl9QJfimojuxHghr5j2aHQhSJcOFbm57pOsSS8&#10;/hpzx+FflsJ2zDUXUp8SUMGq5uVAD/X3oHHLlVw/Y3jSErUZ/jCKXnMU6jti7D3RGCNxiNHYfsKn&#10;qORuHstmFUel1N9PnTt6xCZu42iHsXQem7+2xM0j1a1A1E7T3KWK9Zt8OM6w0fs3q/0bsa2XEv0O&#10;fRna+aWjt1W7LLSsvyLIF+5VXBFB8fY8pla3m6UN4zJmcMoWC08WBp078aAwHgXnuRz98vSVaNVk&#10;qUXAfpRtppDZQdMKtM4fQi62Vhbcd7QXXBu8kbV+5SdgH0LNtO5G7P29p3r5n+LiXwAAAP//AwBQ&#10;SwMEFAAGAAgAAAAhAC5s8ADFAAAApQEAABkAAABkcnMvX3JlbHMvZTJvRG9jLnhtbC5yZWxzvJDB&#10;isIwEIbvC/sOYe7btD0sspj2IoJXcR9gSKZpsJmEJIq+vYFlQUHw5nFm+L//Y9bjxS/iTCm7wAq6&#10;pgVBrINxbBX8HrZfKxC5IBtcApOCK2UYh8+P9Z4WLDWUZxezqBTOCuZS4o+UWc/kMTchEtfLFJLH&#10;UsdkZUR9REuyb9tvme4ZMDwwxc4oSDvTgzhcY21+zQ7T5DRtgj554vKkQjpfuysQk6WiwJNx+Lfs&#10;m8gW5HOH7j0O3b+DfHjucAMAAP//AwBQSwMEFAAGAAgAAAAhAGgddO3gAAAACgEAAA8AAABkcnMv&#10;ZG93bnJldi54bWxMj0FrwkAQhe+F/odlCr3pJkqkG7MRkbYnKVQLxduYjEkwOxuyaxL/fben9ji8&#10;j/e+yTaTacVAvWssa4jnEQjiwpYNVxq+jm+zFxDOI5fYWiYNd3KwyR8fMkxLO/InDQdfiVDCLkUN&#10;tfddKqUrajLo5rYjDtnF9gZ9OPtKlj2Oody0chFFK2mw4bBQY0e7morr4WY0vI84bpfx67C/Xnb3&#10;0zH5+N7HpPXz07Rdg/A0+T8YfvWDOuTB6WxvXDrRapitkiSgIVALEAFQcaJAnDUslYpA5pn8/0L+&#10;AwAA//8DAFBLAwQKAAAAAAAAACEAdAPtq+lhAADpYQAAFAAAAGRycy9tZWRpYS9pbWFnZTEucG5n&#10;iVBORw0KGgoAAAANSUhEUgAABFkAAAN+CAYAAADOk9Q+AAAAAXNSR0IArs4c6QAAAARnQU1BAACx&#10;jwv8YQUAAAAJcEhZcwAADsMAAA7DAcdvqGQAAGF+SURBVHhe7f19lFXVnS/8/nYBKpDCUFBGEFuQ&#10;CMjpGKVpw7EJ6iHHp9WEJA03QdKa0ZjGe0fnxtw0f4Qez/DU8T7j2H9Ue6One9whndAd7RA6A9qE&#10;jpqHJ3SUeGxiCCTmHhFtBI8IUUAMJdq87vvHfqm11971BrOgqPp8xqhRMNfca6+19q6X9a35m7Nw&#10;1VVXFwMAAACAM9KUbwAAAACg74QsAAAAAAkIWQAAAAASELIAAAAAJCBkAQAAAEhAyAIAAACQQOHa&#10;a2dbwhkAAADgDBVaWlqELAAAAABnSLkQAAAAQAKZkKUt1m3dGlszH8+sXJLte/5asjKe2bo11rXl&#10;NwxSbeti69Z10fB029aVXt9zdTG6O7ZeWrLymTPex1nVb++/JbHymdN4LZesjGf6+hgAAAB61BTV&#10;m9YFEetnxaxZlY/1cWD28tj6zMoYJFHL0NG2MGbNWtgghFgSK2+eEh1b2mPWwvqtDAVLYuU9s6M5&#10;3wwAAMAZa4olK+Oe2c2xa/2sqL3vbouF7Vuio3l23DNYRrQMeatj2Y2z4sZlq/MbAAAAgDNUePgn&#10;u4sLxm+J9huXRf2t95Joa4toa8tsWbIynlle+5fwmoCmbV1svflgbDkwO2ZPiYiOyr6XxMpnlsfs&#10;ygN3bYkt42fH7APrM6Mqcn0iInZltreti60LItavj1iwYEqmSy4gyh3jri1bYvzs2XGgpl9brNu6&#10;IDJ7ifUNR3/Ualu3NTJPXffc3W7v7fHnj616DTPbatoq1618DpXnyZzPkpXPxPLMhe3Y0p4JW0r7&#10;LB9Y5/Nmr31X2tbF1uwJR0dsab8xusxxGhxb/prVnm+90rkciC1bxsfszjdU/evX47HVv9/qXov8&#10;+7031+R03n89nHPJmX4Ndf2e7/79UX9ODa83AADAENc0cXxEx46nu7i5W90wYDmQKStq39IRUxY8&#10;EzWDXZpnx+xYX+qTDVgOlNtmtZduDmtqFvJ9ZsWs9i3RMWVBbm6YKbHg5oPRXu6zflfElAWZ+TnK&#10;xxhb2qtlTzE7Vx6xZGU8s3VBTNnV+Vzrd02JBd3O81Ga/2LB+C3V557VviXGL6jMtVHePmVXrK9s&#10;X78rplS3V/Rw/JUb4eyxHZgdy6vH1jnCqHJfvWTlPTG7uSO2tDe+6W1btzVKl6TzuGP28ro5d6Ys&#10;uDkOVvqUDqz7eUTa1sXWBeM79ztrVqzf1Ryzl3d3HWu1rctd01nrY1fz7Fje7RNHREyJ2dN3ZK5j&#10;7vXr8dgavN/W76p9L9e9l9pjy/gF3ZfQ1T2mwfuvx9e4kfLxRue1Wh99/Rpqi4Wz2mNLRzl4KYck&#10;Pb4/Gnzdr981JRZ0dx0AAACGoKZxtXd/3Vpy0/Ro7thSc+O9+ukd0RHNMW5atmdHbMl2altYGmVR&#10;/Wv76lj2yJbo6OwRseSmmN6ce9zqp2NHR0Rzzc47YssjnX/xb1u3JTpiSnyk/LC2hbOjuWNLPJIZ&#10;pbFw/a7Kg2v6tGdGJLQtXB+7Ykrc3FVpVOX4Ms8dq5fFjbPKoxPaFtYHHW0LSyHKzdmb0e6Pf8nK&#10;m2NKZK9Vg2NbvSwe2dJRCmfK5V4dWx5pPHpkycq4eUrErvWZERzlxzfPrg1lavbRti62dERMqRxY&#10;A20fmRKx6yc1z9v2610RMT4mdnEZa7VFaRfZERxtUdrFxB5u4HPXMXeNej62aTGuOaLj4MuZDgtj&#10;1qzO61T/Xiq/bzMBV179Y+rff716jfMq76+6c87o9ddQRm/eH9PGRXN0RO2lqgSoAAAAVPRpCefV&#10;y26s3liVJsvdGltzpUMlB2Jv9ub2I1MiOg5G5h6tevPX+f9lcWPlBre8GsvWrbmyh4i6fddaEg1H&#10;5rx8MBPolPrEgb25G8TSzX3z9Jsa3twvuWl6NHfz3EtKO63b3lbaadxU3Wl9n05L4qbpzRG7fp0b&#10;0VA+tsyN8uplP4ldMSUWLM/f1Oc0uEGOajjWGe5ERBzo+sAaals4q1qm0rauvCpVTXlOT9piYSWk&#10;yqxu1atddOyIp2sOt/Ya9Xxs5f5dTu5cCoDq3kvl9+34hilS795/vX2Ns5aUdpw755fj4Gl9DWX0&#10;5v3R9uvYFc0xe/kgWnEMAACgHzTV3KT1pHrjtjWWlyfLndWeG5Fy2srL0VaCm13rS+UZfdp5aXRC&#10;ndV740CuqWYEQ2/lg6K8nrb31pQFNUtpNw4e2mJd+eLUjgRppLtg5wxUloPeujUWTOkolZvkRm30&#10;pBqAVOaZKZdQnbFeHFvbwlK5WzTPjuWVa50rU2qevTz3WnQXWvT+/de717jTtMY7jr01Oz7dr6Ge&#10;3h+dZUbZ69FjRRcAAMAQ07T3QNejN6JyE1z+S3+1zKY8L0NXJROnpVpuU5734bR2nvvLfsWSiTE+&#10;19TViIH6ES4ZzeOii0eVdLm9p5vYnMxcHTUf2WtSLhOKyM/p0khX5Tv1Ixh6r7QcdOexdjPZbVeq&#10;pSrl8zuj8pPyCKXyv3t7bKuX3Vi9vu1bOiJycwB1VOdWqf1ovEJT799/vXqNM15uvOPMOZ/J11Bv&#10;3h+llalKx1kKXOrmYgIAABjimtrWdTPHRPkmuFT+0LgUolRG071SyUwugFhyU0zPPLBhOUSuT89K&#10;f9mvC42mjcscY/mv/3VzfpTLQ7pIHVaXHtTFzWjX2xuWSnWpq2MrjVDovPlfEivvqQRepbk8FnQ1&#10;rODlgw3mzOm5/KlnpVEbu36dK3r5SDfDMfKmjYvm2BW1uyi9Dj3Kv59q5lg5vWNbvezGWF8t2SkF&#10;JvVhXKmsqfHlPpP3X/41rrW6tONM2VnUjZw5ra+h03p/rI5lN66PXQ0eBwAAMJQ1dU6imr9xbIt1&#10;NfN9lG8gs5OlZkZTNJ6joqxtXWzpyAYB5ZAgU7ZTuonMhj2dfepvSLtWCY3uqd6stsW6XB1GpU92&#10;BZu2dQtiSuyKnzQcoVA5h+aYfU92/o7SDfczK5d0bs+urNO2LhbUTezavbaF9avrlFYPyhxb28KY&#10;3VzZb3li1a5WAlq9LH6yKzfqoDpZbk8jYLpTCiFqJvUtn2/09ub75YPRkZvstfQ6NApR8mpXt6l9&#10;/XpzbJnXrqIysubXbaUg4ZH61a3a1pXKmhpe696+/3rzGuc1eP9Vr1XZaX0N9eb90bYutm6tHbVS&#10;mbw3l2MBAAAMaU1R/gt+ZTnizjkiFsT4Le01JRxtC9tLYUmlz/LpsaO9tMJJ/V/8s1bHshvLy9+W&#10;57WYvmN97VwRbQvLy0F3zn0xfUd7aX6OHm+4M1YvixvLS9BWziO25OaNWb0sbpy1PnZl5sUoLSPc&#10;eAnkklK5RGmp3dprVCodKW/flbk+5SWEG44S6lJbLMwd2/LZB2J95diWrIxnFpRKYar7raxi1EX5&#10;RmnukYjZyzvn6ziwvquSl94qj2bIzmeyIGJ9eY6ebkO3itXL4sb1u2rm+VgQ60tlOw1GBdXo2BLr&#10;d0yvPnft69ebYytd5wPZOVfKSy9Xr2vde6n8PN2VNdU9psH7r6fXuKHy11B0ntOC2HIaX0OrY1kp&#10;VakGJz2+P9oWxqz1Bzq3b60s+dx5vEtWPpObQLh+xE/buvo5bwAAAAaTQktLSzHfeHa0xbqtCyLW&#10;9zWEAAAAABh4+rSE8+kqLfes3AAAAAAYvM7aSJa2dfklanf1UB4BAAAAcP44ayELAAAAwGB2VsqF&#10;AAAAAAY7IQsAAABAAj2GLG3rOpdt3bp1a26Z1gGmbV1s3bqui3leSkvKdr397Kpb8nbJynjmvF3e&#10;tn653j5bsjKeOdN9nGVt6/rp66FtXd1E0T1ri3Wpj6VtXWzdujWe6duBAAAADFldhyzlm94FsT5m&#10;zZpV/Vh/YHYs7/MN4FnStjBmdTGZ7pKVN8eUji3R3sX2s231shtj1o3LYnVERCyJlffMjuZ8J+il&#10;tnULomZeaQAAAM66LkKW8k3/rvUxa2FtJNG2sD22dDTH7HsS/9W8n9WGGgAAAABpNVVGrNSUBLQt&#10;jNnNHbGlYe3G6nj6J+ujPRdYLFn5TE1ZUW2JQaWcpFKyU/5osP/a8qTsiJnyY2tKIpbEymcyJUCN&#10;yoXK59e43Kn0+GdWtpX306hPV3Lnki/9qTu/2uPvLBdqi3Vbl8fs5oiYsqD2+Ls99sicf+dH3SUt&#10;l3w0vqZdyD9vo/325HT3MbH2cfWPqT/n/PsoX+JWX+7SzWvXjZr9PrMyJuY75Pv05lpH/jV6JlY2&#10;2HH+nDqPuXQ9FkyJiOb8KLPceea/Nhpcy/rrDQAAQG81xeplceOsWXHjss7IZMnE8REdO+LpLoZ9&#10;rG5rqwlY2tZtjeWzI7a0l8uK2rdEzF5ed3M7ZcHNcbDSZ/2uiCkLam7q2tZtjQVTdsX6SnnS+gMx&#10;e3nlxq8tFrZviY7m2VEZXLNk5T2lMKi9ixKgtnWxtXRg5XKn9tgSs2N57qa6efaCGPeTzmPvaJ4d&#10;93R7d9wW67YuiCm7OkupSmVU5ZvY1cvixvW7IqbcXL3hLZVz7Ir1daNp2mLhrPbY0hERu9Z3ljv1&#10;eOxLYuUzy2P2gUw51/pdMWVB5ia7bV1sXTC+83WZNSvW72qO2cvzN9sZS1bGM8tnx4H1nY9p39JR&#10;u9+enME+psyeHjsy75EpC7I3/g3OuX1LdExZUH2vta3bGgvGb4n2zPaYvTyzjx5euy7k35vtO6bH&#10;7Fx9Tr5P7fu3C23rYuuCKbGrcq3ad8T03I7rzmnW+tjVPDuWr2uLiNWx7MZZsX5XRHRsifZZN8ay&#10;1ZWQK3eeu6bEgup5NriW+fcPAAAAfdJwJMu0cX2YHWTJyrh5SsSu9eWbuyiFDI9s6Yjm2bXhR8eW&#10;Rzr7tK2LLR0RUz5STUzK+8k8pm1hlLKKcrBQ3u+UBeuibcnKuGd2c+0+ayyJlaUdZgKk1bHskdqg&#10;JqIUblT/v3pZ/GRXRPP0m7oc3bBk5c2lwCSzk7aF62NXTImbq6nKwlKgcc/KWNK2Lhbkz61bvTn2&#10;aTGuOaLj4MudD2tbGLMqN9kR0faRKRG7flJzfdp+vSsixsfELk5uyU3To7ljS00wsPrpHdERzTFu&#10;WrZn185kH7Xvkdzrv+SmmJ4fYbX66djREdE8blpELImJ4yPiwN7OIKscInYGc7147fIavDdXL3uk&#10;FIx106fu+Ot0vs7Z998jNTtui9LLmA3n2qL0Mk7sYr8RbQtnR3PHlmjv8jx7fv8AAADQN13MydIH&#10;08ZFc3RE9l4tqjfVU6KSoUREHNjb9d3bkpumR3Psil/nUoi2X++KaB4XlXvz1ct+ErtiSixYXrqJ&#10;fKTLO8IGN5HReVNeDXeiQZ9uLYmbpjdH7Pp1LjAp3fiWbvbLLetKocjyUsJSG+x0qzfHXn6+2cu7&#10;LHdpWzirOqdOtdxkQffTo2bnrqmWgC3v26S8p7+PjtiRGz5V8/qvXhY31ozU2BpbK6VWERGxOp7e&#10;0VFfdlXV+9euxrRxDd6bq2Pvgc7/9fb9W6v0Ou/KPWh1dsfRFgurIVFn+U/3L2ODsCmi8zyn3xRL&#10;evH+AQAAoG8ahiwvH8z+Jb03DkQ3+UkfTIkFNXNINAoF2mJd+S/9tX/db6y7YOeMTFlQe5yNbnzL&#10;o2Iiuprfpns9HXvbwlIZTmkujvJx1NZfZY6to1Q2tH5Xdhf1MnOpLJ/dXCpjad8SfXpHpNhHQ5k5&#10;RJaXJ2aulFqVrV52Y/kcM++lfIjQm9cuY8nE8fmmiIZfJ715/2YsmRgN9/zywZpr1Tkfy4LyClnl&#10;8qAe1IV0OT2+fwAAAOiThiHL6r0HIpqnx01d/Xm7bV1uUs+uyk/qR7h0LzOfRc1HpgSjXCYUEaWy&#10;oezDGxjf+MB6vAHtUWaui5qP7HCVcplQxOmtxtSbY1+97Mbqc7dvKY3iKJV+dZailLb3rgykWmZS&#10;3mfvR990SrGPipqAozIhc2XOlq523Law8/VYv6sUImTDg968dhm1I0s61ZfV9eL9m7V6bzTc87Rx&#10;naN+qmVI5X3VzenTtS5H5mRGuHT9/gEAAKCvGoYspflSmmN2w5vO8s17ZWLclw82nGujVD7R+xEu&#10;pRvZ+rCmcxWeKD33PZUb+NL8Egu6/Mv7y3GwOldHxpKbYnpzz6NEulYuE6mbD6OyUlGltS3WlcuE&#10;ejeZbtbpHfvqZTfG+mrZS+NSlLaPdDOyolxm0rHj6dqVo26a3otSn4oz2Uf9+2haqW4qXq4ELvkJ&#10;mcvXpEttC0vhwfiJsaTXr13OywfrSt+qJTllvXv/5pVe52zpWlTOs6JhqVJpnpaudXWepcd1FTDW&#10;vn8AahWLRR8+fPjw4aP6ATTWOGSpTLI6ZUFd+UDbuuWl0QSPlP+iXi6JqVmVpDopbc8jTaoqE8Vm&#10;V74p76daFtS2MGY3V8qE2mJhgxWKOq2OZaUDy9w8d4Y0jR/TO20Ls6u7lJRWOtoVPykPFylNsFou&#10;E6pOBHxPL1du6c2xl+bnqAkGKqMeft3WeQOfnXQ1M7Km8X106ea8ZsLizMihrkbW1DqzfeRXR1qQ&#10;mfS1NMIqO2lx+ZpEJVAolxPVvLhtsXB2czX06c1rV6f6Hu98b5Yek+nTm/dvnc7XuXo4mWsV0Rnw&#10;ZCflLa1UFd3M9ZKZDyhznpUVrkrn2dP7p3ROs3IrjwFDh1+mAeiOnxPQWKHly2uLz5SXCq6/mSov&#10;85q9mezYEu0NShaWrHwmlmc67lqfLRMpLZsbNW2ZJWSzK6Csq50fo7qf8rLAzbsa9e+ILe03xrJp&#10;66L0NLU3+M9kJ12teXzpGKbvqD336pK5Dc6zU3kp4Or/d3U+b3lZ3o6aa1q5lqV+L698JpZP39H5&#10;HOXHRJTPZXVPxx4NjiFyz5nfvivWtx+Mm7t8vaPBa94RW9p/EuOWl5cDbji6Kf/6nsY+lqyMZ5ZP&#10;jx3rd8T0BZVzzlyLarfa91nHlvb4ybjl5aWTF0Zb3XP35rplXrtu1Lw3O7bElgOzY3bufdLl+7c7&#10;1dc+Sue85UDMnj2+89xrtpfOp/3gzeVl0+vfK53PmTvPuq/d/HXIvX8yS3H3eA7AoOEXZQDORKFQ&#10;yDfBkNJDyAIADAXCFQBSErYwVHVRLgQADBUCFgBS87OFoWrYyOs/1/YnN0yM2Ptc/P0//zq/HQAY&#10;xFL+EpxyXwCcOylHoaTcF5wPCi0tLX4jAoAh6HRCkdN5DACDx+mEJqfzGDhfCVkAYAjqS1hS6Tt8&#10;+PAYNmxY9cMvzQBDQ7FYjJMnT1Y/Tpw4EdHH8KQvfeF8JmQBgCGmtwFLpV9TU1OMHDkyhg0blu8C&#10;wBB08uTJeP/99+PUqVMRfQhQetsPzmcmvgUA6lQClhEjRsTo0aMFLABUDRs2LEaPHh0jRoyI6EN4&#10;D0OBkAUAhpDe/CKcDVhGjhzpL48A1CkUCjFy5Mg+BS296QPnOyELAFCVLRG66KKL8psBoMZFF10U&#10;TU2l20ohCghZAICy7C/HF110kREsAPSoUCjUhPKCFoY6IQsADBHd/eKb3VYoFGL48OE12wGgK8OH&#10;D68J5nv78wYGIyELAFBVLBYFLAD02fDhwwUoIGQBAPK/FFtJCIC+yv/syP9sgaFCyAIARGR+ITaS&#10;BYC+qoQswhWGOiELAAwBffmlt7JKBAD0Vn4kS3f68jMJzjd+iwKAISz/i27+/wDQW/mfIfn/w1Ag&#10;ZAEA/CIMQDJ+pjCUCVkAAAAAEhCyAAAR/vIIQAJ+ljDUCVkAAAAAEhCyAAAAACQgZAEAqgzzBuB0&#10;+RkCQhYAGPL8UgwAkIaQBQAAgKQE+AxVQhYAGKL8AgxAf/OzhqFGyAIAAACQgJAFAAAAIAEhCwAA&#10;AEACQhYAAACABIQsAAAAAAkIWQAAAAASELIAAAAAJCBkAQAAAEhAyAIAAACQgJAFAAAAIAEhCwAA&#10;AEACQhYAAACABIQsAAAAAAkIWQAAAAASELIAAAAAJCBkAQAAAEhAyAIAAACQgJAFAAAAIAEhCwAA&#10;AEACQhYAAACABIQsAAAAAAkIWQAAAAASELIAAAAAJCBkAQAAAEhAyAIAAACQgJAFAAAAIAEhCwAA&#10;AEACQhYAAACABIQsAAAAAAkIWQAAAAASELIAAAAAJCBkAQAAAEhAyAIAAACQgJAFAAAAIAEhCwAA&#10;AEACQhYAAACABIQsAAAAAAkIWQAAAAASELIAAAAAJCBkAQAAAEhAyAIAAACQgJAFAAAAIAEhCwAA&#10;AEACQhYAAACABIQsAAAAAAkIWQAAAAASELIAAAAAJCBkAQAAAEhAyAIAAACQgJAFAAAAIAEhCwAA&#10;AEACQhYAAACABIQsAAAAAAkIWQAAAAASELIAAAAAJCBkAQAAAEhAyAIAAACQgJAFAAAAIAEhCwAA&#10;AEACQhYAAACABIQsAAAAAAkIWQAAAAASELIAAAAAJCBkAQAAAEhAyAIAAACQgJAFAAAAIAEhCwAA&#10;AEACQhYAAACABIQsAAAAAAkIWQAAAAASELIAAAAAJCBkAQAAAEhAyAIAAACQgJAFAAAAIAEhCwAA&#10;AEACQhYAAACABIQsAAAAAAkIWQAAAAASELIAAAAAJCBkAQAAAEhAyAIAAACQgJAFAAAAIAEhCwAA&#10;AEACQhYAAACABIQsAAAAAAkIWQAAAAASELIAAAAAJCBkAQAAAEhAyAIAAACQgJAFAAAAIAEhCwAA&#10;AEACQhYAAACABIQsAAAAAAkIWQAAAAASELIAAAAAJCBkAQAAAEhAyAIAAACQgJAFAAAAIAEhCwAA&#10;AEACQhYAAACABIQsAAAAAAkIWQAAAAASELIAAAAAJCBkAQAAAEhAyAIAAACQgJAFAAAAIAEhCwAA&#10;AEACQhYAAACABIQsAAAAAAkIWQAAAAASELIAAAAAJCBkAQAAAEhAyAIAAACQgJAFAAAAIAEhCwAA&#10;AEACQhYAAACABIQsAAAAAAkIWQAAAAASELIAAAAAJCBkAQAAAEhAyAIAAACQgJAFAAAAIAEhCwAA&#10;AEACQhYAAACABIQsAAAAAAkIWQAAAAASELIAAAAAJCBkAQAAAEhAyAIAAACQgJAFAAAAIAEhCwAA&#10;AEACQhYAAACABIQsAAAAAAkIWQAAAAASELIAAAAAJCBkAQAAAEhAyAIAAACQgJAFAAAAIAEhCwAA&#10;AEACQhYAAACABIQsAAAAAAkIWQAAAAASELIAAAAAJCBkAQAAAEhAyAIAAACQgJAFAAAAIAEhCwAA&#10;AEACQhYAAACABIQsAAAAAAkIWQAAAAASELIAAAAAJCBkAQAAAEhAyAIAAACQgJAFAAAAIAEhCwAA&#10;AEACQhYAAACABIQsAAAAAAkIWQAAAAASELIAAAAAJCBkAQAAAEhAyAIAAACQgJAFAAAAIAEhCwAA&#10;AEACQhYAAACABIQsAAAAAAkIWQAAAAASELIAAAAAJCBkAQAAAEhAyAIAAACQgJAFAAAAIAEhCwAA&#10;AEACQhYAAACABIQsAAAAAAkIWQAAAAASELIAAAAAJCBkAQAAAEhAyAIAAACQgJAFAAAAIAEhCwAA&#10;AEACQhYAAACABIQsAAAAAAkIWQAAAAASELIAAAAAJCBkAQAAAEhAyAIAAACQgJAFAAAAIAEhCwAA&#10;AEACQhYAAACABIQsAAAAAAkIWQAAAAASELIAAAAAJCBkAQAAAEhAyAIAAACQgJAFAAAAIAEhCwAA&#10;AEACQhYAAACABIQsAAAAAAkIWQAAAAASELIAAAAAJFBoaWkp5hsBgMGlWKz/cV9py34uFosxduzY&#10;XE/IGPft+NzC66M5396NE0ePxsmTh+Pt138Vv/rF38Qb776U7zKgXfXJ7TFvYqah4/l4/LtfjLcz&#10;Tf1i2Jdi9qfnx9v/dEe8mt8GA9ChQ4eiUChEoVCIiKj7nNWoDQYDI1kAAOhXwy+8MC4c1RoTpn8i&#10;/nDJmvjM9Xflu1BjYnxg6j/F5+7+8/jo+DExLL8ZgAFLyAIAwFl0YYy7dkV86nfn5jcQETHs83HN&#10;J5+Mz8+/uk+jhQAYGJQLAcAQoFyIZE6jXKihE9vjJ6v+SBlMTsvcn8VnZ47JtLwam1beHq9kWmCg&#10;Ui4EQhYAGBKELCTTIGTZ9/TV8eTLmYasYXOjddqK+MTHr4xRuU37np4fT768N9c6tAlZOJ8JWUC5&#10;EAAA/enks7F/++3x/efeyG+JD1zyiXwTAJzXjGQBgCHASBaS6etIlooGj+t48YH43rOPZlqybo1L&#10;P/qnMecjV8bFoy6M4eXWo+/tj/27n42f/+tfxNsncw9pYNgH/ktcd9NtMeOSMXFheScn3tsfr/36&#10;+7HlVw/Gu3XHVT9ypPerC90al370rpg19cpo+WDn80VExImj8d47b8SenRtj268ejHczm6LRczR0&#10;OLav+1g8dzAipj0Rd990ZeemvY/Ht374q5hx69fiY5ePKV+vo/Hege3xsw13xKv5Jxz2+fid3/tM&#10;fHTy1dHywc7re+Lo0Xj3ne3xyvOPxgv7nso9CLpnJAsYyQIAwFkwctKUunlcTh7bn2spGTZhZXzm&#10;iw/G7R+7OsZlApaIiAtHtcakmZ+Nz979s7hpaneT506M1us3xR1LFsdHJ9YGHsNHtcbUj/1pfP6P&#10;/ymuHJl9zBm4+L/HbV98MG7/2LUxYXwuYImIGH5hjBp/ZUz72J/G57/44/gPF/eYqPRRc1z1yRXx&#10;B9WAJSLiwhjVfGGcqAlYZsSl1/84/vjutvjP114bl2QCliivBPXBD10bv/+pB+Puz303fucDqY8T&#10;YHATsgAA0E9mxMgPfD4u++gT8ZmPtea2HY23Xm8wUuKSb8fCT308xl2Y35A3JqbO/+u4bVrjoKXl&#10;Pz4eC65tjW53M+rquPm2BJP4xtfjE5/5REzo9skyLrws5nzmb+PKC/IbzsDET8S8ifUH8M72R+N/&#10;Vf83N6685dtx+7WXdX9dKj54bfznhY/2QyAEMHgpFwKAIUC5EMnUldecnqOvPx7fe+ov4lhN69fj&#10;E1/8YlyRTQDeezX+x4a2eOmtn0dccFdcc8vX4vezYcKJV2PTP9wer2R3dPHKWPj5j8cHM01xdH9s&#10;f/rB+Nlr34+Tw+ZG6++2xf/2sUZhQ9/LhT5w/ab4/LWZEOm9V+N/bHgwXn1rY+n8LvhM/M71X4t5&#10;M2tDn/d2/FV895lvZlr6MPFtvlyorGPHmnjy2f8a7zYopRr5uz+OJTdcVtN29MAv42fPPhivvPXz&#10;ricpfu+X8cQ/3BG/ybZBA8qFwEgWAADOto7n48cb8gFLxMXX31YbsBx9NTatu70UsEREHHs0Xvjh&#10;l2Pzm5k+w6+M666/K9MQcem119cGLHE4tj+1OJ577ftxMsqT8f7qE7Hup2/EiZp+p2fCJbWjdPb9&#10;4k/jpUrAEhFx7Pvxv55dHM/tPhon3tsf+3b8NDY92Rbff7Y2YDlj7/w0/s9nGgcsEf8l/uD62oDl&#10;xN4n4/v/dEcpYInOSYq/+/3noyPbcdS1MW9u7TUGoDEhCwAAZ8nReOvFb8c/fveL8Zu6IODWuGpy&#10;bVhxdPfGeOX9mqaIeDb+5/ZXa1qaL58fLdX/3RVX5stm9m6M596qXyr6/e2Pxis1aUIardNWRMuw&#10;fOveeHXDtfHtf5gXTz6zLF7Z84/xft01ODPv7H48fptvLLvgdz8eV9TME7M//udP/7xuAt6IiHhr&#10;RfyPfzta09Q87TPxOzUtADQiZAEAoH8dfTU2r/vT+PuV18Y/P/uXjW/s4+NxSe3wk3h734O1DRUH&#10;D9SOtGi+LCZU5zf5aHwwV8v01u7HaxuqHo1X99aGCadj31u1E/gO/9An4rN3b487/uiJ+Pj1/yVa&#10;R/5+zfb+8ts3G8xxUzbp8tpRLPHOS/FSV4lM7I03tm+Pmisz/LKYdEm2AYBGhCwAAJyRfU9fHd9a&#10;eXV8a+Vdsfr7T8ae/OiQC6+MOZ9cEVd1t1LNxZfFB3JNE27aHncva/BRNydMc1xcCWjGja/bz8lj&#10;5XKYBt4+eCDf1GfvPv9kvNYgqxk1/sqYdu3iWHDno3H3sl/GHX/0RNww7a5IOd9tp8PxXuP0KiLu&#10;iktzAVa8d6CLsKusoyNqBxGNiQ/m9wFAHSELAACJ/Dzef+vP4//87gOxvUHQ8gcL/zau6mrJ5PyS&#10;x31y+gHAsWMN0pE++8v48bo1sTN/zjVKSzhffdOKuHPZL+NTc78eXV2KAeHdA7mQBYDeELIAAJDY&#10;o/Hckz+Nd/LNF14Z8z7z7cz8KefeBRfUry90Wt79r/H0d+fHP/7zk7F97+EeJtS9MC6Z+cX4VNLJ&#10;ZI9Gkryo4gPjB3YIBDBACVkAAEjvt8vix7+snaskIiKar49P/McG4cLBN+rKVzrLkHr+ePLlyn7q&#10;y2CGXdD1nCgt48bnm87A3nh335/Hcz/8WHx75fx47B//Njb98pex78DhONogdWmeeVf8h2S1Qx3x&#10;2/yJVz0av8knXqPqy6pq1JVdHY538vsAoI6QBQCAfvHb578Z/78GJTTNH/lSzL443/qrOJjr+4FL&#10;GoQxPfpVvJPbzyWTP1vbUPWluOryMx3JMjEuGPml+J2rV8bHP7kp7li6PW6bNjEi9sax3z4Yrzx/&#10;Rzz5Tx+Lf1j12Xj81/nQqTkuzk3S21/2vP5GbcMHZ8SMutegYmJcNvXK2gquo6/Gq29lGwBoRMgC&#10;AEA/eTR+tvH52pWAIiKiNT5603/PlaP8Y7y0szaEaJ76+a7ncOlSgxWDJs6PGy6pn3R35NWL48pR&#10;+dY++kBbfOrOP4///PGPx7SJrTFqeMSEq1c0KLV5Kd7e/Ubtij1n0bGXfxW1GUlr/IeP/1Xj0SyX&#10;PBB/8OHa8Omd7f8Yv6lpAaARIQsAAP3nrRXxkxcP51sjPvSJuHlabRnPb3/5bOzLltVceGXMW/hE&#10;zLhkbgyLiIgZMfKSv4r/7Y+3xxf/eFPc9p++Hddc8aUYeUFtgPKb53+aCxTGxNW3rokbrvhMaT/D&#10;PhO/M3dTLPz4ZWc2325ExLt/G9tez0UnH/pEfObWv4rWkTPKDeXjnn9t1EQX770arx7MNkS8/VZ+&#10;taPL4rJJM8r7+Fq0nm550bE/j//x69rXYfjE2+Izf/TduOqS8uswbG60Xv1E3PGZ3OpNHc/Hpue/&#10;n20BoAuFlpaWYr4RABhcisX6H/eVtuznYrEYY8eOzfWEjHHfjs/lllDe93RmTpSG7oqP3bEifjdf&#10;GnN0e/xf3/6j+F+ZppHTnoiFN11ZG0b04Ojex2PdD/+iZjWci6/fFIuubc209NarsWnl7fFKpuWq&#10;T26Pedkcp+P5ePy7X4y3K/8f+d/its99Nib05aDjaOx7+svx5MvP1jY3uL6dDsf2738snnsrIqY9&#10;EXffdGVmW/1x15sbV33yr2PexD4c6NFXY9P3bo9XLDVELxw6dCgKhUIUCoWIiLrPWY3aYDAwkgUA&#10;gH72aPxsQ4OyoQuvjjm5FXbef/lP4/sbt9f37ULH60/GP+cCloiI3z6/ONbXzYGS887z8ZOe+vTG&#10;+38RT37v27H9QG+LgQ7Hzo0r6gOWiIiDfxvb8uVOVae/VHXJs/HKD78cP3qxd2VLRw88Hz8SsAD0&#10;iZAFAID+d/CL8eNcuUpERPPMP4uPjcu27I13d/5RfO9bbbHpxVfj4HtHc8shH42j7+2PfTt+HD9a&#10;/dn43lN/Hr+t2V6xN/b/67z4+3VPxstv1i6pfPSdV2P7023x99/7YrwzrH5Ux8l8Q2+8/5fx3D/d&#10;VlrC+fX98d7RXIxx4mgcfeeNePlnfxv/+K2PxdM7n6rdXvVsvPLDFfF//fLVeCe7i/Lj33rvo5nG&#10;0/FsvPHsJ+IfvrUifvSzX8Zb79Re3xNHD8fB15+PTd+/K/7hn74YbwhYAPpEuRAADAHKhaCxlrk/&#10;i8/OHNPZkC8FAnpNuRAYyQIAwCBz1a3b448rE+NO+1q0jKydYLfTxPjgqEzAEhHxzhsCFgBOm5AF&#10;AIBB5WDH4bhwVGtM+PD18fs3/Wl89s5H448/+VdxcWYVomEjPx+/M3dN3DC55qHx2st/XdsAAH2g&#10;XAgAhgDlQgwpI/97fOrOT8Ql+faeKBWCM6JcCIxkAQBgsHn//xlP/vNP42BvltCpeOeX8aPvC1gA&#10;ODNGsgDAEGAkC0PTrXHp1YtjxrQZMemDF8aFF9auJHTi6OH47cFX49Vf/mP8zz3fP71VhYAqI1lA&#10;yAIAQ4KQBYD+JmQB5UIAAAAASQhZAAAAABIQsgAAAAAkIGQBAAAASEDIAgAAAJCAkAUAAAAgASEL&#10;AAAAQAJCFgAAAIAEhCwAAAAACQhZAAAAABIQsgAAAAAkIGQBAAAASEDIAgAAAJCAkAUAAAAgASEL&#10;AAAAQAJCFgAAAIAEhCwAAAAACQhZAAAAABIQsgAAAAAkIGQBAAAASEDIAgAAAJCAkAUAAAAgASEL&#10;AAAAQAJCFgAAAIAEhCwAAAAACQhZAAAAABIQsgAAAAAkIGQBAAAASEDIAgAAAJCAkAUAAAAgASEL&#10;AAAAQAJCFgAAAIAEhCwAAAAACQhZAAAAABIQsgAAAAAkIGQBAAAASEDIAgAAAJCAkAUAAAAgASEL&#10;AAAAQAJCFgAAAIAEhCwAAAAACQhZAAAAABIQsgAAAAAkIGQBAAAASEDIAgAAAJBAoaWlpZhvBAAG&#10;l2Kx/sd9pS37uVgsxtixY3M9h4ZG1wigrwqFQr5pyDh06FAUCoXqNch/zmrUBoOBkSwAwJBQCZG6&#10;+gBIIf+9Jf8BDG5CFgBgUHNjAwwkvifB4CZkAQAGJTcywEDmexQMTuZkAYAhoNEv8pW27OfiIJiT&#10;pdG5RkQcPXo0jhw5EidOnIjjx4/HqVOn8l0AkmtqaooRI0bE8OHDY/To0XHhhRfmu0QMkjlKzMkC&#10;RrIAAINIo4ClWCzGO++8E2+99VYcOXIkjh49KmABzppTp05VQ9633nor3nnnnS6/VwHnPyELADAo&#10;NLpBOXbsWPzmN7+Jjo6O/CaAc6KjoyPefPPNOHbsWH5Tw+9jwPlFyAIADFrvvfdenDhxIt8McE4d&#10;P3483nvvvXwzMAgIWQCA816jv/4ePXrUCBZgwOro6DCaBQYhIQsAMCgdOXIk3wQwoLz77rv5JuA8&#10;J2QBAM5rXf3V9/jx4/kmgAGlq3LGrr6vAQOfkAUAGJSELMBA5/sUDD5CFgDgvNXdX3u72wYwEHS3&#10;nLzvYXB+ErIAAAAAJCBkAQAGHX8BBs4Xvl/B4CJkAQAAAEhAyAIAAACQgJAFAAAAIAEhCwAwqJjf&#10;ADjf+L4Fg4eQBQA4L7kpAQAGGiELAADAACRMhvOPkAUAAAAgASELAAAAQAJCFgAAAIAEhCwAAAAA&#10;CQhZAAAAABIQsgAAAAAkIGQBAAAASEDIAgAAAJCAkAUAAAAgASELAAAAQAJCFgAAAIAEhCwAAAAA&#10;CQhZAAAAABIQsgAAAAAkIGQBAAAASEDIAgAAAJCAkAUAAAAgASELAEC/aI+Nu3fH7t27Y/fG9i63&#10;1W3qJ0vXvFA6lhfWxNL8RgAgCSELAEB/m3pLrJFsAMCgJ2QBAOh3Y2LOV40gAYDBTsgCAHA2jJkT&#10;X+hFaVD7xnKJUfnjhdwQmMr2F9Ysrelb6deoLW9mpXRo9+7YvXtjZA+r+viNGxuUO2VKoBqVHi1d&#10;Ey/s3h27d79g5A4AQ5KQBQCgnx0+fDgiIqYuqg00ai2NNS/sjkVTa1vHzLmvwZwupfZs3zFzvhov&#10;5B4/Zs599XO+jJkTi+aMyTRMjUW5oKXUPDUquzq8/8VygLKo2hZR2td9jR4LAEOUkAUAoJ/t37Ah&#10;dkZExNS4pYshHkvXfDVK2cfh2Hz/5Jg8eXJMvn9zHI6ImLqoPiyJnbF28uSYPHlted9jYsyYfFtE&#10;66T659u5Nrf/hsfVeRzXLF4V7V+YE2Mi4vDm+0uPnTw51u7MPXbV4rhm8uSYPPmaWLwqtzsAGAKE&#10;LAAA/W55zC8lEjFmzlcblNIsjVtmlkaXHN78jc6AYtXi2FBOS6Zel0tZdm6L5RERsTy2VRKVRm15&#10;hzfHd0qdavY/pnVmtlfEzg2ZoKQ9risPYRkz575quVBl1EzdYwFgiBKyAACcDcu/E5sPR2kS3C9c&#10;l99atX9P7RCQF/eXxprkHd7/Yr6pYVud/Xsi+wxd7b9PWieZ1BcAhCwAAGfLqlj8jUr5T+d8J3n5&#10;8p6Zrdn5UxLIBSJ93X+11Cj7cc3imuAGAIYqIQsAwNmSKc+ptSo2vFgaUVJTTrR0TdxSTmN2bqvU&#10;+Jyh7CpHvd5/Z/nR1FsqKwqVJurtbhUjABhqhCwAAGfR8vmdk9JmrVpcmRx3TMy5r7xE8n2lyWZj&#10;59qY310G0kdTF+X2Hzuj24wlIpZ/pzwKZ8ycuG/37ti9+77yRL07Y0Nl8hZLOAMwxAlZAADOquXx&#10;ndLkLHXt86sr9nQ6vPn+mJwyYTm8OdbWPP/OWDt5fnnC3G6sWhzXVFcjqujlYwFgiCi0tLQU840A&#10;wOBSLNb/uK+0ZT8Xi8UYO3ZsrufA1OicItO+Z8+e/CaAAWfSpEkREVEoFPKbIrppH4gOHToUhUKh&#10;esz5z1mN2mAwMJIFAAAAIAEhCwAAAEACQhYAAACABIQsAAAAAAkIWQAAAAASELIAAAAAJCBkAQAA&#10;AEhAyAIAAACQgJAFAAAAIAEhCwAAAEACQhYAAACABIQsAAAAAAkIWQAAAAASELIAAAAAJCBkAQAA&#10;AEhAyAIAAACQgJAFAAAAIAEhCwAAAEACQhYAAACABAotLS3FfCMAMLgUi/U/7itt2c/FYjHGjh2b&#10;6zkwNTqnyLTv2bMnv+mcGj16dIwbNy4uuuiiGDlyZAwfPjzfBegHJ06ciPfffz/+/d//PQ4ePBhH&#10;jhzJdzmnJk2aFBERhUIhvymim/aB6NChQ1EoFKrHnP+c1agNBgMjWQAA+lGhUIjLLrsspk+fHq2t&#10;rdHc3CxggbNo+PDh0dzcHK2trTF9+vSYOHGiG3yg3xjJAgBDQKNRH0aynB0zZsyI0aNHR0TEyZMn&#10;49SpU3Hq1Kl8N6AfNTU1RVNTUwwbNiwiIo4cORIvvfRSvts5YSQLDC5GsgAA9JOJEyfG6NGjo1gs&#10;xvHjx+PEiRMCFjgHTp06FSdOnIhjx45FsViM0aNHx4QJE/LdAM6YkAUAoB+MGjUqLr300oiIOH78&#10;uHAFBoBK4BkRMWHChBg5cmS+C8AZEbIAAPSD1tbWKBQKcfLkyS5Lm4Czr1gsxsmTJ6NQKERra2t+&#10;M8AZEbIAAPSDiy66KKI8DwswsFS+LitfpwCpCFkAAPpBpQzBKBYYeCpfl0IWIDUhCwBAP6isYgIM&#10;XCNGjMg3AZwRIQsAAABAAkIWAAAAgASELAAAAAAJCFkAAAAAEhCyAAAAACQgZAEAAABIQMgCAAAA&#10;kICQBQAAACABIQsAAABAAkIWAAAAgASELAAAAAAJCFkAAAAAEhCyAAAAACQgZAEAAABIQMgCAAAA&#10;kICQBQAAACABIQsAAABAAkIWAAAAgASELAAAAAAJCFkAAAAAEhCyAAAAACQgZAEAAABIQMgCAAAA&#10;kICQBQAAACABIQsAAABAAkIWAIB+cPz48YiIKBaL+U3AAFH5OgVIRcgCANAP3nvvvYiIaGry6xYM&#10;NJWvy8rXKUAqfuoDAPSD999/PyIihg0blt8EnGNCFqC/CFkAAPrB/v3749SpUzFs2LAoFAr5zcA5&#10;UigUYtiwYXHq1Kk4cOBAfjPAGRGyAAD0g2PHjsXevXsjImLEiBGCFhgAmpqaYsSIERERsXfv3jh2&#10;7Fi+C8AZEbIAAPSTN998M44cORKFQiEuuOCCGD58uLAFzoGmpqYYPnx4NfA8cuRIvPnmm/luAGes&#10;0NLSYsp7ABjkGq1wU2nLfi4WizF27Nhcz4Gp0TlFpn3Pnj35TedEoVCIiRMnxoc+9CEBC5xjxWIx&#10;3nzzzdi7d2+X30POtkmTJkWUv1c00lX7QHTo0KEoFArVY85/zmrUBoOBkSwAAP2oWCzGG2+8ETt2&#10;7Ij9+/dHR0dHnDhxIt8N6CcnTpyIjo6O2L9/f+zYsSPeeOONAROwAIOPkSwAMAQ0uqEwkgXg3DOS&#10;BQYXI1kAAAAAEhCyAAAAACQgZAEAAABIQMgCAAAAkICQBQAAACABIQsAAABAAkIWAAAAgASELAAA&#10;AAAJCFkAAAAAEhCyAAAAACQgZAEAAABIQMgCAAAAkICQBQAAACABIQsAAABAAkIWAAAAgASELAAA&#10;AAAJCFkAAAAAEhCyAAD0t/aNsXv37pqPF9YszfcanJauiRd2747du1+I/jjlpWteOI1r2R4bz+iY&#10;Ko/fHRvb89sAGMqELAAA/ah94+7YvWhqvjnGzLkvdr+wJk7rHp+I8rW9b86YfHOP2jcuiqmxM9ZO&#10;viYWr8pvBYDTJ2QBAOgnS9e8EKV85XBsvn9yTJ5c+rh/8+FShzFz4qunN5SCM7B8/uSYPHl+LM9v&#10;6LXlMb/8Ws4//Z0AMAgJWQAA+kV7fKE8ymLn2toRE6sWfyM2H444vPn+uCY3lKJ9Y/dlRdXtGzdW&#10;S1Z2b2yPpWteKP37hY2x8YVye2akTO1+G5fJ9PTcXenNvutUy4g6z6FOvsyq2mdprHlhdznAKo8K&#10;Kj9vV9enc5fdn2Pn4zPXdPfu2L17Y2T20kW5UOm4eroWPR1Df5dYAdB/hCwAAP1h6aRojYiInbGt&#10;brTDqlh8zeRcwFIbHFSMmXNf4wBi6tSodD28/8XO9jFTY2qlgmb/nljVcL9jYs592YCgUZ9unruq&#10;0ePy+26gfWPsvm9O1BT6TF1UEwotXfNCfZnV1EU9HE9G3fVpdKzdnOPURblSpKmxqNvyrvbYuPu+&#10;qK1eGhNz7ssGJX08BgDOO0IWAID+MLO1NkTowdI1Xy3foGdKi+7fHIejdMNffw/e2S8/Gmbn2vLj&#10;5y+PaP9Cab+HN8f95RKXyWt3RkTE1FtKoUHfn7usF/uutzTW3FJKGarHOfn+2Hy4VD71hfaoGQV0&#10;ePP9ueO5JdYsLYVU5acq98nPr1J7ffp+jp39Osu7ZsYtjU8qlq65pRzq7Iy15WtROr4xMad0Ur0/&#10;hlWL45rJkxucEwADnZAFAOCcWxq3zKyECt/ovLFetTg2lIOEqdflUoCdGxrfgB/eHN/JjJxpv65a&#10;UxP3VUpUqnU2rTHzdJ67rOd9N7D0lig/XUxdVCmZ6RwB0jppac0ooA2VA+pr8FBzfU7jHDOPX7Xh&#10;xVIQ0o2ZrZX9f6c610tp7pdy2HU6xwDAeUfIAgDQH17c3+ONeSP799QmCC/uP5299FZrTMqMzEj7&#10;3LX77q0xrTP7PAqoL9KeY8XSmFRKhXqlf44BgIFAyAIA0B9W7Yn9ERExNRoNUGjf2Hiy19ZcMlEZ&#10;IXHGdq4tl+ZkP2pHhZz2c/di3/VqV1yqfsxfftoBVW+c9jl2a1XsKb3YvdI/xwDAQCBkAQDoF8vj&#10;O+W5PKYuql0lprq089RF5ZVlVsWGF0t9x8z5amffpWuiPH1J7KyfPbdXlm+r1KLcUt1v50pEa2Lp&#10;GTx3z/tuYNWGKD1d51wldav1ZAKqW6oH1NWKPuXRL906/XPsrcpolDFzvlBdhSjVdQbg/CFkAQDo&#10;J5Wlmisr7lSW7K2uWnN4c3yjPNxj1eINUYosMn0rK/DsXBvzT/f+e/l36o6h8vw7NyyOVWfy3L3Y&#10;d71Vsbg6Ccmi8jVZVJo0tjqfTGdAVVqeuVGfjPJ+8uFL1mmfYy917n9qLMq9zn2+zpZwBjhvCVkA&#10;APpNaRWcyoo7WYc33x+Tr8kGEctjfnVFmk6HN99fnjj1dK2KxdeUV+/J2Ll2ciZYON3n7s2+G1g+&#10;v/6aHN4c92eux6rF1/TYZ/n8teXQojdO9xx7a3nMr6ySlJHmOgNwvii0tLQU840AwOBSLNb/uK+0&#10;ZT8Xi8UYO3ZsrufA1OicItO+Z8+e/CaAAWfSpEkREVEoFPKbIrppH4gOHToUhUKhesz5z1mN2mAw&#10;MJIFAAAAIAEhCwAAAEACQhYAAACABIQsAAAAAAkIWQAAAAASELIAAAAAJCBkAQAAAEhAyAIAAACQ&#10;gJAFAAAAIAEhCwAAAEACQhYAAACABIQsAAAAAAkIWQAAAAASELIAAAAAJCBkAQAAAEhAyAIAAACQ&#10;gJAFAAAAIAEhCwAAAEACQhYAAACABAotLS3FfCMAMLgUi/U/7itt2c/FYjHGjh2b6zkwNTqnyLTv&#10;2bMnv+mcGj16dIwbNy4uuuiiGDlyZAwfPjzfBegHJ06ciPfffz/+/d//PQ4ePBhHjhzJdzmnJk2a&#10;FBERhUIhvymim/aB6NChQ1EoFKrHnP+c1agNBgMjWQAA+lGhUIjLLrsspk+fHq2trdHc3CxggbNo&#10;+PDh0dzcHK2trTF9+vSYOHGiG3yg3xjJAgBDQKNRH0aynB0zZsyI0aNHR0TEyZMn49SpU3Hq1Kl8&#10;N6AfNTU1RVNTUwwbNiwiIo4cORIvvfRSvts5YSQLDC5GsgAA9JOJEyfG6NGjo1gsxvHjx+PEiRMC&#10;FjgHTp06FSdOnIhjx45FsViM0aNHx4QJE/LdAM6YkAUAoB+MGjUqLr300oiIOH78uHAFBoBK4BkR&#10;MWHChBg5cmS+C8AZEbIAAPSD1tbWKBQKcfLkyS5Lm4Czr1gsxsmTJ6NQKERra2t+M8AZEbIAAPSD&#10;iy66KKI8DwswsFS+LitfpwCpCFkAAPpBpQzBKBYYeCpfl0IWIDUhCwBAP6isYgIMXCNGjMg3AZwR&#10;IQsAAABAAkIWAAAAgASELAAAAAAJCFkAAAAAEhCyAAAAACQgZAEAAABIQMgCAAAAkICQBQAAACAB&#10;IQsAAABAAkIWAAAAgASELAAAAAAJCFkAAAAAEhCyAAAAACQgZAEAAABIQMgCAAAAkICQBQAAACAB&#10;IQsAAABAAkIWAAAAgASELAAAAAAJCFkAAAAAEhCyAAAAACQgZAEAAABIQMgCAAAAkICQBQAAACAB&#10;IQsAAABAAkIWAIB+cPz48YiIKBaL+U3AAFH5OgVIRcgCANAP3nvvvYiIaGry6xYMNJWvy8rXKUAq&#10;fuoDAPSD999/PyIihg0blt8EnGNCFqC/CFkAAPrB/v3749SpUzFs2LAoFAr5zcA5UigUYtiwYXHq&#10;1Kk4cOBAfjPAGRGyAAD0g2PHjsXevXsjImLEiBGCFhgAmpqaYsSIERERsXfv3jh27Fi+C8AZEbIA&#10;APSTN998M44cORKFQiEuuOCCGD58uLAFzoGmpqYYPnx4NfA8cuRIvPnmm/luAGes0NLSYsp7ABjk&#10;Gq1wU2nLfi4WizF27Nhcz4Gp0TlFpn3Pnj35TedEoVCIiRMnxoc+9CEBC5xjxWIx3nzzzdi7d2+X&#10;30POtkmTJkWUv1c00lX7QHTo0KEoFArVY85/zmrUBoOBkSwAAP2oWCzGG2+8ETt27Ij9+/dHR0dH&#10;nDhxIt8N6CcnTpyIjo6O2L9/f+zYsSPeeOONAROwAIOPkSwAMAQ0uqEwkgXg3DOSBQYXI1kAAAAA&#10;EhCyAAAAACQgZAEAAABIQMgCAAAAkICQBQAAACABIQsAAABAAkIWAAAAgASELAAAAAAJCFkAAAAA&#10;EhCyAAAAACQgZAEAAABIQMgCAAAAkICQBQAAACABIQsAAABAAkIWAAAAgASELAAAAAAJCFkAAAAA&#10;EhCyAAD0t/aNsXv37pqPF9YszfdKbumaF87K8/TV0jUvlK7DxvaIiGjfeHauBwD0NyELAEA/at+4&#10;O3YvmppvjjFz7ovdL6yJ/ooW2jfujvvmjMk3DwBL45aZY2Ln2skxeX7Ext27Y9HUw/HihlX5jgBw&#10;3hGyAAD0k6VrXohSvnI4Nt8/OSZPLn3cv/lwqcOYOfHVITeCY1UsvmZyzF8eEbE85k+eHJMnXxOL&#10;ZSwADAJCFgCAftEeXyiPJNm5tjZEWLX4G7H5cMThzffHNbl0oX1j92VF1e0b2zvLbnbvjt27N0ap&#10;+GZprHlhdzncKY+Y2f1CrFmafezG2Fh5XLlkJ5auiRdyJU2VTRW1z7e78Uic/H5yO+n5+Bv07eL5&#10;qo9vdBwAcA4IWQAA+sPSSdEaERE7Y9vy/MbSaI7agKU2HKkYM+e+uqAiIiKmLsqVA02NRb0NG6ZO&#10;jcrTHN7/YikYuW9O5IuLpi4qhTNRDjTqyo/GzIn7ss/ZvjF25/czdVHjEKSH42/fWH8tYsycuK/R&#10;tQCAAULIAgDQH2a21oUW3Vm65qtRyhwypUX3b47DUQok6rOFzn6d5Ucz45alpQBn7c5yr833NyjH&#10;6XzsNYtXxdJbZsaYat/JMXny2ig9fEy0ziw9YmZr6WyqfSrHNmZm3LI0SiHRLaVUZOfaSmnU/bH5&#10;cCkc+UKvjz8ioj2umxoRsTPW5kusWidVg5hVi68pPc81i0O1EQADgZAFAOCcK00GGxFxePM3OgOR&#10;VYtjQzksmXpdLqXYuaHab9WGF0uBR29lHhuZsOKaxavKJTqLqiNdKl7cX3qGUvnR7njhlg1xTXY+&#10;laW3RPkUYuqiSonPfeXgKKJ1Um4sS7fHX5mrZX4sL5cf1Y2iAYABSMgCANAfXtzft+CjbP+e2jEZ&#10;lXCjX2WWmK4r0SmrzCNTUQlbGs2l0siYypCYXimVTu3evbu+/AgABjAhCwBAf1i1J/ZHRMTUyA9C&#10;icqkrvU1QHUjPiplOv2ns8wnDm+O+2vKhbJKZUiVFZIq5UgRU+OWmsl5a1dSqn6UlhPqnfYvVEfA&#10;VEqPquVCADCACVkAAPrF8vhOORjITiAb2aWdpy4qrx60Kja8WCnH+Wpn36VropJ/7KyfPbdXeh5B&#10;MjMqOc7ODeW5Tdqvy5ULdY4sqax2tHx+Z9AypnVmxKoNUTqFMTGnOgFLe3UVowZ5UpeWTipNGRyH&#10;N8d3lkdNORUADGRCFgCAftJZYjMm5tzXuRRxdX6Rw5vjG+WJSVYt3lCdbLbat1Iqs3Nt9GUgSI2p&#10;i3oIOV6MSkVSdS6VupqhVbG4PDlMZ5lQZ2lRKQDq7FN5zurcLtWwpHdW7SmNAYoxc+K+3NwuWZZw&#10;BmCgEbIAAPSbcolNZ21N1eHN9+dWxSlN9prvenjz/X0rtSlbPr9RyU8jq2LxNbV9d67tLM+pTri7&#10;fH6D8yiVBlUPr1Gfw5vj/r6u/rN8fm150OHNcX+lhKm6AhEADDyFlpaWYr4RABhcisX6H/eVtuzn&#10;YrEYY8eOzfUcmBqdU2Ta9+zZk98EMOBMmjQpIiIKhUJ+U0Q37QPRoUOHolAoVI85/zmrURsMBkay&#10;AAAAACQgZAEAAABIQMgCAAAAkICQBQAAACABIQsAAABAAkIWAAAAgASELAAAAAAJCFkAAAAAEhCy&#10;AAAAACQgZAEAAABIQMgCAAAAkICQBQAAACABIQsAAABAAkIWAAAAgASELAAAAAAJCFkAAAAAEhCy&#10;AAAAACQgZAEAAABIQMgCAAAAkEChpaWlmG8EAAaXYrH+x32lLfu5WCzG2LFjcz0HpkbnFJn2PXv2&#10;5DedU6NHj45x48bFRRddFCNHjozhw4fnuwD94MSJE/H+++/Hv//7v8fBgwfjyJEj+S7n1KRJkyIi&#10;olAo5DdFdNM+EB06dCgKhUL1mPOfsxq1wWBgJAsAQD8qFApx2WWXxfTp06O1tTWam5sFLHAWDR8+&#10;PJqbm6O1tTWmT58eEydOdIMP9BsjWQBgCGg06sNIlrNjxowZMXr06IiIOHnyZJw6dSpOnTqV7wb0&#10;o6ampmhqaophw4ZFRMSRI0fipZdeync7J4xkgcHFSBYAgH4yceLEGD16dBSLxTh+/HicOHFCwALn&#10;wKlTp+LEiRNx7NixKBaLMXr06JgwYUK+G8AZE7IAAPSDUaNGxaWXXhoREcePHxeuwABQCTwjIiZM&#10;mBAjR47MdwE4I0IWAIB+0NraGoVCIU6ePNllaRNw9hWLxTh58mQUCoVobW3NbwY4I0IWAIB+cNFF&#10;F0WU52EBBpbK12Xl6xQgFSELAEA/qJQhGMUCA0/l61LIAqQmZAEA6AeVVUyAgWvEiBH5JoAzImQB&#10;AAAASEDIAgAAAJCAkAUAAAAgASELAAAAQAJCFgAAAIAEhCwAAAAACQhZAAAAABIQsgAAAAAkIGQB&#10;AAAASEDIAgAAAJCAkAUAAAAgASELAAAAQAJCFgAAAIAEhCwAAAAACQhZAAAAABIQsgAAAAAkIGQB&#10;AAAASEDIAgAAAJCAkAUAAAAgASELAAAAQAJCFgAAAIAEhCwAAAAACQhZAAAAABIQsgAAAAAkIGQB&#10;AAAASEDIAgDQD44fPx4REcViMb8JGCAqX6cAqQhZAAD6wXvvvRcREU1Nft2CgabydVn5OgVIxU99&#10;AIB+8P7770dExLBhw/KbgHNMyAL0FyELAEA/2L9/f5w6dSqGDRsWhUIhvxk4RwqFQgwbNixOnToV&#10;Bw4cyG8GOCNCFgCAfnDs2LHYu3dvRESMGDFC0AIDQFNTU4wYMSIiIvbu3RvHjh3LdwE4I0IWAIB+&#10;8uabb8aRI0eiUCjEBRdcEMOHDxe2wDnQ1NQUw4cPrwaeR44ciTfffDPfDeCMFVpaWkx5DwCDXKMV&#10;bipt2c/FYjHGjh2b6zkwNTqnyLTv2bMnv+mcKBQKMXHixPjQhz4kYIFzrFgsxptvvhl79+7t8nvI&#10;2TZp0qSI8veKRrpqH4gOHToUhUKhesz5z1mN2mAwMJIFAKAfFYvFeOONN2LHjh2xf//+6OjoiBMn&#10;TuS7Af3kxIkT0dHREfv3748dO3bEG2+8MWACFmDwMZIFAIaARjcURrIAnHtGssDgYiQLAAAAQAJC&#10;FgAAAIAEhCwAAAAACQhZAAAAABIQsgAAAAAkIGQBAAAASEDIAgAAAJCAkAUAAAAgASELAAAAQAJC&#10;FgAAAIAEhCwAAAAACQhZAAAAABIQsgAAAAAkIGQBAAAASEDIAgAAAJBAoaWlpZhvBAAGl2Kx/sd9&#10;pS37uVgsxtixY3M9B6ZG5xSZ9j179uQ3nVOTLr8+rpt1Z7S2To/WS2bEqFHj8l2AfvDeewdj/1sv&#10;xf63Xopt2/4h9rz+fL7LOTVp0qSIiCgUCvlNEd20D0SHDh2KQqFQPeb856xGbTAYCFkAYAhoFEgI&#10;Wc6O4cMvipvn/+9xwx98JZqahuU3A2fRqVMn47lnH4p/2Xh/nDx5PL/5nBCywOCiXAgAoJ9ceulH&#10;4v/xZ/8acz/+/xKwwADQ1DQs5s77Wiz7v/80Lr30I/nNAGdMyAIA0E8+cs3nYnzrtHwzcI5dOuEj&#10;8ZFrPpdvBjhjQhYAgH5w+e/MiRvmfjXfDAwQN8z9qtEsQHJCFgCAfnDttUuiqcmvWjBQNTU1xe9f&#10;/6f5ZoAz4ic/AEA/uHTCNfkmYIBRzgekJmQBAOgHbt5g4PN1CqQmZAEA6AcXXXRxvgkYYD7wgQ/l&#10;mwDOiJAFAAAAIAEhCwAAAEACQhYAAACABIQsAAAMTEd+EP/84OXxUIOPn+/Ldz5dW+PnD14eD/3g&#10;B3EkvwkA+kjIAgDAwDb3B3Hv114vf/wi/nBqxHPf/ZtIlrP0ydb4uUAGgC4IWQAAOI9cEpOm3xIR&#10;fxl7kqQss+L3v/Z63PvpT8fo/KY6W+PnD346nss3A0CZkAUAgPPevucz5US5kSZHXrq7c9vzf5Mr&#10;D6ovF6rZV7U06a3Y8YNywLLzy/HNB++OHUc69/3z5/+mvP+t9c/54OXxzy+9VT2e0v7vjp8/X+rz&#10;zy+9VV8alR8ts6+8/wdLj91hKA3AgCRkAQDgPPJW7NmxISK+HpMmlFr2PX95fO/ZW+IP73k97v3a&#10;D+KGnV+Ob5bDjjjyg/iXJzdUS46+NGZr9yNR9v1NfO/ZiBvuyJcmXRLTP/2DuCEiYupfx5e+9q2Y&#10;nhn68lz8x1I50/WzIvb9TXzzyQ3lfbwen5sb8eqTK3LByIb4zZgH4t6vvR6fmhGx48dfjlen/nV8&#10;6Wuvx713fD1i55fjXyrBzL6/iYe++5dx5W2/KO9vQ/zokXNVLgVAd4QsAAAMbM9+OjOK4/fiRzu/&#10;Hp/72p9FKWPZGnuejYipC2LS6IiIWTFpbkQ8+6+xLyKOvL4+Xo2IGy6fFRERo2f8WSko6cFz3708&#10;Hnp+T0z/9Otxb/W5ulbZf0RETPizuPdrr8fM35ZGqnzv2WzPilti2uWX1DZVRsiMKT3+UzNK2/e9&#10;/pc1/Sdc/vWE5VIApCRkAQBgYKuMQrntltL/p06KMfk+O78c3ywHMaVQY2scPhJx+PCGiLglxtQ9&#10;oAsT/m/xh1PL/66EO/nSnZ6US3u++eSs+Fx5JEv3Lonp13+9/O8N8aNHsmVKFZ3tD333LyMi4je/&#10;7SxBAmBgELIAAHBeGD3jgVIAki2lqaiU2lQ/SuU8Y8bcEhEb4vDh2u5du6Q8euX1uPeev44ro4vn&#10;60Zl5Mkf3tPzCJiq8uiXSnlRRH4FpUo5VOdHZaQLAAOHkAUAgPPEJTH9E6Xgo3OOk3J50M71sedI&#10;1E1kO/ryBXFlRDz3emVC2r/pdk6W6kS2+yJi9KfjU3eURphcevElETEpxlRGufSoHOwc+UFsaVgu&#10;lFV7zBOuL80FUxmxUyoP2hAvv14KeioT55r8FmDgEbIAAHD+GP3p+E+3lUan/OjHlVCiMhns5fHQ&#10;g5+O5+Lr8bnKksyV/uXSn3+JBd3OyTJ6xrfiS7fdUpqTpVyac+Vtv4jfnxCdy0eXS5Nqy3k6Tbi+&#10;NEHuc9+9PB565Mtx6dxSSNL1aJpZ8fuVCXuz885UzmHCn8W9d3w9Xn3y96rlUDfcUTvxLgADQ6Gl&#10;paWYbwQABpdisf7HfaUt+7lYLMbYsWNzPQemRucUmfY9e/bkN51V//X/MMxgYNoaP3/w0/Hc3B+U&#10;VgJiyPsv//u5TasmTZoUERGFQiG/KaKb9oHo0KFDUSgUqsec/5zVqA0GAyNZAAAYvMqT0FYnrz3y&#10;evwmIq4cU7qxBYCUhCwAAAxeE/6sNJFspRTnkS/Hq3N/YNJYAPqFciEAGAIaldYoF+pfyoXg/KBc&#10;KB3lQmAkCwAAAEASQhYAgH7w7rtv5puAAcbXKZCakAUAoB/8Zt+v803AAOPrFEhNyAIA0A9+s++F&#10;fBMwwPg6BVITsgAA9IOtv/h2nDhxLN8MDBBHj74bv/jF3+ebAc6IkAUAoB8cPPhv8ZN/+T/yzcAA&#10;8S8b/9/x9sGd+WaAMyJkAQDoJ889+43Yt/dX+WbgHNu374V4fvP/N98McMaELAAA/eTUqZPxzZX/&#10;KZ7d9GCcOnUyvxk4y06dOhnP/vT/E9985GZfk0C/KLS0tBTzjQDA4FIs1v+4r7RlPxeLxRg7dmyu&#10;58DU6Jwi075nz578pnNq0uXXx3XX/XG0XjIjWi+ZEaNGjct3AfrBe+8djP1vvRT79++IbVsfiz2v&#10;P5/vck5NmjQpIiIKhUJ+U0Q37QPRoUOHolAoVI85/zmrURsMBkIWABgCGgUSQhaAc0/IAoOLciEA&#10;AACABIQsAAAAAAkIWQAAAAASELIAAAAAJCBkAQAAAEhAyAIAAACQgJAFAAAAIAEhCwAAAEACQhYA&#10;AACABIQsAAAAAAkIWQAAAAASELIAAAAAJCBkAQAAAEhAyAIAAACQgJAFAAAAIAEhCwAAAEACQhYA&#10;AACABIQsAAAAAAkIWQAAAAASELIAAAAAJCBkAQAAAEhAyAIAAACQgJAFAAAAIAEhCwBwXioUCvmm&#10;Gk1Nfs0BBraevk/19H0OGHi6/6oGADhPjRgxIt8EMKD4PgWDj5AFABhUKn/5veCCC/KbAAaUyvcp&#10;I1Zg8BCyAACD0qhRo/JNAANGoVCI0aNH55uB85yQBQAYlEaMGBFjxozJNwMMCGPGjInhw4fnm4Hz&#10;nJAFABi0mpubzXkADDgjRoyID3zgA/lmYBAQsgAAg05lfoNCoRCXXHJJNDc357sAnBPNzc1xySWX&#10;1HyfAgYPIQsAcN7qzc1JoVCIiy++OFpbW2PUqFFxwQUX9LhsKkAqTU1NccEFF8SoUaOitbU1Lr74&#10;4l5/7wLOP4WWlpZivhEAGFyKxfof95W27OdisRhjx47N9RzYGp1bRVfbumoH6A9dBSZdtUcP2waq&#10;Q4cORaFQqBul0+hcGrXBYODPOADAkFO5CfBLPtBffJ+BoclIFgAYAhqN3BgsI1mii/Or6G4bwLnS&#10;XfjS3baBzEgWMJIFABjk/CUZGEh8T4LBTcgCAJz3enPD4sYGOJd6+z2oN32AgUvIAgAMKZUbnd7e&#10;8ACcDt9rYGgyJwsADAGN5iUZTHOyVDQ6T4DzxfkexpiTBYxkAQAGEb+0A+cr379gcBCyAACDiqH5&#10;wPnE9ywYXIQsAMCg5MYFGMh8j4LBScgCAAxqbmSAgcT3JBjchCwAwJBQubHp6gMghfz3lvwHMLhZ&#10;XQgAhoBGq+4MxtWFADh3rC4ERrIAAAAAJCFkAQAAAEhAyAIAAACQgJAFAAAAIAEhCwAAAEACQhYA&#10;gAFhRTy2aVNs2vRYrMhvioiIRfHQE91t79mih56Ix6oPLu3viYcW1XaiRyseeyJO57KteGxTbNrU&#10;+dH5WjTWMvdncfcd346W/IbuTHsi7l72RFyVb2/orrjhju3xubl35TcMMP8tblu2PW6blm+P6rbe&#10;nzNA/xKyAAAMCA/EnQ9vi464Im5tcPe96KE/ieuaO2Lbw3fGA/mNvbHoofiT65ozDWvj3tvnxe33&#10;rs200aMVj8WtV+Qbe7bisU1x6xWvxVPz5sW8efNi3lOvxRW39hy09NnLt8e3Vt4er+TbG3o0nvvu&#10;1fG9Zx/Nbxhg/iKeXHl1PPlyvj2iZe78mNDxfDze63MG6F9CFgCAgWLtvfF32zoirrg1d/O9Ij59&#10;XXPEa8+GTOQ8tOihmHtFxGtPZQKyB+6Mp16LuGLuQ3Eag2Ioe/vZj8W3vvvFeDu/AeAcKbS0tBTz&#10;jQDA4FIs1v+4r7RlPxeLxRg7dmyuJ2ktioee+Epc9/ZTMe/ORmNSyttjWzx8+72xtmYUROYmfcVj&#10;salmSEVHbHv49sYhTL7va0/FvDtfiYee+Ep8+N8ezoxmWRGPbbo1qj07Oo+htPmx2HRrxFNPRdya&#10;2d9rT82LmlNZ9FA88ZXrojpu5rX8uZbPMTOwpm4fDZSuQ+f/Ox9TOu6o2Uej63xm57fooSfiK5mD&#10;7thWuXb151Nzzisei023ttS9PqX9vV37uma0zP1ZfPbyl+LxSogw7Ym4+6aITU9HzLvpymq/fU9n&#10;RnlU+mRGdrTM/Vl8duaYav+OFx8oj165K264Y0VMer3y/4gY9+343MLrO1+7/P4bmfZE3J05nuh4&#10;vvOYy6765PaYN7Hyv8Oxfd3H4rmDmQ7d7uO/xW3LPhuRPY78ceaes3LtNr0+I+ZVz73B85LUoUOH&#10;olAoRKFQiIio+5zVqA0GAyNZAADOqlKZTuOAJUrb/25bdDRfF3/y0KJqeUrNKIjqTXu59GTevHjq&#10;tea47itdzNfywJ0x7+Ft0VEODBo/dzmAeO2pzn2+fV18pW4OmCvi1rlvx8PV54244tZMn3LAEtse&#10;Lu/n4djWcmtseqIyYiMTftSUznQ3z0lp/phbW7ZVn3few9uipU/lNmd+fmvvvT3mPfVaOdCqlFo1&#10;OJ+Ht0XHFbd2znfzwJ0xb159AHZVS3NEx9t9LHO5Mub93oF4fOXV8a2VV8emvRETbup6PpKrPrk9&#10;PjvzQGwq9//Wysfj3ZkrGs/DUg4u3n260vfqePzFwzHhpp/FDePyncumPRF33zQ+tq+rPOaB2B7X&#10;x2c/+d+qXUoBy6udx/D0gbh6YWaOlV7so8a0J+LuhddHvPhAbf/8/DXN18e8D27s7NMxJq6+pY9z&#10;3AD0kZAFAOCsKk9g2106UC4bar7uK6URKK89VTPKY8XMK+pKhx548bWIaIlLuwwqurfooblxRbwW&#10;T2We6IE7n4rX4oqYW5N+dMS2v+sc/fHAD0rzyMwsn86KT18XzR3b4u+qB9cZGn16RUTEVVHKFjLR&#10;QhchRNWij8eHm2ufN9beG7fP63n0S0Wq86tTObYfZA5k7U/j3zoimlu6ij5KQdmtV0R0/NtPO8+p&#10;Vw7H9g2dIzZe+dfnoyOujKu6mBT2qokR+57OzldSmt+k0TwsLVfPiOaO52NzZtTK29tfio4YEx/s&#10;ImRpuWR8RByI/dXRIaV5Xr71w78o/Xfct+O6/DG8fHspHPq9UuDR4z5q3BU3/N6VEXsfz5zDo/Hc&#10;huejo/n6mFNzHV6NTdV9PBrP/eLViOYZMaOLcwFIQcgCAHBWNQgZGlh777PxWkRELhiIiHjgzs7R&#10;KNUVa05nNtaqRfHxDzdHvPZirmzlgXjxtXxY8Hb8pstUYEXMbBQclEOHlksXde7zuq9kRrd0b9HH&#10;PxzN3T5vT1KdXwNr743bKwHRoofiiU2bYtOmXOlQXqV867WnTmPi4WwY0YNpH40JcTje6WX/7Pwm&#10;LXN/Fncv2x5350qH8kohzJUxr4vVf1qunhHN8Wq8kis3euXlVyOax8e4Xuyj1oz4YHNExzsv1TYf&#10;3Bh7OiImTMuMfuk4EL08dYBkhCwAAGdRaURFR/zbT3u6uS4FAA3LSVY8Vl0G+NYrSqUrpTKWM3TF&#10;rTVLDJf2n+/Us+brvpLbT23o8MCd8+LhbR0RzdfFVyp9uhvZE11ch75KdH61Kktrb4pNX7kuml97&#10;qlQi1ZHvV7booXiiHLA0LttKrQ+hzLhvx+eWbY+7l22Pz84cE/uevjq+te756OpUIiLi4Bfjeysf&#10;j30RMeGm0mPvXpYvLyoFKKVt5Y/s/Cu92ketd9+qH4kDMBAIWQAAzpLKxKkd2/6u69KYHi2Kh0pL&#10;1ZTnAOmmzKavMvOV1Hz0MQzoqM7HUvuRHbWx9t7bq+0Pl1dUqs5h0khzS5fzjvRaovOrseLT5aW1&#10;e7ev0qic+tFJ/Wd8tHYTVmRd9R+vj+aO56vzvXQ72W2NUglSZc6XfTEmrl6YnScmMx9LzUd9GVPX&#10;+6j1gUsazCkTDUa4AJxlQhYAgLNhxWPlgCW7ms/pKJUbvfZi7U36iplnMiRjbfzm7YhouTRXvlMa&#10;pdFt+FHjlXi74VwkK+KxTV1PUrv23tvjqbqynU5rSwfX43wzpXKkitJ1Kkl1fvUWXdoS0fFvUTMw&#10;adHH48Pd1dikGJXTGwcPdDufSq27orU5ouP1jTWrApXKffriL+LJdc9HRzncefutAw2Dnpa5P4u7&#10;8xPVVtXuo9ZL8U5HRPMHZ9Q2j5sfk5qNcAHOPSELAMBZsGLmFRE1E8KerlKQccXczHwm5UlUI5qj&#10;i5yiRw/c+VS81nxdfCWThCx66E/iuubX4tleH3N5ktvcqJQVj90aV3Rsi9LcsKXApSbYWPRQzL2i&#10;PjiqeuAHsa2jOa77k+wcLtn9lMOdD3+8un3FY5mlmpOdX721v3k7ojqpb5SCmz8pL19dF+qUR/Bk&#10;l43uTwe/GNvqVh+6K264Y3vcXbdyz6OxvyOieebnO/uO+3Z8orz8cVcjR0pzt9SOOCmNiHkpXjpY&#10;meQ2NyqlvN99v8jO/9LNPmqUJ7Cd+NnMCkl3xQ23lEbhZCftBTgXhCwAAP1uUVzaEhFv/yZ3c306&#10;IynWxr23lwODytwit0Y8VV6iuXY0R8bae+PZ1yKuuHVTFxPOPhB3znsqXsvMW/KV696Op+Zllo7u&#10;jbX3xu0Pb4vIzMtya8u2eLgaLJSe5+3svC3lJZ+7rqApLXtdWnK5Mp/KrdFSHRVUf03mvv1w1E5T&#10;k+j8KoHPV8rzyDxwZzy8raN0XTeV5p/58L+Vn7tBidOih57o4vr3j1d+eHU8/uL4zJwoK+Lqjscb&#10;rtzzyg8fiO0dmflTFs6IPetKc6XUjRwpe/vZj+X2X16uuTyBbpSPYdPe7H5Ly0RXypF6s48aL98e&#10;31r3fMTMFbXn1FV/gLOo0NLSUsw3AgCDS7FY/+O+0pb9XCwWY+zYsbmepLDisXzYUJ4E9SvXxdtP&#10;9X4pYoCB6tChQ1EoFKJQKERE1H3OatQGg4GRLAAAZ8EDP9gWHc3XxZ9UR62Uy0qqZTQAwPnOSBYA&#10;GAKMZBkgyiNXqhOJduRGtgCcx4xkASELAAwJQhYA+puQBZQLAQAAACQhZAEAAABIQMgCAAAAkICQ&#10;BQAAACABIQsAAABAAkIWAAAAgASELAAAAAAJCFkAAAAAEhCyAAAAACQgZAEAAABIQMgCAAAAkICQ&#10;BQAAACABIQsAAABAAkIWAAAAgASELAAAAAAJCFkAAAAAEhCyAAAAACQgZAEAAABIQMgCAAAAkICQ&#10;BQAAACABIQsAAABAAkIWAAAAgASELAAAAAAJCFkAAAAAEhCyAAAAACQgZAEAAABIQMgCAAAAkICQ&#10;BQAAACABIQsAAABAAkIWAAAAgASELAAAAAAJCFkAAAAAEhCyAAAAACQgZAEAAABIQMgCAAAAkICQ&#10;BQAAACABIQsAAABAAkIWAAAAgASELAAAAAAJCFkAAAAAEhCyAAAAACQgZAEAAABIQMgCAAAAkICQ&#10;BQAAACABIQsAAABAAkIWAAAAgASELAAAAAAJCFkAAAAAEhCyAAAAACQgZAEAAABIQMgCAAAAkICQ&#10;BQAAACABIQsAAABAAkIWAAAAgASELAAAAAAJCFkAAAAAEhCyAAAAACQgZAEAAABIQMgCAAAAkICQ&#10;BQAAACABIQsAAABAAkIWAAAAgASELAAAAAAJCFkAAAAAEhCyAAAAACQgZAEAAABIQMgCAAAAkICQ&#10;BQAAACABIQsAAABAAkIWAAAAgASELAAAAAAJCFkAAAAAEhCyAAAAACQgZAEAAABIQMgCAAAAkICQ&#10;BQAAACABIQsAAABAAkIWAAAAgASELAAAAAAJCFkAAAAAEhCyAAAAACQgZAEAAABIQMgCAAAAkICQ&#10;BQAAACABIQsAAABAAkIWAAAAgASELAAAAAAJCFkAAAAAEhCyAAAAACQgZAEAAABIQMgCAAAAkICQ&#10;BQAAACABIQsAAABAAkIWAAAAgASELAAAAAAJCFkAAAAAEhCyAAAAACQgZAEAAABIQMgCAAAAkICQ&#10;BQAAACABIQsAAABAAkIWAAAAgASELAAAAAAJCFkAAAAAEhCyAAAAACQgZAEAAABIQMgCAAAAkICQ&#10;BQAAACABIQsAAABAAkIWAAAAgASELAAAAAAJCFkAAAAAEhCyAAAAACQgZAEAAABIQMgCAAAAkICQ&#10;BQAAACABIQsAAABAAkIWAAAAgASELAAAAAAJCFkAAAAAEhCyAAAAACQgZAEAAABIQMgCAAAAkICQ&#10;BQAAACABIQsAAABAAkIWAAAAgASELAAAAAAJCFkAAAAAEhCyAAAAACQgZAEAAABIQMgCAAAAkICQ&#10;BQAAACABIQsAAABAAkIWAAAAgASELAAAAAAJCFkAAAAAEhCyAAAAACQgZAEAAABIQMgCAAAAkICQ&#10;BQAAACABIQsAAABAAkIWAAAAgAT+/0flaRmu+HoVAAAAAElFTkSuQmCCUEsDBAoAAAAAAAAAIQB2&#10;+DFvuwoAALsKAAAUAAAAZHJzL21lZGlhL2ltYWdlMi5wbmeJUE5HDQoaCgAAAA1JSERSAAABNwAA&#10;ADQIAwAAAa8Yv4wAAAABc1JHQgCuzhzpAAAABGdBTUEAALGPC/xhBQAAAIFQTFRFJSUpMDA0EhIS&#10;EhKSv+Dg4ODg06xsEmys0+Dgv5ISEpK/4OC/khIS4L+SbKzTEhJsrNPg07+S4NOsbBISkpJsrL/g&#10;4L+skpK/v6yskr/gv5KS4ODTrGwSrKzT0+DTkmysbBKSrGyS06ySkqzTv9OsbJKSrKy/bJK/bBJs&#10;rJKsAAAASwhaIgAAACt0Uk5T////////////////////////////////////////////////////&#10;////ACPJp9AAAAAJcEhZcwAADsQAAA7EAZUrDhsAAAmMSURBVGhD7VnZluu2EVQKbBIAVwNxYprM&#10;9ZI4y///YE41AIrkaDbd8Tl6UF2PJYJgo1FsdBegy+WDGCKIRv9/RAP05fvF1uLRWw8g2LGyBkCX&#10;7nmgtzb3Kw+8g4tFa9ACNWQZIYLGOLRTkCG2bgakTv3OD76CD/f7KE7P0ZsWw3Y95c8Lm9GFmXSE&#10;kfQsbTWYta/YFnf9PoQLh5Chm+YJMD0Wy9cgXgBBE8dQ+p2eew0f7veXL8WlBqIV0tGvNnjSw8hZ&#10;bWtgvQXDBwv4qjnjld0RvBLcr9NkGVVX79LHlf7vw8V6/AExAkFsOxt/D4A0iFXHJlnRCAwEsJj6&#10;uTa8HQXw/4ZMK/uk6CzmIBFi+IqwdBY149ejg3YVi+k3mHGhOZmn3rSbOd/DsY/bm9t9/wKcA/t7&#10;cX7V34eLq/bO7nkgxv1FTjeE9jvcTLikIOms1aXoYkXONZbqFh3aegJj0SBirXpf6RVcV0GM5sB2&#10;PZhruIA7G5pibsGSzAWacxPov0dEVzFt6Xp3ccJiNFpbvb+ZU6zttel78NWBwlUo+LnHUo0eMgpQ&#10;xb4K0oSRQcr/nHWwGtW8mn/EAsgqUUw76nLfmWNlsW4SgfMVRkSmeYTejRDPsRycWHzD2HO0Ht3A&#10;OoBVQqh1BR3MqQ9u4nqid4iounoK0vRGdElxLVX4tkB0GdM7Or3KYk0wcihxX87dl+KrzT00zt4+&#10;Ei5B04yIQ5A4yYRRBP7v4tDITw6VaFJiXJd2IwFVHFvfscn8LKqhRJhXWszCCj78Qzp4EbXG9US1&#10;lexx0Yzytx6T9EbabHqX+q5gkeVzztJwxIRJxt53sKaGcRPYCI4XgIXto4j0GBx81wLWOM1XXtZF&#10;nZPAB4aIGbL4lWNXQgeSPf1KW/0o/YSJysdiknPSVlxgpcYoS8VuZG6QmqTY/UzT9BZoO6drk6dk&#10;LjlnpKW0JBHDCgz/lIhKfqlNYo5Gdm9CmROZO79k5lYE5Cy/d+6BQedIw7k9oQjAHcZNpR9hyovJ&#10;2vwEvusMZuODbb/XN3tcbH7OAq2pMfFLQGvhuwmwY6/3h46k/8chjP3Yo9EqP6dJBTSOzg1RHePz&#10;zYpJZ9Ey1Hh/imqXcxvWil/5z9Rabd9wjlb02VbjZwHCGKriXK3O6VKpmnpzjpqzUufGmqsjLR4G&#10;O53Ifg4x8HZyjnazcy1McY523nLucfHwC+Jh8djOPXEfztuUB8IjB9xFmAxfwbv5r5yVFPiiem7v&#10;l3b20pOv1cGESwT+ioYy7cdQFBbapBKS+GCNEqd/2l5JNAFT11K7oKpUp1G2qW+i4qPlc5QZ1EFN&#10;EntW7SkRRTJW0tFGk0Y5I71TFka/okXTsyDywMfNEZJrS7NqoZ4j27XADr/UaBuHoavS5Hut5L7T&#10;gskKZngUsWhlSmVX7aUq61dwd8waqDZ0di+RfLPSON8hsDvFX5tqesWKGFQz8s+vbE9CUQDKPXZT&#10;31RRwnezxCxJexWeA3Wu8LhP7alCpZuzqlnVs41TnfwSF5eq+kDfyJvWavqw402HJW+5fcL0a3/g&#10;zTjM6pvW8qRCkh7APPaqo7I9Tld5C2gKbzuhdfCNoYZJfuMMRvm9Vl1KH/bxMUuNWfSlq4Zteswr&#10;480h80axS9+89KqeJCRNXGk4qZFkTyOrCG3IShteFgzRuOtBbvJtf7HoHB4GD53fzg0PhAugwXNu&#10;V+RT/gPO6bagHFipLn6JXX5PW5TdPuLmIqVvtfaN1zw6y5pTK2N4mjSXck1YmDD8yp2gRM2pDGGN&#10;cbpTaQIHmp/Epc1zztPsIiHoWtJks3CrPcqiG0PaecM3ndKWDxqHOWpq1c3BlKasOTMIhsidr26x&#10;S77NGwRNCg5ouMvgoRYJ1jzNWjUGtau0L0w4kf9QqZ33fNvy6CA8C2BqNS6NwG2I5sx5Vd8qjjBI&#10;n/Otng7QNyZwrSG+Y15l9cob+pZ7HLXLaXzTU4CZP1zMUe2cncq4cPOXppV48+oAU+ueN+ZM09uN&#10;NwZMzrd5j8Uawk2X8sO8yqc0Tyfe1G7izXeoMm+6n3zDN0zMjVsencXl1MoanX3T8xWM7RD9oqcw&#10;zKkp3+rBBXljAgea/8mqeVVjrpz6aLzpKmG88YCiYaXnAUX9qtxJpzaPiQfPbw+Lp2/34enbfThv&#10;V5944k/FOQCf+BAuMPwB5fMVv7n9o8qH4FtVJz6dRbyK3O2K4dzwBm77N077IVXI3YdLMt98mrnG&#10;3vLrS/F9vN3078DbkcTPYactdaRB1hQHNDryvEutN7aGlxAxt51emIqHV5YHL3ky4xQibYxTy18q&#10;uQ3L/U2Vu3EEHaDtdNuVDXHEPEnPzVixqN1CTM8TQ7FYuqlvvKAldSBNJPu3Dbz5N+8npF+KHzp7&#10;jvYxHDU5N0MuvWc1kd9IY7nN0mYlhs/oF72bByvBkD79sl77p248bqo4c1ryC3erjXWmcsc3P4vo&#10;vRJvzCN5OoN+0lDpNqdbpqJLybH8cRy4PHyYEC92fnxqyV2yS3OIOn/SfuRNLeuX13jLfh15a7sT&#10;b0RjhY1X3r6tB97SZ7qn3dJqK2FQpn7sNkideMs4+5ex8bZNaMfbNzU1Ttnk+7hwXwpTbUtQ6kRQ&#10;Mswrnm9MEmLh4a11aqr6uk5Lf10upDOt3nRnXso6PfAWIo+106pV3mqGVnkleZ1u3ZSv4tJG73Gd&#10;lve5rdNtQjpq8UMJ/HgCfVuH6KSeuIHXeZtFynt+4gVe5+2Jt1B4Y3R9sAhnWWWq96ORubj54dz6&#10;Jl6khttC7BXcFhKlgijMv2508Z8qpoW3nJY3AfSVOBa19/Gn83azy328JV2UcK1zS9ajSWiyZjkM&#10;bNTrpDNH/e2WxYzYdCYd5eeQi9a1Oy9ogzMplTgJ7jw38nZoaGx2RB/mWJz5VqeLkTTeVRhvQprm&#10;6E4R0Onp9OTVn0/zxgd2r+ClHt302E61Fp3ZJ62Un8+hRT3XWN17Zt627kWnardN326Cm8jxdm1I&#10;2iolh6RXh1SvdsNtHeYQr/5u1tKksoCe8+tLmjX783neGCub0FzWl3r0qmmuqnXT57d4U0spW554&#10;S74NUqeeZdhNcBMc99CQeBuyVC5jeMnqt+DEW8bG21VA73hLz/OXvPt4S3GrS/SGHi07y71qvS68&#10;HW9Xnck1pn+ndVp06lHfboI72XDHhm2dFr36X1qkpYOsPa7TLSmWdXoV0Pt1uunmTyPx9sRn8eTt&#10;Pjx173148nYfnrzdhydv9+HJ23148nYf/g9l7/KMlGfOVAAAAABJRU5ErkJgglBLAQItABQABgAI&#10;AAAAIQCxgme2CgEAABMCAAATAAAAAAAAAAAAAAAAAAAAAABbQ29udGVudF9UeXBlc10ueG1sUEsB&#10;Ai0AFAAGAAgAAAAhADj9If/WAAAAlAEAAAsAAAAAAAAAAAAAAAAAOwEAAF9yZWxzLy5yZWxzUEsB&#10;Ai0AFAAGAAgAAAAhAFD9VfpHBAAAmwwAAA4AAAAAAAAAAAAAAAAAOgIAAGRycy9lMm9Eb2MueG1s&#10;UEsBAi0AFAAGAAgAAAAhAC5s8ADFAAAApQEAABkAAAAAAAAAAAAAAAAArQYAAGRycy9fcmVscy9l&#10;Mm9Eb2MueG1sLnJlbHNQSwECLQAUAAYACAAAACEAaB107eAAAAAKAQAADwAAAAAAAAAAAAAAAACp&#10;BwAAZHJzL2Rvd25yZXYueG1sUEsBAi0ACgAAAAAAAAAhAHQD7avpYQAA6WEAABQAAAAAAAAAAAAA&#10;AAAAtggAAGRycy9tZWRpYS9pbWFnZTEucG5nUEsBAi0ACgAAAAAAAAAhAHb4MW+7CgAAuwoAABQA&#10;AAAAAAAAAAAAAAAA0WoAAGRycy9tZWRpYS9pbWFnZTIucG5nUEsFBgAAAAAHAAcAvgEAAL51AAAA&#10;AA==&#10;">
                 <v:shape id="Imagen 43" o:spid="_x0000_s1027" type="#_x0000_t75" style="position:absolute;width:30035;height:24117;visibility:visible;mso-wrap-style:square" o:gfxdata="UEsDBBQABgAIAAAAIQDb4fbL7gAAAIUBAAATAAAAW0NvbnRlbnRfVHlwZXNdLnhtbHyQz07DMAyH&#10;70i8Q+QralM4IITa7kDhCAiNB7ASt43WOlEcyvb2pNu4IODoPz9/n1xv9vOkForiPDdwXVagiI23&#10;jocG3rdPxR0oScgWJ8/UwIEENu3lRb09BBKV0ywNjCmFe63FjDSjlD4Q50nv44wpl3HQAc0OB9I3&#10;VXWrjedEnIq03oC27qjHjympx31un0wiTQLq4bS4shrAECZnMGVTvbD9QSnOhDInjzsyuiBXWQP0&#10;r4R18jfgnHvJr4nOknrFmJ5xzhraRtHWf3Kkpfz/yGo5S+H73hkquyhdjr3R8m2lj09svwAAAP//&#10;AwBQSwMEFAAGAAgAAAAhAFr0LFu/AAAAFQEAAAsAAABfcmVscy8ucmVsc2zPwWrDMAwG4Ptg72B0&#10;X5TuUMaI01uh19I+gLGVxCy2jGSy9e1nemrHjpL4P0nD4SetZiPRyNnCruvBUPYcYp4tXC/Htw8w&#10;Wl0ObuVMFm6kcBhfX4Yzra62kC6xqGlKVgtLreUTUf1CyWnHhXKbTCzJ1VbKjMX5LzcTvvf9HuXR&#10;gPHJNKdgQU5hB+ZyK23zHztFL6w81c5zQp6m6P9TMfB3PtPWFCczVQtB9N4U2rp2HOA44NMz4y8A&#10;AAD//wMAUEsDBBQABgAIAAAAIQBA9dqtxQAAANsAAAAPAAAAZHJzL2Rvd25yZXYueG1sRI9BawIx&#10;FITvhf6H8Aq91axrK7IaRQTBQytURfD23Dw3225eliR1t//eFAoeh5n5hpktetuIK/lQO1YwHGQg&#10;iEuna64UHPbrlwmIEJE1No5JwS8FWMwfH2ZYaNfxJ113sRIJwqFABSbGtpAylIYshoFriZN3cd5i&#10;TNJXUnvsEtw2Ms+ysbRYc1ow2NLKUPm9+7EK3t7zozmbr49hV23Ph8nJejvKlXp+6pdTEJH6eA//&#10;tzdawesI/r6kHyDnNwAAAP//AwBQSwECLQAUAAYACAAAACEA2+H2y+4AAACFAQAAEwAAAAAAAAAA&#10;AAAAAAAAAAAAW0NvbnRlbnRfVHlwZXNdLnhtbFBLAQItABQABgAIAAAAIQBa9CxbvwAAABUBAAAL&#10;AAAAAAAAAAAAAAAAAB8BAABfcmVscy8ucmVsc1BLAQItABQABgAIAAAAIQBA9dqtxQAAANsAAAAP&#10;AAAAAAAAAAAAAAAAAAcCAABkcnMvZG93bnJldi54bWxQSwUGAAAAAAMAAwC3AAAA+QIAAAAA&#10;">
-                  <v:imagedata r:id="rId21" o:title=""/>
+                  <v:imagedata r:id="rId31" o:title=""/>
                   <v:path arrowok="t"/>
                 </v:shape>
                 <v:shape id="Imagen 44" o:spid="_x0000_s1028" type="#_x0000_t75" style="position:absolute;left:32702;width:29616;height:4946;visibility:visible;mso-wrap-style:square" o:gfxdata="UEsDBBQABgAIAAAAIQDb4fbL7gAAAIUBAAATAAAAW0NvbnRlbnRfVHlwZXNdLnhtbHyQz07DMAyH&#10;70i8Q+QralM4IITa7kDhCAiNB7ASt43WOlEcyvb2pNu4IODoPz9/n1xv9vOkForiPDdwXVagiI23&#10;jocG3rdPxR0oScgWJ8/UwIEENu3lRb09BBKV0ywNjCmFe63FjDSjlD4Q50nv44wpl3HQAc0OB9I3&#10;VXWrjedEnIq03oC27qjHjympx31un0wiTQLq4bS4shrAECZnMGVTvbD9QSnOhDInjzsyuiBXWQP0&#10;r4R18jfgnHvJr4nOknrFmJ5xzhraRtHWf3Kkpfz/yGo5S+H73hkquyhdjr3R8m2lj09svwAAAP//&#10;AwBQSwMEFAAGAAgAAAAhAFr0LFu/AAAAFQEAAAsAAABfcmVscy8ucmVsc2zPwWrDMAwG4Ptg72B0&#10;X5TuUMaI01uh19I+gLGVxCy2jGSy9e1nemrHjpL4P0nD4SetZiPRyNnCruvBUPYcYp4tXC/Htw8w&#10;Wl0ObuVMFm6kcBhfX4Yzra62kC6xqGlKVgtLreUTUf1CyWnHhXKbTCzJ1VbKjMX5LzcTvvf9HuXR&#10;gPHJNKdgQU5hB+ZyK23zHztFL6w81c5zQp6m6P9TMfB3PtPWFCczVQtB9N4U2rp2HOA44NMz4y8A&#10;AAD//wMAUEsDBBQABgAIAAAAIQBNo465xQAAANsAAAAPAAAAZHJzL2Rvd25yZXYueG1sRI9fa8Iw&#10;FMXfhX2HcAd7kZkqIqMaRRTBwZhoO9neLs1dW9bclCSz3bc3grDHw/nz4yxWvWnEhZyvLSsYjxIQ&#10;xIXVNZcK8mz3/ALCB2SNjWVS8EceVsuHwQJTbTs+0uUUShFH2KeooAqhTaX0RUUG/ci2xNH7ts5g&#10;iNKVUjvs4rhp5CRJZtJgzZFQYUubioqf06+JXDxuzHadd9n+/fMwHn5NXj/ezko9PfbrOYhAffgP&#10;39t7rWA6hduX+APk8goAAP//AwBQSwECLQAUAAYACAAAACEA2+H2y+4AAACFAQAAEwAAAAAAAAAA&#10;AAAAAAAAAAAAW0NvbnRlbnRfVHlwZXNdLnhtbFBLAQItABQABgAIAAAAIQBa9CxbvwAAABUBAAAL&#10;AAAAAAAAAAAAAAAAAB8BAABfcmVscy8ucmVsc1BLAQItABQABgAIAAAAIQBNo465xQAAANsAAAAP&#10;AAAAAAAAAAAAAAAAAAcCAABkcnMvZG93bnJldi54bWxQSwUGAAAAAAMAAwC3AAAA+QIAAAAA&#10;">
-                  <v:imagedata r:id="rId22" o:title=""/>
+                  <v:imagedata r:id="rId32" o:title=""/>
                   <v:path arrowok="t"/>
                 </v:shape>
                 <v:shapetype id="_x0000_t13" coordsize="21600,21600" o:spt="13" adj="16200,5400" path="m@0,l@0@1,0@1,0@2@0@2@0,21600,21600,10800xe">
@@ -6126,6 +6793,204 @@
       </w:r>
     </w:p>
     <w:p/>
+    <w:p>
+      <w:pPr>
+        <w:tabs>
+          <w:tab w:val="left" w:pos="5012"/>
+        </w:tabs>
+      </w:pPr>
+      <w:r>
+        <w:tab/>
+      </w:r>
+    </w:p>
+    <w:p>
+      <w:pPr>
+        <w:tabs>
+          <w:tab w:val="left" w:pos="5012"/>
+        </w:tabs>
+        <w:ind w:left="4956"/>
+      </w:pPr>
+      <w:r>
+        <w:t>Por supuesto, esto no aparecerá en la      versión final de la aplicación</w:t>
+      </w:r>
+    </w:p>
+    <w:p/>
+    <w:p/>
+    <w:p/>
+    <w:p/>
+    <w:p>
+      <w:r>
+        <w:rPr>
+          <w:noProof/>
+          <w:lang w:eastAsia="es-ES"/>
+        </w:rPr>
+        <mc:AlternateContent>
+          <mc:Choice Requires="wpg">
+            <w:drawing>
+              <wp:anchor distT="0" distB="0" distL="114300" distR="114300" simplePos="0" relativeHeight="251689984" behindDoc="0" locked="0" layoutInCell="1" allowOverlap="1" wp14:anchorId="1BD6D36D" wp14:editId="1B79AE34">
+                <wp:simplePos x="0" y="0"/>
+                <wp:positionH relativeFrom="column">
+                  <wp:posOffset>-415925</wp:posOffset>
+                </wp:positionH>
+                <wp:positionV relativeFrom="paragraph">
+                  <wp:posOffset>188595</wp:posOffset>
+                </wp:positionV>
+                <wp:extent cx="6730899" cy="1733550"/>
+                <wp:effectExtent l="0" t="0" r="0" b="0"/>
+                <wp:wrapNone/>
+                <wp:docPr id="58" name="Grupo 58"/>
+                <wp:cNvGraphicFramePr/>
+                <a:graphic xmlns:a="http://schemas.openxmlformats.org/drawingml/2006/main">
+                  <a:graphicData uri="http://schemas.microsoft.com/office/word/2010/wordprocessingGroup">
+                    <wpg:wgp>
+                      <wpg:cNvGrpSpPr/>
+                      <wpg:grpSpPr>
+                        <a:xfrm>
+                          <a:off x="0" y="0"/>
+                          <a:ext cx="6730899" cy="1733550"/>
+                          <a:chOff x="0" y="0"/>
+                          <a:chExt cx="6730899" cy="1733550"/>
+                        </a:xfrm>
+                      </wpg:grpSpPr>
+                      <pic:pic xmlns:pic="http://schemas.openxmlformats.org/drawingml/2006/picture">
+                        <pic:nvPicPr>
+                          <pic:cNvPr id="56" name="Imagen 56"/>
+                          <pic:cNvPicPr>
+                            <a:picLocks noChangeAspect="1"/>
+                          </pic:cNvPicPr>
+                        </pic:nvPicPr>
+                        <pic:blipFill>
+                          <a:blip r:embed="rId33" cstate="print">
+                            <a:extLst>
+                              <a:ext uri="{28A0092B-C50C-407E-A947-70E740481C1C}">
+                                <a14:useLocalDpi xmlns:a14="http://schemas.microsoft.com/office/drawing/2010/main" val="0"/>
+                              </a:ext>
+                            </a:extLst>
+                          </a:blip>
+                          <a:stretch>
+                            <a:fillRect/>
+                          </a:stretch>
+                        </pic:blipFill>
+                        <pic:spPr>
+                          <a:xfrm>
+                            <a:off x="0" y="0"/>
+                            <a:ext cx="1264285" cy="1733550"/>
+                          </a:xfrm>
+                          <a:prstGeom prst="rect">
+                            <a:avLst/>
+                          </a:prstGeom>
+                        </pic:spPr>
+                      </pic:pic>
+                      <pic:pic xmlns:pic="http://schemas.openxmlformats.org/drawingml/2006/picture">
+                        <pic:nvPicPr>
+                          <pic:cNvPr id="57" name="Imagen 57"/>
+                          <pic:cNvPicPr>
+                            <a:picLocks noChangeAspect="1"/>
+                          </pic:cNvPicPr>
+                        </pic:nvPicPr>
+                        <pic:blipFill>
+                          <a:blip r:embed="rId34" cstate="print">
+                            <a:extLst>
+                              <a:ext uri="{28A0092B-C50C-407E-A947-70E740481C1C}">
+                                <a14:useLocalDpi xmlns:a14="http://schemas.microsoft.com/office/drawing/2010/main" val="0"/>
+                              </a:ext>
+                            </a:extLst>
+                          </a:blip>
+                          <a:stretch>
+                            <a:fillRect/>
+                          </a:stretch>
+                        </pic:blipFill>
+                        <pic:spPr>
+                          <a:xfrm>
+                            <a:off x="1330859" y="669956"/>
+                            <a:ext cx="5400040" cy="510540"/>
+                          </a:xfrm>
+                          <a:prstGeom prst="rect">
+                            <a:avLst/>
+                          </a:prstGeom>
+                        </pic:spPr>
+                      </pic:pic>
+                    </wpg:wgp>
+                  </a:graphicData>
+                </a:graphic>
+              </wp:anchor>
+            </w:drawing>
+          </mc:Choice>
+          <mc:Fallback>
+            <w:pict>
+              <v:group w14:anchorId="16465F19" id="Grupo 58" o:spid="_x0000_s1026" style="position:absolute;margin-left:-32.75pt;margin-top:14.85pt;width:530pt;height:136.5pt;z-index:251689984" coordsize="67308,17335" o:gfxdata="UEsDBBQABgAIAAAAIQCxgme2CgEAABMCAAATAAAAW0NvbnRlbnRfVHlwZXNdLnhtbJSRwU7DMAyG&#10;70i8Q5QralN2QAit3YGOIyA0HiBK3DaicaI4lO3tSbpNgokh7Rjb3+8vyXK1tSObIJBxWPPbsuIM&#10;UDltsK/5++apuOeMokQtR4dQ8x0QXzXXV8vNzgOxRCPVfIjRPwhBagArqXQeMHU6F6yM6Rh64aX6&#10;kD2IRVXdCeUwAsYi5gzeLFvo5OcY2XqbynsTjz1nj/u5vKrmxmY+18WfRICRThDp/WiUjOluYkJ9&#10;4lUcnMpEzjM0GE83SfzMhtz57fRzwYF7SY8ZjAb2KkN8ljaZCx1IwMK1TpX/Z2RJS4XrOqOgbAOt&#10;Z+rodC5buy8MMF0a3ibsDaZjupi/tPkGAAD//wMAUEsDBBQABgAIAAAAIQA4/SH/1gAAAJQBAAAL&#10;AAAAX3JlbHMvLnJlbHOkkMFqwzAMhu+DvYPRfXGawxijTi+j0GvpHsDYimMaW0Yy2fr2M4PBMnrb&#10;Ub/Q94l/f/hMi1qRJVI2sOt6UJgd+ZiDgffL8ekFlFSbvV0oo4EbChzGx4f9GRdb25HMsYhqlCwG&#10;5lrLq9biZkxWOiqY22YiTra2kYMu1l1tQD30/bPm3wwYN0x18gb45AdQl1tp5j/sFB2T0FQ7R0nT&#10;NEV3j6o9feQzro1iOWA14Fm+Q8a1a8+Bvu/d/dMb2JY5uiPbhG/ktn4cqGU/er3pcvwCAAD//wMA&#10;UEsDBBQABgAIAAAAIQCJqjv94AIAAPAIAAAOAAAAZHJzL2Uyb0RvYy54bWzsVttu4jAQfV9p/8HK&#10;O40DCYGoUHWhRZVWu2gvH2CMk1iNL7LNpVrtv+/YCbSFSq36VmkfCLbjGZ85M8eTy6u9aNCWGcuV&#10;nETJBY4Qk1Stuawm0e9ft71RhKwjck0aJdkkemA2upp+/nS50wXrq1o1a2YQOJG22OlJVDunizi2&#10;tGaC2AulmYSXpTKCOJiaKl4bsgPvoon7GA/jnTJrbRRl1sLqvH0ZTYP/smTUfS9LyxxqJhFgc+Fp&#10;wnPln/H0khSVIbrmtINB3oFCEC7h0KOrOXEEbQw/cyU4Ncqq0l1QJWJVlpyyEANEk+CTaBZGbXSI&#10;pSp2lT7SBNSe8PRut/TbdmkQX0+iDDIliYAcLcxGKwRzIGenqwL2LIz+qZemW6jamY93Xxrh/yES&#10;tA+0PhxpZXuHKCwO8wEejccRovAuyQeDLOuIpzVk58yO1jevWMaHg2OP7whHc1rAr+MJRmc8vV5P&#10;YOU2hkWdE/EmH4KY+43uQUo1cXzFG+4eQnlC8jwouV1yujTt5AnlwwPld4JUTKJs6Dn3Fn5Ta0J8&#10;SF8VvbdIqllNZMWurYbCBi797vj59jB9dt6q4fqWN41Pkx93kYEIToroBXLaAp0ruhFMulZxhjUQ&#10;pJK25tpGyBRMrBgUkLlbJ5BjULuDItKGSxckAWXw1Tp/ui+IIIo//dE1xuP+l94sw7NeivOb3vU4&#10;zXs5vslTnI6SWTL7662TtNhYBuGTZq55Bx1Wz8C/qIDurmi1FTSKtiTcBJ64AOjwHyDCkmfIY7XO&#10;MEdrPyyBvB9AeGtzfBGYfiTXp8GCRrzFW1SR9Idpf5SdqeJY25B4Y92CKYH8AAgGDIFRsgW0LZrD&#10;lq4OWgABGeBpSwkGH0cR+aki8o+tiP5/RbykiGQALSGDlgAdYTgcj9uLr70hfMvIUoxxCg3bt4ws&#10;wTAPd92jtA6F/35thN4BbTXcAN0ngO/bT+cwfvqhMv0HAAD//wMAUEsDBBQABgAIAAAAIQAubPAA&#10;xQAAAKUBAAAZAAAAZHJzL19yZWxzL2Uyb0RvYy54bWwucmVsc7yQwYrCMBCG7wv7DmHu27Q9LLKY&#10;9iKCV3EfYEimabCZhCSKvr2BZUFB8OZxZvi//2PW48Uv4kwpu8AKuqYFQayDcWwV/B62XysQuSAb&#10;XAKTgitlGIfPj/WeFiw1lGcXs6gUzgrmUuKPlFnP5DE3IRLXyxSSx1LHZGVEfURLsm/bb5nuGTA8&#10;MMXOKEg704M4XGNtfs0O0+Q0bYI+eeLypEI6X7srEJOlosCTcfi37JvIFuRzh+49Dt2/g3x47nAD&#10;AAD//wMAUEsDBBQABgAIAAAAIQBRASFC4gAAAAoBAAAPAAAAZHJzL2Rvd25yZXYueG1sTI/BToNA&#10;EIbvJr7DZky8tQtUWkGGpmnUU9PE1sR428IUSNldwm6Bvr3jSY8z8+Wf78/Wk27FQL1rrEEI5wEI&#10;MoUtG1MhfB7fZs8gnFemVK01hHAjB+v8/i5TaWlH80HDwVeCQ4xLFULtfZdK6YqatHJz25Hh29n2&#10;Wnke+0qWvRo5XLcyCoKl1Kox/KFWHW1rKi6Hq0Z4H9W4WYSvw+5y3t6+j/H+axcS4uPDtHkB4Wny&#10;fzD86rM65Ox0sldTOtEizJZxzChClKxAMJAkT7w4ISyCaAUyz+T/CvkPAAAA//8DAFBLAwQKAAAA&#10;AAAAACEADDMpjhJCAAASQgAAFAAAAGRycy9tZWRpYS9pbWFnZTEucG5niVBORw0KGgoAAAANSUhE&#10;UgAAAboAAAJeCAYAAADCysCMAAAAAXNSR0IArs4c6QAAAARnQU1BAACxjwv8YQUAAAAJcEhZcwAA&#10;DsMAAA7DAcdvqGQAAEGnSURBVHhe7d17eFRVnu//T3G/JIECwz0QiVynoUVbjDTSdsOgXARpMxq1&#10;1enQzYxP9yhjc84xzhxUTo/p3/NEB5zuxxm6oVsZNfqLjdhclCZ9HGQwoohCN+AlGEi4BgjmAgYC&#10;df7Yuyq7VlVCSAJVtfJ+PU+eMmuv2ntXYfYn67vWrvj8fn9AhkDAafI+BgIB+f1+oycAABdXWVkp&#10;n88nn88nSRGPXtHaWqOD2QAAgE0IOgCA1Qg6AIDVCDoAgNUIOgCA1Qg6AIDVCDoAgNUIOgCA1Qg6&#10;AIDVCDoAgNUIOgCA1Qg6AIDVCDoAgNUIOgCA1Qg6AIDVCDoAgNUIOgCA1Qg6AIDVCDoAgNUIOgCA&#10;1Qg6AIDVCDoAgNUIOgCA1Qg6AIDVCDoAgNUIOgCA1Qg6AIDVCDoAgNUIOgCA1Qg6AIDVCDoAgNUI&#10;OgCA1Qg6AIDVCDoAgNUIOgCA1Qg6AIDVCDoAgNUIOgCA1Qg6AIDVCDoAgNUIOgCA1Qg6AIDVCDoA&#10;gNUIOgCA1Qg6AIDVCDoAgNUIOgCA1Qg6AIDVCDoAgNUIOgCA1Qg6AIDVCDoAgNUIOgCA1Qg6AIDV&#10;CDoAgNUIOgCA1Qg6AIDVCDoAgNUIOgCA1Qg6AIDVCDoAgNUIOgCA1Qg6AIDVCDoAgNUIOgCA1Qg6&#10;AIDVCDoAgNUIOgCA1Xx+vz9gNgYCTpP3MRAIyO/3Gz2BcCNm79GUQWZrU+pUVyedObVPh/e8oQ8/&#10;e1FnzS7xrO8LuuvOiUr2NB1+Z4zWf+ZpuCwGKSnjl5rS9w2t3/aiuRGIO5WVlfL5fPL5fJIU8egV&#10;ra01GNEhxrqqa9eu6t1/jMbckqv7f/B7De9u9kGYjj/St76/XndPHaOkLuZGACaCDvGlxxh9985X&#10;NMBshzOKG/aK7pz/M33zqq7mRgCNoHSJNnXppcvoTn2cq9e3vWE2t3NPa+aCeRroaanenafXtlC6&#10;RPyjdAl7VW/T6uVjtCLq11SterVAe47Xmc9S74x56mM2AkALEHSIoUM6+9VT2vr7F/XZaWNT8lXq&#10;azQBQEtQukSbiihdVm/T6lce1ElPUzQRz9M+bV4+S597mzw69n1aN940VcP7pahrJ7exvk6nTuzR&#10;59te1M7DG4xnRHODUsfk6tvXD1ffHu6cV32dTh37RDvfy9PnJ/ZGnFdEqfASVl127Pu0bvzmRA1M&#10;u0q9u4bPsdXVVemrsr3a+4lz3DBRjhHVodVasfZxSQ9o0j25GhN6QpX2vH6jdnR/QdNumah+PZzW&#10;+roqVXz8a739yW903rMbaZCSBv5M46+9QcP6pSr41kh1qjtdpYrSLfrgvcd1MvxJQJMoXaKde0yD&#10;zeFbfZ0iC5qSNEPDv/e+/vbOeRozyBNyktSpq3r3v1Y33P6sfvD95Ur1bIrQ/QlN+8GLmnPzmIaQ&#10;k7uPQRM15c4C3THxAXX0PqfFJmvwdzY753zN4IiQk6SuXVPU75qJmnLnat35ncfU5gtP+72g22c2&#10;hJwkdeqaou5dj4eHXNITuuWeIt19+0yNSfOGnJwVsj1SNWTsPM2b/7FmfvPuNnp/gMuLoEPsdJmq&#10;pH5P6+bvZyvDvPaf+FJHjCZpskbMztN3r0kxN0ToetXNmnPPC9HDrsvTuvWubA3zXPQjdVXfa3P1&#10;7TZYWNNr4tO6bVTUM4mq96gHdftND5jNrZCiMTdHGRHW7dEH3gU//ZbrjjuzlRHRMZquGnjjk5cn&#10;lIE2RukSbcos9bVMlf78+o16/0R4a6+Jm5V1rTcw6nRi92pteu8p1ZwfraRhT+jWW69Vb0+PiFKj&#10;Bmno9PX66/TwZD1dtl6bip5RxVmpS68f68ZbszXSuyNXxP6ilBXDS5ePaVrOgxoWGnk657x5+6s6&#10;eWavpNHq3u/HmjJ9poaEBe9BFf9umv4Sdvd8c1ddmqVLV91BfbAhVzuPfWBskKRHdfMPfqyRYedQ&#10;pfL3X9V///lZ1ZwfpC69fqxvTZ2nMcatDce2/lh/+POWsDbAROkSCKnT4XefjAg56Qnd8I3wUVH1&#10;7mf1xpanVHNekvaqZv89ev0PH8u7riV57N0a4fleXX6mbxohV39ovd7Y8DNVnD0UWiDz7mt52lMd&#10;1q1l+o5RH2959fQn+u8tT7khJ0l7debYz/T2H97Vqfo6nTq6R3veL9Cbq3KNkGu9/VseaCTkpF4T&#10;74gIuc/+8KDe/uRZ9/0NLhz6qTYfCi8q95uYqxHcuI44RtAhbtRX79N/v56t9XuiLCQZ9k0N9gaG&#10;Duov0T766vAG7Q8LqOEaMdIzxEwfrX7ezarS5+/9TGfC2iTpRW3dvs9sbL0eo/VXw2aYrdJXC/T6&#10;ymv1+prva+snT6niTPRAarH6Pfqs5JDZ6vqRxo8M/yWivnS93j1sLIqRJG3R50XvKuz3kE7DNf7a&#10;KK8JiBMEHWKuevcLevl3U/XCK7O011xx6OqTNlhhOVd9UIejjnheVIUxEuszMDv036n9rgrbprp9&#10;2hcxenSV7tMxs+1Sndijk/XehhRl3Pqs5ue8r9u/94JGD7lb3a/Eio6a442vfO11swYa85UHP30q&#10;vMHrzIv6/Gh4U+9+08IbgDhC0OHy8tww/rtVT+qPuw9GrKZMHvugZk6c2eQKvt7JxgKU5Imat2CP&#10;5kf5MucIuyYPDv13797Gfs6ebfxDpM9+qVPmyV6yX+iDP1eYjVInZ5Xlt2c+qXvn79GDD76v27/z&#10;bxqcNNrs2TZOH1eN2RbU/ypjoUqVTjfaWZI+ULU5BE6+ihv8EbcIOlwx58+8qgNbpun1d/ZFhF3v&#10;sT/TnZMbX2nYsakUvJgWX4SP63yjKdh8X21boHUfRwa8V6euKeo3appuu3e1HrxnnUb3avWKnsuq&#10;5nSV2QTELYIOV9yZz36szaWRl/3ksY/q1owbzOYYukod22SRxV4d2TZN/7niSf3x4z06YX4KjKFT&#10;8nB9+45fa0QbrtuvP9u2wZTU4+K3eADxgqBDDBzSgY0F2h+RdV01ZPKTGh4lXE6cMi7UTX6GpvHl&#10;+WSWU+Z+unRRlMM5ulyt3ub9fa1x/lUd2PZ9vfGfY7RixY/15tubtOeLgzpVF/FGSF2H61sTf2S2&#10;ttiZ040tRJF09LjCpzVT1CMprMEwQ/3MWy+qm5gDBGKMoEOM/EKbt0SWMNV1uCbd8pjZqpOHj4c3&#10;tPCzMCuOGfvpOlzDG9lRl5FjjBWaLdBxsvoMeVrjJ/9et9/1sR685wWnjHp+iyr2/4O2/mmaXn/h&#10;Wq14uUD7jZFej+Th4Q2Xy1ef6LDxDzF41BPhDV7dZ2qIEXTHSgvCG4A4QtAhZs6W5Ol9454sSeqa&#10;nq2bBxpzVCXbtD9s9eJwTWhiTq9RpXuNlZQpGnHTM1E+3eMBfWtcwyKWlho69deaN3Oebhg7Rv16&#10;d1Wn5G/qr8zXJkk163W4Le7ba5Fn9blRSu6UPlM3D4y2MGayRky9OfyXjPo9+suf2/h2CKANEXSI&#10;oS36vGh9xGhC6qqRt+QZC0ie0kefhZcdk8c+qjsmP6FeXdzg6HKHhk7erB/kfKw7567TzROf1uC+&#10;k8NXc559Rh98alzUB83UHTOeUWqXQZIGqUu/Z3TrD6J8skgLHNi+zSgLdtXI6QWaNOyOhpJplzs0&#10;dPIzmtA/rKOOla4Ob9BenTLCMLnvDUqSs4/B/e4I33gJjry3XuVhb0uKRt7+gm795qNK6ijnfen1&#10;hCZ9/5eaMshbz63T4S3P6jLccQi0GT4CDG0q4iPAmvHXC7pkrNNdU4fLnA6L/OOrjXy0VZOqtOeN&#10;edp6zDtH9ZimPfighpkHbIaIj9y66EeADVLq5NWaM/YSF29Ub9Obrzyo8BsTBmnE7KKI2ydCDq3X&#10;irU/i/o+RZx3NP1e0F13RPlMzCY0a78AHwGG9u5syZPaWhYxrFPvb/xUo8Nqii9q62vP6JMof6g1&#10;qrqD2rP+Z0bISdIvtOm11cYIxlSn8nfXG+XSljikii3zVPjuvrCPJmtK3fF3te41M+Qk6ZA+32aO&#10;ED1afBuF69iDeu3V9Spv9ABeVSp/90lCDgmBoEMc+ED7iszSmaROg/WtW54OXxV5/jf68Pcz9eof&#10;Numzo1UyFyzW17mfF/lOnla9ME1byxv5sOEzj+vtFx7VHz/eF77cv75KJ77YpHUvz9Tbe+rUJezj&#10;WCSdN0+yOQ7pqz2z9MqKJ/XHjz/WsVN1qjMCtL6uSifKtmnzGw/oP3+/QEca+1tvxx7U66+vV8nx&#10;Knl3UV9XpRMnjD+50xJf/UxvvzJVq95YrT1lFTod9nLrVHfqoD57/9d6dcWNenvPq96NQNyidAk0&#10;KvKvBTT2R1UBNI3SJXCl9H1Bd4YWqzyjof1mNP5Zk72uMlZjVumE8RmPAOIfQYf25cRBnenUVb37&#10;D9fIa2fqr+94VvfOf1+ThnhXZ96g7v2e0a233xz2t+106hPt/crbACARULpEOzNIA76zXrNGXeqS&#10;yzqVF/1Yb5dwvxjQEpQugSvmkI78V67+b+mlfPZjnQ5vzSPkgATFiA7tVse+T2jCNyZqSNpgJXXp&#10;qq7eFZb1daqrOa7yQ9v0l22/dP/6OICWiuWIjqADAFx2sQw6SpcAAKsRdAAAqxF0AACrEXQAAKsR&#10;dAAAqxF0AACrEXQAAKsRdAAAqxF0AACrEXQAAKsRdAAAqxF0AACrEXQAAKsRdAAAqxF0AACrEXQA&#10;AKsRdAAAqxF0AACrEXQAAKsRdAAAqxF0AACrEXQAAKsRdAAAqxF0AACrEXQAAKsRdAAAqxF0AACr&#10;EXQAAKsRdAAAqxF0AACrEXQAAKsRdAAAqxF0AACrEXQAAKsRdAAAqxF0AACrEXQAAKsRdAAAqxF0&#10;AACrEXQAAKsRdAAAqxF0AACrEXQAAKsRdAAAqxF0AACrEXQAAKsRdAAAqxF0AACrEXQAAKv5/H5/&#10;wGwMBJwm72MgEJDf7zd62qGurk61tbU6d+6czp07pwsXLphdAOCy6NChgzp37qzOnTurZ8+e6tq1&#10;q9nFCpWVlfL5fPL5fJIU8egVra012nXQBQIBnTp1StXV1eYmAIiJlJQU9erVq80v9rEWy6Brt6XL&#10;s2fP6vDhw4QcgLhSVVWlI0eO6OzZs+YmtFC7DbrTp0+rvr7ebAaAmDt37pxOnz5tNqOF2mXQ1dXV&#10;qaqqymwGgLhRVVXFqK6NtMugq62tNZsAIO7U1NSYTWiBdhl0/JYEIBGcO3fObEILtMug438eAImA&#10;a1XbaJdBF7xtAgDiGff0to12GXQAgPaDoAMAWI2gAwBYjaADAFiNoAMAWI2gAwBYjaADAFiNoAMA&#10;WI2gAwBYjaADAFiNoAMAWI2gAwBYjaADAFiNoAMAWI2gAwBYjaADAFiNoAMAWI2gAwBYjaADAFiN&#10;oAMAWI2gAwBYjaADAFiNoAMAWI2gAwBYjaADAFiNoIuRnIKdKi0tVWnpThXkNLJtZ4GMTZdJvopK&#10;S1VaWqqifHMbACQ2gi7mUpR5H+kCAJcLQRcPMrIYSQHAZULQxYmM6c0oU+YUaKdbYnS+ihSWj6Ht&#10;RcoP6+v2i9YWoaGMWVpaqp3eumro+TtVVBRZem0ox0Yvg+YXudvMDQBwGRF0sVZVpSpJSsnUQnOy&#10;ziu/SKWLM5US1pihrChzfFKGssL6Zihr507tjGiLDNeMrCxleL5PyVwcHnZOqzIygnuqUPlKJ8QW&#10;Zxpnl2UEJQDEAEEXc7u1sbhKkpSSeV/jo6wsN35KCpWenq709HQVlsiZ41sYGVhVxUuUnp6uJe6+&#10;lZIiRbSlamzYsyRVFWtJ2P4bOa/QeUzVopwCTc+QpBIVus9NX1KsKuO5i6a626YuCt8XAFxGBF0c&#10;2J29VE72ZCgrWlkvf4I7yipRoSckFr3khIlSxmp6WNJVaffGlZKklRt3O32itkUq2Zgtp5dn/0rV&#10;EGP/xS81nEfO9LHuSDFDWcHSZWj0aD4XAK4sgi4urFT2Rnf4lDFd96Wa211VFdrt/X5luSq834c4&#10;5cSLt5mqVOE9QKP7vxQpSo0YNgLAlUPQxYtFU0OlyIb5L4NZaswZosYysWWMULrU/XvKnt4vKpUA&#10;YomgiyMNpULDoh1yxnvhpc38+9zyYNVuuVXJVvOu/mzu/kOl0JRMhW4JzC+6yOpOALgyCLp4sjJb&#10;S4MLRcIs0kvB9oys0PJ9Z31KlYqXNsyrtVpKphaH7V+q2r2x6f2vzFao8prlztG5T64qfknBAR23&#10;FwCIBYIuzqzM3uiO3sz28aGVjA1KVJg+XtlNptClKSksDDt+VfESjW/GARZNbVilGdTc5wLA5eTz&#10;+/0BszEQcJq8j4FAQH6/3+iZmA4cOGA2AUBcGjp0qNmUkCorK+Xz+eTz+SQp4tErWltrMKIDAFiN&#10;oAMAWI2gAwBYjaADAFiNoAMAWI2gAwBYjaADAFiNoAMAWI2gAwBYjaADAFiNoAMAWI2gAwBYjaAD&#10;AFiNoAMAWI2gAwBYjaADAFiNoAMAWI2gAwBYjaADAFjN5/f7A2ZjIOA0eR8DgYD8fr/RMzEdOHDA&#10;bIqpnj17qm/fvurWrZu6d++uTp06mV0AXCb19fU6c+aMvv76a504cUK1tbVml5gaOnSo2ZSQKisr&#10;5fP55PP5JCni0StaW2swoouxwYMHa/To0UpNTVVycjIhB1xhnTp1UnJyslJTUzV69GgNGjTI7IIE&#10;x4guhkaPHq2ePXtKkm6ZepsmT5mqUWO/oT59rjK7ArhMTp48rk93/1nv/tcm/def3pYk1dbWau/e&#10;vWbXmGBE13oEXYwMGjRIAwcOlL9PX/2Px3+ub074ltkFwBX20Yfv65lfLNapypM6dOiQDh8+bHa5&#10;4gi61qN0GQM9evTQwIEDJUmPP/ELQg6IE9d960b9j8d/Lrm/jHbv3t3sggRE0MVAamqqJOnWWXdo&#10;7DeuNTcDiKFrr7tB026dLXl+VpHYCLoY6NatmyTp5inTzE0A4sDk7zg/m8GfVSQ2gi4Ggj88I8f8&#10;lbkJQBzIGDFKIuisQdDFQPAWgp49k8xNAOJAcOVz586dzU1IQAQdAMBqBB0AwGoEHQDAagQdAMBq&#10;BB0AwGoEXaL64Bca0Hue3jjqfn+0QH/bu4P+7QOjn2v7v3bQgPsKdMzcoCN6474OGtDoc4Pbf6Ht&#10;5iZFOQ8AiDMEXXt39B29se5p/dMT0r8sjRaEQY9r1r8Wm40AEPcIunbu2JZX9dasdN09+Wlp3ava&#10;2tTI7KlJjYz6ACB+EXTtWrFenb9Gt33/FvW74Rb9k9bojS1HzE6OJ17Wv8+62KgPAOIPQdeeffCO&#10;/kVzdcfkAZIyNekJ6a3fv9NIkKXrjmdf1m3r7tX/fL2RMASAOETQtWPbtzwuzbpbk/o7318/+Wlp&#10;3b16tbHyZP9s/cMT0lvzH2LxCYCEQdC1W8Xa+pScsmWw6Ya/dcqTWxpfdHL9P27VP2mN/v5RSpgA&#10;EgNB1558Kz0Uasde///0L5Lemj9IA3o7txcM6D1If79O0lPvRL+VQJKUqX/4ozPyo4QJIBEQdAmh&#10;WP/Wu4P+tqlg6Z+u6822kCMq+zD8+62/XyM9sVVHTl0I//r0Zd2mx7W1sfKlJN3wmNY9Ib01/3dN&#10;BCIAxAeCLiGkK22W9NaBUqP9RqW582vBPtsPRAvDUpWtk/5pcqbz7dF39Ib3e6/+t+iOZqyudEqY&#10;j2vWXz9ubgKAuELQJYQBSvtWeEnRWUiSrjRPnzsWPq235g8y7nU7ojfum6R/mfWy7r7Badn+8r16&#10;S09rkvt9uAGa9P25F7+nLljCBIA4R9AliOv/8ZD+fdbjmuXOp8368GXtfCm7YSGJnJLikU9f1va/&#10;Ds65ufNu39qqI6G+ziIUPXFLo6XOfpPv1m1N3VMX5C5eAYB45vP7/QGzMRBwmryPgUBAfr/f6JmY&#10;Dhw4YDZdUddf70TMuqKmJsIAxNKsqU7JY/v22M5EDx061GxKSJWVlfL5fPL5fJIU8egVra01GNEB&#10;AKxG0AEArEbQAQCsRtABAKxG0AEArEbQAQCsRtABAKxG0MXAuXPnJEmVJ0+YmwDEgZMnj0uen1Uk&#10;NoIuBk6fPi1J2lfymbkJQBwo+fxTyfOzisRG0MVA8Idnw9rfm5sAxIE1v39FIuisQdDFwPHjTlnk&#10;vS3v6OOP+BgwIJ4Ub92sHR++r0AgEPpZRWIj6GLg7NmzKi8vlyTl5/1v7di+zewCIAZ2fPi+nnvm&#10;55KkgwcP6uzZs2YXJKCO3bt3f9JsbEz37t3NpoT01VdfmU1XXG1trXr16qXz5+v1pz+u18HyA+rQ&#10;saOSk1PUzZL3GUgEFceOaOeOD/XKqt/ot7/+N9V9/bVqa2u1f/9+s2tM9OrVy2xKSF9//XXMPtSZ&#10;v14QY4MHD9aAAQPMZgAxcuTIER08eNBsjhn+ekHrUbqMsYMHD2rv3r2qqKhQdXW16uvrzS4ALqP6&#10;+npVV1eroqJCe/fujauQQ9tgRAcAcYwRXesxogMAWI2gAwBYjaADAFiNoAMAWI2gAwBYjaADAFiN&#10;oAMAWI2gAwBYjaADAFiNoAMAWI2gAwBYjaADAFiNoAMAWI2gAwBYjaADAFiNoAMAWI2gAwBYjaCL&#10;uRwV7CxVaan3q0j5ZjdL5Re5r7nocrzifBW14L3MKdjZqnMKPX9ngXLMjQCuOIIulnIKtLN0sTJT&#10;zA0ZyiotVQuvs1Dwvc1Shtl+MTkFWpiZoqriJUqfusjcCiABEXQxk6+ixZlKkaSSQqWnp7tfhSpx&#10;e2RkXfpoBK20Mlvj09M1PnuluaXZVmaPd/4tx2er5XsB0FYIuhjJKZjujDaqirUkbOSwSFMLSySV&#10;qDB9qsLGFDkF2tlUiTO0faeKitzyWelOFeTkq8h9TlFRUej5oRGjud9oQ0mzj3nsxpjPi7bvKEIl&#10;zdBrMHuYJV9Pn/wilQZ/iXBHx6VF+U28P8FdXuQ1ep7vfU9LS0u103OCjZYu8xve+0bfi4udw2Uv&#10;9wL2IehiZGyqcxmu2r0x8rf+RVOVboZc2MU7KENZUUMgRRkZwZ4VKvccICMjWMyrUsXuRvabkRV+&#10;kY7Wp9Fje0R7nrnvCE6AZYXVHFOUudhbys1XUUTJN0WZiy9yPiFR3p9o59roa0xR5uLwsmhK5uIm&#10;S805BTtVGv6inPfC+6RLOgcAzUXQxUSOhqSabU3JV1HwIukpcxaWyLnoLowSHKF+RmBWFWtJerrS&#10;08cre2WOCqY7+y0pDJZOl6i4SlJKpu7LV8uOLTmBddF9R5F/nxNgofNMV7pzMGVMd44VGg2rRIXm&#10;+dyX7/yisKRYVd4+5nxb2PvTgtcY6ucpNU9o9EXpPjeVq4qXOM8Lnl/GdDfEmn8Oi6a674v5mgBE&#10;RdAlgvwJDRd2z8Vt0UvuxTJlrKaHXYmrVPxS9ItgyUbPvFHOdI11hw8ZWcFSWcNIKXVITguO7WrO&#10;vqPIn+Be7FMytThYvgsGQEqqxnpHw8UvhUL80i7+xvtzya/R+/xF2hFMusbkDJHze02JNgbn/ty5&#10;QOcXjpacA4DmIuhiYqXKK8y2Zqiq0G7v9yvL1ZLdNFdK6tiGb9r42GH7brZUDcm51NHwJWjj1xgy&#10;NtUoRzbhcp0D0I4RdDGyu8IprKWMnR5ZFssp0M5o8zLuiCYkNFJorSoVLwmWFz1f3tFRi4/djH1H&#10;E7YSNfg1XtkrW/hLQnO0+DVexO4Kt4zaDJfrHIB2jKCLkZXZG525nZRMLQ5bxRC87SBFmYvdFXeL&#10;drjzQBnK8vTNv89duFC1WxsjVrQ0w8qN2u3UxZy5Lcld6OGUDIvyW3Hs5uw7ikXBOmBo7ipyFWPo&#10;l4TM+0IrEs0+DVLVSJW0QUtfY3OFRmUZmt6wNLRt3mcAF0XQxUzwNgJ39V1oOXnDar6SwuBCkkV6&#10;qdgdE3j6OlNXVSpe2tL7tVYqe6N5Du7xq4rlTEO19NjN2XcUi15yFqy4Ky1LS0u12J3YC84vhn5J&#10;CN46EKVPA3c/EQHo1dLX2FwN+0/JXNzIe9H8c+D2AuDSEHSxtGhqw0rEMM5KQW91b2X2eM9KwqAS&#10;FQYXM7TUoqmhVY0hVcVa4rnZucXHbsa+I61U9vjI96Sk0Pt+LNLUKO9bWJ+V2VpqdmhCi19jM63M&#10;Hn/R9+JynwPQXvn8fn/AbAwEnCbvYyAQkN/vN3ompgMHDphNABCXhg4dajYlpMrKSvl8Pvl8PkmK&#10;ePSK1tYajOgAAFYj6AAAViPoAABWI+gAAFYj6AAAViPoAABWI+gAAFYj6AAAViPoAABWI+gAAFYj&#10;6AAAViPoAABWI+gAAFYj6AAAViPoAABWI+gAAFYj6AAAViPoAABWI+gAAFbz+f3+gNkYCDhN3sdA&#10;ICC/32/0TEwHDhwwm2KqZ8+e6tu3r7p166bu3burU6dOZhcAl0l9fb3OnDmjr7/+WidOnFBtba3Z&#10;JaaGDh1qNiWkyspK+Xw++Xw+SYp49IrW1hqM6GJs8ODBGj16tFJTU5WcnEzIAVdYp06dlJycrNTU&#10;VI0ePVqDBg0yuyDBMaKLodGjR6tnz56SpPPnz+vChQu6cOGC2Q3AZdahQwd16NBBHTt2lCTV1tZq&#10;7969ZreYYETXeozoYmTQoEHq2bOnAoGAzp07p/r6ekIOiJELFy6ovr5eZ8+eVSAQUM+ePTVw4ECz&#10;GxIUQRcDPXr0CP0QnTt3joAD4kTwF0+5v4x2797d7IIERNDFQGpqquSWK4PlYQDxIRAI6Pz585Ln&#10;ZxWJjaCLgW7dukluuQRA/An+bAZ/VpHYCLoYIOiA+BastBB0diDoYoBbCID4Fgy6zp07m5uQgAg6&#10;AIDVCDoAgNUIOgCA1Qg6AIDVCDoAgNUIugQxJ69Aa9c+r4XmhhhwzmWt8VWgvDlmT0laqOfXrlVB&#10;9I0AcNnxoc4xcP3110uS6urqzE3xbeHzWjstTarZpeXZuXrTu21OngoWjFOSyrRp9kNa6t0GJKCu&#10;XbtKkrZv325uuqL4UOfWY0SH5ln4vNZO82vX8tmabYacJL2Zq+zZs7WpLE3TCvLE+A1AvGBEFwMt&#10;GdHNySvQgnGV7mhpjvIKFujqL5crO7chchY+v1bT/N7RltNvXJJnR2WbNPuh4HhroZ5fO03atEma&#10;Nk1pUft4+82W0+zdb412LX9ZuneBxlVu0uyH9hnn5jzXv8v9fuHzcnblGfW5o8HK0P49o8eQGu1a&#10;nq3gy52TV6AFV3+pTV9erWmhFxjeJzrnfBr2bI5Am97e1HHfu6lAC4Jt0Ua9SCiM6NoWIzpcBm4Y&#10;VW7S7Nmzna/lu1STNi1ivixtWqZOLXf7bCqT0qbpec9k4Jy8TKWVbXJDaKGeX+vdb7F6L3BCr+bU&#10;PklvKre4TElX39TyUZ139Oie+6ayJI1bYMxRJo3TtN7Fbp/l2lWTpHH3NjGanJOnAjd0g/tdvsuv&#10;acG5T3d7WlnDe7apLK1he1DYcTepTEkat2CtFnjbksZpgfdNBBAzBJ2t5tykq5NqtGuDZ2T25nv6&#10;skZK6j3c21M1u15uGAUt3aBdNVLaqOBFeqFmjEtS2afOfhY+P01pNbu0PDT0WqoNu2okSZVH3Z3s&#10;O6WapN4KP0rzLRyVJpUVh43Mln5aJsmv/mEpVqZNofNwAlZJV+umRpJuzk1XK6lml1727PjN3GzN&#10;dkdsC2eMU1LYa5OWPrRJZUpTZtgvB973dak+LZNxLm6bv3/joQvgiiHobPVmrrJnu2W8OXkqWLtW&#10;a9caZUxXKKCimdNffpXJybmFGpUm1Xz5XpSSXLBP6y19aHaodLrweXdVZ1gZ01VzSvvMtkbN0U1X&#10;J0mVR6OcuyTNUX+/omx3Qit8hFop71u271TNJZ4LgCuJoLPWHOUVuCGxYJySyja55T2z30UM762k&#10;4EV8Tn/5VaMv34sSFW15oV/4fOi2hWlpNU4Jc1OZ2atFnPJq4y62HUDiIehstXCGxiW5ITG7YYTU&#10;IsEy5PDeijIg1PDe4SOlOTddraSyT1t4i8Ec5WWmOQtiZs/W7OCotI2YZVtTo9sjRnoAEgVBl8DC&#10;L8pu6S34XX+/VPOlwgZfc27S1dGSqin7Tik0CNx3SjVKUvhh85SZ5hkJzcnTveMUPjcYwZhrCwvQ&#10;4eqdpNCcYNDCUVFKl5fkTR2tbGrerLHtbrmWkR6QsAi6hORelNNGhVYDzsm7N2z+7c2jlVLSOM0I&#10;Lfybo7x7xzmBEnExb8Kb7+nLmjSNWtiwmCUtM7iycaGeX+Ds05nnc76v3NTEKMwNy6tDK0YW6vmw&#10;+bd9OhV2DKeU6XQxQvYSLd2wSzVJ43Svd2HJwudDn+oS3O5dLbnw+WlKU5mKG31BAOIdQZeglj60&#10;XLtq0jTNncta0LtYy70TcEsf0vJdNUqbFvyILufetk1lnlJks7yp976scYPnTeVmu0vn167V2rWj&#10;9Kk77+ccx7lNockq6Zu5yt5UpqRxC9zzytSp5ZvUMANnHmOtc9/d8l2qkeQPX3bZtDl5KvB+NNmb&#10;ucqevUmVoWOvdW9jcIPZ3V6WNq1hjtC/S8v5pBcgoXHDeAy0/obxK829J0/NuwnaOdcklW2arYeW&#10;GjeMAwmCG8bbFjeM46KG905q25WNl+RN5WbP1qZKZ5Rl3nAe4q6WdALZHdnN6S9n1T4hByA2GNHF&#10;wKWO6ArWrlWS5I6QzK1X3sLn17pzZqbwj8sK9ePjsJCAGNG1rViO6Ai6GLjUoANw5RF0bSuWQUfp&#10;EgBgNYIOAGA1gg4AYDWCDgBgNYIuBs6dO2c2AYhD/KzagaCLgdOnT0uSOnTg7QfiUXDVX/BnFYmN&#10;K20MEHRAfOvYsaNE0FmDK20MHD9+XHJ/mNr6fhEArdOhQwd17NhRFy5cCP2sIrERdDFw9uxZlZeX&#10;S5I6d+5M2AFxokOHDurUqZMk6dChQzp79qzZBQmIoIuRo0ePqra2Vj6fT126dFGnTp0IPCBGggEX&#10;/MWztrZWR48eNbshQfERYDE2ePBgDRgwwGwGECNHjhzRwYMHzeaY4SPAWo8RXYwdPHhQe/fuVUVF&#10;haqrq1VfX292AXAZ1dfXq7q6WhUVFdq7d29chRzaBiM6AIhjjOhajxEdAMBqBB0AwGoEHQDAagQd&#10;AMBqBB0AwGoEHQDAagQdAMBqBB0AwGoEHQDAagQdAMBqBB0AwGoEHQDAagQdAMBqBB0AwGoEHQDA&#10;agQdAMBqBB0AwGoEXczlqGBnqUpLvV9Fyje7tbl8FV2R41yqfBWVlqq0dKcKciTlFGhnXJ4ngERB&#10;0MVSToF2li5WZoq5IUNZpaUqulxX95wC7SzNUobZHg/yJyijqlhL0sdr4/SdKl2cqZSSHVpk9gOA&#10;ZiLoYiZfRYszlSJJJYVKT093vwpV4vbIyGqHI5lFU5U+PlsrJa3MHu+8J1OJOQAtR9DFSE7BdGdE&#10;VVWsJWEX8kWaWlgiqUSF6VPDRzI5BdrZVIkztH2nCnKCJUDna2dBjtMnv8gZJUmhkWNpUX7Yc4uK&#10;drrPc8uHkvKLjPLqzgK5m1zhxyttZEQavp+G/UvNPP+Ivo0dr+H50c4DQPtB0MXI2FQnaqp2b9RK&#10;c+OiqUo3Qy4soIIylGWGhSQpRZmLw0uTKZmLm3nBT1FGRvAoFSpf6YRTllnnTMnU4tAO81UUpRSa&#10;keUNGWcuMnw/KcpcHC2ILnL+OQXaGfFeSBlZ0d4LAO0dQRcTORqSarY1JV9FwYTwlDkLS+SEwkJz&#10;dOXt5ymFTsh3QnRJsaqcTiqMVhoMPXeqFilfEzI8fdPTtaTYebZShzjHzRki5+U09HHOzT2mJOXf&#10;58xFVhVrSbBM63bKmH4J5y8pZ/pYObtaYvRJUerY4A4Waap7HPPlAWhfCLpEkD/BHd2UqNBz1V70&#10;khtYKWM1PSwpqlT8UrDfIu0IJkWzeJ8rT2BM1SK3XLjYXD2zslwVUkMptLRImuqGmXu++U5aOiPB&#10;YLkxGN4pqQrlk3TR8w/O3Y3PXumWQiNHkwAQRNDFxEqVO8lwaaoqtNv7fShgLifP7Q9RyoWO4Lxi&#10;UDDwosytRZWqIc3pFpRfFJqXiyipAoCBoIuR3RVO+S9l7PTIsl1OgXZGm3szRz6hkuFlFCw5Siop&#10;NEqXXoumNqwcDZVGpZTM+8IXzIStMA1+jVd2xERlY3JUMN1Nt1AZtKG8CQAmgi5GVmZvdC7OYYs6&#10;5LntIEWZi91VlYt2uBfyDGV5+ubf546wqnZrY7ODwuviI6mc4GRiVbGcamKOpo81xnWhEZZ7viuz&#10;NT4Uds4xFgXrjxnTQwGeU+Cu7oxYwdmUsXLX8ahko3MbQkNpFwAiEXQx4yn3ZWR5lsk3zDeVFAZX&#10;Xi7SS8FRlKevU7arUvFS94J/yZxVj00FzcpgjTU0txblBvdFL8k5vYaSZajMGQzhUB/3mJ65vlBg&#10;NctuuYNhZWQZc31huL0AgIOgi6VFU5WevsQNAC9n9aJ3teDK7PFhJUFHiQovqeznWpmtpZEHjW7R&#10;1PBSZVWxlgRLhaFFMCuVPT7K6ygpDN383VifksJLXRW5Utnjw0uVJYUN5dTQKk8AcPn8fn/AbAwE&#10;nCbvYyAQkN/vN3ompgMHDphNABCXhg4dajYlpMrKSvl8Pvl8PkmKePSK1tYajOgAAFYj6AAAViPo&#10;AABWI+gAAFYj6AAAViPoAABWI+gAAFYj6AAAViPoAABWI+gAAFYj6AAAViPoAABWI+gAAFYj6AAA&#10;ViPoAABWI+gAAFYj6AAAViPoAABWI+gAAFbz+f3+gNkYCDhN3sdAICC/32/0TEwHDhwwm2IqLe1G&#10;XXvdD5SaOkqp/UarR4++ZhcAl8np0ydUcWyvKo7t1Y6PVqm8/AOzS0wNHTrUbEpIlZWV8vl88vl8&#10;khTx6BWtrTUIuhibfuu/6Ns3LzSbAcTIu/+Vr01/fMJsjhmCrvUIuhha8PebNXjI9ZKk/aUbdLD8&#10;HZ04vktff33C7ArgMunWra/6XjVOQ9K+q6HDbpMklZd/qF//+3fMrjFB0LVex+7duz9pNjame/fu&#10;ZlNC+uqrr8ymK+570xZr3Pi/0ZkzJ7R1y//UZ5++rOqqUtXXnzG7AriM6uvPqLqq1P1Fc6f6D7hR&#10;ffpcI598Kv3yXbP7FderVy+zKSF9/fXXMQs6FqPEwKBBE/SdW/6XJKn4v3N17Gh8zQkA7dXRI9v0&#10;/ntO2fKW7z2uAQPGmV2QgAi6GJh4499JkvaVvKHjxz8xNwOIoWNHP1DpvrWSpBsm/tjcjARE0MXA&#10;VakjJUnlZX8yNwGIA+Xlzs9m8GcViY2gi4G+V10jSTp54i/mJgBx4FTlpxJBZw2CLgaC98mdO1dj&#10;bgIQB86cOS5JSkrqb25CAiLoAABWI+gAAFYj6AAAViPo2rG1a50l1ABgM4IOAGA1gg4AYDWCDgBg&#10;NYIOAGA1gg4AYDWCLmEs1PNr12rt2rVa+3zDH2qdk1fgtK0tUN6cpvtqTp4K3PaChs4AYDWCLkHM&#10;yctUWvCbtGly8muhZoxLchuTNO7ePM1ptK+0cMY4hXqPuzfYAwCsRtABAKxG0CWIN3OLVRb8pmyT&#10;HloqSUu1YVfwg6FrtOvlXL3ZaF9p6YZdCvXe9XKwBwBYzef3+wNmYyDgNHkfA4GA/H6/0TMxHThw&#10;wGy6op76ea0k6f8vuNHcdEWtXbtWs2fPNpsBSPqb7PclSU/8c09z0xU1dOhQsykhVVZWyufzyefz&#10;SVLEo1e0ttZgRAcAsBpBBwCwGkEHALAaQQcAsBpBBwCwGkEHALAaQdeOcWsBgPaAoAMAWI2gAwBY&#10;jaADAFiNoAMAWI2gi4Hq6iOSpG7d+pibAMSBbt36Sp6fVSQ2gi4GjhzeKUnq7R9lbgIQB4I/m4cP&#10;fWxuQgIi6GIgGHRXD59rbgIQB0aMvFsi6KxB0MXAhx+ulCQNSfuu+vW/wdwMIIYGDZ6iAQMzde7c&#10;GX20/QVzMxIQQRcDpyr3649v/29J0sTMp9Sv/0SzC4AY6D/gRl1/Q64k6U+b/o9OnYrt365E2+jY&#10;vXv3J83GxnTv3t1sSkhfffWV2XTFHTjwnkaMvFV9+16j9KtnKjk5TYHABZ09W63z58+Y3QFcJj16&#10;9Fe//jdo7F/9UOOv/Qd16tRd5WUfaM3qh8yuMdGrVy+zKSF9/fXXMfvDq/yF8Rj761t/rsk3/6PZ&#10;DCBG3t38jDZtXGw2xwx/Ybz1CLo4kJZ2o6697gdKTR2l1H6j1aOHs7QZwOV3+vQJVRzbq4pje7Xj&#10;o1UqL//A7BJTBF3rEXQAEMcIutZjMQoAwGoEHQDAagQdAMBqBB0AwGoEHQDAagQdAMBqBB0AwGoE&#10;HQDAagQdAMBqBB0AwGoEHQDAagQdAMBqBB0AwGoEHQDAagQdAMBq/D26ODAkbaImXHc/f3gViIGw&#10;P7y64z9VXrbN7BJT/D261iPoYqhTp2767tR/1qRvP6wOHTqamwFcYRcunNfWLcv0p6IlOn/+nLk5&#10;Jgi61qN0GSMDBozTQz95T5Nv/kdCDogTHTp01OQpj2rB37+rAQPGmZuRoAi6GBk3/i5dlTrSbAYQ&#10;BwYMHKdx4+8ym5GgCLoYSBuaqUmTF5rNAOLIpMkLGdVZgqCLgWuvvVcdOvDWA/GsQ4cOumHij81m&#10;JCCutjEwYOB4swlAHGJ6wQ4EXQzwwwMkBn5W7UDQxUC3br3MJgBxKCmpv9mEBETQAQCsRtABAKxG&#10;0AEArEbQIWEd3pamZc9G+VqzRrVm5xaq3Ttfy55N0weHzS0AEgVBhwQ3Xbf9XZkeedT9uucxqeSn&#10;+tPeY2bHK6J273xCEYgzBB3sMvAmTZK079P32mRU13P0Cj3yaJluGGhuiVS7d75+s36j2Qwgxgg6&#10;2K92jf7gKW2Gj7g+0gehbfP1wbbwUmVE6dLYV6hMevhXoZDb+kqalm37qGHfa36lD9Y4+/+01jxm&#10;mpY9+yuFTim4/22/cvs428wybfhrOKZP13i2b/vIuxFo9wg62OXwe9oqafiom9RTbnD8x0+1b/Ia&#10;PfJomX40c7q2vhIMHOnwtrnaGip//kTa0tSI7Jg+3fRT7cv4pX5klkkH/kQ/mjldkjTpnjI9MvG6&#10;hqeVfKSUaWV65NEVGtXzmD5dM1dbg/v4u19quH6h18xw2iINedQ5p4GHf6XXtrj7fXS7bsuQtr4S&#10;DMdj+nTN9Xqr5DHdFdzflrn6Q4xKt0A8IuiQ4Dbqrf/wjGZe+YWGz9yu20f3kyTVlr2pfZImpTnB&#10;0zNtjoZroz4rOybpI5VvkZQxR0N6StJ1GuuGVZNKfqrfPDtfn6b8RI88WhY6VqNC+5ekfho1t0yP&#10;zE3T7mfTtOw/fqp94b0dk2+SWS11RorlzvMf/YmzvfY9fVbi6d/zJo3MaLvSLWADgg4JLjgaW6NJ&#10;bsuAXpHBs/UVNwjdYNlXVS7VlumIJA1Mc0Z/F9VPoyY+5v53Q8Be2uKTYJlxro7M3O6O6C5i4N/o&#10;tgz3v7fMDS+ZBgXbn71eb5VIKilXlXc70I4RdLDEdbrhHieEGsp6DZyyn+dr4nVSzzQNkKTDZc0f&#10;/Qx0RnGPPFqmuyY7TdGO16jQCGzNxUeCIe4oMFTqdEaVYStL3dJsw5c74gNA0MEiA3/ihk/DnJdT&#10;qpS2ljnfhy8uuU5DJksqeVPl7iKR3U2umgwuLnFGUwMnOvNlyhiiFEk9e3nm5S7GDdfDf2mkdOkR&#10;ds495+p2N9AH9OoXKlVqy3tO2IYWs7AgBQgi6GCVgRPdEuaWuQ3B4C7QWPZsmn6zfqOGz9weul3A&#10;6R8sQ76nlCbn6K7TDY+u0aSSn+o3oTLhY7pr7lyn9One2rD1lSilxaCec/W9mdPdeb40vXb4MU3K&#10;aHpU2XP0CncRTfg8pPMa+mnU3O26LeMXei1Yms34pX7kXQwDtHM+v98fMBsDAafJ+xgIBOT3+42e&#10;ienAgQNm0xX11M8bu6Qh1px74aTb/m6FRjVv4g6We+KfY/s/wtChQ82mhFRZWSmfzyefzydJEY9e&#10;0dpagxEd2rGG+8+CC0qqqjZKuk4psb22AWhDBB3asX4aNc1Z3BEsC762Zbpu+zsWcgA2oXQZA5Qu&#10;gcRB6bJtULoEAOAyIehioKbmqNkEIA7xs2oHgi4GjhzeZTYBiEP8rNqBoIuBI4d3mk0A4hA/q3Yg&#10;6GLgo+0vqL7+rNkMII7U1dVo+/bfmc1IQARdDJw48YX+759+bjYDiCN/Kvo/OnmixGxGAiLoYmTr&#10;lqU6fOgTsxlAHDh8eKe2FT9vNiNBEXQxcuHCef1m+fe0ZfOzunDhvLkZQAxcuHBeW979V/3mP77L&#10;z6VFuGE8DgxJm6gJE36g1H6jldpvtHr06Gt2AXCZnD59QhXH9qqi4lPt+GiVysu2mV1iihvGW4+g&#10;A4A4RtC1HqVLAIDVCDoAgNUIOgCA1Qg6AIDVCDoAgNUIOgCA1Qg6AIDVCDoAgNUIOgCA1Qg6AIDV&#10;CDoAgNUIOgCA1Qg6AIDVCDoAgNUIOgCA1Qg6AIDVCDoAgNUIOgCA1Qg6AIDVCDoAgNUIOgCA1Qg6&#10;AIDVCDoAgNXaZdB16NAuXzaABMO1qm20y3exS5cuZhMAxB2uVW2DoAOAOMW1qm20y6Dr2bOn2QQA&#10;ccXn83GtaiPtMug6d+6sXr16mc0AEDd69eqlzp07m81ogXYZdJKUkpLC/0QA4lLnzp2VnJxsNqOF&#10;2m3Q+Xw+DRgwQCkpKeYmAIiZ5ORkDRgwQD6fz9yEFvL5/f6A2RgIOE3ex0AgIL/fb/S0Q11dnWpr&#10;a3Xu3DmdO3dOFy5cMLsAwGXRoUMHde7cWZ07d1bPnj3VtWtXs4sVKisr5fP5QgFuPnpFa2sNgg4A&#10;cNnFMujabekSANA+EHQAAKsRdAAAqxF0AACrEXQAAKsRdAAAqxF0AACrEXQAAKsRdAAAqxF0AACr&#10;EXQAAKsRdAAAqxF0AACrEXQAAKsRdAAAqxF0AACrEXQAAKsRdAkia9k6bd68WeuWZZmbHLmrmt5+&#10;UblatW6ZQs/OXaXNm1cpN7wTLiZrmdatasG7lrVM6zZv1ubgl/ffIqqnNXPBHs0cabY35QFNumeP&#10;7pr8gLkhupHrNH/BOo0w2+NMn8nva/49L6iPuSG4bcElvGZYiaBLEIWPzNKG/VLyhB8qMstytWrG&#10;MGn/Bs16pNDc2Cy5q2ZomLch735NmXK/8rxtuIgsLfvhBCWbzReTtUzrHp4g7XhOU6ZM0ZQpz2mH&#10;Jujhi4bdpXpRW18Zo9e2vGhuiO6zWVqxfJY+N9vjzMktN2rFKw/qpLlBTytzbIoOv3MJrxlWIugS&#10;SN79G7RfyZrww/ALYNayyRqmau1YQywloty5E5RcvUO/Df2SUqhHfrtD1ckTNLcFg0MEPa71y8do&#10;/WdmO9obn9/vD5iNgYDT5H0MBALy+/1GT7S53FXaPKOPdjw3S1EHZ7mrtHnGMO3fMEX354WPBhpG&#10;c1latu5hTfAOLfZv0JT7owWh2bfaOfaIVdo8Q9rgGdVlLVunhz07DZ2Ds1XL1j2sa77YoC+umdGw&#10;v+odem7WI/K+lNxVmzUjNHx0jxfeQZsbOkTdRwT3fWh4GQ3PyVq2Tg9f80X4PqK8z617fblatdk7&#10;Kt7f8N6ZryfsNbvv/0nz38fZX5+wf1evpzVzwTzpneCF/AFNuidXQ8pWqzxtnsaEzm+bVodGO8E+&#10;eZ4RjrOfgcHdap82B0dxI9dp/i1q+F7SiNl7NGVQqLOx/2icY4bOR9Lh0Dm7+r6gu+6c2PBvd2i1&#10;Vqx93NOh6X30mfy+5qXtDTsP8zzDjxl871ZLt3hee8Rx0ZYqKyvl8/nk8/kkKeLRK1pbazCiizd5&#10;92vKlEZCTs72DfulYTNWKTdYKgsbDXgunFOmOF/P7VD1sBmNzN8V6pFZU7Rhv3vRbuTYTghIO55r&#10;2GefGZFzgskTZqjPFs9xkyfoh54+Tsjt14bguW04qQkPb1ZoWisUQO72YBmvqXmv3FXa/PAEndwQ&#10;fM4UbTh5aaW/1r++PN0/5TntqHZ/qQgLOe/rmaIN+5M14eHg/Kfz/kf8EpI1QH0knTwS5R+jCclj&#10;56n39jFasXyMVry+TdXJEzWtsfmpvi/orgXzlLQ7z+m/fIxW775KUxqZlxsxe4+mJG/TarfviuWr&#10;dTh5oubNftrs6nIDqnp1aP8r3tmngbe8r0l93S5uyCl0DnnakzzPM+fWjH2EceYhpwzap81h/SPn&#10;MwfeMlWnXm/oo0HzIvrADgRdvMldpc2b10WZh2vglDCHacbmhzUhuVo7fusZqWTdrGuSjTJm4bv6&#10;olpK7hPt8tUcuZo7IVnVO37bEIKFj+i3O6qVPGFu+IKV/RsaRkGFj2jLfin5mpudwMlapsnDpP0b&#10;PHN/weCe7IRS1oA+kk6q4freSBB45I515ie9XfLun6IpFxsFhrTR64vCObctYb885O3eL6mPBjT2&#10;pNBc337tbvxlR3dodcPI5cSD2nFISk6bGn2hxpjRSq7epk2e+auTW25sZF7uaY0YJB3e7h29Pa7P&#10;D0lKHhx1/9Jo9U6Wqk/tbWj6bJZWLL9RW0843464aaJxDi9q60YnoDNHNm8fYUberTHJVdrzuuc1&#10;fDZLmw9JA68PX7BSvftXDfv47FXtqZYGjmwstJHICLo4E3mhjyZPa3ZUS1L4xVnOxXdWcFQWWsln&#10;lDEvVe5YDVO1vng3/KQK3/1C1cYFu/pk5CUyKOvma6JevPN275eS+2hEaJ/DNGOzZ5TXpFyNHdb0&#10;cS+qjV5fNHn3N4R07ip3RWVYGdMULCVXa8dzl74YKCwQmvSARqelSNUHmyg7ennnu5wVn/MXGGXM&#10;CE4QJo/NbWRVpBOe1WVF4edwokjl1VJSvweasY9wffpdJem4KowQ/PyzfVLyaI32jAJrjrFApb0g&#10;6OKKM7LQ/t0XvcA5F+Fopa0sLVvnXlAfnqDk/Ruc8p+Ti62QrAkPe5a/B/dvdrsoJ8TC9uO98Bc+&#10;ollTNmi/pGEzgn2aHuEq6vtwqdrq9Rnc2z42b96sGcOqnRLmhv1mr5DcVcGQi15CbmvND0andDl/&#10;wR7NXzBPA6udEubmQ2avcJ+vHaPVu6uk5Ima54bjfKPUmTw2191v8Ct8Pq45+whTfVzRBntovwi6&#10;uBFczLBfG5oo011U7lz3QunOCbVmX2E8+wz7utQLsmd+LuzLO3rJ0/2hdnelaWhOK7o+jdcBm6mt&#10;Xp9XlpY5tdpm7ssdnZqj9Msoufdosym6vi9owiBnUceK5WMaWc4fnVMODc4BVkmD5oXd11btmSP0&#10;fnlvCbjYPsIkX6Wo03dRRnpoHwi6uJClZevckGvlvWtZA/pI1V8orAqXdbOuac3Q5POTqlayIqb4&#10;LvGm8sIjJ6POTWUtW9fEDdJ5uv+5HRElxAaf62Rz5h/d0miQUyJ2tdHrizRCfZKl/UatNndsU6XL&#10;thidNseLqqhuan7N0PcqJWufPg9bqu+UHi/FyS03avOhYMDu1anqaGHb9M3w4fswth07LukqpRpJ&#10;N2LkcEZ67RhBFw/cIApbpNFChUdOSmH3X3luYu4zoJEwuQh3YcawGd4SonOTevWONc0/57z7jRWH&#10;zjziDycka/+WhlsBzHBx7jMzwjukUI9s2S8NmxE2p+fdjxOwwzQ2uN09Zkhbvb4ITggHF9pITng6&#10;ldooweqOZNtsEH4Rn78XZVXmyHWavyDKisYTx1Wt4Zrg6Ttitrs0v9ERlBNYYSOv4Mjws8cbFp4Y&#10;o7MRs53SaLFnPrDxfRg+e1V7qlM05k7PytGR6zQlYiEN2hOCLh6M6KNkVStinUNLRhR59+u5HdWe&#10;+a2Hdc0Xzzm3DxijGq+8Nc5S+YcbWQRS+MgsPbdDnnmspu7xalze/VO0Yb9nns69LSB4cXeO0yds&#10;Hm/GsP3a0NQKyrz7Q7cDBJ/z8ISTDaNj8z15uI+2PLdD3mnLtnl9DaHrzCsW6pFZG7TffV+d+Uhp&#10;g3vsyHJrrlY18v5fFice1GvLV6vGO0d2y1Xa83qUFY0nHtRr7+wLm0+botVOGTHKCMrxuNab+3dv&#10;JfCuDH3t9W2Sd7/J3nvzmrGPMM6nv2w+NFxTwl4TN463Z9wwHg/cm529F3y5q/Rm9GnGzdIAEOe4&#10;Yby9c+/Hcm4Cd7klrmBJDwDQMozo4kj4R2OZH0EFAIkrliM6gg4AcNnFMugoXQIArEbQAQCsRtAB&#10;AKxG0AEArEbQAQCsRtABAKxG0AEArEbQAQCsRtABAKxG0AEArEbQAQCsRtABAKxG0AEArEbQAQCs&#10;RtABAKxG0AEArEbQAQCsRtABAKxG0AEArEbQAQCsRtABAKxG0AEArEbQAQCsRtABAKxG0AEArEbQ&#10;AQCsRtABAKxG0AEArEbQAQCsRtABAKxG0AEArEbQAQCsRtABAKxG0AEArEbQAQCsRtABAKxG0AEA&#10;rEbQAQCsRtABAKxG0AEArEbQAQCsRtABAKxG0AEArEbQAQCsRtABAKxG0AEArEbQAQCsRtABAKxG&#10;0AEArPb/AHEyts6ra9e4AAAAAElFTkSuQmCCUEsDBAoAAAAAAAAAIQDzW80iWdMAAFnTAAAUAAAA&#10;ZHJzL21lZGlhL2ltYWdlMi5wbmeJUE5HDQoaCgAAAA1JSERSAAAGfQAAAJ0IBgAAAHFxveQAAAAB&#10;c1JHQgCuzhzpAAAABGdBTUEAALGPC/xhBQAAAAlwSFlzAAAOwwAADsMBx2+oZAAA0u5JREFUeF7s&#10;nXt4VNW5/78BSZRbUAJElJszyoBisNAeLaJNYUzrRE9bRWw1p6AE2x8nTk5NK0hLT2nBWqc9CWk9&#10;avGCgy1i9VSbaNOBUqAULyBOrTCDE3JBdEIGSAKCEGby+2Pty9prXycXCPH9PM9+ktlr77XX9V3v&#10;Xu9a785Yv359ByTmzJkj/0sQBEEQBEEQBEEQBEEQBEEQBEGcQ/QTTxAEQRAEQRAEQRAEQRAEQRAE&#10;QRDnHmT0IQiCIAiCIAiCIAiCIAiCIAiC6AOQ0YcgCIIgCIIgCIIgCIIgCIIgCKIPQEYfgiAIgiAI&#10;giAIgiAIgiAIgiCIPgAZfQiCIAiCIAiCIAiCIAiCIAiCIPoAZPQhCIIgCIIgCIIgCIIgCIIgCILo&#10;A5DRhyAIgiAIgiAIgiAIgiAIgiAIog9ARh+CIAiCIAiCIAiCIAiCIAiCIIg+QP85c+b8t/zjyiuv&#10;1ASmUinN746ODvpNv+l3N/7OyMjQ9TOi62RkZOjKm+hbUN8h+iIkuwiCkCF50PuhOiIIgiA6C80H&#10;ETKkTxCdJSMjQzylIWP9+vVKy5ozZ44mMJlMKoJI/CsjnqdwCqdw5+H9+/dHMplUfhPdA5Vr34fq&#10;mOiLULsmCEKG5EHvh+qIIAiC6Ao0jhCgdkB0gf79+4unNFgafU6dOmU4YU1/6S/97Z6/mZmZSj8j&#10;uo8BAwagvb1dPE30IQYMGEB9h+hzULsmCEKGdJneD9URQRAE0VloPoiQIX2C6CwDBgwQT2mwNPp8&#10;+umnmt9d5fzzzxdPpUV3p4cgzjbnn38+tesegMq170N1TPRFqF0TBCFD8qD3Q3VEEARBdAUaRwhQ&#10;OyC6gJ2dxdLo88knn+h2JnT276BBg/Cd7/9RE3+6PP7o13D8+HHD+Okv/T0X/w4aNEjpZ0T3MXDg&#10;QBw/flw8TfQhBg4cSH2H6HNQuyYIQoZ0md4P1RFBEATRWWg+iJAhfYLoLAMHDhRPabA0+hw9elTz&#10;uysMGTKkW4w+3ZkmgjjbDBkyxLBN//P5/8G3tw7FT1bci1uHi6EH8eojz+PHdZdizeNzcLUY3Kt5&#10;H49+5y/43YQpCD04GzlicDdhVq5njjOTz95KYstT8P6uDd/63n/h+1eIod3D2a9jguh+zNu1LPcB&#10;wGxsOMfY+yKu+dWH7P+ZN2EN/sKNe59tGUoQsJQHPGexrxzagEVL38M/Zt6EXXddKYamR3fGdQZx&#10;VkcEQRAEYYzpOCLoyZ0fG8+innDGOPfzaNYO5HkVAPjit+7Cb24YKV7ijHNUz0oHcQ7Kek61O+gd&#10;7W7IkCHiKQ39xBM8qVSq247W1lY8/ujXTA8Z8Tx/tLa26uKlg45z+TDrZ5nnAUAGMvvrw1Kp85DZ&#10;DwD6IVMX1tuPATgPAPqdh/N0Yd13mJXrmTvOTD5763HeALZS6bwB+rDuOs5+HdNBR/cfpu06sgU/&#10;rgNmzl+I2PN+zB1lcI14NG/A/1v7L/35XnE04ZU/fghgHF58fhlixZ8Txr3Ptgylg46UlTzQHGex&#10;r/Q/D/3ZYK8PS/fozrjO4OGsjrr7+Bd+8fMNOKg7TwcddNBBx7l2GI8jej1Zf43T4yzqCWfsOPfz&#10;aNwO/oU1v2sD3NOw/fllWFMw2uAah0ev1bO6T6cR56Cs51S74+gd7c4Oy50+R44cUf6XXVLxvy+6&#10;6CLlGqNwp78vvPBCZRfQ449+DUeOHLG83snvCy+80Db99Jt+n+3fYjuVGTj0QmT1T6H9eCuOnRRD&#10;WxH6n+fwUO1Y/O7X/47LxeBezUAMvTAL/VPtON56DLqsdRNm5XrmqEXlf76G51zX4K//dT2sbe99&#10;j6zB2Rg4oB+SJ4+grYd2KZ/9OiaI7se0XTe+gs//ohEzv/0f+NXns8VQPYc24f4f/wvb82/G27e5&#10;xNBegH4c0457n20ZShCwkgcazmJfyRqM7IED0C95Eke6Oth3Z1xnEGd11J3swS//cwPWnY36JgiC&#10;ILod43FEryd3nrOoJ5wxzswcU09i3A66se6O/h3fW7ILW3vVu2H36jRH334OX17Tiv/4QQlKxorv&#10;luLV3UHvaHcXXniheEqDpdEnkUggw+RbJDk5OfjO9/+Ixx/9muV1Tv4OHz5cY/Tprvgef/RrOHTo&#10;kC6c/tLf3vI3JydHae88/3rhN7h32xD86Mf/gcLhAD74P/xb5UcscMbVWBn/Jx6qHYvnV90Ct+ZO&#10;PWJch/7+HG5efxRzSxbhe5cDOPQ3+H/yPt6Qbxh3JV574EsYDoNrpXRce8cdqLh+BIBmVP1yPX7a&#10;IN/MpVmOd8ZozN32EV7AaDy1yoO/3P9XvGDwDBnlWV1g+PDhOHTokOackpc7rkTDeim/XDr4a2TU&#10;tMj5HI0f3XEUP5WvmfFlPIW/4t5t7KdaLvvwm/tfx3Oua7A8dxeWSeF83uR6mTsDeGHbUeleaMtz&#10;xpfx5txJ0g8LlLKWr9+DXwnlzJ6n3mKUFtM2Isen3D0aT636Oq7iy3XGaLyw7SNgxpfx2iVvC/eL&#10;z+faSScZPny4Yd/RpVWoY6t0GNXJMryuy9+bcydp4xGeYZcGgjDDsF3z8h9cexJlt9j/lRvU/mrV&#10;/q3Q9XPo5ZNpn9CNBSNwz7hmPK2MG0we3fQOL4dUGbrR/0UMVi8liM8MRroMBF3l2jvycMX6sLav&#10;aGSG0M9FueFUD9L149F46scX4rec7uFETtjHr15veq1Dne5MYFZHunLWlIOVjqDqbz+69H38VKM/&#10;Guvc1+3R62Fvzs0xvFar78hhgu4tpD29cjdOo5NxhiAI4rOG2XxQ1S9/w8lRVQ6b6trQy2513JF1&#10;6mx8sbYV/wD0sll813A6BwGr58rj2WjMxUd4oUF6JszHGN34yL3DAE6e5WyOyX4sO/MY6RO/uv83&#10;XFk4KT+LfB/7B8oe2oWtrqG4trZNul9bvuK96tyWHdb1JsZrpdOM39D5ealjO9di1ppW/Mf3F2HR&#10;GO0cl6wraVDq3DgtprqzRbszv5bXda/Ejz58X3pe1/Wk4cOtb7Z175ZMJnV/ZYOP3XVO/4qI4en+&#10;lfnO9/+I4cOH68LpL/3t7r85OTkYMWKEo7/8fXx754+sTADoh/Mzk0gmd+OXlR8p2zpjM1vwUC1r&#10;4x3CfUaHNq4kBpzPun3W+Ukkk0149bn38YYc99JxQMP7+NmWJoNrk0iefx4AYMD5A5BMJhFetx4/&#10;bZC2HT9/K+bhKH763CYcTCaRzByAAQCw7Tx8/flliD0/D19IZiELbFvpgGQSB7cw4Ttv6TLEpOe/&#10;UPkb3C89v7MHAN05OS8vHByP555fhu3zs4GG97E2ysKt0zIALOsfoX6CH7HnF+IRN4Btf8XT7oXK&#10;7zfW/xmvNiehiKHafej/9WVK+AuV/4ewlB5WL0dxwD0XseeX4bmvDsCrv+TKs3waZm77q7OykMs6&#10;M0s6py3nZPT/cO82SHkzS4tFG/nlX/GC3EbKp2EmPsK963ZryzXzc6zcFk7TtZvwut/g3m3ZeKSc&#10;le32+f3w05/8Br+Uyr4zBwz7zm788n4hrQ3v42YprXbp0NfJJYb508ZzK+Zxz9Cl4fmFeOS893Hz&#10;/Wp500GH2WHYrvPmMdkMyb3bz27Bxc2bcP9P3scbs25l7fL5WzFv21/xb7/chIPJafhJ+TTMBIBZ&#10;t0qy1779Wx26frB0HMDJJ8s+oRsLFuLBn0kyVHJb8ZM8UQ5BogMpg/TQQcdn4YCBLpNs3oSfrT8q&#10;9e1l+OX59XiO7ytRNnHDXEEuw4uzjuKnP5HHH2udT9SDXpwFvFD5HNNrdP14Hr4g6B52csJR/FJc&#10;4rWifmin052pw6yONPJZUw52OoKkvzV8iPO/LslTAC9Ub8LB5CX45s/Yb/ZO4Mc3LzYo94XTrPVz&#10;K51QSPv2+dlqHTkod8vn0kEHHXTQoTnM5oO+aaAnW+raluMOGLXArfK9vGxu3oT7Ob1h+/xsYNtf&#10;Hb0fWD9XHs8+wVT/MsSe9+ObmVZjjPWcg6NnOZxjshvLzsYBA33iJ5IOoIz5luWnz7dGz+qQ9nrU&#10;XojvGZVv9P9096pzW1aHdb2Zp8lYp+nKvFRK2c7C7uXjuvirftYW5Hk8ADPzv4CL7XSXNNqd7lrN&#10;+zmvSx/F5J/J6T+Kn/5Vnkfq3GGHpdEnaTDBPXLkSI3BBwBGjhxpe4jxiBPfPGK4+Hy7g+c73/+j&#10;7fPpL/3t6t+PP/4YAPDLX/7S9ACAjz/+WHMf3975Q6EjhdTeGNYDmHn91ciKxxF3exVBBQOfjuKh&#10;iSuVgiILkUIqlYWB/QDEduK6u36Fp4fchdjzy/Cs71KDa1Pge2sqlcJ19y1D7PnZiCxZDvddr+JZ&#10;AOiXiaxUShW6s67GlfE44vEEWjXJOYid7xwF3NNw74Q44vE44hNm4xE38OY7UTQb5MXpIaePP+Tk&#10;zLt2Mg7G48gaOQwA0Nh6ECnbtMipzsbkCw8iHh+IsWPZ71uuGsj9zsDArBSUYne7cP2gOOLxgbj2&#10;+mwAH2HLXjWNQDYKrxqMeDyOg7F/YnMDgFlT4InHEc+6Gj6nZaFWlHRO/d2RSiE1kBnrnl2xHO5f&#10;1+OWHy9D7Pl5uI4rL+liTVmxer8Ud/1sGWI/zkXlXcvhLt2JrQCQdb62XP9tEiu3RKtw/x5s+QeA&#10;WTfglixWtlk33IB5ANb/a48+Lw4PGPUdsa9kefHU88sQu2+6o3QwuDo5/IlB/t5i8bhduDYrjnh8&#10;Ir4yC8A/YniPS8O8O7wsDfGBuGXuOE3d00GH2WHYrlsTiJ+SWmLyE8QPHkZj7ADeRDYe+epE1i7j&#10;E3Hv/Gyg4QB2JlqROCYpgKl2Sfbat3+rQ9cPJkzBPMjySYrbrE/oxoJmNB/8BKc7AKADJ+NxJLSD&#10;g16G0UHHZ/CAgS7THDuAfwCY93nW9y/IZ/1Y7ivv/esjANnwTR6IeDwOz+f58cdK55P0IIzDVyQ9&#10;yPMfbJLmrtFG/TiBVkH3sJYTDuMHHOhkdjqdvix76mDp1Z5rjh3Am1wdxSewcg76LnWgI0gZU/TH&#10;CzHRDWDfMRxKfYLDB9uZLt6RxNH4QRz+xKDcE63W+rmFTiimPWuyCzNxFJtjrFztyt3yuXTQQQcd&#10;dGgOs/mgwzo92VrXFmW3ZtzhxpXrsrhxpe4YDqVSSI2+FcHnl+Gpka/BfddyXPdMKwDg/IH69IqH&#10;0+d+8YI44vGD+OBfVmOM9ZyDo2c5nGOyG8vOxgEDfSIR14751uXnUM+aNQWT4nHEs3JxGQA0HWZz&#10;TdfMQ+z5Zbi34Vdw37UcczaCm9uyOqzqzSpNxjqNQhfmpeS5S4WOFD45fBDxeBzvv7wOD8aYoenn&#10;N2bjExvdxXm7k681ez/X6tJXHeTq4COpDjp52GFp9EkJE9sXX3yxzuDzne//0dGRm5uLjo4Owwlz&#10;ETFcfL6Tg8fu+fJfCqdwo/NOww8cOIAHHnhA0/ZkHnjgARw4cEB3H8C29SY5S618HgCQSuJgWxsA&#10;4LKRQ3A0mUTqyAlJCTDe6ZOSOr/8WxF+Kem3fCKVRDI5HF+by1aQA8ewcvFKuO9ajofePMbi0lyb&#10;RFJOmpTmrf+7HO67nsKP3LcqqxEhCT3l2lQ7DivpU/OWSrahdh8T8p8clsIPH2d529fC3WOdP/GQ&#10;y088J+c71X4YyWQSR6VCzMjIQip11DItR5SCGIZxQ5JIJo8qdZA8cRSp1DEkNWUl5bMjhRNHk0il&#10;jmGwpEzUtx1EkqsXdn8KqfP7IwMANlZhygNP4vrvPoPFMfn5NnlWK1k6x5dzEqkrmKIDANj+F0wu&#10;Wg73kpfxgXQ/d7E2vlQSyWQ9gkuXw11Ujcb5C6UVCVCeJV+bOn1En55UEsnmI6gHawfNR1n40eZT&#10;bID/kN3jpE7FcBj0neaj2r6SPNqMjw8cwIGmw7bpOMiVQ/LEUfXZXLth6biADZyxd3Djd5/E9Q88&#10;ijs3AkAbDiZSShpSJ5tZGpJH0XySRVJ/tFmXD7t8UvhnKxzQr/ZLpTglsYOFHf6YvZCdPi63yyP4&#10;5DQAtKL2GCerZYN9okVq/6cM2n8Lmm3SJcrP5OELcYVblk/mfaKpmZcHxmOBvHhBFWPacNnoI6ZL&#10;Uz4UrjtP4ed+OAx0mSMftwLIxhVDJV1G7sdSXxnUDwBasfj75bj+gScx5efMV0V920GkUjnGOt8b&#10;R5GUdTL3RRgh6UGHmw7gwIGPmcxQdLrTaj/m5EyS0y+N5MRhp/GjQ02LiU52OKkdm5Mane58XTny&#10;5WdW1p0Nh4M6Sh5uwoEDB/Bx81FrHaHtIFJyxiT9MZk8peS1fzKphoPpd0mhLOQ0WunnVjqhtKEf&#10;z/78UVz/wJP43PffwVYAf/+4DUmDOuZ16WQyib+bPFdJq0EZiuVH4RQunqdwCu+r4SlT3V+V9Wy+&#10;53xLXZu9F6jjTurIQXz00Uf4uPmobl5CHFeSDX/E3XctxxWPHMUj5dKuF+l6MQ9iXsTnyuNdPHHM&#10;YDxLIstyjKnHcxZzDvyzUqkUUkcOKmNrunNMdmOZUV0Z5V8835VwGOgT4phvXX5aPSuVSuHIwY/0&#10;epb0PpY6Js9HZSArmUTy7afhvms5Zq4djhelHTnSg3Xp1+bBrN461Dk2A90vcUyfvyQ/dykZfcR5&#10;KeNnsbLkr00Jc6rJZBLJ5i34+UtMD5t3x2ycn2BznlY6k6M2LqXf8ft5qp3N74l1YFi++rIXw+2w&#10;Nfrwx/79+/H4o1/TXPP4o19zdOzfv1+TOP4QEcPF5zs5eOyeLx8UTuHiuXTDGxsbdYafBx54AI2N&#10;jYb3w2BlR5ITdh0dKYwZzYwFtQfqpXB+csw4HXycMh2y4FTOpJBKHcXB8d+Sth+qwv0Pj1fhXwbW&#10;cu29UWx7Q9qO+R+XY//+k1I4czGSUqxLfJ+Wz3SgI3UxJrnl/+XwDvZMdw7GGuTNKH/ikZQEn3hO&#10;m3Y+Lx1IJnMt0zJGKfMOJI+ycOVuSSHi60ybTxZef6AFAOAaPcbw/qQ8aCjbQeXjblxjl2d+wEkZ&#10;PP/QIPh+LMUnD46NETz6D2aE0KZdqPdDMWxpZOl6+vos7G89rYby13ao6dPcf+klYJ8K7ODSLAWP&#10;u4Sl3y5/BuEw6DuXXqztK5rDJh1jDMohJeSFpUM6o7hmkY8SfP2SpJIGpZ2l1LbmuvhSXZr5wyif&#10;FP7ZCoeBDpRMJlWjstR+x45jL2SK/FBkUDYmjUpp5G8ymUTyktFS+zeQx+NG41KbdOnkZ+pj7I7J&#10;8tG8T3zjUiP5lFLlK9TFCzKiDBUnC8XDSblSOIWL58+FcBjoMmPGZQNoxe4m+by2r8hyQHbjKB9P&#10;f3kMksk2Y53viWr8S9bJYgk0GKRFlSncGCrqeeov6RpVToxNK357/VCjZxg+W39YlXVnw+GojtTD&#10;UkcYPUbVMZS8q7ISqZRBuJGeErHUzy11QikmxSWOfMzL06RVX+4dSKWi+LvJc0XjvVgufPlROIWL&#10;5ymcwvtyOAx1f3G+R/rfRNdm7wXquKN9lhyR8biSqPsIbwGYt7QEvvP2o0V+1efe7cVDjl98rjbc&#10;fLwyHGMOxbDVYs6Bf5a+LOUrHc4xqTGzcOU303H08Rvlr3vDYaBPiGVoWX6CnqV7hqCziXH/a09c&#10;0h+/hSv278enUqHw8yL69CUt6o2bYzPQ/YzyJ5cDAHTIC9aVM2xeyvhZwryUvBhJ+iXn4V9/j2A7&#10;2P0Pjj+ItmTSdk4znTae9vu5Qf515WtQ9mK4HbZGH/FB9fX1OqNKQ0ODctTX1xv+5hMnJlZEDBef&#10;bxQ//5vn8Ue/Zvt8+k2/u/N3fX29Yvh54IEHUF+vTkCL14vtXT4UcdCRQpv7KswD8PfttUikUkjF&#10;tuKH8jd9DO4Vj4vHMkEVOZRCKpXA9m3MAs2s53tRufBhuBevw66GBlxeJPm4dF+MiakUhueyl9N9&#10;HyeQSqXwr7cb5YQhlRqE/gAQO4jdHyWQ2L5d8isvKSeqTOPSo55DKhtfvD4bqA1jTUwKl/I28/qr&#10;McQgL04P7TPVc4Ccbz59HUjZpkXNjKi06Lae8hOWSnwJhLe3sq2t7jaD61NIXTQVPjeAje/g9YYG&#10;NLy7Dt+8azncFVtYvVsdF41mW0MbP5bayPuaukhsfxpXFS3HDzY1oKH/LDwlfR/kisvHImXXRi7o&#10;zwaK+nqEm9rwr7+E2TZaqYwVOIVAc65tEtt+vmk7Xj/EwuW2Mu8Lk/R5cXjIz+cPXV9J7UXl4meQ&#10;//Je23S0GdWJmJdUCqnUlfjqLACxD/D6uw1oaNiIH9y1HO7F67GnTU3Dcy9vk9KQwOsvN2rqng46&#10;zA6jdp1KifIqhSGTXZiJVvzwL3ula/ZiTbCVuVAYwskEOT4H7V/3TCFd4Nt1LIK1kivFITZ9wngs&#10;sJOpSjAbT+ig4zN4sOavPcf6PrB2F+v7ou415d/GAWjFq9t3oaGhAa9XLIf7rl9idaTNRueT9CDs&#10;x0ZJD0psX4/8xeuZzDDqx8I5GWM5kU78djqZwdgsyMgzdbD0as+JdZQ6tA0/WPwMfrA94UBHULPG&#10;ZJ8oK0fAI+/S4dIgXSClwVo/t9IJh1/F0v7s1o1oaGjArvW/hPuu5fjB39l7gO5ZmnK3fq5YTnTQ&#10;QQcddBiPI3rZb61rW407duPKwMwMAECsLoymNul9ggUapEt7pPfclPUYYzPn4PxZ544OwR8wbAdq&#10;UmFXfmnpWfq4h/QHgFa8t+8jJA5tw/9uksLs2oFlvdmkyUCn6c55Kc27Zew1LPo72Heyitz4KCHn&#10;wVp3cd7uHLyf29SBrmwdHnZYGn2SBi6tOjo6sG/fPo3hRwxP97eIGJ7ub5nHH/0a6urqdOH0m373&#10;9O99+/bhgQcewL59+wzD5d98e+cPuRl3dKSQar4CPyifhpn73sech9ZgVnSE4pbBidFnyMyZmAdg&#10;7ao1mPXQTgy4QbJAI4VU6gv42fO3Yt7+vZjz0BpMnfckHoyNw4vLZmNIKoVW15fxiBv4++/+hFkP&#10;/QGHx0tuQTo6kEpNxuKl4wDsx70PrcGcV4Zh3iwAtYfxUYoTah384Mmt7k614oLr/xPb52dj3eo1&#10;mPXQGsxafQDzli7D6usHo9UgL04PGAyaSpmKKzo6OpCyTQufbiE+eVDR/JZXk4zDgI1rMOuhP2H5&#10;vmw8Uv5NeJqNrk8h1ToYvmUL8Yj7Q5Q8tAazHt2Lt93TsP27X9DlRXe0enDP/Gyg9p+Y89AaPHg8&#10;R7Mtdewtpdg+Pxsvr16DWSW/wBUrGjBz/kI86GpFyq6NXHQTHubiLvl4HOa5ATR8hIRRuerONcNz&#10;9zK8OKsNv3iUle2cVzLwSPky/GA822nUmQNGfaf5Cvzg+VsxT+4rD23Dy0oZ2qdDVye6vKQ08Sx/&#10;VHoGxuHFFf/OVg7JaahjfWrWQ3/CL/pNw/bn1bqngw6zw7Bdp0R5lULrBbOwunwaZm7bxuTVQ9uw&#10;btatiC2bhQtamUxgRp4azHroD3j9kH37tzrkfjDvxgvwy4fWYNbqD4FZt0ry0aZP2I4F2mdoZCgX&#10;Tgcdn7UDBrpM6wWzsHrpOGAL6/u/HOLSjPfN47+J2NJx2PbCnzDroTUoeQuYt7QURWNSNjqfqgc9&#10;L+lBc175RL3XqB8L56zlRDrx2+lkBmOzdLtWzvT8AbM6Kp+GmVIdzXp0L96edSvW3jLWgY4gyj7x&#10;dzaukyazvvrQGvy61qAsbPRzK51QTPucVz7BzPkL8bPpLG7ds6S0sXK3fq5YTnTQQQcdn/XDfD5I&#10;lP3WurYouzXjji4u7e+Lbrydm+/Zhg9njcNMAPvizNhvdaT3XP31mjHGZs5BvNf8WeeODsEfMNAn&#10;xDIUy0A7RqejZ+njnvIfzK3Z2lWsbN2z2CIiZnyxOCzrzSZNBjpNd85L8e+W70ebpNw2YM68X7F2&#10;8dAf8Poha91FLHPzdufg/dymDnRl6/CwI2P9+vXyczBnzhxNYCwW0/wWcbvdttc4we12K9/hefzR&#10;r3VbnN0RD0H0JGbtdORYN4ZmJnGiuQ4HWgFkX4IJIy5gVuhTJ3Ci/wW4oP8ptMUacVC8WcdIjHUP&#10;RSYA4BROnOiPCy7oj1NtMTQeFMPZNWq82bhkwghc0B8AkjhxIokLLshE8kQz6g60AiPHwj1UvvMU&#10;Tp3KRGamdL+c5lNtiLEHqc9KnkBz3QGwrE3ACPYAFouSrs5jVK7yc5T4pbQrebFMi1wOatmIdaT9&#10;LefzFE4hE5ly+cn1aXA/gy9vAFw52cGnPXniBJIXXGBZzny+7dqI5l45T2BxQyxXo7JW8is9TiiL&#10;zmBUxwyhPQtlaJUOozoxyot6rfxL7IvWaSAIM0zbtYG80owLAKCRtXwbFeWUfIXzfnj6g2oUrm1F&#10;0fe/jx9Olccis+dB2ycMxwI7maofKwjis4adPIDJeK/VzUS9ykrn0+sKyr1G/Vg450ROpBO/6bVG&#10;Y7ORjDwDmNaRpXy20hFE2aeXlXy5nGqLoXWAgZ5ipZ8blK3V2GKkJ5uWu81zCYIgCC3G44he9sNK&#10;14Zedqvjjt24op1/SJ46BWRmAk7HU8fPNb7eaIxhAdo5h1aDe62eJY5zvVGH4DFuB/p8iWUgptk0&#10;3zo9S4xbq5ucOnUKmZmZujkQI+zqzTRNQhg7333zUvy7ZXs233dkpPfOLBvdJY12Z36tkzroHG63&#10;vF3KGEujTzQaRUZGBjo6Onr07xVXXKEx+pyp59Jf+nu2/06cOFFp70T3ccUVV2Dv3r3iaaIPccUV&#10;V1DfIfocvbVdJ2tfxy1rW1FUeie+yRZcEQTRw5xrusxnUU6ca3VEEARB9B5oPoiQIX2C6CxXXHGF&#10;eEqDpdFnz549AKBMUMt09+9JkyZpjD6RSMTyevpNv/vK70mTJmn6GaTB3/Hvlh1YVrkP78CYW4vu&#10;QPE4i/v76G+5XK2uOZd+76lej++bVfIll+G5+dNwocX9ffF3l/sO/abfvfD3pEmTFB3I6rru/X0E&#10;G54JoeIAjPnc5/HKpL349+dbUVR6B+4YLN5Pv+k3/e6J3x6P55zSZZL7ahQ5MXeIPrwv/u5r+ib9&#10;pt/0m37T7zP7u/e+07Zg4zMhlFu8H1T5JgCm99PvdH73Wn2idaftfOPC8Rb30+8e/Q1JhlhhafR5&#10;//33Nb8hPYR/gEhnwq+88kqN0cfouTJG9/NQOIWfS+FXXnmlYXvPMOjMPEr4hePguVj6+JgBJ4+8&#10;j9hH4tk04j9Hw43K1e6e3hw+2n0lLswSz0okP8HHkXocsbgfNvHjHAw3qmMYXCdC4RSOXhx+dtr1&#10;RRjvuRiDzAcSxE8PRe6g/p/ZMYXCKRxnIdxIHphdK3M2wy8a78HFg/rjZMtuxA7ow2FzP87B8HOt&#10;jkDhFE7hAIVTeC8KNxpHYHItT8+HD8e4ibkW7wct2F37kcX9dvFTOLhwo3YgXiNyRsIvGoeJuRbz&#10;jZ8hnU+kt4RPnjxZDNJgafR57733NL97kilTpgBn+JkEcbaZMmUKtfkegMq170N1TPRFqF0TBCFD&#10;8qD3Q3VEEARBdAUaRwhQOyC6gGxLMcPS6PPuu+8iQ9qZQH/pL/3t/r9Tp05V+hnRfeTl5SEcDoun&#10;iT5EXl4e9R2iz0HtmiAIGdJlej9URwRBEERnofkgQob0CaKz5OXliac0WBp93nnHzHMfQRDdwec+&#10;9znqZz0AlWvfh+qY6ItQuyYIQobkQe+H6oggCILoCjSOEKB2QHSBz33uc+IpDZZGH4IgCIIgCIIg&#10;CIIgCIIgCIIgCOLcoJ94giAIgiAIgiAIgiAIgiAIgiAIgjj3IKMPQRAEQRAEQRAEQRAEQRAEQRBE&#10;H4CMPgRBEARBEARBEARBEARBEARBEH0AMvoQBEEQBEEQBEEQBEEQBEEQBEH0AcjoQxAEQRAEQRAE&#10;QRAEQRAEQRAE0Qcgow9BEARBEARBEARBEARBEARBEEQfgIw+BEEQBEEQBEEQBEEQBEEQBEEQfYBu&#10;MfqsXbsWTz75JB588EHT48knn8TatWvFW88IHamTqHv1P/D2b76BNyv+HdH1NyN5IiFeBuBd/Oyu&#10;5XAbHT+uRrN4OaDc87PdAJqrMf+uCrxkfGFaTJ8+3fAw4777doqnDBDztwa7xEt6EacTCbS+/jr2&#10;//cy1P3nItT+53dR99D3kaj6I04dbBIvN0DMr11dGrB7Ta8vp88k4XJ4S6oQF8+bEka51wuveAhx&#10;hMu98JaHuTPEOU24HF5vOc6JGo1XocRbgirnjbprGPWheBVKlP4hpiWOqhK175SICbW8VyVeVaLr&#10;h7q4zhR8+ziX2kovI1zuRXn43JOfcrq7F3WsKfnd82qfTqN/x6tK9H2zNxOvQkkPp7frbYvJrx6V&#10;NWnUcVfRydEulU330vW66kF0cl4e11i9dZ9MEHROTf+wCrPC4X1GY7vmXnGcs46Xb2ua/mPS3sPl&#10;anlaoqsLh2h0DfVQ0mYSzg41Xdb5Eu/T54nl0+jgrnOoF0GQ+7r+bXC/6fPTasD6dyPT2+NVKOlM&#10;fcnP0EXsUCaHy7uQv55BM0ZLdazPRxjlcp1JeTBKerhc6nN8f+L/F/qJvm3wdWLWz83LOlyuP8/a&#10;llDXXJoMZbzc1qXzYjrFy42uEdOhQZQ3TsrdIN+afiMmSmxrRnMEmrI3iafbsJbNGvliFWaVRrFc&#10;rTCUATZpFNGUsflzjdqlMayODbNnOBYaY/o8wzybYPg8vYw1fI4VNnVpOpbp2qxQ3mJ7F8NFrNqb&#10;jNPysorLYRvRYPdcx/qGeXsybSMGmF5r2EbODF02+qxduxbDhg3DwoUL8cgjj5geCxcuxLBhw86K&#10;4eeDF+/EqWNDMOWWxZh624/QljiJaNXD4mUK85YuQ+x54fiJDyPEC63oogHoiSee0B1myAYfS8NP&#10;czXm3/UqaucvVPK0fX4L5vRSg8aJd9/Fx7/6FZK1EYycnY9LvnMPxsy7GyNnfAEnNr6O2hU/RMvb&#10;28XbDNHW50I8gp24Lh3DjyM44x/Rs4TL4S2rFs86whcIIRSSjyD8qEDRWRK+xDlCOgrxuYJhHwqj&#10;vKgC8AdZ/wgWoKZIVZDC5UWogB9Bqe8U1BRxShG71yX1r6AfqODuVa7xelFUUyDFIR8BuCqKHCpj&#10;xJkgPaNDHPtrPXCPEs/3dnom3fGq1aj2sH5S+eVsMbhv0hRDxDUGueJ5okeIV5WgqMKFACdHAyjT&#10;TQQQDgivQ4UrgFBoAWJFXpRV+5CfJ16ULnFUlZSh2hdA0O+BLxBCwFWBFVVxJaxWHmdlPdS27qzi&#10;5DAc24FwObs3FAoh4KtGmfI8m3jjVVhRAfiDIYSCfqBihaUuFK8qQVm1D4FQJQp7VCB4WJrkPsCU&#10;DqaT5Baikjvv0Vwrpcs2X0L8oRACvggqVgjjolSm2kPOu7VOZYs0jsjxGupVRs8vddiA41Uo8fJt&#10;kZVFbZnBZFW8CiVFFYhozzojvAnVPh981Zuc510iXlUCbxn0sq4X6ouRinXmacrLhw9A7X6x84Sx&#10;qRrwLSh0PH42xSLw8HUWKoVc4+b93JxRbg8iNTu4ds10I4+nGpu42+M7ahDxFGC6YUK5tl6aB4TL&#10;tWNUwIfqMr3RUvs+wN4rjHXPOKpWGLc/y3IXiFeVoKxW7lcB+KrL1LYeLoe3rFbT74MFNfo5ArHP&#10;Bf3wVJcZThJ3FeuxgpUJky8sTB0PtO9kurwqmJerDkMZkOZ4Fq9CCVfGhjJNahsGw5gBcVSVFKHC&#10;KAMmY6ERps8zzLMJZs+L70ctfBoZVpnW4GhTlxZjmba968s7vr9WaM9W47ZVe5MvcVpeFnE5bCMa&#10;bJ8bRrlR3egwb0+mbcQA02vN2sgZostGn+PHj6OwsFA8bUhhYSGOHz8unu5RDoSm4pKr5mL89Xeh&#10;X7/+yEAGpty0FMc+3ide2nVG+PDM837clpZ1yDlmhp8nnpim+WvErj/txNZZt+KZ2WpvHjF7Lh5x&#10;N2DVBnEQOLucePddND+7BsOmX4NhX70Z/U60IOPdbcj453ZkfdKG0XNvx/Ahg1H3+K9w5K2/i7fb&#10;kIvbfnIr5sV24gky0JxzhMu98JbVwufziEGdIBeFlQH4IhVYJ40meaVpvDARRHeSW4hKS4WrezDt&#10;Q+FNqIYPC+QE5BZigU9+6RNfTHNRuMCHavmNML4ftVAn0HOnF8CDWqjvt2GUy5MLleLLbR5K03hB&#10;7VbySjUvzEQniO9ADdhEwDklP7l0dzuyAeQM9emzTXhTNXxdnym35JxoW2eovptiEcCXr5FbeXf6&#10;4enEpOpnDlHm55VK7YqNQ90zHjQhFvHAf6caU16pPNGTi8JKftInF9MLPEDtfoOJTh6rOBmmY7s8&#10;fkt9VNtWrOPVTPTmFmKBL4KaHSYpDZeDzft2RxmmSe50sGI0SZtAWvmSyLvTD0+kBjaXqVjqVOmj&#10;16u6gjTZ6wtoJyBzC7HUrzUCxKtK4C2qgMvnU69zTBxVq6vhy78Tbk81VouThFYok5na9pRXGoQ/&#10;3bh6HGYkMddh85Dvg2BcUdtIfp4wfvD/a2RWHPtrAdcYo0HGqp+bkzu9AJ5IDIr/FEk3WlDgUXV8&#10;2dhUMN3AOKUajpW2pJOz+fAhgpj8kHA5Mw5r3gf07+QK4XWogAeiZLMvd628bYpFVP1MrhMpUfH9&#10;tYBg1MotXACfXZ/PLcQCHzRl1V1YjhXxHaiJeFDAhBgKF/i49sXGM1Vl0uZVwbRctZjLgDTHM0FH&#10;0ss0tjiwrNYH3TAmEq9CibcIFS4fxFSZj4Ui5s8zz7Mey+c1xRDxuNH59WXWdWk1luUWVmreucXy&#10;bopF4HG68s2yvaVXXpZx2bYRLU6eG69ajVqPQd3wmLYn8zaix/xayzZyhuiy0ae2tlY8ZUm613eF&#10;A6GpyJn2a5w3NAMHdv4e7Yko2hNRAMB5A84XL3fO7jWqq7CnOSGv7O55Fz8r3YmtaMWDpZ3f7SPy&#10;5JPiGRUrgw/wLqo3AvOunSqcz8VtP1mmMQQ1b6gwdoMmuTl7iQuXd7Xseno55vOGo91r0nOhxnE6&#10;kcChF9bjomunYdDVk5H86//h+J4wTjQ3IXXiGFJNjTi9bQOyZ1yLEYOzUffMb/Bp08diNDbkYpIb&#10;qP1ITbNpvkWaqzFfcRUn120cL/34VTwL4NkVark4jpNwTn4AoVAl7nSLAZ1lFNzci2JY2LKu2RYr&#10;KJV8WHm5uG1Uu53XVB8luh1NvWwSAjVbpLlVZ9JWYs3OFa8X3vKXUV5UgQgiqCgqQVVc2vZbLm09&#10;lm8wi1feJVSlblUuqYobb8UWdxQJ267VFVqSu4Lycu6Z2lUwmnYr7lJKsw9ZTqLIin3uGLi4Fzpx&#10;RaC8+2FpYa62b5SHWVmUh6UX1NVcWmW3OywP5eXq7hPWT6u48HKENX3OYXk43u5tIQu6o+6doHmO&#10;kAbTrfB8GVrLMCUsXI6iiggQ4XZBmsYv1bX0Es3Lz/TqSEinRf2lJWvTSreYVi6OknKUcy6gzJ7J&#10;dmBEgGppJbLYp3nM2o2I1EaruHZTLrvSs82z0Mb4Z0p54sMN24N4n/g8hLGpmtsxZZgvExcrXJvT&#10;lPF7VSjxlqNcSo+SX+7BhmnVlTerJ6HZ215n3B7M2i4HH69J/+cuNpRvThjl9gDiZF5uISo1Bgvj&#10;NsrSpe97ujKCWJf6awzrwABn11m3EfZ/OZcn8z5jeS0v86X/5XamryOTMrRlFNweboLTMfq6kMdH&#10;R3Gaje3CogyGPIliHa92kpShmziE1FbKquEL6I2e/JhntIp/v9GYqBub9e1Dg2YSyR7H+eoBVJ1K&#10;KwPWxYQLBUS9yh4+fmkMkctfKi/e2CcjThRizAIEQyGU5muvU+ukSu0nYv3Gd6Am4kN+HpsM1hk9&#10;AAA7DGWreX4N4jIcdwzCJLnO2pFJ+jXjpL69mlGwwHrHRx6z+mgMCGFmpWFy22j8iIt9oQkxg1Xo&#10;AGz6uRa5T5aHZf2du07auZs3vQAeZfLe3NikeAFIY1GGJt8a2IS21oASRnkZEFhawJ1TsS53rdwY&#10;xV74pTxpjWS5Y1y6+mET7nqZ1itoiiECFzRVwhvvbLEuVw2mMqBrGPXx/EAIoco7IQ5jesZgQTCE&#10;kFGizMZCgzHW9HkWeVbHZQnT50nGxB6k82MZ69OOsWtvFuWlwy4uDqM2osHuufEqrKgpwNIFLu35&#10;sOhmzbw9mbYRhDlXkgzTay3ayJmiy0af3opi8MlqQfLE3zByQn/E3qlCU+wd/PO1Vfjcd38v3qLw&#10;7Ar9d2BUt13v4mcrGhSXYdvHtuBZ7e0ApuKH5dMwE9l4pLxzO3/uu+8+5YCNwceW5gOoRTYm2aVj&#10;9xpc98wwvMi7QXv6Xe6CBjzYeCNzk7Z0HJ5dwYwe11w7Dlu37lSMGrveaMDMmdPSc4cn8clbbyFr&#10;0Hm4YMpkJLe8juTJE0idPI4Bx9uQajmEZNthpD49jvatIYzIz0f/jz/Cwa1/EaOxIReXjQO2Nkq9&#10;VJPvZXhxnJhvGWbMc8nu4pYOw4Ola7BL3j0kuZL74eR04iTSIS9PryJ2jVyMcRkPkNptsUH4a7Xb&#10;wJkLCxbmruW3a8a1250NtrUTPYRlvQhbpAMudctwXqlUT+y34iKh9BsoVdyDqIp/da2btYvSPOt4&#10;AQARVMTylbYQqSjCCiyVti17TFwThFHOuxkI+HTXRaqBBXLb5Fe6hcs127kDvggquGVzpn1olBse&#10;cKsn41VYXS33DWYcrV4tK0hs9aaqpOWhNBSEezV7US6KLeAmDeLYURORdgmFUc58dbD8u1ejqEJa&#10;aZQ7HQXc5FO8agXnTm4BUC286VbXAEu5/Hs3IT8UYlvf+XzYlIcTzGWBnVu7ztS9EWxVrtLGgryB&#10;TGwrLsUFTbxqheS6SE233ExM85RXiqDfw1zLVEp1ZhI/pBcO010eDutIl05+Fa9lnxZkbdCPWkXW&#10;ppnu6grEFshtpBpl/MsA62yS6wNz+Z5bWKmWneWOATuZIVKNGq7dVJd5sSlfTivfL8U883KDd6cQ&#10;gtilTNuDQdurleQku3E/apUXsnTzxcGX8QgAqEatm6VVnEsyT2s34rDtWhNBRY00VvDup5zINwty&#10;C5dKaTKbmDRvo0zOcrsNlElZTQS29a6tAzPXMc6vc0R1LdxS2zZ0tcXj+Fq1nbH+IrtGsShDW3JR&#10;uJS5ySqqiHD904gw1lXIK+jZZLY64SmNnWwbgG2cpmM7APATLLljoE5/2MfLrwQe5TZapaq6dhL7&#10;KgQ3TwGX6PpHlW2a8s/Lhw9iO+WNOhFUFMmT/F620tfA4GSFfb60hNdV6CefqsvUNCiGBSnRljqV&#10;AxkQqUARF29RhUvYGWHwfE4WaF3y5iPG+6wxmnQzITcvz2B3h0qkokbqa3rXTvEdNYhIk/tmuyYi&#10;FTFJtmp1WaPJTBk2QS/rn1bjjuBiLz+mc92jPp/tMilaASyVZJ7HaNeJGaPYLimjPgSou13UHWVa&#10;o4Mj4vtRC6C6TK1zrbHDrJ9zcH2S9dc85HO7A5Sdu7nTUQCpvkzGibjszlFslwLxqtXqjiZpstls&#10;h4HWMMPurfXfaa5P2ZU7R25hJUILYlK/Wg13kNMv8krZWKHIFYe6i9Sv06rHTsGPFRL8DpJRbvMd&#10;OwZptC1XDjsZoGKQRiMkw2pRhfxuKJMHy2GMJzcPeSYPMR8L2c4kfteM2aVWec4trNTsPDd/niTH&#10;eFmu09fSxKAunY5l2jGMGZAjFUWKLLHVzSzam1V5GWIRF2DVRrTYPTe8rgIuo/vzSrWLG0zbk3kb&#10;0RuFza+1aiNnij5p9OENPifjL6EjGUPWuHEYOeo8nP7wDXzh/j+Kt2gw+qbPDydLgbvDeBbj4JN+&#10;j5h9I+bxN3cTO3bsUA4rg8/06dM1R1fY9UYDMCsP1wAAcnHb3HHAxjD3zZ9sPHKLtFtocgEecbei&#10;KhwHJudhXiyGLc2QdhVlo9C459hy9K3tGHSVB6k97+L4kQQ+2bEbqffrcPyDuOboSAGn62px8dQv&#10;Iv6318Ro0mLXGw2YOb9AyjdwzS3TMFOTb4ndYTzrnob75LYwuQCPuBtQbeAmznGcRC+Fn6gGUxS4&#10;7afaVUosTL1VeDnNuxN+j73rCKLrWNZLeBOqPX4oCxvz7oSfn/zKK2WTvV7m1z+gm71Q0Si0dvGC&#10;W005yg0P1LaRO8bwlUynSBitFPIoyjozXCpoFJk0VvLkFqJSMkx4vV54VwAFSvGpbheY4qoJlJSz&#10;ImXSPJS/SX1h4l4W41WrUe0LKAp3buEC+LjygLIKlvU/tZzzcKdfUAl9C6TykfKv1DszUCl0tjwU&#10;xLRw7gx41xxKfrpa90YILypNMcF3MWfIEhVZxTjEx2Et3/SYxR/GJqtvYDisI+0LlHYlq2WfltqW&#10;1n0OL2vTSDfXh/VufLhru0O+28oMETWPrN2o6dG+4FnIDcN0K4G27UGZUBF2lMR31ABy3xD6g87F&#10;iyViOzJbtW/RH7sTh23XDqVMNS5gxDwYyDdLWJ5lY4xHlsuKRcmoruU2qjUs8JOyRhjXu3H69fLD&#10;6XUOUepEbPcGOL6Wkx/8xINlGTpA+q5M0O+Bz8UmGfUTKsywpO6ClVyZyLu4xIlWR3F2gi7FG0FF&#10;URlqPR7OYKYS3lTN6SpGLqdMyl9Y8c/aqVqn+m/uBACjb9F0GsGoJOuF4uS2+H2PEOeG0lKnMu4b&#10;GoRv+rAsCoZH8fmaMY53yWsQvwZ+V5BXv1vGCk5WFjIhpyw0UI2WkOpU34dMdVmnWI2noos9zbjH&#10;UJ/PZLtSJ2ZGEwtyC5caf+sCUNq0sshQHC+d0BRDhG/7aRmjAdSskL6RpB2XR7k9Urr4bx3mYoxL&#10;Wohl5KKqugxFFbBxrwbJyBSBL+BUF+CQV+nbjO/W5a4SLvfCu1paiBFaCqzQyoy8UlWe+CAtrBAn&#10;6UVDq5nBu1vRjxXOYYbPCPfu5bRc0yONNMrfXZO+IWbVfM5tpHdORU7rDePpYVCXDmEGWg/8S6Ux&#10;QTIgK9+6FhYmnXW6o42Ey1GG9Muqr9LnjD46g8+pD5GZezMS/9iFox/swxWl6X4DRkvzRy2AOweX&#10;KmeYq7Ce4r77dup+y4fMjifUw5ARl8CFVuyx9C8Wx74GYOZYK0E9DJcp23fYbhnGVPhmSQag5gOo&#10;dbtxQ2e2+QA4eeQQzhs4EIg3AidPYvizLxoeJxoP4lSsFuePHYsTB9N178bnlf2/9Zkn1Z1dpTux&#10;FS3YJ5RX80ctQGwnrlN2gD2JB2NaN3EM53ESZxuzFUds4pFfTeUtk3c2mN0jkcYKOqJ70dULN4kQ&#10;318rrJxkH+vj3Zfl3emHB0jr5cRJvOmjfQFfUSOGW6Bxc7EC6dzKJmnlyYPpgKY85W8ehBAKVWI6&#10;C8QoyNuv9S/d2tXw0iQHXz/x/agV+gpzH8H6n5EribTpSnkAlmlhPsC74qvZORoXSatrNZNjpdIK&#10;eiVc0o7ZzhNwk1fy5ICVfBMxj5/t8uiG/Gtckq1GLWeM0PVpnqYYIvKLuXSwbDSln25+RbHVZE83&#10;yPeekRmwlhuW6bZqD7korJReVOUwbhKkKRZR+saZ6Q/m/bH3oXW1oxofujEP3Iux4uLGsq61hgXd&#10;jjf1Kot6d5p+p9f1QmzKMC3y2U5i8WPpVSXSTgzNalNuJ1ZTzNwgZxinFZz7JmmyxxCDePmd8E1G&#10;vqV8AVRWVkqr5LUu2ZioU1cSe4sqEDFxOSXCG4jM26lM+gZF63zxRqUAfBrjQBqY6lT6vmG7ECRd&#10;w6MVo9zCdxIEQ7L2akvMdG6E14F5OxXGZ4c7nMUdHzz8WNNz42lnkBZMGBhAAcnFm9SmzV2cWZBX&#10;qv3Yuq5NWPfzSIQZacSdqrmyK7e49luHefns253x/bUGuzeYB4TKpWzsMTS4htmHy30BfneFuYcN&#10;yH1Rdr1rtkpfh3W5M0RDqHyPUXuU33fYYjeNMYkztAb9Hq3hukcwGSsArc6uWwwGZiTwyp4r1JZm&#10;Va6adw3R4GWKcRpt4+rB7yH1DiS5qpS9aBhPB+O6hO1Yxgw+zDbJyQ5Jd1STxteF1rWt0rdt25sR&#10;XYyr020kjqrVtYYuTD+r9Cmjz98qPD1q8AGAEaOHAbEEPlTOxLHHxg9vZxENPp1nKnyzgGff0LsX&#10;2/X0criffheyEUdxeWYIb7Rghg0Z2cXbrnAM6KRrNwDoaD+NVFsbUkdbkZn8VAzWcPp0CugAUhmn&#10;xSBrmneiKga4Rucq+Z45f6Gwu0vvlm/E6GGAexq2C7vA+G8iMZzHSZxl4jtQYzgpwVZ8KSsglKMU&#10;eTYKq/5lijhT6OqFUyRyx7j0KydD/Apx6cO2gOLmzQn28XaC8DpURGSXViFUir5oLQivY6uAWDoq&#10;kcatAvpJCR4r1xtW8PExY5E0SRxehwrIhiPtt7a6QtfLwzwtWhcjPUi8CquruUkonQ9uziDHT/6C&#10;GX7kNqm6ObKSb0YYx6/Z5dFpmKtAj+x+JbQUau6cyFq1nyiH8haTRrr5ySWDyRKFbpDvPSIzYCM3&#10;LNNt1x64CUHNJIh2x9SZ6Q/m/bH3of1Wivoy3pU86H2IA9AaKi3rGpxhwWDHmwazeneafqfX9ULs&#10;ytAK3TejJJS+IU2QuQLaXZkAwO3EUtwswUmcFhgasSWDlk28RruktEZ4dTdrXqngalaS36pslw+H&#10;btgct9P0sc8XTx5Ku2UVNK9T6fuG0Y7uHkNyp5uuq1sjzHRutstLrHu2g8LJ/F3u9AJhx62MdpdU&#10;j42nPMK30Cz1X9lN2Drxo6Lg3BZ2wrWbBa4xudb9XMLjX4rKpX5ANI7kTkcBYmhqYt/zUW4Z5Yan&#10;dj92xKDfeSvv8FJ2tAlxhsvhldzNiivteeOXFr5c2P+K0VD5vqrJqn+rcrdF/60XhvXO3tzCSr07&#10;4G7FYqwwcomlWXTDjAS1/qBgJLAuV3W3E79z0ArzNNrHZbOwq6+S9uIos7q0H8uYwceFgMNxl93L&#10;L/KUZKltezOjq3F1so3Ed6Amwu3YLasGUK3fLfsZos8Yff7yi4mYdsf/9qjBBwBzZYYGrNogtZjd&#10;YYNv+nQPTzwxTTzVaZh7sVcxX0432Hdn5mxUXbZdcy3vzi2Ol17g3b0BgLSbBwB21+DBGOfGbXIe&#10;5sV2Ys4zrZIxpXP0yx6KEw316Bg0FMnWT3DwW7caHujXD5ljxqG1rg6ZQ4eL0VgQx0u/3omtnJu2&#10;a64dh63P1Ciu15o3VMB91xq9KzYpj0/I7tyaqzFf870nFcdxEmcRaZKf36GgIL14cz6Cw+XqShWt&#10;wip930S5lb1MKSuvwutQkcYHZonOw+pFdmclraRTA+Hj/XNLO0CUxf+cf/WAz8ZdAY9NvJ1HnnAS&#10;2pcT5AlsyfevM7STieFytk1f7hvhcu1Hlsuq1cke9nLOlYGuzddif1zoU/EqrJB9P8elj0BzK/C0&#10;H+plfqI7TafKQ0ZMiyQLysO67w5o/ZZ3N+oEcngdM04CcnvjlNjcMXBJOwz4D6FDfjlwjVG/HWEi&#10;3zSYxh8Hs510j1xTXZ6w1cEy9rKWX7XKVpSVVMXTTzc3uWT47QaZ7pDvPSYzYC43DNOtBFq0B1am&#10;atrYJIhrjOTekF+prPsOh1wHkvGO68+8aE4Pi/6YOwYu/psJ4U0wfIzT67oBZXWixg+7mId05Btz&#10;kSR+K0kjewzrmm+jUn2XlaHa9EXbot5N0q9fCe70OnZt97WRbsC2DC3QTahLfVHqK3YfPmc7scpQ&#10;Vs3tFLOJ0xqpzUj3soUQ0n028bK0SDqVtPjAvAzY94H4Vf95+dqV9OwD8k4X1ajt1P7bE1ZtS096&#10;+QKQK303JI0FQdY6ldQ3uG+u7aixkQHptEFp5xP/vTetjNHXFUNyH8SdsUUcn335yEMYmwzLVOu2&#10;z5LcQizVfSdR6j+8W1er8VTcdS7oF47JHQOXMrbZT0LmlQbgq642GFek/JeVdUpXjFeVaPS0eNUK&#10;VCguIC36OY9crprvnOVijKsWmzbVag1R0nd9amptdj0q38OR3TpLOr3Zd7Zkd9oanVN1D8b6iHay&#10;mO1AY4ufTESnRblDLXvx26S+fOQpskaYEHbQ5/JKDXYDdROWY4VG/5UWTynyTypLX8DA+Jl+uVph&#10;mUYRUS93UL7nNqIeFUZ5GV9PTrCqS5uxLFwu7fAxWNAXLteOxdJ7vWldWLa3NLGKq7vaiLwLXj4C&#10;PgA+x8avvsg5b/Q5mvgQf/nFRHi+/Avs3vpCtxh8nl0hu+/iD3nCfip+WD4NkF13vQDMM3LvNmIa&#10;Ct2teLDU2CjgFNHw88QT05RDZvp96mHKCB+eef5WuHiXYyuAF/ndJ5O/je3zWzBHdl2Gadh+j/QN&#10;HwDAOLgapftXNGDeUn7nCttNBO57R51hyLXX4dBbb6FjtBvJ1pMYMGSAeAmSHR1IdvTHgPFuNL6/&#10;Cblfvlm8RIO2Pp/Eg+NuRewnPnU3kibfy3HdM8Aj5d/mjF0yrO5r5fhKdwLzF0rfe5J2U61Yzgxr&#10;juMkziQa9zVe45UpMrmFleyjs4pbAs6fN/f9F933TcC+f+KSXVpYKb5E95JXqnFntRo+rRssyTes&#10;vLpJ9sOsbH2WfN2yFwfpZVieFDFbXWYRb6eRXDawfKwAFvgdrzpm3yOR2u0KYIHf3EWGljyUBlxK&#10;2Yn+6/NKLdq0tNJP6V9lteo2cm7yTPa7zactUlEEb1ENCoQXDs213k1wi47YHdKp8giXa16sdbKg&#10;Vn7B0da9qXLdVeTt7dJzNuUH4JONQLmFqOTqzestQ61/KQpzpZXXtap7s6IKl/KtKl2euPqWjXhF&#10;3nKETeNvQixiMxHgCNndgZTOTfkI8H7v05G1kuuDysJci3IxSbfPhZhJ29fSHfK9B2QG7OQGm+SD&#10;nO5Nbs23Dczbg5BWadwszWMr07UTX/p8yR9X1/TDLvRnGKWV6493yjLFII8qTq+zJ15VojGsavHA&#10;h9WGddwV+ZZXGkLQX6txa1hUU4CgZmeWdRvNnV4AD4Tv02kwr3fo6sBiQsLhdRBldZpl0v3Yl6E5&#10;7F5fdRmKKiKoLuMnxSRjlsYdlVc7+ZI7HQWscjjDs1Wc9sg6jdK3lfts4lUm3uU2zMYWUyTjSKSi&#10;iOlPeaWatpruGMnaqdGEj/jNHeu2pSPdfAHKN/s0E9Xi9z2kg4kEa51K2SUg9a+Yix/bDNpIWm1Q&#10;7HurAZ/Qn3ILURkKoqCGc78nuw9KY2LM4wNWS3lQ2k54E6pNFk6Ii7OsyC2slL5lpJZDGQLCrmT9&#10;uKPKWqEfGxSDM/JQqui4LJ/W3y0x/4ZSXr5Uz0YGGRtyCysRLKhR2oXYn8z7uZbcwgU6Q0VevgvV&#10;1dC4JGXGoAgiLvu05pXK38Epx6YdNZLXBG2/EL+fw+fF6y1CTUHQ9J3cGeblDkg6sTLuSnMAnE4c&#10;0uiMXun7R3Z9QdUnWL8XduNq3ifMdhQZYz1W8Dqd0CYlLyY6+WS0sKtLOBjPeES9PE2Z1nXSK38z&#10;rPU+HuZmGko/SHOcgoO6tBjL2MJXcayUDeKlWtlqWxcW7S1tLOI6U21EeM/vHCY773spGevXr++Q&#10;f8yZM0cb6oAnn3wSCxcuFE+bku71dvz6/nH4dtl6nJ95AUKP3YuhlyZx8ZXX42ikFp9+fBDX/vBt&#10;8ZZzgunTpyv/P/HEE3jySfn/7tv9kxa710hGInPDRfOGClzXeCNiGkNRepxqbsIHD/8I2adO46L8&#10;L+HEn/6EVPI0OpJJJJEBJFMAzsPQwlvR+NfX0HQ6gS88+hwG5o4RoyKIM0e4nH0cskvKKkH0URQ3&#10;D1aKG+ciwOBFNV5VgqLYAsMw4jNED8jacLk0kfSZalusv8UWdG51J2FAvAolRTUoCFaiENz/Dhrq&#10;mZdvYZR7V8PtMH1E54hXlWDdmMq0+1i43IvV7qDh5FBn47Sjp+IlegfxqhJmHO62sZONITUFxu20&#10;d9KL08yPH3zSwuWS8cG5sZQgCIIgeLq802fgwIGoqqoSTxtSVVWFgQMHiqe7TFa//mjbWo5plwxG&#10;xzsf4p3VL+DA3sZz1uADydAjHwDQjXayHiKOLVtbMe/azht8ACBzxChccuc8HPykBc01IVxQcAsG&#10;TL4aGDgUGecNwvlXX4OhN9+K/aE/4cO2eni+s4QMPsQZR7vKQ9oibubfmSA+6+SVqivojFZHhcvV&#10;VX7SjJPGnZzsusXCnQbRNyFZ212Iq0+ZywTqUt2NwS4yA866fLNYiU90H7mFnTGimLnGYnQuTnt6&#10;Kl6CIJxiMn6YuuEkCIIgCHu6vNMHANauXYvjx4+jttb8I4QulwsDBw7E3XffLQZ1iW/NGo6l3/Jh&#10;wrSv4gT64/0Nz+Bo84fwPfKeeOk5xc6dO8VTAIBp03rhTp/maswv3Ymts27t0i4fnsNv/R11T60C&#10;Eh/jUs91yMwdDQA4/lEjat/fgmT2EEz6zhLkzrhJvJUgzgDso3qK32CPvxtXzxFEX0XazaPzqe7T&#10;r2KMV6GE9y3v+6ztxCAYPS9rPys7fZgbS7Xz+QK0y6e7UMpWllNmq7bVG86afAuXe9k32czSRpw9&#10;wuXwllXD4++FOxGIcxra6YNem2bd+CHBZDVIHhAEQRBdoluMPmeTb+bnILNfP9wwcRhyh2Th0i/e&#10;irx/XyFeds5hZPS57777sGPHDvF0n+XTpo9wcHMNPtryGk4ebkbHqXb0z7kIo7/kw8U33oyBF48V&#10;byEIgiAIgiAIgiAIgiAIgiCIzyznvNGnr8J/04fns2T0IQiCIAiCIAiCIAiCIAiCIAjCOWT0IQiC&#10;IAiCIAiCIAiCIAiCIAiC6AP0E08QBEEQBEEQBEEQBEEQBEEQBEEQ5x5k9CEIgiAIgiAIgiAIgiAI&#10;giAIgugDkNGHIAiCIAiCIAiCIAiCIAiCIAiiD0BGH4IgCIIgCIIgCIIgCIIgCIIgiD5Axvr16zvk&#10;H3PmzNEE1tfXa34TBEEQBEEQBEEQBEEQBEEQBEEQZ4fx48eLpzTQTh+CIAiCIAiCIAiCIAiCIAiC&#10;IIg+ABl9CIIgCIIgCIIgCIIgCIIgCIIg+gBk9CEIgiAIgiAIgiAIgiAIgiAIgugDkNGHIAiCIAiC&#10;IAiCIAiCIAiCIAiiD0BGH4IgCIIgCIIgCIIgCIIgCIIgiD4AGX0IgiAIgiAIgiAIgiAIgiAIgiD6&#10;ABnr16/vkH/MmTNHE1hfX6/5bUT//v2xYcMGnDx5EnV1dWKwwoQJE5CVlYXZs2cjmUyKwQRBEARB&#10;EARBEARBEARBEARBEIQF48ePF09p6LLRZ9OmTRgxYgQKCwvFIB1VVVVobm5Gfn6+GNSzdJxCMrwc&#10;hw8cR+p0EoNHnMCg6Y8AmRcKF8bw2NJ/4GXhLABgzBVY/51rcZF4XroH9/4H/t+Fb2Bx4ADyy25D&#10;gRh1mtx+++3iKQDAH/7wB/EUAODhhw9hyZLh4mkBMX+jsGpFASZrrulFtLQgY88epN5/Dx1HWpBC&#10;Ch2DLkDG1XnoN3kK+l2Ubn4lTOvSgH01mP0Uenc5fYaIBosR2CL/moC7H34IN+ZoryGIs4m2jTJu&#10;KPstiiZqzxFEujRseBobG8di1j2zMU4bgKc/uBz3zB4HoAX/fOllHJx+D2ZrLmLnP7j8G7jtanD/&#10;D+MvYjRswNMboX8OQRBnHXmM0Y8rUQSLA9jSKd0ogc0rl2DbjIfx0JXvY+WSbZiRdhzdh9E4em7p&#10;fHJdSEy4Gw8/dCNY0q3CrHB4XzSI4pfGCmH8vTeg7LdFUJuOs3ijwWK8NPZhPGRYAVz7MQzXkti8&#10;Eku2zdA9x+w85DaBMvzWgTKV2LwSS9YaLES1qgfDawyem9iMlU8CCx+6Eu/zeU5sNuw3rC2ztpv7&#10;ulkeWFqg69MMsVzE/CmywKjuo0EUB7YI8kJbX3x8E+52Voc6EpuxcslaGJS6ru+K6U/rmdJzoLsn&#10;imDxSxirkxEsr423qfkXny/Dl1FaclbM+w1qHRvLMn07M0SMV4aL3xSp3hnWfV7NI98uYN6nHbT1&#10;G3OEvJul2ajNypjWtXIBNq9cAr4qdW1JUw7QtcXejY1s5tuHVRgsyt+kLg1JbMbKJY24zaIt6dIh&#10;oqkP87qwHm949P1bwaptCZg+zzDPZhiPg3w/0MsTB9jUpZX8djpvphvnrDAoV1Gm2uVTe70onyTS&#10;KXvDa/VjvFg+eizaE5z0F0Emif3OUi53DTujT5fdu506dcqRwQcACgsLcerUKfF0j3PqrQdx+ng2&#10;ptyyGFNv+xGOtySR2P6keBmAIRgMYN7SZYg9LxwrvwbjomT3DM4GMPgCXIDzkD0YwJE3sHjpS6g5&#10;Il7vjCeeeEJ3mPHww4c0fw058gYWL/0HDs5fqORp+/xPcf/SGuwWr+0FZOzdC/z+9xhyKI7RX/Hi&#10;0u/ei7HzizD6xi8ia+d2HH/6Nzj1fli8TcCoPhfikcy9uOPxN3BYvNyI7CwAWTCYFhOI4bGlz+Gx&#10;feJ5ortIbF6JQJMfwVAIoVAIQX8W1i4JIipeSBBng8RmrCwuRmBQACGpjYZCIYSCfjQFilG8cjMS&#10;4j0E4ZgWtH+Sg5ycRjQ0CCHtnyDHLWso7WhrzYHyU4Gd//znxkr/AxePGyteBEjxIcdtovMQBHE2&#10;yR4EeDwebHlP0H6i70kvt1kYOlgbZM9gDM0CsoYOBgYPRVan4ug+sgcB8GnH0nNH50tg88oAtvgC&#10;CPo98AVCCExei6c2J5SwJn9QylcQ/qy1WBK0y5VVnBzyhELWUPDVFw2ye0OhEAK+LQgoz3MWrzxx&#10;lGXSKBKbn8LaOvNwkcGssWnSaHUe0SCbuBqULYYYMnhoFuBR3xfYEYCvjs9bNlgz46+R6oPT17IH&#10;Cc89kUDd5Mm4jO8zgGG/SWxeicAWHwKhxzH3MoO4FFhaDIPEcokGsWTtZATkNAd82BJYic0JAJdf&#10;DU/d26jlqi9xtEkvLxK1eLvOg8IvXQYkNuOptVnwB5m+mrX2KRZXulw2F49zeq8HHhZnKISQlH9I&#10;bWnJ24Vc3QRR+PYS5zry4KHIAlC3dqMgC7IxSCe31Ak4vmwN2wdfjmnJ2SiCS9ZistKOAvBtCWCl&#10;FNGMxXz7ktqYB/AUfglSkZgzeCiyNOWoxl9sJTMSm7EysEVt24FBCCjlK8ggTb75Ni20bx4HbV39&#10;zdIQGKSWiYKJvJJJ1L6NLJ8PWW/XGrSNKILFS7B2Mj9OBDB57RJN2SSONgljidoWezvWY0UCm59a&#10;iyx/UAlTZZt1m1RhcdTp+o0BiuFhENSulOZ4ltiMlYEmpT2bjel2442Kcf8G7NsWj+nzDPNsjuE4&#10;GA2q/SDgw5aAPr/W2NSlhfx2PG+WzvhqVK5WY5IRwvUB3xZOPkmkU/Zm1yaOogmqDAqFQnjcsvNb&#10;tCfAUX+JBnmZpK8rc7nc83TZ6LNvX3qz3Ole31UGfPA1XHLVXIy//i7069cfGcjAlJuWItUaFy9V&#10;SJ2oR329cDTG0SZeKDK8AE89X4KvDRcMQN2EmeFH3uFjtdNn9/a92DHrVjx9faaSp/7Xz8Ej7ias&#10;e9OR+eOMkbF3L1D9Gob/23QM++rN6HeiBRnvbkPGP7cj65M2jJ57O0YOy8axl4I4+a93xNt1aOsz&#10;E77/vhXz9u/Fy93aFDnjH9EjXDb3cYRWzUamVJeZU7zwoAlHz5S0JAgzJIVjciCEUIlLO3ZkzsYq&#10;nUJOEOnSjvihHMye7UFMsPq0xzMw1T2E/WjYg73IwYXSTwXpfPbANqClFYeQg9HDjLWa9vghIOdC&#10;iFEQBNFLcLngqXlP8/KeOFoPj88HD3funCZ1QjOWZs6+Bz5sgTgH2/s4gUSdB/7bXWhpZ+8grkUh&#10;/GbuZQAuw9zHQ1g1W34Xy8QUrwdoOmrz4m8VJyMaLEZxoAk+n9gConhvC+CbyXQT1+1+eLbIbccu&#10;3iiCxcUINPmgi1Yhio1rz4PHNLyrJLD51aZOxN+OFs27vAu3+z2ICRPI4jvi7ApmHNootbOrSkII&#10;lVylXB9988/wzZxkPycQDWLJ2iz4g4vgqm9E3PYGh8xYjFBoEVxyml0z4UMdEicADJsKryeKD0/I&#10;FydQ+7cMeO/xauXFiQ8R9XiRN6QNidq3EfN4MSWT6av3+GJ4m7caOaUtjkY5TS3tAID2FrlcpfzL&#10;E6CrblLe5errM3HTKm2Z2+OBx7OBM14akNiMlcVLsHayDz4xDNC3D9ft8HvqtHl3JGdnYHEohEUu&#10;tZ3N9AF1CVYJiQN8+6pHzU+LUAE/ltw0xL4NSajlyOJfFPTDs+VV00nVRO3bqPP4cbucJtcd8GfJ&#10;xsATSNQB7lGSDOLbT2fRtfUEat+ug8d/u9JOXXf4NcYbc3klE8XG1Rnw3j4TruhqXduIBgPY4vEj&#10;uIh/53JhUcAHKPINONEQhWfCEO6abuyLPYzlWJGoxdsxD7xTMpncusfHyTbrNqkQ3Yi153lsdYbE&#10;5pUoXrIWk31iT0pzPLtsLh4PrcLsTJYu/TyOk/FGwqJ/27ctGfPnmefZDONxMMoGX9YPXLfD70lX&#10;h7GuSyv57WzezPn4alquVmOSEcL1LpYhyJenU/aW155oQNQzAUOUvl+PRrPOb9GeFBz0lxmLQwgp&#10;MklfV+ZyuefpstGnNzPgg68hZ9qvcd7QDBzY+Xu0J6JoT7Ce1v+8LPFy5+yrweylz7HjlffV8w1/&#10;xLfu+h+saYjhsf8OYyta8cP/7vxuH5EnjTYnSVgZfIAY3twGzPu8W9PY2+Lnw/fjZXj239X1vIff&#10;fEnNG78bZl8NZi+tQQ0XLu9q2f3Kc1jMG4721WjvTYeWFmDDRgy/bjoGXT0Zyb/+H47vCeNEcxNS&#10;J44h1dSI09s2IHvGtRg5ZBjaXl2H04eaxVgsaEO8cSiucAMfnlBTaJpvkSNvYLF8nbKT6zBqHq/B&#10;cwCe+5VaLo7jJBzRFm/UGF/bTiQBZKC/E8NqYjNWFq/E5s1BFBcXo7i4WLfiJRpk54uLizWrhKLB&#10;YhQHN2PzSjlcWCUh7fBgYRYrG4gep/N1lcDmlcVYuXkzgnK4sPoisXml2j6EsOjGtajzBZhSFn5J&#10;ecbKzQlEf3MLvrOmhSnk8srELrRHRIMoLg5iM5ce7XsvU2L1YVIeg0GuDLjy0ZSN0zjlMg9y4dZ9&#10;wDRfps8wqRs+vZoVjE6vPcdoacWhnNEYNHYKPLFd+GeLHNCAPXslYw6AlvYjQM5oiPYczfn2OA7l&#10;TIVsJ9LSgtZDgGeKy/GEBEEQZ5gJM+H11HCTB9Lk7swJ2ussZa5DhLFBjSN9eduVtLTFTyIFoJ+y&#10;uCrNMUOJyXo87zqXwO2JIFqnxpo4IE82tCHeyE88tIGpsv0xWEo3XyyJzSulcrKKk5F9cwCh0Crc&#10;LjaBxFHUw4MJF0qj5LF2APXSxI9dvNm4ORBCaNXtEKOViQYDGBBYAq8YYNpu0iOx+Sm8XfAQ7nHp&#10;Qjhdr1iv7+lI4Fg7gIxMi5XfbYg3DsEED7Bfmhnb9nMvvD/fJoVH8V6NWpamKCt6KzA784Bx+4oy&#10;/U/U/WxJHEB9PRdnoh0pABkDALQNwcUuoK5JDj2BD6MuXHx5Hrweuc6BRFMd4LoYQ9qAEx9Glf/R&#10;FsfJFBCVrUbRIIpXBhFcWSzpdvZ9ywplAlSzkLYN8UY2ObZBEmhO9ErvPX54tgQEXZVj8GR8NxhC&#10;aNFMpMQwIxLHwJoH1zocydkEDtTX44BaIWhXKkRANnpVzMb5Uh9zklctCRzIHAUX9kqTqpLcCErv&#10;E8EoBmdmAGjHMTmexDG0QzYGXgK3B4g1SJMV2zahGj586Rr1CUbIMlNX3oZtfTBYEo4pbSNxrB2I&#10;fqhM7JrKK5noe9jg8SJv4ERN25ACmSH7ntnIVAuelY1rEUIhP2ZIv5vqAKTMvQz17FjQNczHCslw&#10;CxcuZh0XcdZxpfJ10iajCAYGILBEJ7l1DJ78XQRDISyaKfYkq/HMgLY4Gjmj2743/oKI5yZ8Xlm7&#10;YD/eKFj0b/O2JY6x5s8zzzM/LqsYj4MJHK0HPBMulAx1TMbUp7Va2boureS3k3kz8/FVj2m5Wo1J&#10;RgjXb9tUDfi+BFkEWZW9iNW1Cdb5Ydj7o0Ftf7doTwyz/hJFkJPZiQP1qFcqaxtY1ljOrOVyz9Nn&#10;jT6KwSerBckTf8PICf0Re6cKTbF38M/XVmH4zT8Xb1F47lfypL56qG67YnjsqSbFZdj2SUfxnByk&#10;7O65FivKp2EmsvFI+X/h251win/fffcpB2wMPrYcOYYGZOOKIaKQEYT1vhrc8WoOXuTdoL0SY2HZ&#10;WQCa8Gjrl5mbtKXj8PJTzOhxw5fHYce/6hSjxu4PmjBz1nWdcg2TsXs3Bg7NwgVTJiO55XUkT55A&#10;6uRxDDjehlTLISTbDiP16XG0bw1hRH4+Mg824fiuf4jR2DAM48YCfz8g9TJNvpfhxcu5fGuI4bHA&#10;Xlwpu4tbmoNHAzXYjfH49spbMU9yJbfiC+nESXSW6CuPIeLx4nMjxRADBg9FFuqw9u2r2TbXoB9Z&#10;a5coA792C2wQ/iZ1O2b2IABb1iLxXaNtqMK228Bk462zxBmh83XF3BjUrX0bVwcNtqiLW5En89vX&#10;o3hvA1speyCyGSuXvI1Caev6dxNLENgCTJ48EvHLZ8KH/eyluwvtUcok1ia+a7CNWthqH/SjSXDb&#10;ULdlEL4rx+uR3bywLctK2QT9aFK2oFu5gpCT0ySVWwgBXx3WPmX84mSeL6tnyHWTwM3ydum6tVjy&#10;1FD8t5RWj7JCNJ1rzzHa4ziUcyGGJCZgiucw6pokq09LO45wRp72+CHkTHXrdunw51taDwE52ZDs&#10;RAJsR9HooUY1SBBEryB1IfK8HnXyIFGLrRle5F2ofV01l7lO0Y8N6grz9OStNi1m7mbMSWwO4nX4&#10;cONV0I8ZRmNdp8bz7mAYCpb4Ube8GCWPRfB60Hg8ZETxymMReLyfw0hchi8V8u6k2Gp5380zHMV5&#10;1UQX6usbcUycsRjcHxlwYbTsp3rkpXApEz928V6Fia561DceM54ISWzGq01+3OFqQ1IbYNFu0iGK&#10;jWsn4t6bzsdJIQGJzU9xblSYPvOq5QP4srZiGEa7gGgDe0fUuGRLHEW9x4uplj6/ma6Z5Q9ikctk&#10;V0FCdXNk7W7GHm2/aMOkmT5E/yat+I++iT/7ZmJSYgjyvBn4Wy3Tt2r/FlV2Kw3IADwThisTgyNd&#10;HnW2LnsQULcFg74bktxi2fQtS4QJUCHswgkeoJ7tEHCiVyazZ2OJ34Mtr4ptVmLkJFyeWY/6A2zX&#10;kS3RV/BYxAMv/1LpUM5qSGxG8HXAxypEc54ZRxZpjF5O8qqjbTgmeGTjHquTLU3S+8TiGRh5qQuI&#10;PIZXlNeUV/BYRL5+GAoqQri3YQkzdLx6OYKhRZho9UBOZi5m1hQ5wKStjwRLwivK+3D0lccQQR1k&#10;e6SpvJKIvlcDjzcPQ9oSmHi7X7vjSjZkZxt44dFMKJ9AQxSIPFaiGHY0Y45mLEinLZ8NBPnFOi6G&#10;qx0XHmTAcJ7doE0mNr+KJv8dcLVpJbcRIyddjsz6eth3JYcyVloQsGR1FL57bmIGC8B+vOGx6N/m&#10;bYvtTFLbsPnzrPJ82dzHEeI7guk4OBj9MwCXOvjiUheQ4Wi1sglCXVrKbwH9vJn5+GqEeblq0Y5J&#10;FkgLHwI1Hvhvn6jIPKuyF7G69gTr/CgxMurOWIzQ43NVF5sW7QmW/WUGFhu4jGQLnAKo8fhxuyRc&#10;reVyz9MnjT68wedk/CV0JGPIGjcOI0edh9MfvoGRt5aLt2gw+qbPii9Igfsa8TLGoWAs25rV/4Yb&#10;ME+4H0jgQMtpAEB7i4nCZ8Mf/vAH5bAy+Nx+++2aw5DBGcgAkDJuxwq7P2gCZl2Fy6Utmr6544C3&#10;Grlv/mTjkVsuZ1vSxs7CI+5P8I/9h5GYcBXm7duPfx0B21W0JRu+Sc63LfN07H4Pg67yILXnXRw/&#10;ksAnO3Yj9X4djn8Q1xwdKeB0XS0unvpFHNth9IVEK9qQ7ADQ7zxANlLNnyXlux6X3zwNMzX5ltjX&#10;iJfd03CvVPesDJrw5r42xBvZCsTUCWaNdxwn0SkSm1cisMED/xJeWbDHd28B2+aaORv3+CC9XEsv&#10;1vfKW2AzMfteH+p4FxAeP+ZeLm1Dvd2v+syOvoctmq2andm6S3QrXakr370oyJTaAGsgiIKtTtS4&#10;KeDdo0TfQ43HiykDE4huXIss/0O4Sdq6fvlcPzzwYeakNmnlSxTSPIL0uE62R3jgnyvJYt4lRaIW&#10;b9f5cK+81T5zNu71ad1VePx3KDJ+lEuezBiMoecB1U+uwQ7pvlWhxWylnOT7/aYpsisIAxcYSrnV&#10;Y8gED3CekQ9lyd3DTVPUfK2SJjwcPMPjn4uJ9fWor2ercD1f/RzOr69HfeYouAAM4FxrpnPtuUJL&#10;6yHkjB6GNiQwYYoHhyJNaAFnDAKkXT9ATvZAYfzVnm+Py3EZILl+07mHIwiiF3EKQ/K8yJAmdxO1&#10;WxF1XYwhmiWNTsYSOy7D3N9wrkU+iCKCfhp/5s7krSj/masty7S8/iNuF0cxlqztB39Qmpx0MNZ1&#10;ajzvFtoQP382VoVC7Ds5lyewRJxsBCAbrjZ4ZFdPbRiSx7nhStRia9SHmRMTjuJMJMT4eVJIygK/&#10;LclNcNnFm4B5tAlsfuptFDw0GwN119i3Gyew1dOLcLnBi/Rlc3/DuVH5ANEI0I9/AD/ZU8wmYDb4&#10;AqiwdavVhmTKeJlyovZvyPDmWbx3RPBYSQBNHg8iFT/B7yJiOIB9QWlxEHNzZOpuxgnRIJas3Qtf&#10;QJ20T1w4AR5pxX/iaL1kZGnDkItd0grwE/gwKuxW4nZCnNJN6Plw4+X1WrdYJn3LGjYBarbr4lRK&#10;2CFgp1eeiuP82Uvg72fiOrktgYRV0YrtI7ABvkAFbtJUrhM5y8OMIHt9ASzSWFGkb0H4AljkMtj5&#10;ZZdXHafYSnpu8thz01QmWw8k0DZpEYJ+DzYEpLy954HfI1//Nh4t8GK1WzKYL03hJ95FeEmXKImN&#10;FSgODEJAcsek7jiwauttmLQoCL9nAwJS+b7n8cPD7TKwlldsR503j/XVxMAp2h1Xg/uzeS2uHjS7&#10;SOUdSYkm1PHf7RIW2Glcb6XVls804lghw+1i0HdcCYM2mdiMp94uwEOzB+rbogFtiYSNzIRFGg2Q&#10;v/8V9CP2g1vwG6XArcYbAYv+bd622GJ3fteM2aVWeW6LN3K7OazGQUZKHXzZ2NJpDOoSdvKbYTRv&#10;ZjW+GmFerhwGY5IpMxZLCz1dqJj/PWVRiFXZi5hfK+3yU77nJRh1Ewe0n26xaE/W/SWBAwYuI+Vv&#10;uQVcFZj/PWZsspbLPU+fM/roDD6nPkRm7s1I/GMXjn6wD5lfWyveosPomz5y3z584ijgvggj5IYZ&#10;z8YVbs3t3crDDx/S/ZYPmR1PqIchw0fjMrQiYulf7DBaDgAzL5VX4LQh/mkHgH5QFzQNw6VZUsYT&#10;A3HpWKBf5iAgMREFs9qwcf9htqvI7cK1xkuIbTnd1oLzBg4E4o3AyZMY/uyLhseJxoM4FavF+WPH&#10;4tShg2I0NhxGfSMwc+wIJd9bn3kaU6VdXVPLdmIrjqJFcMt3+MRRILYTN9wn7QC772k8GAMaODdx&#10;0pWO4yTSJ7F5peQ7uAKzzzdY5WMKtyqoLY7sCR7JT8gJfBgFqn9wC+YWF6O4eC5u+UG1Zhs6XKOU&#10;wTwxcBRcyEDmYPZChUgF5n9dEuBfn4+KSLpbd4lupQt15ZmQLQ3cbYhnT4AH/ZAtrU6MVMzH16WX&#10;ia/Pr0BEdo+S3Q9AEifaonhvA+Aadb4y+Cfqooh4JkB9t/bAfYn6f6fbI1wYpWYSo1ySS4oTHyKK&#10;avzglrksj3NvAbuVszQp7hZ45XMkvloRhL/fWiyR7itY+DtEILoQgLELjNRJJc9mCqecL9fF8ssA&#10;t9PUyTOUdLOXXSRPSGXHT2BJpHPtOUELmt4/hBzJEpOYMAWeQxE0tTBjkOKKraUdR4y+1aM5LxmA&#10;TKw6LU3v45CBeziCIHoXbUMuhiu6FbWJBGq3qiv3VZyMJXa0YfMKL26Wx811dXp/5o7krSj/Hbja&#10;0nx8O4RQiHMf5GCs69R43l1I3zdpaQdSM+9HKCAa2xLsg8FZfgQ5V09tQ/LUyc0THyLqm6lOnNjG&#10;acU+fChfmPgQmk+adjbe6EasnXgvbjLUw63bDVvxug+WzrmV1dMGk+QA2javgPfmr0uTvOtQJzZM&#10;j/oB61DAxxbL3O5yYGRJ4MN9gMelX6t+4sMo14ZN8AWwqqICAV/MeOd/tB+yPFFUrgnpJorSQvqg&#10;ti8Q0hoShk2F11OHpoTkikzaltQ2aSZ8f34T0UQT6oTdSpF9ak007xMtVSm0CxVg3LfskHZ/cM/i&#10;ad4XAVyXqjsEHOiVbfHzJdfJ6sfLHcO3D+kw2pllL2dloggWB7DFF0BokYubWAbblRbzISCcV3CQ&#10;Vy3NYMXFtVFZ7gJA4gAyZ1eoefOPRlS+PvoetsCHBQWSwfz8r2Khrw5rTbbAR6LnweN5HU+uCev7&#10;oUVbTxzIxOwKtWz9o6OIwAU+yWYkNr+KGkRQuUCW7wtQGQFq5F1dIy+FCxHwTUmeZA2FAvDJ69ku&#10;K8Qq/nsowgI77c4zyUWao7Z8JjEeKwBoZWjzPvbOpsG4TUY3rsXEe2/SxiWhMZ45dndnnEbTuOTv&#10;f2XOxr1KfZyjWI6DjH3q4IsPO/09ceO6hK38Npk3sxxfta5z9QtWTDAckyziShwwXejZdS5D4Sr+&#10;+zqdN+pa9Rcz5G+5aRYfW8nlM0CfMvrUv/KVLht87Bh/yTAgloD6GeWPsbuHvHaJBp9O0zYJX5kF&#10;rH1Xn9DdrzyH2a/EAIyHaxywtf5j8RKOFtQqGa/n/k9g0ufHYdvbddi9vx4Z108xcRtjT0f7aaTa&#10;2pA62orM5KdisIbTp1NAB5DKYLuqHHOkDjW1wGUjhyn5njl/obC7qwTfENzyjb9kGOCehu3CLrCn&#10;Z4mO7JzHSaQHG7gmIxCqwOxMvXJuTQSxA+qvAzF5YGT+jZWVQMpxv+JfFLEG9SV5XwPknnTZOLfh&#10;i8Oqwq65ayC6QBfqKqJtIJICfRnYrdKqOOVYBW01Z6MfPJig7LVnH/yFazSGQdru7LsHBcqLdhfa&#10;I2KQ3XED+9AgZ/ISNzzwKW5rlON+G2fdaEO8kX9BY256ntqckOLkn9dZBD/imqDuekZfpR3NhzyY&#10;4pLaVmIC8r0ZiDQ1oOn9DNUV2+B+yDDYpcMMOdI3fMwMQxLtzYcAZecQQRC9lrZJmOmLYuvGjdyO&#10;EB4nY4kNic14dYsHfsn1UGjpTeIVDrGQ/2akTggL8Didz8FY17XxvAvI3+yTq6P9AOpPaL+3sHnl&#10;EuaarGI2MjWrTYcgz+tBzXtRRN/8M3wzJZcntnFaoHHnprp7u3Rk1+KNvrcBqP4BbplbjOLiEjwW&#10;kdwoBaO27aaNbaXRuSLiJ/4TtW9jb1RdqPOj16XdXys3I4EENr+6havHpdC3zHa0yG3HtQhBP1Ax&#10;/3/sJ3wStfhblHfJIxPFm3+Wdm6bIhmWGhvhWsS70OXw3YOKigB8Gyy+R2NHNIhiyT3cIhe/cl1u&#10;QxloOCF9z0dZTHMhJnjqcbS2QbNbSXQHNCDD2ODFY9y37GCu5/DnNw3qIIo3/wwLg4oZbYhfvogZ&#10;HTb+XQy0gWsfwgJfDbZyFsqEbJM/yCYZtRYfPLX2PPiDi+AyfEAniL6JPwvvGyJt8UY1b+EG1MnX&#10;Z/cDkMJJWZhK3wEx2wLv8S9BxRI/+ukMa3ZtnS3sktMQbqjTuiMzJYHat/fqx62gH5690uRp2yTM&#10;9AF/XqcaEuRJ1vr6E+piA8m4oBS7lFfP5ZcrY4GmLfc6LMYK0Z0b67icWzWzNskWKCqLQUoeQwQR&#10;PFbCdkepxrOQ1v2VKeZptI2r7V+ojcn1cW5iOQ7q3LlJ7t7SnuQ3q0t7+W02b2Y9vs7AYq7vOXJB&#10;ajomOYgrUYdoBHBfZhDWaST5o3Z+ZtT1XI70Wpt1f7EjURdFBG7IWTOVy2eAPmP02bu+ANPu+N8e&#10;NfgAQJv7KszDfjz1prS7Y18U3ROzniVLhounOkkCk746DTO3/AOL5XSDfXfm/rey8cgd1wJow5Vf&#10;GAdsjkouyA6j5v8agVlTcLVyQytq9sv53oVltdnwXTUCACQXb+/j/hfacNkIm1VQFnQMHoQTDfXo&#10;GDQUydZPcPBbtxoe6NcPmWPGobWuDv0HiYq5FYdR84f3sc09Dfe625R8b32mGq9JnfCdF34J912/&#10;xV+FTLS5r8K82E5U/FXqrLvW4c67lmPxP8TcOo+TSINoUFqpsAgug62UTvjzm/K2zs1Y92fZJ+ow&#10;TPV6VNdW9fWo+akXXnmnAwBE/8YUTQDRjU8gKvlEbZs0E75IBdbUSG1ixxos9HqxYnMnEkd0D12p&#10;K+VlNIHNrIHgKulFNVKxBjVS+9ixZiG83hVQbo3sQzOuwo2+CH79otTGokEEaqSX2GiQuaa5/XJN&#10;u+10e0RU8s0OILoRT0QlP+TDpsLrqcaTa3ZISkUNfur1YqGhjxGeKILFc/FoSH5pYm56Jk6+TIqT&#10;f56B33NHsHwpvuYhrQILRrvxGX2UllYcyhkN9TM7CWRNmIqMyC5EDnFGnouGIwcRbPq79L0fAGjY&#10;gJe3HYJn9hfYYoz2uIX7tha0HoK56zeCIHoRCUyc6UN0wwbtjhAFJ2OJDYOHoh8iiH4g3R+sdH6v&#10;BlH+O/T9b4aTsa6z43lXuexLKPTwK+cT2Bx8XflQcTQorYhe5NK6FwEAxcVbAIEazgWXTZyWtE3C&#10;TF8Ej0mO5KOvPIaIbyYmtXUt3hl+flI2CL9HMqYtnmHfbq66ET68jh/xsyayHiRN/F/276s0k74B&#10;n7T76/G5uAyDMbQfEIl+wOq/JohKq4aZOIDM2UsMJqZFEtj81GpEPX7cLhp3ou+hxrCfaWmXvtKc&#10;OJCJ2Uv88IjfrkqdRGOjC4sCPmxRvp2YBsq3YZh7OL0dgblyq3vzTdTJ9QxIfTADf9tap9mtNGyq&#10;F57Xg2xCP7EZwdc9yu4gUwz7lj2JiYsQ8NVw39oEi2Ol9tsHaZE4ANeiAHwbavC6GNYt2MlZlv4t&#10;vgBWzc7UGnwkd0zn+ZeouxS7TBTBQA2gWUQmkNiMlcXcdzmfegJR+Xqp7wXlNmnwvRcN7W1oPH82&#10;lvjP031ryKqtaz52n9iMp56IwndPAec9xgTZraW8O0c+MqfA64liq/RdqomLAvDtFb/Bk8DmlT9S&#10;20E0iGKlHNjvHyntWzRCyrLPWVs+E1iOFcOmwuuR65Gl3eOdKpWvVZucAb9oTAMz0C+ewRvP6vXP&#10;NMAqjbq4xEUG8vurnbzpxViOg7K+IX/bKvoKHovYLRwQsapLG/ltMW9mPb4mcIDre7a7Yy3HJIO4&#10;hH6Z2LwOf5Zd4XcbbIeRKh6iCP6I7yNOse4vIsq8BsDqjik1bBy2kstnAPZRky5wWZpWuXSvt+NE&#10;Sxz7//JteL78C+ze+gKmTDvZZYPPc796Ds+JJzEKq1YUYHJiIh4sj2NhaRVmvwpgwljMc0PvMmb4&#10;VPjcYSz+7+fwjXv/A/+vk9lesmS4ZsePkSFo+n3q/3/4Ax+iksiahaeevwQr7nqVpRsAMBYvPl+M&#10;SYcbET8JJCZ8C9vnP4brlkq5d03D9qKJSCi9dxzc8SrMfoH9mrf0hygcKAmRxEQUzKrGsxvH4Svu&#10;NnRWs8m4agoOvfZ/uGTOXCTfi2DAkAFoP6r9GFGyowPo6I8B491ofOk3GHzTNzThIrr6/PKtiM33&#10;4HBjHKdgkG9k45Hye3DDJ4KCJtV9celzmC2dmjl/IVZ84VMcSFyJr86qwTd/9Rx231qIn/scxkk4&#10;Jvoe+3ZTRdHNqODO31D2WxRN5E6Y4oGv36soLt7LfvmDWDQxgQMJYMhNFQjsK0BZsSwrfAjUzMWY&#10;xjj2AoDPjQ+XFGO1EnYThjTG0YaJWBT047+KilEsP8UfxOIZnxq8iBFnhC7UlcfXD68WF7M69/gR&#10;XCTJv4mLEPT/F4qKlTvhDy7GjE8PIHHVjfBhMd6M3obvLArAd3MZijcAKPg5Ar4tKFv8dVTjqwiE&#10;KjDxMK90da49stt9cH+4BMUsk/AFanDTkEbE24bipooA9hWUQb01gJq5Y9AYt3KDOQOLg+2asoEv&#10;gNcmteFAgotT9zwuCkOiCBa/hLEPP4Qbc9q4fEkRTfQj+D8z8OmBU114xmeA9jgO5UzBEEB5oWob&#10;eBmmZmzAhpypGNYGdABAmwtzln8TLy77PZ7eId88HN6S5bj2AqaIt7QeAnAIL5VrZ8iyp38Dt13d&#10;jvghIPHXp/C0JnQsZt0zG7RRlSB6F4mJM+FDNTBzIhI67ZKXuWZjiQ0jv4p7fI/hB8uL8WcABT8P&#10;wLehDPuagWvGiBdbYSD/fQHU3DTEfkLBiLYhtmNdp8ZzOf6uwKWtZAMALOGevw1Mla1A0c0aTRZl&#10;vy3CRMgu3oAImAuujja7OO1SLU2QyroJfAi8Jt3XhXgTB+q58voU7QDQ3oL6A5/at5vERCwKBQBv&#10;GYq5z7IytzBsrGqLN2ra6IkUAJxAfWOcuaS9x4fHfrAcxewBCPg2oMyiYcquwCp+EMDKsQ/joRvZ&#10;+dd/VKw1FvgCCN0/EYfFCUzl+zhOYd9LWuKvwbcrlmAlHsY9SlgCB1y3w++Zj0DwC/htEdtloUvL&#10;hLvx8EM3alwgJmrfRh2AurICVGsufRgP3ZgDgC1ycj+0GLX/+Q0uvdJ3faLA/Enqe3rbkJuwxB/C&#10;t5cUYy0Aj38NbhrSZql7mfYtOxIH4FoUQvD1/0SR0nGBiSVBhAqH6crcKYkD7Bth1XyX6kYs5Wyi&#10;Fm+zCkGBtkLw8G3NYN3927hFl7YJuPvhh2D/+spWlfNM9AcRKhismwBWuGwu/ttfhm/LMs7jR3DR&#10;5YgfSADSu9D3ipYospPvd4a0xXH+7Hvgq/gBntp8JR78N90Furb+87n/DX/Zt6EmIYhFl8fNnyGR&#10;qN2KqG8+JiaEqSRpF2Rl5UZE/20ucMCFRaEQ8n/lVZ4BSHkNFWL4sXocwGKEcivh5S7g3y0S4lig&#10;acv8+4u0Y6LxNvy2aCLYRPwSNN7mdP6hc1iOFW1DcNMSP0LflurR48eam4agLd5m3SYfuhGo50r2&#10;UzbH1t5SjwPWDnYMiFqnkTsDSN/yCRxBQRmTNTjj73rdU298W7AcByEbum9GGRt84Qu8homJNHQN&#10;u7q0kN+W82awGl/Tw8mYpGHGYgTbRR1sUXrlYssMLA7lotKrnddQdM5oEMUvjcXDD90IgxRyJHDA&#10;sr9o5cSMxUG0/1eRKpN4mWIpl3uejPXr13fIP+bMmaMJrK+v1/w2YtOmTRgxYgQKCwvFIB1VVVVo&#10;bm5Gfn6+GNRpqn51I75dth7nZ16A0GP3YuilSVx85fU4GqnFpx8fRO7dL4q3WJCDS8YP1m03Z7Tj&#10;WL3UGIfmYuxF57NtUql2tGMAcLweB07lYuxFmTh1mE2+5Y69COf3A9qPWQykJtx+++3K/0888QSe&#10;fJL9b2T0cY6YPy5PEkNzx+Ki86UNYKlPVQXs0N8w+1fA75+dh89LEejytfcVzP7werz75eGd7rSp&#10;I4dw7NnHcFGyAxflfwkn/vQnpJKn0ZFMIokMsI9QnIehhbei8a+v4aOTTRjzvUeQmXOxGJVBfiXa&#10;j+kUJU2+kcKn8uRsziUYPxjGdQ8g9elh5YU155LxGDxAPWcaJ9Ep5PIV0bVDIz7dhV+W/BWzn6nA&#10;v1/K6oSvO+jiV/tG/OVi/Ag/x2vfmya1JaHfWLQJ4szS+br6FLt+WYK/zn4GFf9+qSTbOflnJSOQ&#10;g/P+tQTzK0ai7Lf/hS/LMqf9GI5hsNSm2nGs/q/4n+IA9t/9MB76t/2dbo+Iv4ziHwE/f+17mGYo&#10;iwW5p8g7NiZlnhJkFqRwoWy0clIbJ/88TRxyOWWeksouB5eMH4gkJ/s0+dKUsdkzxHSLv9l9OFaP&#10;AwkxTPzNXys96Fwg5xKMzzopjFuSjgFtOxXLURx7tO1YhbW/TOMxU+xHBEGcNXIuGY+BSROZNpR/&#10;D1GvNxxLNHCy8vhATRz8/e3HjgGDOy9vNWkx0MVlxHHFGLOxrivjeXfB0naoqgTrxlSidIr8fFE+&#10;y/D1MhTNf5yL5y5bjZ9c3aGT7fo4tWjHYBn+uWIbcBKvWLci+nDzdiPfoy8LK31e1yZyLsF49QFM&#10;35LCjctAvcdyvBPaJdMrf4oX/t8XMAwtXP6FPBv0PXBtLfXpYRzvfxGXB2kMTx5D/QEYp0Vqt+Dy&#10;A8sxXH4wK9v+4vuI+E4rwfcHTTy66+37FmAsh7TB2jwY6r9meqVJ3CxOGPRlvRwybR8cjuUsBN1Z&#10;JvUpDh/vj4uMXlwBRe6cHmKXV33c2vLS9z2IZSzWkRCvsb4NQ3ne/1P9GKFGq7Z1+X41CcayQ6yL&#10;obljcVH/44ayn8Wf1LRf3dyAmFdeThjIGPNyytG8v2jTxcqp/3FzedUdXDJ+vF4mmM5Hcmk3aTe6&#10;soHQlvXVo0UnD/QynCGOMRw29cEwbtPG6Pu3jNi2zOvN4nm6PIttgcc4Hu1YKD7bBgd1aSa/dX1D&#10;wigNosy1QixXUZ7LmPV56O4x0cEMyt4Uw2vNdETp+oFJfX+waE+AUX/RygllXFeyZqF7GvXHLjB+&#10;vPi5ES1dNvr0798fGzZswMmTJ1FXVycGK0yYMAFZWVmYPXs2ksmkGNxpqn51Ixb+4CUc3f4YTh+u&#10;w95d7yN+MgMDR47Eld/9k3j5OcOhQ/rv+Tz5ZFeNPl1AMvo8t+JLGC2GAQAOY8tTVWi843u4e4hR&#10;L3HOqX+9i6N/WIOczMEYke/FqfpanKqtRepUClkT3ci8dAL2b/wTGo81IreoFEOvuV6MgiC0SEaf&#10;L1c+gGvOFwOtkV/4fvuNXDGI6GV0vq6kF9kvV+KBdBuINIif2nA/iiqihitbmE/dOnw1EELpxMNo&#10;rN/c6fYoG31++ttvIN1cEgRBEETfpmvjeXcyNHcshpxuNJ48MCWKPxRX4YrVP8HVHfrpgM7FaU9P&#10;xXuuE3+5GM+7nsADefpJrc8evadvEQRBEATBsDP6dFmDSSaTyM/Px1e+8hV897vfNT2+8pWvID8/&#10;v1sNPgDwj/eP4YOaVbjgci/O+7fvosM97Zw3+JixcKF4ppdw5A0sXlqF5eNvxYMTuv62kHnVVAy6&#10;vQhNqePY84ff4uSxExiQNx1Zn/8Cjh87hp0v/QYfnk6QwYcgiF5BW7wRmbNXIRQKYPLaJSguZh9G&#10;lI8lbxciGAqhxOXANy5BEARBEOc8bfE0jSjRIIqLA6j3L8FNQ4x1hbTjdEhPxXvuwr4JoH4DhCAI&#10;giAI4tyjyzt9zjZL5k9HZr9+uGHiMOQOycJFU2fj4uv84mXnHEY7fe677z78weyjPT2N4bY5CXnr&#10;oYWrhs5w+tBBHN+5DW3vbMHp1sPoONUOXJiNodNvxJBpNyBzhPGeI4LQoduO6Zx0trwSZ5fO15Xx&#10;luz0MdnqLm7h7UJ7tJTFBEEQBPGZprvG87OAxv3YOZb2Poesz5m4nvlMcg73LYIgCILoo9jt9Dnn&#10;jT59Ff6bPjxnzehDEARBEARBEARBEARBEARBEMRZhYw+BEEQBEEQBEEQBEEQBEEQBEEQfQA7o0+X&#10;v+lDEARBEARBEARBEARBEARBEARBnH3I6EMQBEEQBEEQBEEQBEEQBEEQBNEHIKMPQRAEQRAEQRAE&#10;QRAEQRAEQRBEH4CMPgRBEARBEARBEARBEARBEARBEH2AjPXr13fIP+bMmaMNJQiCIAiCIAiCIAiC&#10;IAiCIAiCIM4JaKcPQRAEQRAEQRAEQRAEQRAEQRBEH4CMPgRBEARBEARBEARBEARBEARBEH0AMvoQ&#10;BEEQBEEQBEEQBEEQBEEQBEH0AcjoQxAEQRAEQRAEQRAEQRAEQRAE0Qcgow9BEARBEARBEARBEARB&#10;EARBEEQfgIw+BEEQBEEQBEEQBEEQBEEQBEEQfYCM9evXd8g/5syZow11yNq1a3H8+HHU1taKQQou&#10;lwsDBw7E3XffLQb1OB2pk6ivKkZi/zGkTicx7OJ2uG95Dv0vyBEv7TVMnz5dPAUA2LFjh3gKAHDf&#10;fTvxxBPTxNPnNKcTCXzy9ttoe3M7TicOIYUU+g0djCFfnIGhX7gOmSNHibcQBEEQBEEQBEEQBEEQ&#10;BEEQxGeWLht91q5di2HDhqGwsFAM0lFVVYWWlpYzbvjZ+8LX0ZEcjXHXfxsZ/frhn68+iEEjpmLy&#10;nF8KV76Ln931Kp4VzgIA3NOw/Sc+jBDPS/dg6TL8cEQ15pfGUFjux236C9Ni586d4incd999hkaf&#10;++5Tr7U2/Ij5G4cXn/82rtFc0zs48e67SKxfj0GjR2DQ1KnIGDYU+PRTtDd9hMMbNuBYKoWL774H&#10;wz5/nXgrh5hfCdO6NGD3GrhXoNeW02eNeFUJiioi0i8fAqFS5AnXGBNGubcM1Ub3hMvhLasGPH4E&#10;KwuRy4d1hXgVSopqUBCsRGG6kYbL4S0DAqFSoNyLMgQQKnWWU+IMw9VVejUUR1VJEWoKgqgsBPe/&#10;0FjiVSgpqoDc6gEYttUwtZM+z57fLcPvIx58c/m3MEkbgGW7rsHyb00C0Iytqyqx37sc39JcxM7v&#10;uqYE988E97/BSLjnd1j2e+ifQxBE72DP77Ds9xF4vin28z343bJduEbqu81bV6Fyv1eSDSrNW1eh&#10;ctc1KLl/JkZY9ffmrVhVuQvXlNwPI1FBmCHrnBKaMdsqzAqH94XL4V3tFsL4e0U92CJeQb8Jl3tR&#10;plyo3AC/Ts8V4jS8Bup1Pr3uwp4lplV6D4gt0F3fKWT9X8Y0HfIvk3zEq1BSFMMCp3qgRq8zidMJ&#10;hvqnWPYmZai8SwG+QAhicYrXePxa/bT7dE5VF16KFSiqgEF5mLcTLSwuOdlqmqXzEPuMdN5lE69h&#10;OUt05V3PCv6ZYjuVsS0PFbv6NM2H2fmuYPReA+f5EfMio8sTuv6ss4uFbIaQN6swiPnV9hN9uIjV&#10;+KESLvditdugDjRYxSWkyzJNMuye2AK9DGPB9u2Xb0+6NtQZWS2OwV3tv5Z1aZ1+y/FLly6b/Fm1&#10;N801DsZCq7g06bJJk4zdc61kuARfVuKYqJE5YnpNEPtDWnKrB+iye7fjx487MvgAQGFhIY4fPy6e&#10;7lEOhKbikqvmYvz1d6Ffv/7IQAam3LQUxz7eJ16qMG/pMsSeFw6nRgKZ5mrMv6sCLzWLAZ3niSee&#10;EE8BnKHH0uDTXI35d72K2vkLlTxtn9+COXetwS7x2rPMiXffRfOzazBs+jUY9tWb0e9ECzLe3YaM&#10;f25H1idtGD33dgwfMhh1j/8KR976u3i7Dm19LsQj2InrflyNbqwaycC0HD/bLZ4nuo1wOYoqXAiE&#10;QgiFQgj4qlFWUoW4eJ0pHng81dgU1p4NbzIYiAmiFxAu98JbVIOCIGvz8hFwVaDI60W50JaJvkwz&#10;Eokc5OREsGuPEJJIIGeMvHM5gf2JHCg/Fdj5azwjpP+BnBxjraY5kQByxkAXBUEQvYLmRAI5OTmI&#10;6IUBElzfTeznZYNKYn8COdd4MMKuvyf2I4EcmIgKwpA4qkrYBHXQ74EvwMbsFVVxJazWH5TG8yD8&#10;qECR7WBuFSeHbhJHPi1NmMu6s/I8h/HySPHIR9APVBSVQL2FTeqpeQwhFCxAjeYa+dJNqPb54Kve&#10;BOMSqMZq3U3dQ7yqRJoE4nQrlMHrLVfSEq8qQVmtH0FNXtVw6SLjSWVTwigvqoArYBFnZ4lXoYRl&#10;Si37AFDG64vCu1Qo4EN1mbZuwuVeFNUUKPkOhYIoqCmCN613rvTJLaxEwBdBxTptacSrVqPa40fQ&#10;ZoI0XC4Zdrg0s3znorAyAF9E27bjVSvY9TbxnnXySjV9LhT0wwMP/Hc6S3e43Kut8zNUn9Z44Ne8&#10;2wTgqy6D11YWsnaiKY+AD4APCwpzJfkjvh8ZP6ukh2RLd2E9VsRRtaIC8AeVMLVta2WMPr9NiEWE&#10;MrHoA+bjB3+N0YIAPVZxhcslA6xhmo0wMF5pYGVkGgwmM1kxsn6FihXasSxdWW00Bnep/9rUpUX6&#10;7cav+P5aYTy3Mq5YtTf5EqdjoUVc8SqUlNUqbVNMsyG2zw2jXKwTkXC5tMhEHhO5Z2rGTLEfGmPU&#10;H6zlVs/TZaOPlUs3I9K9viscCE1FzrRf47yhGTiw8/doT0TRnogCAM4bcL54edcZ4cMzz3d9l48Z&#10;Tz4pnlGxNPgA2PWnndg661Y8M1ttWCNmz8Uj7gas2mAlUM8spxMJHHphPS66dhoGXT0Zyb/+H47v&#10;CeNEcxNSJ44h1dSI09s2IHvGtRgxOBt1z/wGnzZ9LEZjQS5u+8mtmBfbiSfIQHNukVeKEGehz8v3&#10;AZEYmoTLrHC5PKjWWH3i2F/rgc/n4c4RxNknXO6VlDW9EpZXaqCUEH0cZrTxej26id7EfkjGHAB7&#10;diFiNEnLn29OIAEjwxAjwSxC6S10IQjijJHYn0CO1wtPZBc00oAJA6nv7sGuiJFxV3veqr9bGoQI&#10;E6QJNW5CJ680JK3kzEVhpfw/AORieoEHqN1vM/lqFScjXO6Ft6zWQJ8NY1M14Mtn9+bd6YdHMbLY&#10;x2uHbqI+vh+18KBgOhdHbiEW+CKo2cHnMo6q1dXw5d8Jt8fEuOPxCJNw3YQyUaZd9ZtXGoSfS0tu&#10;YSVC3Ire3OkF8KAW+7lJNW9RBVw+nxqJHVL5uCUP5WKcnUedSNPM3+aVIuj3oHq1NMEvvEshLx8+&#10;RBCTX6bkyS/NSmbVaCLYY7od1j7L1El7ua6W2q2sltr5Avm6XBQu8HHvfHkoDfgQkduT43h7G3I9&#10;L9W9GxgSLkdZtUdo62euPp2Th9KgH57q1Wn2dzah6wuYr+DXk4c7/R5EanbYyN2zi+VYEd+Bmogs&#10;Z1lbV/OTh9IQv1MhD2zKROrk8f2ohQtjnLQfy/GDhZd7vSir9UE39OiwjiuvlDc+CWkWiVehxFuE&#10;CpcPptI3vA4V8MAqWfEdNYh4CsCKURin0pTV5mMwT5r916YurdJvN341xSLwyJmzw7K9pTkWWsWV&#10;W4hKbt5DTLOIk+fGq1aj1mNVJ9ICcF8+kyF5d8LPLRKP768FPG6wkrLT2Zz2h87Ira7RZaNPb0Ux&#10;+GS1IHnibxg5oT9i71ShKfYO/vnaKnzuu78Xb3HO7jVw37WcHU9zo6Wyu+dd/Kx0J7aiFQ+Wdm63&#10;z3333accsDH42PMuqjcC866dKpzPxW0/WaYxBDVvqFDzxu+G2b0G7rvW4CUuXN7Vsuvp5ZjPG452&#10;r9HemwafvPUWsgadhwumTEZyy+tInjyB1MnjGHC8DamWQ0i2HUbq0+No3xrCiPx89P/4Ixzc+hcx&#10;GhtyMckN1H6kptk03yLN1ZgvX6fs5IrjpR8zN3LPrlDLxXGcRKfQCGiHuPMLtMpKfAdqUIB8t/Y6&#10;hMvh9XqVQ11pEkdViRfl5VJ4eVhSPNRrdcb/HVxcmkAWl/ocmsDvKuFyL7zlVVy5liMsDcBGZRwu&#10;58ufW+kYLoe3pBzlJdx5TZvQr1jdX1Vi0F5kxZR7jq6BGBCvwupqj/IyqqazHOF4FUq85QhLSol2&#10;omQ/l3chjSZtOs6lWzmk1X/plqcmLn4FYbhce228CiVK+lg/KCkv58rJYT0ZoLlWU9Z8uvl+Kj2/&#10;qkoNL6lCnK+3s7oaUkJewT/pGngiIWxVBpQ92BVRjTxmk7Sa84n9SORcA9lOpKUZiQTguUbn6Ikg&#10;iF4B2/U3JmcSrvFEEFKFAfbsiqhGHjPjrua8dX/ndwQRThkFt4ebRHeMpF9yw1a8qkQaxxzEmR9A&#10;KFSJO0V9Vpi4YsiTKA7idcAoNzcJkjsGLogGHgNjUnwHaiI+5OexSRTDCVjXAizwRVCxwnwM5sd8&#10;ppsz/SFcLuhi4XJlLNdMlGmwSIsRYxYgGAqhNF8MYBjqI1L5KPOvmrSkpw+Vb+ICNBNpWnKnF8AT&#10;qYFQJYaYv1uxyUbtwrn0dU5A0ItL1iHG3YbcQizljFThdRWI+BaoE6QandpaHwSgnZzLK5UMlOUo&#10;LxImXkU9VdEN1Qfwer6pKm+q8+vjYzq2GpFp3fKE16Eiwq8Ot24zrD658lMwqs9OYFEfhu3fCr5v&#10;cP2VEUa5QX3Lu8CY3VrauQigusyijjRo3w1s67e30BRDRDTcOF0I2xSz2BUhYDl+MPIDIYQq74Q4&#10;9OhwEJeK1kCkZwwWBEMImQlfhFFeBgSWFgjnteNsUywCuMZoDL+KoclSVvPjs4TZGMyj679dwzL9&#10;lsSxP519GHbtzWYs1GAXF4dY5jrsnhuvwoqaAixd4NKe18gXVhaiAaxWapi5Y1xc+uLYUROBp2C6&#10;VOZ6ueSkP2jl1pmhTxp9eIPPyfhL6EjGkDVuHEaOOg+nP3wDX7j/j+ItGp5dIU/qq4fqtutd/GxF&#10;g+IybPvYFv03YzAVPyyfhpnIxiOd/L7Pjh07lMPK4DN9+nTNYUjzAdQiG5Ps0rF7Da57Zhhe5N2g&#10;Pf0ud0EDHmy8kblJWzoOz65gRo9rrh2HrVt3KkaNXW80YObMaZ16STz61nYMusqD1J53cfxIAp/s&#10;2I3U+3U4/kFcc3SkgNN1tbh46hcR/9trYjQ25OKyccDWRqmHavK9DC+OE/Mtw4x5Ltld3NJheLB0&#10;DXbJu4ckV3I/nJxOnETaSC8SZdVOt8ZyjJqOAg+3Sm9HDVAwXbLey4RRzm0tDQV8iFSs07x0Vde6&#10;2XbZ0lGoWsFtuw36UavZfRFBRSxf3c7LrV6LV63gtjFrVxcSXaC6BliqlmmZdxPy5S3RvKuQcLlm&#10;27POpUSkGlggb3cW24RLmISoRg2Wcu1FXpnKVvTw7cPJKrb4jhrlJTcs+00PhRAKurG6qAIRjxuj&#10;5MkJXrlT8i7lR0mjmH61TWu3GwfgA79SMr3y1LhfdNlvf+Zhxc09R77Xrp44tFvZg/DXylvgBZc6&#10;Bu5MIhUxNV+RChStAJbKddYbVkMm9iORk4MRmIRrPAnsikgjrpE7J4NJWr07J+OV/ebu4QiC6B2w&#10;PpozAph0jQeJXRFJ/5aNQfJlJsZdzXmr/s4MQvqdQoQ1uShc6kdtmRdFFRF1h4UhYayrkCcQ2Jiu&#10;TsKyyQU26WUfZ16elT7MTbDkjoE6/WEfrxO0kyLyjooiywlUpucw40Ju4QL4TIwSeaUWOxJ4lyyh&#10;INy1qj+VvHztSuTwpmplosZookxGmxct4XUVmgmo3Lw8wzhgqY/koTQUhHs1K5ui2ALNamzY6UMm&#10;+TWcSJMRJi954lWrUQ0f2Nyq8eSXjMa4h87pnLJezFz7hBBaAFQLM9C5hUuZy5+SEpZfZZm74Ooo&#10;4OJc/4yC2wOuDbOdZGJd5pUG4KuuRrXHj6X8xGtePnzgXIDrjGjVqIgtMNUhGZ3T+QGbulVgefL4&#10;79QZ5UzbjAW6+kwb8/rQtn8nrrqg1GHt/jirD14mhDehWjf5y+SnZndXpfQeY/CdKhVe7rKdFPJ7&#10;UNDvAc7wZKwz+DRLKLsPAIxym+9oiVdhNWdAie+vBVCNMgMjoTFm4wcA5MFy6NFhFReDGQvLrCfF&#10;c/OQZyTrJOJVq1Fr0E9YG9G2DV7ejXLzpWgtq3MLKzVu8azHYFj2X8cIdQnL9GvRjl9NiEWgGadt&#10;+6dFe7MaCw2xiAtg+SzxMr1EMychYPfc8LoKuIzuzyvVjbsutWFiDN8w80rZ/IvXC6+XfT9KXcCS&#10;h1KNRxYn/UGUW2eGPmf00Rl8Tn2IzNybkfjHLhz9YB+uKE33GzDs+OFkKXB3GM9iHHzS7xGzb8Q8&#10;/uZu5r77dup+y4fMjifUoyvseqMBmJWHawAAubht7jhgY5j75k82HrlF2i00uQCPuFtRFY4Dk/Mw&#10;LxbDlmZIu4qyUWgliS04eeQQzhs4EIg3AidPYvizLxoeJxoP4lSsFuePHYsTB9Nx76Zn1xsNmDm/&#10;QMo3cM0t0zBTk2+J3WE8656G++S2MLkAj7gbUG3gJs5xnET6yL5RAy7Bj7gTcjG9ANIKRPZCrQp5&#10;Ga0AZ8qRFo3SBe4lI7cQlZqPxHGGKUG50SoLbPAlugFlRZs0aCsrFtnLhIJmwDda8SK/BMtwxgad&#10;ssCt2tEoL4Jy6Wh1FTfRE6/Cav6FN7cQC3xC++Nf2LjVfHrF1bpN84YRzYuSw/IMb9IqsuK2fTvU&#10;ew2ULct6khFX33BudMSX97w74fdoVyKrz2f5UuIxeSk50/Df7dFM9CrGIOjcNqno3TkZfecDUHcB&#10;6KIgCKJ3wBt6J10DT2IXmA1YNQZB2vVjZNzVnLfs71YGIcKS3EJUShOIPlcMRYYTKtKqdG7yOXc6&#10;txtd2QkjXe4ozk7QE/Fy3zAI+Niqe+0uAN6gBbBdB/rdQXJYqYk7W+2uFOYmRkEzaRzGpmrjXTBO&#10;iVeVsMVmjtyBWekjzC1RbIE00Zy/STfpaqYPWea3M4TL2aRaZ13MdEbnNNTH1GCG5PInIqQtvEk7&#10;Eaxxw6O6LCvyeuH1rgAKDMonvIl9RF5n2NPufOEXXzG49zkDHZLRGZ2f4ahuxbLjMGszPUp4E2cw&#10;lPt9KfJ07b8z7tS0MoE32iqIzzclgooificP+66Mzo2lvHjNwUfazyz6scI5zDAX8QWUdtkUi7CP&#10;0SsyOt1vJPcseaVSulwVKOpMuuTdHWmXlYADWZ0WFv3XGfq6dIpu/IrvR61kHJUN1KiQv4HWC5D0&#10;EraY2njhiC3hcpQh/bISYS7kYpJRPYT8TQ53LprhWG51L33K6PO3Ck+XDT52NH/UArhzcKlyhrkK&#10;6wlEg0+nGXEJXGjFHkv/YnHsawBmjrUSRMNwmfJiyHbLMKbCN0syADUfQK3bjRsMXyDt6Wg/jVRb&#10;G1JHW5GZ/FQM1nD6dAroAFIZp8UgG/i8sv+3PvOkurOrdCe2ogX7hPJq/qgFiO3EdcoOsCfxYEzr&#10;Jo7hPE6iC5gq3dbkjnExxVN8oVbQul1bUSOG8+SisFL6qJusTDpVUDSuD1ajVvfSQ/QoGpcEK2BZ&#10;zchDqfyRUfkehwO+xr3B6lr9ahYL2LZmbjWMZPTQGCpNVqtqsW/T8gc0dS9BjmDp4lcMeYsqEDHd&#10;tp8GjuuJGU71RlybFbDnBM2I7Eqoxhxuorc5kVBdMzly52RmGGI0R3Zpdg4RBNG7YH1UNuZwO/+a&#10;E0h4rgGTBtIuHb0w0Jy37O9m3wcj0iO/lO100Ex4xtkHqOFHkJ9gzJ2OAnkSuymm7ITRYRinFdxY&#10;LE32GJJ2vAytz3stygQevxMkvA4VEdkYxI6yauh21StIk/va3QvWu1I0k8bx/ajldglY7XAwyku8&#10;qgRFFYA/qP/GojHm+gjT6/SGC/ud/gb55RcZjXKbf/vAyK2S9MFx7Y4IZjAwcw9ktUNKi4XOqdPH&#10;TIwUo9zwCGmOM0VTfd/yso+4y254mK4u79qoxHSIdSl/R8F4Nwy/WKkpxhslod2hYJbmTuv8NnUr&#10;0xSzdnWUJpr6tNgNZoZRX2GYt39rtPepu/XY93fFyXL2IXoTGanBo+46kw9xJjguf0C+kwbQHsNk&#10;rIBguDQ0MIZRLhm4NDtSSkOahYt5d/oV94+a9qvMZzgcPwS6GhefrnQw3d1hAi/vmrgVuJ2X1SZ0&#10;qf8a1yUs0i9jOH5JRhUlKmlRKTN6a10eKotAbNubEV2MS5OudIijanVtWh6B1HGEX2AqGbB1i1od&#10;7uA0wLnc6l76jNHnL7+YiGl3/G+PGnwAYMToYUAsgQ+VM3Hs0Tij7T6eeGKaeKqTTIVvFvDsG3r3&#10;YrueXg730+8qRhzF5ZkhvNGCGTZkZBdvu8IxoJOu3QCgX/ZQnGioR8egoUi2foKD37rV8EC/fsgc&#10;Mw6tdXXIHDpcjMaa5p2oigGu0blKvmfOXyjs7tK75Rsxehjgnobtwi4w/ptIDOdxEl2hk0qltPpv&#10;3TrVtYQGyd+q7KaqUvQDqoOt7GKKJFtltsJ2JJC3+EruDUJLIXqdJXoW5idcdq9XCdtq5l8mBVd9&#10;psjf5pFfNnS+hR3Av2BLq4TYe2EY6yrgTKGxadOKGwbxJcgx7AVYbc/qS7ezCRJznNcT5xZCxGoy&#10;5Jwggf0JD9TPbkyC1wvsiuxBZBcEI49+kpZN7ErunMwMQxJWH3UnCOLsk9jPGXoBTGLCAHv0wkBv&#10;3G2OYFciB9dIPt+s+rvZ98EIGzTfrOPgfMJXlbBFFqJ7EXAu3sKbqtVJZ9s4LTDcrSpNYHclXgU2&#10;KSLrKrrvHEjwO0HYzmBRX2AuY43ndpgbOk/1aqxT3rmtDRTgJo3DkitnZb7L9Bs34g4FecLMhUBa&#10;+oyFPtJpDPLLT5blTkeByUI43XcRwuXwSu7XRLUvj213MTC+2X1jg8NK59TpY1Y7uLXkMkVT2aEg&#10;H2aLlUQjVbicTZqW5sntSdDjFaNrGJuqjRYFypikudM6v03dSoQ3VTs0uqmw+uQmKONVKClnE7uO&#10;6lNnpFMxd4XYyfYf3oRq3tAn79YLs+/vaifLpb5qavRNB9lNXTp9/ExgMVYYGQVFA6dXcmstdnJD&#10;WB3LRvpQSDIMWY0fNnQ5Lou2Zw5r18qCgqIKRKSdXgbDkqE7tO5pU3o6038Z5nVpl/50xy92r9bl&#10;YWVhroP2ZkZX4zIwiDshvgM1EW6HX1m15NLQQN8xMeKnPb/oiO6UW+lxzht9jiY+xF9+MRGeL/8C&#10;u7e+0KMGHwDMlRkasGqD1GJ2hw2+6dN9iIafJ56Yphwy0+9TDzOYe7FXMV9ON9h3Z+ZsVF22XXMt&#10;784tjpde4N29AYC0mwcAdtfgwRjnxm1yHubFdmLOM62SMaVzDLn2Ohx66y10jHYj2XoSA4YMEC9B&#10;sqMDyY7+GDDejcb3NyH3yzeLl1gQx0u/3omtnJu2a64dh63P1Ciu15o3VMB91xq9KzYpj0/I7tya&#10;qzFf870nFcdxEs4RPrKp9UOdDmz1X3W1uIqLR34hkXxCm8JWMKiKBFN0nQ4UioIvrXokzjDySk/J&#10;R64p4sRI7hi4xFWTpqgr58LrKnQvcWbU7o9Lrl7klzXmK5y9uEtb/Q0/zmqGSZvuJncGefnab1/F&#10;q0rU/jrKDQ83mRPfUeO4HACn9aT/ALPykVxxMiS8DhVd2mJ/hhG+2wMAIzzXALtC2MW5c8KIHORA&#10;+2F37PkdKkMJeLwz2cRuYr+FOyez3QEEQfQOhO/2AMAID67BLoT43YAYgZwcIBLaqnxvE9iD31WG&#10;kPB4MXMEbPu7lUGIsEAab9Rvz0ljrrTIKFwurdo2mYhj434Zyqo5HcMmTmuYzivfyxZSSPd1KV5G&#10;vGoFKiKq6ys5/VoXcfz3KMxcrdl8WD63EEv9QDX3ARitgcJAX8/Lhy9SgbIKwZWzFJf6PRhGuLxI&#10;+5HtcLm0Qjrd1f/m+ggzOHHfKEpDHxEn8MOb+PwyQ4bORY/swk1e+R6vQklZNXxmE9x5pQbunlT3&#10;Uk7WGTFMdE6xzcV3oMapQijVp9pc2U5w9ZNH3ErycLn226/yN3M4d8lL/R7BbaBkdC0rM/geCP8N&#10;S6s6M9P5JcOO0ibY5LSMdd0C8uSn+XurCXmlbJed3NZzC7EAZQbfTJH6n6Y8bOSB7jtI8ruS2P4N&#10;vkejg+3C4l0GKrKrrAIR3WR5E2KmdZAOJq6tewGWY4VkoGRtUlpIqpSv/I5o5L2B7cJT5bP0bmlW&#10;x1bjR9pYx6W8swH2bc8UrZEhFPTDI+30Mi5G7j1bMtrKbaorslpPJ/uvZV1ap99y/BLm1GR5aZo3&#10;y/aWJlZxifMtnS1z2T2cfAR8AHymxi/NHIa0aIFVlSTLuPkN8dt+6dFdcit9umz0cbkMTGMWpHu9&#10;HWuWz8B1dz6Hiy+dgEP/2ol3NoYRPzwJ77+8AQ279nTK4PPsCtl9F3/IE/ZT8cPyaYDsuusFYJ6R&#10;e7cR01DobsWDpcZGATumT5+uHAsXiqEqO3bs0BymjPDhmedvhYt3ObYCeJHffTL529g+vwVzZNdl&#10;mIbt90jf8AEAjIOrUbp/RQPmLeV3rrDdROC+d9QZsr94PU5eMhqH/rYJA77iQ+pkP2T07w8ASCID&#10;yWQHkDoPQ79SiIaN1WgfPBgX5xeK0WjQ1ueTeHDcrYj9xKe+yGryvRzXPQM8Uv5tztglw+q+Vo6v&#10;dCcwf6H0vSdpN9WK5cyw5jhOwjF5pQj6a5UPD5oOZA7Iy2fC33DsldzGsdUBK4AFfotdAnkolfyN&#10;Kq4GXE78h0r+mmV3YZvyEfBZr1gkuhe2bVxyE7ECWOA3d/eB3EJUBlycT+gy1PqXGioOGuRtyVL7&#10;2JQfgM/WfQL3sqRMTHBtMVKBIm8Ragr0K35MMW3T8ss4/0FPb+d8Flv1T6EcVqAABt7KDbGupzDK&#10;OeUwt7CS+YCW0qDuXmK+3l2y+zmrCY/eiOa7PRIjPLgGojFoEr61/JvICVVi2bJl7Ph9At6S5fiW&#10;4gEuASCC38vh0rFqa7O0owhI8PcvW4Zly36HPeqTCYI4a2i/28MYAc810BmDJn1rOb6ZE0Kl0o9/&#10;j4S3BMtlYWDZ35lBCJHfC2GrwNuUCSOkb4tUl6GoIoLqMn7iTpro1bioEsbc3Oko8ADQTCpYxWkP&#10;+3g90zc1E9+diZd3c+v16lcR5xaiMsSNt5LOhIC0ytfwg+wMceJbJLdwgVZ3kA0UXkm30X3DhU1k&#10;G+n7uYWVCAWg0X3KEJC+ScJgE+/i90CMV4yLmOojuYWoDPjUlehltc7dxuWVgn16gd27Gj7timmp&#10;7MG5zWNFr054yotueNd6XuE7TnmlIQQLajRu1GoKgvrdBmaY6pzQtDmv1wtvUQwusdpMEd65mKKp&#10;5C2v1ETPU1zZad8ZcwuXMjdvnIErd3oBPDCalPOhACv0cfPY6Pwafda7CW7+Y0Z2dduFb7/mlYY0&#10;+nmZbE+KaL+Zklcqfd+Fq/cKl9adlHYnn74+5N0y2vZvNGkt9ivjnQzsfd1gstzUNZhsvHL4bTJp&#10;0aXGPbXSH5iBRMluuFzjwt1sV2N3YT1WqEZer5fJbeUbNrIhVZDVLO3MLX1BjZxfe5lvPn6kj1Vc&#10;eaVB+GvlNNunq3MIdcq/ZxdVAPy7vY2sTq/+O9l/LevSOv2W41deqXb8M5NpChbtLW0s4hLnW2zT&#10;1UmEvqzRJYSxIrewUiMXy2p5V4vaeQhbTOVWz5Oxfv36DvnHnDlztKEOWLt2LYYNG4bCQuuJdwCo&#10;qqpCS0sL7r77bjGo0/z6/nFY+IOXcHT7Yzh9uA57d72P+MkMDBw5Er5H3hMvP2fYuVP/PZ8nn9Tv&#10;/Dlj7F4jGYnMDRfNGypwXeONiGkMRenT8tY/sO9/Axg+YBBG5Htxqr4Wp2prkTqVQtZENzIvnYD9&#10;G/+E/Z/sx5TvrUDujJvEKAiCIM5h1K3cRit7ZNRt250zfhIEQRAE0TPEq0qwbkylg4VAWsLlXqx2&#10;G4//nY3Tjp6K94wSLod3tVvz7Yt4VQmKYgt0k8kEQQDxcBjIy3NmzDsbxKtQUhTDAnrPIQiC6DRd&#10;NvpAMvwcP34ctbXmtiuXy4WBAwd2q8EHAL41aziWfsuHCdO+ihPoj/c3PIOjzR+e0wYfmBh9AGDa&#10;tN5q9InjpR8/iT1zl0k7X7rG4bf+jrqnVgGJj3Gp5zpk5o4GABz/qBG1729BMnsIJn1nCRl8CILo&#10;o0gfbYTPwKgjhXkMPuxJEARBEMQ5Shjl3tVwO9398RlGa9Dhvn+hGHjYudgCY9c+BEH0bshoSxAE&#10;0XW6xehzNvlmfg4y+/XDDROHIXdIFi794q3I+/cV4mXnHEZGn/vuu8/ahVtPYmX0aa7G/NKd2Drr&#10;1i7v8uH5tOkjHNxcg4+2vIaTh5vRcaod/XMuwugv+XDxjTdj4MVjxVsIgiD6FGw3j35PuC9AkxgE&#10;QRAE0WeQ3FB5bHb5EjLy4hgJfiFMvAolRRWI+LTuqQiCOBeQjLgRo4VvBEEQRDqc80afvsr06dPF&#10;U4D0DR+CIAiCIAiCIAiCIAiCIAiCIAgRMvoQBEEQBEEQBEEQBEEQBEEQBEH0AfqJJwiCIAiCIAiC&#10;IAiCIAiCIAiCIIhzDzL6EARBEARBEARBEARBEARBEARB9AHI6EMQBEEQBEEQBEEQBEEQBEEQBNEH&#10;IKMPQRAEQRAEQRAEQRAEQRAEQRBEHyBj/fr1HfKPOXPmaALr6+s1vwmCIAiCIAiCIAiCIAiCIAiC&#10;IIizw/jx48VTGminD0EQBEEQBEEQBEEQBEEQBEEQRB+AjD4EQRAEQRAEQRAEQRAEQRAEQRB9ADL6&#10;EARBEARBEARBEARBEARBEARB9AHI6EMQBEEQBEEQBEEQBEEQBEEQBNEHIKMPQRAEQRAEQRAEQRAE&#10;QRAEQRBEH4CMPgRBEARBEARBEARBEARBEARBEH2AjPXr13fIP+bMmaMJrK+v1/w2on///tiwYQNO&#10;njyJuro6MVhhwoQJyMrKwuzZs5FMJsVggiAIgiAIgiAIgiAIgiAIgiAIwoLx48eLpzR02eizadMm&#10;jBgxAoWFhWKQjqqqKjQ3NyM/P18M6lk6TiEZXo7DB44jdTqJwSNOYND0R4DMC4ULY3hs6T/wsnAW&#10;ADDmCqz/zrW4SDwv3YN7/wP/78I3sDhwAPllt6FAjDpNbr/9dvEUAOAPf/iDeAoA8PDDh7BkyXDx&#10;tICYv1FYtaIAkzXX9CJaWpCxZw9S77+HjiMtSCGFjkEXIOPqPPSbPAX9Lko3vxKmdWnAvhrMfgq9&#10;u5w+kySweeUSbJvxMB66MUcMtEF7b2LzSizZNgMPP3Qj+Jgsz68F7n74IWgendiMlSxASFMUweKX&#10;MFa8nuh2osFiBFCG3xZNFIN6BqnONcsdJtytazOIBlEcAMp+W4QzlDKiD9Kw4WlsbByLWffMxjht&#10;AJ7+4HLcM3scgBb886WXcXD6PZituYid/+Dyb+C2q8H9P4y/iNGwAU9vhP45BEH0Dho24OmNjRg7&#10;S+znDdjw9Ae4XOq7Lf98CS8fnC7JBpWWf76Elz+4HN+47WoMs+rvLf/ESy9/gMu/cRuMRAVhRhTB&#10;4gC2yD81eoFVmBUO74sGUfzSWCGMv/cGQRcxj5fpu/oFnTeU/RadV7PY81D2WxQhiOKA8mQBMZ0O&#10;SWzGyieBhUZlY0M0WIyXxmp1eLUMOpkeWTc1zOYE9i6BzVi5ZBtm2LwniPGI9aANl+K2iA+Q9dMt&#10;urhYUDEC+03aWXdiloZoEMWB/Swfh5zp0WIZqZiUtfRszTU50L0rpoNtGg6ZtPsb2PuL7f2adE+A&#10;9wt1CL0lXmshI2SMZIVhXTgoC005ckh5coT4TmWWftP37b6GuWwGhPKyCoNYD6w+NaLdsp6sxg8V&#10;I/mpxyouIV2WaZJh9zTeppdfLNhOtto8U1OONjLVqj6E50xIp+1a1qV2nBbjtRwTdH22K/njr2nE&#10;bSZtRMEqLlOZbIHdc23nYbR9TSxHjS4kplfAqj7E5+jGvC5gZ/Tpsnu3U6dOOTL4AEBhYSFOnTol&#10;nu5xTr31IE4fz8aUWxZj6m0/wvGWJBLbnxQvAzAEgwHMW7oMseeFY+XXYFyU7J7B2QAGX4ALcB6y&#10;BwM48gYWL30JNUfE653xxBNP6A4zHn74kOavIUfewOKl/8DB+QuVPG2f/ynuX1qD3eK1vYCMvXuB&#10;3/8eQw7FMforXlz63Xsxdn4RRt/4RWTt3I7jT/8Gp94Pi7cJGNXnQjySuRd3PP4GDouXG5GdBSAL&#10;9u+6MTy29Dk8tk88T/QEic1PYW0dkDV0sBjkgMEYmqXeO5j9gBiT8fkEat/Ogs+XhbdrE5oQDB6K&#10;LAB1azciqgnIxiBkoVNJJdIiexCAQdni6R4hGixG8ZK3URgMIRRSj8DktVhSXIwg3whYwnBmUkb0&#10;TVrQ/kkOcnIa0dAghLR/ghy3rKG0o601B8pPBXb+858bK/0PXDxurHgRIMWHHLeJzkMQxNmmpf0T&#10;5OTkoFEvDPAJ13fb21o52aDS3taKnM9/DmPt+nt7G1pxMUxEBWFIAptXBrDFF0DQ74EvwPSCpzYn&#10;lLAmf1DSGYLwZ63FEo3CYIRVnBzyZImgu0aD7N5QKISAbwsCyvOs4x08NAvw+BHkdJxQwIctgZUQ&#10;H+2cbCiq2ozFmngBHwLKsxZjhqxr2ZYPx4kE6iZPxmXieRvkyTHte0UUG9fWwRdQ09MZsgcBkMpf&#10;ezyOuZfJ7w9W7wkJbF5ZjEATVxdBP5oCqq6Z2LxSEx70Z2HtkqDwPmLAjJvhA9B0VKzQKN7bAvi+&#10;O9eyLBObV6J45WaId6fFjMUI+j3YEuDTG0UwsAW+gFRGDvXotMo6sRkrA03wS3q8tsy074rpYJsG&#10;vt1LdemBB/75rIXZ3o8ENr+6BR5/EKHQ43hguXhdEH4P4Cn8kmXd4fKr4al7G/zrbOJoEzweD7a8&#10;x7WcRC3ervOg8EsWsdnkyZZoEMVL1mJyQI0jMHktlhi0rUTt28jy+ZD1dq0urC9hPVYksPmptcjy&#10;B5UwdTyIIqgpywB8WwJYqYSfQKLOo7T7UCiE0GLzejIfP/hrjOSnHqu4osElWDtZbvdimo1QDSnG&#10;r/6sjOosZKv1M7XlaC1TrepDek6WLJ8DmLx2iXaewBSbukxsxlNrs1hdBv3IWvuUMjbbjQmJo02C&#10;nJHlixHW+WOXyIYcOzltEZelTDbB9rlsLDEfPwS9LOhHFl8/0SCWrJ0s6SZiPxSwqA9e35Kf09Ql&#10;XSo9umz02bcvvVnudK/vKgM++BouuWouxl9/F/r1648MZGDKTUuRao2LlyqkTtSjvl44GuNoEy8U&#10;GV6Ap54vwdeGCwagbsLM8CPv8LHa6bN7+17smHUrnr4+U8lT/+vn4BF3E9a96cj8ccbI2LsXqH4N&#10;w/9tOoZ99Wb0O9GCjHe3IeOf25H1SRtGz70dI4dl49hLQZz81zvi7Tq09ZkJ33/finn79+Llbm2K&#10;nPGP6GGi2Lj2PHg84vkzQHQjVmd4cftMF6KrReMOAHjg8WwwVIiInueqkhBCJVeJp7udaFB++V6F&#10;mzK1Y4VrkTwpwikpV5UgFCpBz6eM6Lu0I34oB7NnexATJnrb4xmY6h7CfjTswV7k4ELpp4J0Pntg&#10;G9DSikPIwehhxlpNe/wQkHMhxCgIgugdtMcPIWf2bHhiDdBIg/Y4Mqa6pb7bgD17gRy9MGDnswei&#10;zaa/t7QeAnJGw0RUEIZIE2q3u9DSzt5BXItC/7+9cw+PqrwT/ydcQookQYgRBYFkgjlYo3hpH1sb&#10;Qc3Iyqi1Fk13K16ASC3ScZX1R3TtzUe06+gWUBYU2srQrXcFpZgGLAlqZdFai9oZTMgQkm0iJxAG&#10;aoCQ8PvjPWfmnDMzJxMuitnv53nmeZJzec97v3y/7/f78kR5IVBI+ZJqFpaZa7FMSrwatO7tQXjp&#10;FqYiHKygItCKz+ecHBvC+1KPmqNM9aPVbjHmJz2HC520W9fDnqn4tYbEjU9Hgt4cD7ejG+imI/at&#10;ZvQj2MwT3vQ6vtLxPa/ZY4QJVlQQaPWRkHXkMhCNgux4fI6Y7g7bXFH9GmlJJ6Lh9axs8BFYWEam&#10;+W5mGff6NWpXK6F4YfkSqi33M0u8aLSSoMtxohdT6oPwBocAPbyFKnyUjnOXfyTfINdL9GYyyyrx&#10;a3EhsCkcnu0x8qg382i3vM6/kgXVC7gyHygsZ0n1QsqMeXzaeZYObnGw1vvIuzz9swXgr6RssOXD&#10;bu8zhJx+4Dk1k0ikkR077M9VPTCNBfipvCLbtewYOgGvFqapw7ygU78hA+90L1qV2UcAHU2ENS/n&#10;ZruElk6aUhJXYs32xNPhmR3A17CS9bYldZj1yzLwTi3FE17muNe3cB0r9Ho212l4SzKJRDIpm+6j&#10;LqYEu5h51dWWvPRQ6oMG3ShovZUGPJxqXb82pyont/FD3U/dfzpxD+viedVUz1b3EuLsRK9hfkUl&#10;K8/y4XPeMwmvZ+UADbdouX5T30trrP/voX9wLY8wW2o1/JVm/+xhdnU1Lno2C+5lqddvpk7zUpKp&#10;xoTpvrrY2NzTmNCxPYxWkG1pty7jkWv6DOV/5UrO8qUsjThuYfWyT07nu3rNalpdhYaOeVlmCaqp&#10;qY/qe1tBKyA7WTt04FYeSnnuI2DWt8wyFroq2o4tR630OZEZ+Mm15F3wOANyMmh+73d06mE6ddW1&#10;9B8wyPl4+myrouy+Feq36qP49e2v8C/f/0+e3l7H4p9+wEb28O8/PXJrHydPJjNOMnBT+EAdm96C&#10;W75WRKOlNUdbsvD95Mf85tvx/X27Nr0YT5vVGmZbFWX3VVFluW9atXy8agXzrIqjbVX2d3tDezus&#10;W8/wb1zISeecRdcbL/PZ3z6gY2cr3R376G5t5NBb68i9+CLys4cSXf0Mh9p2OkNxIUpLYw5nFkFT&#10;RzyGKdPtZPc7zDOfi1ly7aJqSRUrgBWPxfMl7TCFXhEOBhgYqMTrvPE5EN6yDs17LoOLS/GxDutG&#10;KBPvdD9abSDNHRzCseSth714H34LTAGIpRASdiOGg1RUVMR+1l0z8yvmEwzOj9+3FqZew+paDf+9&#10;ZWRGGql5wgwjSFiv4a4pD1DlmYpfq2W1GeZbD+P1Psxb6cRLr2G+JV7xZ9VOz/nBoOW+++6XcDBZ&#10;OM5vWHaZGGmvqYnnzfwaXcXRmU/C50v7HtryTuek0SVode/z13bzxnb+ttVQ5gDtnbuTCmlt1ztb&#10;aMubgKknstPOnjbQSjzuwgJBEL4g2tnTlsfpJ42mRKvj/XhnwPa/bY0pc2jvZHcy5a7tunt772xp&#10;Iy+mRBLSYyRFWohwQ3ys1JsjxvorSkuj+TdAlI4uIKM/Q4wx3j5UzzfGbrcwFblTAlRXL2RqQeyS&#10;Qt9LBI2Ckw0Bxr5OIGIIUXoONwF9H51ARuYQS/wUzvlNOHh0cwa9Zj73rwXW3h8P1zp/mR8kON/6&#10;jTBbqjQKTg458lIJJu3/m3OfXKYEqqleOBV71oUJVtzPWkI8PquC+c895bBosYbhiFewRs3Xepv2&#10;D+xzL5PwlnXgK8Vj3YAabSGrbAHVi5QlTrSl0bZBNaoqFv1NixZrXG35oVNc6oPwRpvFR3hLFfhK&#10;KdbNuaRlvmnMn4PrgsxZHILQYubMr0F3zl+tc8xw0B6GI07RlizKKv1otasJBucTqFXCsZgs2jKP&#10;jr+fZB7bE9ue5QfeH/DsNpWHjRZB57Z3/kBIu4Kv2YRwHxCMfceIv/HteBmptntEFk/h9ays8zG9&#10;LCu1wNWGTs38OSwOwZp7yxOt4MJBlXcLyshqiRpxta4VLP1MNJvTPNDQasa6g6awh9PGnYtXM/sI&#10;0FsbwHMa2VFVb+zl6/BsQOo0WdckwaClPuj1bN6qhMBW3YPerITjd1mF4+EtrNO8nDtYKSvXJSzE&#10;7XFMiNuXiNRjhaGIw8Np2ca4cqAbwk0YqgCaIxFLXup0dgMZA9W/HdsJ001XOvXNdfzApf9MQg9h&#10;6c1W5dNb/HEN+CadF3/fypCzuD1YTfXsUrqd90DVg8BAApVOaZF9nHX9ZuEYighR16z+dfYPtvHP&#10;rTzCW6jCw6lZZv/sLB83nM/ay7KjKWy0TdWfqc+qWuA6JqDT2gB0p+mByy19wJCzbidYXc3s0uSl&#10;YcMtrLT65Dg9flevYfnmydw73WO/Hg5a+mvHvGzbO/whpHGF8dHCMUUQqkNVg22884cQ2hVfM6wo&#10;7fMAt/LQ6zcS1grINgvTkdbjTZ9V+sQUPoPa6erYQH5Bf+r+/BqtdX/mr79fyPApDztfibHiMVOo&#10;H//F3XbVsXh5a8xl2J/G72WFeStm3XMRD/7yAkrJ5Re//FduTnCS3TOzZs2K/ehB4dMju/exnVzO&#10;zHb2Ls5KXsUNq/N43uoGbVWdupc7CGjlkT2XKTdp943hpeVK6XHJZWN498OGmFLj409aKb38G8ld&#10;RfRAxscfMzhnEF8pOYuu2rV0Heig+8BnDPwsSnd7G13RXXTv/4zOjdWccumlZH7aymfvv+0MpgeG&#10;MmY0vNlsdFW2dP+Y58dZ0m2jjsWBrXzVdBd3Xx6PBKr4mLHcPP8abjFcyT349d6EKfQKvYbVrX5u&#10;8ETpct477qjFpPfcbKJ6MVP9GlUJk03oyi2j0rL7Tvj8sO4Ide4Ote9GDBO0mA9XB3xxt3xDchhE&#10;A7Un3R4zv7Uq8fT6zWz1Tacsq4XNwQoCJ5lmuuewunIlDdo5jNMHU+LV2GruFrK4pXCPlzJ5jplx&#10;B9UCWE0mlKuJhtqTuN00MbbsinRiN+sO4m81zcFdzNWNtK/Up1jypZLlOT81ntWSuC8UPhc6W2jL&#10;O5lsvYASbRcNrYagt72T3RYlTyohrfW62r2fi6EncqAsik7Pkd5LEE5MVBs9OVunoERjV0Mrqjdo&#10;p3O3RcmTSrlru+7W3pVCKKZEEtJkKJMr/TT8vII5i0OsDbrNBcOsWhxC855PPoVMusrqVkmnfnMD&#10;vikXpxXm2cUeIpFG9jllH0P6k4GH000/1fmj8MQEPz2Hm0B4FYtDGt7z8ymcdJVlp3aYLa2a/f/a&#10;HlxC9UBh+RKU17eA4X7I6hammurbT6LW6upZ30tE8zJhqCMvw1totbqsCm+hVrsKFbWzKfZEiDTu&#10;cwgPL2ZedQD1+WqW3D0Vn9UVli0MNa+KxWuKnuiCeu39CcJyu8A+xOKN56g5m829jM7eCGgFJyeU&#10;jVOoZyW8ajEhzcv5+Q6XZmB3sQfoxaX4CLMxnjiUzqcY3dgNH3fFZLpdq2bezcotG5qf4JJyCgvL&#10;WRJzFVRtlN3tyd2zJcQpSktWGZX+ftTWNuALzMZjlYra3ne4PAqcZXcB5JbXCd9Va8v5FRVULgvj&#10;m36FEtgZhBY3McU55y4sZ4nFdY9es1y5blpicYXnFocYOjWr16H5pzLOKflL+X4h5UsM923+oN0t&#10;l17D/ECtyjuzXhRO4iqtNr5J0dhtPuVigCjjS31xK6/wJl73lTJez+ZcbwYb6nXVD20IG9ZzyurA&#10;LF+z7O0e3FKkyVRGGXl5TqvF3ZJNCGzFKfBWykjNey7ZUZ3iqX67RVISN02fp/uk44t1rAAGZoBW&#10;wHAzy/I9aGRgqHXs6DUE14JvorKT01sbgLXcH6tbLhsIXccPXPrPJPQYlkIpBwNUaX6mFqcovPzx&#10;jMuMEGnudN4BUNYd/hvwRJ3SImXV4bSySfrN6HhmVwcpekblU2XTDKoXxPuHwvIl8fbnVh65/UAr&#10;oOvVY7CB0lGW6rPDY2NAvkeLK/cc2MYEOtgehtDiOenFyS19QP74cWRGIqQoDjs9hAXufbKVnr4b&#10;Xr+S4hlXkHXAUTsvnke1tb8Go/+ooKJyGWHfdK4wPhodP5vqYBHPVFRQUVFJ04xqFsSsKC9mnsVa&#10;x608hmRmgOd0mq3K75QN79jTJ5U+VoXPgZYXOdxVx6AxY8g/dQCHmt4h/5pfOl+xkexMnwe/btzc&#10;1shLjGHyaGV21v+SS7jF8T7oNLcfAqCz/cg0eC+88ELs56bwmTp1qu2XlCEZZADdKRqEyceftMLl&#10;ZzPOMF/zlY+B/2m0nPmTyy+uHqdM0kZfzi+K/sHbO3ahF5zNLdt28OFulFVRbS6+8T2YFKfg8Mdb&#10;OOlsje6//YXPduv8492P6f6ogc8+abH9DnfDoYZ6TpvwTfa9m+TgQFeidB0G+g0AU0l16+VGuiOM&#10;m3IBpbZ0G2xr5KWiC5hhlL3Kg1Y2bYvS0niAbsOVXLPeizCFXqBTs3wzk+8tIy1r8WNNeAtVMfN2&#10;ncElDvN3k4MtZJVV4u+XxN+pcIJwMfMs5sPvflIHDLT4etXw32D0dZmn4oktjnXqN4bxlY6jZVsN&#10;q2t9BOaYZrqTmekDzTuBoeaOrIbWhEW6O4WUP2Ex4/4kTIh+tsWp5r8h1kefGo+YAyUs0q4oMcy6&#10;MylbWM2S8kIlqMBHqfGNzLLp+LAsCNHwlxer72cXoKFx5flZ6tlTPY58Ej4v2ve0kXf6UKIoQW9b&#10;yBD0msogSHDbFCfRnZMKKwmG67cEj1CCIJwYGFZ/Q6OgF5SgtYVQOmBTGaQe264afYJy13bdtb0b&#10;CiGnpZDQA0p4vdAQivrG6VQmFagoAeU6zXTDFCX7XMu8Uq9nY9hHabGeVpi67gzfimVXd7TLIpzr&#10;OVxCi5ljFTwH1uELLOCK7CjR7NPwmDu19b1EiqYz3Wf8b5szHxnRlkaU17cOtRvb5hYmQmTcDfgt&#10;Xlv0+g1keM8lOxol+zQPRJQLFn1vhKLp0/EZ/8cFxwA6ybNOpznSEVvbNe4YR6kvrhixhWHMq6ab&#10;7mGKy23xghRntDgkj74Zk9WcLbOM6T4MJdUQ+mf0Ykc2xqafdRr+ytTCMhumizfTz5fp2s0QfurN&#10;hqut2gAVFabbtQjNzc20d6JcADa2EI220Gise999+jbm1vkJzh6Xvhwk+iEbXw8BUPfJB6nnz455&#10;bMQz237mUhp5bcNUVgX91N1zNU9YFnaav5xi55w72kJjZhmV/gGsrKygcuUA5brJqoBLJw4xC5fB&#10;iWlN+X6UlsZ2VLa3W6wUjPNLfAFmeyyuCKPZnOuNb1LU6zcSNiy4APSTC9CMXfb63oihXFTtR9WH&#10;DprCpnWGUsJEIhEiVQ8wbYGHwALHmjxFmsLKrxceIy8nz7C4YxqYYe+jUmLZfAnog0vwalUJCq0Z&#10;MTdNZczwHSNXlF8ozrHCpJtYr3AwlcpFKUi3+gLMNgq9Y3vYdlZbwFdLwNVKLdX4gUv/mQq3sBQX&#10;zzPi5VnArXeliFdUR09VX0zrjrIk7crY8O60skn6Tf1FZnunUTfTaH+T1uOd/AibzZBaGh1u8VzK&#10;I/Q4QWMDZcKZMWmTWJZgHxucnzVJGBP0VhqMDQ3pxyl1+qK6nnxNmZLUYYF7n2zF9bvhIIGBAWYn&#10;c1GqNyfZMKEUgtXVQfx193C18VH9xdl4p9Ux02gvk9Z7mfyIWQt0mp3WOm7lseZeNk0x8vyoz0fs&#10;HX1O6ZOg8DnYROaIKehvv8/eT7aRee1K5ysJJDvTx2zTuzr2QtEwTjH+j7bkcmaR7fVjykMPtSX8&#10;b/5M3l0a/yVl+OkUsoeQq3+xXbQ3Q+kocydRlJb9h4F+mAp5GMqoQUbC9cGMGg39Mk8CvZjJl0dZ&#10;v2OXsioq8nCRc5WZJoei7QwYPBhaGuHAAYb/5vmkv47GTzlYV0/W6NEcbPvUGUwP7CLSCKWjT4ml&#10;e+Ovf8UEw6prwtz32Mhe2h1u+XZ17IW697hklmEBNutX/L862G5xE2c8mXaYQi8Ir2dl8QyuiJnH&#10;HhvyR3kgtA13J4E6NaurILSImeVq4Vs+cxEhquIuvCxEW7KUj1LbAW7CiUOI/75tMlcbZbl8Q4bz&#10;ATr3mZ28dVI6hMwM6O7UlcWPzUz3Q+rrwHOaZUJeNMb9ENUEotQ86GXKdwzhyjMNib6IO/fF+ugu&#10;52QiRgfKwtiMS9yqU1dbRjGs64m2KIV1P4smJ5Z2Y7bS1WGEkvqDwnGlndaP2mJnc1gFve172uKu&#10;mdJy55TqnA9Fe+tHMYGyIAgnHqqNGopevYASrY2Q6gxo00rwqM4A5dHRqdy1X3dt76nOBxN6xhB+&#10;t3dCd+mPlNWs7dBx4wDqQX6CphsmIJp9blyI2dFkE872HKYb22gyH9SbsB1p2lO4FuGg+YudsxId&#10;T6kvzIZ6XSlcCnLJLVAWAvreiEWxcoxwWgQYrubit8OxeU90fCm+8AbqdXVOSUFuLgUZ6v+9kbjg&#10;OH2UG7Twxnp0HGHk9gO6OWBKfhzxAkNx5ZAt2AWGGgW5xvom2kJugWZMzPJRyxT3VYqJXjOfypWD&#10;8AcXUJb2eslw8fb6JsKGQst07RZ7otnDVL8GONyuJcM8+HphGZmuD9rRa5azLMNPMOAjvDT1+sk5&#10;j1XnyVgUHT3mtQNTWZVZxoyYss0g1Zw72kJW2XR8gOavTMzrdOLgdlZOOu9b0GuWs7IuWdnYlckd&#10;TeGYBReY5/o00Gq0E+8EJfWJji/F9/omwnorDZoX47JCNw9bt1gUmSRNk9NazXDpZJLvQbP2USnQ&#10;a1ZTRYhFM8vVGql8JotCUGV61uhoIswa7rnavH8196yxKDO/lCQfKwC77GLnNpS61EqYoKGkrbbU&#10;i/N+VE31gvhZL56pfjTDitHmFjymCHIZP1w40rD05sR49YaYdUfa2ubk39TrN9Og+SkfZ7S/4u/Z&#10;Xbc7cS0PHzOvVBso7Ur9dElelmAfG3ZuS6wFSceEwqtYaD0ryBYnu4vE2CYQ1/Sl4gjDcuuT00Kn&#10;ZnUr/huc/aEbSlYSiWRSpj5K2NxE6y+PbeQv/p7VC0siruWh+flesZHnx/J8xDToU0qfyKp/OmqF&#10;T0+MHTkU6nTLwal/5+Pj5LXLqfA5YqLj+afLYeVfEiP68aoVlK2qA8biGQMbI393PmKhnfpYwiOW&#10;v3XGf20Mb21u4OMdETK+VZKwszBdDnceojsapXvvHjK79jtv2zh0qBsOQ3eGsqpKm90NVNVDYf7Q&#10;WLpLb73NYd01h+scbvnGjhwKRRfwJ4cV2K8udzqySz9MIX3CW9bBmnsMQb3yZxxaPCeJuXwidr/j&#10;O9kWAs+ofMAUZCeaRO9UDykzar2ezVtNs/T4L+jX2Jp00R2lZdxsAr46Vq5/03lT+KIxD8U1yvGJ&#10;GQ5fr2lgmunG1kF6PRvCGgXDoygzfPBP7c1hwmohtbpWi7udu+8K5xNpMpIiDeq2J06n7b5phS8H&#10;nexs0yhR0lzQC7jUm0GodTutH2XEXTMN6UdGEiGtEuwa7pxSKYYMOnemPtRdEIQvns6dFkUvOgWX&#10;eskItbK99SMyTs8x5iND6JeRRLnb3spHbXlMMHy+ubX3VOeDCT3gPD+ls5lIh/28hZr5law8K6AE&#10;b7ZzWuK78sObXo8LZ3sM0wWnCx3Dxc6o/HTD7aTdIXyOC1EMRUhTBx1NSmA8dIKXjKZ6JUA2lCK2&#10;s330Jrah4VFT8N4xsgiNOpJMbYAwm173UTreHCeLKfWFaerooCnDy4ShQ5ngzaCpvp4NGU6hdHro&#10;xaX4whupDx95GG5YjXma60xhkXLBZSpkbDjOyVHCvbMIVC+gLLN3nkaUi7cqtoTtrt3iD7zIgwtC&#10;wBrmGmdnJsVNIeCGXsNy02LGY6yfliff5X/c5rHG5i1t3DjnnaRsfuQe1gChBQ+oM4J6SXjT6/Hz&#10;H44GM++CDpd4BnFlstFGrNq8qHLltr3DOM8nplA9mQItwt767Yb1nPmC6VpvIWWZFkWbeTdpmgpR&#10;RZaixIZOwKsp5bEd4yzTGh3Qqd+8NW6ZYP6CfrSthmJgZBEaiWv16h+lOBfmhMdlrHC6xBqYAZpH&#10;ySwgpiRo9Qepnu2xKQz15ojNykGdrVNEYWHc4qW6ulq5v3IbP3rgaMPSG8KEjHilTxglLrqa8ooK&#10;KuYsJkSIxXPSc6Vl/eaQzAygE3MfpKnM72fzDWngVh75HjTrpgDjrJd0+xm3snS6c1OfjWdoyjHB&#10;UKrEgrLFye7GcUl5oXv6XDnKsHrZJ8fQ69m8NcyCW7+jFE7qcEDuT+v8tygfqo8yztjsG1f+m+3F&#10;7oXFxK088kd5ktanot5V8COmzyh9tj43mQtu+K/jqvABiBadzS3sYPkmw7pjW5hjE3IilZXDnZeO&#10;EJ3xV15Aae3bzDPjjTp35kf/k8svbrgIiPLVr4+BmrDhgmwXVS83wuUlnBN7YQ9VO8x0v8+P63Px&#10;nX0KgOHi7SN+9GyUwlN6u3sqzuEhJ9GxPcLhk3Lo2vMPPv2Xa5L+6NePzDPGsKehgf4nWbef9MQu&#10;ql74iLeKLmBGUTSW7o2/XsPvjcXMn599lKLvP8UbjkREi87mlrr3WPCGsfB5/xm+9/2fM+9tZ2rT&#10;D1NIn4v91klcCn/GKSg86yxDY49h0moK54GzJ+JjLfdbZwN6Dc+8juHDOG4Or8zS47/MEi+a4/DT&#10;eBjNyh3CuirWOu8Jx518jwZr3zQWwzofrLfstsgdCNTxybsRIpF3CS5bE7+XBtuadPLP96Kt+Q2v&#10;6gA6NcuXEda8TBhqmOH7plOWxA+ha7yG5NCPEOFPVP2qCi5K3P2SFkOZ4NXifroNoUtFMKx27/E6&#10;m4zqrtcEWYsPwz2wcCJiuHOKH7uhM6hgAhmh9wlZ3DkxbDh5hPjjm/GD3dm+jpfeakMr+7rajNHZ&#10;4uLOyTjDI8E6QBCEE4N29jjO4NEHFTAhI8T7obg1IAxjeB6E/vimcd4PwHbWvfQWbVoZX1e+3Vzb&#10;e2dLaoWQ4ELhJK7SGli5PiaKpya4FnyTOA8IB41d27M9SdyLmLvyAwSq4gde9xSmK9HxlPpCLF6l&#10;3g2vWkzIV8r46FGGa6CfXID2+jM806AExtHs0/A0bGSjRSky7hwtbj3UsZ2w9VyH3uAUDodXsdic&#10;JIW3UGWzTtE5uUDj9WeeocFzWszlW8PGjQ4hdi8wFEnLAssIWwXbZ9+AX1tL0JQmWeOVNvEyiq1B&#10;zDM4iqfi16ocLpjU2Tqa/1bl1iwcNHZzz8bjdDeTPwoPIdZ/YMbvzcR1ieHirSoQsLl2M25Ss3wl&#10;A/xBqquVm7fkAlQXhUC+B421vGkm8YP1lvmtGb5hMWOun+qSu8l2zmMTlJfp4nwvvJ6lYS1m7eKK&#10;5YyaoH9ASgVVapT1i7nOPHJUng/wVybmuYmpTA4EqLJaSKmbql1s2kSD2S+AsY7IYMPGBovXgPiZ&#10;OTFrPxup0uRUXBr9TOx2NldM9xFeZncvpdcsZ2WDj9vLC+PuLk3LBPOXWYJXM9wuDp2AV1vDk0+/&#10;a9yv4gGvl9v+u9eN8YTAdawYOgFvrM9R+ancixMrp1pfgIVlmQ4LMasizfh/QXxMMC1eIhFDMeQ2&#10;fvRAb8My16nG29QoQUxa34pzMX6rwi/oR0NtpkwmLnL7Zv75XrTQYsxu2XqeXQJu5WG7p/qd4No0&#10;+xnXsoShE7xoa4OqD3OG6zYmODYMEA5yf+xdixvHiHH2u1v6XOllWEfTJ1sp/DYLrfVAHTBHwHL+&#10;ThxnmwizfmnYiFM+53s1QotXxfLKfjaSHbfyiI4vxZdQnywbVY4zGc8999xh85/rr7/edjMSidj+&#10;T0ZVVRWzZs1yXk7J0qVLmTx5svPyEdPR3sKOP9yMdtl/8Pdtaym54MBRKHxaWXFfFSuclwE4lYUP&#10;TuYs8hh5Ug233fkeGwEKRnNL/0a6r7mJm3I+4Gc/jTD5p9/mouEZvLvgaebVwXUzbuKHCRUsfawW&#10;P05FkPMcnxdeeMH2f4ycEYweFuLB76/m6djF0Tz/25sYv8voCPJGctI7i/nGr/eo254L+NP9E/lH&#10;sw5tGyh7LIObJ27n6Rp1+5b7/p25I8xOJI+dbzzGP68fw++WToy5v+stnTXryfj9y4y8vpyDVa/R&#10;3e8QnXvtRvJdhw9Dv0xyr7ya9198gqwrrmP4lf9se0aRojwvu4a6WzV2mQOoM93k8otf/pDJ/2hG&#10;b9tA2WOw4sFJnG6UfcWd72HabpTeehtPXrSfZt1MP1x4zVU87CtJHaZxRTga9vP+o3N447JF3H1e&#10;lvNmInkj2bNsCnMN2b7mf5pHvnkwVndHjq3nCe9crKJ/X0CZvTbrOpsClfz91pe5drij9HIy+OtP&#10;ZrJo1Fye+vZnPDrnDS5bdDfxKOUx4MNKbl0AP7RdF44HLS9VcD8P8NR1I8gZsZsVV6tdeFDED+cU&#10;s7h6DIvuPo+svAF8WHkrC0LGvf/w8cY9rzPxoblcOOR9Rzm28FLF/fDAU1w3IoeMv/6EmX/4Fg/9&#10;/Nuc/va/cfOCkCWMBYSA4jlBHr9ySHxy1vISKojrONMtXjkj2L1CuSMAmPxwgAHz5tL146f47hmJ&#10;dd6aXsJBKl4czUP3TiQPyBkxmh1LJsfqPMV+gv85if3NMDJrA/86bYExgdHwBx9j0v5m9P2OtDv/&#10;t6RjhBGs8Dmw801+9UkJd34zN77oyxlA48onWcdlzLhmLGoil8fIsTt4/se/swhThuOd4+eir6gd&#10;Xe11q3ipNtGKOPfC6/juOZ28+atX2eq8yWgun16GGKoKwhfNTt781SeU3PlNcuOdAQMaV/LkOrhs&#10;xjWMNVZ1eSPHsuP5H/M7i7xruHcO/ou+YoxNO13a+4V0rnqJxK4ilwuv+y7n9HL9/X+LHEaM3sGS&#10;yZY5peYn+Ngk9je/xQsVAarsLwCXMPepaRRjmVcyh2U/O4fDUXoI0z4v3f/+o8x54zI1pzCu5Y3c&#10;w7Ip5rs+Ar+fSW6z3mO4ycJKIBbfO1h697n0o5sPHp3FOu8yfnbOYaJAzohM3v63m405F/gCv2dm&#10;rmM9lGJ+kdf2Ct+ZtwYKbuShe6/m7My3+beb1VyLyXfg3/44VZct4uaux3l64F3cfW58P2tOxl/5&#10;ycxFcMdSdb37Ax6dtQ7vsp9xjspYC4lzLPv8T10x4+N72LomcOTjmVfi67eWeiOslpcquD9By6K4&#10;ZO5TTBuj5lqT7xjDgsdV7dD8QR6btN/YiZ3DiNHDCC/0xud0wJWBau4s3kVjS5TwCxUEEiuWCr/Y&#10;XIsYBWDk29bvx9OFNa99D/PytcON8om7l3r6kW9ysCWTkXuWMWXux9z40L1cfYrK4xCXUHFjC0+t&#10;TOxRLpn7FNO+Zp/fFv1wDsWLqxmz6Gaij1nDN8slz/jOGvV+rrV+5DnmseALVPGDMxr5y2/Sy+vL&#10;Ft3NefkjGL1jCZMtmWqG0xJNrA+xOfdXq6kI1Mbq8UGzfufP5alpxT2XdzHADl6s+DkZlrpl0vP7&#10;lrgNfo2KZAUPQAE3PnQvE/MsbWFOvF3GyGvjle/Mo95sJwY5O1+h/F54+OVrGa4D4WepCKyzvglA&#10;wY0Pce/EPNc02dfhxtpnUXe8veeNZOy+Ku6wlCnFcwg+fiVDIs2ENgWo/PutlnppYqzLFo1i7lMV&#10;THT2Z74AVT84Q7m3rplPZeN3eWpacaxeN37XKA/HGupE4IWKCpexIocR1r5Qs7QffROBymWJloFm&#10;Hzr6IH/40TQWmQ+kGEtMUo8fVhLbSzLcwsobmcWGf53GgjTjpUjso20417GOcnf9Zo6zfyjGH1wY&#10;s5ix1yeX8iCHEY48j/czRtCpcC3LieTljCAzJouwy7dcx4SLRzK2fhHeufGOxj1ObumzkGIct+MS&#10;VkKe9xQvg56+67xva+9J5kGWfiOpPGWhaXkXJljxIqONfhaX8jDljYu8c41NF8X4g/+p5C/md4+C&#10;sWOdnqfsHLXS549//COnnHIKV111lfNWAq+99ho7d+7k0ksvdd46Yl57bCI3z32OrMyvUL14Bjmj&#10;ujjtq99ib6ie/X//lBE3Pu98xYU8Ro4dkuDmSdHJPtNfbM4IRg/LUmZS3Z10MhA+i9B8cASjh2Vy&#10;cFcjLVE1QcvqB537Eg8M6wmrMmfp0qU8+aT626n06R3O9FnSZJAzYjTDsowBv3t/XDFiKD9+95tb&#10;+JoRQEK6tq6irOlb/OUy54CcPt2729j3m8UM6zrMsEsn0fHqq3R3HeJwVxddZKAc6g4g56praHzj&#10;9/zvgVbOuOsXZOad5gwqSXoNOvclaMpt6aab/RZF2NghJC97oHu/mmyDWmAPGRi/ljJM4Rig2lfm&#10;wXj+94RZPjjKzbibUFfi9Vt9q/9nydqx0c679hHZO8DS/i1PjBjNsCyk/D8HbEoQW5l2s39/F1mZ&#10;XUafFu+foZv9+w6SOcQoO6z9OLFwMOqDqUwK3/gQD5afb7RxMwzVN3Tv38Wfn51H5coz1OTcNtlw&#10;i5e9nnbu2wdDzG8n1vm8kWMZgtGf5Y1k7OB4OLH7ZqW29ue2fszSN+U40u7839kfCp8PeSMZO+iA&#10;Y9wy6jCWclUPO/oy+9hjH5fiqD4xM6EfVCTOFQRB+CLIY+TYQRxIOndPnGfYxoCEuY+zrzDpZF9k&#10;LwNiY6QVmcumh8rbttfm8MwZi7izxOyn3fLcLNMcdr5SzopCp3A2VZh2ckaMZljmQZdxwdmfpw43&#10;eVhOnGNR4lwl9oxRnxLWj7jML/JGMlYtrlT41vlL53Zevmsm2296lptKhjKUdvvc3ngWs9475zQ2&#10;ksXbPv8DDMVRA7eYgvAYljzubmKV/1bWGQJQZzu00rnPIj/Y30VWljE7TFinJLZnaz4675mYz9jG&#10;/s797O+flbiuMfPatk52lq/5XH/VF2CWRycH9vdnUGKnEYuDfR22n66sTLp2tcPQZHOZeHw690Vo&#10;xn09nuwbTjr3RWhucgiBzTRbn7Gs/ZLOuQ8MisfL8mxWl8q3HuOgk7xuGfT8viVuh7Jt8bdjnd/v&#10;5JXyFRQmVXiquPR31jlnm3TklUm8rqZOE7Z0dbN/8y+5eoXHUBQbOMrUum7JGTGaYf0/S5DfEBv/&#10;uox4OvpYS122h+FY2ydZQ33RjBw71n2ssMkjU63xLMSesffHtneT4jZ+mCS2l+S4hdXbeNFjnUvs&#10;8x3l3tM3bXU+yXrKWidTlYe62fMYmIwey9LetyeTSzqJfTtl35cC1/QZOPuMVLiF1dt4kcZ3nfcT&#10;2nvqfkM9nkKeQh4jxw6my1kvkpSHwvqdYzufPu5Kn/79+7Nu3ToOHDhAQ0OD83aMgoICBg0aRFlZ&#10;GV1dXc7bR8xrj03ktnteZO+fFnNoVwNb3/+IlgMZDM7P56u3v+p8/EtDW1vC9jqefPJolT5Hgc3i&#10;JRm7qF3+Go033MWN2UmbW9oc/PAv7H3hafIyh3DKpV4ORuo5WF9P98FuBhUXkTmqgB3rX6VxXyMj&#10;pt1JznnfcgYhCML/QVpequC3HvtOtWNPnsUyzLI7N4Zx2KJlh5re8hIVv3UsbgRBEARB6LPkjBhN&#10;9qHGngUWNsK8UPEaZyYVzh5pmD1zvMI9tjh21YafpSLQxB1L7+a4Tvss6CktDqykt+td+ALY/z6P&#10;ztnOTc9eyymJzavvEn6BitfOtFgPfr4kWNk8UsnKcfN59tpTEgXHgiAIQq847kqfL5p7Z1zAff/i&#10;o+CCK+mgPx+t+zV7dzZ9qRU+pFD6AAwffgIqfXa/w7zAVt697Br+Vj70mCwY9n/4Z6Kv/Jb+uz9l&#10;lPYNMkeor372v43Uf1TLwSGDyb/+NlH4CIIQo6LiUeakEJQcW8ydsXcwLWYTHufKQDV3GbtlNwcr&#10;CNSClsylgiAIgiAIAobLkUAtxf6nCcRcgghxHG7K0nX9ckww3Jw1pHJvZEWUPici6lDzBof7ur5P&#10;OFhBoLYY/9MBvnkwye78zwG7y+10XXcJgiAI6dDnlT6Vt15IZr9+XFI8lBHZgxg2oYzTvuF3Pval&#10;I5nSZ9asWanP7DneOM3irJgmekncph0Nh9o+5bP33iL651oO7dnF4YOdcHIuORdOJPuCS8g8JUH9&#10;JAjC/2HGjh19TE1leyKVq6xkLjcSTXwFQRAEQRAMDLcmMl9IjXPelZbrl2OC6Z7H6ZIoGem6OhI+&#10;T2J15xjLK0501Drk2LoS6j0O90lOl06CIAjCEdPnlT59FeuZPla+MKWPIAiCIAiCIAiCIAiCIAiC&#10;IAhfKKL0EQRBEARBEARBEARBEARBEARB6AP0pPRJ9EsjCIIgCIIgCIIgCIIgCIIgCIIgfOkQpY8g&#10;CIIgCIIgCIIgCIIgCIIgCEIfQJQ+giAIgiAIgiAIgiAIgiAIgiAIfQBR+giCIAiCIAiCIAiCIAiC&#10;IAiCIPQBMp577rnD5j/XX3+9/a4gCIIgCIIgCIIgCIIgCIIgCILwpUAsfQRBEARBEARBEARBEARB&#10;EARBEPoAovQRBEEQBEEQBEEQBEEQBEEQBEHoA4jSRxAEQRAEQRAEQRAEQRAEQRAEoQ8gSh9BEARB&#10;EARBEARBEARBEARBEIQ+gCh9BEEQBEEQBEEQBEEQBEEQBEEQ+gCi9BEEQRAEQRAEQRAEQRAEQRAE&#10;QegDiNJHEARBEARBEARBEARBEARBEAShDyBKH0EQBEEQBEEQBEEQBEEQBEEQhD6AKH0EQRAEQRAE&#10;QRAEQRAEQRAEQRD6AKL0EQRBEARBEARBEARBEARBEARB6AOI0kcQBEEQBEEQBEEQBEEQBEEQBKEP&#10;IEofQRAEQRAEQRAEQRAEQRAEQRCEPoAofQRBEARBEARBEARBEARBEARBEPoAovQRBEEQBEEQBEEQ&#10;BEEQBEEQBEHoA/x/oquFmrjDMhIAAAAASUVORK5CYIJQSwECLQAUAAYACAAAACEAsYJntgoBAAAT&#10;AgAAEwAAAAAAAAAAAAAAAAAAAAAAW0NvbnRlbnRfVHlwZXNdLnhtbFBLAQItABQABgAIAAAAIQA4&#10;/SH/1gAAAJQBAAALAAAAAAAAAAAAAAAAADsBAABfcmVscy8ucmVsc1BLAQItABQABgAIAAAAIQCJ&#10;qjv94AIAAPAIAAAOAAAAAAAAAAAAAAAAADoCAABkcnMvZTJvRG9jLnhtbFBLAQItABQABgAIAAAA&#10;IQAubPAAxQAAAKUBAAAZAAAAAAAAAAAAAAAAAEYFAABkcnMvX3JlbHMvZTJvRG9jLnhtbC5yZWxz&#10;UEsBAi0AFAAGAAgAAAAhAFEBIULiAAAACgEAAA8AAAAAAAAAAAAAAAAAQgYAAGRycy9kb3ducmV2&#10;LnhtbFBLAQItAAoAAAAAAAAAIQAMMymOEkIAABJCAAAUAAAAAAAAAAAAAAAAAFEHAABkcnMvbWVk&#10;aWEvaW1hZ2UxLnBuZ1BLAQItAAoAAAAAAAAAIQDzW80iWdMAAFnTAAAUAAAAAAAAAAAAAAAAAJVJ&#10;AABkcnMvbWVkaWEvaW1hZ2UyLnBuZ1BLBQYAAAAABwAHAL4BAAAgHQEAAAA=&#10;">
+                <v:shape id="Imagen 56" o:spid="_x0000_s1027" type="#_x0000_t75" style="position:absolute;width:12642;height:17335;visibility:visible;mso-wrap-style:square" o:gfxdata="UEsDBBQABgAIAAAAIQDb4fbL7gAAAIUBAAATAAAAW0NvbnRlbnRfVHlwZXNdLnhtbHyQz07DMAyH&#10;70i8Q+QralM4IITa7kDhCAiNB7ASt43WOlEcyvb2pNu4IODoPz9/n1xv9vOkForiPDdwXVagiI23&#10;jocG3rdPxR0oScgWJ8/UwIEENu3lRb09BBKV0ywNjCmFe63FjDSjlD4Q50nv44wpl3HQAc0OB9I3&#10;VXWrjedEnIq03oC27qjHjympx31un0wiTQLq4bS4shrAECZnMGVTvbD9QSnOhDInjzsyuiBXWQP0&#10;r4R18jfgnHvJr4nOknrFmJ5xzhraRtHWf3Kkpfz/yGo5S+H73hkquyhdjr3R8m2lj09svwAAAP//&#10;AwBQSwMEFAAGAAgAAAAhAFr0LFu/AAAAFQEAAAsAAABfcmVscy8ucmVsc2zPwWrDMAwG4Ptg72B0&#10;X5TuUMaI01uh19I+gLGVxCy2jGSy9e1nemrHjpL4P0nD4SetZiPRyNnCruvBUPYcYp4tXC/Htw8w&#10;Wl0ObuVMFm6kcBhfX4Yzra62kC6xqGlKVgtLreUTUf1CyWnHhXKbTCzJ1VbKjMX5LzcTvvf9HuXR&#10;gPHJNKdgQU5hB+ZyK23zHztFL6w81c5zQp6m6P9TMfB3PtPWFCczVQtB9N4U2rp2HOA44NMz4y8A&#10;AAD//wMAUEsDBBQABgAIAAAAIQAwZj47xAAAANsAAAAPAAAAZHJzL2Rvd25yZXYueG1sRI/BasMw&#10;EETvhf6D2EJvtZxATHGiBBNoKaYQ6qSH3hZrY5lYK2Mpsf33VaDQ4zAzb5jNbrKduNHgW8cKFkkK&#10;grh2uuVGwen49vIKwgdkjZ1jUjCTh9328WGDuXYjf9GtCo2IEPY5KjAh9LmUvjZk0SeuJ47e2Q0W&#10;Q5RDI/WAY4TbTi7TNJMWW44LBnvaG6ov1dUqqL/H3pT+MIeF/zTv51VR7n8KpZ6fpmINItAU/sN/&#10;7Q+tYJXB/Uv8AXL7CwAA//8DAFBLAQItABQABgAIAAAAIQDb4fbL7gAAAIUBAAATAAAAAAAAAAAA&#10;AAAAAAAAAABbQ29udGVudF9UeXBlc10ueG1sUEsBAi0AFAAGAAgAAAAhAFr0LFu/AAAAFQEAAAsA&#10;AAAAAAAAAAAAAAAAHwEAAF9yZWxzLy5yZWxzUEsBAi0AFAAGAAgAAAAhADBmPjvEAAAA2wAAAA8A&#10;AAAAAAAAAAAAAAAABwIAAGRycy9kb3ducmV2LnhtbFBLBQYAAAAAAwADALcAAAD4AgAAAAA=&#10;">
+                  <v:imagedata r:id="rId35" o:title=""/>
+                  <v:path arrowok="t"/>
+                </v:shape>
+                <v:shape id="Imagen 57" o:spid="_x0000_s1028" type="#_x0000_t75" style="position:absolute;left:13308;top:6699;width:54000;height:5105;visibility:visible;mso-wrap-style:square" o:gfxdata="UEsDBBQABgAIAAAAIQDb4fbL7gAAAIUBAAATAAAAW0NvbnRlbnRfVHlwZXNdLnhtbHyQz07DMAyH&#10;70i8Q+QralM4IITa7kDhCAiNB7ASt43WOlEcyvb2pNu4IODoPz9/n1xv9vOkForiPDdwXVagiI23&#10;jocG3rdPxR0oScgWJ8/UwIEENu3lRb09BBKV0ywNjCmFe63FjDSjlD4Q50nv44wpl3HQAc0OB9I3&#10;VXWrjedEnIq03oC27qjHjympx31un0wiTQLq4bS4shrAECZnMGVTvbD9QSnOhDInjzsyuiBXWQP0&#10;r4R18jfgnHvJr4nOknrFmJ5xzhraRtHWf3Kkpfz/yGo5S+H73hkquyhdjr3R8m2lj09svwAAAP//&#10;AwBQSwMEFAAGAAgAAAAhAFr0LFu/AAAAFQEAAAsAAABfcmVscy8ucmVsc2zPwWrDMAwG4Ptg72B0&#10;X5TuUMaI01uh19I+gLGVxCy2jGSy9e1nemrHjpL4P0nD4SetZiPRyNnCruvBUPYcYp4tXC/Htw8w&#10;Wl0ObuVMFm6kcBhfX4Yzra62kC6xqGlKVgtLreUTUf1CyWnHhXKbTCzJ1VbKjMX5LzcTvvf9HuXR&#10;gPHJNKdgQU5hB+ZyK23zHztFL6w81c5zQp6m6P9TMfB3PtPWFCczVQtB9N4U2rp2HOA44NMz4y8A&#10;AAD//wMAUEsDBBQABgAIAAAAIQBwXc1sxQAAANsAAAAPAAAAZHJzL2Rvd25yZXYueG1sRI9LawIx&#10;FIX3Qv9DuAU3ohkFH4yTkSII0tJFtVCXl8l1MnZyM0yipv31TaHQ5eE8Pk6xibYVN+p941jBdJKB&#10;IK6cbrhW8H7cjVcgfEDW2DomBV/kYVM+DArMtbvzG90OoRZphH2OCkwIXS6lrwxZ9BPXESfv7HqL&#10;Icm+lrrHexq3rZxl2UJabDgRDHa0NVR9Hq5WwWK+PK6ioZfvy+vH+fQcR7OY4Gr4GJ/WIALF8B/+&#10;a++1gvkSfr+kHyDLHwAAAP//AwBQSwECLQAUAAYACAAAACEA2+H2y+4AAACFAQAAEwAAAAAAAAAA&#10;AAAAAAAAAAAAW0NvbnRlbnRfVHlwZXNdLnhtbFBLAQItABQABgAIAAAAIQBa9CxbvwAAABUBAAAL&#10;AAAAAAAAAAAAAAAAAB8BAABfcmVscy8ucmVsc1BLAQItABQABgAIAAAAIQBwXc1sxQAAANsAAAAP&#10;AAAAAAAAAAAAAAAAAAcCAABkcnMvZG93bnJldi54bWxQSwUGAAAAAAMAAwC3AAAA+QIAAAAA&#10;">
+                  <v:imagedata r:id="rId36" o:title=""/>
+                  <v:path arrowok="t"/>
+                </v:shape>
+              </v:group>
+            </w:pict>
+          </mc:Fallback>
+        </mc:AlternateContent>
+      </w:r>
+    </w:p>
+    <w:p/>
+    <w:p/>
+    <w:p/>
+    <w:p/>
+    <w:p/>
+    <w:p>
+      <w:r>
+        <w:drawing>
+          <wp:anchor distT="0" distB="0" distL="114300" distR="114300" simplePos="0" relativeHeight="251677696" behindDoc="0" locked="0" layoutInCell="1" allowOverlap="1" wp14:anchorId="261CBDCF" wp14:editId="37AA7B87">
+            <wp:simplePos x="0" y="0"/>
+            <wp:positionH relativeFrom="margin">
+              <wp:posOffset>-415925</wp:posOffset>
+            </wp:positionH>
+            <wp:positionV relativeFrom="paragraph">
+              <wp:posOffset>323215</wp:posOffset>
+            </wp:positionV>
+            <wp:extent cx="5400040" cy="3085465"/>
+            <wp:effectExtent l="0" t="0" r="0" b="635"/>
+            <wp:wrapNone/>
+            <wp:docPr id="38" name="Imagen 38"/>
+            <wp:cNvGraphicFramePr>
+              <a:graphicFrameLocks xmlns:a="http://schemas.openxmlformats.org/drawingml/2006/main" noChangeAspect="1"/>
+            </wp:cNvGraphicFramePr>
+            <a:graphic xmlns:a="http://schemas.openxmlformats.org/drawingml/2006/main">
+              <a:graphicData uri="http://schemas.openxmlformats.org/drawingml/2006/picture">
+                <pic:pic xmlns:pic="http://schemas.openxmlformats.org/drawingml/2006/picture">
+                  <pic:nvPicPr>
+                    <pic:cNvPr id="1" name=""/>
+                    <pic:cNvPicPr/>
+                  </pic:nvPicPr>
+                  <pic:blipFill>
+                    <a:blip r:embed="rId37">
+                      <a:extLst>
+                        <a:ext uri="{28A0092B-C50C-407E-A947-70E740481C1C}">
+                          <a14:useLocalDpi xmlns:a14="http://schemas.microsoft.com/office/drawing/2010/main" val="0"/>
+                        </a:ext>
+                      </a:extLst>
+                    </a:blip>
+                    <a:stretch>
+                      <a:fillRect/>
+                    </a:stretch>
+                  </pic:blipFill>
+                  <pic:spPr>
+                    <a:xfrm>
+                      <a:off x="0" y="0"/>
+                      <a:ext cx="5400040" cy="3085465"/>
+                    </a:xfrm>
+                    <a:prstGeom prst="rect">
+                      <a:avLst/>
+                    </a:prstGeom>
+                  </pic:spPr>
+                </pic:pic>
+              </a:graphicData>
+            </a:graphic>
+          </wp:anchor>
+        </w:drawing>
+      </w:r>
+    </w:p>
     <w:p/>
     <w:p/>
     <w:p/>
@@ -6135,141 +7000,408 @@
     <w:p/>
     <w:p/>
     <w:p/>
+    <w:p>
+      <w:pPr>
+        <w:pStyle w:val="Ttulo2"/>
+      </w:pPr>
+      <w:bookmarkStart w:id="12" w:name="_Toc181977297"/>
+      <w:bookmarkStart w:id="13" w:name="_Toc186809711"/>
+      <w:r>
+        <w:lastRenderedPageBreak/>
+        <w:t xml:space="preserve">Fase 5: Desarrollo del </w:t>
+      </w:r>
+      <w:proofErr w:type="spellStart"/>
+      <w:r>
+        <w:t>Frontend</w:t>
+      </w:r>
+      <w:bookmarkEnd w:id="12"/>
+      <w:bookmarkEnd w:id="13"/>
+      <w:proofErr w:type="spellEnd"/>
+    </w:p>
+    <w:p>
+      <w:r>
+        <w:t>Aquí implementaré la interfaz de usuario que habré diseñado en la Fase 3. Es donde HTML, CSS y JavaScript harán que la aplicación se vea bien y sea fácil de usar. También, si es necesario, utilizaré AJAX para lograr que los datos se actualicen sin recargar la página.</w:t>
+      </w:r>
+    </w:p>
+    <w:p>
+      <w:pPr>
+        <w:ind w:left="567" w:right="-568" w:hanging="141"/>
+      </w:pPr>
+      <w:r>
+        <w:tab/>
+        <w:t>* Tecnologías: HTML y CSS para la estructura y estilo de la página; JavaScript para hacerla interactiva.</w:t>
+      </w:r>
+    </w:p>
+    <w:p>
+      <w:pPr>
+        <w:ind w:left="567" w:right="-568" w:hanging="141"/>
+      </w:pPr>
+      <w:r>
+        <w:rPr>
+          <w:noProof/>
+          <w:lang w:eastAsia="es-ES"/>
+        </w:rPr>
+        <mc:AlternateContent>
+          <mc:Choice Requires="wpg">
+            <w:drawing>
+              <wp:anchor distT="0" distB="0" distL="114300" distR="114300" simplePos="0" relativeHeight="251680768" behindDoc="0" locked="0" layoutInCell="1" allowOverlap="1" wp14:anchorId="2251AEE7" wp14:editId="32AFAAFC">
+                <wp:simplePos x="0" y="0"/>
+                <wp:positionH relativeFrom="margin">
+                  <wp:posOffset>-881380</wp:posOffset>
+                </wp:positionH>
+                <wp:positionV relativeFrom="paragraph">
+                  <wp:posOffset>7620</wp:posOffset>
+                </wp:positionV>
+                <wp:extent cx="7155815" cy="1698625"/>
+                <wp:effectExtent l="0" t="0" r="6985" b="0"/>
+                <wp:wrapNone/>
+                <wp:docPr id="49" name="Grupo 49"/>
+                <wp:cNvGraphicFramePr/>
+                <a:graphic xmlns:a="http://schemas.openxmlformats.org/drawingml/2006/main">
+                  <a:graphicData uri="http://schemas.microsoft.com/office/word/2010/wordprocessingGroup">
+                    <wpg:wgp>
+                      <wpg:cNvGrpSpPr/>
+                      <wpg:grpSpPr>
+                        <a:xfrm>
+                          <a:off x="0" y="0"/>
+                          <a:ext cx="7155815" cy="1698625"/>
+                          <a:chOff x="0" y="0"/>
+                          <a:chExt cx="7156005" cy="1698625"/>
+                        </a:xfrm>
+                      </wpg:grpSpPr>
+                      <pic:pic xmlns:pic="http://schemas.openxmlformats.org/drawingml/2006/picture">
+                        <pic:nvPicPr>
+                          <pic:cNvPr id="42" name="Imagen 42"/>
+                          <pic:cNvPicPr>
+                            <a:picLocks noChangeAspect="1"/>
+                          </pic:cNvPicPr>
+                        </pic:nvPicPr>
+                        <pic:blipFill>
+                          <a:blip r:embed="rId38" cstate="print">
+                            <a:extLst>
+                              <a:ext uri="{28A0092B-C50C-407E-A947-70E740481C1C}">
+                                <a14:useLocalDpi xmlns:a14="http://schemas.microsoft.com/office/drawing/2010/main" val="0"/>
+                              </a:ext>
+                            </a:extLst>
+                          </a:blip>
+                          <a:stretch>
+                            <a:fillRect/>
+                          </a:stretch>
+                        </pic:blipFill>
+                        <pic:spPr>
+                          <a:xfrm>
+                            <a:off x="0" y="0"/>
+                            <a:ext cx="3582035" cy="1697990"/>
+                          </a:xfrm>
+                          <a:prstGeom prst="rect">
+                            <a:avLst/>
+                          </a:prstGeom>
+                        </pic:spPr>
+                      </pic:pic>
+                      <pic:pic xmlns:pic="http://schemas.openxmlformats.org/drawingml/2006/picture">
+                        <pic:nvPicPr>
+                          <pic:cNvPr id="48" name="Imagen 48"/>
+                          <pic:cNvPicPr>
+                            <a:picLocks noChangeAspect="1"/>
+                          </pic:cNvPicPr>
+                        </pic:nvPicPr>
+                        <pic:blipFill>
+                          <a:blip r:embed="rId39" cstate="print">
+                            <a:extLst>
+                              <a:ext uri="{28A0092B-C50C-407E-A947-70E740481C1C}">
+                                <a14:useLocalDpi xmlns:a14="http://schemas.microsoft.com/office/drawing/2010/main" val="0"/>
+                              </a:ext>
+                            </a:extLst>
+                          </a:blip>
+                          <a:stretch>
+                            <a:fillRect/>
+                          </a:stretch>
+                        </pic:blipFill>
+                        <pic:spPr>
+                          <a:xfrm>
+                            <a:off x="3645725" y="0"/>
+                            <a:ext cx="3510280" cy="1698625"/>
+                          </a:xfrm>
+                          <a:prstGeom prst="rect">
+                            <a:avLst/>
+                          </a:prstGeom>
+                        </pic:spPr>
+                      </pic:pic>
+                    </wpg:wgp>
+                  </a:graphicData>
+                </a:graphic>
+              </wp:anchor>
+            </w:drawing>
+          </mc:Choice>
+          <mc:Fallback>
+            <w:pict>
+              <v:group w14:anchorId="54746D89" id="Grupo 49" o:spid="_x0000_s1026" style="position:absolute;margin-left:-69.4pt;margin-top:.6pt;width:563.45pt;height:133.75pt;z-index:251680768;mso-position-horizontal-relative:margin" coordsize="71560,16986" o:gfxdata="UEsDBBQABgAIAAAAIQCxgme2CgEAABMCAAATAAAAW0NvbnRlbnRfVHlwZXNdLnhtbJSRwU7DMAyG&#10;70i8Q5QralN2QAit3YGOIyA0HiBK3DaicaI4lO3tSbpNgokh7Rjb3+8vyXK1tSObIJBxWPPbsuIM&#10;UDltsK/5++apuOeMokQtR4dQ8x0QXzXXV8vNzgOxRCPVfIjRPwhBagArqXQeMHU6F6yM6Rh64aX6&#10;kD2IRVXdCeUwAsYi5gzeLFvo5OcY2XqbynsTjz1nj/u5vKrmxmY+18WfRICRThDp/WiUjOluYkJ9&#10;4lUcnMpEzjM0GE83SfzMhtz57fRzwYF7SY8ZjAb2KkN8ljaZCx1IwMK1TpX/Z2RJS4XrOqOgbAOt&#10;Z+rodC5buy8MMF0a3ibsDaZjupi/tPkGAAD//wMAUEsDBBQABgAIAAAAIQA4/SH/1gAAAJQBAAAL&#10;AAAAX3JlbHMvLnJlbHOkkMFqwzAMhu+DvYPRfXGawxijTi+j0GvpHsDYimMaW0Yy2fr2M4PBMnrb&#10;Ub/Q94l/f/hMi1qRJVI2sOt6UJgd+ZiDgffL8ekFlFSbvV0oo4EbChzGx4f9GRdb25HMsYhqlCwG&#10;5lrLq9biZkxWOiqY22YiTra2kYMu1l1tQD30/bPm3wwYN0x18gb45AdQl1tp5j/sFB2T0FQ7R0nT&#10;NEV3j6o9feQzro1iOWA14Fm+Q8a1a8+Bvu/d/dMb2JY5uiPbhG/ktn4cqGU/er3pcvwCAAD//wMA&#10;UEsDBBQABgAIAAAAIQB9OS5Y2gIAAOwIAAAOAAAAZHJzL2Uyb0RvYy54bWzsVttu4jAQfV9p/8HK&#10;O82FBEJUqLrQokqrXbSXDzDGSazGF9kOUK3233fsBNpCpa2qfam0DyS24xmfOTPHw+XVnjdoS7Vh&#10;UkyD+CIKEBVEbpiopsHPH7eDPEDGYrHBjRR0GjxQE1zNPn643KmCJrKWzYZqBE6EKXZqGtTWqiIM&#10;Dakpx+ZCKirgYyk1xxamugo3Gu/AO2/CJIpG4U7qjdKSUGNgddF9DGbef1lSYr+WpaEWNdMAsFn/&#10;1P65ds9wdomLSmNVM9LDwG9AwTETcOjR1QJbjFrNzlxxRrQ0srQXRPJQliUj1McA0cTRSTRLLVvl&#10;Y6mKXaWONAG1Jzy92S35sl1pxDbTIJ0ESGAOOVrqVkkEcyBnp6oC9iy1+q5Wul+oupmLd19q7t4Q&#10;Cdp7Wh+OtNK9RQQWx3GW5XEWIALf4tEkHyVZRzypITtndqS+ebQcRdG5ZXg4OHT4jnAUIwX8ep5g&#10;dMbT3+sJrGyradA74a/ywbG+b9UAUqqwZWvWMPvgyxOS50CJ7YqRle4mTyhPDpTfcVxRgdLE8eIs&#10;3KbOBLuQPktyb5CQ8xqLil4bBYUNXLrd4fPtfvrsvHXD1C1rGpcmN+4jAxGcFNEL5HQFupCk5VTY&#10;TnGaNhCkFKZmygRIF5SvKRSQvtvEkGNQu4UiUpoJ6yUBZfDZWHe6Kwgvil9Jfh1Fk+TTYJ5F80Ea&#10;jW8G15N0PBhHN+M0SvN4Hs9/O+s4LVpDIXzcLBTrocPqGfgXFdDfFZ22vEbRFvubwBHnAR3eHiIs&#10;OYYcVmM1taR2wxLI+waEdzbHD57pR3JdGgxoxFm8RhXDLE+i4WNtjycTfx0daxsSr41dUsmRGwDB&#10;gMEzireAtkNz2NLXQQfAIwM8XSnB4P0oAtpFdwkdFJG/b0WAwv8r4lwRw1GajaELoPNuMcziKMmh&#10;V590i3+qC983oKV69fft3/Xsp3MYP/2TMvsDAAD//wMAUEsDBBQABgAIAAAAIQAubPAAxQAAAKUB&#10;AAAZAAAAZHJzL19yZWxzL2Uyb0RvYy54bWwucmVsc7yQwYrCMBCG7wv7DmHu27Q9LLKY9iKCV3Ef&#10;YEimabCZhCSKvr2BZUFB8OZxZvi//2PW48Uv4kwpu8AKuqYFQayDcWwV/B62XysQuSAbXAKTgitl&#10;GIfPj/WeFiw1lGcXs6gUzgrmUuKPlFnP5DE3IRLXyxSSx1LHZGVEfURLsm/bb5nuGTA8MMXOKEg7&#10;04M4XGNtfs0O0+Q0bYI+eeLypEI6X7srEJOlosCTcfi37JvIFuRzh+49Dt2/g3x47nADAAD//wMA&#10;UEsDBBQABgAIAAAAIQD4RY834QAAAAoBAAAPAAAAZHJzL2Rvd25yZXYueG1sTI/BasMwEETvhf6D&#10;2EJviSyHpoprOYTQ9hQKTQolN8Xa2CaWZCzFdv6+21N7HGaYeZOvJ9uyAfvQeKdAzBNg6EpvGlcp&#10;+Dq8zSSwELUzuvUOFdwwwLq4v8t1ZvzoPnHYx4pRiQuZVlDH2GWch7JGq8Pcd+jIO/ve6kiyr7jp&#10;9UjltuVpkiy51Y2jhVp3uK2xvOyvVsH7qMfNQrwOu8t5ezsenj6+dwKVenyYNi/AIk7xLwy/+IQO&#10;BTGd/NWZwFoFM7GQxB7JSYFRYCWlAHZSkC7lM/Ai5/8vFD8AAAD//wMAUEsDBAoAAAAAAAAAIQC5&#10;YF9/7VcAAO1XAAAUAAAAZHJzL21lZGlhL2ltYWdlMS5wbmeJUE5HDQoaCgAAAA1JSERSAAADXgAA&#10;AZkIBgAAAe6t0EEAAAABc1JHQgCuzhzpAAAABGdBTUEAALGPC/xhBQAAAAlwSFlzAAAh1QAAIdUB&#10;BJy0nQAAV4JJREFUeF7t3Xd8VGXe//+hSg0JXVATQocJJAQMvakgTTrSBAGlV2mhJwF77w17BUVR&#10;kaIoioJ0pJdAMve67rquq+wq+7u/9/39+v495kwSkusENygTcs55/fF0zrlOmXKdz7z5ZOLEFx0d&#10;LTiHL/ifjtetzDPYJ86+Y9CC1H/lWq9r247wsyYsdcVZRUfXU3Srl6zB4ISlLv/FGg8aNPsXa7x3&#10;xwU5Y+Nm/2g7GcLPmjA4hy8yMlJRUVFwCF/lypUF53DFhM18eJUCBzZrTyCgQCBgjQVvXxxQXa1b&#10;t1aPypWVfvgL23FO5IoJ8xImzGGYMIe5ZBPm8/kcrVSpUrbnVBiYsD/AfE6FgQn7A8znVBiKxIQ9&#10;ec8M24vhBOZzKgxFYsJSUlLy3Foq1tfSxQtsL1JRYj6nwlAkJsypzOdUGJiwP8B8ToXhkk9YWs84&#10;BY7uVOKNa+TzJdpelKLMfE6F4ZJPmJOZz6kwXPIJ8/v9jsOEOYynJ8zJzOdUGIrEhB3d+br2ns7Q&#10;xjs72V6Uosx8ToWhSEyYU5nPqTBc8gkz88EJPD9hr697R/5pK+X3D5ff313btm3TtrWPWbfmi1UU&#10;eHrCnMx8ToXhkk9YbNbtpvSMnLEdRw5bt18HAllj567qosR8ToXhkk+Yk5nPqTBc8gn77syvjvLX&#10;n/4fE5Y07xOVLHGHHvn0m5wX5shf/o++O3NGx//rlLX+5Dv7bC/epeLpCXvj7Q8d5cZhI7w9YU5m&#10;PqfCwIT9AeZzKgyXfMISExMdpUGDBt6esOyfHqy+Z6H8w5Zn/bTD/tOFooQJcxhPT5iTmc+pMFzy&#10;Ccv+f6YvpgZJy3Xb4n/qlvF7bNsuBibMYTw9YU5mPqfCcMkmDL9P2CYsonJlRdWMVKUro+SbdZl8&#10;KT6Vn+5TiTHlVC4p0tqn5I0Vbcfht4VtwhAeTJjDMGEOw4Q5DBPmMEyYwzBhDsOEOQwT5jB8waXD&#10;WBM2dfzneTfENMtZjktcl7Psb9DcdgIULmvCJs/5Kc9gqzoxSl3xvbV884Lg9wHHWMvZHy+Mn/29&#10;6rRcpOiYTqqTz0kRPrwlOozP/E5ZFF3B72fmX4kO45oJ+/z55db3/GZ/52/Qe8kNlNSiqTWWsv6U&#10;7Rgncs2EeQUT5jBMmMNcsgkzfwPJacznU1iYsN/JfD6FhQn7ncznU1iYsN/JfD6F5ZJOWPA7fgdP&#10;W6SUlGVqHnGDavp8mr9wiZLnTFVEaeM7gIsY8/kUlks6YU5mPp/CwoT9TubzKSyXdMKeeX+/3l48&#10;Tp8HAmo66wXbi1KUmc+nsFzSCXMy8/kUlks6Yc2aNbP976hFHROWz4tSlHl6wpzMfD6F5ZJO2L70&#10;gPWPjtPH98k34H599sxNthemqDKfT2G5pBPmZObzKSyXdMLIsAt3yScs+Ra/3vnsI23b/Jr1gljf&#10;97ttm9Z9uk2vbCh63/nr6QlzMvP5FJZLOmEb96XbXoig4C/NmGNFjfl8CsslnTAnM59PYbmkE5aQ&#10;kGD7etaiztMT9u66TzWy1wRVHnG7Rt33lea8fvTci5O5RRl71umZg//W3j//t+2Fu1Q8PWHBXz82&#10;v1O3qPP0hDmZ+XwKCxP2O5nPp7Bc8gkzv1O3qPP0hAV/0vHcnbPUY+Aq+f3ttP6zjbafLBQ1np6w&#10;4D/rzRekqPP0hDmZ+XwKyyWdMPOrWS+WcZN2aWo+4xeDpyesR897bS9IUefpCXMy8/kUlks2Yfh9&#10;wjhhUYrKWi4z3afIuLKKvDxCFZpHyZdcwvoO4IqDSuVzHH5LGCcM4cCEOQwT5jBMmMMwYQ7DhDkM&#10;E+YwTJjDMGEOwxdcAmGUT4HFKjpmuKKjGyu67oCc8T5x0bpt0vtKXZGZ80lDcDx4uyjtrJr2OKwb&#10;J39jjQ2+9U85x81f9I+c/Ren/ku3BL9euM51iq7TPmufurYHBYRHglKW/6Jx3Ydq1rJ/qEenoXm2&#10;p8z7VC2a1FXDJnPVY9ghDekxSY3qN86zz/Cpf1Lqkm+UuuIHJTaMs8aa1IvVsqxrvH1ctBrWb6KZ&#10;E1+ztuVTYAAuFgoMCCOaZiCMKLAiYubDq6zbwIHNOnDylPZ/+qb1fw1/efC4Mk6f+7r97K/kX39P&#10;Y+sr+TMzM6314G1w2+ovDyn9+GHb+XFpUGAO8dK6r2xjuT2WNkGB9AO2cVxaFBgQRhQYEEYUGBBG&#10;nisw8//uQuEz58TNKDAUOnNO3IwCQ6Ez58TNPF9gD358UI9/esz6DKmeNXarHn1vt7U+b0SznP0W&#10;z59k3Z4IBDSqf2c18flU7rII2/nwn5lz4maeLzAUPnNO3IwCQ6Ez58TNKLBclj/9tHw+5/xFJacy&#10;58TNKDAUOnNO3MzTBda0aVPbN/ji4qPAPCT3ROf+c4Ad/H7Ny+fiwB9HgXlI7omOjY21XQy4uOLi&#10;4igwLzEnG4XPnBM3o8Byef7Lov9nUd3AnBM383yBXXXVVQijyMhI22tuzombebrAsn/Icft0vwaP&#10;uElDR43SmDFjNGZ4P7Vv08raZq2PuTnr9iaNGtxdI0aN0dCbxmjwyDG2ngPndOrUybqlwDwk90QH&#10;G3DzosDFR4F5iDnZKHzmnLiZpwts4750DU6sr1fmD9dHTy/S11te0Kb0DA17YaOGDXtUMUm3qGuC&#10;T19/8pS+Wp2mYcOGKRA4rl0nMvR1IKCHtx5S7ebtNGHy89b5erevYLuYYGfOiZt5usBwaZhz4mae&#10;LrB3132q7878ijCjwDyEAit8FJiHmJONwmfOiZt5usCCP+SY8dIXGvTgZrVo97KG+IqpZInitgsC&#10;F5c5J27m6QLDpWHOiZt5usBy/+8qCB8KzEMosMJHgXmIOdkofOacuJmnCyz7b0cjvCgwD6HACh8F&#10;5iHmZKPwmXPiZhQYCp05J27muQIDChMFBoQRBQaEEQUGhBEFBoQRBQaEEQUGhBEFBoQRBQaEEQUG&#10;hJEvOjpaAC4+igsIk5ziCv7vBObGoIbxN2rSnB+s5YVzd9u2ByVPejPPemyjvlq67Ixtv6AO+YwB&#10;bmQVV+7CSl3xs1JXnNHSpX/WoiV/s7YFi2vY5G917cAvFd10hKKjm+Xs36HFIKu45k77VGMGLrbG&#10;Zg+7PWd7w9gmahIdrTpZ652z7i/b0pQfbQ8KCIeOzaOV1P1+pab8oEXJu5SQNT5wQoYWTHlXc7Ku&#10;ySWLTihl+RktSjurbkk9rX069d6lfl0Gq43/ajVv8ZkWppzVzNl/U8NOj6pBdLRiousrOrpV6Lqe&#10;sdE6xiqu1iNOqE5Mg6wLPnixx2jZkj/lFECwuGYt+0XRdUdlFde5BxwsmmBx9b9uXM5Y8JjmbV5T&#10;k9jQevaT6OW3F9eS8yQm4HT0XECYUFxAmFBcQJj4gn8jNyoqCsBFxm9pAGFCcQFhQnEVEXs+eETV&#10;qk+3lgOBQM547uWgRpUra9Pe05q1fp8ub5ikjNPpqlylmk6nH8p3f1w6FFcRkV1cY1Z+Yq0P7xFj&#10;3bZqmZhnv2BxfXUiwyquYCG1bt36XEFdNc+6fTv5Ftv5UfgoLhf48vQpJfW+1TaOS4viAsKE4gLC&#10;hOICwoTiAsKE4gLChOICwsRTxWX+2RsUPnNO3IziQqEy58TNKC4UKnNO3IziQqEy58TNKC4UKnNO&#10;3IziQqEy58TNKC6fT88/fpdtDOFhzombebq4ju5+VyWK+TSgdYx8V8Rb/+vGC/eM13ifT7PePWTt&#10;ExxLTU3VwBGjdGBzmkb076nZ7x5SZmbA2maeE7/NnBM383RxBaWkpKhs1vL4uSmas2iJ2vp86nzL&#10;gpx9Fs6eouZdhiolZZ61f+nyV1jjpYvbz4ffZs6Jm3m+uFC4zDlxM4oLhcqcEzejuFCozDlxM4oL&#10;hcqcEzfzdHE9/fTTOctdhk7Ksy34Qw1zf/xx5py4maeLy+cro/uvLaH35sVqX3pA7+46pf4L1qvl&#10;TW9psG1fXAzmnLiZx4sLhc2cEzejuFCozDlxM08Xl9/vR5hVrFiR4vICiqvwJSYmUlxecP7iGm3d&#10;frh7p+3iwB9DcXnE+YsL4UJxeQTFVfhKlSpFcXmBWVwofOacuBnFhUJlzombeb647ixTTlufrmf9&#10;hsa+jEx1GfSINf7CvJK2ffHHmXPiZp4vrtz2rZ9lG8PFZc6Jm1FcKFTmnLiZp4urRo0auuqqqxBG&#10;5mtuzombebq4zB8b4+Ljcy6POH9x3a02fXpqzMgh8rdqr16DR2jMmDHy+3vnuVDadOyqEQN66+An&#10;L+oav19HD2yyXUzIi+LyiPMXl1/+aSs0O+Ut+buN0O2vr9NnH30ov/+ePPuMmPCIPnz2bn305oPa&#10;tu1jbdn0qu1iQl4Ul0f8ZnEhLOLj4ykuLzCLC4XPnBM3o7hQqMw5cTNPF9dvfR11jSue0N7Tu3PW&#10;EzuPlD+f/SxJo+1jyJc5J27m6eIaNmysdr0zUi9Om6SvN6fp82dG6Z3dATW6er5VXMOHDVPdK6tZ&#10;+z7+9k7d2aOtAqcOa2/mKZ3IzNSLnx5StxkPqknSaC0af53t/LAz58TNPF1cKHzmnLgZxYVCZc6J&#10;m3m6uL478yvCrHbt2hSXF1BchY8PkT0iv+Ja+/3/6t3DP2ntkm56cuVren3ZGGv8yRfezrpA9mnt&#10;oX9p27e/at1js6yxE/tX67sz2/NcRMFjv/v7P3QknwvMyyguj8ivuBBeFJdHmMV1+90P6Y23P0QY&#10;ma+5OSdu5uniQuEz58TNKC4UKnNO3MzTxRX89afduw/Ld1kFFff5NHvVJ7Z9cHGZc+Jmni4uFD5z&#10;TtyM4kKhMufEzTxdXMH/mS/4o2KEj/mam3PiZp4vLoSXWWDmnLiZ54vr6M7n5PfP0iufbNAD6z/L&#10;uSgGrdqquDj7xYILQ3F5RH7FhfCiuDyC4ip8/Fa8R5jFhcJnzombUVwoVOacuJmniyt1xVmE2aQp&#10;OykuL3BqcS1ZdEBLkndp6cL9GnfrRi1O+8G2T1FGcXmAU4vL6SguD6C4Cp/PV5zi8gKzuFD4zDlx&#10;M4oLhcqcEzejuFCozDlxM08VF1CYKC4gTBxXXL4Un0rM86nETWUUWTlKvgUlFHllJflSSiry8kgV&#10;T/GpUocyqlw5MuuYKOu2+EKfyo4roZIpwX+aRKrcFJ8qXXOZyjUKbQcuNscVF+AUFBcQJhQXECYU&#10;FxAmFBcQJhQXECYUFxAmFBcQJhQXECYUFxAmFBcQJhQXECYUFxAmFBcQJhQXECYUFxAmFBcQJhQX&#10;ECa+6OhoAQDgJIQXAMBx8oTXmDnfa8Hc/YqOjtG1gw8rddlfbAfkJ/i1++bYhYpLXKfkSW/axs8Z&#10;bN1Pk4ZJqt+kV4Hv85Y5P6lzPuMAAOfKE14pOYGQlvO3YOrEvpHnb8MEt2cv3zj4oZz14O2kOT+o&#10;T1zeMLOWm45Q6orv8+ybZ3t0tJrEP2OFV+77Sk07F559Rh/Xoulr8tx/07rRuq7/autxB9cTgo8h&#10;+Yy1fNu0nda+2eHVY/hJTbq+mTU2df6PahcdrYWpoeNuGfN2nscEAM6WoI7NQ8upSwLq3iNZqSnf&#10;5mzv0Wmo9X6Z+5iBEzKs2wVT3lXKvE+tYxbN2aAl8w9o4Yozqt90qnoMO2TtM6THJE0dfqfGDVys&#10;bkk985ynS9991m23DoM0d+LT6t59jlIXH1FMi8+s8Tlj79DEkQ9oXPdB1nqLDksVHR2rbu0mqFfP&#10;ZLVreZ269/tEzaNbqX3ckNBzSN6v1KlrlLziTM792H5sGFOvuwYPfUrdOs/KGavfdIyGDH1K/gYt&#10;rPW4Vgut9TpZ29tcd6/697tH1/d9VG0ahMa69XlI/fvdFTpH/c4aMvRhazl4XN77bGDdX0z9Vup/&#10;/VRrrHufBzVk8GPGfiE39H9cgwad21YvbqoGDX5UjTrepy6tb1B0tN+6j2s7Tsjap42G3PiktRxT&#10;f3jW465jrcc2utFaT/R3tN0PAKDosoUXAABFHeEFAHAcX8WKFRUUEREBAECRF8wsX1RUlILM/wEM&#10;AICiKJhZfAMAAMBxCC8gl5kPr9KeDx6xlqtVn67Agc22fYICgYBtLD/B/XILjnW4aaJGdKlt2xdA&#10;wRFeQC7B8MoTOAc2q9mCVdqz4Rlr+7FAQANaV8sTXg3jW503zILjjbKWFz2+Vcc33q9Z6/fpveQG&#10;1rbLK1dW4i1va8OKodb6sGbnjqtcua8yTuy31l/ddVoPzBhiOz/gVYQXkMv5Oq/TWWF2+ngoTLLD&#10;KjNrPP10pqrn05HlDsJTxw9aY9nh1X/h8znblo/opOpNpmWtZ+Sc58jJ0HJm5mnbYwW8jPACADgO&#10;4QUAcBzCCwDgOIQXAMBxCC8AgOMQXgAAxyG8AACOQ3i5mM/nAzzPrAu4A+HlYmYRA15k1gXcgfBy&#10;MbOIAS8y6wLuQHi5mFnEgBeZdQF3ILxczCxiwIvMuoA7EF4uZhYx4EVmXcAdCC8XM4vYlP2N5sHl&#10;6lfEqHLNK3TF5VWt9Tqxsapds4q1fFVMHV2W/ILG+3yKjY1VVK0YVasdnXOer09kaNqAJC144C19&#10;/Nwi+YqXtvYrXdynEmUrKTa2jor5fFq+/rCui42xjgluD46Zjwm42My6gDsQXi5mFnFuyY9vUWZm&#10;piXw5bN6/NNjiswKtJvTntGIuqFln+8uLZvQQTOe+swKr+DYrHcPqWmuc53MzMxZPr5/fU4gHtic&#10;Zt12HBj8Ux9HNPvdQ2ri8ykzM7Q9ez8gnMy6gDsQXi5mFjHgRWZdwB0ILxczixjwIrMu4A6El4uZ&#10;RQx4kVkXcAfCy8XMIga8yKwLuAPh5WJmEQNeZNYF3IHwcjGziHPbduTcb/od27FDd88apMCp4zq2&#10;6w1lZAb0eSCg5NU7dPDEaZVud4N2HDimBondtGPHQQ32+TS0V5LtnEBRZNYF3IHwcjGziAEvMusC&#10;7kB4uZhZxIAXmXUBdyC8XMwsYsCLzLqAOxBeLmYWcW7NmjWT3+8HHC8hIcF2fRNe7kd4uZhZxOcL&#10;r8+OHLJuO7RN1NdfvmEtvzLZr3vuu8P2RgEUNYmJibbrm/ByP8LLxcwiPl94Zfvoo4/0wVuP6fm0&#10;QZr9zHsa0d3+RgEUNYSXNxFeLmYWcW5xcXG2NwHAiZo3b267vgkv9yO8XMwsYsCLzLqAOxBeLmYW&#10;MeBFZl3AHQgvFzOLOI/G3ay/p9WywbmxzU/Ws+9nmHPzb3++ABQ1Zl3AHQgvFzOLOLfrlr2miRNn&#10;6o6BcXpu8iS9vXicTmx/Q4GTh3Qyfa8yTh3T4VOntGbPKd33xAb5BtxvHbfxzk5a//hEffbMTZow&#10;cYztvEBRY9YF3IHwcjGziAEvMusC7kB4uZhZxIAXmXUBdyC8XMws4tyC30pg/sox4ERXXHGF7fom&#10;vNyP8HIxs4hzy+9/UgaciP9J2ZsILxczi/i3wuv5B0Zp1IiB+nj3l/IveEzbTh7Ssgc/lz95rfac&#10;PKw1a7bo8Y93yz9ghj55a3LWcc/I7++tac9t0po1a7Tinpet8Q/2HLHW+yTfrTWvPay97zyt3n6/&#10;Dn7yonWezEMfaKrfrwP7N9jeiICC6NChgw4cOGAtE17eRHi5mFnEvxVegFMRXt5EeLmYWcS51a1b&#10;1/YmADhN8GvOSpcubbu+CS/3I7xczCxiwIvMuoA7EF4uZhYx4EVmXcAdCC8XM4s4t4370q3bPe/f&#10;qgfKldXHK6YruUG0nl5wnb56/Xod3vqqAnve16b0DL2zO6BS819QQrsXVKr7fNW44gm1HH6bLitd&#10;SlP6+fTe/Hrav/lJ63xbX1mgwPHPrOWTO95SIHBYgcx0Hc7M1KHM0/o6EFBGZqbGrN2tFz89pMSO&#10;d6q272ZF1a6jxkmjrePemDdKJUvYHzPwe5h1AXcgvFzMLOLfKxhe5tj5bDh0NM96YOtTtn2AwmTW&#10;BdyB8HIxs4gBLzLrAu5AeLmYWcSmqlWrqlatWoBjRURE2K5rk1kXcAfCy8XMIs7t3XWf6rszvwKO&#10;x//n5U2El4uZRXy+8Fr7/f9qZK8JmjGqiz5+636N6NVQn712r6bc96FKlpigjr1G6uN3H1SPuc/q&#10;kU+/UXxSW+34839bx3Zv3lbHv/8ftUpqrb+c+VWtktro26zz/unP36pVUnNredLIntq1f7W+O3NG&#10;353ZrvFL3lXLpLY6fuZXNW/VVt+d+bcGW7e/qllSW/35x+MaOeVjJSaFxoDzIby8ifByMbOIzxde&#10;uZ34r5/1WPcutvGL7sf/sY8BvwPh5U2El4uZRZzbfQ89aXsTAJyoadOmtuub8HI/wsvFzCIGvMis&#10;C7gD4eViZhEDXmTWBdyB8HIxs4hzC37DxuzZs23jLdq9bBsDnMysC7gD4eViZhHnlv31UL4W1yoQ&#10;CKhWXGvrNju8RlWMVODE10ooUVwrZgywHQ84hVkXcAfCy8XMIga8yKwLuAPh5WJmEQNeZNYF3IHw&#10;cjGziHOLj4+3/WE/wIkaNGhgu74JL/cjvFzMLOLcmjVrZnsTAIq6OnXq2Mb4n5S9ifByMbOIzxde&#10;p/e+rdfunS+/f4C13r6VXyOf+VwrVm2W359sjW16bop1u2JuVz2z9ZBWb/5IX255xRob9/AHtjcU&#10;oLAQXt5EeLmYWcTnCy/AyQgvbyK8XMwsYlPt2rVVr149wLGqVKliu65NZl3AHQgvFzOLGPAisy7g&#10;DoSXi5lFnFuxYiWVsvwXpa44CzjWsrSfbde2yawLuAPh5WJmEedmvgkATmZe34SX+xFeLmYWMeEV&#10;Xkm1aqr+VXV127DB6tNlgGrX7KzGLe7R9IVnNHXFWc1adtR2DC4O8/omvNyP8HIxs4gJL7jR7LlZ&#10;39N5HmZdwB0ILxczixjwIrMu4A6El4uZRQx4kVkXcAfCy8XMIga8yKwLuAPh5WJmEQNeU7JkSVtd&#10;wB0ILwCA4xBeYeabU0KlZxWzjQdF5jMWVL5FJVWsG5l33+ZlFVknIms9UpGX24/7LZFVonKWKyWU&#10;V8VBpWz7AIBTEF5hVvqWEvKlFFfUlREqPqmUoqpFyZfiU1TwxZ9bSsWW+FQ+IRRUwfFiyaXkSymp&#10;MtN9Kj2nmErPKKaKncuo1JiSqtShjBVcxW4rboVXcP9KV4RCqfhinyo0ilLJ+T5d1jVCvuQSKjuu&#10;hLUtok1Z65ylbiumy6YWU7kpPlVqU1blG557LObjBoCijPACADgO4QUAcBzCCwDgOIQXAMBxCC8A&#10;gOMQXgAAxyG8AACOQ3gBAByH8AIAOA7hBQBwHMILAOA4hBcAwHEILwCA4xBeAADHIbwAAI5DeAEA&#10;HIfwAgA4ji86OloAADgJ4QUAcBzCCwDgOIQXAMBx8oZXTCvNXvAPpa44o1bx19h2Pp9JIx6zblNX&#10;nM0ZW7TirBrE2Pc9n9zHnk/Pwdut/UYPfNK27XxatX/aNgYAcLY84RUMhoRmXRUT295ablDHfoCp&#10;24j9mjsmFF5/xH8Kr/nLftaU0S9ayxMWndXsW1+y7ZOf/3ReAIDz5ISX//o3tHjhUdsO4xac1cie&#10;qZq39Ge1a9pIy5afVfOGHTRj4Y+6oW2nPOEVCop61m1MdGNr3+zxuVM2aPj077Ro/Gs5567bZK5S&#10;Uv+hmEZ35YRM8LZedEtb6JjrIcu1JPmwGrd8Sqmp36pxt9WaPfEtxXV4RvOT/yvPcbOXntXw3qm6&#10;afqfNH/sSg2Y/L2ubzNO1990SNNGPZLPuQHAmWZmve+1jq4Tej+uG6d5S89ay8Nmn9WMhf+0HTPp&#10;+jg1bTNFcX02q07sDda+I5PPauqwVC1dflYN6zXSzNtOq9+Ms6rXcKpSU3/SsBk/2s4zdch4xdab&#10;q+iYptY56rearMWpZ7Vo6d/Usmkrpab9pF4j05W64s/W/qkL92vWzB1q3OopJU94Vb1HHNbUftdr&#10;VrCBatJeSxamK6n/O1m5cu5+csKrbrtntXTJN9ZyyorQk+zUrJ11m23exFfUZfBea3nRotC+ZnjF&#10;dZir1AU7rPUeNx3UpAEzc+60QdIspS74KufOe047q0Hdxuccm32brWmuB5q9vfWg9Vnb/2Gtz5j/&#10;96z1vys6umvW8s/q1eUW23nPnesXNW2Rao0tS/1RzRq1yNkGAE6XHV4NmvVW9x7JurpxnBpFR2tx&#10;WsHCKzq2uSbc9jfVqddc0dFjFRsTrcVzdmha/55WeI2Y+q1Gzzubb3jd2nesYmIb69qBe637btJq&#10;smKDPz2buVGDbj2lIdP+YYVX9v79rxur6UvPavGKn6z9W7afZWVQMLwWpJ5V/eb9rPCKjmmutg3P&#10;3Y/tx4YTh76peg1nW8sd49pqyfKzSqjfUNHRMdY+2d1U3Ws2aebEV3Td8H1G59UtJyiCd5w9nl94&#10;NWz+gZbO3Z3r2NwhE7q/bFOSg5/FBV/wGCUHA2r5D+oy8V8aM3iZoqOXWeE1dNKfNGfsc/meLyXr&#10;cTftvFLL0jI0b/kvatm4paIb9FXq8r/luS8AQNFm+23Dbr0f0JChj+Vpz/oOfEL9+9+fsz5w8FPq&#10;f8OdOetDhj6l+lm3obEka7lhXX/O9uBtrL+PhvRfmuf+2l1zj/r0WnLu2DqJ1nKHq4fk2S+oftxE&#10;a1v7xKHnHsuQp5TQJHR/wfWuPe7TkCGP52y/vt/j6nXdLGv5hkGPqVf35JxtN/R/VIMGPmS7HwBA&#10;0WYLLwAAijrCCwDgOIQXAMBxCC8AgOMQXgAAx/FVrFhRERERAAA4QjC3fJGRkYqKigIAwBGCueUL&#10;Lph/oRIAgKIqmFs+cxAAgKKO8AIAOA7hBQBwHMILyCUQCOS7nNcIBY7vzWc8r+h6Da1zZFuzYow1&#10;PnPmTNu+AC4M4QXkkl941bjiamVmZiozMyNrW3Z41bHGA5mZWt6nhu1cVnid+DJrvUrO+bJvdxw5&#10;ZS0vn9DNWt/8dboCgUy9uDWgyUPbWWMZGcH7zdQ1de2PFfAywgvIJXenZIZNaDnd1nkNvv0JBQKH&#10;bOfKG17nzhO8ja7fXad2v5d3PPO4dXs0EAqvjMyAmhnHAgghvIBc8uu87GOh8HrgvR3ave4J1bt5&#10;XgHCKz7P+WIbLtWJHW+rdevWFmv8dOgcX2aEwivTdr/2xwt4FeEF5GIPqsoaff87OZ3Y8HZX5oTX&#10;lHvXWmMZ6Uet25Z9RioQ2JZzvPmZ19g29fOc93RmaDzz9Elr/WRGaP1YVudVud3MnGOfnD3c9lgB&#10;LyO8gIukxlWNtO+dBbbxgtr71VZdXrmyTgQC6nyVfTuAcwgvAIDjEF4AAMchvAAAjkN4AQAch/AC&#10;ADgO4QUAcBzCCwDgOIQXAMBxCC8AgOMQXgAAxyG8AACOQ3gBAByH8AIAOA7h5VIRERHy+XyAp5l1&#10;AfcgvFzKLGLAiypWrGirDbgD4eVSZhEDXkR4uRfh5VJmEQNeRHi5F+HlUmYRA15EeLkX4eVSZhED&#10;XkR4uRfh5VJmEQNeRHi5F+HlUmYRA15EeLkX4eVSZhEDXkR4uRfh5VJmEQNeRHi5F+HlUmYRA15E&#10;eLkX4eVSZhEDXkR4uRfh5VJmEf8noxc/rDql69vGAScjvNyL8HIps4htLuukfVs2qFW9SGs99qpa&#10;io2tYy2XKBeVs1y8RBnViblKgUCGKlSqqeLFiyk25krF1onJOs+VOn1sv3zlq+v06XRr7IroGMVc&#10;dYW1HF0nVlfWqiZfxRoKpO9XqRI+1boyWlfVrmF/TMBFRni5F+HlUmYRm7YfDQVN4PSe0G3gmK5q&#10;fYNemXajbho1SuUTuuiFln4FAgGVKR9hhVf/W19Q5Ygy1lj2eWbetcm67TRxvlJTU+XzRahXqyra&#10;ae0zQNtXP6RhQ0eF7iN9j3ytZmnV3TdqweNrdU0+jwu4mAgv9yK8XMosYlMwgDIzMy3W+rFPVLJM&#10;OSu8rHBq3iknvEL75wqvYAhln6vBaB346CFr+bMj6fLFd9GmtL76MlfA7T2WqQqls8JrzP2656bq&#10;6jXjMc3J53EBFxPh5V6El0uZRZzbZfUTNX1QLWu5Xreh6pfkU8qiqSpespRu6pig0dPn6tYhXZUy&#10;bahKV4xSyqJkpaQsU7M2I1SuTEmlLJmb53xVmndTSkqK6lUtaa0vTUlRg4HTVLuUT3OTF2vO9Fus&#10;8eSFKapaqZTGzpin28bfaHtcwMVGeLkX4eVSZhEDXkR4uRfh5VJmEQNeRHi5F+HlUmYRA15EeLkX&#10;4eVSZhEDXkR4uRfh5VJmEQNeRHi5F+HlUmYRA15EeLkX4eVSZhEDXkR4uRfh5VJmEQNeRHi5F+Hl&#10;UmYRA15EeLkX4eVSZhGbJqQ+pNtvHWIbDypfxqfBHUPLj92/KM+2hx9/0rY/UFQRXu5FeLmUWcR5&#10;lVTVyLLW8rSH1+hIeobS1u7Szp3H1G/Ua9q18y0tGenTib17dWL/Op0+eUDph9Yp8/QJZQYCeuL9&#10;HfmcEyh6CC/3Irxcyixi0+oZQ3TPxt1av++EnvzypBVel5UtL5+vmSpHlLTCa0pcHSu89r61QKdO&#10;bNfO55fr+OnQF/kCTkB4uRfh5VJmEQNeRHi5F+HlUmYRA15EeLkX4eVSZhEDXkR4uRfh5VJmEQNe&#10;RHi5F+HlUmYRA15EeLkX4eVSZhGb4uLi5Pf7AUdLSEiwXduElzcQXi5lFnFuNWrUsL0JAE5lXt+E&#10;lzcQXi5lFnFuNWvWtL0BAE5lXt+ElzcQXi5lFvH5w6uLDh/bo5un3y5/fIvQWL/nbG8QQFFlXt+E&#10;lzcQXi5lFvH5w8uv7cf2WLeHjmy1bh9et9+6vTafNwqgqDGvb8LLGwgvlzKL+LfC67X3V2vps2/p&#10;o48+kr/HKGvso4/W294kgKLIvL4JL28gvFzKLOLfCi/Ayczrm/DyBsLLpcwizq1q1aq2NwDAqczr&#10;m/DyBsLLpcwiNjVv3tz2JgA4TXx8vO3aJry8gfByKbOIAS8ivNyL8HIps4gBLyK83IvwcimziAEv&#10;Irzci/ByKbOIAS8ivNyL8HIps4hNWw+m68gXH+Wsd+431baPaeTDb9jGgKKM8HIvwsulzCLOq5mq&#10;Rpa1lu9+5Qst+eCwJqatVZmKk1WmTEtFRS6TzxenZQkN9WpqTwV2va3M0yd16wtfaOFrX6r3g5vz&#10;OSdQ9BBe7kV4uZRZxKbAvg06FAho/b4T+upEwAqvGxLbaeLEe1Wx9DWaODHVCq+tax/WV48u1qkT&#10;263wWv/1CX2w56R8se1s5wSKGsLLvQgvlzKL+EIFAgGVLGEfB5yE8HIvwsulzCIGvIjwci/Cy6XM&#10;Iga8iPByL8LLpcwiBryI8HIvwsulzCI2lSpVSldddRXgWLVr17Zd1ybCy70IL5cyizi3kiVL2r7g&#10;FHCiuLg42/VNeHkD4eVSZhHnxt/zgpuY1zfh5Q2El0uZRUx4wa3M65vw8gbCy6XMIv6t8Op9/8fW&#10;7ZaV12j0mDHqGx+vEWPG6IZBI63x4FjwdvjoMRo26mb16BI6bmj//urUvrVuGDZGnZP86jlopLVt&#10;5OjQ/mOCxzVrFlq+adC5seDt6KG2NyHgQnTu3Nm6Na9vwssbCC+XMov4P4XXqFGj5PeH/kDly+3b&#10;Wrd9u/n12h1dtGbNGu16a64G+f16a80afb3jZWv7q7f7tX/nh9q1Zo22Hd2re9okWePr1qzRwY9f&#10;1aEtm+VPbKUXt+2wxq8fMEyvJs/WkvV7bG9EwIU4ePCgkpJC15t5fRNe3kB4uZRZxL8VXt2Xvp61&#10;HOqSHsoKoR5d/Xo02a/Pt22z1m/w+7X1y21a98l71vojyX5teP8lPfDONk0b6dfylzfp7vlDtHFL&#10;aP9tweMSEkPLH78sf59h2vb+k6H1LWtsb0jA72Fe34SXNxBeLmUW8W+FF+Bk5vVNeHkD4eVSZhHn&#10;Vq1aNdsbAOBU5vVNeHkD4eVSZhGbmjcPfb4FOFl8fLzt2ia8vIHwcimziAEvIrzci/ByKbOIAS8i&#10;vNyL8HIps4gBLyK83IvwcimziAEvIrzci/ByKbOITcG/lLz3ozds46anZtrHDn/xqHXbvq59WyOf&#10;TwdPZmj7hmds23y+BDW+yhw751TgiI5sfcc2DvxehJd7EV4uZRaxaXrVSCVdd6+e23JA/sUf6J4t&#10;B/TWwUyNW7lFpVLeVrf7PlKpUiWt8Prkkf5KP75NJ758RRmZB6zwysw8osOZmfrsUEBT3j5onXPZ&#10;23tUp831qu7z6YoGzTR0/v0qVbGSBjXvqqpRFTSpQyi8ZpYqpU3399KxL59T5vEvdCpziwInd1vh&#10;tWTdERUvUdL2eIHfg/ByL8LLpcwiNj1761gdCKTr7jVbdduGfXpq7X6Nfne3hqQ9r2EPrLPCK7hf&#10;MLx2rb1Lx3e+pfT9H+n0yd1WeJ0KnNDx0yes8Kow6S1r3z7Pfmbd7t84X8cDp6zwGjZqtBKvbKSx&#10;Y27S2KtD4fXssGF6cHo7rU3zKXDiSwWOf6ZA+h4rvO756ITi2/SxPV7g9yC83IvwcimziP+IQd1a&#10;2sbOJzHXcjC8zO3/yf4PV9rGgN+L8HIvwsulzCIGvIjwci/Cy6XMIga8iPByL8LLpcwiBryI8HIv&#10;wsulzCI2lSxZUrVq1QIcK/jXEczr2kR4uRfh5VJmEedWokQJBb77t7478yvgaPc++ITt+ia8vIHw&#10;cimziHML/ovVfBMAnMq8vgkvbyC8XMosYsILbmVe34SXNxBeLmUW8XnD66uX9d3f/6GTmx9Wh5WH&#10;1CopSQe//W+1Smqrb8/8qoSktvrmzK/W+smvVun08R3yJ/Wwjj19bJ/iet6qt15YpJvvel9RXRaq&#10;Y69ka1u9+OfVv3cLvXbsn9Z67Yat9NLeX1Vn9jO6ZfJcvfnEKE0dXV5bXr9b181+TTNbtFf5wUu0&#10;a/MLumnhc4qJKq4PXp2jK1svsL1ZAbmZ1zfh5Q2El0uZRVyQ8Pr2+1DQHPz2Gz258jUd/sv/sda3&#10;nEq3bk9/tUrz20XqwM43rPXZdZpZt2Pe+lGfvTBXUf2f15MLbrPGguG1+MHXVHHwW9b6/Le/zwmv&#10;h7f/qtlPHdSbi8qr74x39N3Jt7Wo63Ctmp6gmnUmWPd9/w0VNWrAAG24I8r2ZgXkZl7fhJc3EF4u&#10;ZRbxecMrl7/+9P+s29N/t2+72NL/8m/d2bOqbRy4UOb1TXh5A+HlUmYRFyS8ACcyr2/CyxsIL5cy&#10;izi3qCh+FAd3OJbxd9v1TXh5A+HlUmYRmxISEvTG2x8CjvXsC2+qfv36tmub8PIGwsulzCIGvIjw&#10;ci/Cy6XMIga8iPByL8LLpcwiBryI8HIvwsulzCIGvIjwci/Cy6XMIja9uWSRZk66yTa+f8Nc2xjg&#10;VISXexFeLmUWsSkQCGj9fTN1+uTXOnV4m965qY+qVInS1x8t1uGTGapSpbIyMgO24wAnIbzci/By&#10;KbOITdOrRlq3+06c1gszh+uLI+l6d8Vkq/MKhtfe4wHtOpqulV8QYHAuwsu9CC+XMosY8CLCy70I&#10;L5cyixjwIsLLvQgvlzKLGPAiwsu9CC+XMosY8CLCy70IL5cyi9hUq1YtJSYmAo4VHx+vMmXK2K5t&#10;wssbCC+XMos4twoVKsjv9wOOFxcXZ7u+CS9vILxcyizi3IJ/z8t8EwCcyry+CS9vILxcyixiwgtu&#10;ZV7fhJc3EF4uZRbx+cOrldp1G2Itb3woNNbS79e8IX51j5+tD56abI19/sQkPbzyUa2/o62G+OMV&#10;P/s+fbrvU218IbQdCLfq1avnuc1mXt+ElzcQXi5lFvH5w+tate7a01re//5yJT/9lrWc0tOvHlf7&#10;s8LremtsxLznrdsefr+u9o/KOceN+bzRABcb4YXcCC+XMov4/OEFOJt5fRNe3kB4uZRZxIQX3Mq8&#10;vgkvbyC8XMos4txKlChhewMAnIhflfcuwsulzCI2lS5dWvXq1QMcq06dOrbr2kR4uRfh5VJmEQNe&#10;RHi5F+HlUmYRA15EeLkX4eVSZhEDXkR4uRfh5VJmEZuSF32r1BVnAcdKWf6LmsePsF3bhJc3EF4u&#10;ZRZxbo0a97G9EQBOZV7fhJc3EF4uZRZxbu07zra9AQBOZV7fhJc3EF4uZRYx4RV+TZoNU8qKs5o1&#10;56iWrTircbduVGrKtxqWdLlmzdii8dMO2o7BH2de34SXNxBeLmUWMeEVfs1bDdXAyac0bNZZTZz/&#10;D81felrXtO6iEa1rqdvVcbqi2b22Y/DHmdc34eUNhJdLmUVMeMGtzOub8PIGwsulzCLOLT5hpO0N&#10;AHAq8/omvLyB8HIps4hN5hsA4EQLFv/Fdm0TXt5AeLmUWcSAFxFe7kV4uZRZxIAXEV7uRXi5lFnE&#10;gBcRXu5FeLmUWcSAFxFe7kV4uZRZxIAXEV7uRXi5lFnEgBcRXu5FeLlUhQoVbIUMeE1UVJStNuAO&#10;hBcAwHEILwCA4xBeAADHIbzCKOK6y1S+dXkVm17Gts23pJhtLFtkU/uHzCXGlVX5hEqh5RSfbftv&#10;iWyY93wRdSJVpkukbT8AcArCK4x8KT5V6nqZfEt9iqwVaa0HRV4eZYVXyYU+RVXJ/kA5ytpWOaaC&#10;tV6uRaQqjPepYqNIRVUPhZdvSjld1j1SJZb55FvsU0SHUCiWmRYKs7JzQrdR1ULnLNs8GFCh+y0x&#10;qKJ1nLV/h0pWeJUcXl5lJhW3PW4AKOoIrzCKqhkKjrLdK6p4MLiW+FRqZjGVurGsSs3xqVKL8vJl&#10;BUpUswoqPrG0onLCq5IVeuUSs8InK7yCXVexFJ/K9bxMxWeUtPaNrFvR2ieqdkToNk94hUI0skqU&#10;yjeLVKkeEVZ4BcdKjymhUkPK2h43ABR1hBcAwHEILwCA4xBeAADHIbwAAI5DeAEAHIfwAgA4DuEF&#10;AHAcwgsA4DiEFwDAcQgvAIDjEF4AAMchvAAAjkN4AQAch/ACADgO4QUAcBzCCwDgOIQXAMBxCC8A&#10;gOMQXgAAxyG8AACOQ3gBAByH8AIAOA7hBQBwHMILAOA4hBcAwHEILwCA4xBeAADHIbwAAI5DeAEA&#10;HIfwAgA4DuEFAHAcwgsA4DiEFwDAcQgvAIDjEF4AAMfxRUdHCwAAAAAQPjReAAAAABBmNF4AAAAA&#10;EGaObLzqN0xUo0aJqhdbz7YNAAAAAIqa32i8emrW4rNKXZGff6lfpwH5HPP7tLxmtZYtP6u5Yx7L&#10;GevaPVU39L1drern3bdZjyNauvQbJTSKs53nYohLXGc9x+RJb9q2FVTD1g/l85qFLFv6FyU2TbQd&#10;83v1G3vCOm/nfLYBAAAAKBryb7xil2rJ8rNKTftRTWPqGNtbaUryN+p97XLFZI/V6aDJyT8qZfkv&#10;oeYi9Sf17zws55gGrTdqSerPSslqPlLSftb8KR9a27rcsCtvc7LsGzWMjtakOT9Y633isu+3mcbN&#10;/lbL0kL3kbL8Zy1eeFyx0VmPr+mI0PELd2vy4h9Cj2X5L1qa8jc1aeC3P8csra77TEvTfg497rR/&#10;akT3T63lc41XjLrddDzP/c6e8LbtPNmSbthg7bd06WHbtrqNbtTcWQfVJnF0ztg1o05qWdq512ZZ&#10;2r90c/+0nO2jbvtOy7Je1+DzWZZ6Rt3ikqxtN83N29TNnbomdFzMWM1fcm4+UtL+pRljXz73WOoN&#10;1+wlZ85tX/6LlizKVOPY+rbHDAAAgEstQTNz/ZsvJfXHfPbJa2HqL1q29BsNm31WPToN1YyF/1RC&#10;PvvlNnBChiZdH/pwo2mbKVow5V3F9dmslHmf2vaNqdtMC+Z+bRs39ZtxVkN6TLKND5vxo7ol9bSN&#10;m8bP/ynn36u3DL3Ttv2PmaiF1r/xf9Gcqe/ks93USrNWnFX7rP6k6/if1KFuw3z2y1++jVervmut&#10;J7h44YFc42k5zUG2Ts3aKabO9aFGY+7unH0bttxsjY3rP1fR0b2sT7OWLfubrus8Xk0btLbdX7cR&#10;+0ONQ65PvHI3XnXiJmhp8D7Tvstz3Kjp31n7DGzR8FzjteJsTkMY12FeaGzBV7b7DGp14zfW9jF9&#10;Z+SMNb9mpzWW3XjNs855Rm0aZB8XZ21fMj/3a3POiCl/sbZPHzIvZ6z1oPV5XrfUFf9Q07p5j4uJ&#10;uVqJbcZnbf+7VRgJN7xnrc+f/onatRmu2Bj7xN4yJ3QxZn/i1abn+9b6okkv5tqvh+Yt+8W6YOtF&#10;R2vozDPWPoN6L1TLhF62cwIAAKAoydt43Xbra6rTqJtSU/6i7tdO1/wl/9TVdeOUmvaTWjcJHbM4&#10;7ax1e6GNV+5/s+ZuvJp32KqZE9eoa8/7NbLfAtWp1zzr38NJmr30rNrUra8mnTdr7uS31WPYIS2Y&#10;/LR1zuzGq0vvpxWfMF43zTmrcQMXF6jx6nnznzS0y8g8Y617vqqFMz/RNddO17Il36h+q8lKTf2b&#10;GtWNVkyLz7Qk+aC1X4cej6qt/2YNnPKDJo58QL1GpmvuzY/a7mPwzUes5zpr/CrF1hmkeSlndX23&#10;6Zq0+KwGdrlVySv+ph7X3qIRN72Wq/FK1JwlP6tr42g16/C8FkxdpaT+7yh10UFFxyZoyYozatvQ&#10;/nzybbyioztqYUrwE5af1a9jP9v2EXPONV51Yu8M/UN/zldqkdgzj4RmHXKOqdewk1q2uV23Tv9z&#10;VgP3iyYOu9va9p8arwZXzwpdAEv353kcg8ZnWuNjunXO1Xh9n9N4NUjKOu48jVenMd9b24f1mJwz&#10;5m+R91cNQ+f8h7oYz61F4vWKzeecdds8aj2/lLSf1MTcXi8p53zBxiu2y7bQRT17vxITuqlh/RZZ&#10;20ONV+i4umrarKc69fhAcxeFmqyg1rGh7Wbjdc2Afdb6zIHj8tz3rMU/W5+YZZ83JjZRCS1GqP/o&#10;A1qSGjrn0iWHzn2KCQAAgCIi1Hh1bJ5rLKaVpi/5WbNm7tTStF9UN9h4pXyrRlnbf2/jdb5PvPyt&#10;X9GiRRmaNitDKQv3WI1XatoZjR18m0bP+JvmztytGck/aXjP8VbjNa1/qKnKbrzGz/unZszao8XB&#10;D2cK2HjF1OuvuSn/0vQZOzVr8b80dcyzio2bpyWpP2jajHQlz/001HgtPmL9uzzYeM2fudE6dsyM&#10;73XbrL1akHo2p/Ea131QnvPXbb5CS1f8pGkzdik15Xs1q9tQ42b9PfQ4086oRYMumrX0n9b9L1n+&#10;ixLrnPvEa9Tsvyr5tp2aNf8HDe8zI9R4BX/7LKa5ki+s8QrpNWaP9WlV9j/2sy1L+UHjhtyfs1/z&#10;Lu9oqbFfSto/1afTUGv76Ol/sp0jJfUHdW4amthGnZ5TSvbxKX9W43x+1bBxu3u1KDX0K4E50n5S&#10;31adQ4/jdzRe0dENNXz6X/Occ+Gib63b7MYrJnaw5i39l/H4f9H0scGu1zxfttaacFvoPKaFCwO6&#10;vl3W/x/X+DEty7P9ZyUvC97+Ux3jGiq67kTNXfJP2zlyf6x7w83Hc8bnTnvXGus+ZHvOrxFmW7L4&#10;z6qfdUxS1zVakvWrk7nve0yv2/J5LgAAAAD+qN9svAAAAAAAfxyNFwAAAACEGY0XAAAAAIQZjRcA&#10;AAAAhBmNFwAAAACEmS8qKkoAAAAAgPDxVapUSdkiIyMBAAAAABdJdq+V5xOvypUrAwAAAAAukpxP&#10;vMwNAAAAAICLi8YLAAAAAMKMxgsAAAAAwozGCwCQr5kPr1IgENCeDx7JM16t+nRrPHBgs+2Y8xsR&#10;Oub43ny2Xbjoeg1D58stI0MH93ymCTder2q59p21fp+1/b3kBrbzAABQWGi8AAD5ckTjdeJLNcoa&#10;i23QRBNTX8hqxDJ0dT7HAQBwqdB4AQDyld14nVdO43WlTgbXM0/r9Qfn6fKYeL2+OfQp0+4192V9&#10;+pS38Rq79HkdPZGur7c8r5jKtTX/mbVZ591pexz5ya/xyrbi3V3WtuMb77fW83ziVbW2thwONWYv&#10;3T1BlZvfoAMnMhQIpGtQ21rW/o9+dtLaf++Wt9U4uoHufW1rznOePLSdtc/r29Kt9R0fvaZmdS7X&#10;7Idet9Yzju5Uk1r2xwsAAI0XACBfBf3EK231V9b65icX59lv44lQszK679W2xqty7UQ9/sI7Opp+&#10;OqepCTlkexz5+a3G656NoUbr6zXzrPXcjVe9Rs8Y93fO4Y/vtva31k8dVJdc5/zgSK7Ga8gdygwE&#10;dOLApjz322rll9Y+Hy+dZnu8AADQeAEA8lXQxqty5XFWIxJIP6CuDaupcuUqqt7rAWufzP2fqLa1&#10;T97Ga+Pe0KdKD3cN7T/qtuyGKKvxqlJVNWrUUI0a1W2PKyh34xVn7VdDbQaM0Rdfhz6Jysw4lrNv&#10;7sarylV1lZkZvJ/jats09AlX9Ro1VL168HGE9t+WkWnt/+zsEaHt/ltzmrPsT7xOnA5+ShbQ3bd0&#10;zHpNmoTuN/OERrW2P14AAGi8AAD5uu7GW5SWlqb5k4fmGa9S9VprPG3h9DzjMfEdNX/JUmvbojmT&#10;FZvnfG1CxyxNzhkbeOssa2zZgnlq0bC2bp272Frv37Sy6rVoq7TX3lMg/RPb4wq6vPaVofPllpqq&#10;OdPGKvZy43lMSba2T+xxRc5YQpcBWpySao0vXjRfXZrH5jmmTnw3LV6aprRlS9S/Q31tzWq8bh1w&#10;7gs6ql1+hSbPCp172eIF6uy/yvY4AQDIRuMFAChyarQdoC1rHlB0taq2beFWt9OUnE+4zsnUMwsH&#10;2fYFAKCgaLwAAAAAIMxovAAAAAAgzGi8AAAAACDMaLwAAAAAIMxovAAAAAAgzGi8AAAAACDMaLwA&#10;AAAAIMxovAAAAAAgzGi8AAAAACDMaLwAAAAAIMxovAAAAAAgzGi8AAAAACDMaLwAB4qIiFDJkiXl&#10;8/kAAB5SvHhxlS1bVlFRUbZsAFC00XgBDlOiRAlbEAMAvKdSpUq2jABQdNF4AQ5jBi8AwJsqVqxo&#10;ywgARReNF+AwZvACALyJxgtwFhovwGHM4AUAeBONF+AsNF6Aw5jBCwDwJhovwFlovACHMYMXAOBN&#10;NF6As9B4AQ5jBi8AwJtovABnofECHMYMXgCAN9F4Ac5C4wU4jBm8AABvovECnIXGC3AYM3gBAN5E&#10;4wU4C40X4DBm8AIAvInGC3AWGi/AYczgBQB4E40X4Cw0XoDDmMH7e3xyOqBAIKCM7atUKs+2+tp5&#10;ZLt6D5yhE4FMPbOgl+3Y3zT3eQUCGRrv86n/rS9Y91E5oox9P1O17jpy7KQyMzOtYzIzM3T8yHZV&#10;N/croMptb9GxIzvUJJ9tAOAWNF6As9B4AQ5jBu+Fuvn5zxTIOK520VfreCCgj+/pkbPt8U+PKXDy&#10;mE5nhBqzQOC0xnStIZ+vmnYeO6V9W97Sqg+3W+M9GwTHfVq59XjWvgEdPhxctjdes949pMCpU0oP&#10;7nf6oIoXO/d4es182Nqvb6T9sWab9/RGBY7v0QNPvWztu2rFaPl8FfTJgZM6+PlqPfHc28oIBJTc&#10;v5F8w5/JeTyBwHHVq+bTfesP5BoLaNNjE2z3AQBOQ+MFOAuNF+AwZvBekNZTdTozoJMHd2jt2rX6&#10;cudhqxGZV6uEtd1qvI5/qkifTyXLlLO2vTLtRvl8EXri1fe1/+CRnKbshZZ++W5+1WrCxrXJOv+w&#10;h87feAUOq2Nx+2Maszh4joCqZq1P+3BfToN0fP96a2zI7Ae0bddepZ/KsMYPbE6Tz1dCT36wO2ff&#10;0+nH9OodQ6z9ZwfvL32P9YlXz+Wh8/fLvs/OU3Q6ENDKYfbHAgBOQuMFOAuNF+AwZvAWWPEa2n4k&#10;oMCJUDOTbeXH+0MNUnbjdewTW+N17fQHlRkI6Jnp/fXoul3W+JpJzazjPztyKqf5yThx4vyNV/oe&#10;NTUfU5ZJD6zKOcc5p/XB04vkq5OkE6cD2rfufvWftdLaduSL5+XzxWv30dM6svUVtWrXVR/vOaFD&#10;Hz+lkj6fRryyJ+c8ja/y6dMDJ/Oc+8BnwePtjwMAnITGC3AWGi/AYczgBQB4E40X4Cw0XoDDmMEL&#10;APAmGi/AWWi8AIcxgxcA4E00XoCz0HgBDmMGLwDAm2i8AGeh8QIcxgxeAIA30XgBzkLjBTiMGbwA&#10;AG+i8QKchcYLcBgzeAEA3kTjBTgLjRfgMGbwAgC8icYLcBYaL8BhzOAFAHgTjRfgLDRegMOYwQsA&#10;8CYaL8BZaLwAhzGD90LMfmizMr9YqRo16mtXIKA3b+5t28eumfalBxRV0aeqNWqoYtnc2+7Wif3r&#10;8jnmnCPpGRqczzgA4I+h8QKchcYLcBgzeAsuWrtPBFQ1smye8UYtOqj7XRsUCAT09uJxSlu7S+/N&#10;i9VlZcsrcHRnnsbr80BAS0bGaPuJgBIaVpfPt8hqvCpUq63u3WfpxOmATp3YrvYvb9eG2WOs8x88&#10;eZrGCwDCgMYLcBYaL8BhzOC9IDVjtGrbUavJ2v3mE6pWyaexj6yx1h8YukafvzA3n8arvF78/KAC&#10;gUNZjZdPtaIn6kQgoG0vv2w1XlVajlJ6IKDND/VXRvphlS4foXd3nVTg+FadPBX6xOvNHQGNG9TR&#10;/pgAAL8LjRfgLDRegMOYwQsA8CYaL8BZaLwAhzGDFwDgTTRegLPQeAEOYwYvAMCbaLwAZ6HxAhzG&#10;DF4AgDfReAHOQuMFOIwZvBeqSZMmSkhIUGJiIgDgEmjRooWaN2+uSpUq2d6jLwSNF+AsNF6Aw5jB&#10;W1DBgA8Gvd/vBwAUEY0bN7a9XxcUjRfgLDRegMOYwVtQNWvWVLNmzWyhDwC4dIKfgJnv1wVF4wU4&#10;C40X4DBm8BbUf2q83tm6J/SPgNbttHvPV9r+5UF1at86zz6PbD6gbbv2aMmUJNvxAIALR+MFeAeN&#10;F+AwZvAW1H9qvLYfCzVe2RISZ2nzK3fnrC9/Z5fee/0tJd//uF5/ZJjteADAhaPxAryDxgtwGDN4&#10;C6rgjddIHc/4yrbdf9vrenlmaPnzPV+po7kdAHDBaLwA76DxAhzGDN6C+k+NFwCg8NF4Ad5B4wU4&#10;jBm8BUXjBQBFD40X4B00XoDDmMFbUGXLllV8fLwt9AEAl0ZcXJxiY2Nt79cFReMFOAuNF+AwZvBe&#10;qKpVq1p/RNn8g54AgMIR/CFYsOEqVaqU7T36QtB4Ac5C4wU4jBm8AABvovECnIXGC3AYM3gBAN5E&#10;4wU4C40X4DBm8AIAvInGC3AWGi/AYczgBQB4E40X4Cw0XoDDmMF7Id7ZdkypCQ3k8xXX6LVfaEBU&#10;hDW+YeMmbdqwVvG+Ztqy/5hOHtqiaT6f4qY+oU2bNqlNfF1rv8UvbNKmd1/SPa98oEmNYqyx4PZN&#10;617XlcH7uGaONmxYo02b1uvZZ17SUzNanttn04fqUNcnX8fJ2rhpje2xAQAuDI0X4Cw0XoDDmMF7&#10;IT4/lKEmUeWs5ai6capS3qe7V2/XsV1vavvhU3p78ThNTFurrU/XU7mJq3Xq2D698cYblkr3rtOR&#10;L1+3jr3jk4NaltBQpzMyVSV4bn83pQd2qfqA+3XqxHZrn1tf+EIb7+yk6a9t0/ED27Vp11F99sxN&#10;tscEAPh9aLwAZ6HxAhzGDN4LFd/+GnXv3l0dmzey1ms0amGt16uYoM5JDeWrUkfdundXiyt9qpzY&#10;ydrWtGqkfL7B2nHwuLp1aaMP9pxW77jQ354Jbu9+XWeVD56/Vpy6XdfJGo9p0VFtm1aV74oEa58W&#10;jWvqug4J8tVsrO7dr7E9LgDAhaHxApyFxgtwGDN4AQDeROMFOAuNF+AwZvACALyJxgtwFhovwGHM&#10;4AUAeBONF+AsNF6Aw5jBCwDwJhovwFlovACHMYP3QlSrVk0tWrRQs2bNFBcXBwC4ROLj49W4cWPb&#10;+/SFoPECnIXGC3AYM3gLKnhssOHy+/0AgCLEfL8uKBovwFlovACHMYO3oGrWrEnjBQBFTGJiou39&#10;uqBovABnofECHMYM3oL6T41X7/s/1vGjB3TgwAEdT9+ulrm333avnmrb2nZMkdCipba88lCesYOf&#10;vGjfL5cjBzbZxgDgUqDxAryDxgtwGDN4C6ogjdft00PLtzz6od68ubk+PXhYN3Tyy7/gMb3cvq22&#10;nz6pG6/za+WnB3XntOvV/9Etej7Zr8fW79Swa9tq3CMf6qkxfj2+5aBm9+mk7vMe18tTWyu+dUft&#10;2/p8rvt7Rl++d7/8XYdr35ZH5O9zq3atmyV/287a/uUqJXWfpx2r58kf31KLkm/Vwqff0aLe7eUf&#10;O1cbnp2sT3d/pTZ+v2YtTpU/sZX2vvO0Zj78htIGd9ENk561Gq/h4x/U3ROul98/RJm731CPaXfq&#10;5WVDdO3gBTp1mMYLQOE6dOiQRo8erQkTJujgwYM54zRegHfQeAEOYwZvQV1I4xXSXB/v/jK0nNV4&#10;bTt5yFpf9uDn6tvNL3/yWr12Rztt2/tF1jHLtfYBvx7/eLcG+f2668Ut6pjUQi3bddaRHS/nOvcz&#10;evX24G1v7d/5oeLvfUurZoa2vbxxo65b9ITWLTn3CdujW3erR7vQ8mdvPpgzPvulzZqZ1XgtXbND&#10;N/YIjk+3Gq/J723VTc2D60uUeegD9X1os1InBNeH6fghGi8Aha9t27a6+uqr84zReAHeQeMFOIwZ&#10;vAX1nxovAEDho/ECvIPGC3AYM3gLisYLAIoeGi/AO2i8AIcxg7egypYta/3dGDP0AQCXRvDvedWt&#10;W9f2fl1QNF6As9B4AQ5jBu+Fql69upo2bWr9lBUAUPiCPwQLNlylS5e2vUdfCBovwFlovACHMYMX&#10;AOBNNF6As9B4AQ5jBi8AwJtovABnofECHMYMXgCAN9F4Ac5C4wU4jBm8AABvovECnIXGC3AYM3gv&#10;xMZ96ZpeNVK+4iU1Zd1evTCmrzX+5qpVeu25u0P7xfXVm6tX683Xnsw57r6Vr2v16tXWcqvJ9+vZ&#10;Z1/Q6tUv68E3V2n2YJ9WPLNaaQ8+Yu3TLeuYAXevtNYjKpRVVLXb9NJjM6zx/tOXW+PLxrez1h95&#10;cbWGpT2p1avfVO/cj/eae3R42xvyXe7XgVMB9WxVPnTeRz/RhpUzdc3wKVr96GzrXA/OHhk6puet&#10;1vqji0fI56uv51evVnT14Pl6WOMvPDjW2m/BQy/qgWn9rLHB17eyxsaueM5av2v8APmSRutU4Ig1&#10;/vGxDN3S3qeR0x7Vo7NrnHt8AHCJ0XgBzkLjBTiMGbwXIqfx8vnUachqffXKWH1+8JR2rF+v9evX&#10;a9XTUxU/aJK1HAgE9OiMGnpsyxHd1fnc35npdt9H+vyZUdbypvQMPTXTp3d2B9S3c0P5fJWUeeqE&#10;2q38Qhtmj8k5psYVT+jwF4/qpjlvaMfLXayx1PVHtXz6AH12KKC6V1ZThUlv6etPnso55vHNh7T+&#10;4UHyxXVSRmC/6pQKjddtc7uObn1JQ+ffr6MfLJLPV0yv7who8hP3KTPwlcrlPN8EfR0IqPFV05QZ&#10;OGyNdeg3Ucc2P6gXPz2ktWk+1W7eToETX+qKyv2VnhHQxo8+ViB9j5rkarzin/9Sq+aPzvM6AkBR&#10;QOMFOAuNF+AwZvBeiO59B2nIkCGWNvHn/nbM4CFDNHhA76z1OhoU3GfwQNtxweXaV3dXz3b1QuOD&#10;Bqtt01DjNXfO5Jx9ghpf19dab1y6lMqUa6v+vVqHxlt3tcY7J15lrffsP0QVy5dRyUZd1a9H23OP&#10;N/Y2Hd35Ts56r/6D8xwXbLwCW5+yxjq2DDZ9PvnqJ1rrfa8L3ldl9RsyRJXKB4+vb433uz7B2q9D&#10;j/66toVP5SpX15CBvaxmbcCgwep7XSf1GTJItevX0+AhA6x9P0lP17CrfGqW1Es924Y+dQOAooDG&#10;C3AWGi/AYczgBQB4E40X4Cw0XoDDmMELAPAmGi/AWWi8AIcxgxcA4E00XoCz0HgBDmMGLwDAm2i8&#10;AGeh8QIcxgzeC1GlShUlJCTo4cef08ZPdwAALoG33/9YI0ePUcOGWV8M9DvReAHOQuMFOIwZvAUV&#10;PPahx1bquzO/AgCKgOOZP8jv99verwuKxgtwFhovwGHM4C2omjVr6t11n9qCHwBw6SQmnvs7iReK&#10;xgtwFhovwGHM4C0otzRe9eKft43lyNyi+W9/bx+/iO6/oaJtDAB+LxovwDtovACHMYO3oM7beH31&#10;stZ+/7/67u//0MheE3Ry88N6ae8P+svff1Hije9a+zw8sp0OfvujavZ521rfdPc4fXT8F5UsMcFa&#10;f33ZGG059aNapLyXc97TX63SI59+o7VzF+i//nRS82fepDmvH83Znjqoca7HcVpNHw5tW71irDYc&#10;/7eimtxvrT+54DZt+/bc4w02Xvs2rNWBP/+ou++4XxUHv3XuPFmN14n9q/XS3uDYGdWZ/Yy+O7Nd&#10;Czf+rG9O7tC8h7Zb+97duryOf/tfunHsg9b6qY+X6rX0f2tmu0HW+qrpCdZtR/8t1u2RDcv05qGf&#10;shqvs3rruQ3a9urrGt+zrI6YrykAFBCNF+AdNF6Aw5jBW1DnbbxOrteAF7/Rke2rlJDVeL17+Cd9&#10;99P/avyga/TdmZ+VdEVpHf/r/+jmy5tax0zuN1XH//H/VLLEHdZ6qPH6v6rbqJG1/krabdqe1Xj1&#10;jrrSGksZGaXxd+/Mud+1943R2sO/Kn3rc3p5//cqdXl9fXfm/9ONffvr9D9+VVT/0Cdb+TVeLy26&#10;Ve8f+bc+X9le5Ws+dO65ZDVep45tVb/7dmrfhsUqMS7UeD28/Vd99+N/6/qxc/TnM7+q0mUV9O1P&#10;/6MRXVvo0N9+1S11q+tPZ/6tRV2HW+fKbryWjWiovWd+1b0jrtOhb/9vqPH665/Uc+ASa3vtssW0&#10;xXxNAaCAaLwA76DxAhzGDN6COm/j9RteuqunrunWUys/+sa2zakWTB9lPaf3A/ZtAFDYaLwA76Dx&#10;AhzGDN6C+j2NFwAgvGi8AO+g8QIcxgzegipWrJji4+N18k8/2YIfAFC4/vrT/9PSlDusH4qZ79cF&#10;ReMFOAuNF+AwZvBeqBIlSigyMlLVqlUDAFwCVatWVYUKFWzvzxeKxgtwFhovwGHM4AUAeBONF+As&#10;NF6Aw5jBCwDwJhovwFlovACHMYMXAOBNNF6As9B4AQ5jBu+FSEhqp/bt21vaJSXYtpsqVmqqpIRo&#10;2zgA4NKj8QKchcYLcBgzeC/Exn3pml418txYy+7aczRdgUBA98y9SbWbt9P2rPVHF49Qi3Yv6+Sh&#10;LTp+KqDA0R3y+S7TI6u3W9sDx/aoeHGfVn4R0IoZA2z3BQAILxovwFlovACHMYP3QpiN14wXtuqj&#10;uzrJ54tUrcuraeD9m7X25r7y+SJUq9blVuO1f8Nca9/DJzM0turlCmQcV5cGZbX3eEAlSxS33QcA&#10;oHDQeAHOQuMFOIwZvAAAb6LxApyFxgtwGDN4AQDeROMFOAuNF+AwZvACALyJxgtwFhovwGHM4AUA&#10;eBONF+AsNF6Aw5jBCwDwJhovwFlovACHMYP3QtSvX1/NmzeX3+8HAFxCcXFxSkhIUJkyZWzv1QVF&#10;4wU4C40X4DBm8BZU9erV1axZM1v4AwAunfj4eNv7dUHReAHOQuMFOIwZvAVVs2ZNGi8AKGISExNt&#10;79cFReMFOAuNF+AwZvAW1B9qvOY+oKVtk+zj+Xj7q722MQDwkuz36mLFiuUw98lG4wV4B40X4DBm&#10;8BbU+RuvVH1w18364K1ntXn9g+o5eppWrlynCSO7W9vbXDtFD4webC2//PlhLbj9Tj276h0N7NVR&#10;fn+yPnhqcs65lr+1Jc+5By5+WQtaJ+rzw9t0x12rtOqdj9WrQ3Db9fpow5PW7eMrV2rd9l0aaHtc&#10;AOBMwV/t/q313Gi8AO+g8QIcxgzegjp/4+VXlx43qO8Nfazl63vfoL59+4a2XdNP790/79y+zZpb&#10;265v10Z+f5K1HNShjV8zHnhX/TvG5+x7fe/Qtr59uqtZ83hruV2bVkrqfF3WcTeotb+V+gSXe15r&#10;e0wA4FQxMTFWs5WtSpUqtn2y0XgB3kHjBTiMGbwF9VuNFwDg0qDxAryDxgtwGDN4Cyp4bPDri83Q&#10;BwBcWub7dUHReAHOQuMFOIwZvBci+KlXixYtbKEPAChcwa+RD96a79MXgsYLcBYaL8BhzOAFAHgT&#10;jRfgLDRegMOYwQsA8CYaL8BZaLwAhzGDFwDgTTRegLPQeAEOYwYvAMCbaLwAZ6HxAhzGDN6CKl68&#10;lGbNPq7UFWcBAEVE48Z9bO/XBUXjBTgLjRfgMGbwFlTb9jNtgQ8AuLSWpp6xvV8XFI0X4Cw0XoDD&#10;mMFbUO07zrYFPlAkLT+j9vUra+DUTGs9Je2fatmwl4aPfde+b5YRrWtp6oqz6nZ1nGYts28HijLz&#10;/bqgaLwAZ6HxAhzGDN6CovGCU0wZMVV9Jv9ZVzdtqblL/6Xbhg1W11v/Sz3aX6MpC/6pPn1uV8+e&#10;i9S4xT0a3PlG3TLnr0qqXyNX43VUV0RPsp0XKKrM9+uCovECnIXGC3AYM3gLisYLzvBfujJ2qrWc&#10;sugzXZ7wgNV4DZt1Vn26DNDE+f9Qryvrqk5MY9VrNkpLkz9TTK366teiet7Gq9m9+ZwbKJrM9+uC&#10;ovECnIXGC3AYM3gLisYLAIom8/26oGi8AGeh8QIcxgzegqoYUVvL0n62BT4A4NLp2ftB2/t1QdF4&#10;Ac5C4wU4jBm8F6pqtYbqP/BZTZqyAwBwCYy55SPrm2bN9+cLReMFOAuNF+AwZvACALyJxgtwFhov&#10;wGHM4AUAeBONF+AsNF6Aw5jBCwDwJhovwFlovACHMYMXAOBNNF6As9B4AQ5jBi8AwJtovABnofEC&#10;HKZEiRK28AUAeE9ERIQtIwAUXTRegAOVL19exYoVs4UwAMD9SpYsqaioKFs2ACjaaLwAAAAAIMxo&#10;vAAAAAAgzGi84GiVGldQua7lVK5redu284mMiVBUPuO/JaJTOVWqFaWKzSvZtuUWdVWEyreKUGS9&#10;iirXOvfv3kepfNdyiqpmP+biiTzv6xDRupwq1osMLdfn11MAAAAKG40XHKvkUp8iamQ1EVWjFFW1&#10;sipXi1SJBT75UnzyzS+lqJqRKrYktF5sTDlF9i0VWp5eWhWvuUy+ZT5Lqe65m6RIFVsaOqb4mLKq&#10;HFMhdL6gJT5FRFdWmVtKZK0XU0Styip9c2i92PxiKjGurCp1KCPflHKqHFs+tN/i0PGRl1dW2VnF&#10;Q2OLiqli3XNNUKX4cqHHk+JTufpRioypmPPYi99UXlHVouRb6lOxrHNFXH7u2PK9S4fOubSYIipH&#10;qezwkip9bQXrtYioFaVyU3wq0yFCxbOeR0S1SBWbn/W6zCl5wY0oAAAALgyNFxyr3PhiKn196Kt0&#10;o2IqWk1JpUblVey2Uoq6PMJqKqKqRqpi0whValXW2h5VJcpqlipVjlLJeT7rU6CoyyvJN69Eznkr&#10;9S2pYjPKqFJceflmXZbVeJW0tpWZ7lO5FhFWQxQZPEeKTxUbRVkNTmSNKEV0LJ2n8YoYUUyl+kdY&#10;jyfY9EQG72uJz2p0KnQrrZJDy+Xcb9lJPpVrWUlR0ZVUIa6Syk0tpjJdI6xmMthsWY1Xcuhxlh1X&#10;QmWbhz7BCjaKJRf7FHFVlCL9FRQRE6WoRhXkSy4m3/zSodfKarwqqeKgUirdvZIqtS6j4mPLWttK&#10;Ty+m8rF8CgYAABBONF4AAAAAEGY0XgAAAAAQZjReAAAAABBmNF4AAAAAEGY0XgAAAAAQZjReAAAA&#10;ABBmNF4AAAAAEGY0XgAAAAAQZjReAAAAABBmNF4AAAAAEGY0XgAAAAAQZjReAAAAABBmNF4AAAAA&#10;EGY0XgAAAAAQZjReAAAAABBmNF4AAAAAEGY0XgAAAAAQZjReAAAAABBmNF4AAAAAEGY0XgAAAAAQ&#10;ZjReAAAAABBmNF4AAAAAEGY0XgAAAAAQZjReAAAAABBmNF4AAAAAEGY0XgAAAAAQZjReAAAAABBm&#10;NF4AAAAAEGY0XgAAAAAQZjReAAAAABBmNF4AAAAAEGY0XgAAAAAQZjReAAAAABBmNF4AAAAAEGY0&#10;XgAAAAAQZv8/QUrrpH4ZAeMAAAAASUVORK5CYIJQSwMECgAAAAAAAAAhAGgMMK2IlQAAiJUAABQA&#10;AABkcnMvbWVkaWEvaW1hZ2UyLnBuZ4lQTkcNChoKAAAADUlIRFIAAANMAAABmQgGAAABzfaBlAAA&#10;AAFzUkdCAK7OHOkAAAAEZ0FNQQAAsY8L/GEFAAAACXBIWXMAACHVAAAh1QEEnLSdAACVHUlEQVR4&#10;Xu3dd3QU15oufK977j0z9846wdXKqZVzBCWQBAKRERlETiKJnCSCJBRA5CAnbMDYGDC2j7ENJhhs&#10;gshgcgYTNeHMmRNmTjJ3zTd3Zp5v1W5JSLVboUW1qBbPHz9V1a5dqbd2vf12V1e9ZjabQcb3mvqn&#10;qPTfpBnPjakZT43NsDKfWoJoqK599iE8MBr+vkEINptRWnAXpWXPRIUeWefgF5AixtWyomXPMG3B&#10;H+DXZinM/iOkFZJ9iIYi43vt9ddfBxnfa4qigIyPDeUg7NpQs3MG1ZkekTNbqmMv3h5y2YsqLy+H&#10;ogQgt0wdyvPtya4NRfphQzXRsHgF69aXQ3EKgV/KEGm+vbVIQ83bcwvKxG1IbxcDF828WwfW4NoP&#10;j5G3aR98/UNryisrf4DP/D3I9fWW1qcKD/YVwxlrP0fcxFKc3TVXTO88VynVVfVSFAyNTkbl4x+k&#10;eY7Abg31s5/9zOFoj0GVn5+P4bPzoSgmaZ4ar9auWW6lXH92ayjSFxuqAYGuCjI7t5fKXwa7N9T7&#10;cxNRmqrg9qVdYvrzoxekOrcufY0Lh9bi4IUTYvrw6UtSnabI7S2X1aZ+Vqlyc3FB+rBzNdNDh38k&#10;1TUauzeUkeQtelLTOLW5e/hJdVUDc2bDSYybEBYWBsXDX6qjGhIsl+ntlWooR8aGaqI1y/OkMleT&#10;ZZgZINfXGxvKQbChXsCgydPFMNFLnqe3V6qhSpb9VXojoQoL6yTVNRq7N9S21XPxYekgDCh+X0xv&#10;WtRDqqPat28fFvVIFeNrtu/Dpo+b9gn1tLhwhKvjGUOghKciqeNOlG/aJ9VTaRuosbfnmLBcUMd9&#10;fHwQv6USiTt+L3h6esLPzw+BgYHScvZg94YifbChHAQbqgmSEwKAq1nofexozemw+pTYUthQjaiO&#10;SWpDCbUaqiUbjA3VgOpGaqyhWqKx7N5Q+zfNwZ4SBb8aa/mib/N38oey1doFPv/M7btPvkLHxBAx&#10;/l72MAwI9MOh7/bi0L690nJNVf0uT/1Qds6i32LOot/U+66vdiPVaSwrjaTqFRgprUNPdm8oIwkM&#10;Spbemqu09VTaRmqsoezdq16phrKFtpFqGstKA7GhXiJtA7GhDErbQE1pLO069MSGqoe2cdhQLUj7&#10;JqJaj15LpbraxmFDNcDVy0cqq8+QyZYPfRuibaBq1t6eq7QN1FBDaZfVm6Eb6mVL2P5bqZGsNZTl&#10;ugr7YkM1xtm1wYaS6tsJG8oGtRtLO8/e2FAOgg3lIOzeUIv7KhimfgXvb/lQdt3h76U6qpjpb+Hc&#10;V6NqpiuuHZDqWDV6vaYsCHuu35fr8UpZx6J9a67S1jGiV66hHBUbykG8kg3185//XNCWG9kr2VCO&#10;iA3lINhQDoIN5SDYUA6CDeUg2FAOgjdWdACvBUUMrVNQWvYbqZJqUcmfa02HSPPJfl5TP4xU7x+r&#10;TiRWNZJalrPwT5hT9FdEp7wt5uWM3lvz4eXk3H+D2TcaZnOAtELSH093DoD3kHUAfIfnANhItfzy&#10;l7+Uymyl/udry16U3RopO7NznWlfbzepjt7WH7wsldnitddek8ps5VCN5IjYSA6gvkYatLAcS0pX&#10;IsrHreouzHKdag7ZSFtPV0KZ9jnaRAXD7G/5CWe1M5+V4unTSmz85iq6JD0vf3SjAoX7b0vres5J&#10;DCtPbxXDrtNKcOp+JR5dP16nXmSk5WeYlZWVGKAouH/1oJV1Pa9XXyPZwqEaSXsPVqNT97l2I+WN&#10;6oFekxYjP38B8vLku4Wp1HvITh/dpU6ZQzWSI3rlepIjqt1Iw7vEwtU/XKpTW2TGYKnMIRupU5Rl&#10;2LH3YHxy9KQ0X3Xi6kUxPHvqMzHcWjJQqmNNzzDrtwqtj/YCSu2FlOxJBqBtnIYaKb7POPgFWm56&#10;L+4Ja2V9PlXD0FplbCQ7Y096iZrywokPMus0UpRURyvEWUF3f3k92novio1Uqw57kgOo3Uhdkxu/&#10;G2WYm4I+mvuUs5FekPYNQ0NvHJrLQRvp+e0CNs7rYGW+xXsfvoWhmZb7vzZVYVSIuG9sTVl0MkIm&#10;1f/ZmrZxGmqkymF5NT9+DgmxfJxV+7e26n1ffX19YTLVfWKNgzaS43iFe5LjYCM5gPoaqfrulL1P&#10;nGj0HhBsJDvTNlLY/I9FDPr3C4OsNpK1hmIj2VntRvLuPLLuXVTqaSRtQzlkIx3dmiOGH//qXQwo&#10;2izNVxW/s0MM56+wfGl3/sg+7FqUhG4fn8b981/gy1kTEWhWsPvgUWlZW1S/m8ubdhITpxxp8N2d&#10;dKubBhqpdkM5ZCMZifatd32NlLD9d1IjVTeUtnHYSC2supG0jdOURqpuKDaSnTXWSKKhrDQOG6kF&#10;sZEcABvJALRvGOp746DSNk5jjVS9HBvpBWkbpzmNVF9DVS/HRrIz7ScO2sapr5FqL8NGsjNtI6m0&#10;DaRtJG19NpKd/eIXv5DKqvn2mVHTSANCYqX51dhIryg2kgOweyOd/awUWyMsV5rW9wFrtdE9LcOB&#10;b3+LS7fPSvO11K/Pk4aWiPGpXSxlp364IdWrVv1uzstrGKbMvi29uzMquzeSkWjferORSDdsJAfw&#10;yjUS789KdsFGcgBsJAfARnIAbCQHwEZyAGwkB8CbEhLpRHSm6cMKagqSItLF0LdWJXFr1uJf13wm&#10;uWTZM1E+vfAZhk95gOC2hYhNe1+UxXS5WrPcpBmVWFL6o1hmUdG/iVu7moPHwOzXyVLHt620Q0R6&#10;m1/2DLHmCATGjbH8D5f+XpT7rPkUP/nhHH556Dv8zwfn8JMH5/B3Jw7Bs0ceXJfttCzvNxQ9+q9H&#10;7sxvMGfSNxid+wwlS/8g5sUEhiE8MAxB/mbkFj1jZCLSCzsTkU6Y2BLphJ2JSCfsTA5qypQpdlO9&#10;DWtXy78M9riY2x4csjNVrFmIgC4Daqa9vb2rxhPEMDbCH5+evY3eI8fhyNV7OHajEjnlhzAix3IH&#10;qcqHN/DDtYO4WlmJYRMnSus3isrHd3HiTiUqH9/H7conmDhxIrw9FEwc3lOqaw8v0pmGLV6NOB93&#10;JI1agLRIf+SW1X+3rsawM5HDe5HOpCd2phbkZfZ/Pu1WHaUa5u//fBk3b98685ydrNf39Hl+70U9&#10;1N6HamZvd6msXqa6x+rva64Zd9XWbQZbO9PKlUuxonQiFJNJPJOlJDsBcVnzUby6vOYZLYGentJy&#10;jWFnIodna2eyF3YmanF6/dNVr6e+zuTspf6001WMx8bGIislCsFRsYiOioBisjz8qnEuYllVWGyM&#10;lfnP6XVc9sbORPWqrzO1NHYmeqlypp+VfufdEFdXOdestzO5W54R5hoYhT6dk+X5TTBs2LCaoZeV&#10;+bWxM7WQjNS24i1DRrtQDDYp+Obi1Zp5R4/twLZvvpaWsebB4+/x5tHLeHBlPzpldMSx/Z9hz76P&#10;6tSxPEstCoqHH1y9LB9G9FrxJXr16oWvTl3A+UPrpfU2ZsuBa7h39yH2Fy4Q00N7xuHL4ql4c05n&#10;nPxgNVLadJKWaQptZ4mPH4icARMwYOJNxMb1l+YPHV73WFX1dqYWxs5EDq+hztRrzETxTL0xfduL&#10;6cn941BSUiKIOsnjpGVqq66r8rcyvzZ2JnJ4DXWmlsTORA6v/s4UhW4J3picvQjpo/MwoV8Mgn3d&#10;EWR2QU7paszpF2Flmbryc3OxtCAXZivztNiZyOHV35laFjsTObz6OpP6XNiBObORNW8hAuLTMXz0&#10;VJhjqq4XdPFAZmYmMjOHYs7csZgzoR+GZfXD4MxMjB2S+Xw9HtEYlZkJd0VBsJVt1MbO1EK+2boI&#10;O+aG4cAay/S5D0fi0xMXxficN/Zh6YeN3we2Wofum7B0vOULxLLPKlDyheWBXbV1652BMCvLNkcb&#10;DzeUte+O/v37Y3SvfpbygVPFMHToHLib/dE5oQP69emO7p07S8s3RPtpnZuLixgOmvT8vrX8NE9f&#10;Dt+ZyLrefVZJHaYh2uVV9XWm2s9Zru9BBfFbKqUHG2jrNBU7Ezm82p2p+mm91dQy9VIgNzc3dOzY&#10;ET169BAPKR8wwPLTGO+kJPGoy9qq19W5c2dERkaKZdVpLy8vJCUlieX79esnvrdzdbVcrqRiZ6IW&#10;p9c/XWPX5jUmIcoTPY8erfPc2H8ZsViq11R6HZe9sTORxNbOVPN8qlqR6+o3Ixp8CHN9bw+tYWci&#10;h9dQZ4pZc17KibQdqimdqSmdip2JXirtBwyN6dBxprSO+jqTtgNpNaczNdSp2JnopdJ2lsY09aNx&#10;bcepj9qZxn+8XuosTaHdJjsTOTxtZ9J2mMaICGWlszRF7e2yM5HDe9HOJDqUlY7SFLW3y85EDk+P&#10;zvRDzgapozRF7e2yM5HD06MzqbQdpSlqb5ediRyetjMlfPRbqaM0hbajNMZVc1MWdqYWsmtpb5z9&#10;rBQbByuIUhRs8n9+D7wBRZtx5szn0jJNkbvuIOaveH6h6zvHL4nhFxvG4ouVETU/W/dyMiEmIhD9&#10;E0KldTTmvekR+GxtO5z5tDcufjkSvVMVmLvrc4dZ7ad16oWu3c2xSB92DkGh6eg75qJdP82r7eu5&#10;26QOU5/3Oj6/U281diZ66bQdqiHaZVXWOpMqJGej1GEao+001mi3U42diRxefZ2pWuz6y1KnqY+2&#10;49TmbDJJ666NnYkcXmOdqbbgyW9IHai20QV763QgDydnaR31YWeiVkH9R37ZtPtkVOxMRDphZ2ql&#10;tB8wNGbAoI3SOsg27EytlLazNMbaR+NkG3YmIp2wMxHphJ2JSCfsTEQ6YWci0gk7E5FO2JmIdMLO&#10;RKQTdiYinbAzEenkNbPZDCJ6cexMRDoRnWlJyZ/RJiRammk2t4E5Ll+Ml5b9xcp8tfxZnWm/kEwU&#10;l1qvm2KljKi1eC11/B9qJgqXPkNB6Y+igywu+jfMKXomOlNI2xL4Bw0TdeLCkuFfVX9Y7zxRt6jg&#10;AYoWnBdl+VO/rFlfmH8kYtQOVjWdZjajuPSPNVcqL1pYKe0QkT2o/29Llj7D7MK6J/+f3P4aPz3+&#10;HtzNofAym/GLB+fwk/unauaH+JuRlLYb0xb9GQVL/oyJWSuRFGhG1/aZKKj6Px6WYkZaYg81Mvli&#10;7ICdlk6x7BmS2g0X4zm5/4qZ6obj8tGmwzb4+rer2UB01TCtbTdRt3D+KYSFJNbsdOcenyMpyAxf&#10;cwCS/MwI8A1GRqgZGUHhKCr+fU1nKtFENSJHxpyJSCfsTEQ6YWci0slr2jvBEFHz8AoIIp2wMxHp&#10;hJ2JSCfsTGRoP/3pT6Uyo2JnclBTpkyxi06dOon1qwm1dpvUMHYmAztZXqwp6yuGGRkZUl29vUhn&#10;Sug2AuXl5VJ5a+eQnWnnqVtSWfaC7cgcNxtzeyo4+l4hHj6+j4kTs8U8l55qw1r+Ac9tHYc7p9bi&#10;waXPcOvxQ2k9RnL1/mMcvvED7ldWQlFSMLJ9X3y9YpbhO5OFN+auUl93H5Sv0p4UWieH6kzu7u5S&#10;2asoPT1dKtOLq6urGL54Z3r1OFRnopbDzmQ7diayqjmdKT8/HyVryxHuoqCotEyUrV5eIoarSudI&#10;9VubVtGZ/P39pTLV4qmDpTJrfHz94ezqVjVtedJ3SIBnnTr+/mb4+tXdjrOVdTXE7Ff3IdL+fs8f&#10;Zq3l5+8PH8+mP11Py8XDSyqzRXM6k0r94GF070QoiuUtuauiIK+8vOYDCZOVZVqLVtGZtAr7W4aR&#10;kZHSPNX2UzcxoEsMTmwZix8qf8DBq5XIGDwePQapT2aPq3fZy/cqkbPiAyjKWDHdWUlBwTh5/fWR&#10;1pnSSwyTPjpTU1Z54h08qTyFB5WVmPfOl1D6FUjrqVlfRHjN+KMnT+Hv83xee0VBxaaR0jL10e5b&#10;czvTq6xVdiZ6cexMtnOozvSzn/2MWoD6WjfUmbyD+4v8aNYgSzSb1D0MYd4KuvUfJMq19a3xdVfg&#10;okbEHiOwutySXzk6h+pM1HIa6kwxMdEI9VYQG+Yjpqd1iYCbswI330Cot0HQ1rfG2WTJn0IjYxAd&#10;GyXNd0TsTGRVQ52JrGNnIqvYmWzHzkRWNdaZBgwcKJXZYnxyAPxdFXRvE4yUIRMxbWauVMfRsDO1&#10;UrWfpN4U2uUb6kzDhg7BsGHDpHJb9GzjBU+nWmVuYVIdR+PQnaljTAj6d45Cx7YK5o7rIcoqdlq+&#10;HNx68iL2nr8iLVOfXedO4ci54zj7/RGcuHION659J9XRm1did6lML9rO0q59NoJiRmNBidyRbO1M&#10;ZJ1Dd6ZZU0Zix8LZWDixF9YU54iy3UssX6jOeOdzbPjkuLRMfXr16oX9x/ejV68e+OTzCnx+7kLN&#10;vNj1+/DJqZtoo8ytqasOR07MhRKRhkGfV+Dk4bew7dRdab0N6a8oOL3vA1za+wZKJyo4uKoX3Fws&#10;V2CMG9ELHWLrXjFhC21niY3rjw7dViA2dS4W5x6S5muXZ2eynUN3JqqftrM0Rrt8Q52pq4eCYF8X&#10;uJoDERwahoDgYPRIj4WrSZ3vhLCwMEG7XG3ZyQFID/dH9zYhiPJQ4GGljqNhZyKr6u1MJncoJmfM&#10;HRSCaHdXzF1UhEAPBSUlCzBvovpW2wslJYuhuMuXY9WW09VynWO/NmFYUFKCkhLLBbGOjJ2JrKq3&#10;M1G92JnIKnYm27EztRJ6//PrvT6tkfF+SAv1RZiHCTHelg9dHB07E1nVWGeav3oplheMxaS8eZg9&#10;bxFmzV+I9lEeSB5g+TS1MWM7+sLT1RnzFy7GvEVNuzjW6NiZWonG/vltpff6XgXsTGQVO5Pt2JnI&#10;qoY6k3N4R6msIaMSLcOhIXXL+8QHIM7XEwlBreOuU+xMZFVDncmiI4KH5CE4pSfmFc7GqAnj4Jue&#10;BcUtBN7hbZA8cDzGTJiC8T38RWdaMDxG6kzpMWYMGdIPE8aMsLJ+x8PO1Eppr3BojHb5xjsTaTl0&#10;ZwpVFHQItoxPGRAjhntOHBbDM1e/w8b3VknLNGTVVAXvH7+GW6c/xe2TH9WdP2IN+vfvj3Zde0vL&#10;NZe6vsJe6UgOVadd0H/AYFGm6tq9D9p16o4Pz1dA8Y+Wlm2MtrOo1AtdJxbI5exM+nDozrRv3z58&#10;/NU+Mfxi3z5RNjLVMs8/Kh5B4ZOlZRoyc4i6zt0IjpgMs1/dj2tLosPFdha+87G0XHOp6+umfsws&#10;7qjki7179lSVf4b567dj4ZodKPpwE5TUpt9lqJq2szRGu3xDnQkTltcR4OoBT09PBAYGCmqdxB2/&#10;r0Mty8zMhK+vr7g1m7OzM+Lj4+Hk5FSzrHY7jsahOxPVT9tZGqNd3tbOpK1jrTO1duxMZFVDnYms&#10;Y2ciq2p3JlzNkqjl6ls29acWJpMJPXr0QJcuXcTbNnVe7xMn6khavrzmzruhoaFiGfWtnnrzS3U8&#10;KSlJDNXlu3btKu2PI2BnIqsYmWzHzkRWvUhnuvNFz5qIpOZU/51dhs+62P4hiqNhZyKrbO1M/+/S&#10;4DpvA2t3Jq1L/adLy7cG7EythK3//I1p6vrabn4sPq27c2xykztTtVRzkLQ+R8bORFY1pTNpP/62&#10;tTNV067XUbEzkVWNdSZtR1L9eG5IszpTa+lQ7ExkVUOdSduJrEWnvScLbepM/2/8Mmk7joadqZXS&#10;XuHQGO3y9XUmbefR0r7V03aahphdqp/e6JgcvjOpF7uqw8JJ3cRw05GzYnjxuOZC1SZQL3R958hF&#10;HNtZiPOfFdaZ9/Wl2zj1/UHkbtqJA8e/w/lje3B6fzlOXTiPqblfIzvnC5y8dg4ndu+2fCGphEBR&#10;gqVttBRtZ1GpF7oOmHQBRUVPpXna5ZvbmWp3KFs7k0q7PUfi8J2JrNN2lsZol7fWmbSdpj4v0pkG&#10;hVgeg+qI2JlaKW1naUjJsh+l5V+kM1V3qOZ0JpV2u46CnYms0nYm95gOUodpCDsTURVtZ9J2lkZt&#10;/x2Gf/y21FGaQrsvjoKdiSRqR3rhzrTj9/jDmaFSR2mKb3qNl/bJEbAzkVV6dKaMD29LHaUpfj/S&#10;MW9Kyc5EVunRmVTajtIUfxlTJO2PI2BnaiW0//wvQq+3ec3tTKf7TpH2yRGwM5FVL7MzOSkmaX8c&#10;ATsTWaXtTO7xXaWO0hSbJ2+QOktjtPviKNiZyCptZ1JpO0pTJHz4G6mzNEa7XUfBztRKaa9yaIx2&#10;eb06k0rbWRqSH99F2q6jaDWd6dzJg2K4qeKSGF75aqNUpzHvn7yIM7tW4uj2QlRszZbmZyRHYFdJ&#10;T0SpvzCtVT6xs7yupji/cxVuntqOD/N6i+fExoQnQcmy7S609dF2lmkzrokLXcMSp2PBrO3SfO3y&#10;1jqTSttRmkLbYRqi3Z4jaTWdqbWIiFgolTWHtrM0Rrv8y+hMGX4NP6Hd6NiZWqnipX+WOkx9Cop+&#10;Jy1fX2dSaTtLY7Sdxhr1Dkba7TgadiayqqHOpNJ2mIaML9grdR4t7fodETsTWdVYZ1JpO01DtJ2n&#10;tXUkFTsTSaxdAVEfbaepj7YDqabHpkrrc2TsTGRVUztTNW3n0ardif6zFdw8xRp2JrLK1s5Uw9kV&#10;8R/+WupMtwbOlus2wd/+7d9KZUbFztRKNPuf34rqdVW/3XuZtPtmZOxMRDphZyLSCTsTkU7YmVop&#10;7VUOjdEuT7ZrNZ1paFfLsPaFro/vX5Xq1ef7C9/gwuVjeGtqFHp9clyaX21Qj3ZS2QsLiYVvYCjc&#10;3OcgKNJyE8bE2LbolBQGZeoqpE8tw+SCLzB29m552XpoO0tAwGhxoevEgmdNutCVbNdqOpOj8/HX&#10;91bK2s7SGO3yZDt2plZqXPY+qcPUJyomU1qebMfORKQTdiYinbAzkcTRrjwwCnYmIp2wMxHphJ2p&#10;lfvlL3+Jn//85zXUaW0d0gc7E5FO2JmIdMLORKQTdiYinbAzEemEnYlIJ+xMRDphZyLSCTsTkU7Y&#10;mYh0ws5EpBN2JiKdsDMR6YSdiUgnr5nNZhARERkFAxMRERmKJTD5RohbEQb4hcDPP1KMaytaM6eo&#10;afUaNqaR7bUV8wMDwuDrZ9lPuY4sZ+GfkGalnIiIjE0EptBut5A/Y78oqL5fblitcdWo7iMxZuY/&#10;i/H8/H8UdWsCU1w+Sst+gzF5z5AcEi3K8kst86oDiRooomtt+HmAyRTj/af9oc72qutFtP0SpYU3&#10;6+xbSogZfcZfQUnVdILZjBGz/kWMF+T/U8321MA0eGIlxqc/32ac2YziZZbl5s2/UrMdIiJHNb/q&#10;nBmZOhcxMZ0R3nYM/M1mLFl8D7MLn6G09Pd16vus+VQMf/LDOfzk9tfwbpeMnzw4B9Phw/DsXyDm&#10;/c3Xq6AM7YpfPDiHv7tyCsqxc3BdtrPutn0HIzTAjMzRR1BQ9kxse9qiP8Psn4K2QWYUFf09Sgvv&#10;oLjkadUyU8VwWq8E9G3XGTGRSYiJn4rMhO4YltIWyTFJKC35bd2P8tomDkRi0oA6G05MGow2sT2r&#10;poORlDwYsZFpVTsVK6bNAQlISrYsFxDSBUlJg2qWF/PNZsQlDBIvVJ11Jw9GoH9oTZ2ImD51lq2t&#10;Tby6b7Xm+aUiKWkg/CJ6ITaqHczmwKp961hVJ6Jmvb4BqTXjKr/AdDEd4OcvbYeIiF4ufsdERESG&#10;wsBERESG8lrtu7kTERG9bPxRIBERGQoDExERGQoDExERGQoDExE1y+uvv06vvy69LvTiGJiIyCbq&#10;yfi1116Tyl9VDFD6Y2AiaiEZGRlSmSNiYJIxMOmLgakluHuiYs1CfHf9KpQOfaT5p0+fRlJS0vOy&#10;DqNRWVmJzHGz8fTpU5SM3ITKyjt4+vQJPjt7G1uP3cWTR/dw5M4jPHl8Xyxz7EYlKp8+hZI5Xiw7&#10;ImcfKitvi3mPHz3GjTMf4P6Tp7hxagduPH6CJ5WVWH74Mp4+uiftDzXu2N1KXPyqFDef3MfmY9dw&#10;8/F9nLpViduVlfB0HQofHx+M6dAXi8NC8FXZdPh4eTAw6WDY4tViWD6/DzasX4mUMQvh5uqMockx&#10;WLNsMXLLyqVlWgIDk74YmFoJNTBpy6odLE2sM/2w8gmePPlBqkf2xcD04jx9/cXQx88fbk6WMj+z&#10;FwICAhAQ4A+zX4C0TEtgYNIXAxMR2eRlBiajYmDSFwMTEdmEgUnGwKQvBiYisklLBKby8nKhnY86&#10;vgKKYkLOwE5YsnY9cmYvgK+rU1VdTxTnTUP52iJRp2TqQKwqnVOznimjMxEQ315av94YmPTFwGQQ&#10;W09bviNydnUTFy+o42I4cRuuP6yEr5dlOizQy7JMTC+sX79eWk9Ddp2zXAwREWRZ17K+SXh07Rgu&#10;/+o9MX3waiXGzN2OG9e/h9J+mGX7SQPx6N49dEmyrMPZzQeRkZHSurXUZS/fq8SMZe/g2q37KNyv&#10;bnssFBdXMW/67pt4cOFzPK2sRJcYeXk9qPvpbqVcVXl6K8zJPRDhWfU6x/dBZeUTy7zKSnSdVoLK&#10;J49wdtdcVN44igt7tyJ/33kc+/JdPKisRNFbW/HwyiHsPFdZ0162iIiMREigj1QupK/B+oo7Ylxd&#10;d4DZQwzDg7wxVL2YpbISw9oruH78PG4c/0Be/gWFhkcgPDRIKq/WEoEpulM/lK9fI8ZjO/bDhg1r&#10;xXjX/iNQvn4dXEyW4KWWrVlfjqmj+9UsWzswTZo8BcMy20rr1xsDk74YmBxYRHioVNYSbN1uzgr9&#10;T55NoZ5gtWXNUXniHansRXn7BUtlhuFuhrerlfIqLRGYHA0Dk74YmIjIJgxMMgYmfTEwEZFNmhOY&#10;RmTEQzF5wLtNT0yduhBKcAqclBRMnToVUd5Ros6CgdHoG6pg0YpyrF6aj+jMcfCLHYq5i9Xvj+R1&#10;Nk8AfN0VuCgK1pUvQOHcYVi2thzl61ZgdXmZlfpNw8CkLwYmIoMx6kmuer+aE5haO6O2maNiYCIi&#10;mzAwyRiY9MXAREQ2YWCSMTDpi4GJiGzSnMCUHGgZdgwNE0OvNp2xvGAslIB4qa49RbW33KvSpCjw&#10;r7rycHr3NnXr+aRIyzWGgUlfDExEDqS07JldZQ37UNqmVnMCU2vHwKQvBqaXLMxsGZ79rFQM/VTe&#10;Cs6VjxLTm/x9saniUp1lrny1EQOKNovx9Zv2SOt8Uae2rhLDTQeOiuHBbZarovYd2oM9R/ZCUZzw&#10;+TdfS8upBnkpWJcQg60lA9FGmQvF2XLFVWjUSjF09Xr+o1J3sz/2fXMYPUdYfig86PMKfLs6BX3f&#10;PIoL376FbafuSuvXy7nbt3Dk0jFsOXAN0eEBuPPwNi7tfQOdPRTcPfdZTb1jW2fDzcUJXxZPFdO5&#10;vRW49l+Ej9fNxMUr16Ao0dK67UkbSLTcXFwwY9YtuEcsR1DMaKQPO4eJBc/QLjETC2Ztl+prDR3+&#10;kbRNLQYmGQOTvhiYiKq0DZLLjEYbSPTGwNQ8DEz6YmAicjBRUT2R3G6c7jy9mnY3iuYEpuVFeVi2&#10;fg0G5sxG0ahwRCgK2ni6IScrHVMmTkDB7NEI8VIwd3gCkqN9MSknB7P7Vd/jzgfhoyxZu3OHaVA8&#10;Y6X1N1VgZCqcqsZnDEqCf5v+NfOCPJ0wLs0sxien+0rLNoSBSV8MTERkk+YEptaOgUlfDExEZBMG&#10;JhkDk74YmIioSapPvgxMMgYmfTEwEZFNmheYLFdndkvwRvv27bGopFT8jil9dB4mLFiG6BAvYeKC&#10;hQhyUVC4NB/tozywZnke5o7NQuqIxVbWaTtPc4S4T546PiY9pqY8f2yyGC6bbPtvmFQMTPpiYCIi&#10;mzQvMLVuDEz6YmAioibhR3n1Y2DSFwMTEdmEgUnGwKQvBiYisklzAtOGDRuwdtUi8TsmRemIrHkL&#10;ETwkDwHx6ShaMReKbzTmFarzFJRt2CCGvulZUFw80HXodDHdd3KeGC6eOABK8CAsqqo3vofl/nuj&#10;EhX4ZYzAhPauYnpoiLwfikf1nTrc4SmGXmJ6Rj/Lo+T5HZMxMDAROZgRoz7BooJ/0l14RDdpW9Y0&#10;JzC1dgxM+mJgInIg2lsI6Y23JGoeBiZ9MTC9TMPn14yrN3HNHGf5KEP18LvVYtjYTVyz8jfJ69XJ&#10;qqmWYWJsqBge3V6I3HUHUbE1G/NXHJfq17bum+/FsOLaAfROdcP+63ekOi9TYVSIGJa1b4Mhoe3E&#10;+BsjFcQpCt7P9sW8Fd9BUVyhDLTcvHX09P2WZdv0FMOv3luId768jKSOO/Hh+QpEL9mPSyc2wS9P&#10;vcmtvD29aAOJlnoTV3Xokr6rzk1cuw/5kjdxtSMGJn0xMBE5EG0g0dvAwe9K29RqTmCqHJYHTFje&#10;oABXj5r6Xbp0gclkQmZmphhWl8dvqUTijt83qLpuZGQk/Pz8MGDAAHh4eIh1xsfHw9/fH8nJyQgN&#10;DUVsbCx69OgBFxcXpKSkiHJ1Ge3+N4aBSV8MTERkk+YEptaOgUlfDExEZJP6AhOuZjWquq6aqajZ&#10;SVpaGry9vREXF4fU1FRERUWJ7EYdj4mJwciRI8V49XLeSUnofeJEg5KWLxd11cxIXX/btm3FekNC&#10;LB/fhoeH12xbnVazKHWYlJSEsDDLFX7BwcFifvV+OTk5iQxLzaq0x61iYNIXAxMR2USPwFSf6OiG&#10;H7xoS2BqSQxM+mJgIjIYo57kqvervsD0KjNqmzkqBiYisklLBCZnJwV7NnSUMi5tdqS9gMKaXoGW&#10;G8jaEwOTvhiYiMgm9ghMzgGRNVfVaYNRbQN+tc3mwKRVkTlJ2v6LYmDSFwMTETWJ3h/lOfmGSpd6&#10;NyU4vWhgqu1fRxVK+9UcDEz6YmAiIpu8aGBqu/UfpUCklfzRP0kByR6BqTaTlX1tKgYmfTEwEZFN&#10;mhuYIkuPSgGoIUnbfi0FJVW/Wh/naYPLi/rv7DJpv5uCgUlfDExEDqaw+A/SHRv0kLvwsbQta2wP&#10;TCYp6DRVxkf3pcD08PgIuwWmatcGzLByHPVjYNIXAxORA9EGE73pfa88/2EFUrCxVc7WT6TgZO/A&#10;VE17PPVhYNIXA9NLVPT1aTEMURQc2zoVHx8+VTPvacVb2LXrI3w22hebjpytKd+1axcuHvuo5iau&#10;veavk9arF3ET14wpNdNfvzlK3MT1/GcFjd7EdWvJQJz6/iC2LFRw+M3+uH/tEBZNykTvXl0xY0Qq&#10;nl74FHMOXhB1K06WY+Oha9j70Rpxb7TP37DcOFUdz+zWQQxHdmuHuPfPiHLnqdvRNioT07edgKJY&#10;bjD7qtAGEq3qm7i6JW6ucxPX6Yv+0OI3cQ2ZulEKMs01672NdT/OO/JNiwQmlfa4rGFg0hcDE5ED&#10;0QYSvfXouVTaplZTApNHcqYUXF7Utq9W1gSmfz07tMUCU1O+d2Jg0hcDExHZpCmBSRtU9HJj/4g6&#10;H+dpg4i9vNthgHSM2tdEW0bNx8BERDZpLDC1ee+hFFD0dP+wJTi1ZGBSaY9T+5poy6j5GJiIyCaN&#10;BSZtILGHP58fhhMn50jBw54mR7eXjrX2a6Ito+ZjYCIyGKOe5Kr3ywiBSfWfl4ZIwcOeHg/NlY5V&#10;+9qQPhiYiMgmRglMqv/KLpMCiL38x/j6LwxhYNIXAxMR2cRIgWnoot1SALGXR1nzpWOt/Zpoy6j5&#10;GJiIqEmM9lFeNW0AsZc5cR2lY9W+NqQPBiYissmrGpi0x6l9TbRl1HwMTERkk8YC0+stHJyGll+V&#10;gojevu83TTpO7WuiLaPmY2AiciAxMf2kuzXopWTZj9L2rGksMKl8+82SAog9aQOJ3rTHp8XApC8G&#10;ppfo4927xfDDTy3D3VXT6nCuySTG+xW8i2EpdZfzi2yLN2alIjBsAlb07CStVw/qPfjypw3EyLzV&#10;yOliKQsKn4Dcbinw8V2AwT1TpGWUyWVi33fvXCvPa0RwoFkqaynbNxbi7Y8+E+OblveQ5huJNpjo&#10;Tc975UUWHZICiL38Q/YKKZjoRXtc1jAw6YuB6SU6f3ynGHYIVrBzXgROfLlSTEcrCr7/KA1ZWYNx&#10;dutwfHXicM0yWVlZOHP1W8x+42ts3FCIEQVvSuvVw9Riy4l61bxYzP36ohi/dfoTlH1agVsnt6F4&#10;t/WbuL5z/FLNeJS7ggNbFqJXioLTn5SIsn5ePlXzY8TQ19tNDGMiAsVwXky4tE57iAhyxbXv3kH7&#10;toG4eWo7znzaG50VBRe+HInzX1nujfbOyC8xfNYGadmXSRtItKpv4urpO7HOTVznL7ra4jdxVYXM&#10;2CIFEbt4554UUPSgPZ76MDDpi4GJyIFoA4neUlMtd3ZviC2BSWVy9ZADiR1og8qL+NdRBdJxNISB&#10;SV8MTERkE1sDU7U279yTgome/u/4ZVKAaQ7ldXnfG8PApC8GJiKySXMDU7W2W/9RCip6SH3vgRRk&#10;bOHn6i7ta1MxMOmLgYmIbPKigama38A8Kbi8KG2wacy/jyuV9qs5GJj0xcBEZDBGPMnV3ie9AlNt&#10;/sOWSEGmOU5OfVMKPlr/OHyhtP0XZcQ2c2QMTERkE3sEJomLO9q8fUcKPE1ROwipT58916/xCzpe&#10;hPp6MDDpi4GJyICMdqLT7o86/ctf/pJ++UsGJjtgYCIiIkNhYCIiIkNhYCIiIkNhYCJyIP0HvCXd&#10;rUFP2u0RvQwMTC/RvNlTxA1S8xfOEtMluf2Qqd6jbXU+kqvq7L9wAr8qGFVnuWlv7MDRo9uQvWYH&#10;Pj66R1rvi9h/4Sq+PbwTX5y+iKPHPse7357C6a+La+Zf+MqyL6N7ysuK5T/aiGOf/KpmuluvzlId&#10;I1j+7lbMyFsklTdFYmxorekgKJEJOHn/qlTPHrSBRCspaTjaxmeJ8fQeazBo0m2pTkOacq88Intj&#10;YHqJCqb1FcPcLnHoGqOgYJTlxqYjOkZgXRfL3cVvX9yD4x/XvVHrB6eu4OPvTmLv2QvY+FWFtN4X&#10;cerW92J45PJ5Mfz+9Ft4/+TJmvnnGglMC8f2w7J9Z9F5xnYoSiYqrh3Ax2/MwbVTn0p1X6bT359E&#10;RHxXuEWlQzGHwzywBIp/lJjnG6gGnji4uc+BonSDSVEwe4BluYRagSnJ18MSmKauwqlHP2D25q+x&#10;59pdxE1Ub/7ZExl9FkLp2vBzfGylDSRa6k1cU9Ny0DW2Xc1NXOMyliMxaaBuN3ElsjcGJiIHUrz0&#10;L1Iw0VNoaP2PDydqKQxMRERkKAxMRERkKAxMRERkKAxMRAZjxFvcGG1/qHVjYLKj6hMMkaPT/m8T&#10;2RMDExERGQoDExERGQoDExERGQoDExERGQoDExERGQoDExERGQoDExERGQoDExERGQoDExERGQoD&#10;ExERGQoDExERGQoDExERGQoDExERGQoDExERGQoDExERGcprZrMZRERERsHAREREhsLAREREhsLA&#10;REREhlITmAaO+h6lZc8waeyXUqX6dBt8SgzV5arLkgc9Qa92vaS69Vlca9n6ZGadEtuYOfE7aV59&#10;OvfeK5UREZHxicC0aOmPmDG8XBSMmf1rLM49J1WUdawTkJqrscA0veCvyJ9xWIwPnPr3KFx4Tapj&#10;jR77RkRELU8EJqsn8eDJKC75DcISilBc+hu0ydiMWSNXIjxhGXJyTtYJTNXDorJnSIruhSnz/gXD&#10;OvTBwEn/hNKSf0REYnndbfi2t0z7tqkpLy57hnD/GCzR7IvVfTNnoWDxPQRFzETp0n9DRMZ7mDfh&#10;bYTGF2Bqztk6y+WXPkOX9qMwYvpTTB2xFtMW/Rltw9MxcOJtDOqcZWXdRESOJA0J4WaULv1X9B57&#10;EhMyp6C06LeYrn7KNGolAgOCEaZZ5m++fRNmcw/4tEuDt9mMnzw4B+8uk/CTB2fg9M7b+MnNz/DL&#10;oxX4yYPv4DLOjP/54BxcuybiZ+93q7OeRWV/gNkcKMbVc26Q2Yy5BX/F4rI/Iysh0XIejtqG0rJ/&#10;s9RZ+m/o3v9DBMTORuniu0jtfgaLZn2FyUv/itCoIaJ+ZMqcuoEpNumQGC8t/T0yx9yzjFcx+0ZY&#10;xpf9iJHd5loNTM+DyDCUlP6rCEzD43w188wIT8xG6eKLYjyv5Pmy1TrUOnB12tdsRkS7aVXz/2x5&#10;QZb8qWr6TzCbq/at7EeM6b+0nn1Sx/+A4NjVoqy49E/iRayeR0TkmCyBSR0vzbuImJjOKC28B7Ov&#10;vyhrSmBy790LSnZ3vL7UjL85shJeH+wXgUmt6zIuFq9nZeL/bJonBaaFVedjszlHbDc0OBIJASFY&#10;XPZHmNvtQXx6PvyjttXUnzX9KHqPuYm8sr+K+uagNBSUPROBaVqh5VxdE5h6jPlBnKxTUscjv/gv&#10;KCn5LcxRS1BU9ARmv0REhXVE9+G3sXjqV/D1T6k62SeIYUDg86ynRM16gtpg6KTHmNJ3fr2ByWxO&#10;r5oOqbNsoF8YkpPrZjGp/S3fL6WkjkJe8V9QuuyPSBh4BLmzDiCqzVoRmLoPv4aCWUfg69+uTkDy&#10;D2iDomXPEBuRgs4jrmLWhM1YWPoj2sV2RmTaRyhYeKHOtoiI6OWrufjBLzAVScmDERGaXDMzOKKn&#10;KKuejorrj6SkQTXTbRMHISaqfZ06CUmDERWeIsYjYvsjKsBSXruOyj+kExIT+yMu4fn61Dpx0Z3r&#10;1BP8ksW86PAONWWJSYMRFhxTs97ouH519q1NwiDERXcU4/FJgxAXk1EzLyFxEBIT+snbISKil46X&#10;ixMRkaEwMBERkaEwMBERkaEwMBERkaEwMBERkaG89vOf/xxERERG8drrr78OIiIio+ATbImIyFAY&#10;mIiIyFAYmIiIyFAYmIiIyFAYmIiIyFAYmIiIyFAYmIjIZtrLe19l2teGXhwDExHZRD0Z/+3f/q1U&#10;/qpicNIfAxMR2YQn4rp++tOf8jXRGQMTUQvp1asXpkyZ4nC0x8GTcF0MTPpjYCKiBnl7e9eZ5km4&#10;LgYm/TEwtQR3sxjm5eXJ85ogsmPvmvGRafJ8amFOLqisrJTLNe42oY4jMEpgKi8vF/okR9aUTcyf&#10;XqdOD7OntJy9MTDpj4GpBUQktKsZP7l5Qp15bdu2hclkwu7du2vK7j1+gvOfvYnKJ4/w9NEdcRLM&#10;23sblVcP4vPpipj29rCcHEP8Lcs8evIURzYtEcOKj1fiyZMnorx0z0XLSTR1ZNXJtBsqK5+ieIKC&#10;p5WV6GNlf6kxrnjy6AcxPtbHB2/6mzHAxwdxkUHYuWEO7j59irtPH4rAtONsJVzc3K2sw3EYJTCp&#10;Cqf3xdjZpfDxD0KMh4K1a2ZixPzlcI8eJeYzMLUODEwtwD86oWZ844RB0vyioqI60zcOz8OEcSNQ&#10;+f3nuF35BCdvWQKTOu/zGSYMjFTQ3cUFscGJ2JUZLspnDo7DvUsH8P3HM5E9ZggufjlclKuByckt&#10;FasXfAlTxjb0HLsSLoqC4gXpiA72QOdEeX+pYa6e/bBk4kTM6mnCBxsmIsfPGxMnlqJNVDAK+yu4&#10;/vAJrj95IAJT8YE7aJPWTVqHIzFaYCpcUw5FcUbftEisXTMdxeXlUDx6iPkMTK0DA1MrkZrw/OON&#10;2tTAVHvaNXUozp45jX7ucl0ia4wUmHx9PMQwIMC/ahgAZzcPeDkrcFYUuJtM0jL2xsCkPwYmA3Fz&#10;c5PKqPVwdnaWyhyBl5dXnWmehOtiYNIfAxMR2YQn4boYmPTHwERENuFJuC4GJv0xMBGRTXgSrouB&#10;SX8MTERkk5Y4Ca9dtRz5+flQXP2xamkxytevgOIUiDUrS8VvmarrqeNFS5cjwMVy0cOGWvNaCgOT&#10;/hiYiMgm9j8Je1X9mHYd2nadAj8XBatFwPHA0sXTUb62pKbu0vJyTJuXDw+TgkFTC5Fbtrpmnod/&#10;FEzSuvXHwKQ/BiaD8Pf3F7Tlfr4+Upng2l0ua4Sbty98zZbLba1xdbFcNeav2aZv7f0yWe5iYU19&#10;x2CNs0c9x6UjF2frlw67eXg1aT9dPK0dq6sYuntYm9d0YUF1L8GuzcfP+r5V77O/ue5VcnqLiAiV&#10;ymqz90nYlDAIESYFS5atQVS7wQjytGRGUX1z4KooyF9ZK2Navw6K4oni0ZE1d4ZYNi9bzBuRVwpP&#10;T/v/romBSX8MTAaxscRyR4hvrz5E+eIB2Hj6NratX4BH927i0Y3jmFH6FSrvXa6pv27deswanymt&#10;pyFrO7ogPmUUlH6TUVn5GIXbj4m7Qby16wxun/sMA3u0F9OVl/bgQWUlNi5OF8N7tW6tExEZiSBf&#10;6yfGykd3xfCrW5U4+/EcuLg4W9Z3ajMOrJ0n1vX+d1fx3obFonzEml/h8YNr0nr04OMXgshI67/t&#10;yi56SwwfPbqK3Rce4JM3s3H78RN8WNQXHx27isO7VqDywS1MWPsd5rz5K7Gv/urxiddhDBTFSYyb&#10;TArOX/4ex5fOlLbRECcXz3r3TXX75KdY1r8Lxuevw6MbFRiZuwKPbp3G06dP0aXwPVRW3sCoTSfw&#10;2C63PHJucN9ULXESLlu5HqP7dRXjK9euw5BuSWJ89bpyzBg/EB7e8UiP80TPwaNRvn5tzXLza2VM&#10;iqs3hgwZIq1bbwxM+mNgMojqwHR8i+UuEFf3bRbD+1e/EXd+qKx8gqPXn5+I1JNHZESYtJ6GfDnb&#10;FUMmf4ivLt3HsHcrRGBSIjsiMcQyXw1MY9QT8KU9uHt6G64cnI3rn0/D1VonQLHdcOvvqKsDk5qR&#10;qEM1MA1Xy2sFpuvHNlnqPr6N648qccYuJ1cFYep+1nOCrQ5MlfdP4/G1z2rKKx9cROXtfZbxOwfR&#10;rSowKUoABpa+W1VvDDy951nqVLyFpXOG4Uml5a4cTeXlE1zvvqlEMFc9sdz2qPLpIzFUA1Nl5XUo&#10;E7eJwKRdTheeZrFvXg38AJsn4boYmPTHwOSgPANDxS/dteX25htkPSg1RA1M2jL7c0ZYgPXMzhaW&#10;wCSXv6jIyAipzCgiIxreN56E62Jg0h8DExHZhCfhuhiY9MfAREQ24Um4LgYm/TEw2dHPfvYzIoen&#10;PelqpxsT32OyuGx7VJovhkycjX6x6tV0q+Hl1wndEsLhGjEQwwaOFHXFb5eUBDHMn9AJo+fmI8RP&#10;v8eGqJeXK06uyJ83AflFK9CzfbBlm54x4kaw2vpNwcCkPwYmIrKJrSfh1KELxDDUzwXla5dhVVEu&#10;ystmYP3a1Zg6dSrWr12JlL7ZmC1+q+QEd9cOon75/N5YXVaM8rz+0jqbSw1M5etWQ/FLhRI2Copb&#10;EKZPmwozA5OhMDARGYzRTnLa/dFON0VsbKwYRsfGIjY6EmFRsXD2CEKgtwfmLSxFv1Hza9WzXLQS&#10;G2YW0zGxtl192pAosX4TYqMt6ww0eyI2MhBeru5wslK/KRiY9MfARGQgjnCCc4R9bEkMTPpjYCIi&#10;m/AkXBcDk/4YmIjIJjwJ18XApD8GJiKyCU/CdTEw6Y+BiYhswpNwXQxM+mNgIiKb2HoSNkeli2Hf&#10;KXlQPKLRPS0G0QHeGDhwoFTXnpIzukEJ7iLGCwqKMGnFBnjFWaZVZavXwi8kDfP7N3xLJi0GJv0x&#10;MBGRTWw9CbftMEoMIxOyMHtQnBjvGW+5XHvOgDSpvj2NyUjEqPwVGDJtIYo2FEEJsWx/zMxZmFO6&#10;SozPY2B66RiYiBxIadkzuyks/oO0PWuacxIeOmyYZdwzDv16piAuyIxh1WUtpP+wYTXbTMrobSnL&#10;SIJ3O8t49/6DxbBHgq+0bEMYmPTHwETkQLTBRG/a7VnDk3BdDEz6Y2B6SWaVH0GveZ9hVMkXmPbB&#10;CSw+cB4T3jqEdt0m1qoXCw9fy2Mmnjy0POtIlaY+9sLZhHhFQZCbvO7mC4Gi+CDYR4Hi4g7fgH7i&#10;V/LqQ/Is88Pgq962JbAN3KRlFSjOPjjzqzy4e86V52ncPvuJVKbKW79RKtPbmr2WBy7eOGp5NlRT&#10;RW49KZW1NG0g0WrXPhu5S56huPjXyJ+5FSXL/irVaYh2e9bwJFwXA5P+GJheojM3H2B/xXEoiuVR&#10;0Gdv3kJYXCICw5dY6ky1fOadoSg4UR2YTJbHhb/r44WINkkICdD30dGBYTPEsE1yMjqpj7ke9fwx&#10;1snJyTCrN+VMTkaIlWWXf3sb/eZuEIGp4NsK3N6bi1MV63DizkO8tWAANh26iorNxdhz5aoITGFe&#10;Hrh3qwLTBmeI5XsPniWGk7tbPvfvbmUb+vGAV9X4ps+/hbuLgje+u1Azf9/la3CJSsOybScREZ8i&#10;ytTAFBLTFkeOXILi4YeDJbGoOLrUyrrtRxtItGbMuojisocoWvJQBKZJmSYsWHgHijIY7QYcl+pr&#10;abdnDU/CdTEw6Y+B6SVZ8fUV9OrVC536LsVXZy7i4/N3xXT7eZvx4d6KmnqDRqiP8q4VmNQAMKMX&#10;XBUFc3v1gr+a3VhZf7P4R4t9CDQr6NWrH1JDx1um1QClqGW94COGY0WA0i6/bYJlGFsVmG5+OQsV&#10;x5aLwPT1sUM4unMDjm1aIgLT5e8PYv+CObh77yqO7NuBi9+8id7qunurn/fbPzA9evJADJ2chqDX&#10;wqXwcDMhuWs/9Fr2hSjvNmMZps36sk5gCi/8Eot/dRSHLpxE2bsVWH/+juECU2xcf8xY/EckJO5A&#10;wfwDKFp8CDNHvIG4NoPQN/uWVF9Luz1reBKui4FJfwxMRIqCrt17SGVGpA0ketNuzxqehOtiYNIf&#10;AxORA9EGEj0Vlf5R2p41zTkJJw6ZLobeijM8/IIQFhaCsDDL96dhoaHw9PFHWFgYOg20fKxdPS80&#10;OABBfh7wCQqDi5MCb+9AuDXz8RQDJk2DEtEDKWPmwzelD6YumIrAlF5iXsbYPChBA9B7/FSE9J0m&#10;LdsQBib9MTARORBnZ3cktxunu9i4AdK26mPrSdgrPAkTJkwQ3+l5KwHoMLkAfl1Gwc0ciNGzizBh&#10;wiRkDFaDQRjiuwyDEtULIwYOxpJllkdhLJzQAaGKgumL8pGkKMgdZXleU3PkjOgjhi7mBDGcNKyj&#10;GA7KWQBzlOW5T27B3aXlGsLApD8GJiKyia0n4Xmzx4nhwhnj4Kn4od2o2TB3GARXbz9RXrxkMdIy&#10;1TrBUAKT4aIkYeKo0WJeycKpmD68HXpPL0Ggq4I2anAZ1E7aRlPklpSgpKREPMG2ZM4IMa4K7Kdm&#10;c34oKcmBYo5EyVTbPtZlYNIfAxMR2YQn4boYmPTHwERENuFJuC4GJv0xMBGRTXgSrouBSX8MTERk&#10;E56E62Jg0h8DE5GBOMIJzhH2sSUxMOmPgYnIYIx2klP3p/Y+NWf/CidZ7p7xMo1cUAz3+H7oOGU5&#10;AtIsl8f3GDcPHnGjkT5iDjyih0rLNAUDk/4YmIjIJs05CauBKSSumxgfv6AUYe6W8hhPBT1TUhCe&#10;YXnkROZEy2+XYqoCh3tYAlJSUsQNi7XrbI65cy03SfaItDy8cNLsqeLmxWNnz4aiBEn1m4KBSX8M&#10;TERkk+achJ8HJmfkLpiPNiGuojzG0xW5uXkiMOXmLoaLpw9yFy+tCUyDO4djQW6utL7myFu9Hrm5&#10;uTCZw1E4LxuBmVPg7hWKZUVT4OYZjNIlOdIyTcHApD8GJiKyCU/CdTEw6Y+BichgjHaS0+M7ptaM&#10;gUl/DExEBuIIJzhH2MeWxMCkPwYmIrIJT8J1MTDpj4GJiGzCk3BdDEz6Y2AiIpvYehKOTLY8amJc&#10;lwBpnm5Ch9edTrI8+bkuZxSM6Yyes5YhNG2IKOuUNRFByaPRrt9ERHebbGWZxjEw6Y+BiYhsYutJ&#10;WA1MGzZsEOPe6g9dExX4KgqC1If3pcWI8omZaVX1Q7CheKwYT/LzQtHMkQj1c8HEBXkIdlWgePiL&#10;eYOCXZAe5wknl0jMnDkSSsgwUa5uZ/a8bCiJlsdmaOWN6SyGC1YUiuGSYvUS8RT+jslgGJiIyCa2&#10;noSrMyaVtcCUnZmJMG/L/OnjBmLt+oVivDow5c4ag75qvaFD0aN9EEb0zxTPVMrMzBSBKbrDMMzM&#10;W4Be42Zg2pipCOs0DFPmWgKPlhqYxhWtF8t6xXdBWFwG5hbkwi8sCTMXzpPqNwUDk/4YmIgciKdX&#10;MBbm/wMWFfyTriZOOSptqz48CdfFwKQ/BiYiB1Ja9sxuSpb9KG3PGp6E62Jg0h8DE5ED0QYTvWm3&#10;Zw1PwnUxMOmPgeklGb5iDRSlL/IPnoXScw2K1qyH0nUN0nu/87xe4Cwoiie8FH/cfni3qtwkhkme&#10;bmIYFiCvWw8VFTegxGeK8U61ykPMzmIYXXUTztqOXb8ihvuKE9Gld3+Yqsr79+8v1X2Zwtu0g7OL&#10;Kxav3YTPv38CJTACnTp1x9ajp9C/fx/06N0FnXr2wZWLn+GTiZORGqegXZfe6N2nB65WrEFahILe&#10;XWLEccVF+CKrbz+x3n79+yMxUt6enrSBpD7Fxb9GYe4hLJz7hTSvIdrtWcOTcF0MTPpjYHqJbh9e&#10;jf0Vx6Eo2WL6yDuWK4sUZaRlOHWVGGYoCk5UByaTJTC96+MlhqWRwdJ69eCXt1cMPzlzq055VOhc&#10;MWwXFygtc+PIZjF8cOmzmmA2ZsYBqd7Lll30Fu5f2YMeU4vwdsUTfP9dIZS134jApCz9HGevHkZi&#10;TABOqYGpR0dcu/4NBnaNxfU7Z3H+60loV/adWI+TSUHB5Azxhf6S8ZarvVZPk7enJ20gsWrJORGY&#10;8mduxaRME7L65cHJNBipWeflugxML4yBSX8MTC/J2x/vw759+6Aosdj32Xps31c1HRyPfZ+/XVNv&#10;3z5LgNj81ee1ytTlng/twXvMOiQPmiC20U1R4NzE7VbPU4/P2ckSRBuq/zKogcnD24z3P9yGBZv2&#10;Quk8EGs2ncSSd7eINwNqYFr70efYuX0FlqfE4+NdbyLv7Y9x9epBfLh+IGYrCr7YulRkhGpg8lAf&#10;n9BPwZ59+7Cws7w9PWkDid6027OmOSdhTFjeKLVe+/btERQUBJPJBCcnJ7i6uorx6vUk7vh9o6rr&#10;BgYGIiwsDGazGd7e3qLMy8sLvr6+8Pf3h5ubG5ydnUU9Dw8PMVTn1d5eUzAw6Y+BiciBaAOJ3rTb&#10;s6Y5J2FtELJGrZeebnlOUlqa5XdN3bt3R4cOHWrWow1C1qj1unXrJp7jpAamnj17IioqCgEBAYiM&#10;jBRBSA1UQ4YMQUJCgqiv1lUDYUZGhgha2v1vCAOT/hiYiByINpDoKXfhQ2l71jTnJKwNQtZol7FG&#10;G4Ss0S5jbwxM+mNgIiKb8CRcFwOT/hiYiMgmPAnXxcCkPwYmIrKJtZNwsL8rcDWrQed3qI9WV8T3&#10;O+qFB+qFDREREUhMTISLiws8PT3FxQ/qd0Dq9z3x8fGiTvWFC6reJ040Sq1XfRFDmzZtxPdK6ndI&#10;6naSkpLE+tRtqRdFqNtVv89S90NdTq2j7oN6UYS6DnU/1NsXqXXU9Q0frrlZLAOTXTAwEZFNrJ2E&#10;bQ1MPj4+ImioFxuoQUAtr/6926BBg9ClSxcxnpycXOcqOW0QskatpwYVddijRw+xLjUQqsFF3XZI&#10;SAi6du2KAQMGiCCoBqW2bdvWbEOtqw7V5dRydajug7ov1n6Tx8CkPwYmIrKJtZOwLYHpRWiDkDXa&#10;ZeyNgUl/DExEZBOehOtiYNIfAxMR2YQn4boYmPTHwERkMEY7yWn3RzvdEsrzEjBn9zrpY7vav4P6&#10;cWwxHmbNRye/UGl5e2Jg0h8DExHZpCVOwl3a++K/Lg+p8x3Vqf1jGgxM1pzsMxluJidp/XpiYNIf&#10;AxMR2cSeJ+FLu7pJF03UZmtgqvZf2cuQ6GPbrYaaioFJfwxMRGQTe5yEo5YeEbcTOr13ohSM9AhM&#10;tQW7eUrbfxEMTPpjYCIyGCOe5Grvk57755U+TLrXnTYY6R2YVL8evkjal+ZiYNIfAxORgTjCCU6v&#10;fdQGpGp/PjdcCkh6B6ZqemRPDEz6Y2AiIpu88EnYyUUKRlragFQTmHZ9oGtgUi1L7i7vow0YmPTH&#10;wERENnmhk7DJJAUha/7fxbpX5FW7fXaK7oFJdbZvjryvTcTApD8GJiKySbNPwi7uUgCqT+oHj6Sg&#10;pPrdmeF2CUyqY70nyvvcBAxM+mNgIiKbNPckrA0+jfmPerImewUm1XsdBkj73RgGJv0xMBGRTZpz&#10;EtYGnaZo98HfS0HJ3oFJFeNplva/IQxM+mNgInIgI0Z9ipJlP0qPRX9RRaV/hMlkefxEY2w9Cbd5&#10;+44UdJpKG5RaIjCptMfQEAYm/TEwETkQbUDRm3Z71thyEnYOjJKCjS1GbD8hBaZBX39q98D059FL&#10;pGOpDwOT/hiYiByINpDoTbs9a2w5CWsDTXNoA9Oqg6vsHphUTb0ZLAOT/hiYXqo47DyqPtgs2zId&#10;uRzdJn6Jbt06WqaHFIlhkpKCEw/vVi1jeZpngY/lh4HBPtp16mNM3t6a8QQxDEG3buqD3oJEWWKU&#10;i7TMDzeOiKG751xsWz8KTlM/w7fHT+HL3bvh4RuI3ccvIz1zAzYVJWD37t3wFMsFY++B3VAUJ1Gm&#10;Lq8OTUosDh/ei+jkjjhc8S2+uV6BPRWXcPvad/jm3FkszBmIb69cwbULX0v70ZppA0l9Jk26jOKi&#10;J+iXpqC46O8xY9G/Ytrsy1I9Le32rGnqSThk5lYpyDTHnPc21glMj44Na5HApNIekzUMTPpjYHqJ&#10;+nSKqhOYBqZU/wp9CD7YtQvx0y2BKVlRRGAaPH4t1s20BKbCqsC0NTpMWq8e/KoC04Ozn1SVzRHD&#10;qNB2YpgY5SotUzswqUM1MCnthojxMV+dR2ZmpghMitIZPbumIj1KXS5YzDf754n5Ts4zxfTOCz+I&#10;aXW86NtLIjDNURScv3QYH5dk4urZLzBOnT7DwCQpvYbi4l8jf+ZWTMo0IT0+Bc5Og5GadV6ua8fA&#10;pA0wL0KbNbVUYMpr20k6Li0GJv0xMBE5EG0g0Zt2e9Y05SQcMvVdKbi8iLJt615KYFJpj02LgUl/&#10;DExEDkQbSPSm3Z41TTkJawOLHl5WYErwbvhxGQxM+mNgInIg6mXd2mCil6HDd0jbs6axk7DJ3VsK&#10;Kno4dmjhSwlM/3dsiXSMtTEw6Y+BiYhs0thJOLLooBRU9FIdmAZ9UN5igUmlPcbaGJj0x8BERDZp&#10;7CSsDSZ6enhwgAhMv7s4loGpFWNgIiKbNHYS1gYTXW3/rQhMzy5YPs7TBhB7OdN3inSc1RiY9MfA&#10;REQ2afAk3IRnLb2op0eH1nzPpA0g9vIf45bKx1qFgUl/DExEZJOGTsJ6/ai2MS0dmFTaY63GwKQ/&#10;BiYiA3GEE1xD+6gNIPbCwNS6MTARkU0aOglrA4i9pH5UiVFfbZOChz1pj7UaA5P+GJiIyCYNnYS1&#10;AcSe3tuXLwUPe9IeazUGJv0xMBGRTRo6CWuDhz2lb74iBQ970h5rNQYm/TEwEZFNGjoJa4OHvWmD&#10;hz1pj7UaA5P+GJiIyCYNnYS1gcPetMHDnrTHWo2BSX8MTERkk4ZOwtrAYW/a4GFP2mOtxsCkPwYm&#10;IgNxhBNcQ/sYOme7FDzs6Z/HLZMCiL1oj7UaA5P+GJiIyCYNnoRd3KTgYU8d1l6UAog9/Of4ZfKx&#10;VmFg0h8DExHZpLGTsDZ42NW230hBxB7+afhC6TirMTDpj4GJiGzS2ElYCh52pg0i9uBmcpKOsxoD&#10;k/4YmIjIJo2dhGPWXpSChz1pg4g9aI+xNgYm/TEwEZFNGjsJO/tHSMHDnv49u0wKJHpq6PslFQOT&#10;/hiYiBxIQdHvpEei62Xw0Pel7VnTlJOwNnjY0wdzP5SCiZ66B0RIx1cbA5P+GJiIHIg2mOhNuz1r&#10;mnISjijcLwUQe+mx8pQUTPSkPTYtBib9MTC9NJ2we/d2KEoMdu9YBSU+Hbt3rkFQ2xTs3r27pt7u&#10;3Z+LYd6bH9cqs8yvXU9vz7dh2X7dMuvbVcvrm9eglGFyWUup+lL77fnuUKI6yfMNRhtI9KbdnjVN&#10;PQlrA4g9aYOJXnZ0HiodlxYDk/4YmF6iwNgt2F9xHIqSLaYjV/wKI3dfxPfXT1rqTF0lhhmKghMP&#10;71rKTCYxfNfHC9GJ7eFpZb36cEJHRUFaWoc65VGhc8WwXVyglWUUdFcUPH18HxOLdkPJ2oIxMw5A&#10;mfkhvj5/EW/u+gqP7pzByWvnceNKBY5cvIAHN89g7uoDKDt8C3O2HpbWZw/+U5bCwzcAAeOWwGnk&#10;eihpoxCx8Cv0GrdNzJ+7/xy2Hr2Cc/s34PM3MvDD9W+kdbws2kCiNW3GORSVPUNU5Hrkz9yKAB8F&#10;cya9g4ieRxCROFGqr6XdnjVNPQlHLT0iBRB70QYUvWiPyRoGJv0xML0sqZkwmRQUHDwLpfsqxKZk&#10;wMNFwYJVb0BRcjAwKwt+MbOgKB7wrgpMsYm90CvVEpjae7qJ4fLIEHndOtjRvxuUNr3E+HC/5+Uh&#10;ZmcxjPaQl1GpgenRnW+w6dgpKJlvWwKTMkHMW/JpBb7fW443d1/E8e2lKN58BFcOvC0C0+37F6Gk&#10;D5DWZw/55cfgbg7AtOKvoTg5i8D09tG7UDplQVFGiToT3zqIjZP7o3taLO44UGCy+B0K80+JwDRr&#10;cCekxXrDpAxGatZ5K3XtF5hU2gBiL9qAoofxkcnS8VjDwKQ/BiZqURd2rJHKjOztYX2xfc10qfxl&#10;0QYSvWm3Z40tJ2FzjwlSELGHf5+wQgosL+K/ssukY6kPA5P+GJiIHIg2kOhNuz1rbD0Jt936D1Ig&#10;0du8aRul4PIitMfQEAYm/TEwETmQseP3o2TZj1JAeVHFS/8Ck8lV2p41zTkJJ2z/nRRM9KYNLs2V&#10;FdZG2v+GMDDpj4GJiGzSnJPw6y3wfZM2wDTHsd4TpX1vDAOT/hiYiMgmzT0JO/uGSsFET9ogY6v/&#10;tuF7pdoYmPTHwERENnmRk7A9g5M20NiicmietK9NxcCkPwYmIrLJi56ETa4eUlDRw9HslVLAaYpL&#10;/V/sqksGJv0xMBGRTfQ6CWsDy4vKLzsqBZ3GjApPkPbLVgxM+mNgIjIQRzjB6bmPQZPflAJMc8Vv&#10;fiIFnoZo96W5GJj0x8BEZDBGPMnV3id77F/bLZVSoGkObfCxJiu0rbT9F8HApD8GJiKyib1Ows6+&#10;IS/8eydtEKotr619btLLwKQ/BiYisklLnISDJ7/RrCD1f7PrBqPfjsyHv4u7tH49MTDpj4GJiGyi&#10;noT/7u/+Tiq3F7eYNEQWH5KCkDVPJq/D6va9EeruJa3HXn75y18yMOmMgYnIYIx2ktPujzqtUk/I&#10;xKBkDwxMRGSz6uBEDEr2wMBERESGwsBERESGwsBERESGwsBERESGwsBERESGwsBERESGwsBE5EC0&#10;j0TX0/wFD6XtEb0MDExEDkQbTPSm3R7Ry8DA9JL0HbEF6w5fRXpmMfae/R5d1+3CZ0fOoG3nTPTr&#10;16+m3vCx2WJ44cbdmrKifv3gqih4I68f/L3ldb+Ifv1GVw2zLMP+A2rmpQ2yPHp63a4L0nIqs//c&#10;OvtuZOp+bs7tI5U3ZmbZ3jrTx07uRntXF6mevWgDiVbb+CzMX/IMxSW/ReH8b6T5jdFuj+hlYGB6&#10;ifL3XMX+iuNQFEvwef/QFSz+6BAmFO+01Jm6SgwzFAUnHlYFJpNJDN/18UJHRUFCoLO03hfh7NJG&#10;DE1OYWJYUVFRM29gYn/L8K1j0nKqG0c2i+GjO99gRKKlLGvKDqney5Zd9FbN+OHVCt6vuIDrn0/A&#10;taOrcP7udRzfWIRfnbmFT9ZPw1c7N2Dw5+dE3XtXDmDBmmP44eqXyMm3BCg1MG0K8BXj29OixLBj&#10;chQuXtmH7KzO0rZflDaQaAUEJGBR2Z9QsPhb5M/cikmZJgzsmQMn02DEpW+X6mtpt0f0MjAwvSR9&#10;lltO2KOWfokp7x9H3tu7xPTMHacxfHpVYFLawsMcKsZrApMaqGIUeDqb0FZR0CPYQ1r3i0ipGnZQ&#10;h4GWIBVRPb+RwDRy6tdi2LONglWj0rFqbi9EDFkARcmQ6r5cIWJ4Zt8aXK9YgZNnD+DERi+c2rNM&#10;BKY7x3bj3Jm9+HDpIFw8uR7n7zwR9U/cvIKPD93C93fOYv1nR0RZdWAa3FnBiKhAUfb+iok4f2Aj&#10;EqL8sXtNeyvbbz5tINFKTcvB7Pw/oUPaRhGYFk9bjqz0HjCZopGadV6qr6XdHtHLwMBEpLF7xWyp&#10;zCi0gURv2u0RvQwMTEQORBtI9FSy7K/S9oheBgYmIgfi5R0qAog2qLyo6bMuStsielkYmIiIyFAY&#10;mIiIyFAYmIiIyFAYmIiIyFAYmIiIyFAYmIgM5PXXX5fKiF41DExEBmO04KTuj9H2iVo3BiYiIjIU&#10;BiY7qn6nSeTotP/bRPbEwERERIbCwERERIbCwETk4H7+8583SFufyOgYmIiIyFAYmIiIyFAYmIiI&#10;yFAYmIiIyFAYmIiIyFAYmIiIyFAYmIiIyFAYmIiIyFAYmIiIyFAYmIiIyFAYmIiIyFAYmIiIyFAY&#10;mIiIyFAYmIiIyFAYmIiIyFAYmIiIyFAYmIiIyFAYmIiIyFAYmIiIyFAYmIiIyFAYmIiIyFAYmIiI&#10;yFAYmIiIyFAYmIiIyFAYmIiIyFAYmIiIyFAYmIiIyFAYmIiIyFBeM5vNICIiIiIiIhkTJiIiIiIi&#10;onowYSIiIiIiIqqHQyRMvn7xiE/oi/j4nvC1Mp+IiIiIiMge6iRMEXHLUFD6DKVl1vwJaaHyCpon&#10;HhPm/16st6YsMBUdOk5Ah45jpfqFZc8wtv9CqVwfY7C46hjleU0TGDMNi4r/YuU1e4aSZX9Fr/a9&#10;pWWaa8T0fxTrTbMyj4iIiIiI9FWTMAXGHBFvxIsXXYGfVHE6ciZ9h/joPjVlIW23aJKDPyI8JKJq&#10;fhjGzf0XKXno1b4bzOZozNGUTxvzFsxx+VXTv6lahy9i0j5BsabuiG7zavZh4KR/EmUZXS/VqTN3&#10;9FvSgdYcZ1QhCpbWqjvpOvKrxqu3m9D9K5TU3u6SSoQHBErrEq9DVIGlztJ/RIA0Pw6zpp9Ccpvs&#10;mrL00ZV19lXsw4RPquaHYdw8SyJZW/92fcX8sXna5TZZ9iGiTFpmbvaOmm/jguLeRvGyuvPVY5L3&#10;l4iIiIhaVhrmlz3DgoV3MT/vLoqW/GPDV1T5+qNk6Z8wc8IuTJh1FwH+QSgt/T3CtPVq8VnzKf7m&#10;2zerpnvgJz+cg09CMn763VZ4W6lvOnwYry+Vy7Ver/gKrllyueuynfjZ++r7fnletZSBX6Fw8QPM&#10;X/ADSot/jQh/6++1m2tW2Y9YkPcIxcv+gCBfX2m+1qjcO+iXZBlv22srOgdV5zW1EqaMHMsb6elZ&#10;+TUzY5MO1X2TXdUYKQO+E9NzRiyvqTtyzq9RWvYjuoSZ0SbDkkwVLLiBPj2LEeQfqdmpjphTZFln&#10;TZkmYcqcoK7vGfrHt6+p4xuxFEVlz1BUXCmmqxOmGZldaurMLLCsN9rKCxEQM9qyjZJ7z8uDpqCg&#10;6vjU6YxhP4jxgfFJVXX8MX7+n0SZv5V1xmbeEfMW5eyqKYtoN63u61b2Z6SE1F3O17cDUruux5Kl&#10;P4pv7xLU5bpsEvWXLLqDvr1KEegXJW0vZ6FlX6q/YcoYdlFMzx5RVKteF1FWUvyPCDKbMW3Rn8X0&#10;mBFb0a7tMGmdRERERPSyWBKm6veN4zMnIzhxOkpLfoMRI7ehdNmfkRw3BqXF/4Bgf0vCtGSx5b3s&#10;7MJnCAwIblLC9JMH5+rwaZeGn9z+Gt7mKPzPu+fw87XFcJ06Hp7xoTUJk1fvSfhf32+Hd5AZrt8c&#10;xd/sKsAvj1bgZ8WjxXp/8eAcXMaZ4Tp+LDynz8f/uXwO/2fTvMYTpqjJKC17isA65b2wsPQZho/c&#10;hlmFz9C30wjxHrZnXAjM/ilYXPZnJEfGwWzug4yMHGRN+A6lhXfgH7UNxSX/LG2jTfoKcZVaaeFT&#10;RAeGYnrxM8yYuA1T5vw95g2fh5llP2LCyM3o0jkXocERmLz0rxiWEoHxeX9Gr5SeMAcNR/GSv0dk&#10;ypznCZNvQNeab1USop8nKRYBWKJ+K1PVGJ2HnBP1pg/OlXauur5/QDj8fc2IavchZub+GsXL1MTg&#10;GeLF/MYTpgFTLd+0dAmLfV4npLAqYbLUqU6Yhsc9zxqrEwprCVNgbHXCdKdW+fg6l+R1Hf1UjPeO&#10;TJSWtyqwIwqrvr3pGJmsme9fdUyWhCkwfbeYLlh4t+ZbvMUlf61JmCyvWxj8ff0QlbQJM+b9Y83r&#10;1jHAUl+bMPUcfVtMT+0/qdZ2A0VZSck/I1QkZyEIDIyA2bcr+o28gMVFlnUULD4nHw8RERERtSBL&#10;wpQQXrusI2YVWn7uUZh/F4FqwlR4z/LhfTMTJukbppqEyYyfXj1pSaTun4bLwHiYDhzETx6chWtm&#10;Ev7Prap5907C3WwWCZNpaFexruqE6e/OnxZ1/uet0/jfm+c3njCpV10NPIaSqve5RQUPEWw2Y/RM&#10;y3v7kqW/QUzVh/4JAdUJ0x/RNsgMc9o+Uae49M8oKbxblTA9ldY/t9jyhUHp0j8jKSQa4T2vWKaX&#10;/RVpUe0wdN6/VU3/BZ3aZFQlTGak9Txec2XWzJGr6yZMFlHokXVCvnxL/Zpw7mV0iH9+4BlVSVNt&#10;hYvuiIM1B3TB5Pm/k+ZPH/dBzfKDJj2/NG3mhM1SwqS+6e+WdU66JG/K6C0167A1YVJFJa9HYa3f&#10;aRUVPEVugeUf0lInHH3G3ZL2PW/6EWldz4WgY5+vUVTrUr9q+Xn30SllkKVe4BAUiG+Uquf/BdPF&#10;/v6IXonJMPt1xcR5v5XWMXv8ZzXb6jHmRk15bs5WUZba86C0TN7MUzVJWVLGJyius13Vv6FDtDbB&#10;IyIiIiKi2hziLnlEREREREQvAxMmIiIiIiKiejBhIiIiIiIiqgcTJiIiIiIionowYSIiIiIiIqrH&#10;az/72c9AREREREREstd++ctfgoiIiIiIiGSvKYoCIiIiIiIikjFhIiIiIiIiqgcTJiIiIiIionow&#10;YSIiIiIiIqoHEyYiIiIiIqJ6MGEiIiIiIiKqBxMmIiIiIiKiejBhIiIiIrt7/fXXxfNM/vZv/xY/&#10;/elP8Td/8zf0ilP/F9T/C5X2/4XISJgwERERkV2pb4jVN8facqJf/OIX+Lu/+zsmTWRoTJiIiIjI&#10;bqq/QXjttdekeUQq9RtHftNERsaEiRzS7NmzERcXZ1c5OTnSdonI+BITExESEiKVk33ExMTA3d1d&#10;Kq/GhIkaw4SJjI4JExERtSoZGRlSGdmXt7e3VFaNCRM1hgkTGR0TJmo1vtpzBRVrForxeZ+fRbtQ&#10;BV1zFiJ7QLJU1x5O3qpEbLhvnbLUrj2RFiHXJXrVuHv5oPLeRXgrQbhw9zGcTCaYw2Kxa9cuvFOU&#10;Lur4BY8R07veXSqmt+7aiXfe+RBvLOoPZdhcMa909lAoSl/crazEvPXvY9dH74u6vcfOwq43csU4&#10;E6aWx4TpOU/fYCQkJGBK8RqU5o0T4/5e7hg7MQfTp09FvJdazxOzlqzE+vVlGDmoExTFHxOnT8f0&#10;6dOR6mNZT25ZOXqYPaX1t0ZMmMjomDBRq+EfnVCTMB25cdVS3qEPTn0wUaqrVVhYiIsXL+L27dvw&#10;9JQD1Iwl36GystLi/jUMHjcbld9/LubdrnyCuT2fJ0x5e2/j6HuFYt6nZ29j9wzT82UrK7FvsQ92&#10;336IysrbGJWQABdnp5rtHLtRiZT4cDi7jMWjm6cw5+OzNcs9vnsJI3L24eKXw+vsW+mei/g6NwGK&#10;ixueVN7FAG9fEaAfP63ED9cOoveYXNw79paoe+JxJYrLeuFBrf3ZUjJEOl4ivZmcQtE2LgKKkowL&#10;tx7hi5lOqHz6GGePHsXRo0exo8QX5yuf4vK5o3jwuBJtooJF3yrsr0AZNBNPK8/VWp8lYfL2UFB8&#10;4A6+XjGrzraYMLU8JkyyYYtXo3B6XyhKEJaVl8PP2xWKYsLUpeXI6tQGSaMWYO2a6aJuSKeBKC8v&#10;R/7iUpSvKhZlTJiIjIMJE7UatRMmJaUnLh9/B58c+RXCzHJdmwXE4NCVeyLBeDczA5lWEqaNn10W&#10;87UJ0+fTFYyYVSjm/XDhC7g4mzB65g5LwnLzBJI9n1/7ryZMhy/dQeXTJ+jZKR5KaCyO3PxB1F3W&#10;u2O9CdOZQ6dRWfkUH+Z3RXTCXJEQXdozDo/vnIWiBGP3+duorLyC7ysrUTxBQcfSzWKdD64dQpj2&#10;WInsJLhjf4wePRrD+6aJaS+zv5ge0d/yDVPXgaMxethApPUZgq7enhg+ehSSQ6uWT+ws6g7qngpF&#10;CcXw0aPh4qSgfZ/hyExti5j2nTB6YBdRlwlTy2PCJHueMCnoNGIWysvykD1xEtYuWwBvZwVuHcdh&#10;w/qVGNQ7HTlFq7F45lQUrFzPhMnKfKKXjQkTERG1KkyYWh4TJnoRTJjI6JgwkUOaOHEiJk2aZFcT&#10;JkyQtktExqdeVqv2X22fJvtQz8cmk0lqh2pMmKgxTJjI6JgwERERkd0wYaLGMGEio2PCRERERHbD&#10;hIkaw4SJjI4JExEREdlNa0mY/FPHY8WKFTXGJVfN845AfskyLF9egkhxy/AqnmEoXLoCZUtLkR7t&#10;J61PZfKJxJJlK7CstBjtQnyk+WMXFqF48VSpvLVhwkRGx4SJiIiI7Ka1JEwrysuRN20kOnfujAhf&#10;D1EWlthb3A481OwMxWQS40O7RkOJ7IsN5eXo4KomVLFYU16OcW3NddcZm4Xy8vVop9YxJ2FteTlG&#10;hjuLeSaPABStWo8169djVekcaV9ULr6hYl8SA+V5joYJExkdEyYiIiKym9aRMLkiICAAHi5OMLl4&#10;YOnq9Vi+cBASes1AefkK+LmodUxYXl6OnIHqg2gV5BetEAmUavXyUni5PX/mXrXipatq6qxaVgIn&#10;kwK/6N7YsLYUgW5OmF+22mrC1HniQoQ7a/fRcTFhIqNjwkRUy9bTlbhw6lt89NFHgna+ZOI23L/6&#10;jVzegDmlq7B+zQr4e8rz9BLTbhaePL0jjuHmg0osmtK02yw/fVophkvf/ggdkqJqyjMGj0flpT1S&#10;/eficLWyEl2StOUKgkPDERERDmdpmYZVPnlU0w4ffbQebh5eeHSjQsx7a8tHcHKS33w0ReXj2+hs&#10;pdxRmJzcEB4ZifAQ65f41Ce76C1U3rskXs8D1+5j77IZUh1bJExagfULB0nlsm7YWqsvrdj4NkKk&#10;Oi3DPygMkZGRcLEyrzH3Hz/Gg8o7SPeR51mzbds2dKoan7niHXh5uEh1HIWLXxAiIyPg62n59sNW&#10;rSNhChdJTeHs8eg8YDzWl5djVIo3XPxjxLdH80b2RsbgWSjfsBbtA53g3W6I+IZp9vDuSO+ZhXXl&#10;5ZjRKxROzl5ITk6Gr6cTfDqOQXn5Bkwb0hWdMkeJOlMzzMjKyUFOlRVr12PdmuUYN7hnnf1pkzkF&#10;sV7Naw8jYsJERseEiagWNWESD5RVndmGMR9dxIMbl7H3yCk8rbwJ09CPcePbnVA8/ZDeqSOcJm3D&#10;D9ePQlHccfp2JdpEBaNDp3T0X/Eh7j2qRHq7mDrrz160DOvXr7dYuwIRvvI+6OHUzUeY7Vr3DVpk&#10;QioyOmTjxNX7OLFlLAq3H8Odo+/BNbYTHlT+gMSQ5wnTwauVGNijPW788BizwhX0mLBAJEwBsUno&#10;nBaHoxW3cOXgbCz5qAK3DhbCxSMeN60kTIEh4eINqioiIsymN6o17VBZiTsHS+skTJfvVcLFxRmP&#10;Kx9gfJA35r35GSpPbUbh/ts4sHYeFGWseHiv99jtePzgBvbuPYLHVcdWnTC1S0vHnPJd+KGyEgXj&#10;5O0bkskJEVWvpyo8NECuUw+RMJ3eWjWdghuV95Hz1g48fXIPew9+iyeVd5EyYxmePr6NT95eh/TU&#10;RChjivD07lEozi7o1KkDBkwrQeW942Id3dZ+h7O75mLOm79C5fkdUFyDceGHJ+g3ay0eV16A4uSC&#10;jp3S4esxRrSFh9cYPLp1RnxQsOTDg7h/IBc7z1XirSXj4Du8BE8qb0v7rKfqZMnyvxgONyt16rPp&#10;zH18/fZEdBqxEA9OvSfKHj95gKxABdHtO6CNuxseP32EMcEKwpPT0NbbE0+fPsXQkAQ8rLyFjj6e&#10;iMr7HHcufIlRm07g3M5Z4g145eMfpG0ZjYdPYM3rpiZN3h6uUp3GtI6EieyJCRMZHRMmolrUhGlj&#10;yfPnL7m6e+LWA8ub9v1b5oqy7248ENNXDm2Da61vmE7esiRM1+5XovLxA1y49QBZ7eM023BFeESE&#10;ePMR6GO5Bt4+RuL0zYdiPx/du4SuaW2wZv9FVFY+xY3LJ3F2xwyRMN06sAZKZEf8UJUw3XvyFPev&#10;7qtJmGas2ynWcf/+bZEwLXjjiJi+ee04bnynPo1+DO5XVuLJw4d4aCVhUhNJy/FGwM/H3cp+1q92&#10;wlRZeQcubp7ijfe1wwtqEqaVH38n5t+6/0AkTMFT3hbTD+/cwZPKSihuHjh+y9Jel/ZvEeu9obbn&#10;9fOouGop//7OYxRPbnri8bK5e/jXvHnVzmuISJiqXs8nj+6haFA3UX5V/X+trMTJr8qhKMNw+/FT&#10;MX3xu51i/pHL98T0tZN70FVNmO4cFOV1Eqb7Vy2v8ZFPxLxPz90U03cvHEaUYkmY1P/9T44eF+WP&#10;716CyaSIhGnpnGFQ+hXYPWFStx9W1feCfL2szLfOb+waPK28WjO98egNfFuWhKIPv7G8ng/vIDLU&#10;H4u27K+avoukuDBLwqQoKNn5nfhfrKy8jwWZikiYKjaNFOtyhIRJFRRm+eAjLNhfmtcUTJioMUyY&#10;yOiYMBG1OGcE+Tru5Tm2c0Ggj32PNzIxDQN7pkrlrZWHjx+cTXL5yxDTrpNIrrXlxuSMYF/bvyEh&#10;BcEhQVJZUzFhosYwYSKjY8JEREREdsOEiRrDhImMjgkTERER2U3LJEwuyJq2UNyYYcP6dejR3so3&#10;Yj7hKFg4CU7achtFpw/DsN5pUrmRBPaeX3P3PdXyHM038L4dMW/uMGk5xTMGq8vL4NXCd+BjwkRG&#10;x4SJiIiI7KYlEqY+s8owsENsnTKvhG4oyO4AD48uWFWUCyU4BeVlM+CkOGHdyhJ4eHhg7tJyBHg7&#10;Y8OGtYhWFIzOXY4FA6ORMbcci2cOhhLUHus3LIOrKRUb1i6Hj5owZY5D+fze8IgZgclDOyOu5wiU&#10;5/WX9unlC8DS8nL4uiso2bABwzv5IrHnaJSrd7cMG4VCkTAFYcmKufB090D5uhUwM2EisooJExER&#10;EdlNSyRM7n4xWFm+AkMHDcL0knIsnJSJ1D7ZWDYvG4OmFj1PmMrLMKRLFFauX4sRg4Zi+doyeLua&#10;UFy+HtmDBmF+8UqRMIX0ysWKkjwMGp2DVYUT4KSkYvXSfLGt6oQpJWclCuZmY0buEsMnTOOKy7Fw&#10;xkhMnr0Is/q3FwnTqmUF6Nh7CMpXL8HgQaOZMBE1gAkTERFRA/hGrmnqe51aImF6UR5xYy2Xr62Y&#10;D1cr88m+mDCR0TFhIiIiqgffwNlO+5o5QsJELxcTJjI6JkxERERkN0yYqDFMmMjomDARERGR3TBh&#10;osYwYSKjY8JEREREdsOEiRrDhImMjgkTERER2U1LJUxhyQMxc+Z0TJ+Wh6gQX2m+e2g82oX7S+Wt&#10;kU9sKhbNno6CeRPg6myqKnfG+NwC+LsqUMyRKJgzHXOnjIarSbu8MxaUra6ZdveNxsw+EdI29MSE&#10;iYyOCRMRERHZTUskTIk9pyI58Pl0ZEIWusR5YOG8cWLaLzwa5jad0TM+DAuXFsNTURDeoS96JYZI&#10;62pN0rNyEO3nAcXZDXMm9cOQaQtFwlS0ochSJyQN07u3eb6MOQYT+3TAnNJVz8t8UjCvPxMmerUx&#10;YSIiIrIDd3d/TJ1xFqVlzxxK8dK/ICAwUTqe5mqJhEnxicTMEX3grH5bYvLC9NyZUBQPFOWOFvM9&#10;AkLgV5UwLV5WBHdFQWhqb/ROCpPX1QoEtemBCf06SuXVCVPm3JXi+UzRXQejbaiXVI8JE1FdTJiI&#10;iIjsQJuIOJrOGbnSMTVHiyRM5NCYMJHRMWGiV5AHwiMiEBERXjXtgjB1OjzIMu3qjggxHSymnaun&#10;IyLgr1mXV0CoKPd2e17mH1K93uecXFxFvRA/d8s6XcxiOsjTMm1U1cfnZ/a0lJkDLa+D2bLfvoGW&#10;+f4+dZdzdgmwlHu4iWknf0s9Lw8XaRsNUV9Lr6p1KCZvBJg9YA4OgYuVuk3lHxQolWl5BIWIT6DF&#10;tH8Igvx9pDqORf0fD4NTrbKQsDAEB1v/dD0syE8qs5WTkzN83OXyupwRYuW3Jq2FNgFxNEOHfyQd&#10;U3MwYaLGMGEio2PCRK+wEdj79mR8fqwCPmI6Gye2z38+v9+b+FWegp5Lv8Vn76/G6tUFdZcfsxTb&#10;u1je7G06egGpSigmTh6FEw/varZjwqVD74vxAUWbsdKnKvlQFHxx8gz8G31T+fIV7TmDbr5V0y5u&#10;OHZuX53kcefpSwiqNX3qyhkoSjC+PncCvi5V5f4xOH20/Hki0oiA0OnYVjwaH50+h1BPBe6ec7G1&#10;ZCAKvq1AG2UublQcxrz8Yny77whKFuXgSsUaKG4++OjgYeTkrMRbGxbD1csHd66dQE7OMpzfvxxJ&#10;A7Lxw/XjSMvsi317lyMnJwcnd8+BEhyPPbs/E9PfFM/EoM8r0FtR8MGhU8jJmYrj+zZCUdJw+fIF&#10;zJieg2vn9kn7a3RhIwpxdusIMd4r73MszorGlgPXoJhMeO/gXnHspw+9BWdFwaW9byA2JQPfrF+L&#10;nF8dwfTBz9eTMmIGjm3JwdJd+9CzQwSWbTuJw19OQ9FnpzC5S0xNvYWHr2BbaRa6DS7DokW5mLXt&#10;JMYPSMSKrUfRoW0gdl24j14p0ag4ulTa19ZCm4DYys3Fpc705F5FyMj4AkExo1G44CRGTvsB8eEK&#10;knuUY8mi80jvNAeDpv0D8heeQd+szRiZc0dapy2YMFFLYcJERseEiV49Ts7YffFWzZ2D3j9yCrHq&#10;de/OE3F44yiYnJxx4tpNhFclCG7uHjCJZbPw+Ng6XL53D/fu3UDHnHzsXWj5tmLzd6fRpmr91QnT&#10;9MIDuHfvHg6uNeHCmU9E2cDiLZjt7QEPd8u3Jr3nr8OWqFB5Hw3CzT0H1w9/UDXtBA93VzHeY8jn&#10;yMlKhtvIdbh9YI203NHthWKYu+4gIkOC4e5m+WZp/srjSI4NkOrLnHHn7GdV4xm4c2qHlDDd/HIW&#10;FCUKFceWi3on7jxEWNQWrJ3XW0yr7aYmTMc2LRHTe65cFcPbZz9Bn/HzsK635fr+a7cq0GfUu8ge&#10;1Llm+yJhGjoHh5aniOkua77B+A5pOH9ovZjeduouukv7bHwj3ziAt4PDcOitPDGtJkzOzrPxqzdn&#10;iOlPL16Bu4slYdp84nt0rLp7VnW7qw5dv2YZN5ng7uIsEiY3FydExKfgy+KpNfUit55Ebm8F6098&#10;j0hfBZ6+ufh43Uw4OWfgxv0fcGKj+sEBE6aG1E2Y7sI9phxFRf8gEqb8mVuRPuwcJmU6Y2LBM6TF&#10;tkFe8V/gZBqMBbO2IzXrvLQ+WzFhopbChImMjgkTERHVkopTn1qSUHox2gTE0TBhopbChImMjgkT&#10;ERGRHWgTEEfTpeti6Ziao+USpgiUrbF8u63qN3E6vBR/LB5u/bd6TeLZBnGRZrm8Dm/MH5taMz10&#10;Tiligp9/K/syOHn6Yc2aNVizYKSlzMlVTJfOHlJVJ1RMF0waoFk2AEXqcoVjLNO+0aLekuznx2cP&#10;TJjI6JgwERER2YG3TzhyFzySEhGjK1n2V3RMnyMdT3O1TMLkjJkLZ8BF8cLqhVmibGDObHirCcCo&#10;cHSYXILe8b7IGD0Lc/rEw8uvPSb0T0Bc7zHoEeUNl6BOmDIoARmDp6FPW38okQMwoYsv4rsMQ3K0&#10;LwL65iLBS4FXdBomdktEzxnFCFN/axmWgqjAQCyc0AGm4O6Y1LeduMX5okm9oaRNQ466rYhUTO6V&#10;ZGWf7a9N5lik+HuLcW//GOTMzoOv+uDaqvkdBuagTcjzmw/5hydi8JD+mD53KryrykJikrCocKG0&#10;bj0xYSKjY8JEREREdtMSCVPqsLmI87b8LtXFuycm943WJEwFiFAfYNtlFNp4usHNHIicrHQMnrIY&#10;ZvUup06umDa6l0iYQrzUdYZh7vCEmoRpUpnluUR+bTthdr/2mFNS+7JVH5EwuXSZg25+lrIFi6fB&#10;lDYNSep8z1jkjuog7bM9efi2xZwJA6p+f6tgyJyqmxZ5JWH+oFgowYMwb3SatNzY3EVVN+YJQl5W&#10;BMbPqPpdol9PzOzkJNXXCxMmMjomTERERGQ3LZEwkWNjwkRGx4SJiIiI7IYJEzWGCRMZHRMmIiIi&#10;shsmTNQYJkxkdEyYiIiIyG6YMFFjmDCR0TFhIiIiqgffwNlO+5oxYaLGMGEio2PCRERE1AC+ibON&#10;9vWyf8JkQubIbGRnP5carK2jv9ie2mcYGYfJzcvyWgzpbCkzOYvpUf21d+tzw9Ax2cgellE17Yoh&#10;6vTwrtI67YkJExkdEyYiIiKyG/snTNWiUDgpRYyHxHXDnKGWJGDdmkViOC6/GL6KguVr1kBRnDCt&#10;IB9eii+Wz+4lbiueO2kIwjMGY/WsPlCUYCyc0gdhHfthUpcYKIH9MHtwOGLSBmBapuWZSmuW54n1&#10;zFiyEB6KghVr1tXcxtsoAjtnoUeg5cG7Ts5uGJi9AEGez+dPml1123AlBPljkzF29uyq6SAsm2x5&#10;LVsCEyYyOiZMREREZDcvK2HqlqA+sDUShUNCRNnQucUIc1ewvGCsmE4fnYeY6uTByRmzFswTCVPn&#10;cH9Rlls4A91H5yJCPJdJQVHBJJEwtY/yENNqwuQc0AbTq761Maf0hae0Ty+Hq0co5syeUPVMJQVp&#10;fQZb5rm1Qd6IhJp6A3LmwddZgeLdCSOTPNBzwnwEuqjPa0pDdnvLcbYEJkxkdEyYiIiIyG5aLmF6&#10;cWrClB4RIJWTfTFhIqNjwkRERER240gJE70cTJjI6JgwERERNYBv4myjfb2YMFFjmDCR0TFhIiIi&#10;qgffwNlO+5oxYaLGMGEio2PCRERERHbDhIkaw4SJjI4JExEREdlNSyRMHj6BaNeunZCcZLnt93O+&#10;CPOWlzEEkwfCA1yfT7uFNryv3uEIcbNSbpUTIkP9LOMmJ8vr0zZCU8cZ8Unq6xZbs0xbdTpBW8++&#10;mDCR0TFhIiIiIrtpiYQpMrkPuiYHinEnlzDMyErEwMmLkZGWCFelI0YmKsiaU4Lu6UmYvXw5Zozv&#10;iR79J6B9lBkxfbPRNyoK3UfPRVt/BfMWFyEqKgre/qEYl5WJqKiuWDi6fc22fNOzUDxrCNrEd8OE&#10;vslQPOOweFofRMekY0z/VATEp2NU13RERfXD0HQzumXPQef4KMzNmwvF5IZp0yaL9efmZMHJJRLj&#10;e/gjpc8UdE5tgxklpRiVqCCheza6tItC2vjFyPBTEN9vGnqlRGHqwlIMDZGPX8vJxQdBYcnIG1P1&#10;4Noqnm26Y0gby23W1WRp2qzxGDl5NubPHynKRs6cXfUsqSAUZydK67UXJkxkdEyYiIiIyG5aOmGq&#10;NjBnNrzFeFXCNG+heHBt8JA8BCmKSGwGpMVgyfL5or7J1R3+3u6YV2h5eGtElxykBarLu2P1Esuz&#10;m1RqwpTk5wXFxQNFM0ei8+AchPpZviUKCQ9B5oQ8hLpX7Ye7HxZNHmQZ9wys9ZwmTxSsKK1KmEIw&#10;ffZ4S6ISNVokTBPmz4erosAldiQmtHfBrPmTxHIuqeOblDAJHtE1CZPJ5I6ZhYvhX6eOM6bMzK5K&#10;kCKwYGRb9Jk8Fz4mBYpLDGb0rPp2qgUwYSKjY8JEREREdtMSCRM5NiZMZHRMmIiIiOwgJWUySsue&#10;OaRJOcel42kuJkzUGCZMZHRMmIiIiOxAm4Q4msw+q6Vjag4mTNQYJkxkdEyY6JXj5j4cl2/fwr2H&#10;N+HpqsDFLR1nr9/Cg5v7xXzXHsNx5/Z1PLh5EG7qtfEde+He3Tu4fv06VplMddY1Y+cp3Lh5HQv7&#10;uteUba24K20zumNP3Ll+HUfeslzL3jZ1OW5fv449k0ZUXT/uOEIiC7FqqjrujA27z4jXZfNi7zp1&#10;Ejssx/Xrt7BlXH8xHd32AzE9b2I/aX31MZm88OXZ+2L9OzunSfNV+058KpWRdaPyViE3PKhmevjc&#10;MpS1bwMf/024c+U0UjX1tx49hbiaaR8cOrH7+XxnN1y5+BmUgVPxSY+O0rZqOLng6ws38M07beV5&#10;ioL4lE2YP7YjPjxfUfVbk9ZFm4DYanHBP2FRleJllrKSZX9F/pLfomTpv6Gw5M/SMnoaOvwj6Zia&#10;gwkTNYYJExkdEyZ6ZaWP34P357bF/orqS0+ycfaz0pr5QzYdRmk7BbP3XcMHb83FrkPfIqt2wjR1&#10;FTb5+4rxTRWXkFFVfuKhJmEymXDlq41ifEDRZrzr4yXGR8wuwPkja8QPe7X7ZmR+eXurEqZqJnx/&#10;5WidOke3F4ph7rqDiAqdi4qt2WJ6/orjaBdX94fZ9blxZHOd6YfXvkTnGTtQNDgeSlw3ZPcxoeLa&#10;ASQML8EbRer6k3Dt/FfSesgiu+gtFEaF4Jsrt9FOUbBy20mRML1d8QRDFG9sPfINgrwVfHn+B7wx&#10;UsHWk9eRGR2M/luPoiTVF2evHka7Mfn4dO4QOLkNxL2qhOnSl/li/ddO/woxmeOwZlFPKEkD8fDO&#10;WShteuL81+qP1eNx48IBrNh3DgPbBuGdLy+jr8mEpI47UTA5Ax+ev45u3m4Y/8FZzE5V8Mm3R+Hj&#10;qWD7uR+wepp8LI5Cm4DYys3FBV27FaBrt40oKHuGRK9U9Om9FUExo5E/cyvSh51DhzgFnQZ9jHFD&#10;FqJr77Xwb/sGFszajqh2+Zgw66G0TlswYaKWwoSJjI4JE716BuTgzrdraqan7z+HLjEKlPHvY9M4&#10;BR37jcSJ98fVzP/09DWkiPG5qHjLqda6puL6nlzx6fu3py3fTqmkhEkx4fTN02J8ySb1jaAr7l76&#10;WkxnF72NgsjqW7w6htoJ06dnb0nzVXcv7RXDtQdOI9hbwb2LX4jp5ceOI9JKfWv2Xb/zfHrxh/h4&#10;ioLen57BqNTnddSEaciUbRjU03LL32u3La8zyaoTphv3LovpyYW7ayVMoThe8YkoX3PwtiVhqv6G&#10;aenneD/bkjCNzFuF0oRoKC5uuKv5huna9W/Qc/R0ZPVOFdMP6iRMCh7eP4/PLtxBX0URCZOTSamV&#10;MFm+YYpesh9Lxis4WbFHLJO759YrnzA9n/4RXu59UbDo6zoJ07xhQzGx4BnSYhXMyzsCkzJYJEyp&#10;Weel9dmKCdOryWQyIS3N+rf69sKEiYyOCRMRUWsXGoude08jPNBTnicEYMfR45g9ezZOn6516V2V&#10;fpMX4dQXjf+eJbHjQux5ay1mz34f8yf2leZrrfjiDEYma8sD8emBE1g4ezaOnzogLeNItAmIo3G0&#10;hKlyWB4wYfkLC3D1qFlnenp6zXi/fv2QmJgIZ2dnhIaGIjMzEz169ICnp6co1+5P/JZKJO74/Qur&#10;vU53d3d4eXmhU6dOYrthYWEYMGCA2Ddvb2+kpKSIffLx8UFERAQyMjIQGBgonvvUuXNnUUfdd/Uh&#10;tuq6EhIS0LVrV7Futbx9+/bo0qULzGazWEZdr7oNf39/6fj0xISJjI4JExERkR1oExBHk5z8/Jv2&#10;F+HICZOLiwuGDx+OoUOHim9e1ERk7Nix8PPzEwmTmpSMGzdOJB/a/bFHwtSzZ08xVBOfjh071iRM&#10;armHh4dIctSER60zZMgQ9OrVS+yrOi85ORlubm7iWAYOHCiWUxOnkJAQjBkzRiRiasKUmpoqjsnJ&#10;yUkkXOryTJjoVceEiYiIyE569FqG3IUPUbLsRykhMSL1BhPjsvfDZHKWjqW5WiphIsfFhImMjgkT&#10;ERER2Q0TJmoMEyYyOiZMREREZDe2JEyuLiYM7Rn0wrqn+tWsU71cLjw8XFB/m6PdZnOpvw3SltXm&#10;7OUF/y5dXphX2+e35VcvEaw+FldX15pyX1/LHVtbUkBAQM14fZfsBQcHS2XWMGEio2PCRERERHZj&#10;S8IU7O8KXM16Yed3dKuzXvU3P7GxseI3SGqyof6WR/2Njvp7H/V3QGq5elME9eYN6jw1sVJ//6Pe&#10;4EG9wcKgQYPEuFpHLVd/z1T9GyA1cVF/z6Q9Fu+kJPQ+ceKFJS1fXrNONTFSf5uk/gYpKCgI/ftb&#10;nnWnHoe6X+pvldTjrP59k5rUqDd1UG/ooB6T+jqo9dV9V4fVv22Ki4sTN5FQf7+k1lV/z6SOq6+F&#10;emMIdV6fPn3Ea6eOq/PVG0K0adNGHH/37t3Fa6ius1u3buJ1VBPVwYMHS6+LNUyYyOiYMBEREZHd&#10;GCFhUhMDNYFQ3+yrSYM6VJMO9fbZ6jdFavKkJgbqPPVNvvpmX73bnJpYqHXVZECtryZNapKkrlNN&#10;ktT1qnXUdWuPxR4Jk7p/1YmJSk1q1KG6T0lJSeIbKDVJalv1rZSaRKl3+lO/AVLnRUdHi/1VExx1&#10;vpoQqd8CqcmX+hqoyVPfvpY7XHbo0EG8Buq4Wqbega86CVJvBKEmj+rroU6r+6G+jtVJZHVCqa5D&#10;+7pYw4SJjI4JExEREdmNLQkTvZqYMJHRMWEiIiKqB9/A2U77mjFhosYwYSKjY8JERETUAL6Ra5r6&#10;XqdXOWFyDw+HX0YGwkaMQMSECYieOhWxs2ejzYIFeLfDQKxs1wv5CV0wIzYNYyOS0Nk/DJ5OLtJ6&#10;WjsmTGR0TJiIiIjIblpjwuTsbILZ2xnvFiThP74fLP2GavWnedJvkbS0D8xtqgM9xqKTfyhcTE7S&#10;fjkqJkxkdEyYiIiIyG4cPWEKDXDDmwsS8OzcICkxakiv48elJEmPhMma/2/8UuzMGIYwdy9p/x0B&#10;EyYyOiZMREREZDeOljCZPP3QdkslMj+8KCVBtuh3/IiUJNkrYdL67+wy/GFUAaI99XvulD0xYSKj&#10;Y8JERETUCL6Za1hDr4/hEyZnFwRPeRuJO34vGfHBYfz3lSFSMtQUuVsavixPm+TY039lL8P6lD7w&#10;dDbm76OYMJHRMWEiIiJqAN/E2Ub7ehkyYXJyQXRZBRK2/05KkrTGvvuplAw1lTZJelkJU23/lV2G&#10;jzsPlV+Tl4gJExkdEyYiIiKyGyMlTOZeU5Cw/bdSUtSY7Hd3SMlQUzT0OyZtIvMy/Mf4pegTFCW9&#10;Ti2NCRMZHRMmIiIishsjJEwx6y5KSZCtZmz7TEqIGrNgxxIpUTJSwlTbNz3HSa9bS2HCREbHhImI&#10;iIjs5mUlTCZ3L8RuuColPi9izafvSklRQ56cGSslSkZNmKp92ysbziaT9HraExMmMjomTERERGQ3&#10;LyNhilp2XEp29PLJV6VSYlSf/7ychZ5HrN8tT5uoGM3JPpOk19VemDCR0TFhIiIiIrtpyYQpePJb&#10;UoJjDyf3TZWSo/os/mq1lCw5QsJUbUR4vPQ6640JExkdEyYiIiKym5ZImJwDIhH/wT9JiY09nds9&#10;XEqOrPnu0BQpWXKkhEn1x9GF0muuJyZMZHRMmIiIiOxg1JjPUVr2zCEtLvwNTCYn6Ziaw94JU8i0&#10;TVIy01IufjVMSpCs6fntYYdOmKoNComTXn89MGEio2PCREREZAfaJMTRDBqyWTqm5rBnwhS38Z6U&#10;xLS0W4fHSQmS1rxvt7aKhEn1Xe8JUju8KCZMZHRMmOiVMzX/W3RLa4PJO77HhpFOGDxlG7J6p2DT&#10;0ZtwdlIw5qvvkdVFwfqvLiLHWUFSl36YP6GvtB5FccKdH47BJyQKJ99aIsqcXVzx5OFdqe6qw1cw&#10;SFFw5OppeCgKPjp1F90UBSdvXESAtF4jc8Lmk5VYNVWBYsrArev7oSgm3L28B6Za9Q7cvIOu6vHd&#10;/F4c38kfbkJR2uPCyQ+trNO6H24cqRrvgts3D0rzHcXFK9/B2Uq5RRwunv/aSjm1BtoExFZuLi5w&#10;dnYTZuZbyoqLf42gmNHIn7kV6cPOoWTZjyhZJi+rh6HDP5KOqTnskTCpd8BL+OhfpOTlZfn1iRFS&#10;klTbh59PazUJk+qPoy0xTy9MmMjomDDRK2vbydsYkKRgf8XxqrJsnP2stGb+3jPXkaYoGDB1IVLj&#10;FGQMeQNfj+74fB1TV2GTv68Y31RxCRlV5Se0CZPJhCtfbRTjA4o2410fLzE+bPoifLJ9A3y8XKV9&#10;MzK/vL2WhKm6rMNonP76zVp11uDK0V1ifMfBcwj2nISKrdliev6K42gXFyit05pH9y8jLy8PeXlb&#10;sWb5XLh7zsX2lZbnhJz6/iCcpn6GHaWJUDoNx4kPB4ry+9cOYWjZt8jqbNnGndtHkZ65AbPHdBXT&#10;BdMHY9jUPHzy/XWkR1VvKxinzm0X4xsPXYOnby/sf2uRmF71yUmYnDri8PvPr98vO3AdPcR4JM4f&#10;347CX53F3OmjauZ/c70CbqUHUdpZnQ7DlevfwbnDGAzo6Iu5eatx9/wXSC4/gML26vxkXP2eCVNr&#10;pU1AbKUmTN17FqN7z00oKPs1PANnobDgYp2EaVKmCRMLnmHiuA/Rf+AbMJkGY8Gs7UjouUdan62M&#10;mjA5eQdKCYsR/PeVIVKiVFuvo3XvlqdNQhzNf4xbKrVNczFhIqNjwkSvnJnbT6B3enTN9JCpH2F9&#10;/85459vrcHdR8Oahy8hKcamZ3++No5g2tB2K3z+OuR61n03hgjv3r8AnOAon3y6uKZcSJkXBmm9v&#10;YkwHBd9etnzDdPDmbfENzJsV1xAV0LLPu3hRzxOmwbhzzpIYaZ26fQGKEo8L975HgEnB6Yd3oCjt&#10;cO7ktjrfRDXk+TdMFmrCtLXEkhhVJ0xbFipQ2g3B4Tf7i3I1YUroNwbfbRwORVmI8zuniYRpxohU&#10;KMpQPL62E0pUIh4/fYquydXrDkbFyXIxriZMiuKNCzdOienTN05DMTnh5vUKMb31+Cn4+mzAwU15&#10;iO8zBnvGD8Ibe8+Jeb2Gfoopg9uJhMnFyw/nd61B6ojZeHrnO7hv+Bab5yvoP34znt49Cg+3ybhy&#10;8A2k9h6Op5eZMLVW2gTEVmrC5ObmI0zO+1eMTI2Gj8+KOgnTktwP4BLUExN6ToarqydMJg+RMKVm&#10;nZfWZyujJkwJ238nJSuGsP1fpCSptpHH97eqhEn1LyPypfZpDiZMZHRMmIiIiOxAm4A4GiMmTAkf&#10;/rOcqBhIhw8f4t+/HywlS6o3dkxvdQmT6kL/qVI72YoJExkdEyYiIiI7KCr9k5SEOIqSZX+FjzlS&#10;Oqbm0Cthilp2VEpQjKjDBz/g/120njS1xoRJtSGlj9RetmDCREbHhImIiMhO3Nx90a1HkbjF+Oix&#10;uw2vb/8NCAxqJx3Hi9AjYfLrP1dKTIwsfetd/Odl+TdNPb/7rlUmTKoQN0+p3ZqKCRMZHRMmIiIi&#10;spsXTphcPZDw0W+lpMTo0j58KCVMb+6a3WoTpv8cv0xuuyZiwkRGx4SJiIiI7OZFE6ag7DVSMuIo&#10;+u24Uidh+sP5Ea02YVINDW0jtV9TMGEio2PCRERERHbzQgmTyUlKQhzNtI++rEmY1FuP9ziwr9Um&#10;TP866vkjGGzBhImMjgkTERER2c2LJExucZ2lBMQR5X+wsSZpevtAcatNmFRxXpbnE9qCCRMZHRMm&#10;IiIispsXSZjabnkqJR+OatmW5SJhunxkfKtOmN5M6ye1Y2OYMJHRMWEiIiKqB9/A2U77mr1IwqRN&#10;OhzdyvfyLXfL279XSjRai+uDZknt2BgmTGR0TJiIiIgaUP1Gjm/m6tfQa8SEqa4tny3DymNvS4lG&#10;a/HrEYukdmwMEyYyOiZMREREZDdMmGQzNq2REo3W4sexxVI7NoYJExkdEyYiIiKyGyZM1v1ztpxs&#10;tAb/37ilUjs2hgkTGR0TJiIiIrIbJkzW7Z7xrpRstAb/MnKx1I6NYcJERseEiYiIqAHVb+T4Zq5+&#10;Db1GTJisS9h4X0o2WoPrA3nTB2p9mDARERHVg2/gbKd9zZgw1U+bbLQGuzKGS+3YGCZMZHRMmIiI&#10;iMhuXiRh8kwdKCUZrcnMaRulhMPRpZiDpHZsDBMmMjomTERERGQ3L5IwKU7OUpLRmrTb9hsp4XBk&#10;P46x/Q55KiZMZHRMmIiIiMhuXihhUhSETH1PSjRai4Ttv8Nfxi+TEg9HVZDQRWq/pmDCREbHhImI&#10;iIjs5kUTJpOXv5RotCazCvdJiYej0rZdUzFhIqNjwkRERER286IJkypgZKmUaLQWae/ckxIPR9TG&#10;y09qt6ZiwkRGx4SJiIjITlzdzEjvNBeDhmzC4KzNhte9RzH8/eOl43gReiRMqpg156Vko7U4OXG1&#10;lIA4kl0Zw6T2sgUTJjI6JkxERER2ULLsrygte+aQSpb9CLM5Wjqm5tArYVIlbPsXKdloDUpKD0lJ&#10;iKP45xGLpHayFRMmMjomTERERHagTUIczdDhH0nH1Bx6JkyKk4uUbLQG8Vue4r+yy6RkxOj+MroI&#10;Jm0bNQMTJjI6Jkz0yll06DjamhQ4OU/HwS15mPb1OXSNNcF54gd4Z4yCL46fhkmdP/ot7FupoEPP&#10;tZg5MlVaj6JMxo2vF0BRzPju1NeirHzvBTx5eFeqe/LmGRFUirccg7eHC67cOCamSzaeRqi/dr1G&#10;1R1XvrbcMnbI7rMY0i4LVw6tgKKYcPDCqTp17162vB7rD55GkJeCe5e+FNMrjx9HhLTe+r1z/BK6&#10;Wym3h7mrDyAmIlAqb/WcnHHz1HYoaaNw5tPez8uTBuDclyPl+tRk2gTEVm4uLigq/aNQssxSVlz8&#10;awTFjEb+zK1IH3YOJUv/hIkF8rJ6MGTCpChwCYqREo7W4HJOuZSQGJ22bZqLCRMZHRMmejWl9MTd&#10;C5Y38fsrjleVZ+PsZ6VivG2H7jizb4NmuUm4d2DJ8+mpq7DJ31eMb6q4hIyq8hPahMlkwpWvNorx&#10;AUWb8a6PV828Kcs/x+hwf812jG307B34YNzgOmVlRy4gIfj59NHthWKYu+4gokLnomJrtpiev+I4&#10;2sU1PSmpnTA9uvONGManDsKMN7/AypVf4sCWhRgz4wB6pah1JuD0JyUYtXIrzm55CzOmDIOrlw+O&#10;bbK0We67e6AoM7D7jSlievqa7cj19caVA2+L6eqE6fGDa5gxYwZmrHwfB8tSpH1yWAmdxHGd/mod&#10;rn33DhZsPInEKPX/0xlXayVMu68+sNQPzsSpqoQpa9pOvDOsV9W6euPp4wdIVBRMXfwturYPE+XX&#10;rlvah57TJiC2UhOmmumSy3Btt1VKmCZlmkTClDNpN1I7zYNJGYwFs7YjNeu8tD5bGTVhUrmEtEHC&#10;R63r8rzhi7+UEhKj+vdxpXBSTFK7NBcTJjI6Jkz0yvn64mNcu3oZFy9exIH3S+DmkYHzl6/h/o0D&#10;UBRfnHn0BNevXhTz9781Gq6Jmbhy4yruXv8WXpp1zdl1BpcuX8Li/t41ZVLCpCiIy+iLm9cu4sg7&#10;Q8V0u86rcO3iRXy3ZSKcTPI+GlLGZDx6+ki8LqqhXRUUfXhAjL+/xJIE7d6/Cy6KgvYZ6vFdxfsT&#10;Bonytu224eLFq8ibMkBebwOsJUzdpi7B1SsXcXXvYlzdt0mTMJVi6KT3xT79cHqnSJhu3DiHqxcv&#10;YkPfDLF8z/6fivkbR/QV09UJk9ekpbhy+ST8o+Nx5/pFXDm6Ay7OTtI+OSovn2m4fuUyzl49hltX&#10;v4Hi7oWDFy/gws2rdb9h8vDDjXs3cLbivPiG6dStB7hZ1eY7NuzAD+c+Eev74vxdDOnggR3HT+Pi&#10;rau4fOELaZuvOm0CYqu8RY+Rt9CiaOmPWFL4FAsW/RYLC/4JJaW/R37xn1Cy9A/IW/z3KFryz5a6&#10;ix6juPQPWFz8J2l9tjJywiQ4OSN+6z9IiYcj+38OcFnew6z5ulyGVxsTJjI6JkxERER2oE1AHM3g&#10;rPelY2oOuyVMVaKWHpMSD0f1D9lygmIkWzpaPgTTGxMmMjomTERERHYwYtQnUhLiKBYX/homk7N0&#10;TM1h74RJ5ZHQXUo+HFHSyrNSkmIU3s6u0uuuFyZMZHRMmIiIiMhuWiJhqha1zPG/bdImKi/bG6mW&#10;y5ftiQkTGR0TJiIiIrKblkyYVCZXD7T94NdSIuIoNk9aLyUtL8NvRiyCi6llfsfJhImMjgkTERER&#10;2U1LJ0zVnP3D0fb9SikhMbqBG+9KyUtL+pcRi+HhpM/lmE3FhImMjgkTERER2c3LSpiqOXn6In7r&#10;P0qJiVElbPtn/Ff2MimRsbd/HrEIPi5u0uvXEpgwkdExYSIiIiK7edkJU21h83YiYfvvpCTFaN6a&#10;+6GU0NjDf2WXYXW76mesvTxMmMjomDARERGR3RgpYarmGpaIuDdvSomKUfRac15KbvR0d/BcRHua&#10;pdflZWHCREbHhImIiKgBfBNnG+3rZcSEqTYnv3BxGZw2aXnZnmSvkBKd5vrv7DL80/CF8HRykY7f&#10;CJgwkdExYSIiImoE38w1rKHXx+gJU20mN08EZa+TkpeX4Vd5O6XExxZ/HL0Ec+PSYbJynEbDhImM&#10;jgkTERER2Y0jJUwSJ2d4JPdFwrbfSAmN3b1xQ0qCGvL7kQVI8w12iARJiwkTGR0TJiIiIrKb6jfC&#10;/+t//S9pnqNyDohC4NgV4kG58Xa8nO/3E1dKidHjrFy8ndYfcZ6+0n45ol/+8pf43//7fzNhIkNj&#10;wkRERER2Vf1m+Gc/+5lInH7+859LdVoT9eG5Tt7+cPaPgFeHIfAbvBDBU95GRP4exK6/UpNkxb37&#10;ELFv3EDM6guIKj2CoPFr4NG+H5z9wsTt0F1a+HlILUn9X/gf/+N/4Be/+AWTJTI8JkxEREQN4Ju5&#10;pmnsdaqeT2SN9v+FyEiYMBEREdWDb+Rsx9eMiFobJkxERERERET1YMJERERERERUDyZMRERERERE&#10;9WDCREREREREVA8mTERERERERPVgwkRERGQnGV0XYV7uXZQs+xGlZc8Mb2H+32PEqE9gMjlJx0JE&#10;9KpiwkRERGQH2mTE0aSkTpaOiYjoVcSEiYiIyA60CYijGTr8I+mYiIheRUyY6JXj7u0DJzHuhm+2&#10;LsKWI6cQ56RAcZ2MQ++MgJePj6Wu6xIcWKMgo89OjOpg5fKUXovx9eJgMb7lu1OIU7ri5oMzOPXw&#10;rqauCRfOfirGBxe/j5neHrh+fIeYdnX3hMlkktdtCC4we7uJ8VGbjyAz3hlmb3cx3e/NwxjaPgO3&#10;T+8U0x9XXKm7rDkcJ06cwbmvRonpb27cwdvvVWB0T+026nf3+tHn0+5jcWPvUjH+5ckbuHHjBpyd&#10;FOw7+ZkoW/PVSVE23Mp6qMqofBwsia+adsK8wYNgUhRM2XFWvHazRqZC6bMIO9buENMFq5bg8o0b&#10;+GReCMz+wTi8b7soz28bCVe3qTj01Vc4+cUcKFNXifLzR7bX2V5A6DxRfuTsBSTGhsLTe52Y3jR5&#10;SK16QTh2cjeU7GJs8DPj5P17OHbjBi7u3yDm7zh5Gd/fuIGR3RVsPXwON65fxwCxXDucumL5P5CO&#10;00C0CYit3FxcpLLi4l8jKGY0Spb+GwpL/ozJ/fwxsUBeVg9MmIiILJgw0Ssp8+0vsGZebzH++bEK&#10;eIvybJzYnivKlm35FYpHWJKh54bgacVbGD1+PMaPH4vAaUvxUWdfMW/TsQtIq6p3oiphSkgdhPHj&#10;x2NwhgmXvnlflA0o2oxVPp64vO8tMd1r/jpsjQ6T9s844lBx+Sw61UzHoOLmJXRXxzMm49h7aaJ8&#10;5t7vMSKwuk46vv92B8YvXInrJ8vh5WFJuga+dcymhOn26U9qTUfj/sktWHfoe3SpVafi2gGMmXEA&#10;mR28xfS+qzel9ZBF/PTleLP38/+1DoOHw2fJFmyKt0zP/vgU0ueV4MRGLyj+UTi1Z5koP3/3OnwD&#10;Q7F5meXyrLe/vgw39zn4cOkgKEoADl84gzfeWIWU7acwtcvz7d34bpMYTijcjMTYeXhw9TjeeOMN&#10;ITYiqKpeVcI0dRU2Bfii4vZJS/mAXOwrisWea5a+NLv0KNrHWpL1by5/L4b5K9Zj7/k76JcRXec4&#10;jUSbgNiqTsJU/D1c07bXJEz5M7cifdg5TMo0iYSpS7sMjJn1D3B2GowFs7YjNeu8tD5bMWEiIrJg&#10;wkSvnIjoOMTFWUSFBUJRXBEdG4e4mHDxyXt01TwxP8QHirMbYtXpmAhpXT4hkaKer8fzssjYGKme&#10;s6ubqBcR6CGmnZxdxHRksJdU1zA8/WpeB5WXn2+daW8PBV6BoWI8NMByHJFRtV4jV09EhVkSGZVn&#10;UKRYRtpOA8Kq2irE1aWmrLr91PHIaLXNFARFRNeUUUO8Le0XGw23qjLfsBhRZvZS29wfkUEmKE4u&#10;iAwLEPOjYqJFwnRkc6mo5+rqDMXki5AATzE/KMzy2ocEhMPfbElqVE7Olv+fyOhouLo4w2QKFtMR&#10;vlXf4ApOiIwMg2IOQLCTEyJjYkT/iw631AmLft6XQqMs+2mZ9kRM1f+hfIzGoU1AHA0TJiIiCyZM&#10;REREdqBNQBxNZp810jEREb2KmDARERHZQWzcACkJcRQTp9T6DSER0SuOCRMREREREVE9mDARERER&#10;ERHVgwkTERERERFRPZgwERERERER1YMJExERERERUT2YMBEREdXj9ddfl8qoYXzNiKi1YcJERERE&#10;RERUDyZMRERERERE9WDCREREREREVA8mTERERERERPVgwkRERERERFQPJkxERERERET1YMJERERE&#10;RERUDyZMRERERERE9WDCREREREREVA8mTERERERERPVgwkRERERERFQPJkxERERERET1YMJERERE&#10;RERUDyZMRERERERE9WDCREREREREVA8mTERERERERPVgwkRERERERFQPJkxERERERET1YMJERERE&#10;RERUDyZMRERERERE9WDCREREREREVA8mTERERERERPVgwkRERERERFQPJkxERERERET1YMJERERE&#10;RERUDyZMRERERERE9WDCREREREREVA8mTERERERERPVgwkRERERERFQPJkxERERERET1YMJERERE&#10;RERUDyZMRERERERE9WDCREREREREVA8mTERERERERPX4/wEj75WXOksbUQAAAABJRU5ErkJgglBL&#10;AQItABQABgAIAAAAIQCxgme2CgEAABMCAAATAAAAAAAAAAAAAAAAAAAAAABbQ29udGVudF9UeXBl&#10;c10ueG1sUEsBAi0AFAAGAAgAAAAhADj9If/WAAAAlAEAAAsAAAAAAAAAAAAAAAAAOwEAAF9yZWxz&#10;Ly5yZWxzUEsBAi0AFAAGAAgAAAAhAH05LljaAgAA7AgAAA4AAAAAAAAAAAAAAAAAOgIAAGRycy9l&#10;Mm9Eb2MueG1sUEsBAi0AFAAGAAgAAAAhAC5s8ADFAAAApQEAABkAAAAAAAAAAAAAAAAAQAUAAGRy&#10;cy9fcmVscy9lMm9Eb2MueG1sLnJlbHNQSwECLQAUAAYACAAAACEA+EWPN+EAAAAKAQAADwAAAAAA&#10;AAAAAAAAAAA8BgAAZHJzL2Rvd25yZXYueG1sUEsBAi0ACgAAAAAAAAAhALlgX3/tVwAA7VcAABQA&#10;AAAAAAAAAAAAAAAASgcAAGRycy9tZWRpYS9pbWFnZTEucG5nUEsBAi0ACgAAAAAAAAAhAGgMMK2I&#10;lQAAiJUAABQAAAAAAAAAAAAAAAAAaV8AAGRycy9tZWRpYS9pbWFnZTIucG5nUEsFBgAAAAAHAAcA&#10;vgEAACP1AAAAAA==&#10;">
+                <v:shape id="Imagen 42" o:spid="_x0000_s1027" type="#_x0000_t75" style="position:absolute;width:35820;height:16979;visibility:visible;mso-wrap-style:square" o:gfxdata="UEsDBBQABgAIAAAAIQDb4fbL7gAAAIUBAAATAAAAW0NvbnRlbnRfVHlwZXNdLnhtbHyQz07DMAyH&#10;70i8Q+QralM4IITa7kDhCAiNB7ASt43WOlEcyvb2pNu4IODoPz9/n1xv9vOkForiPDdwXVagiI23&#10;jocG3rdPxR0oScgWJ8/UwIEENu3lRb09BBKV0ywNjCmFe63FjDSjlD4Q50nv44wpl3HQAc0OB9I3&#10;VXWrjedEnIq03oC27qjHjympx31un0wiTQLq4bS4shrAECZnMGVTvbD9QSnOhDInjzsyuiBXWQP0&#10;r4R18jfgnHvJr4nOknrFmJ5xzhraRtHWf3Kkpfz/yGo5S+H73hkquyhdjr3R8m2lj09svwAAAP//&#10;AwBQSwMEFAAGAAgAAAAhAFr0LFu/AAAAFQEAAAsAAABfcmVscy8ucmVsc2zPwWrDMAwG4Ptg72B0&#10;X5TuUMaI01uh19I+gLGVxCy2jGSy9e1nemrHjpL4P0nD4SetZiPRyNnCruvBUPYcYp4tXC/Htw8w&#10;Wl0ObuVMFm6kcBhfX4Yzra62kC6xqGlKVgtLreUTUf1CyWnHhXKbTCzJ1VbKjMX5LzcTvvf9HuXR&#10;gPHJNKdgQU5hB+ZyK23zHztFL6w81c5zQp6m6P9TMfB3PtPWFCczVQtB9N4U2rp2HOA44NMz4y8A&#10;AAD//wMAUEsDBBQABgAIAAAAIQDWAWeTxAAAANsAAAAPAAAAZHJzL2Rvd25yZXYueG1sRI9Pa8JA&#10;FMTvgt9heUJvZmP6h5K6igSkUryYiufX7Osmmn0bsltN++ldoeBxmJnfMPPlYFtxpt43jhXMkhQE&#10;ceV0w0bB/nM9fQXhA7LG1jEp+CUPy8V4NMdcuwvv6FwGIyKEfY4K6hC6XEpf1WTRJ64jjt636y2G&#10;KHsjdY+XCLetzNL0RVpsOC7U2FFRU3Uqf6yCCp9PvDm+F18f5u9Qbk3xmNlGqYfJsHoDEWgI9/B/&#10;e6MVPGVw+xJ/gFxcAQAA//8DAFBLAQItABQABgAIAAAAIQDb4fbL7gAAAIUBAAATAAAAAAAAAAAA&#10;AAAAAAAAAABbQ29udGVudF9UeXBlc10ueG1sUEsBAi0AFAAGAAgAAAAhAFr0LFu/AAAAFQEAAAsA&#10;AAAAAAAAAAAAAAAAHwEAAF9yZWxzLy5yZWxzUEsBAi0AFAAGAAgAAAAhANYBZ5PEAAAA2wAAAA8A&#10;AAAAAAAAAAAAAAAABwIAAGRycy9kb3ducmV2LnhtbFBLBQYAAAAAAwADALcAAAD4AgAAAAA=&#10;">
+                  <v:imagedata r:id="rId40" o:title=""/>
+                  <v:path arrowok="t"/>
+                </v:shape>
+                <v:shape id="Imagen 48" o:spid="_x0000_s1028" type="#_x0000_t75" style="position:absolute;left:36457;width:35103;height:16986;visibility:visible;mso-wrap-style:square" o:gfxdata="UEsDBBQABgAIAAAAIQDb4fbL7gAAAIUBAAATAAAAW0NvbnRlbnRfVHlwZXNdLnhtbHyQz07DMAyH&#10;70i8Q+QralM4IITa7kDhCAiNB7ASt43WOlEcyvb2pNu4IODoPz9/n1xv9vOkForiPDdwXVagiI23&#10;jocG3rdPxR0oScgWJ8/UwIEENu3lRb09BBKV0ywNjCmFe63FjDSjlD4Q50nv44wpl3HQAc0OB9I3&#10;VXWrjedEnIq03oC27qjHjympx31un0wiTQLq4bS4shrAECZnMGVTvbD9QSnOhDInjzsyuiBXWQP0&#10;r4R18jfgnHvJr4nOknrFmJ5xzhraRtHWf3Kkpfz/yGo5S+H73hkquyhdjr3R8m2lj09svwAAAP//&#10;AwBQSwMEFAAGAAgAAAAhAFr0LFu/AAAAFQEAAAsAAABfcmVscy8ucmVsc2zPwWrDMAwG4Ptg72B0&#10;X5TuUMaI01uh19I+gLGVxCy2jGSy9e1nemrHjpL4P0nD4SetZiPRyNnCruvBUPYcYp4tXC/Htw8w&#10;Wl0ObuVMFm6kcBhfX4Yzra62kC6xqGlKVgtLreUTUf1CyWnHhXKbTCzJ1VbKjMX5LzcTvvf9HuXR&#10;gPHJNKdgQU5hB+ZyK23zHztFL6w81c5zQp6m6P9TMfB3PtPWFCczVQtB9N4U2rp2HOA44NMz4y8A&#10;AAD//wMAUEsDBBQABgAIAAAAIQCZ3pf2vwAAANsAAAAPAAAAZHJzL2Rvd25yZXYueG1sRE9NawIx&#10;EL0X/A9hBC+iWUWKrkYpQqnXbgv1OG7GZHEzSTdR139vDoUeH+97s+tdK27Uxcazgtm0AEFce92w&#10;UfD99T5ZgogJWWPrmRQ8KMJuO3jZYKn9nT/pViUjcgjHEhXYlEIpZawtOYxTH4gzd/adw5RhZ6Tu&#10;8J7DXSvnRfEqHTacGywG2luqL9XVKVg1YWzN4mPeH034PXm+2p9qrNRo2L+tQSTq07/4z33QChZ5&#10;bP6Sf4DcPgEAAP//AwBQSwECLQAUAAYACAAAACEA2+H2y+4AAACFAQAAEwAAAAAAAAAAAAAAAAAA&#10;AAAAW0NvbnRlbnRfVHlwZXNdLnhtbFBLAQItABQABgAIAAAAIQBa9CxbvwAAABUBAAALAAAAAAAA&#10;AAAAAAAAAB8BAABfcmVscy8ucmVsc1BLAQItABQABgAIAAAAIQCZ3pf2vwAAANsAAAAPAAAAAAAA&#10;AAAAAAAAAAcCAABkcnMvZG93bnJldi54bWxQSwUGAAAAAAMAAwC3AAAA8wIAAAAA&#10;">
+                  <v:imagedata r:id="rId41" o:title=""/>
+                  <v:path arrowok="t"/>
+                </v:shape>
+                <w10:wrap anchorx="margin"/>
+              </v:group>
+            </w:pict>
+          </mc:Fallback>
+        </mc:AlternateContent>
+      </w:r>
+      <w:r>
+        <w:tab/>
+      </w:r>
+    </w:p>
     <w:p/>
     <w:p/>
     <w:p/>
     <w:p/>
     <w:p/>
     <w:p/>
+    <w:p>
+      <w:pPr>
+        <w:pStyle w:val="Ttulo2"/>
+      </w:pPr>
+      <w:bookmarkStart w:id="14" w:name="_Toc181977298"/>
+      <w:bookmarkStart w:id="15" w:name="_Toc186809712"/>
+      <w:r>
+        <w:t>Fase 6: Pruebas de Funcionalidad</w:t>
+      </w:r>
+      <w:bookmarkEnd w:id="14"/>
+      <w:bookmarkEnd w:id="15"/>
+    </w:p>
+    <w:p>
+      <w:r>
+        <w:t xml:space="preserve">Con el </w:t>
+      </w:r>
+      <w:proofErr w:type="spellStart"/>
+      <w:r>
+        <w:t>backend</w:t>
+      </w:r>
+      <w:proofErr w:type="spellEnd"/>
+      <w:r>
+        <w:t xml:space="preserve"> y el </w:t>
+      </w:r>
+      <w:proofErr w:type="spellStart"/>
+      <w:r>
+        <w:t>frontend</w:t>
+      </w:r>
+      <w:proofErr w:type="spellEnd"/>
+      <w:r>
+        <w:t xml:space="preserve"> listos, toca asegurarse de que todo funciona correctamente. Probaré cada función, como el </w:t>
+      </w:r>
+      <w:proofErr w:type="spellStart"/>
+      <w:r>
+        <w:t>login</w:t>
+      </w:r>
+      <w:proofErr w:type="spellEnd"/>
+      <w:r>
+        <w:t>, la introducción de gastos, y la generación de resúmenes mensuales, para asegurar que todo cumple con los requisitos y que la aplicación es estable y funcional.</w:t>
+      </w:r>
+    </w:p>
+    <w:p>
+      <w:pPr>
+        <w:ind w:left="567" w:right="-568" w:hanging="141"/>
+      </w:pPr>
+      <w:r>
+        <w:tab/>
+        <w:t xml:space="preserve">* Método: Pruebas manuales y </w:t>
+      </w:r>
+      <w:proofErr w:type="spellStart"/>
+      <w:r>
+        <w:t>tests</w:t>
+      </w:r>
+      <w:proofErr w:type="spellEnd"/>
+      <w:r>
+        <w:t>, con el objetivo de asegurar que los datos se guardan y se muestran correctamente.</w:t>
+      </w:r>
+    </w:p>
+    <w:p>
+      <w:r>
+        <w:rPr>
+          <w:noProof/>
+          <w:lang w:eastAsia="es-ES"/>
+        </w:rPr>
+        <mc:AlternateContent>
+          <mc:Choice Requires="wpg">
+            <w:drawing>
+              <wp:anchor distT="0" distB="0" distL="114300" distR="114300" simplePos="0" relativeHeight="251685888" behindDoc="0" locked="0" layoutInCell="1" allowOverlap="1" wp14:anchorId="183F61F0" wp14:editId="529CE63D">
+                <wp:simplePos x="0" y="0"/>
+                <wp:positionH relativeFrom="margin">
+                  <wp:align>center</wp:align>
+                </wp:positionH>
+                <wp:positionV relativeFrom="paragraph">
+                  <wp:posOffset>5589</wp:posOffset>
+                </wp:positionV>
+                <wp:extent cx="7224137" cy="1776095"/>
+                <wp:effectExtent l="0" t="0" r="15240" b="0"/>
+                <wp:wrapNone/>
+                <wp:docPr id="54" name="Grupo 54"/>
+                <wp:cNvGraphicFramePr/>
+                <a:graphic xmlns:a="http://schemas.openxmlformats.org/drawingml/2006/main">
+                  <a:graphicData uri="http://schemas.microsoft.com/office/word/2010/wordprocessingGroup">
+                    <wpg:wgp>
+                      <wpg:cNvGrpSpPr/>
+                      <wpg:grpSpPr>
+                        <a:xfrm>
+                          <a:off x="0" y="0"/>
+                          <a:ext cx="7224137" cy="1776095"/>
+                          <a:chOff x="0" y="0"/>
+                          <a:chExt cx="7224137" cy="1776095"/>
+                        </a:xfrm>
+                      </wpg:grpSpPr>
+                      <pic:pic xmlns:pic="http://schemas.openxmlformats.org/drawingml/2006/picture">
+                        <pic:nvPicPr>
+                          <pic:cNvPr id="51" name="Imagen 51"/>
+                          <pic:cNvPicPr>
+                            <a:picLocks noChangeAspect="1"/>
+                          </pic:cNvPicPr>
+                        </pic:nvPicPr>
+                        <pic:blipFill>
+                          <a:blip r:embed="rId42" cstate="print">
+                            <a:extLst>
+                              <a:ext uri="{28A0092B-C50C-407E-A947-70E740481C1C}">
+                                <a14:useLocalDpi xmlns:a14="http://schemas.microsoft.com/office/drawing/2010/main" val="0"/>
+                              </a:ext>
+                            </a:extLst>
+                          </a:blip>
+                          <a:stretch>
+                            <a:fillRect/>
+                          </a:stretch>
+                        </pic:blipFill>
+                        <pic:spPr>
+                          <a:xfrm>
+                            <a:off x="2553077" y="855553"/>
+                            <a:ext cx="4671060" cy="488315"/>
+                          </a:xfrm>
+                          <a:prstGeom prst="rect">
+                            <a:avLst/>
+                          </a:prstGeom>
+                          <a:ln>
+                            <a:solidFill>
+                              <a:schemeClr val="tx1"/>
+                            </a:solidFill>
+                          </a:ln>
+                        </pic:spPr>
+                      </pic:pic>
+                      <wps:wsp>
+                        <wps:cNvPr id="53" name="Flecha derecha 53"/>
+                        <wps:cNvSpPr/>
+                        <wps:spPr>
+                          <a:xfrm>
+                            <a:off x="2145671" y="946087"/>
+                            <a:ext cx="430040" cy="276131"/>
+                          </a:xfrm>
+                          <a:prstGeom prst="rightArrow">
+                            <a:avLst/>
+                          </a:prstGeom>
+                        </wps:spPr>
+                        <wps:style>
+                          <a:lnRef idx="2">
+                            <a:schemeClr val="accent1">
+                              <a:shade val="50000"/>
+                            </a:schemeClr>
+                          </a:lnRef>
+                          <a:fillRef idx="1">
+                            <a:schemeClr val="accent1"/>
+                          </a:fillRef>
+                          <a:effectRef idx="0">
+                            <a:schemeClr val="accent1"/>
+                          </a:effectRef>
+                          <a:fontRef idx="minor">
+                            <a:schemeClr val="lt1"/>
+                          </a:fontRef>
+                        </wps:style>
+                        <wps:bodyPr rot="0" spcFirstLastPara="0" vertOverflow="overflow" horzOverflow="overflow" vert="horz" wrap="square" lIns="91440" tIns="45720" rIns="91440" bIns="45720" numCol="1" spcCol="0" rtlCol="0" fromWordArt="0" anchor="ctr" anchorCtr="0" forceAA="0" compatLnSpc="1">
+                          <a:prstTxWarp prst="textNoShape">
+                            <a:avLst/>
+                          </a:prstTxWarp>
+                          <a:noAutofit/>
+                        </wps:bodyPr>
+                      </wps:wsp>
+                      <pic:pic xmlns:pic="http://schemas.openxmlformats.org/drawingml/2006/picture">
+                        <pic:nvPicPr>
+                          <pic:cNvPr id="52" name="Imagen 52"/>
+                          <pic:cNvPicPr>
+                            <a:picLocks noChangeAspect="1"/>
+                          </pic:cNvPicPr>
+                        </pic:nvPicPr>
+                        <pic:blipFill>
+                          <a:blip r:embed="rId43" cstate="print">
+                            <a:extLst>
+                              <a:ext uri="{28A0092B-C50C-407E-A947-70E740481C1C}">
+                                <a14:useLocalDpi xmlns:a14="http://schemas.microsoft.com/office/drawing/2010/main" val="0"/>
+                              </a:ext>
+                            </a:extLst>
+                          </a:blip>
+                          <a:stretch>
+                            <a:fillRect/>
+                          </a:stretch>
+                        </pic:blipFill>
+                        <pic:spPr>
+                          <a:xfrm>
+                            <a:off x="0" y="0"/>
+                            <a:ext cx="2339975" cy="1776095"/>
+                          </a:xfrm>
+                          <a:prstGeom prst="rect">
+                            <a:avLst/>
+                          </a:prstGeom>
+                        </pic:spPr>
+                      </pic:pic>
+                    </wpg:wgp>
+                  </a:graphicData>
+                </a:graphic>
+              </wp:anchor>
+            </w:drawing>
+          </mc:Choice>
+          <mc:Fallback>
+            <w:pict>
+              <v:group w14:anchorId="6BD01DF6" id="Grupo 54" o:spid="_x0000_s1026" style="position:absolute;margin-left:0;margin-top:.45pt;width:568.85pt;height:139.85pt;z-index:251685888;mso-position-horizontal:center;mso-position-horizontal-relative:margin" coordsize="72241,17760" o:gfxdata="UEsDBBQABgAIAAAAIQCxgme2CgEAABMCAAATAAAAW0NvbnRlbnRfVHlwZXNdLnhtbJSRwU7DMAyG&#10;70i8Q5QralN2QAit3YGOIyA0HiBK3DaicaI4lO3tSbpNgokh7Rjb3+8vyXK1tSObIJBxWPPbsuIM&#10;UDltsK/5++apuOeMokQtR4dQ8x0QXzXXV8vNzgOxRCPVfIjRPwhBagArqXQeMHU6F6yM6Rh64aX6&#10;kD2IRVXdCeUwAsYi5gzeLFvo5OcY2XqbynsTjz1nj/u5vKrmxmY+18WfRICRThDp/WiUjOluYkJ9&#10;4lUcnMpEzjM0GE83SfzMhtz57fRzwYF7SY8ZjAb2KkN8ljaZCx1IwMK1TpX/Z2RJS4XrOqOgbAOt&#10;Z+rodC5buy8MMF0a3ibsDaZjupi/tPkGAAD//wMAUEsDBBQABgAIAAAAIQA4/SH/1gAAAJQBAAAL&#10;AAAAX3JlbHMvLnJlbHOkkMFqwzAMhu+DvYPRfXGawxijTi+j0GvpHsDYimMaW0Yy2fr2M4PBMnrb&#10;Ub/Q94l/f/hMi1qRJVI2sOt6UJgd+ZiDgffL8ekFlFSbvV0oo4EbChzGx4f9GRdb25HMsYhqlCwG&#10;5lrLq9biZkxWOiqY22YiTra2kYMu1l1tQD30/bPm3wwYN0x18gb45AdQl1tp5j/sFB2T0FQ7R0nT&#10;NEV3j6o9feQzro1iOWA14Fm+Q8a1a8+Bvu/d/dMb2JY5uiPbhG/ktn4cqGU/er3pcvwCAAD//wMA&#10;UEsDBBQABgAIAAAAIQDhSQX8egQAAPAMAAAOAAAAZHJzL2Uyb0RvYy54bWzsV21v4jgQ/n7S/oco&#10;3ylJCARQ6YqlL6pU7VbbPe1nYxxibWL7bFPone6/32M7oZSyL+q3lQ6JYMfj8cwzz8yY8/e7po4e&#10;mTZcilmcniVxxASVKy7Ws/jPL9e9cRwZS8SK1FKwWfzETPz+4t0f51s1ZZmsZL1iOoISYaZbNYsr&#10;a9W03ze0Yg0xZ1IxgcVS6oZYTPW6v9JkC+1N3c+SZNTfSr1SWlJmDN5ehsX4wusvS0btp7I0zEb1&#10;LIZt1j+1fy7ds39xTqZrTVTFaWsGeYMVDeECh+5VXRJLoo3mr1Q1nGppZGnPqGz6siw5Zd4HeJMm&#10;R97caLlR3pf1dLtWe5gA7RFOb1ZLPz7e64ivZvEwjyNBGsToRm+UjDAHOFu1nkLmRqsHda/bF+sw&#10;c/7uSt24X3gS7TysT3tY2c5GFC+LLMvTQRFHFGtpUYySyTAATytE59U+Wl39ZGe/O7jv7Nubozid&#10;4tvihNErnH7OJ+yyG83iVknzSzoaor9tVA8hVcTyJa+5ffL0RPCcUeLxntN7HSYHkKcd5LcNWTMR&#10;DVOHi9vhhMIW4ly6k/SbiYRcVESs2dwoEBtYOun+S3E/fXHesubqmte1C5Mbt54hCY5IdAKcQNBL&#10;STcNEzZknGY1nJTCVFyZONJT1iwZCKRvV/CHItstSKQ0F9anBGhwZ6w73RHCJ8U/2XieJJPsQ28x&#10;TBa9PCmuevNJXvSK5KrIk3ycLtLFv253mk83hsF9Ul8q3pqOt6+MP5kBba0IueVzNHokvhI44LxB&#10;3a83Ea8cQs5WYzWztHLDEuB9BuBhz37BI/0MrguDQY64HUdZkQ2Hg6RAAoD/4yE+g0D/LkHyUZEm&#10;I5QnlyD5eDxIfX7sWQ4KaGNvmGwiNwDUsMZjSx5hd7CrE3Hn18K7IGu+6iLvKypb1DogYHeBPHD0&#10;WQoHup3eseCKH8IzVwhQoE1HHsx+LQKuPJ8qbQ8VUQwuOLUHCTHoEuK6ZrQiEZqD/w2ItcL7SmS+&#10;C3iaD4GpB3ySj5JxcQT4IEnyFu+sGKWDDowucB2YHd58Xdm51nL7fdRRijp7/Mg+1SzE4jMrUWFR&#10;CDO/+ygShFKkVhqWKrJiIUDDBB+f3wiR64Yudp6stYBCpznwstXdKugkg5JOd2BIK++2Mt8a94Yl&#10;PzKsTZVuhz9ZCrvf3HAh9SkFNbxqTw7yMP8AGjdcytUT+o+WIDXiYRS95mD4HTH2nmh0YrzE7cJ+&#10;wqOs5XYWy3YUR5XUf5967+RBTqzG0RadfRabvzbElfT6VoC2kzR3sbd+kg+LDBN9uLI8XBGbZiFR&#10;MkAmWOeHTt7W3bDUsvkKls/dqVgiguLsWUyt7iYLG24cuMZQNp97sdAr7sSDQocJwXOk+7L7SrRq&#10;aWdRID7KLlXI9Cjbg6yLh5DzjZUl96XgGdcWb6RtaCpI5N+nN2ZdKeh6Y+bI9LLZ/U69Ef783xvB&#10;1a7E/ujGmA0Gk0kxfHVjfGtHPNnR/N0R12pfVNu/AO7efjj3GfT8R+XiPwAAAP//AwBQSwMEFAAG&#10;AAgAAAAhAC5s8ADFAAAApQEAABkAAABkcnMvX3JlbHMvZTJvRG9jLnhtbC5yZWxzvJDBisIwEIbv&#10;C/sOYe7btD0sspj2IoJXcR9gSKZpsJmEJIq+vYFlQUHw5nFm+L//Y9bjxS/iTCm7wAq6pgVBrINx&#10;bBX8HrZfKxC5IBtcApOCK2UYh8+P9Z4WLDWUZxezqBTOCuZS4o+UWc/kMTchEtfLFJLHUsdkZUR9&#10;REuyb9tvme4ZMDwwxc4oSDvTgzhcY21+zQ7T5DRtgj554vKkQjpfuysQk6WiwJNx+Lfsm8gW5HOH&#10;7j0O3b+DfHjucAMAAP//AwBQSwMEFAAGAAgAAAAhAMOe9gndAAAABgEAAA8AAABkcnMvZG93bnJl&#10;di54bWxMj0FrwkAUhO+F/oflFXqrmyhVm+ZFRNqepFAtlN6eyTMJZt+G7JrEf9/1VI/DDDPfpKvR&#10;NKrnztVWEOJJBIolt0UtJcL3/v1pCcp5koIaK4xwYQer7P4upaSwg3xxv/OlCiXiEkKovG8TrV1e&#10;sSE3sS1L8I62M+SD7EpddDSEctPoaRTNtaFawkJFLW8qzk+7s0H4GGhYz+K3fns6bi6/++fPn23M&#10;iI8P4/oVlOfR/4fhih/QIQtMB3uWwqkGIRzxCC+grl48WyxAHRCmy2gOOkv1LX72BwAA//8DAFBL&#10;AwQKAAAAAAAAACEAK2pBARBTAAAQUwAAFAAAAGRycy9tZWRpYS9pbWFnZTEucG5niVBORw0KGgoA&#10;AAANSUhEUgAABIQAAAB5CAYAAABIkfriAAAAAXNSR0IArs4c6QAAAARnQU1BAACxjwv8YQUAAAAJ&#10;cEhZcwAADsMAAA7DAcdvqGQAAFKlSURBVHhe7d15eBXV/T/wd4CsLAEkEFCImqsEFAKSIqigFCJq&#10;Im21imUTLIKtYvgVirVRbJHUL0prUtywiGypIrXYkmgxWhAUhIYlCCHqvUCCkBWSQMgCuXN/f8xy&#10;Z86du2UjIe/X85wnmTmznjnn3JnPnZkb8MUXXzj69u0LapyioiKEhIQgLi4OAQEBYjYRERERERER&#10;UavRoaqqCoWFhaiurobD4YAkSfzrx9/q6moUFhbi/PnzuO6668TyJSIiIiIiIiJqdQKKioocBQUF&#10;KCkpQXV1tZhPXoSFhSEiIgJRUVHo0aMHgoKCxEmIiIiIiIiIiFqVgLq6OkddXR3sdjscDoeYT14E&#10;BASgY8eOCA4ORmBgIB8XIyIiIiIiIqJWL8AhE8eTnxgIIiIiIiIiIqK2IoDRICIiIiIiIiKi9qWD&#10;OIKIiIiIiIiIiK5sDAgREREREREREbUzDAgREREREREREbUzDAgREREREREREbUzDAgRERERERER&#10;EbUzDAgREREREREREbUzDAgREREREREREbUzDAgREREREREREbUzDAgREREREREREbUzDAgRERER&#10;EREREbUzDAgREREREREREbUzDAgREREREREREbUzDAgREREREREREbUzAZIkOdQBh8OBgIAALZPD&#10;HOZw44Y7dOgAh0NrYmQiICCAZdTEWKbNi+XrHcuIWpL62cs6d3mwvRPrADUU++/G019/NkTApUuX&#10;HOJFLIc5zOGmGe7YsSPsdrs2TK5YRk2PZdq8WL7esYyoJXXs2BEAWOcuE7Z3Yh2ghmL/3XhqGTZU&#10;wMWLFx3qRSz/8i//Nu3foKAgXLp0SWx3pBMYGMgyamKBgYG4ePEiAnTBSWo6rLPesQ5SSwoMDAQA&#10;tsvLhH0isQ5QQ7H/bhz1erMxAmpqanh/FlEzCQkJQW1trTiadFhGTY9l2rxYvt6xjKglhYSEAADr&#10;3GXC9k6sA9RQ7L8bTy3Dhgq4cOFCkwWEwsLCxFF+qa6uFkcRtWlhYWGs116wjJoey7R5sXy9YxlR&#10;S1LPP1nnLg+2d2IdoIZi/914jY3BBJw/f75JAkJdunTBE7/9SBztl7de+SmqqqrE0URtVpcuXVin&#10;vWAZNT2WafNi+XrHMqKW1KVLFwBgnbtM2N6JdYAaiv1346ll2FAdf/e73/1BkiQAQGP+hoSEICMr&#10;D42ReHcMamtrTZfPv/zbFv+qt9A6HA5Dykl/Ffe8fgSRo4bhxlBjnsNRgn8texuPrD+JUQmD0FuY&#10;90pLwcHBJmV0BK88sQFPHqnCA7ddh1CX+bzlt+JU9hl+/Zt/4bnKrphzcy/X/CZIwcHBqKmpAZRn&#10;i9Xkud41Y5m2wD63ZDKvsy2bPB/LxvUhpV+8g9tf2o5zN9yK0T1d831J7uqgmJpiXQ1NnsvQn9SM&#10;bYfJpxQcHAwojxyIeY5vN2F48la8lbEbbzWmD7rC+rGmTOZ9otoP7cZbGY1rZ5ezn2ip1HT90eVJ&#10;5nWgCdtfe+hnhT6mJep9a6h3Hvtvt0moD43qn5uzbjXufMyXpF5vNkYHu90OSZJgt9vhcDjQ0OHy&#10;8nK89cpP3SaVOF6fKioq3C6fwxxui8NQAkPqODU/uBMABCCoozxszO+E4A4A0AFByvTi/C02XPIZ&#10;nkw/7D6/CYbNyygQnQCgQyd0MpnHe34rHu7YSd72ToHm+U0wDOUiXJzGc71r2jIt+eIdvJLXcvts&#10;GG7memteZ5t7+DBeWfYZipVh/bF0nb6joQ9xzfc83ClIfhF0pyDzfF+G3dVBcThQXVegeX5zDnsu&#10;Q3+GlfrdoRMCTfM53NzDKtf8Ynz0rx8ARGFT+mJYH7/FdH6fhjup/Vgn8/xWO3wYLy/7DCVu8xs3&#10;LOm+BDPk5e3AH44DY2bNgTU9CY9Eus7r67C+nzDLvxKGPX8+t/5htQ4YxxfjX0L7E+fzfdjZz3Yy&#10;zb98wwfT38FHJe7zfR4W+piWqPetod6pzPLcDwvnrI3qn5uzbnVEkHI+Fmya3/hh9XqzMTqoC9Rf&#10;zKrD3bt3NwyL+eLwmTNntHT27Fntf5GYrw6Ly/M03KNHD4/5HOZwaxiGroNTx0uShCGzFsOaPg8/&#10;u8p5waTP15q27oJKn98iw6X/xbwXDmN3YJB5fhMNm5fRzUhOXwzrH+7BVSbzSJKz8zNbZqsevuoe&#10;vJO+GNZZN5nnN8EwlJ/vFKfxXO+arkzLdq7BPe+fR2BQy+2zNtwC9da8zjbncC6WP/kZ3usYiCAl&#10;f6h2LM2md2h9iMN0eV6G1Yogucn3YRhu6qA47DwVNM9vzmFvZej7sLO/6mmaz+HmHla55ndCSIBc&#10;vy6dPYszFedN5/dt2FlXzfNb4/BhLH/qM7zfMVALVnqe3v9hu3Ku45KnXMxCqsHZs+WorHad1+dh&#10;rejd5F8Bw54/n1v/sFoHjOM7IVjX/s5WVrnM5/uwWgka+LnWTMM5f/8rHvuyA0ICzfP9G9b2EA6H&#10;Az3HzYM1fTGSB7qbvvHDraHeqczy3A8L56w91fPMm91M72l4iPOawzS/McPO7ZRM8xs/bNeVYUMF&#10;lJSUmIaVIiIi8MRvP8Jbr/wUpaWlYrZf1GVBuUOoqZbXFMsi8kXv3r3FUW6VlJRo/0dERJjW0cMf&#10;vInHd3XFc4unIaEnAOu/MPq103LmbUORUnwIybYBSE9NwPXizC7ykDp/GzYCALpi8m3Axl3nMfmp&#10;X2G+RcwHgH74W+pPcLPLvPo8d+PVbVfH6/ahgczLSFl/1GBk/L87cRWAM19tQOKm8wCAWx+KxcBN&#10;OVgXPQyfzRuNzsLcRuKyypD56iYszXfuk37ZAHDrQw8h9fZegMmxUqf1pXy1aW/rh427TgO3jcPu&#10;CcWYvyQXe24bh90Px+jWoc7fXGXqfl/gd5kC0MpRGVT3R1+X1fEu+6yftyuee6grlm46rZW7Sxkr&#10;y3Q9Lso6tGPr7li4G98w7soX4nYZjqVQXoY8Zx197upcLFXml/fffL6oz/zsQ8yOi1L/jHW4H5bM&#10;uIDF6yox47e/wq+uds7iD/dl5G1dbuqVy7zy/IbjePYLuZ6pw9q8avn2w2ScxsZ8kzKEMu9t/TB5&#10;12lt+/xbvrO/cj+tLu+2wXjuVK6zHTSy3bdnERERACDUObHtuGlThjrm+nmg9UMXdmNR8kHsjO6G&#10;W23nlGMr1BGP7cwT4zapnxnOPk/cF2N9MfY7bvZTN4/bfWwgl/YuloPaNgzjxTovtG9de7qw/++Y&#10;sK4Sd1zfFV8eU7bbULbu99U79+tVPzPV8yr1eJh//sjEstV/bvmyLpfPBZNpPX9mqDO0LJc6ACDz&#10;1Tf9bn/u+84TeHP+J1gXHY7bbJWQd1k4zmK9E5ftlpf642abzI718/iPl/MXD+tS+5hx92L3T641&#10;ngtB2DfA9HxT1ZbqnXn/rXDbZ6j1QTln1T5Xx2H3w7208/znHjqPpWq53DYOf8M2re06y0j4DPfh&#10;M9pjeXs7H/NYxg2jlmFDdRAjTJIkGQI40EXsGvpXJOb7+1f1xG8/QkREhEs+//JvU/8tKioCAPz5&#10;z392mwCgqKjIMB90t9DqU2gwAHRAaLAESTqKV187DVhGYHf6YljHViDZJtdxh8m8Yjq0cRs2IhzL&#10;UhfDmn4XgnfJHVRwqARJKkHGq9uwUV126giMwWk8vvGobl7lVl5DXhz+mDoCYwBg/CRY02dilCTh&#10;0MY38fgudV2LsXtWByxd8iZe/c51u3xN5mUUgmAA6BSEYEmCVLYdf9p0XtmWxfhL6Amsk4vIhzIS&#10;liUFIVS+rxShumXLt7UvxqbxwJ5NW5FRJs9vPFYSgkM7+Fy+6rQbg2+BNX0xrHPjIAUHIQgAgkMg&#10;NWOZqvVQnwz70qgyLUHGq5uwNF9Xd3Ztw/wvSyANm4nds8IBADOTzfe59MutWJqv5KdPRug++YMz&#10;KDQIkksZS5DkA6blG8tsEmbm5yLRbb31fIwakmBaZ8XtmoNllvNYuuQjHJIkHNqoK6/0SZiJ81i6&#10;fjtKJclZR/NPIfQBNR/Y+PF2lErXYMpSeVjuI5IwpZ9YL730IWXbMf+101od3z0rHNi1Tatjxj7k&#10;Fny/rlKeGa776GuCmzroeV0e6pXH/krZxyW52KPUZ2tyFKDNq5bvBQxLWgyrWRmqdXRXJ/xMO0an&#10;8firyjHyZfm6/sowbfokzNy1DaPVZWnrqsJNS9V9OY+l2xpeJ9t7UhnHX4MpS+dgmQXaIyt/HOa5&#10;jpV+uR6Jm84rfZP8ebDxtfXy54G6ElsPLHBXBz20M0/J2CfOwbBiY5/osf/47iM8vss57zILsPG1&#10;j3DITd8h7qM1OQobX3tTK4OGJJeyHzZTbiNQHhlbOglXf/cRRuvKZ9N4Z/8oSUfx6nyhn9b6dedd&#10;i19ee5dp2XosH4/J83rlPuI8Tt0wGdb0xVh/3zUePn/kYyHWH+f5hC/r0vXp+mnT52BZp1wkzlfL&#10;y9NnhriPLZNc6oAk+d3+XPpOQz+rVAIbMEkte/1xbkT781h/PGzT1fclYdN4AMpn2vr7rvHh/MXD&#10;upRdhFKWhmUNm6l8nsj1CgAw/haMktp+vdPvsyF57DO02eTzHMN5pnqefxr51ydp/SJ2bcOaG+Zo&#10;w84yEj7DvX1GeytvT+djHsrYZf99TOr1ZmN0sOvefeJwONCnTx+XXwuLjIxEnz59PP4Vl6P/KxLz&#10;xfWbLV//V++J337kdf38y79N8ff06dNYsGCBof6pFixYgNOnT7vMB7MOTt+LSRKk7234AMCYO4Yg&#10;qLAQhdHxygeoku8x5WHHbgCWaIwKKkRh4UA8rlyMwyEpJ8SLYX2hD/46dQks8/dhJwCEyBfmnUMA&#10;IB8PTV2CZ09MkG+3fCIOklSB0vNK25UuorCwFBXqusaPRWJQIQoLCxE0ZixmAvjgcJ7JtvmW5N0U&#10;x+tusZQklNpOYReAmT+6EYWFhQi5S16v+bxiMi5LPwxJghQcjI4Adr77NizPbsJVMxbDmv40pvRz&#10;bp82rSRBm92H8lWnnXlrDAoLC1FYWmG4JVg7fs1Qpg7lllJxPCDvS6PKtOw7bM8HMH4IBhYWojBo&#10;CBIswJ7936G0ohTn6pXl1Jntcyn27z8HIAr3XFuIwsLO+Okj8oWD+oiksYz1w7oy0+r8jbhnPIDd&#10;NnxjWm+9HKMGJJiWkbhdoUh8YTGs6bMwWpIw+onFsKZPQN6zS2CZ+m+sAYAOwUqQUtlBSzTuCCtE&#10;YWF3DLQAOFaFs1IVzhRflE8UHXacKyzGmSo/+5B+k7A+fTHeiciEZeoSjH5XDsKEhJltdwzmGPqQ&#10;hiWY1kEv6/JUrzz2V3J93qOrz4XXTtUu4PTle1tIIQrNylAdHD8Ugwt19Sr/FPaX+bh8XX+1B+FY&#10;dq8ybeGN+OWscG1Z+nXdVFyIwqA+8reGp8sbdVLdnpO+/J2pCmeKq1DvAAAH6goLUXrMUx0rxf79&#10;Vbq+qRADZyyGNX2+8nmgHrchiCnUHbcS5bh5bGeektgnhmLSZGOf6LH/CAsEAKxJWQLLiuO6fses&#10;71D20TICv1T2sfDaCfLF0f7vTLbNtwSx7CtKUVintIv6KhQWn8Gew4UAwpEwKFQu2x9FASjEju9N&#10;+rAgY/vWPktHDpQ/JyO6AwBOnyuF5K18PCUv65WFI/GmzigsLETxmf0ePn8kSMNnwZq+GL/M/wss&#10;U5fgoc8BIABhwb6uy9inz3x4gjxtYSgSJ+vKy+Nnhsl+tkCSN904zr/252M/a4nG6CDdPh9X9rnB&#10;7c9z/fG0TVVnilGnHLr684UoPlPl5fzF87qM50rCuVBFqbz+L/+m1KsobJoRgwqp7dc75yYYx3/j&#10;qc9wObdXhxy6vHAM7l6MwsJQ9B8gD99/U6huWCkjd8ty9xntT3mL52Meyljcf1+Ter3ZGB30F699&#10;+/Z1CQY98duPfEr9+vVzuRjWXxTrifni+n1Jet7Wz7/821R/f/jhB5eg0IIFC/DDDz+YTg+TDk7S&#10;fdsFh4TSc+cAANf37oYqSYJUXq18gPpwp0ZZOfIBYEAkOldJkKRyXFAuxuUPo3ysT14Cy/SPcXLW&#10;HCXKDe3DZkiCOgxsSl2GG6cuwZSPrPKynRtpXJd0EWVV8vqrypSTzVPlrtvmY4JpGTn7DYckobzw&#10;HIBw3NhNXo+2Xl/KSFiWy3DPiZinfttScBQ/fnQJLFNX4QtlH/XHynXYc/mq00qXdOWjL9dmLFO7&#10;yd0Z+m1vVJmGdEQHAPg8A0MX/g1jfr0Gv7MCOFaBcpcyEuvSOdiOAbD0RES5BEmqQpl64SCUm/n8&#10;IegIANb9uPPXf8OYhcvxyOcAcA4lZeK0ktdj1JAEszrr0harUFZ4CqdOFaNckvDlm0tgmfoOnrdM&#10;0r5Vg1gnHRJqqiRI0iVlPwLQUZ+vOzb6MvLahxT8C9OmLsGNL1dhWaryzakyr+t2i31IwxLM6qC3&#10;dXmpV576K7E+S+XFOHXqFArLqkzKV06GeuZsrCiX5G2LuCYcwDnYLvi4fKW85WmB+mq1Dav7KS/L&#10;ZV1VdmVbAhBiUpZM3pNKHC8eG891TOybJJQXn8KpU4Vy/+ztuHlqZy7bpU/iel37RI/9x41yQAcA&#10;8HUWbpq+BJZn/wmr2f6r63LYcUHZR62/OFZhsm2+JZiVvbOBQZIkdO4IAJX43aI0jFn4Nwz9P/mZ&#10;mfxzpa59WFUZCk+dwqliuQ05i175vLIrJR8QDMlb+XhIvq7XXlulzOPl8yd7NSxTl2DMhquwSX8n&#10;h1k/7WZd+mmlujJ5Wl2dyD9XatKniZ8ZLZ9gVgfE+uex/fnYz7rb5wa3P8/1x/M2uZ6viMNiO/C0&#10;LnFal2VJeUh7sxAAMGbWeNyo1J22Xu9U4nhPfYZL3TKUnTrQHVHdJEhSFZQuQ2nLzmG5bN0sy11f&#10;7095C+djnspY3H9fk3q92RiGXxkrKCgw/CIYvPwqmD4VFBRoyxH/isR8cf2+JD1v6+df/m3Kv/n5&#10;+VpQaMGCBcjPzzedTtJdFIlJ64ccdvTvJ3/TZfvhhJKveyGsybyGdM3ViAaA/B9wQlg2HHbYy6zY&#10;WSA/PrP6jmAUVKpXX/J2nQkZL39ToN5eC2Dv5s+RWWaHXRfMNazLsE/KiKirXbfNx2RcnprUNTvg&#10;sNvRPyocQCVyi83zXed3vyyX8j1XjBuny2Xg/HAuwq//8S3swrHSD/tSvoZp1e3Rl2szlqlaD/XJ&#10;UO8aU6bqPmiPxKhpGoab7behLkVikAWAtQz52vK0GQzb6Zxfn6/8q91uq6Z5eOAacV3ej1FDkum8&#10;Jm3Rmb7FV18r2zzDgoKCOiX4ppa1ukVu6qhLvn99SOnx09gLYGbyPCR0KkCFFoQx326X8m9Aglkd&#10;9LYuL/XKU3/lWp/1SVuJoW7ry9Cl3tjtyD9RCSAcg3r7t3x5Wmef4VyXvCzXdRnnd10+k7dkLE99&#10;EtqSxzpm0jfpk5fj5rGdicsyJJP1Gvo8L/3Hmc5IeEHZDzXgXZCHV3aVumyjti5DXVPKyNLLZNt8&#10;SzAre8M+ONuA+ni0mlb/uL9JH2ZMLn2SP+XjIfm6XmdbVka4+fz55miRso9TcENBAWqUa13zftr9&#10;utRpjecO8qjofv1Njqv4mdHyCWZ1QNwuj+3Pv35WXHbD25/n+uN5m1zrSKPqqtDHiMsq3ZWDf0Ce&#10;///u6Iwzyja09XqnEsfLyzbvM1y2xVB26nY5UH9OvyzX4yQPq3OaLcs137/yNpaRpzIW99/XpF5v&#10;NobLO4ROnDjhEnA5fvw4Tpw44fJXTcePHze9GFaTSMwX12+2fP1fvbde+anX9Yvjmc/8xuYfP34c&#10;CxYswPHjx03z1XnhJuKrcUiotNyMmQC+/NqGMkmCZN2J55TnTbXHlNylykHy7cq2Ezh0RoIkfYe1&#10;63Xv5AhTvo05cQIHiypx+NMc+XEZAJJUhk+WvYwbp67ExydOoOMd85Qod0/E9pcg9eynvdDasK5t&#10;u/HJGXn9Zbt3Yx2AmSMHuW6bj0lbviEpK5Yz0W1wNMYA2HBAvqVdXa+a7zq/PkUgxgLAdhanJQnS&#10;mW/wib58rZ9g2MwleGTjfpw4YcEzygn1mEHXQpIk9BsgnwzknZEgSWXY/ZWv5WvYCef2OD9nWrhM&#10;jfWuUWXacxgSLAA+34+PT5zAiQPv45GpS2BJ+wJlkoSrIpUPPHW/9fssdcdtd4QDOInPrZJcDzcX&#10;KLnyt2Lq/MeKyiBJEg5n6/Nvwr3jAVi/xycHTuDEic+waOoSWH73AXIrTeqtl2PUkGQ6r0tblHB4&#10;8xr8+NlPcFjqrHyrXILcU2UmZa0OqMOGAnPWYW3Yvz6ks/JrP9bjB1FUKfQRLtst5Iv76WOSVy2M&#10;97Yuj/XKc38l1mfpzC4senYNFu0uMylf5zYCchlqRa61xe/w+RfyrfG3dfNv+fK0lXjuU/URHGU/&#10;lWUZD6/kMr9LuTF5Tcby1CehLXmsY2LfJKFs9yb8+NlNcp3wctw8tjOX7dIncb1in+i5/yjbvRo3&#10;T1+CRf89gRMdx+Md5d09N94wwKTvUNZly8FaZR/V/mLMHUNNts23JC9eGK9uo9KvD701CkAl/r17&#10;P06cOIGP05bAMvXP+NvRStc+TPoOrz27Bj/eLLchJ7Nley4fl+3SJZ/Xq92h4fnzp5tyR8M3x06h&#10;7MwuvLXNOb8/61KnXbd5lzKtWieicI+l0qXuudTzy5DkVYvj/Wl//vWz4rIb3v481x/P26SeIzrr&#10;iOfzF8/rEvsY3RCkM7uw/CP5bqVlvx6PwKJKbR/aer1zLsI43lOf4bIthk1x3S6NcpyMw85B12W5&#10;5vtV3sL5mKcyFvffn9RYHSRJfvbMbpcfc5EkCceOHTMEhcR8dVjdCG/5IjHf2/xivuqtV36KY8eO&#10;ueR7m5/5zG+KfJvN5jFfcvsBKWk/n+mQJEglN2JR6giMOXYEDyevw4TvIrTbv73d7ixJJYiZNgkz&#10;cQ5Llq/DhOQCDFG+OXdAgtTjbrw0KxywHcLDyevwdGEUZloA5J9GmTQAM1LmYJmlGE8nr8PIXy7F&#10;Q5+HY1nqLzC4QoJUEaMEK7ZiQvKH+M+ZEsRMW4xN48/hleXrMCF5HR7+dwCWpS7Gomub8GWUkgRJ&#10;ckbUJUlCRch4rEqOAnbswoTkdfhLt2jtNlvXecXUDfc/FAXgJH6ZvA4TdnVCor58fzQL1uQoZP87&#10;AxOS/4JB8/dh5/hJWDWmGyRJQpcxYzATwIa/rsOE5P0IHOtr+To/VByGExJlwx0O5fi1VJka612j&#10;yrSiMxIWz8Eyyw94OnkdJiz/DtmWEdj9q1shSRIqopUPvL+sw4Q3d6PMsM8VCLnjKWwaD6S/sw4T&#10;kr9AtzuN78uoiP4xllmAL/+egQnJH6L8Wn2+s8zkOr8L/0QUNqX8BAMkk3oruT9GLvvlYzIvI3G7&#10;1uHpveFYljoLY6TB+F2ysw4+/O/umDleDlKekiSX+q4flvuAbhitXMTdm7wOr9v860N63PlzXXnu&#10;wg/jozBGO2EtQcy0OVhmcdOHuOynb8m5L/rkZV0e65Xn/qoiZDxWpY7AGKU+T1j+HbLHT0L6pAEm&#10;5SsnQxmqdXR8NLptkutVOqKwafF4hPi5fG3ar5Rpk3fh/fGTYFWWZewDJJf5mfxPKnG8S1vyWMfk&#10;vmn3rHClb1qHh/99ATOT52NGf8nrcfPczsTt0qcKhNwhz2veJ3ruPwZMmo/ds8Lxz3fWYcK8l3Fj&#10;Sj7GzJqDZ6IrTPoO5z6+r+zjhHdOYWbyYqy6o7PJtvmW1DIwJKVs1PIqufYXsCZH4auNGUr/CGfZ&#10;ltyIRemTMFPtw5J34Z+6zxSXz1LDsj2Xj8t26ZOX9Rr7CMmknzd+/gyZId9lvOGvct2yjJcvaPPK&#10;/FyXOu3x75RpM/BKhxHYnf4LxJRILnXPpZ5fhuTcFn3yp/3518+Ky254+/Ncfzxvk4Qug66XvwD4&#10;wzpM+Oh7L+cvntfl0sfo6n1ZQRG+BgBU4pnfvIyRyXL7fd3W9uudShzvsc9w2RZ1Qxym2yW2ZeOw&#10;p2W55nstbw/nY57KWNx/f1JjBXz//fcOh8OBgIAAiH8tFgusVqvLeH//WiwW7b0/b73yU3z//fem&#10;0/nz94YbbmiS5fAv/zbn3xtuuAFWq1Vsd+g9wIJuQXbUlB7HqUoA4VfjuohQ+ZuDizWo6RiK0I4X&#10;cc5aAOeP2LvTGwMs3eQ34uMiTn7yJsZtAFKWJmCEHQi/+jpEhHaUJ7VfxEUEIQg1KD1+CpUIx9XX&#10;RUDNBnTbpG2ncbxznOv0DaH2M0bKPtnV7QTQewAsyortNTWwh4Ya8z3RzWtavvp8ALh4DtYCteSN&#10;5VtT0xGhoR1x8ZwVBSWeyxdKnjotoDvWunU0R5mq/aOeS71rTJmKdccwn67M7DUoPQv0dLvPdtQc&#10;XI8hrxRgzLSHkHxDoLBsO2pq7AgNDYK9phTHlYIxlpmxrYj1tqqL+TGyHj+lLsAv5nVW5vZYGurY&#10;RVy8GISgIHW7xfqu7r9zv/T17OI5K2pD/OlDjMfKfvEiEBQEaOWpz3et4w3hrg56X5eneuW5vzKU&#10;AfTtWCxfmaE9nD2ClCU52HnXvfjmsR9p22fog/1ZvttpzfoAk/nJLxaLfMbt2i5d25JLPRLK3dCn&#10;K+2tQG6EXo6bt3bmidDnKX3ijN/+ClO6VHrpP1y3Wd9Xin2Hy+eWfh8byLRPVLZZvy3iZ61xvfrP&#10;WuNxUbdXm15ctpfy8cz9el0+M9U53H7+GJd18eJFBAUF6fbTn3W5n9Z93fN1n5ueaR0w3S7P7c99&#10;3+ltnxvR/rzVH7fbJORdPAdrQZ3n8xdP6xL6GH29rww0tlmVXLfadr1z33+Lx0bfZwjbYig79Rg4&#10;t0vcT+Owp2WZ1T0v5e3xfEy37epOiW3AT+r1ZmME5OXlqUGvZjNw4EBDQOjbb78VJyG6Ig0cOLCZ&#10;63s5PnvnU7x6CvjJjMmYcy1wavtGzNkxABteHY0e5eL0rU/zl1H70+bK9NwuJKSexJhpP8fvrnc9&#10;4Wlt2lz5XgZtrowcefi/F3Ow8654ZI7tKeZSKzdw4EAAaFt1TicvcyMW7ANuue9uvBjXA+Xff4Jp&#10;7wUg5cV7MOySOHXr0+baOzU51gFqqLbef7cGahk2VEBubm6zB4QGDRpkCAgdPXpUnIToijRo0KDG&#10;1feKfXjhtWPYL45XTJo+By8O24enFig/pQ1AftHZExhfdgzybxG0bo0uo/ztuH99qThWEYakpxIw&#10;QX2lTTvR6DL1Wu8ewuPKXdBN4vzXuD/tJMZMfQCLrmv9AaFGl2870ObKyPEtXk45hJ13TcCWO3qI&#10;udTKDRo0CABaaZ2rwGfvZiHN3Q2Jt/wI2U/1xWuPKT9BrZiZnIz/1/M7FLSBL3ZabXvn+UGLabV1&#10;wIf2t+W+a8Wx1IJad//dNqhl2FABhw8fbvaA0E033WQICB05ckSchOiKdNNNNzWuvve8FjF9lZfQ&#10;magrPwJrrTiNHRcK83DirGHSVqvRZdTPgpt6BItjFW2rLJpKo8vUl3p3WhzbCMoxtF8oRF4bOFiN&#10;Lt92oM2VkVrn68pxpEkrN7WEm266CQBaaZ3riWtj+io/oWyirhxHrIDlph7Qf5I1eT/bjFpte+f5&#10;QYtptXXAp/bXRhraFap1999tg1qGDRVw6NAht+8Qasq/Q4cOBQB88803pvn8y79X4t+hQ4fim2++&#10;Edsd6QwZMoRl1MSGDBmCQ4cOIcDl/S3UFFhnvWMdpJY0ZMgQQDnHpJbHPpFYB6ih2H83jnq92RgB&#10;Bw4ccKgXr9pIDnOYw00yPGzYMBw8eFAbD6Xhctg5HBsbyzJq4uHY2Fjk5OTAoQQnzabhcMOHWWe9&#10;D7MOcrglh2NjYwEABw8eNM3ncPMNQ3euI+ZxuP0M83yXww0dHjZsGMD+u1HD6mdgQwXs37/foS4U&#10;yoI5zGEON83wLbfcgv379yPATQPmsINl1AzDLNPmHR4+fDjL18sw6yCHW3J4+PDhAIADBw6Y5nO4&#10;eYeHDx/Osm/nw7fccotWBzxNx2EOi8Psvxs/fMstt6AxAgzRICIiIiIiIiIiuuJ1EEcQERERERER&#10;EdGVjQEhIiIiIiIiIqJ2hgEhIiIiIiIiIqJ2hgEhIiIiIiIiIqJ2hgEhIiIiIiIiIqJ2hgEhIiIi&#10;IiIiIqJ2xqefnd+wYQOqq6ths9nELE10dDTCwsIwbdo0MYuIiIiIiIiIiFoRrwGhDRs2oHv37khM&#10;TBSzXGRkZKCioqLFg0IOqQ4nMh5H2ckqSPV2dO97CZb716FjaC9hyoNYOvXfWCOMBQBYRmD3HxMQ&#10;IY5X5kHyYjwXkYlZ861ITE3Cg64T+iUuLk4cBQDIzs4WRwEA5s7dh5UrR4ijBeL+RWFT+qMYbpim&#10;9agvK8OF//0P5/bsRn3ZGUiQ0KFbF3S97XZ0GzkaQb37iLMIxP1VuD2WJnLXwpKCVl1ObVcRMuZN&#10;R1qeMpiwHFnzY4VpyD9CnfenrpN/ctfCsrFX2yzfogzMm27F7Kz50FpcUQbmTU+D2hy9tcec1Hgs&#10;zJT/T1ieBf2kRRnzMF1p2DFJ67EiMdKZ2ZblpCJ+IbBcX26tRE5qPBbC8zEzl4PU+IXIvNKOlU+c&#10;+w4AiEnC+hWJ0EpA3yY85cFDeynKwLzpWzFx/Qp4LVqzdultG0U5qYhXGyZikGS6Xvmz1zrb2G5b&#10;mr6fgEk/4r6P8bVM5P3cOtG3ep2TGo9VFuO0+m1wX54qH89pclIRv8riZpsFZtP6dIwVvk7rT9/m&#10;Mq2vx8Oc5zLWLzvBuH3N0QZN24a/+2ec3l2/albf3DGb1th+hLIx8LFeqsfCp88Rk7bl6/Egr1rl&#10;OZTDi5UrV4qjPPJ3+qbw7fs/deSl/9pRk7/HUXvyf469r//YceSD34iTORyOA44Xp/zR8eIRcbwn&#10;unlKMhwzp6Q6/lEi/N8A2dnZLmnEiBHiZA6Hw+GYMydbS26VZDhmTvmjY2ZWoXNUVqojesoax37D&#10;hK1D9YEDjoJnn3WcWfEXR+3O/zrqvsl21P3vS0dVxgeOgvlzHLlPz3aU790lziYwO56Fjn8s/qMj&#10;enGGw6dDc2SNj2Vkti7y5OCrExwTXj2oDjlenTDB8dQWZ/0kf8l129nGlbr+zgFhOmq0I2sc0VP8&#10;6Edak8ItjqcmTHBMmPCqQ219avvTmqO39njwVef8+v8d6vKfcmwpFP6/Eoj72ooY+1PfFW55yjHh&#10;qS2ONnOImrBObXlKX8cLHVue0pehPCzn6/93+NFelGX6sr2m7VJcr7iNAqFsCrc8ZVJf1W3Sb/9l&#10;ILalg68ay8ltH+N7mcj7b3ZcXB18VS4T/bRi2zAvTyefzmkOvuqYMGGCb23ObFqfjrHC52nlbTXP&#10;E4nT+n48zHgrY32ZmpVvk7ZB07bh7/4J0yvtWpzcrL65Yzqt0H4Ovuq+TpmVm+l61fombqwJ17bl&#10;6/Egr1rpOZTXdwh5ekzMjL/TN9aprGG4+ubJuPaOqejQoSMCEIAhdyejqvCYOGnjRSTg3fTG3x3k&#10;zsqVK8VRAKDdGeTpDqEDW/Zh5/hJeHeCM8oYMWEyllny8dfPigzTXm41Bw+idM1adI8bju733ocO&#10;NRUIOPgVAg7tRvCFc+g3+ee4qmsXHH/rLyjf+6U4uxeRePCPkzDTug8rc8U8akmx87N03x7EYlwC&#10;kGctFqYi30XiwT8u1rXxSIwdEw7kn0KpMCU13IHVS2BJqcDM8eFiVqtXlDEP8dPTEJ2QIOTEYn6W&#10;/htRz+0xZ1smkDBO/jYy9hEkxWRiW46cV5S9FXkxExEXCSAyEbMT8rA1u3V9xjRY7Hxkuf0Wtg2L&#10;7u/h2+4rV+KKLN03r5GImxgD2E6iCACKsrE1LwYT5YqMxNkJyNuaLef52l5y3kcaYhBjHOvCfbuM&#10;9LyNoshErMhy3gURGTcRMbDhpDpxUQbmxU9HWnQCxDW1OLEtxY5DAvKgFqH7PsbXMsnB+2lAjLfC&#10;Rw5S4+Ox0JaABGHayMQVyNLdCeJSngJv5zQ5qfGIX2hDgrgiE26n9XaM9XyctihjFWzeCwowndbX&#10;42HOcxnnQK4GcpnGPpKEmMxtkD9qmrYNum8b/u6fMH1kHOTJ1and1zdXHqYV2k+svPMw+8T2Vi9l&#10;RchYZfOhvcBN2/LxeJBXrfUcymtAqDU7lTUMvUa8hk7dAnBq33u4VPYtLpV9CwDoFBgiTu673LWw&#10;TF0ip9XKWTAAlGZi1tQ0fFh6EEvn78NOVOKZ+Wn4sImuxt5+Wxzj5CkYBBxE5ufAzFHDhPHiBSRQ&#10;+lmac99eyHReSOauhWXqWnyoy1+qBFQOrF6CWfqgUu5a47x+qC8rw5mNH6DnqBHoPHQw7P/djOqj&#10;OagpLYZUUwWpuAD1X32G8NtHIaJLOI6/+zpqiwvFxXgRiUEWwHbauc1u91tUmolZ6nRT1WNbhA9f&#10;kB/TWZPiLBefl0kuH/xErdaoSbCmJ2HuADGjDeg/G+uzsjB/nJjhjyKctAExFuMju+oJb7E1zyXA&#10;4PNJYU4q4uNTlRN+9SR9HjKK1P9TkZoaj/j4eKTmQD6JnScPx8fPQ2rqPMTPy9BO1Isy5il58Ybx&#10;6nJTU3X58gI1Ocp6DHni9uWkOqeJj8e8DPcnbW63xd261PGpqUjV1qGUhVf6cok3brN+KvW29MyF&#10;8jT68ga0CxJ9WaemKvusbKd+2+U88fiZbbu8rHmpqbp84zaal1cOUqenIQ95SJvuXJ6h/HwuIy+K&#10;rchDNPobK7LpBZe5HKQuBJYnTxQzXDVJu3RluLAAAPTH7PVZyGrqFTU5z32ML3LkwocPpY9xy7OQ&#10;teIRWMSMRjE5pxm3HFlZK/CILyvycVrxGBdlzHPpy1TitPLIDKRsnYjk2dG6kUrfJvRTbqdtLkUn&#10;YUMMjNXANaDlnh9tsLnahiGwLPOnvvk6rSGAqvbVptXApF4CKMpIwdaJyRAPrVl98qdtkf8adQ7V&#10;jNpsQEgLBgVXwF6zHb2v6wjr/gwUW/fj0Md/xS2/ek+cRbMmRb3gdyb1Ih84iKUp+ZiZvBjW9MXY&#10;PaDC9R01GIbnUkdgDMKxrIHvE5o7d66W4CUY5FXpKdgQjkHetiN3LUa/2x2b0hfDmj4Hy7APo1cf&#10;1E2Qj2cK7oQ1fTGsyVFYkyIHRIaPisLOnfu0gMeBr/MxZsyIBr1X48LevQju3AmhQwbDvuMT2Otq&#10;INVVI7D6HKSKM7CfOwupthqXdmYhYtw4dCw8jZKdn4qL8SIS10cBOwuUTxXDfi/Gpihxv1VyoC9a&#10;OfbW5O54Zv5aHFDvOgIwM3kxnhvszzJJPplfiMyYJDzCeFATOoiV71Y2uC2SueGDxcB62xEZG+vb&#10;nSBFGVhlctKoF61dKUeiv3ASqb+Q62Px6StHH2XCZlmPLOWbyKKMFKQhCeuzspCVNRvIdL6PBDmp&#10;mJ4WjeVZWcjKysLy6DRMN5zY5iETs5GVlYWs9UmIyVyonUAXZczDQpu63PVIsi00CfbkIHWhDUnr&#10;5eVnLU9AXtr7poEXT9tiXNdyJGQK68q0waKsY3lCHtJShIs0E0UZKUiLXi5vV9Z6JMVkYpXL9svf&#10;zq9PipHfieHjnU+ZNou8rfNjgZxULMxMUPZrPSw27S0bWvAmerm87euTgLTpxqBPXiYwW7eNC3WB&#10;N/PyisX89UmI0b9nJCdVV35KGb1vehS8yMH7aXmImRjnbCMxFmg1uY/F/V0GJu2lKGMVbEmP+FSm&#10;PrdLs200owTipqflIWG27l0nkbGI9Tjj5VOUsQqZSIC+y/HUxziZlElRBlbZfD2fiEWsT9MBOe+n&#10;uQZUTLg7p4n1dUW+TOvmGEcmrnB9b4ubaaHsU7QwDlDuQBHek+N2WgOT4+EH1zLWBWUj+8NtNWhk&#10;G/S9bfi6f0pQfnoa8hJm695d5Ht982la5UuJhZkxSNIqm3yXklgN3NVLeZ+iMdvkPTUu9cnXtmVy&#10;PMh3zXcO1XBtMiCkDwbVFX0Ih92K4Kgo9O7TCfU/fI2RT38kzmKgBnv06bnBSmZuDtYgCgnKcMSE&#10;OzFTP3MTyc7O1pKnYFBcXJwhNcaBr/OB8bHKy5Mj8eDkKODzHBzQpgjHsvuVi6HBE7HMUomMnCJg&#10;cCxmWq3YUQrlbqRwJPrWs7o4v3c3Ot8cA+noQVSXl+FCdi6kI8dR/X2RITkkoP64DX2H3Yai7R+L&#10;i/HLga/zMWbWRO2l0cPvH4Exhv1W5OZgjWUE5qp1YfBELLPkI9Pk0TOfl0ny7azqSb/4jRQ1kHLX&#10;mmUEXtbdAUjknXIXRsJylxPKy0//TWsRsrfqT8xj8UiS88QpZ1smYnQXA8bHDSC/vFQ9qzVcaIjL&#10;FR8ZUMVivu5xjKKT7h+HN357q7+FX1yXvA/OR5MA6C4mfD0xNJ7EF8Oqi5M1lv5CyLhf8mNVmpxt&#10;hgv8yMTZSIDz0UIAuuNjvOD3fux0DBeu8p0l/itCxjz5QinZ5Th7Y9Je1Dsp/F6WJ35sY2QiViiB&#10;TttCd3cKtCI5qXKwYrlvQUknszIpQkbKVkxM9ha48E9Rxjz5otuH5bbIOY0/x9jdtDmpWAgf+3mf&#10;pjU7Hr7zp4yNWmEbVD431C8UxLtsmkzsfOULiWjDXZNm3NVL+Y4fX9qer23L5HhQm9fmAkIuwaCL&#10;PyAo8j6U7TqA898fw43z/X3njFHp6QrA0gvXaGPkx4+ay9y5+1yG1aTKXulMpiKuRjQqcdTjM0tF&#10;OJYPjBngqZl3x/XarQbyXTayYUgYrwSHSk/BZrFgbANvSagrP4NOYWFAUQFQV4er1mwyTTUFJbho&#10;tSFkwADUlPj7yJh+X+X/d777tvOOsPn7sBMVOCaUV+npCsC6D6O1O8fexjNW46NnMt+XSU6xjyQh&#10;Jm8rWsGjsm1cET584W08A/7CGPlL+XUUH34dxPn4hutFuP725uKmjEYYyIEO510EevI25aVNdz5K&#10;ND0NeT49buBpuXrGx7JStor5KvPHX2S+rstPhkfZVsHmWxzJT572SwmQ6e+w8Zmfx87wWFoK3B4G&#10;t5Rf4IHJLwfpHxErtjp/PUdj3l483UlheLzN52CB+TZ6XVZkImYnAJn6KFxro/wKlvgLY/DSx7gr&#10;E+S8j7Ro/R0ZOoa64iWIoiM/WgnDr18ZHml080hmi5zT+HOMDdPK74xx3lXiiS/TujkePjIrY5n+&#10;HVgn4VINWnsbVAPl7gLaTSX2ESTF+PauGUO99PWOH3hpWxrz40H+aZlzKP+0qYDQ9rSYZg0GAUBE&#10;v+6AtQw/aGOKcNRqmKTJiMGghhuGhPHAmq9dH1k6sHoJLKsPagEe7TEqU/qAhhz0UKmPjR3IsQKN&#10;eETFcake0rlzkM5XIsheK2Yb1NdLgAOQAurFLM9K9yHDCkT3i9T2e8ysOcJdYa6P+kX06y7/jLdw&#10;95j+HUwy35dJOmbvbCA/KcGgqEmwMhhEfpFP5GxJ672cyJk/vqEGNczuYnEXNGicPrAYXtapJ29j&#10;TJL8eJkziRcbZjwtVyfnfaTlqY9LZWGF+PIFjbwt5u8A8HFdfilCxqpM3b4317sePO0XECln+vHO&#10;HZV/xy7nffmbaHUat4fBlHKRF73c5fEY00fEDAEud+1FfkdH5kJ9MCsPadPlAIT6LX1WVpbrOk25&#10;30bvy/IctLvsclIRrzx2aexyPPcxnsokRy585SJd/qntvLTp8h0a6p0ySvLYzSnkQEU0lgv1LzJx&#10;ha5uurm7okXOafw5xrppi7KxNU+ul/Hx8cpP02diodk7uLxO6/54+MJdGZs/IqYvz7bQBhsTHPeH&#10;H18u6OplUfZW5OWlYboS1JIP7ULT4JbHtiVP4eZ4kD9a7hzKP20mIPTpywMx4uE3mzUYBEB+PAq6&#10;X+bKzTF5h1DT8PyiaP/Ijyz92+Xlzw997nwMbPgo/SNiRfhwo/4RMgBQ7gICgNyteMaqezRscCxm&#10;WvfhoXcrlUBLw3QI74aa/BNwdO4Ge+UFlEyZZJrQoQOC+keh8vhxBHW7SlyMB0X48LV92Kl79Gv4&#10;qCjsfHer9jiX/DLota6Pdyn7qP06mfKCaef7pZx8XmY7Jr8wVf0gkS9i9I9VkP8OrFbuDHqs7b7n&#10;hi4H5Vb4hOUmj0a5ih2ne1+OEhjRHg2Km4iYzFXai6BXZRpfqOlRHwtidI8VFWVvNbkrQyX/2ovz&#10;8Sr53Q4qwzYqFx3uvsk3Epcr9lV66rfXSv/lRuw44zfERRnqy6/Fdfn6fgrvtEBNzvvQFYtnkf0R&#10;Dd23zDnb4H6vxP0SyiB2nOERMbN3xLjj97HTfhlMfm+Fr3JSlW/8zS5eIuMwUXv3khJk046Lp/Yi&#10;/9qOdpGovfPItwCEyOM2isSXgue8jzThhbatRlEG5i3MRMJy80Cfpz7GU5kYLtCz1kN+RVYDL1Bz&#10;UpW7VtwEfAQtck7jzzH2NK0QHMtangAgwTUoA3id1tPx8MpjGcdinO6dYHLwV//i5FbYBiHfOep8&#10;D1zT9ekGwg8ceOpfPdVLY2AzC/KhdQ18wWvb8nQ8yB+NOodqRl4DQtHRrvFbT/yd3pvzZT/g05cH&#10;IubHLyN358YmCQaZvVTaeTEvvzAa6uNAG4GZZo+MRYxAoqUSz8w3Dxj4SgwKrVw5QkuquLnO5FZE&#10;At5Nn4Ro/WNMKcAm/V0rgx/F7lkVeEh9HMrlwjIK0QXK/Cn5mJmsv+NFvgsJuvcrNUTXUaNxZu9e&#10;OPpZYK+sQ2DXQHES2B0O2B0dEXitBQVHtiHyx/eJkxgYj6fJ3ROG/V6C0e8Cy1If1QXCVPKxt6nL&#10;m78PmDVHeb+UchdWivKLaz4vs/2Kna88W61+2+DzBy6Zk39N0PhYo77vInKjKBtb85RvBnWPVGjf&#10;Eoq/OBM7H8sTMrFQ+bbY8O6PyEQkJ0H+Nnl6GpCU7HqB4Y76SIPyzW4KJnr8eezIxGQkQf12cxss&#10;uncIIXY+1ifZ5G2Mj/dw0eEqMnGF/J4F9VtTm0nfpNyiL39rngLMTjL9SWd5WnFborFcOeE2rqsp&#10;TqjVRxSUY7ltHJb7/PO/yjuM1Me1tlmgL1IX+noQnwJM1B8t+QXQNuVY+lP+ruWlmzcyDhOVck/N&#10;UR9/UMovBZid5OknoY22ZQLQfTsuJ/UiKxKJckXWPp+094Z4ay9NRr7Twf02CiITsWJ5tOFODncB&#10;l8tNDfZqd3EoSbuQdtvH+FkmjZAjr8hZnkoyjQ231DmNl2Ns+FUoL9N6JPb5bjXueHgr49j58ov2&#10;4+Pj5RfYq+XZWtsgIpG4YjmitUdem6JPN+Gpj1SCUs4ybHi9NPuVMVMtdjzagcacQzWjAIfD4RBH&#10;6m3YsAHdu3dHYmKimOUiIyMDFRUVmDZtmpjVYK89HYVHF36AkKBQZL3xS3S7xo6+N92B83k21BaW&#10;YNRz/xNnaRP0L4heuXKl9mJpMUDUYnLXKgEk90GN0s/SMLrgTlgbcXfCxdJifP/S8wi/WI+e4+5C&#10;zZYtkOz1cNjtsCMAsEsAOqFb4iQU/PdjFNeXYeQr6xAW2V9cFBERtSNFGfMw3Tq7YXcDUOPlpCJ+&#10;laVB7xAhIiKi1slrQAhKUKi6uho2m+vrvlTR0dEICwtr0mAQlIDQnEUf4vzuN1B/9ji+O3AERXUB&#10;COvdGwnLvhEnbzP27XN9f9Dbb7fmgJD87pKjk3W/yNZAFXt34diby3FVYGdEjIvHxRM2XLTZIF2U&#10;EDzQgqBrrsPJz7fg5IWTGPKbFETefre4CCIiusLlpMZjlWW98u2r8/0FTf5tLJkyBuB079lgQI6I&#10;iOiK4VNA6HKaMv4qJE9JwHUj7kUNOuLIZ+/ifOkPbToYBDcBIQAYMaIVBoRKMzFr/j7sHD+pUXcH&#10;6Z3d+yWOv/NXoKwQ18SMRlBkPwBA9ekC2I7sgD28KwY98SyDQURE7VVRBuZNT3O+Z4i/bNLClF+U&#10;UQdjGvYLQ0RERNR6tfqA0C/G9UJQhw4YO7A7IrsG45rbJiH2JyniZG2OWUBo7ty5yM7OFkdfsWqL&#10;T6Pki604veNj1J0thePiJXTs1RP97kpA3zvvQ1jfAeIsRERERERERNQEWn1A6Eqlf4eQXnsKCBER&#10;ERERERHR5cGAEBERERERERFRO+P1Z+eJiIiIiIiIiOjKwoAQEREREREREVE7w4AQEREREREREVE7&#10;w4AQEREREREREVE7w4AQEREREREREVE7w4AQEREREREREVE7w4AQEREREREREVE7w4AQERERERER&#10;EVE7w4AQEREREREREVE7w4AQEREREREREVE7w4AQEREREREREVE7w4AQEREREREREVE7w4AQERER&#10;EREREVE7w4AQEREREREREVE7w4AQEREREREREVE7w4AQEREREREREVE7w4AQEREREREREVE7w4AQ&#10;EREREREREVE7w4AQEREREREREVE7w4AQEREREREREVE7w4AQEREREREREVE7w4AQEREREREREVE7&#10;w4AQEREREREREVE7w4AQEREREREREVE7w4AQEREREREREVE706iAUEBAgDiKiIiIiIiIiIhauQCH&#10;w+EQR/pCHwxq4CJa3IYNG1BdXQ2bzSZmaaKjoxEWFoZp06aJWUREREREREREV4QGBYTM7gxqwGJa&#10;1IYNG9C9e3ckJiaKWS4yMjJQUVHhd1DoaH4xZvxpHcqragAAd8ZasCLpIYQFB+JofjGeXvEP/HXe&#10;zzEoqo84a4NU113CvLRNGBsbjUcn3ipm+2zHIRuWrvsP/v78TOTmF2n/9wrvLE7aIsrLy/GHP/wB&#10;Tz/9NKKjo7Xx2dnZeOONN/DnP/8ZPXr00ManpaVh5MiR2LZtGyZPnozo6GhkZ2cDAOLi4pCdnY2v&#10;vvoKSUlJ2jxNrSnWYbPZYLVaMXHiRDHLq82bNwMAfvazn4lZLcoh1eFExuMoO1kFqd6O7n0vwXL/&#10;OnQM7SVOesWKi4sTRwFKHTEzd+4+rFw5QhxNOvVlZbjwv//h3J7dqC87AwkSOnTrgq633Y5uI0cj&#10;qHfT9KntyTcFtfiu8CLO19ZDkiTYJaBekmC3S7BLDtTbJV2yw17vQN8eQfjVvf3FRRERERFRG+X3&#10;I2NmwSB4GN9aVFdX+xQMAoDExERUV1eLoz3acciG+3+/En9+8gFY0xfDmr4Y/XqFY17aJlTXXRIn&#10;Jz+Vl5fjjTfeEEfDZrPhwoULGD58OH7/+98jOjoa5eXlWL9+vRY0OnnyJAYMGCDO2qS++uqrRq2j&#10;trYWq1evxlVXXSVmeVVbW4vs7Gz073/5L9S+3/QILlZ1xZD7f4dhDz6Pc2V1+DbjJXEylFVewN0L&#10;X4dl6hKX9MuX/27aZtR5dhyy4Wh+MeIXvo6j+cXiZJfdypUrXZI7c+fuM/x152h+MX409xWvZXQl&#10;qjl4EIV/+Qvstjz0njAOVz/xGPrPnIbet49EzeefwJbyHCr+t1uczUAsPzU9vzpTnNSt51dn+jV9&#10;a5d7qhb3xIbhoVu7YfLo7phye3fMGNMTs+7qhdk/jsAT8X3w1D19MT/haiycNADPPBCFgjPuPxcb&#10;0qaJiIiI6PLyKyDkLejjLf9y8vSYmBl/pq+uu4S1/9mD52dMxNihzjtakh68CydLypH9bYFhevIs&#10;NDQUXbp0QXl5uTZu+/btcDgccDgcOHv2rDY+IyMDd999N0JCQrRxan7Pnj1RW1uLo0ePYujQoVp+&#10;U6utrcWFCxcatY6amhpUVVUZ7nzyVWPmbUqnsobh6psn49o7pqJDh44IQACG3J2MqsJj4qSa1c9M&#10;1QKoanpn0RSEBQeKk7qlDxS1Vu6CQuqdQZ7uEGrPweaagwdRumYtuscNR/d770OHmgoEHPwKAYd2&#10;I/jCOfSb/HNc1bULjr/1F5Tv/VKc3aB71zBs+dNcrQy/fmMB9uSeaPIgT2sOVupV19kBAP86thYf&#10;Wt/Bxm9XYsPR1/Hu4VS8fWg5Xj/wElKzX8TyvS/g/3YnAwBqauuFpbhqijbdWFda8I6IiIioufgV&#10;EFIvyNXkblx7k190FgUl5RgZc61hfK/wzvh0+ZOGINF/D3zn9tvptVv3uP1GVf8N94/mvmJ6saHO&#10;7+7C+PnVmdry3S2jNSovL8f27dvx5JNPolu3btp49e6gm2++GZs3b8bmzZths9mwaNEi5ObmYsGC&#10;BSgqKsKFCxdQXl6OBx98EPHx8UhLSzMsX2/z5s2Ij49HfHw8HnzwQUNgMC0tTcvTL6OmpgYXLlxA&#10;z549XZaRnJyM2tpabVqbzaZtR3x8PLKzs1FeXo4FCxYgNzcXixYtgs1mQ3l5OR577DHDdHr6bfn4&#10;448BJQCm5qmPkLWUU1nD0GvEa+jULQCn9r2HS2Xf4lLZtwCAToHOYF1TGRTVB1nLn2yyxy+b29tv&#10;i2OcPAWD2nOwub6sDGc2foCeo0ag89DBsP93M6qP5qCmtBhSTRWk4gLUf/UZwm8fhYgu4Tj+7uuo&#10;LS4UF+NWr/DOSJv3c3yde6LN9IVNyS7Jn9dTBv8SM26ei8din8Tc4Ul4Km4h/t/I32HR6OeRfMcf&#10;8cLYFLw4bhkA4FK9HEQiIiIioiuDXwEhMldaWYUAABHdu4hZBhXnq1F09hys6Yux5U9z8Z89uVrw&#10;ZschG9KzsvH1Gwu0OwBeSv8UUO6ASFrxD+0OgT8/+QCSVvwDZZUXtGXr59dfOOrzT5dV4tDqZ2FN&#10;X4x7bh2Mv39u/k6T1mb79u24/vrrDe8Tqq2txcaNGzF58mSEhISgoKAA/fv3R3R0NKZNm4bExESs&#10;Xr0adrsdeXl52Lx5M9LT0/HBBx/g2LFjpneA2Ww2bN++HR988AGysrIwbdo0rF69GrW1tUhLS0NJ&#10;SQm2bNmCrKwsQPfenrNnz6Jz584IDQ3F5s2bsWXLFm0ZcXFx2t0hNpsNS5cuxcsvv4ysrCy89NJL&#10;2mNwv/71rzFy5Eikp6ejZ8+eWLBgAe6//35kZWXhgw8+wPr167VtVoNRat7nn3+OLl26IDQ0FACQ&#10;lJTUou8S0oJBwRWw12xH7+s6wro/A8XW/Tj08V9xy6/eE2fx2Y5DNi2I+czKf2nj1bswDlhP4ZmV&#10;/8KxwjN4bFm622BoS5o7d66W4CUY5I0/wWZ9wFcfbN5xyIa7F76OZe99puWr5fT86kys3brHMK0Y&#10;jL5cLuzdi+DOnRA6ZDDsOz6Bva4GUl01AqvPQao4A/u5s5Bqq3FpZxYixo1Dx8LTKNkp95m+iuje&#10;BQFKH65yV44iswC+2lcfLzyDGX9apwWafF1mS7LbJQDAe1+W+JQA4GIjAkLVdZfwy5f/bqhfa7fu&#10;wY/mvoID1lP45ct/x7L3PtMeOxProVl5Q6mzD/9hNR7+w2r8aO4rePn9z/De5/vw3uf7Wk1ZExER&#10;EbVWDAi1oO5dwzBlvPzC2YjuXdCja5iWl5Wdh6nxcdqLnKeMj8O3BcUoq7yA3PwiAMDgqEgAwNih&#10;0fh0+ZPatFt2Hfb6IuixQ6O12/ar6y7hdFmlOEmrpN4dpL7/6fz58ygvL8fhw4fRuXNnREdHa49s&#10;qY9MFRQU4Pbbb9fmj4mJwfPPP689VtalSxftbhq9q6++Gl26dMHs2bNhs9nws5/9DCkpKTh16hSO&#10;HTuGhQsXasu4/fbbkZ2djdraWpSXl6Nz586oqanB9u3bkZycrG3L0KFDcezYMZSXlyMjIwOTJk3S&#10;AltxcXFYvXo1evTogZMnTyIuLg4hISHYvn07YmNjtaBOjx49cP311+PQoUOw2Ww4duwYZsyYoeXF&#10;xsaid+/ehsfmWoo+GFRX9CEcdiuCo6LQu08n1P/wNUY+/ZE4i8Fjy9K1izwxWFFWeQFL1/1HewRl&#10;bGw0jhWeMcwfEtgJy+b+BNf3vQqrn5lqGgxtadnZ2VryFAyKi4szJDO+BpvXbt2jBXzVR6H0gZ5j&#10;hWdQVVMHa/pirH5mKha8/k85qBYXgx05Nu3iOis7D2Njo1v08R53zu/djc43x0A6ehDV5WW4kJ0L&#10;6chxVH9fZEgOCag/bkPfYbehaLt8t5yvwkKC0L93DxwvLAOEcjy0+lmcLqs0lKPKXQBfvevour5X&#10;Yd3vZ2BQVB+fl9nS6pWAEAD84o7e6BjgwC/u6K2loE7G4ZqL9T7dIeSuTYcFB2JF0kMAgE3b9+No&#10;fjE2ZGVj3e9nYGD/3gCAf2w/gLR5P8eh1c8CgPaliL68xTwA2P/9D3jqgTvxv5W/xaJHJuAX40fg&#10;F+NH4MXHErRpiIiIiMgVA0JNICK8CxwASiuc3zL7Qw3QvLhuq3YCff/vV+J44RmUVlTheGEZ+vfu&#10;gbCQIHFWQLmLwAEg8+vDYpZG/8jZnU+noqDE+X6e1iYkJAS9e/fGyZMnsX37dtx1112Ijo5GaGgo&#10;+vbti5qaGnz66adakEj/yFZ5eTmOHTtmeKG0GmiB7t1Q6t00eiEhIUhJScGqVauQkpKiPe516NAh&#10;5Obm4uGHH9Ye03r22We1IIz60mqbzYbc3Fw88cQT2nRPPPEEunTpgtraWhw7dsz0PUP6l0Kr/2dk&#10;ZGjLiI+PR0ZGBvr3749Dhw7h+uuvd3lfUGNeaN1QLsGgiz8gKPI+lO06gPPfH8ON8z2/0wVu3jei&#10;BnXEQGjCqJtxfV//X7p9uYgvip47d5+WVNkrnamhqusuYUeOTQvk9ArvjKnxcYZAT48uoVowOm7g&#10;AAyNvhp7805gcFQkzlfXIr/oLMoqL+DbgmKXu5Eul7ryM+gUFgYUFQB1dbhqzSbTVFNQgotWG0IG&#10;DEBNie+PjInUcnz0nlsRFhyIsOBAPHrPrYZyVHkK4Ov5s8yWdskuQXI40Kkj8OHuEnTs2AH//LoE&#10;m/eW4F975TuC/rW3BP/aU4yP9xXjfPUlXLzkPSDkqU2HBQdi4eTxeO2fO3D/71diWnyc4bHPe24d&#10;jEFRfbRy2pN7AmWVF5CVnYdbB1+LXuGdXfIA4Pq+V2n9BBERERH5jgGhJhAV2RMDevfA3rwThvHq&#10;LfLevg0OCw5Ev17heH7GRMNJ9P9W/haDovrgur69cLKkHNW1F8VZAQBPPTAWf533c2zIynb7Loy/&#10;f56Ne24drC131ODWcdHnydGjR7WAkN7+/fu1u4MgPLKlf6E0lLuF9L++JQaIVDabDUlJSSgvL0eP&#10;Hj20R7kOH5aDbImJicjKyjKkpKQkl5dWjxw5UnusTE0pKSku66utrUVycjKys7NNXwr90ksvuazP&#10;7C6S8vJy5OTktPgvjG1Pi2l0MMgbMRCq3s3RFojBoIbyJdhcXXsRJ0vKcV3fXmKWpkfXMO0uI7W/&#10;gfLo2cABfbA37wRKK6rQr1d3REW63j13OTgu1UM6dw7S+UoE2Z3v4TJTXy8BDkAK8P7SYz192an/&#10;6+9weWxZukvf6y2Ab7Z8b8u8HOx2CQ4AnToG4MHRvdGpA/DAqN742cje+MlI+Y6dn4zsjZ/c2gf3&#10;jegDu+TAD7VJ4mL8NiiqD+65dTDujLXgobtuMeRZrnbW4YjwLujeJVQrb30eERERETUNBoSagPqN&#10;5YvrthreYbJp+36cLClHwqibDdObiY+LQXpWtvaN59qte3D3wtdRVnlB++ZTvWNCfX/Ktyflb3Gh&#10;nGRPi4/D8o2fu/3m+XRZJarrLuFofjH+sydXzG51tm3bhrvuusvlbpgdO3ZodwcBwKFDhzBo0CCE&#10;hISgvLxce59OeXk5SkpKDO8eEgNEqp49e+L8+fPYvn07IPxyV//+/ZGTk6P96ll2drb2wmn93Uk9&#10;evTA6dOncerUKUD3Auns7GyXX0775JNPAAA333yzIYil3h311VdfKVsmvzNIvVtJ3JZ169ahsrLS&#10;pYya06cvD8SIh99s1mAQAJdAqHpx3RZ4elG0P3wJNouPPZkpP1+tBSvER0bVx8b+e+A7DL/h6lbx&#10;uBgAdAjvhpr8E3B07gZ75QWUTJlkmtChA4L6R6Hy+HEEdfPvDrLc/CKUn69GRHgXrRzFO1z0j+fC&#10;hwC+nq/LvBwu2SXc/swQLN4wBkOejsGL/5iA21/4EcYvuwMJK8Yj/fBM/GLDT/HoPx7C7H9Pgd0u&#10;v4R67IujsNf2tbg4n+04ZMN7n+/DFzlWbNq+35BnPeWsw6WVVaioqtHKW59HRERERE2j3QSE9EEB&#10;X/g7/dih0djyp7lY8Po/ne9NyLHho5Q5Pp34jx0ajanxcRj16z/DMnUJXvvnDqTN+zl6hXfW3kuh&#10;Lvv+36/E8zPu0d67oEoYdTNOlpS7nGRDeaThkO0Uhj72EpZv/Bwz7x2lBYhaq5EjR+Lee+/VhtVg&#10;ydixY90GeXr06IG8vDy8+OKLKCoq0u4cgnI3jf5xMr0ePXogOTkZGzZsQHx8PB5++GFMnz4d0dHR&#10;iIuLw/333689MvbGG29g1apViI6ONtydFB0djSeffFJ7ZGzRokV4+eWXtTuSHnvsMbz00kuIj4/H&#10;li1btHcSqcGoBQsWoLy8HHPnzkVJSYn2uBgA7S6juLg4xMbGatvSq1cvXHPNNejZs6fhrqPmcL7s&#10;B3z68kDE/Phl5O7c2KzBIOgeFVMfhczNL3J5h1BrJgaFVq4coSVV3FxnMuNLsDksOBBjY6O1x5DK&#10;Ki8gPSvb8C6g8qoaLaiU/W0BDtlOaY+GDY6KxMmScry6aZvHu4xaWtdRo3Fm7144+llgr6xDYFfX&#10;QJXd4YDd0RGB11pQcGQbIn98nziJW+o7qvSPKY2Njcba/+zR+sXnV2e6vNwYXgL4ev4ss6Vdqpff&#10;IfTAzx/AAz9/AJN/9jCmT5qBxxIex5RxM/DomNl47La5eDTucXyXcwyPr5mIawcMwI3R0Viy+QVx&#10;cT7Rvxdsy5/mutzVqj4GVq38up76mFh8XIzbPCIiIiJquABHI34rPiAgoM381PyGDRvQvXt3w50l&#10;7mRkZKCiogLTpk0Ts4jardeejsKjCz9ASFAost74JbpdY0ffm+7A+TwbagtLMOq5/4mzuFVWeQFT&#10;XlxjGuC5vu9V2gvSj+YXY8af1qG8qga33HANAOCpB+5ERHgXPL3iH/jrvJ9jUFQfPL86U/5VoRkT&#10;8ejEW8VFtij9o30rV67UXiwtBoj8oS8HALgz1oIVSQ8Z7uZRywCA4YW6Ow7ZsHTdf9C/dw98kWMF&#10;lPe8iL9Qtif3hMcX07e0i6XF+P6l5xF+sR49x92Fmi1bINnr4bDbYUcAYJcAdEK3xEko+O/HKK4v&#10;w8hX1iEs0vUOQLH8VGb1RV+O+rqo/mKVWq5rt+7Bi+u2Aso7mtSXSFfXXcK8tE34IseqlbO7ZV5O&#10;L2w8hn9+5QygBYcEIzg0CCFhwQgJk/8PDglGUEggAoMC8dvhb+LxNRMBADued71DyFubfm3+w3gq&#10;9QPcOvhaQxmmZ2Vj1aKp+OOaj9E1LARffWNDeVWNSx3Xl7c+T63f+jLdcciGx5aluyyDiIiIiIza&#10;TUAISlCourra9CfHVdHR0QgLC2MwiEjw2tNRmLPoQ5zf/Qbqzx7HdweOoKguAGG9eyNh2Tfi5O3W&#10;vn2u7w96++3GBYQaw+yCWbR26x5YT5W1ul9lqti7C8feXI6rAjsjYlw8Lp6w4aLNBumihOCBFgRd&#10;cx1Ofr4FJy+cxJDfpCDy9rvFRZAbyenfYeFPrsXB4+cwbkgvbD9chrtudt4h9s+vS/HAqAht+NuT&#10;lXh8zUTTYFBjqUG0sbHRLgE6IiIiImo+jQ4INadGbBoRNbEp469C8pQEXDfiXtSgI4589i7Ol/7A&#10;YJDALCAEACNGtM6AkHox/ug9txruGmotzu79Esff+StQVohrYkYjKLIfAKD6dAFsR3bAHt4Vg554&#10;lsEgPy1al4ff/ew62CUH6u0O1Nsl1NsdsNsl2CXzz94/bTyCtQtvE0c3GgNCRERERJdHowJCRNR+&#10;/GJcLwR16ICxA7sjsmswrrltEmJ/kiJO1u6ZBYTmzp3bbO928sZTQEh9lOqeWwe3uruD9GqLT6Pk&#10;i604veNj1J0thePiJXTs1RP97kpA3zvvQ1jfAeIs5MVrmSeQX1yNqrp6XKq341K9HfZ6CZfsEurt&#10;5r/WdlP/rlgyI1Yc3WgMCBERERFdHgwIERE1If07hPQuV0CIiIiIiIjIDANCRERERERERETtTLv5&#10;2XkiIiIiIiIiIpIxIERERERERERE1M4wIERERERERERE1M4wIERERERERERE1M4wIERERERERERE&#10;1M4wIERERERERERE1M4wIERERERERERE1M4wIERERERERERE1M4wIERERERERERE1M4wIERERERE&#10;RERE1M4wIERERERERERE1M4wIERERERERERE1M78f5SF9wPIU6nQAAAAAElFTkSuQmCCUEsDBAoA&#10;AAAAAAAAIQDbIGMdFVgAABVYAAAUAAAAZHJzL21lZGlhL2ltYWdlMi5wbmeJUE5HDQoaCgAAAA1J&#10;SERSAAACMwAAAasIBgAAAUKIJucAAAABc1JHQgCuzhzpAAAABGdBTUEAALGPC/xhBQAAAAlwSFlz&#10;AAAh1QAAIdUBBJy0nQAAV6pJREFUeF7t3Xd8E9eeNnAZmxaqqQbTe5GxjSGh92JKKCE49F4DoYce&#10;QofQEkroHULvvRgM2BSDbdybbGnSuTXs3s3ed/fe5Xk/MzICn3EZBw1I9vPH96PRmTNFR0ePfpYs&#10;yVChQgVQxgylSpUCZeytD86kNQdQo84IVbvsxIkTqrZ36a0PzppLMfB9fwmufTMHEz9pDmPz/qhY&#10;zrquZ6lSkMIvI94iQZIsSpskSZAsYar9vA1vfXByQh4Yse1tcujBedc4OFng4GSBg5MF2+AYDAYy&#10;GDg4WeHgZIGDk4VsB+e7DYMghV+CR8thyOdWFWU9Z0BKNSH58blX/YqVQ/95e1U7d3bZDk5exsHJ&#10;AgcnCxycLGQ7OKGShCmH76Nzi7rKX8bmxEjVTnKrbAcnL8t2cIxGY56S48Fp36Wfaie5VY4HJy/J&#10;0eDkZRycLGQ7OLGShAFTDqO2uzeSHh6D54yzMLhXVu0oN8p2cPKybAdHDKzc7g8NTju/xvDykp/W&#10;/ZXrTZu1QKd2fuja1R/+XbuqDuKMfHx8/tjg5BU5Gpy8jIOThWwH54HFgoPBCTB0mYegjSWQmhAB&#10;iyUZhiYDlfUFDAZc/rofgrd8ge/uJ2Hn7SjVQZxVtoOTl2U7OM+ev8hTcjw4UmwI7qT8F0aMHodf&#10;/vSbdUe/ShgweDken5mEyoWL4sSCPUr7gMEjcXzsCNVBnUWOBycvydHg5GUcnCxoGhzT05u4FZmC&#10;Fr2GqtblZpoGJ6/KdnDEvz1yuxwPTtPPFuPjrkYkmGLQodtaGBt5Y1If9Y6dmaurq3KZ48HJS3I0&#10;OHlZtoMzaMjJPGPAoGM5G5wly39/65rXbKFqe1scfnDepRwNTl7GwclChoPDAUo/MKrBofQ4OFng&#10;4GTBIH4ilqw4azLxTgfmxNED6a5/d2Cbw3wy+K0PTKVKlWzLkikWZrP1k7+2NklCXFycchl//SvV&#10;9m/LWx+YjMzp207VlpxqwQderwbxbXOIgXFEHJhMcGAywYHJBP/ifg0HJhMcmExwYDKhaWAeXd2L&#10;uxd2YuiqNeg6f0dae0Hrd9OkGVC/mGo7Z6ZpYPIiDkwmODCZ4MBkIsuBWbQnBDOreEIyxWHF+Wi0&#10;HTUby5p5qXaSG2U5MHlZlgPTqFEj1b9U5Gb16tXTNjBeXl4IS3iM6Ojbqp3kRr6+vtoHRtw4N9M8&#10;MHkZByYTWQ5MuyVHcXzRQkipyXianAyD3wCEXdqo2klulOXA5GVZDowcRmJA5Waaw/fls1L7zl3h&#10;36UT/Dt3gL+/P7r6Wz+x6+/fFS06dkSz1u2w43qc6kDOxM/PL+cDk1doHpi8jAOTiSwHRv4Yz+1v&#10;SiD23iGEX1kPg/8o+NYah6CNJW19Zl+NwJrDoShSYCk+NhSFFBusOogzynJg8rIsB0b+61r87GFu&#10;VqdOHW0DcyXwAYJ++n/4/ocULD2ZqHwKd/a0kVg3doJqpyNGjFQuD349EusWW5edzdDho7QPjLhx&#10;bqZ5YPIyDkwmshwY+el6zJiT8Ki0FWPGfKHaODfLcmDysiwHJq/9de3t7a1tYOQ/Im8+iVA22jgn&#10;bQeNm6h2mBvUqFFD+x+R/Os6k4HJy7IdGPHTqLmZ5oERP2T5Nk3sU1nV9jY4/MC8K5oGJi/jwGSC&#10;A5OJDAeG0uPAZIIDkwlDyZIlQZQTfDRRjuX6SSP/zLF8Wc9roXI5ZckOJEQ/UZblDzkHzFoDyWxW&#10;bSf/BLJ8eXfHJNsv/L689O06DJF3zysfgq7p3fad/wLw25bnJo18B8cmWyeJPGnk65FJqfD0kNeF&#10;27Z7+RmkcmnLvefsx6a1q3Bi23zEp0o4eDFEmTQxqRK27D6Fnj41VcfOrXL9pCH746ShHOOkoRzj&#10;pKEcU00a5e/wDF4npbzF3d1dNVkynTTixpR3iXODk4ayJc4NThrKljg3OGkoW+LcyNGk8Zm8SXlV&#10;9OI0H0iJ95Tlx3HJyqVFkmBoPxxlPWe89s1OBhyY0xd9+/aFV0UDEp+GomhhA0ypErqVMGDZB0bc&#10;2DADDxNTVMcixyHOjRxNGsqbxLnBSUPZEucGJw1lS5wbOZo0B65GYd39pxg7fiL8eg5B/051sfyL&#10;ITCUqIBUScLEiRPRZdDEPPOFaXmFODdyNGkobxLnBicNZUucGzmaNHnto4R5zesfndRl0rTuNFZ1&#10;UHJuukyavPYx97xGl0lDeZM4N3I0aa6HJaPvySCEhkfiQYIJFSYeVNqXnHqAu4/DYfDui/1bD2Lb&#10;jQcwVPZTbU/OSZwbOZo0lDeJc4OThrIlzo0cTRr+yZ276VIIi5Pm6tNonBnaH0PHX0DI/mYwGgdg&#10;qnAiIfvmYmSLduna1t4JhtHoh4tT+mNE14E4HJKgugH09ukyaeRvWhMPRLmHLpOG8iZxbuRo0sjf&#10;erovNB4ffdwfhtI1lLaAgADlP/O6NcuvLL/XojsMhrpwL1/Jtl6+rF/Cug+3fAYE9OuhtDdt+yG6&#10;fiSvb4yA3p2Vtp23oxB6ZAXcXNXHp3dDnBs5mjSUN4lzg5OGsiXOjRxNmrz2/fZ5zevf52/3SbPw&#10;5p+REnIA3vXn4VT0c9w+uh4/PX+B3qOGIfnnXxHz538r/e4k/zd6jxqOHWEv8Cz0iNK2KeLvSH7+&#10;Ar08quOX5y+woM3HMP3l39j7eQDqtj6KZ8//im1Bf8Uvz39FyK//Ut0w0o8uk6Zb956qA1Hu0ax5&#10;c9V9/saThvImcW7kaNLIf3Irl7duYcyus8oPjtw6+pVyfcqWc6r+lDuIcyNHk4byJnFucNJQtsS5&#10;kaNJI75hSbmLLu89vZw0+w99h0lf74bR2Fi5/uD2IRw7cgSnVk/D8vMx6NmjH1p1G4L5TRpjUh/1&#10;yZHjqFy5svLrVvKyLpOmYcOGqoNS7lG1alXVff7Gk4byJnFu5GjSiL8XRbmPeJ9z0mhQt1x5NGq/&#10;FdOGzcWs+fFoNyRG+XW7hRn0zY3E+/yNJ025cg1VB6Hco0DB4qr7/I0nDeVN4tzgpKFsiXMj00lD&#10;lB1OGsoxThrKMUOFChVAlBP8tVzKMT49UY5x0lCO5fpJc+LoAevliRPp2qev2a3qa9vmxIl0/fu8&#10;r+6Tl+X6SSOlWH9i+eVvZ5slCe/X9cTmS9afUzZJEtZNH5l+G+F3uMd1LIWNZ4JwbtcS5Xqq2Ywr&#10;4dZ1YdHxWDd7iOq4uVmemDSVKlWy/c620iZJtkkTERen+jH2l9fjXps05pQkmFLM8G3VCVVLlcKD&#10;FAkVJ59S1i+4FKU6bm6WJyaNcilJ8Oo9Hd99+w0Sn95WJk053z64sONrZd3qa/GvtkmbYOaUBOW6&#10;PGkkiwUJySaUKlUGyTEhaROrNJKiH6omXW6X6yeNVhuvJ6naMlY+bVJZMliXN3DSUI5x0lCOcdJQ&#10;jnHSUI5x0lCOcdJQjnHSUI5x0lCOqSaN+M/FlPe4uLioJgonDWVLnBecNJQtcV5w0lC2xHnBSUPZ&#10;EucFJw1lS5wXnDSULXFecNJQtsR5wUlD2RLnRY4nTYj8n2oRl1CujjceRlu/iFr+77WXl5IUjKSH&#10;x5F882ulzWe29Qupg64cRKHaH+Phxd1oPWEdzm+ekm478TjkOMR5keNJ8/J/ZuVJI19vZjAgPuoR&#10;/GzrrZMmJfK4cn3VtTjlMlmSEJGYikRJQuf+I5R9bL+TiAGHw5X1i7uqj0WOQZwXOZ40lPeI84KT&#10;hrIlzgtOGsqWOC84aShb4rzgpKFsifOCk4ayJc4LThrKljgv/tCk8TQYMLhHKwQMG4nl269jwvix&#10;mDhxIgwlyqBYQQM++3IVJk4Yr9qOnJM4L3I8aeSvzJowfqn1GxhKGtB14DZYUpPQtmRJxEgpOD+n&#10;FgZPvGj9aq0MtifnI86LHE8aynvEecFJQ9kS5wUnDWVLnBc5njTiL5FR7iLe35w0lC3x/rbrpDm9&#10;ZYLqgOT8xPvb7pNmVbvWqoOScxPvb7tOGsqdxPubk4ayJd7fdpk0lPeI84KThrIlzgtOGsqWOC/+&#10;0KRxNRhweescREddRuS9M4iMjER1gwGXvp2Dy5eDMcDPgIiwQJxZ0VW1LTkfcV7keNLMmTMHTYYv&#10;VN7lXrV8LnYfCkV88CHUquSLJ8km5V3u4T3aK9/iPbpnPdX25HzEeZHjSUN5jzgvOGkoW+K84KSh&#10;bInzIseTRnwxiHIX8f7mpKFsife3XSdNZORVHL8biy4dW6Fj69bo4u8P35YdrOt9myqXLVp3Ui79&#10;/bugQ2d/27btWlnXX1w7F/5du6JTl1fr6N0S72+7T5qXy0/PzlEuL+5egLYtjAh6cB23txuxZs8D&#10;XNm/VFk360MjUk2PsWxQXxy6G4brT6OVSePtsxzDe6hPnt6uwYMHK5fi/W3XSUO5k3h/c9JQtsT7&#10;2y6ThvIecV5w0lC2xHnBSUPZEufFH5o0ZeTv2qtvQEBAAEp41oDB4AL/D9oioF8vFDAYENDHH12a&#10;WNfLbYUMBvSafhQWcwquhSegV7fWyn586ldRLj9sXxVdW/kqy+29asHg4oZG73dXHZfeDXFe/KFJ&#10;Y2g9EWZzPEoYXJBgseDASDcYDAMgWazvcvcZfgZXVxlgaDUBUkIYzs+piXNhEiwWC5IsFkTf3Y9K&#10;JWfhsdkMt/yFsO5ONL6ZZMDItWcgJT1UH4/eKXFe/LFJQ3mKOC84aShb4rzgpKFsifMix5Pm2fMX&#10;lEslff931f3NSUPZEu9vu06aqHvnMGH0SAz4Yh0ODh6JZ6anuBT/AgMGj4Tl+QsMWf9I6Tf7QKzS&#10;tnrfOeX6jG1RGDBurrJ87+wRDD2Vgi3n4rD/4Fyl3+H13yrrtpyPx4xF9zFg6RXVDSP9iPe3XSfN&#10;/ql98NPzF5AS7+Nwwn/gWcQF9GvYQllnMoVjiIsbnj3/DyTGJeHZ8//BoI1PlHXypAk6PFtZvrFh&#10;FgoufYhnP0WjW+m6+Om3F1jQdwqe/f1/cf/gAjz76QfMrOGhumGkH/H+tuukodxJvL85aShb4v1t&#10;l0lDeY84LzhpKFvivOCkoWyJ8+KPTRq/gcrlre+WYu/mPsq73F1aNlT3o1xBnBd/aNKciUjCjJbu&#10;uPE4AZP7GLDgUhKk0JOqfpQ7iPPiD00aylvEecFJQ9kS5wUnDWVLnBc5njTiRx4odxHvb04aypZ4&#10;f9t10jw4sxVHu3eGsZEPWrXaj8Yjlynty7t2QHToJURHRyE6OgHd+w9TnRg5jkKFCsHV1dV2Xby/&#10;7Tppju0YivCzZ7BqZjtsOnIUCzZfsa07cuQIjh75DjeunIXR2Fl1ouQ45B9zq1y5su26eH/bddJQ&#10;7iTe35w0lC3x/rbLpKG8R5wXnDSULXFe5HjSNP1gPAYNOUm5UO06GX9ZuDgvcjxpliz/nXIx8f7m&#10;pNGoVGkfzBnzue16wyrDVX1yK/H+5qTRqHvPlaheuRI+n/Q1Bs99jirlh2Pm+G2qfrmReH9z0lC2&#10;xPubk4aytHjZP1T3t10mDeU94rzgpKFsifOCk4ayJc4LThrKljgvspw0hQsXVu2A8pYiRYqoJkqW&#10;k4YoO5w0lGOcNJRjnDSUY5w0lGOcNJRjhuLFi4OISE98diIi3TFoiEh3DBoi0h2DxsmtuRQDKSXG&#10;dr2e10JIkqTq97rNl8IhmWJV7dmR95uUkICEhESYLRbletUy6n5EIgaNk1OCRpJU5HWLLkRCSomD&#10;saon+s49CklKRbV0QVMJV++Fob13DbQZPl3ZrkIWwSGv7/na9afyscIv29aN61gK+2+Ew2yKRsVy&#10;ngiNNSPi8KcoVaG+sv6rUX1Rv0k3ZTn++lcoVba8srz6s09QpZavsnxs1SDVccn5MWicXFYVjVmS&#10;EHJolW2d3D68c0Vb0Hh2GKK0+XuVQpk2HyrLFcupj/H69q+CxhoSZ5cMs62TgyYqWULYsWnptqv1&#10;fjtlfc2y1uuxaUFTwXOp0u6R1u/wIwmWmEDVccn5MWicXM36XvD29rJdL1u2Ory9vW3Xy1Wsolz3&#10;Mta3tdVStmmkLFerXU9ZX6VCWeWyjmdp1KzfCFJSiOpY8vqXvIwNVeuqVLAu16hTX7lubNjgVZ/S&#10;5ZW2hnVrIlySEHr0Q9u6hkb5fLzhWb6M6piUOzBoiEh3DBoi0h2Dhoh0x6AhIt0xaIhIdwwaItId&#10;g4aIdMegISLdMWiISHfZBo2Li4vqu4iJKG/Knz+/KiO0yDZoxAMRUd4mZoQWDBoiyhExI7Rg0BBR&#10;jogZoQWDhohyRMwILRg0RJQjYkZowaAhohwRM0ILBg0R5YiYEVrYNWjcKkxTvppxcOuatrZ7sU+x&#10;/9J9XNs9SdU/nW6jIUnBKOs5A0kPj6vXp9lw+DwsFgssllQcWjdVtT4jjXqOx+KmDVXtRJRzYkZo&#10;YdegkSSLcil/V22hfAaUq+MNSTKh6ntllQBqZjBg05YtaX0l+BkMMJklTOjtiyV7r6YLmq7zd8Bi&#10;Tkm3/+uJEgZ2dleWe/TooShRyIAtafuMkyQULSzvOxUdWn+ADRut7dvvJGLZB0bkNy5FcnQwCrvX&#10;RIrZgmoZ3AYiypqYEVrYLWhCYixYU936X8RuHadAkszWoEm8p7S9DBr50iVfA+v1UgY8SEhBSlI8&#10;Us3yz3ekD5qUJwfTHcOlkIeyXUJcDBKSkpXl6iUMkCxm1K3QEBYlaPIpgefl6Y7w+BT0dDNgy51E&#10;mOLj4OJWFJLFguiYOKWveBuIKHtiRmhht6AhorxBzAgtGDRElCNiRmjBoCGiHBEzQgsGDRHliJgR&#10;WjBoiChHxIzQgkFDRDkiZoQWdg2a2rVro1qFsqr21xUqIPerlW4bsU/BoiVQrnBBVTsRvXtiRmhh&#10;t6CJTHn9/1JKo3q3BcqPz085fB9VSueHZIpD14Hb4FfHAEtqEs4+TUURgwGpkoRaxsbYfvEuzs+p&#10;hYSHp9H4w8+wrJmX6hhE9O6JGaGF3YKGiPIGMSO0YNAQUY6IGaEFg4aIckTMCC3sGjTVq1eHn58f&#10;ETmJxo0bo2LFiqrHclbEjNDCbkHj5eUFo9FIRE7I19dX9ZjOjJgRWugaNMP7d1QuZ86cqVpHRI7D&#10;qYPm9JYJacuTsT6DG0dEjsGpg4aInAODhoh05zRBI/8mr/wKtnzCRORcXFys346phZgRWtgtaIgo&#10;bxAzQgsGDRHliJgRWtg1aNatW4f5Q3up2suUUPfNTJES7ujesoaqnYgcg5gRWtgtaCKSX//0dnH4&#10;zT2hfHp7wJTDqOZh/fUDWfMvdmK1wYAFl6MxauJy9C/2Hhpvu4sOfgOUT297zjiL4R8Y4Of3qe3n&#10;W4jIcYgZoYXdgka7kjAnRSE+3ddKEJGzEDNCi3cQNETkzMSM0IJBQ0Q5ImaEFnYNmoYNG6o+HUpE&#10;jkv+37e6deuqHstZETNCC7sFDf8zmMh5yf+0Jz6mMyNmhBYMGiJy7qCJTgjFokWLcGn7GlyNjFXa&#10;zgztj7irqzFi2Q3lesj+Zrh54EsYO4xFl3a++NJoxGcLF2HG3C9we7t1P2v2PFAur+xfiuB985Tl&#10;Jc3bYkZH6/oEU7hyeWzSfCxf/rmyvPZOMG5GRsBo9MXFtXPxxYzOWLxkCUZ0H4QhHYzYdydedb5E&#10;ecWYMWOwatUqPHhgfWw5ddAQkXNg0BCR7pwmaMqWLQsfHx8lcIjIecghU6BAAdVjOjNiRmhht6Ah&#10;orxBzAgtGDRElCNiRmhht6Ap6V4KpUuXRomihVXrMlcQJYtm9oU7hVCiiHW5VOnMzsMVxfK7Kcvy&#10;sQvkd82gj1WR4u6qtowUKyn3K4SCGawjonccNLciU5TLDzqtxbSv5+Phvr1IkZIx7cQj7Nu4Gc28&#10;KiLV9BSGqg3QIJ8booP2wmAYgKCNJSAlRcFQrgNC9w5FQuh5VPJuheKFxuHqqnxIib4LQ+lqiDs3&#10;QelXsu1wnJ9TUznWuTDrBzNTnhxULgfMWY9iRQrg2v4FGLXiPKr1/hrrvCqiY5eOWHM4FG4FRmPz&#10;lLqYte0mihZeiX0L6uHsExNKGmqhWa+5kJIeYuftKGVfkilcdRuJ6B0HzZuQEsJUbVo07rsMPlUL&#10;qtpPbZykassRFzdc+OoN90GUS4kZoYVDBA0ROQ8xI7Rg0BBRjogZoYVdg6ZatWqqT4cSkeOSP73t&#10;4eGheixnRcwILewWNN+dvIhnz18QkRPq/8kg1WM6M2JGaGG3oLkS+EB18n/Er3/9b/yYQbsW92J+&#10;U7UlPg1G7C/qvkT0ytDho1SP6cyIGaGFbkFz1Pw7go8uRkrIASU4Kg46g2e/PcexKLNyPe7BETyL&#10;uIAff3uBfg1bYHj/Ocp2P//8K0zP/4Wf/56I4kXzp+0vBaY//cs6IB/PVS7rbIrCgPWheBZ6xHbM&#10;GduiYPnzv1HKvQRS09p6eVTHtVXTlOWCSx9iXut+MN3erBx35ad1MOWTscq6bh4NMK/3Z3j2/K/4&#10;9W//xL2/vcDPj0/gp+e/4tnzf+PHv/2AEkVcVXcQUW7gtEEjmrv4NH5IfYLoZ+p1b505Hj/+7QX6&#10;dhmgXkeUBzlN0Fy6EaI6eSJyDkOGjVQ9pjMjZoQWdguaggULolPnLhg9diIROYlRYyagZctWyJcv&#10;n+oxnRkxI7SwW9AQUd4gZoQWDBoiyhExI7SwW9CMmzYH8+bNw+ypGb+oVKxEX7RoqG4nIuciZoQW&#10;dgsa+dPbt2/fxs65w5Gc9jvbh3bNxsWJA5X1HpW2YnKfl5/yLovhZ59ACj2p2g8ROTYxI7SwW9AQ&#10;Ud4gZoQWDBoiyhExI7Rg0BBRjogZoYVdg6Z+/fqqT4cSkeOSP71du3Zt1WM5K2JGaGG3oJF/tkH8&#10;rRgicg5O87tODBoi51C3bl1Vm9MGzYB563D++Dpl+Wj3zsrlkm8upK33xsY51n7bblp/+3f0gu22&#10;bTeePYGdZ0Nw88ourBxhRI9+6+HrbcSskZ0xqY964Igoe+XKlbMt16hRI906pw0aInIeDBoi0p3T&#10;BI1M/u5R+Z0nInIO9erVQ8mSJVWP5ayIGaGFXYOGiHI/MSO0YNAQUY6IGaGF3YJm2sw4LFn+OxE5&#10;oX4f71E9pjMjZoQWdgsa8cSJyLmIj+nMiBmhBYOG0lk0cyfmz76DSQv/E9UrV8KEfgFYMv8pRn/6&#10;CIPn/gea93+E8mWGY2Kfypg5fhumL1bvg5yT+JjOjJgRWjBoiEghPqYzI2aEFnYLmsXL/kt14kTk&#10;HBYtea56TGdGzAgt7BY0RJQ3iBmhBYOGiHJEzAgtGDRElCNiRmjBoCGiHBEzQotsg0b+BUrxQESU&#10;NxUrVkyVEVpkGzRERG+KQUNEumPQEJHuGDREpDsGDRHpjkFDRLpj0BCR7gwVKlQAEZFeDMWLFwcR&#10;kV4M8jefExHpha/LEJGuGDJEpCuGDBHpiiFDRLpiyBCRrhgyTu7EiRMYWr2y7frBYyewe8UEVb9X&#10;qijb+DasncG6zK3efULZTnHsGCYFdLCtG7p+L06cOKjahkjGkHFykiRhbt0atutxqRLCzqxU9Xul&#10;prJNq6bGDNZl7nyYBMliRkJCApKTTco+kq6uVfUjEjFknFxWIVOjUSuERsdDMpvxzbyX1c2rkClT&#10;ripuP4xUridEP4ZXVfX+X1JCJv6m7frEr04q28nLc689hSTFKcteLfoiPtUMkykBbZvWtfXff+0x&#10;JCkVo/u1sm0nm/71MeV6zJN78KpaVnVccn4MGScnP0BF1pCpDbMkYfvU3qhQqxHizRKe7JmWLmQG&#10;zl2NyAcnUKaUJywWC8KvfKva/0tiyJRqNkEVMqUrVFHaJgW0QqvuoyFJZniUKoW9d6MhpcSjesWK&#10;OHLHGmrydlsvPFKW61Ypj5kbT6QLH8o9GDJOTn5gfuHTEJUqVVK8rGQ69h+V7kH7+fqbadfT/7m0&#10;88w1JCWbYJEkRN7aodr/S6qQ6fyZKmSq196mtMXFxSnk5YFdPZFgsuDRqfXW7cp8atvOJEkI2vyq&#10;epHbZ2dwbHJuDBknJz8wM/pzqUG3QelCZvXZJ5Ck5HQhkyxJiL13TlkvVzI5CZkl2wNVIVOtpjXY&#10;SgvbRielIuLKdmW5Uo81tu1izBKizk6y9itrPa+uGRybnBtDxsllFjLy8uOEVEjJUdiwy/q6xyfv&#10;e6YLmbAUCeaUOGzedVppi394xLbPecJxlJAR/izbO72Xsu7VazJllerkacgl7DxyA0+fhKB2+VJo&#10;PXSX0n/7118jxWzdVt6u/eivleV9m9ciJikVKU+vqW4fOT+GjJPz9vZGtbJlbNcbeXvDWO9V6DQw&#10;eil9KnuUS2sro1z3KC//mVJa6d/I2AClatSHt3cj6z43XsQw4Tj1jN7Kdi9Vr+xhW1etvnwM67al&#10;SpeFV1qfahXL2/rUqtdQ6VO29FxbyMjKV66u9DU2ePUiMeUuDBkSVEZiTFgG7X/c6A2X0lVA8WFX&#10;VX0o92LIEJGuGDJEpCuGDBHpiiFDRLpiyBCRrhgyRKQrhgwR6YohQ0S6YsgQka4YMkSkK4YMEemK&#10;IUNEumLIEJGuGDJEpCuGDBHpiiFDRLpiyBCRrrINmfz588NgMBBRHle4cGFVPmiRZci4u7urDkRE&#10;eZeYEVpkGTIlS5ZUHYSI8i4xI7RgyBCRZmJGaMGQISLNxIzQgiFDRJqJGaEFQ4aINBMzQguGDBFp&#10;JmaEFgwZItJMzAgtGDJEpJmYEVowZIhIMzEjtGDIEJFmYkZowZAhIs3EjNCCIUNEmokZoQVDhog0&#10;EzNCC4YMEWkmZoQWDBki0kzMCC3sGjJPUyRIkvm1tp7Y8MlgpEqpKOaq7v86SZLgbzAgJkVSrbNx&#10;b46o2CSlb1zUY5QS12fiQuBDVRsR5ZyYEVrYL2TKNYckWZBqtqCBi7UtMsmMKl2mQ5JSUL18QaXt&#10;6uMESJIJNQu4Kte/PnsXSTF3VSEjXz90Lxq3tgy2HSNVkuCbtjxxw3kM/aAWDAYXXHsYq/RvUd4V&#10;BhdXPIlNhTk1Bu75XHA4JEZZ9/jsEuRzdUNUogVRoTeRL+0ciUg7MSO0sFvIjNh+B1cWd0Tf3aEI&#10;ObZaaZND5uq3n2HcukOQ4i7hva4zMCugM8qNXgFJugVjs/lIib0L11LVMgyZBUObvHaM9kqbvFyz&#10;VSf06NED3bq2Q4OmIzB/sBGGqt8g/tEBTF56A/d2zEQTn+7YsnKWdV9mk3IZa5YwbWAzzPjqO6SE&#10;HVfdBiLKmpgRWtgtZMyS/KfSSylKmxwyfQwGNOozRgmZSh9/qaw/evWeEjItFl/F3b0Dlb6mDEKm&#10;ZrpjFLGFTJ323dF3yWGY4u7Aq/scpf3EnqtKyBjyl8GJ6w+VtqSoS9Z9pYWM3OYi76uKDyQpQXUb&#10;iChrYkZoYZeQKVS0HiQp2nY9WZIQ0LGOKmRWXJdw97sVOBgUDkkKRuFKvsqfWNGx8RlWMlWF42y8&#10;+gQWcyqio2NgtliQ8OAY+h96gEfHF+Hoo2QkPDmL0V+cRlzQDhi7jYMUd8+6L4sFDy8vw4kHsUhJ&#10;ToAp1YLjU/uobgcRZU3MCC3sEjJElDeIGaEFQ4aINBMzQguGDBFpJmaEFgwZItJMzAgtGDJEpJmY&#10;EVowZIhIMzEjtGDIEJFmYkZowZAhIs3EjNCCIUNEmokZoQVDhog0EzNCC4YMEWkmZoQWDBki0kzM&#10;CC0YMkSkmZgRWtgtZN4r5oHatWur2l/nUbUGihSvhPcKWq8Xes8TxQqr+9WuLX8ZlbqdiN4tMSO0&#10;sEvIuOYvitBT22Aw+OL6vHFw96iMiRMnIr/BgDHDhijLBkNjmFPi0b1uH1QqY8CI8RMw67ND6N3S&#10;gMGjx2H0MOtXL8h95e9/8aheF9UrlVEdi4jeHTEjtLBLyBQtMQnLJra2XTc29sHl4EeYXqEMEsMu&#10;o+vQ+fBtUBWpSRHo+vFJtDL6Ie7yXHQZeEYJmYbV/ZXvAR5/6CGqF3KzfckUETkWMSO0sEvIGAyF&#10;IcXcQ8mS45GadBZSShQ+XXxGCZn40NPoMOhTJWTMpnj0GiCHjAEWKQhrbsSh95ThOD+vLiQpFQET&#10;zqCFby0lZFzzF0B+N+v3ABORYxAzQgs7hQwR5QViRmjBkCEizcSM0IIhQ0SaiRmhBUOGiDQTM0IL&#10;hgwRaSZmhBYMGSLSTMwILewWMoULF4aXlxf8/PyIyEnUr18fbm5uqsdzZsSM0MIuIVOgQAE0atQI&#10;RqORiJyMt7c38uXLp3pcZ0TMCC3sEjIMGCLnVqFCBdXjOiNiRmhhl5CRyy7xpInIeVSuXFn1uM6I&#10;mBFa6BYynXv1Vy77jpmKmVPGqdYTkeNwupDp3HMhgk48UZb7f9gWxv5T0L21+oYRkWNwupCRLdsS&#10;bFt+lBStWk9EjsOpQ+bu08eqdUTkWJwyZIjIeTBkiEhXDh8yvr6+qpMmIudRqVIl1eM6I2JGaGGX&#10;kJH7iidNRM6jUKFCqsd1RsSM0MIuISOrU6eOUtEQkXPx9PRUPZ4zI2aEFnYLGSLK/cSM0IIhQ0Sa&#10;iRmhBUOGiDQTM0ILhgwRaSZmhBYMGSLSTMwILewWMnV9BmHdunVwEdqHTJup6puVxavWqdqIyDGI&#10;GaGFXUKmQJHiuLh6KgyGAthUxh01fZojMjIS7xlmwGJORUeDAWGRkUpf3w69EHl9JyKD98BQ0yet&#10;nwH3I8MRGRmKsMgHMBQuprT7VjLgdniE6nhE9G6IGaGFXUKmSPGAdL+F3cDXDyZJUn6mNinqGsbs&#10;vQdJkpSfqU2SopU+UvRxSMnWALFIdxErpSrLKVIcPOr64H6ShOtrOqqORUTvjpgRWtglZAwGN0hJ&#10;UZgz5xDCLw6GZE7E4bMPlJAxm+LQ77N5WL9mBZLCLuBkuEnpJ4fMjWgJc+ZsxLUJH6ULmUeSBau3&#10;7FZCZvLnn2dwPCJ6F8SM0MJOIaPduXAJN2/exL0t2v/LkIgcg5gRWrz1kCEi5yVmhBYMGSLSTMwI&#10;LRgyRKSZmBFaMGSISDMxI7RgyBCRZmJGaGG3kPHw8ICPj4/qt3aJyHHJv/5avHhx1eM5M2JGaGGX&#10;kClSpIjqm7aIyDl4eXnBzc1N9bjOiJgRWtglZOQKRjxxInIeFStWVD2uMyJmhBZ2CRm57BJPmoic&#10;h8P/WgFDhsi5OWfIDJyPNs3l5bZYOL4ZOnfpgkZtOqLJ++3Rxd8fRmNrdOncTunbVbluRNsOHeHf&#10;qa2yvkun1rZ9dWzXDv6d2yvL/v7+eL+xtV1eli87dfFH+2ZG+DT2s7W1MBrRobM/1h4JtPVt3aSx&#10;dblrFxyeMUZ9zkR5hPw6jHwpv/ArXzptyKxesQhr159BD2NffNSjHVocCMbYaZeV9WHHB2DQ1iDM&#10;XnMcPkYjQiLv4+T9h8q6/j6+2H8r0ravvSu6Y/76y+ix6qxy/UDIA9yICFWWm/cbg4A2Row78xSn&#10;Hkahfdo2q1p1xtTuRqw7dheN/SahS49JiI2+i3iz/LvcHzBkKE+LiYnBsWPH0LFjR+W604aMtZKR&#10;9UXf7q3ThUzwHh8lZBZuuKpc33dyF07eC4HROBCtjEZsvhlj29f2hUYlZFptuqhcX7d3HwKjw5Xl&#10;xgPGoX8bI8Z+c8zav2U7zGrTAqtadsKsT4z45mQImu8Isg5s7F3EmBNhNLZiyFCe97LqlzlnyBCR&#10;02DIEJGuGDJEpCuHDxn5x7rFkyYi51GiRAnV4zojYkZoYZeQkclvhclvixGR85Aft/Xr11c9njMj&#10;ZoQWdgsZIsr9xIzQgiFDRJqJGaEFQ4aINBMzQguGDBFpJmaEFgwZItJMzAgt7BMyLi4oXbq0QrUu&#10;C+5Z9H+1rgjeK6BeLysu3wCDASXcS2V77FIli6ja1FzgXqII3Eu5Z7COiMSM0MIuIVOwaAmcWzYR&#10;hnqdIT3eh/fcyyEgIEBZ1zcgAD3bNlCW5bbG9crj/S69leWeAQGo0sAXLbp9hA87NLH1kS97pV32&#10;DwhAi0aeqNqgMRq2/xB9urS0HTc56hrajvkCq8fWh6HFGFzcNQf+fQLw0ccBqCL3qVAzbX9u6Nut&#10;KQyGCrb99wkIQL/+1uUKNetb2wsVx+Ozi7Hs2H3kMxjw0YevfnqXiBwhZAwGmC0SUqQU7Dx5DUcC&#10;PJAYeR/DO3aBYdR6zKpnQJcu7bHhagRc8xnwQJLQ57Ml8G9cCncSLBix4RZqFCmATh1a4bEkYfSK&#10;E/igugsuREjoO2Wp0i8h7edsZSH7xmLTrQRUTbueEhmIwCgJ+V0NSI68jVgpFoby9eDjWQTRQWvw&#10;NEVS+iWGnkOUJMHVUBGPTn6Fdl3a4ey9cAxMC5kyY1ZgtGs+1e0kyuvEjNDCziEzFJZb6xFnscDQ&#10;ezK2VCyLhydX49NL4ajScylOf2lAnDlRFTKnpnnAYknFoEmXYKxZBqaEMCVkOszYgKOjXRFrsYaM&#10;Z7mStt/MloWd+hJN/fvjwXddYBh+EIFb5yohU+o9A+IenUS4ZIHBMBknv7SGzP1YCS4GAyIDtyoh&#10;I+9DDhkpKQRLDwXbQqb99A1wzceQIRKJGaGFXULmTcghI4eH2K6FKf6Bqk0OGbEtp1Z/F6qEkdhO&#10;lNeJGaHFOw8ZInIeYkZowZAhIs3EjNCCIUNEmokZoQVDhog0EzNCC4YMEWkmZoQWdguZggULKl9+&#10;I/7WLhE5rnr16iFfDv5dQ8wILewSMvnz58e3Ow/i2fMXRORkJn02XXPQiBmhhV1CRq5gxBMnIufw&#10;41/+Bx4eHqrHdUbEjNDCLiEjl13iiROR83D4LxK3Z8icumtStWliSVS3PX+BvYdPq9py4nHCr6o2&#10;otzG6UIm6OxF5XL/3T9jwuHL2P34L/hs7EicXfcpnj1/jgGDR+LX5y8wZ8FFZVnu+8Xgkdh643vM&#10;2nITP//5P5T2H1/u8y9/V67/8lq/lIfHlbbQX9L6BK5WLuW2xz/+U1k+uGkBei84h+NRLxD76Bqe&#10;Pf8Zg4aOgtkUiQGzdyv97p1Yjc/WfIdnz3/AnsEj8XXIM9t+nj3/L5SvZ8RPadelDO4cotzA6ULm&#10;6KqVyuWswxbUHHUBUYFf4YfnL7CiWwmMGNZTWVd4STB82x/Csx+eIPlPkbZtvYZsgiX1zxhQugw2&#10;3Pxeafuscdu09RHK5a3dsxB/9nNluUW/jdZ1gavx85//C6enjoBLx03Wtp9iEPnTCywLeoHQc+vx&#10;7HkCfv77/+H9jofx7Pm/cD3lHzic/AK/fv8UUT9FK9sMHd4TXRpPUZb9/I+jzcRZkMx/xmely2Ds&#10;zlfnSZSbOF3InFw7G8+e/zcmH7ag1oTLeGaKQMyf/4UmhUtgyaweSp/hp35B4w5H00Lmr4j55QXC&#10;wlKUkKlYcgZ+/CUBX102K33njW6nXCb86U94LP0Pvhr/cYYhc2LNUmX5Pb+11ra0kOm8KRmnlg9T&#10;QuaX315grP9n+P77YNxK/Qc+P2BGxMWtsDx/FTJj+g5RKq0+a8OVkKlXdjJ+/sufMXJjmOrOIcoN&#10;nC5kRD+YomH+6wu0L9lPte5dWLxhL55ZopH0p3+r1hHlRU4fMkTk2Bw+ZBo3bqw6aSJyDr/+9n/K&#10;T02Lj+uMiBmhhV1CRv4Sb9MPv6lOnogcX9D9SBQuXFj1uM6ImBFa2CVkZHXr1sXgoSMweuxEInIS&#10;AZ8MQpUqVVSP58yIGaGF3UKGiHI/MSO0YMgQkWZiRmjBkCEizcSM0IIhQ0SaiRmhBUOGiDQTM0IL&#10;u4SMa4FCmDdvniKfi4tqvezzefNUbUTkXMSM0MIuIfP6z9TKLt26hd4dGivLt27dUi4TJcm2PGLu&#10;LtvyrVNbVPsjIsckZoQWdguZxOgI3L59Gy7DD0OSJMX1yCRbHzlkChYriXNLJ6Bq9erKenE/ROTY&#10;xIzQwm4h86qSaYJbZ3cjwRSFpacfYsyY6bj57fh0ISNF30FoilnpP2ZwL9X+iMgxiRmhhV1Chojy&#10;BjEjtGDIEJFmYkZowZAhIs3EjNCCIUNEmokZoQVDhog0EzNCC4YMEWkmZoQWdguZsmXLwtvbW/Vb&#10;u0TkuLy8vFCsWDHV4zkzYkZoYZeQee+995SfqiUi5yMHjZubm+pxnRExI7SwS8jIFYx44kTkPCpW&#10;rKh6XGdEzAgt7BIyctklnjQROQ+H/7UChgyR46tatapy2aBBA9U65wuZtr0QHR2HpkYjkkyJtvaD&#10;d57C2Mgbsalm5XpUfDQm9PJRlvtsuKRchkXHoKmvEQfuRGH3+KHYcycBZ3Z9qayLS4lVDQ4RZa9h&#10;w4ZwdXVVuLi4qNY7X8gYjdi16xT8Gnujx9FgW9uktMtNRx5b2z5oicn9uinLJ1b3S+vXE5OMTbDt&#10;iy9wLvCe0nbpzFqs33UK5x6Hq45DRNmTQ+blcvny5VXrnS5kWnTugSNHLqGxbyOcC4/HivGDMWN/&#10;YNp6fzwMT8TqUY2Q9DQUBzYvgnHKLtu2CREXsH/LYpy6GogVC6cg1mzGkSP7lXUMGaI/Rg4ZOUhk&#10;xYsXV613upAhIufCkCEiXTl8yNSrV0910kTkPMqVK6d6XGdEzAgt7BIy8qvV/Ic8Iufk6+urekxn&#10;RswILewSMjL5rbGaNWuifv36ROQk5P+dER/LWREzQgu7hQwR5X5iRmjBkCEizcSM0IIhQ0SaiRmh&#10;BUOGiDQTM0ILu4VMgQLF0Kv3FgwacpKInEQX/5Wqx3JWxIzQwi4hkz9/YSxZ/jsROSnxMZ0ZMSO0&#10;sEvITJ4SrjppInIeLVtNVz2uMyJmhBZ2CRnxhInIufTouUH1uM6ImBFaMGQonY9b98aIOX9SlgPG&#10;3sT0+b8JfSyYuvx3tO59WbUtOS+GDL01NZstgadHJyxaGI/ekyS07H8PRu/eaNHIC/0ad8Tiabts&#10;IVPeY5hqe3JODBl6KxYtiEKLjkvQuXkbJWTGzfkdXj0vo3zFLmha0wtdfdpg8ZyLr0LGd6tqH+Sc&#10;GDJEpCuHD5kvl/6n6qSJyHl077FO9bjOiJgRWtglZJq+P0510kTkPDw9m6ge1xkRM0ILu4SMbMz4&#10;O6oTJyLH17vvVtXjOTNiRmhht5AhotxPzAgtGDJEpJmYEVowZIhIMzEjtGDIEJFmYkZowZAhIs3E&#10;jNCCIUNEmokZoQVDhog0EzNCC4YMEWkmZoQWWYaMu7u76iBElHeJGaFFliEjk6uZfPnyqQ5GRHmH&#10;m5ubUnSI+aBFtiFDRPQmGDJEpCuGDBHpiiFDRLpiyBCRrhgyRKQrhgwR6YohQ0S6YsgQka4YMkSk&#10;K4YMEemKIUNEumLIEJGuDMWKFQMRERGRszLIXxlDRERE5KwM8ndeERERETkrvpdNRERETo3FDBER&#10;ETk1FjNERETk1FjMEBERkVNjMUNEREROjcUM0Tu05lIMJEmClBKDuXVrqNbX81qIuFRJ6RN2ZqVq&#10;vTY1sflSuPU4pli0amrMoI/9nA+znm/mUhB45Bs0r14+3XZzrz1NWx+HcR3V+yUiygyLGaJ3KFcX&#10;M/E30dPWXgF1vXzRdegXeBKfmla0pGLhwLaq7YmIcorFDNE79EeLmTLlfXAlPBEW1aseEiSLBTGP&#10;zqN65ZevfGRczLRYdRmpFot6+7R9nFszCaUzOOfsZFzMvGbYPNtxEu7ts7Vn+MpMy+l4kpzROVpg&#10;ehqIxh5lX+23zXJEmsS+FlgsMuv1+OtfverfbBzux4v9reRtEh8exvuVMjh/InI4LGaI3iFbMaPB&#10;y2LGs/XHML1su7JVtc9tN6LStonBwObyk33GxYyovk9TdBw/S3kil/tG3tqBiuXU/bKTbTFTcQQe&#10;vbxd4Zdt7WIxU6VGGzxJsPaLufwVKr22j7WnH6f1fQj/2qVQya8NniamKG3Rdw+jjuervtXGbrGN&#10;18tixsNzJMKTrW3Jdzag1uvnV6kDLkeZrfuPuIi64vkTkcNhMUP0Dv2RV2Y6BYxOeyKXcO2bOapt&#10;pq++Ylv/6YCWmRQz1TF+7RkkpliftOUCJjLsAY6dPaN7MeM7ZpHt/GIC19jaxWKmRp0dSHhZ9GRh&#10;eO/30bh1ZySmWK8/OrUeVdMdczRC0gqXl8WM5/QzSEnbPmiT+hzHnEkbLykcczO4DUTkWFjMEL1D&#10;f6SYKVWuOa4kWdvMiU8woelr27T/EuEv35a5swM1ysjt6mKmecB4WzFw/8Ai2/ZtPpynWzHzQe9h&#10;2HsuBKbUl2/tJGFYu1f/BCwWM2Uq18ClsHilLSU+BK0aeKiOZVPVD5cjE9PGJByDG9aytpepjOWn&#10;Qmy39WUxU8ajKi4+sfaXzMkY1LKubV8dxq1BatrbUvd2T1Ifi4gcDosZonfoDxUzadoOmYPL9x4i&#10;yZRq/d8ZiwWpyQl4cO0URnes9lpfdTEjt/uO2oj7UfEwm19um4jgq0fxxZm0t6niH6N7HWsBsfqa&#10;taiQX6mYl8HteF2mn2aSj2FKQtiDG1g9JQBlhe3EYuZl+5Al+xAWE5/u/3tMyYl4GHgO0zul/0TU&#10;0MUHEBmXbP0fGYsZSXHhOLx2Nx7biplV6fq3Hrkct+6HKWNo23diLG5fPAT/yhVVt42IHBOLGSLK&#10;lrHlRzgTEo/4e4dQJ4P171zVJrgQHo/Ix/dx7tAWjP+oOTxLlUK5mr4Ytuo0kpVXYEzYNaKVelsi&#10;cnosZogoWxXr+8KnfnWUyWCdwyhXGR0GTcGVoFAkmtP+gVcyw5QQjsNfz4dvg2p/6NNZROT4WMwQ&#10;ERGRU2MxQ0RERE6NxQwRERE5NRYzRERE5NRYzBAREZFTYzFDRERETo3FDBERETk1FjNERETk1FjM&#10;EBERkVNjMUNEREROjcUMEREROTUWM0REROTUWMwQERGRU2MxQ0RERE6NxQwRERE5NRYzRERE5NTs&#10;VswUK1YMbm5uMBgMRERElMe4uLigQIECKFGihKpG0NsbFTPu7u4oVKiQ6gYRERFR3ia/yCHWDXp5&#10;o2KmZMmSqpMnIiIikl+pEesGvbCYISIiIl2IdYNeWMwQERGRLsS6QS8sZoiIiEgXYt2gFxYzRERE&#10;pAuxbtALixkiIiLShVg36IXFDBEREelCrBv0wmKGiIiIdCHWDXphMUNERES6EOsGvbCYISIiIl2I&#10;dYNeWMwQERGRLsS6QS8sZoiIiEgXYt2gFxYzREREpAuxbtALixkiIiLShVg36IXFDBEREelCrBv0&#10;4sDFTD6UKOkOd3dZSeR3FdfLXDHvUAjMKYk4tu4zDB+zCgkRl1GrjNgvB/IXTDtmCeSXf8I8XyGU&#10;dHdHyRLF1H01cHHNj2LFS6Tt03pbihcrAlcXdd835VawCAq7uqraiYiI3gWxbtCLgxYzhTDsSAQk&#10;SUJKfDwskoTLSz7JoJ8Ouo1WjitJwfA3GFC0ZBcsXbUGK+ZPUPfNwnul6+FkcJyyL1PsExzb+zXW&#10;fL0FJ64Gw5RqgSSl4ubWT1Aog23/iO13EiGZTVj2gVG1joiI6F0Q6wa9OGQx49vlc2tBEXYclUv7&#10;4LYpFZJkwupR9W19ytXxRmSSGVJqCpLNcvHxkgXRJ2YqfQoV7YSgyGQkht/CqK7+2HnpkbI+NnA1&#10;PORXMsrXwtH71oLjpZQU+VivipmynjMQkyIh6eFxZZ9d5+9Q1ltMJpjlfqmx2NKpjHAbqmDfgxSl&#10;38Kh7VS3T1TW2A4RJglSdBCmjuiHrVdjlG1DTq5EITcD2g5fhWRJQsT5tRjQuz++uRSmHPvsusEw&#10;FCuHwyHW/i89PrsEhnyuWHk8yHqOr0tNwNoRzVTnQEREZG9i3aAXByxmOiMw3gLJnIpuLetZ21zG&#10;IzxVgiXmPuoXLaS02YoZKRTj096yadRnjPUJO+4Smtn2Vxr9J6/ExRsPkWiS+8tP6rfgZzCg+dIr&#10;ypN90LYBtuO7CK/MZFbMpCbdgnch8dxfao5LcdbiYeSHrwqwSZfC0xUWprg78Kr4chsXfDJ1Mc4F&#10;3oMpJVV5NSr+0QEULWxAt4lrbNtYLBaYU014fOMAWtV59daX+MrM0GNRyj5ufTMLLi/Pq7ovHifJ&#10;RVY8vuwonjMREZF9iXWDXhyrmMlXGF8de6g8aUeHHMW+fftsLtx+YH1CDz+Fmu+9Vswk3kOftO3F&#10;YmZTkLUA+G7VSGV96THL0xUzPi03IsUiIeXJaXjXLAuXImUxZuFOTcVMypODqCqe/2vqfLQOiakW&#10;pMaFYIa/H8qXdIPBtSDKV6+PFjN3K6+0vCxm+p96DMlixsV5/azbe36DuNeKmdpNWqJduzbwKlsA&#10;JcrXwNBpSxGeIL+ClICve1mP97KY+aq1F94r9h4KDD0Kk0VCzINT8K3rAbeCJdDpk8+RnGqBOeE6&#10;OmVwzkRERPYk1g16cahipsr44zBJEhIeHkUR1foK2HwnXikkLqzop6mYKdigK07etb4aYrHE49Ke&#10;FbgeIRcqqejfvJLyT8a1W3+IE/fSXjFJjMXBxQfx0A7FjKKwJz6atAjXgiOQara+KmROTsSd8/sw&#10;fmAXVHrP2q987Z64+DAGqfIrPqZE3DiyBpcfx8OSHIZPKhWGoXh1jFywHeGxSdZ9mM0ID76EcV3q&#10;2o7VeuwqxCamvc10Zb3S5unVCl8duIoEk/w/OhISnj7A+in9UKGYm/pciYiI7EysG/TiUMUMERER&#10;5R5i3aAXFjNERESkC7Fu0AuLGSIiItKFWDfohcUMERER6UKsG/TCYoaIiIh0IdYNemExQ0RERLoQ&#10;6wa9sJghIiIiXYh1g15YzBAREZEuxLpBLyxmiIiISBdi3aAXFjNERESkC7Fu0AuLGSIiItKFWDfo&#10;hcUMERER6UKsG/TCYoaIiIh0IdYNenG8YqbFGNy8H2X9FWtJQnJ0BHbNzPmvPLfotgARMRHwq2NA&#10;149PwpKahFbG9H2atDmk/FJ175bq7UUN/AdBMpuwrJmXah0RERGpiXWDXhyqmHmvuCdC4yUsm9ha&#10;tc5geA9HQ82If/AATyJjICWGoXa5kphy+D4kixmhjx7iaVQyTHH30aDaKNx8mgCLJRVPQs9g82vF&#10;TM9vbsEimfAkJASxJrNSMMnFTLtDj5CS8AghT57CLCVht3c1dB4yU9nH49CHiIhMthUzjdp0Q0jw&#10;PbRpUieD8yQiIiKZWDfoxaGKmULFSiA4xoxvZ/a2tVVq0RNdGrjAUKs/HiVJiA5ajR0nLkFKicH0&#10;CmWUYiY+9DQqlTSgw6BPIZni4NugKroO3IbUJPGVmTo4Hykh+vgYZd8+LTcixSIXM9Wx+0ESpOg7&#10;WLLtCJKlVJyfUwsTTjxCXPBhVDEY4N7+Y74yQ0RElANi3aAXhypmFJ61MenzI7a3mZ6c2I6mdVxg&#10;KF8Ne+4lKm0nvjiBJ+Yk7BlQPtNipvT7QxCv7CMOZze+emWmZOleuJf2isyDixfT3mYqiwE77sAs&#10;SXh8dgVOP7bg8YERKFrWE98Exit97z8KsRUzTbvKhU0qurYyqs+fiIiIFGLdoBfHK2aIiIgoVxDr&#10;Br2wmCEiIiJdiHWDXljMEBERkS7EukEvLGaIiIhIF2LdoBcWM0RERKQLsW7QC4sZIiIi0oVYN+jF&#10;4YoZDw8P+Pj4wNvbG15eXkRERKQjX19fGI1GFCxYUPWc/KbEukEvDlXMVKtWTSli5EElIiKit0cu&#10;atzd3VXPzW9CrBv04lDFjJ+fn1IligNMRERE+pKLmcqVK6uem9+EWDfohcUMERERsZixFy3FjK9f&#10;E1wJT8bpLROU6wEzVyL+yQW0b2bE1C+v4dG5r+GVwXZERESUORYzdqKlmJEt2xJsK2ZeN2TmJkQF&#10;HULLDLYhIiKizLGYsZM/Wsy0bDMF956GYnnPrqq+RERElD0WM3byR4qZpacewmJORWJCAhISEhAT&#10;cQc9Oqi3ISIiosyxmLETrcUMERER2ReLGTthMUNERPRusJixkzp16rCYISIiegfkYqZMmTKq5+Y3&#10;IdYNenGoYkZWr1495ecMxEEmIiIifciFTIUKFVTPyW9KrBv04nDFjCxfvnzKvsuXLw9PT08iIiKy&#10;s4oVKyqvxBQpUkT1PGwvYt2gF4csZoiIiMj5iXWDXljMEBERkS7EukEvLGaIiIhIF2LdoBcWM0RE&#10;RKQLsW7QC4sZIiIi0oVYN+jFwYqZfKg94mskpSTgwIEDOHDgJpIkCQ8ON0NxVV+rAVMOIynqGqp5&#10;qNfZQ5nJa7F+Rk1VOxEREWVNrBv04lDFTJHinRCeJGHZxNaqdQZDY1yNS8aF8eOwaOthSMmR6Fm+&#10;C9bsvQVTwiNMn/wRPuy/BKlJTzF72jCs2ngZyRHXUK9sC5yPSkFs4LcYNuxbREsSpOjjqFWzFS5E&#10;mJBwdxeGDVuEB0kpuDN/BAx+AxAr93l6FcOGfYJeM84iRYrD8A8MGHwqGpGBSzBs5lIkSGac+6wd&#10;DMXKI2DoUPRuVS2DcyYiIsq7xLpBLw5VzBQsWgK3I1Nw4svRtrZW8/dhywBXGHpOhcks4d6ueugx&#10;dQWklBhMr1Am3SszY/beQ2LkDbQwVlQ+P1+xQgUUnLQekhSN1Wn7W3Y1VilmRk1cDsn0FMOLvae0&#10;N94VDIt0Fx2UYiYV5+fUUto9bcVME1xOMkMKPY6KLfoiRrLg+pqOqttAREREVmLdoBeHKmZe8ms7&#10;G1euXFHsnz8O+dLaJ317Wmlb0HUB9l+5iA1DysBQvytOK31Po2t9A8rN32Pd9vwhdFO2K4U+oz+D&#10;OfEpzmybhm8CEyBFHEJleV3VBjh+/pLSf++yiSgktyn7u4RvRlp/n6Lc0A24eOU0PjQaUOyTdbh4&#10;5QoOf/0pZu66ouzPUNGIo5cuY8fnbVS3g4iIKC8T6wa9OGQxY2+etRpi5syZis/Gfoh8Luo+RERE&#10;ZF9i3aCXPFHMEBER0dsn1g16YTFDREREuhDrBr2wmCEiIiJdiHWDXljMEBERkS7EukEvLGaIiIhI&#10;F2LdoBeHK2aqV6+Oxo0bo1GjRjAajURERKQjb29v+Pr6okSJEqrn5Dcl1g16cahiplatWixiiIiI&#10;3gG5oClTpozquflNiHWDXhyqmPHz84OXl5dqgImIiEhfcjFTubL1C2PtRawb9MJihoiIiFjM2Ivm&#10;YmbgfEQnPMH6tcuxfPlybNi4Ebc2r0I3oV/jsbMxqVM79fZObNCs2RggtC07cA0X185V9c3Ilmux&#10;ODxjjKqdiIjyNhYzdpKTYiYy8iraNE+7/n4HXHqSgIUTBuBqTCru7PkUPfzbosWBYJwZ2h9jp11G&#10;YuR9TB3ZC8fux+L27VDMGtsLB++GYc+MJjD2mYSbD+9j2OD+WLXpPM7sXI73jUacvB+LwBPL0at7&#10;J4zbchGBB3qhV69eOBESim8npD+nNXse4GnQEfT/qBcO3g/HV9Ot7Wfu3sP2Xr3Qa8d5BJ2YA6Ox&#10;CRZ/ewKXtq9Fr36f4FRQIOaMNmL1kVu4PP9z9Jo8G7FPbmHAh0bsOh+IjQEfo9eM9QgNOYrm7xux&#10;9k4wVhmNmLPxMG5/uw4Bg4fjQbRJKWb8mn6AWyE38XmvXuj70Qk8vrpPOYflh27i6pL5GDF5OqIT&#10;zSxmiIjyoP3792PTpk3K86z8QZtz585h7txXfwizmLGTP1zM2PTF1afR6Nu9tXL99WLm6Vm5kDBi&#10;6PgLCN7joywP2hqEkP3NsGxLMJITohEWFqYIDbmJTu0+wMl7IZiatu8Fxx8gNiwM1/YFYNL+ENze&#10;nv7YcjGzfaF1ef76y7iyfymmHQyCKS7Gtt+wsCCsa90BoeE3Mei1bbsNnwyLJQWRtn5h+G7cEBi7&#10;9sXdh48RFhOHx+d34H0vL6WY2dyxG8ISQjA2bftPt55Vipmm7boiLCYKYQ8DMcPHF48j7mLOJ6OQ&#10;ag5G/7S+c06GspghIsqjBgwYgMTERDx+/BgtWrRIt47FjJ28q2LG2GUg9l4LxpIvF2DHgUM4vHAy&#10;/ORXZl4rZrYeD8KF2bMxe9spPLkfgehLy9MdO6NiRl7edeYiTsrb7b6G4ztHwWj0xcS5q3Dl6CHM&#10;nr0AFy9fxoQh/pi2citubt6E2Su+wePgrejZyR8b917GggXzMXv2bgQFncQHTXxtr8yM+nwZbh05&#10;hIVfLkbw02TrKzOjluB+yDnMnj0bV++FIDrpKRa2N2Ly0s24uX0rlq1dh8fRfGWGiIjUWMzYieZi&#10;hoiIiOyKxYydsJghIiJ6N1jM2EnDhg1ZzBAREb0DcjHj4eGhem5+E2LdoBeHKmbc3NyUYobfAkxE&#10;RPT2+Pj4KN/C7+LionpufhNi3aAXhypmXipQoACqVq2qDLD81hMRERHZl/zx7Lp166J8+fJ2L2Je&#10;EusGvThkMUNERETOT6wb9MJihoiIiHQh1g16YTFDREREuhDrBr2wmCEiIiJdiHWDXljMEBERkS7E&#10;ukEvDlXMFCxaArciUyBJkk1s6HVMcM2n6vvmBuCBJCFoY4kM1mVlHB5LEq6uetU2ZtV9XJ47GVVL&#10;iX2zYOyCyMQEfOxTDQaDJxbuOoI4k9l2u69d2o1u4jbZKoI1h0MRHbQmg3V/QKHi2Hk7Co/PLoZr&#10;/mq4FRWHRX291f2IiIgyINYNenHIYubcsom2ttb+38FskdDlfTccfmhBSkICEpJMMMUEo3KZIphy&#10;+D4s5hQkJCTDbEnC5k9cYciXH+eeSDCnJCDBlILkx+eRP58bNlyNgGQxIyEhAYd777IVM30+WwJJ&#10;ssBsSkRCsglSahzm1a0En77jYbFYkJSYiORUMyLOLoOLy6tiJp9bJ9yMtyDVZD0nS/wjlC1VGH2n&#10;LLXtL+nl/upUSndbt99JRGzQdngYDPjk1GOkJF5Bw9fWT1x2FimRgShWpAACoyRYzKnKeZvMFjw6&#10;tQYlDW7YH5IIc0oyEpJTYIkMRAHX14sZNyzb9QDmVHlsEpBitmD7/G4wGJYiSpLS2uUxk3BqzUdK&#10;/0vhFpgSEpCckgop8iZcXytm5HMaung7TOGXUSCfC2auvo7wOztQpJD6fiQiIpKJdYNeHL6YaTf8&#10;NCxSLL5YuwySORnXtm/D5s2bFV+Odkf1Fv7W6zceKa9oXFjvi+bz90BKfoRBr+8/rZgJv7Iervnk&#10;tlevzMjFTGrsfVQoUxQGgzsOPpIQe34OJpwKRVzwYVRJd54vixlXzNhwFfEP96ftz4CvAxMhBW20&#10;FjMJYfAsVxKGJgMRK6Xi/Jyar+2jMW7ESLizc6Byvd+h+0hNvgff4q+OM2PzdSSEnkXRwq5KMXN4&#10;ZX+lvff4lUiNe4Say48iVXqKeenO7VUxk7/gBsRKSZjV3bpu2IIdacXRV0ox880ka/t395Pw6ORX&#10;KFn3U4QlS3gSuBmn7zyBlPQQA4VixjB8CSRTOEbr8koZERHlNmLdoBeHLGZef5vp3P5VaJz2ZT4f&#10;jZ8Dk9nafmXv5yhU0BU1609DeFpfU8Q1dG7RUOk74PPVtn0c37og22JGSo7BudBEpf/985tRrEgh&#10;lKxUEyPPhVn3Y3qKlZ3eR+F0bzNVx5g5i5RXN5Rz3TEL+d1cNRQzBgzZH4KER0dQXbleDG0+7If7&#10;sa9u+5LZw1Azra9czMSEXkFSigQp5h7avV9PaW82bZWtf+COZaj6+ttMLi5o3H4mHiZZ10fdWo6m&#10;DeSvqba+MqMqZup/gCvhyUrBuH/yacSkRmNph9eLGRdMWnMK8Q/2IV8+A+ZuuIv4R/tRtLD6fiQi&#10;IpKJdYNeHKqYeVeUYuZl8ZHBel24GnEmOhmLPrAWX1mRi5lTGyep2t8m1/wFcC/mEYYVcFWtIyIi&#10;yohYN+iFxQwRERHpQqwb9MJihoiIiHQh1g16YTFDREREuhDrBr2wmCEiIiJdiHWDXljMEBERkS7E&#10;ukEvDlfMlC1bFt7e3hgz7lMcPn4BgffCiIiIyM6uB4Vi686D6PFhLzRo0AAFChRQPSe/KbFu0ItD&#10;FTPVqlXDhElT8ez5CyIiInpLkn/4DR06doK7u7vquflNiHWDXhyqmPHz88OVwAeqQSYiIiJ9DR0+&#10;CpUrV1Y9N78JsW7QC4sZIiIiYjFjL45YzPz62//h+z//L37NYJ1uAldjxrYodbvop1j09ayBR6bf&#10;8fPfM1j/VvyKdpNmZ9BORETOhMWMnWRXzBxdtRJHzb8ry8FHF2PWYQtSQg7AvWoXRP38v3j27GeM&#10;69gCt1P/CxHXd8K9cAkci/o7Tq+ciab74pTt1k/siC2x/8CziAsoUqUjnvzy/xAduBxN/FbA8vcX&#10;GDeqO448tR5v2dpFSPj5V3gN2QTT839i55BiOPLkr3j2/G9YWTM/tj/4U7rz2738Y6wP/E1ZPrxl&#10;BEK+f45Rg7th1S257TeM+rgPgn58gfizn6NMR/l/g/6NwPUD0X3BtfS3Na2YiX1wEvXHn4P0/AWi&#10;gg6hxPgj+Pn1fj/FoJdHdUT+9ALXVk3DsiBre+i59Si49CGePU/AgOJNEPTXf+PZX/6OOaM6IezX&#10;/0F00GpUcK+D6yn/QOCeT9Gi77dI/dsLnFo5Cd2XRePn59H4sJQfzlte4FnMNbTsNQTPfvs3zq32&#10;R8D0YKWwmzGsJRZf+ht+ff4r2kychWfP/xenJlfE0vMSnj3/HTs61sBnp1PS3y4iInJYLGbs5I8W&#10;M7UmXMZPz1/g6Y3l8BxxHj8q/f+Bdb3lYiYVw7o1wPLV37xy+0elmGnc4aiy3bMfnqBfwxZI/lMY&#10;Jg1YlO6YP78sZv78DDNavIeZi7/BkeBfcPaL/Nhw8/vX+iZjhndHpP7536+1hWHSwC9t1+/un4P2&#10;u1OUYmbQxifW9tAjaNFvY/rbmlbMPDy/Cd3GrcLyXTcQGxeMsn03IfX1fhqKmQVtPsYvv71A8s2v&#10;4dfpmPX2Pn+BNTOsxcykgFk49/Or/fWp6I+YX6OxoO+UtOP8FUOH98Svf/snOvj2xLTXxnHnkST8&#10;8rKY+et/Ylm3chg//xt8e9mCmxvrY+zOyPS3i4iIHBaLGTvJrpj5ITECHlVqonKVjlizcQXmCcWM&#10;/EpH1KPz8KtfFX69B2GRvzsCk/6JH35KwoSSFVC5SjV07nsIlt/+L5Ni5gUSowLRuUI1pe+AKRdh&#10;eVnM/P1/cG/bZ/DwrArPjv1xbnlnTPxWLhhenZ8lJQYBNesp2zZruw2Jf/03EiMD0a5cFVSuUgWf&#10;Hg1XXlnRWsz8kBCBcpVrKPtruXgLypT4GMG/vNbvtWLmx18SMbpIOaXvtNXzVcWM3D/83iHUrFUV&#10;FQOmY+6MRgj74Z/46dlfsX1WF1SqUg1dh8xG/C//wrPn6mJGXv7x518xrZ/1GB9P34zUv8jr/4XB&#10;fdqgVbeVCDu2FGUqVEUlnxbYvbI/un96RHUfEhGRY2IxYyfZFTNanFhuRL0GssG4k8H6vOzwykFp&#10;Y9MXl75XrycioryLxYyd2KOYISIiopxjMWMndevWxbc7DqgGmIiIiPTz/Z/+iY/6BSjfwi8+N78J&#10;sW7Qi0MVM7L69evj08nTYP75H/j5b/L/b6gHnYiIiN6M/NUjP/7lf/AgLBFt2raDp6en6jn5TYl1&#10;g14crpiR5cuXT9m/PLBVq1YlIiIiO6tSpQo8PDxQtGhR1fOwvYh1g14cspghIiIi5yfWDXphMUNE&#10;RES6EOsGvbCYISIiIl2IdYNeWMwQERGRLsS6QS8sZoiIiEgXYt2gF4cqZgoWLYFbkSmID3+ES5cu&#10;Kc4d3gTXfC6qvpnxqLQViZKEyX3U64iIiOjtEesGvThkMfPw/GFMnTpVMajzBzAYvHEyLBGXDk7D&#10;tGl7EJv4FFOalsAXJx8gJeo2ps37Eg/iTNi9dJCtmLl/aj8+nzMPsSYJ22f1hVuTlYhNDMPGadNw&#10;KSwVpnt7lGO2HzAB08YNUJ0LERERvRmxbtCLQxYz55ZNTL9u+GEkS4lYP8YIo9GqRpNWuBGZhIsT&#10;B6br+/orMwWLlbTub+kE9F0dglQpAStHGLEjyAQp9KTq+ERERGQ/Yt2gF4cqZgq8VwzHb9zH3s+H&#10;qdYZen2K0NBQxarebWztn3533dp+ex+8DAaUrbAS90JDMbKrAQWKFLfub9ZQ5HPLj3O35X7n4DZw&#10;K4JDL2GQwYBZe24g9Ir1VRoiIiKyH7Fu0ItDFTNERESUe4h1g15YzBAREZEuxLpBLyxmiIiISBdi&#10;3aAXFjNERESkC7Fu0AuLGSIiItKFWDfohcUMERER6UKsG/TicMVMtWrV0LhxYzRq1Mj2nTJERESk&#10;D29vb/j6+qJYsWKq5+Q3JdYNenGoYqZmzZosYoiIiN4BuaApXbq06rn5TYh1g14cqpjx8/ODl5eX&#10;aoCJiIhIX3IxU7lyZdVz85sQ6wa9sJghIiIiFjP2Yu9ixnfoJAxo21LVnp33m32MScObqdqJiIgc&#10;WcOGDZW3ilxdXVG0aFFF4cKFUaRIEdSpU0fV/3UsZuxEezEzDoEPz6LV+0b07t8fQ44G42j3zun6&#10;dBw2FY8urkAT+bpfcwwcMhh7Tj3GxjnW9R38+6BLSyPaLj2Ps59PfG3bAFwOOo/2jb2V6536BKCp&#10;nw8mLjmFC2t8MHPnNWyd3wHePhMQFhOMUU2bY0j/7jAa2+L83UC838Qbxp5jcO3KHdyJiMCkPuK5&#10;ExER6UMuZsqVK6dqL1++PGrUqKFqfx2LGTvRXsx4IeC7G2jX2vrqSQ+xmGk0ERdOrhW28camI6+K&#10;Ga9GjTDizF3s+aBpuv2uPXsq/XaNWuPg1XB8OVG+7ot13wUjZOdqGBv5YF9QIGYZjfDxmY+QwN1p&#10;22xEhMkEk8kEs8WClLCrwnkQERHpg8XMH/DuipksNG2G1ZtXo5vYnq0PMH/DLgzuJbYTERE5B7mY&#10;kb/iRC5KRA0aNFD1fx2LGTuxSzFDREREOcZixk5YzBAREb0bLGbsRH5Pz8fHRzXAREREpC+5mJE/&#10;/SQ+N78JsW7Qi0MVMzL565Tl9/XkQZW/YpmIiIj0Ib+AID/fyv8c7ObmpnpOflNi3aAXhytmiIiI&#10;KHcQ6wa9sJghIiIiXYh1g15YzBAREZEuxLpBLyxmiIiISBdi3aAXFjNERESkC7Fu0IuDFTMuqFq1&#10;FcZ/+gBLlv9OREREOlu87B/o138fipew73fMyMS6QS8OVcy067AAi5f9l2qgiYiISF/y82/16m1V&#10;z81vQqwb9OJQxQwLGSIionene4/1qufmNyHWDXpxqGJGHFQievfmz3mKMZ/exxdL//GqfcmP+Gxq&#10;LL748nssXPKfqm3S+w2fTozAQnlfs29h6uyfMuhDRI6gR88NqufmNyHWDXphMUNEWfgT/Op0Qd/+&#10;y1Gj3SksWv47vvzyR/TovgBDBuxDh65LMHX+X5S+n0/cgQ6dZqP7x4es2857olzvMPY2GlYZjqnL&#10;f8fMcQsxeFwU5s28g879z6Nvz7WYukg8JhG9Kyxm7EAcVCJ6l/6O4W3qoEO/e1i82IwPPKuix6hY&#10;LFoYj+qVK2HcnN8xbdhcePW8rBQu1ao3Q8+hd9DG1wuD5/wNPvXqY/B0+VUbi62YmdinMlr3voyZ&#10;47ehvO9W5dUa9XGJ6F1hMWMH4qAS0bsze+pZ1Kk9BTO/TGtbcB0+TeZjzhcm+Hi1xafzfseMMevQ&#10;on8Qliz/Hr1rfYBatT5Auw4zETD1dyz54iHel9sCLqB5ozmYvvx3TB7QDv6fBOHzSUdQr813LGaI&#10;HAyLGTsQB5WIiIjeHhYzdjBmnPwXnnpwiYiISH/NW0xWPTe/CbFu0ItDFTOurgUx6bMw1eASERGR&#10;fuSvRuncdYXqeflNiXWDXhyqmHmpQIGi8PEdgi5dV6Bvv51ERERkZ737bkPb9vNQvUY71fOwvYh1&#10;g14cspghIiIi5yfWDXphMUNERES6EOsGvbCYISIiIl2IdYNeWMwQERGRLsS6QS8sZoiIiEgXYt2g&#10;FxYzREREpAuxbtALixkiIiLShVg36OWNihl3d3e4uLioTp6IiIjytvz586vqBr28UTEjkwuafPny&#10;qW4EERER5U1yISPXB2LNoJc3LmaIiIiI3iUWM0REROTUWMwQERGRU2MxQ0RERE6NxQwRERE5NRYz&#10;RERE5NRYzBAREZFTYzFDRERETo3FDBERETk1FjNERETk1FjMEBERkVNjMUNEREROjcUMERERObX/&#10;DwHGLapQIXb2AAAAAElFTkSuQmCCUEsBAi0AFAAGAAgAAAAhALGCZ7YKAQAAEwIAABMAAAAAAAAA&#10;AAAAAAAAAAAAAFtDb250ZW50X1R5cGVzXS54bWxQSwECLQAUAAYACAAAACEAOP0h/9YAAACUAQAA&#10;CwAAAAAAAAAAAAAAAAA7AQAAX3JlbHMvLnJlbHNQSwECLQAUAAYACAAAACEA4UkF/HoEAADwDAAA&#10;DgAAAAAAAAAAAAAAAAA6AgAAZHJzL2Uyb0RvYy54bWxQSwECLQAUAAYACAAAACEALmzwAMUAAACl&#10;AQAAGQAAAAAAAAAAAAAAAADgBgAAZHJzL19yZWxzL2Uyb0RvYy54bWwucmVsc1BLAQItABQABgAI&#10;AAAAIQDDnvYJ3QAAAAYBAAAPAAAAAAAAAAAAAAAAANwHAABkcnMvZG93bnJldi54bWxQSwECLQAK&#10;AAAAAAAAACEAK2pBARBTAAAQUwAAFAAAAAAAAAAAAAAAAADmCAAAZHJzL21lZGlhL2ltYWdlMS5w&#10;bmdQSwECLQAKAAAAAAAAACEA2yBjHRVYAAAVWAAAFAAAAAAAAAAAAAAAAAAoXAAAZHJzL21lZGlh&#10;L2ltYWdlMi5wbmdQSwUGAAAAAAcABwC+AQAAb7QAAAAA&#10;">
+                <v:shape id="Imagen 51" o:spid="_x0000_s1027" type="#_x0000_t75" style="position:absolute;left:25530;top:8555;width:46711;height:4883;visibility:visible;mso-wrap-style:square" o:gfxdata="UEsDBBQABgAIAAAAIQDb4fbL7gAAAIUBAAATAAAAW0NvbnRlbnRfVHlwZXNdLnhtbHyQz07DMAyH&#10;70i8Q+QralM4IITa7kDhCAiNB7ASt43WOlEcyvb2pNu4IODoPz9/n1xv9vOkForiPDdwXVagiI23&#10;jocG3rdPxR0oScgWJ8/UwIEENu3lRb09BBKV0ywNjCmFe63FjDSjlD4Q50nv44wpl3HQAc0OB9I3&#10;VXWrjedEnIq03oC27qjHjympx31un0wiTQLq4bS4shrAECZnMGVTvbD9QSnOhDInjzsyuiBXWQP0&#10;r4R18jfgnHvJr4nOknrFmJ5xzhraRtHWf3Kkpfz/yGo5S+H73hkquyhdjr3R8m2lj09svwAAAP//&#10;AwBQSwMEFAAGAAgAAAAhAFr0LFu/AAAAFQEAAAsAAABfcmVscy8ucmVsc2zPwWrDMAwG4Ptg72B0&#10;X5TuUMaI01uh19I+gLGVxCy2jGSy9e1nemrHjpL4P0nD4SetZiPRyNnCruvBUPYcYp4tXC/Htw8w&#10;Wl0ObuVMFm6kcBhfX4Yzra62kC6xqGlKVgtLreUTUf1CyWnHhXKbTCzJ1VbKjMX5LzcTvvf9HuXR&#10;gPHJNKdgQU5hB+ZyK23zHztFL6w81c5zQp6m6P9TMfB3PtPWFCczVQtB9N4U2rp2HOA44NMz4y8A&#10;AAD//wMAUEsDBBQABgAIAAAAIQDjyOxgwQAAANsAAAAPAAAAZHJzL2Rvd25yZXYueG1sRI9Pi8Iw&#10;FMTvgt8hPGFvmnZlRapRirDiZQ/VZc+P5vUPNi+hiW399puFBY/DzPyG2R8n04mBet9aVpCuEhDE&#10;pdUt1wq+b5/LLQgfkDV2lknBkzwcD/PZHjNtRy5ouIZaRAj7DBU0IbhMSl82ZNCvrCOOXmV7gyHK&#10;vpa6xzHCTSffk2QjDbYcFxp0dGqovF8fRoF31fmreOQ/63xMC08bWaEblHpbTPkORKApvML/7YtW&#10;8JHC35f4A+ThFwAA//8DAFBLAQItABQABgAIAAAAIQDb4fbL7gAAAIUBAAATAAAAAAAAAAAAAAAA&#10;AAAAAABbQ29udGVudF9UeXBlc10ueG1sUEsBAi0AFAAGAAgAAAAhAFr0LFu/AAAAFQEAAAsAAAAA&#10;AAAAAAAAAAAAHwEAAF9yZWxzLy5yZWxzUEsBAi0AFAAGAAgAAAAhAOPI7GDBAAAA2wAAAA8AAAAA&#10;AAAAAAAAAAAABwIAAGRycy9kb3ducmV2LnhtbFBLBQYAAAAAAwADALcAAAD1AgAAAAA=&#10;" stroked="t" strokecolor="black [3213]">
+                  <v:imagedata r:id="rId44" o:title=""/>
+                  <v:path arrowok="t"/>
+                </v:shape>
+                <v:shape id="Flecha derecha 53" o:spid="_x0000_s1028" type="#_x0000_t13" style="position:absolute;left:21456;top:9460;width:4301;height:2762;visibility:visible;mso-wrap-style:square;v-text-anchor:middle" o:gfxdata="UEsDBBQABgAIAAAAIQDb4fbL7gAAAIUBAAATAAAAW0NvbnRlbnRfVHlwZXNdLnhtbHyQz07DMAyH&#10;70i8Q+QralM4IITa7kDhCAiNB7ASt43WOlEcyvb2pNu4IODoPz9/n1xv9vOkForiPDdwXVagiI23&#10;jocG3rdPxR0oScgWJ8/UwIEENu3lRb09BBKV0ywNjCmFe63FjDSjlD4Q50nv44wpl3HQAc0OB9I3&#10;VXWrjedEnIq03oC27qjHjympx31un0wiTQLq4bS4shrAECZnMGVTvbD9QSnOhDInjzsyuiBXWQP0&#10;r4R18jfgnHvJr4nOknrFmJ5xzhraRtHWf3Kkpfz/yGo5S+H73hkquyhdjr3R8m2lj09svwAAAP//&#10;AwBQSwMEFAAGAAgAAAAhAFr0LFu/AAAAFQEAAAsAAABfcmVscy8ucmVsc2zPwWrDMAwG4Ptg72B0&#10;X5TuUMaI01uh19I+gLGVxCy2jGSy9e1nemrHjpL4P0nD4SetZiPRyNnCruvBUPYcYp4tXC/Htw8w&#10;Wl0ObuVMFm6kcBhfX4Yzra62kC6xqGlKVgtLreUTUf1CyWnHhXKbTCzJ1VbKjMX5LzcTvvf9HuXR&#10;gPHJNKdgQU5hB+ZyK23zHztFL6w81c5zQp6m6P9TMfB3PtPWFCczVQtB9N4U2rp2HOA44NMz4y8A&#10;AAD//wMAUEsDBBQABgAIAAAAIQDX/AJ5wgAAANsAAAAPAAAAZHJzL2Rvd25yZXYueG1sRI9Pi8Iw&#10;FMTvwn6H8Ba8abr+WaQaZRFEb2oVZG+P5tkWm5eSpFq/vREW9jjMzG+YxaoztbiT85VlBV/DBARx&#10;bnXFhYLzaTOYgfABWWNtmRQ8ycNq+dFbYKrtg490z0IhIoR9igrKEJpUSp+XZNAPbUMcvat1BkOU&#10;rpDa4SPCTS1HSfItDVYcF0psaF1Sfstao6Cmvf517fVyuHSt3p4zu5nRRKn+Z/czBxGoC//hv/ZO&#10;K5iO4f0l/gC5fAEAAP//AwBQSwECLQAUAAYACAAAACEA2+H2y+4AAACFAQAAEwAAAAAAAAAAAAAA&#10;AAAAAAAAW0NvbnRlbnRfVHlwZXNdLnhtbFBLAQItABQABgAIAAAAIQBa9CxbvwAAABUBAAALAAAA&#10;AAAAAAAAAAAAAB8BAABfcmVscy8ucmVsc1BLAQItABQABgAIAAAAIQDX/AJ5wgAAANsAAAAPAAAA&#10;AAAAAAAAAAAAAAcCAABkcnMvZG93bnJldi54bWxQSwUGAAAAAAMAAwC3AAAA9gIAAAAA&#10;" adj="14665" fillcolor="#5b9bd5 [3204]" strokecolor="#1f4d78 [1604]" strokeweight="1pt"/>
+                <v:shape id="Imagen 52" o:spid="_x0000_s1029" type="#_x0000_t75" style="position:absolute;width:23399;height:17760;visibility:visible;mso-wrap-style:square" o:gfxdata="UEsDBBQABgAIAAAAIQDb4fbL7gAAAIUBAAATAAAAW0NvbnRlbnRfVHlwZXNdLnhtbHyQz07DMAyH&#10;70i8Q+QralM4IITa7kDhCAiNB7ASt43WOlEcyvb2pNu4IODoPz9/n1xv9vOkForiPDdwXVagiI23&#10;jocG3rdPxR0oScgWJ8/UwIEENu3lRb09BBKV0ywNjCmFe63FjDSjlD4Q50nv44wpl3HQAc0OB9I3&#10;VXWrjedEnIq03oC27qjHjympx31un0wiTQLq4bS4shrAECZnMGVTvbD9QSnOhDInjzsyuiBXWQP0&#10;r4R18jfgnHvJr4nOknrFmJ5xzhraRtHWf3Kkpfz/yGo5S+H73hkquyhdjr3R8m2lj09svwAAAP//&#10;AwBQSwMEFAAGAAgAAAAhAFr0LFu/AAAAFQEAAAsAAABfcmVscy8ucmVsc2zPwWrDMAwG4Ptg72B0&#10;X5TuUMaI01uh19I+gLGVxCy2jGSy9e1nemrHjpL4P0nD4SetZiPRyNnCruvBUPYcYp4tXC/Htw8w&#10;Wl0ObuVMFm6kcBhfX4Yzra62kC6xqGlKVgtLreUTUf1CyWnHhXKbTCzJ1VbKjMX5LzcTvvf9HuXR&#10;gPHJNKdgQU5hB+ZyK23zHztFL6w81c5zQp6m6P9TMfB3PtPWFCczVQtB9N4U2rp2HOA44NMz4y8A&#10;AAD//wMAUEsDBBQABgAIAAAAIQAhBeKcwgAAANsAAAAPAAAAZHJzL2Rvd25yZXYueG1sRI9Bi8Iw&#10;FITvC/6H8AQvi6YWXKQaRQRdj9ruZW+P5tkUm5faZLX+eyMIexxm5htmue5tI27U+dqxgukkAUFc&#10;Ol1zpeCn2I3nIHxA1tg4JgUP8rBeDT6WmGl35xPd8lCJCGGfoQITQptJ6UtDFv3EtcTRO7vOYoiy&#10;q6Tu8B7htpFpknxJizXHBYMtbQ2Vl/zPKpg7M0s/c7srfs2xv8pmX5rvvVKjYb9ZgAjUh//wu33Q&#10;CmYpvL7EHyBXTwAAAP//AwBQSwECLQAUAAYACAAAACEA2+H2y+4AAACFAQAAEwAAAAAAAAAAAAAA&#10;AAAAAAAAW0NvbnRlbnRfVHlwZXNdLnhtbFBLAQItABQABgAIAAAAIQBa9CxbvwAAABUBAAALAAAA&#10;AAAAAAAAAAAAAB8BAABfcmVscy8ucmVsc1BLAQItABQABgAIAAAAIQAhBeKcwgAAANsAAAAPAAAA&#10;AAAAAAAAAAAAAAcCAABkcnMvZG93bnJldi54bWxQSwUGAAAAAAMAAwC3AAAA9gIAAAAA&#10;">
+                  <v:imagedata r:id="rId45" o:title=""/>
+                  <v:path arrowok="t"/>
+                </v:shape>
+                <w10:wrap anchorx="margin"/>
+              </v:group>
+            </w:pict>
+          </mc:Fallback>
+        </mc:AlternateContent>
+      </w:r>
+    </w:p>
+    <w:p>
+      <w:pPr>
+        <w:rPr>
+          <w:noProof/>
+          <w:lang w:eastAsia="es-ES"/>
+        </w:rPr>
+      </w:pPr>
+    </w:p>
     <w:p/>
     <w:p/>
     <w:p/>
     <w:p/>
     <w:p/>
-    <w:p/>
     <w:p>
       <w:pPr>
         <w:pStyle w:val="Ttulo2"/>
       </w:pPr>
-      <w:bookmarkStart w:id="13" w:name="_Toc181977297"/>
-      <w:bookmarkStart w:id="14" w:name="_Toc186114052"/>
-      <w:r>
-        <w:lastRenderedPageBreak/>
-        <w:t>Fase 5: Desarrollo del Frontend</w:t>
-      </w:r>
-      <w:bookmarkEnd w:id="13"/>
-      <w:bookmarkEnd w:id="14"/>
-    </w:p>
-    <w:p>
-      <w:r>
-        <w:t>Aquí implementaré la interfaz de usuario que habré diseñado en la Fase 3. Es donde HTML, CSS y JavaScript harán que la aplicación se vea bien y sea fácil de usar. También, si es necesario, utilizaré AJAX para lograr que los datos se actualicen sin recargar la página.</w:t>
-      </w:r>
-    </w:p>
-    <w:p>
-      <w:pPr>
-        <w:ind w:left="567" w:right="-568" w:hanging="141"/>
-      </w:pPr>
-      <w:r>
-        <w:tab/>
-        <w:t>* Tecnologías: HTML y CSS para la estructura y estilo de la página; JavaScript para hacerla interactiva.</w:t>
-      </w:r>
-    </w:p>
-    <w:p>
-      <w:pPr>
-        <w:ind w:left="567" w:right="-568" w:hanging="141"/>
-      </w:pPr>
-      <w:r>
-        <w:tab/>
-        <w:t>* Control de versiones: Cada cambio en la interfaz se subirá al repositorio, para que quede registrado.</w:t>
-      </w:r>
-    </w:p>
-    <w:p/>
-    <w:p/>
-    <w:p>
-      <w:pPr>
-        <w:pStyle w:val="Ttulo2"/>
-      </w:pPr>
-      <w:bookmarkStart w:id="15" w:name="_Toc181977298"/>
-      <w:bookmarkStart w:id="16" w:name="_Toc186114053"/>
-      <w:r>
-        <w:t>Fase 6: Pruebas de Funcionalidad</w:t>
-      </w:r>
-      <w:bookmarkEnd w:id="15"/>
+      <w:bookmarkStart w:id="16" w:name="_Toc181977300"/>
+      <w:bookmarkStart w:id="17" w:name="_Toc186809713"/>
+      <w:r>
+        <w:t>Fase 7</w:t>
+      </w:r>
+      <w:r>
+        <w:t>: Documentación y Entrega</w:t>
+      </w:r>
       <w:bookmarkEnd w:id="16"/>
-    </w:p>
-    <w:p>
-      <w:r>
-        <w:t>Con el backend y el frontend listos, toca asegurarse de que todo funciona correctamente. Probaré cada función, como el login, la introducción de gastos, y la generación de resúmenes mensuales, para asegurar que todo cumple con los requisitos y que la aplicación es estable y funcional.</w:t>
-      </w:r>
-    </w:p>
-    <w:p>
-      <w:pPr>
-        <w:ind w:left="567" w:right="-568" w:hanging="141"/>
-      </w:pPr>
-      <w:r>
-        <w:tab/>
-        <w:t>* Método: Pruebas manuales o scripts de testing si los necesito, con el objetivo de asegurar que los datos se guardan y se muestran correctamente.</w:t>
-      </w:r>
-    </w:p>
-    <w:p>
-      <w:pPr>
-        <w:ind w:left="567" w:right="-568" w:hanging="141"/>
-      </w:pPr>
-      <w:r>
-        <w:tab/>
-        <w:t>* Control de versiones: Documentaré los resultados de las pruebas y cualquier ajuste en el código que surja de esta fase.</w:t>
-      </w:r>
-    </w:p>
-    <w:p/>
-    <w:p/>
-    <w:p>
-      <w:pPr>
-        <w:pStyle w:val="Ttulo2"/>
-      </w:pPr>
-      <w:bookmarkStart w:id="17" w:name="_Toc181977299"/>
-      <w:bookmarkStart w:id="18" w:name="_Toc186114054"/>
-      <w:r>
-        <w:t>Fase 7: Automatización de la Entrada de Gastos (Avanzado)</w:t>
-      </w:r>
       <w:bookmarkEnd w:id="17"/>
-      <w:bookmarkEnd w:id="18"/>
-    </w:p>
-    <w:p>
-      <w:r>
-        <w:t>Si el tiempo lo permite, quiero explorar la posibilidad de añadir una función que automatice la entrada de gastos, como importar datos desde un archivo CSV o integrarse con alguna API bancaria. Sería un extra interesante, pero de momento es solo una idea que haría el uso de la aplicación útil en el mundo real.</w:t>
-      </w:r>
-    </w:p>
-    <w:p>
-      <w:pPr>
-        <w:ind w:left="567" w:right="-568" w:hanging="141"/>
-      </w:pPr>
-      <w:r>
-        <w:tab/>
-        <w:t>* Herramientas: Esto dependerá de la solución que pueda implementar, tal vez alguna integración PHP o JavaScript si decido ir por la opción de archivos CSV.</w:t>
-      </w:r>
-    </w:p>
-    <w:p>
-      <w:pPr>
-        <w:ind w:left="567" w:right="-568" w:hanging="141"/>
-      </w:pPr>
-      <w:r>
-        <w:tab/>
-        <w:t>* Control de versiones: Cualquier progreso o investigación sobre esta funcionalidad avanzada lo documentaré y guardaré en el repositorio.</w:t>
-      </w:r>
-    </w:p>
-    <w:p/>
-    <w:p/>
-    <w:p>
-      <w:pPr>
-        <w:pStyle w:val="Ttulo2"/>
-      </w:pPr>
-      <w:bookmarkStart w:id="19" w:name="_Toc181977300"/>
-      <w:bookmarkStart w:id="20" w:name="_Toc186114055"/>
-      <w:r>
-        <w:t>Fase 8: Documentación y Entrega</w:t>
-      </w:r>
-      <w:bookmarkEnd w:id="19"/>
-      <w:bookmarkEnd w:id="20"/>
     </w:p>
     <w:p>
       <w:r>
@@ -6289,15 +7421,1084 @@
       <w:pPr>
         <w:ind w:left="567" w:right="-568" w:hanging="141"/>
       </w:pPr>
+    </w:p>
+    <w:p>
+      <w:pPr>
+        <w:ind w:left="567" w:right="-568" w:hanging="141"/>
+      </w:pPr>
+    </w:p>
+    <w:p>
+      <w:pPr>
+        <w:pStyle w:val="Ttulo1"/>
+      </w:pPr>
+      <w:bookmarkStart w:id="18" w:name="_Toc186809714"/>
       <w:r>
         <w:lastRenderedPageBreak/>
-        <w:tab/>
-        <w:t>* Control de versiones: Subiré la documentación final al repositorio para entregar el proyecto completo.</w:t>
+        <w:t>Guía rápida: Instalación y Uso de la Aplicación Web</w:t>
+      </w:r>
+      <w:bookmarkEnd w:id="18"/>
+    </w:p>
+    <w:p>
+      <w:pPr>
+        <w:pStyle w:val="Ttulo2"/>
+      </w:pPr>
+      <w:bookmarkStart w:id="19" w:name="_Toc186809715"/>
+      <w:r>
+        <w:t>Requisitos previos</w:t>
+      </w:r>
+      <w:bookmarkEnd w:id="19"/>
+    </w:p>
+    <w:p>
+      <w:pPr>
+        <w:pStyle w:val="Prrafodelista"/>
+        <w:numPr>
+          <w:ilvl w:val="0"/>
+          <w:numId w:val="4"/>
+        </w:numPr>
+      </w:pPr>
+      <w:r>
+        <w:rPr>
+          <w:b/>
+        </w:rPr>
+        <w:t>Software necesario</w:t>
+      </w:r>
+      <w:r>
+        <w:t>:</w:t>
+      </w:r>
+    </w:p>
+    <w:p>
+      <w:pPr>
+        <w:pStyle w:val="Prrafodelista"/>
+        <w:numPr>
+          <w:ilvl w:val="0"/>
+          <w:numId w:val="3"/>
+        </w:numPr>
+      </w:pPr>
+      <w:r>
+        <w:t>Servidor local (XAMPP, WAMP o similar).</w:t>
+      </w:r>
+    </w:p>
+    <w:p>
+      <w:pPr>
+        <w:pStyle w:val="Prrafodelista"/>
+        <w:numPr>
+          <w:ilvl w:val="0"/>
+          <w:numId w:val="3"/>
+        </w:numPr>
+      </w:pPr>
+      <w:r>
+        <w:t>Navegador web actualizado.</w:t>
+      </w:r>
+    </w:p>
+    <w:p>
+      <w:pPr>
+        <w:pStyle w:val="Prrafodelista"/>
+        <w:numPr>
+          <w:ilvl w:val="0"/>
+          <w:numId w:val="3"/>
+        </w:numPr>
+      </w:pPr>
+      <w:r>
+        <w:t xml:space="preserve">Cliente </w:t>
+      </w:r>
+      <w:proofErr w:type="spellStart"/>
+      <w:r>
+        <w:t>Git</w:t>
+      </w:r>
+      <w:proofErr w:type="spellEnd"/>
+      <w:r>
+        <w:t xml:space="preserve"> (opcional, si vas a clonar el repositorio directamente).</w:t>
+      </w:r>
+    </w:p>
+    <w:p>
+      <w:pPr>
+        <w:pStyle w:val="Prrafodelista"/>
+        <w:ind w:left="927"/>
+      </w:pPr>
+    </w:p>
+    <w:p>
+      <w:pPr>
+        <w:pStyle w:val="Prrafodelista"/>
+        <w:numPr>
+          <w:ilvl w:val="0"/>
+          <w:numId w:val="4"/>
+        </w:numPr>
+      </w:pPr>
+      <w:r>
+        <w:rPr>
+          <w:b/>
+        </w:rPr>
+        <w:t>Dependencias</w:t>
+      </w:r>
+      <w:r>
+        <w:t>:</w:t>
+      </w:r>
+    </w:p>
+    <w:p>
+      <w:pPr>
+        <w:pStyle w:val="Prrafodelista"/>
+        <w:numPr>
+          <w:ilvl w:val="0"/>
+          <w:numId w:val="3"/>
+        </w:numPr>
+      </w:pPr>
+      <w:r>
+        <w:t>PHP 7.4 o superior.</w:t>
+      </w:r>
+    </w:p>
+    <w:p>
+      <w:pPr>
+        <w:pStyle w:val="Prrafodelista"/>
+        <w:numPr>
+          <w:ilvl w:val="0"/>
+          <w:numId w:val="3"/>
+        </w:numPr>
+      </w:pPr>
+      <w:proofErr w:type="spellStart"/>
+      <w:r>
+        <w:t>MySQL</w:t>
+      </w:r>
+      <w:proofErr w:type="spellEnd"/>
+      <w:r>
+        <w:t xml:space="preserve"> (cualquier versión compatible con PHP 7.4 o superior).</w:t>
+      </w:r>
+    </w:p>
+    <w:p>
+      <w:pPr>
+        <w:pStyle w:val="Prrafodelista"/>
+        <w:numPr>
+          <w:ilvl w:val="0"/>
+          <w:numId w:val="3"/>
+        </w:numPr>
+      </w:pPr>
+      <w:r>
+        <w:t>Conexión a Internet (para clonar el repositorio o descargar archivos).</w:t>
+      </w:r>
+    </w:p>
+    <w:p>
+      <w:pPr>
+        <w:pStyle w:val="Ttulo2"/>
+      </w:pPr>
+      <w:bookmarkStart w:id="20" w:name="_Toc186809716"/>
+      <w:r>
+        <w:t>Pasos de instalación</w:t>
+      </w:r>
+      <w:bookmarkEnd w:id="20"/>
+    </w:p>
+    <w:p>
+      <w:pPr>
+        <w:pStyle w:val="Prrafodelista"/>
+        <w:numPr>
+          <w:ilvl w:val="0"/>
+          <w:numId w:val="5"/>
+        </w:numPr>
+      </w:pPr>
+      <w:r>
+        <w:t>Descargar la aplicación:</w:t>
+      </w:r>
+    </w:p>
+    <w:p>
+      <w:pPr>
+        <w:pStyle w:val="Prrafodelista"/>
+        <w:numPr>
+          <w:ilvl w:val="0"/>
+          <w:numId w:val="3"/>
+        </w:numPr>
+      </w:pPr>
+      <w:r>
+        <w:t>Clonar el repositorio:</w:t>
+      </w:r>
+    </w:p>
+    <w:p>
+      <w:pPr>
+        <w:ind w:left="1134"/>
+      </w:pPr>
+      <w:proofErr w:type="spellStart"/>
+      <w:r>
+        <w:t>git</w:t>
+      </w:r>
+      <w:proofErr w:type="spellEnd"/>
+      <w:r>
+        <w:t xml:space="preserve"> clone </w:t>
+      </w:r>
+      <w:hyperlink r:id="rId46" w:history="1">
+        <w:r>
+          <w:rPr>
+            <w:rStyle w:val="Hipervnculo"/>
+          </w:rPr>
+          <w:t>https://github.com/TRdeXtremiana/TFG.git</w:t>
+        </w:r>
+      </w:hyperlink>
+      <w:r>
+        <w:t xml:space="preserve"> </w:t>
+      </w:r>
+    </w:p>
+    <w:p>
+      <w:pPr>
+        <w:pStyle w:val="Prrafodelista"/>
+        <w:numPr>
+          <w:ilvl w:val="0"/>
+          <w:numId w:val="3"/>
+        </w:numPr>
+      </w:pPr>
+      <w:r>
+        <w:t>O descargar el archivo ZIP desde GitHub y extraerlo en tu equipo.</w:t>
+      </w:r>
+    </w:p>
+    <w:p>
+      <w:pPr>
+        <w:pStyle w:val="Prrafodelista"/>
+        <w:ind w:left="927"/>
+      </w:pPr>
+    </w:p>
+    <w:p>
+      <w:pPr>
+        <w:pStyle w:val="Prrafodelista"/>
+        <w:numPr>
+          <w:ilvl w:val="0"/>
+          <w:numId w:val="5"/>
+        </w:numPr>
+      </w:pPr>
+      <w:r>
+        <w:t>Configurar la base de datos:</w:t>
+      </w:r>
+    </w:p>
+    <w:p>
+      <w:pPr>
+        <w:pStyle w:val="Prrafodelista"/>
+        <w:numPr>
+          <w:ilvl w:val="0"/>
+          <w:numId w:val="3"/>
+        </w:numPr>
+      </w:pPr>
+      <w:r>
+        <w:t>Inicia tu servidor local.</w:t>
+      </w:r>
+    </w:p>
+    <w:p>
+      <w:pPr>
+        <w:pStyle w:val="Prrafodelista"/>
+        <w:numPr>
+          <w:ilvl w:val="0"/>
+          <w:numId w:val="3"/>
+        </w:numPr>
+      </w:pPr>
+      <w:r>
+        <w:t xml:space="preserve">Abre </w:t>
+      </w:r>
+      <w:proofErr w:type="spellStart"/>
+      <w:r>
+        <w:t>phpMyAdmin</w:t>
+      </w:r>
+      <w:proofErr w:type="spellEnd"/>
+      <w:r>
+        <w:t xml:space="preserve"> o cualquier gestor de bases de datos.</w:t>
+      </w:r>
+    </w:p>
+    <w:p>
+      <w:pPr>
+        <w:pStyle w:val="Prrafodelista"/>
+        <w:numPr>
+          <w:ilvl w:val="0"/>
+          <w:numId w:val="3"/>
+        </w:numPr>
+      </w:pPr>
+      <w:r>
+        <w:t>Crea una base</w:t>
+      </w:r>
+      <w:r>
+        <w:t xml:space="preserve"> de datos llamada </w:t>
+      </w:r>
+      <w:proofErr w:type="spellStart"/>
+      <w:r>
+        <w:t>gestor_gastos</w:t>
+      </w:r>
+      <w:proofErr w:type="spellEnd"/>
+      <w:r>
+        <w:t>.</w:t>
+      </w:r>
+    </w:p>
+    <w:p>
+      <w:pPr>
+        <w:pStyle w:val="Prrafodelista"/>
+        <w:numPr>
+          <w:ilvl w:val="0"/>
+          <w:numId w:val="3"/>
+        </w:numPr>
+      </w:pPr>
+      <w:r>
+        <w:t xml:space="preserve">Importa el archivo </w:t>
+      </w:r>
+      <w:r>
+        <w:t>“</w:t>
+      </w:r>
+      <w:proofErr w:type="spellStart"/>
+      <w:r>
+        <w:t>gestor_gastos.sql</w:t>
+      </w:r>
+      <w:proofErr w:type="spellEnd"/>
+      <w:r>
+        <w:t>”</w:t>
+      </w:r>
+      <w:r>
+        <w:t xml:space="preserve"> incluido en el repositorio para crear las tablas necesarias.</w:t>
+      </w:r>
+    </w:p>
+    <w:p>
+      <w:pPr>
+        <w:pStyle w:val="Prrafodelista"/>
+        <w:ind w:left="927"/>
+      </w:pPr>
+    </w:p>
+    <w:p>
+      <w:pPr>
+        <w:pStyle w:val="Prrafodelista"/>
+        <w:numPr>
+          <w:ilvl w:val="0"/>
+          <w:numId w:val="5"/>
+        </w:numPr>
+      </w:pPr>
+      <w:r>
+        <w:t>Configurar el entorno:</w:t>
+      </w:r>
+    </w:p>
+    <w:p>
+      <w:pPr>
+        <w:pStyle w:val="Prrafodelista"/>
+        <w:numPr>
+          <w:ilvl w:val="0"/>
+          <w:numId w:val="3"/>
+        </w:numPr>
+      </w:pPr>
+      <w:r>
+        <w:t xml:space="preserve">Ve al archivo </w:t>
+      </w:r>
+      <w:proofErr w:type="spellStart"/>
+      <w:r>
+        <w:t>config.php</w:t>
+      </w:r>
+      <w:proofErr w:type="spellEnd"/>
+      <w:r>
+        <w:t xml:space="preserve"> o similar y asegúrate de que los datos de conexión coincidan con tu configuración local:</w:t>
+      </w:r>
+      <w:bookmarkStart w:id="21" w:name="_GoBack"/>
+      <w:bookmarkEnd w:id="21"/>
+    </w:p>
+    <w:p>
+      <w:pPr>
+        <w:ind w:left="1134"/>
+      </w:pPr>
+      <w:proofErr w:type="gramStart"/>
+      <w:r>
+        <w:t>define(</w:t>
+      </w:r>
+      <w:proofErr w:type="gramEnd"/>
+      <w:r>
+        <w:t>'DB_HOST', '</w:t>
+      </w:r>
+      <w:proofErr w:type="spellStart"/>
+      <w:r>
+        <w:t>localhost</w:t>
+      </w:r>
+      <w:proofErr w:type="spellEnd"/>
+      <w:r>
+        <w:t>');</w:t>
+      </w:r>
+    </w:p>
+    <w:p>
+      <w:pPr>
+        <w:ind w:left="1134"/>
+      </w:pPr>
+      <w:proofErr w:type="gramStart"/>
+      <w:r>
+        <w:t>define(</w:t>
+      </w:r>
+      <w:proofErr w:type="gramEnd"/>
+      <w:r>
+        <w:t>'DB_USER', '</w:t>
+      </w:r>
+      <w:proofErr w:type="spellStart"/>
+      <w:r>
+        <w:t>tuU</w:t>
+      </w:r>
+      <w:r>
+        <w:t>suario</w:t>
+      </w:r>
+      <w:proofErr w:type="spellEnd"/>
+      <w:r>
+        <w:t>');</w:t>
+      </w:r>
+    </w:p>
+    <w:p>
+      <w:pPr>
+        <w:ind w:left="1134"/>
+      </w:pPr>
+      <w:proofErr w:type="gramStart"/>
+      <w:r>
+        <w:t>define(</w:t>
+      </w:r>
+      <w:proofErr w:type="gramEnd"/>
+      <w:r>
+        <w:t>'DB_</w:t>
+      </w:r>
+      <w:r>
+        <w:t>PASS', '</w:t>
+      </w:r>
+      <w:proofErr w:type="spellStart"/>
+      <w:r>
+        <w:t>tuCo</w:t>
+      </w:r>
+      <w:r>
+        <w:t>ntraseña</w:t>
+      </w:r>
+      <w:proofErr w:type="spellEnd"/>
+      <w:r>
+        <w:t>');</w:t>
+      </w:r>
+    </w:p>
+    <w:p>
+      <w:pPr>
+        <w:ind w:left="1134"/>
+      </w:pPr>
+      <w:proofErr w:type="gramStart"/>
+      <w:r>
+        <w:t>define(</w:t>
+      </w:r>
+      <w:proofErr w:type="gramEnd"/>
+      <w:r>
+        <w:t>'DB_NAME', '</w:t>
+      </w:r>
+      <w:proofErr w:type="spellStart"/>
+      <w:r>
+        <w:t>gestor_gastos</w:t>
+      </w:r>
+      <w:proofErr w:type="spellEnd"/>
+      <w:r>
+        <w:t>');</w:t>
+      </w:r>
+    </w:p>
+    <w:p>
+      <w:pPr>
+        <w:ind w:left="1134"/>
+      </w:pPr>
+    </w:p>
+    <w:p>
+      <w:pPr>
+        <w:pStyle w:val="Prrafodelista"/>
+        <w:numPr>
+          <w:ilvl w:val="0"/>
+          <w:numId w:val="5"/>
+        </w:numPr>
+      </w:pPr>
+      <w:r>
+        <w:t>Subir los archivos al servidor:</w:t>
+      </w:r>
+    </w:p>
+    <w:p>
+      <w:pPr>
+        <w:pStyle w:val="Prrafodelista"/>
+        <w:numPr>
+          <w:ilvl w:val="0"/>
+          <w:numId w:val="3"/>
+        </w:numPr>
+      </w:pPr>
+      <w:r>
+        <w:t xml:space="preserve">Copia la carpeta del proyecto al directorio raíz del servidor local (por ejemplo, </w:t>
+      </w:r>
+      <w:proofErr w:type="spellStart"/>
+      <w:r>
+        <w:t>htdocs</w:t>
+      </w:r>
+      <w:proofErr w:type="spellEnd"/>
+      <w:r>
+        <w:t xml:space="preserve"> en XAMPP).</w:t>
       </w:r>
     </w:p>
     <w:p/>
+    <w:p>
+      <w:pPr>
+        <w:pStyle w:val="Prrafodelista"/>
+        <w:numPr>
+          <w:ilvl w:val="0"/>
+          <w:numId w:val="5"/>
+        </w:numPr>
+      </w:pPr>
+      <w:r>
+        <w:t>Acceder a la aplicación:</w:t>
+      </w:r>
+    </w:p>
+    <w:p>
+      <w:pPr>
+        <w:pStyle w:val="Prrafodelista"/>
+        <w:numPr>
+          <w:ilvl w:val="0"/>
+          <w:numId w:val="3"/>
+        </w:numPr>
+      </w:pPr>
+      <w:r>
+        <w:t>Abre tu navegador y ve a:</w:t>
+      </w:r>
+    </w:p>
+    <w:p>
+      <w:pPr>
+        <w:ind w:left="1134"/>
+      </w:pPr>
+      <w:hyperlink r:id="rId47" w:history="1">
+        <w:r>
+          <w:rPr>
+            <w:rStyle w:val="Hipervnculo"/>
+          </w:rPr>
+          <w:t>http://localhost/TFG/</w:t>
+        </w:r>
+      </w:hyperlink>
+      <w:r>
+        <w:t xml:space="preserve"> </w:t>
+      </w:r>
+    </w:p>
+    <w:p>
+      <w:pPr>
+        <w:pStyle w:val="Ttulo2"/>
+      </w:pPr>
+      <w:bookmarkStart w:id="22" w:name="_Toc186809717"/>
+      <w:r>
+        <w:lastRenderedPageBreak/>
+        <w:t>Guía de uso</w:t>
+      </w:r>
+      <w:bookmarkEnd w:id="22"/>
+    </w:p>
+    <w:p>
+      <w:pPr>
+        <w:pStyle w:val="Prrafodelista"/>
+        <w:numPr>
+          <w:ilvl w:val="0"/>
+          <w:numId w:val="6"/>
+        </w:numPr>
+      </w:pPr>
+      <w:r>
+        <w:t>Registro e inicio de sesión:</w:t>
+      </w:r>
+    </w:p>
+    <w:p>
+      <w:pPr>
+        <w:pStyle w:val="Prrafodelista"/>
+        <w:numPr>
+          <w:ilvl w:val="0"/>
+          <w:numId w:val="3"/>
+        </w:numPr>
+      </w:pPr>
+      <w:r>
+        <w:t>Regístrate con tu email y contraseña.</w:t>
+      </w:r>
+    </w:p>
+    <w:p>
+      <w:pPr>
+        <w:pStyle w:val="Prrafodelista"/>
+        <w:numPr>
+          <w:ilvl w:val="0"/>
+          <w:numId w:val="3"/>
+        </w:numPr>
+      </w:pPr>
+      <w:r>
+        <w:t>Accede con las credenciales creadas.</w:t>
+      </w:r>
+    </w:p>
+    <w:p/>
+    <w:p>
+      <w:pPr>
+        <w:pStyle w:val="Prrafodelista"/>
+        <w:numPr>
+          <w:ilvl w:val="0"/>
+          <w:numId w:val="6"/>
+        </w:numPr>
+      </w:pPr>
+      <w:r>
+        <w:t>Gestión de gastos:</w:t>
+      </w:r>
+    </w:p>
+    <w:p>
+      <w:pPr>
+        <w:pStyle w:val="Prrafodelista"/>
+        <w:numPr>
+          <w:ilvl w:val="0"/>
+          <w:numId w:val="3"/>
+        </w:numPr>
+      </w:pPr>
+      <w:r>
+        <w:t>Ve a la sección "Añadir gasto" e introduce los detalles.</w:t>
+      </w:r>
+    </w:p>
+    <w:p>
+      <w:pPr>
+        <w:pStyle w:val="Prrafodelista"/>
+        <w:numPr>
+          <w:ilvl w:val="0"/>
+          <w:numId w:val="3"/>
+        </w:numPr>
+      </w:pPr>
+      <w:r>
+        <w:t>Clasifica los gastos por categoría (por ejemplo, "ocio", "primera necesidad").</w:t>
+      </w:r>
+    </w:p>
+    <w:p/>
+    <w:p>
+      <w:pPr>
+        <w:pStyle w:val="Prrafodelista"/>
+        <w:numPr>
+          <w:ilvl w:val="0"/>
+          <w:numId w:val="6"/>
+        </w:numPr>
+      </w:pPr>
+      <w:r>
+        <w:t>Resúmenes mensuales:</w:t>
+      </w:r>
+    </w:p>
+    <w:p>
+      <w:pPr>
+        <w:pStyle w:val="Prrafodelista"/>
+        <w:numPr>
+          <w:ilvl w:val="0"/>
+          <w:numId w:val="3"/>
+        </w:numPr>
+      </w:pPr>
+      <w:r>
+        <w:t>Accede a la sección de "</w:t>
+      </w:r>
+      <w:r>
+        <w:t>Historial</w:t>
+      </w:r>
+      <w:r>
+        <w:t xml:space="preserve">" </w:t>
+      </w:r>
+      <w:r>
+        <w:t xml:space="preserve">y busca el mes en el que estés interesado </w:t>
+      </w:r>
+      <w:r>
+        <w:t>para visualizar los gráficos y datos de los gastos.</w:t>
+      </w:r>
+    </w:p>
+    <w:p/>
+    <w:p>
+      <w:pPr>
+        <w:pStyle w:val="Prrafodelista"/>
+        <w:numPr>
+          <w:ilvl w:val="0"/>
+          <w:numId w:val="6"/>
+        </w:numPr>
+      </w:pPr>
+      <w:r>
+        <w:t>Editar o eliminar gastos:</w:t>
+      </w:r>
+    </w:p>
+    <w:p>
+      <w:pPr>
+        <w:pStyle w:val="Prrafodelista"/>
+        <w:numPr>
+          <w:ilvl w:val="0"/>
+          <w:numId w:val="3"/>
+        </w:numPr>
+      </w:pPr>
+      <w:r>
+        <w:t>Selecciona un gasto en la lista para modificarlo o eliminarlo.</w:t>
+      </w:r>
+    </w:p>
+    <w:p/>
+    <w:p>
+      <w:pPr>
+        <w:pStyle w:val="Ttulo1"/>
+      </w:pPr>
+      <w:bookmarkStart w:id="23" w:name="_Toc186809718"/>
+      <w:r>
+        <w:t>Bibliografía</w:t>
+      </w:r>
+      <w:bookmarkEnd w:id="23"/>
+    </w:p>
+    <w:p>
+      <w:pPr>
+        <w:pStyle w:val="Prrafodelista"/>
+        <w:numPr>
+          <w:ilvl w:val="0"/>
+          <w:numId w:val="3"/>
+        </w:numPr>
+      </w:pPr>
+      <w:r>
+        <w:t>W3Schools</w:t>
+      </w:r>
+    </w:p>
+    <w:p>
+      <w:pPr>
+        <w:pStyle w:val="Prrafodelista"/>
+        <w:ind w:left="927"/>
+      </w:pPr>
+      <w:r>
+        <w:t xml:space="preserve">Página de referencia para aprender y consultar ejemplos de HTML, CSS y JavaScript durante el desarrollo del </w:t>
+      </w:r>
+      <w:proofErr w:type="spellStart"/>
+      <w:r>
+        <w:t>frontend</w:t>
+      </w:r>
+      <w:proofErr w:type="spellEnd"/>
+      <w:r>
+        <w:t>.</w:t>
+      </w:r>
+    </w:p>
+    <w:p>
+      <w:pPr>
+        <w:pStyle w:val="Prrafodelista"/>
+        <w:ind w:left="927"/>
+      </w:pPr>
+    </w:p>
+    <w:p>
+      <w:pPr>
+        <w:pStyle w:val="Prrafodelista"/>
+        <w:numPr>
+          <w:ilvl w:val="0"/>
+          <w:numId w:val="3"/>
+        </w:numPr>
+      </w:pPr>
+      <w:r>
+        <w:t xml:space="preserve">Mozilla </w:t>
+      </w:r>
+      <w:proofErr w:type="spellStart"/>
+      <w:r>
+        <w:t>Developer</w:t>
+      </w:r>
+      <w:proofErr w:type="spellEnd"/>
+      <w:r>
+        <w:t xml:space="preserve"> Network (MDN)</w:t>
+      </w:r>
+    </w:p>
+    <w:p>
+      <w:pPr>
+        <w:pStyle w:val="Prrafodelista"/>
+        <w:ind w:left="927"/>
+      </w:pPr>
+      <w:r>
+        <w:t xml:space="preserve">Documentación técnica para comprender en profundidad conceptos de desarrollo web, incluyendo JavaScript, CSS y </w:t>
+      </w:r>
+      <w:proofErr w:type="spellStart"/>
+      <w:r>
+        <w:t>APIs</w:t>
+      </w:r>
+      <w:proofErr w:type="spellEnd"/>
+      <w:r>
+        <w:t>.</w:t>
+      </w:r>
+    </w:p>
+    <w:p>
+      <w:pPr>
+        <w:pStyle w:val="Prrafodelista"/>
+        <w:ind w:left="927"/>
+      </w:pPr>
+    </w:p>
+    <w:p>
+      <w:pPr>
+        <w:pStyle w:val="Prrafodelista"/>
+        <w:numPr>
+          <w:ilvl w:val="0"/>
+          <w:numId w:val="3"/>
+        </w:numPr>
+      </w:pPr>
+      <w:r>
+        <w:t>PHP.net</w:t>
+      </w:r>
+    </w:p>
+    <w:p>
+      <w:pPr>
+        <w:pStyle w:val="Prrafodelista"/>
+        <w:ind w:left="927"/>
+      </w:pPr>
+      <w:r>
+        <w:t xml:space="preserve">Fuente principal de referencia para implementar la lógica del </w:t>
+      </w:r>
+      <w:proofErr w:type="spellStart"/>
+      <w:r>
+        <w:t>backend</w:t>
+      </w:r>
+      <w:proofErr w:type="spellEnd"/>
+      <w:r>
+        <w:t xml:space="preserve"> con PHP, como manejo de sesiones y consultas a la base de datos.</w:t>
+      </w:r>
+    </w:p>
+    <w:p>
+      <w:pPr>
+        <w:pStyle w:val="Prrafodelista"/>
+        <w:ind w:left="927"/>
+      </w:pPr>
+    </w:p>
+    <w:p>
+      <w:pPr>
+        <w:pStyle w:val="Prrafodelista"/>
+        <w:numPr>
+          <w:ilvl w:val="0"/>
+          <w:numId w:val="3"/>
+        </w:numPr>
+      </w:pPr>
+      <w:proofErr w:type="spellStart"/>
+      <w:r>
+        <w:t>MySQL</w:t>
+      </w:r>
+      <w:proofErr w:type="spellEnd"/>
+      <w:r>
+        <w:t xml:space="preserve"> </w:t>
+      </w:r>
+      <w:proofErr w:type="spellStart"/>
+      <w:r>
+        <w:t>Documentation</w:t>
+      </w:r>
+      <w:proofErr w:type="spellEnd"/>
+    </w:p>
+    <w:p>
+      <w:pPr>
+        <w:pStyle w:val="Prrafodelista"/>
+        <w:ind w:left="927"/>
+      </w:pPr>
+      <w:r>
+        <w:t>Utilizada para diseñar y ejecutar consultas en la base de datos, así como para estructurar las tablas y relaciones de la aplicación.</w:t>
+      </w:r>
+    </w:p>
+    <w:p>
+      <w:pPr>
+        <w:pStyle w:val="Prrafodelista"/>
+        <w:ind w:left="927"/>
+      </w:pPr>
+    </w:p>
+    <w:p>
+      <w:pPr>
+        <w:pStyle w:val="Prrafodelista"/>
+        <w:numPr>
+          <w:ilvl w:val="0"/>
+          <w:numId w:val="3"/>
+        </w:numPr>
+      </w:pPr>
+      <w:r>
+        <w:t>GitHub</w:t>
+      </w:r>
+    </w:p>
+    <w:p>
+      <w:pPr>
+        <w:pStyle w:val="Prrafodelista"/>
+        <w:ind w:left="927"/>
+      </w:pPr>
+      <w:r>
+        <w:t>Plataforma usada para gestionar el control de versiones del proyecto, mantener un registro de cambios y colaborar con posibles colaboradores.</w:t>
+      </w:r>
+    </w:p>
+    <w:p>
+      <w:pPr>
+        <w:pStyle w:val="Prrafodelista"/>
+        <w:ind w:left="927"/>
+      </w:pPr>
+    </w:p>
+    <w:p>
+      <w:pPr>
+        <w:pStyle w:val="Prrafodelista"/>
+        <w:numPr>
+          <w:ilvl w:val="0"/>
+          <w:numId w:val="3"/>
+        </w:numPr>
+      </w:pPr>
+      <w:r>
+        <w:t>dbdiagram.io</w:t>
+      </w:r>
+    </w:p>
+    <w:p>
+      <w:pPr>
+        <w:pStyle w:val="Prrafodelista"/>
+        <w:ind w:left="927"/>
+      </w:pPr>
+      <w:r>
+        <w:t>Herramienta para crear y visualizar el diagrama de la base de datos, ayudando a estructurar las tablas y definir sus relaciones.</w:t>
+      </w:r>
+    </w:p>
+    <w:p>
+      <w:pPr>
+        <w:pStyle w:val="Prrafodelista"/>
+        <w:ind w:left="927"/>
+      </w:pPr>
+    </w:p>
+    <w:p>
+      <w:pPr>
+        <w:pStyle w:val="Prrafodelista"/>
+        <w:numPr>
+          <w:ilvl w:val="0"/>
+          <w:numId w:val="3"/>
+        </w:numPr>
+      </w:pPr>
+      <w:r>
+        <w:t>Wireframe.cc</w:t>
+      </w:r>
+    </w:p>
+    <w:p>
+      <w:pPr>
+        <w:pStyle w:val="Prrafodelista"/>
+        <w:ind w:left="927"/>
+      </w:pPr>
+      <w:r>
+        <w:lastRenderedPageBreak/>
+        <w:t xml:space="preserve">Utilizada para crear prototipos de la interfaz de usuario, como las pantallas de </w:t>
+      </w:r>
+      <w:proofErr w:type="spellStart"/>
+      <w:r>
+        <w:t>login</w:t>
+      </w:r>
+      <w:proofErr w:type="spellEnd"/>
+      <w:r>
+        <w:t>, introducción de gastos y resúmenes mensuales.</w:t>
+      </w:r>
+    </w:p>
+    <w:p>
+      <w:pPr>
+        <w:pStyle w:val="Prrafodelista"/>
+        <w:ind w:left="927"/>
+      </w:pPr>
+    </w:p>
+    <w:p>
+      <w:pPr>
+        <w:pStyle w:val="Prrafodelista"/>
+        <w:numPr>
+          <w:ilvl w:val="0"/>
+          <w:numId w:val="3"/>
+        </w:numPr>
+      </w:pPr>
+      <w:proofErr w:type="spellStart"/>
+      <w:r>
+        <w:t>Stack</w:t>
+      </w:r>
+      <w:proofErr w:type="spellEnd"/>
+      <w:r>
+        <w:t xml:space="preserve"> </w:t>
+      </w:r>
+      <w:proofErr w:type="spellStart"/>
+      <w:r>
+        <w:t>Overflow</w:t>
+      </w:r>
+      <w:proofErr w:type="spellEnd"/>
+    </w:p>
+    <w:p>
+      <w:pPr>
+        <w:pStyle w:val="Prrafodelista"/>
+        <w:ind w:left="927"/>
+      </w:pPr>
+      <w:r>
+        <w:t>Comunidad consultada para resolver dudas técnicas, encontrar soluciones a errores comunes y optimizar código.</w:t>
+      </w:r>
+    </w:p>
+    <w:p>
+      <w:pPr>
+        <w:pStyle w:val="Prrafodelista"/>
+        <w:ind w:left="927"/>
+      </w:pPr>
+    </w:p>
+    <w:p>
+      <w:pPr>
+        <w:pStyle w:val="Prrafodelista"/>
+        <w:numPr>
+          <w:ilvl w:val="0"/>
+          <w:numId w:val="3"/>
+        </w:numPr>
+      </w:pPr>
+      <w:proofErr w:type="spellStart"/>
+      <w:r>
+        <w:t>ChatGPT</w:t>
+      </w:r>
+      <w:proofErr w:type="spellEnd"/>
+    </w:p>
+    <w:p>
+      <w:pPr>
+        <w:pStyle w:val="Prrafodelista"/>
+        <w:ind w:left="927"/>
+      </w:pPr>
+      <w:r>
+        <w:t>Asistente para generar ideas, redactar secciones de la documentación y solucionar problemas de desarrollo.</w:t>
+      </w:r>
+    </w:p>
+    <w:p>
+      <w:pPr>
+        <w:pStyle w:val="Prrafodelista"/>
+        <w:ind w:left="927"/>
+      </w:pPr>
+    </w:p>
+    <w:p>
+      <w:pPr>
+        <w:pStyle w:val="Prrafodelista"/>
+        <w:numPr>
+          <w:ilvl w:val="0"/>
+          <w:numId w:val="3"/>
+        </w:numPr>
+      </w:pPr>
+      <w:r>
+        <w:t>XAMPP</w:t>
+      </w:r>
+    </w:p>
+    <w:p>
+      <w:pPr>
+        <w:pStyle w:val="Prrafodelista"/>
+        <w:ind w:left="927"/>
+      </w:pPr>
+      <w:r>
+        <w:t>Servidor local utilizado para alojar la aplicación durante el desarrollo y pruebas.</w:t>
+      </w:r>
+    </w:p>
+    <w:p>
+      <w:pPr>
+        <w:pStyle w:val="Prrafodelista"/>
+        <w:ind w:left="927"/>
+      </w:pPr>
+    </w:p>
+    <w:p>
+      <w:pPr>
+        <w:pStyle w:val="Prrafodelista"/>
+        <w:numPr>
+          <w:ilvl w:val="0"/>
+          <w:numId w:val="3"/>
+        </w:numPr>
+      </w:pPr>
+      <w:proofErr w:type="spellStart"/>
+      <w:r>
+        <w:t>Bootstrap</w:t>
+      </w:r>
+      <w:proofErr w:type="spellEnd"/>
+    </w:p>
+    <w:p>
+      <w:pPr>
+        <w:pStyle w:val="Prrafodelista"/>
+        <w:ind w:left="927"/>
+      </w:pPr>
+      <w:r>
+        <w:t>Framework usado para agilizar el diseño de la interfaz de usuario con estilos predefinidos y diseño responsivo.</w:t>
+      </w:r>
+    </w:p>
+    <w:p>
+      <w:pPr>
+        <w:pStyle w:val="Prrafodelista"/>
+        <w:ind w:left="927"/>
+      </w:pPr>
+    </w:p>
+    <w:p>
+      <w:pPr>
+        <w:pStyle w:val="Prrafodelista"/>
+        <w:numPr>
+          <w:ilvl w:val="0"/>
+          <w:numId w:val="3"/>
+        </w:numPr>
+      </w:pPr>
+      <w:proofErr w:type="spellStart"/>
+      <w:r>
+        <w:t>Canva</w:t>
+      </w:r>
+      <w:proofErr w:type="spellEnd"/>
+    </w:p>
+    <w:p>
+      <w:pPr>
+        <w:pStyle w:val="Prrafodelista"/>
+        <w:ind w:left="927"/>
+      </w:pPr>
+      <w:r>
+        <w:t>Herramienta empleada para crear diagramas o gráficos que pudieran ser incluidos en la documentación del proyecto.</w:t>
+      </w:r>
+    </w:p>
     <w:sectPr>
-      <w:footerReference w:type="default" r:id="rId23"/>
+      <w:footerReference w:type="default" r:id="rId48"/>
       <w:pgSz w:w="11906" w:h="16838"/>
       <w:pgMar w:top="1417" w:right="1701" w:bottom="1417" w:left="1701" w:header="708" w:footer="708" w:gutter="0"/>
       <w:pgNumType w:start="0"/>
@@ -6364,7 +8565,7 @@
           <w:rPr>
             <w:noProof/>
           </w:rPr>
-          <w:t>4</w:t>
+          <w:t>10</w:t>
         </w:r>
         <w:r>
           <w:fldChar w:fldCharType="end"/>
@@ -6408,16 +8609,16 @@
 <file path=word/numbering.xml><?xml version="1.0" encoding="utf-8"?>
 <w:numbering xmlns:wpc="http://schemas.microsoft.com/office/word/2010/wordprocessingCanvas" xmlns:cx="http://schemas.microsoft.com/office/drawing/2014/chartex" xmlns:mc="http://schemas.openxmlformats.org/markup-compatibility/2006" xmlns:o="urn:schemas-microsoft-com:office:office" xmlns:r="http://schemas.openxmlformats.org/officeDocument/2006/relationships" xmlns:m="http://schemas.openxmlformats.org/officeDocument/2006/math" xmlns:v="urn:schemas-microsoft-com:vml" xmlns:wp14="http://schemas.microsoft.com/office/word/2010/wordprocessingDrawing" xmlns:wp="http://schemas.openxmlformats.org/drawingml/2006/wordprocessingDrawing" xmlns:w10="urn:schemas-microsoft-com:office:word" xmlns:w="http://schemas.openxmlformats.org/wordprocessingml/2006/main" xmlns:w14="http://schemas.microsoft.com/office/word/2010/wordml" xmlns:w15="http://schemas.microsoft.com/office/word/2012/wordml" xmlns:w16se="http://schemas.microsoft.com/office/word/2015/wordml/symex" xmlns:wpg="http://schemas.microsoft.com/office/word/2010/wordprocessingGroup" xmlns:wpi="http://schemas.microsoft.com/office/word/2010/wordprocessingInk" xmlns:wne="http://schemas.microsoft.com/office/word/2006/wordml" xmlns:wps="http://schemas.microsoft.com/office/word/2010/wordprocessingShape" mc:Ignorable="w14 w15 w16se wp14">
   <w:abstractNum w:abstractNumId="0" w15:restartNumberingAfterBreak="0">
-    <w:nsid w:val="74B478F7"/>
+    <w:nsid w:val="1FDF73B2"/>
     <w:multiLevelType w:val="hybridMultilevel"/>
-    <w:tmpl w:val="D0805692"/>
-    <w:lvl w:ilvl="0" w:tplc="0C0A000F">
+    <w:tmpl w:val="AFCC9B8E"/>
+    <w:lvl w:ilvl="0" w:tplc="9FD8B650">
       <w:start w:val="1"/>
       <w:numFmt w:val="decimal"/>
       <w:lvlText w:val="%1."/>
       <w:lvlJc w:val="left"/>
       <w:pPr>
-        <w:ind w:left="720" w:hanging="360"/>
+        <w:ind w:left="502" w:hanging="360"/>
       </w:pPr>
       <w:rPr>
         <w:rFonts w:hint="default"/>
@@ -6429,7 +8630,7 @@
       <w:lvlText w:val="%2."/>
       <w:lvlJc w:val="left"/>
       <w:pPr>
-        <w:ind w:left="1440" w:hanging="360"/>
+        <w:ind w:left="1222" w:hanging="360"/>
       </w:pPr>
     </w:lvl>
     <w:lvl w:ilvl="2" w:tplc="0C0A001B" w:tentative="1">
@@ -6438,7 +8639,7 @@
       <w:lvlText w:val="%3."/>
       <w:lvlJc w:val="right"/>
       <w:pPr>
-        <w:ind w:left="2160" w:hanging="180"/>
+        <w:ind w:left="1942" w:hanging="180"/>
       </w:pPr>
     </w:lvl>
     <w:lvl w:ilvl="3" w:tplc="0C0A000F" w:tentative="1">
@@ -6447,7 +8648,7 @@
       <w:lvlText w:val="%4."/>
       <w:lvlJc w:val="left"/>
       <w:pPr>
-        <w:ind w:left="2880" w:hanging="360"/>
+        <w:ind w:left="2662" w:hanging="360"/>
       </w:pPr>
     </w:lvl>
     <w:lvl w:ilvl="4" w:tplc="0C0A0019" w:tentative="1">
@@ -6456,7 +8657,7 @@
       <w:lvlText w:val="%5."/>
       <w:lvlJc w:val="left"/>
       <w:pPr>
-        <w:ind w:left="3600" w:hanging="360"/>
+        <w:ind w:left="3382" w:hanging="360"/>
       </w:pPr>
     </w:lvl>
     <w:lvl w:ilvl="5" w:tplc="0C0A001B" w:tentative="1">
@@ -6465,7 +8666,7 @@
       <w:lvlText w:val="%6."/>
       <w:lvlJc w:val="right"/>
       <w:pPr>
-        <w:ind w:left="4320" w:hanging="180"/>
+        <w:ind w:left="4102" w:hanging="180"/>
       </w:pPr>
     </w:lvl>
     <w:lvl w:ilvl="6" w:tplc="0C0A000F" w:tentative="1">
@@ -6474,7 +8675,7 @@
       <w:lvlText w:val="%7."/>
       <w:lvlJc w:val="left"/>
       <w:pPr>
-        <w:ind w:left="5040" w:hanging="360"/>
+        <w:ind w:left="4822" w:hanging="360"/>
       </w:pPr>
     </w:lvl>
     <w:lvl w:ilvl="7" w:tplc="0C0A0019" w:tentative="1">
@@ -6483,7 +8684,7 @@
       <w:lvlText w:val="%8."/>
       <w:lvlJc w:val="left"/>
       <w:pPr>
-        <w:ind w:left="5760" w:hanging="360"/>
+        <w:ind w:left="5542" w:hanging="360"/>
       </w:pPr>
     </w:lvl>
     <w:lvl w:ilvl="8" w:tplc="0C0A001B" w:tentative="1">
@@ -6492,14 +8693,14 @@
       <w:lvlText w:val="%9."/>
       <w:lvlJc w:val="right"/>
       <w:pPr>
-        <w:ind w:left="6480" w:hanging="180"/>
+        <w:ind w:left="6262" w:hanging="180"/>
       </w:pPr>
     </w:lvl>
   </w:abstractNum>
   <w:abstractNum w:abstractNumId="1" w15:restartNumberingAfterBreak="0">
-    <w:nsid w:val="764462E9"/>
+    <w:nsid w:val="20F215BD"/>
     <w:multiLevelType w:val="hybridMultilevel"/>
-    <w:tmpl w:val="DB9CA202"/>
+    <w:tmpl w:val="794AB1FC"/>
     <w:lvl w:ilvl="0" w:tplc="0C0A000F">
       <w:start w:val="1"/>
       <w:numFmt w:val="decimal"/>
@@ -6585,11 +8786,402 @@
       </w:pPr>
     </w:lvl>
   </w:abstractNum>
+  <w:abstractNum w:abstractNumId="2" w15:restartNumberingAfterBreak="0">
+    <w:nsid w:val="33CD0EF8"/>
+    <w:multiLevelType w:val="hybridMultilevel"/>
+    <w:tmpl w:val="CFDEF9CE"/>
+    <w:lvl w:ilvl="0" w:tplc="9FA2A588">
+      <w:numFmt w:val="bullet"/>
+      <w:lvlText w:val="-"/>
+      <w:lvlJc w:val="left"/>
+      <w:pPr>
+        <w:ind w:left="927" w:hanging="360"/>
+      </w:pPr>
+      <w:rPr>
+        <w:rFonts w:ascii="Calibri" w:eastAsiaTheme="minorHAnsi" w:hAnsi="Calibri" w:cs="Calibri" w:hint="default"/>
+      </w:rPr>
+    </w:lvl>
+    <w:lvl w:ilvl="1" w:tplc="0C0A0003" w:tentative="1">
+      <w:start w:val="1"/>
+      <w:numFmt w:val="bullet"/>
+      <w:lvlText w:val="o"/>
+      <w:lvlJc w:val="left"/>
+      <w:pPr>
+        <w:ind w:left="1647" w:hanging="360"/>
+      </w:pPr>
+      <w:rPr>
+        <w:rFonts w:ascii="Courier New" w:hAnsi="Courier New" w:cs="Courier New" w:hint="default"/>
+      </w:rPr>
+    </w:lvl>
+    <w:lvl w:ilvl="2" w:tplc="0C0A0005" w:tentative="1">
+      <w:start w:val="1"/>
+      <w:numFmt w:val="bullet"/>
+      <w:lvlText w:val=""/>
+      <w:lvlJc w:val="left"/>
+      <w:pPr>
+        <w:ind w:left="2367" w:hanging="360"/>
+      </w:pPr>
+      <w:rPr>
+        <w:rFonts w:ascii="Wingdings" w:hAnsi="Wingdings" w:hint="default"/>
+      </w:rPr>
+    </w:lvl>
+    <w:lvl w:ilvl="3" w:tplc="0C0A0001" w:tentative="1">
+      <w:start w:val="1"/>
+      <w:numFmt w:val="bullet"/>
+      <w:lvlText w:val=""/>
+      <w:lvlJc w:val="left"/>
+      <w:pPr>
+        <w:ind w:left="3087" w:hanging="360"/>
+      </w:pPr>
+      <w:rPr>
+        <w:rFonts w:ascii="Symbol" w:hAnsi="Symbol" w:hint="default"/>
+      </w:rPr>
+    </w:lvl>
+    <w:lvl w:ilvl="4" w:tplc="0C0A0003" w:tentative="1">
+      <w:start w:val="1"/>
+      <w:numFmt w:val="bullet"/>
+      <w:lvlText w:val="o"/>
+      <w:lvlJc w:val="left"/>
+      <w:pPr>
+        <w:ind w:left="3807" w:hanging="360"/>
+      </w:pPr>
+      <w:rPr>
+        <w:rFonts w:ascii="Courier New" w:hAnsi="Courier New" w:cs="Courier New" w:hint="default"/>
+      </w:rPr>
+    </w:lvl>
+    <w:lvl w:ilvl="5" w:tplc="0C0A0005" w:tentative="1">
+      <w:start w:val="1"/>
+      <w:numFmt w:val="bullet"/>
+      <w:lvlText w:val=""/>
+      <w:lvlJc w:val="left"/>
+      <w:pPr>
+        <w:ind w:left="4527" w:hanging="360"/>
+      </w:pPr>
+      <w:rPr>
+        <w:rFonts w:ascii="Wingdings" w:hAnsi="Wingdings" w:hint="default"/>
+      </w:rPr>
+    </w:lvl>
+    <w:lvl w:ilvl="6" w:tplc="0C0A0001" w:tentative="1">
+      <w:start w:val="1"/>
+      <w:numFmt w:val="bullet"/>
+      <w:lvlText w:val=""/>
+      <w:lvlJc w:val="left"/>
+      <w:pPr>
+        <w:ind w:left="5247" w:hanging="360"/>
+      </w:pPr>
+      <w:rPr>
+        <w:rFonts w:ascii="Symbol" w:hAnsi="Symbol" w:hint="default"/>
+      </w:rPr>
+    </w:lvl>
+    <w:lvl w:ilvl="7" w:tplc="0C0A0003" w:tentative="1">
+      <w:start w:val="1"/>
+      <w:numFmt w:val="bullet"/>
+      <w:lvlText w:val="o"/>
+      <w:lvlJc w:val="left"/>
+      <w:pPr>
+        <w:ind w:left="5967" w:hanging="360"/>
+      </w:pPr>
+      <w:rPr>
+        <w:rFonts w:ascii="Courier New" w:hAnsi="Courier New" w:cs="Courier New" w:hint="default"/>
+      </w:rPr>
+    </w:lvl>
+    <w:lvl w:ilvl="8" w:tplc="0C0A0005" w:tentative="1">
+      <w:start w:val="1"/>
+      <w:numFmt w:val="bullet"/>
+      <w:lvlText w:val=""/>
+      <w:lvlJc w:val="left"/>
+      <w:pPr>
+        <w:ind w:left="6687" w:hanging="360"/>
+      </w:pPr>
+      <w:rPr>
+        <w:rFonts w:ascii="Wingdings" w:hAnsi="Wingdings" w:hint="default"/>
+      </w:rPr>
+    </w:lvl>
+  </w:abstractNum>
+  <w:abstractNum w:abstractNumId="3" w15:restartNumberingAfterBreak="0">
+    <w:nsid w:val="6BDD49D6"/>
+    <w:multiLevelType w:val="hybridMultilevel"/>
+    <w:tmpl w:val="EEC239AA"/>
+    <w:lvl w:ilvl="0" w:tplc="0C0A000F">
+      <w:start w:val="1"/>
+      <w:numFmt w:val="decimal"/>
+      <w:lvlText w:val="%1."/>
+      <w:lvlJc w:val="left"/>
+      <w:pPr>
+        <w:ind w:left="720" w:hanging="360"/>
+      </w:pPr>
+      <w:rPr>
+        <w:rFonts w:hint="default"/>
+      </w:rPr>
+    </w:lvl>
+    <w:lvl w:ilvl="1" w:tplc="0C0A0019" w:tentative="1">
+      <w:start w:val="1"/>
+      <w:numFmt w:val="lowerLetter"/>
+      <w:lvlText w:val="%2."/>
+      <w:lvlJc w:val="left"/>
+      <w:pPr>
+        <w:ind w:left="1440" w:hanging="360"/>
+      </w:pPr>
+    </w:lvl>
+    <w:lvl w:ilvl="2" w:tplc="0C0A001B" w:tentative="1">
+      <w:start w:val="1"/>
+      <w:numFmt w:val="lowerRoman"/>
+      <w:lvlText w:val="%3."/>
+      <w:lvlJc w:val="right"/>
+      <w:pPr>
+        <w:ind w:left="2160" w:hanging="180"/>
+      </w:pPr>
+    </w:lvl>
+    <w:lvl w:ilvl="3" w:tplc="0C0A000F" w:tentative="1">
+      <w:start w:val="1"/>
+      <w:numFmt w:val="decimal"/>
+      <w:lvlText w:val="%4."/>
+      <w:lvlJc w:val="left"/>
+      <w:pPr>
+        <w:ind w:left="2880" w:hanging="360"/>
+      </w:pPr>
+    </w:lvl>
+    <w:lvl w:ilvl="4" w:tplc="0C0A0019" w:tentative="1">
+      <w:start w:val="1"/>
+      <w:numFmt w:val="lowerLetter"/>
+      <w:lvlText w:val="%5."/>
+      <w:lvlJc w:val="left"/>
+      <w:pPr>
+        <w:ind w:left="3600" w:hanging="360"/>
+      </w:pPr>
+    </w:lvl>
+    <w:lvl w:ilvl="5" w:tplc="0C0A001B" w:tentative="1">
+      <w:start w:val="1"/>
+      <w:numFmt w:val="lowerRoman"/>
+      <w:lvlText w:val="%6."/>
+      <w:lvlJc w:val="right"/>
+      <w:pPr>
+        <w:ind w:left="4320" w:hanging="180"/>
+      </w:pPr>
+    </w:lvl>
+    <w:lvl w:ilvl="6" w:tplc="0C0A000F" w:tentative="1">
+      <w:start w:val="1"/>
+      <w:numFmt w:val="decimal"/>
+      <w:lvlText w:val="%7."/>
+      <w:lvlJc w:val="left"/>
+      <w:pPr>
+        <w:ind w:left="5040" w:hanging="360"/>
+      </w:pPr>
+    </w:lvl>
+    <w:lvl w:ilvl="7" w:tplc="0C0A0019" w:tentative="1">
+      <w:start w:val="1"/>
+      <w:numFmt w:val="lowerLetter"/>
+      <w:lvlText w:val="%8."/>
+      <w:lvlJc w:val="left"/>
+      <w:pPr>
+        <w:ind w:left="5760" w:hanging="360"/>
+      </w:pPr>
+    </w:lvl>
+    <w:lvl w:ilvl="8" w:tplc="0C0A001B" w:tentative="1">
+      <w:start w:val="1"/>
+      <w:numFmt w:val="lowerRoman"/>
+      <w:lvlText w:val="%9."/>
+      <w:lvlJc w:val="right"/>
+      <w:pPr>
+        <w:ind w:left="6480" w:hanging="180"/>
+      </w:pPr>
+    </w:lvl>
+  </w:abstractNum>
+  <w:abstractNum w:abstractNumId="4" w15:restartNumberingAfterBreak="0">
+    <w:nsid w:val="74B478F7"/>
+    <w:multiLevelType w:val="hybridMultilevel"/>
+    <w:tmpl w:val="D0805692"/>
+    <w:lvl w:ilvl="0" w:tplc="0C0A000F">
+      <w:start w:val="1"/>
+      <w:numFmt w:val="decimal"/>
+      <w:lvlText w:val="%1."/>
+      <w:lvlJc w:val="left"/>
+      <w:pPr>
+        <w:ind w:left="720" w:hanging="360"/>
+      </w:pPr>
+      <w:rPr>
+        <w:rFonts w:hint="default"/>
+      </w:rPr>
+    </w:lvl>
+    <w:lvl w:ilvl="1" w:tplc="0C0A0019" w:tentative="1">
+      <w:start w:val="1"/>
+      <w:numFmt w:val="lowerLetter"/>
+      <w:lvlText w:val="%2."/>
+      <w:lvlJc w:val="left"/>
+      <w:pPr>
+        <w:ind w:left="1440" w:hanging="360"/>
+      </w:pPr>
+    </w:lvl>
+    <w:lvl w:ilvl="2" w:tplc="0C0A001B" w:tentative="1">
+      <w:start w:val="1"/>
+      <w:numFmt w:val="lowerRoman"/>
+      <w:lvlText w:val="%3."/>
+      <w:lvlJc w:val="right"/>
+      <w:pPr>
+        <w:ind w:left="2160" w:hanging="180"/>
+      </w:pPr>
+    </w:lvl>
+    <w:lvl w:ilvl="3" w:tplc="0C0A000F" w:tentative="1">
+      <w:start w:val="1"/>
+      <w:numFmt w:val="decimal"/>
+      <w:lvlText w:val="%4."/>
+      <w:lvlJc w:val="left"/>
+      <w:pPr>
+        <w:ind w:left="2880" w:hanging="360"/>
+      </w:pPr>
+    </w:lvl>
+    <w:lvl w:ilvl="4" w:tplc="0C0A0019" w:tentative="1">
+      <w:start w:val="1"/>
+      <w:numFmt w:val="lowerLetter"/>
+      <w:lvlText w:val="%5."/>
+      <w:lvlJc w:val="left"/>
+      <w:pPr>
+        <w:ind w:left="3600" w:hanging="360"/>
+      </w:pPr>
+    </w:lvl>
+    <w:lvl w:ilvl="5" w:tplc="0C0A001B" w:tentative="1">
+      <w:start w:val="1"/>
+      <w:numFmt w:val="lowerRoman"/>
+      <w:lvlText w:val="%6."/>
+      <w:lvlJc w:val="right"/>
+      <w:pPr>
+        <w:ind w:left="4320" w:hanging="180"/>
+      </w:pPr>
+    </w:lvl>
+    <w:lvl w:ilvl="6" w:tplc="0C0A000F" w:tentative="1">
+      <w:start w:val="1"/>
+      <w:numFmt w:val="decimal"/>
+      <w:lvlText w:val="%7."/>
+      <w:lvlJc w:val="left"/>
+      <w:pPr>
+        <w:ind w:left="5040" w:hanging="360"/>
+      </w:pPr>
+    </w:lvl>
+    <w:lvl w:ilvl="7" w:tplc="0C0A0019" w:tentative="1">
+      <w:start w:val="1"/>
+      <w:numFmt w:val="lowerLetter"/>
+      <w:lvlText w:val="%8."/>
+      <w:lvlJc w:val="left"/>
+      <w:pPr>
+        <w:ind w:left="5760" w:hanging="360"/>
+      </w:pPr>
+    </w:lvl>
+    <w:lvl w:ilvl="8" w:tplc="0C0A001B" w:tentative="1">
+      <w:start w:val="1"/>
+      <w:numFmt w:val="lowerRoman"/>
+      <w:lvlText w:val="%9."/>
+      <w:lvlJc w:val="right"/>
+      <w:pPr>
+        <w:ind w:left="6480" w:hanging="180"/>
+      </w:pPr>
+    </w:lvl>
+  </w:abstractNum>
+  <w:abstractNum w:abstractNumId="5" w15:restartNumberingAfterBreak="0">
+    <w:nsid w:val="764462E9"/>
+    <w:multiLevelType w:val="hybridMultilevel"/>
+    <w:tmpl w:val="DB9CA202"/>
+    <w:lvl w:ilvl="0" w:tplc="0C0A000F">
+      <w:start w:val="1"/>
+      <w:numFmt w:val="decimal"/>
+      <w:lvlText w:val="%1."/>
+      <w:lvlJc w:val="left"/>
+      <w:pPr>
+        <w:ind w:left="720" w:hanging="360"/>
+      </w:pPr>
+      <w:rPr>
+        <w:rFonts w:hint="default"/>
+      </w:rPr>
+    </w:lvl>
+    <w:lvl w:ilvl="1" w:tplc="0C0A0019" w:tentative="1">
+      <w:start w:val="1"/>
+      <w:numFmt w:val="lowerLetter"/>
+      <w:lvlText w:val="%2."/>
+      <w:lvlJc w:val="left"/>
+      <w:pPr>
+        <w:ind w:left="1440" w:hanging="360"/>
+      </w:pPr>
+    </w:lvl>
+    <w:lvl w:ilvl="2" w:tplc="0C0A001B" w:tentative="1">
+      <w:start w:val="1"/>
+      <w:numFmt w:val="lowerRoman"/>
+      <w:lvlText w:val="%3."/>
+      <w:lvlJc w:val="right"/>
+      <w:pPr>
+        <w:ind w:left="2160" w:hanging="180"/>
+      </w:pPr>
+    </w:lvl>
+    <w:lvl w:ilvl="3" w:tplc="0C0A000F" w:tentative="1">
+      <w:start w:val="1"/>
+      <w:numFmt w:val="decimal"/>
+      <w:lvlText w:val="%4."/>
+      <w:lvlJc w:val="left"/>
+      <w:pPr>
+        <w:ind w:left="2880" w:hanging="360"/>
+      </w:pPr>
+    </w:lvl>
+    <w:lvl w:ilvl="4" w:tplc="0C0A0019" w:tentative="1">
+      <w:start w:val="1"/>
+      <w:numFmt w:val="lowerLetter"/>
+      <w:lvlText w:val="%5."/>
+      <w:lvlJc w:val="left"/>
+      <w:pPr>
+        <w:ind w:left="3600" w:hanging="360"/>
+      </w:pPr>
+    </w:lvl>
+    <w:lvl w:ilvl="5" w:tplc="0C0A001B" w:tentative="1">
+      <w:start w:val="1"/>
+      <w:numFmt w:val="lowerRoman"/>
+      <w:lvlText w:val="%6."/>
+      <w:lvlJc w:val="right"/>
+      <w:pPr>
+        <w:ind w:left="4320" w:hanging="180"/>
+      </w:pPr>
+    </w:lvl>
+    <w:lvl w:ilvl="6" w:tplc="0C0A000F" w:tentative="1">
+      <w:start w:val="1"/>
+      <w:numFmt w:val="decimal"/>
+      <w:lvlText w:val="%7."/>
+      <w:lvlJc w:val="left"/>
+      <w:pPr>
+        <w:ind w:left="5040" w:hanging="360"/>
+      </w:pPr>
+    </w:lvl>
+    <w:lvl w:ilvl="7" w:tplc="0C0A0019" w:tentative="1">
+      <w:start w:val="1"/>
+      <w:numFmt w:val="lowerLetter"/>
+      <w:lvlText w:val="%8."/>
+      <w:lvlJc w:val="left"/>
+      <w:pPr>
+        <w:ind w:left="5760" w:hanging="360"/>
+      </w:pPr>
+    </w:lvl>
+    <w:lvl w:ilvl="8" w:tplc="0C0A001B" w:tentative="1">
+      <w:start w:val="1"/>
+      <w:numFmt w:val="lowerRoman"/>
+      <w:lvlText w:val="%9."/>
+      <w:lvlJc w:val="right"/>
+      <w:pPr>
+        <w:ind w:left="6480" w:hanging="180"/>
+      </w:pPr>
+    </w:lvl>
+  </w:abstractNum>
   <w:num w:numId="1">
+    <w:abstractNumId w:val="4"/>
+  </w:num>
+  <w:num w:numId="2">
+    <w:abstractNumId w:val="5"/>
+  </w:num>
+  <w:num w:numId="3">
+    <w:abstractNumId w:val="2"/>
+  </w:num>
+  <w:num w:numId="4">
     <w:abstractNumId w:val="0"/>
   </w:num>
-  <w:num w:numId="2">
+  <w:num w:numId="5">
     <w:abstractNumId w:val="1"/>
+  </w:num>
+  <w:num w:numId="6">
+    <w:abstractNumId w:val="3"/>
   </w:num>
 </w:numbering>
 </file>
@@ -7549,7 +10141,7 @@
 </file>
 
 <file path=customXml/itemProps2.xml><?xml version="1.0" encoding="utf-8"?>
-<ds:datastoreItem xmlns:ds="http://schemas.openxmlformats.org/officeDocument/2006/customXml" ds:itemID="{DDAA1C97-D8FD-4B67-A0A1-C80B5B07D9BD}">
+<ds:datastoreItem xmlns:ds="http://schemas.openxmlformats.org/officeDocument/2006/customXml" ds:itemID="{CC52C4E6-1815-4F80-925C-3975EA1FADA3}">
   <ds:schemaRefs>
     <ds:schemaRef ds:uri="http://schemas.openxmlformats.org/officeDocument/2006/bibliography"/>
   </ds:schemaRefs>

</xml_diff>